<commit_message>
Reduced Burn damage taken.
</commit_message>
<xml_diff>
--- a/Ikaros.docx
+++ b/Ikaros.docx
@@ -11780,206 +11780,15 @@
     </w:p>
     <w:p>
       <w:r>
-        <w:t>When a sorcerer fails a Sorcery roll to cast a spell, they take the Burn special condition in addition to any injury or escalation that results from the failed roll. The amount of Burn taken depends on the complexity of the spell</w:t>
-      </w:r>
-      <w:r>
-        <w:t>. Ritual spells count as complexity 5 for the purpose of Burn taken.</w:t>
-      </w:r>
-    </w:p>
-    <w:tbl>
-      <w:tblPr>
-        <w:tblStyle w:val="ListTable1Light-Accent2"/>
-        <w:tblW w:w="0" w:type="auto"/>
-        <w:jc w:val="center"/>
-        <w:tblLook w:val="04A0" w:firstRow="1" w:lastRow="0" w:firstColumn="1" w:lastColumn="0" w:noHBand="0" w:noVBand="1"/>
-      </w:tblPr>
-      <w:tblGrid>
-        <w:gridCol w:w="2848"/>
-        <w:gridCol w:w="1207"/>
-      </w:tblGrid>
-      <w:tr>
-        <w:trPr>
-          <w:cnfStyle w:val="100000000000" w:firstRow="1" w:lastRow="0" w:firstColumn="0" w:lastColumn="0" w:oddVBand="0" w:evenVBand="0" w:oddHBand="0" w:evenHBand="0" w:firstRowFirstColumn="0" w:firstRowLastColumn="0" w:lastRowFirstColumn="0" w:lastRowLastColumn="0"/>
-          <w:jc w:val="center"/>
-        </w:trPr>
-        <w:tc>
-          <w:tcPr>
-            <w:cnfStyle w:val="001000000000" w:firstRow="0" w:lastRow="0" w:firstColumn="1" w:lastColumn="0" w:oddVBand="0" w:evenVBand="0" w:oddHBand="0" w:evenHBand="0" w:firstRowFirstColumn="0" w:firstRowLastColumn="0" w:lastRowFirstColumn="0" w:lastRowLastColumn="0"/>
-            <w:tcW w:w="0" w:type="auto"/>
-          </w:tcPr>
-          <w:p>
-            <w:r>
-              <w:t>Complexity</w:t>
-            </w:r>
-            <w:r>
-              <w:t xml:space="preserve"> of the failed spell</w:t>
-            </w:r>
-          </w:p>
-        </w:tc>
-        <w:tc>
-          <w:tcPr>
-            <w:tcW w:w="0" w:type="auto"/>
-          </w:tcPr>
-          <w:p>
-            <w:pPr>
-              <w:cnfStyle w:val="100000000000" w:firstRow="1" w:lastRow="0" w:firstColumn="0" w:lastColumn="0" w:oddVBand="0" w:evenVBand="0" w:oddHBand="0" w:evenHBand="0" w:firstRowFirstColumn="0" w:firstRowLastColumn="0" w:lastRowFirstColumn="0" w:lastRowLastColumn="0"/>
-            </w:pPr>
-            <w:r>
-              <w:t>Burn taken</w:t>
-            </w:r>
-          </w:p>
-        </w:tc>
-      </w:tr>
-      <w:tr>
-        <w:trPr>
-          <w:cnfStyle w:val="000000100000" w:firstRow="0" w:lastRow="0" w:firstColumn="0" w:lastColumn="0" w:oddVBand="0" w:evenVBand="0" w:oddHBand="1" w:evenHBand="0" w:firstRowFirstColumn="0" w:firstRowLastColumn="0" w:lastRowFirstColumn="0" w:lastRowLastColumn="0"/>
-          <w:jc w:val="center"/>
-        </w:trPr>
-        <w:tc>
-          <w:tcPr>
-            <w:cnfStyle w:val="001000000000" w:firstRow="0" w:lastRow="0" w:firstColumn="1" w:lastColumn="0" w:oddVBand="0" w:evenVBand="0" w:oddHBand="0" w:evenHBand="0" w:firstRowFirstColumn="0" w:firstRowLastColumn="0" w:lastRowFirstColumn="0" w:lastRowLastColumn="0"/>
-            <w:tcW w:w="0" w:type="auto"/>
-          </w:tcPr>
-          <w:p>
-            <w:r>
-              <w:t>1</w:t>
-            </w:r>
-          </w:p>
-        </w:tc>
-        <w:tc>
-          <w:tcPr>
-            <w:tcW w:w="0" w:type="auto"/>
-          </w:tcPr>
-          <w:p>
-            <w:pPr>
-              <w:cnfStyle w:val="000000100000" w:firstRow="0" w:lastRow="0" w:firstColumn="0" w:lastColumn="0" w:oddVBand="0" w:evenVBand="0" w:oddHBand="1" w:evenHBand="0" w:firstRowFirstColumn="0" w:firstRowLastColumn="0" w:lastRowFirstColumn="0" w:lastRowLastColumn="0"/>
-            </w:pPr>
-            <w:r>
-              <w:t>1</w:t>
-            </w:r>
-          </w:p>
-        </w:tc>
-      </w:tr>
-      <w:tr>
-        <w:trPr>
-          <w:jc w:val="center"/>
-        </w:trPr>
-        <w:tc>
-          <w:tcPr>
-            <w:cnfStyle w:val="001000000000" w:firstRow="0" w:lastRow="0" w:firstColumn="1" w:lastColumn="0" w:oddVBand="0" w:evenVBand="0" w:oddHBand="0" w:evenHBand="0" w:firstRowFirstColumn="0" w:firstRowLastColumn="0" w:lastRowFirstColumn="0" w:lastRowLastColumn="0"/>
-            <w:tcW w:w="0" w:type="auto"/>
-          </w:tcPr>
-          <w:p>
-            <w:r>
-              <w:t>2</w:t>
-            </w:r>
-          </w:p>
-        </w:tc>
-        <w:tc>
-          <w:tcPr>
-            <w:tcW w:w="0" w:type="auto"/>
-          </w:tcPr>
-          <w:p>
-            <w:pPr>
-              <w:cnfStyle w:val="000000000000" w:firstRow="0" w:lastRow="0" w:firstColumn="0" w:lastColumn="0" w:oddVBand="0" w:evenVBand="0" w:oddHBand="0" w:evenHBand="0" w:firstRowFirstColumn="0" w:firstRowLastColumn="0" w:lastRowFirstColumn="0" w:lastRowLastColumn="0"/>
-            </w:pPr>
-            <w:r>
-              <w:t>1d3</w:t>
-            </w:r>
-          </w:p>
-        </w:tc>
-      </w:tr>
-      <w:tr>
-        <w:trPr>
-          <w:cnfStyle w:val="000000100000" w:firstRow="0" w:lastRow="0" w:firstColumn="0" w:lastColumn="0" w:oddVBand="0" w:evenVBand="0" w:oddHBand="1" w:evenHBand="0" w:firstRowFirstColumn="0" w:firstRowLastColumn="0" w:lastRowFirstColumn="0" w:lastRowLastColumn="0"/>
-          <w:jc w:val="center"/>
-        </w:trPr>
-        <w:tc>
-          <w:tcPr>
-            <w:cnfStyle w:val="001000000000" w:firstRow="0" w:lastRow="0" w:firstColumn="1" w:lastColumn="0" w:oddVBand="0" w:evenVBand="0" w:oddHBand="0" w:evenHBand="0" w:firstRowFirstColumn="0" w:firstRowLastColumn="0" w:lastRowFirstColumn="0" w:lastRowLastColumn="0"/>
-            <w:tcW w:w="0" w:type="auto"/>
-          </w:tcPr>
-          <w:p>
-            <w:r>
-              <w:t>3</w:t>
-            </w:r>
-          </w:p>
-        </w:tc>
-        <w:tc>
-          <w:tcPr>
-            <w:tcW w:w="0" w:type="auto"/>
-          </w:tcPr>
-          <w:p>
-            <w:pPr>
-              <w:cnfStyle w:val="000000100000" w:firstRow="0" w:lastRow="0" w:firstColumn="0" w:lastColumn="0" w:oddVBand="0" w:evenVBand="0" w:oddHBand="1" w:evenHBand="0" w:firstRowFirstColumn="0" w:firstRowLastColumn="0" w:lastRowFirstColumn="0" w:lastRowLastColumn="0"/>
-            </w:pPr>
-            <w:r>
-              <w:t>1d3+1</w:t>
-            </w:r>
-          </w:p>
-        </w:tc>
-      </w:tr>
-      <w:tr>
-        <w:trPr>
-          <w:jc w:val="center"/>
-        </w:trPr>
-        <w:tc>
-          <w:tcPr>
-            <w:cnfStyle w:val="001000000000" w:firstRow="0" w:lastRow="0" w:firstColumn="1" w:lastColumn="0" w:oddVBand="0" w:evenVBand="0" w:oddHBand="0" w:evenHBand="0" w:firstRowFirstColumn="0" w:firstRowLastColumn="0" w:lastRowFirstColumn="0" w:lastRowLastColumn="0"/>
-            <w:tcW w:w="0" w:type="auto"/>
-          </w:tcPr>
-          <w:p>
-            <w:r>
-              <w:t>4</w:t>
-            </w:r>
-          </w:p>
-        </w:tc>
-        <w:tc>
-          <w:tcPr>
-            <w:tcW w:w="0" w:type="auto"/>
-          </w:tcPr>
-          <w:p>
-            <w:pPr>
-              <w:cnfStyle w:val="000000000000" w:firstRow="0" w:lastRow="0" w:firstColumn="0" w:lastColumn="0" w:oddVBand="0" w:evenVBand="0" w:oddHBand="0" w:evenHBand="0" w:firstRowFirstColumn="0" w:firstRowLastColumn="0" w:lastRowFirstColumn="0" w:lastRowLastColumn="0"/>
-            </w:pPr>
-            <w:r>
-              <w:t>2d3</w:t>
-            </w:r>
-          </w:p>
-        </w:tc>
-      </w:tr>
-      <w:tr>
-        <w:trPr>
-          <w:cnfStyle w:val="000000100000" w:firstRow="0" w:lastRow="0" w:firstColumn="0" w:lastColumn="0" w:oddVBand="0" w:evenVBand="0" w:oddHBand="1" w:evenHBand="0" w:firstRowFirstColumn="0" w:firstRowLastColumn="0" w:lastRowFirstColumn="0" w:lastRowLastColumn="0"/>
-          <w:jc w:val="center"/>
-        </w:trPr>
-        <w:tc>
-          <w:tcPr>
-            <w:cnfStyle w:val="001000000000" w:firstRow="0" w:lastRow="0" w:firstColumn="1" w:lastColumn="0" w:oddVBand="0" w:evenVBand="0" w:oddHBand="0" w:evenHBand="0" w:firstRowFirstColumn="0" w:firstRowLastColumn="0" w:lastRowFirstColumn="0" w:lastRowLastColumn="0"/>
-            <w:tcW w:w="0" w:type="auto"/>
-          </w:tcPr>
-          <w:p>
-            <w:r>
-              <w:t>5 (including ritual spells)</w:t>
-            </w:r>
-          </w:p>
-        </w:tc>
-        <w:tc>
-          <w:tcPr>
-            <w:tcW w:w="0" w:type="auto"/>
-          </w:tcPr>
-          <w:p>
-            <w:pPr>
-              <w:cnfStyle w:val="000000100000" w:firstRow="0" w:lastRow="0" w:firstColumn="0" w:lastColumn="0" w:oddVBand="0" w:evenVBand="0" w:oddHBand="1" w:evenHBand="0" w:firstRowFirstColumn="0" w:firstRowLastColumn="0" w:lastRowFirstColumn="0" w:lastRowLastColumn="0"/>
-            </w:pPr>
-            <w:r>
-              <w:t>2d3+1</w:t>
-            </w:r>
-          </w:p>
-        </w:tc>
-      </w:tr>
-    </w:tbl>
-    <w:p/>
+        <w:t xml:space="preserve">When a sorcerer fails a Sorcery roll to cast a spell, they take </w:t>
+      </w:r>
+      <w:r>
+        <w:t>an amount of damage to the Burn special condition equal to the complexity of the spell, in addition to any usual consequences for failure.</w:t>
+      </w:r>
+      <w:r>
+        <w:t xml:space="preserve"> Ritual spells count as complexity 5 for the purposes of Burn damage.</w:t>
+      </w:r>
+    </w:p>
     <w:p>
       <w:r>
         <w:t>Burn damage</w:t>
@@ -12049,7 +11858,6 @@
               <w:keepNext/>
             </w:pPr>
             <w:r>
-              <w:lastRenderedPageBreak/>
               <w:t>Will</w:t>
             </w:r>
             <w:r>
@@ -12200,6 +12008,7 @@
         <w:pStyle w:val="Heading2"/>
       </w:pPr>
       <w:r>
+        <w:lastRenderedPageBreak/>
         <w:t>Minions</w:t>
       </w:r>
     </w:p>
@@ -12290,11 +12099,7 @@
         <w:t>The generic term “spellbook” encompasses two primary variants. Folios are smallish spellbooks, generally softbound and only a few dozen pages each, and they hold two spell slots total</w:t>
       </w:r>
       <w:r>
-        <w:t xml:space="preserve"> (such as two complexity 1 spells </w:t>
-      </w:r>
-      <w:r>
-        <w:lastRenderedPageBreak/>
-        <w:t>or one complexity 2 spell)</w:t>
+        <w:t xml:space="preserve"> (such as two complexity 1 spells or one complexity 2 spell)</w:t>
       </w:r>
       <w:r>
         <w:t xml:space="preserve">. Tomes, which </w:t>
@@ -12323,6 +12128,7 @@
         <w:pStyle w:val="Heading2"/>
       </w:pPr>
       <w:r>
+        <w:lastRenderedPageBreak/>
         <w:t>Memorization</w:t>
       </w:r>
     </w:p>
@@ -12447,42 +12253,42 @@
         <w:pStyle w:val="Heading2"/>
       </w:pPr>
       <w:r>
+        <w:t>Spells (complexity 1)</w:t>
+      </w:r>
+    </w:p>
+    <w:p>
+      <w:pPr>
+        <w:pStyle w:val="Heading3"/>
+      </w:pPr>
+      <w:r>
+        <w:t>Arcane Bolt</w:t>
+      </w:r>
+    </w:p>
+    <w:p>
+      <w:pPr>
+        <w:rPr>
+          <w:i/>
+          <w:iCs/>
+        </w:rPr>
+      </w:pPr>
+      <w:r>
+        <w:rPr>
+          <w:i/>
+          <w:iCs/>
+        </w:rPr>
+        <w:t>Complexity: 1</w:t>
+      </w:r>
+    </w:p>
+    <w:p>
+      <w:pPr>
+        <w:spacing w:after="0"/>
+        <w:rPr>
+          <w:i/>
+          <w:iCs/>
+        </w:rPr>
+      </w:pPr>
+      <w:r>
         <w:lastRenderedPageBreak/>
-        <w:t>Spells (complexity 1)</w:t>
-      </w:r>
-    </w:p>
-    <w:p>
-      <w:pPr>
-        <w:pStyle w:val="Heading3"/>
-      </w:pPr>
-      <w:r>
-        <w:t>Arcane Bolt</w:t>
-      </w:r>
-    </w:p>
-    <w:p>
-      <w:pPr>
-        <w:rPr>
-          <w:i/>
-          <w:iCs/>
-        </w:rPr>
-      </w:pPr>
-      <w:r>
-        <w:rPr>
-          <w:i/>
-          <w:iCs/>
-        </w:rPr>
-        <w:t>Complexity: 1</w:t>
-      </w:r>
-    </w:p>
-    <w:p>
-      <w:pPr>
-        <w:spacing w:after="0"/>
-        <w:rPr>
-          <w:i/>
-          <w:iCs/>
-        </w:rPr>
-      </w:pPr>
-      <w:r>
         <w:t>The sorcerer draws back a hand, and with a sound like the crack of a whip, releases a bolt of magical unreality that flies at their target, impacting with terrible force.</w:t>
       </w:r>
     </w:p>
@@ -12690,7 +12496,6 @@
     </w:p>
     <w:p>
       <w:r>
-        <w:lastRenderedPageBreak/>
         <w:t>On a TN of…</w:t>
       </w:r>
     </w:p>
@@ -12703,6 +12508,7 @@
         </w:numPr>
       </w:pPr>
       <w:r>
+        <w:lastRenderedPageBreak/>
         <w:t>7</w:t>
       </w:r>
       <w:r>
@@ -17637,12 +17443,12 @@
 <w:numbering xmlns:wpc="http://schemas.microsoft.com/office/word/2010/wordprocessingCanvas" xmlns:cx="http://schemas.microsoft.com/office/drawing/2014/chartex" xmlns:cx1="http://schemas.microsoft.com/office/drawing/2015/9/8/chartex" xmlns:cx2="http://schemas.microsoft.com/office/drawing/2015/10/21/chartex" xmlns:cx3="http://schemas.microsoft.com/office/drawing/2016/5/9/chartex" xmlns:cx4="http://schemas.microsoft.com/office/drawing/2016/5/10/chartex" xmlns:cx5="http://schemas.microsoft.com/office/drawing/2016/5/11/chartex" xmlns:cx6="http://schemas.microsoft.com/office/drawing/2016/5/12/chartex" xmlns:cx7="http://schemas.microsoft.com/office/drawing/2016/5/13/chartex" xmlns:cx8="http://schemas.microsoft.com/office/drawing/2016/5/14/chartex" xmlns:mc="http://schemas.openxmlformats.org/markup-compatibility/2006" xmlns:aink="http://schemas.microsoft.com/office/drawing/2016/ink" xmlns:am3d="http://schemas.microsoft.com/office/drawing/2017/model3d" xmlns:o="urn:schemas-microsoft-com:office:office" xmlns:r="http://schemas.openxmlformats.org/officeDocument/2006/relationships" xmlns:m="http://schemas.openxmlformats.org/officeDocument/2006/math" xmlns:v="urn:schemas-microsoft-com:vml" xmlns:wp14="http://schemas.microsoft.com/office/word/2010/wordprocessingDrawing" xmlns:wp="http://schemas.openxmlformats.org/drawingml/2006/wordprocessingDrawing" xmlns:w10="urn:schemas-microsoft-com:office:word" xmlns:w="http://schemas.openxmlformats.org/wordprocessingml/2006/main" xmlns:w14="http://schemas.microsoft.com/office/word/2010/wordml" xmlns:w15="http://schemas.microsoft.com/office/word/2012/wordml" xmlns:w16cex="http://schemas.microsoft.com/office/word/2018/wordml/cex" xmlns:w16cid="http://schemas.microsoft.com/office/word/2016/wordml/cid" xmlns:w16="http://schemas.microsoft.com/office/word/2018/wordml" xmlns:w16sdtdh="http://schemas.microsoft.com/office/word/2020/wordml/sdtdatahash" xmlns:w16se="http://schemas.microsoft.com/office/word/2015/wordml/symex" xmlns:wpg="http://schemas.microsoft.com/office/word/2010/wordprocessingGroup" xmlns:wpi="http://schemas.microsoft.com/office/word/2010/wordprocessingInk" xmlns:wne="http://schemas.microsoft.com/office/word/2006/wordml" xmlns:wps="http://schemas.microsoft.com/office/word/2010/wordprocessingShape" mc:Ignorable="w14 w15 w16se w16cid w16 w16cex w16sdtdh wp14">
   <w:numPicBullet w:numPicBulletId="0">
     <w:pict>
-      <v:rect id="_x0000_i1138" style="width:0;height:1.5pt" o:hralign="center" o:bullet="t" o:hrstd="t" o:hr="t" fillcolor="#a0a0a0" stroked="f"/>
+      <v:rect id="_x0000_i1162" style="width:0;height:1.5pt" o:hralign="center" o:bullet="t" o:hrstd="t" o:hr="t" fillcolor="#a0a0a0" stroked="f"/>
     </w:pict>
   </w:numPicBullet>
   <w:numPicBullet w:numPicBulletId="1">
     <w:pict>
-      <v:rect id="_x0000_i1139" style="width:0;height:1.5pt" o:hralign="center" o:bullet="t" o:hrstd="t" o:hr="t" fillcolor="#a0a0a0" stroked="f"/>
+      <v:rect id="_x0000_i1163" style="width:0;height:1.5pt" o:hralign="center" o:bullet="t" o:hrstd="t" o:hr="t" fillcolor="#a0a0a0" stroked="f"/>
     </w:pict>
   </w:numPicBullet>
   <w:abstractNum w:abstractNumId="0" w15:restartNumberingAfterBreak="0">

</xml_diff>

<commit_message>
Finally added a description of what Echoes are.
</commit_message>
<xml_diff>
--- a/Ikaros.docx
+++ b/Ikaros.docx
@@ -14049,7 +14049,7 @@
       <w:pPr>
         <w:pStyle w:val="ListParagraph"/>
         <w:numPr>
-          <w:ilvl w:val="1"/>
+          <w:ilvl w:val="0"/>
           <w:numId w:val="21"/>
         </w:numPr>
       </w:pPr>
@@ -14068,6 +14068,9 @@
       <w:r>
         <w:t>the portal will stay open for a few minutes after the lead sorcerer stops maintaining it</w:t>
       </w:r>
+      <w:r>
+        <w:t>.</w:t>
+      </w:r>
     </w:p>
     <w:p>
       <w:pPr>
@@ -14080,6 +14083,9 @@
       <w:r>
         <w:t>the portal expands in size, becoming large enough to allow carts and wagons to pass through</w:t>
       </w:r>
+      <w:r>
+        <w:t>.</w:t>
+      </w:r>
     </w:p>
     <w:p>
       <w:pPr>
@@ -14090,13 +14096,51 @@
         </w:numPr>
       </w:pPr>
       <w:r>
-        <w:t>the portal may go to a location on another plane</w:t>
-      </w:r>
-    </w:p>
-    <w:p>
-      <w:pPr>
-        <w:jc w:val="left"/>
-      </w:pPr>
+        <w:t xml:space="preserve">the portal may go to a location on another </w:t>
+      </w:r>
+      <w:r>
+        <w:t>realm within the same echo. This option may be taken twice, in which case a location may be chosen in an adjacent echo.</w:t>
+      </w:r>
+    </w:p>
+    <w:p>
+      <w:pPr>
+        <w:pBdr>
+          <w:top w:val="single" w:sz="4" w:space="1" w:color="auto"/>
+          <w:left w:val="single" w:sz="4" w:space="4" w:color="auto"/>
+          <w:bottom w:val="single" w:sz="4" w:space="1" w:color="auto"/>
+          <w:right w:val="single" w:sz="4" w:space="4" w:color="auto"/>
+        </w:pBdr>
+        <w:shd w:val="clear" w:color="auto" w:fill="FFF1DA" w:themeFill="accent2" w:themeFillTint="33"/>
+      </w:pPr>
+      <w:r>
+        <w:rPr>
+          <w:b/>
+          <w:bCs/>
+        </w:rPr>
+        <w:t>GM’s note:</w:t>
+      </w:r>
+      <w:r>
+        <w:t xml:space="preserve"> in the beginning, there was nothing. Then, there was the </w:t>
+      </w:r>
+      <w:r>
+        <w:t>Note</w:t>
+      </w:r>
+      <w:r>
+        <w:t xml:space="preserve">. It rang out across the empty void until it hit the walls of eternity, reverberating back. From the turbulence of the shifting notes came the </w:t>
+      </w:r>
+      <w:r>
+        <w:lastRenderedPageBreak/>
+        <w:t xml:space="preserve">first echo, the primordial world, the land of elementals. Another eternity passed, and the Sound reverberated again, creating the second echo, the mortal world, which we call home. In time, another echo was created, the third echo, the divine world, home of gods and thoughts given form. </w:t>
+      </w:r>
+      <w:r>
+        <w:t>Planar scholars predict the eventual creation of a fourth echo, but none</w:t>
+      </w:r>
+      <w:r>
+        <w:t xml:space="preserve"> can even come close to predicting when</w:t>
+      </w:r>
+      <w:r>
+        <w:t>.</w:t>
+      </w:r>
       <w:r>
         <w:br w:type="page"/>
       </w:r>
@@ -17443,12 +17487,12 @@
 <w:numbering xmlns:wpc="http://schemas.microsoft.com/office/word/2010/wordprocessingCanvas" xmlns:cx="http://schemas.microsoft.com/office/drawing/2014/chartex" xmlns:cx1="http://schemas.microsoft.com/office/drawing/2015/9/8/chartex" xmlns:cx2="http://schemas.microsoft.com/office/drawing/2015/10/21/chartex" xmlns:cx3="http://schemas.microsoft.com/office/drawing/2016/5/9/chartex" xmlns:cx4="http://schemas.microsoft.com/office/drawing/2016/5/10/chartex" xmlns:cx5="http://schemas.microsoft.com/office/drawing/2016/5/11/chartex" xmlns:cx6="http://schemas.microsoft.com/office/drawing/2016/5/12/chartex" xmlns:cx7="http://schemas.microsoft.com/office/drawing/2016/5/13/chartex" xmlns:cx8="http://schemas.microsoft.com/office/drawing/2016/5/14/chartex" xmlns:mc="http://schemas.openxmlformats.org/markup-compatibility/2006" xmlns:aink="http://schemas.microsoft.com/office/drawing/2016/ink" xmlns:am3d="http://schemas.microsoft.com/office/drawing/2017/model3d" xmlns:o="urn:schemas-microsoft-com:office:office" xmlns:r="http://schemas.openxmlformats.org/officeDocument/2006/relationships" xmlns:m="http://schemas.openxmlformats.org/officeDocument/2006/math" xmlns:v="urn:schemas-microsoft-com:vml" xmlns:wp14="http://schemas.microsoft.com/office/word/2010/wordprocessingDrawing" xmlns:wp="http://schemas.openxmlformats.org/drawingml/2006/wordprocessingDrawing" xmlns:w10="urn:schemas-microsoft-com:office:word" xmlns:w="http://schemas.openxmlformats.org/wordprocessingml/2006/main" xmlns:w14="http://schemas.microsoft.com/office/word/2010/wordml" xmlns:w15="http://schemas.microsoft.com/office/word/2012/wordml" xmlns:w16cex="http://schemas.microsoft.com/office/word/2018/wordml/cex" xmlns:w16cid="http://schemas.microsoft.com/office/word/2016/wordml/cid" xmlns:w16="http://schemas.microsoft.com/office/word/2018/wordml" xmlns:w16sdtdh="http://schemas.microsoft.com/office/word/2020/wordml/sdtdatahash" xmlns:w16se="http://schemas.microsoft.com/office/word/2015/wordml/symex" xmlns:wpg="http://schemas.microsoft.com/office/word/2010/wordprocessingGroup" xmlns:wpi="http://schemas.microsoft.com/office/word/2010/wordprocessingInk" xmlns:wne="http://schemas.microsoft.com/office/word/2006/wordml" xmlns:wps="http://schemas.microsoft.com/office/word/2010/wordprocessingShape" mc:Ignorable="w14 w15 w16se w16cid w16 w16cex w16sdtdh wp14">
   <w:numPicBullet w:numPicBulletId="0">
     <w:pict>
-      <v:rect id="_x0000_i1162" style="width:0;height:1.5pt" o:hralign="center" o:bullet="t" o:hrstd="t" o:hr="t" fillcolor="#a0a0a0" stroked="f"/>
+      <v:rect id="_x0000_i1198" style="width:0;height:1.5pt" o:hralign="center" o:bullet="t" o:hrstd="t" o:hr="t" fillcolor="#a0a0a0" stroked="f"/>
     </w:pict>
   </w:numPicBullet>
   <w:numPicBullet w:numPicBulletId="1">
     <w:pict>
-      <v:rect id="_x0000_i1163" style="width:0;height:1.5pt" o:hralign="center" o:bullet="t" o:hrstd="t" o:hr="t" fillcolor="#a0a0a0" stroked="f"/>
+      <v:rect id="_x0000_i1199" style="width:0;height:1.5pt" o:hralign="center" o:bullet="t" o:hrstd="t" o:hr="t" fillcolor="#a0a0a0" stroked="f"/>
     </w:pict>
   </w:numPicBullet>
   <w:abstractNum w:abstractNumId="0" w15:restartNumberingAfterBreak="0">

</xml_diff>

<commit_message>
Cash is now miniscule and buying items outright is supported.
</commit_message>
<xml_diff>
--- a/Ikaros.docx
+++ b/Ikaros.docx
@@ -7696,11 +7696,11 @@
           </w:tcPr>
           <w:p>
             <w:r>
-              <w:t xml:space="preserve">Becomes Bulk 1 when worn on a belt. Treat medium armor as </w:t>
+              <w:t xml:space="preserve">Becomes Bulk 1 when worn on a belt. Treat medium armor as light armor and heavy </w:t>
             </w:r>
             <w:r>
               <w:lastRenderedPageBreak/>
-              <w:t>light armor and heavy armor as medium armor when calculating hit strength.</w:t>
+              <w:t>armor as medium armor when calculating hit strength.</w:t>
             </w:r>
           </w:p>
         </w:tc>
@@ -9542,8 +9542,8 @@
       </w:tblPr>
       <w:tblGrid>
         <w:gridCol w:w="637"/>
-        <w:gridCol w:w="617"/>
-        <w:gridCol w:w="5226"/>
+        <w:gridCol w:w="1045"/>
+        <w:gridCol w:w="4798"/>
       </w:tblGrid>
       <w:tr>
         <w:trPr>
@@ -9602,7 +9602,7 @@
           </w:tcPr>
           <w:p>
             <w:r>
-              <w:t>1</w:t>
+              <w:t>miniscule</w:t>
             </w:r>
           </w:p>
         </w:tc>
@@ -9612,7 +9612,52 @@
           </w:tcPr>
           <w:p>
             <w:r>
-              <w:t>This sizeable bundle of coins can be discarded before a Resources roll to grant a stacking +1 bonus, or after a Resources roll to absorb a single point of Desperation gain. Any amount of cash may be spent on a single roll.</w:t>
+              <w:t xml:space="preserve">This sizeable bundle of coins can be </w:t>
+            </w:r>
+            <w:r>
+              <w:t xml:space="preserve">spent before or after a Resources roll. If spent before the roll, each unit of cash spent reduces the TN of the roll by 1. If </w:t>
+            </w:r>
+            <w:r>
+              <w:t>this drops the</w:t>
+            </w:r>
+            <w:r>
+              <w:t xml:space="preserve"> TN to 7 or lower, the roll automatically succeeds.</w:t>
+            </w:r>
+            <w:r>
+              <w:t xml:space="preserve"> </w:t>
+            </w:r>
+            <w:r>
+              <w:t xml:space="preserve">If </w:t>
+            </w:r>
+            <w:r>
+              <w:t>spent</w:t>
+            </w:r>
+            <w:r>
+              <w:t xml:space="preserve"> after a Resources roll</w:t>
+            </w:r>
+            <w:r>
+              <w:t xml:space="preserve">, each unit of cash spent </w:t>
+            </w:r>
+            <w:r>
+              <w:t>absorb</w:t>
+            </w:r>
+            <w:r>
+              <w:t>s</w:t>
+            </w:r>
+            <w:r>
+              <w:t xml:space="preserve"> a single point of Desperation gain.</w:t>
+            </w:r>
+          </w:p>
+          <w:p/>
+          <w:p>
+            <w:r>
+              <w:t>Any amount of cash may be spent on a single roll</w:t>
+            </w:r>
+            <w:r>
+              <w:t>, both before and after</w:t>
+            </w:r>
+            <w:r>
+              <w:t>.</w:t>
             </w:r>
           </w:p>
         </w:tc>
@@ -9852,7 +9897,11 @@
           </w:tcPr>
           <w:p>
             <w:r>
-              <w:t>This collection of medical supplies may be used to absorb a single point of Desperation gain on a Lore or Survival roll when giving first aid, or on a Lore roll when rendering medical care. It may be used five times before being discarded.</w:t>
+              <w:t xml:space="preserve">This collection of medical supplies may be used to absorb a single point of Desperation gain on a Lore </w:t>
+            </w:r>
+            <w:r>
+              <w:lastRenderedPageBreak/>
+              <w:t>or Survival roll when giving first aid, or on a Lore roll when rendering medical care. It may be used five times before being discarded.</w:t>
             </w:r>
           </w:p>
         </w:tc>
@@ -9862,6 +9911,7 @@
           </w:tcPr>
           <w:p>
             <w:r>
+              <w:lastRenderedPageBreak/>
               <w:t>9</w:t>
             </w:r>
           </w:p>
@@ -9898,11 +9948,7 @@
           </w:tcPr>
           <w:p>
             <w:r>
-              <w:t xml:space="preserve">These extra arrows can be discarded to absorb a single point </w:t>
-            </w:r>
-            <w:r>
-              <w:lastRenderedPageBreak/>
-              <w:t>of Desperation gain on a Shooting roll when using a bow.</w:t>
+              <w:t>These extra arrows can be discarded to absorb a single point of Desperation gain on a Shooting roll when using a bow.</w:t>
             </w:r>
           </w:p>
         </w:tc>
@@ -9912,7 +9958,6 @@
           </w:tcPr>
           <w:p>
             <w:r>
-              <w:lastRenderedPageBreak/>
               <w:t>6</w:t>
             </w:r>
           </w:p>
@@ -10341,6 +10386,7 @@
           </w:tcPr>
           <w:p>
             <w:r>
+              <w:lastRenderedPageBreak/>
               <w:t>Clay apprentice</w:t>
             </w:r>
           </w:p>
@@ -10434,7 +10480,6 @@
           </w:tcPr>
           <w:p>
             <w:r>
-              <w:lastRenderedPageBreak/>
               <w:t>Tome</w:t>
             </w:r>
           </w:p>
@@ -11271,11 +11316,11 @@
     </w:p>
     <w:p>
       <w:r>
-        <w:t xml:space="preserve">Next to you, even a great defensive expert might as well be clumsily holding a block of wood. Your reflexes and skill mean you can deflect hits </w:t>
+        <w:t xml:space="preserve">Next to you, even a great defensive expert might as well be clumsily holding a block of wood. Your reflexes and skill mean you can deflect hits with such grace that when performing a desperate block you may increase </w:t>
       </w:r>
       <w:r>
         <w:lastRenderedPageBreak/>
-        <w:t>with such grace that when performing a desperate block you may increase your Fatigue by 1 to ignore all of the damage sustained in the attack instead of just half. This talent may be used independently from Defensive Expert.</w:t>
+        <w:t>your Fatigue by 1 to ignore all of the damage sustained in the attack instead of just half. This talent may be used independently from Defensive Expert.</w:t>
       </w:r>
     </w:p>
     <w:p>
@@ -11399,24 +11444,21 @@
         <w:t>on alert</w:t>
       </w:r>
       <w:r>
-        <w:t xml:space="preserve"> but unsure of where exactly you are, and +2 </w:t>
-      </w:r>
+        <w:t xml:space="preserve"> but unsure of where exactly you are, and +2 advantage for attacking a completely unaware opponent</w:t>
+      </w:r>
+      <w:r>
+        <w:t>, but like all advantages, this is situational and ultimately up to GM discretion</w:t>
+      </w:r>
+      <w:r>
+        <w:t>.</w:t>
+      </w:r>
+    </w:p>
+    <w:p>
+      <w:pPr>
+        <w:pStyle w:val="Heading3"/>
+      </w:pPr>
       <w:r>
         <w:lastRenderedPageBreak/>
-        <w:t>advantage for attacking a completely unaware opponent</w:t>
-      </w:r>
-      <w:r>
-        <w:t>, but like all advantages, this is situational and ultimately up to GM discretion</w:t>
-      </w:r>
-      <w:r>
-        <w:t>.</w:t>
-      </w:r>
-    </w:p>
-    <w:p>
-      <w:pPr>
-        <w:pStyle w:val="Heading3"/>
-      </w:pPr>
-      <w:r>
         <w:t>Stonefist</w:t>
       </w:r>
     </w:p>
@@ -17487,12 +17529,12 @@
 <w:numbering xmlns:wpc="http://schemas.microsoft.com/office/word/2010/wordprocessingCanvas" xmlns:cx="http://schemas.microsoft.com/office/drawing/2014/chartex" xmlns:cx1="http://schemas.microsoft.com/office/drawing/2015/9/8/chartex" xmlns:cx2="http://schemas.microsoft.com/office/drawing/2015/10/21/chartex" xmlns:cx3="http://schemas.microsoft.com/office/drawing/2016/5/9/chartex" xmlns:cx4="http://schemas.microsoft.com/office/drawing/2016/5/10/chartex" xmlns:cx5="http://schemas.microsoft.com/office/drawing/2016/5/11/chartex" xmlns:cx6="http://schemas.microsoft.com/office/drawing/2016/5/12/chartex" xmlns:cx7="http://schemas.microsoft.com/office/drawing/2016/5/13/chartex" xmlns:cx8="http://schemas.microsoft.com/office/drawing/2016/5/14/chartex" xmlns:mc="http://schemas.openxmlformats.org/markup-compatibility/2006" xmlns:aink="http://schemas.microsoft.com/office/drawing/2016/ink" xmlns:am3d="http://schemas.microsoft.com/office/drawing/2017/model3d" xmlns:o="urn:schemas-microsoft-com:office:office" xmlns:r="http://schemas.openxmlformats.org/officeDocument/2006/relationships" xmlns:m="http://schemas.openxmlformats.org/officeDocument/2006/math" xmlns:v="urn:schemas-microsoft-com:vml" xmlns:wp14="http://schemas.microsoft.com/office/word/2010/wordprocessingDrawing" xmlns:wp="http://schemas.openxmlformats.org/drawingml/2006/wordprocessingDrawing" xmlns:w10="urn:schemas-microsoft-com:office:word" xmlns:w="http://schemas.openxmlformats.org/wordprocessingml/2006/main" xmlns:w14="http://schemas.microsoft.com/office/word/2010/wordml" xmlns:w15="http://schemas.microsoft.com/office/word/2012/wordml" xmlns:w16cex="http://schemas.microsoft.com/office/word/2018/wordml/cex" xmlns:w16cid="http://schemas.microsoft.com/office/word/2016/wordml/cid" xmlns:w16="http://schemas.microsoft.com/office/word/2018/wordml" xmlns:w16sdtdh="http://schemas.microsoft.com/office/word/2020/wordml/sdtdatahash" xmlns:w16se="http://schemas.microsoft.com/office/word/2015/wordml/symex" xmlns:wpg="http://schemas.microsoft.com/office/word/2010/wordprocessingGroup" xmlns:wpi="http://schemas.microsoft.com/office/word/2010/wordprocessingInk" xmlns:wne="http://schemas.microsoft.com/office/word/2006/wordml" xmlns:wps="http://schemas.microsoft.com/office/word/2010/wordprocessingShape" mc:Ignorable="w14 w15 w16se w16cid w16 w16cex w16sdtdh wp14">
   <w:numPicBullet w:numPicBulletId="0">
     <w:pict>
-      <v:rect id="_x0000_i1198" style="width:0;height:1.5pt" o:hralign="center" o:bullet="t" o:hrstd="t" o:hr="t" fillcolor="#a0a0a0" stroked="f"/>
+      <v:rect id="_x0000_i1026" style="width:0;height:1.5pt" o:hralign="center" o:bullet="t" o:hrstd="t" o:hr="t" fillcolor="#a0a0a0" stroked="f"/>
     </w:pict>
   </w:numPicBullet>
   <w:numPicBullet w:numPicBulletId="1">
     <w:pict>
-      <v:rect id="_x0000_i1199" style="width:0;height:1.5pt" o:hralign="center" o:bullet="t" o:hrstd="t" o:hr="t" fillcolor="#a0a0a0" stroked="f"/>
+      <v:rect id="_x0000_i1027" style="width:0;height:1.5pt" o:hralign="center" o:bullet="t" o:hrstd="t" o:hr="t" fillcolor="#a0a0a0" stroked="f"/>
     </w:pict>
   </w:numPicBullet>
   <w:abstractNum w:abstractNumId="0" w15:restartNumberingAfterBreak="0">

</xml_diff>

<commit_message>
Removed generic rerolls and modified traits.
</commit_message>
<xml_diff>
--- a/Ikaros.docx
+++ b/Ikaros.docx
@@ -106,7 +106,7 @@
                 <v:stroke joinstyle="miter"/>
                 <v:path gradientshapeok="t" o:connecttype="rect"/>
               </v:shapetype>
-              <v:shape id="Text Box 8" o:spid="_x0000_s1026" type="#_x0000_t202" style="position:absolute;left:0;text-align:left;margin-left:-39pt;margin-top:-58.2pt;width:407.4pt;height:640.5pt;z-index:-251657216;visibility:visible;mso-wrap-style:square;mso-width-percent:0;mso-height-percent:0;mso-wrap-distance-left:9pt;mso-wrap-distance-top:0;mso-wrap-distance-right:9pt;mso-wrap-distance-bottom:0;mso-position-horizontal:absolute;mso-position-horizontal-relative:margin;mso-position-vertical:absolute;mso-position-vertical-relative:text;mso-width-percent:0;mso-height-percent:0;mso-width-relative:margin;mso-height-relative:margin;v-text-anchor:top" o:gfxdata="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" strokeweight=".5pt">
+              <v:shape id="Text Box 8" o:spid="_x0000_s1026" type="#_x0000_t202" style="position:absolute;left:0;text-align:left;margin-left:-39pt;margin-top:-58.2pt;width:407.4pt;height:640.5pt;z-index:-251657216;visibility:visible;mso-wrap-style:square;mso-width-percent:0;mso-height-percent:0;mso-wrap-distance-left:9pt;mso-wrap-distance-top:0;mso-wrap-distance-right:9pt;mso-wrap-distance-bottom:0;mso-position-horizontal:absolute;mso-position-horizontal-relative:margin;mso-position-vertical:absolute;mso-position-vertical-relative:text;mso-width-percent:0;mso-height-percent:0;mso-width-relative:margin;mso-height-relative:margin;v-text-anchor:top" o:gfxdata="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" strokeweight=".5pt">
                 <v:fill r:id="rId9" o:title="" opacity="24248f" recolor="t" rotate="t" type="tile"/>
                 <v:textbox>
                   <w:txbxContent>
@@ -942,34 +942,45 @@
         <w:t>Characters</w:t>
       </w:r>
       <w:r>
-        <w:t xml:space="preserve"> have three: identity (for example: “Wandering paladin”), struggle (for example: “Alcoholic”), and drive (for example: “I must keep the common people safe”). Traits have two primary purposes: inspiring and hindering.</w:t>
-      </w:r>
-    </w:p>
-    <w:p>
-      <w:r>
-        <w:t xml:space="preserve">When a character makes a roll that a trait would reasonably make them better at (such as a Fighting roll from a character with a “Reaver of the western wastes” identity trait, or a Lore roll to stop an enemy soldier from bleeding out from a character with an “I must use these hands for peace” drive trait), they may gain inspiration from that trait for that one roll. A character with inspiration will roll three dice instead of </w:t>
-      </w:r>
-      <w:r>
-        <w:t>two and</w:t>
-      </w:r>
-      <w:r>
-        <w:t xml:space="preserve"> drop the lowest.</w:t>
-      </w:r>
-    </w:p>
-    <w:p>
-      <w:r>
-        <w:t>Each trait may be used for inspiration once per session for free. After that, using a trait for inspiration increases a character’s Desperation by 1.</w:t>
-      </w:r>
-    </w:p>
-    <w:p>
-      <w:r>
-        <w:t xml:space="preserve">If instead the character has a trait that would make them worse at something, they may tag it in as a hindrance. A character with a hindrance will roll three dice and drop the highest, and immediately lowers their Desperation by 2. Only one trait can be used on a roll, regardless of if it’s </w:t>
-      </w:r>
-      <w:r>
-        <w:t xml:space="preserve">used for </w:t>
-      </w:r>
-      <w:r>
-        <w:t>inspiring or hindering.</w:t>
+        <w:t xml:space="preserve"> have three</w:t>
+      </w:r>
+      <w:r>
+        <w:t xml:space="preserve"> traits</w:t>
+      </w:r>
+      <w:r>
+        <w:t xml:space="preserve">: identity (for example: “Wandering paladin”), struggle (for example: “Alcoholic”), and drive (for example: “I must keep the common people safe”). Traits </w:t>
+      </w:r>
+      <w:r>
+        <w:t>may be invoked to inspire or hinder</w:t>
+      </w:r>
+      <w:r>
+        <w:t xml:space="preserve">, </w:t>
+      </w:r>
+      <w:r>
+        <w:t xml:space="preserve">and may be used either </w:t>
+      </w:r>
+      <w:r>
+        <w:rPr>
+          <w:i/>
+          <w:iCs/>
+        </w:rPr>
+        <w:t>proactively</w:t>
+      </w:r>
+      <w:r>
+        <w:t xml:space="preserve"> (before dice are rolled) or </w:t>
+      </w:r>
+      <w:r>
+        <w:rPr>
+          <w:i/>
+          <w:iCs/>
+        </w:rPr>
+        <w:t>reactively</w:t>
+      </w:r>
+      <w:r>
+        <w:t xml:space="preserve"> (after dice are rolled)</w:t>
+      </w:r>
+      <w:r>
+        <w:t>.</w:t>
       </w:r>
     </w:p>
     <w:p>
@@ -977,6 +988,158 @@
         <w:pStyle w:val="Heading2"/>
       </w:pPr>
       <w:r>
+        <w:t>Inspiration</w:t>
+      </w:r>
+    </w:p>
+    <w:p>
+      <w:r>
+        <w:t xml:space="preserve">When a character makes a roll that a trait would reasonably make them better at (such as a Fighting roll from a character with a “Reaver of the western wastes” identity trait, or a Lore roll to stop an enemy soldier from bleeding out from a character with an “I must use these hands for peace” drive trait), they may gain inspiration from that trait for that one roll. </w:t>
+      </w:r>
+      <w:r>
+        <w:t>Each trait used as inspiration allows the character to roll one additional die, although only the highest two are kept</w:t>
+      </w:r>
+      <w:r>
+        <w:t>.</w:t>
+      </w:r>
+      <w:r>
+        <w:t xml:space="preserve"> </w:t>
+      </w:r>
+    </w:p>
+    <w:p>
+      <w:r>
+        <w:t>Proactively u</w:t>
+      </w:r>
+      <w:r>
+        <w:t>sing</w:t>
+      </w:r>
+      <w:r>
+        <w:t xml:space="preserve"> a trait for inspiration</w:t>
+      </w:r>
+      <w:r>
+        <w:t xml:space="preserve"> increase</w:t>
+      </w:r>
+      <w:r>
+        <w:t>s</w:t>
+      </w:r>
+      <w:r>
+        <w:t xml:space="preserve"> a character’s Desperation by 1</w:t>
+      </w:r>
+      <w:r>
+        <w:t xml:space="preserve">, while </w:t>
+      </w:r>
+      <w:r>
+        <w:t xml:space="preserve">reactively </w:t>
+      </w:r>
+      <w:r>
+        <w:t xml:space="preserve">using a trait for inspiration </w:t>
+      </w:r>
+      <w:r>
+        <w:t xml:space="preserve">increases a character’s Desperation by </w:t>
+      </w:r>
+      <w:r>
+        <w:t xml:space="preserve">the trait’s </w:t>
+      </w:r>
+      <w:r>
+        <w:rPr>
+          <w:i/>
+          <w:iCs/>
+        </w:rPr>
+        <w:t>cost</w:t>
+      </w:r>
+      <w:r>
+        <w:t xml:space="preserve">, </w:t>
+      </w:r>
+      <w:r>
+        <w:t xml:space="preserve">which </w:t>
+      </w:r>
+      <w:r>
+        <w:t xml:space="preserve">starts at 1 </w:t>
+      </w:r>
+      <w:r>
+        <w:t xml:space="preserve">at the beginning of each session </w:t>
+      </w:r>
+      <w:r>
+        <w:t>and increases by</w:t>
+      </w:r>
+      <w:r>
+        <w:t xml:space="preserve"> 1 every time </w:t>
+      </w:r>
+      <w:r>
+        <w:t>that</w:t>
+      </w:r>
+      <w:r>
+        <w:t xml:space="preserve"> trait is</w:t>
+      </w:r>
+      <w:r>
+        <w:t xml:space="preserve"> </w:t>
+      </w:r>
+      <w:r>
+        <w:t>reactively</w:t>
+      </w:r>
+      <w:r>
+        <w:t xml:space="preserve"> </w:t>
+      </w:r>
+      <w:r>
+        <w:t>used for inspiration</w:t>
+      </w:r>
+      <w:r>
+        <w:t>.</w:t>
+      </w:r>
+    </w:p>
+    <w:p>
+      <w:r>
+        <w:t>Any number of traits may be used for inspiration, as long as none are used</w:t>
+      </w:r>
+      <w:r>
+        <w:t xml:space="preserve"> more than once and none are used</w:t>
+      </w:r>
+      <w:r>
+        <w:t xml:space="preserve"> for hindering.</w:t>
+      </w:r>
+    </w:p>
+    <w:p>
+      <w:pPr>
+        <w:pStyle w:val="Heading2"/>
+      </w:pPr>
+      <w:r>
+        <w:t>Hindering</w:t>
+      </w:r>
+    </w:p>
+    <w:p>
+      <w:r>
+        <w:t xml:space="preserve">If instead the character has a trait that would make them worse at something, they may </w:t>
+      </w:r>
+      <w:r>
+        <w:t>proactively use it</w:t>
+      </w:r>
+      <w:r>
+        <w:t xml:space="preserve"> as a hindrance. A character with a hindrance will roll three dice and drop the highest, </w:t>
+      </w:r>
+      <w:r>
+        <w:t>then</w:t>
+      </w:r>
+      <w:r>
+        <w:t xml:space="preserve"> immediately </w:t>
+      </w:r>
+      <w:r>
+        <w:lastRenderedPageBreak/>
+        <w:t>lowers their Desperation by 2</w:t>
+      </w:r>
+      <w:r>
+        <w:t xml:space="preserve"> and resets that trait’s cost to 1</w:t>
+      </w:r>
+      <w:r>
+        <w:t>.</w:t>
+      </w:r>
+      <w:r>
+        <w:t xml:space="preserve"> Using a trait as a hindrance may not be done reactively.</w:t>
+      </w:r>
+    </w:p>
+    <w:p>
+      <w:pPr>
+        <w:pStyle w:val="Heading2"/>
+      </w:pPr>
+      <w:r>
         <w:t>Ancestries and lineages</w:t>
       </w:r>
     </w:p>
@@ -987,7 +1150,6 @@
     </w:p>
     <w:p>
       <w:r>
-        <w:lastRenderedPageBreak/>
         <w:t>Ancestry is represented in a character by just taking a trait that mentions that character’s ancestry. For instance, a character in a traditional RPG setting with an identity trait of “Elven swordmaster and doting parent” would be able to invoke that trait for inspiration when resisting charm magic or finding secret doors, or could invoke it as a hindrance to try to avoid giving in to grief.</w:t>
       </w:r>
     </w:p>
@@ -6415,769 +6577,25 @@
       </w:r>
     </w:p>
     <w:p>
-      <w:pPr>
-        <w:pStyle w:val="Heading3"/>
+      <w:r>
+        <w:t>Desperation can be increased to gain additional trait uses, or reduced by hindering oneself with traits. See the Traits section for the full values.</w:t>
+      </w:r>
+    </w:p>
+    <w:p>
+      <w:pPr>
+        <w:rPr>
+          <w:rFonts w:ascii="Centaur" w:eastAsiaTheme="majorEastAsia" w:hAnsi="Centaur" w:cstheme="majorBidi"/>
+          <w:b/>
+          <w:caps/>
+          <w:sz w:val="28"/>
+          <w:szCs w:val="28"/>
+        </w:rPr>
       </w:pPr>
       <w:r>
         <w:lastRenderedPageBreak/>
-        <w:t>Traits</w:t>
-      </w:r>
-    </w:p>
-    <w:p>
-      <w:r>
-        <w:t>Desperation can be increased to gain additional trait uses, or reduced by hindering oneself with traits. See the Traits section for the full values.</w:t>
-      </w:r>
-    </w:p>
-    <w:p>
-      <w:pPr>
-        <w:pStyle w:val="Heading3"/>
-      </w:pPr>
-      <w:r>
-        <w:t>Desperate Acts</w:t>
-      </w:r>
-    </w:p>
-    <w:p>
-      <w:r>
-        <w:t>Some rolls are just more important than others. After making a roll, Desperation allows a character to reroll each die up to once, increasing their Desperation by 1 per die rerolled. This can be done on any roll, including damage and condition rolls (although incoming damage and conditions, being rolled by the GM instead of the player, cannot be rerolled). In the case of a roll where the highest or lowest dice are dropped (such as when tagging in traits), any rerolls happen before outlying dice are dropped.</w:t>
-      </w:r>
-    </w:p>
-    <w:p>
-      <w:r>
-        <w:t xml:space="preserve">Any Desperation gain from a roll applies </w:t>
-      </w:r>
-      <w:r>
-        <w:t xml:space="preserve">after the roll is completed, so a character does not have to worry about </w:t>
-      </w:r>
-      <w:r>
-        <w:t>taking a point of Desperation and getting a -1 to the roll they were attempting.</w:t>
-      </w:r>
-    </w:p>
-    <w:p>
-      <w:pPr>
-        <w:rPr>
-          <w:i/>
-          <w:iCs/>
-        </w:rPr>
-      </w:pPr>
-      <w:r>
-        <w:rPr>
-          <w:b/>
-          <w:bCs/>
-          <w:i/>
-          <w:iCs/>
-        </w:rPr>
-        <w:t xml:space="preserve">Example: </w:t>
-      </w:r>
-      <w:r>
-        <w:rPr>
-          <w:i/>
-          <w:iCs/>
-        </w:rPr>
-        <w:t xml:space="preserve">Autumn, Viv, and Michael have </w:t>
-      </w:r>
-      <w:r>
-        <w:rPr>
-          <w:i/>
-          <w:iCs/>
-        </w:rPr>
-        <w:t xml:space="preserve">infiltrated the Cult of the Lady of Fire, and proved that </w:t>
-      </w:r>
-      <w:r>
-        <w:rPr>
-          <w:i/>
-          <w:iCs/>
-        </w:rPr>
-        <w:t xml:space="preserve">her command of the fire spirits has been nothing but parlor tricks. </w:t>
-      </w:r>
-      <w:r>
-        <w:rPr>
-          <w:i/>
-          <w:iCs/>
-        </w:rPr>
-        <w:t xml:space="preserve">While Autumn and Viv hold off the Lady of Fire and </w:t>
-      </w:r>
-      <w:r>
-        <w:rPr>
-          <w:i/>
-          <w:iCs/>
-        </w:rPr>
-        <w:t>her two assistants helping her run the con, Michael needs to make an impassioned speech to the cult members</w:t>
-      </w:r>
-      <w:r>
-        <w:rPr>
-          <w:i/>
-          <w:iCs/>
-        </w:rPr>
-        <w:t xml:space="preserve"> to convince them to leave the cult (and its expensive monthly dues) behind.</w:t>
-      </w:r>
-    </w:p>
-    <w:p>
-      <w:pPr>
-        <w:rPr>
-          <w:i/>
-          <w:iCs/>
-        </w:rPr>
-      </w:pPr>
-      <w:r>
-        <w:rPr>
-          <w:i/>
-          <w:iCs/>
-        </w:rPr>
-        <w:t>Michael, being a chronicler</w:t>
-      </w:r>
-      <w:r>
-        <w:rPr>
-          <w:i/>
-          <w:iCs/>
-        </w:rPr>
-        <w:t xml:space="preserve"> who recites </w:t>
-      </w:r>
-      <w:r>
-        <w:rPr>
-          <w:i/>
-          <w:iCs/>
-        </w:rPr>
-        <w:t>cultural epics for pay</w:t>
-      </w:r>
-      <w:r>
-        <w:rPr>
-          <w:i/>
-          <w:iCs/>
-        </w:rPr>
-        <w:t xml:space="preserve">, primarily makes his living through a combination of Lore (to know the stories) and Empathy (to </w:t>
-      </w:r>
-      <w:r>
-        <w:rPr>
-          <w:i/>
-          <w:iCs/>
-        </w:rPr>
-        <w:t>know the audience). Since Lore doesn’t apply here, Michael will make an emotional speech using his Empathy skill</w:t>
-      </w:r>
-      <w:r>
-        <w:rPr>
-          <w:i/>
-          <w:iCs/>
-        </w:rPr>
-        <w:t xml:space="preserve"> of +2. An additional +2 advantage from exposing the Lady’s tricks brings his total to +4, rolling against a TN 13 roll. Fanatics are hard to deprogram, especially in just one speech!</w:t>
-      </w:r>
-    </w:p>
-    <w:tbl>
-      <w:tblPr>
-        <w:tblStyle w:val="TableGrid"/>
-        <w:tblW w:w="0" w:type="auto"/>
-        <w:tblBorders>
-          <w:top w:val="none" w:sz="0" w:space="0" w:color="auto"/>
-          <w:left w:val="none" w:sz="0" w:space="0" w:color="auto"/>
-          <w:bottom w:val="none" w:sz="0" w:space="0" w:color="auto"/>
-          <w:right w:val="none" w:sz="0" w:space="0" w:color="auto"/>
-          <w:insideH w:val="none" w:sz="0" w:space="0" w:color="auto"/>
-          <w:insideV w:val="none" w:sz="0" w:space="0" w:color="auto"/>
-        </w:tblBorders>
-        <w:tblLook w:val="04A0" w:firstRow="1" w:lastRow="0" w:firstColumn="1" w:lastColumn="0" w:noHBand="0" w:noVBand="1"/>
-      </w:tblPr>
-      <w:tblGrid>
-        <w:gridCol w:w="4405"/>
-        <w:gridCol w:w="2065"/>
-      </w:tblGrid>
-      <w:tr>
-        <w:tc>
-          <w:tcPr>
-            <w:tcW w:w="4405" w:type="dxa"/>
-            <w:tcBorders>
-              <w:right w:val="single" w:sz="4" w:space="0" w:color="auto"/>
-            </w:tcBorders>
-          </w:tcPr>
-          <w:p>
-            <w:pPr>
-              <w:rPr>
-                <w:i/>
-                <w:iCs/>
-              </w:rPr>
-            </w:pPr>
-            <w:r>
-              <w:rPr>
-                <w:i/>
-                <w:iCs/>
-              </w:rPr>
-              <w:lastRenderedPageBreak/>
-              <w:t>Michael rolls two dice, and gets a 3 and a 4. That would only bring his total to 11, so he invokes his Traveling chronicler writing his own story trait, bringing up his experience talking in front of crowds, as inspiration.</w:t>
-            </w:r>
-          </w:p>
-          <w:p>
-            <w:pPr>
-              <w:rPr>
-                <w:i/>
-                <w:iCs/>
-              </w:rPr>
-            </w:pPr>
-          </w:p>
-        </w:tc>
-        <w:tc>
-          <w:tcPr>
-            <w:tcW w:w="2065" w:type="dxa"/>
-            <w:tcBorders>
-              <w:left w:val="single" w:sz="4" w:space="0" w:color="auto"/>
-            </w:tcBorders>
-          </w:tcPr>
-          <w:p>
-            <w:pPr>
-              <w:rPr>
-                <w:i/>
-                <w:iCs/>
-              </w:rPr>
-            </w:pPr>
-            <w:r>
-              <w:rPr>
-                <w:i/>
-                <w:iCs/>
-              </w:rPr>
-              <w:t>Dice in play: [</w:t>
-            </w:r>
-            <w:r>
-              <w:rPr>
-                <w:b/>
-                <w:bCs/>
-                <w:i/>
-                <w:iCs/>
-              </w:rPr>
-              <w:t>3</w:t>
-            </w:r>
-            <w:r>
-              <w:rPr>
-                <w:i/>
-                <w:iCs/>
-              </w:rPr>
-              <w:t xml:space="preserve">, </w:t>
-            </w:r>
-            <w:r>
-              <w:rPr>
-                <w:b/>
-                <w:bCs/>
-                <w:i/>
-                <w:iCs/>
-              </w:rPr>
-              <w:t>4</w:t>
-            </w:r>
-            <w:r>
-              <w:rPr>
-                <w:i/>
-                <w:iCs/>
-              </w:rPr>
-              <w:t>]</w:t>
-            </w:r>
-          </w:p>
-          <w:p>
-            <w:pPr>
-              <w:rPr>
-                <w:i/>
-                <w:iCs/>
-              </w:rPr>
-            </w:pPr>
-            <w:r>
-              <w:rPr>
-                <w:i/>
-                <w:iCs/>
-              </w:rPr>
-              <w:t>Total: 7 (</w:t>
-            </w:r>
-            <w:r>
-              <w:rPr>
-                <w:b/>
-                <w:bCs/>
-                <w:i/>
-                <w:iCs/>
-              </w:rPr>
-              <w:t>3</w:t>
-            </w:r>
-            <w:r>
-              <w:rPr>
-                <w:i/>
-                <w:iCs/>
-              </w:rPr>
-              <w:t>+</w:t>
-            </w:r>
-            <w:r>
-              <w:rPr>
-                <w:b/>
-                <w:bCs/>
-                <w:i/>
-                <w:iCs/>
-              </w:rPr>
-              <w:t>4</w:t>
-            </w:r>
-            <w:r>
-              <w:rPr>
-                <w:i/>
-                <w:iCs/>
-              </w:rPr>
-              <w:t>)</w:t>
-            </w:r>
-          </w:p>
-        </w:tc>
-      </w:tr>
-      <w:tr>
-        <w:tc>
-          <w:tcPr>
-            <w:tcW w:w="4405" w:type="dxa"/>
-            <w:tcBorders>
-              <w:right w:val="single" w:sz="4" w:space="0" w:color="auto"/>
-            </w:tcBorders>
-          </w:tcPr>
-          <w:p>
-            <w:pPr>
-              <w:rPr>
-                <w:i/>
-                <w:iCs/>
-              </w:rPr>
-            </w:pPr>
-            <w:r>
-              <w:rPr>
-                <w:i/>
-                <w:iCs/>
-              </w:rPr>
-              <w:t>He grabs the dice… and rolls another 3. Since one of these three dice will be dropped</w:t>
-            </w:r>
-            <w:r>
-              <w:rPr>
-                <w:i/>
-                <w:iCs/>
-              </w:rPr>
-              <w:t xml:space="preserve"> at the end of the roll</w:t>
-            </w:r>
-            <w:r>
-              <w:rPr>
-                <w:i/>
-                <w:iCs/>
-              </w:rPr>
-              <w:t>, his total is still only a seven.</w:t>
-            </w:r>
-          </w:p>
-          <w:p>
-            <w:pPr>
-              <w:rPr>
-                <w:i/>
-                <w:iCs/>
-              </w:rPr>
-            </w:pPr>
-          </w:p>
-        </w:tc>
-        <w:tc>
-          <w:tcPr>
-            <w:tcW w:w="2065" w:type="dxa"/>
-            <w:tcBorders>
-              <w:left w:val="single" w:sz="4" w:space="0" w:color="auto"/>
-            </w:tcBorders>
-          </w:tcPr>
-          <w:p>
-            <w:pPr>
-              <w:rPr>
-                <w:i/>
-                <w:iCs/>
-              </w:rPr>
-            </w:pPr>
-            <w:r>
-              <w:rPr>
-                <w:i/>
-                <w:iCs/>
-              </w:rPr>
-              <w:t xml:space="preserve">Dice in play: [3, </w:t>
-            </w:r>
-            <w:r>
-              <w:rPr>
-                <w:b/>
-                <w:bCs/>
-                <w:i/>
-                <w:iCs/>
-              </w:rPr>
-              <w:t>3</w:t>
-            </w:r>
-            <w:r>
-              <w:rPr>
-                <w:i/>
-                <w:iCs/>
-              </w:rPr>
-              <w:t xml:space="preserve">, </w:t>
-            </w:r>
-            <w:r>
-              <w:rPr>
-                <w:b/>
-                <w:bCs/>
-                <w:i/>
-                <w:iCs/>
-              </w:rPr>
-              <w:t>4</w:t>
-            </w:r>
-            <w:r>
-              <w:rPr>
-                <w:i/>
-                <w:iCs/>
-              </w:rPr>
-              <w:t>]</w:t>
-            </w:r>
-          </w:p>
-          <w:p>
-            <w:pPr>
-              <w:rPr>
-                <w:i/>
-                <w:iCs/>
-              </w:rPr>
-            </w:pPr>
-            <w:r>
-              <w:rPr>
-                <w:i/>
-                <w:iCs/>
-              </w:rPr>
-              <w:t xml:space="preserve">Total: 7 </w:t>
-            </w:r>
-            <w:r>
-              <w:rPr>
-                <w:i/>
-                <w:iCs/>
-              </w:rPr>
-              <w:t>(</w:t>
-            </w:r>
-            <w:r>
-              <w:rPr>
-                <w:b/>
-                <w:bCs/>
-                <w:i/>
-                <w:iCs/>
-              </w:rPr>
-              <w:t>3</w:t>
-            </w:r>
-            <w:r>
-              <w:rPr>
-                <w:i/>
-                <w:iCs/>
-              </w:rPr>
-              <w:t>+</w:t>
-            </w:r>
-            <w:r>
-              <w:rPr>
-                <w:b/>
-                <w:bCs/>
-                <w:i/>
-                <w:iCs/>
-              </w:rPr>
-              <w:t>4</w:t>
-            </w:r>
-            <w:r>
-              <w:rPr>
-                <w:i/>
-                <w:iCs/>
-              </w:rPr>
-              <w:t>)</w:t>
-            </w:r>
-          </w:p>
-        </w:tc>
-      </w:tr>
-      <w:tr>
-        <w:tc>
-          <w:tcPr>
-            <w:tcW w:w="4405" w:type="dxa"/>
-            <w:tcBorders>
-              <w:right w:val="single" w:sz="4" w:space="0" w:color="auto"/>
-            </w:tcBorders>
-          </w:tcPr>
-          <w:p>
-            <w:pPr>
-              <w:rPr>
-                <w:i/>
-                <w:iCs/>
-              </w:rPr>
-            </w:pPr>
-            <w:r>
-              <w:rPr>
-                <w:i/>
-                <w:iCs/>
-              </w:rPr>
-              <w:t>Michael sighs, and declares that he’s going to reroll both 3s. He increases his Desperation by two, grabs the dice… and rolls a 5 and a 2!</w:t>
-            </w:r>
-          </w:p>
-          <w:p>
-            <w:pPr>
-              <w:rPr>
-                <w:i/>
-                <w:iCs/>
-              </w:rPr>
-            </w:pPr>
-          </w:p>
-        </w:tc>
-        <w:tc>
-          <w:tcPr>
-            <w:tcW w:w="2065" w:type="dxa"/>
-            <w:tcBorders>
-              <w:left w:val="single" w:sz="4" w:space="0" w:color="auto"/>
-            </w:tcBorders>
-          </w:tcPr>
-          <w:p>
-            <w:pPr>
-              <w:rPr>
-                <w:i/>
-                <w:iCs/>
-              </w:rPr>
-            </w:pPr>
-            <w:r>
-              <w:rPr>
-                <w:i/>
-                <w:iCs/>
-              </w:rPr>
-              <w:t xml:space="preserve">Dice in play: [2, </w:t>
-            </w:r>
-            <w:r>
-              <w:rPr>
-                <w:b/>
-                <w:bCs/>
-                <w:i/>
-                <w:iCs/>
-              </w:rPr>
-              <w:t>4</w:t>
-            </w:r>
-            <w:r>
-              <w:rPr>
-                <w:i/>
-                <w:iCs/>
-              </w:rPr>
-              <w:t xml:space="preserve">, </w:t>
-            </w:r>
-            <w:r>
-              <w:rPr>
-                <w:b/>
-                <w:bCs/>
-                <w:i/>
-                <w:iCs/>
-              </w:rPr>
-              <w:t>5</w:t>
-            </w:r>
-            <w:r>
-              <w:rPr>
-                <w:i/>
-                <w:iCs/>
-              </w:rPr>
-              <w:t>]</w:t>
-            </w:r>
-          </w:p>
-          <w:p>
-            <w:pPr>
-              <w:rPr>
-                <w:i/>
-                <w:iCs/>
-              </w:rPr>
-            </w:pPr>
-            <w:r>
-              <w:rPr>
-                <w:i/>
-                <w:iCs/>
-              </w:rPr>
-              <w:t>Total: 9 (</w:t>
-            </w:r>
-            <w:r>
-              <w:rPr>
-                <w:b/>
-                <w:bCs/>
-                <w:i/>
-                <w:iCs/>
-              </w:rPr>
-              <w:t>4</w:t>
-            </w:r>
-            <w:r>
-              <w:rPr>
-                <w:i/>
-                <w:iCs/>
-              </w:rPr>
-              <w:t>+</w:t>
-            </w:r>
-            <w:r>
-              <w:rPr>
-                <w:b/>
-                <w:bCs/>
-                <w:i/>
-                <w:iCs/>
-              </w:rPr>
-              <w:t>5</w:t>
-            </w:r>
-            <w:r>
-              <w:rPr>
-                <w:i/>
-                <w:iCs/>
-              </w:rPr>
-              <w:t>)</w:t>
-            </w:r>
-          </w:p>
-        </w:tc>
-      </w:tr>
-      <w:tr>
-        <w:tc>
-          <w:tcPr>
-            <w:tcW w:w="4405" w:type="dxa"/>
-            <w:tcBorders>
-              <w:right w:val="single" w:sz="4" w:space="0" w:color="auto"/>
-            </w:tcBorders>
-          </w:tcPr>
-          <w:p>
-            <w:pPr>
-              <w:rPr>
-                <w:i/>
-                <w:iCs/>
-              </w:rPr>
-            </w:pPr>
-            <w:r>
-              <w:rPr>
-                <w:i/>
-                <w:iCs/>
-              </w:rPr>
-              <w:t xml:space="preserve">Of the 4, the 5, and the 2, he then drops the lowest (the 2), making his roll a 9. 9 plus his bonus of +4 brings his total to 13—just enough to pass! The people, disillusioned with the Lady of Fire, turn on </w:t>
-            </w:r>
-            <w:r>
-              <w:rPr>
-                <w:i/>
-                <w:iCs/>
-              </w:rPr>
-              <w:t>her</w:t>
-            </w:r>
-            <w:r>
-              <w:rPr>
-                <w:i/>
-                <w:iCs/>
-              </w:rPr>
-              <w:t>, helping the three heroes escape</w:t>
-            </w:r>
-            <w:r>
-              <w:rPr>
-                <w:i/>
-                <w:iCs/>
-              </w:rPr>
-              <w:t xml:space="preserve"> and leaving the cult for good.</w:t>
-            </w:r>
-          </w:p>
-        </w:tc>
-        <w:tc>
-          <w:tcPr>
-            <w:tcW w:w="2065" w:type="dxa"/>
-            <w:tcBorders>
-              <w:left w:val="single" w:sz="4" w:space="0" w:color="auto"/>
-            </w:tcBorders>
-          </w:tcPr>
-          <w:p>
-            <w:pPr>
-              <w:rPr>
-                <w:i/>
-                <w:iCs/>
-              </w:rPr>
-            </w:pPr>
-            <w:r>
-              <w:rPr>
-                <w:i/>
-                <w:iCs/>
-              </w:rPr>
-              <w:t>Dice in play: [</w:t>
-            </w:r>
-            <w:r>
-              <w:rPr>
-                <w:b/>
-                <w:bCs/>
-                <w:i/>
-                <w:iCs/>
-              </w:rPr>
-              <w:t>4</w:t>
-            </w:r>
-            <w:r>
-              <w:rPr>
-                <w:i/>
-                <w:iCs/>
-              </w:rPr>
-              <w:t xml:space="preserve">, </w:t>
-            </w:r>
-            <w:r>
-              <w:rPr>
-                <w:b/>
-                <w:bCs/>
-                <w:i/>
-                <w:iCs/>
-              </w:rPr>
-              <w:t>5</w:t>
-            </w:r>
-            <w:r>
-              <w:rPr>
-                <w:i/>
-                <w:iCs/>
-              </w:rPr>
-              <w:t>]</w:t>
-            </w:r>
-          </w:p>
-          <w:p>
-            <w:pPr>
-              <w:rPr>
-                <w:i/>
-                <w:iCs/>
-              </w:rPr>
-            </w:pPr>
-            <w:r>
-              <w:rPr>
-                <w:i/>
-                <w:iCs/>
-              </w:rPr>
-              <w:t>Total: 9 (</w:t>
-            </w:r>
-            <w:r>
-              <w:rPr>
-                <w:b/>
-                <w:bCs/>
-                <w:i/>
-                <w:iCs/>
-              </w:rPr>
-              <w:t>4</w:t>
-            </w:r>
-            <w:r>
-              <w:rPr>
-                <w:i/>
-                <w:iCs/>
-              </w:rPr>
-              <w:t>+</w:t>
-            </w:r>
-            <w:r>
-              <w:rPr>
-                <w:b/>
-                <w:bCs/>
-                <w:i/>
-                <w:iCs/>
-              </w:rPr>
-              <w:t>5</w:t>
-            </w:r>
-            <w:r>
-              <w:rPr>
-                <w:i/>
-                <w:iCs/>
-              </w:rPr>
-              <w:t>)</w:t>
-            </w:r>
-          </w:p>
-          <w:p>
-            <w:pPr>
-              <w:rPr>
-                <w:i/>
-                <w:iCs/>
-              </w:rPr>
-            </w:pPr>
-          </w:p>
-          <w:p>
-            <w:pPr>
-              <w:rPr>
-                <w:i/>
-                <w:iCs/>
-              </w:rPr>
-            </w:pPr>
-            <w:r>
-              <w:rPr>
-                <w:i/>
-                <w:iCs/>
-              </w:rPr>
-              <w:t>Final value: 13</w:t>
-            </w:r>
-          </w:p>
-        </w:tc>
-      </w:tr>
-    </w:tbl>
+        <w:t>Desperation can never be chosen as the damaged condition for a failed roll.</w:t>
+      </w:r>
+    </w:p>
     <w:p>
       <w:pPr>
         <w:pStyle w:val="Heading2"/>
@@ -7193,21 +6611,21 @@
     </w:p>
     <w:p>
       <w:r>
-        <w:t xml:space="preserve">The emotional instability, nightmares, and visions, caused by horrific sights and traumas, that define insanity in these works are now understood to be symptomatic of post-traumatic stress disorder, or PTSD. Meanwhile, many of the characters in these stories that get sent to mental health facilities for their entirely factual (in the fiction) belief in aliens is, in the real world, most likely to be a diagnosis of schizophrenia. Similarly, the </w:t>
+        <w:t>The emotional instability, nightmares, and visions, caused by horrific sights and traumas, that define insanity in these works are now understood to be symptomatic of post-traumatic stress disorder, or PTSD. Meanwhile, many of the characters in these stories that get sent to mental health facilities for their entirely factual (in the fiction) belief in aliens is, in the real world, most likely to be a diagnosis of schizophrenia. Similarly, the classic trope of "split personalities" is now understood to be dissociative identity disorder, a serious disease that is frequently caused by repeated exposure to extreme trauma.</w:t>
+      </w:r>
+    </w:p>
+    <w:p>
+      <w:r>
+        <w:t>For characters living with a long term mental illness, including it in a trait, allowing the player to choose when it does and does not impact their character, is best. Many players will default to putting it in their struggle trait, but it doesn’t necessarily have to be there. A mental illness could show up in the identity trait (“Ex-childhood soldier living with CPTSD”), or the drive trait (“I must destigmatize depression”).</w:t>
+      </w:r>
+    </w:p>
+    <w:p>
+      <w:r>
+        <w:t xml:space="preserve">Short term expressions of mental illness, such as a mental breakdown or psychotic break, can be treated as a normal consequence of suffering a critical condition to the mental resilience pool. Someone subjected to </w:t>
       </w:r>
       <w:r>
         <w:lastRenderedPageBreak/>
-        <w:t>classic trope of "split personalities" is now understood to be dissociative identity disorder, a serious disease that is frequently caused by repeated exposure to extreme trauma.</w:t>
-      </w:r>
-    </w:p>
-    <w:p>
-      <w:r>
-        <w:t>For characters living with a long term mental illness, including it in a trait, allowing the player to choose when it does and does not impact their character, is best. Many players will default to putting it in their struggle trait, but it doesn’t necessarily have to be there. A mental illness could show up in the identity trait (“Ex-childhood soldier living with CPTSD”), or the drive trait (“I must destigmatize depression”).</w:t>
-      </w:r>
-    </w:p>
-    <w:p>
-      <w:r>
-        <w:t>Short term expressions of mental illness, such as a mental breakdown or psychotic break, can be treated as a normal consequence of suffering a critical condition to the mental resilience pool. Someone subjected to repeated instances of mental overwhelming like this would likely develop a longer term response to it, which can be represented by changing a trait in the post-session. Characters who suffer multiple critical physical conditions are not required to track their joint damage, so neither are characters who suffer multiple critical mental conditions required to track them for the purpose of PTSD.</w:t>
+        <w:t>repeated instances of mental overwhelming like this would likely develop a longer term response to it, which can be represented by changing a trait in the post-session. Characters who suffer multiple critical physical conditions are not required to track their joint damage, so neither are characters who suffer multiple critical mental conditions required to track them for the purpose of PTSD.</w:t>
       </w:r>
     </w:p>
     <w:p>
@@ -17172,7 +16590,7 @@
             </mc:Choice>
             <mc:Fallback>
               <w:pict>
-                <v:group w14:anchorId="7FE90EFD" id="Group 1" o:spid="_x0000_s1027" style="width:43.2pt;height:18.7pt;mso-position-horizontal-relative:char;mso-position-vertical-relative:line" coordorigin="614,660" coordsize="864,374" o:gfxdata="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">
+                <v:group w14:anchorId="7FE90EFD" id="Group 1" o:spid="_x0000_s1027" style="width:43.2pt;height:18.7pt;mso-position-horizontal-relative:char;mso-position-vertical-relative:line" coordorigin="614,660" coordsize="864,374" o:gfxdata="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">
                   <v:roundrect id="AutoShape 52" o:spid="_x0000_s1028" style="position:absolute;left:859;top:415;width:374;height:864;rotation:-90;visibility:visible;mso-wrap-style:square;v-text-anchor:top" arcsize="10923f" o:gfxdata="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" strokecolor="#e4be84"/>
                   <v:roundrect id="AutoShape 53" o:spid="_x0000_s1029" style="position:absolute;left:898;top:451;width:296;height:792;rotation:-90;visibility:visible;mso-wrap-style:square;v-text-anchor:top" arcsize="10923f" o:gfxdata="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" fillcolor="#e4be84" strokecolor="#e4be84"/>
                   <v:shapetype id="_x0000_t202" coordsize="21600,21600" o:spt="202" path="m,l,21600r21600,l21600,xe">
@@ -17429,7 +16847,7 @@
             </mc:Choice>
             <mc:Fallback>
               <w:pict>
-                <v:group w14:anchorId="096347E1" id="Group 5" o:spid="_x0000_s1031" style="width:43.2pt;height:18.7pt;mso-position-horizontal-relative:char;mso-position-vertical-relative:line" coordorigin="614,660" coordsize="864,374" o:gfxdata="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">
+                <v:group w14:anchorId="096347E1" id="Group 5" o:spid="_x0000_s1031" style="width:43.2pt;height:18.7pt;mso-position-horizontal-relative:char;mso-position-vertical-relative:line" coordorigin="614,660" coordsize="864,374" o:gfxdata="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">
                   <v:roundrect id="AutoShape 47" o:spid="_x0000_s1032" style="position:absolute;left:859;top:415;width:374;height:864;rotation:-90;visibility:visible;mso-wrap-style:square;v-text-anchor:top" arcsize="10923f" o:gfxdata="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" strokecolor="#e4be84"/>
                   <v:roundrect id="AutoShape 48" o:spid="_x0000_s1033" style="position:absolute;left:898;top:451;width:296;height:792;rotation:-90;visibility:visible;mso-wrap-style:square;v-text-anchor:top" arcsize="10923f" o:gfxdata="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" fillcolor="#e4be84" strokecolor="#e4be84"/>
                   <v:shapetype id="_x0000_t202" coordsize="21600,21600" o:spt="202" path="m,l,21600r21600,l21600,xe">

</xml_diff>

<commit_message>
Updated some text in the skills section.
</commit_message>
<xml_diff>
--- a/Ikaros.docx
+++ b/Ikaros.docx
@@ -393,7 +393,7 @@
           <w:szCs w:val="22"/>
         </w:rPr>
       </w:pPr>
-      <w:hyperlink w:anchor="_Toc93525427" w:history="1">
+      <w:hyperlink w:anchor="_Toc93528973" w:history="1">
         <w:r>
           <w:rPr>
             <w:rStyle w:val="Hyperlink"/>
@@ -437,7 +437,7 @@
             <w:noProof/>
             <w:webHidden/>
           </w:rPr>
-          <w:instrText xml:space="preserve"> PAGEREF _Toc93525427 \h </w:instrText>
+          <w:instrText xml:space="preserve"> PAGEREF _Toc93528973 \h </w:instrText>
         </w:r>
         <w:r>
           <w:rPr>
@@ -478,7 +478,7 @@
           <w:szCs w:val="22"/>
         </w:rPr>
       </w:pPr>
-      <w:hyperlink w:anchor="_Toc93525428" w:history="1">
+      <w:hyperlink w:anchor="_Toc93528974" w:history="1">
         <w:r>
           <w:rPr>
             <w:rStyle w:val="Hyperlink"/>
@@ -505,7 +505,7 @@
             <w:noProof/>
             <w:webHidden/>
           </w:rPr>
-          <w:instrText xml:space="preserve"> PAGEREF _Toc93525428 \h </w:instrText>
+          <w:instrText xml:space="preserve"> PAGEREF _Toc93528974 \h </w:instrText>
         </w:r>
         <w:r>
           <w:rPr>
@@ -546,7 +546,7 @@
           <w:szCs w:val="22"/>
         </w:rPr>
       </w:pPr>
-      <w:hyperlink w:anchor="_Toc93525429" w:history="1">
+      <w:hyperlink w:anchor="_Toc93528975" w:history="1">
         <w:r>
           <w:rPr>
             <w:rStyle w:val="Hyperlink"/>
@@ -573,7 +573,7 @@
             <w:noProof/>
             <w:webHidden/>
           </w:rPr>
-          <w:instrText xml:space="preserve"> PAGEREF _Toc93525429 \h </w:instrText>
+          <w:instrText xml:space="preserve"> PAGEREF _Toc93528975 \h </w:instrText>
         </w:r>
         <w:r>
           <w:rPr>
@@ -614,7 +614,7 @@
           <w:szCs w:val="22"/>
         </w:rPr>
       </w:pPr>
-      <w:hyperlink w:anchor="_Toc93525430" w:history="1">
+      <w:hyperlink w:anchor="_Toc93528976" w:history="1">
         <w:r>
           <w:rPr>
             <w:rStyle w:val="Hyperlink"/>
@@ -641,7 +641,7 @@
             <w:noProof/>
             <w:webHidden/>
           </w:rPr>
-          <w:instrText xml:space="preserve"> PAGEREF _Toc93525430 \h </w:instrText>
+          <w:instrText xml:space="preserve"> PAGEREF _Toc93528976 \h </w:instrText>
         </w:r>
         <w:r>
           <w:rPr>
@@ -687,7 +687,7 @@
           <w:szCs w:val="22"/>
         </w:rPr>
       </w:pPr>
-      <w:hyperlink w:anchor="_Toc93525431" w:history="1">
+      <w:hyperlink w:anchor="_Toc93528977" w:history="1">
         <w:r>
           <w:rPr>
             <w:rStyle w:val="Hyperlink"/>
@@ -731,7 +731,7 @@
             <w:noProof/>
             <w:webHidden/>
           </w:rPr>
-          <w:instrText xml:space="preserve"> PAGEREF _Toc93525431 \h </w:instrText>
+          <w:instrText xml:space="preserve"> PAGEREF _Toc93528977 \h </w:instrText>
         </w:r>
         <w:r>
           <w:rPr>
@@ -772,7 +772,7 @@
           <w:szCs w:val="22"/>
         </w:rPr>
       </w:pPr>
-      <w:hyperlink w:anchor="_Toc93525432" w:history="1">
+      <w:hyperlink w:anchor="_Toc93528978" w:history="1">
         <w:r>
           <w:rPr>
             <w:rStyle w:val="Hyperlink"/>
@@ -799,7 +799,7 @@
             <w:noProof/>
             <w:webHidden/>
           </w:rPr>
-          <w:instrText xml:space="preserve"> PAGEREF _Toc93525432 \h </w:instrText>
+          <w:instrText xml:space="preserve"> PAGEREF _Toc93528978 \h </w:instrText>
         </w:r>
         <w:r>
           <w:rPr>
@@ -840,7 +840,7 @@
           <w:szCs w:val="22"/>
         </w:rPr>
       </w:pPr>
-      <w:hyperlink w:anchor="_Toc93525433" w:history="1">
+      <w:hyperlink w:anchor="_Toc93528979" w:history="1">
         <w:r>
           <w:rPr>
             <w:rStyle w:val="Hyperlink"/>
@@ -867,7 +867,7 @@
             <w:noProof/>
             <w:webHidden/>
           </w:rPr>
-          <w:instrText xml:space="preserve"> PAGEREF _Toc93525433 \h </w:instrText>
+          <w:instrText xml:space="preserve"> PAGEREF _Toc93528979 \h </w:instrText>
         </w:r>
         <w:r>
           <w:rPr>
@@ -908,7 +908,7 @@
           <w:szCs w:val="22"/>
         </w:rPr>
       </w:pPr>
-      <w:hyperlink w:anchor="_Toc93525434" w:history="1">
+      <w:hyperlink w:anchor="_Toc93528980" w:history="1">
         <w:r>
           <w:rPr>
             <w:rStyle w:val="Hyperlink"/>
@@ -935,7 +935,7 @@
             <w:noProof/>
             <w:webHidden/>
           </w:rPr>
-          <w:instrText xml:space="preserve"> PAGEREF _Toc93525434 \h </w:instrText>
+          <w:instrText xml:space="preserve"> PAGEREF _Toc93528980 \h </w:instrText>
         </w:r>
         <w:r>
           <w:rPr>
@@ -981,7 +981,7 @@
           <w:szCs w:val="22"/>
         </w:rPr>
       </w:pPr>
-      <w:hyperlink w:anchor="_Toc93525435" w:history="1">
+      <w:hyperlink w:anchor="_Toc93528981" w:history="1">
         <w:r>
           <w:rPr>
             <w:rStyle w:val="Hyperlink"/>
@@ -1025,7 +1025,7 @@
             <w:noProof/>
             <w:webHidden/>
           </w:rPr>
-          <w:instrText xml:space="preserve"> PAGEREF _Toc93525435 \h </w:instrText>
+          <w:instrText xml:space="preserve"> PAGEREF _Toc93528981 \h </w:instrText>
         </w:r>
         <w:r>
           <w:rPr>
@@ -1066,7 +1066,7 @@
           <w:szCs w:val="22"/>
         </w:rPr>
       </w:pPr>
-      <w:hyperlink w:anchor="_Toc93525436" w:history="1">
+      <w:hyperlink w:anchor="_Toc93528982" w:history="1">
         <w:r>
           <w:rPr>
             <w:rStyle w:val="Hyperlink"/>
@@ -1093,7 +1093,7 @@
             <w:noProof/>
             <w:webHidden/>
           </w:rPr>
-          <w:instrText xml:space="preserve"> PAGEREF _Toc93525436 \h </w:instrText>
+          <w:instrText xml:space="preserve"> PAGEREF _Toc93528982 \h </w:instrText>
         </w:r>
         <w:r>
           <w:rPr>
@@ -1134,7 +1134,7 @@
           <w:szCs w:val="22"/>
         </w:rPr>
       </w:pPr>
-      <w:hyperlink w:anchor="_Toc93525437" w:history="1">
+      <w:hyperlink w:anchor="_Toc93528983" w:history="1">
         <w:r>
           <w:rPr>
             <w:rStyle w:val="Hyperlink"/>
@@ -1161,7 +1161,7 @@
             <w:noProof/>
             <w:webHidden/>
           </w:rPr>
-          <w:instrText xml:space="preserve"> PAGEREF _Toc93525437 \h </w:instrText>
+          <w:instrText xml:space="preserve"> PAGEREF _Toc93528983 \h </w:instrText>
         </w:r>
         <w:r>
           <w:rPr>
@@ -1207,7 +1207,7 @@
           <w:szCs w:val="22"/>
         </w:rPr>
       </w:pPr>
-      <w:hyperlink w:anchor="_Toc93525438" w:history="1">
+      <w:hyperlink w:anchor="_Toc93528984" w:history="1">
         <w:r>
           <w:rPr>
             <w:rStyle w:val="Hyperlink"/>
@@ -1251,7 +1251,7 @@
             <w:noProof/>
             <w:webHidden/>
           </w:rPr>
-          <w:instrText xml:space="preserve"> PAGEREF _Toc93525438 \h </w:instrText>
+          <w:instrText xml:space="preserve"> PAGEREF _Toc93528984 \h </w:instrText>
         </w:r>
         <w:r>
           <w:rPr>
@@ -1292,7 +1292,7 @@
           <w:szCs w:val="22"/>
         </w:rPr>
       </w:pPr>
-      <w:hyperlink w:anchor="_Toc93525439" w:history="1">
+      <w:hyperlink w:anchor="_Toc93528985" w:history="1">
         <w:r>
           <w:rPr>
             <w:rStyle w:val="Hyperlink"/>
@@ -1319,7 +1319,7 @@
             <w:noProof/>
             <w:webHidden/>
           </w:rPr>
-          <w:instrText xml:space="preserve"> PAGEREF _Toc93525439 \h </w:instrText>
+          <w:instrText xml:space="preserve"> PAGEREF _Toc93528985 \h </w:instrText>
         </w:r>
         <w:r>
           <w:rPr>
@@ -1360,7 +1360,7 @@
           <w:szCs w:val="22"/>
         </w:rPr>
       </w:pPr>
-      <w:hyperlink w:anchor="_Toc93525440" w:history="1">
+      <w:hyperlink w:anchor="_Toc93528986" w:history="1">
         <w:r>
           <w:rPr>
             <w:rStyle w:val="Hyperlink"/>
@@ -1387,7 +1387,7 @@
             <w:noProof/>
             <w:webHidden/>
           </w:rPr>
-          <w:instrText xml:space="preserve"> PAGEREF _Toc93525440 \h </w:instrText>
+          <w:instrText xml:space="preserve"> PAGEREF _Toc93528986 \h </w:instrText>
         </w:r>
         <w:r>
           <w:rPr>
@@ -1428,7 +1428,7 @@
           <w:szCs w:val="22"/>
         </w:rPr>
       </w:pPr>
-      <w:hyperlink w:anchor="_Toc93525441" w:history="1">
+      <w:hyperlink w:anchor="_Toc93528987" w:history="1">
         <w:r>
           <w:rPr>
             <w:rStyle w:val="Hyperlink"/>
@@ -1455,7 +1455,7 @@
             <w:noProof/>
             <w:webHidden/>
           </w:rPr>
-          <w:instrText xml:space="preserve"> PAGEREF _Toc93525441 \h </w:instrText>
+          <w:instrText xml:space="preserve"> PAGEREF _Toc93528987 \h </w:instrText>
         </w:r>
         <w:r>
           <w:rPr>
@@ -1496,7 +1496,7 @@
           <w:szCs w:val="22"/>
         </w:rPr>
       </w:pPr>
-      <w:hyperlink w:anchor="_Toc93525442" w:history="1">
+      <w:hyperlink w:anchor="_Toc93528988" w:history="1">
         <w:r>
           <w:rPr>
             <w:rStyle w:val="Hyperlink"/>
@@ -1523,7 +1523,7 @@
             <w:noProof/>
             <w:webHidden/>
           </w:rPr>
-          <w:instrText xml:space="preserve"> PAGEREF _Toc93525442 \h </w:instrText>
+          <w:instrText xml:space="preserve"> PAGEREF _Toc93528988 \h </w:instrText>
         </w:r>
         <w:r>
           <w:rPr>
@@ -1564,7 +1564,7 @@
           <w:szCs w:val="22"/>
         </w:rPr>
       </w:pPr>
-      <w:hyperlink w:anchor="_Toc93525443" w:history="1">
+      <w:hyperlink w:anchor="_Toc93528989" w:history="1">
         <w:r>
           <w:rPr>
             <w:rStyle w:val="Hyperlink"/>
@@ -1591,7 +1591,7 @@
             <w:noProof/>
             <w:webHidden/>
           </w:rPr>
-          <w:instrText xml:space="preserve"> PAGEREF _Toc93525443 \h </w:instrText>
+          <w:instrText xml:space="preserve"> PAGEREF _Toc93528989 \h </w:instrText>
         </w:r>
         <w:r>
           <w:rPr>
@@ -1637,7 +1637,7 @@
           <w:szCs w:val="22"/>
         </w:rPr>
       </w:pPr>
-      <w:hyperlink w:anchor="_Toc93525444" w:history="1">
+      <w:hyperlink w:anchor="_Toc93528990" w:history="1">
         <w:r>
           <w:rPr>
             <w:rStyle w:val="Hyperlink"/>
@@ -1681,7 +1681,7 @@
             <w:noProof/>
             <w:webHidden/>
           </w:rPr>
-          <w:instrText xml:space="preserve"> PAGEREF _Toc93525444 \h </w:instrText>
+          <w:instrText xml:space="preserve"> PAGEREF _Toc93528990 \h </w:instrText>
         </w:r>
         <w:r>
           <w:rPr>
@@ -1722,7 +1722,7 @@
           <w:szCs w:val="22"/>
         </w:rPr>
       </w:pPr>
-      <w:hyperlink w:anchor="_Toc93525445" w:history="1">
+      <w:hyperlink w:anchor="_Toc93528991" w:history="1">
         <w:r>
           <w:rPr>
             <w:rStyle w:val="Hyperlink"/>
@@ -1749,7 +1749,7 @@
             <w:noProof/>
             <w:webHidden/>
           </w:rPr>
-          <w:instrText xml:space="preserve"> PAGEREF _Toc93525445 \h </w:instrText>
+          <w:instrText xml:space="preserve"> PAGEREF _Toc93528991 \h </w:instrText>
         </w:r>
         <w:r>
           <w:rPr>
@@ -1790,7 +1790,7 @@
           <w:szCs w:val="22"/>
         </w:rPr>
       </w:pPr>
-      <w:hyperlink w:anchor="_Toc93525446" w:history="1">
+      <w:hyperlink w:anchor="_Toc93528992" w:history="1">
         <w:r>
           <w:rPr>
             <w:rStyle w:val="Hyperlink"/>
@@ -1817,7 +1817,7 @@
             <w:noProof/>
             <w:webHidden/>
           </w:rPr>
-          <w:instrText xml:space="preserve"> PAGEREF _Toc93525446 \h </w:instrText>
+          <w:instrText xml:space="preserve"> PAGEREF _Toc93528992 \h </w:instrText>
         </w:r>
         <w:r>
           <w:rPr>
@@ -1858,7 +1858,7 @@
           <w:szCs w:val="22"/>
         </w:rPr>
       </w:pPr>
-      <w:hyperlink w:anchor="_Toc93525447" w:history="1">
+      <w:hyperlink w:anchor="_Toc93528993" w:history="1">
         <w:r>
           <w:rPr>
             <w:rStyle w:val="Hyperlink"/>
@@ -1885,7 +1885,7 @@
             <w:noProof/>
             <w:webHidden/>
           </w:rPr>
-          <w:instrText xml:space="preserve"> PAGEREF _Toc93525447 \h </w:instrText>
+          <w:instrText xml:space="preserve"> PAGEREF _Toc93528993 \h </w:instrText>
         </w:r>
         <w:r>
           <w:rPr>
@@ -1926,7 +1926,7 @@
           <w:szCs w:val="22"/>
         </w:rPr>
       </w:pPr>
-      <w:hyperlink w:anchor="_Toc93525448" w:history="1">
+      <w:hyperlink w:anchor="_Toc93528994" w:history="1">
         <w:r>
           <w:rPr>
             <w:rStyle w:val="Hyperlink"/>
@@ -1953,7 +1953,7 @@
             <w:noProof/>
             <w:webHidden/>
           </w:rPr>
-          <w:instrText xml:space="preserve"> PAGEREF _Toc93525448 \h </w:instrText>
+          <w:instrText xml:space="preserve"> PAGEREF _Toc93528994 \h </w:instrText>
         </w:r>
         <w:r>
           <w:rPr>
@@ -1994,7 +1994,7 @@
           <w:szCs w:val="22"/>
         </w:rPr>
       </w:pPr>
-      <w:hyperlink w:anchor="_Toc93525449" w:history="1">
+      <w:hyperlink w:anchor="_Toc93528995" w:history="1">
         <w:r>
           <w:rPr>
             <w:rStyle w:val="Hyperlink"/>
@@ -2021,7 +2021,7 @@
             <w:noProof/>
             <w:webHidden/>
           </w:rPr>
-          <w:instrText xml:space="preserve"> PAGEREF _Toc93525449 \h </w:instrText>
+          <w:instrText xml:space="preserve"> PAGEREF _Toc93528995 \h </w:instrText>
         </w:r>
         <w:r>
           <w:rPr>
@@ -2062,7 +2062,7 @@
           <w:szCs w:val="22"/>
         </w:rPr>
       </w:pPr>
-      <w:hyperlink w:anchor="_Toc93525450" w:history="1">
+      <w:hyperlink w:anchor="_Toc93528996" w:history="1">
         <w:r>
           <w:rPr>
             <w:rStyle w:val="Hyperlink"/>
@@ -2089,7 +2089,7 @@
             <w:noProof/>
             <w:webHidden/>
           </w:rPr>
-          <w:instrText xml:space="preserve"> PAGEREF _Toc93525450 \h </w:instrText>
+          <w:instrText xml:space="preserve"> PAGEREF _Toc93528996 \h </w:instrText>
         </w:r>
         <w:r>
           <w:rPr>
@@ -2135,7 +2135,7 @@
           <w:szCs w:val="22"/>
         </w:rPr>
       </w:pPr>
-      <w:hyperlink w:anchor="_Toc93525451" w:history="1">
+      <w:hyperlink w:anchor="_Toc93528997" w:history="1">
         <w:r>
           <w:rPr>
             <w:rStyle w:val="Hyperlink"/>
@@ -2179,7 +2179,7 @@
             <w:noProof/>
             <w:webHidden/>
           </w:rPr>
-          <w:instrText xml:space="preserve"> PAGEREF _Toc93525451 \h </w:instrText>
+          <w:instrText xml:space="preserve"> PAGEREF _Toc93528997 \h </w:instrText>
         </w:r>
         <w:r>
           <w:rPr>
@@ -2220,7 +2220,7 @@
           <w:szCs w:val="22"/>
         </w:rPr>
       </w:pPr>
-      <w:hyperlink w:anchor="_Toc93525452" w:history="1">
+      <w:hyperlink w:anchor="_Toc93528998" w:history="1">
         <w:r>
           <w:rPr>
             <w:rStyle w:val="Hyperlink"/>
@@ -2247,7 +2247,7 @@
             <w:noProof/>
             <w:webHidden/>
           </w:rPr>
-          <w:instrText xml:space="preserve"> PAGEREF _Toc93525452 \h </w:instrText>
+          <w:instrText xml:space="preserve"> PAGEREF _Toc93528998 \h </w:instrText>
         </w:r>
         <w:r>
           <w:rPr>
@@ -2288,7 +2288,7 @@
           <w:szCs w:val="22"/>
         </w:rPr>
       </w:pPr>
-      <w:hyperlink w:anchor="_Toc93525453" w:history="1">
+      <w:hyperlink w:anchor="_Toc93528999" w:history="1">
         <w:r>
           <w:rPr>
             <w:rStyle w:val="Hyperlink"/>
@@ -2315,7 +2315,7 @@
             <w:noProof/>
             <w:webHidden/>
           </w:rPr>
-          <w:instrText xml:space="preserve"> PAGEREF _Toc93525453 \h </w:instrText>
+          <w:instrText xml:space="preserve"> PAGEREF _Toc93528999 \h </w:instrText>
         </w:r>
         <w:r>
           <w:rPr>
@@ -2356,7 +2356,7 @@
           <w:szCs w:val="22"/>
         </w:rPr>
       </w:pPr>
-      <w:hyperlink w:anchor="_Toc93525454" w:history="1">
+      <w:hyperlink w:anchor="_Toc93529000" w:history="1">
         <w:r>
           <w:rPr>
             <w:rStyle w:val="Hyperlink"/>
@@ -2383,7 +2383,7 @@
             <w:noProof/>
             <w:webHidden/>
           </w:rPr>
-          <w:instrText xml:space="preserve"> PAGEREF _Toc93525454 \h </w:instrText>
+          <w:instrText xml:space="preserve"> PAGEREF _Toc93529000 \h </w:instrText>
         </w:r>
         <w:r>
           <w:rPr>
@@ -2424,7 +2424,7 @@
           <w:szCs w:val="22"/>
         </w:rPr>
       </w:pPr>
-      <w:hyperlink w:anchor="_Toc93525455" w:history="1">
+      <w:hyperlink w:anchor="_Toc93529001" w:history="1">
         <w:r>
           <w:rPr>
             <w:rStyle w:val="Hyperlink"/>
@@ -2451,7 +2451,7 @@
             <w:noProof/>
             <w:webHidden/>
           </w:rPr>
-          <w:instrText xml:space="preserve"> PAGEREF _Toc93525455 \h </w:instrText>
+          <w:instrText xml:space="preserve"> PAGEREF _Toc93529001 \h </w:instrText>
         </w:r>
         <w:r>
           <w:rPr>
@@ -2492,7 +2492,7 @@
           <w:szCs w:val="22"/>
         </w:rPr>
       </w:pPr>
-      <w:hyperlink w:anchor="_Toc93525456" w:history="1">
+      <w:hyperlink w:anchor="_Toc93529002" w:history="1">
         <w:r>
           <w:rPr>
             <w:rStyle w:val="Hyperlink"/>
@@ -2519,7 +2519,7 @@
             <w:noProof/>
             <w:webHidden/>
           </w:rPr>
-          <w:instrText xml:space="preserve"> PAGEREF _Toc93525456 \h </w:instrText>
+          <w:instrText xml:space="preserve"> PAGEREF _Toc93529002 \h </w:instrText>
         </w:r>
         <w:r>
           <w:rPr>
@@ -2560,7 +2560,7 @@
           <w:szCs w:val="22"/>
         </w:rPr>
       </w:pPr>
-      <w:hyperlink w:anchor="_Toc93525457" w:history="1">
+      <w:hyperlink w:anchor="_Toc93529003" w:history="1">
         <w:r>
           <w:rPr>
             <w:rStyle w:val="Hyperlink"/>
@@ -2587,7 +2587,7 @@
             <w:noProof/>
             <w:webHidden/>
           </w:rPr>
-          <w:instrText xml:space="preserve"> PAGEREF _Toc93525457 \h </w:instrText>
+          <w:instrText xml:space="preserve"> PAGEREF _Toc93529003 \h </w:instrText>
         </w:r>
         <w:r>
           <w:rPr>
@@ -2628,7 +2628,7 @@
           <w:szCs w:val="22"/>
         </w:rPr>
       </w:pPr>
-      <w:hyperlink w:anchor="_Toc93525458" w:history="1">
+      <w:hyperlink w:anchor="_Toc93529004" w:history="1">
         <w:r>
           <w:rPr>
             <w:rStyle w:val="Hyperlink"/>
@@ -2655,7 +2655,7 @@
             <w:noProof/>
             <w:webHidden/>
           </w:rPr>
-          <w:instrText xml:space="preserve"> PAGEREF _Toc93525458 \h </w:instrText>
+          <w:instrText xml:space="preserve"> PAGEREF _Toc93529004 \h </w:instrText>
         </w:r>
         <w:r>
           <w:rPr>
@@ -2696,7 +2696,7 @@
           <w:szCs w:val="22"/>
         </w:rPr>
       </w:pPr>
-      <w:hyperlink w:anchor="_Toc93525459" w:history="1">
+      <w:hyperlink w:anchor="_Toc93529005" w:history="1">
         <w:r>
           <w:rPr>
             <w:rStyle w:val="Hyperlink"/>
@@ -2723,7 +2723,7 @@
             <w:noProof/>
             <w:webHidden/>
           </w:rPr>
-          <w:instrText xml:space="preserve"> PAGEREF _Toc93525459 \h </w:instrText>
+          <w:instrText xml:space="preserve"> PAGEREF _Toc93529005 \h </w:instrText>
         </w:r>
         <w:r>
           <w:rPr>
@@ -2764,7 +2764,7 @@
           <w:szCs w:val="22"/>
         </w:rPr>
       </w:pPr>
-      <w:hyperlink w:anchor="_Toc93525460" w:history="1">
+      <w:hyperlink w:anchor="_Toc93529006" w:history="1">
         <w:r>
           <w:rPr>
             <w:rStyle w:val="Hyperlink"/>
@@ -2791,7 +2791,7 @@
             <w:noProof/>
             <w:webHidden/>
           </w:rPr>
-          <w:instrText xml:space="preserve"> PAGEREF _Toc93525460 \h </w:instrText>
+          <w:instrText xml:space="preserve"> PAGEREF _Toc93529006 \h </w:instrText>
         </w:r>
         <w:r>
           <w:rPr>
@@ -2837,7 +2837,7 @@
           <w:szCs w:val="22"/>
         </w:rPr>
       </w:pPr>
-      <w:hyperlink w:anchor="_Toc93525461" w:history="1">
+      <w:hyperlink w:anchor="_Toc93529007" w:history="1">
         <w:r>
           <w:rPr>
             <w:rStyle w:val="Hyperlink"/>
@@ -2881,7 +2881,7 @@
             <w:noProof/>
             <w:webHidden/>
           </w:rPr>
-          <w:instrText xml:space="preserve"> PAGEREF _Toc93525461 \h </w:instrText>
+          <w:instrText xml:space="preserve"> PAGEREF _Toc93529007 \h </w:instrText>
         </w:r>
         <w:r>
           <w:rPr>
@@ -2922,7 +2922,7 @@
           <w:szCs w:val="22"/>
         </w:rPr>
       </w:pPr>
-      <w:hyperlink w:anchor="_Toc93525462" w:history="1">
+      <w:hyperlink w:anchor="_Toc93529008" w:history="1">
         <w:r>
           <w:rPr>
             <w:rStyle w:val="Hyperlink"/>
@@ -2949,7 +2949,7 @@
             <w:noProof/>
             <w:webHidden/>
           </w:rPr>
-          <w:instrText xml:space="preserve"> PAGEREF _Toc93525462 \h </w:instrText>
+          <w:instrText xml:space="preserve"> PAGEREF _Toc93529008 \h </w:instrText>
         </w:r>
         <w:r>
           <w:rPr>
@@ -2990,7 +2990,7 @@
           <w:szCs w:val="22"/>
         </w:rPr>
       </w:pPr>
-      <w:hyperlink w:anchor="_Toc93525463" w:history="1">
+      <w:hyperlink w:anchor="_Toc93529009" w:history="1">
         <w:r>
           <w:rPr>
             <w:rStyle w:val="Hyperlink"/>
@@ -3017,7 +3017,7 @@
             <w:noProof/>
             <w:webHidden/>
           </w:rPr>
-          <w:instrText xml:space="preserve"> PAGEREF _Toc93525463 \h </w:instrText>
+          <w:instrText xml:space="preserve"> PAGEREF _Toc93529009 \h </w:instrText>
         </w:r>
         <w:r>
           <w:rPr>
@@ -3058,7 +3058,7 @@
           <w:szCs w:val="22"/>
         </w:rPr>
       </w:pPr>
-      <w:hyperlink w:anchor="_Toc93525464" w:history="1">
+      <w:hyperlink w:anchor="_Toc93529010" w:history="1">
         <w:r>
           <w:rPr>
             <w:rStyle w:val="Hyperlink"/>
@@ -3085,7 +3085,7 @@
             <w:noProof/>
             <w:webHidden/>
           </w:rPr>
-          <w:instrText xml:space="preserve"> PAGEREF _Toc93525464 \h </w:instrText>
+          <w:instrText xml:space="preserve"> PAGEREF _Toc93529010 \h </w:instrText>
         </w:r>
         <w:r>
           <w:rPr>
@@ -3126,7 +3126,7 @@
           <w:szCs w:val="22"/>
         </w:rPr>
       </w:pPr>
-      <w:hyperlink w:anchor="_Toc93525465" w:history="1">
+      <w:hyperlink w:anchor="_Toc93529011" w:history="1">
         <w:r>
           <w:rPr>
             <w:rStyle w:val="Hyperlink"/>
@@ -3153,7 +3153,7 @@
             <w:noProof/>
             <w:webHidden/>
           </w:rPr>
-          <w:instrText xml:space="preserve"> PAGEREF _Toc93525465 \h </w:instrText>
+          <w:instrText xml:space="preserve"> PAGEREF _Toc93529011 \h </w:instrText>
         </w:r>
         <w:r>
           <w:rPr>
@@ -3199,7 +3199,7 @@
           <w:szCs w:val="22"/>
         </w:rPr>
       </w:pPr>
-      <w:hyperlink w:anchor="_Toc93525466" w:history="1">
+      <w:hyperlink w:anchor="_Toc93529012" w:history="1">
         <w:r>
           <w:rPr>
             <w:rStyle w:val="Hyperlink"/>
@@ -3243,7 +3243,7 @@
             <w:noProof/>
             <w:webHidden/>
           </w:rPr>
-          <w:instrText xml:space="preserve"> PAGEREF _Toc93525466 \h </w:instrText>
+          <w:instrText xml:space="preserve"> PAGEREF _Toc93529012 \h </w:instrText>
         </w:r>
         <w:r>
           <w:rPr>
@@ -3289,7 +3289,7 @@
           <w:szCs w:val="22"/>
         </w:rPr>
       </w:pPr>
-      <w:hyperlink w:anchor="_Toc93525467" w:history="1">
+      <w:hyperlink w:anchor="_Toc93529013" w:history="1">
         <w:r>
           <w:rPr>
             <w:rStyle w:val="Hyperlink"/>
@@ -3333,7 +3333,7 @@
             <w:noProof/>
             <w:webHidden/>
           </w:rPr>
-          <w:instrText xml:space="preserve"> PAGEREF _Toc93525467 \h </w:instrText>
+          <w:instrText xml:space="preserve"> PAGEREF _Toc93529013 \h </w:instrText>
         </w:r>
         <w:r>
           <w:rPr>
@@ -3374,7 +3374,7 @@
           <w:szCs w:val="22"/>
         </w:rPr>
       </w:pPr>
-      <w:hyperlink w:anchor="_Toc93525468" w:history="1">
+      <w:hyperlink w:anchor="_Toc93529014" w:history="1">
         <w:r>
           <w:rPr>
             <w:rStyle w:val="Hyperlink"/>
@@ -3401,7 +3401,7 @@
             <w:noProof/>
             <w:webHidden/>
           </w:rPr>
-          <w:instrText xml:space="preserve"> PAGEREF _Toc93525468 \h </w:instrText>
+          <w:instrText xml:space="preserve"> PAGEREF _Toc93529014 \h </w:instrText>
         </w:r>
         <w:r>
           <w:rPr>
@@ -3442,7 +3442,7 @@
           <w:szCs w:val="22"/>
         </w:rPr>
       </w:pPr>
-      <w:hyperlink w:anchor="_Toc93525469" w:history="1">
+      <w:hyperlink w:anchor="_Toc93529015" w:history="1">
         <w:r>
           <w:rPr>
             <w:rStyle w:val="Hyperlink"/>
@@ -3469,7 +3469,7 @@
             <w:noProof/>
             <w:webHidden/>
           </w:rPr>
-          <w:instrText xml:space="preserve"> PAGEREF _Toc93525469 \h </w:instrText>
+          <w:instrText xml:space="preserve"> PAGEREF _Toc93529015 \h </w:instrText>
         </w:r>
         <w:r>
           <w:rPr>
@@ -3510,7 +3510,7 @@
           <w:szCs w:val="22"/>
         </w:rPr>
       </w:pPr>
-      <w:hyperlink w:anchor="_Toc93525470" w:history="1">
+      <w:hyperlink w:anchor="_Toc93529016" w:history="1">
         <w:r>
           <w:rPr>
             <w:rStyle w:val="Hyperlink"/>
@@ -3537,7 +3537,7 @@
             <w:noProof/>
             <w:webHidden/>
           </w:rPr>
-          <w:instrText xml:space="preserve"> PAGEREF _Toc93525470 \h </w:instrText>
+          <w:instrText xml:space="preserve"> PAGEREF _Toc93529016 \h </w:instrText>
         </w:r>
         <w:r>
           <w:rPr>
@@ -3578,7 +3578,7 @@
           <w:szCs w:val="22"/>
         </w:rPr>
       </w:pPr>
-      <w:hyperlink w:anchor="_Toc93525471" w:history="1">
+      <w:hyperlink w:anchor="_Toc93529017" w:history="1">
         <w:r>
           <w:rPr>
             <w:rStyle w:val="Hyperlink"/>
@@ -3605,7 +3605,7 @@
             <w:noProof/>
             <w:webHidden/>
           </w:rPr>
-          <w:instrText xml:space="preserve"> PAGEREF _Toc93525471 \h </w:instrText>
+          <w:instrText xml:space="preserve"> PAGEREF _Toc93529017 \h </w:instrText>
         </w:r>
         <w:r>
           <w:rPr>
@@ -3646,7 +3646,7 @@
           <w:szCs w:val="22"/>
         </w:rPr>
       </w:pPr>
-      <w:hyperlink w:anchor="_Toc93525472" w:history="1">
+      <w:hyperlink w:anchor="_Toc93529018" w:history="1">
         <w:r>
           <w:rPr>
             <w:rStyle w:val="Hyperlink"/>
@@ -3673,7 +3673,7 @@
             <w:noProof/>
             <w:webHidden/>
           </w:rPr>
-          <w:instrText xml:space="preserve"> PAGEREF _Toc93525472 \h </w:instrText>
+          <w:instrText xml:space="preserve"> PAGEREF _Toc93529018 \h </w:instrText>
         </w:r>
         <w:r>
           <w:rPr>
@@ -3714,13 +3714,13 @@
           <w:szCs w:val="22"/>
         </w:rPr>
       </w:pPr>
-      <w:hyperlink w:anchor="_Toc93525473" w:history="1">
+      <w:hyperlink w:anchor="_Toc93529019" w:history="1">
         <w:r>
           <w:rPr>
             <w:rStyle w:val="Hyperlink"/>
             <w:noProof/>
           </w:rPr>
-          <w:t>Memorization</w:t>
+          <w:t>Memorization and scribing</w:t>
         </w:r>
         <w:r>
           <w:rPr>
@@ -3741,7 +3741,7 @@
             <w:noProof/>
             <w:webHidden/>
           </w:rPr>
-          <w:instrText xml:space="preserve"> PAGEREF _Toc93525473 \h </w:instrText>
+          <w:instrText xml:space="preserve"> PAGEREF _Toc93529019 \h </w:instrText>
         </w:r>
         <w:r>
           <w:rPr>
@@ -3782,7 +3782,7 @@
           <w:szCs w:val="22"/>
         </w:rPr>
       </w:pPr>
-      <w:hyperlink w:anchor="_Toc93525474" w:history="1">
+      <w:hyperlink w:anchor="_Toc93529020" w:history="1">
         <w:r>
           <w:rPr>
             <w:rStyle w:val="Hyperlink"/>
@@ -3809,7 +3809,7 @@
             <w:noProof/>
             <w:webHidden/>
           </w:rPr>
-          <w:instrText xml:space="preserve"> PAGEREF _Toc93525474 \h </w:instrText>
+          <w:instrText xml:space="preserve"> PAGEREF _Toc93529020 \h </w:instrText>
         </w:r>
         <w:r>
           <w:rPr>
@@ -3829,7 +3829,7 @@
             <w:noProof/>
             <w:webHidden/>
           </w:rPr>
-          <w:t>52</w:t>
+          <w:t>53</w:t>
         </w:r>
         <w:r>
           <w:rPr>
@@ -3850,7 +3850,7 @@
           <w:szCs w:val="22"/>
         </w:rPr>
       </w:pPr>
-      <w:hyperlink w:anchor="_Toc93525475" w:history="1">
+      <w:hyperlink w:anchor="_Toc93529021" w:history="1">
         <w:r>
           <w:rPr>
             <w:rStyle w:val="Hyperlink"/>
@@ -3877,7 +3877,7 @@
             <w:noProof/>
             <w:webHidden/>
           </w:rPr>
-          <w:instrText xml:space="preserve"> PAGEREF _Toc93525475 \h </w:instrText>
+          <w:instrText xml:space="preserve"> PAGEREF _Toc93529021 \h </w:instrText>
         </w:r>
         <w:r>
           <w:rPr>
@@ -3918,7 +3918,7 @@
           <w:szCs w:val="22"/>
         </w:rPr>
       </w:pPr>
-      <w:hyperlink w:anchor="_Toc93525476" w:history="1">
+      <w:hyperlink w:anchor="_Toc93529022" w:history="1">
         <w:r>
           <w:rPr>
             <w:rStyle w:val="Hyperlink"/>
@@ -3945,7 +3945,7 @@
             <w:noProof/>
             <w:webHidden/>
           </w:rPr>
-          <w:instrText xml:space="preserve"> PAGEREF _Toc93525476 \h </w:instrText>
+          <w:instrText xml:space="preserve"> PAGEREF _Toc93529022 \h </w:instrText>
         </w:r>
         <w:r>
           <w:rPr>
@@ -3991,7 +3991,7 @@
           <w:szCs w:val="22"/>
         </w:rPr>
       </w:pPr>
-      <w:hyperlink w:anchor="_Toc93525477" w:history="1">
+      <w:hyperlink w:anchor="_Toc93529023" w:history="1">
         <w:r>
           <w:rPr>
             <w:rStyle w:val="Hyperlink"/>
@@ -4035,7 +4035,7 @@
             <w:noProof/>
             <w:webHidden/>
           </w:rPr>
-          <w:instrText xml:space="preserve"> PAGEREF _Toc93525477 \h </w:instrText>
+          <w:instrText xml:space="preserve"> PAGEREF _Toc93529023 \h </w:instrText>
         </w:r>
         <w:r>
           <w:rPr>
@@ -4076,7 +4076,7 @@
           <w:szCs w:val="22"/>
         </w:rPr>
       </w:pPr>
-      <w:hyperlink w:anchor="_Toc93525478" w:history="1">
+      <w:hyperlink w:anchor="_Toc93529024" w:history="1">
         <w:r>
           <w:rPr>
             <w:rStyle w:val="Hyperlink"/>
@@ -4103,7 +4103,7 @@
             <w:noProof/>
             <w:webHidden/>
           </w:rPr>
-          <w:instrText xml:space="preserve"> PAGEREF _Toc93525478 \h </w:instrText>
+          <w:instrText xml:space="preserve"> PAGEREF _Toc93529024 \h </w:instrText>
         </w:r>
         <w:r>
           <w:rPr>
@@ -4144,7 +4144,7 @@
           <w:szCs w:val="22"/>
         </w:rPr>
       </w:pPr>
-      <w:hyperlink w:anchor="_Toc93525479" w:history="1">
+      <w:hyperlink w:anchor="_Toc93529025" w:history="1">
         <w:r>
           <w:rPr>
             <w:rStyle w:val="Hyperlink"/>
@@ -4171,7 +4171,7 @@
             <w:noProof/>
             <w:webHidden/>
           </w:rPr>
-          <w:instrText xml:space="preserve"> PAGEREF _Toc93525479 \h </w:instrText>
+          <w:instrText xml:space="preserve"> PAGEREF _Toc93529025 \h </w:instrText>
         </w:r>
         <w:r>
           <w:rPr>
@@ -4212,7 +4212,7 @@
           <w:szCs w:val="22"/>
         </w:rPr>
       </w:pPr>
-      <w:hyperlink w:anchor="_Toc93525480" w:history="1">
+      <w:hyperlink w:anchor="_Toc93529026" w:history="1">
         <w:r>
           <w:rPr>
             <w:rStyle w:val="Hyperlink"/>
@@ -4239,7 +4239,7 @@
             <w:noProof/>
             <w:webHidden/>
           </w:rPr>
-          <w:instrText xml:space="preserve"> PAGEREF _Toc93525480 \h </w:instrText>
+          <w:instrText xml:space="preserve"> PAGEREF _Toc93529026 \h </w:instrText>
         </w:r>
         <w:r>
           <w:rPr>
@@ -4280,7 +4280,7 @@
           <w:szCs w:val="22"/>
         </w:rPr>
       </w:pPr>
-      <w:hyperlink w:anchor="_Toc93525481" w:history="1">
+      <w:hyperlink w:anchor="_Toc93529027" w:history="1">
         <w:r>
           <w:rPr>
             <w:rStyle w:val="Hyperlink"/>
@@ -4307,7 +4307,7 @@
             <w:noProof/>
             <w:webHidden/>
           </w:rPr>
-          <w:instrText xml:space="preserve"> PAGEREF _Toc93525481 \h </w:instrText>
+          <w:instrText xml:space="preserve"> PAGEREF _Toc93529027 \h </w:instrText>
         </w:r>
         <w:r>
           <w:rPr>
@@ -4348,7 +4348,7 @@
           <w:szCs w:val="22"/>
         </w:rPr>
       </w:pPr>
-      <w:hyperlink w:anchor="_Toc93525482" w:history="1">
+      <w:hyperlink w:anchor="_Toc93529028" w:history="1">
         <w:r>
           <w:rPr>
             <w:rStyle w:val="Hyperlink"/>
@@ -4375,7 +4375,7 @@
             <w:noProof/>
             <w:webHidden/>
           </w:rPr>
-          <w:instrText xml:space="preserve"> PAGEREF _Toc93525482 \h </w:instrText>
+          <w:instrText xml:space="preserve"> PAGEREF _Toc93529028 \h </w:instrText>
         </w:r>
         <w:r>
           <w:rPr>
@@ -4416,7 +4416,7 @@
           <w:szCs w:val="22"/>
         </w:rPr>
       </w:pPr>
-      <w:hyperlink w:anchor="_Toc93525483" w:history="1">
+      <w:hyperlink w:anchor="_Toc93529029" w:history="1">
         <w:r>
           <w:rPr>
             <w:rStyle w:val="Hyperlink"/>
@@ -4443,7 +4443,7 @@
             <w:noProof/>
             <w:webHidden/>
           </w:rPr>
-          <w:instrText xml:space="preserve"> PAGEREF _Toc93525483 \h </w:instrText>
+          <w:instrText xml:space="preserve"> PAGEREF _Toc93529029 \h </w:instrText>
         </w:r>
         <w:r>
           <w:rPr>
@@ -4489,7 +4489,7 @@
           <w:szCs w:val="22"/>
         </w:rPr>
       </w:pPr>
-      <w:hyperlink w:anchor="_Toc93525484" w:history="1">
+      <w:hyperlink w:anchor="_Toc93529030" w:history="1">
         <w:r>
           <w:rPr>
             <w:rStyle w:val="Hyperlink"/>
@@ -4533,7 +4533,7 @@
             <w:noProof/>
             <w:webHidden/>
           </w:rPr>
-          <w:instrText xml:space="preserve"> PAGEREF _Toc93525484 \h </w:instrText>
+          <w:instrText xml:space="preserve"> PAGEREF _Toc93529030 \h </w:instrText>
         </w:r>
         <w:r>
           <w:rPr>
@@ -4579,7 +4579,7 @@
           <w:szCs w:val="22"/>
         </w:rPr>
       </w:pPr>
-      <w:hyperlink w:anchor="_Toc93525485" w:history="1">
+      <w:hyperlink w:anchor="_Toc93529031" w:history="1">
         <w:r>
           <w:rPr>
             <w:rStyle w:val="Hyperlink"/>
@@ -4623,7 +4623,7 @@
             <w:noProof/>
             <w:webHidden/>
           </w:rPr>
-          <w:instrText xml:space="preserve"> PAGEREF _Toc93525485 \h </w:instrText>
+          <w:instrText xml:space="preserve"> PAGEREF _Toc93529031 \h </w:instrText>
         </w:r>
         <w:r>
           <w:rPr>
@@ -4664,7 +4664,7 @@
           <w:szCs w:val="22"/>
         </w:rPr>
       </w:pPr>
-      <w:hyperlink w:anchor="_Toc93525486" w:history="1">
+      <w:hyperlink w:anchor="_Toc93529032" w:history="1">
         <w:r>
           <w:rPr>
             <w:rStyle w:val="Hyperlink"/>
@@ -4691,7 +4691,7 @@
             <w:noProof/>
             <w:webHidden/>
           </w:rPr>
-          <w:instrText xml:space="preserve"> PAGEREF _Toc93525486 \h </w:instrText>
+          <w:instrText xml:space="preserve"> PAGEREF _Toc93529032 \h </w:instrText>
         </w:r>
         <w:r>
           <w:rPr>
@@ -4732,7 +4732,7 @@
           <w:szCs w:val="22"/>
         </w:rPr>
       </w:pPr>
-      <w:hyperlink w:anchor="_Toc93525487" w:history="1">
+      <w:hyperlink w:anchor="_Toc93529033" w:history="1">
         <w:r>
           <w:rPr>
             <w:rStyle w:val="Hyperlink"/>
@@ -4759,7 +4759,7 @@
             <w:noProof/>
             <w:webHidden/>
           </w:rPr>
-          <w:instrText xml:space="preserve"> PAGEREF _Toc93525487 \h </w:instrText>
+          <w:instrText xml:space="preserve"> PAGEREF _Toc93529033 \h </w:instrText>
         </w:r>
         <w:r>
           <w:rPr>
@@ -4800,7 +4800,7 @@
           <w:szCs w:val="22"/>
         </w:rPr>
       </w:pPr>
-      <w:hyperlink w:anchor="_Toc93525488" w:history="1">
+      <w:hyperlink w:anchor="_Toc93529034" w:history="1">
         <w:r>
           <w:rPr>
             <w:rStyle w:val="Hyperlink"/>
@@ -4827,7 +4827,7 @@
             <w:noProof/>
             <w:webHidden/>
           </w:rPr>
-          <w:instrText xml:space="preserve"> PAGEREF _Toc93525488 \h </w:instrText>
+          <w:instrText xml:space="preserve"> PAGEREF _Toc93529034 \h </w:instrText>
         </w:r>
         <w:r>
           <w:rPr>
@@ -4873,7 +4873,7 @@
           <w:szCs w:val="22"/>
         </w:rPr>
       </w:pPr>
-      <w:hyperlink w:anchor="_Toc93525489" w:history="1">
+      <w:hyperlink w:anchor="_Toc93529035" w:history="1">
         <w:r>
           <w:rPr>
             <w:rStyle w:val="Hyperlink"/>
@@ -4917,7 +4917,7 @@
             <w:noProof/>
             <w:webHidden/>
           </w:rPr>
-          <w:instrText xml:space="preserve"> PAGEREF _Toc93525489 \h </w:instrText>
+          <w:instrText xml:space="preserve"> PAGEREF _Toc93529035 \h </w:instrText>
         </w:r>
         <w:r>
           <w:rPr>
@@ -4958,7 +4958,7 @@
           <w:szCs w:val="22"/>
         </w:rPr>
       </w:pPr>
-      <w:hyperlink w:anchor="_Toc93525490" w:history="1">
+      <w:hyperlink w:anchor="_Toc93529036" w:history="1">
         <w:r>
           <w:rPr>
             <w:rStyle w:val="Hyperlink"/>
@@ -4985,7 +4985,7 @@
             <w:noProof/>
             <w:webHidden/>
           </w:rPr>
-          <w:instrText xml:space="preserve"> PAGEREF _Toc93525490 \h </w:instrText>
+          <w:instrText xml:space="preserve"> PAGEREF _Toc93529036 \h </w:instrText>
         </w:r>
         <w:r>
           <w:rPr>
@@ -5052,7 +5052,7 @@
       <w:pPr>
         <w:pStyle w:val="Heading1"/>
       </w:pPr>
-      <w:bookmarkStart w:id="0" w:name="_Toc93525427"/>
+      <w:bookmarkStart w:id="0" w:name="_Toc93528973"/>
       <w:r>
         <w:lastRenderedPageBreak/>
         <w:t>Introduction</w:t>
@@ -5120,7 +5120,7 @@
       <w:pPr>
         <w:pStyle w:val="Heading2"/>
       </w:pPr>
-      <w:bookmarkStart w:id="1" w:name="_Toc93525428"/>
+      <w:bookmarkStart w:id="1" w:name="_Toc93528974"/>
       <w:r>
         <w:t>Player</w:t>
       </w:r>
@@ -5162,7 +5162,7 @@
       <w:pPr>
         <w:pStyle w:val="Heading2"/>
       </w:pPr>
-      <w:bookmarkStart w:id="2" w:name="_Toc93525429"/>
+      <w:bookmarkStart w:id="2" w:name="_Toc93528975"/>
       <w:r>
         <w:t>Materials</w:t>
       </w:r>
@@ -5300,7 +5300,7 @@
       <w:pPr>
         <w:pStyle w:val="Heading2"/>
       </w:pPr>
-      <w:bookmarkStart w:id="3" w:name="_Toc93525430"/>
+      <w:bookmarkStart w:id="3" w:name="_Toc93528976"/>
       <w:r>
         <w:lastRenderedPageBreak/>
         <w:t>Character</w:t>
@@ -5690,7 +5690,7 @@
       <w:pPr>
         <w:pStyle w:val="Heading1"/>
       </w:pPr>
-      <w:bookmarkStart w:id="4" w:name="_Toc93525431"/>
+      <w:bookmarkStart w:id="4" w:name="_Toc93528977"/>
       <w:r>
         <w:lastRenderedPageBreak/>
         <w:t>Traits</w:t>
@@ -5762,7 +5762,7 @@
       <w:pPr>
         <w:pStyle w:val="Heading2"/>
       </w:pPr>
-      <w:bookmarkStart w:id="5" w:name="_Toc93525432"/>
+      <w:bookmarkStart w:id="5" w:name="_Toc93528978"/>
       <w:r>
         <w:t>Inspiration</w:t>
       </w:r>
@@ -5878,7 +5878,7 @@
       <w:pPr>
         <w:pStyle w:val="Heading2"/>
       </w:pPr>
-      <w:bookmarkStart w:id="6" w:name="_Toc93525433"/>
+      <w:bookmarkStart w:id="6" w:name="_Toc93528979"/>
       <w:r>
         <w:t>Hindering</w:t>
       </w:r>
@@ -5918,7 +5918,7 @@
       <w:pPr>
         <w:pStyle w:val="Heading2"/>
       </w:pPr>
-      <w:bookmarkStart w:id="7" w:name="_Toc93525434"/>
+      <w:bookmarkStart w:id="7" w:name="_Toc93528980"/>
       <w:r>
         <w:t>Ancestries and lineages</w:t>
       </w:r>
@@ -5951,7 +5951,7 @@
       <w:pPr>
         <w:pStyle w:val="Heading1"/>
       </w:pPr>
-      <w:bookmarkStart w:id="8" w:name="_Toc93525435"/>
+      <w:bookmarkStart w:id="8" w:name="_Toc93528981"/>
       <w:r>
         <w:lastRenderedPageBreak/>
         <w:t>Skills</w:t>
@@ -5987,7 +5987,7 @@
       <w:pPr>
         <w:pStyle w:val="Heading2"/>
       </w:pPr>
-      <w:bookmarkStart w:id="9" w:name="_Toc93525436"/>
+      <w:bookmarkStart w:id="9" w:name="_Toc93528982"/>
       <w:r>
         <w:t>Skill rolls</w:t>
       </w:r>
@@ -6019,7 +6019,16 @@
         <w:t xml:space="preserve"> While there are many ways that skill rolls can become more complex than this, particularly</w:t>
       </w:r>
       <w:r>
-        <w:t xml:space="preserve"> when traits and Desperation get involved, every skill roll involves at least these steps.</w:t>
+        <w:t xml:space="preserve"> when traits and Desperation get involved, every skill roll involves at least </w:t>
+      </w:r>
+      <w:r>
+        <w:t>those</w:t>
+      </w:r>
+      <w:r>
+        <w:t xml:space="preserve"> three</w:t>
+      </w:r>
+      <w:r>
+        <w:t xml:space="preserve"> steps.</w:t>
       </w:r>
     </w:p>
     <w:p>
@@ -6695,7 +6704,7 @@
         <w:t>2d3</w:t>
       </w:r>
       <w:r>
-        <w:t xml:space="preserve"> damage to a new “rocks to the face” condition when climbing after someone on a rocky cliff face</w:t>
+        <w:t xml:space="preserve"> damage to a new “rocks to the face” condition when climbing after someone on a rocky cliff</w:t>
       </w:r>
       <w:r>
         <w:t>. At least an injured character gets the consolation prize of getting what they want!</w:t>
@@ -6806,15 +6815,6 @@
         <w:t xml:space="preserve"> </w:t>
       </w:r>
       <w:r>
-        <w:t>the</w:t>
-      </w:r>
-      <w:r>
-        <w:t>ir</w:t>
-      </w:r>
-      <w:r>
-        <w:t xml:space="preserve"> </w:t>
-      </w:r>
-      <w:r>
         <w:t>they take damage equal to</w:t>
       </w:r>
       <w:r>
@@ -7287,7 +7287,13 @@
         <w:t>.</w:t>
       </w:r>
       <w:r>
-        <w:t xml:space="preserve"> Ikaros generally works best at a close-medium level, where you’re not rolling for every single action, but also making multiple rolls (and potentially gaining multiple injuries) per day. </w:t>
+        <w:t xml:space="preserve"> Ikaros generally works best at a close-medium level, where you’re not rolling for every single action, but </w:t>
+      </w:r>
+      <w:r>
+        <w:t>still</w:t>
+      </w:r>
+      <w:r>
+        <w:t xml:space="preserve"> making multiple rolls (and potentially gaining multiple injuries) per day. </w:t>
       </w:r>
       <w:r>
         <w:t>That’s just a guideline, though, and each GM is encouraged to do what’s best for the players, their characters, and the story.</w:t>
@@ -7300,7 +7306,7 @@
       <w:pPr>
         <w:pStyle w:val="Heading2"/>
       </w:pPr>
-      <w:bookmarkStart w:id="10" w:name="_Toc93525437"/>
+      <w:bookmarkStart w:id="10" w:name="_Toc93528983"/>
       <w:r>
         <w:t>Skill list</w:t>
       </w:r>
@@ -7735,7 +7741,13 @@
         <w:t>Sometimes it’s not what you know, it’s who you know. Lucky for you, Contacts is the skill of knowing people!</w:t>
       </w:r>
       <w:r>
-        <w:t xml:space="preserve"> When you need to find someone, or find out if your character knows someone, Contacts is te skill to use.</w:t>
+        <w:t xml:space="preserve"> When you need to find someone, or find out if your character knows someone, Contacts is t</w:t>
+      </w:r>
+      <w:r>
+        <w:t>h</w:t>
+      </w:r>
+      <w:r>
+        <w:t>e skill to use.</w:t>
       </w:r>
     </w:p>
     <w:p>
@@ -7825,7 +7837,7 @@
         <w:t xml:space="preserve">This skill is exactly what it says on the tin. </w:t>
       </w:r>
       <w:r>
-        <w:t>When a you’re committing violence at close range, or trying to avoid someone committing violence towards you, that would be the Fighting skill.</w:t>
+        <w:t>When you’re committing violence at close range, or trying to avoid someone committing violence towards you, that would be the Fighting skill.</w:t>
       </w:r>
     </w:p>
     <w:p>
@@ -7934,6 +7946,11 @@
       </w:r>
     </w:p>
     <w:p>
+      <w:r>
+        <w:t>Might also determines how much physical damage a character can sustain.</w:t>
+      </w:r>
+    </w:p>
+    <w:p>
       <w:pPr>
         <w:pStyle w:val="Heading3"/>
       </w:pPr>
@@ -8119,13 +8136,18 @@
       </w:r>
     </w:p>
     <w:p>
+      <w:r>
+        <w:t>Willpower also determines how much mental damage a character can take.</w:t>
+      </w:r>
+    </w:p>
+    <w:p>
       <w:pPr>
         <w:pStyle w:val="Heading1"/>
       </w:pPr>
       <w:r>
         <w:br w:type="page"/>
       </w:r>
-      <w:bookmarkStart w:id="11" w:name="_Toc93525438"/>
+      <w:bookmarkStart w:id="11" w:name="_Toc93528984"/>
       <w:r>
         <w:lastRenderedPageBreak/>
         <w:t>Talents</w:t>
@@ -8167,7 +8189,7 @@
       <w:pPr>
         <w:pStyle w:val="Heading2"/>
       </w:pPr>
-      <w:bookmarkStart w:id="12" w:name="_Toc93525439"/>
+      <w:bookmarkStart w:id="12" w:name="_Toc93528985"/>
       <w:r>
         <w:t>Character talents</w:t>
       </w:r>
@@ -8230,7 +8252,7 @@
       <w:pPr>
         <w:pStyle w:val="Heading2"/>
       </w:pPr>
-      <w:bookmarkStart w:id="13" w:name="_Toc93525440"/>
+      <w:bookmarkStart w:id="13" w:name="_Toc93528986"/>
       <w:r>
         <w:t>Skill talents</w:t>
       </w:r>
@@ -8430,7 +8452,7 @@
       <w:pPr>
         <w:pStyle w:val="Heading2"/>
       </w:pPr>
-      <w:bookmarkStart w:id="14" w:name="_Toc93525441"/>
+      <w:bookmarkStart w:id="14" w:name="_Toc93528987"/>
       <w:r>
         <w:t>Combat talents</w:t>
       </w:r>
@@ -8684,7 +8706,7 @@
       <w:pPr>
         <w:pStyle w:val="Heading2"/>
       </w:pPr>
-      <w:bookmarkStart w:id="15" w:name="_Toc93525442"/>
+      <w:bookmarkStart w:id="15" w:name="_Toc93528988"/>
       <w:r>
         <w:t>Special talents: Alchemy</w:t>
       </w:r>
@@ -8738,7 +8760,7 @@
       <w:pPr>
         <w:pStyle w:val="Heading2"/>
       </w:pPr>
-      <w:bookmarkStart w:id="16" w:name="_Toc93525443"/>
+      <w:bookmarkStart w:id="16" w:name="_Toc93528989"/>
       <w:r>
         <w:t>Special talents: Sorcery</w:t>
       </w:r>
@@ -8855,7 +8877,7 @@
       <w:pPr>
         <w:pStyle w:val="Heading1"/>
       </w:pPr>
-      <w:bookmarkStart w:id="17" w:name="_Toc93525444"/>
+      <w:bookmarkStart w:id="17" w:name="_Toc93528990"/>
       <w:r>
         <w:lastRenderedPageBreak/>
         <w:t>Character creation</w:t>
@@ -8961,7 +8983,7 @@
       <w:pPr>
         <w:pStyle w:val="Heading2"/>
       </w:pPr>
-      <w:bookmarkStart w:id="18" w:name="_Toc93525445"/>
+      <w:bookmarkStart w:id="18" w:name="_Toc93528991"/>
       <w:r>
         <w:t>Writing down traits</w:t>
       </w:r>
@@ -9056,7 +9078,7 @@
       <w:pPr>
         <w:pStyle w:val="Heading2"/>
       </w:pPr>
-      <w:bookmarkStart w:id="19" w:name="_Toc93525446"/>
+      <w:bookmarkStart w:id="19" w:name="_Toc93528992"/>
       <w:r>
         <w:t>Assigning skill levels</w:t>
       </w:r>
@@ -9106,7 +9128,7 @@
       <w:pPr>
         <w:pStyle w:val="Heading2"/>
       </w:pPr>
-      <w:bookmarkStart w:id="20" w:name="_Toc93525447"/>
+      <w:bookmarkStart w:id="20" w:name="_Toc93528993"/>
       <w:r>
         <w:t>Choos</w:t>
       </w:r>
@@ -9139,7 +9161,7 @@
       <w:pPr>
         <w:pStyle w:val="Heading2"/>
       </w:pPr>
-      <w:bookmarkStart w:id="21" w:name="_Toc93525448"/>
+      <w:bookmarkStart w:id="21" w:name="_Toc93528994"/>
       <w:r>
         <w:t xml:space="preserve">Calculating </w:t>
       </w:r>
@@ -9207,7 +9229,7 @@
       <w:pPr>
         <w:pStyle w:val="Heading2"/>
       </w:pPr>
-      <w:bookmarkStart w:id="22" w:name="_Toc93525449"/>
+      <w:bookmarkStart w:id="22" w:name="_Toc93528995"/>
       <w:r>
         <w:lastRenderedPageBreak/>
         <w:t>Acquiring gear</w:t>
@@ -9368,7 +9390,7 @@
       <w:pPr>
         <w:pStyle w:val="Heading2"/>
       </w:pPr>
-      <w:bookmarkStart w:id="23" w:name="_Toc93525450"/>
+      <w:bookmarkStart w:id="23" w:name="_Toc93528996"/>
       <w:r>
         <w:t>Naming them</w:t>
       </w:r>
@@ -9409,7 +9431,7 @@
       <w:pPr>
         <w:pStyle w:val="Heading1"/>
       </w:pPr>
-      <w:bookmarkStart w:id="24" w:name="_Toc93525451"/>
+      <w:bookmarkStart w:id="24" w:name="_Toc93528997"/>
       <w:r>
         <w:lastRenderedPageBreak/>
         <w:t>Damage and conditions</w:t>
@@ -9544,7 +9566,7 @@
       <w:pPr>
         <w:pStyle w:val="Heading2"/>
       </w:pPr>
-      <w:bookmarkStart w:id="25" w:name="_Toc93525452"/>
+      <w:bookmarkStart w:id="25" w:name="_Toc93528998"/>
       <w:r>
         <w:t>Types of conditions</w:t>
       </w:r>
@@ -9865,7 +9887,7 @@
       <w:pPr>
         <w:pStyle w:val="Heading2"/>
       </w:pPr>
-      <w:bookmarkStart w:id="26" w:name="_Toc93525453"/>
+      <w:bookmarkStart w:id="26" w:name="_Toc93528999"/>
       <w:r>
         <w:t>Taking damage</w:t>
       </w:r>
@@ -10361,7 +10383,7 @@
       <w:pPr>
         <w:pStyle w:val="Heading2"/>
       </w:pPr>
-      <w:bookmarkStart w:id="27" w:name="_Toc93525454"/>
+      <w:bookmarkStart w:id="27" w:name="_Toc93529000"/>
       <w:r>
         <w:t>Resilience</w:t>
       </w:r>
@@ -10469,7 +10491,7 @@
       <w:pPr>
         <w:pStyle w:val="Heading2"/>
       </w:pPr>
-      <w:bookmarkStart w:id="28" w:name="_Toc93525455"/>
+      <w:bookmarkStart w:id="28" w:name="_Toc93529001"/>
       <w:r>
         <w:t>Recovery</w:t>
       </w:r>
@@ -11771,7 +11793,7 @@
       <w:pPr>
         <w:pStyle w:val="Heading2"/>
       </w:pPr>
-      <w:bookmarkStart w:id="29" w:name="_Toc93525456"/>
+      <w:bookmarkStart w:id="29" w:name="_Toc93529002"/>
       <w:r>
         <w:t>First aid and medical care</w:t>
       </w:r>
@@ -11893,7 +11915,7 @@
       <w:pPr>
         <w:pStyle w:val="Heading2"/>
       </w:pPr>
-      <w:bookmarkStart w:id="30" w:name="_Toc93525457"/>
+      <w:bookmarkStart w:id="30" w:name="_Toc93529003"/>
       <w:r>
         <w:t>Special conditions</w:t>
       </w:r>
@@ -11944,7 +11966,7 @@
       <w:pPr>
         <w:pStyle w:val="Heading2"/>
       </w:pPr>
-      <w:bookmarkStart w:id="31" w:name="_Toc93525458"/>
+      <w:bookmarkStart w:id="31" w:name="_Toc93529004"/>
       <w:r>
         <w:t>Fatigue</w:t>
       </w:r>
@@ -12109,7 +12131,7 @@
       <w:pPr>
         <w:pStyle w:val="Heading2"/>
       </w:pPr>
-      <w:bookmarkStart w:id="32" w:name="_Toc93525459"/>
+      <w:bookmarkStart w:id="32" w:name="_Toc93529005"/>
       <w:r>
         <w:t>Desperation</w:t>
       </w:r>
@@ -12189,7 +12211,7 @@
       <w:pPr>
         <w:pStyle w:val="Heading2"/>
       </w:pPr>
-      <w:bookmarkStart w:id="33" w:name="_Toc93525460"/>
+      <w:bookmarkStart w:id="33" w:name="_Toc93529006"/>
       <w:r>
         <w:t>What about insanity?</w:t>
       </w:r>
@@ -12228,7 +12250,7 @@
       <w:pPr>
         <w:pStyle w:val="Heading1"/>
       </w:pPr>
-      <w:bookmarkStart w:id="34" w:name="_Toc93525461"/>
+      <w:bookmarkStart w:id="34" w:name="_Toc93529007"/>
       <w:r>
         <w:lastRenderedPageBreak/>
         <w:t>Hits, weapons, and armor</w:t>
@@ -12303,7 +12325,7 @@
       <w:pPr>
         <w:pStyle w:val="Heading2"/>
       </w:pPr>
-      <w:bookmarkStart w:id="35" w:name="_Toc93525462"/>
+      <w:bookmarkStart w:id="35" w:name="_Toc93529008"/>
       <w:r>
         <w:t>Melee weapons</w:t>
       </w:r>
@@ -12956,7 +12978,7 @@
       <w:pPr>
         <w:pStyle w:val="Heading2"/>
       </w:pPr>
-      <w:bookmarkStart w:id="36" w:name="_Toc93525463"/>
+      <w:bookmarkStart w:id="36" w:name="_Toc93529009"/>
       <w:r>
         <w:t>Ranged weapons</w:t>
       </w:r>
@@ -13343,7 +13365,7 @@
       <w:pPr>
         <w:pStyle w:val="Heading2"/>
       </w:pPr>
-      <w:bookmarkStart w:id="37" w:name="_Toc93525464"/>
+      <w:bookmarkStart w:id="37" w:name="_Toc93529010"/>
       <w:r>
         <w:t>Armor</w:t>
       </w:r>
@@ -13690,7 +13712,7 @@
       <w:pPr>
         <w:pStyle w:val="Heading2"/>
       </w:pPr>
-      <w:bookmarkStart w:id="38" w:name="_Toc93525465"/>
+      <w:bookmarkStart w:id="38" w:name="_Toc93529011"/>
       <w:r>
         <w:t>Mental</w:t>
       </w:r>
@@ -13962,7 +13984,7 @@
       <w:pPr>
         <w:pStyle w:val="Heading1"/>
       </w:pPr>
-      <w:bookmarkStart w:id="39" w:name="_Toc93525466"/>
+      <w:bookmarkStart w:id="39" w:name="_Toc93529012"/>
       <w:r>
         <w:lastRenderedPageBreak/>
         <w:t>Gear</w:t>
@@ -15069,7 +15091,7 @@
       <w:pPr>
         <w:pStyle w:val="Heading1"/>
       </w:pPr>
-      <w:bookmarkStart w:id="40" w:name="_Toc93525467"/>
+      <w:bookmarkStart w:id="40" w:name="_Toc93529013"/>
       <w:r>
         <w:lastRenderedPageBreak/>
         <w:t>Sorcery</w:t>
@@ -15085,7 +15107,7 @@
       <w:pPr>
         <w:pStyle w:val="Heading2"/>
       </w:pPr>
-      <w:bookmarkStart w:id="41" w:name="_Toc93525468"/>
+      <w:bookmarkStart w:id="41" w:name="_Toc93529014"/>
       <w:r>
         <w:t>Casting a spell</w:t>
       </w:r>
@@ -15129,7 +15151,7 @@
       <w:pPr>
         <w:pStyle w:val="Heading2"/>
       </w:pPr>
-      <w:bookmarkStart w:id="42" w:name="_Toc93525469"/>
+      <w:bookmarkStart w:id="42" w:name="_Toc93529015"/>
       <w:r>
         <w:t>Burn</w:t>
       </w:r>
@@ -15324,7 +15346,7 @@
       <w:pPr>
         <w:pStyle w:val="Heading2"/>
       </w:pPr>
-      <w:bookmarkStart w:id="43" w:name="_Toc93525470"/>
+      <w:bookmarkStart w:id="43" w:name="_Toc93529016"/>
       <w:r>
         <w:lastRenderedPageBreak/>
         <w:t>Minions</w:t>
@@ -15371,7 +15393,7 @@
       <w:pPr>
         <w:pStyle w:val="Heading2"/>
       </w:pPr>
-      <w:bookmarkStart w:id="44" w:name="_Toc93525471"/>
+      <w:bookmarkStart w:id="44" w:name="_Toc93529017"/>
       <w:r>
         <w:t>Slots</w:t>
       </w:r>
@@ -15411,7 +15433,7 @@
       <w:pPr>
         <w:pStyle w:val="Heading2"/>
       </w:pPr>
-      <w:bookmarkStart w:id="45" w:name="_Toc93525472"/>
+      <w:bookmarkStart w:id="45" w:name="_Toc93529018"/>
       <w:r>
         <w:t>Spellbooks</w:t>
       </w:r>
@@ -15441,15 +15463,15 @@
       <w:pPr>
         <w:pStyle w:val="Heading2"/>
       </w:pPr>
-      <w:bookmarkStart w:id="46" w:name="_Toc93525473"/>
+      <w:bookmarkStart w:id="46" w:name="_Toc93529019"/>
       <w:r>
         <w:lastRenderedPageBreak/>
         <w:t>Memorization</w:t>
       </w:r>
+      <w:r>
+        <w:t xml:space="preserve"> and scribing</w:t>
+      </w:r>
       <w:bookmarkEnd w:id="46"/>
-      <w:r>
-        <w:t xml:space="preserve"> and scribing</w:t>
-      </w:r>
     </w:p>
     <w:p>
       <w:r>
@@ -15607,7 +15629,7 @@
       <w:pPr>
         <w:pStyle w:val="Heading2"/>
       </w:pPr>
-      <w:bookmarkStart w:id="47" w:name="_Toc93525474"/>
+      <w:bookmarkStart w:id="47" w:name="_Toc93529020"/>
       <w:r>
         <w:t>Spells (complexity 1)</w:t>
       </w:r>
@@ -16281,7 +16303,7 @@
       <w:pPr>
         <w:pStyle w:val="Heading2"/>
       </w:pPr>
-      <w:bookmarkStart w:id="48" w:name="_Toc93525475"/>
+      <w:bookmarkStart w:id="48" w:name="_Toc93529021"/>
       <w:r>
         <w:t>Spells (</w:t>
       </w:r>
@@ -16798,7 +16820,7 @@
       <w:pPr>
         <w:pStyle w:val="Heading2"/>
       </w:pPr>
-      <w:bookmarkStart w:id="49" w:name="_Toc93525476"/>
+      <w:bookmarkStart w:id="49" w:name="_Toc93529022"/>
       <w:r>
         <w:t>Ritual</w:t>
       </w:r>
@@ -16942,7 +16964,7 @@
       <w:pPr>
         <w:pStyle w:val="Heading1"/>
       </w:pPr>
-      <w:bookmarkStart w:id="50" w:name="_Toc93525477"/>
+      <w:bookmarkStart w:id="50" w:name="_Toc93529023"/>
       <w:r>
         <w:lastRenderedPageBreak/>
         <w:t>Running the game</w:t>
@@ -17004,7 +17026,7 @@
       <w:pPr>
         <w:pStyle w:val="Heading2"/>
       </w:pPr>
-      <w:bookmarkStart w:id="51" w:name="_Toc93525478"/>
+      <w:bookmarkStart w:id="51" w:name="_Toc93529024"/>
       <w:r>
         <w:t>Time and distance</w:t>
       </w:r>
@@ -17039,7 +17061,7 @@
       <w:pPr>
         <w:pStyle w:val="Heading2"/>
       </w:pPr>
-      <w:bookmarkStart w:id="52" w:name="_Toc93525479"/>
+      <w:bookmarkStart w:id="52" w:name="_Toc93529025"/>
       <w:r>
         <w:t>Light</w:t>
       </w:r>
@@ -17100,7 +17122,7 @@
       <w:pPr>
         <w:pStyle w:val="Heading2"/>
       </w:pPr>
-      <w:bookmarkStart w:id="53" w:name="_Toc93525480"/>
+      <w:bookmarkStart w:id="53" w:name="_Toc93529026"/>
       <w:r>
         <w:t>Adventuring on a schedule</w:t>
       </w:r>
@@ -17227,7 +17249,7 @@
       <w:pPr>
         <w:pStyle w:val="Heading2"/>
       </w:pPr>
-      <w:bookmarkStart w:id="54" w:name="_Toc93525481"/>
+      <w:bookmarkStart w:id="54" w:name="_Toc93529027"/>
       <w:r>
         <w:t>Minor rest phase</w:t>
       </w:r>
@@ -17325,7 +17347,7 @@
       <w:pPr>
         <w:pStyle w:val="Heading2"/>
       </w:pPr>
-      <w:bookmarkStart w:id="55" w:name="_Toc93525482"/>
+      <w:bookmarkStart w:id="55" w:name="_Toc93529028"/>
       <w:r>
         <w:t>Major rest phase</w:t>
       </w:r>
@@ -17531,7 +17553,7 @@
       <w:pPr>
         <w:pStyle w:val="Heading2"/>
       </w:pPr>
-      <w:bookmarkStart w:id="56" w:name="_Toc93525483"/>
+      <w:bookmarkStart w:id="56" w:name="_Toc93529029"/>
       <w:r>
         <w:t>Simple food and light</w:t>
       </w:r>
@@ -17603,7 +17625,7 @@
       <w:pPr>
         <w:pStyle w:val="Heading1"/>
       </w:pPr>
-      <w:bookmarkStart w:id="57" w:name="_Toc93525484"/>
+      <w:bookmarkStart w:id="57" w:name="_Toc93529030"/>
       <w:r>
         <w:lastRenderedPageBreak/>
         <w:t>End of session</w:t>
@@ -17718,7 +17740,7 @@
       <w:pPr>
         <w:pStyle w:val="Heading1"/>
       </w:pPr>
-      <w:bookmarkStart w:id="58" w:name="_Toc93525485"/>
+      <w:bookmarkStart w:id="58" w:name="_Toc93529031"/>
       <w:r>
         <w:lastRenderedPageBreak/>
         <w:t>NPCs and monsters</w:t>
@@ -17754,7 +17776,7 @@
       <w:pPr>
         <w:pStyle w:val="Heading2"/>
       </w:pPr>
-      <w:bookmarkStart w:id="59" w:name="_Toc93525486"/>
+      <w:bookmarkStart w:id="59" w:name="_Toc93529032"/>
       <w:r>
         <w:t>Running NPCs</w:t>
       </w:r>
@@ -18607,7 +18629,7 @@
       <w:pPr>
         <w:pStyle w:val="Heading2"/>
       </w:pPr>
-      <w:bookmarkStart w:id="60" w:name="_Toc93525487"/>
+      <w:bookmarkStart w:id="60" w:name="_Toc93529033"/>
       <w:r>
         <w:t xml:space="preserve">Building </w:t>
       </w:r>
@@ -18868,7 +18890,7 @@
       <w:pPr>
         <w:pStyle w:val="Heading2"/>
       </w:pPr>
-      <w:bookmarkStart w:id="61" w:name="_Toc93525488"/>
+      <w:bookmarkStart w:id="61" w:name="_Toc93529034"/>
       <w:r>
         <w:t>Rogues</w:t>
       </w:r>
@@ -20209,7 +20231,7 @@
       <w:pPr>
         <w:pStyle w:val="Heading1"/>
       </w:pPr>
-      <w:bookmarkStart w:id="62" w:name="_Toc93525489"/>
+      <w:bookmarkStart w:id="62" w:name="_Toc93529035"/>
       <w:r>
         <w:lastRenderedPageBreak/>
         <w:t>Making the game your own</w:t>
@@ -20228,7 +20250,7 @@
       <w:pPr>
         <w:pStyle w:val="Heading2"/>
       </w:pPr>
-      <w:bookmarkStart w:id="63" w:name="_Toc93525490"/>
+      <w:bookmarkStart w:id="63" w:name="_Toc93529036"/>
       <w:r>
         <w:t>Representing Sorcery and supernatural abilities</w:t>
       </w:r>

</xml_diff>

<commit_message>
Held item rules are now explicit.
</commit_message>
<xml_diff>
--- a/Ikaros.docx
+++ b/Ikaros.docx
@@ -13998,7 +13998,19 @@
     </w:p>
     <w:p>
       <w:r>
-        <w:t>That said, gear is a lot more ephemeral than other aspects of a character. Characters only have limited space for gear, and losing one or more items is a perfectly valid escalation for a failed roll, if the GM so chooses. Each character can hold two Bulk 1 items on their belt for easy access, and then another 5+Might worth of Bulk (in any configuration) on their body.</w:t>
+        <w:t xml:space="preserve">That said, gear is a lot more ephemeral than other aspects of a character. Characters only have limited space for gear, and losing one or more items is a perfectly valid escalation for a failed roll, if the GM so chooses. Each character can hold </w:t>
+      </w:r>
+      <w:r>
+        <w:t xml:space="preserve">two </w:t>
+      </w:r>
+      <w:r>
+        <w:t>one-handed items or one two-handed item</w:t>
+      </w:r>
+      <w:r>
+        <w:t xml:space="preserve"> in their hands, </w:t>
+      </w:r>
+      <w:r>
+        <w:t>two Bulk 1 items on their belt for easy access, and then another 5+Might worth of Bulk (in any configuration) on their body.</w:t>
       </w:r>
     </w:p>
     <w:p>
@@ -14032,11 +14044,11 @@
     </w:p>
     <w:p>
       <w:r>
-        <w:t xml:space="preserve">The Bulk rating of an item is how large, heavy, or unwieldy it is. Ten items with a Bulk rating of miniscule can be combined into a Bulk 1 pouch. Characters are also assumed to have everything they need for their skills, unless the skill explicitly calls out materials they need as taking additional </w:t>
+        <w:t xml:space="preserve">The Bulk rating of an item is how large, heavy, or unwieldy it is. Ten items with a Bulk rating of miniscule can be combined into a Bulk 1 pouch. Characters are also assumed to have everything they need for their skills, </w:t>
       </w:r>
       <w:r>
         <w:lastRenderedPageBreak/>
-        <w:t>bulk. Items held in the hands don’t count towards either of these bulk totals, nor do the first three weapons/shields, which are listed on the front page of the character sheet instead of in the inventory section.</w:t>
+        <w:t>unless the skill explicitly calls out materials they need as taking additional bulk. Items held in the hands don’t count towards either of these bulk totals, nor do the first three weapons/shields, which are listed on the front page of the character sheet instead of in the inventory section.</w:t>
       </w:r>
     </w:p>
     <w:tbl>
@@ -14343,6 +14355,7 @@
           </w:tcPr>
           <w:p>
             <w:r>
+              <w:lastRenderedPageBreak/>
               <w:t>Medical kit</w:t>
             </w:r>
           </w:p>
@@ -14363,11 +14376,7 @@
           </w:tcPr>
           <w:p>
             <w:r>
-              <w:t xml:space="preserve">This collection of medical supplies may be used to absorb a single point of Desperation gain on a Lore </w:t>
-            </w:r>
-            <w:r>
-              <w:lastRenderedPageBreak/>
-              <w:t>or Survival roll when giving first aid, or on a Lore roll when rendering medical care. It may be used five times before being discarded.</w:t>
+              <w:t>This collection of medical supplies may be used to absorb a single point of Desperation gain on a Lore or Survival roll when giving first aid, or on a Lore roll when rendering medical care. It may be used five times before being discarded.</w:t>
             </w:r>
           </w:p>
         </w:tc>
@@ -14377,7 +14386,6 @@
           </w:tcPr>
           <w:p>
             <w:r>
-              <w:lastRenderedPageBreak/>
               <w:t>9</w:t>
             </w:r>
           </w:p>
@@ -21200,12 +21208,12 @@
 <w:numbering xmlns:wpc="http://schemas.microsoft.com/office/word/2010/wordprocessingCanvas" xmlns:cx="http://schemas.microsoft.com/office/drawing/2014/chartex" xmlns:cx1="http://schemas.microsoft.com/office/drawing/2015/9/8/chartex" xmlns:cx2="http://schemas.microsoft.com/office/drawing/2015/10/21/chartex" xmlns:cx3="http://schemas.microsoft.com/office/drawing/2016/5/9/chartex" xmlns:cx4="http://schemas.microsoft.com/office/drawing/2016/5/10/chartex" xmlns:cx5="http://schemas.microsoft.com/office/drawing/2016/5/11/chartex" xmlns:cx6="http://schemas.microsoft.com/office/drawing/2016/5/12/chartex" xmlns:cx7="http://schemas.microsoft.com/office/drawing/2016/5/13/chartex" xmlns:cx8="http://schemas.microsoft.com/office/drawing/2016/5/14/chartex" xmlns:mc="http://schemas.openxmlformats.org/markup-compatibility/2006" xmlns:aink="http://schemas.microsoft.com/office/drawing/2016/ink" xmlns:am3d="http://schemas.microsoft.com/office/drawing/2017/model3d" xmlns:o="urn:schemas-microsoft-com:office:office" xmlns:r="http://schemas.openxmlformats.org/officeDocument/2006/relationships" xmlns:m="http://schemas.openxmlformats.org/officeDocument/2006/math" xmlns:v="urn:schemas-microsoft-com:vml" xmlns:wp14="http://schemas.microsoft.com/office/word/2010/wordprocessingDrawing" xmlns:wp="http://schemas.openxmlformats.org/drawingml/2006/wordprocessingDrawing" xmlns:w10="urn:schemas-microsoft-com:office:word" xmlns:w="http://schemas.openxmlformats.org/wordprocessingml/2006/main" xmlns:w14="http://schemas.microsoft.com/office/word/2010/wordml" xmlns:w15="http://schemas.microsoft.com/office/word/2012/wordml" xmlns:w16cex="http://schemas.microsoft.com/office/word/2018/wordml/cex" xmlns:w16cid="http://schemas.microsoft.com/office/word/2016/wordml/cid" xmlns:w16="http://schemas.microsoft.com/office/word/2018/wordml" xmlns:w16sdtdh="http://schemas.microsoft.com/office/word/2020/wordml/sdtdatahash" xmlns:w16se="http://schemas.microsoft.com/office/word/2015/wordml/symex" xmlns:wpg="http://schemas.microsoft.com/office/word/2010/wordprocessingGroup" xmlns:wpi="http://schemas.microsoft.com/office/word/2010/wordprocessingInk" xmlns:wne="http://schemas.microsoft.com/office/word/2006/wordml" xmlns:wps="http://schemas.microsoft.com/office/word/2010/wordprocessingShape" mc:Ignorable="w14 w15 w16se w16cid w16 w16cex w16sdtdh wp14">
   <w:numPicBullet w:numPicBulletId="0">
     <w:pict>
-      <v:rect id="_x0000_i1026" style="width:0;height:1.5pt" o:hralign="center" o:bullet="t" o:hrstd="t" o:hr="t" fillcolor="#a0a0a0" stroked="f"/>
+      <v:rect id="_x0000_i1116" style="width:0;height:1.5pt" o:hralign="center" o:bullet="t" o:hrstd="t" o:hr="t" fillcolor="#a0a0a0" stroked="f"/>
     </w:pict>
   </w:numPicBullet>
   <w:numPicBullet w:numPicBulletId="1">
     <w:pict>
-      <v:rect id="_x0000_i1027" style="width:0;height:1.5pt" o:hralign="center" o:bullet="t" o:hrstd="t" o:hr="t" fillcolor="#a0a0a0" stroked="f"/>
+      <v:rect id="_x0000_i1117" style="width:0;height:1.5pt" o:hralign="center" o:bullet="t" o:hrstd="t" o:hr="t" fillcolor="#a0a0a0" stroked="f"/>
     </w:pict>
   </w:numPicBullet>
   <w:abstractNum w:abstractNumId="0" w15:restartNumberingAfterBreak="0">

</xml_diff>

<commit_message>
Switched Desperation absorbtion to rerolls.
</commit_message>
<xml_diff>
--- a/Ikaros.docx
+++ b/Ikaros.docx
@@ -393,7 +393,7 @@
           <w:szCs w:val="22"/>
         </w:rPr>
       </w:pPr>
-      <w:hyperlink w:anchor="_Toc93574718" w:history="1">
+      <w:hyperlink w:anchor="_Toc93613642" w:history="1">
         <w:r>
           <w:rPr>
             <w:rStyle w:val="Hyperlink"/>
@@ -437,7 +437,7 @@
             <w:noProof/>
             <w:webHidden/>
           </w:rPr>
-          <w:instrText xml:space="preserve"> PAGEREF _Toc93574718 \h </w:instrText>
+          <w:instrText xml:space="preserve"> PAGEREF _Toc93613642 \h </w:instrText>
         </w:r>
         <w:r>
           <w:rPr>
@@ -478,7 +478,7 @@
           <w:szCs w:val="22"/>
         </w:rPr>
       </w:pPr>
-      <w:hyperlink w:anchor="_Toc93574719" w:history="1">
+      <w:hyperlink w:anchor="_Toc93613643" w:history="1">
         <w:r>
           <w:rPr>
             <w:rStyle w:val="Hyperlink"/>
@@ -505,7 +505,7 @@
             <w:noProof/>
             <w:webHidden/>
           </w:rPr>
-          <w:instrText xml:space="preserve"> PAGEREF _Toc93574719 \h </w:instrText>
+          <w:instrText xml:space="preserve"> PAGEREF _Toc93613643 \h </w:instrText>
         </w:r>
         <w:r>
           <w:rPr>
@@ -546,7 +546,7 @@
           <w:szCs w:val="22"/>
         </w:rPr>
       </w:pPr>
-      <w:hyperlink w:anchor="_Toc93574720" w:history="1">
+      <w:hyperlink w:anchor="_Toc93613644" w:history="1">
         <w:r>
           <w:rPr>
             <w:rStyle w:val="Hyperlink"/>
@@ -573,7 +573,7 @@
             <w:noProof/>
             <w:webHidden/>
           </w:rPr>
-          <w:instrText xml:space="preserve"> PAGEREF _Toc93574720 \h </w:instrText>
+          <w:instrText xml:space="preserve"> PAGEREF _Toc93613644 \h </w:instrText>
         </w:r>
         <w:r>
           <w:rPr>
@@ -614,7 +614,7 @@
           <w:szCs w:val="22"/>
         </w:rPr>
       </w:pPr>
-      <w:hyperlink w:anchor="_Toc93574721" w:history="1">
+      <w:hyperlink w:anchor="_Toc93613645" w:history="1">
         <w:r>
           <w:rPr>
             <w:rStyle w:val="Hyperlink"/>
@@ -641,7 +641,7 @@
             <w:noProof/>
             <w:webHidden/>
           </w:rPr>
-          <w:instrText xml:space="preserve"> PAGEREF _Toc93574721 \h </w:instrText>
+          <w:instrText xml:space="preserve"> PAGEREF _Toc93613645 \h </w:instrText>
         </w:r>
         <w:r>
           <w:rPr>
@@ -687,7 +687,7 @@
           <w:szCs w:val="22"/>
         </w:rPr>
       </w:pPr>
-      <w:hyperlink w:anchor="_Toc93574722" w:history="1">
+      <w:hyperlink w:anchor="_Toc93613646" w:history="1">
         <w:r>
           <w:rPr>
             <w:rStyle w:val="Hyperlink"/>
@@ -731,7 +731,7 @@
             <w:noProof/>
             <w:webHidden/>
           </w:rPr>
-          <w:instrText xml:space="preserve"> PAGEREF _Toc93574722 \h </w:instrText>
+          <w:instrText xml:space="preserve"> PAGEREF _Toc93613646 \h </w:instrText>
         </w:r>
         <w:r>
           <w:rPr>
@@ -772,7 +772,7 @@
           <w:szCs w:val="22"/>
         </w:rPr>
       </w:pPr>
-      <w:hyperlink w:anchor="_Toc93574723" w:history="1">
+      <w:hyperlink w:anchor="_Toc93613647" w:history="1">
         <w:r>
           <w:rPr>
             <w:rStyle w:val="Hyperlink"/>
@@ -799,7 +799,7 @@
             <w:noProof/>
             <w:webHidden/>
           </w:rPr>
-          <w:instrText xml:space="preserve"> PAGEREF _Toc93574723 \h </w:instrText>
+          <w:instrText xml:space="preserve"> PAGEREF _Toc93613647 \h </w:instrText>
         </w:r>
         <w:r>
           <w:rPr>
@@ -840,7 +840,7 @@
           <w:szCs w:val="22"/>
         </w:rPr>
       </w:pPr>
-      <w:hyperlink w:anchor="_Toc93574724" w:history="1">
+      <w:hyperlink w:anchor="_Toc93613648" w:history="1">
         <w:r>
           <w:rPr>
             <w:rStyle w:val="Hyperlink"/>
@@ -867,7 +867,7 @@
             <w:noProof/>
             <w:webHidden/>
           </w:rPr>
-          <w:instrText xml:space="preserve"> PAGEREF _Toc93574724 \h </w:instrText>
+          <w:instrText xml:space="preserve"> PAGEREF _Toc93613648 \h </w:instrText>
         </w:r>
         <w:r>
           <w:rPr>
@@ -908,7 +908,7 @@
           <w:szCs w:val="22"/>
         </w:rPr>
       </w:pPr>
-      <w:hyperlink w:anchor="_Toc93574725" w:history="1">
+      <w:hyperlink w:anchor="_Toc93613649" w:history="1">
         <w:r>
           <w:rPr>
             <w:rStyle w:val="Hyperlink"/>
@@ -935,7 +935,7 @@
             <w:noProof/>
             <w:webHidden/>
           </w:rPr>
-          <w:instrText xml:space="preserve"> PAGEREF _Toc93574725 \h </w:instrText>
+          <w:instrText xml:space="preserve"> PAGEREF _Toc93613649 \h </w:instrText>
         </w:r>
         <w:r>
           <w:rPr>
@@ -981,7 +981,7 @@
           <w:szCs w:val="22"/>
         </w:rPr>
       </w:pPr>
-      <w:hyperlink w:anchor="_Toc93574726" w:history="1">
+      <w:hyperlink w:anchor="_Toc93613650" w:history="1">
         <w:r>
           <w:rPr>
             <w:rStyle w:val="Hyperlink"/>
@@ -1025,7 +1025,7 @@
             <w:noProof/>
             <w:webHidden/>
           </w:rPr>
-          <w:instrText xml:space="preserve"> PAGEREF _Toc93574726 \h </w:instrText>
+          <w:instrText xml:space="preserve"> PAGEREF _Toc93613650 \h </w:instrText>
         </w:r>
         <w:r>
           <w:rPr>
@@ -1066,7 +1066,7 @@
           <w:szCs w:val="22"/>
         </w:rPr>
       </w:pPr>
-      <w:hyperlink w:anchor="_Toc93574727" w:history="1">
+      <w:hyperlink w:anchor="_Toc93613651" w:history="1">
         <w:r>
           <w:rPr>
             <w:rStyle w:val="Hyperlink"/>
@@ -1093,7 +1093,7 @@
             <w:noProof/>
             <w:webHidden/>
           </w:rPr>
-          <w:instrText xml:space="preserve"> PAGEREF _Toc93574727 \h </w:instrText>
+          <w:instrText xml:space="preserve"> PAGEREF _Toc93613651 \h </w:instrText>
         </w:r>
         <w:r>
           <w:rPr>
@@ -1134,7 +1134,7 @@
           <w:szCs w:val="22"/>
         </w:rPr>
       </w:pPr>
-      <w:hyperlink w:anchor="_Toc93574728" w:history="1">
+      <w:hyperlink w:anchor="_Toc93613652" w:history="1">
         <w:r>
           <w:rPr>
             <w:rStyle w:val="Hyperlink"/>
@@ -1161,7 +1161,7 @@
             <w:noProof/>
             <w:webHidden/>
           </w:rPr>
-          <w:instrText xml:space="preserve"> PAGEREF _Toc93574728 \h </w:instrText>
+          <w:instrText xml:space="preserve"> PAGEREF _Toc93613652 \h </w:instrText>
         </w:r>
         <w:r>
           <w:rPr>
@@ -1181,7 +1181,7 @@
             <w:noProof/>
             <w:webHidden/>
           </w:rPr>
-          <w:t>16</w:t>
+          <w:t>17</w:t>
         </w:r>
         <w:r>
           <w:rPr>
@@ -1207,7 +1207,7 @@
           <w:szCs w:val="22"/>
         </w:rPr>
       </w:pPr>
-      <w:hyperlink w:anchor="_Toc93574729" w:history="1">
+      <w:hyperlink w:anchor="_Toc93613653" w:history="1">
         <w:r>
           <w:rPr>
             <w:rStyle w:val="Hyperlink"/>
@@ -1251,7 +1251,7 @@
             <w:noProof/>
             <w:webHidden/>
           </w:rPr>
-          <w:instrText xml:space="preserve"> PAGEREF _Toc93574729 \h </w:instrText>
+          <w:instrText xml:space="preserve"> PAGEREF _Toc93613653 \h </w:instrText>
         </w:r>
         <w:r>
           <w:rPr>
@@ -1292,7 +1292,7 @@
           <w:szCs w:val="22"/>
         </w:rPr>
       </w:pPr>
-      <w:hyperlink w:anchor="_Toc93574730" w:history="1">
+      <w:hyperlink w:anchor="_Toc93613654" w:history="1">
         <w:r>
           <w:rPr>
             <w:rStyle w:val="Hyperlink"/>
@@ -1319,7 +1319,7 @@
             <w:noProof/>
             <w:webHidden/>
           </w:rPr>
-          <w:instrText xml:space="preserve"> PAGEREF _Toc93574730 \h </w:instrText>
+          <w:instrText xml:space="preserve"> PAGEREF _Toc93613654 \h </w:instrText>
         </w:r>
         <w:r>
           <w:rPr>
@@ -1360,7 +1360,7 @@
           <w:szCs w:val="22"/>
         </w:rPr>
       </w:pPr>
-      <w:hyperlink w:anchor="_Toc93574731" w:history="1">
+      <w:hyperlink w:anchor="_Toc93613655" w:history="1">
         <w:r>
           <w:rPr>
             <w:rStyle w:val="Hyperlink"/>
@@ -1387,7 +1387,7 @@
             <w:noProof/>
             <w:webHidden/>
           </w:rPr>
-          <w:instrText xml:space="preserve"> PAGEREF _Toc93574731 \h </w:instrText>
+          <w:instrText xml:space="preserve"> PAGEREF _Toc93613655 \h </w:instrText>
         </w:r>
         <w:r>
           <w:rPr>
@@ -1428,7 +1428,7 @@
           <w:szCs w:val="22"/>
         </w:rPr>
       </w:pPr>
-      <w:hyperlink w:anchor="_Toc93574732" w:history="1">
+      <w:hyperlink w:anchor="_Toc93613656" w:history="1">
         <w:r>
           <w:rPr>
             <w:rStyle w:val="Hyperlink"/>
@@ -1455,7 +1455,7 @@
             <w:noProof/>
             <w:webHidden/>
           </w:rPr>
-          <w:instrText xml:space="preserve"> PAGEREF _Toc93574732 \h </w:instrText>
+          <w:instrText xml:space="preserve"> PAGEREF _Toc93613656 \h </w:instrText>
         </w:r>
         <w:r>
           <w:rPr>
@@ -1496,7 +1496,7 @@
           <w:szCs w:val="22"/>
         </w:rPr>
       </w:pPr>
-      <w:hyperlink w:anchor="_Toc93574733" w:history="1">
+      <w:hyperlink w:anchor="_Toc93613657" w:history="1">
         <w:r>
           <w:rPr>
             <w:rStyle w:val="Hyperlink"/>
@@ -1523,7 +1523,7 @@
             <w:noProof/>
             <w:webHidden/>
           </w:rPr>
-          <w:instrText xml:space="preserve"> PAGEREF _Toc93574733 \h </w:instrText>
+          <w:instrText xml:space="preserve"> PAGEREF _Toc93613657 \h </w:instrText>
         </w:r>
         <w:r>
           <w:rPr>
@@ -1564,7 +1564,7 @@
           <w:szCs w:val="22"/>
         </w:rPr>
       </w:pPr>
-      <w:hyperlink w:anchor="_Toc93574734" w:history="1">
+      <w:hyperlink w:anchor="_Toc93613658" w:history="1">
         <w:r>
           <w:rPr>
             <w:rStyle w:val="Hyperlink"/>
@@ -1591,7 +1591,7 @@
             <w:noProof/>
             <w:webHidden/>
           </w:rPr>
-          <w:instrText xml:space="preserve"> PAGEREF _Toc93574734 \h </w:instrText>
+          <w:instrText xml:space="preserve"> PAGEREF _Toc93613658 \h </w:instrText>
         </w:r>
         <w:r>
           <w:rPr>
@@ -1637,7 +1637,7 @@
           <w:szCs w:val="22"/>
         </w:rPr>
       </w:pPr>
-      <w:hyperlink w:anchor="_Toc93574735" w:history="1">
+      <w:hyperlink w:anchor="_Toc93613659" w:history="1">
         <w:r>
           <w:rPr>
             <w:rStyle w:val="Hyperlink"/>
@@ -1681,7 +1681,7 @@
             <w:noProof/>
             <w:webHidden/>
           </w:rPr>
-          <w:instrText xml:space="preserve"> PAGEREF _Toc93574735 \h </w:instrText>
+          <w:instrText xml:space="preserve"> PAGEREF _Toc93613659 \h </w:instrText>
         </w:r>
         <w:r>
           <w:rPr>
@@ -1722,7 +1722,7 @@
           <w:szCs w:val="22"/>
         </w:rPr>
       </w:pPr>
-      <w:hyperlink w:anchor="_Toc93574736" w:history="1">
+      <w:hyperlink w:anchor="_Toc93613660" w:history="1">
         <w:r>
           <w:rPr>
             <w:rStyle w:val="Hyperlink"/>
@@ -1749,7 +1749,7 @@
             <w:noProof/>
             <w:webHidden/>
           </w:rPr>
-          <w:instrText xml:space="preserve"> PAGEREF _Toc93574736 \h </w:instrText>
+          <w:instrText xml:space="preserve"> PAGEREF _Toc93613660 \h </w:instrText>
         </w:r>
         <w:r>
           <w:rPr>
@@ -1790,7 +1790,7 @@
           <w:szCs w:val="22"/>
         </w:rPr>
       </w:pPr>
-      <w:hyperlink w:anchor="_Toc93574737" w:history="1">
+      <w:hyperlink w:anchor="_Toc93613661" w:history="1">
         <w:r>
           <w:rPr>
             <w:rStyle w:val="Hyperlink"/>
@@ -1817,7 +1817,7 @@
             <w:noProof/>
             <w:webHidden/>
           </w:rPr>
-          <w:instrText xml:space="preserve"> PAGEREF _Toc93574737 \h </w:instrText>
+          <w:instrText xml:space="preserve"> PAGEREF _Toc93613661 \h </w:instrText>
         </w:r>
         <w:r>
           <w:rPr>
@@ -1858,7 +1858,7 @@
           <w:szCs w:val="22"/>
         </w:rPr>
       </w:pPr>
-      <w:hyperlink w:anchor="_Toc93574738" w:history="1">
+      <w:hyperlink w:anchor="_Toc93613662" w:history="1">
         <w:r>
           <w:rPr>
             <w:rStyle w:val="Hyperlink"/>
@@ -1885,7 +1885,7 @@
             <w:noProof/>
             <w:webHidden/>
           </w:rPr>
-          <w:instrText xml:space="preserve"> PAGEREF _Toc93574738 \h </w:instrText>
+          <w:instrText xml:space="preserve"> PAGEREF _Toc93613662 \h </w:instrText>
         </w:r>
         <w:r>
           <w:rPr>
@@ -1926,7 +1926,7 @@
           <w:szCs w:val="22"/>
         </w:rPr>
       </w:pPr>
-      <w:hyperlink w:anchor="_Toc93574739" w:history="1">
+      <w:hyperlink w:anchor="_Toc93613663" w:history="1">
         <w:r>
           <w:rPr>
             <w:rStyle w:val="Hyperlink"/>
@@ -1953,7 +1953,7 @@
             <w:noProof/>
             <w:webHidden/>
           </w:rPr>
-          <w:instrText xml:space="preserve"> PAGEREF _Toc93574739 \h </w:instrText>
+          <w:instrText xml:space="preserve"> PAGEREF _Toc93613663 \h </w:instrText>
         </w:r>
         <w:r>
           <w:rPr>
@@ -1994,7 +1994,7 @@
           <w:szCs w:val="22"/>
         </w:rPr>
       </w:pPr>
-      <w:hyperlink w:anchor="_Toc93574740" w:history="1">
+      <w:hyperlink w:anchor="_Toc93613664" w:history="1">
         <w:r>
           <w:rPr>
             <w:rStyle w:val="Hyperlink"/>
@@ -2021,7 +2021,7 @@
             <w:noProof/>
             <w:webHidden/>
           </w:rPr>
-          <w:instrText xml:space="preserve"> PAGEREF _Toc93574740 \h </w:instrText>
+          <w:instrText xml:space="preserve"> PAGEREF _Toc93613664 \h </w:instrText>
         </w:r>
         <w:r>
           <w:rPr>
@@ -2062,7 +2062,7 @@
           <w:szCs w:val="22"/>
         </w:rPr>
       </w:pPr>
-      <w:hyperlink w:anchor="_Toc93574741" w:history="1">
+      <w:hyperlink w:anchor="_Toc93613665" w:history="1">
         <w:r>
           <w:rPr>
             <w:rStyle w:val="Hyperlink"/>
@@ -2089,7 +2089,7 @@
             <w:noProof/>
             <w:webHidden/>
           </w:rPr>
-          <w:instrText xml:space="preserve"> PAGEREF _Toc93574741 \h </w:instrText>
+          <w:instrText xml:space="preserve"> PAGEREF _Toc93613665 \h </w:instrText>
         </w:r>
         <w:r>
           <w:rPr>
@@ -2135,7 +2135,7 @@
           <w:szCs w:val="22"/>
         </w:rPr>
       </w:pPr>
-      <w:hyperlink w:anchor="_Toc93574742" w:history="1">
+      <w:hyperlink w:anchor="_Toc93613666" w:history="1">
         <w:r>
           <w:rPr>
             <w:rStyle w:val="Hyperlink"/>
@@ -2179,7 +2179,7 @@
             <w:noProof/>
             <w:webHidden/>
           </w:rPr>
-          <w:instrText xml:space="preserve"> PAGEREF _Toc93574742 \h </w:instrText>
+          <w:instrText xml:space="preserve"> PAGEREF _Toc93613666 \h </w:instrText>
         </w:r>
         <w:r>
           <w:rPr>
@@ -2220,7 +2220,7 @@
           <w:szCs w:val="22"/>
         </w:rPr>
       </w:pPr>
-      <w:hyperlink w:anchor="_Toc93574743" w:history="1">
+      <w:hyperlink w:anchor="_Toc93613667" w:history="1">
         <w:r>
           <w:rPr>
             <w:rStyle w:val="Hyperlink"/>
@@ -2247,7 +2247,7 @@
             <w:noProof/>
             <w:webHidden/>
           </w:rPr>
-          <w:instrText xml:space="preserve"> PAGEREF _Toc93574743 \h </w:instrText>
+          <w:instrText xml:space="preserve"> PAGEREF _Toc93613667 \h </w:instrText>
         </w:r>
         <w:r>
           <w:rPr>
@@ -2288,7 +2288,7 @@
           <w:szCs w:val="22"/>
         </w:rPr>
       </w:pPr>
-      <w:hyperlink w:anchor="_Toc93574744" w:history="1">
+      <w:hyperlink w:anchor="_Toc93613668" w:history="1">
         <w:r>
           <w:rPr>
             <w:rStyle w:val="Hyperlink"/>
@@ -2315,7 +2315,7 @@
             <w:noProof/>
             <w:webHidden/>
           </w:rPr>
-          <w:instrText xml:space="preserve"> PAGEREF _Toc93574744 \h </w:instrText>
+          <w:instrText xml:space="preserve"> PAGEREF _Toc93613668 \h </w:instrText>
         </w:r>
         <w:r>
           <w:rPr>
@@ -2356,7 +2356,7 @@
           <w:szCs w:val="22"/>
         </w:rPr>
       </w:pPr>
-      <w:hyperlink w:anchor="_Toc93574745" w:history="1">
+      <w:hyperlink w:anchor="_Toc93613669" w:history="1">
         <w:r>
           <w:rPr>
             <w:rStyle w:val="Hyperlink"/>
@@ -2383,7 +2383,7 @@
             <w:noProof/>
             <w:webHidden/>
           </w:rPr>
-          <w:instrText xml:space="preserve"> PAGEREF _Toc93574745 \h </w:instrText>
+          <w:instrText xml:space="preserve"> PAGEREF _Toc93613669 \h </w:instrText>
         </w:r>
         <w:r>
           <w:rPr>
@@ -2424,7 +2424,7 @@
           <w:szCs w:val="22"/>
         </w:rPr>
       </w:pPr>
-      <w:hyperlink w:anchor="_Toc93574746" w:history="1">
+      <w:hyperlink w:anchor="_Toc93613670" w:history="1">
         <w:r>
           <w:rPr>
             <w:rStyle w:val="Hyperlink"/>
@@ -2451,7 +2451,7 @@
             <w:noProof/>
             <w:webHidden/>
           </w:rPr>
-          <w:instrText xml:space="preserve"> PAGEREF _Toc93574746 \h </w:instrText>
+          <w:instrText xml:space="preserve"> PAGEREF _Toc93613670 \h </w:instrText>
         </w:r>
         <w:r>
           <w:rPr>
@@ -2492,7 +2492,7 @@
           <w:szCs w:val="22"/>
         </w:rPr>
       </w:pPr>
-      <w:hyperlink w:anchor="_Toc93574747" w:history="1">
+      <w:hyperlink w:anchor="_Toc93613671" w:history="1">
         <w:r>
           <w:rPr>
             <w:rStyle w:val="Hyperlink"/>
@@ -2519,7 +2519,7 @@
             <w:noProof/>
             <w:webHidden/>
           </w:rPr>
-          <w:instrText xml:space="preserve"> PAGEREF _Toc93574747 \h </w:instrText>
+          <w:instrText xml:space="preserve"> PAGEREF _Toc93613671 \h </w:instrText>
         </w:r>
         <w:r>
           <w:rPr>
@@ -2560,7 +2560,7 @@
           <w:szCs w:val="22"/>
         </w:rPr>
       </w:pPr>
-      <w:hyperlink w:anchor="_Toc93574748" w:history="1">
+      <w:hyperlink w:anchor="_Toc93613672" w:history="1">
         <w:r>
           <w:rPr>
             <w:rStyle w:val="Hyperlink"/>
@@ -2587,7 +2587,7 @@
             <w:noProof/>
             <w:webHidden/>
           </w:rPr>
-          <w:instrText xml:space="preserve"> PAGEREF _Toc93574748 \h </w:instrText>
+          <w:instrText xml:space="preserve"> PAGEREF _Toc93613672 \h </w:instrText>
         </w:r>
         <w:r>
           <w:rPr>
@@ -2628,7 +2628,7 @@
           <w:szCs w:val="22"/>
         </w:rPr>
       </w:pPr>
-      <w:hyperlink w:anchor="_Toc93574749" w:history="1">
+      <w:hyperlink w:anchor="_Toc93613673" w:history="1">
         <w:r>
           <w:rPr>
             <w:rStyle w:val="Hyperlink"/>
@@ -2655,7 +2655,7 @@
             <w:noProof/>
             <w:webHidden/>
           </w:rPr>
-          <w:instrText xml:space="preserve"> PAGEREF _Toc93574749 \h </w:instrText>
+          <w:instrText xml:space="preserve"> PAGEREF _Toc93613673 \h </w:instrText>
         </w:r>
         <w:r>
           <w:rPr>
@@ -2696,7 +2696,7 @@
           <w:szCs w:val="22"/>
         </w:rPr>
       </w:pPr>
-      <w:hyperlink w:anchor="_Toc93574750" w:history="1">
+      <w:hyperlink w:anchor="_Toc93613674" w:history="1">
         <w:r>
           <w:rPr>
             <w:rStyle w:val="Hyperlink"/>
@@ -2723,7 +2723,7 @@
             <w:noProof/>
             <w:webHidden/>
           </w:rPr>
-          <w:instrText xml:space="preserve"> PAGEREF _Toc93574750 \h </w:instrText>
+          <w:instrText xml:space="preserve"> PAGEREF _Toc93613674 \h </w:instrText>
         </w:r>
         <w:r>
           <w:rPr>
@@ -2764,7 +2764,7 @@
           <w:szCs w:val="22"/>
         </w:rPr>
       </w:pPr>
-      <w:hyperlink w:anchor="_Toc93574751" w:history="1">
+      <w:hyperlink w:anchor="_Toc93613675" w:history="1">
         <w:r>
           <w:rPr>
             <w:rStyle w:val="Hyperlink"/>
@@ -2791,7 +2791,7 @@
             <w:noProof/>
             <w:webHidden/>
           </w:rPr>
-          <w:instrText xml:space="preserve"> PAGEREF _Toc93574751 \h </w:instrText>
+          <w:instrText xml:space="preserve"> PAGEREF _Toc93613675 \h </w:instrText>
         </w:r>
         <w:r>
           <w:rPr>
@@ -2837,7 +2837,7 @@
           <w:szCs w:val="22"/>
         </w:rPr>
       </w:pPr>
-      <w:hyperlink w:anchor="_Toc93574752" w:history="1">
+      <w:hyperlink w:anchor="_Toc93613676" w:history="1">
         <w:r>
           <w:rPr>
             <w:rStyle w:val="Hyperlink"/>
@@ -2881,7 +2881,7 @@
             <w:noProof/>
             <w:webHidden/>
           </w:rPr>
-          <w:instrText xml:space="preserve"> PAGEREF _Toc93574752 \h </w:instrText>
+          <w:instrText xml:space="preserve"> PAGEREF _Toc93613676 \h </w:instrText>
         </w:r>
         <w:r>
           <w:rPr>
@@ -2922,7 +2922,7 @@
           <w:szCs w:val="22"/>
         </w:rPr>
       </w:pPr>
-      <w:hyperlink w:anchor="_Toc93574753" w:history="1">
+      <w:hyperlink w:anchor="_Toc93613677" w:history="1">
         <w:r>
           <w:rPr>
             <w:rStyle w:val="Hyperlink"/>
@@ -2949,7 +2949,7 @@
             <w:noProof/>
             <w:webHidden/>
           </w:rPr>
-          <w:instrText xml:space="preserve"> PAGEREF _Toc93574753 \h </w:instrText>
+          <w:instrText xml:space="preserve"> PAGEREF _Toc93613677 \h </w:instrText>
         </w:r>
         <w:r>
           <w:rPr>
@@ -2990,7 +2990,7 @@
           <w:szCs w:val="22"/>
         </w:rPr>
       </w:pPr>
-      <w:hyperlink w:anchor="_Toc93574754" w:history="1">
+      <w:hyperlink w:anchor="_Toc93613678" w:history="1">
         <w:r>
           <w:rPr>
             <w:rStyle w:val="Hyperlink"/>
@@ -3017,7 +3017,7 @@
             <w:noProof/>
             <w:webHidden/>
           </w:rPr>
-          <w:instrText xml:space="preserve"> PAGEREF _Toc93574754 \h </w:instrText>
+          <w:instrText xml:space="preserve"> PAGEREF _Toc93613678 \h </w:instrText>
         </w:r>
         <w:r>
           <w:rPr>
@@ -3058,7 +3058,7 @@
           <w:szCs w:val="22"/>
         </w:rPr>
       </w:pPr>
-      <w:hyperlink w:anchor="_Toc93574755" w:history="1">
+      <w:hyperlink w:anchor="_Toc93613679" w:history="1">
         <w:r>
           <w:rPr>
             <w:rStyle w:val="Hyperlink"/>
@@ -3085,7 +3085,7 @@
             <w:noProof/>
             <w:webHidden/>
           </w:rPr>
-          <w:instrText xml:space="preserve"> PAGEREF _Toc93574755 \h </w:instrText>
+          <w:instrText xml:space="preserve"> PAGEREF _Toc93613679 \h </w:instrText>
         </w:r>
         <w:r>
           <w:rPr>
@@ -3126,7 +3126,7 @@
           <w:szCs w:val="22"/>
         </w:rPr>
       </w:pPr>
-      <w:hyperlink w:anchor="_Toc93574756" w:history="1">
+      <w:hyperlink w:anchor="_Toc93613680" w:history="1">
         <w:r>
           <w:rPr>
             <w:rStyle w:val="Hyperlink"/>
@@ -3153,7 +3153,7 @@
             <w:noProof/>
             <w:webHidden/>
           </w:rPr>
-          <w:instrText xml:space="preserve"> PAGEREF _Toc93574756 \h </w:instrText>
+          <w:instrText xml:space="preserve"> PAGEREF _Toc93613680 \h </w:instrText>
         </w:r>
         <w:r>
           <w:rPr>
@@ -3199,7 +3199,7 @@
           <w:szCs w:val="22"/>
         </w:rPr>
       </w:pPr>
-      <w:hyperlink w:anchor="_Toc93574757" w:history="1">
+      <w:hyperlink w:anchor="_Toc93613681" w:history="1">
         <w:r>
           <w:rPr>
             <w:rStyle w:val="Hyperlink"/>
@@ -3243,7 +3243,7 @@
             <w:noProof/>
             <w:webHidden/>
           </w:rPr>
-          <w:instrText xml:space="preserve"> PAGEREF _Toc93574757 \h </w:instrText>
+          <w:instrText xml:space="preserve"> PAGEREF _Toc93613681 \h </w:instrText>
         </w:r>
         <w:r>
           <w:rPr>
@@ -3289,7 +3289,7 @@
           <w:szCs w:val="22"/>
         </w:rPr>
       </w:pPr>
-      <w:hyperlink w:anchor="_Toc93574758" w:history="1">
+      <w:hyperlink w:anchor="_Toc93613682" w:history="1">
         <w:r>
           <w:rPr>
             <w:rStyle w:val="Hyperlink"/>
@@ -3333,7 +3333,7 @@
             <w:noProof/>
             <w:webHidden/>
           </w:rPr>
-          <w:instrText xml:space="preserve"> PAGEREF _Toc93574758 \h </w:instrText>
+          <w:instrText xml:space="preserve"> PAGEREF _Toc93613682 \h </w:instrText>
         </w:r>
         <w:r>
           <w:rPr>
@@ -3374,7 +3374,7 @@
           <w:szCs w:val="22"/>
         </w:rPr>
       </w:pPr>
-      <w:hyperlink w:anchor="_Toc93574759" w:history="1">
+      <w:hyperlink w:anchor="_Toc93613683" w:history="1">
         <w:r>
           <w:rPr>
             <w:rStyle w:val="Hyperlink"/>
@@ -3401,7 +3401,7 @@
             <w:noProof/>
             <w:webHidden/>
           </w:rPr>
-          <w:instrText xml:space="preserve"> PAGEREF _Toc93574759 \h </w:instrText>
+          <w:instrText xml:space="preserve"> PAGEREF _Toc93613683 \h </w:instrText>
         </w:r>
         <w:r>
           <w:rPr>
@@ -3442,7 +3442,7 @@
           <w:szCs w:val="22"/>
         </w:rPr>
       </w:pPr>
-      <w:hyperlink w:anchor="_Toc93574760" w:history="1">
+      <w:hyperlink w:anchor="_Toc93613684" w:history="1">
         <w:r>
           <w:rPr>
             <w:rStyle w:val="Hyperlink"/>
@@ -3469,7 +3469,7 @@
             <w:noProof/>
             <w:webHidden/>
           </w:rPr>
-          <w:instrText xml:space="preserve"> PAGEREF _Toc93574760 \h </w:instrText>
+          <w:instrText xml:space="preserve"> PAGEREF _Toc93613684 \h </w:instrText>
         </w:r>
         <w:r>
           <w:rPr>
@@ -3510,7 +3510,7 @@
           <w:szCs w:val="22"/>
         </w:rPr>
       </w:pPr>
-      <w:hyperlink w:anchor="_Toc93574761" w:history="1">
+      <w:hyperlink w:anchor="_Toc93613685" w:history="1">
         <w:r>
           <w:rPr>
             <w:rStyle w:val="Hyperlink"/>
@@ -3537,7 +3537,7 @@
             <w:noProof/>
             <w:webHidden/>
           </w:rPr>
-          <w:instrText xml:space="preserve"> PAGEREF _Toc93574761 \h </w:instrText>
+          <w:instrText xml:space="preserve"> PAGEREF _Toc93613685 \h </w:instrText>
         </w:r>
         <w:r>
           <w:rPr>
@@ -3578,7 +3578,7 @@
           <w:szCs w:val="22"/>
         </w:rPr>
       </w:pPr>
-      <w:hyperlink w:anchor="_Toc93574762" w:history="1">
+      <w:hyperlink w:anchor="_Toc93613686" w:history="1">
         <w:r>
           <w:rPr>
             <w:rStyle w:val="Hyperlink"/>
@@ -3605,7 +3605,7 @@
             <w:noProof/>
             <w:webHidden/>
           </w:rPr>
-          <w:instrText xml:space="preserve"> PAGEREF _Toc93574762 \h </w:instrText>
+          <w:instrText xml:space="preserve"> PAGEREF _Toc93613686 \h </w:instrText>
         </w:r>
         <w:r>
           <w:rPr>
@@ -3646,7 +3646,7 @@
           <w:szCs w:val="22"/>
         </w:rPr>
       </w:pPr>
-      <w:hyperlink w:anchor="_Toc93574763" w:history="1">
+      <w:hyperlink w:anchor="_Toc93613687" w:history="1">
         <w:r>
           <w:rPr>
             <w:rStyle w:val="Hyperlink"/>
@@ -3673,7 +3673,7 @@
             <w:noProof/>
             <w:webHidden/>
           </w:rPr>
-          <w:instrText xml:space="preserve"> PAGEREF _Toc93574763 \h </w:instrText>
+          <w:instrText xml:space="preserve"> PAGEREF _Toc93613687 \h </w:instrText>
         </w:r>
         <w:r>
           <w:rPr>
@@ -3714,7 +3714,7 @@
           <w:szCs w:val="22"/>
         </w:rPr>
       </w:pPr>
-      <w:hyperlink w:anchor="_Toc93574764" w:history="1">
+      <w:hyperlink w:anchor="_Toc93613688" w:history="1">
         <w:r>
           <w:rPr>
             <w:rStyle w:val="Hyperlink"/>
@@ -3741,7 +3741,7 @@
             <w:noProof/>
             <w:webHidden/>
           </w:rPr>
-          <w:instrText xml:space="preserve"> PAGEREF _Toc93574764 \h </w:instrText>
+          <w:instrText xml:space="preserve"> PAGEREF _Toc93613688 \h </w:instrText>
         </w:r>
         <w:r>
           <w:rPr>
@@ -3782,7 +3782,7 @@
           <w:szCs w:val="22"/>
         </w:rPr>
       </w:pPr>
-      <w:hyperlink w:anchor="_Toc93574765" w:history="1">
+      <w:hyperlink w:anchor="_Toc93613689" w:history="1">
         <w:r>
           <w:rPr>
             <w:rStyle w:val="Hyperlink"/>
@@ -3809,7 +3809,7 @@
             <w:noProof/>
             <w:webHidden/>
           </w:rPr>
-          <w:instrText xml:space="preserve"> PAGEREF _Toc93574765 \h </w:instrText>
+          <w:instrText xml:space="preserve"> PAGEREF _Toc93613689 \h </w:instrText>
         </w:r>
         <w:r>
           <w:rPr>
@@ -3850,7 +3850,7 @@
           <w:szCs w:val="22"/>
         </w:rPr>
       </w:pPr>
-      <w:hyperlink w:anchor="_Toc93574766" w:history="1">
+      <w:hyperlink w:anchor="_Toc93613690" w:history="1">
         <w:r>
           <w:rPr>
             <w:rStyle w:val="Hyperlink"/>
@@ -3877,7 +3877,7 @@
             <w:noProof/>
             <w:webHidden/>
           </w:rPr>
-          <w:instrText xml:space="preserve"> PAGEREF _Toc93574766 \h </w:instrText>
+          <w:instrText xml:space="preserve"> PAGEREF _Toc93613690 \h </w:instrText>
         </w:r>
         <w:r>
           <w:rPr>
@@ -3918,7 +3918,7 @@
           <w:szCs w:val="22"/>
         </w:rPr>
       </w:pPr>
-      <w:hyperlink w:anchor="_Toc93574767" w:history="1">
+      <w:hyperlink w:anchor="_Toc93613691" w:history="1">
         <w:r>
           <w:rPr>
             <w:rStyle w:val="Hyperlink"/>
@@ -3945,7 +3945,7 @@
             <w:noProof/>
             <w:webHidden/>
           </w:rPr>
-          <w:instrText xml:space="preserve"> PAGEREF _Toc93574767 \h </w:instrText>
+          <w:instrText xml:space="preserve"> PAGEREF _Toc93613691 \h </w:instrText>
         </w:r>
         <w:r>
           <w:rPr>
@@ -3991,7 +3991,7 @@
           <w:szCs w:val="22"/>
         </w:rPr>
       </w:pPr>
-      <w:hyperlink w:anchor="_Toc93574768" w:history="1">
+      <w:hyperlink w:anchor="_Toc93613692" w:history="1">
         <w:r>
           <w:rPr>
             <w:rStyle w:val="Hyperlink"/>
@@ -4035,7 +4035,7 @@
             <w:noProof/>
             <w:webHidden/>
           </w:rPr>
-          <w:instrText xml:space="preserve"> PAGEREF _Toc93574768 \h </w:instrText>
+          <w:instrText xml:space="preserve"> PAGEREF _Toc93613692 \h </w:instrText>
         </w:r>
         <w:r>
           <w:rPr>
@@ -4076,7 +4076,7 @@
           <w:szCs w:val="22"/>
         </w:rPr>
       </w:pPr>
-      <w:hyperlink w:anchor="_Toc93574769" w:history="1">
+      <w:hyperlink w:anchor="_Toc93613693" w:history="1">
         <w:r>
           <w:rPr>
             <w:rStyle w:val="Hyperlink"/>
@@ -4103,7 +4103,7 @@
             <w:noProof/>
             <w:webHidden/>
           </w:rPr>
-          <w:instrText xml:space="preserve"> PAGEREF _Toc93574769 \h </w:instrText>
+          <w:instrText xml:space="preserve"> PAGEREF _Toc93613693 \h </w:instrText>
         </w:r>
         <w:r>
           <w:rPr>
@@ -4144,7 +4144,7 @@
           <w:szCs w:val="22"/>
         </w:rPr>
       </w:pPr>
-      <w:hyperlink w:anchor="_Toc93574770" w:history="1">
+      <w:hyperlink w:anchor="_Toc93613694" w:history="1">
         <w:r>
           <w:rPr>
             <w:rStyle w:val="Hyperlink"/>
@@ -4171,7 +4171,7 @@
             <w:noProof/>
             <w:webHidden/>
           </w:rPr>
-          <w:instrText xml:space="preserve"> PAGEREF _Toc93574770 \h </w:instrText>
+          <w:instrText xml:space="preserve"> PAGEREF _Toc93613694 \h </w:instrText>
         </w:r>
         <w:r>
           <w:rPr>
@@ -4212,7 +4212,7 @@
           <w:szCs w:val="22"/>
         </w:rPr>
       </w:pPr>
-      <w:hyperlink w:anchor="_Toc93574771" w:history="1">
+      <w:hyperlink w:anchor="_Toc93613695" w:history="1">
         <w:r>
           <w:rPr>
             <w:rStyle w:val="Hyperlink"/>
@@ -4239,7 +4239,7 @@
             <w:noProof/>
             <w:webHidden/>
           </w:rPr>
-          <w:instrText xml:space="preserve"> PAGEREF _Toc93574771 \h </w:instrText>
+          <w:instrText xml:space="preserve"> PAGEREF _Toc93613695 \h </w:instrText>
         </w:r>
         <w:r>
           <w:rPr>
@@ -4280,7 +4280,7 @@
           <w:szCs w:val="22"/>
         </w:rPr>
       </w:pPr>
-      <w:hyperlink w:anchor="_Toc93574772" w:history="1">
+      <w:hyperlink w:anchor="_Toc93613696" w:history="1">
         <w:r>
           <w:rPr>
             <w:rStyle w:val="Hyperlink"/>
@@ -4307,7 +4307,7 @@
             <w:noProof/>
             <w:webHidden/>
           </w:rPr>
-          <w:instrText xml:space="preserve"> PAGEREF _Toc93574772 \h </w:instrText>
+          <w:instrText xml:space="preserve"> PAGEREF _Toc93613696 \h </w:instrText>
         </w:r>
         <w:r>
           <w:rPr>
@@ -4348,7 +4348,7 @@
           <w:szCs w:val="22"/>
         </w:rPr>
       </w:pPr>
-      <w:hyperlink w:anchor="_Toc93574773" w:history="1">
+      <w:hyperlink w:anchor="_Toc93613697" w:history="1">
         <w:r>
           <w:rPr>
             <w:rStyle w:val="Hyperlink"/>
@@ -4375,7 +4375,7 @@
             <w:noProof/>
             <w:webHidden/>
           </w:rPr>
-          <w:instrText xml:space="preserve"> PAGEREF _Toc93574773 \h </w:instrText>
+          <w:instrText xml:space="preserve"> PAGEREF _Toc93613697 \h </w:instrText>
         </w:r>
         <w:r>
           <w:rPr>
@@ -4416,7 +4416,7 @@
           <w:szCs w:val="22"/>
         </w:rPr>
       </w:pPr>
-      <w:hyperlink w:anchor="_Toc93574774" w:history="1">
+      <w:hyperlink w:anchor="_Toc93613698" w:history="1">
         <w:r>
           <w:rPr>
             <w:rStyle w:val="Hyperlink"/>
@@ -4443,7 +4443,7 @@
             <w:noProof/>
             <w:webHidden/>
           </w:rPr>
-          <w:instrText xml:space="preserve"> PAGEREF _Toc93574774 \h </w:instrText>
+          <w:instrText xml:space="preserve"> PAGEREF _Toc93613698 \h </w:instrText>
         </w:r>
         <w:r>
           <w:rPr>
@@ -4489,7 +4489,7 @@
           <w:szCs w:val="22"/>
         </w:rPr>
       </w:pPr>
-      <w:hyperlink w:anchor="_Toc93574775" w:history="1">
+      <w:hyperlink w:anchor="_Toc93613699" w:history="1">
         <w:r>
           <w:rPr>
             <w:rStyle w:val="Hyperlink"/>
@@ -4512,7 +4512,7 @@
             <w:rStyle w:val="Hyperlink"/>
             <w:noProof/>
           </w:rPr>
-          <w:t>End of session</w:t>
+          <w:t>End of the session</w:t>
         </w:r>
         <w:r>
           <w:rPr>
@@ -4533,7 +4533,7 @@
             <w:noProof/>
             <w:webHidden/>
           </w:rPr>
-          <w:instrText xml:space="preserve"> PAGEREF _Toc93574775 \h </w:instrText>
+          <w:instrText xml:space="preserve"> PAGEREF _Toc93613699 \h </w:instrText>
         </w:r>
         <w:r>
           <w:rPr>
@@ -4579,7 +4579,7 @@
           <w:szCs w:val="22"/>
         </w:rPr>
       </w:pPr>
-      <w:hyperlink w:anchor="_Toc93574776" w:history="1">
+      <w:hyperlink w:anchor="_Toc93613700" w:history="1">
         <w:r>
           <w:rPr>
             <w:rStyle w:val="Hyperlink"/>
@@ -4623,7 +4623,7 @@
             <w:noProof/>
             <w:webHidden/>
           </w:rPr>
-          <w:instrText xml:space="preserve"> PAGEREF _Toc93574776 \h </w:instrText>
+          <w:instrText xml:space="preserve"> PAGEREF _Toc93613700 \h </w:instrText>
         </w:r>
         <w:r>
           <w:rPr>
@@ -4664,7 +4664,7 @@
           <w:szCs w:val="22"/>
         </w:rPr>
       </w:pPr>
-      <w:hyperlink w:anchor="_Toc93574777" w:history="1">
+      <w:hyperlink w:anchor="_Toc93613701" w:history="1">
         <w:r>
           <w:rPr>
             <w:rStyle w:val="Hyperlink"/>
@@ -4691,7 +4691,7 @@
             <w:noProof/>
             <w:webHidden/>
           </w:rPr>
-          <w:instrText xml:space="preserve"> PAGEREF _Toc93574777 \h </w:instrText>
+          <w:instrText xml:space="preserve"> PAGEREF _Toc93613701 \h </w:instrText>
         </w:r>
         <w:r>
           <w:rPr>
@@ -4732,7 +4732,7 @@
           <w:szCs w:val="22"/>
         </w:rPr>
       </w:pPr>
-      <w:hyperlink w:anchor="_Toc93574778" w:history="1">
+      <w:hyperlink w:anchor="_Toc93613702" w:history="1">
         <w:r>
           <w:rPr>
             <w:rStyle w:val="Hyperlink"/>
@@ -4759,7 +4759,7 @@
             <w:noProof/>
             <w:webHidden/>
           </w:rPr>
-          <w:instrText xml:space="preserve"> PAGEREF _Toc93574778 \h </w:instrText>
+          <w:instrText xml:space="preserve"> PAGEREF _Toc93613702 \h </w:instrText>
         </w:r>
         <w:r>
           <w:rPr>
@@ -4800,7 +4800,7 @@
           <w:szCs w:val="22"/>
         </w:rPr>
       </w:pPr>
-      <w:hyperlink w:anchor="_Toc93574779" w:history="1">
+      <w:hyperlink w:anchor="_Toc93613703" w:history="1">
         <w:r>
           <w:rPr>
             <w:rStyle w:val="Hyperlink"/>
@@ -4827,7 +4827,7 @@
             <w:noProof/>
             <w:webHidden/>
           </w:rPr>
-          <w:instrText xml:space="preserve"> PAGEREF _Toc93574779 \h </w:instrText>
+          <w:instrText xml:space="preserve"> PAGEREF _Toc93613703 \h </w:instrText>
         </w:r>
         <w:r>
           <w:rPr>
@@ -4873,7 +4873,7 @@
           <w:szCs w:val="22"/>
         </w:rPr>
       </w:pPr>
-      <w:hyperlink w:anchor="_Toc93574780" w:history="1">
+      <w:hyperlink w:anchor="_Toc93613704" w:history="1">
         <w:r>
           <w:rPr>
             <w:rStyle w:val="Hyperlink"/>
@@ -4917,7 +4917,7 @@
             <w:noProof/>
             <w:webHidden/>
           </w:rPr>
-          <w:instrText xml:space="preserve"> PAGEREF _Toc93574780 \h </w:instrText>
+          <w:instrText xml:space="preserve"> PAGEREF _Toc93613704 \h </w:instrText>
         </w:r>
         <w:r>
           <w:rPr>
@@ -4958,7 +4958,7 @@
           <w:szCs w:val="22"/>
         </w:rPr>
       </w:pPr>
-      <w:hyperlink w:anchor="_Toc93574781" w:history="1">
+      <w:hyperlink w:anchor="_Toc93613705" w:history="1">
         <w:r>
           <w:rPr>
             <w:rStyle w:val="Hyperlink"/>
@@ -4985,7 +4985,7 @@
             <w:noProof/>
             <w:webHidden/>
           </w:rPr>
-          <w:instrText xml:space="preserve"> PAGEREF _Toc93574781 \h </w:instrText>
+          <w:instrText xml:space="preserve"> PAGEREF _Toc93613705 \h </w:instrText>
         </w:r>
         <w:r>
           <w:rPr>
@@ -5052,7 +5052,7 @@
       <w:pPr>
         <w:pStyle w:val="Heading1"/>
       </w:pPr>
-      <w:bookmarkStart w:id="0" w:name="_Toc93574718"/>
+      <w:bookmarkStart w:id="0" w:name="_Toc93613642"/>
       <w:r>
         <w:lastRenderedPageBreak/>
         <w:t>Introduction</w:t>
@@ -5120,7 +5120,7 @@
       <w:pPr>
         <w:pStyle w:val="Heading2"/>
       </w:pPr>
-      <w:bookmarkStart w:id="1" w:name="_Toc93574719"/>
+      <w:bookmarkStart w:id="1" w:name="_Toc93613643"/>
       <w:r>
         <w:t>Player</w:t>
       </w:r>
@@ -5162,7 +5162,7 @@
       <w:pPr>
         <w:pStyle w:val="Heading2"/>
       </w:pPr>
-      <w:bookmarkStart w:id="2" w:name="_Toc93574720"/>
+      <w:bookmarkStart w:id="2" w:name="_Toc93613644"/>
       <w:r>
         <w:t>Materials</w:t>
       </w:r>
@@ -5300,7 +5300,7 @@
       <w:pPr>
         <w:pStyle w:val="Heading2"/>
       </w:pPr>
-      <w:bookmarkStart w:id="3" w:name="_Toc93574721"/>
+      <w:bookmarkStart w:id="3" w:name="_Toc93613645"/>
       <w:r>
         <w:lastRenderedPageBreak/>
         <w:t>Character</w:t>
@@ -5690,7 +5690,7 @@
       <w:pPr>
         <w:pStyle w:val="Heading1"/>
       </w:pPr>
-      <w:bookmarkStart w:id="4" w:name="_Toc93574722"/>
+      <w:bookmarkStart w:id="4" w:name="_Toc93613646"/>
       <w:r>
         <w:lastRenderedPageBreak/>
         <w:t>Traits</w:t>
@@ -5762,7 +5762,7 @@
       <w:pPr>
         <w:pStyle w:val="Heading2"/>
       </w:pPr>
-      <w:bookmarkStart w:id="5" w:name="_Toc93574723"/>
+      <w:bookmarkStart w:id="5" w:name="_Toc93613647"/>
       <w:r>
         <w:t>Inspiration</w:t>
       </w:r>
@@ -5878,7 +5878,7 @@
       <w:pPr>
         <w:pStyle w:val="Heading2"/>
       </w:pPr>
-      <w:bookmarkStart w:id="6" w:name="_Toc93574724"/>
+      <w:bookmarkStart w:id="6" w:name="_Toc93613648"/>
       <w:r>
         <w:t>Hindering</w:t>
       </w:r>
@@ -5918,7 +5918,7 @@
       <w:pPr>
         <w:pStyle w:val="Heading2"/>
       </w:pPr>
-      <w:bookmarkStart w:id="7" w:name="_Toc93574725"/>
+      <w:bookmarkStart w:id="7" w:name="_Toc93613649"/>
       <w:r>
         <w:t>Ancestries and lineages</w:t>
       </w:r>
@@ -5951,7 +5951,7 @@
       <w:pPr>
         <w:pStyle w:val="Heading1"/>
       </w:pPr>
-      <w:bookmarkStart w:id="8" w:name="_Toc93574726"/>
+      <w:bookmarkStart w:id="8" w:name="_Toc93613650"/>
       <w:r>
         <w:lastRenderedPageBreak/>
         <w:t>Skills</w:t>
@@ -5987,7 +5987,7 @@
       <w:pPr>
         <w:pStyle w:val="Heading2"/>
       </w:pPr>
-      <w:bookmarkStart w:id="9" w:name="_Toc93574727"/>
+      <w:bookmarkStart w:id="9" w:name="_Toc93613651"/>
       <w:r>
         <w:t>Skill rolls</w:t>
       </w:r>
@@ -7298,15 +7298,47 @@
       <w:r>
         <w:t>That’s just a guideline, though, and each GM is encouraged to do what’s best for the players, their characters, and the story.</w:t>
       </w:r>
-      <w:r>
-        <w:t xml:space="preserve"> </w:t>
+    </w:p>
+    <w:p>
+      <w:pPr>
+        <w:pStyle w:val="Heading3"/>
+      </w:pPr>
+      <w:r>
+        <w:t>Rerolls</w:t>
+      </w:r>
+    </w:p>
+    <w:p>
+      <w:r>
+        <w:t xml:space="preserve">Some items and abilities allow </w:t>
+      </w:r>
+      <w:r>
+        <w:t>you to reroll dice.</w:t>
+      </w:r>
+      <w:r>
+        <w:t xml:space="preserve"> Rerolls happen after any additional dice from traits have been rolled, but before the two highest </w:t>
+      </w:r>
+      <w:r>
+        <w:lastRenderedPageBreak/>
+        <w:t xml:space="preserve">dice are selected as the result of the roll. </w:t>
+      </w:r>
+      <w:r>
+        <w:t>Regardless of how many items are spent or abilities are invoked, n</w:t>
+      </w:r>
+      <w:r>
+        <w:t>o individual die can be rerolled more than once</w:t>
+      </w:r>
+      <w:r>
+        <w:t xml:space="preserve"> per skill roll</w:t>
+      </w:r>
+      <w:r>
+        <w:t>.</w:t>
       </w:r>
     </w:p>
     <w:p>
       <w:pPr>
         <w:pStyle w:val="Heading2"/>
       </w:pPr>
-      <w:bookmarkStart w:id="10" w:name="_Toc93574728"/>
+      <w:bookmarkStart w:id="10" w:name="_Toc93613652"/>
       <w:r>
         <w:t>Skill list</w:t>
       </w:r>
@@ -7359,7 +7391,6 @@
                 <w:b/>
                 <w:bCs/>
               </w:rPr>
-              <w:lastRenderedPageBreak/>
               <w:t>Athletics</w:t>
             </w:r>
           </w:p>
@@ -7789,6 +7820,7 @@
         <w:pStyle w:val="Heading3"/>
       </w:pPr>
       <w:r>
+        <w:lastRenderedPageBreak/>
         <w:t>Empathy</w:t>
       </w:r>
     </w:p>
@@ -7814,7 +7846,6 @@
     </w:p>
     <w:p>
       <w:r>
-        <w:lastRenderedPageBreak/>
         <w:t>While Empathy can be used to persuade someone to do something for you, it generally requires some form of emotional connection</w:t>
       </w:r>
       <w:r>
@@ -7931,6 +7962,7 @@
         <w:pStyle w:val="Heading3"/>
       </w:pPr>
       <w:r>
+        <w:lastRenderedPageBreak/>
         <w:t>Might</w:t>
       </w:r>
     </w:p>
@@ -7955,25 +7987,107 @@
         <w:pStyle w:val="Heading3"/>
       </w:pPr>
       <w:r>
+        <w:t>Noticing</w:t>
+      </w:r>
+    </w:p>
+    <w:p>
+      <w:r>
+        <w:t xml:space="preserve">One of the most important skills to take, Noticing covers </w:t>
+      </w:r>
+      <w:r>
+        <w:t>all forms of sensory perception.</w:t>
+      </w:r>
+      <w:r>
+        <w:t xml:space="preserve"> </w:t>
+      </w:r>
+      <w:r>
+        <w:t>Keeping an eye out for an ambush, smelling the gunpowder from the traps hidden around you, or tasting food for poison are just a small selection of the thing you can do with Noticing.</w:t>
+      </w:r>
+      <w:r>
+        <w:t xml:space="preserve"> </w:t>
+      </w:r>
+    </w:p>
+    <w:p>
+      <w:pPr>
+        <w:pStyle w:val="Heading3"/>
+      </w:pPr>
+      <w:r>
+        <w:t>Persuasion</w:t>
+      </w:r>
+    </w:p>
+    <w:p>
+      <w:r>
+        <w:t xml:space="preserve">Sometimes you don’t want to have to form an emotional bond with someone to get what they want, and that’s where Persuasion comes in. </w:t>
+      </w:r>
+      <w:r>
+        <w:t xml:space="preserve">This is the skill of diplomats and traders, thieves fast-talking guards, con-artists looking for marks, and </w:t>
+      </w:r>
+      <w:r>
+        <w:t>anyone else who just wants to get their way.</w:t>
+      </w:r>
+      <w:r>
+        <w:t xml:space="preserve"> </w:t>
+      </w:r>
+    </w:p>
+    <w:p>
+      <w:pPr>
+        <w:pStyle w:val="Heading3"/>
+      </w:pPr>
+      <w:r>
+        <w:t>Resources</w:t>
+      </w:r>
+    </w:p>
+    <w:p>
+      <w:r>
+        <w:t xml:space="preserve">Purchasing power involves a lot more than cold hard cash, and the Resources skill </w:t>
+      </w:r>
+      <w:r>
+        <w:t xml:space="preserve">covers all of it. This skill’s main use is to purchase items, but it can also be used to acquire a loan, </w:t>
+      </w:r>
+      <w:r>
+        <w:t>bribe people, or do any number of financial activities.</w:t>
+      </w:r>
+      <w:r>
+        <w:t xml:space="preserve"> </w:t>
+      </w:r>
+    </w:p>
+    <w:p>
+      <w:pPr>
+        <w:pStyle w:val="Heading3"/>
+      </w:pPr>
+      <w:r>
+        <w:t>Shooting</w:t>
+      </w:r>
+    </w:p>
+    <w:p>
+      <w:r>
+        <w:t xml:space="preserve">Not everyone who commits violence likes to do it face to face. Whether you’re a dozen feet away with a throwing axe or three hundred feet away with a crossbow, Shooting is the skill to use </w:t>
+      </w:r>
+      <w:r>
+        <w:t>for bloodshed at a distance.</w:t>
+      </w:r>
+    </w:p>
+    <w:p>
+      <w:pPr>
+        <w:pStyle w:val="Heading3"/>
+      </w:pPr>
+      <w:r>
+        <w:t>Sorcery</w:t>
+      </w:r>
+    </w:p>
+    <w:p>
+      <w:r>
+        <w:t xml:space="preserve">Laws of reality? More like guidelines of reality. </w:t>
+      </w:r>
+      <w:r>
+        <w:t xml:space="preserve">The Sorcery skill is used to bring forth powerful, arcane magic that’s capable of causing any number </w:t>
+      </w:r>
+      <w:r>
         <w:lastRenderedPageBreak/>
-        <w:t>Noticing</w:t>
-      </w:r>
-    </w:p>
-    <w:p>
-      <w:r>
-        <w:t xml:space="preserve">One of the most important skills to take, Noticing covers </w:t>
-      </w:r>
-      <w:r>
-        <w:t>all forms of sensory perception.</w:t>
-      </w:r>
-      <w:r>
-        <w:t xml:space="preserve"> </w:t>
-      </w:r>
-      <w:r>
-        <w:t>Keeping an eye out for an ambush, smelling the gunpowder from the traps hidden around you, or tasting food for poison are just a small selection of the thing you can do with Noticing.</w:t>
-      </w:r>
-      <w:r>
-        <w:t xml:space="preserve"> </w:t>
+        <w:t xml:space="preserve">of </w:t>
+      </w:r>
+      <w:r>
+        <w:t>otherwise impossible effects, from wreathing your body in lightning to healing your allies’ injuries with a touch.</w:t>
       </w:r>
     </w:p>
     <w:p>
@@ -7981,85 +8095,6 @@
         <w:pStyle w:val="Heading3"/>
       </w:pPr>
       <w:r>
-        <w:t>Persuasion</w:t>
-      </w:r>
-    </w:p>
-    <w:p>
-      <w:r>
-        <w:t xml:space="preserve">Sometimes you don’t want to have to form an emotional bond with someone to get what they want, and that’s where Persuasion comes in. </w:t>
-      </w:r>
-      <w:r>
-        <w:t xml:space="preserve">This is the skill of diplomats and traders, thieves fast-talking guards, con-artists looking for marks, and </w:t>
-      </w:r>
-      <w:r>
-        <w:t>anyone else who just wants to get their way.</w:t>
-      </w:r>
-      <w:r>
-        <w:t xml:space="preserve"> </w:t>
-      </w:r>
-    </w:p>
-    <w:p>
-      <w:pPr>
-        <w:pStyle w:val="Heading3"/>
-      </w:pPr>
-      <w:r>
-        <w:t>Resources</w:t>
-      </w:r>
-    </w:p>
-    <w:p>
-      <w:r>
-        <w:t xml:space="preserve">Purchasing power involves a lot more than cold hard cash, and the Resources skill </w:t>
-      </w:r>
-      <w:r>
-        <w:t xml:space="preserve">covers all of it. This skill’s main use is to purchase items, but it can also be used to acquire a loan, </w:t>
-      </w:r>
-      <w:r>
-        <w:t>bribe people, or do any number of financial activities.</w:t>
-      </w:r>
-      <w:r>
-        <w:t xml:space="preserve"> </w:t>
-      </w:r>
-    </w:p>
-    <w:p>
-      <w:pPr>
-        <w:pStyle w:val="Heading3"/>
-      </w:pPr>
-      <w:r>
-        <w:t>Shooting</w:t>
-      </w:r>
-    </w:p>
-    <w:p>
-      <w:r>
-        <w:t xml:space="preserve">Not everyone who commits violence likes to do it face to face. Whether you’re a dozen feet away with a throwing axe or three hundred feet away with a crossbow, Shooting is the skill to use </w:t>
-      </w:r>
-      <w:r>
-        <w:t>for bloodshed at a distance.</w:t>
-      </w:r>
-    </w:p>
-    <w:p>
-      <w:pPr>
-        <w:pStyle w:val="Heading3"/>
-      </w:pPr>
-      <w:r>
-        <w:t>Sorcery</w:t>
-      </w:r>
-    </w:p>
-    <w:p>
-      <w:r>
-        <w:t xml:space="preserve">Laws of reality? More like guidelines of reality. </w:t>
-      </w:r>
-      <w:r>
-        <w:t xml:space="preserve">The Sorcery skill is used to bring forth powerful, arcane magic that’s capable of causing any number of </w:t>
-      </w:r>
-      <w:r>
-        <w:t>otherwise impossible effects, from wreathing your body in lightning to healing your allies’ injuries with a touch.</w:t>
-      </w:r>
-    </w:p>
-    <w:p>
-      <w:pPr>
-        <w:pStyle w:val="Heading3"/>
-      </w:pPr>
-      <w:r>
         <w:t>Stealth</w:t>
       </w:r>
     </w:p>
@@ -8071,11 +8106,7 @@
         <w:t xml:space="preserve"> This skill covers moving unseen and unheard</w:t>
       </w:r>
       <w:r>
-        <w:t xml:space="preserve">, picking </w:t>
-      </w:r>
-      <w:r>
-        <w:lastRenderedPageBreak/>
-        <w:t>pockets, camouflaging yourself and others, and just generally doing things without being noticed.</w:t>
+        <w:t>, picking pockets, camouflaging yourself and others, and just generally doing things without being noticed.</w:t>
       </w:r>
       <w:r>
         <w:t xml:space="preserve"> </w:t>
@@ -8147,7 +8178,7 @@
       <w:r>
         <w:br w:type="page"/>
       </w:r>
-      <w:bookmarkStart w:id="11" w:name="_Toc93574729"/>
+      <w:bookmarkStart w:id="11" w:name="_Toc93613653"/>
       <w:r>
         <w:lastRenderedPageBreak/>
         <w:t>Talents</w:t>
@@ -8189,7 +8220,7 @@
       <w:pPr>
         <w:pStyle w:val="Heading2"/>
       </w:pPr>
-      <w:bookmarkStart w:id="12" w:name="_Toc93574730"/>
+      <w:bookmarkStart w:id="12" w:name="_Toc93613654"/>
       <w:r>
         <w:t>Character talents</w:t>
       </w:r>
@@ -8252,7 +8283,7 @@
       <w:pPr>
         <w:pStyle w:val="Heading2"/>
       </w:pPr>
-      <w:bookmarkStart w:id="13" w:name="_Toc93574731"/>
+      <w:bookmarkStart w:id="13" w:name="_Toc93613655"/>
       <w:r>
         <w:t>Skill talents</w:t>
       </w:r>
@@ -8452,7 +8483,7 @@
       <w:pPr>
         <w:pStyle w:val="Heading2"/>
       </w:pPr>
-      <w:bookmarkStart w:id="14" w:name="_Toc93574732"/>
+      <w:bookmarkStart w:id="14" w:name="_Toc93613656"/>
       <w:r>
         <w:t>Combat talents</w:t>
       </w:r>
@@ -8484,7 +8515,19 @@
       </w:r>
       <w:r>
         <w:lastRenderedPageBreak/>
-        <w:t>is to allow the character to use Fatigue instead of Desperation, allowing them to get those points back quickly by resting.</w:t>
+        <w:t xml:space="preserve">is to allow the character to </w:t>
+      </w:r>
+      <w:r>
+        <w:t>increase their Fatigue to reroll dice</w:t>
+      </w:r>
+      <w:r>
+        <w:t xml:space="preserve"> or negate Desperation</w:t>
+      </w:r>
+      <w:r>
+        <w:t xml:space="preserve"> gain</w:t>
+      </w:r>
+      <w:r>
+        <w:t>.</w:t>
       </w:r>
     </w:p>
     <w:p>
@@ -8512,7 +8555,28 @@
     </w:p>
     <w:p>
       <w:r>
-        <w:t>When the going gets tough, you get angry, and when you get angry, people get hurt. At any moment (including during a roll), you may choose to enter a rage, allowing you to ignore injury penalties and spend Fatigue instead of Desperation when making Athletics, Fighting, Might, and Willpower rolls, but you suffer a +2 disadvantage on all other skills. Rage ends after one minute without fighting someone, or with a TN 9 Willpower roll. This roll can only be attempted once per rage.</w:t>
+        <w:t xml:space="preserve">When the going gets tough, you get angry, and when you get angry, people get hurt. At any moment (including during a roll), you may choose to enter a rage, allowing you to ignore injury penalties and when making Athletics, Fighting, Might, and Willpower rolls, but you suffer a +2 disadvantage on all other skills. </w:t>
+      </w:r>
+      <w:r>
+        <w:t>You may also increase your Fatigue by 2 to reroll a single die on any Athletics, Fighting, Might, or Willpower roll</w:t>
+      </w:r>
+      <w:r>
+        <w:t xml:space="preserve">, as long as your rage lasts. </w:t>
+      </w:r>
+      <w:r>
+        <w:t xml:space="preserve">Rage ends after one minute without fighting someone, or with a TN 9 Willpower </w:t>
+      </w:r>
+      <w:r>
+        <w:t>test</w:t>
+      </w:r>
+      <w:r>
+        <w:t xml:space="preserve">. This </w:t>
+      </w:r>
+      <w:r>
+        <w:t>test</w:t>
+      </w:r>
+      <w:r>
+        <w:t xml:space="preserve"> can only be attempted once per rage.</w:t>
       </w:r>
     </w:p>
     <w:p>
@@ -8534,7 +8598,16 @@
     </w:p>
     <w:p>
       <w:r>
-        <w:t>You’re skilled at interposing your body in defense of others. When rolling Athletics, Fighting, or Might to defend one of your allies from an incoming attack, you may spend Fatigue instead of Desperation.</w:t>
+        <w:t>You’re skilled at interposing your body in defense of others. When rolling Athletics, Fighting, or Might to defend one of your allies from an incoming attack</w:t>
+      </w:r>
+      <w:r>
+        <w:t>, you may</w:t>
+      </w:r>
+      <w:r>
+        <w:t xml:space="preserve"> reroll a single die by increasing your Fatigue by 2</w:t>
+      </w:r>
+      <w:r>
+        <w:t>.</w:t>
       </w:r>
     </w:p>
     <w:p>
@@ -8584,11 +8657,8 @@
     </w:p>
     <w:p>
       <w:r>
-        <w:t xml:space="preserve">Next to you, even a great defensive expert might as well be clumsily holding a block of wood. Your reflexes and skill mean you can deflect hits with such grace that when performing a desperate block you may increase </w:t>
-      </w:r>
-      <w:r>
         <w:lastRenderedPageBreak/>
-        <w:t>your Fatigue by 1 to ignore all of the damage sustained in the attack instead of just half. This talent may be used independently from Defensive Expert.</w:t>
+        <w:t>Next to you, even a great defensive expert might as well be clumsily holding a block of wood. Your reflexes and skill mean you can deflect hits with such grace that when performing a desperate block you may increase your Fatigue by 1 to ignore all of the damage sustained in the attack instead of just half. This talent may be used independently from Defensive Expert.</w:t>
       </w:r>
     </w:p>
     <w:p>
@@ -8670,7 +8740,11 @@
         <w:t>GM’s note:</w:t>
       </w:r>
       <w:r>
-        <w:t xml:space="preserve"> it might seem weird that this talent increases damage done but not the character’s chance to hit. This is because anyone attacking an unaware target should already have either +1 or +2 advantage just from attacking an unaware foe. A good baseline is +1 advantage for attacking a target that’s on alert but unsure of where exactly you are, and +2 advantage for attacking a completely unaware opponent, but like all advantages, this is situational and ultimately up to GM discretion.</w:t>
+        <w:t xml:space="preserve"> it might seem weird that this talent increases damage done but not the character’s chance to hit. This is because anyone attacking an unaware target should already have either +1 or +2 advantage just from attacking an unaware foe. A good baseline is +1 advantage for attacking a </w:t>
+      </w:r>
+      <w:r>
+        <w:lastRenderedPageBreak/>
+        <w:t>target that’s on alert but unsure of where exactly you are, and +2 advantage for attacking a completely unaware opponent, but like all advantages, this is situational and ultimately up to GM discretion.</w:t>
       </w:r>
     </w:p>
     <w:p>
@@ -8678,7 +8752,6 @@
         <w:pStyle w:val="Heading3"/>
       </w:pPr>
       <w:r>
-        <w:lastRenderedPageBreak/>
         <w:t>Stonefist</w:t>
       </w:r>
     </w:p>
@@ -8706,7 +8779,7 @@
       <w:pPr>
         <w:pStyle w:val="Heading2"/>
       </w:pPr>
-      <w:bookmarkStart w:id="15" w:name="_Toc93574733"/>
+      <w:bookmarkStart w:id="15" w:name="_Toc93613657"/>
       <w:r>
         <w:t>Special talents: Alchemy</w:t>
       </w:r>
@@ -8760,7 +8833,7 @@
       <w:pPr>
         <w:pStyle w:val="Heading2"/>
       </w:pPr>
-      <w:bookmarkStart w:id="16" w:name="_Toc93574734"/>
+      <w:bookmarkStart w:id="16" w:name="_Toc93613658"/>
       <w:r>
         <w:t>Special talents: Sorcery</w:t>
       </w:r>
@@ -8877,7 +8950,7 @@
       <w:pPr>
         <w:pStyle w:val="Heading1"/>
       </w:pPr>
-      <w:bookmarkStart w:id="17" w:name="_Toc93574735"/>
+      <w:bookmarkStart w:id="17" w:name="_Toc93613659"/>
       <w:r>
         <w:lastRenderedPageBreak/>
         <w:t>Character creation</w:t>
@@ -8983,7 +9056,7 @@
       <w:pPr>
         <w:pStyle w:val="Heading2"/>
       </w:pPr>
-      <w:bookmarkStart w:id="18" w:name="_Toc93574736"/>
+      <w:bookmarkStart w:id="18" w:name="_Toc93613660"/>
       <w:r>
         <w:t>Writing down traits</w:t>
       </w:r>
@@ -9078,7 +9151,7 @@
       <w:pPr>
         <w:pStyle w:val="Heading2"/>
       </w:pPr>
-      <w:bookmarkStart w:id="19" w:name="_Toc93574737"/>
+      <w:bookmarkStart w:id="19" w:name="_Toc93613661"/>
       <w:r>
         <w:t>Assigning skill levels</w:t>
       </w:r>
@@ -9128,7 +9201,7 @@
       <w:pPr>
         <w:pStyle w:val="Heading2"/>
       </w:pPr>
-      <w:bookmarkStart w:id="20" w:name="_Toc93574738"/>
+      <w:bookmarkStart w:id="20" w:name="_Toc93613662"/>
       <w:r>
         <w:t>Choos</w:t>
       </w:r>
@@ -9161,7 +9234,7 @@
       <w:pPr>
         <w:pStyle w:val="Heading2"/>
       </w:pPr>
-      <w:bookmarkStart w:id="21" w:name="_Toc93574739"/>
+      <w:bookmarkStart w:id="21" w:name="_Toc93613663"/>
       <w:r>
         <w:t xml:space="preserve">Calculating </w:t>
       </w:r>
@@ -9229,7 +9302,7 @@
       <w:pPr>
         <w:pStyle w:val="Heading2"/>
       </w:pPr>
-      <w:bookmarkStart w:id="22" w:name="_Toc93574740"/>
+      <w:bookmarkStart w:id="22" w:name="_Toc93613664"/>
       <w:r>
         <w:lastRenderedPageBreak/>
         <w:t>Acquiring gear</w:t>
@@ -9390,7 +9463,7 @@
       <w:pPr>
         <w:pStyle w:val="Heading2"/>
       </w:pPr>
-      <w:bookmarkStart w:id="23" w:name="_Toc93574741"/>
+      <w:bookmarkStart w:id="23" w:name="_Toc93613665"/>
       <w:r>
         <w:t>Naming them</w:t>
       </w:r>
@@ -9431,7 +9504,7 @@
       <w:pPr>
         <w:pStyle w:val="Heading1"/>
       </w:pPr>
-      <w:bookmarkStart w:id="24" w:name="_Toc93574742"/>
+      <w:bookmarkStart w:id="24" w:name="_Toc93613666"/>
       <w:r>
         <w:lastRenderedPageBreak/>
         <w:t>Damage and conditions</w:t>
@@ -9566,7 +9639,7 @@
       <w:pPr>
         <w:pStyle w:val="Heading2"/>
       </w:pPr>
-      <w:bookmarkStart w:id="25" w:name="_Toc93574743"/>
+      <w:bookmarkStart w:id="25" w:name="_Toc93613667"/>
       <w:r>
         <w:t>Types of conditions</w:t>
       </w:r>
@@ -9887,7 +9960,7 @@
       <w:pPr>
         <w:pStyle w:val="Heading2"/>
       </w:pPr>
-      <w:bookmarkStart w:id="26" w:name="_Toc93574744"/>
+      <w:bookmarkStart w:id="26" w:name="_Toc93613668"/>
       <w:r>
         <w:t>Taking damage</w:t>
       </w:r>
@@ -10383,7 +10456,7 @@
       <w:pPr>
         <w:pStyle w:val="Heading2"/>
       </w:pPr>
-      <w:bookmarkStart w:id="27" w:name="_Toc93574745"/>
+      <w:bookmarkStart w:id="27" w:name="_Toc93613669"/>
       <w:r>
         <w:t>Resilience</w:t>
       </w:r>
@@ -10491,7 +10564,7 @@
       <w:pPr>
         <w:pStyle w:val="Heading2"/>
       </w:pPr>
-      <w:bookmarkStart w:id="28" w:name="_Toc93574746"/>
+      <w:bookmarkStart w:id="28" w:name="_Toc93613670"/>
       <w:r>
         <w:t>Recovery</w:t>
       </w:r>
@@ -11793,7 +11866,7 @@
       <w:pPr>
         <w:pStyle w:val="Heading2"/>
       </w:pPr>
-      <w:bookmarkStart w:id="29" w:name="_Toc93574747"/>
+      <w:bookmarkStart w:id="29" w:name="_Toc93613671"/>
       <w:r>
         <w:t>First aid and medical care</w:t>
       </w:r>
@@ -11915,7 +11988,7 @@
       <w:pPr>
         <w:pStyle w:val="Heading2"/>
       </w:pPr>
-      <w:bookmarkStart w:id="30" w:name="_Toc93574748"/>
+      <w:bookmarkStart w:id="30" w:name="_Toc93613672"/>
       <w:r>
         <w:t>Special conditions</w:t>
       </w:r>
@@ -11966,7 +12039,7 @@
       <w:pPr>
         <w:pStyle w:val="Heading2"/>
       </w:pPr>
-      <w:bookmarkStart w:id="31" w:name="_Toc93574749"/>
+      <w:bookmarkStart w:id="31" w:name="_Toc93613673"/>
       <w:r>
         <w:t>Fatigue</w:t>
       </w:r>
@@ -12131,7 +12204,7 @@
       <w:pPr>
         <w:pStyle w:val="Heading2"/>
       </w:pPr>
-      <w:bookmarkStart w:id="32" w:name="_Toc93574750"/>
+      <w:bookmarkStart w:id="32" w:name="_Toc93613674"/>
       <w:r>
         <w:t>Desperation</w:t>
       </w:r>
@@ -12176,21 +12249,6 @@
       </w:r>
       <w:r>
         <w:t>.</w:t>
-      </w:r>
-    </w:p>
-    <w:p>
-      <w:r>
-        <w:lastRenderedPageBreak/>
-        <w:t>Desperation can be increased to gain additional trait uses</w:t>
-      </w:r>
-      <w:r>
-        <w:t xml:space="preserve"> and perform desperate </w:t>
-      </w:r>
-      <w:r>
-        <w:t>acts</w:t>
-      </w:r>
-      <w:r>
-        <w:t>, or reduced by hindering oneself with traits. See the Traits section for the full values.</w:t>
       </w:r>
     </w:p>
     <w:p>
@@ -12204,6 +12262,7 @@
         </w:rPr>
       </w:pPr>
       <w:r>
+        <w:lastRenderedPageBreak/>
         <w:t>Desperation can never be chosen as the damaged condition for a failed roll.</w:t>
       </w:r>
     </w:p>
@@ -12211,7 +12270,7 @@
       <w:pPr>
         <w:pStyle w:val="Heading2"/>
       </w:pPr>
-      <w:bookmarkStart w:id="33" w:name="_Toc93574751"/>
+      <w:bookmarkStart w:id="33" w:name="_Toc93613675"/>
       <w:r>
         <w:t>What about insanity?</w:t>
       </w:r>
@@ -12234,8 +12293,11 @@
     </w:p>
     <w:p>
       <w:r>
+        <w:t xml:space="preserve">Short term expressions of mental illness, such as a mental breakdown or psychotic break, can be treated as a normal consequence of suffering a critical condition to the mental resilience pool. Someone subjected to </w:t>
+      </w:r>
+      <w:r>
         <w:lastRenderedPageBreak/>
-        <w:t>Short term expressions of mental illness, such as a mental breakdown or psychotic break, can be treated as a normal consequence of suffering a critical condition to the mental resilience pool. Someone subjected to repeated instances of mental overwhelming like this would likely develop a longer term response to it, which can be represented by changing a trait in the post-session. Characters who suffer multiple critical physical conditions are not required to track their joint damage, so neither are characters who suffer multiple critical mental conditions required to track them for the purpose of PTSD.</w:t>
+        <w:t>repeated instances of mental overwhelming like this would likely develop a longer term response to it, which can be represented by changing a trait in the post-session. Characters who suffer multiple critical physical conditions are not required to track their joint damage, so neither are characters who suffer multiple critical mental conditions required to track them for the purpose of PTSD.</w:t>
       </w:r>
     </w:p>
     <w:p>
@@ -12250,7 +12312,7 @@
       <w:pPr>
         <w:pStyle w:val="Heading1"/>
       </w:pPr>
-      <w:bookmarkStart w:id="34" w:name="_Toc93574752"/>
+      <w:bookmarkStart w:id="34" w:name="_Toc93613676"/>
       <w:r>
         <w:lastRenderedPageBreak/>
         <w:t>Hits, weapons, and armor</w:t>
@@ -12325,7 +12387,7 @@
       <w:pPr>
         <w:pStyle w:val="Heading2"/>
       </w:pPr>
-      <w:bookmarkStart w:id="35" w:name="_Toc93574753"/>
+      <w:bookmarkStart w:id="35" w:name="_Toc93613677"/>
       <w:r>
         <w:t>Melee weapons</w:t>
       </w:r>
@@ -12978,7 +13040,7 @@
       <w:pPr>
         <w:pStyle w:val="Heading2"/>
       </w:pPr>
-      <w:bookmarkStart w:id="36" w:name="_Toc93574754"/>
+      <w:bookmarkStart w:id="36" w:name="_Toc93613678"/>
       <w:r>
         <w:t>Ranged weapons</w:t>
       </w:r>
@@ -12999,10 +13061,10 @@
         <w:tblLook w:val="0420" w:firstRow="1" w:lastRow="0" w:firstColumn="0" w:lastColumn="0" w:noHBand="0" w:noVBand="1"/>
       </w:tblPr>
       <w:tblGrid>
-        <w:gridCol w:w="1948"/>
-        <w:gridCol w:w="1703"/>
+        <w:gridCol w:w="1960"/>
+        <w:gridCol w:w="1709"/>
         <w:gridCol w:w="617"/>
-        <w:gridCol w:w="2212"/>
+        <w:gridCol w:w="2194"/>
       </w:tblGrid>
       <w:tr>
         <w:trPr>
@@ -13288,10 +13350,13 @@
               <w:t>Treat medium armor as light armor and heavy armor as medium armor when calculating hit strength.</w:t>
             </w:r>
             <w:r>
-              <w:t xml:space="preserve"> May discard Extra Ammunition to absorb</w:t>
-            </w:r>
-            <w:r>
-              <w:t xml:space="preserve"> Desperation.</w:t>
+              <w:t xml:space="preserve"> May discard Extra Ammunition to </w:t>
+            </w:r>
+            <w:r>
+              <w:t>reroll dice</w:t>
+            </w:r>
+            <w:r>
+              <w:t>.</w:t>
             </w:r>
           </w:p>
         </w:tc>
@@ -13365,7 +13430,7 @@
       <w:pPr>
         <w:pStyle w:val="Heading2"/>
       </w:pPr>
-      <w:bookmarkStart w:id="37" w:name="_Toc93574755"/>
+      <w:bookmarkStart w:id="37" w:name="_Toc93613679"/>
       <w:r>
         <w:t>Armor</w:t>
       </w:r>
@@ -13712,7 +13777,7 @@
       <w:pPr>
         <w:pStyle w:val="Heading2"/>
       </w:pPr>
-      <w:bookmarkStart w:id="38" w:name="_Toc93574756"/>
+      <w:bookmarkStart w:id="38" w:name="_Toc93613680"/>
       <w:r>
         <w:t>Mental</w:t>
       </w:r>
@@ -13984,7 +14049,7 @@
       <w:pPr>
         <w:pStyle w:val="Heading1"/>
       </w:pPr>
-      <w:bookmarkStart w:id="39" w:name="_Toc93574757"/>
+      <w:bookmarkStart w:id="39" w:name="_Toc93613681"/>
       <w:r>
         <w:lastRenderedPageBreak/>
         <w:t>Gear</w:t>
@@ -14039,7 +14104,21 @@
           <w:i/>
           <w:iCs/>
         </w:rPr>
-        <w:t xml:space="preserve"> Autumn has a Might of +1, which means that she can hold up to 6 Bulk worth of items on her body, not counting 2 Bulk worth of items in her belt. If she tried to carry 7 Bulk worth of items on her body, she’d have to make a TN 7 Might check with +2 disadvantage (risking fatigue damage, dropping things, or just straight up being stuck) every time she wanted to move, with an increasing TN for each additional point of Bulk she’s carrying. Probably better to just leave that stuff at home!</w:t>
+        <w:t xml:space="preserve"> Autumn has a Might of +1, which means that she can hold up to 6 Bulk worth of items on her body, not counting 2 Bulk worth of items in her belt</w:t>
+      </w:r>
+      <w:r>
+        <w:rPr>
+          <w:i/>
+          <w:iCs/>
+        </w:rPr>
+        <w:t xml:space="preserve"> and any carried items</w:t>
+      </w:r>
+      <w:r>
+        <w:rPr>
+          <w:i/>
+          <w:iCs/>
+        </w:rPr>
+        <w:t>. If she tried to carry 7 Bulk worth of items on her body, she’d have to make a TN 7 Might check with +2 disadvantage (risking fatigue damage, dropping things, or just straight up being stuck) every time she wanted to move, with an increasing TN for each additional point of Bulk she’s carrying. Probably better to just leave that stuff at home!</w:t>
       </w:r>
     </w:p>
     <w:p>
@@ -14048,7 +14127,18 @@
       </w:r>
       <w:r>
         <w:lastRenderedPageBreak/>
-        <w:t>unless the skill explicitly calls out materials they need as taking additional bulk. Items held in the hands don’t count towards either of these bulk totals, nor do the first three weapons/shields, which are listed on the front page of the character sheet instead of in the inventory section.</w:t>
+        <w:t>unless the skill explicitly calls out materials they need as taking additional bulk</w:t>
+      </w:r>
+      <w:r>
+        <w:t>.</w:t>
+      </w:r>
+    </w:p>
+    <w:p>
+      <w:r>
+        <w:t xml:space="preserve">A lot of items listed below allow you to reroll a die when making certain types of rolls. Unless otherwise specified, items with a limited number of uses can be used </w:t>
+      </w:r>
+      <w:r>
+        <w:t>multiple times on a single roll (with one use marked off for each die rerolled), while items with an unlimited number of uses can only be used once per entire skill roll.</w:t>
       </w:r>
     </w:p>
     <w:tbl>
@@ -14129,13 +14219,13 @@
           </w:tcPr>
           <w:p>
             <w:r>
-              <w:t>This sizeable bundle of coins can be spent before or after a Resources roll. If spent before the roll, each unit of cash spent reduces the TN of the roll by 1. If this drops the TN to 7 or lower, the roll automatically succeeds. If spent after a Resources roll, each unit of cash spent absorbs a single point of Desperation gain.</w:t>
-            </w:r>
-          </w:p>
-          <w:p/>
-          <w:p>
-            <w:r>
-              <w:t>Any amount of cash may be spent on a single roll, both before and after.</w:t>
+              <w:t xml:space="preserve">This sizeable bundle of coins can be spent before or after a Resources roll. If spent before the roll, each unit of cash spent reduces the TN of the roll by 1. If this drops the TN to 7 or lower, the roll automatically succeeds. If spent after a Resources roll, each unit of cash spent </w:t>
+            </w:r>
+            <w:r>
+              <w:t>allows one die to be rerolled</w:t>
+            </w:r>
+            <w:r>
+              <w:t>.</w:t>
             </w:r>
           </w:p>
         </w:tc>
@@ -14157,10 +14247,10 @@
         <w:tblLook w:val="0420" w:firstRow="1" w:lastRow="0" w:firstColumn="0" w:lastColumn="0" w:noHBand="0" w:noVBand="1"/>
       </w:tblPr>
       <w:tblGrid>
-        <w:gridCol w:w="1342"/>
+        <w:gridCol w:w="1352"/>
         <w:gridCol w:w="617"/>
-        <w:gridCol w:w="3352"/>
-        <w:gridCol w:w="1169"/>
+        <w:gridCol w:w="3336"/>
+        <w:gridCol w:w="1175"/>
       </w:tblGrid>
       <w:tr>
         <w:trPr>
@@ -14330,7 +14420,13 @@
           </w:tcPr>
           <w:p>
             <w:r>
-              <w:t>This first aid kit may be used to absorb a single point of Desperation gain on a Lore or Survival roll when giving first aid. It may be used twice before being discarded.</w:t>
+              <w:t xml:space="preserve">This first aid kit may be used to </w:t>
+            </w:r>
+            <w:r>
+              <w:t>reroll a single die</w:t>
+            </w:r>
+            <w:r>
+              <w:t xml:space="preserve"> on a Lore or Survival roll when giving first aid. It may be used twice before being discarded.</w:t>
             </w:r>
           </w:p>
         </w:tc>
@@ -14355,7 +14451,6 @@
           </w:tcPr>
           <w:p>
             <w:r>
-              <w:lastRenderedPageBreak/>
               <w:t>Medical kit</w:t>
             </w:r>
           </w:p>
@@ -14376,7 +14471,17 @@
           </w:tcPr>
           <w:p>
             <w:r>
-              <w:t>This collection of medical supplies may be used to absorb a single point of Desperation gain on a Lore or Survival roll when giving first aid, or on a Lore roll when rendering medical care. It may be used five times before being discarded.</w:t>
+              <w:t xml:space="preserve">This collection of medical supplies may be used to </w:t>
+            </w:r>
+            <w:r>
+              <w:t>reroll a single die</w:t>
+            </w:r>
+            <w:r>
+              <w:t xml:space="preserve"> on </w:t>
+            </w:r>
+            <w:r>
+              <w:lastRenderedPageBreak/>
+              <w:t>a Lore or Survival roll when giving first aid, or on a Lore roll when rendering medical care. It may be used five times before being discarded.</w:t>
             </w:r>
           </w:p>
         </w:tc>
@@ -14386,6 +14491,7 @@
           </w:tcPr>
           <w:p>
             <w:r>
+              <w:lastRenderedPageBreak/>
               <w:t>9</w:t>
             </w:r>
           </w:p>
@@ -14422,7 +14528,22 @@
           </w:tcPr>
           <w:p>
             <w:r>
-              <w:t>These extra arrows can be discarded to absorb a single point of Desperation gain on a Shooting roll when using a bow.</w:t>
+              <w:t xml:space="preserve">These extra arrows </w:t>
+            </w:r>
+            <w:r>
+              <w:t>may be used</w:t>
+            </w:r>
+            <w:r>
+              <w:t xml:space="preserve"> to </w:t>
+            </w:r>
+            <w:r>
+              <w:t>reroll a single die</w:t>
+            </w:r>
+            <w:r>
+              <w:t xml:space="preserve"> on a Shooting roll when using a bow.</w:t>
+            </w:r>
+            <w:r>
+              <w:t xml:space="preserve"> They may be used three times before being discarded.</w:t>
             </w:r>
           </w:p>
         </w:tc>
@@ -14750,7 +14871,6 @@
         <w:pStyle w:val="Heading3"/>
       </w:pPr>
       <w:r>
-        <w:lastRenderedPageBreak/>
         <w:t>Sorcery gear</w:t>
       </w:r>
     </w:p>
@@ -14761,17 +14881,15 @@
         <w:tblLook w:val="0420" w:firstRow="1" w:lastRow="0" w:firstColumn="0" w:lastColumn="0" w:noHBand="0" w:noVBand="1"/>
       </w:tblPr>
       <w:tblGrid>
-        <w:gridCol w:w="1211"/>
+        <w:gridCol w:w="1221"/>
         <w:gridCol w:w="617"/>
-        <w:gridCol w:w="3487"/>
-        <w:gridCol w:w="1165"/>
+        <w:gridCol w:w="3469"/>
+        <w:gridCol w:w="1173"/>
       </w:tblGrid>
       <w:tr>
         <w:trPr>
           <w:cnfStyle w:val="100000000000" w:firstRow="1" w:lastRow="0" w:firstColumn="0" w:lastColumn="0" w:oddVBand="0" w:evenVBand="0" w:oddHBand="0" w:evenHBand="0" w:firstRowFirstColumn="0" w:firstRowLastColumn="0" w:lastRowFirstColumn="0" w:lastRowLastColumn="0"/>
-          <w:cantSplit/>
           <w:trHeight w:val="450"/>
-          <w:tblHeader/>
         </w:trPr>
         <w:tc>
           <w:tcPr>
@@ -14816,10 +14934,8 @@
       </w:tr>
       <w:tr>
         <w:trPr>
-          <w:cnfStyle w:val="100000000000" w:firstRow="1" w:lastRow="0" w:firstColumn="0" w:lastColumn="0" w:oddVBand="0" w:evenVBand="0" w:oddHBand="0" w:evenHBand="0" w:firstRowFirstColumn="0" w:firstRowLastColumn="0" w:lastRowFirstColumn="0" w:lastRowLastColumn="0"/>
-          <w:cantSplit/>
+          <w:cnfStyle w:val="000000100000" w:firstRow="0" w:lastRow="0" w:firstColumn="0" w:lastColumn="0" w:oddVBand="0" w:evenVBand="0" w:oddHBand="1" w:evenHBand="0" w:firstRowFirstColumn="0" w:firstRowLastColumn="0" w:lastRowFirstColumn="0" w:lastRowLastColumn="0"/>
           <w:trHeight w:val="465"/>
-          <w:tblHeader/>
         </w:trPr>
         <w:tc>
           <w:tcPr>
@@ -14828,15 +14944,11 @@
           <w:p>
             <w:pPr>
               <w:rPr>
-                <w:b w:val="0"/>
-                <w:bCs w:val="0"/>
+                <w:b/>
+                <w:bCs/>
               </w:rPr>
             </w:pPr>
             <w:r>
-              <w:rPr>
-                <w:b w:val="0"/>
-                <w:bCs w:val="0"/>
-              </w:rPr>
               <w:t>Clay apprentice</w:t>
             </w:r>
           </w:p>
@@ -14848,15 +14960,11 @@
           <w:p>
             <w:pPr>
               <w:rPr>
-                <w:b w:val="0"/>
-                <w:bCs w:val="0"/>
+                <w:b/>
+                <w:bCs/>
               </w:rPr>
             </w:pPr>
             <w:r>
-              <w:rPr>
-                <w:b w:val="0"/>
-                <w:bCs w:val="0"/>
-              </w:rPr>
               <w:t>1</w:t>
             </w:r>
           </w:p>
@@ -14868,16 +14976,28 @@
           <w:p>
             <w:pPr>
               <w:rPr>
-                <w:b w:val="0"/>
-                <w:bCs w:val="0"/>
+                <w:b/>
+                <w:bCs/>
               </w:rPr>
             </w:pPr>
             <w:r>
-              <w:rPr>
-                <w:b w:val="0"/>
-                <w:bCs w:val="0"/>
-              </w:rPr>
-              <w:t>This small clay figurine, carved with intricate lines and anointed in arcane oils, provides a focus for a sorcerer to channel their magic. This item may be used to absorb a single point of Desperation gain on a Sorcery roll. After absorbing the Desperation, the clay apprentice breaks.</w:t>
+              <w:t xml:space="preserve">This small clay figurine, carved with intricate lines and anointed in arcane oils, provides a focus for a sorcerer to </w:t>
+            </w:r>
+            <w:r>
+              <w:lastRenderedPageBreak/>
+              <w:t xml:space="preserve">channel their magic. This item may be used to </w:t>
+            </w:r>
+            <w:r>
+              <w:t>reroll a single die</w:t>
+            </w:r>
+            <w:r>
+              <w:t xml:space="preserve"> on a Sorcery roll. After </w:t>
+            </w:r>
+            <w:r>
+              <w:t>the roll</w:t>
+            </w:r>
+            <w:r>
+              <w:t>, the clay apprentice breaks.</w:t>
             </w:r>
           </w:p>
         </w:tc>
@@ -14888,15 +15008,12 @@
           <w:p>
             <w:pPr>
               <w:rPr>
-                <w:b w:val="0"/>
-                <w:bCs w:val="0"/>
+                <w:b/>
+                <w:bCs/>
               </w:rPr>
             </w:pPr>
             <w:r>
-              <w:rPr>
-                <w:b w:val="0"/>
-                <w:bCs w:val="0"/>
-              </w:rPr>
+              <w:lastRenderedPageBreak/>
               <w:t>9</w:t>
             </w:r>
           </w:p>
@@ -14904,10 +15021,7 @@
       </w:tr>
       <w:tr>
         <w:trPr>
-          <w:cnfStyle w:val="100000000000" w:firstRow="1" w:lastRow="0" w:firstColumn="0" w:lastColumn="0" w:oddVBand="0" w:evenVBand="0" w:oddHBand="0" w:evenHBand="0" w:firstRowFirstColumn="0" w:firstRowLastColumn="0" w:lastRowFirstColumn="0" w:lastRowLastColumn="0"/>
-          <w:cantSplit/>
           <w:trHeight w:val="465"/>
-          <w:tblHeader/>
         </w:trPr>
         <w:tc>
           <w:tcPr>
@@ -14916,15 +15030,11 @@
           <w:p>
             <w:pPr>
               <w:rPr>
-                <w:b w:val="0"/>
-                <w:bCs w:val="0"/>
+                <w:b/>
+                <w:bCs/>
               </w:rPr>
             </w:pPr>
             <w:r>
-              <w:rPr>
-                <w:b w:val="0"/>
-                <w:bCs w:val="0"/>
-              </w:rPr>
               <w:t>Folio</w:t>
             </w:r>
           </w:p>
@@ -14936,15 +15046,11 @@
           <w:p>
             <w:pPr>
               <w:rPr>
-                <w:b w:val="0"/>
-                <w:bCs w:val="0"/>
+                <w:b/>
+                <w:bCs/>
               </w:rPr>
             </w:pPr>
             <w:r>
-              <w:rPr>
-                <w:b w:val="0"/>
-                <w:bCs w:val="0"/>
-              </w:rPr>
               <w:t>1</w:t>
             </w:r>
           </w:p>
@@ -14956,15 +15062,11 @@
           <w:p>
             <w:pPr>
               <w:rPr>
-                <w:b w:val="0"/>
-                <w:bCs w:val="0"/>
+                <w:b/>
+                <w:bCs/>
               </w:rPr>
             </w:pPr>
             <w:r>
-              <w:rPr>
-                <w:b w:val="0"/>
-                <w:bCs w:val="0"/>
-              </w:rPr>
               <w:t>Holds two spell slots. The listed Resources TN is for an empty folio, and spells cost extra.</w:t>
             </w:r>
           </w:p>
@@ -14976,15 +15078,11 @@
           <w:p>
             <w:pPr>
               <w:rPr>
-                <w:b w:val="0"/>
-                <w:bCs w:val="0"/>
+                <w:b/>
+                <w:bCs/>
               </w:rPr>
             </w:pPr>
             <w:r>
-              <w:rPr>
-                <w:b w:val="0"/>
-                <w:bCs w:val="0"/>
-              </w:rPr>
               <w:t>8</w:t>
             </w:r>
           </w:p>
@@ -14992,10 +15090,8 @@
       </w:tr>
       <w:tr>
         <w:trPr>
-          <w:cnfStyle w:val="100000000000" w:firstRow="1" w:lastRow="0" w:firstColumn="0" w:lastColumn="0" w:oddVBand="0" w:evenVBand="0" w:oddHBand="0" w:evenHBand="0" w:firstRowFirstColumn="0" w:firstRowLastColumn="0" w:lastRowFirstColumn="0" w:lastRowLastColumn="0"/>
-          <w:cantSplit/>
+          <w:cnfStyle w:val="000000100000" w:firstRow="0" w:lastRow="0" w:firstColumn="0" w:lastColumn="0" w:oddVBand="0" w:evenVBand="0" w:oddHBand="1" w:evenHBand="0" w:firstRowFirstColumn="0" w:firstRowLastColumn="0" w:lastRowFirstColumn="0" w:lastRowLastColumn="0"/>
           <w:trHeight w:val="465"/>
-          <w:tblHeader/>
         </w:trPr>
         <w:tc>
           <w:tcPr>
@@ -15004,15 +15100,11 @@
           <w:p>
             <w:pPr>
               <w:rPr>
-                <w:b w:val="0"/>
-                <w:bCs w:val="0"/>
+                <w:b/>
+                <w:bCs/>
               </w:rPr>
             </w:pPr>
             <w:r>
-              <w:rPr>
-                <w:b w:val="0"/>
-                <w:bCs w:val="0"/>
-              </w:rPr>
               <w:t>Tome</w:t>
             </w:r>
           </w:p>
@@ -15024,15 +15116,11 @@
           <w:p>
             <w:pPr>
               <w:rPr>
-                <w:b w:val="0"/>
-                <w:bCs w:val="0"/>
+                <w:b/>
+                <w:bCs/>
               </w:rPr>
             </w:pPr>
             <w:r>
-              <w:rPr>
-                <w:b w:val="0"/>
-                <w:bCs w:val="0"/>
-              </w:rPr>
               <w:t>2</w:t>
             </w:r>
           </w:p>
@@ -15044,15 +15132,11 @@
           <w:p>
             <w:pPr>
               <w:rPr>
-                <w:b w:val="0"/>
-                <w:bCs w:val="0"/>
+                <w:b/>
+                <w:bCs/>
               </w:rPr>
             </w:pPr>
             <w:r>
-              <w:rPr>
-                <w:b w:val="0"/>
-                <w:bCs w:val="0"/>
-              </w:rPr>
               <w:t>Holds five spell slots. The listed Resources TN is for an empty tome, and spells cost extra.</w:t>
             </w:r>
           </w:p>
@@ -15064,15 +15148,11 @@
           <w:p>
             <w:pPr>
               <w:rPr>
-                <w:b w:val="0"/>
-                <w:bCs w:val="0"/>
+                <w:b/>
+                <w:bCs/>
               </w:rPr>
             </w:pPr>
             <w:r>
-              <w:rPr>
-                <w:b w:val="0"/>
-                <w:bCs w:val="0"/>
-              </w:rPr>
               <w:t>9</w:t>
             </w:r>
           </w:p>
@@ -15099,7 +15179,7 @@
       <w:pPr>
         <w:pStyle w:val="Heading1"/>
       </w:pPr>
-      <w:bookmarkStart w:id="40" w:name="_Toc93574758"/>
+      <w:bookmarkStart w:id="40" w:name="_Toc93613682"/>
       <w:r>
         <w:lastRenderedPageBreak/>
         <w:t>Sorcery</w:t>
@@ -15115,7 +15195,7 @@
       <w:pPr>
         <w:pStyle w:val="Heading2"/>
       </w:pPr>
-      <w:bookmarkStart w:id="41" w:name="_Toc93574759"/>
+      <w:bookmarkStart w:id="41" w:name="_Toc93613683"/>
       <w:r>
         <w:t>Casting a spell</w:t>
       </w:r>
@@ -15159,7 +15239,7 @@
       <w:pPr>
         <w:pStyle w:val="Heading2"/>
       </w:pPr>
-      <w:bookmarkStart w:id="42" w:name="_Toc93574760"/>
+      <w:bookmarkStart w:id="42" w:name="_Toc93613684"/>
       <w:r>
         <w:t>Burn</w:t>
       </w:r>
@@ -15354,7 +15434,7 @@
       <w:pPr>
         <w:pStyle w:val="Heading2"/>
       </w:pPr>
-      <w:bookmarkStart w:id="43" w:name="_Toc93574761"/>
+      <w:bookmarkStart w:id="43" w:name="_Toc93613685"/>
       <w:r>
         <w:lastRenderedPageBreak/>
         <w:t>Minions</w:t>
@@ -15401,7 +15481,7 @@
       <w:pPr>
         <w:pStyle w:val="Heading2"/>
       </w:pPr>
-      <w:bookmarkStart w:id="44" w:name="_Toc93574762"/>
+      <w:bookmarkStart w:id="44" w:name="_Toc93613686"/>
       <w:r>
         <w:t>Slots</w:t>
       </w:r>
@@ -15441,7 +15521,7 @@
       <w:pPr>
         <w:pStyle w:val="Heading2"/>
       </w:pPr>
-      <w:bookmarkStart w:id="45" w:name="_Toc93574763"/>
+      <w:bookmarkStart w:id="45" w:name="_Toc93613687"/>
       <w:r>
         <w:t>Spellbooks</w:t>
       </w:r>
@@ -15471,7 +15551,7 @@
       <w:pPr>
         <w:pStyle w:val="Heading2"/>
       </w:pPr>
-      <w:bookmarkStart w:id="46" w:name="_Toc93574764"/>
+      <w:bookmarkStart w:id="46" w:name="_Toc93613688"/>
       <w:r>
         <w:lastRenderedPageBreak/>
         <w:t>Memorization</w:t>
@@ -15637,7 +15717,7 @@
       <w:pPr>
         <w:pStyle w:val="Heading2"/>
       </w:pPr>
-      <w:bookmarkStart w:id="47" w:name="_Toc93574765"/>
+      <w:bookmarkStart w:id="47" w:name="_Toc93613689"/>
       <w:r>
         <w:t>Spells (complexity 1)</w:t>
       </w:r>
@@ -16419,7 +16499,7 @@
       <w:pPr>
         <w:pStyle w:val="Heading2"/>
       </w:pPr>
-      <w:bookmarkStart w:id="48" w:name="_Toc93574766"/>
+      <w:bookmarkStart w:id="48" w:name="_Toc93613690"/>
       <w:r>
         <w:t>Spells (</w:t>
       </w:r>
@@ -16938,7 +17018,7 @@
       <w:pPr>
         <w:pStyle w:val="Heading2"/>
       </w:pPr>
-      <w:bookmarkStart w:id="49" w:name="_Toc93574767"/>
+      <w:bookmarkStart w:id="49" w:name="_Toc93613691"/>
       <w:r>
         <w:t>Ritual</w:t>
       </w:r>
@@ -17082,7 +17162,7 @@
       <w:pPr>
         <w:pStyle w:val="Heading1"/>
       </w:pPr>
-      <w:bookmarkStart w:id="50" w:name="_Toc93574768"/>
+      <w:bookmarkStart w:id="50" w:name="_Toc93613692"/>
       <w:r>
         <w:lastRenderedPageBreak/>
         <w:t>Running the game</w:t>
@@ -17144,7 +17224,7 @@
       <w:pPr>
         <w:pStyle w:val="Heading2"/>
       </w:pPr>
-      <w:bookmarkStart w:id="51" w:name="_Toc93574769"/>
+      <w:bookmarkStart w:id="51" w:name="_Toc93613693"/>
       <w:r>
         <w:t>Time and distance</w:t>
       </w:r>
@@ -17179,7 +17259,7 @@
       <w:pPr>
         <w:pStyle w:val="Heading2"/>
       </w:pPr>
-      <w:bookmarkStart w:id="52" w:name="_Toc93574770"/>
+      <w:bookmarkStart w:id="52" w:name="_Toc93613694"/>
       <w:r>
         <w:t>Light</w:t>
       </w:r>
@@ -17240,7 +17320,7 @@
       <w:pPr>
         <w:pStyle w:val="Heading2"/>
       </w:pPr>
-      <w:bookmarkStart w:id="53" w:name="_Toc93574771"/>
+      <w:bookmarkStart w:id="53" w:name="_Toc93613695"/>
       <w:r>
         <w:t>Adventuring on a schedule</w:t>
       </w:r>
@@ -17367,7 +17447,7 @@
       <w:pPr>
         <w:pStyle w:val="Heading2"/>
       </w:pPr>
-      <w:bookmarkStart w:id="54" w:name="_Toc93574772"/>
+      <w:bookmarkStart w:id="54" w:name="_Toc93613696"/>
       <w:r>
         <w:t>Minor rest phase</w:t>
       </w:r>
@@ -17465,7 +17545,7 @@
       <w:pPr>
         <w:pStyle w:val="Heading2"/>
       </w:pPr>
-      <w:bookmarkStart w:id="55" w:name="_Toc93574773"/>
+      <w:bookmarkStart w:id="55" w:name="_Toc93613697"/>
       <w:r>
         <w:t>Major rest phase</w:t>
       </w:r>
@@ -17671,7 +17751,7 @@
       <w:pPr>
         <w:pStyle w:val="Heading2"/>
       </w:pPr>
-      <w:bookmarkStart w:id="56" w:name="_Toc93574774"/>
+      <w:bookmarkStart w:id="56" w:name="_Toc93613698"/>
       <w:r>
         <w:t>Simple food and light</w:t>
       </w:r>
@@ -17743,10 +17823,16 @@
       <w:pPr>
         <w:pStyle w:val="Heading1"/>
       </w:pPr>
-      <w:bookmarkStart w:id="57" w:name="_Toc93574775"/>
+      <w:bookmarkStart w:id="57" w:name="_Toc93613699"/>
       <w:r>
         <w:lastRenderedPageBreak/>
-        <w:t>End of session</w:t>
+        <w:t xml:space="preserve">End of </w:t>
+      </w:r>
+      <w:r>
+        <w:t xml:space="preserve">the </w:t>
+      </w:r>
+      <w:r>
+        <w:t>session</w:t>
       </w:r>
       <w:bookmarkEnd w:id="57"/>
     </w:p>
@@ -17858,7 +17944,7 @@
       <w:pPr>
         <w:pStyle w:val="Heading1"/>
       </w:pPr>
-      <w:bookmarkStart w:id="58" w:name="_Toc93574776"/>
+      <w:bookmarkStart w:id="58" w:name="_Toc93613700"/>
       <w:r>
         <w:lastRenderedPageBreak/>
         <w:t>NPCs and monsters</w:t>
@@ -17894,7 +17980,7 @@
       <w:pPr>
         <w:pStyle w:val="Heading2"/>
       </w:pPr>
-      <w:bookmarkStart w:id="59" w:name="_Toc93574777"/>
+      <w:bookmarkStart w:id="59" w:name="_Toc93613701"/>
       <w:r>
         <w:t>Running NPCs</w:t>
       </w:r>
@@ -17986,18 +18072,6 @@
     </w:p>
     <w:p>
       <w:pPr>
-        <w:pStyle w:val="ListParagraph"/>
-        <w:numPr>
-          <w:ilvl w:val="0"/>
-          <w:numId w:val="21"/>
-        </w:numPr>
-      </w:pPr>
-      <w:r>
-        <w:t>NPCs cannot spend Desperation to reroll dice, although they can spend Fatigue if they have a relevant Combat Art talent.</w:t>
-      </w:r>
-    </w:p>
-    <w:p>
-      <w:pPr>
         <w:pStyle w:val="Heading3"/>
       </w:pPr>
       <w:r>
@@ -18017,11 +18091,11 @@
     </w:p>
     <w:p>
       <w:r>
-        <w:t xml:space="preserve">Additionally, there will be times where NPCs could not fight to the death, even if they wanted to. If a player’s goal for a roll is to get past some guards and they either succeed or take an injury, they get past the guards. </w:t>
+        <w:t xml:space="preserve">Additionally, there will be times where NPCs could not fight to the death, even if they wanted to. If a player’s goal for a roll is to get past some guards and they either succeed or take an injury, they get past the guards. Maybe the guards get injured, or maybe they don’t, but the player is past </w:t>
       </w:r>
       <w:r>
         <w:lastRenderedPageBreak/>
-        <w:t>Maybe the guards get injured, or maybe they don’t, but the player is past the guards and they can’t catch up without some kind of change in the situation.</w:t>
+        <w:t>the guards and they can’t catch up without some kind of change in the situation.</w:t>
       </w:r>
     </w:p>
     <w:p>
@@ -18747,7 +18821,7 @@
       <w:pPr>
         <w:pStyle w:val="Heading2"/>
       </w:pPr>
-      <w:bookmarkStart w:id="60" w:name="_Toc93574778"/>
+      <w:bookmarkStart w:id="60" w:name="_Toc93613702"/>
       <w:r>
         <w:t xml:space="preserve">Building </w:t>
       </w:r>
@@ -19008,7 +19082,7 @@
       <w:pPr>
         <w:pStyle w:val="Heading2"/>
       </w:pPr>
-      <w:bookmarkStart w:id="61" w:name="_Toc93574779"/>
+      <w:bookmarkStart w:id="61" w:name="_Toc93613703"/>
       <w:r>
         <w:t>Rogues</w:t>
       </w:r>
@@ -20349,7 +20423,7 @@
       <w:pPr>
         <w:pStyle w:val="Heading1"/>
       </w:pPr>
-      <w:bookmarkStart w:id="62" w:name="_Toc93574780"/>
+      <w:bookmarkStart w:id="62" w:name="_Toc93613704"/>
       <w:r>
         <w:lastRenderedPageBreak/>
         <w:t>Making the game your own</w:t>
@@ -20368,7 +20442,7 @@
       <w:pPr>
         <w:pStyle w:val="Heading2"/>
       </w:pPr>
-      <w:bookmarkStart w:id="63" w:name="_Toc93574781"/>
+      <w:bookmarkStart w:id="63" w:name="_Toc93613705"/>
       <w:r>
         <w:t>Representing Sorcery and supernatural abilities</w:t>
       </w:r>
@@ -21208,12 +21282,12 @@
 <w:numbering xmlns:wpc="http://schemas.microsoft.com/office/word/2010/wordprocessingCanvas" xmlns:cx="http://schemas.microsoft.com/office/drawing/2014/chartex" xmlns:cx1="http://schemas.microsoft.com/office/drawing/2015/9/8/chartex" xmlns:cx2="http://schemas.microsoft.com/office/drawing/2015/10/21/chartex" xmlns:cx3="http://schemas.microsoft.com/office/drawing/2016/5/9/chartex" xmlns:cx4="http://schemas.microsoft.com/office/drawing/2016/5/10/chartex" xmlns:cx5="http://schemas.microsoft.com/office/drawing/2016/5/11/chartex" xmlns:cx6="http://schemas.microsoft.com/office/drawing/2016/5/12/chartex" xmlns:cx7="http://schemas.microsoft.com/office/drawing/2016/5/13/chartex" xmlns:cx8="http://schemas.microsoft.com/office/drawing/2016/5/14/chartex" xmlns:mc="http://schemas.openxmlformats.org/markup-compatibility/2006" xmlns:aink="http://schemas.microsoft.com/office/drawing/2016/ink" xmlns:am3d="http://schemas.microsoft.com/office/drawing/2017/model3d" xmlns:o="urn:schemas-microsoft-com:office:office" xmlns:r="http://schemas.openxmlformats.org/officeDocument/2006/relationships" xmlns:m="http://schemas.openxmlformats.org/officeDocument/2006/math" xmlns:v="urn:schemas-microsoft-com:vml" xmlns:wp14="http://schemas.microsoft.com/office/word/2010/wordprocessingDrawing" xmlns:wp="http://schemas.openxmlformats.org/drawingml/2006/wordprocessingDrawing" xmlns:w10="urn:schemas-microsoft-com:office:word" xmlns:w="http://schemas.openxmlformats.org/wordprocessingml/2006/main" xmlns:w14="http://schemas.microsoft.com/office/word/2010/wordml" xmlns:w15="http://schemas.microsoft.com/office/word/2012/wordml" xmlns:w16cex="http://schemas.microsoft.com/office/word/2018/wordml/cex" xmlns:w16cid="http://schemas.microsoft.com/office/word/2016/wordml/cid" xmlns:w16="http://schemas.microsoft.com/office/word/2018/wordml" xmlns:w16sdtdh="http://schemas.microsoft.com/office/word/2020/wordml/sdtdatahash" xmlns:w16se="http://schemas.microsoft.com/office/word/2015/wordml/symex" xmlns:wpg="http://schemas.microsoft.com/office/word/2010/wordprocessingGroup" xmlns:wpi="http://schemas.microsoft.com/office/word/2010/wordprocessingInk" xmlns:wne="http://schemas.microsoft.com/office/word/2006/wordml" xmlns:wps="http://schemas.microsoft.com/office/word/2010/wordprocessingShape" mc:Ignorable="w14 w15 w16se w16cid w16 w16cex w16sdtdh wp14">
   <w:numPicBullet w:numPicBulletId="0">
     <w:pict>
-      <v:rect id="_x0000_i1116" style="width:0;height:1.5pt" o:hralign="center" o:bullet="t" o:hrstd="t" o:hr="t" fillcolor="#a0a0a0" stroked="f"/>
+      <v:rect id="_x0000_i1026" style="width:0;height:1.5pt" o:hralign="center" o:bullet="t" o:hrstd="t" o:hr="t" fillcolor="#a0a0a0" stroked="f"/>
     </w:pict>
   </w:numPicBullet>
   <w:numPicBullet w:numPicBulletId="1">
     <w:pict>
-      <v:rect id="_x0000_i1117" style="width:0;height:1.5pt" o:hralign="center" o:bullet="t" o:hrstd="t" o:hr="t" fillcolor="#a0a0a0" stroked="f"/>
+      <v:rect id="_x0000_i1027" style="width:0;height:1.5pt" o:hralign="center" o:bullet="t" o:hrstd="t" o:hr="t" fillcolor="#a0a0a0" stroked="f"/>
     </w:pict>
   </w:numPicBullet>
   <w:abstractNum w:abstractNumId="0" w15:restartNumberingAfterBreak="0">

</xml_diff>

<commit_message>
Made cash rules more confusing^H^H^H^H^H^H^H^H^Hrobust.
</commit_message>
<xml_diff>
--- a/Ikaros.docx
+++ b/Ikaros.docx
@@ -393,7 +393,7 @@
           <w:szCs w:val="22"/>
         </w:rPr>
       </w:pPr>
-      <w:hyperlink w:anchor="_Toc93613642" w:history="1">
+      <w:hyperlink w:anchor="_Toc94095348" w:history="1">
         <w:r>
           <w:rPr>
             <w:rStyle w:val="Hyperlink"/>
@@ -437,7 +437,7 @@
             <w:noProof/>
             <w:webHidden/>
           </w:rPr>
-          <w:instrText xml:space="preserve"> PAGEREF _Toc93613642 \h </w:instrText>
+          <w:instrText xml:space="preserve"> PAGEREF _Toc94095348 \h </w:instrText>
         </w:r>
         <w:r>
           <w:rPr>
@@ -478,7 +478,7 @@
           <w:szCs w:val="22"/>
         </w:rPr>
       </w:pPr>
-      <w:hyperlink w:anchor="_Toc93613643" w:history="1">
+      <w:hyperlink w:anchor="_Toc94095349" w:history="1">
         <w:r>
           <w:rPr>
             <w:rStyle w:val="Hyperlink"/>
@@ -505,7 +505,7 @@
             <w:noProof/>
             <w:webHidden/>
           </w:rPr>
-          <w:instrText xml:space="preserve"> PAGEREF _Toc93613643 \h </w:instrText>
+          <w:instrText xml:space="preserve"> PAGEREF _Toc94095349 \h </w:instrText>
         </w:r>
         <w:r>
           <w:rPr>
@@ -546,7 +546,7 @@
           <w:szCs w:val="22"/>
         </w:rPr>
       </w:pPr>
-      <w:hyperlink w:anchor="_Toc93613644" w:history="1">
+      <w:hyperlink w:anchor="_Toc94095350" w:history="1">
         <w:r>
           <w:rPr>
             <w:rStyle w:val="Hyperlink"/>
@@ -573,7 +573,7 @@
             <w:noProof/>
             <w:webHidden/>
           </w:rPr>
-          <w:instrText xml:space="preserve"> PAGEREF _Toc93613644 \h </w:instrText>
+          <w:instrText xml:space="preserve"> PAGEREF _Toc94095350 \h </w:instrText>
         </w:r>
         <w:r>
           <w:rPr>
@@ -614,7 +614,7 @@
           <w:szCs w:val="22"/>
         </w:rPr>
       </w:pPr>
-      <w:hyperlink w:anchor="_Toc93613645" w:history="1">
+      <w:hyperlink w:anchor="_Toc94095351" w:history="1">
         <w:r>
           <w:rPr>
             <w:rStyle w:val="Hyperlink"/>
@@ -641,7 +641,7 @@
             <w:noProof/>
             <w:webHidden/>
           </w:rPr>
-          <w:instrText xml:space="preserve"> PAGEREF _Toc93613645 \h </w:instrText>
+          <w:instrText xml:space="preserve"> PAGEREF _Toc94095351 \h </w:instrText>
         </w:r>
         <w:r>
           <w:rPr>
@@ -687,7 +687,7 @@
           <w:szCs w:val="22"/>
         </w:rPr>
       </w:pPr>
-      <w:hyperlink w:anchor="_Toc93613646" w:history="1">
+      <w:hyperlink w:anchor="_Toc94095352" w:history="1">
         <w:r>
           <w:rPr>
             <w:rStyle w:val="Hyperlink"/>
@@ -731,7 +731,7 @@
             <w:noProof/>
             <w:webHidden/>
           </w:rPr>
-          <w:instrText xml:space="preserve"> PAGEREF _Toc93613646 \h </w:instrText>
+          <w:instrText xml:space="preserve"> PAGEREF _Toc94095352 \h </w:instrText>
         </w:r>
         <w:r>
           <w:rPr>
@@ -772,7 +772,7 @@
           <w:szCs w:val="22"/>
         </w:rPr>
       </w:pPr>
-      <w:hyperlink w:anchor="_Toc93613647" w:history="1">
+      <w:hyperlink w:anchor="_Toc94095353" w:history="1">
         <w:r>
           <w:rPr>
             <w:rStyle w:val="Hyperlink"/>
@@ -799,7 +799,7 @@
             <w:noProof/>
             <w:webHidden/>
           </w:rPr>
-          <w:instrText xml:space="preserve"> PAGEREF _Toc93613647 \h </w:instrText>
+          <w:instrText xml:space="preserve"> PAGEREF _Toc94095353 \h </w:instrText>
         </w:r>
         <w:r>
           <w:rPr>
@@ -840,7 +840,7 @@
           <w:szCs w:val="22"/>
         </w:rPr>
       </w:pPr>
-      <w:hyperlink w:anchor="_Toc93613648" w:history="1">
+      <w:hyperlink w:anchor="_Toc94095354" w:history="1">
         <w:r>
           <w:rPr>
             <w:rStyle w:val="Hyperlink"/>
@@ -867,7 +867,7 @@
             <w:noProof/>
             <w:webHidden/>
           </w:rPr>
-          <w:instrText xml:space="preserve"> PAGEREF _Toc93613648 \h </w:instrText>
+          <w:instrText xml:space="preserve"> PAGEREF _Toc94095354 \h </w:instrText>
         </w:r>
         <w:r>
           <w:rPr>
@@ -908,7 +908,7 @@
           <w:szCs w:val="22"/>
         </w:rPr>
       </w:pPr>
-      <w:hyperlink w:anchor="_Toc93613649" w:history="1">
+      <w:hyperlink w:anchor="_Toc94095355" w:history="1">
         <w:r>
           <w:rPr>
             <w:rStyle w:val="Hyperlink"/>
@@ -935,7 +935,7 @@
             <w:noProof/>
             <w:webHidden/>
           </w:rPr>
-          <w:instrText xml:space="preserve"> PAGEREF _Toc93613649 \h </w:instrText>
+          <w:instrText xml:space="preserve"> PAGEREF _Toc94095355 \h </w:instrText>
         </w:r>
         <w:r>
           <w:rPr>
@@ -981,7 +981,7 @@
           <w:szCs w:val="22"/>
         </w:rPr>
       </w:pPr>
-      <w:hyperlink w:anchor="_Toc93613650" w:history="1">
+      <w:hyperlink w:anchor="_Toc94095356" w:history="1">
         <w:r>
           <w:rPr>
             <w:rStyle w:val="Hyperlink"/>
@@ -1025,7 +1025,7 @@
             <w:noProof/>
             <w:webHidden/>
           </w:rPr>
-          <w:instrText xml:space="preserve"> PAGEREF _Toc93613650 \h </w:instrText>
+          <w:instrText xml:space="preserve"> PAGEREF _Toc94095356 \h </w:instrText>
         </w:r>
         <w:r>
           <w:rPr>
@@ -1066,7 +1066,7 @@
           <w:szCs w:val="22"/>
         </w:rPr>
       </w:pPr>
-      <w:hyperlink w:anchor="_Toc93613651" w:history="1">
+      <w:hyperlink w:anchor="_Toc94095357" w:history="1">
         <w:r>
           <w:rPr>
             <w:rStyle w:val="Hyperlink"/>
@@ -1093,7 +1093,7 @@
             <w:noProof/>
             <w:webHidden/>
           </w:rPr>
-          <w:instrText xml:space="preserve"> PAGEREF _Toc93613651 \h </w:instrText>
+          <w:instrText xml:space="preserve"> PAGEREF _Toc94095357 \h </w:instrText>
         </w:r>
         <w:r>
           <w:rPr>
@@ -1134,7 +1134,7 @@
           <w:szCs w:val="22"/>
         </w:rPr>
       </w:pPr>
-      <w:hyperlink w:anchor="_Toc93613652" w:history="1">
+      <w:hyperlink w:anchor="_Toc94095358" w:history="1">
         <w:r>
           <w:rPr>
             <w:rStyle w:val="Hyperlink"/>
@@ -1161,7 +1161,7 @@
             <w:noProof/>
             <w:webHidden/>
           </w:rPr>
-          <w:instrText xml:space="preserve"> PAGEREF _Toc93613652 \h </w:instrText>
+          <w:instrText xml:space="preserve"> PAGEREF _Toc94095358 \h </w:instrText>
         </w:r>
         <w:r>
           <w:rPr>
@@ -1207,7 +1207,7 @@
           <w:szCs w:val="22"/>
         </w:rPr>
       </w:pPr>
-      <w:hyperlink w:anchor="_Toc93613653" w:history="1">
+      <w:hyperlink w:anchor="_Toc94095359" w:history="1">
         <w:r>
           <w:rPr>
             <w:rStyle w:val="Hyperlink"/>
@@ -1251,7 +1251,7 @@
             <w:noProof/>
             <w:webHidden/>
           </w:rPr>
-          <w:instrText xml:space="preserve"> PAGEREF _Toc93613653 \h </w:instrText>
+          <w:instrText xml:space="preserve"> PAGEREF _Toc94095359 \h </w:instrText>
         </w:r>
         <w:r>
           <w:rPr>
@@ -1292,7 +1292,7 @@
           <w:szCs w:val="22"/>
         </w:rPr>
       </w:pPr>
-      <w:hyperlink w:anchor="_Toc93613654" w:history="1">
+      <w:hyperlink w:anchor="_Toc94095360" w:history="1">
         <w:r>
           <w:rPr>
             <w:rStyle w:val="Hyperlink"/>
@@ -1319,7 +1319,7 @@
             <w:noProof/>
             <w:webHidden/>
           </w:rPr>
-          <w:instrText xml:space="preserve"> PAGEREF _Toc93613654 \h </w:instrText>
+          <w:instrText xml:space="preserve"> PAGEREF _Toc94095360 \h </w:instrText>
         </w:r>
         <w:r>
           <w:rPr>
@@ -1360,7 +1360,7 @@
           <w:szCs w:val="22"/>
         </w:rPr>
       </w:pPr>
-      <w:hyperlink w:anchor="_Toc93613655" w:history="1">
+      <w:hyperlink w:anchor="_Toc94095361" w:history="1">
         <w:r>
           <w:rPr>
             <w:rStyle w:val="Hyperlink"/>
@@ -1387,7 +1387,7 @@
             <w:noProof/>
             <w:webHidden/>
           </w:rPr>
-          <w:instrText xml:space="preserve"> PAGEREF _Toc93613655 \h </w:instrText>
+          <w:instrText xml:space="preserve"> PAGEREF _Toc94095361 \h </w:instrText>
         </w:r>
         <w:r>
           <w:rPr>
@@ -1428,7 +1428,7 @@
           <w:szCs w:val="22"/>
         </w:rPr>
       </w:pPr>
-      <w:hyperlink w:anchor="_Toc93613656" w:history="1">
+      <w:hyperlink w:anchor="_Toc94095362" w:history="1">
         <w:r>
           <w:rPr>
             <w:rStyle w:val="Hyperlink"/>
@@ -1455,7 +1455,7 @@
             <w:noProof/>
             <w:webHidden/>
           </w:rPr>
-          <w:instrText xml:space="preserve"> PAGEREF _Toc93613656 \h </w:instrText>
+          <w:instrText xml:space="preserve"> PAGEREF _Toc94095362 \h </w:instrText>
         </w:r>
         <w:r>
           <w:rPr>
@@ -1496,7 +1496,7 @@
           <w:szCs w:val="22"/>
         </w:rPr>
       </w:pPr>
-      <w:hyperlink w:anchor="_Toc93613657" w:history="1">
+      <w:hyperlink w:anchor="_Toc94095363" w:history="1">
         <w:r>
           <w:rPr>
             <w:rStyle w:val="Hyperlink"/>
@@ -1523,7 +1523,7 @@
             <w:noProof/>
             <w:webHidden/>
           </w:rPr>
-          <w:instrText xml:space="preserve"> PAGEREF _Toc93613657 \h </w:instrText>
+          <w:instrText xml:space="preserve"> PAGEREF _Toc94095363 \h </w:instrText>
         </w:r>
         <w:r>
           <w:rPr>
@@ -1564,7 +1564,7 @@
           <w:szCs w:val="22"/>
         </w:rPr>
       </w:pPr>
-      <w:hyperlink w:anchor="_Toc93613658" w:history="1">
+      <w:hyperlink w:anchor="_Toc94095364" w:history="1">
         <w:r>
           <w:rPr>
             <w:rStyle w:val="Hyperlink"/>
@@ -1591,7 +1591,7 @@
             <w:noProof/>
             <w:webHidden/>
           </w:rPr>
-          <w:instrText xml:space="preserve"> PAGEREF _Toc93613658 \h </w:instrText>
+          <w:instrText xml:space="preserve"> PAGEREF _Toc94095364 \h </w:instrText>
         </w:r>
         <w:r>
           <w:rPr>
@@ -1637,7 +1637,7 @@
           <w:szCs w:val="22"/>
         </w:rPr>
       </w:pPr>
-      <w:hyperlink w:anchor="_Toc93613659" w:history="1">
+      <w:hyperlink w:anchor="_Toc94095365" w:history="1">
         <w:r>
           <w:rPr>
             <w:rStyle w:val="Hyperlink"/>
@@ -1681,7 +1681,7 @@
             <w:noProof/>
             <w:webHidden/>
           </w:rPr>
-          <w:instrText xml:space="preserve"> PAGEREF _Toc93613659 \h </w:instrText>
+          <w:instrText xml:space="preserve"> PAGEREF _Toc94095365 \h </w:instrText>
         </w:r>
         <w:r>
           <w:rPr>
@@ -1722,7 +1722,7 @@
           <w:szCs w:val="22"/>
         </w:rPr>
       </w:pPr>
-      <w:hyperlink w:anchor="_Toc93613660" w:history="1">
+      <w:hyperlink w:anchor="_Toc94095366" w:history="1">
         <w:r>
           <w:rPr>
             <w:rStyle w:val="Hyperlink"/>
@@ -1749,7 +1749,7 @@
             <w:noProof/>
             <w:webHidden/>
           </w:rPr>
-          <w:instrText xml:space="preserve"> PAGEREF _Toc93613660 \h </w:instrText>
+          <w:instrText xml:space="preserve"> PAGEREF _Toc94095366 \h </w:instrText>
         </w:r>
         <w:r>
           <w:rPr>
@@ -1790,7 +1790,7 @@
           <w:szCs w:val="22"/>
         </w:rPr>
       </w:pPr>
-      <w:hyperlink w:anchor="_Toc93613661" w:history="1">
+      <w:hyperlink w:anchor="_Toc94095367" w:history="1">
         <w:r>
           <w:rPr>
             <w:rStyle w:val="Hyperlink"/>
@@ -1817,7 +1817,7 @@
             <w:noProof/>
             <w:webHidden/>
           </w:rPr>
-          <w:instrText xml:space="preserve"> PAGEREF _Toc93613661 \h </w:instrText>
+          <w:instrText xml:space="preserve"> PAGEREF _Toc94095367 \h </w:instrText>
         </w:r>
         <w:r>
           <w:rPr>
@@ -1858,7 +1858,7 @@
           <w:szCs w:val="22"/>
         </w:rPr>
       </w:pPr>
-      <w:hyperlink w:anchor="_Toc93613662" w:history="1">
+      <w:hyperlink w:anchor="_Toc94095368" w:history="1">
         <w:r>
           <w:rPr>
             <w:rStyle w:val="Hyperlink"/>
@@ -1885,7 +1885,7 @@
             <w:noProof/>
             <w:webHidden/>
           </w:rPr>
-          <w:instrText xml:space="preserve"> PAGEREF _Toc93613662 \h </w:instrText>
+          <w:instrText xml:space="preserve"> PAGEREF _Toc94095368 \h </w:instrText>
         </w:r>
         <w:r>
           <w:rPr>
@@ -1926,7 +1926,7 @@
           <w:szCs w:val="22"/>
         </w:rPr>
       </w:pPr>
-      <w:hyperlink w:anchor="_Toc93613663" w:history="1">
+      <w:hyperlink w:anchor="_Toc94095369" w:history="1">
         <w:r>
           <w:rPr>
             <w:rStyle w:val="Hyperlink"/>
@@ -1953,7 +1953,7 @@
             <w:noProof/>
             <w:webHidden/>
           </w:rPr>
-          <w:instrText xml:space="preserve"> PAGEREF _Toc93613663 \h </w:instrText>
+          <w:instrText xml:space="preserve"> PAGEREF _Toc94095369 \h </w:instrText>
         </w:r>
         <w:r>
           <w:rPr>
@@ -1994,7 +1994,7 @@
           <w:szCs w:val="22"/>
         </w:rPr>
       </w:pPr>
-      <w:hyperlink w:anchor="_Toc93613664" w:history="1">
+      <w:hyperlink w:anchor="_Toc94095370" w:history="1">
         <w:r>
           <w:rPr>
             <w:rStyle w:val="Hyperlink"/>
@@ -2021,7 +2021,7 @@
             <w:noProof/>
             <w:webHidden/>
           </w:rPr>
-          <w:instrText xml:space="preserve"> PAGEREF _Toc93613664 \h </w:instrText>
+          <w:instrText xml:space="preserve"> PAGEREF _Toc94095370 \h </w:instrText>
         </w:r>
         <w:r>
           <w:rPr>
@@ -2062,7 +2062,7 @@
           <w:szCs w:val="22"/>
         </w:rPr>
       </w:pPr>
-      <w:hyperlink w:anchor="_Toc93613665" w:history="1">
+      <w:hyperlink w:anchor="_Toc94095371" w:history="1">
         <w:r>
           <w:rPr>
             <w:rStyle w:val="Hyperlink"/>
@@ -2089,7 +2089,7 @@
             <w:noProof/>
             <w:webHidden/>
           </w:rPr>
-          <w:instrText xml:space="preserve"> PAGEREF _Toc93613665 \h </w:instrText>
+          <w:instrText xml:space="preserve"> PAGEREF _Toc94095371 \h </w:instrText>
         </w:r>
         <w:r>
           <w:rPr>
@@ -2135,7 +2135,7 @@
           <w:szCs w:val="22"/>
         </w:rPr>
       </w:pPr>
-      <w:hyperlink w:anchor="_Toc93613666" w:history="1">
+      <w:hyperlink w:anchor="_Toc94095372" w:history="1">
         <w:r>
           <w:rPr>
             <w:rStyle w:val="Hyperlink"/>
@@ -2179,7 +2179,7 @@
             <w:noProof/>
             <w:webHidden/>
           </w:rPr>
-          <w:instrText xml:space="preserve"> PAGEREF _Toc93613666 \h </w:instrText>
+          <w:instrText xml:space="preserve"> PAGEREF _Toc94095372 \h </w:instrText>
         </w:r>
         <w:r>
           <w:rPr>
@@ -2220,7 +2220,7 @@
           <w:szCs w:val="22"/>
         </w:rPr>
       </w:pPr>
-      <w:hyperlink w:anchor="_Toc93613667" w:history="1">
+      <w:hyperlink w:anchor="_Toc94095373" w:history="1">
         <w:r>
           <w:rPr>
             <w:rStyle w:val="Hyperlink"/>
@@ -2247,7 +2247,7 @@
             <w:noProof/>
             <w:webHidden/>
           </w:rPr>
-          <w:instrText xml:space="preserve"> PAGEREF _Toc93613667 \h </w:instrText>
+          <w:instrText xml:space="preserve"> PAGEREF _Toc94095373 \h </w:instrText>
         </w:r>
         <w:r>
           <w:rPr>
@@ -2288,7 +2288,7 @@
           <w:szCs w:val="22"/>
         </w:rPr>
       </w:pPr>
-      <w:hyperlink w:anchor="_Toc93613668" w:history="1">
+      <w:hyperlink w:anchor="_Toc94095374" w:history="1">
         <w:r>
           <w:rPr>
             <w:rStyle w:val="Hyperlink"/>
@@ -2315,7 +2315,7 @@
             <w:noProof/>
             <w:webHidden/>
           </w:rPr>
-          <w:instrText xml:space="preserve"> PAGEREF _Toc93613668 \h </w:instrText>
+          <w:instrText xml:space="preserve"> PAGEREF _Toc94095374 \h </w:instrText>
         </w:r>
         <w:r>
           <w:rPr>
@@ -2356,7 +2356,7 @@
           <w:szCs w:val="22"/>
         </w:rPr>
       </w:pPr>
-      <w:hyperlink w:anchor="_Toc93613669" w:history="1">
+      <w:hyperlink w:anchor="_Toc94095375" w:history="1">
         <w:r>
           <w:rPr>
             <w:rStyle w:val="Hyperlink"/>
@@ -2383,7 +2383,7 @@
             <w:noProof/>
             <w:webHidden/>
           </w:rPr>
-          <w:instrText xml:space="preserve"> PAGEREF _Toc93613669 \h </w:instrText>
+          <w:instrText xml:space="preserve"> PAGEREF _Toc94095375 \h </w:instrText>
         </w:r>
         <w:r>
           <w:rPr>
@@ -2424,7 +2424,7 @@
           <w:szCs w:val="22"/>
         </w:rPr>
       </w:pPr>
-      <w:hyperlink w:anchor="_Toc93613670" w:history="1">
+      <w:hyperlink w:anchor="_Toc94095376" w:history="1">
         <w:r>
           <w:rPr>
             <w:rStyle w:val="Hyperlink"/>
@@ -2451,7 +2451,7 @@
             <w:noProof/>
             <w:webHidden/>
           </w:rPr>
-          <w:instrText xml:space="preserve"> PAGEREF _Toc93613670 \h </w:instrText>
+          <w:instrText xml:space="preserve"> PAGEREF _Toc94095376 \h </w:instrText>
         </w:r>
         <w:r>
           <w:rPr>
@@ -2492,7 +2492,7 @@
           <w:szCs w:val="22"/>
         </w:rPr>
       </w:pPr>
-      <w:hyperlink w:anchor="_Toc93613671" w:history="1">
+      <w:hyperlink w:anchor="_Toc94095377" w:history="1">
         <w:r>
           <w:rPr>
             <w:rStyle w:val="Hyperlink"/>
@@ -2519,7 +2519,7 @@
             <w:noProof/>
             <w:webHidden/>
           </w:rPr>
-          <w:instrText xml:space="preserve"> PAGEREF _Toc93613671 \h </w:instrText>
+          <w:instrText xml:space="preserve"> PAGEREF _Toc94095377 \h </w:instrText>
         </w:r>
         <w:r>
           <w:rPr>
@@ -2560,7 +2560,7 @@
           <w:szCs w:val="22"/>
         </w:rPr>
       </w:pPr>
-      <w:hyperlink w:anchor="_Toc93613672" w:history="1">
+      <w:hyperlink w:anchor="_Toc94095378" w:history="1">
         <w:r>
           <w:rPr>
             <w:rStyle w:val="Hyperlink"/>
@@ -2587,7 +2587,7 @@
             <w:noProof/>
             <w:webHidden/>
           </w:rPr>
-          <w:instrText xml:space="preserve"> PAGEREF _Toc93613672 \h </w:instrText>
+          <w:instrText xml:space="preserve"> PAGEREF _Toc94095378 \h </w:instrText>
         </w:r>
         <w:r>
           <w:rPr>
@@ -2628,7 +2628,7 @@
           <w:szCs w:val="22"/>
         </w:rPr>
       </w:pPr>
-      <w:hyperlink w:anchor="_Toc93613673" w:history="1">
+      <w:hyperlink w:anchor="_Toc94095379" w:history="1">
         <w:r>
           <w:rPr>
             <w:rStyle w:val="Hyperlink"/>
@@ -2655,7 +2655,7 @@
             <w:noProof/>
             <w:webHidden/>
           </w:rPr>
-          <w:instrText xml:space="preserve"> PAGEREF _Toc93613673 \h </w:instrText>
+          <w:instrText xml:space="preserve"> PAGEREF _Toc94095379 \h </w:instrText>
         </w:r>
         <w:r>
           <w:rPr>
@@ -2696,7 +2696,7 @@
           <w:szCs w:val="22"/>
         </w:rPr>
       </w:pPr>
-      <w:hyperlink w:anchor="_Toc93613674" w:history="1">
+      <w:hyperlink w:anchor="_Toc94095380" w:history="1">
         <w:r>
           <w:rPr>
             <w:rStyle w:val="Hyperlink"/>
@@ -2723,7 +2723,7 @@
             <w:noProof/>
             <w:webHidden/>
           </w:rPr>
-          <w:instrText xml:space="preserve"> PAGEREF _Toc93613674 \h </w:instrText>
+          <w:instrText xml:space="preserve"> PAGEREF _Toc94095380 \h </w:instrText>
         </w:r>
         <w:r>
           <w:rPr>
@@ -2764,7 +2764,7 @@
           <w:szCs w:val="22"/>
         </w:rPr>
       </w:pPr>
-      <w:hyperlink w:anchor="_Toc93613675" w:history="1">
+      <w:hyperlink w:anchor="_Toc94095381" w:history="1">
         <w:r>
           <w:rPr>
             <w:rStyle w:val="Hyperlink"/>
@@ -2791,7 +2791,7 @@
             <w:noProof/>
             <w:webHidden/>
           </w:rPr>
-          <w:instrText xml:space="preserve"> PAGEREF _Toc93613675 \h </w:instrText>
+          <w:instrText xml:space="preserve"> PAGEREF _Toc94095381 \h </w:instrText>
         </w:r>
         <w:r>
           <w:rPr>
@@ -2837,7 +2837,7 @@
           <w:szCs w:val="22"/>
         </w:rPr>
       </w:pPr>
-      <w:hyperlink w:anchor="_Toc93613676" w:history="1">
+      <w:hyperlink w:anchor="_Toc94095382" w:history="1">
         <w:r>
           <w:rPr>
             <w:rStyle w:val="Hyperlink"/>
@@ -2881,7 +2881,7 @@
             <w:noProof/>
             <w:webHidden/>
           </w:rPr>
-          <w:instrText xml:space="preserve"> PAGEREF _Toc93613676 \h </w:instrText>
+          <w:instrText xml:space="preserve"> PAGEREF _Toc94095382 \h </w:instrText>
         </w:r>
         <w:r>
           <w:rPr>
@@ -2922,7 +2922,7 @@
           <w:szCs w:val="22"/>
         </w:rPr>
       </w:pPr>
-      <w:hyperlink w:anchor="_Toc93613677" w:history="1">
+      <w:hyperlink w:anchor="_Toc94095383" w:history="1">
         <w:r>
           <w:rPr>
             <w:rStyle w:val="Hyperlink"/>
@@ -2949,7 +2949,7 @@
             <w:noProof/>
             <w:webHidden/>
           </w:rPr>
-          <w:instrText xml:space="preserve"> PAGEREF _Toc93613677 \h </w:instrText>
+          <w:instrText xml:space="preserve"> PAGEREF _Toc94095383 \h </w:instrText>
         </w:r>
         <w:r>
           <w:rPr>
@@ -2990,7 +2990,7 @@
           <w:szCs w:val="22"/>
         </w:rPr>
       </w:pPr>
-      <w:hyperlink w:anchor="_Toc93613678" w:history="1">
+      <w:hyperlink w:anchor="_Toc94095384" w:history="1">
         <w:r>
           <w:rPr>
             <w:rStyle w:val="Hyperlink"/>
@@ -3017,7 +3017,7 @@
             <w:noProof/>
             <w:webHidden/>
           </w:rPr>
-          <w:instrText xml:space="preserve"> PAGEREF _Toc93613678 \h </w:instrText>
+          <w:instrText xml:space="preserve"> PAGEREF _Toc94095384 \h </w:instrText>
         </w:r>
         <w:r>
           <w:rPr>
@@ -3058,7 +3058,7 @@
           <w:szCs w:val="22"/>
         </w:rPr>
       </w:pPr>
-      <w:hyperlink w:anchor="_Toc93613679" w:history="1">
+      <w:hyperlink w:anchor="_Toc94095385" w:history="1">
         <w:r>
           <w:rPr>
             <w:rStyle w:val="Hyperlink"/>
@@ -3085,7 +3085,7 @@
             <w:noProof/>
             <w:webHidden/>
           </w:rPr>
-          <w:instrText xml:space="preserve"> PAGEREF _Toc93613679 \h </w:instrText>
+          <w:instrText xml:space="preserve"> PAGEREF _Toc94095385 \h </w:instrText>
         </w:r>
         <w:r>
           <w:rPr>
@@ -3126,7 +3126,7 @@
           <w:szCs w:val="22"/>
         </w:rPr>
       </w:pPr>
-      <w:hyperlink w:anchor="_Toc93613680" w:history="1">
+      <w:hyperlink w:anchor="_Toc94095386" w:history="1">
         <w:r>
           <w:rPr>
             <w:rStyle w:val="Hyperlink"/>
@@ -3153,7 +3153,7 @@
             <w:noProof/>
             <w:webHidden/>
           </w:rPr>
-          <w:instrText xml:space="preserve"> PAGEREF _Toc93613680 \h </w:instrText>
+          <w:instrText xml:space="preserve"> PAGEREF _Toc94095386 \h </w:instrText>
         </w:r>
         <w:r>
           <w:rPr>
@@ -3199,7 +3199,7 @@
           <w:szCs w:val="22"/>
         </w:rPr>
       </w:pPr>
-      <w:hyperlink w:anchor="_Toc93613681" w:history="1">
+      <w:hyperlink w:anchor="_Toc94095387" w:history="1">
         <w:r>
           <w:rPr>
             <w:rStyle w:val="Hyperlink"/>
@@ -3243,7 +3243,7 @@
             <w:noProof/>
             <w:webHidden/>
           </w:rPr>
-          <w:instrText xml:space="preserve"> PAGEREF _Toc93613681 \h </w:instrText>
+          <w:instrText xml:space="preserve"> PAGEREF _Toc94095387 \h </w:instrText>
         </w:r>
         <w:r>
           <w:rPr>
@@ -3289,7 +3289,7 @@
           <w:szCs w:val="22"/>
         </w:rPr>
       </w:pPr>
-      <w:hyperlink w:anchor="_Toc93613682" w:history="1">
+      <w:hyperlink w:anchor="_Toc94095388" w:history="1">
         <w:r>
           <w:rPr>
             <w:rStyle w:val="Hyperlink"/>
@@ -3333,7 +3333,7 @@
             <w:noProof/>
             <w:webHidden/>
           </w:rPr>
-          <w:instrText xml:space="preserve"> PAGEREF _Toc93613682 \h </w:instrText>
+          <w:instrText xml:space="preserve"> PAGEREF _Toc94095388 \h </w:instrText>
         </w:r>
         <w:r>
           <w:rPr>
@@ -3374,7 +3374,7 @@
           <w:szCs w:val="22"/>
         </w:rPr>
       </w:pPr>
-      <w:hyperlink w:anchor="_Toc93613683" w:history="1">
+      <w:hyperlink w:anchor="_Toc94095389" w:history="1">
         <w:r>
           <w:rPr>
             <w:rStyle w:val="Hyperlink"/>
@@ -3401,7 +3401,7 @@
             <w:noProof/>
             <w:webHidden/>
           </w:rPr>
-          <w:instrText xml:space="preserve"> PAGEREF _Toc93613683 \h </w:instrText>
+          <w:instrText xml:space="preserve"> PAGEREF _Toc94095389 \h </w:instrText>
         </w:r>
         <w:r>
           <w:rPr>
@@ -3442,7 +3442,7 @@
           <w:szCs w:val="22"/>
         </w:rPr>
       </w:pPr>
-      <w:hyperlink w:anchor="_Toc93613684" w:history="1">
+      <w:hyperlink w:anchor="_Toc94095390" w:history="1">
         <w:r>
           <w:rPr>
             <w:rStyle w:val="Hyperlink"/>
@@ -3469,7 +3469,7 @@
             <w:noProof/>
             <w:webHidden/>
           </w:rPr>
-          <w:instrText xml:space="preserve"> PAGEREF _Toc93613684 \h </w:instrText>
+          <w:instrText xml:space="preserve"> PAGEREF _Toc94095390 \h </w:instrText>
         </w:r>
         <w:r>
           <w:rPr>
@@ -3510,7 +3510,7 @@
           <w:szCs w:val="22"/>
         </w:rPr>
       </w:pPr>
-      <w:hyperlink w:anchor="_Toc93613685" w:history="1">
+      <w:hyperlink w:anchor="_Toc94095391" w:history="1">
         <w:r>
           <w:rPr>
             <w:rStyle w:val="Hyperlink"/>
@@ -3537,7 +3537,7 @@
             <w:noProof/>
             <w:webHidden/>
           </w:rPr>
-          <w:instrText xml:space="preserve"> PAGEREF _Toc93613685 \h </w:instrText>
+          <w:instrText xml:space="preserve"> PAGEREF _Toc94095391 \h </w:instrText>
         </w:r>
         <w:r>
           <w:rPr>
@@ -3578,7 +3578,7 @@
           <w:szCs w:val="22"/>
         </w:rPr>
       </w:pPr>
-      <w:hyperlink w:anchor="_Toc93613686" w:history="1">
+      <w:hyperlink w:anchor="_Toc94095392" w:history="1">
         <w:r>
           <w:rPr>
             <w:rStyle w:val="Hyperlink"/>
@@ -3605,7 +3605,7 @@
             <w:noProof/>
             <w:webHidden/>
           </w:rPr>
-          <w:instrText xml:space="preserve"> PAGEREF _Toc93613686 \h </w:instrText>
+          <w:instrText xml:space="preserve"> PAGEREF _Toc94095392 \h </w:instrText>
         </w:r>
         <w:r>
           <w:rPr>
@@ -3646,7 +3646,7 @@
           <w:szCs w:val="22"/>
         </w:rPr>
       </w:pPr>
-      <w:hyperlink w:anchor="_Toc93613687" w:history="1">
+      <w:hyperlink w:anchor="_Toc94095393" w:history="1">
         <w:r>
           <w:rPr>
             <w:rStyle w:val="Hyperlink"/>
@@ -3673,7 +3673,7 @@
             <w:noProof/>
             <w:webHidden/>
           </w:rPr>
-          <w:instrText xml:space="preserve"> PAGEREF _Toc93613687 \h </w:instrText>
+          <w:instrText xml:space="preserve"> PAGEREF _Toc94095393 \h </w:instrText>
         </w:r>
         <w:r>
           <w:rPr>
@@ -3714,7 +3714,7 @@
           <w:szCs w:val="22"/>
         </w:rPr>
       </w:pPr>
-      <w:hyperlink w:anchor="_Toc93613688" w:history="1">
+      <w:hyperlink w:anchor="_Toc94095394" w:history="1">
         <w:r>
           <w:rPr>
             <w:rStyle w:val="Hyperlink"/>
@@ -3741,7 +3741,7 @@
             <w:noProof/>
             <w:webHidden/>
           </w:rPr>
-          <w:instrText xml:space="preserve"> PAGEREF _Toc93613688 \h </w:instrText>
+          <w:instrText xml:space="preserve"> PAGEREF _Toc94095394 \h </w:instrText>
         </w:r>
         <w:r>
           <w:rPr>
@@ -3782,7 +3782,7 @@
           <w:szCs w:val="22"/>
         </w:rPr>
       </w:pPr>
-      <w:hyperlink w:anchor="_Toc93613689" w:history="1">
+      <w:hyperlink w:anchor="_Toc94095395" w:history="1">
         <w:r>
           <w:rPr>
             <w:rStyle w:val="Hyperlink"/>
@@ -3809,7 +3809,7 @@
             <w:noProof/>
             <w:webHidden/>
           </w:rPr>
-          <w:instrText xml:space="preserve"> PAGEREF _Toc93613689 \h </w:instrText>
+          <w:instrText xml:space="preserve"> PAGEREF _Toc94095395 \h </w:instrText>
         </w:r>
         <w:r>
           <w:rPr>
@@ -3850,7 +3850,7 @@
           <w:szCs w:val="22"/>
         </w:rPr>
       </w:pPr>
-      <w:hyperlink w:anchor="_Toc93613690" w:history="1">
+      <w:hyperlink w:anchor="_Toc94095396" w:history="1">
         <w:r>
           <w:rPr>
             <w:rStyle w:val="Hyperlink"/>
@@ -3877,7 +3877,7 @@
             <w:noProof/>
             <w:webHidden/>
           </w:rPr>
-          <w:instrText xml:space="preserve"> PAGEREF _Toc93613690 \h </w:instrText>
+          <w:instrText xml:space="preserve"> PAGEREF _Toc94095396 \h </w:instrText>
         </w:r>
         <w:r>
           <w:rPr>
@@ -3918,7 +3918,7 @@
           <w:szCs w:val="22"/>
         </w:rPr>
       </w:pPr>
-      <w:hyperlink w:anchor="_Toc93613691" w:history="1">
+      <w:hyperlink w:anchor="_Toc94095397" w:history="1">
         <w:r>
           <w:rPr>
             <w:rStyle w:val="Hyperlink"/>
@@ -3945,7 +3945,7 @@
             <w:noProof/>
             <w:webHidden/>
           </w:rPr>
-          <w:instrText xml:space="preserve"> PAGEREF _Toc93613691 \h </w:instrText>
+          <w:instrText xml:space="preserve"> PAGEREF _Toc94095397 \h </w:instrText>
         </w:r>
         <w:r>
           <w:rPr>
@@ -3991,7 +3991,7 @@
           <w:szCs w:val="22"/>
         </w:rPr>
       </w:pPr>
-      <w:hyperlink w:anchor="_Toc93613692" w:history="1">
+      <w:hyperlink w:anchor="_Toc94095398" w:history="1">
         <w:r>
           <w:rPr>
             <w:rStyle w:val="Hyperlink"/>
@@ -4035,7 +4035,7 @@
             <w:noProof/>
             <w:webHidden/>
           </w:rPr>
-          <w:instrText xml:space="preserve"> PAGEREF _Toc93613692 \h </w:instrText>
+          <w:instrText xml:space="preserve"> PAGEREF _Toc94095398 \h </w:instrText>
         </w:r>
         <w:r>
           <w:rPr>
@@ -4076,7 +4076,7 @@
           <w:szCs w:val="22"/>
         </w:rPr>
       </w:pPr>
-      <w:hyperlink w:anchor="_Toc93613693" w:history="1">
+      <w:hyperlink w:anchor="_Toc94095399" w:history="1">
         <w:r>
           <w:rPr>
             <w:rStyle w:val="Hyperlink"/>
@@ -4103,7 +4103,7 @@
             <w:noProof/>
             <w:webHidden/>
           </w:rPr>
-          <w:instrText xml:space="preserve"> PAGEREF _Toc93613693 \h </w:instrText>
+          <w:instrText xml:space="preserve"> PAGEREF _Toc94095399 \h </w:instrText>
         </w:r>
         <w:r>
           <w:rPr>
@@ -4144,7 +4144,7 @@
           <w:szCs w:val="22"/>
         </w:rPr>
       </w:pPr>
-      <w:hyperlink w:anchor="_Toc93613694" w:history="1">
+      <w:hyperlink w:anchor="_Toc94095400" w:history="1">
         <w:r>
           <w:rPr>
             <w:rStyle w:val="Hyperlink"/>
@@ -4171,7 +4171,7 @@
             <w:noProof/>
             <w:webHidden/>
           </w:rPr>
-          <w:instrText xml:space="preserve"> PAGEREF _Toc93613694 \h </w:instrText>
+          <w:instrText xml:space="preserve"> PAGEREF _Toc94095400 \h </w:instrText>
         </w:r>
         <w:r>
           <w:rPr>
@@ -4212,7 +4212,7 @@
           <w:szCs w:val="22"/>
         </w:rPr>
       </w:pPr>
-      <w:hyperlink w:anchor="_Toc93613695" w:history="1">
+      <w:hyperlink w:anchor="_Toc94095401" w:history="1">
         <w:r>
           <w:rPr>
             <w:rStyle w:val="Hyperlink"/>
@@ -4239,7 +4239,7 @@
             <w:noProof/>
             <w:webHidden/>
           </w:rPr>
-          <w:instrText xml:space="preserve"> PAGEREF _Toc93613695 \h </w:instrText>
+          <w:instrText xml:space="preserve"> PAGEREF _Toc94095401 \h </w:instrText>
         </w:r>
         <w:r>
           <w:rPr>
@@ -4280,7 +4280,7 @@
           <w:szCs w:val="22"/>
         </w:rPr>
       </w:pPr>
-      <w:hyperlink w:anchor="_Toc93613696" w:history="1">
+      <w:hyperlink w:anchor="_Toc94095402" w:history="1">
         <w:r>
           <w:rPr>
             <w:rStyle w:val="Hyperlink"/>
@@ -4307,7 +4307,7 @@
             <w:noProof/>
             <w:webHidden/>
           </w:rPr>
-          <w:instrText xml:space="preserve"> PAGEREF _Toc93613696 \h </w:instrText>
+          <w:instrText xml:space="preserve"> PAGEREF _Toc94095402 \h </w:instrText>
         </w:r>
         <w:r>
           <w:rPr>
@@ -4348,7 +4348,7 @@
           <w:szCs w:val="22"/>
         </w:rPr>
       </w:pPr>
-      <w:hyperlink w:anchor="_Toc93613697" w:history="1">
+      <w:hyperlink w:anchor="_Toc94095403" w:history="1">
         <w:r>
           <w:rPr>
             <w:rStyle w:val="Hyperlink"/>
@@ -4375,7 +4375,7 @@
             <w:noProof/>
             <w:webHidden/>
           </w:rPr>
-          <w:instrText xml:space="preserve"> PAGEREF _Toc93613697 \h </w:instrText>
+          <w:instrText xml:space="preserve"> PAGEREF _Toc94095403 \h </w:instrText>
         </w:r>
         <w:r>
           <w:rPr>
@@ -4416,7 +4416,7 @@
           <w:szCs w:val="22"/>
         </w:rPr>
       </w:pPr>
-      <w:hyperlink w:anchor="_Toc93613698" w:history="1">
+      <w:hyperlink w:anchor="_Toc94095404" w:history="1">
         <w:r>
           <w:rPr>
             <w:rStyle w:val="Hyperlink"/>
@@ -4443,7 +4443,7 @@
             <w:noProof/>
             <w:webHidden/>
           </w:rPr>
-          <w:instrText xml:space="preserve"> PAGEREF _Toc93613698 \h </w:instrText>
+          <w:instrText xml:space="preserve"> PAGEREF _Toc94095404 \h </w:instrText>
         </w:r>
         <w:r>
           <w:rPr>
@@ -4489,7 +4489,7 @@
           <w:szCs w:val="22"/>
         </w:rPr>
       </w:pPr>
-      <w:hyperlink w:anchor="_Toc93613699" w:history="1">
+      <w:hyperlink w:anchor="_Toc94095405" w:history="1">
         <w:r>
           <w:rPr>
             <w:rStyle w:val="Hyperlink"/>
@@ -4533,7 +4533,7 @@
             <w:noProof/>
             <w:webHidden/>
           </w:rPr>
-          <w:instrText xml:space="preserve"> PAGEREF _Toc93613699 \h </w:instrText>
+          <w:instrText xml:space="preserve"> PAGEREF _Toc94095405 \h </w:instrText>
         </w:r>
         <w:r>
           <w:rPr>
@@ -4579,7 +4579,7 @@
           <w:szCs w:val="22"/>
         </w:rPr>
       </w:pPr>
-      <w:hyperlink w:anchor="_Toc93613700" w:history="1">
+      <w:hyperlink w:anchor="_Toc94095406" w:history="1">
         <w:r>
           <w:rPr>
             <w:rStyle w:val="Hyperlink"/>
@@ -4623,7 +4623,7 @@
             <w:noProof/>
             <w:webHidden/>
           </w:rPr>
-          <w:instrText xml:space="preserve"> PAGEREF _Toc93613700 \h </w:instrText>
+          <w:instrText xml:space="preserve"> PAGEREF _Toc94095406 \h </w:instrText>
         </w:r>
         <w:r>
           <w:rPr>
@@ -4664,7 +4664,7 @@
           <w:szCs w:val="22"/>
         </w:rPr>
       </w:pPr>
-      <w:hyperlink w:anchor="_Toc93613701" w:history="1">
+      <w:hyperlink w:anchor="_Toc94095407" w:history="1">
         <w:r>
           <w:rPr>
             <w:rStyle w:val="Hyperlink"/>
@@ -4691,7 +4691,7 @@
             <w:noProof/>
             <w:webHidden/>
           </w:rPr>
-          <w:instrText xml:space="preserve"> PAGEREF _Toc93613701 \h </w:instrText>
+          <w:instrText xml:space="preserve"> PAGEREF _Toc94095407 \h </w:instrText>
         </w:r>
         <w:r>
           <w:rPr>
@@ -4732,7 +4732,7 @@
           <w:szCs w:val="22"/>
         </w:rPr>
       </w:pPr>
-      <w:hyperlink w:anchor="_Toc93613702" w:history="1">
+      <w:hyperlink w:anchor="_Toc94095408" w:history="1">
         <w:r>
           <w:rPr>
             <w:rStyle w:val="Hyperlink"/>
@@ -4759,7 +4759,7 @@
             <w:noProof/>
             <w:webHidden/>
           </w:rPr>
-          <w:instrText xml:space="preserve"> PAGEREF _Toc93613702 \h </w:instrText>
+          <w:instrText xml:space="preserve"> PAGEREF _Toc94095408 \h </w:instrText>
         </w:r>
         <w:r>
           <w:rPr>
@@ -4800,7 +4800,7 @@
           <w:szCs w:val="22"/>
         </w:rPr>
       </w:pPr>
-      <w:hyperlink w:anchor="_Toc93613703" w:history="1">
+      <w:hyperlink w:anchor="_Toc94095409" w:history="1">
         <w:r>
           <w:rPr>
             <w:rStyle w:val="Hyperlink"/>
@@ -4827,7 +4827,7 @@
             <w:noProof/>
             <w:webHidden/>
           </w:rPr>
-          <w:instrText xml:space="preserve"> PAGEREF _Toc93613703 \h </w:instrText>
+          <w:instrText xml:space="preserve"> PAGEREF _Toc94095409 \h </w:instrText>
         </w:r>
         <w:r>
           <w:rPr>
@@ -4873,7 +4873,7 @@
           <w:szCs w:val="22"/>
         </w:rPr>
       </w:pPr>
-      <w:hyperlink w:anchor="_Toc93613704" w:history="1">
+      <w:hyperlink w:anchor="_Toc94095410" w:history="1">
         <w:r>
           <w:rPr>
             <w:rStyle w:val="Hyperlink"/>
@@ -4917,7 +4917,7 @@
             <w:noProof/>
             <w:webHidden/>
           </w:rPr>
-          <w:instrText xml:space="preserve"> PAGEREF _Toc93613704 \h </w:instrText>
+          <w:instrText xml:space="preserve"> PAGEREF _Toc94095410 \h </w:instrText>
         </w:r>
         <w:r>
           <w:rPr>
@@ -4958,7 +4958,7 @@
           <w:szCs w:val="22"/>
         </w:rPr>
       </w:pPr>
-      <w:hyperlink w:anchor="_Toc93613705" w:history="1">
+      <w:hyperlink w:anchor="_Toc94095411" w:history="1">
         <w:r>
           <w:rPr>
             <w:rStyle w:val="Hyperlink"/>
@@ -4985,7 +4985,7 @@
             <w:noProof/>
             <w:webHidden/>
           </w:rPr>
-          <w:instrText xml:space="preserve"> PAGEREF _Toc93613705 \h </w:instrText>
+          <w:instrText xml:space="preserve"> PAGEREF _Toc94095411 \h </w:instrText>
         </w:r>
         <w:r>
           <w:rPr>
@@ -5052,7 +5052,7 @@
       <w:pPr>
         <w:pStyle w:val="Heading1"/>
       </w:pPr>
-      <w:bookmarkStart w:id="0" w:name="_Toc93613642"/>
+      <w:bookmarkStart w:id="0" w:name="_Toc94095348"/>
       <w:r>
         <w:lastRenderedPageBreak/>
         <w:t>Introduction</w:t>
@@ -5120,7 +5120,7 @@
       <w:pPr>
         <w:pStyle w:val="Heading2"/>
       </w:pPr>
-      <w:bookmarkStart w:id="1" w:name="_Toc93613643"/>
+      <w:bookmarkStart w:id="1" w:name="_Toc94095349"/>
       <w:r>
         <w:t>Player</w:t>
       </w:r>
@@ -5162,7 +5162,7 @@
       <w:pPr>
         <w:pStyle w:val="Heading2"/>
       </w:pPr>
-      <w:bookmarkStart w:id="2" w:name="_Toc93613644"/>
+      <w:bookmarkStart w:id="2" w:name="_Toc94095350"/>
       <w:r>
         <w:t>Materials</w:t>
       </w:r>
@@ -5300,7 +5300,7 @@
       <w:pPr>
         <w:pStyle w:val="Heading2"/>
       </w:pPr>
-      <w:bookmarkStart w:id="3" w:name="_Toc93613645"/>
+      <w:bookmarkStart w:id="3" w:name="_Toc94095351"/>
       <w:r>
         <w:lastRenderedPageBreak/>
         <w:t>Character</w:t>
@@ -5690,7 +5690,7 @@
       <w:pPr>
         <w:pStyle w:val="Heading1"/>
       </w:pPr>
-      <w:bookmarkStart w:id="4" w:name="_Toc93613646"/>
+      <w:bookmarkStart w:id="4" w:name="_Toc94095352"/>
       <w:r>
         <w:lastRenderedPageBreak/>
         <w:t>Traits</w:t>
@@ -5762,7 +5762,7 @@
       <w:pPr>
         <w:pStyle w:val="Heading2"/>
       </w:pPr>
-      <w:bookmarkStart w:id="5" w:name="_Toc93613647"/>
+      <w:bookmarkStart w:id="5" w:name="_Toc94095353"/>
       <w:r>
         <w:t>Inspiration</w:t>
       </w:r>
@@ -5878,7 +5878,7 @@
       <w:pPr>
         <w:pStyle w:val="Heading2"/>
       </w:pPr>
-      <w:bookmarkStart w:id="6" w:name="_Toc93613648"/>
+      <w:bookmarkStart w:id="6" w:name="_Toc94095354"/>
       <w:r>
         <w:t>Hindering</w:t>
       </w:r>
@@ -5918,7 +5918,7 @@
       <w:pPr>
         <w:pStyle w:val="Heading2"/>
       </w:pPr>
-      <w:bookmarkStart w:id="7" w:name="_Toc93613649"/>
+      <w:bookmarkStart w:id="7" w:name="_Toc94095355"/>
       <w:r>
         <w:t>Ancestries and lineages</w:t>
       </w:r>
@@ -5951,7 +5951,7 @@
       <w:pPr>
         <w:pStyle w:val="Heading1"/>
       </w:pPr>
-      <w:bookmarkStart w:id="8" w:name="_Toc93613650"/>
+      <w:bookmarkStart w:id="8" w:name="_Toc94095356"/>
       <w:r>
         <w:lastRenderedPageBreak/>
         <w:t>Skills</w:t>
@@ -5987,7 +5987,7 @@
       <w:pPr>
         <w:pStyle w:val="Heading2"/>
       </w:pPr>
-      <w:bookmarkStart w:id="9" w:name="_Toc93613651"/>
+      <w:bookmarkStart w:id="9" w:name="_Toc94095357"/>
       <w:r>
         <w:t>Skill rolls</w:t>
       </w:r>
@@ -7338,7 +7338,7 @@
       <w:pPr>
         <w:pStyle w:val="Heading2"/>
       </w:pPr>
-      <w:bookmarkStart w:id="10" w:name="_Toc93613652"/>
+      <w:bookmarkStart w:id="10" w:name="_Toc94095358"/>
       <w:r>
         <w:t>Skill list</w:t>
       </w:r>
@@ -8178,7 +8178,7 @@
       <w:r>
         <w:br w:type="page"/>
       </w:r>
-      <w:bookmarkStart w:id="11" w:name="_Toc93613653"/>
+      <w:bookmarkStart w:id="11" w:name="_Toc94095359"/>
       <w:r>
         <w:lastRenderedPageBreak/>
         <w:t>Talents</w:t>
@@ -8220,7 +8220,7 @@
       <w:pPr>
         <w:pStyle w:val="Heading2"/>
       </w:pPr>
-      <w:bookmarkStart w:id="12" w:name="_Toc93613654"/>
+      <w:bookmarkStart w:id="12" w:name="_Toc94095360"/>
       <w:r>
         <w:t>Character talents</w:t>
       </w:r>
@@ -8283,7 +8283,7 @@
       <w:pPr>
         <w:pStyle w:val="Heading2"/>
       </w:pPr>
-      <w:bookmarkStart w:id="13" w:name="_Toc93613655"/>
+      <w:bookmarkStart w:id="13" w:name="_Toc94095361"/>
       <w:r>
         <w:t>Skill talents</w:t>
       </w:r>
@@ -8483,7 +8483,7 @@
       <w:pPr>
         <w:pStyle w:val="Heading2"/>
       </w:pPr>
-      <w:bookmarkStart w:id="14" w:name="_Toc93613656"/>
+      <w:bookmarkStart w:id="14" w:name="_Toc94095362"/>
       <w:r>
         <w:t>Combat talents</w:t>
       </w:r>
@@ -8779,7 +8779,7 @@
       <w:pPr>
         <w:pStyle w:val="Heading2"/>
       </w:pPr>
-      <w:bookmarkStart w:id="15" w:name="_Toc93613657"/>
+      <w:bookmarkStart w:id="15" w:name="_Toc94095363"/>
       <w:r>
         <w:t>Special talents: Alchemy</w:t>
       </w:r>
@@ -8833,7 +8833,7 @@
       <w:pPr>
         <w:pStyle w:val="Heading2"/>
       </w:pPr>
-      <w:bookmarkStart w:id="16" w:name="_Toc93613658"/>
+      <w:bookmarkStart w:id="16" w:name="_Toc94095364"/>
       <w:r>
         <w:t>Special talents: Sorcery</w:t>
       </w:r>
@@ -8950,7 +8950,7 @@
       <w:pPr>
         <w:pStyle w:val="Heading1"/>
       </w:pPr>
-      <w:bookmarkStart w:id="17" w:name="_Toc93613659"/>
+      <w:bookmarkStart w:id="17" w:name="_Toc94095365"/>
       <w:r>
         <w:lastRenderedPageBreak/>
         <w:t>Character creation</w:t>
@@ -9056,7 +9056,7 @@
       <w:pPr>
         <w:pStyle w:val="Heading2"/>
       </w:pPr>
-      <w:bookmarkStart w:id="18" w:name="_Toc93613660"/>
+      <w:bookmarkStart w:id="18" w:name="_Toc94095366"/>
       <w:r>
         <w:t>Writing down traits</w:t>
       </w:r>
@@ -9151,7 +9151,7 @@
       <w:pPr>
         <w:pStyle w:val="Heading2"/>
       </w:pPr>
-      <w:bookmarkStart w:id="19" w:name="_Toc93613661"/>
+      <w:bookmarkStart w:id="19" w:name="_Toc94095367"/>
       <w:r>
         <w:t>Assigning skill levels</w:t>
       </w:r>
@@ -9201,7 +9201,7 @@
       <w:pPr>
         <w:pStyle w:val="Heading2"/>
       </w:pPr>
-      <w:bookmarkStart w:id="20" w:name="_Toc93613662"/>
+      <w:bookmarkStart w:id="20" w:name="_Toc94095368"/>
       <w:r>
         <w:t>Choos</w:t>
       </w:r>
@@ -9234,7 +9234,7 @@
       <w:pPr>
         <w:pStyle w:val="Heading2"/>
       </w:pPr>
-      <w:bookmarkStart w:id="21" w:name="_Toc93613663"/>
+      <w:bookmarkStart w:id="21" w:name="_Toc94095369"/>
       <w:r>
         <w:t xml:space="preserve">Calculating </w:t>
       </w:r>
@@ -9302,7 +9302,7 @@
       <w:pPr>
         <w:pStyle w:val="Heading2"/>
       </w:pPr>
-      <w:bookmarkStart w:id="22" w:name="_Toc93613664"/>
+      <w:bookmarkStart w:id="22" w:name="_Toc94095370"/>
       <w:r>
         <w:lastRenderedPageBreak/>
         <w:t>Acquiring gear</w:t>
@@ -9463,7 +9463,7 @@
       <w:pPr>
         <w:pStyle w:val="Heading2"/>
       </w:pPr>
-      <w:bookmarkStart w:id="23" w:name="_Toc93613665"/>
+      <w:bookmarkStart w:id="23" w:name="_Toc94095371"/>
       <w:r>
         <w:t>Naming them</w:t>
       </w:r>
@@ -9504,7 +9504,7 @@
       <w:pPr>
         <w:pStyle w:val="Heading1"/>
       </w:pPr>
-      <w:bookmarkStart w:id="24" w:name="_Toc93613666"/>
+      <w:bookmarkStart w:id="24" w:name="_Toc94095372"/>
       <w:r>
         <w:lastRenderedPageBreak/>
         <w:t>Damage and conditions</w:t>
@@ -9639,7 +9639,7 @@
       <w:pPr>
         <w:pStyle w:val="Heading2"/>
       </w:pPr>
-      <w:bookmarkStart w:id="25" w:name="_Toc93613667"/>
+      <w:bookmarkStart w:id="25" w:name="_Toc94095373"/>
       <w:r>
         <w:t>Types of conditions</w:t>
       </w:r>
@@ -9960,7 +9960,7 @@
       <w:pPr>
         <w:pStyle w:val="Heading2"/>
       </w:pPr>
-      <w:bookmarkStart w:id="26" w:name="_Toc93613668"/>
+      <w:bookmarkStart w:id="26" w:name="_Toc94095374"/>
       <w:r>
         <w:t>Taking damage</w:t>
       </w:r>
@@ -10456,7 +10456,7 @@
       <w:pPr>
         <w:pStyle w:val="Heading2"/>
       </w:pPr>
-      <w:bookmarkStart w:id="27" w:name="_Toc93613669"/>
+      <w:bookmarkStart w:id="27" w:name="_Toc94095375"/>
       <w:r>
         <w:t>Resilience</w:t>
       </w:r>
@@ -10564,7 +10564,7 @@
       <w:pPr>
         <w:pStyle w:val="Heading2"/>
       </w:pPr>
-      <w:bookmarkStart w:id="28" w:name="_Toc93613670"/>
+      <w:bookmarkStart w:id="28" w:name="_Toc94095376"/>
       <w:r>
         <w:t>Recovery</w:t>
       </w:r>
@@ -11866,7 +11866,7 @@
       <w:pPr>
         <w:pStyle w:val="Heading2"/>
       </w:pPr>
-      <w:bookmarkStart w:id="29" w:name="_Toc93613671"/>
+      <w:bookmarkStart w:id="29" w:name="_Toc94095377"/>
       <w:r>
         <w:t>First aid and medical care</w:t>
       </w:r>
@@ -11988,7 +11988,7 @@
       <w:pPr>
         <w:pStyle w:val="Heading2"/>
       </w:pPr>
-      <w:bookmarkStart w:id="30" w:name="_Toc93613672"/>
+      <w:bookmarkStart w:id="30" w:name="_Toc94095378"/>
       <w:r>
         <w:t>Special conditions</w:t>
       </w:r>
@@ -12039,7 +12039,7 @@
       <w:pPr>
         <w:pStyle w:val="Heading2"/>
       </w:pPr>
-      <w:bookmarkStart w:id="31" w:name="_Toc93613673"/>
+      <w:bookmarkStart w:id="31" w:name="_Toc94095379"/>
       <w:r>
         <w:t>Fatigue</w:t>
       </w:r>
@@ -12204,7 +12204,7 @@
       <w:pPr>
         <w:pStyle w:val="Heading2"/>
       </w:pPr>
-      <w:bookmarkStart w:id="32" w:name="_Toc93613674"/>
+      <w:bookmarkStart w:id="32" w:name="_Toc94095380"/>
       <w:r>
         <w:t>Desperation</w:t>
       </w:r>
@@ -12270,7 +12270,7 @@
       <w:pPr>
         <w:pStyle w:val="Heading2"/>
       </w:pPr>
-      <w:bookmarkStart w:id="33" w:name="_Toc93613675"/>
+      <w:bookmarkStart w:id="33" w:name="_Toc94095381"/>
       <w:r>
         <w:t>What about insanity?</w:t>
       </w:r>
@@ -12312,7 +12312,7 @@
       <w:pPr>
         <w:pStyle w:val="Heading1"/>
       </w:pPr>
-      <w:bookmarkStart w:id="34" w:name="_Toc93613676"/>
+      <w:bookmarkStart w:id="34" w:name="_Toc94095382"/>
       <w:r>
         <w:lastRenderedPageBreak/>
         <w:t>Hits, weapons, and armor</w:t>
@@ -12387,7 +12387,7 @@
       <w:pPr>
         <w:pStyle w:val="Heading2"/>
       </w:pPr>
-      <w:bookmarkStart w:id="35" w:name="_Toc93613677"/>
+      <w:bookmarkStart w:id="35" w:name="_Toc94095383"/>
       <w:r>
         <w:t>Melee weapons</w:t>
       </w:r>
@@ -13040,7 +13040,7 @@
       <w:pPr>
         <w:pStyle w:val="Heading2"/>
       </w:pPr>
-      <w:bookmarkStart w:id="36" w:name="_Toc93613678"/>
+      <w:bookmarkStart w:id="36" w:name="_Toc94095384"/>
       <w:r>
         <w:t>Ranged weapons</w:t>
       </w:r>
@@ -13430,7 +13430,7 @@
       <w:pPr>
         <w:pStyle w:val="Heading2"/>
       </w:pPr>
-      <w:bookmarkStart w:id="37" w:name="_Toc93613679"/>
+      <w:bookmarkStart w:id="37" w:name="_Toc94095385"/>
       <w:r>
         <w:t>Armor</w:t>
       </w:r>
@@ -13777,7 +13777,7 @@
       <w:pPr>
         <w:pStyle w:val="Heading2"/>
       </w:pPr>
-      <w:bookmarkStart w:id="38" w:name="_Toc93613680"/>
+      <w:bookmarkStart w:id="38" w:name="_Toc94095386"/>
       <w:r>
         <w:t>Mental</w:t>
       </w:r>
@@ -14049,7 +14049,7 @@
       <w:pPr>
         <w:pStyle w:val="Heading1"/>
       </w:pPr>
-      <w:bookmarkStart w:id="39" w:name="_Toc93613681"/>
+      <w:bookmarkStart w:id="39" w:name="_Toc94095387"/>
       <w:r>
         <w:lastRenderedPageBreak/>
         <w:t>Gear</w:t>
@@ -14219,13 +14219,85 @@
           </w:tcPr>
           <w:p>
             <w:r>
-              <w:t xml:space="preserve">This sizeable bundle of coins can be spent before or after a Resources roll. If spent before the roll, each unit of cash spent reduces the TN of the roll by 1. If this drops the TN to 7 or lower, the roll automatically succeeds. If spent after a Resources roll, each unit of cash spent </w:t>
+              <w:t>This sizeable bundle of coins can be spent before or after a Resources roll. If spent before the roll,</w:t>
+            </w:r>
+            <w:r>
+              <w:t xml:space="preserve"> the TN is reduced according to the </w:t>
+            </w:r>
+            <w:r>
+              <w:t>rules</w:t>
+            </w:r>
+            <w:r>
+              <w:t xml:space="preserve"> below</w:t>
+            </w:r>
+            <w:r>
+              <w:t xml:space="preserve">. If this drops the TN to 7 or lower, the roll automatically succeeds. If spent after a Resources roll, </w:t>
+            </w:r>
+            <w:r>
+              <w:t>spending cash equal to the TN minus 7 (after factoring in cash spent before the roll)</w:t>
+            </w:r>
+            <w:r>
+              <w:t xml:space="preserve"> </w:t>
             </w:r>
             <w:r>
               <w:t>allows one die to be rerolled</w:t>
             </w:r>
             <w:r>
               <w:t>.</w:t>
+            </w:r>
+          </w:p>
+          <w:p/>
+          <w:p>
+            <w:r>
+              <w:t xml:space="preserve">When spending cash before the roll, </w:t>
+            </w:r>
+            <w:r>
+              <w:t xml:space="preserve">reducing the TN by </w:t>
+            </w:r>
+            <w:r>
+              <w:t xml:space="preserve">a </w:t>
+            </w:r>
+            <w:r>
+              <w:t>certain value</w:t>
+            </w:r>
+            <w:r>
+              <w:t xml:space="preserve"> requires spending cash equal to that </w:t>
+            </w:r>
+            <w:r>
+              <w:t>value</w:t>
+            </w:r>
+            <w:r>
+              <w:t xml:space="preserve"> squared. In other words, reducing the TN by 1 requires spending 1 unit of cash, reducing it by 2 requires spending 4 units of cash, reducing it by 3 requires spending 9 units of cash, and so on.</w:t>
+            </w:r>
+            <w:r>
+              <w:t xml:space="preserve"> Skill levels aren’t linear, but </w:t>
+            </w:r>
+            <w:r>
+              <w:t>how much money weighs is</w:t>
+            </w:r>
+            <w:r>
+              <w:t>.</w:t>
+            </w:r>
+          </w:p>
+          <w:p/>
+          <w:p>
+            <w:r>
+              <w:t xml:space="preserve">If an item has a starting Resources TN of 7 or below, it still requires expending at least one unit of cash </w:t>
+            </w:r>
+            <w:r>
+              <w:t>to</w:t>
+            </w:r>
+            <w:r>
+              <w:t xml:space="preserve"> buy it outright</w:t>
+            </w:r>
+            <w:r>
+              <w:t xml:space="preserve">, </w:t>
+            </w:r>
+            <w:r>
+              <w:t>and thus</w:t>
+            </w:r>
+            <w:r>
+              <w:t xml:space="preserve"> avoid the roll. </w:t>
             </w:r>
           </w:p>
         </w:tc>
@@ -14329,7 +14401,11 @@
           </w:tcPr>
           <w:p>
             <w:r>
-              <w:t>Allows you to ignore an injury from rain or cold weather. Once the cloak has been used, it cannot be used again until it has time to dry by a campfire or in a warm, dry place.</w:t>
+              <w:t xml:space="preserve">Allows you to ignore an injury from rain or cold weather. Once the cloak has been used, it cannot be </w:t>
+            </w:r>
+            <w:r>
+              <w:lastRenderedPageBreak/>
+              <w:t>used again until it has time to dry by a campfire or in a warm, dry place.</w:t>
             </w:r>
           </w:p>
         </w:tc>
@@ -14339,6 +14415,7 @@
           </w:tcPr>
           <w:p>
             <w:r>
+              <w:lastRenderedPageBreak/>
               <w:t>8</w:t>
             </w:r>
           </w:p>
@@ -14477,11 +14554,7 @@
               <w:t>reroll a single die</w:t>
             </w:r>
             <w:r>
-              <w:t xml:space="preserve"> on </w:t>
-            </w:r>
-            <w:r>
-              <w:lastRenderedPageBreak/>
-              <w:t>a Lore or Survival roll when giving first aid, or on a Lore roll when rendering medical care. It may be used five times before being discarded.</w:t>
+              <w:t xml:space="preserve"> on a Lore or Survival roll when giving first aid, or on a Lore roll when rendering medical care. It may be used five times before being discarded.</w:t>
             </w:r>
           </w:p>
         </w:tc>
@@ -14491,7 +14564,6 @@
           </w:tcPr>
           <w:p>
             <w:r>
-              <w:lastRenderedPageBreak/>
               <w:t>9</w:t>
             </w:r>
           </w:p>
@@ -14819,6 +14891,7 @@
           </w:tcPr>
           <w:p>
             <w:r>
+              <w:lastRenderedPageBreak/>
               <w:t>Campfire</w:t>
             </w:r>
           </w:p>
@@ -14981,11 +15054,7 @@
               </w:rPr>
             </w:pPr>
             <w:r>
-              <w:t xml:space="preserve">This small clay figurine, carved with intricate lines and anointed in arcane oils, provides a focus for a sorcerer to </w:t>
-            </w:r>
-            <w:r>
-              <w:lastRenderedPageBreak/>
-              <w:t xml:space="preserve">channel their magic. This item may be used to </w:t>
+              <w:t xml:space="preserve">This small clay figurine, carved with intricate lines and anointed in arcane oils, provides a focus for a sorcerer to channel their magic. This item may be used to </w:t>
             </w:r>
             <w:r>
               <w:t>reroll a single die</w:t>
@@ -15013,7 +15082,6 @@
               </w:rPr>
             </w:pPr>
             <w:r>
-              <w:lastRenderedPageBreak/>
               <w:t>9</w:t>
             </w:r>
           </w:p>
@@ -15179,7 +15247,7 @@
       <w:pPr>
         <w:pStyle w:val="Heading1"/>
       </w:pPr>
-      <w:bookmarkStart w:id="40" w:name="_Toc93613682"/>
+      <w:bookmarkStart w:id="40" w:name="_Toc94095388"/>
       <w:r>
         <w:lastRenderedPageBreak/>
         <w:t>Sorcery</w:t>
@@ -15195,7 +15263,7 @@
       <w:pPr>
         <w:pStyle w:val="Heading2"/>
       </w:pPr>
-      <w:bookmarkStart w:id="41" w:name="_Toc93613683"/>
+      <w:bookmarkStart w:id="41" w:name="_Toc94095389"/>
       <w:r>
         <w:t>Casting a spell</w:t>
       </w:r>
@@ -15239,7 +15307,7 @@
       <w:pPr>
         <w:pStyle w:val="Heading2"/>
       </w:pPr>
-      <w:bookmarkStart w:id="42" w:name="_Toc93613684"/>
+      <w:bookmarkStart w:id="42" w:name="_Toc94095390"/>
       <w:r>
         <w:t>Burn</w:t>
       </w:r>
@@ -15434,7 +15502,7 @@
       <w:pPr>
         <w:pStyle w:val="Heading2"/>
       </w:pPr>
-      <w:bookmarkStart w:id="43" w:name="_Toc93613685"/>
+      <w:bookmarkStart w:id="43" w:name="_Toc94095391"/>
       <w:r>
         <w:lastRenderedPageBreak/>
         <w:t>Minions</w:t>
@@ -15481,7 +15549,7 @@
       <w:pPr>
         <w:pStyle w:val="Heading2"/>
       </w:pPr>
-      <w:bookmarkStart w:id="44" w:name="_Toc93613686"/>
+      <w:bookmarkStart w:id="44" w:name="_Toc94095392"/>
       <w:r>
         <w:t>Slots</w:t>
       </w:r>
@@ -15521,7 +15589,7 @@
       <w:pPr>
         <w:pStyle w:val="Heading2"/>
       </w:pPr>
-      <w:bookmarkStart w:id="45" w:name="_Toc93613687"/>
+      <w:bookmarkStart w:id="45" w:name="_Toc94095393"/>
       <w:r>
         <w:t>Spellbooks</w:t>
       </w:r>
@@ -15551,7 +15619,7 @@
       <w:pPr>
         <w:pStyle w:val="Heading2"/>
       </w:pPr>
-      <w:bookmarkStart w:id="46" w:name="_Toc93613688"/>
+      <w:bookmarkStart w:id="46" w:name="_Toc94095394"/>
       <w:r>
         <w:lastRenderedPageBreak/>
         <w:t>Memorization</w:t>
@@ -15717,7 +15785,7 @@
       <w:pPr>
         <w:pStyle w:val="Heading2"/>
       </w:pPr>
-      <w:bookmarkStart w:id="47" w:name="_Toc93613689"/>
+      <w:bookmarkStart w:id="47" w:name="_Toc94095395"/>
       <w:r>
         <w:t>Spells (complexity 1)</w:t>
       </w:r>
@@ -16499,7 +16567,7 @@
       <w:pPr>
         <w:pStyle w:val="Heading2"/>
       </w:pPr>
-      <w:bookmarkStart w:id="48" w:name="_Toc93613690"/>
+      <w:bookmarkStart w:id="48" w:name="_Toc94095396"/>
       <w:r>
         <w:t>Spells (</w:t>
       </w:r>
@@ -17018,7 +17086,7 @@
       <w:pPr>
         <w:pStyle w:val="Heading2"/>
       </w:pPr>
-      <w:bookmarkStart w:id="49" w:name="_Toc93613691"/>
+      <w:bookmarkStart w:id="49" w:name="_Toc94095397"/>
       <w:r>
         <w:t>Ritual</w:t>
       </w:r>
@@ -17162,7 +17230,7 @@
       <w:pPr>
         <w:pStyle w:val="Heading1"/>
       </w:pPr>
-      <w:bookmarkStart w:id="50" w:name="_Toc93613692"/>
+      <w:bookmarkStart w:id="50" w:name="_Toc94095398"/>
       <w:r>
         <w:lastRenderedPageBreak/>
         <w:t>Running the game</w:t>
@@ -17224,7 +17292,7 @@
       <w:pPr>
         <w:pStyle w:val="Heading2"/>
       </w:pPr>
-      <w:bookmarkStart w:id="51" w:name="_Toc93613693"/>
+      <w:bookmarkStart w:id="51" w:name="_Toc94095399"/>
       <w:r>
         <w:t>Time and distance</w:t>
       </w:r>
@@ -17259,7 +17327,7 @@
       <w:pPr>
         <w:pStyle w:val="Heading2"/>
       </w:pPr>
-      <w:bookmarkStart w:id="52" w:name="_Toc93613694"/>
+      <w:bookmarkStart w:id="52" w:name="_Toc94095400"/>
       <w:r>
         <w:t>Light</w:t>
       </w:r>
@@ -17320,7 +17388,7 @@
       <w:pPr>
         <w:pStyle w:val="Heading2"/>
       </w:pPr>
-      <w:bookmarkStart w:id="53" w:name="_Toc93613695"/>
+      <w:bookmarkStart w:id="53" w:name="_Toc94095401"/>
       <w:r>
         <w:t>Adventuring on a schedule</w:t>
       </w:r>
@@ -17447,7 +17515,7 @@
       <w:pPr>
         <w:pStyle w:val="Heading2"/>
       </w:pPr>
-      <w:bookmarkStart w:id="54" w:name="_Toc93613696"/>
+      <w:bookmarkStart w:id="54" w:name="_Toc94095402"/>
       <w:r>
         <w:t>Minor rest phase</w:t>
       </w:r>
@@ -17545,7 +17613,7 @@
       <w:pPr>
         <w:pStyle w:val="Heading2"/>
       </w:pPr>
-      <w:bookmarkStart w:id="55" w:name="_Toc93613697"/>
+      <w:bookmarkStart w:id="55" w:name="_Toc94095403"/>
       <w:r>
         <w:t>Major rest phase</w:t>
       </w:r>
@@ -17751,7 +17819,7 @@
       <w:pPr>
         <w:pStyle w:val="Heading2"/>
       </w:pPr>
-      <w:bookmarkStart w:id="56" w:name="_Toc93613698"/>
+      <w:bookmarkStart w:id="56" w:name="_Toc94095404"/>
       <w:r>
         <w:t>Simple food and light</w:t>
       </w:r>
@@ -17823,7 +17891,7 @@
       <w:pPr>
         <w:pStyle w:val="Heading1"/>
       </w:pPr>
-      <w:bookmarkStart w:id="57" w:name="_Toc93613699"/>
+      <w:bookmarkStart w:id="57" w:name="_Toc94095405"/>
       <w:r>
         <w:lastRenderedPageBreak/>
         <w:t xml:space="preserve">End of </w:t>
@@ -17944,7 +18012,7 @@
       <w:pPr>
         <w:pStyle w:val="Heading1"/>
       </w:pPr>
-      <w:bookmarkStart w:id="58" w:name="_Toc93613700"/>
+      <w:bookmarkStart w:id="58" w:name="_Toc94095406"/>
       <w:r>
         <w:lastRenderedPageBreak/>
         <w:t>NPCs and monsters</w:t>
@@ -17980,7 +18048,7 @@
       <w:pPr>
         <w:pStyle w:val="Heading2"/>
       </w:pPr>
-      <w:bookmarkStart w:id="59" w:name="_Toc93613701"/>
+      <w:bookmarkStart w:id="59" w:name="_Toc94095407"/>
       <w:r>
         <w:t>Running NPCs</w:t>
       </w:r>
@@ -18821,7 +18889,7 @@
       <w:pPr>
         <w:pStyle w:val="Heading2"/>
       </w:pPr>
-      <w:bookmarkStart w:id="60" w:name="_Toc93613702"/>
+      <w:bookmarkStart w:id="60" w:name="_Toc94095408"/>
       <w:r>
         <w:t xml:space="preserve">Building </w:t>
       </w:r>
@@ -19082,7 +19150,7 @@
       <w:pPr>
         <w:pStyle w:val="Heading2"/>
       </w:pPr>
-      <w:bookmarkStart w:id="61" w:name="_Toc93613703"/>
+      <w:bookmarkStart w:id="61" w:name="_Toc94095409"/>
       <w:r>
         <w:t>Rogues</w:t>
       </w:r>
@@ -20423,7 +20491,7 @@
       <w:pPr>
         <w:pStyle w:val="Heading1"/>
       </w:pPr>
-      <w:bookmarkStart w:id="62" w:name="_Toc93613704"/>
+      <w:bookmarkStart w:id="62" w:name="_Toc94095410"/>
       <w:r>
         <w:lastRenderedPageBreak/>
         <w:t>Making the game your own</w:t>
@@ -20442,7 +20510,7 @@
       <w:pPr>
         <w:pStyle w:val="Heading2"/>
       </w:pPr>
-      <w:bookmarkStart w:id="63" w:name="_Toc93613705"/>
+      <w:bookmarkStart w:id="63" w:name="_Toc94095411"/>
       <w:r>
         <w:t>Representing Sorcery and supernatural abilities</w:t>
       </w:r>
@@ -21282,12 +21350,12 @@
 <w:numbering xmlns:wpc="http://schemas.microsoft.com/office/word/2010/wordprocessingCanvas" xmlns:cx="http://schemas.microsoft.com/office/drawing/2014/chartex" xmlns:cx1="http://schemas.microsoft.com/office/drawing/2015/9/8/chartex" xmlns:cx2="http://schemas.microsoft.com/office/drawing/2015/10/21/chartex" xmlns:cx3="http://schemas.microsoft.com/office/drawing/2016/5/9/chartex" xmlns:cx4="http://schemas.microsoft.com/office/drawing/2016/5/10/chartex" xmlns:cx5="http://schemas.microsoft.com/office/drawing/2016/5/11/chartex" xmlns:cx6="http://schemas.microsoft.com/office/drawing/2016/5/12/chartex" xmlns:cx7="http://schemas.microsoft.com/office/drawing/2016/5/13/chartex" xmlns:cx8="http://schemas.microsoft.com/office/drawing/2016/5/14/chartex" xmlns:mc="http://schemas.openxmlformats.org/markup-compatibility/2006" xmlns:aink="http://schemas.microsoft.com/office/drawing/2016/ink" xmlns:am3d="http://schemas.microsoft.com/office/drawing/2017/model3d" xmlns:o="urn:schemas-microsoft-com:office:office" xmlns:r="http://schemas.openxmlformats.org/officeDocument/2006/relationships" xmlns:m="http://schemas.openxmlformats.org/officeDocument/2006/math" xmlns:v="urn:schemas-microsoft-com:vml" xmlns:wp14="http://schemas.microsoft.com/office/word/2010/wordprocessingDrawing" xmlns:wp="http://schemas.openxmlformats.org/drawingml/2006/wordprocessingDrawing" xmlns:w10="urn:schemas-microsoft-com:office:word" xmlns:w="http://schemas.openxmlformats.org/wordprocessingml/2006/main" xmlns:w14="http://schemas.microsoft.com/office/word/2010/wordml" xmlns:w15="http://schemas.microsoft.com/office/word/2012/wordml" xmlns:w16cex="http://schemas.microsoft.com/office/word/2018/wordml/cex" xmlns:w16cid="http://schemas.microsoft.com/office/word/2016/wordml/cid" xmlns:w16="http://schemas.microsoft.com/office/word/2018/wordml" xmlns:w16sdtdh="http://schemas.microsoft.com/office/word/2020/wordml/sdtdatahash" xmlns:w16se="http://schemas.microsoft.com/office/word/2015/wordml/symex" xmlns:wpg="http://schemas.microsoft.com/office/word/2010/wordprocessingGroup" xmlns:wpi="http://schemas.microsoft.com/office/word/2010/wordprocessingInk" xmlns:wne="http://schemas.microsoft.com/office/word/2006/wordml" xmlns:wps="http://schemas.microsoft.com/office/word/2010/wordprocessingShape" mc:Ignorable="w14 w15 w16se w16cid w16 w16cex w16sdtdh wp14">
   <w:numPicBullet w:numPicBulletId="0">
     <w:pict>
-      <v:rect id="_x0000_i1026" style="width:0;height:1.5pt" o:hralign="center" o:bullet="t" o:hrstd="t" o:hr="t" fillcolor="#a0a0a0" stroked="f"/>
+      <v:rect id="_x0000_i1076" style="width:0;height:1.5pt" o:hralign="center" o:bullet="t" o:hrstd="t" o:hr="t" fillcolor="#a0a0a0" stroked="f"/>
     </w:pict>
   </w:numPicBullet>
   <w:numPicBullet w:numPicBulletId="1">
     <w:pict>
-      <v:rect id="_x0000_i1027" style="width:0;height:1.5pt" o:hralign="center" o:bullet="t" o:hrstd="t" o:hr="t" fillcolor="#a0a0a0" stroked="f"/>
+      <v:rect id="_x0000_i1077" style="width:0;height:1.5pt" o:hralign="center" o:bullet="t" o:hrstd="t" o:hr="t" fillcolor="#a0a0a0" stroked="f"/>
     </w:pict>
   </w:numPicBullet>
   <w:abstractNum w:abstractNumId="0" w15:restartNumberingAfterBreak="0">

</xml_diff>

<commit_message>
Minor clarifications of language.
</commit_message>
<xml_diff>
--- a/Ikaros.docx
+++ b/Ikaros.docx
@@ -11907,7 +11907,19 @@
         <w:t xml:space="preserve">, and must be performed within one hour of the injury being acquired. </w:t>
       </w:r>
       <w:r>
-        <w:t>On a successful roll, reduce the value of the injury by one. An injury may only be reduced from first aid once.</w:t>
+        <w:t xml:space="preserve">On a successful roll, reduce the value of the injury by one. </w:t>
+      </w:r>
+      <w:r>
+        <w:t xml:space="preserve">First aid can only be </w:t>
+      </w:r>
+      <w:r>
+        <w:t>attempted</w:t>
+      </w:r>
+      <w:r>
+        <w:t xml:space="preserve"> once per injury, regardless of whether it was successful</w:t>
+      </w:r>
+      <w:r>
+        <w:t>.</w:t>
       </w:r>
     </w:p>
     <w:p>
@@ -11978,10 +11990,22 @@
         <w:t>.</w:t>
       </w:r>
       <w:r>
-        <w:t xml:space="preserve"> Each character can only be the recipient of medical care once per day</w:t>
-      </w:r>
-      <w:r>
-        <w:t>, regardless of how many conditions and doctors they have.</w:t>
+        <w:t xml:space="preserve"> Each character can only be the recipient of </w:t>
+      </w:r>
+      <w:r>
+        <w:t xml:space="preserve">attempted </w:t>
+      </w:r>
+      <w:r>
+        <w:t>medical care once per day</w:t>
+      </w:r>
+      <w:r>
+        <w:t>, regardless of how many conditions and doctors they have</w:t>
+      </w:r>
+      <w:r>
+        <w:t>, or whether the roll succeeded or failed</w:t>
+      </w:r>
+      <w:r>
+        <w:t>.</w:t>
       </w:r>
     </w:p>
     <w:p>
@@ -12061,6 +12085,7 @@
         <w:pStyle w:val="Heading3"/>
       </w:pPr>
       <w:r>
+        <w:lastRenderedPageBreak/>
         <w:t>Failed rolls</w:t>
       </w:r>
     </w:p>
@@ -12087,11 +12112,7 @@
         <w:t>.</w:t>
       </w:r>
       <w:r>
-        <w:t xml:space="preserve"> Since Fatigue restores much </w:t>
-      </w:r>
-      <w:r>
-        <w:lastRenderedPageBreak/>
-        <w:t xml:space="preserve">more quickly than other conditions do, giving players Fatigue damage </w:t>
+        <w:t xml:space="preserve"> Since Fatigue restores much more quickly than other conditions do, giving players Fatigue damage </w:t>
       </w:r>
       <w:r>
         <w:t>is a good way to increase short term tension without forcing the players to take too much recovery downtime.</w:t>
@@ -12206,6 +12227,7 @@
       </w:pPr>
       <w:bookmarkStart w:id="32" w:name="_Toc94095380"/>
       <w:r>
+        <w:lastRenderedPageBreak/>
         <w:t>Desperation</w:t>
       </w:r>
       <w:bookmarkEnd w:id="32"/>
@@ -12262,42 +12284,41 @@
         </w:rPr>
       </w:pPr>
       <w:r>
+        <w:t>Desperation can never be chosen as the damaged condition for a failed roll.</w:t>
+      </w:r>
+    </w:p>
+    <w:p>
+      <w:pPr>
+        <w:pStyle w:val="Heading2"/>
+      </w:pPr>
+      <w:bookmarkStart w:id="33" w:name="_Toc94095381"/>
+      <w:r>
+        <w:t>What about insanity?</w:t>
+      </w:r>
+      <w:bookmarkEnd w:id="33"/>
+    </w:p>
+    <w:p>
+      <w:r>
+        <w:t>Insanity is a staple of the gothic horror and cosmic horror genres, started by Mary Shelley and Edgar Allen Poe, then popularized by William Hodgson and HP Lovecraft (who channeled his own racist fears into a generalized fear of the unknown). These works, and the later works inspired by them, frequently feature a generic form of insanity, based off 19th and early 20th century ideas of psychology that we now know to be incomplete at best, and wildly wrong at worst.</w:t>
+      </w:r>
+    </w:p>
+    <w:p>
+      <w:r>
+        <w:t>The emotional instability, nightmares, and visions, caused by horrific sights and traumas, that define insanity in these works are now understood to be symptomatic of post-traumatic stress disorder, or PTSD. Meanwhile, many of the characters in these stories that get sent to mental health facilities for their entirely factual (in the fiction) belief in aliens is, in the real world, most likely to be a diagnosis of schizophrenia. Similarly, the classic trope of "split personalities" is now understood to be dissociative identity disorder, a serious disease that is frequently caused by repeated exposure to extreme trauma.</w:t>
+      </w:r>
+    </w:p>
+    <w:p>
+      <w:r>
+        <w:t xml:space="preserve">For characters living with a long term mental illness, including it in a trait, allowing the player to choose when it does and does not impact their character, is best. Many players will default to putting it in their struggle trait, but it doesn’t necessarily have to be there. A mental illness could </w:t>
+      </w:r>
+      <w:r>
         <w:lastRenderedPageBreak/>
-        <w:t>Desperation can never be chosen as the damaged condition for a failed roll.</w:t>
-      </w:r>
-    </w:p>
-    <w:p>
-      <w:pPr>
-        <w:pStyle w:val="Heading2"/>
-      </w:pPr>
-      <w:bookmarkStart w:id="33" w:name="_Toc94095381"/>
-      <w:r>
-        <w:t>What about insanity?</w:t>
-      </w:r>
-      <w:bookmarkEnd w:id="33"/>
-    </w:p>
-    <w:p>
-      <w:r>
-        <w:t>Insanity is a staple of the gothic horror and cosmic horror genres, started by Mary Shelley and Edgar Allen Poe, then popularized by William Hodgson and HP Lovecraft (who channeled his own racist fears into a generalized fear of the unknown). These works, and the later works inspired by them, frequently feature a generic form of insanity, based off 19th and early 20th century ideas of psychology that we now know to be incomplete at best, and wildly wrong at worst.</w:t>
-      </w:r>
-    </w:p>
-    <w:p>
-      <w:r>
-        <w:t>The emotional instability, nightmares, and visions, caused by horrific sights and traumas, that define insanity in these works are now understood to be symptomatic of post-traumatic stress disorder, or PTSD. Meanwhile, many of the characters in these stories that get sent to mental health facilities for their entirely factual (in the fiction) belief in aliens is, in the real world, most likely to be a diagnosis of schizophrenia. Similarly, the classic trope of "split personalities" is now understood to be dissociative identity disorder, a serious disease that is frequently caused by repeated exposure to extreme trauma.</w:t>
-      </w:r>
-    </w:p>
-    <w:p>
-      <w:r>
-        <w:t>For characters living with a long term mental illness, including it in a trait, allowing the player to choose when it does and does not impact their character, is best. Many players will default to putting it in their struggle trait, but it doesn’t necessarily have to be there. A mental illness could show up in the identity trait (“Ex-childhood soldier living with CPTSD”), or the drive trait (“I must destigmatize depression”).</w:t>
-      </w:r>
-    </w:p>
-    <w:p>
-      <w:r>
-        <w:t xml:space="preserve">Short term expressions of mental illness, such as a mental breakdown or psychotic break, can be treated as a normal consequence of suffering a critical condition to the mental resilience pool. Someone subjected to </w:t>
-      </w:r>
-      <w:r>
-        <w:lastRenderedPageBreak/>
-        <w:t>repeated instances of mental overwhelming like this would likely develop a longer term response to it, which can be represented by changing a trait in the post-session. Characters who suffer multiple critical physical conditions are not required to track their joint damage, so neither are characters who suffer multiple critical mental conditions required to track them for the purpose of PTSD.</w:t>
+        <w:t>show up in the identity trait (“Ex-childhood soldier living with CPTSD”), or the drive trait (“I must destigmatize depression”).</w:t>
+      </w:r>
+    </w:p>
+    <w:p>
+      <w:r>
+        <w:t>Short term expressions of mental illness, such as a mental breakdown or psychotic break, can be treated as a normal consequence of suffering a critical condition to the mental resilience pool. Someone subjected to repeated instances of mental overwhelming like this would likely develop a longer term response to it, which can be represented by changing a trait in the post-session. Characters who suffer multiple critical physical conditions are not required to track their joint damage, so neither are characters who suffer multiple critical mental conditions required to track them for the purpose of PTSD.</w:t>
       </w:r>
     </w:p>
     <w:p>
@@ -18838,7 +18859,7 @@
         <w:t>like a</w:t>
       </w:r>
       <w:r>
-        <w:t xml:space="preserve"> rockslides</w:t>
+        <w:t xml:space="preserve"> rockslide</w:t>
       </w:r>
       <w:r>
         <w:t xml:space="preserve"> or a flood</w:t>
@@ -21350,12 +21371,12 @@
 <w:numbering xmlns:wpc="http://schemas.microsoft.com/office/word/2010/wordprocessingCanvas" xmlns:cx="http://schemas.microsoft.com/office/drawing/2014/chartex" xmlns:cx1="http://schemas.microsoft.com/office/drawing/2015/9/8/chartex" xmlns:cx2="http://schemas.microsoft.com/office/drawing/2015/10/21/chartex" xmlns:cx3="http://schemas.microsoft.com/office/drawing/2016/5/9/chartex" xmlns:cx4="http://schemas.microsoft.com/office/drawing/2016/5/10/chartex" xmlns:cx5="http://schemas.microsoft.com/office/drawing/2016/5/11/chartex" xmlns:cx6="http://schemas.microsoft.com/office/drawing/2016/5/12/chartex" xmlns:cx7="http://schemas.microsoft.com/office/drawing/2016/5/13/chartex" xmlns:cx8="http://schemas.microsoft.com/office/drawing/2016/5/14/chartex" xmlns:mc="http://schemas.openxmlformats.org/markup-compatibility/2006" xmlns:aink="http://schemas.microsoft.com/office/drawing/2016/ink" xmlns:am3d="http://schemas.microsoft.com/office/drawing/2017/model3d" xmlns:o="urn:schemas-microsoft-com:office:office" xmlns:r="http://schemas.openxmlformats.org/officeDocument/2006/relationships" xmlns:m="http://schemas.openxmlformats.org/officeDocument/2006/math" xmlns:v="urn:schemas-microsoft-com:vml" xmlns:wp14="http://schemas.microsoft.com/office/word/2010/wordprocessingDrawing" xmlns:wp="http://schemas.openxmlformats.org/drawingml/2006/wordprocessingDrawing" xmlns:w10="urn:schemas-microsoft-com:office:word" xmlns:w="http://schemas.openxmlformats.org/wordprocessingml/2006/main" xmlns:w14="http://schemas.microsoft.com/office/word/2010/wordml" xmlns:w15="http://schemas.microsoft.com/office/word/2012/wordml" xmlns:w16cex="http://schemas.microsoft.com/office/word/2018/wordml/cex" xmlns:w16cid="http://schemas.microsoft.com/office/word/2016/wordml/cid" xmlns:w16="http://schemas.microsoft.com/office/word/2018/wordml" xmlns:w16sdtdh="http://schemas.microsoft.com/office/word/2020/wordml/sdtdatahash" xmlns:w16se="http://schemas.microsoft.com/office/word/2015/wordml/symex" xmlns:wpg="http://schemas.microsoft.com/office/word/2010/wordprocessingGroup" xmlns:wpi="http://schemas.microsoft.com/office/word/2010/wordprocessingInk" xmlns:wne="http://schemas.microsoft.com/office/word/2006/wordml" xmlns:wps="http://schemas.microsoft.com/office/word/2010/wordprocessingShape" mc:Ignorable="w14 w15 w16se w16cid w16 w16cex w16sdtdh wp14">
   <w:numPicBullet w:numPicBulletId="0">
     <w:pict>
-      <v:rect id="_x0000_i1076" style="width:0;height:1.5pt" o:hralign="center" o:bullet="t" o:hrstd="t" o:hr="t" fillcolor="#a0a0a0" stroked="f"/>
+      <v:rect id="_x0000_i1026" style="width:0;height:1.5pt" o:hralign="center" o:bullet="t" o:hrstd="t" o:hr="t" fillcolor="#a0a0a0" stroked="f"/>
     </w:pict>
   </w:numPicBullet>
   <w:numPicBullet w:numPicBulletId="1">
     <w:pict>
-      <v:rect id="_x0000_i1077" style="width:0;height:1.5pt" o:hralign="center" o:bullet="t" o:hrstd="t" o:hr="t" fillcolor="#a0a0a0" stroked="f"/>
+      <v:rect id="_x0000_i1027" style="width:0;height:1.5pt" o:hralign="center" o:bullet="t" o:hrstd="t" o:hr="t" fillcolor="#a0a0a0" stroked="f"/>
     </w:pict>
   </w:numPicBullet>
   <w:abstractNum w:abstractNumId="0" w15:restartNumberingAfterBreak="0">

</xml_diff>

<commit_message>
Made armor reduction its own thing.
</commit_message>
<xml_diff>
--- a/Ikaros.docx
+++ b/Ikaros.docx
@@ -12406,6 +12406,45 @@
     </w:p>
     <w:p>
       <w:pPr>
+        <w:pStyle w:val="Heading3"/>
+      </w:pPr>
+      <w:r>
+        <w:t xml:space="preserve">Armor </w:t>
+      </w:r>
+      <w:r>
+        <w:t>reduction</w:t>
+      </w:r>
+    </w:p>
+    <w:p>
+      <w:r>
+        <w:t xml:space="preserve">Some weapons specify that they have a certain amount of </w:t>
+      </w:r>
+      <w:r>
+        <w:rPr>
+          <w:i/>
+          <w:iCs/>
+        </w:rPr>
+        <w:t xml:space="preserve">armor </w:t>
+      </w:r>
+      <w:r>
+        <w:rPr>
+          <w:i/>
+          <w:iCs/>
+        </w:rPr>
+        <w:t>reduction</w:t>
+      </w:r>
+      <w:r>
+        <w:t xml:space="preserve">. When dealing a hit, reduce the target’s armor by the weapon’s armor </w:t>
+      </w:r>
+      <w:r>
+        <w:t>reduction</w:t>
+      </w:r>
+      <w:r>
+        <w:t xml:space="preserve"> value, to a minimum of 2.</w:t>
+      </w:r>
+    </w:p>
+    <w:p>
+      <w:pPr>
         <w:pStyle w:val="Heading2"/>
       </w:pPr>
       <w:bookmarkStart w:id="35" w:name="_Toc94095383"/>
@@ -12429,10 +12468,10 @@
         <w:tblLook w:val="0420" w:firstRow="1" w:lastRow="0" w:firstColumn="0" w:lastColumn="0" w:noHBand="0" w:noVBand="1"/>
       </w:tblPr>
       <w:tblGrid>
-        <w:gridCol w:w="2013"/>
-        <w:gridCol w:w="1709"/>
+        <w:gridCol w:w="2031"/>
+        <w:gridCol w:w="1720"/>
         <w:gridCol w:w="617"/>
-        <w:gridCol w:w="2141"/>
+        <w:gridCol w:w="2112"/>
       </w:tblGrid>
       <w:tr>
         <w:trPr>
@@ -12712,6 +12751,7 @@
           </w:tcPr>
           <w:p>
             <w:r>
+              <w:lastRenderedPageBreak/>
               <w:t>1h sword/axe</w:t>
             </w:r>
           </w:p>
@@ -12811,11 +12851,16 @@
           </w:tcPr>
           <w:p>
             <w:r>
-              <w:t xml:space="preserve">Becomes Bulk 1 when worn on a belt. Treat medium armor as light armor and heavy </w:t>
-            </w:r>
-            <w:r>
-              <w:lastRenderedPageBreak/>
-              <w:t>armor as medium armor when calculating hit strength.</w:t>
+              <w:t xml:space="preserve">Becomes Bulk 1 when worn on a belt. </w:t>
+            </w:r>
+            <w:r>
+              <w:t xml:space="preserve">Armor </w:t>
+            </w:r>
+            <w:r>
+              <w:t>reduction</w:t>
+            </w:r>
+            <w:r>
+              <w:t>: 1.</w:t>
             </w:r>
           </w:p>
         </w:tc>
@@ -12831,7 +12876,6 @@
           </w:tcPr>
           <w:p>
             <w:r>
-              <w:lastRenderedPageBreak/>
               <w:t>Staff (2h)</w:t>
             </w:r>
           </w:p>
@@ -12997,7 +13041,13 @@
           </w:tcPr>
           <w:p>
             <w:r>
-              <w:t>Treat medium armor as light armor and heavy armor as medium armor when calculating hit strength.</w:t>
+              <w:t xml:space="preserve">Armor </w:t>
+            </w:r>
+            <w:r>
+              <w:t>reduction</w:t>
+            </w:r>
+            <w:r>
+              <w:t>: 1.</w:t>
             </w:r>
           </w:p>
         </w:tc>
@@ -13051,7 +13101,7 @@
           </w:tcPr>
           <w:p>
             <w:r>
-              <w:t>Treat medium and heavy armor as light armor when calculating hit strength.</w:t>
+              <w:t>Armor reduction: 2.</w:t>
             </w:r>
           </w:p>
         </w:tc>
@@ -13082,10 +13132,10 @@
         <w:tblLook w:val="0420" w:firstRow="1" w:lastRow="0" w:firstColumn="0" w:lastColumn="0" w:noHBand="0" w:noVBand="1"/>
       </w:tblPr>
       <w:tblGrid>
-        <w:gridCol w:w="1960"/>
-        <w:gridCol w:w="1709"/>
+        <w:gridCol w:w="2430"/>
+        <w:gridCol w:w="1892"/>
         <w:gridCol w:w="617"/>
-        <w:gridCol w:w="2194"/>
+        <w:gridCol w:w="1541"/>
       </w:tblGrid>
       <w:tr>
         <w:trPr>
@@ -13256,7 +13306,6 @@
           </w:tcPr>
           <w:p>
             <w:r>
-              <w:lastRenderedPageBreak/>
               <w:t>Large thrown weapon (javelin/spear/etc)</w:t>
             </w:r>
           </w:p>
@@ -13368,16 +13417,7 @@
           </w:tcPr>
           <w:p>
             <w:r>
-              <w:t>Treat medium armor as light armor and heavy armor as medium armor when calculating hit strength.</w:t>
-            </w:r>
-            <w:r>
-              <w:t xml:space="preserve"> May discard Extra Ammunition to </w:t>
-            </w:r>
-            <w:r>
-              <w:t>reroll dice</w:t>
-            </w:r>
-            <w:r>
-              <w:t>.</w:t>
+              <w:t>Armor reduction: 1.</w:t>
             </w:r>
           </w:p>
         </w:tc>
@@ -13441,7 +13481,7 @@
           </w:tcPr>
           <w:p>
             <w:r>
-              <w:t>Treat medium and heavy armor as light armor when calculating hit strength.</w:t>
+              <w:t>Armor reduction: 2.</w:t>
             </w:r>
           </w:p>
         </w:tc>
@@ -13453,6 +13493,7 @@
       </w:pPr>
       <w:bookmarkStart w:id="37" w:name="_Toc94095385"/>
       <w:r>
+        <w:lastRenderedPageBreak/>
         <w:t>Armor</w:t>
       </w:r>
       <w:bookmarkEnd w:id="37"/>
@@ -13533,7 +13574,6 @@
           </w:tcPr>
           <w:p>
             <w:r>
-              <w:lastRenderedPageBreak/>
               <w:t>Armor type</w:t>
             </w:r>
           </w:p>
@@ -13800,6 +13840,7 @@
       </w:pPr>
       <w:bookmarkStart w:id="38" w:name="_Toc94095386"/>
       <w:r>
+        <w:lastRenderedPageBreak/>
         <w:t>Mental</w:t>
       </w:r>
       <w:r>
@@ -20373,7 +20414,19 @@
         <w:t>Weapons:</w:t>
       </w:r>
       <w:r>
-        <w:t xml:space="preserve"> razor beak and claws (1d3+3/2d3+5, as 2h sword: treat armor as one step lighter)</w:t>
+        <w:t xml:space="preserve"> razor beak and claws (1d3+3/2d3+5, </w:t>
+      </w:r>
+      <w:r>
+        <w:t>armor reduction</w:t>
+      </w:r>
+      <w:r>
+        <w:t>:</w:t>
+      </w:r>
+      <w:r>
+        <w:t xml:space="preserve"> 1</w:t>
+      </w:r>
+      <w:r>
+        <w:t>)</w:t>
       </w:r>
     </w:p>
     <w:p>

</xml_diff>

<commit_message>
Minor rebalance to minor NPCs.
</commit_message>
<xml_diff>
--- a/Ikaros.docx
+++ b/Ikaros.docx
@@ -393,7 +393,7 @@
           <w:szCs w:val="22"/>
         </w:rPr>
       </w:pPr>
-      <w:hyperlink w:anchor="_Toc94095348" w:history="1">
+      <w:hyperlink w:anchor="_Toc94132343" w:history="1">
         <w:r>
           <w:rPr>
             <w:rStyle w:val="Hyperlink"/>
@@ -437,7 +437,7 @@
             <w:noProof/>
             <w:webHidden/>
           </w:rPr>
-          <w:instrText xml:space="preserve"> PAGEREF _Toc94095348 \h </w:instrText>
+          <w:instrText xml:space="preserve"> PAGEREF _Toc94132343 \h </w:instrText>
         </w:r>
         <w:r>
           <w:rPr>
@@ -478,7 +478,7 @@
           <w:szCs w:val="22"/>
         </w:rPr>
       </w:pPr>
-      <w:hyperlink w:anchor="_Toc94095349" w:history="1">
+      <w:hyperlink w:anchor="_Toc94132344" w:history="1">
         <w:r>
           <w:rPr>
             <w:rStyle w:val="Hyperlink"/>
@@ -505,7 +505,7 @@
             <w:noProof/>
             <w:webHidden/>
           </w:rPr>
-          <w:instrText xml:space="preserve"> PAGEREF _Toc94095349 \h </w:instrText>
+          <w:instrText xml:space="preserve"> PAGEREF _Toc94132344 \h </w:instrText>
         </w:r>
         <w:r>
           <w:rPr>
@@ -546,7 +546,7 @@
           <w:szCs w:val="22"/>
         </w:rPr>
       </w:pPr>
-      <w:hyperlink w:anchor="_Toc94095350" w:history="1">
+      <w:hyperlink w:anchor="_Toc94132345" w:history="1">
         <w:r>
           <w:rPr>
             <w:rStyle w:val="Hyperlink"/>
@@ -573,7 +573,7 @@
             <w:noProof/>
             <w:webHidden/>
           </w:rPr>
-          <w:instrText xml:space="preserve"> PAGEREF _Toc94095350 \h </w:instrText>
+          <w:instrText xml:space="preserve"> PAGEREF _Toc94132345 \h </w:instrText>
         </w:r>
         <w:r>
           <w:rPr>
@@ -614,7 +614,7 @@
           <w:szCs w:val="22"/>
         </w:rPr>
       </w:pPr>
-      <w:hyperlink w:anchor="_Toc94095351" w:history="1">
+      <w:hyperlink w:anchor="_Toc94132346" w:history="1">
         <w:r>
           <w:rPr>
             <w:rStyle w:val="Hyperlink"/>
@@ -641,7 +641,7 @@
             <w:noProof/>
             <w:webHidden/>
           </w:rPr>
-          <w:instrText xml:space="preserve"> PAGEREF _Toc94095351 \h </w:instrText>
+          <w:instrText xml:space="preserve"> PAGEREF _Toc94132346 \h </w:instrText>
         </w:r>
         <w:r>
           <w:rPr>
@@ -687,7 +687,7 @@
           <w:szCs w:val="22"/>
         </w:rPr>
       </w:pPr>
-      <w:hyperlink w:anchor="_Toc94095352" w:history="1">
+      <w:hyperlink w:anchor="_Toc94132347" w:history="1">
         <w:r>
           <w:rPr>
             <w:rStyle w:val="Hyperlink"/>
@@ -731,7 +731,7 @@
             <w:noProof/>
             <w:webHidden/>
           </w:rPr>
-          <w:instrText xml:space="preserve"> PAGEREF _Toc94095352 \h </w:instrText>
+          <w:instrText xml:space="preserve"> PAGEREF _Toc94132347 \h </w:instrText>
         </w:r>
         <w:r>
           <w:rPr>
@@ -772,7 +772,7 @@
           <w:szCs w:val="22"/>
         </w:rPr>
       </w:pPr>
-      <w:hyperlink w:anchor="_Toc94095353" w:history="1">
+      <w:hyperlink w:anchor="_Toc94132348" w:history="1">
         <w:r>
           <w:rPr>
             <w:rStyle w:val="Hyperlink"/>
@@ -799,7 +799,7 @@
             <w:noProof/>
             <w:webHidden/>
           </w:rPr>
-          <w:instrText xml:space="preserve"> PAGEREF _Toc94095353 \h </w:instrText>
+          <w:instrText xml:space="preserve"> PAGEREF _Toc94132348 \h </w:instrText>
         </w:r>
         <w:r>
           <w:rPr>
@@ -840,7 +840,7 @@
           <w:szCs w:val="22"/>
         </w:rPr>
       </w:pPr>
-      <w:hyperlink w:anchor="_Toc94095354" w:history="1">
+      <w:hyperlink w:anchor="_Toc94132349" w:history="1">
         <w:r>
           <w:rPr>
             <w:rStyle w:val="Hyperlink"/>
@@ -867,7 +867,7 @@
             <w:noProof/>
             <w:webHidden/>
           </w:rPr>
-          <w:instrText xml:space="preserve"> PAGEREF _Toc94095354 \h </w:instrText>
+          <w:instrText xml:space="preserve"> PAGEREF _Toc94132349 \h </w:instrText>
         </w:r>
         <w:r>
           <w:rPr>
@@ -908,7 +908,7 @@
           <w:szCs w:val="22"/>
         </w:rPr>
       </w:pPr>
-      <w:hyperlink w:anchor="_Toc94095355" w:history="1">
+      <w:hyperlink w:anchor="_Toc94132350" w:history="1">
         <w:r>
           <w:rPr>
             <w:rStyle w:val="Hyperlink"/>
@@ -935,7 +935,7 @@
             <w:noProof/>
             <w:webHidden/>
           </w:rPr>
-          <w:instrText xml:space="preserve"> PAGEREF _Toc94095355 \h </w:instrText>
+          <w:instrText xml:space="preserve"> PAGEREF _Toc94132350 \h </w:instrText>
         </w:r>
         <w:r>
           <w:rPr>
@@ -981,7 +981,7 @@
           <w:szCs w:val="22"/>
         </w:rPr>
       </w:pPr>
-      <w:hyperlink w:anchor="_Toc94095356" w:history="1">
+      <w:hyperlink w:anchor="_Toc94132351" w:history="1">
         <w:r>
           <w:rPr>
             <w:rStyle w:val="Hyperlink"/>
@@ -1025,7 +1025,7 @@
             <w:noProof/>
             <w:webHidden/>
           </w:rPr>
-          <w:instrText xml:space="preserve"> PAGEREF _Toc94095356 \h </w:instrText>
+          <w:instrText xml:space="preserve"> PAGEREF _Toc94132351 \h </w:instrText>
         </w:r>
         <w:r>
           <w:rPr>
@@ -1066,7 +1066,7 @@
           <w:szCs w:val="22"/>
         </w:rPr>
       </w:pPr>
-      <w:hyperlink w:anchor="_Toc94095357" w:history="1">
+      <w:hyperlink w:anchor="_Toc94132352" w:history="1">
         <w:r>
           <w:rPr>
             <w:rStyle w:val="Hyperlink"/>
@@ -1093,7 +1093,7 @@
             <w:noProof/>
             <w:webHidden/>
           </w:rPr>
-          <w:instrText xml:space="preserve"> PAGEREF _Toc94095357 \h </w:instrText>
+          <w:instrText xml:space="preserve"> PAGEREF _Toc94132352 \h </w:instrText>
         </w:r>
         <w:r>
           <w:rPr>
@@ -1134,7 +1134,7 @@
           <w:szCs w:val="22"/>
         </w:rPr>
       </w:pPr>
-      <w:hyperlink w:anchor="_Toc94095358" w:history="1">
+      <w:hyperlink w:anchor="_Toc94132353" w:history="1">
         <w:r>
           <w:rPr>
             <w:rStyle w:val="Hyperlink"/>
@@ -1161,7 +1161,7 @@
             <w:noProof/>
             <w:webHidden/>
           </w:rPr>
-          <w:instrText xml:space="preserve"> PAGEREF _Toc94095358 \h </w:instrText>
+          <w:instrText xml:space="preserve"> PAGEREF _Toc94132353 \h </w:instrText>
         </w:r>
         <w:r>
           <w:rPr>
@@ -1207,7 +1207,7 @@
           <w:szCs w:val="22"/>
         </w:rPr>
       </w:pPr>
-      <w:hyperlink w:anchor="_Toc94095359" w:history="1">
+      <w:hyperlink w:anchor="_Toc94132354" w:history="1">
         <w:r>
           <w:rPr>
             <w:rStyle w:val="Hyperlink"/>
@@ -1251,7 +1251,7 @@
             <w:noProof/>
             <w:webHidden/>
           </w:rPr>
-          <w:instrText xml:space="preserve"> PAGEREF _Toc94095359 \h </w:instrText>
+          <w:instrText xml:space="preserve"> PAGEREF _Toc94132354 \h </w:instrText>
         </w:r>
         <w:r>
           <w:rPr>
@@ -1292,7 +1292,7 @@
           <w:szCs w:val="22"/>
         </w:rPr>
       </w:pPr>
-      <w:hyperlink w:anchor="_Toc94095360" w:history="1">
+      <w:hyperlink w:anchor="_Toc94132355" w:history="1">
         <w:r>
           <w:rPr>
             <w:rStyle w:val="Hyperlink"/>
@@ -1319,7 +1319,7 @@
             <w:noProof/>
             <w:webHidden/>
           </w:rPr>
-          <w:instrText xml:space="preserve"> PAGEREF _Toc94095360 \h </w:instrText>
+          <w:instrText xml:space="preserve"> PAGEREF _Toc94132355 \h </w:instrText>
         </w:r>
         <w:r>
           <w:rPr>
@@ -1360,7 +1360,7 @@
           <w:szCs w:val="22"/>
         </w:rPr>
       </w:pPr>
-      <w:hyperlink w:anchor="_Toc94095361" w:history="1">
+      <w:hyperlink w:anchor="_Toc94132356" w:history="1">
         <w:r>
           <w:rPr>
             <w:rStyle w:val="Hyperlink"/>
@@ -1387,7 +1387,7 @@
             <w:noProof/>
             <w:webHidden/>
           </w:rPr>
-          <w:instrText xml:space="preserve"> PAGEREF _Toc94095361 \h </w:instrText>
+          <w:instrText xml:space="preserve"> PAGEREF _Toc94132356 \h </w:instrText>
         </w:r>
         <w:r>
           <w:rPr>
@@ -1428,7 +1428,7 @@
           <w:szCs w:val="22"/>
         </w:rPr>
       </w:pPr>
-      <w:hyperlink w:anchor="_Toc94095362" w:history="1">
+      <w:hyperlink w:anchor="_Toc94132357" w:history="1">
         <w:r>
           <w:rPr>
             <w:rStyle w:val="Hyperlink"/>
@@ -1455,7 +1455,7 @@
             <w:noProof/>
             <w:webHidden/>
           </w:rPr>
-          <w:instrText xml:space="preserve"> PAGEREF _Toc94095362 \h </w:instrText>
+          <w:instrText xml:space="preserve"> PAGEREF _Toc94132357 \h </w:instrText>
         </w:r>
         <w:r>
           <w:rPr>
@@ -1496,7 +1496,7 @@
           <w:szCs w:val="22"/>
         </w:rPr>
       </w:pPr>
-      <w:hyperlink w:anchor="_Toc94095363" w:history="1">
+      <w:hyperlink w:anchor="_Toc94132358" w:history="1">
         <w:r>
           <w:rPr>
             <w:rStyle w:val="Hyperlink"/>
@@ -1523,7 +1523,7 @@
             <w:noProof/>
             <w:webHidden/>
           </w:rPr>
-          <w:instrText xml:space="preserve"> PAGEREF _Toc94095363 \h </w:instrText>
+          <w:instrText xml:space="preserve"> PAGEREF _Toc94132358 \h </w:instrText>
         </w:r>
         <w:r>
           <w:rPr>
@@ -1564,7 +1564,7 @@
           <w:szCs w:val="22"/>
         </w:rPr>
       </w:pPr>
-      <w:hyperlink w:anchor="_Toc94095364" w:history="1">
+      <w:hyperlink w:anchor="_Toc94132359" w:history="1">
         <w:r>
           <w:rPr>
             <w:rStyle w:val="Hyperlink"/>
@@ -1591,7 +1591,7 @@
             <w:noProof/>
             <w:webHidden/>
           </w:rPr>
-          <w:instrText xml:space="preserve"> PAGEREF _Toc94095364 \h </w:instrText>
+          <w:instrText xml:space="preserve"> PAGEREF _Toc94132359 \h </w:instrText>
         </w:r>
         <w:r>
           <w:rPr>
@@ -1637,7 +1637,7 @@
           <w:szCs w:val="22"/>
         </w:rPr>
       </w:pPr>
-      <w:hyperlink w:anchor="_Toc94095365" w:history="1">
+      <w:hyperlink w:anchor="_Toc94132360" w:history="1">
         <w:r>
           <w:rPr>
             <w:rStyle w:val="Hyperlink"/>
@@ -1681,7 +1681,7 @@
             <w:noProof/>
             <w:webHidden/>
           </w:rPr>
-          <w:instrText xml:space="preserve"> PAGEREF _Toc94095365 \h </w:instrText>
+          <w:instrText xml:space="preserve"> PAGEREF _Toc94132360 \h </w:instrText>
         </w:r>
         <w:r>
           <w:rPr>
@@ -1722,7 +1722,7 @@
           <w:szCs w:val="22"/>
         </w:rPr>
       </w:pPr>
-      <w:hyperlink w:anchor="_Toc94095366" w:history="1">
+      <w:hyperlink w:anchor="_Toc94132361" w:history="1">
         <w:r>
           <w:rPr>
             <w:rStyle w:val="Hyperlink"/>
@@ -1749,7 +1749,7 @@
             <w:noProof/>
             <w:webHidden/>
           </w:rPr>
-          <w:instrText xml:space="preserve"> PAGEREF _Toc94095366 \h </w:instrText>
+          <w:instrText xml:space="preserve"> PAGEREF _Toc94132361 \h </w:instrText>
         </w:r>
         <w:r>
           <w:rPr>
@@ -1790,7 +1790,7 @@
           <w:szCs w:val="22"/>
         </w:rPr>
       </w:pPr>
-      <w:hyperlink w:anchor="_Toc94095367" w:history="1">
+      <w:hyperlink w:anchor="_Toc94132362" w:history="1">
         <w:r>
           <w:rPr>
             <w:rStyle w:val="Hyperlink"/>
@@ -1817,7 +1817,7 @@
             <w:noProof/>
             <w:webHidden/>
           </w:rPr>
-          <w:instrText xml:space="preserve"> PAGEREF _Toc94095367 \h </w:instrText>
+          <w:instrText xml:space="preserve"> PAGEREF _Toc94132362 \h </w:instrText>
         </w:r>
         <w:r>
           <w:rPr>
@@ -1858,7 +1858,7 @@
           <w:szCs w:val="22"/>
         </w:rPr>
       </w:pPr>
-      <w:hyperlink w:anchor="_Toc94095368" w:history="1">
+      <w:hyperlink w:anchor="_Toc94132363" w:history="1">
         <w:r>
           <w:rPr>
             <w:rStyle w:val="Hyperlink"/>
@@ -1885,7 +1885,7 @@
             <w:noProof/>
             <w:webHidden/>
           </w:rPr>
-          <w:instrText xml:space="preserve"> PAGEREF _Toc94095368 \h </w:instrText>
+          <w:instrText xml:space="preserve"> PAGEREF _Toc94132363 \h </w:instrText>
         </w:r>
         <w:r>
           <w:rPr>
@@ -1926,7 +1926,7 @@
           <w:szCs w:val="22"/>
         </w:rPr>
       </w:pPr>
-      <w:hyperlink w:anchor="_Toc94095369" w:history="1">
+      <w:hyperlink w:anchor="_Toc94132364" w:history="1">
         <w:r>
           <w:rPr>
             <w:rStyle w:val="Hyperlink"/>
@@ -1953,7 +1953,7 @@
             <w:noProof/>
             <w:webHidden/>
           </w:rPr>
-          <w:instrText xml:space="preserve"> PAGEREF _Toc94095369 \h </w:instrText>
+          <w:instrText xml:space="preserve"> PAGEREF _Toc94132364 \h </w:instrText>
         </w:r>
         <w:r>
           <w:rPr>
@@ -1994,7 +1994,7 @@
           <w:szCs w:val="22"/>
         </w:rPr>
       </w:pPr>
-      <w:hyperlink w:anchor="_Toc94095370" w:history="1">
+      <w:hyperlink w:anchor="_Toc94132365" w:history="1">
         <w:r>
           <w:rPr>
             <w:rStyle w:val="Hyperlink"/>
@@ -2021,7 +2021,7 @@
             <w:noProof/>
             <w:webHidden/>
           </w:rPr>
-          <w:instrText xml:space="preserve"> PAGEREF _Toc94095370 \h </w:instrText>
+          <w:instrText xml:space="preserve"> PAGEREF _Toc94132365 \h </w:instrText>
         </w:r>
         <w:r>
           <w:rPr>
@@ -2062,7 +2062,7 @@
           <w:szCs w:val="22"/>
         </w:rPr>
       </w:pPr>
-      <w:hyperlink w:anchor="_Toc94095371" w:history="1">
+      <w:hyperlink w:anchor="_Toc94132366" w:history="1">
         <w:r>
           <w:rPr>
             <w:rStyle w:val="Hyperlink"/>
@@ -2089,7 +2089,7 @@
             <w:noProof/>
             <w:webHidden/>
           </w:rPr>
-          <w:instrText xml:space="preserve"> PAGEREF _Toc94095371 \h </w:instrText>
+          <w:instrText xml:space="preserve"> PAGEREF _Toc94132366 \h </w:instrText>
         </w:r>
         <w:r>
           <w:rPr>
@@ -2135,7 +2135,7 @@
           <w:szCs w:val="22"/>
         </w:rPr>
       </w:pPr>
-      <w:hyperlink w:anchor="_Toc94095372" w:history="1">
+      <w:hyperlink w:anchor="_Toc94132367" w:history="1">
         <w:r>
           <w:rPr>
             <w:rStyle w:val="Hyperlink"/>
@@ -2179,7 +2179,7 @@
             <w:noProof/>
             <w:webHidden/>
           </w:rPr>
-          <w:instrText xml:space="preserve"> PAGEREF _Toc94095372 \h </w:instrText>
+          <w:instrText xml:space="preserve"> PAGEREF _Toc94132367 \h </w:instrText>
         </w:r>
         <w:r>
           <w:rPr>
@@ -2220,7 +2220,7 @@
           <w:szCs w:val="22"/>
         </w:rPr>
       </w:pPr>
-      <w:hyperlink w:anchor="_Toc94095373" w:history="1">
+      <w:hyperlink w:anchor="_Toc94132368" w:history="1">
         <w:r>
           <w:rPr>
             <w:rStyle w:val="Hyperlink"/>
@@ -2247,7 +2247,7 @@
             <w:noProof/>
             <w:webHidden/>
           </w:rPr>
-          <w:instrText xml:space="preserve"> PAGEREF _Toc94095373 \h </w:instrText>
+          <w:instrText xml:space="preserve"> PAGEREF _Toc94132368 \h </w:instrText>
         </w:r>
         <w:r>
           <w:rPr>
@@ -2288,7 +2288,7 @@
           <w:szCs w:val="22"/>
         </w:rPr>
       </w:pPr>
-      <w:hyperlink w:anchor="_Toc94095374" w:history="1">
+      <w:hyperlink w:anchor="_Toc94132369" w:history="1">
         <w:r>
           <w:rPr>
             <w:rStyle w:val="Hyperlink"/>
@@ -2315,7 +2315,7 @@
             <w:noProof/>
             <w:webHidden/>
           </w:rPr>
-          <w:instrText xml:space="preserve"> PAGEREF _Toc94095374 \h </w:instrText>
+          <w:instrText xml:space="preserve"> PAGEREF _Toc94132369 \h </w:instrText>
         </w:r>
         <w:r>
           <w:rPr>
@@ -2356,7 +2356,7 @@
           <w:szCs w:val="22"/>
         </w:rPr>
       </w:pPr>
-      <w:hyperlink w:anchor="_Toc94095375" w:history="1">
+      <w:hyperlink w:anchor="_Toc94132370" w:history="1">
         <w:r>
           <w:rPr>
             <w:rStyle w:val="Hyperlink"/>
@@ -2383,7 +2383,7 @@
             <w:noProof/>
             <w:webHidden/>
           </w:rPr>
-          <w:instrText xml:space="preserve"> PAGEREF _Toc94095375 \h </w:instrText>
+          <w:instrText xml:space="preserve"> PAGEREF _Toc94132370 \h </w:instrText>
         </w:r>
         <w:r>
           <w:rPr>
@@ -2424,7 +2424,7 @@
           <w:szCs w:val="22"/>
         </w:rPr>
       </w:pPr>
-      <w:hyperlink w:anchor="_Toc94095376" w:history="1">
+      <w:hyperlink w:anchor="_Toc94132371" w:history="1">
         <w:r>
           <w:rPr>
             <w:rStyle w:val="Hyperlink"/>
@@ -2451,7 +2451,7 @@
             <w:noProof/>
             <w:webHidden/>
           </w:rPr>
-          <w:instrText xml:space="preserve"> PAGEREF _Toc94095376 \h </w:instrText>
+          <w:instrText xml:space="preserve"> PAGEREF _Toc94132371 \h </w:instrText>
         </w:r>
         <w:r>
           <w:rPr>
@@ -2492,7 +2492,7 @@
           <w:szCs w:val="22"/>
         </w:rPr>
       </w:pPr>
-      <w:hyperlink w:anchor="_Toc94095377" w:history="1">
+      <w:hyperlink w:anchor="_Toc94132372" w:history="1">
         <w:r>
           <w:rPr>
             <w:rStyle w:val="Hyperlink"/>
@@ -2519,7 +2519,7 @@
             <w:noProof/>
             <w:webHidden/>
           </w:rPr>
-          <w:instrText xml:space="preserve"> PAGEREF _Toc94095377 \h </w:instrText>
+          <w:instrText xml:space="preserve"> PAGEREF _Toc94132372 \h </w:instrText>
         </w:r>
         <w:r>
           <w:rPr>
@@ -2560,7 +2560,7 @@
           <w:szCs w:val="22"/>
         </w:rPr>
       </w:pPr>
-      <w:hyperlink w:anchor="_Toc94095378" w:history="1">
+      <w:hyperlink w:anchor="_Toc94132373" w:history="1">
         <w:r>
           <w:rPr>
             <w:rStyle w:val="Hyperlink"/>
@@ -2587,7 +2587,7 @@
             <w:noProof/>
             <w:webHidden/>
           </w:rPr>
-          <w:instrText xml:space="preserve"> PAGEREF _Toc94095378 \h </w:instrText>
+          <w:instrText xml:space="preserve"> PAGEREF _Toc94132373 \h </w:instrText>
         </w:r>
         <w:r>
           <w:rPr>
@@ -2628,7 +2628,7 @@
           <w:szCs w:val="22"/>
         </w:rPr>
       </w:pPr>
-      <w:hyperlink w:anchor="_Toc94095379" w:history="1">
+      <w:hyperlink w:anchor="_Toc94132374" w:history="1">
         <w:r>
           <w:rPr>
             <w:rStyle w:val="Hyperlink"/>
@@ -2655,7 +2655,7 @@
             <w:noProof/>
             <w:webHidden/>
           </w:rPr>
-          <w:instrText xml:space="preserve"> PAGEREF _Toc94095379 \h </w:instrText>
+          <w:instrText xml:space="preserve"> PAGEREF _Toc94132374 \h </w:instrText>
         </w:r>
         <w:r>
           <w:rPr>
@@ -2696,7 +2696,7 @@
           <w:szCs w:val="22"/>
         </w:rPr>
       </w:pPr>
-      <w:hyperlink w:anchor="_Toc94095380" w:history="1">
+      <w:hyperlink w:anchor="_Toc94132375" w:history="1">
         <w:r>
           <w:rPr>
             <w:rStyle w:val="Hyperlink"/>
@@ -2723,7 +2723,7 @@
             <w:noProof/>
             <w:webHidden/>
           </w:rPr>
-          <w:instrText xml:space="preserve"> PAGEREF _Toc94095380 \h </w:instrText>
+          <w:instrText xml:space="preserve"> PAGEREF _Toc94132375 \h </w:instrText>
         </w:r>
         <w:r>
           <w:rPr>
@@ -2743,7 +2743,7 @@
             <w:noProof/>
             <w:webHidden/>
           </w:rPr>
-          <w:t>38</w:t>
+          <w:t>39</w:t>
         </w:r>
         <w:r>
           <w:rPr>
@@ -2764,7 +2764,7 @@
           <w:szCs w:val="22"/>
         </w:rPr>
       </w:pPr>
-      <w:hyperlink w:anchor="_Toc94095381" w:history="1">
+      <w:hyperlink w:anchor="_Toc94132376" w:history="1">
         <w:r>
           <w:rPr>
             <w:rStyle w:val="Hyperlink"/>
@@ -2791,7 +2791,7 @@
             <w:noProof/>
             <w:webHidden/>
           </w:rPr>
-          <w:instrText xml:space="preserve"> PAGEREF _Toc94095381 \h </w:instrText>
+          <w:instrText xml:space="preserve"> PAGEREF _Toc94132376 \h </w:instrText>
         </w:r>
         <w:r>
           <w:rPr>
@@ -2837,7 +2837,7 @@
           <w:szCs w:val="22"/>
         </w:rPr>
       </w:pPr>
-      <w:hyperlink w:anchor="_Toc94095382" w:history="1">
+      <w:hyperlink w:anchor="_Toc94132377" w:history="1">
         <w:r>
           <w:rPr>
             <w:rStyle w:val="Hyperlink"/>
@@ -2881,7 +2881,7 @@
             <w:noProof/>
             <w:webHidden/>
           </w:rPr>
-          <w:instrText xml:space="preserve"> PAGEREF _Toc94095382 \h </w:instrText>
+          <w:instrText xml:space="preserve"> PAGEREF _Toc94132377 \h </w:instrText>
         </w:r>
         <w:r>
           <w:rPr>
@@ -2922,7 +2922,7 @@
           <w:szCs w:val="22"/>
         </w:rPr>
       </w:pPr>
-      <w:hyperlink w:anchor="_Toc94095383" w:history="1">
+      <w:hyperlink w:anchor="_Toc94132378" w:history="1">
         <w:r>
           <w:rPr>
             <w:rStyle w:val="Hyperlink"/>
@@ -2949,7 +2949,7 @@
             <w:noProof/>
             <w:webHidden/>
           </w:rPr>
-          <w:instrText xml:space="preserve"> PAGEREF _Toc94095383 \h </w:instrText>
+          <w:instrText xml:space="preserve"> PAGEREF _Toc94132378 \h </w:instrText>
         </w:r>
         <w:r>
           <w:rPr>
@@ -2990,7 +2990,7 @@
           <w:szCs w:val="22"/>
         </w:rPr>
       </w:pPr>
-      <w:hyperlink w:anchor="_Toc94095384" w:history="1">
+      <w:hyperlink w:anchor="_Toc94132379" w:history="1">
         <w:r>
           <w:rPr>
             <w:rStyle w:val="Hyperlink"/>
@@ -3017,7 +3017,7 @@
             <w:noProof/>
             <w:webHidden/>
           </w:rPr>
-          <w:instrText xml:space="preserve"> PAGEREF _Toc94095384 \h </w:instrText>
+          <w:instrText xml:space="preserve"> PAGEREF _Toc94132379 \h </w:instrText>
         </w:r>
         <w:r>
           <w:rPr>
@@ -3058,7 +3058,7 @@
           <w:szCs w:val="22"/>
         </w:rPr>
       </w:pPr>
-      <w:hyperlink w:anchor="_Toc94095385" w:history="1">
+      <w:hyperlink w:anchor="_Toc94132380" w:history="1">
         <w:r>
           <w:rPr>
             <w:rStyle w:val="Hyperlink"/>
@@ -3085,7 +3085,7 @@
             <w:noProof/>
             <w:webHidden/>
           </w:rPr>
-          <w:instrText xml:space="preserve"> PAGEREF _Toc94095385 \h </w:instrText>
+          <w:instrText xml:space="preserve"> PAGEREF _Toc94132380 \h </w:instrText>
         </w:r>
         <w:r>
           <w:rPr>
@@ -3126,7 +3126,7 @@
           <w:szCs w:val="22"/>
         </w:rPr>
       </w:pPr>
-      <w:hyperlink w:anchor="_Toc94095386" w:history="1">
+      <w:hyperlink w:anchor="_Toc94132381" w:history="1">
         <w:r>
           <w:rPr>
             <w:rStyle w:val="Hyperlink"/>
@@ -3153,7 +3153,7 @@
             <w:noProof/>
             <w:webHidden/>
           </w:rPr>
-          <w:instrText xml:space="preserve"> PAGEREF _Toc94095386 \h </w:instrText>
+          <w:instrText xml:space="preserve"> PAGEREF _Toc94132381 \h </w:instrText>
         </w:r>
         <w:r>
           <w:rPr>
@@ -3199,7 +3199,7 @@
           <w:szCs w:val="22"/>
         </w:rPr>
       </w:pPr>
-      <w:hyperlink w:anchor="_Toc94095387" w:history="1">
+      <w:hyperlink w:anchor="_Toc94132382" w:history="1">
         <w:r>
           <w:rPr>
             <w:rStyle w:val="Hyperlink"/>
@@ -3243,7 +3243,7 @@
             <w:noProof/>
             <w:webHidden/>
           </w:rPr>
-          <w:instrText xml:space="preserve"> PAGEREF _Toc94095387 \h </w:instrText>
+          <w:instrText xml:space="preserve"> PAGEREF _Toc94132382 \h </w:instrText>
         </w:r>
         <w:r>
           <w:rPr>
@@ -3289,7 +3289,7 @@
           <w:szCs w:val="22"/>
         </w:rPr>
       </w:pPr>
-      <w:hyperlink w:anchor="_Toc94095388" w:history="1">
+      <w:hyperlink w:anchor="_Toc94132383" w:history="1">
         <w:r>
           <w:rPr>
             <w:rStyle w:val="Hyperlink"/>
@@ -3333,7 +3333,7 @@
             <w:noProof/>
             <w:webHidden/>
           </w:rPr>
-          <w:instrText xml:space="preserve"> PAGEREF _Toc94095388 \h </w:instrText>
+          <w:instrText xml:space="preserve"> PAGEREF _Toc94132383 \h </w:instrText>
         </w:r>
         <w:r>
           <w:rPr>
@@ -3374,7 +3374,7 @@
           <w:szCs w:val="22"/>
         </w:rPr>
       </w:pPr>
-      <w:hyperlink w:anchor="_Toc94095389" w:history="1">
+      <w:hyperlink w:anchor="_Toc94132384" w:history="1">
         <w:r>
           <w:rPr>
             <w:rStyle w:val="Hyperlink"/>
@@ -3401,7 +3401,7 @@
             <w:noProof/>
             <w:webHidden/>
           </w:rPr>
-          <w:instrText xml:space="preserve"> PAGEREF _Toc94095389 \h </w:instrText>
+          <w:instrText xml:space="preserve"> PAGEREF _Toc94132384 \h </w:instrText>
         </w:r>
         <w:r>
           <w:rPr>
@@ -3442,7 +3442,7 @@
           <w:szCs w:val="22"/>
         </w:rPr>
       </w:pPr>
-      <w:hyperlink w:anchor="_Toc94095390" w:history="1">
+      <w:hyperlink w:anchor="_Toc94132385" w:history="1">
         <w:r>
           <w:rPr>
             <w:rStyle w:val="Hyperlink"/>
@@ -3469,7 +3469,7 @@
             <w:noProof/>
             <w:webHidden/>
           </w:rPr>
-          <w:instrText xml:space="preserve"> PAGEREF _Toc94095390 \h </w:instrText>
+          <w:instrText xml:space="preserve"> PAGEREF _Toc94132385 \h </w:instrText>
         </w:r>
         <w:r>
           <w:rPr>
@@ -3510,7 +3510,7 @@
           <w:szCs w:val="22"/>
         </w:rPr>
       </w:pPr>
-      <w:hyperlink w:anchor="_Toc94095391" w:history="1">
+      <w:hyperlink w:anchor="_Toc94132386" w:history="1">
         <w:r>
           <w:rPr>
             <w:rStyle w:val="Hyperlink"/>
@@ -3537,7 +3537,7 @@
             <w:noProof/>
             <w:webHidden/>
           </w:rPr>
-          <w:instrText xml:space="preserve"> PAGEREF _Toc94095391 \h </w:instrText>
+          <w:instrText xml:space="preserve"> PAGEREF _Toc94132386 \h </w:instrText>
         </w:r>
         <w:r>
           <w:rPr>
@@ -3578,7 +3578,7 @@
           <w:szCs w:val="22"/>
         </w:rPr>
       </w:pPr>
-      <w:hyperlink w:anchor="_Toc94095392" w:history="1">
+      <w:hyperlink w:anchor="_Toc94132387" w:history="1">
         <w:r>
           <w:rPr>
             <w:rStyle w:val="Hyperlink"/>
@@ -3605,7 +3605,7 @@
             <w:noProof/>
             <w:webHidden/>
           </w:rPr>
-          <w:instrText xml:space="preserve"> PAGEREF _Toc94095392 \h </w:instrText>
+          <w:instrText xml:space="preserve"> PAGEREF _Toc94132387 \h </w:instrText>
         </w:r>
         <w:r>
           <w:rPr>
@@ -3646,7 +3646,7 @@
           <w:szCs w:val="22"/>
         </w:rPr>
       </w:pPr>
-      <w:hyperlink w:anchor="_Toc94095393" w:history="1">
+      <w:hyperlink w:anchor="_Toc94132388" w:history="1">
         <w:r>
           <w:rPr>
             <w:rStyle w:val="Hyperlink"/>
@@ -3673,7 +3673,7 @@
             <w:noProof/>
             <w:webHidden/>
           </w:rPr>
-          <w:instrText xml:space="preserve"> PAGEREF _Toc94095393 \h </w:instrText>
+          <w:instrText xml:space="preserve"> PAGEREF _Toc94132388 \h </w:instrText>
         </w:r>
         <w:r>
           <w:rPr>
@@ -3714,7 +3714,7 @@
           <w:szCs w:val="22"/>
         </w:rPr>
       </w:pPr>
-      <w:hyperlink w:anchor="_Toc94095394" w:history="1">
+      <w:hyperlink w:anchor="_Toc94132389" w:history="1">
         <w:r>
           <w:rPr>
             <w:rStyle w:val="Hyperlink"/>
@@ -3741,7 +3741,7 @@
             <w:noProof/>
             <w:webHidden/>
           </w:rPr>
-          <w:instrText xml:space="preserve"> PAGEREF _Toc94095394 \h </w:instrText>
+          <w:instrText xml:space="preserve"> PAGEREF _Toc94132389 \h </w:instrText>
         </w:r>
         <w:r>
           <w:rPr>
@@ -3782,7 +3782,7 @@
           <w:szCs w:val="22"/>
         </w:rPr>
       </w:pPr>
-      <w:hyperlink w:anchor="_Toc94095395" w:history="1">
+      <w:hyperlink w:anchor="_Toc94132390" w:history="1">
         <w:r>
           <w:rPr>
             <w:rStyle w:val="Hyperlink"/>
@@ -3809,7 +3809,7 @@
             <w:noProof/>
             <w:webHidden/>
           </w:rPr>
-          <w:instrText xml:space="preserve"> PAGEREF _Toc94095395 \h </w:instrText>
+          <w:instrText xml:space="preserve"> PAGEREF _Toc94132390 \h </w:instrText>
         </w:r>
         <w:r>
           <w:rPr>
@@ -3850,7 +3850,7 @@
           <w:szCs w:val="22"/>
         </w:rPr>
       </w:pPr>
-      <w:hyperlink w:anchor="_Toc94095396" w:history="1">
+      <w:hyperlink w:anchor="_Toc94132391" w:history="1">
         <w:r>
           <w:rPr>
             <w:rStyle w:val="Hyperlink"/>
@@ -3877,7 +3877,7 @@
             <w:noProof/>
             <w:webHidden/>
           </w:rPr>
-          <w:instrText xml:space="preserve"> PAGEREF _Toc94095396 \h </w:instrText>
+          <w:instrText xml:space="preserve"> PAGEREF _Toc94132391 \h </w:instrText>
         </w:r>
         <w:r>
           <w:rPr>
@@ -3918,7 +3918,7 @@
           <w:szCs w:val="22"/>
         </w:rPr>
       </w:pPr>
-      <w:hyperlink w:anchor="_Toc94095397" w:history="1">
+      <w:hyperlink w:anchor="_Toc94132392" w:history="1">
         <w:r>
           <w:rPr>
             <w:rStyle w:val="Hyperlink"/>
@@ -3945,7 +3945,7 @@
             <w:noProof/>
             <w:webHidden/>
           </w:rPr>
-          <w:instrText xml:space="preserve"> PAGEREF _Toc94095397 \h </w:instrText>
+          <w:instrText xml:space="preserve"> PAGEREF _Toc94132392 \h </w:instrText>
         </w:r>
         <w:r>
           <w:rPr>
@@ -3991,7 +3991,7 @@
           <w:szCs w:val="22"/>
         </w:rPr>
       </w:pPr>
-      <w:hyperlink w:anchor="_Toc94095398" w:history="1">
+      <w:hyperlink w:anchor="_Toc94132393" w:history="1">
         <w:r>
           <w:rPr>
             <w:rStyle w:val="Hyperlink"/>
@@ -4035,7 +4035,7 @@
             <w:noProof/>
             <w:webHidden/>
           </w:rPr>
-          <w:instrText xml:space="preserve"> PAGEREF _Toc94095398 \h </w:instrText>
+          <w:instrText xml:space="preserve"> PAGEREF _Toc94132393 \h </w:instrText>
         </w:r>
         <w:r>
           <w:rPr>
@@ -4076,7 +4076,7 @@
           <w:szCs w:val="22"/>
         </w:rPr>
       </w:pPr>
-      <w:hyperlink w:anchor="_Toc94095399" w:history="1">
+      <w:hyperlink w:anchor="_Toc94132394" w:history="1">
         <w:r>
           <w:rPr>
             <w:rStyle w:val="Hyperlink"/>
@@ -4103,7 +4103,7 @@
             <w:noProof/>
             <w:webHidden/>
           </w:rPr>
-          <w:instrText xml:space="preserve"> PAGEREF _Toc94095399 \h </w:instrText>
+          <w:instrText xml:space="preserve"> PAGEREF _Toc94132394 \h </w:instrText>
         </w:r>
         <w:r>
           <w:rPr>
@@ -4144,7 +4144,7 @@
           <w:szCs w:val="22"/>
         </w:rPr>
       </w:pPr>
-      <w:hyperlink w:anchor="_Toc94095400" w:history="1">
+      <w:hyperlink w:anchor="_Toc94132395" w:history="1">
         <w:r>
           <w:rPr>
             <w:rStyle w:val="Hyperlink"/>
@@ -4171,7 +4171,7 @@
             <w:noProof/>
             <w:webHidden/>
           </w:rPr>
-          <w:instrText xml:space="preserve"> PAGEREF _Toc94095400 \h </w:instrText>
+          <w:instrText xml:space="preserve"> PAGEREF _Toc94132395 \h </w:instrText>
         </w:r>
         <w:r>
           <w:rPr>
@@ -4212,7 +4212,7 @@
           <w:szCs w:val="22"/>
         </w:rPr>
       </w:pPr>
-      <w:hyperlink w:anchor="_Toc94095401" w:history="1">
+      <w:hyperlink w:anchor="_Toc94132396" w:history="1">
         <w:r>
           <w:rPr>
             <w:rStyle w:val="Hyperlink"/>
@@ -4239,7 +4239,7 @@
             <w:noProof/>
             <w:webHidden/>
           </w:rPr>
-          <w:instrText xml:space="preserve"> PAGEREF _Toc94095401 \h </w:instrText>
+          <w:instrText xml:space="preserve"> PAGEREF _Toc94132396 \h </w:instrText>
         </w:r>
         <w:r>
           <w:rPr>
@@ -4280,7 +4280,7 @@
           <w:szCs w:val="22"/>
         </w:rPr>
       </w:pPr>
-      <w:hyperlink w:anchor="_Toc94095402" w:history="1">
+      <w:hyperlink w:anchor="_Toc94132397" w:history="1">
         <w:r>
           <w:rPr>
             <w:rStyle w:val="Hyperlink"/>
@@ -4307,7 +4307,7 @@
             <w:noProof/>
             <w:webHidden/>
           </w:rPr>
-          <w:instrText xml:space="preserve"> PAGEREF _Toc94095402 \h </w:instrText>
+          <w:instrText xml:space="preserve"> PAGEREF _Toc94132397 \h </w:instrText>
         </w:r>
         <w:r>
           <w:rPr>
@@ -4348,7 +4348,7 @@
           <w:szCs w:val="22"/>
         </w:rPr>
       </w:pPr>
-      <w:hyperlink w:anchor="_Toc94095403" w:history="1">
+      <w:hyperlink w:anchor="_Toc94132398" w:history="1">
         <w:r>
           <w:rPr>
             <w:rStyle w:val="Hyperlink"/>
@@ -4375,7 +4375,7 @@
             <w:noProof/>
             <w:webHidden/>
           </w:rPr>
-          <w:instrText xml:space="preserve"> PAGEREF _Toc94095403 \h </w:instrText>
+          <w:instrText xml:space="preserve"> PAGEREF _Toc94132398 \h </w:instrText>
         </w:r>
         <w:r>
           <w:rPr>
@@ -4416,7 +4416,7 @@
           <w:szCs w:val="22"/>
         </w:rPr>
       </w:pPr>
-      <w:hyperlink w:anchor="_Toc94095404" w:history="1">
+      <w:hyperlink w:anchor="_Toc94132399" w:history="1">
         <w:r>
           <w:rPr>
             <w:rStyle w:val="Hyperlink"/>
@@ -4443,7 +4443,7 @@
             <w:noProof/>
             <w:webHidden/>
           </w:rPr>
-          <w:instrText xml:space="preserve"> PAGEREF _Toc94095404 \h </w:instrText>
+          <w:instrText xml:space="preserve"> PAGEREF _Toc94132399 \h </w:instrText>
         </w:r>
         <w:r>
           <w:rPr>
@@ -4489,7 +4489,7 @@
           <w:szCs w:val="22"/>
         </w:rPr>
       </w:pPr>
-      <w:hyperlink w:anchor="_Toc94095405" w:history="1">
+      <w:hyperlink w:anchor="_Toc94132400" w:history="1">
         <w:r>
           <w:rPr>
             <w:rStyle w:val="Hyperlink"/>
@@ -4533,7 +4533,7 @@
             <w:noProof/>
             <w:webHidden/>
           </w:rPr>
-          <w:instrText xml:space="preserve"> PAGEREF _Toc94095405 \h </w:instrText>
+          <w:instrText xml:space="preserve"> PAGEREF _Toc94132400 \h </w:instrText>
         </w:r>
         <w:r>
           <w:rPr>
@@ -4579,7 +4579,7 @@
           <w:szCs w:val="22"/>
         </w:rPr>
       </w:pPr>
-      <w:hyperlink w:anchor="_Toc94095406" w:history="1">
+      <w:hyperlink w:anchor="_Toc94132401" w:history="1">
         <w:r>
           <w:rPr>
             <w:rStyle w:val="Hyperlink"/>
@@ -4623,7 +4623,7 @@
             <w:noProof/>
             <w:webHidden/>
           </w:rPr>
-          <w:instrText xml:space="preserve"> PAGEREF _Toc94095406 \h </w:instrText>
+          <w:instrText xml:space="preserve"> PAGEREF _Toc94132401 \h </w:instrText>
         </w:r>
         <w:r>
           <w:rPr>
@@ -4664,7 +4664,7 @@
           <w:szCs w:val="22"/>
         </w:rPr>
       </w:pPr>
-      <w:hyperlink w:anchor="_Toc94095407" w:history="1">
+      <w:hyperlink w:anchor="_Toc94132402" w:history="1">
         <w:r>
           <w:rPr>
             <w:rStyle w:val="Hyperlink"/>
@@ -4691,7 +4691,7 @@
             <w:noProof/>
             <w:webHidden/>
           </w:rPr>
-          <w:instrText xml:space="preserve"> PAGEREF _Toc94095407 \h </w:instrText>
+          <w:instrText xml:space="preserve"> PAGEREF _Toc94132402 \h </w:instrText>
         </w:r>
         <w:r>
           <w:rPr>
@@ -4732,7 +4732,7 @@
           <w:szCs w:val="22"/>
         </w:rPr>
       </w:pPr>
-      <w:hyperlink w:anchor="_Toc94095408" w:history="1">
+      <w:hyperlink w:anchor="_Toc94132403" w:history="1">
         <w:r>
           <w:rPr>
             <w:rStyle w:val="Hyperlink"/>
@@ -4759,7 +4759,7 @@
             <w:noProof/>
             <w:webHidden/>
           </w:rPr>
-          <w:instrText xml:space="preserve"> PAGEREF _Toc94095408 \h </w:instrText>
+          <w:instrText xml:space="preserve"> PAGEREF _Toc94132403 \h </w:instrText>
         </w:r>
         <w:r>
           <w:rPr>
@@ -4800,7 +4800,7 @@
           <w:szCs w:val="22"/>
         </w:rPr>
       </w:pPr>
-      <w:hyperlink w:anchor="_Toc94095409" w:history="1">
+      <w:hyperlink w:anchor="_Toc94132404" w:history="1">
         <w:r>
           <w:rPr>
             <w:rStyle w:val="Hyperlink"/>
@@ -4827,7 +4827,7 @@
             <w:noProof/>
             <w:webHidden/>
           </w:rPr>
-          <w:instrText xml:space="preserve"> PAGEREF _Toc94095409 \h </w:instrText>
+          <w:instrText xml:space="preserve"> PAGEREF _Toc94132404 \h </w:instrText>
         </w:r>
         <w:r>
           <w:rPr>
@@ -4873,7 +4873,7 @@
           <w:szCs w:val="22"/>
         </w:rPr>
       </w:pPr>
-      <w:hyperlink w:anchor="_Toc94095410" w:history="1">
+      <w:hyperlink w:anchor="_Toc94132405" w:history="1">
         <w:r>
           <w:rPr>
             <w:rStyle w:val="Hyperlink"/>
@@ -4917,7 +4917,7 @@
             <w:noProof/>
             <w:webHidden/>
           </w:rPr>
-          <w:instrText xml:space="preserve"> PAGEREF _Toc94095410 \h </w:instrText>
+          <w:instrText xml:space="preserve"> PAGEREF _Toc94132405 \h </w:instrText>
         </w:r>
         <w:r>
           <w:rPr>
@@ -4958,7 +4958,7 @@
           <w:szCs w:val="22"/>
         </w:rPr>
       </w:pPr>
-      <w:hyperlink w:anchor="_Toc94095411" w:history="1">
+      <w:hyperlink w:anchor="_Toc94132406" w:history="1">
         <w:r>
           <w:rPr>
             <w:rStyle w:val="Hyperlink"/>
@@ -4985,7 +4985,7 @@
             <w:noProof/>
             <w:webHidden/>
           </w:rPr>
-          <w:instrText xml:space="preserve"> PAGEREF _Toc94095411 \h </w:instrText>
+          <w:instrText xml:space="preserve"> PAGEREF _Toc94132406 \h </w:instrText>
         </w:r>
         <w:r>
           <w:rPr>
@@ -5052,7 +5052,7 @@
       <w:pPr>
         <w:pStyle w:val="Heading1"/>
       </w:pPr>
-      <w:bookmarkStart w:id="0" w:name="_Toc94095348"/>
+      <w:bookmarkStart w:id="0" w:name="_Toc94132343"/>
       <w:r>
         <w:lastRenderedPageBreak/>
         <w:t>Introduction</w:t>
@@ -5120,7 +5120,7 @@
       <w:pPr>
         <w:pStyle w:val="Heading2"/>
       </w:pPr>
-      <w:bookmarkStart w:id="1" w:name="_Toc94095349"/>
+      <w:bookmarkStart w:id="1" w:name="_Toc94132344"/>
       <w:r>
         <w:t>Player</w:t>
       </w:r>
@@ -5162,7 +5162,7 @@
       <w:pPr>
         <w:pStyle w:val="Heading2"/>
       </w:pPr>
-      <w:bookmarkStart w:id="2" w:name="_Toc94095350"/>
+      <w:bookmarkStart w:id="2" w:name="_Toc94132345"/>
       <w:r>
         <w:t>Materials</w:t>
       </w:r>
@@ -5300,7 +5300,7 @@
       <w:pPr>
         <w:pStyle w:val="Heading2"/>
       </w:pPr>
-      <w:bookmarkStart w:id="3" w:name="_Toc94095351"/>
+      <w:bookmarkStart w:id="3" w:name="_Toc94132346"/>
       <w:r>
         <w:lastRenderedPageBreak/>
         <w:t>Character</w:t>
@@ -5690,7 +5690,7 @@
       <w:pPr>
         <w:pStyle w:val="Heading1"/>
       </w:pPr>
-      <w:bookmarkStart w:id="4" w:name="_Toc94095352"/>
+      <w:bookmarkStart w:id="4" w:name="_Toc94132347"/>
       <w:r>
         <w:lastRenderedPageBreak/>
         <w:t>Traits</w:t>
@@ -5762,7 +5762,7 @@
       <w:pPr>
         <w:pStyle w:val="Heading2"/>
       </w:pPr>
-      <w:bookmarkStart w:id="5" w:name="_Toc94095353"/>
+      <w:bookmarkStart w:id="5" w:name="_Toc94132348"/>
       <w:r>
         <w:t>Inspiration</w:t>
       </w:r>
@@ -5878,7 +5878,7 @@
       <w:pPr>
         <w:pStyle w:val="Heading2"/>
       </w:pPr>
-      <w:bookmarkStart w:id="6" w:name="_Toc94095354"/>
+      <w:bookmarkStart w:id="6" w:name="_Toc94132349"/>
       <w:r>
         <w:t>Hindering</w:t>
       </w:r>
@@ -5918,7 +5918,7 @@
       <w:pPr>
         <w:pStyle w:val="Heading2"/>
       </w:pPr>
-      <w:bookmarkStart w:id="7" w:name="_Toc94095355"/>
+      <w:bookmarkStart w:id="7" w:name="_Toc94132350"/>
       <w:r>
         <w:t>Ancestries and lineages</w:t>
       </w:r>
@@ -5951,7 +5951,7 @@
       <w:pPr>
         <w:pStyle w:val="Heading1"/>
       </w:pPr>
-      <w:bookmarkStart w:id="8" w:name="_Toc94095356"/>
+      <w:bookmarkStart w:id="8" w:name="_Toc94132351"/>
       <w:r>
         <w:lastRenderedPageBreak/>
         <w:t>Skills</w:t>
@@ -5987,7 +5987,7 @@
       <w:pPr>
         <w:pStyle w:val="Heading2"/>
       </w:pPr>
-      <w:bookmarkStart w:id="9" w:name="_Toc94095357"/>
+      <w:bookmarkStart w:id="9" w:name="_Toc94132352"/>
       <w:r>
         <w:t>Skill rolls</w:t>
       </w:r>
@@ -7338,7 +7338,7 @@
       <w:pPr>
         <w:pStyle w:val="Heading2"/>
       </w:pPr>
-      <w:bookmarkStart w:id="10" w:name="_Toc94095358"/>
+      <w:bookmarkStart w:id="10" w:name="_Toc94132353"/>
       <w:r>
         <w:t>Skill list</w:t>
       </w:r>
@@ -8178,7 +8178,7 @@
       <w:r>
         <w:br w:type="page"/>
       </w:r>
-      <w:bookmarkStart w:id="11" w:name="_Toc94095359"/>
+      <w:bookmarkStart w:id="11" w:name="_Toc94132354"/>
       <w:r>
         <w:lastRenderedPageBreak/>
         <w:t>Talents</w:t>
@@ -8220,7 +8220,7 @@
       <w:pPr>
         <w:pStyle w:val="Heading2"/>
       </w:pPr>
-      <w:bookmarkStart w:id="12" w:name="_Toc94095360"/>
+      <w:bookmarkStart w:id="12" w:name="_Toc94132355"/>
       <w:r>
         <w:t>Character talents</w:t>
       </w:r>
@@ -8283,7 +8283,7 @@
       <w:pPr>
         <w:pStyle w:val="Heading2"/>
       </w:pPr>
-      <w:bookmarkStart w:id="13" w:name="_Toc94095361"/>
+      <w:bookmarkStart w:id="13" w:name="_Toc94132356"/>
       <w:r>
         <w:t>Skill talents</w:t>
       </w:r>
@@ -8483,7 +8483,7 @@
       <w:pPr>
         <w:pStyle w:val="Heading2"/>
       </w:pPr>
-      <w:bookmarkStart w:id="14" w:name="_Toc94095362"/>
+      <w:bookmarkStart w:id="14" w:name="_Toc94132357"/>
       <w:r>
         <w:t>Combat talents</w:t>
       </w:r>
@@ -8779,7 +8779,7 @@
       <w:pPr>
         <w:pStyle w:val="Heading2"/>
       </w:pPr>
-      <w:bookmarkStart w:id="15" w:name="_Toc94095363"/>
+      <w:bookmarkStart w:id="15" w:name="_Toc94132358"/>
       <w:r>
         <w:t>Special talents: Alchemy</w:t>
       </w:r>
@@ -8833,7 +8833,7 @@
       <w:pPr>
         <w:pStyle w:val="Heading2"/>
       </w:pPr>
-      <w:bookmarkStart w:id="16" w:name="_Toc94095364"/>
+      <w:bookmarkStart w:id="16" w:name="_Toc94132359"/>
       <w:r>
         <w:t>Special talents: Sorcery</w:t>
       </w:r>
@@ -8950,7 +8950,7 @@
       <w:pPr>
         <w:pStyle w:val="Heading1"/>
       </w:pPr>
-      <w:bookmarkStart w:id="17" w:name="_Toc94095365"/>
+      <w:bookmarkStart w:id="17" w:name="_Toc94132360"/>
       <w:r>
         <w:lastRenderedPageBreak/>
         <w:t>Character creation</w:t>
@@ -9056,7 +9056,7 @@
       <w:pPr>
         <w:pStyle w:val="Heading2"/>
       </w:pPr>
-      <w:bookmarkStart w:id="18" w:name="_Toc94095366"/>
+      <w:bookmarkStart w:id="18" w:name="_Toc94132361"/>
       <w:r>
         <w:t>Writing down traits</w:t>
       </w:r>
@@ -9151,7 +9151,7 @@
       <w:pPr>
         <w:pStyle w:val="Heading2"/>
       </w:pPr>
-      <w:bookmarkStart w:id="19" w:name="_Toc94095367"/>
+      <w:bookmarkStart w:id="19" w:name="_Toc94132362"/>
       <w:r>
         <w:t>Assigning skill levels</w:t>
       </w:r>
@@ -9201,7 +9201,7 @@
       <w:pPr>
         <w:pStyle w:val="Heading2"/>
       </w:pPr>
-      <w:bookmarkStart w:id="20" w:name="_Toc94095368"/>
+      <w:bookmarkStart w:id="20" w:name="_Toc94132363"/>
       <w:r>
         <w:t>Choos</w:t>
       </w:r>
@@ -9234,7 +9234,7 @@
       <w:pPr>
         <w:pStyle w:val="Heading2"/>
       </w:pPr>
-      <w:bookmarkStart w:id="21" w:name="_Toc94095369"/>
+      <w:bookmarkStart w:id="21" w:name="_Toc94132364"/>
       <w:r>
         <w:t xml:space="preserve">Calculating </w:t>
       </w:r>
@@ -9302,7 +9302,7 @@
       <w:pPr>
         <w:pStyle w:val="Heading2"/>
       </w:pPr>
-      <w:bookmarkStart w:id="22" w:name="_Toc94095370"/>
+      <w:bookmarkStart w:id="22" w:name="_Toc94132365"/>
       <w:r>
         <w:lastRenderedPageBreak/>
         <w:t>Acquiring gear</w:t>
@@ -9463,7 +9463,7 @@
       <w:pPr>
         <w:pStyle w:val="Heading2"/>
       </w:pPr>
-      <w:bookmarkStart w:id="23" w:name="_Toc94095371"/>
+      <w:bookmarkStart w:id="23" w:name="_Toc94132366"/>
       <w:r>
         <w:t>Naming them</w:t>
       </w:r>
@@ -9504,7 +9504,7 @@
       <w:pPr>
         <w:pStyle w:val="Heading1"/>
       </w:pPr>
-      <w:bookmarkStart w:id="24" w:name="_Toc94095372"/>
+      <w:bookmarkStart w:id="24" w:name="_Toc94132367"/>
       <w:r>
         <w:lastRenderedPageBreak/>
         <w:t>Damage and conditions</w:t>
@@ -9639,7 +9639,7 @@
       <w:pPr>
         <w:pStyle w:val="Heading2"/>
       </w:pPr>
-      <w:bookmarkStart w:id="25" w:name="_Toc94095373"/>
+      <w:bookmarkStart w:id="25" w:name="_Toc94132368"/>
       <w:r>
         <w:t>Types of conditions</w:t>
       </w:r>
@@ -9960,7 +9960,7 @@
       <w:pPr>
         <w:pStyle w:val="Heading2"/>
       </w:pPr>
-      <w:bookmarkStart w:id="26" w:name="_Toc94095374"/>
+      <w:bookmarkStart w:id="26" w:name="_Toc94132369"/>
       <w:r>
         <w:t>Taking damage</w:t>
       </w:r>
@@ -10456,7 +10456,7 @@
       <w:pPr>
         <w:pStyle w:val="Heading2"/>
       </w:pPr>
-      <w:bookmarkStart w:id="27" w:name="_Toc94095375"/>
+      <w:bookmarkStart w:id="27" w:name="_Toc94132370"/>
       <w:r>
         <w:t>Resilience</w:t>
       </w:r>
@@ -10564,7 +10564,7 @@
       <w:pPr>
         <w:pStyle w:val="Heading2"/>
       </w:pPr>
-      <w:bookmarkStart w:id="28" w:name="_Toc94095376"/>
+      <w:bookmarkStart w:id="28" w:name="_Toc94132371"/>
       <w:r>
         <w:t>Recovery</w:t>
       </w:r>
@@ -11866,7 +11866,7 @@
       <w:pPr>
         <w:pStyle w:val="Heading2"/>
       </w:pPr>
-      <w:bookmarkStart w:id="29" w:name="_Toc94095377"/>
+      <w:bookmarkStart w:id="29" w:name="_Toc94132372"/>
       <w:r>
         <w:t>First aid and medical care</w:t>
       </w:r>
@@ -12012,7 +12012,7 @@
       <w:pPr>
         <w:pStyle w:val="Heading2"/>
       </w:pPr>
-      <w:bookmarkStart w:id="30" w:name="_Toc94095378"/>
+      <w:bookmarkStart w:id="30" w:name="_Toc94132373"/>
       <w:r>
         <w:t>Special conditions</w:t>
       </w:r>
@@ -12063,7 +12063,7 @@
       <w:pPr>
         <w:pStyle w:val="Heading2"/>
       </w:pPr>
-      <w:bookmarkStart w:id="31" w:name="_Toc94095379"/>
+      <w:bookmarkStart w:id="31" w:name="_Toc94132374"/>
       <w:r>
         <w:t>Fatigue</w:t>
       </w:r>
@@ -12225,7 +12225,7 @@
       <w:pPr>
         <w:pStyle w:val="Heading2"/>
       </w:pPr>
-      <w:bookmarkStart w:id="32" w:name="_Toc94095380"/>
+      <w:bookmarkStart w:id="32" w:name="_Toc94132375"/>
       <w:r>
         <w:lastRenderedPageBreak/>
         <w:t>Desperation</w:t>
@@ -12291,7 +12291,7 @@
       <w:pPr>
         <w:pStyle w:val="Heading2"/>
       </w:pPr>
-      <w:bookmarkStart w:id="33" w:name="_Toc94095381"/>
+      <w:bookmarkStart w:id="33" w:name="_Toc94132376"/>
       <w:r>
         <w:t>What about insanity?</w:t>
       </w:r>
@@ -12333,7 +12333,7 @@
       <w:pPr>
         <w:pStyle w:val="Heading1"/>
       </w:pPr>
-      <w:bookmarkStart w:id="34" w:name="_Toc94095382"/>
+      <w:bookmarkStart w:id="34" w:name="_Toc94132377"/>
       <w:r>
         <w:lastRenderedPageBreak/>
         <w:t>Hits, weapons, and armor</w:t>
@@ -12447,7 +12447,7 @@
       <w:pPr>
         <w:pStyle w:val="Heading2"/>
       </w:pPr>
-      <w:bookmarkStart w:id="35" w:name="_Toc94095383"/>
+      <w:bookmarkStart w:id="35" w:name="_Toc94132378"/>
       <w:r>
         <w:t>Melee weapons</w:t>
       </w:r>
@@ -13111,7 +13111,7 @@
       <w:pPr>
         <w:pStyle w:val="Heading2"/>
       </w:pPr>
-      <w:bookmarkStart w:id="36" w:name="_Toc94095384"/>
+      <w:bookmarkStart w:id="36" w:name="_Toc94132379"/>
       <w:r>
         <w:t>Ranged weapons</w:t>
       </w:r>
@@ -13491,7 +13491,7 @@
       <w:pPr>
         <w:pStyle w:val="Heading2"/>
       </w:pPr>
-      <w:bookmarkStart w:id="37" w:name="_Toc94095385"/>
+      <w:bookmarkStart w:id="37" w:name="_Toc94132380"/>
       <w:r>
         <w:lastRenderedPageBreak/>
         <w:t>Armor</w:t>
@@ -13838,7 +13838,7 @@
       <w:pPr>
         <w:pStyle w:val="Heading2"/>
       </w:pPr>
-      <w:bookmarkStart w:id="38" w:name="_Toc94095386"/>
+      <w:bookmarkStart w:id="38" w:name="_Toc94132381"/>
       <w:r>
         <w:lastRenderedPageBreak/>
         <w:t>Mental</w:t>
@@ -14111,7 +14111,7 @@
       <w:pPr>
         <w:pStyle w:val="Heading1"/>
       </w:pPr>
-      <w:bookmarkStart w:id="39" w:name="_Toc94095387"/>
+      <w:bookmarkStart w:id="39" w:name="_Toc94132382"/>
       <w:r>
         <w:lastRenderedPageBreak/>
         <w:t>Gear</w:t>
@@ -15309,7 +15309,7 @@
       <w:pPr>
         <w:pStyle w:val="Heading1"/>
       </w:pPr>
-      <w:bookmarkStart w:id="40" w:name="_Toc94095388"/>
+      <w:bookmarkStart w:id="40" w:name="_Toc94132383"/>
       <w:r>
         <w:lastRenderedPageBreak/>
         <w:t>Sorcery</w:t>
@@ -15325,7 +15325,7 @@
       <w:pPr>
         <w:pStyle w:val="Heading2"/>
       </w:pPr>
-      <w:bookmarkStart w:id="41" w:name="_Toc94095389"/>
+      <w:bookmarkStart w:id="41" w:name="_Toc94132384"/>
       <w:r>
         <w:t>Casting a spell</w:t>
       </w:r>
@@ -15369,7 +15369,7 @@
       <w:pPr>
         <w:pStyle w:val="Heading2"/>
       </w:pPr>
-      <w:bookmarkStart w:id="42" w:name="_Toc94095390"/>
+      <w:bookmarkStart w:id="42" w:name="_Toc94132385"/>
       <w:r>
         <w:t>Burn</w:t>
       </w:r>
@@ -15564,7 +15564,7 @@
       <w:pPr>
         <w:pStyle w:val="Heading2"/>
       </w:pPr>
-      <w:bookmarkStart w:id="43" w:name="_Toc94095391"/>
+      <w:bookmarkStart w:id="43" w:name="_Toc94132386"/>
       <w:r>
         <w:lastRenderedPageBreak/>
         <w:t>Minions</w:t>
@@ -15611,7 +15611,7 @@
       <w:pPr>
         <w:pStyle w:val="Heading2"/>
       </w:pPr>
-      <w:bookmarkStart w:id="44" w:name="_Toc94095392"/>
+      <w:bookmarkStart w:id="44" w:name="_Toc94132387"/>
       <w:r>
         <w:t>Slots</w:t>
       </w:r>
@@ -15651,7 +15651,7 @@
       <w:pPr>
         <w:pStyle w:val="Heading2"/>
       </w:pPr>
-      <w:bookmarkStart w:id="45" w:name="_Toc94095393"/>
+      <w:bookmarkStart w:id="45" w:name="_Toc94132388"/>
       <w:r>
         <w:t>Spellbooks</w:t>
       </w:r>
@@ -15681,7 +15681,7 @@
       <w:pPr>
         <w:pStyle w:val="Heading2"/>
       </w:pPr>
-      <w:bookmarkStart w:id="46" w:name="_Toc94095394"/>
+      <w:bookmarkStart w:id="46" w:name="_Toc94132389"/>
       <w:r>
         <w:lastRenderedPageBreak/>
         <w:t>Memorization</w:t>
@@ -15847,7 +15847,7 @@
       <w:pPr>
         <w:pStyle w:val="Heading2"/>
       </w:pPr>
-      <w:bookmarkStart w:id="47" w:name="_Toc94095395"/>
+      <w:bookmarkStart w:id="47" w:name="_Toc94132390"/>
       <w:r>
         <w:t>Spells (complexity 1)</w:t>
       </w:r>
@@ -16629,7 +16629,7 @@
       <w:pPr>
         <w:pStyle w:val="Heading2"/>
       </w:pPr>
-      <w:bookmarkStart w:id="48" w:name="_Toc94095396"/>
+      <w:bookmarkStart w:id="48" w:name="_Toc94132391"/>
       <w:r>
         <w:t>Spells (</w:t>
       </w:r>
@@ -17148,7 +17148,7 @@
       <w:pPr>
         <w:pStyle w:val="Heading2"/>
       </w:pPr>
-      <w:bookmarkStart w:id="49" w:name="_Toc94095397"/>
+      <w:bookmarkStart w:id="49" w:name="_Toc94132392"/>
       <w:r>
         <w:t>Ritual</w:t>
       </w:r>
@@ -17292,7 +17292,7 @@
       <w:pPr>
         <w:pStyle w:val="Heading1"/>
       </w:pPr>
-      <w:bookmarkStart w:id="50" w:name="_Toc94095398"/>
+      <w:bookmarkStart w:id="50" w:name="_Toc94132393"/>
       <w:r>
         <w:lastRenderedPageBreak/>
         <w:t>Running the game</w:t>
@@ -17354,7 +17354,7 @@
       <w:pPr>
         <w:pStyle w:val="Heading2"/>
       </w:pPr>
-      <w:bookmarkStart w:id="51" w:name="_Toc94095399"/>
+      <w:bookmarkStart w:id="51" w:name="_Toc94132394"/>
       <w:r>
         <w:t>Time and distance</w:t>
       </w:r>
@@ -17389,7 +17389,7 @@
       <w:pPr>
         <w:pStyle w:val="Heading2"/>
       </w:pPr>
-      <w:bookmarkStart w:id="52" w:name="_Toc94095400"/>
+      <w:bookmarkStart w:id="52" w:name="_Toc94132395"/>
       <w:r>
         <w:t>Light</w:t>
       </w:r>
@@ -17450,7 +17450,7 @@
       <w:pPr>
         <w:pStyle w:val="Heading2"/>
       </w:pPr>
-      <w:bookmarkStart w:id="53" w:name="_Toc94095401"/>
+      <w:bookmarkStart w:id="53" w:name="_Toc94132396"/>
       <w:r>
         <w:t>Adventuring on a schedule</w:t>
       </w:r>
@@ -17577,7 +17577,7 @@
       <w:pPr>
         <w:pStyle w:val="Heading2"/>
       </w:pPr>
-      <w:bookmarkStart w:id="54" w:name="_Toc94095402"/>
+      <w:bookmarkStart w:id="54" w:name="_Toc94132397"/>
       <w:r>
         <w:t>Minor rest phase</w:t>
       </w:r>
@@ -17675,7 +17675,7 @@
       <w:pPr>
         <w:pStyle w:val="Heading2"/>
       </w:pPr>
-      <w:bookmarkStart w:id="55" w:name="_Toc94095403"/>
+      <w:bookmarkStart w:id="55" w:name="_Toc94132398"/>
       <w:r>
         <w:t>Major rest phase</w:t>
       </w:r>
@@ -17881,7 +17881,7 @@
       <w:pPr>
         <w:pStyle w:val="Heading2"/>
       </w:pPr>
-      <w:bookmarkStart w:id="56" w:name="_Toc94095404"/>
+      <w:bookmarkStart w:id="56" w:name="_Toc94132399"/>
       <w:r>
         <w:t>Simple food and light</w:t>
       </w:r>
@@ -17953,7 +17953,7 @@
       <w:pPr>
         <w:pStyle w:val="Heading1"/>
       </w:pPr>
-      <w:bookmarkStart w:id="57" w:name="_Toc94095405"/>
+      <w:bookmarkStart w:id="57" w:name="_Toc94132400"/>
       <w:r>
         <w:lastRenderedPageBreak/>
         <w:t xml:space="preserve">End of </w:t>
@@ -18074,7 +18074,7 @@
       <w:pPr>
         <w:pStyle w:val="Heading1"/>
       </w:pPr>
-      <w:bookmarkStart w:id="58" w:name="_Toc94095406"/>
+      <w:bookmarkStart w:id="58" w:name="_Toc94132401"/>
       <w:r>
         <w:lastRenderedPageBreak/>
         <w:t>NPCs and monsters</w:t>
@@ -18110,7 +18110,7 @@
       <w:pPr>
         <w:pStyle w:val="Heading2"/>
       </w:pPr>
-      <w:bookmarkStart w:id="59" w:name="_Toc94095407"/>
+      <w:bookmarkStart w:id="59" w:name="_Toc94132402"/>
       <w:r>
         <w:t>Running NPCs</w:t>
       </w:r>
@@ -18296,6 +18296,20 @@
     </w:p>
     <w:p>
       <w:r>
+        <w:t xml:space="preserve">Half of all damage that minor NPCs deal to players on glancing or solid hits </w:t>
+      </w:r>
+      <w:r>
+        <w:t xml:space="preserve">(rounded up) </w:t>
+      </w:r>
+      <w:r>
+        <w:t>is converted to Fatigue</w:t>
+      </w:r>
+      <w:r>
+        <w:t>.</w:t>
+      </w:r>
+    </w:p>
+    <w:p>
+      <w:r>
         <w:rPr>
           <w:b/>
           <w:bCs/>
@@ -18333,7 +18347,11 @@
         <w:t>, scary</w:t>
       </w:r>
       <w:r>
-        <w:t xml:space="preserve"> monsters. The monster class of NPCs is reserved for giants, dragons, liches, and the like. A monster is set up to be the possible focus of an entire session, and their rules are set up with that in mind</w:t>
+        <w:t xml:space="preserve"> monsters. The monster class of NPCs is reserved for giants, dragons, </w:t>
+      </w:r>
+      <w:r>
+        <w:lastRenderedPageBreak/>
+        <w:t>liches, and the like. A monster is set up to be the possible focus of an entire session, and their rules are set up with that in mind</w:t>
       </w:r>
       <w:r>
         <w:t>.</w:t>
@@ -18344,7 +18362,6 @@
         <w:pStyle w:val="Heading3"/>
       </w:pPr>
       <w:r>
-        <w:lastRenderedPageBreak/>
         <w:t>The mob rules</w:t>
       </w:r>
     </w:p>
@@ -18423,19 +18440,7 @@
               <w:cnfStyle w:val="100000000000" w:firstRow="1" w:lastRow="0" w:firstColumn="0" w:lastColumn="0" w:oddVBand="0" w:evenVBand="0" w:oddHBand="0" w:evenHBand="0" w:firstRowFirstColumn="0" w:firstRowLastColumn="0" w:lastRowFirstColumn="0" w:lastRowLastColumn="0"/>
             </w:pPr>
             <w:r>
-              <w:t xml:space="preserve">AOE </w:t>
-            </w:r>
-            <w:r>
-              <w:t xml:space="preserve">damage </w:t>
-            </w:r>
-            <w:r>
-              <w:t>multipl</w:t>
-            </w:r>
-            <w:r>
-              <w:t>i</w:t>
-            </w:r>
-            <w:r>
-              <w:t>er</w:t>
+              <w:t>AOE damage multiplier</w:t>
             </w:r>
           </w:p>
         </w:tc>
@@ -18478,13 +18483,7 @@
               <w:cnfStyle w:val="000000100000" w:firstRow="0" w:lastRow="0" w:firstColumn="0" w:lastColumn="0" w:oddVBand="0" w:evenVBand="0" w:oddHBand="1" w:evenHBand="0" w:firstRowFirstColumn="0" w:firstRowLastColumn="0" w:lastRowFirstColumn="0" w:lastRowLastColumn="0"/>
             </w:pPr>
             <w:r>
-              <w:t>+</w:t>
-            </w:r>
-            <w:r>
-              <w:t xml:space="preserve">/- </w:t>
-            </w:r>
-            <w:r>
-              <w:t>1</w:t>
+              <w:t>+/- 1</w:t>
             </w:r>
           </w:p>
         </w:tc>
@@ -18539,13 +18538,7 @@
               <w:cnfStyle w:val="000000000000" w:firstRow="0" w:lastRow="0" w:firstColumn="0" w:lastColumn="0" w:oddVBand="0" w:evenVBand="0" w:oddHBand="0" w:evenHBand="0" w:firstRowFirstColumn="0" w:firstRowLastColumn="0" w:lastRowFirstColumn="0" w:lastRowLastColumn="0"/>
             </w:pPr>
             <w:r>
-              <w:t>+</w:t>
-            </w:r>
-            <w:r>
-              <w:t xml:space="preserve">/- </w:t>
-            </w:r>
-            <w:r>
-              <w:t>1</w:t>
+              <w:t>+/- 1</w:t>
             </w:r>
           </w:p>
         </w:tc>
@@ -18601,13 +18594,7 @@
               <w:cnfStyle w:val="000000100000" w:firstRow="0" w:lastRow="0" w:firstColumn="0" w:lastColumn="0" w:oddVBand="0" w:evenVBand="0" w:oddHBand="1" w:evenHBand="0" w:firstRowFirstColumn="0" w:firstRowLastColumn="0" w:lastRowFirstColumn="0" w:lastRowLastColumn="0"/>
             </w:pPr>
             <w:r>
-              <w:t>+</w:t>
-            </w:r>
-            <w:r>
-              <w:t xml:space="preserve">/- </w:t>
-            </w:r>
-            <w:r>
-              <w:t>2</w:t>
+              <w:t>+/- 1</w:t>
             </w:r>
           </w:p>
         </w:tc>
@@ -18620,7 +18607,7 @@
               <w:cnfStyle w:val="000000100000" w:firstRow="0" w:lastRow="0" w:firstColumn="0" w:lastColumn="0" w:oddVBand="0" w:evenVBand="0" w:oddHBand="1" w:evenHBand="0" w:firstRowFirstColumn="0" w:firstRowLastColumn="0" w:lastRowFirstColumn="0" w:lastRowLastColumn="0"/>
             </w:pPr>
             <w:r>
-              <w:t>3</w:t>
+              <w:t>2</w:t>
             </w:r>
           </w:p>
         </w:tc>
@@ -18662,13 +18649,7 @@
               <w:cnfStyle w:val="000000000000" w:firstRow="0" w:lastRow="0" w:firstColumn="0" w:lastColumn="0" w:oddVBand="0" w:evenVBand="0" w:oddHBand="0" w:evenHBand="0" w:firstRowFirstColumn="0" w:firstRowLastColumn="0" w:lastRowFirstColumn="0" w:lastRowLastColumn="0"/>
             </w:pPr>
             <w:r>
-              <w:t>+</w:t>
-            </w:r>
-            <w:r>
-              <w:t xml:space="preserve">/- </w:t>
-            </w:r>
-            <w:r>
-              <w:t>2</w:t>
+              <w:t>+/- 2</w:t>
             </w:r>
           </w:p>
         </w:tc>
@@ -18724,13 +18705,7 @@
               <w:cnfStyle w:val="000000100000" w:firstRow="0" w:lastRow="0" w:firstColumn="0" w:lastColumn="0" w:oddVBand="0" w:evenVBand="0" w:oddHBand="1" w:evenHBand="0" w:firstRowFirstColumn="0" w:firstRowLastColumn="0" w:lastRowFirstColumn="0" w:lastRowLastColumn="0"/>
             </w:pPr>
             <w:r>
-              <w:t>+</w:t>
-            </w:r>
-            <w:r>
-              <w:t xml:space="preserve">/- </w:t>
-            </w:r>
-            <w:r>
-              <w:t>2</w:t>
+              <w:t>+/- 2</w:t>
             </w:r>
           </w:p>
         </w:tc>
@@ -18785,13 +18760,7 @@
               <w:cnfStyle w:val="000000000000" w:firstRow="0" w:lastRow="0" w:firstColumn="0" w:lastColumn="0" w:oddVBand="0" w:evenVBand="0" w:oddHBand="0" w:evenHBand="0" w:firstRowFirstColumn="0" w:firstRowLastColumn="0" w:lastRowFirstColumn="0" w:lastRowLastColumn="0"/>
             </w:pPr>
             <w:r>
-              <w:t>+</w:t>
-            </w:r>
-            <w:r>
-              <w:t xml:space="preserve">/- </w:t>
-            </w:r>
-            <w:r>
-              <w:t>2</w:t>
+              <w:t>+/- 2</w:t>
             </w:r>
           </w:p>
         </w:tc>
@@ -18847,13 +18816,7 @@
               <w:cnfStyle w:val="000000100000" w:firstRow="0" w:lastRow="0" w:firstColumn="0" w:lastColumn="0" w:oddVBand="0" w:evenVBand="0" w:oddHBand="1" w:evenHBand="0" w:firstRowFirstColumn="0" w:firstRowLastColumn="0" w:lastRowFirstColumn="0" w:lastRowLastColumn="0"/>
             </w:pPr>
             <w:r>
-              <w:t>+</w:t>
-            </w:r>
-            <w:r>
-              <w:t xml:space="preserve">/- </w:t>
-            </w:r>
-            <w:r>
-              <w:t>3</w:t>
+              <w:t>+/- 3</w:t>
             </w:r>
           </w:p>
         </w:tc>
@@ -18917,16 +18880,13 @@
         <w:pStyle w:val="Heading4"/>
       </w:pPr>
       <w:r>
+        <w:lastRenderedPageBreak/>
         <w:t>Swarm</w:t>
       </w:r>
     </w:p>
     <w:p>
       <w:r>
-        <w:t xml:space="preserve">This NPC-only talent represents that even the base form of this NPC is essentially a mob, and is used for things like locusts, rats, pixies, or many </w:t>
-      </w:r>
-      <w:r>
-        <w:lastRenderedPageBreak/>
-        <w:t xml:space="preserve">other small creatures that are dangerous in groups. The resilience bonus and mob bonus are considered to be already calculated into the base stats, </w:t>
+        <w:t xml:space="preserve">This NPC-only talent represents that even the base form of this NPC is essentially a mob, and is used for things like locusts, rats, pixies, or many other small creatures that are dangerous in groups. The resilience bonus and mob bonus are considered to be already calculated into the base stats, </w:t>
       </w:r>
       <w:r>
         <w:t>and the swarm</w:t>
@@ -18951,7 +18911,7 @@
       <w:pPr>
         <w:pStyle w:val="Heading2"/>
       </w:pPr>
-      <w:bookmarkStart w:id="60" w:name="_Toc94095408"/>
+      <w:bookmarkStart w:id="60" w:name="_Toc94132403"/>
       <w:r>
         <w:t xml:space="preserve">Building </w:t>
       </w:r>
@@ -19070,6 +19030,7 @@
     </w:p>
     <w:p>
       <w:r>
+        <w:lastRenderedPageBreak/>
         <w:t xml:space="preserve">Just as skills can be freely assigned to NPCs, so can talents. NPCs can choose from any of the talents in the main </w:t>
       </w:r>
       <w:r>
@@ -19088,7 +19049,6 @@
         <w:pStyle w:val="Heading3"/>
       </w:pPr>
       <w:r>
-        <w:lastRenderedPageBreak/>
         <w:t>Calculate Sturdiness and resilience pool</w:t>
       </w:r>
     </w:p>
@@ -19212,7 +19172,7 @@
       <w:pPr>
         <w:pStyle w:val="Heading2"/>
       </w:pPr>
-      <w:bookmarkStart w:id="61" w:name="_Toc94095409"/>
+      <w:bookmarkStart w:id="61" w:name="_Toc94132404"/>
       <w:r>
         <w:t>Rogues</w:t>
       </w:r>
@@ -19249,13 +19209,13 @@
     </w:p>
     <w:p>
       <w:r>
+        <w:lastRenderedPageBreak/>
         <w:t>Elementals come in many forms, and have a wide variety of stats and abilities. They have one skill at +3, one skill at +2, and one skill at +1, determined by the GM</w:t>
       </w:r>
       <w:r>
         <w:t xml:space="preserve">, as well as the Tough Exterior talent (twice) and </w:t>
       </w:r>
       <w:r>
-        <w:lastRenderedPageBreak/>
         <w:t>any other talents the GM feels necessary.</w:t>
       </w:r>
       <w:r>
@@ -19696,6 +19656,7 @@
         <w:pStyle w:val="Heading3"/>
       </w:pPr>
       <w:r>
+        <w:lastRenderedPageBreak/>
         <w:t>Gargoyle</w:t>
       </w:r>
     </w:p>
@@ -19716,7 +19677,6 @@
     </w:p>
     <w:p>
       <w:r>
-        <w:lastRenderedPageBreak/>
         <w:t>While animated statues come in a wide variety of styles and specialties, none is as synonymous with guarding a location as the humble gargoyle. These winged stone statues can sit still for dozens (or even hundreds!) of years, coming alive only when faced with unauthorized intruders.</w:t>
       </w:r>
     </w:p>
@@ -20017,6 +19977,7 @@
     </w:p>
     <w:p>
       <w:r>
+        <w:lastRenderedPageBreak/>
         <w:t>A living, moving golem made out of pure elemental mold. Its body is roughly humanoid in both size and shape, but its lack of interior form makes its body capable of withstanding much more punishment.</w:t>
       </w:r>
     </w:p>
@@ -20029,7 +19990,6 @@
           <w:b/>
           <w:bCs/>
         </w:rPr>
-        <w:lastRenderedPageBreak/>
         <w:t xml:space="preserve">Trait: </w:t>
       </w:r>
       <w:r>
@@ -20294,6 +20254,7 @@
         <w:pStyle w:val="Heading3"/>
       </w:pPr>
       <w:r>
+        <w:lastRenderedPageBreak/>
         <w:t>Roc</w:t>
       </w:r>
     </w:p>
@@ -20314,7 +20275,6 @@
     </w:p>
     <w:p>
       <w:r>
-        <w:lastRenderedPageBreak/>
         <w:t>Sometimes, merchants crossing the Great Desert will tell tales of a terrible eagle, impossibly large, able to stay aloft only due to the powerful updrafts coming off the scorching sand, and strong enough to carry off both camel and rider in a single swoop. No one knows the origin of the roc, but one thing is for sure: the stories are true.</w:t>
       </w:r>
     </w:p>
@@ -20565,7 +20525,7 @@
       <w:pPr>
         <w:pStyle w:val="Heading1"/>
       </w:pPr>
-      <w:bookmarkStart w:id="62" w:name="_Toc94095410"/>
+      <w:bookmarkStart w:id="62" w:name="_Toc94132405"/>
       <w:r>
         <w:lastRenderedPageBreak/>
         <w:t>Making the game your own</w:t>
@@ -20584,7 +20544,7 @@
       <w:pPr>
         <w:pStyle w:val="Heading2"/>
       </w:pPr>
-      <w:bookmarkStart w:id="63" w:name="_Toc94095411"/>
+      <w:bookmarkStart w:id="63" w:name="_Toc94132406"/>
       <w:r>
         <w:t>Representing Sorcery and supernatural abilities</w:t>
       </w:r>
@@ -21424,12 +21384,12 @@
 <w:numbering xmlns:wpc="http://schemas.microsoft.com/office/word/2010/wordprocessingCanvas" xmlns:cx="http://schemas.microsoft.com/office/drawing/2014/chartex" xmlns:cx1="http://schemas.microsoft.com/office/drawing/2015/9/8/chartex" xmlns:cx2="http://schemas.microsoft.com/office/drawing/2015/10/21/chartex" xmlns:cx3="http://schemas.microsoft.com/office/drawing/2016/5/9/chartex" xmlns:cx4="http://schemas.microsoft.com/office/drawing/2016/5/10/chartex" xmlns:cx5="http://schemas.microsoft.com/office/drawing/2016/5/11/chartex" xmlns:cx6="http://schemas.microsoft.com/office/drawing/2016/5/12/chartex" xmlns:cx7="http://schemas.microsoft.com/office/drawing/2016/5/13/chartex" xmlns:cx8="http://schemas.microsoft.com/office/drawing/2016/5/14/chartex" xmlns:mc="http://schemas.openxmlformats.org/markup-compatibility/2006" xmlns:aink="http://schemas.microsoft.com/office/drawing/2016/ink" xmlns:am3d="http://schemas.microsoft.com/office/drawing/2017/model3d" xmlns:o="urn:schemas-microsoft-com:office:office" xmlns:r="http://schemas.openxmlformats.org/officeDocument/2006/relationships" xmlns:m="http://schemas.openxmlformats.org/officeDocument/2006/math" xmlns:v="urn:schemas-microsoft-com:vml" xmlns:wp14="http://schemas.microsoft.com/office/word/2010/wordprocessingDrawing" xmlns:wp="http://schemas.openxmlformats.org/drawingml/2006/wordprocessingDrawing" xmlns:w10="urn:schemas-microsoft-com:office:word" xmlns:w="http://schemas.openxmlformats.org/wordprocessingml/2006/main" xmlns:w14="http://schemas.microsoft.com/office/word/2010/wordml" xmlns:w15="http://schemas.microsoft.com/office/word/2012/wordml" xmlns:w16cex="http://schemas.microsoft.com/office/word/2018/wordml/cex" xmlns:w16cid="http://schemas.microsoft.com/office/word/2016/wordml/cid" xmlns:w16="http://schemas.microsoft.com/office/word/2018/wordml" xmlns:w16sdtdh="http://schemas.microsoft.com/office/word/2020/wordml/sdtdatahash" xmlns:w16se="http://schemas.microsoft.com/office/word/2015/wordml/symex" xmlns:wpg="http://schemas.microsoft.com/office/word/2010/wordprocessingGroup" xmlns:wpi="http://schemas.microsoft.com/office/word/2010/wordprocessingInk" xmlns:wne="http://schemas.microsoft.com/office/word/2006/wordml" xmlns:wps="http://schemas.microsoft.com/office/word/2010/wordprocessingShape" mc:Ignorable="w14 w15 w16se w16cid w16 w16cex w16sdtdh wp14">
   <w:numPicBullet w:numPicBulletId="0">
     <w:pict>
-      <v:rect id="_x0000_i1026" style="width:0;height:1.5pt" o:hralign="center" o:bullet="t" o:hrstd="t" o:hr="t" fillcolor="#a0a0a0" stroked="f"/>
+      <v:rect id="_x0000_i1076" style="width:0;height:1.5pt" o:hralign="center" o:bullet="t" o:hrstd="t" o:hr="t" fillcolor="#a0a0a0" stroked="f"/>
     </w:pict>
   </w:numPicBullet>
   <w:numPicBullet w:numPicBulletId="1">
     <w:pict>
-      <v:rect id="_x0000_i1027" style="width:0;height:1.5pt" o:hralign="center" o:bullet="t" o:hrstd="t" o:hr="t" fillcolor="#a0a0a0" stroked="f"/>
+      <v:rect id="_x0000_i1077" style="width:0;height:1.5pt" o:hralign="center" o:bullet="t" o:hrstd="t" o:hr="t" fillcolor="#a0a0a0" stroked="f"/>
     </w:pict>
   </w:numPicBullet>
   <w:abstractNum w:abstractNumId="0" w15:restartNumberingAfterBreak="0">

</xml_diff>

<commit_message>
Cash is now cash.
</commit_message>
<xml_diff>
--- a/Ikaros.docx
+++ b/Ikaros.docx
@@ -393,7 +393,7 @@
           <w:szCs w:val="22"/>
         </w:rPr>
       </w:pPr>
-      <w:hyperlink w:anchor="_Toc94366357" w:history="1">
+      <w:hyperlink w:anchor="_Toc94559317" w:history="1">
         <w:r>
           <w:rPr>
             <w:rStyle w:val="Hyperlink"/>
@@ -437,7 +437,7 @@
             <w:noProof/>
             <w:webHidden/>
           </w:rPr>
-          <w:instrText xml:space="preserve"> PAGEREF _Toc94366357 \h </w:instrText>
+          <w:instrText xml:space="preserve"> PAGEREF _Toc94559317 \h </w:instrText>
         </w:r>
         <w:r>
           <w:rPr>
@@ -478,7 +478,7 @@
           <w:szCs w:val="22"/>
         </w:rPr>
       </w:pPr>
-      <w:hyperlink w:anchor="_Toc94366358" w:history="1">
+      <w:hyperlink w:anchor="_Toc94559318" w:history="1">
         <w:r>
           <w:rPr>
             <w:rStyle w:val="Hyperlink"/>
@@ -505,7 +505,7 @@
             <w:noProof/>
             <w:webHidden/>
           </w:rPr>
-          <w:instrText xml:space="preserve"> PAGEREF _Toc94366358 \h </w:instrText>
+          <w:instrText xml:space="preserve"> PAGEREF _Toc94559318 \h </w:instrText>
         </w:r>
         <w:r>
           <w:rPr>
@@ -546,7 +546,7 @@
           <w:szCs w:val="22"/>
         </w:rPr>
       </w:pPr>
-      <w:hyperlink w:anchor="_Toc94366359" w:history="1">
+      <w:hyperlink w:anchor="_Toc94559319" w:history="1">
         <w:r>
           <w:rPr>
             <w:rStyle w:val="Hyperlink"/>
@@ -573,7 +573,7 @@
             <w:noProof/>
             <w:webHidden/>
           </w:rPr>
-          <w:instrText xml:space="preserve"> PAGEREF _Toc94366359 \h </w:instrText>
+          <w:instrText xml:space="preserve"> PAGEREF _Toc94559319 \h </w:instrText>
         </w:r>
         <w:r>
           <w:rPr>
@@ -614,7 +614,7 @@
           <w:szCs w:val="22"/>
         </w:rPr>
       </w:pPr>
-      <w:hyperlink w:anchor="_Toc94366360" w:history="1">
+      <w:hyperlink w:anchor="_Toc94559320" w:history="1">
         <w:r>
           <w:rPr>
             <w:rStyle w:val="Hyperlink"/>
@@ -641,7 +641,7 @@
             <w:noProof/>
             <w:webHidden/>
           </w:rPr>
-          <w:instrText xml:space="preserve"> PAGEREF _Toc94366360 \h </w:instrText>
+          <w:instrText xml:space="preserve"> PAGEREF _Toc94559320 \h </w:instrText>
         </w:r>
         <w:r>
           <w:rPr>
@@ -687,7 +687,7 @@
           <w:szCs w:val="22"/>
         </w:rPr>
       </w:pPr>
-      <w:hyperlink w:anchor="_Toc94366361" w:history="1">
+      <w:hyperlink w:anchor="_Toc94559321" w:history="1">
         <w:r>
           <w:rPr>
             <w:rStyle w:val="Hyperlink"/>
@@ -731,7 +731,7 @@
             <w:noProof/>
             <w:webHidden/>
           </w:rPr>
-          <w:instrText xml:space="preserve"> PAGEREF _Toc94366361 \h </w:instrText>
+          <w:instrText xml:space="preserve"> PAGEREF _Toc94559321 \h </w:instrText>
         </w:r>
         <w:r>
           <w:rPr>
@@ -772,7 +772,7 @@
           <w:szCs w:val="22"/>
         </w:rPr>
       </w:pPr>
-      <w:hyperlink w:anchor="_Toc94366362" w:history="1">
+      <w:hyperlink w:anchor="_Toc94559322" w:history="1">
         <w:r>
           <w:rPr>
             <w:rStyle w:val="Hyperlink"/>
@@ -799,7 +799,7 @@
             <w:noProof/>
             <w:webHidden/>
           </w:rPr>
-          <w:instrText xml:space="preserve"> PAGEREF _Toc94366362 \h </w:instrText>
+          <w:instrText xml:space="preserve"> PAGEREF _Toc94559322 \h </w:instrText>
         </w:r>
         <w:r>
           <w:rPr>
@@ -840,7 +840,7 @@
           <w:szCs w:val="22"/>
         </w:rPr>
       </w:pPr>
-      <w:hyperlink w:anchor="_Toc94366363" w:history="1">
+      <w:hyperlink w:anchor="_Toc94559323" w:history="1">
         <w:r>
           <w:rPr>
             <w:rStyle w:val="Hyperlink"/>
@@ -867,7 +867,7 @@
             <w:noProof/>
             <w:webHidden/>
           </w:rPr>
-          <w:instrText xml:space="preserve"> PAGEREF _Toc94366363 \h </w:instrText>
+          <w:instrText xml:space="preserve"> PAGEREF _Toc94559323 \h </w:instrText>
         </w:r>
         <w:r>
           <w:rPr>
@@ -908,7 +908,7 @@
           <w:szCs w:val="22"/>
         </w:rPr>
       </w:pPr>
-      <w:hyperlink w:anchor="_Toc94366364" w:history="1">
+      <w:hyperlink w:anchor="_Toc94559324" w:history="1">
         <w:r>
           <w:rPr>
             <w:rStyle w:val="Hyperlink"/>
@@ -935,7 +935,7 @@
             <w:noProof/>
             <w:webHidden/>
           </w:rPr>
-          <w:instrText xml:space="preserve"> PAGEREF _Toc94366364 \h </w:instrText>
+          <w:instrText xml:space="preserve"> PAGEREF _Toc94559324 \h </w:instrText>
         </w:r>
         <w:r>
           <w:rPr>
@@ -981,7 +981,7 @@
           <w:szCs w:val="22"/>
         </w:rPr>
       </w:pPr>
-      <w:hyperlink w:anchor="_Toc94366365" w:history="1">
+      <w:hyperlink w:anchor="_Toc94559325" w:history="1">
         <w:r>
           <w:rPr>
             <w:rStyle w:val="Hyperlink"/>
@@ -1025,7 +1025,7 @@
             <w:noProof/>
             <w:webHidden/>
           </w:rPr>
-          <w:instrText xml:space="preserve"> PAGEREF _Toc94366365 \h </w:instrText>
+          <w:instrText xml:space="preserve"> PAGEREF _Toc94559325 \h </w:instrText>
         </w:r>
         <w:r>
           <w:rPr>
@@ -1066,7 +1066,7 @@
           <w:szCs w:val="22"/>
         </w:rPr>
       </w:pPr>
-      <w:hyperlink w:anchor="_Toc94366366" w:history="1">
+      <w:hyperlink w:anchor="_Toc94559326" w:history="1">
         <w:r>
           <w:rPr>
             <w:rStyle w:val="Hyperlink"/>
@@ -1093,7 +1093,7 @@
             <w:noProof/>
             <w:webHidden/>
           </w:rPr>
-          <w:instrText xml:space="preserve"> PAGEREF _Toc94366366 \h </w:instrText>
+          <w:instrText xml:space="preserve"> PAGEREF _Toc94559326 \h </w:instrText>
         </w:r>
         <w:r>
           <w:rPr>
@@ -1134,7 +1134,7 @@
           <w:szCs w:val="22"/>
         </w:rPr>
       </w:pPr>
-      <w:hyperlink w:anchor="_Toc94366367" w:history="1">
+      <w:hyperlink w:anchor="_Toc94559327" w:history="1">
         <w:r>
           <w:rPr>
             <w:rStyle w:val="Hyperlink"/>
@@ -1161,7 +1161,7 @@
             <w:noProof/>
             <w:webHidden/>
           </w:rPr>
-          <w:instrText xml:space="preserve"> PAGEREF _Toc94366367 \h </w:instrText>
+          <w:instrText xml:space="preserve"> PAGEREF _Toc94559327 \h </w:instrText>
         </w:r>
         <w:r>
           <w:rPr>
@@ -1207,7 +1207,7 @@
           <w:szCs w:val="22"/>
         </w:rPr>
       </w:pPr>
-      <w:hyperlink w:anchor="_Toc94366368" w:history="1">
+      <w:hyperlink w:anchor="_Toc94559328" w:history="1">
         <w:r>
           <w:rPr>
             <w:rStyle w:val="Hyperlink"/>
@@ -1251,7 +1251,7 @@
             <w:noProof/>
             <w:webHidden/>
           </w:rPr>
-          <w:instrText xml:space="preserve"> PAGEREF _Toc94366368 \h </w:instrText>
+          <w:instrText xml:space="preserve"> PAGEREF _Toc94559328 \h </w:instrText>
         </w:r>
         <w:r>
           <w:rPr>
@@ -1292,7 +1292,7 @@
           <w:szCs w:val="22"/>
         </w:rPr>
       </w:pPr>
-      <w:hyperlink w:anchor="_Toc94366369" w:history="1">
+      <w:hyperlink w:anchor="_Toc94559329" w:history="1">
         <w:r>
           <w:rPr>
             <w:rStyle w:val="Hyperlink"/>
@@ -1319,7 +1319,7 @@
             <w:noProof/>
             <w:webHidden/>
           </w:rPr>
-          <w:instrText xml:space="preserve"> PAGEREF _Toc94366369 \h </w:instrText>
+          <w:instrText xml:space="preserve"> PAGEREF _Toc94559329 \h </w:instrText>
         </w:r>
         <w:r>
           <w:rPr>
@@ -1360,7 +1360,7 @@
           <w:szCs w:val="22"/>
         </w:rPr>
       </w:pPr>
-      <w:hyperlink w:anchor="_Toc94366370" w:history="1">
+      <w:hyperlink w:anchor="_Toc94559330" w:history="1">
         <w:r>
           <w:rPr>
             <w:rStyle w:val="Hyperlink"/>
@@ -1387,7 +1387,7 @@
             <w:noProof/>
             <w:webHidden/>
           </w:rPr>
-          <w:instrText xml:space="preserve"> PAGEREF _Toc94366370 \h </w:instrText>
+          <w:instrText xml:space="preserve"> PAGEREF _Toc94559330 \h </w:instrText>
         </w:r>
         <w:r>
           <w:rPr>
@@ -1428,7 +1428,7 @@
           <w:szCs w:val="22"/>
         </w:rPr>
       </w:pPr>
-      <w:hyperlink w:anchor="_Toc94366371" w:history="1">
+      <w:hyperlink w:anchor="_Toc94559331" w:history="1">
         <w:r>
           <w:rPr>
             <w:rStyle w:val="Hyperlink"/>
@@ -1455,7 +1455,7 @@
             <w:noProof/>
             <w:webHidden/>
           </w:rPr>
-          <w:instrText xml:space="preserve"> PAGEREF _Toc94366371 \h </w:instrText>
+          <w:instrText xml:space="preserve"> PAGEREF _Toc94559331 \h </w:instrText>
         </w:r>
         <w:r>
           <w:rPr>
@@ -1496,7 +1496,7 @@
           <w:szCs w:val="22"/>
         </w:rPr>
       </w:pPr>
-      <w:hyperlink w:anchor="_Toc94366372" w:history="1">
+      <w:hyperlink w:anchor="_Toc94559332" w:history="1">
         <w:r>
           <w:rPr>
             <w:rStyle w:val="Hyperlink"/>
@@ -1523,7 +1523,7 @@
             <w:noProof/>
             <w:webHidden/>
           </w:rPr>
-          <w:instrText xml:space="preserve"> PAGEREF _Toc94366372 \h </w:instrText>
+          <w:instrText xml:space="preserve"> PAGEREF _Toc94559332 \h </w:instrText>
         </w:r>
         <w:r>
           <w:rPr>
@@ -1564,7 +1564,7 @@
           <w:szCs w:val="22"/>
         </w:rPr>
       </w:pPr>
-      <w:hyperlink w:anchor="_Toc94366373" w:history="1">
+      <w:hyperlink w:anchor="_Toc94559333" w:history="1">
         <w:r>
           <w:rPr>
             <w:rStyle w:val="Hyperlink"/>
@@ -1591,7 +1591,7 @@
             <w:noProof/>
             <w:webHidden/>
           </w:rPr>
-          <w:instrText xml:space="preserve"> PAGEREF _Toc94366373 \h </w:instrText>
+          <w:instrText xml:space="preserve"> PAGEREF _Toc94559333 \h </w:instrText>
         </w:r>
         <w:r>
           <w:rPr>
@@ -1637,7 +1637,7 @@
           <w:szCs w:val="22"/>
         </w:rPr>
       </w:pPr>
-      <w:hyperlink w:anchor="_Toc94366374" w:history="1">
+      <w:hyperlink w:anchor="_Toc94559334" w:history="1">
         <w:r>
           <w:rPr>
             <w:rStyle w:val="Hyperlink"/>
@@ -1681,7 +1681,7 @@
             <w:noProof/>
             <w:webHidden/>
           </w:rPr>
-          <w:instrText xml:space="preserve"> PAGEREF _Toc94366374 \h </w:instrText>
+          <w:instrText xml:space="preserve"> PAGEREF _Toc94559334 \h </w:instrText>
         </w:r>
         <w:r>
           <w:rPr>
@@ -1722,7 +1722,7 @@
           <w:szCs w:val="22"/>
         </w:rPr>
       </w:pPr>
-      <w:hyperlink w:anchor="_Toc94366375" w:history="1">
+      <w:hyperlink w:anchor="_Toc94559335" w:history="1">
         <w:r>
           <w:rPr>
             <w:rStyle w:val="Hyperlink"/>
@@ -1749,7 +1749,7 @@
             <w:noProof/>
             <w:webHidden/>
           </w:rPr>
-          <w:instrText xml:space="preserve"> PAGEREF _Toc94366375 \h </w:instrText>
+          <w:instrText xml:space="preserve"> PAGEREF _Toc94559335 \h </w:instrText>
         </w:r>
         <w:r>
           <w:rPr>
@@ -1790,7 +1790,7 @@
           <w:szCs w:val="22"/>
         </w:rPr>
       </w:pPr>
-      <w:hyperlink w:anchor="_Toc94366376" w:history="1">
+      <w:hyperlink w:anchor="_Toc94559336" w:history="1">
         <w:r>
           <w:rPr>
             <w:rStyle w:val="Hyperlink"/>
@@ -1817,7 +1817,7 @@
             <w:noProof/>
             <w:webHidden/>
           </w:rPr>
-          <w:instrText xml:space="preserve"> PAGEREF _Toc94366376 \h </w:instrText>
+          <w:instrText xml:space="preserve"> PAGEREF _Toc94559336 \h </w:instrText>
         </w:r>
         <w:r>
           <w:rPr>
@@ -1858,7 +1858,7 @@
           <w:szCs w:val="22"/>
         </w:rPr>
       </w:pPr>
-      <w:hyperlink w:anchor="_Toc94366377" w:history="1">
+      <w:hyperlink w:anchor="_Toc94559337" w:history="1">
         <w:r>
           <w:rPr>
             <w:rStyle w:val="Hyperlink"/>
@@ -1885,7 +1885,7 @@
             <w:noProof/>
             <w:webHidden/>
           </w:rPr>
-          <w:instrText xml:space="preserve"> PAGEREF _Toc94366377 \h </w:instrText>
+          <w:instrText xml:space="preserve"> PAGEREF _Toc94559337 \h </w:instrText>
         </w:r>
         <w:r>
           <w:rPr>
@@ -1926,7 +1926,7 @@
           <w:szCs w:val="22"/>
         </w:rPr>
       </w:pPr>
-      <w:hyperlink w:anchor="_Toc94366378" w:history="1">
+      <w:hyperlink w:anchor="_Toc94559338" w:history="1">
         <w:r>
           <w:rPr>
             <w:rStyle w:val="Hyperlink"/>
@@ -1953,7 +1953,7 @@
             <w:noProof/>
             <w:webHidden/>
           </w:rPr>
-          <w:instrText xml:space="preserve"> PAGEREF _Toc94366378 \h </w:instrText>
+          <w:instrText xml:space="preserve"> PAGEREF _Toc94559338 \h </w:instrText>
         </w:r>
         <w:r>
           <w:rPr>
@@ -1994,7 +1994,7 @@
           <w:szCs w:val="22"/>
         </w:rPr>
       </w:pPr>
-      <w:hyperlink w:anchor="_Toc94366379" w:history="1">
+      <w:hyperlink w:anchor="_Toc94559339" w:history="1">
         <w:r>
           <w:rPr>
             <w:rStyle w:val="Hyperlink"/>
@@ -2021,7 +2021,7 @@
             <w:noProof/>
             <w:webHidden/>
           </w:rPr>
-          <w:instrText xml:space="preserve"> PAGEREF _Toc94366379 \h </w:instrText>
+          <w:instrText xml:space="preserve"> PAGEREF _Toc94559339 \h </w:instrText>
         </w:r>
         <w:r>
           <w:rPr>
@@ -2062,7 +2062,7 @@
           <w:szCs w:val="22"/>
         </w:rPr>
       </w:pPr>
-      <w:hyperlink w:anchor="_Toc94366380" w:history="1">
+      <w:hyperlink w:anchor="_Toc94559340" w:history="1">
         <w:r>
           <w:rPr>
             <w:rStyle w:val="Hyperlink"/>
@@ -2089,7 +2089,7 @@
             <w:noProof/>
             <w:webHidden/>
           </w:rPr>
-          <w:instrText xml:space="preserve"> PAGEREF _Toc94366380 \h </w:instrText>
+          <w:instrText xml:space="preserve"> PAGEREF _Toc94559340 \h </w:instrText>
         </w:r>
         <w:r>
           <w:rPr>
@@ -2135,7 +2135,7 @@
           <w:szCs w:val="22"/>
         </w:rPr>
       </w:pPr>
-      <w:hyperlink w:anchor="_Toc94366381" w:history="1">
+      <w:hyperlink w:anchor="_Toc94559341" w:history="1">
         <w:r>
           <w:rPr>
             <w:rStyle w:val="Hyperlink"/>
@@ -2179,7 +2179,7 @@
             <w:noProof/>
             <w:webHidden/>
           </w:rPr>
-          <w:instrText xml:space="preserve"> PAGEREF _Toc94366381 \h </w:instrText>
+          <w:instrText xml:space="preserve"> PAGEREF _Toc94559341 \h </w:instrText>
         </w:r>
         <w:r>
           <w:rPr>
@@ -2220,7 +2220,7 @@
           <w:szCs w:val="22"/>
         </w:rPr>
       </w:pPr>
-      <w:hyperlink w:anchor="_Toc94366382" w:history="1">
+      <w:hyperlink w:anchor="_Toc94559342" w:history="1">
         <w:r>
           <w:rPr>
             <w:rStyle w:val="Hyperlink"/>
@@ -2247,7 +2247,7 @@
             <w:noProof/>
             <w:webHidden/>
           </w:rPr>
-          <w:instrText xml:space="preserve"> PAGEREF _Toc94366382 \h </w:instrText>
+          <w:instrText xml:space="preserve"> PAGEREF _Toc94559342 \h </w:instrText>
         </w:r>
         <w:r>
           <w:rPr>
@@ -2288,7 +2288,7 @@
           <w:szCs w:val="22"/>
         </w:rPr>
       </w:pPr>
-      <w:hyperlink w:anchor="_Toc94366383" w:history="1">
+      <w:hyperlink w:anchor="_Toc94559343" w:history="1">
         <w:r>
           <w:rPr>
             <w:rStyle w:val="Hyperlink"/>
@@ -2315,7 +2315,7 @@
             <w:noProof/>
             <w:webHidden/>
           </w:rPr>
-          <w:instrText xml:space="preserve"> PAGEREF _Toc94366383 \h </w:instrText>
+          <w:instrText xml:space="preserve"> PAGEREF _Toc94559343 \h </w:instrText>
         </w:r>
         <w:r>
           <w:rPr>
@@ -2356,7 +2356,7 @@
           <w:szCs w:val="22"/>
         </w:rPr>
       </w:pPr>
-      <w:hyperlink w:anchor="_Toc94366384" w:history="1">
+      <w:hyperlink w:anchor="_Toc94559344" w:history="1">
         <w:r>
           <w:rPr>
             <w:rStyle w:val="Hyperlink"/>
@@ -2383,7 +2383,7 @@
             <w:noProof/>
             <w:webHidden/>
           </w:rPr>
-          <w:instrText xml:space="preserve"> PAGEREF _Toc94366384 \h </w:instrText>
+          <w:instrText xml:space="preserve"> PAGEREF _Toc94559344 \h </w:instrText>
         </w:r>
         <w:r>
           <w:rPr>
@@ -2424,7 +2424,7 @@
           <w:szCs w:val="22"/>
         </w:rPr>
       </w:pPr>
-      <w:hyperlink w:anchor="_Toc94366385" w:history="1">
+      <w:hyperlink w:anchor="_Toc94559345" w:history="1">
         <w:r>
           <w:rPr>
             <w:rStyle w:val="Hyperlink"/>
@@ -2451,7 +2451,7 @@
             <w:noProof/>
             <w:webHidden/>
           </w:rPr>
-          <w:instrText xml:space="preserve"> PAGEREF _Toc94366385 \h </w:instrText>
+          <w:instrText xml:space="preserve"> PAGEREF _Toc94559345 \h </w:instrText>
         </w:r>
         <w:r>
           <w:rPr>
@@ -2492,7 +2492,7 @@
           <w:szCs w:val="22"/>
         </w:rPr>
       </w:pPr>
-      <w:hyperlink w:anchor="_Toc94366386" w:history="1">
+      <w:hyperlink w:anchor="_Toc94559346" w:history="1">
         <w:r>
           <w:rPr>
             <w:rStyle w:val="Hyperlink"/>
@@ -2519,7 +2519,7 @@
             <w:noProof/>
             <w:webHidden/>
           </w:rPr>
-          <w:instrText xml:space="preserve"> PAGEREF _Toc94366386 \h </w:instrText>
+          <w:instrText xml:space="preserve"> PAGEREF _Toc94559346 \h </w:instrText>
         </w:r>
         <w:r>
           <w:rPr>
@@ -2560,7 +2560,7 @@
           <w:szCs w:val="22"/>
         </w:rPr>
       </w:pPr>
-      <w:hyperlink w:anchor="_Toc94366387" w:history="1">
+      <w:hyperlink w:anchor="_Toc94559347" w:history="1">
         <w:r>
           <w:rPr>
             <w:rStyle w:val="Hyperlink"/>
@@ -2587,7 +2587,7 @@
             <w:noProof/>
             <w:webHidden/>
           </w:rPr>
-          <w:instrText xml:space="preserve"> PAGEREF _Toc94366387 \h </w:instrText>
+          <w:instrText xml:space="preserve"> PAGEREF _Toc94559347 \h </w:instrText>
         </w:r>
         <w:r>
           <w:rPr>
@@ -2628,7 +2628,7 @@
           <w:szCs w:val="22"/>
         </w:rPr>
       </w:pPr>
-      <w:hyperlink w:anchor="_Toc94366388" w:history="1">
+      <w:hyperlink w:anchor="_Toc94559348" w:history="1">
         <w:r>
           <w:rPr>
             <w:rStyle w:val="Hyperlink"/>
@@ -2655,7 +2655,7 @@
             <w:noProof/>
             <w:webHidden/>
           </w:rPr>
-          <w:instrText xml:space="preserve"> PAGEREF _Toc94366388 \h </w:instrText>
+          <w:instrText xml:space="preserve"> PAGEREF _Toc94559348 \h </w:instrText>
         </w:r>
         <w:r>
           <w:rPr>
@@ -2696,7 +2696,7 @@
           <w:szCs w:val="22"/>
         </w:rPr>
       </w:pPr>
-      <w:hyperlink w:anchor="_Toc94366389" w:history="1">
+      <w:hyperlink w:anchor="_Toc94559349" w:history="1">
         <w:r>
           <w:rPr>
             <w:rStyle w:val="Hyperlink"/>
@@ -2723,7 +2723,7 @@
             <w:noProof/>
             <w:webHidden/>
           </w:rPr>
-          <w:instrText xml:space="preserve"> PAGEREF _Toc94366389 \h </w:instrText>
+          <w:instrText xml:space="preserve"> PAGEREF _Toc94559349 \h </w:instrText>
         </w:r>
         <w:r>
           <w:rPr>
@@ -2764,7 +2764,7 @@
           <w:szCs w:val="22"/>
         </w:rPr>
       </w:pPr>
-      <w:hyperlink w:anchor="_Toc94366390" w:history="1">
+      <w:hyperlink w:anchor="_Toc94559350" w:history="1">
         <w:r>
           <w:rPr>
             <w:rStyle w:val="Hyperlink"/>
@@ -2791,7 +2791,7 @@
             <w:noProof/>
             <w:webHidden/>
           </w:rPr>
-          <w:instrText xml:space="preserve"> PAGEREF _Toc94366390 \h </w:instrText>
+          <w:instrText xml:space="preserve"> PAGEREF _Toc94559350 \h </w:instrText>
         </w:r>
         <w:r>
           <w:rPr>
@@ -2837,7 +2837,7 @@
           <w:szCs w:val="22"/>
         </w:rPr>
       </w:pPr>
-      <w:hyperlink w:anchor="_Toc94366391" w:history="1">
+      <w:hyperlink w:anchor="_Toc94559351" w:history="1">
         <w:r>
           <w:rPr>
             <w:rStyle w:val="Hyperlink"/>
@@ -2881,7 +2881,7 @@
             <w:noProof/>
             <w:webHidden/>
           </w:rPr>
-          <w:instrText xml:space="preserve"> PAGEREF _Toc94366391 \h </w:instrText>
+          <w:instrText xml:space="preserve"> PAGEREF _Toc94559351 \h </w:instrText>
         </w:r>
         <w:r>
           <w:rPr>
@@ -2922,7 +2922,7 @@
           <w:szCs w:val="22"/>
         </w:rPr>
       </w:pPr>
-      <w:hyperlink w:anchor="_Toc94366392" w:history="1">
+      <w:hyperlink w:anchor="_Toc94559352" w:history="1">
         <w:r>
           <w:rPr>
             <w:rStyle w:val="Hyperlink"/>
@@ -2949,7 +2949,7 @@
             <w:noProof/>
             <w:webHidden/>
           </w:rPr>
-          <w:instrText xml:space="preserve"> PAGEREF _Toc94366392 \h </w:instrText>
+          <w:instrText xml:space="preserve"> PAGEREF _Toc94559352 \h </w:instrText>
         </w:r>
         <w:r>
           <w:rPr>
@@ -2990,7 +2990,7 @@
           <w:szCs w:val="22"/>
         </w:rPr>
       </w:pPr>
-      <w:hyperlink w:anchor="_Toc94366393" w:history="1">
+      <w:hyperlink w:anchor="_Toc94559353" w:history="1">
         <w:r>
           <w:rPr>
             <w:rStyle w:val="Hyperlink"/>
@@ -3017,7 +3017,7 @@
             <w:noProof/>
             <w:webHidden/>
           </w:rPr>
-          <w:instrText xml:space="preserve"> PAGEREF _Toc94366393 \h </w:instrText>
+          <w:instrText xml:space="preserve"> PAGEREF _Toc94559353 \h </w:instrText>
         </w:r>
         <w:r>
           <w:rPr>
@@ -3058,7 +3058,7 @@
           <w:szCs w:val="22"/>
         </w:rPr>
       </w:pPr>
-      <w:hyperlink w:anchor="_Toc94366394" w:history="1">
+      <w:hyperlink w:anchor="_Toc94559354" w:history="1">
         <w:r>
           <w:rPr>
             <w:rStyle w:val="Hyperlink"/>
@@ -3085,7 +3085,7 @@
             <w:noProof/>
             <w:webHidden/>
           </w:rPr>
-          <w:instrText xml:space="preserve"> PAGEREF _Toc94366394 \h </w:instrText>
+          <w:instrText xml:space="preserve"> PAGEREF _Toc94559354 \h </w:instrText>
         </w:r>
         <w:r>
           <w:rPr>
@@ -3126,7 +3126,7 @@
           <w:szCs w:val="22"/>
         </w:rPr>
       </w:pPr>
-      <w:hyperlink w:anchor="_Toc94366395" w:history="1">
+      <w:hyperlink w:anchor="_Toc94559355" w:history="1">
         <w:r>
           <w:rPr>
             <w:rStyle w:val="Hyperlink"/>
@@ -3153,7 +3153,7 @@
             <w:noProof/>
             <w:webHidden/>
           </w:rPr>
-          <w:instrText xml:space="preserve"> PAGEREF _Toc94366395 \h </w:instrText>
+          <w:instrText xml:space="preserve"> PAGEREF _Toc94559355 \h </w:instrText>
         </w:r>
         <w:r>
           <w:rPr>
@@ -3199,7 +3199,7 @@
           <w:szCs w:val="22"/>
         </w:rPr>
       </w:pPr>
-      <w:hyperlink w:anchor="_Toc94366396" w:history="1">
+      <w:hyperlink w:anchor="_Toc94559356" w:history="1">
         <w:r>
           <w:rPr>
             <w:rStyle w:val="Hyperlink"/>
@@ -3243,7 +3243,7 @@
             <w:noProof/>
             <w:webHidden/>
           </w:rPr>
-          <w:instrText xml:space="preserve"> PAGEREF _Toc94366396 \h </w:instrText>
+          <w:instrText xml:space="preserve"> PAGEREF _Toc94559356 \h </w:instrText>
         </w:r>
         <w:r>
           <w:rPr>
@@ -3284,7 +3284,7 @@
           <w:szCs w:val="22"/>
         </w:rPr>
       </w:pPr>
-      <w:hyperlink w:anchor="_Toc94366397" w:history="1">
+      <w:hyperlink w:anchor="_Toc94559357" w:history="1">
         <w:r>
           <w:rPr>
             <w:rStyle w:val="Hyperlink"/>
@@ -3311,7 +3311,7 @@
             <w:noProof/>
             <w:webHidden/>
           </w:rPr>
-          <w:instrText xml:space="preserve"> PAGEREF _Toc94366397 \h </w:instrText>
+          <w:instrText xml:space="preserve"> PAGEREF _Toc94559357 \h </w:instrText>
         </w:r>
         <w:r>
           <w:rPr>
@@ -3352,13 +3352,13 @@
           <w:szCs w:val="22"/>
         </w:rPr>
       </w:pPr>
-      <w:hyperlink w:anchor="_Toc94366398" w:history="1">
+      <w:hyperlink w:anchor="_Toc94559358" w:history="1">
         <w:r>
           <w:rPr>
             <w:rStyle w:val="Hyperlink"/>
             <w:noProof/>
           </w:rPr>
-          <w:t>Adventuring gear</w:t>
+          <w:t>Products and services</w:t>
         </w:r>
         <w:r>
           <w:rPr>
@@ -3379,7 +3379,7 @@
             <w:noProof/>
             <w:webHidden/>
           </w:rPr>
-          <w:instrText xml:space="preserve"> PAGEREF _Toc94366398 \h </w:instrText>
+          <w:instrText xml:space="preserve"> PAGEREF _Toc94559358 \h </w:instrText>
         </w:r>
         <w:r>
           <w:rPr>
@@ -3400,142 +3400,6 @@
             <w:webHidden/>
           </w:rPr>
           <w:t>47</w:t>
-        </w:r>
-        <w:r>
-          <w:rPr>
-            <w:noProof/>
-            <w:webHidden/>
-          </w:rPr>
-          <w:fldChar w:fldCharType="end"/>
-        </w:r>
-      </w:hyperlink>
-    </w:p>
-    <w:p>
-      <w:pPr>
-        <w:pStyle w:val="TOC2"/>
-        <w:rPr>
-          <w:rFonts w:asciiTheme="minorHAnsi" w:hAnsiTheme="minorHAnsi"/>
-          <w:noProof/>
-          <w:sz w:val="22"/>
-          <w:szCs w:val="22"/>
-        </w:rPr>
-      </w:pPr>
-      <w:hyperlink w:anchor="_Toc94366399" w:history="1">
-        <w:r>
-          <w:rPr>
-            <w:rStyle w:val="Hyperlink"/>
-            <w:noProof/>
-          </w:rPr>
-          <w:t>Food and light</w:t>
-        </w:r>
-        <w:r>
-          <w:rPr>
-            <w:noProof/>
-            <w:webHidden/>
-          </w:rPr>
-          <w:tab/>
-        </w:r>
-        <w:r>
-          <w:rPr>
-            <w:noProof/>
-            <w:webHidden/>
-          </w:rPr>
-          <w:fldChar w:fldCharType="begin"/>
-        </w:r>
-        <w:r>
-          <w:rPr>
-            <w:noProof/>
-            <w:webHidden/>
-          </w:rPr>
-          <w:instrText xml:space="preserve"> PAGEREF _Toc94366399 \h </w:instrText>
-        </w:r>
-        <w:r>
-          <w:rPr>
-            <w:noProof/>
-            <w:webHidden/>
-          </w:rPr>
-        </w:r>
-        <w:r>
-          <w:rPr>
-            <w:noProof/>
-            <w:webHidden/>
-          </w:rPr>
-          <w:fldChar w:fldCharType="separate"/>
-        </w:r>
-        <w:r>
-          <w:rPr>
-            <w:noProof/>
-            <w:webHidden/>
-          </w:rPr>
-          <w:t>48</w:t>
-        </w:r>
-        <w:r>
-          <w:rPr>
-            <w:noProof/>
-            <w:webHidden/>
-          </w:rPr>
-          <w:fldChar w:fldCharType="end"/>
-        </w:r>
-      </w:hyperlink>
-    </w:p>
-    <w:p>
-      <w:pPr>
-        <w:pStyle w:val="TOC2"/>
-        <w:rPr>
-          <w:rFonts w:asciiTheme="minorHAnsi" w:hAnsiTheme="minorHAnsi"/>
-          <w:noProof/>
-          <w:sz w:val="22"/>
-          <w:szCs w:val="22"/>
-        </w:rPr>
-      </w:pPr>
-      <w:hyperlink w:anchor="_Toc94366400" w:history="1">
-        <w:r>
-          <w:rPr>
-            <w:rStyle w:val="Hyperlink"/>
-            <w:noProof/>
-          </w:rPr>
-          <w:t>Sorcery gear</w:t>
-        </w:r>
-        <w:r>
-          <w:rPr>
-            <w:noProof/>
-            <w:webHidden/>
-          </w:rPr>
-          <w:tab/>
-        </w:r>
-        <w:r>
-          <w:rPr>
-            <w:noProof/>
-            <w:webHidden/>
-          </w:rPr>
-          <w:fldChar w:fldCharType="begin"/>
-        </w:r>
-        <w:r>
-          <w:rPr>
-            <w:noProof/>
-            <w:webHidden/>
-          </w:rPr>
-          <w:instrText xml:space="preserve"> PAGEREF _Toc94366400 \h </w:instrText>
-        </w:r>
-        <w:r>
-          <w:rPr>
-            <w:noProof/>
-            <w:webHidden/>
-          </w:rPr>
-        </w:r>
-        <w:r>
-          <w:rPr>
-            <w:noProof/>
-            <w:webHidden/>
-          </w:rPr>
-          <w:fldChar w:fldCharType="separate"/>
-        </w:r>
-        <w:r>
-          <w:rPr>
-            <w:noProof/>
-            <w:webHidden/>
-          </w:rPr>
-          <w:t>48</w:t>
         </w:r>
         <w:r>
           <w:rPr>
@@ -3561,7 +3425,7 @@
           <w:szCs w:val="22"/>
         </w:rPr>
       </w:pPr>
-      <w:hyperlink w:anchor="_Toc94366401" w:history="1">
+      <w:hyperlink w:anchor="_Toc94559359" w:history="1">
         <w:r>
           <w:rPr>
             <w:rStyle w:val="Hyperlink"/>
@@ -3605,7 +3469,7 @@
             <w:noProof/>
             <w:webHidden/>
           </w:rPr>
-          <w:instrText xml:space="preserve"> PAGEREF _Toc94366401 \h </w:instrText>
+          <w:instrText xml:space="preserve"> PAGEREF _Toc94559359 \h </w:instrText>
         </w:r>
         <w:r>
           <w:rPr>
@@ -3646,7 +3510,7 @@
           <w:szCs w:val="22"/>
         </w:rPr>
       </w:pPr>
-      <w:hyperlink w:anchor="_Toc94366402" w:history="1">
+      <w:hyperlink w:anchor="_Toc94559360" w:history="1">
         <w:r>
           <w:rPr>
             <w:rStyle w:val="Hyperlink"/>
@@ -3673,7 +3537,7 @@
             <w:noProof/>
             <w:webHidden/>
           </w:rPr>
-          <w:instrText xml:space="preserve"> PAGEREF _Toc94366402 \h </w:instrText>
+          <w:instrText xml:space="preserve"> PAGEREF _Toc94559360 \h </w:instrText>
         </w:r>
         <w:r>
           <w:rPr>
@@ -3714,7 +3578,7 @@
           <w:szCs w:val="22"/>
         </w:rPr>
       </w:pPr>
-      <w:hyperlink w:anchor="_Toc94366403" w:history="1">
+      <w:hyperlink w:anchor="_Toc94559361" w:history="1">
         <w:r>
           <w:rPr>
             <w:rStyle w:val="Hyperlink"/>
@@ -3741,7 +3605,7 @@
             <w:noProof/>
             <w:webHidden/>
           </w:rPr>
-          <w:instrText xml:space="preserve"> PAGEREF _Toc94366403 \h </w:instrText>
+          <w:instrText xml:space="preserve"> PAGEREF _Toc94559361 \h </w:instrText>
         </w:r>
         <w:r>
           <w:rPr>
@@ -3782,7 +3646,7 @@
           <w:szCs w:val="22"/>
         </w:rPr>
       </w:pPr>
-      <w:hyperlink w:anchor="_Toc94366404" w:history="1">
+      <w:hyperlink w:anchor="_Toc94559362" w:history="1">
         <w:r>
           <w:rPr>
             <w:rStyle w:val="Hyperlink"/>
@@ -3809,7 +3673,7 @@
             <w:noProof/>
             <w:webHidden/>
           </w:rPr>
-          <w:instrText xml:space="preserve"> PAGEREF _Toc94366404 \h </w:instrText>
+          <w:instrText xml:space="preserve"> PAGEREF _Toc94559362 \h </w:instrText>
         </w:r>
         <w:r>
           <w:rPr>
@@ -3850,7 +3714,7 @@
           <w:szCs w:val="22"/>
         </w:rPr>
       </w:pPr>
-      <w:hyperlink w:anchor="_Toc94366405" w:history="1">
+      <w:hyperlink w:anchor="_Toc94559363" w:history="1">
         <w:r>
           <w:rPr>
             <w:rStyle w:val="Hyperlink"/>
@@ -3877,7 +3741,7 @@
             <w:noProof/>
             <w:webHidden/>
           </w:rPr>
-          <w:instrText xml:space="preserve"> PAGEREF _Toc94366405 \h </w:instrText>
+          <w:instrText xml:space="preserve"> PAGEREF _Toc94559363 \h </w:instrText>
         </w:r>
         <w:r>
           <w:rPr>
@@ -3918,7 +3782,7 @@
           <w:szCs w:val="22"/>
         </w:rPr>
       </w:pPr>
-      <w:hyperlink w:anchor="_Toc94366406" w:history="1">
+      <w:hyperlink w:anchor="_Toc94559364" w:history="1">
         <w:r>
           <w:rPr>
             <w:rStyle w:val="Hyperlink"/>
@@ -3945,7 +3809,7 @@
             <w:noProof/>
             <w:webHidden/>
           </w:rPr>
-          <w:instrText xml:space="preserve"> PAGEREF _Toc94366406 \h </w:instrText>
+          <w:instrText xml:space="preserve"> PAGEREF _Toc94559364 \h </w:instrText>
         </w:r>
         <w:r>
           <w:rPr>
@@ -3986,7 +3850,7 @@
           <w:szCs w:val="22"/>
         </w:rPr>
       </w:pPr>
-      <w:hyperlink w:anchor="_Toc94366407" w:history="1">
+      <w:hyperlink w:anchor="_Toc94559365" w:history="1">
         <w:r>
           <w:rPr>
             <w:rStyle w:val="Hyperlink"/>
@@ -4013,7 +3877,7 @@
             <w:noProof/>
             <w:webHidden/>
           </w:rPr>
-          <w:instrText xml:space="preserve"> PAGEREF _Toc94366407 \h </w:instrText>
+          <w:instrText xml:space="preserve"> PAGEREF _Toc94559365 \h </w:instrText>
         </w:r>
         <w:r>
           <w:rPr>
@@ -4054,7 +3918,7 @@
           <w:szCs w:val="22"/>
         </w:rPr>
       </w:pPr>
-      <w:hyperlink w:anchor="_Toc94366408" w:history="1">
+      <w:hyperlink w:anchor="_Toc94559366" w:history="1">
         <w:r>
           <w:rPr>
             <w:rStyle w:val="Hyperlink"/>
@@ -4081,7 +3945,7 @@
             <w:noProof/>
             <w:webHidden/>
           </w:rPr>
-          <w:instrText xml:space="preserve"> PAGEREF _Toc94366408 \h </w:instrText>
+          <w:instrText xml:space="preserve"> PAGEREF _Toc94559366 \h </w:instrText>
         </w:r>
         <w:r>
           <w:rPr>
@@ -4122,7 +3986,7 @@
           <w:szCs w:val="22"/>
         </w:rPr>
       </w:pPr>
-      <w:hyperlink w:anchor="_Toc94366409" w:history="1">
+      <w:hyperlink w:anchor="_Toc94559367" w:history="1">
         <w:r>
           <w:rPr>
             <w:rStyle w:val="Hyperlink"/>
@@ -4149,7 +4013,7 @@
             <w:noProof/>
             <w:webHidden/>
           </w:rPr>
-          <w:instrText xml:space="preserve"> PAGEREF _Toc94366409 \h </w:instrText>
+          <w:instrText xml:space="preserve"> PAGEREF _Toc94559367 \h </w:instrText>
         </w:r>
         <w:r>
           <w:rPr>
@@ -4190,7 +4054,7 @@
           <w:szCs w:val="22"/>
         </w:rPr>
       </w:pPr>
-      <w:hyperlink w:anchor="_Toc94366410" w:history="1">
+      <w:hyperlink w:anchor="_Toc94559368" w:history="1">
         <w:r>
           <w:rPr>
             <w:rStyle w:val="Hyperlink"/>
@@ -4217,7 +4081,7 @@
             <w:noProof/>
             <w:webHidden/>
           </w:rPr>
-          <w:instrText xml:space="preserve"> PAGEREF _Toc94366410 \h </w:instrText>
+          <w:instrText xml:space="preserve"> PAGEREF _Toc94559368 \h </w:instrText>
         </w:r>
         <w:r>
           <w:rPr>
@@ -4263,7 +4127,7 @@
           <w:szCs w:val="22"/>
         </w:rPr>
       </w:pPr>
-      <w:hyperlink w:anchor="_Toc94366411" w:history="1">
+      <w:hyperlink w:anchor="_Toc94559369" w:history="1">
         <w:r>
           <w:rPr>
             <w:rStyle w:val="Hyperlink"/>
@@ -4307,7 +4171,7 @@
             <w:noProof/>
             <w:webHidden/>
           </w:rPr>
-          <w:instrText xml:space="preserve"> PAGEREF _Toc94366411 \h </w:instrText>
+          <w:instrText xml:space="preserve"> PAGEREF _Toc94559369 \h </w:instrText>
         </w:r>
         <w:r>
           <w:rPr>
@@ -4348,7 +4212,7 @@
           <w:szCs w:val="22"/>
         </w:rPr>
       </w:pPr>
-      <w:hyperlink w:anchor="_Toc94366412" w:history="1">
+      <w:hyperlink w:anchor="_Toc94559370" w:history="1">
         <w:r>
           <w:rPr>
             <w:rStyle w:val="Hyperlink"/>
@@ -4375,7 +4239,7 @@
             <w:noProof/>
             <w:webHidden/>
           </w:rPr>
-          <w:instrText xml:space="preserve"> PAGEREF _Toc94366412 \h </w:instrText>
+          <w:instrText xml:space="preserve"> PAGEREF _Toc94559370 \h </w:instrText>
         </w:r>
         <w:r>
           <w:rPr>
@@ -4416,7 +4280,7 @@
           <w:szCs w:val="22"/>
         </w:rPr>
       </w:pPr>
-      <w:hyperlink w:anchor="_Toc94366413" w:history="1">
+      <w:hyperlink w:anchor="_Toc94559371" w:history="1">
         <w:r>
           <w:rPr>
             <w:rStyle w:val="Hyperlink"/>
@@ -4443,7 +4307,7 @@
             <w:noProof/>
             <w:webHidden/>
           </w:rPr>
-          <w:instrText xml:space="preserve"> PAGEREF _Toc94366413 \h </w:instrText>
+          <w:instrText xml:space="preserve"> PAGEREF _Toc94559371 \h </w:instrText>
         </w:r>
         <w:r>
           <w:rPr>
@@ -4484,7 +4348,7 @@
           <w:szCs w:val="22"/>
         </w:rPr>
       </w:pPr>
-      <w:hyperlink w:anchor="_Toc94366414" w:history="1">
+      <w:hyperlink w:anchor="_Toc94559372" w:history="1">
         <w:r>
           <w:rPr>
             <w:rStyle w:val="Hyperlink"/>
@@ -4511,7 +4375,7 @@
             <w:noProof/>
             <w:webHidden/>
           </w:rPr>
-          <w:instrText xml:space="preserve"> PAGEREF _Toc94366414 \h </w:instrText>
+          <w:instrText xml:space="preserve"> PAGEREF _Toc94559372 \h </w:instrText>
         </w:r>
         <w:r>
           <w:rPr>
@@ -4552,7 +4416,7 @@
           <w:szCs w:val="22"/>
         </w:rPr>
       </w:pPr>
-      <w:hyperlink w:anchor="_Toc94366415" w:history="1">
+      <w:hyperlink w:anchor="_Toc94559373" w:history="1">
         <w:r>
           <w:rPr>
             <w:rStyle w:val="Hyperlink"/>
@@ -4579,7 +4443,7 @@
             <w:noProof/>
             <w:webHidden/>
           </w:rPr>
-          <w:instrText xml:space="preserve"> PAGEREF _Toc94366415 \h </w:instrText>
+          <w:instrText xml:space="preserve"> PAGEREF _Toc94559373 \h </w:instrText>
         </w:r>
         <w:r>
           <w:rPr>
@@ -4620,7 +4484,7 @@
           <w:szCs w:val="22"/>
         </w:rPr>
       </w:pPr>
-      <w:hyperlink w:anchor="_Toc94366416" w:history="1">
+      <w:hyperlink w:anchor="_Toc94559374" w:history="1">
         <w:r>
           <w:rPr>
             <w:rStyle w:val="Hyperlink"/>
@@ -4647,7 +4511,7 @@
             <w:noProof/>
             <w:webHidden/>
           </w:rPr>
-          <w:instrText xml:space="preserve"> PAGEREF _Toc94366416 \h </w:instrText>
+          <w:instrText xml:space="preserve"> PAGEREF _Toc94559374 \h </w:instrText>
         </w:r>
         <w:r>
           <w:rPr>
@@ -4688,7 +4552,7 @@
           <w:szCs w:val="22"/>
         </w:rPr>
       </w:pPr>
-      <w:hyperlink w:anchor="_Toc94366417" w:history="1">
+      <w:hyperlink w:anchor="_Toc94559375" w:history="1">
         <w:r>
           <w:rPr>
             <w:rStyle w:val="Hyperlink"/>
@@ -4715,7 +4579,7 @@
             <w:noProof/>
             <w:webHidden/>
           </w:rPr>
-          <w:instrText xml:space="preserve"> PAGEREF _Toc94366417 \h </w:instrText>
+          <w:instrText xml:space="preserve"> PAGEREF _Toc94559375 \h </w:instrText>
         </w:r>
         <w:r>
           <w:rPr>
@@ -4761,7 +4625,7 @@
           <w:szCs w:val="22"/>
         </w:rPr>
       </w:pPr>
-      <w:hyperlink w:anchor="_Toc94366418" w:history="1">
+      <w:hyperlink w:anchor="_Toc94559376" w:history="1">
         <w:r>
           <w:rPr>
             <w:rStyle w:val="Hyperlink"/>
@@ -4805,7 +4669,7 @@
             <w:noProof/>
             <w:webHidden/>
           </w:rPr>
-          <w:instrText xml:space="preserve"> PAGEREF _Toc94366418 \h </w:instrText>
+          <w:instrText xml:space="preserve"> PAGEREF _Toc94559376 \h </w:instrText>
         </w:r>
         <w:r>
           <w:rPr>
@@ -4851,7 +4715,7 @@
           <w:szCs w:val="22"/>
         </w:rPr>
       </w:pPr>
-      <w:hyperlink w:anchor="_Toc94366419" w:history="1">
+      <w:hyperlink w:anchor="_Toc94559377" w:history="1">
         <w:r>
           <w:rPr>
             <w:rStyle w:val="Hyperlink"/>
@@ -4895,7 +4759,7 @@
             <w:noProof/>
             <w:webHidden/>
           </w:rPr>
-          <w:instrText xml:space="preserve"> PAGEREF _Toc94366419 \h </w:instrText>
+          <w:instrText xml:space="preserve"> PAGEREF _Toc94559377 \h </w:instrText>
         </w:r>
         <w:r>
           <w:rPr>
@@ -4936,7 +4800,7 @@
           <w:szCs w:val="22"/>
         </w:rPr>
       </w:pPr>
-      <w:hyperlink w:anchor="_Toc94366420" w:history="1">
+      <w:hyperlink w:anchor="_Toc94559378" w:history="1">
         <w:r>
           <w:rPr>
             <w:rStyle w:val="Hyperlink"/>
@@ -4963,7 +4827,7 @@
             <w:noProof/>
             <w:webHidden/>
           </w:rPr>
-          <w:instrText xml:space="preserve"> PAGEREF _Toc94366420 \h </w:instrText>
+          <w:instrText xml:space="preserve"> PAGEREF _Toc94559378 \h </w:instrText>
         </w:r>
         <w:r>
           <w:rPr>
@@ -5004,7 +4868,7 @@
           <w:szCs w:val="22"/>
         </w:rPr>
       </w:pPr>
-      <w:hyperlink w:anchor="_Toc94366421" w:history="1">
+      <w:hyperlink w:anchor="_Toc94559379" w:history="1">
         <w:r>
           <w:rPr>
             <w:rStyle w:val="Hyperlink"/>
@@ -5031,7 +4895,7 @@
             <w:noProof/>
             <w:webHidden/>
           </w:rPr>
-          <w:instrText xml:space="preserve"> PAGEREF _Toc94366421 \h </w:instrText>
+          <w:instrText xml:space="preserve"> PAGEREF _Toc94559379 \h </w:instrText>
         </w:r>
         <w:r>
           <w:rPr>
@@ -5072,7 +4936,7 @@
           <w:szCs w:val="22"/>
         </w:rPr>
       </w:pPr>
-      <w:hyperlink w:anchor="_Toc94366422" w:history="1">
+      <w:hyperlink w:anchor="_Toc94559380" w:history="1">
         <w:r>
           <w:rPr>
             <w:rStyle w:val="Hyperlink"/>
@@ -5099,7 +4963,7 @@
             <w:noProof/>
             <w:webHidden/>
           </w:rPr>
-          <w:instrText xml:space="preserve"> PAGEREF _Toc94366422 \h </w:instrText>
+          <w:instrText xml:space="preserve"> PAGEREF _Toc94559380 \h </w:instrText>
         </w:r>
         <w:r>
           <w:rPr>
@@ -5145,7 +5009,7 @@
           <w:szCs w:val="22"/>
         </w:rPr>
       </w:pPr>
-      <w:hyperlink w:anchor="_Toc94366423" w:history="1">
+      <w:hyperlink w:anchor="_Toc94559381" w:history="1">
         <w:r>
           <w:rPr>
             <w:rStyle w:val="Hyperlink"/>
@@ -5189,7 +5053,7 @@
             <w:noProof/>
             <w:webHidden/>
           </w:rPr>
-          <w:instrText xml:space="preserve"> PAGEREF _Toc94366423 \h </w:instrText>
+          <w:instrText xml:space="preserve"> PAGEREF _Toc94559381 \h </w:instrText>
         </w:r>
         <w:r>
           <w:rPr>
@@ -5230,7 +5094,7 @@
           <w:szCs w:val="22"/>
         </w:rPr>
       </w:pPr>
-      <w:hyperlink w:anchor="_Toc94366424" w:history="1">
+      <w:hyperlink w:anchor="_Toc94559382" w:history="1">
         <w:r>
           <w:rPr>
             <w:rStyle w:val="Hyperlink"/>
@@ -5257,7 +5121,7 @@
             <w:noProof/>
             <w:webHidden/>
           </w:rPr>
-          <w:instrText xml:space="preserve"> PAGEREF _Toc94366424 \h </w:instrText>
+          <w:instrText xml:space="preserve"> PAGEREF _Toc94559382 \h </w:instrText>
         </w:r>
         <w:r>
           <w:rPr>
@@ -5324,7 +5188,7 @@
       <w:pPr>
         <w:pStyle w:val="Heading1"/>
       </w:pPr>
-      <w:bookmarkStart w:id="0" w:name="_Toc94366357"/>
+      <w:bookmarkStart w:id="0" w:name="_Toc94559317"/>
       <w:r>
         <w:lastRenderedPageBreak/>
         <w:t>Introduction</w:t>
@@ -5392,7 +5256,7 @@
       <w:pPr>
         <w:pStyle w:val="Heading2"/>
       </w:pPr>
-      <w:bookmarkStart w:id="1" w:name="_Toc94366358"/>
+      <w:bookmarkStart w:id="1" w:name="_Toc94559318"/>
       <w:r>
         <w:t>Player</w:t>
       </w:r>
@@ -5434,7 +5298,7 @@
       <w:pPr>
         <w:pStyle w:val="Heading2"/>
       </w:pPr>
-      <w:bookmarkStart w:id="2" w:name="_Toc94366359"/>
+      <w:bookmarkStart w:id="2" w:name="_Toc94559319"/>
       <w:r>
         <w:t>Materials</w:t>
       </w:r>
@@ -5572,7 +5436,7 @@
       <w:pPr>
         <w:pStyle w:val="Heading2"/>
       </w:pPr>
-      <w:bookmarkStart w:id="3" w:name="_Toc94366360"/>
+      <w:bookmarkStart w:id="3" w:name="_Toc94559320"/>
       <w:r>
         <w:lastRenderedPageBreak/>
         <w:t>Character</w:t>
@@ -5962,7 +5826,7 @@
       <w:pPr>
         <w:pStyle w:val="Heading1"/>
       </w:pPr>
-      <w:bookmarkStart w:id="4" w:name="_Toc94366361"/>
+      <w:bookmarkStart w:id="4" w:name="_Toc94559321"/>
       <w:r>
         <w:lastRenderedPageBreak/>
         <w:t>Traits</w:t>
@@ -6034,7 +5898,7 @@
       <w:pPr>
         <w:pStyle w:val="Heading2"/>
       </w:pPr>
-      <w:bookmarkStart w:id="5" w:name="_Toc94366362"/>
+      <w:bookmarkStart w:id="5" w:name="_Toc94559322"/>
       <w:r>
         <w:t>Inspiration</w:t>
       </w:r>
@@ -6150,7 +6014,7 @@
       <w:pPr>
         <w:pStyle w:val="Heading2"/>
       </w:pPr>
-      <w:bookmarkStart w:id="6" w:name="_Toc94366363"/>
+      <w:bookmarkStart w:id="6" w:name="_Toc94559323"/>
       <w:r>
         <w:t>Hindering</w:t>
       </w:r>
@@ -6190,7 +6054,7 @@
       <w:pPr>
         <w:pStyle w:val="Heading2"/>
       </w:pPr>
-      <w:bookmarkStart w:id="7" w:name="_Toc94366364"/>
+      <w:bookmarkStart w:id="7" w:name="_Toc94559324"/>
       <w:r>
         <w:t>Ancestries and lineages</w:t>
       </w:r>
@@ -6223,7 +6087,7 @@
       <w:pPr>
         <w:pStyle w:val="Heading1"/>
       </w:pPr>
-      <w:bookmarkStart w:id="8" w:name="_Toc94366365"/>
+      <w:bookmarkStart w:id="8" w:name="_Toc94559325"/>
       <w:r>
         <w:lastRenderedPageBreak/>
         <w:t>Skills</w:t>
@@ -6259,7 +6123,7 @@
       <w:pPr>
         <w:pStyle w:val="Heading2"/>
       </w:pPr>
-      <w:bookmarkStart w:id="9" w:name="_Toc94366366"/>
+      <w:bookmarkStart w:id="9" w:name="_Toc94559326"/>
       <w:r>
         <w:t>Skill rolls</w:t>
       </w:r>
@@ -7610,7 +7474,7 @@
       <w:pPr>
         <w:pStyle w:val="Heading2"/>
       </w:pPr>
-      <w:bookmarkStart w:id="10" w:name="_Toc94366367"/>
+      <w:bookmarkStart w:id="10" w:name="_Toc94559327"/>
       <w:r>
         <w:t>Skill list</w:t>
       </w:r>
@@ -8450,7 +8314,7 @@
       <w:r>
         <w:br w:type="page"/>
       </w:r>
-      <w:bookmarkStart w:id="11" w:name="_Toc94366368"/>
+      <w:bookmarkStart w:id="11" w:name="_Toc94559328"/>
       <w:r>
         <w:lastRenderedPageBreak/>
         <w:t>Talents</w:t>
@@ -8492,7 +8356,7 @@
       <w:pPr>
         <w:pStyle w:val="Heading2"/>
       </w:pPr>
-      <w:bookmarkStart w:id="12" w:name="_Toc94366369"/>
+      <w:bookmarkStart w:id="12" w:name="_Toc94559329"/>
       <w:r>
         <w:t>Character talents</w:t>
       </w:r>
@@ -8555,7 +8419,7 @@
       <w:pPr>
         <w:pStyle w:val="Heading2"/>
       </w:pPr>
-      <w:bookmarkStart w:id="13" w:name="_Toc94366370"/>
+      <w:bookmarkStart w:id="13" w:name="_Toc94559330"/>
       <w:r>
         <w:t>Skill talents</w:t>
       </w:r>
@@ -8755,7 +8619,7 @@
       <w:pPr>
         <w:pStyle w:val="Heading2"/>
       </w:pPr>
-      <w:bookmarkStart w:id="14" w:name="_Toc94366371"/>
+      <w:bookmarkStart w:id="14" w:name="_Toc94559331"/>
       <w:r>
         <w:t>Combat talents</w:t>
       </w:r>
@@ -9051,7 +8915,7 @@
       <w:pPr>
         <w:pStyle w:val="Heading2"/>
       </w:pPr>
-      <w:bookmarkStart w:id="15" w:name="_Toc94366372"/>
+      <w:bookmarkStart w:id="15" w:name="_Toc94559332"/>
       <w:r>
         <w:t>Special talents: Alchemy</w:t>
       </w:r>
@@ -9105,7 +8969,7 @@
       <w:pPr>
         <w:pStyle w:val="Heading2"/>
       </w:pPr>
-      <w:bookmarkStart w:id="16" w:name="_Toc94366373"/>
+      <w:bookmarkStart w:id="16" w:name="_Toc94559333"/>
       <w:r>
         <w:t>Special talents: Sorcery</w:t>
       </w:r>
@@ -9222,7 +9086,7 @@
       <w:pPr>
         <w:pStyle w:val="Heading1"/>
       </w:pPr>
-      <w:bookmarkStart w:id="17" w:name="_Toc94366374"/>
+      <w:bookmarkStart w:id="17" w:name="_Toc94559334"/>
       <w:r>
         <w:lastRenderedPageBreak/>
         <w:t>Character creation</w:t>
@@ -9328,7 +9192,7 @@
       <w:pPr>
         <w:pStyle w:val="Heading2"/>
       </w:pPr>
-      <w:bookmarkStart w:id="18" w:name="_Toc94366375"/>
+      <w:bookmarkStart w:id="18" w:name="_Toc94559335"/>
       <w:r>
         <w:t>Writing down traits</w:t>
       </w:r>
@@ -9423,7 +9287,7 @@
       <w:pPr>
         <w:pStyle w:val="Heading2"/>
       </w:pPr>
-      <w:bookmarkStart w:id="19" w:name="_Toc94366376"/>
+      <w:bookmarkStart w:id="19" w:name="_Toc94559336"/>
       <w:r>
         <w:t>Assigning skill levels</w:t>
       </w:r>
@@ -9473,7 +9337,7 @@
       <w:pPr>
         <w:pStyle w:val="Heading2"/>
       </w:pPr>
-      <w:bookmarkStart w:id="20" w:name="_Toc94366377"/>
+      <w:bookmarkStart w:id="20" w:name="_Toc94559337"/>
       <w:r>
         <w:t>Choos</w:t>
       </w:r>
@@ -9506,7 +9370,7 @@
       <w:pPr>
         <w:pStyle w:val="Heading2"/>
       </w:pPr>
-      <w:bookmarkStart w:id="21" w:name="_Toc94366378"/>
+      <w:bookmarkStart w:id="21" w:name="_Toc94559338"/>
       <w:r>
         <w:t xml:space="preserve">Calculating </w:t>
       </w:r>
@@ -9574,7 +9438,7 @@
       <w:pPr>
         <w:pStyle w:val="Heading2"/>
       </w:pPr>
-      <w:bookmarkStart w:id="22" w:name="_Toc94366379"/>
+      <w:bookmarkStart w:id="22" w:name="_Toc94559339"/>
       <w:r>
         <w:lastRenderedPageBreak/>
         <w:t>Acquiring gear</w:t>
@@ -9735,7 +9599,7 @@
       <w:pPr>
         <w:pStyle w:val="Heading2"/>
       </w:pPr>
-      <w:bookmarkStart w:id="23" w:name="_Toc94366380"/>
+      <w:bookmarkStart w:id="23" w:name="_Toc94559340"/>
       <w:r>
         <w:t>Naming them</w:t>
       </w:r>
@@ -9776,7 +9640,7 @@
       <w:pPr>
         <w:pStyle w:val="Heading1"/>
       </w:pPr>
-      <w:bookmarkStart w:id="24" w:name="_Toc94366381"/>
+      <w:bookmarkStart w:id="24" w:name="_Toc94559341"/>
       <w:r>
         <w:lastRenderedPageBreak/>
         <w:t>Damage and conditions</w:t>
@@ -9911,7 +9775,7 @@
       <w:pPr>
         <w:pStyle w:val="Heading2"/>
       </w:pPr>
-      <w:bookmarkStart w:id="25" w:name="_Toc94366382"/>
+      <w:bookmarkStart w:id="25" w:name="_Toc94559342"/>
       <w:r>
         <w:t>Types of conditions</w:t>
       </w:r>
@@ -10232,7 +10096,7 @@
       <w:pPr>
         <w:pStyle w:val="Heading2"/>
       </w:pPr>
-      <w:bookmarkStart w:id="26" w:name="_Toc94366383"/>
+      <w:bookmarkStart w:id="26" w:name="_Toc94559343"/>
       <w:r>
         <w:t>Taking damage</w:t>
       </w:r>
@@ -10728,7 +10592,7 @@
       <w:pPr>
         <w:pStyle w:val="Heading2"/>
       </w:pPr>
-      <w:bookmarkStart w:id="27" w:name="_Toc94366384"/>
+      <w:bookmarkStart w:id="27" w:name="_Toc94559344"/>
       <w:r>
         <w:t>Resilience</w:t>
       </w:r>
@@ -10836,7 +10700,7 @@
       <w:pPr>
         <w:pStyle w:val="Heading2"/>
       </w:pPr>
-      <w:bookmarkStart w:id="28" w:name="_Toc94366385"/>
+      <w:bookmarkStart w:id="28" w:name="_Toc94559345"/>
       <w:r>
         <w:t>Recovery</w:t>
       </w:r>
@@ -12138,7 +12002,7 @@
       <w:pPr>
         <w:pStyle w:val="Heading2"/>
       </w:pPr>
-      <w:bookmarkStart w:id="29" w:name="_Toc94366386"/>
+      <w:bookmarkStart w:id="29" w:name="_Toc94559346"/>
       <w:r>
         <w:t>First aid and medical care</w:t>
       </w:r>
@@ -12284,7 +12148,7 @@
       <w:pPr>
         <w:pStyle w:val="Heading2"/>
       </w:pPr>
-      <w:bookmarkStart w:id="30" w:name="_Toc94366387"/>
+      <w:bookmarkStart w:id="30" w:name="_Toc94559347"/>
       <w:r>
         <w:t>Special conditions</w:t>
       </w:r>
@@ -12335,7 +12199,7 @@
       <w:pPr>
         <w:pStyle w:val="Heading2"/>
       </w:pPr>
-      <w:bookmarkStart w:id="31" w:name="_Toc94366388"/>
+      <w:bookmarkStart w:id="31" w:name="_Toc94559348"/>
       <w:r>
         <w:t>Fatigue</w:t>
       </w:r>
@@ -12497,7 +12361,7 @@
       <w:pPr>
         <w:pStyle w:val="Heading2"/>
       </w:pPr>
-      <w:bookmarkStart w:id="32" w:name="_Toc94366389"/>
+      <w:bookmarkStart w:id="32" w:name="_Toc94559349"/>
       <w:r>
         <w:lastRenderedPageBreak/>
         <w:t>Desperation</w:t>
@@ -12563,7 +12427,7 @@
       <w:pPr>
         <w:pStyle w:val="Heading2"/>
       </w:pPr>
-      <w:bookmarkStart w:id="33" w:name="_Toc94366390"/>
+      <w:bookmarkStart w:id="33" w:name="_Toc94559350"/>
       <w:r>
         <w:t>What about insanity?</w:t>
       </w:r>
@@ -12605,7 +12469,7 @@
       <w:pPr>
         <w:pStyle w:val="Heading1"/>
       </w:pPr>
-      <w:bookmarkStart w:id="34" w:name="_Toc94366391"/>
+      <w:bookmarkStart w:id="34" w:name="_Toc94559351"/>
       <w:r>
         <w:lastRenderedPageBreak/>
         <w:t>Hits, weapons, and armor</w:t>
@@ -12719,7 +12583,7 @@
       <w:pPr>
         <w:pStyle w:val="Heading2"/>
       </w:pPr>
-      <w:bookmarkStart w:id="35" w:name="_Toc94366392"/>
+      <w:bookmarkStart w:id="35" w:name="_Toc94559352"/>
       <w:r>
         <w:t>Melee weapons</w:t>
       </w:r>
@@ -13383,7 +13247,7 @@
       <w:pPr>
         <w:pStyle w:val="Heading2"/>
       </w:pPr>
-      <w:bookmarkStart w:id="36" w:name="_Toc94366393"/>
+      <w:bookmarkStart w:id="36" w:name="_Toc94559353"/>
       <w:r>
         <w:t>Ranged weapons</w:t>
       </w:r>
@@ -13763,7 +13627,7 @@
       <w:pPr>
         <w:pStyle w:val="Heading2"/>
       </w:pPr>
-      <w:bookmarkStart w:id="37" w:name="_Toc94366394"/>
+      <w:bookmarkStart w:id="37" w:name="_Toc94559354"/>
       <w:r>
         <w:lastRenderedPageBreak/>
         <w:t>Armor</w:t>
@@ -14110,7 +13974,7 @@
       <w:pPr>
         <w:pStyle w:val="Heading2"/>
       </w:pPr>
-      <w:bookmarkStart w:id="38" w:name="_Toc94366395"/>
+      <w:bookmarkStart w:id="38" w:name="_Toc94559355"/>
       <w:r>
         <w:lastRenderedPageBreak/>
         <w:t>Mental</w:t>
@@ -14383,7 +14247,7 @@
       <w:pPr>
         <w:pStyle w:val="Heading1"/>
       </w:pPr>
-      <w:bookmarkStart w:id="39" w:name="_Toc94366396"/>
+      <w:bookmarkStart w:id="39" w:name="_Toc94559356"/>
       <w:r>
         <w:lastRenderedPageBreak/>
         <w:t>Gear</w:t>
@@ -14479,7 +14343,7 @@
       <w:pPr>
         <w:pStyle w:val="Heading2"/>
       </w:pPr>
-      <w:bookmarkStart w:id="40" w:name="_Toc94366397"/>
+      <w:bookmarkStart w:id="40" w:name="_Toc94559357"/>
       <w:r>
         <w:t>Making purchases</w:t>
       </w:r>
@@ -14515,114 +14379,94 @@
       </w:r>
     </w:p>
     <w:p>
-      <w:r>
-        <w:t>When attempting to</w:t>
-      </w:r>
-      <w:r>
-        <w:t xml:space="preserve"> make a purchase, if</w:t>
-      </w:r>
-      <w:r>
-        <w:t xml:space="preserve"> your Resources skill is greater than or equal to the purchase TN minus 5, you can buy the item outright. </w:t>
-      </w:r>
-      <w:r>
-        <w:t>Its price is so low relative to your purchasing power that buying it is barely even a thought.</w:t>
-      </w:r>
-    </w:p>
-    <w:p>
-      <w:r>
-        <w:t>When buying multiples of the same item, increase the TN by 1 for each doubling of the purchase quantity.</w:t>
-      </w:r>
-      <w:r>
-        <w:t xml:space="preserve"> For example, +1 TN to buy 2, +2 TN to buy 4, +3 TN to buy 8, etc.</w:t>
-      </w:r>
-    </w:p>
-    <w:p>
-      <w:r>
-        <w:t xml:space="preserve">If the purchase TN is high enough that you </w:t>
-      </w:r>
-      <w:r>
-        <w:t>can’t</w:t>
-      </w:r>
-      <w:r>
-        <w:t xml:space="preserve"> buy it outright, </w:t>
-      </w:r>
-      <w:r>
-        <w:t>make a Resources roll against that TN.</w:t>
-      </w:r>
-      <w:r>
-        <w:t xml:space="preserve"> If you succeed, </w:t>
-      </w:r>
-      <w:r>
-        <w:t>the purchase is successful.</w:t>
-      </w:r>
-      <w:r>
-        <w:t xml:space="preserve"> If you fail, </w:t>
-      </w:r>
-      <w:r>
-        <w:t xml:space="preserve">you </w:t>
-      </w:r>
-      <w:r>
-        <w:t xml:space="preserve">have two options: cancel the purchase, or </w:t>
-      </w:r>
-      <w:r>
-        <w:t>thrown down some cold, hard cash.</w:t>
-      </w:r>
-    </w:p>
-    <w:p>
-      <w:r>
-        <w:t xml:space="preserve">The amount of cash necessary to convert a failed Resources roll into a successful one </w:t>
-      </w:r>
-      <w:r>
-        <w:t xml:space="preserve">depends on the </w:t>
-      </w:r>
-      <w:r>
-        <w:t xml:space="preserve">full </w:t>
-      </w:r>
-      <w:r>
-        <w:t xml:space="preserve">purchase TN, </w:t>
+      <w:pPr>
+        <w:pStyle w:val="Heading3"/>
+      </w:pPr>
+      <w:r>
+        <w:t>Cash</w:t>
+      </w:r>
+    </w:p>
+    <w:p>
+      <w:r>
+        <w:t xml:space="preserve">The predominant form of payment used by itinerant adventurers is cold, hard cash. </w:t>
+      </w:r>
+      <w:r>
+        <w:t>Since these</w:t>
+      </w:r>
+      <w:r>
+        <w:t xml:space="preserve"> s</w:t>
+      </w:r>
+      <w:r>
+        <w:t>mall silver coins go by a variety of names, depending on the issuer</w:t>
+      </w:r>
+      <w:r>
+        <w:t xml:space="preserve">, monetary values are </w:t>
+      </w:r>
+      <w:r>
+        <w:t>just denoted</w:t>
+      </w:r>
+      <w:r>
+        <w:t xml:space="preserve"> with an “</w:t>
       </w:r>
       <w:r>
         <w:rPr>
           <w:i/>
           <w:iCs/>
         </w:rPr>
-        <w:t>not</w:t>
-      </w:r>
-      <w:r>
-        <w:t xml:space="preserve"> the margin of failure.</w:t>
-      </w:r>
-      <w:r>
-        <w:t xml:space="preserve"> The GM may choose any price within the range given for the purchase TN,</w:t>
-      </w:r>
-      <w:r>
-        <w:t xml:space="preserve"> </w:t>
-      </w:r>
-      <w:r>
-        <w:t>considering</w:t>
-      </w:r>
-      <w:r>
-        <w:t xml:space="preserve"> both the fiction (</w:t>
-      </w:r>
-      <w:r>
-        <w:t xml:space="preserve">for instance, </w:t>
-      </w:r>
-      <w:r>
-        <w:t>does the person you’re buying from like you?</w:t>
-      </w:r>
-      <w:r>
-        <w:t xml:space="preserve"> Do you have a good reputation?</w:t>
-      </w:r>
-      <w:r>
-        <w:t xml:space="preserve">) as well as </w:t>
-      </w:r>
-      <w:r>
-        <w:t>how much the</w:t>
-      </w:r>
-      <w:r>
-        <w:t xml:space="preserve"> Resources </w:t>
-      </w:r>
-      <w:r>
-        <w:t>roll failed by.</w:t>
+        <w:t>s</w:t>
+      </w:r>
+      <w:r>
+        <w:t>,</w:t>
+      </w:r>
+      <w:r>
+        <w:t>”</w:t>
+      </w:r>
+      <w:r>
+        <w:t xml:space="preserve"> for silver.</w:t>
+      </w:r>
+      <w:r>
+        <w:t xml:space="preserve"> The first 250 can be carried for free. After that, each additional 250 (or fraction thereof) takes up 1 Bulk.</w:t>
+      </w:r>
+    </w:p>
+    <w:p>
+      <w:pPr>
+        <w:pStyle w:val="Heading3"/>
+      </w:pPr>
+      <w:r>
+        <w:t>Tally</w:t>
+      </w:r>
+    </w:p>
+    <w:p>
+      <w:r>
+        <w:t xml:space="preserve">When you purchase an item, </w:t>
+      </w:r>
+      <w:r>
+        <w:t>if you have access to the funds that represent your Resources skill (</w:t>
+      </w:r>
+      <w:r>
+        <w:t xml:space="preserve">which might not necessarily require being physically in the same location as them), you can buy on </w:t>
+      </w:r>
+      <w:r>
+        <w:rPr>
+          <w:i/>
+          <w:iCs/>
+        </w:rPr>
+        <w:t>tally</w:t>
+      </w:r>
+      <w:r>
+        <w:t>.</w:t>
+      </w:r>
+      <w:r>
+        <w:t xml:space="preserve"> Buying an item on tally costs no cash, since the merchant will be paid back from your reserves.</w:t>
+      </w:r>
+      <w:r>
+        <w:t xml:space="preserve"> The maximum amount of cash you can put on tally depends on your </w:t>
+      </w:r>
+      <w:r>
+        <w:t>R</w:t>
+      </w:r>
+      <w:r>
+        <w:t>esources skill level:</w:t>
       </w:r>
     </w:p>
     <w:tbl>
@@ -14646,8 +14490,7 @@
           </w:tcPr>
           <w:p>
             <w:r>
-              <w:lastRenderedPageBreak/>
-              <w:t>Purchase TN</w:t>
+              <w:t>Resources skill</w:t>
             </w:r>
           </w:p>
         </w:tc>
@@ -14660,10 +14503,7 @@
               <w:cnfStyle w:val="100000000000" w:firstRow="1" w:lastRow="0" w:firstColumn="0" w:lastColumn="0" w:oddVBand="0" w:evenVBand="0" w:oddHBand="0" w:evenHBand="0" w:firstRowFirstColumn="0" w:firstRowLastColumn="0" w:lastRowFirstColumn="0" w:lastRowLastColumn="0"/>
             </w:pPr>
             <w:r>
-              <w:t xml:space="preserve">Cash </w:t>
-            </w:r>
-            <w:r>
-              <w:t>to buy</w:t>
+              <w:t>Maximum tally</w:t>
             </w:r>
           </w:p>
         </w:tc>
@@ -14679,7 +14519,7 @@
           </w:tcPr>
           <w:p>
             <w:r>
-              <w:t>6</w:t>
+              <w:t>0</w:t>
             </w:r>
           </w:p>
         </w:tc>
@@ -14692,13 +14532,7 @@
               <w:cnfStyle w:val="000000100000" w:firstRow="0" w:lastRow="0" w:firstColumn="0" w:lastColumn="0" w:oddVBand="0" w:evenVBand="0" w:oddHBand="1" w:evenHBand="0" w:firstRowFirstColumn="0" w:firstRowLastColumn="0" w:lastRowFirstColumn="0" w:lastRowLastColumn="0"/>
             </w:pPr>
             <w:r>
-              <w:t>1</w:t>
-            </w:r>
-            <w:r>
-              <w:t xml:space="preserve"> to </w:t>
-            </w:r>
-            <w:r>
-              <w:t>5</w:t>
+              <w:t>Cannot pay with tally</w:t>
             </w:r>
           </w:p>
         </w:tc>
@@ -14711,7 +14545,7 @@
           </w:tcPr>
           <w:p>
             <w:r>
-              <w:t>7</w:t>
+              <w:t>1</w:t>
             </w:r>
           </w:p>
         </w:tc>
@@ -14724,13 +14558,10 @@
               <w:cnfStyle w:val="000000000000" w:firstRow="0" w:lastRow="0" w:firstColumn="0" w:lastColumn="0" w:oddVBand="0" w:evenVBand="0" w:oddHBand="0" w:evenHBand="0" w:firstRowFirstColumn="0" w:firstRowLastColumn="0" w:lastRowFirstColumn="0" w:lastRowLastColumn="0"/>
             </w:pPr>
             <w:r>
-              <w:t>6</w:t>
-            </w:r>
-            <w:r>
-              <w:t xml:space="preserve"> to </w:t>
-            </w:r>
-            <w:r>
-              <w:t>10</w:t>
+              <w:t>5</w:t>
+            </w:r>
+            <w:r>
+              <w:t xml:space="preserve"> s</w:t>
             </w:r>
           </w:p>
         </w:tc>
@@ -14746,7 +14577,7 @@
           </w:tcPr>
           <w:p>
             <w:r>
-              <w:t>8</w:t>
+              <w:t>2</w:t>
             </w:r>
           </w:p>
         </w:tc>
@@ -14759,7 +14590,13 @@
               <w:cnfStyle w:val="000000100000" w:firstRow="0" w:lastRow="0" w:firstColumn="0" w:lastColumn="0" w:oddVBand="0" w:evenVBand="0" w:oddHBand="1" w:evenHBand="0" w:firstRowFirstColumn="0" w:firstRowLastColumn="0" w:lastRowFirstColumn="0" w:lastRowLastColumn="0"/>
             </w:pPr>
             <w:r>
-              <w:t>11 to 25</w:t>
+              <w:t>1</w:t>
+            </w:r>
+            <w:r>
+              <w:t>0</w:t>
+            </w:r>
+            <w:r>
+              <w:t xml:space="preserve"> s</w:t>
             </w:r>
           </w:p>
         </w:tc>
@@ -14772,7 +14609,7 @@
           </w:tcPr>
           <w:p>
             <w:r>
-              <w:t>9</w:t>
+              <w:t>3</w:t>
             </w:r>
           </w:p>
         </w:tc>
@@ -14785,7 +14622,10 @@
               <w:cnfStyle w:val="000000000000" w:firstRow="0" w:lastRow="0" w:firstColumn="0" w:lastColumn="0" w:oddVBand="0" w:evenVBand="0" w:oddHBand="0" w:evenHBand="0" w:firstRowFirstColumn="0" w:firstRowLastColumn="0" w:lastRowFirstColumn="0" w:lastRowLastColumn="0"/>
             </w:pPr>
             <w:r>
-              <w:t>26 to 50</w:t>
+              <w:t>25</w:t>
+            </w:r>
+            <w:r>
+              <w:t xml:space="preserve"> s</w:t>
             </w:r>
           </w:p>
         </w:tc>
@@ -14801,7 +14641,8 @@
           </w:tcPr>
           <w:p>
             <w:r>
-              <w:t>10</w:t>
+              <w:lastRenderedPageBreak/>
+              <w:t>4</w:t>
             </w:r>
           </w:p>
         </w:tc>
@@ -14814,13 +14655,10 @@
               <w:cnfStyle w:val="000000100000" w:firstRow="0" w:lastRow="0" w:firstColumn="0" w:lastColumn="0" w:oddVBand="0" w:evenVBand="0" w:oddHBand="1" w:evenHBand="0" w:firstRowFirstColumn="0" w:firstRowLastColumn="0" w:lastRowFirstColumn="0" w:lastRowLastColumn="0"/>
             </w:pPr>
             <w:r>
-              <w:t>51</w:t>
-            </w:r>
-            <w:r>
-              <w:t xml:space="preserve"> to </w:t>
-            </w:r>
-            <w:r>
-              <w:t>100</w:t>
+              <w:t>50</w:t>
+            </w:r>
+            <w:r>
+              <w:t xml:space="preserve"> s</w:t>
             </w:r>
           </w:p>
         </w:tc>
@@ -14833,7 +14671,7 @@
           </w:tcPr>
           <w:p>
             <w:r>
-              <w:t>11</w:t>
+              <w:t>5</w:t>
             </w:r>
           </w:p>
         </w:tc>
@@ -14846,19 +14684,10 @@
               <w:cnfStyle w:val="000000000000" w:firstRow="0" w:lastRow="0" w:firstColumn="0" w:lastColumn="0" w:oddVBand="0" w:evenVBand="0" w:oddHBand="0" w:evenHBand="0" w:firstRowFirstColumn="0" w:firstRowLastColumn="0" w:lastRowFirstColumn="0" w:lastRowLastColumn="0"/>
             </w:pPr>
             <w:r>
-              <w:t>101</w:t>
-            </w:r>
-            <w:r>
-              <w:t xml:space="preserve"> to </w:t>
-            </w:r>
-            <w:r>
-              <w:t>2</w:t>
-            </w:r>
-            <w:r>
-              <w:t>5</w:t>
-            </w:r>
-            <w:r>
-              <w:t>0</w:t>
+              <w:t>100</w:t>
+            </w:r>
+            <w:r>
+              <w:t xml:space="preserve"> s</w:t>
             </w:r>
           </w:p>
         </w:tc>
@@ -14874,7 +14703,7 @@
           </w:tcPr>
           <w:p>
             <w:r>
-              <w:t>12</w:t>
+              <w:t>6</w:t>
             </w:r>
           </w:p>
         </w:tc>
@@ -14887,19 +14716,10 @@
               <w:cnfStyle w:val="000000100000" w:firstRow="0" w:lastRow="0" w:firstColumn="0" w:lastColumn="0" w:oddVBand="0" w:evenVBand="0" w:oddHBand="1" w:evenHBand="0" w:firstRowFirstColumn="0" w:firstRowLastColumn="0" w:lastRowFirstColumn="0" w:lastRowLastColumn="0"/>
             </w:pPr>
             <w:r>
-              <w:t>2</w:t>
-            </w:r>
-            <w:r>
-              <w:t>5</w:t>
-            </w:r>
-            <w:r>
-              <w:t>1</w:t>
-            </w:r>
-            <w:r>
-              <w:t xml:space="preserve"> to </w:t>
-            </w:r>
-            <w:r>
-              <w:t>500</w:t>
+              <w:t>250</w:t>
+            </w:r>
+            <w:r>
+              <w:t xml:space="preserve"> s</w:t>
             </w:r>
           </w:p>
         </w:tc>
@@ -14912,7 +14732,7 @@
           </w:tcPr>
           <w:p>
             <w:r>
-              <w:t>13</w:t>
+              <w:t>7</w:t>
             </w:r>
           </w:p>
         </w:tc>
@@ -14925,13 +14745,10 @@
               <w:cnfStyle w:val="000000000000" w:firstRow="0" w:lastRow="0" w:firstColumn="0" w:lastColumn="0" w:oddVBand="0" w:evenVBand="0" w:oddHBand="0" w:evenHBand="0" w:firstRowFirstColumn="0" w:firstRowLastColumn="0" w:lastRowFirstColumn="0" w:lastRowLastColumn="0"/>
             </w:pPr>
             <w:r>
-              <w:t>501</w:t>
-            </w:r>
-            <w:r>
-              <w:t xml:space="preserve"> to </w:t>
-            </w:r>
-            <w:r>
-              <w:t>1,000</w:t>
+              <w:t>500</w:t>
+            </w:r>
+            <w:r>
+              <w:t xml:space="preserve"> s</w:t>
             </w:r>
           </w:p>
         </w:tc>
@@ -14947,7 +14764,7 @@
           </w:tcPr>
           <w:p>
             <w:r>
-              <w:t>14</w:t>
+              <w:t>8</w:t>
             </w:r>
           </w:p>
         </w:tc>
@@ -14960,19 +14777,10 @@
               <w:cnfStyle w:val="000000100000" w:firstRow="0" w:lastRow="0" w:firstColumn="0" w:lastColumn="0" w:oddVBand="0" w:evenVBand="0" w:oddHBand="1" w:evenHBand="0" w:firstRowFirstColumn="0" w:firstRowLastColumn="0" w:lastRowFirstColumn="0" w:lastRowLastColumn="0"/>
             </w:pPr>
             <w:r>
-              <w:t>1,001</w:t>
-            </w:r>
-            <w:r>
-              <w:t xml:space="preserve"> to </w:t>
-            </w:r>
-            <w:r>
-              <w:t>2,</w:t>
-            </w:r>
-            <w:r>
-              <w:t>5</w:t>
-            </w:r>
-            <w:r>
-              <w:t>00</w:t>
+              <w:t>1000</w:t>
+            </w:r>
+            <w:r>
+              <w:t xml:space="preserve"> s</w:t>
             </w:r>
           </w:p>
         </w:tc>
@@ -14985,7 +14793,7 @@
           </w:tcPr>
           <w:p>
             <w:r>
-              <w:t>15</w:t>
+              <w:t>…</w:t>
             </w:r>
           </w:p>
         </w:tc>
@@ -14998,7 +14806,7 @@
               <w:cnfStyle w:val="000000000000" w:firstRow="0" w:lastRow="0" w:firstColumn="0" w:lastColumn="0" w:oddVBand="0" w:evenVBand="0" w:oddHBand="0" w:evenHBand="0" w:firstRowFirstColumn="0" w:firstRowLastColumn="0" w:lastRowFirstColumn="0" w:lastRowLastColumn="0"/>
             </w:pPr>
             <w:r>
-              <w:t>2,501 to 5,000</w:t>
+              <w:t>…</w:t>
             </w:r>
           </w:p>
         </w:tc>
@@ -15014,7 +14822,7 @@
           </w:tcPr>
           <w:p>
             <w:r>
-              <w:t>16</w:t>
+              <w:t>+1</w:t>
             </w:r>
           </w:p>
         </w:tc>
@@ -15027,65 +14835,10 @@
               <w:cnfStyle w:val="000000100000" w:firstRow="0" w:lastRow="0" w:firstColumn="0" w:lastColumn="0" w:oddVBand="0" w:evenVBand="0" w:oddHBand="1" w:evenHBand="0" w:firstRowFirstColumn="0" w:firstRowLastColumn="0" w:lastRowFirstColumn="0" w:lastRowLastColumn="0"/>
             </w:pPr>
             <w:r>
-              <w:t>5,001 to 10,000</w:t>
-            </w:r>
-          </w:p>
-        </w:tc>
-      </w:tr>
-      <w:tr>
-        <w:tc>
-          <w:tcPr>
-            <w:cnfStyle w:val="001000000000" w:firstRow="0" w:lastRow="0" w:firstColumn="1" w:lastColumn="0" w:oddVBand="0" w:evenVBand="0" w:oddHBand="0" w:evenHBand="0" w:firstRowFirstColumn="0" w:firstRowLastColumn="0" w:lastRowFirstColumn="0" w:lastRowLastColumn="0"/>
-            <w:tcW w:w="3235" w:type="dxa"/>
-          </w:tcPr>
-          <w:p>
-            <w:r>
-              <w:t>…</w:t>
-            </w:r>
-          </w:p>
-        </w:tc>
-        <w:tc>
-          <w:tcPr>
-            <w:tcW w:w="3235" w:type="dxa"/>
-          </w:tcPr>
-          <w:p>
-            <w:pPr>
-              <w:cnfStyle w:val="000000000000" w:firstRow="0" w:lastRow="0" w:firstColumn="0" w:lastColumn="0" w:oddVBand="0" w:evenVBand="0" w:oddHBand="0" w:evenHBand="0" w:firstRowFirstColumn="0" w:firstRowLastColumn="0" w:lastRowFirstColumn="0" w:lastRowLastColumn="0"/>
-            </w:pPr>
-            <w:r>
-              <w:t>…</w:t>
-            </w:r>
-          </w:p>
-        </w:tc>
-      </w:tr>
-      <w:tr>
-        <w:trPr>
-          <w:cnfStyle w:val="000000100000" w:firstRow="0" w:lastRow="0" w:firstColumn="0" w:lastColumn="0" w:oddVBand="0" w:evenVBand="0" w:oddHBand="1" w:evenHBand="0" w:firstRowFirstColumn="0" w:firstRowLastColumn="0" w:lastRowFirstColumn="0" w:lastRowLastColumn="0"/>
-        </w:trPr>
-        <w:tc>
-          <w:tcPr>
-            <w:cnfStyle w:val="001000000000" w:firstRow="0" w:lastRow="0" w:firstColumn="1" w:lastColumn="0" w:oddVBand="0" w:evenVBand="0" w:oddHBand="0" w:evenHBand="0" w:firstRowFirstColumn="0" w:firstRowLastColumn="0" w:lastRowFirstColumn="0" w:lastRowLastColumn="0"/>
-            <w:tcW w:w="3235" w:type="dxa"/>
-          </w:tcPr>
-          <w:p>
-            <w:r>
-              <w:t>+1</w:t>
-            </w:r>
-          </w:p>
-        </w:tc>
-        <w:tc>
-          <w:tcPr>
-            <w:tcW w:w="3235" w:type="dxa"/>
-          </w:tcPr>
-          <w:p>
-            <w:pPr>
-              <w:cnfStyle w:val="000000100000" w:firstRow="0" w:lastRow="0" w:firstColumn="0" w:lastColumn="0" w:oddVBand="0" w:evenVBand="0" w:oddHBand="1" w:evenHBand="0" w:firstRowFirstColumn="0" w:firstRowLastColumn="0" w:lastRowFirstColumn="0" w:lastRowLastColumn="0"/>
-            </w:pPr>
-            <w:r>
-              <w:t xml:space="preserve">5/10/25 </w:t>
-            </w:r>
-            <w:r>
-              <w:t>etc</w:t>
+              <w:t>5/10/25</w:t>
+            </w:r>
+            <w:r>
+              <w:t xml:space="preserve"> pattern repeats.</w:t>
             </w:r>
           </w:p>
         </w:tc>
@@ -15094,21 +14847,57 @@
     <w:p/>
     <w:p>
       <w:r>
-        <w:t xml:space="preserve">When carrying cash, the first 250 </w:t>
-      </w:r>
-      <w:r>
-        <w:t>can be carried for free. After that, each additional 250 (or fraction thereof) takes up 1 Bulk.</w:t>
+        <w:t xml:space="preserve">Tallying is not a limitless well of </w:t>
+      </w:r>
+      <w:r>
+        <w:t>money</w:t>
+      </w:r>
+      <w:r>
+        <w:t>, especially since it’s a much more involved process than just swiping a credit card</w:t>
+      </w:r>
+      <w:r>
+        <w:t xml:space="preserve"> (usually involving carving and breaking a special </w:t>
+      </w:r>
+      <w:r>
+        <w:rPr>
+          <w:i/>
+          <w:iCs/>
+        </w:rPr>
+        <w:t>tally stick</w:t>
+      </w:r>
+      <w:r>
+        <w:t xml:space="preserve">, then dropping off your half of it at </w:t>
+      </w:r>
+      <w:r>
+        <w:t>the</w:t>
+      </w:r>
+      <w:r>
+        <w:t xml:space="preserve"> bank)</w:t>
+      </w:r>
+      <w:r>
+        <w:t xml:space="preserve">. </w:t>
+      </w:r>
+      <w:r>
+        <w:t>Only three purchases a day may be made on tally.</w:t>
       </w:r>
     </w:p>
     <w:p>
       <w:pPr>
         <w:pStyle w:val="Heading2"/>
       </w:pPr>
-      <w:bookmarkStart w:id="41" w:name="_Toc94366398"/>
+      <w:bookmarkStart w:id="41" w:name="_Toc94559358"/>
+      <w:r>
+        <w:t>Products and services</w:t>
+      </w:r>
+      <w:bookmarkEnd w:id="41"/>
+    </w:p>
+    <w:p>
+      <w:pPr>
+        <w:pStyle w:val="Heading3"/>
+      </w:pPr>
       <w:r>
         <w:t>Adventuring gear</w:t>
       </w:r>
-      <w:bookmarkEnd w:id="41"/>
     </w:p>
     <w:tbl>
       <w:tblPr>
@@ -15117,10 +14906,10 @@
         <w:tblLook w:val="0420" w:firstRow="1" w:lastRow="0" w:firstColumn="0" w:lastColumn="0" w:noHBand="0" w:noVBand="1"/>
       </w:tblPr>
       <w:tblGrid>
-        <w:gridCol w:w="1352"/>
+        <w:gridCol w:w="1367"/>
         <w:gridCol w:w="617"/>
-        <w:gridCol w:w="3336"/>
-        <w:gridCol w:w="1175"/>
+        <w:gridCol w:w="3829"/>
+        <w:gridCol w:w="667"/>
       </w:tblGrid>
       <w:tr>
         <w:trPr>
@@ -15163,7 +14952,7 @@
           </w:tcPr>
           <w:p>
             <w:r>
-              <w:t>Resources TN</w:t>
+              <w:t>Price</w:t>
             </w:r>
           </w:p>
         </w:tc>
@@ -15199,7 +14988,13 @@
           </w:tcPr>
           <w:p>
             <w:r>
-              <w:t>Allows you to ignore an injury from rain or cold weather. Once the cloak has been used, it cannot be used again until it has time to dry by a campfire or in a warm, dry place.</w:t>
+              <w:t xml:space="preserve">Allows you to ignore </w:t>
+            </w:r>
+            <w:r>
+              <w:t xml:space="preserve">Fatigue gain or an </w:t>
+            </w:r>
+            <w:r>
+              <w:t>injury from rain or cold weather. Once the cloak has been used, it cannot be used again until it has time to dry by a campfire or in a warm, dry place.</w:t>
             </w:r>
           </w:p>
         </w:tc>
@@ -15209,7 +15004,10 @@
           </w:tcPr>
           <w:p>
             <w:r>
-              <w:t>8</w:t>
+              <w:t>20</w:t>
+            </w:r>
+            <w:r>
+              <w:t xml:space="preserve"> s</w:t>
             </w:r>
           </w:p>
         </w:tc>
@@ -15254,7 +15052,10 @@
           </w:tcPr>
           <w:p>
             <w:r>
-              <w:t>7</w:t>
+              <w:t>10</w:t>
+            </w:r>
+            <w:r>
+              <w:t xml:space="preserve"> s</w:t>
             </w:r>
           </w:p>
         </w:tc>
@@ -15306,7 +15107,10 @@
           </w:tcPr>
           <w:p>
             <w:r>
-              <w:t>7</w:t>
+              <w:t>10</w:t>
+            </w:r>
+            <w:r>
+              <w:t xml:space="preserve"> s</w:t>
             </w:r>
           </w:p>
         </w:tc>
@@ -15347,11 +15151,7 @@
               <w:t>reroll a single die</w:t>
             </w:r>
             <w:r>
-              <w:t xml:space="preserve"> on </w:t>
-            </w:r>
-            <w:r>
-              <w:lastRenderedPageBreak/>
-              <w:t>a Lore or Survival roll when giving first aid, or on a Lore roll when rendering medical care. It may be used five times before being discarded.</w:t>
+              <w:t xml:space="preserve"> on a Lore or Survival roll when giving first aid, or on a Lore roll when rendering medical care. It may be used five times before being discarded.</w:t>
             </w:r>
           </w:p>
         </w:tc>
@@ -15361,8 +15161,10 @@
           </w:tcPr>
           <w:p>
             <w:r>
-              <w:lastRenderedPageBreak/>
-              <w:t>9</w:t>
+              <w:t>35</w:t>
+            </w:r>
+            <w:r>
+              <w:t xml:space="preserve"> s</w:t>
             </w:r>
           </w:p>
         </w:tc>
@@ -15378,6 +15180,7 @@
           </w:tcPr>
           <w:p>
             <w:r>
+              <w:lastRenderedPageBreak/>
               <w:t>Extra ammunition</w:t>
             </w:r>
           </w:p>
@@ -15423,7 +15226,10 @@
           </w:tcPr>
           <w:p>
             <w:r>
-              <w:t>6</w:t>
+              <w:t>15</w:t>
+            </w:r>
+            <w:r>
+              <w:t xml:space="preserve"> s</w:t>
             </w:r>
           </w:p>
         </w:tc>
@@ -15432,13 +15238,11 @@
     <w:p/>
     <w:p>
       <w:pPr>
-        <w:pStyle w:val="Heading2"/>
-      </w:pPr>
-      <w:bookmarkStart w:id="42" w:name="_Toc94366399"/>
+        <w:pStyle w:val="Heading3"/>
+      </w:pPr>
       <w:r>
         <w:t>Food and light</w:t>
       </w:r>
-      <w:bookmarkEnd w:id="42"/>
     </w:p>
     <w:tbl>
       <w:tblPr>
@@ -15447,10 +15251,10 @@
         <w:tblLook w:val="0420" w:firstRow="1" w:lastRow="0" w:firstColumn="0" w:lastColumn="0" w:noHBand="0" w:noVBand="1"/>
       </w:tblPr>
       <w:tblGrid>
-        <w:gridCol w:w="1235"/>
+        <w:gridCol w:w="1263"/>
         <w:gridCol w:w="617"/>
-        <w:gridCol w:w="3433"/>
-        <w:gridCol w:w="1195"/>
+        <w:gridCol w:w="3933"/>
+        <w:gridCol w:w="667"/>
       </w:tblGrid>
       <w:tr>
         <w:trPr>
@@ -15493,7 +15297,7 @@
           </w:tcPr>
           <w:p>
             <w:r>
-              <w:t>Resources TN</w:t>
+              <w:t>Price</w:t>
             </w:r>
           </w:p>
         </w:tc>
@@ -15539,7 +15343,10 @@
           </w:tcPr>
           <w:p>
             <w:r>
-              <w:t>8</w:t>
+              <w:t>5</w:t>
+            </w:r>
+            <w:r>
+              <w:t xml:space="preserve"> s</w:t>
             </w:r>
           </w:p>
         </w:tc>
@@ -15584,7 +15391,10 @@
           </w:tcPr>
           <w:p>
             <w:r>
-              <w:t>6</w:t>
+              <w:t>5</w:t>
+            </w:r>
+            <w:r>
+              <w:t xml:space="preserve"> s</w:t>
             </w:r>
           </w:p>
         </w:tc>
@@ -15630,7 +15440,10 @@
           </w:tcPr>
           <w:p>
             <w:r>
-              <w:t>9</w:t>
+              <w:t>50</w:t>
+            </w:r>
+            <w:r>
+              <w:t xml:space="preserve"> s</w:t>
             </w:r>
           </w:p>
         </w:tc>
@@ -15675,7 +15488,10 @@
           </w:tcPr>
           <w:p>
             <w:r>
-              <w:t>7</w:t>
+              <w:t>20</w:t>
+            </w:r>
+            <w:r>
+              <w:t xml:space="preserve"> s</w:t>
             </w:r>
           </w:p>
         </w:tc>
@@ -15740,13 +15556,11 @@
     <w:p/>
     <w:p>
       <w:pPr>
-        <w:pStyle w:val="Heading2"/>
-      </w:pPr>
-      <w:bookmarkStart w:id="43" w:name="_Toc94366400"/>
+        <w:pStyle w:val="Heading3"/>
+      </w:pPr>
       <w:r>
         <w:t>Sorcery gear</w:t>
       </w:r>
-      <w:bookmarkEnd w:id="43"/>
     </w:p>
     <w:tbl>
       <w:tblPr>
@@ -15755,10 +15569,10 @@
         <w:tblLook w:val="0420" w:firstRow="1" w:lastRow="0" w:firstColumn="0" w:lastColumn="0" w:noHBand="0" w:noVBand="1"/>
       </w:tblPr>
       <w:tblGrid>
-        <w:gridCol w:w="1221"/>
+        <w:gridCol w:w="1231"/>
         <w:gridCol w:w="617"/>
-        <w:gridCol w:w="3469"/>
-        <w:gridCol w:w="1173"/>
+        <w:gridCol w:w="3965"/>
+        <w:gridCol w:w="667"/>
       </w:tblGrid>
       <w:tr>
         <w:trPr>
@@ -15801,7 +15615,7 @@
           </w:tcPr>
           <w:p>
             <w:r>
-              <w:t>Resources TN</w:t>
+              <w:t>Price</w:t>
             </w:r>
           </w:p>
         </w:tc>
@@ -15855,11 +15669,7 @@
               </w:rPr>
             </w:pPr>
             <w:r>
-              <w:t xml:space="preserve">This small clay figurine, carved with intricate lines and anointed in arcane </w:t>
-            </w:r>
-            <w:r>
-              <w:lastRenderedPageBreak/>
-              <w:t xml:space="preserve">oils, provides a focus for a sorcerer to channel their magic. This item may be used to </w:t>
+              <w:t xml:space="preserve">This small clay figurine, carved with intricate lines and anointed in arcane oils, provides a focus for a sorcerer to channel their magic. This item may be used to </w:t>
             </w:r>
             <w:r>
               <w:t>reroll a single die</w:t>
@@ -15875,6 +15685,27 @@
             </w:r>
           </w:p>
         </w:tc>
+        <w:tc>
+          <w:tcPr>
+            <w:tcW w:w="0" w:type="auto"/>
+          </w:tcPr>
+          <w:p>
+            <w:r>
+              <w:t>20</w:t>
+            </w:r>
+            <w:r>
+              <w:t xml:space="preserve"> </w:t>
+            </w:r>
+            <w:r>
+              <w:t>s</w:t>
+            </w:r>
+          </w:p>
+        </w:tc>
+      </w:tr>
+      <w:tr>
+        <w:trPr>
+          <w:trHeight w:val="465"/>
+        </w:trPr>
         <w:tc>
           <w:tcPr>
             <w:tcW w:w="0" w:type="auto"/>
@@ -15887,16 +15718,10 @@
               </w:rPr>
             </w:pPr>
             <w:r>
-              <w:lastRenderedPageBreak/>
-              <w:t>9</w:t>
-            </w:r>
-          </w:p>
-        </w:tc>
-      </w:tr>
-      <w:tr>
-        <w:trPr>
-          <w:trHeight w:val="465"/>
-        </w:trPr>
+              <w:t>Folio</w:t>
+            </w:r>
+          </w:p>
+        </w:tc>
         <w:tc>
           <w:tcPr>
             <w:tcW w:w="0" w:type="auto"/>
@@ -15909,7 +15734,7 @@
               </w:rPr>
             </w:pPr>
             <w:r>
-              <w:t>Folio</w:t>
+              <w:t>1</w:t>
             </w:r>
           </w:p>
         </w:tc>
@@ -15925,7 +15750,7 @@
               </w:rPr>
             </w:pPr>
             <w:r>
-              <w:t>1</w:t>
+              <w:t>Holds two spell slots. The listed Resources TN is for an empty folio, and spells cost extra.</w:t>
             </w:r>
           </w:p>
         </w:tc>
@@ -15941,10 +15766,22 @@
               </w:rPr>
             </w:pPr>
             <w:r>
-              <w:t>Holds two spell slots. The listed Resources TN is for an empty folio, and spells cost extra.</w:t>
-            </w:r>
-          </w:p>
-        </w:tc>
+              <w:t>40</w:t>
+            </w:r>
+            <w:r>
+              <w:t xml:space="preserve"> </w:t>
+            </w:r>
+            <w:r>
+              <w:t>s</w:t>
+            </w:r>
+          </w:p>
+        </w:tc>
+      </w:tr>
+      <w:tr>
+        <w:trPr>
+          <w:cnfStyle w:val="000000100000" w:firstRow="0" w:lastRow="0" w:firstColumn="0" w:lastColumn="0" w:oddVBand="0" w:evenVBand="0" w:oddHBand="1" w:evenHBand="0" w:firstRowFirstColumn="0" w:firstRowLastColumn="0" w:lastRowFirstColumn="0" w:lastRowLastColumn="0"/>
+          <w:trHeight w:val="465"/>
+        </w:trPr>
         <w:tc>
           <w:tcPr>
             <w:tcW w:w="0" w:type="auto"/>
@@ -15957,16 +15794,11 @@
               </w:rPr>
             </w:pPr>
             <w:r>
-              <w:t>8</w:t>
-            </w:r>
-          </w:p>
-        </w:tc>
-      </w:tr>
-      <w:tr>
-        <w:trPr>
-          <w:cnfStyle w:val="000000100000" w:firstRow="0" w:lastRow="0" w:firstColumn="0" w:lastColumn="0" w:oddVBand="0" w:evenVBand="0" w:oddHBand="1" w:evenHBand="0" w:firstRowFirstColumn="0" w:firstRowLastColumn="0" w:lastRowFirstColumn="0" w:lastRowLastColumn="0"/>
-          <w:trHeight w:val="465"/>
-        </w:trPr>
+              <w:lastRenderedPageBreak/>
+              <w:t>Tome</w:t>
+            </w:r>
+          </w:p>
+        </w:tc>
         <w:tc>
           <w:tcPr>
             <w:tcW w:w="0" w:type="auto"/>
@@ -15979,7 +15811,7 @@
               </w:rPr>
             </w:pPr>
             <w:r>
-              <w:t>Tome</w:t>
+              <w:t>2</w:t>
             </w:r>
           </w:p>
         </w:tc>
@@ -15995,7 +15827,7 @@
               </w:rPr>
             </w:pPr>
             <w:r>
-              <w:t>2</w:t>
+              <w:t>Holds five spell slots. The listed Resources TN is for an empty tome, and spells cost extra.</w:t>
             </w:r>
           </w:p>
         </w:tc>
@@ -16011,28 +15843,288 @@
               </w:rPr>
             </w:pPr>
             <w:r>
-              <w:t>Holds five spell slots. The listed Resources TN is for an empty tome, and spells cost extra.</w:t>
-            </w:r>
-          </w:p>
-        </w:tc>
-        <w:tc>
-          <w:tcPr>
-            <w:tcW w:w="0" w:type="auto"/>
-          </w:tcPr>
-          <w:p>
-            <w:pPr>
-              <w:rPr>
-                <w:b/>
-                <w:bCs/>
-              </w:rPr>
-            </w:pPr>
-            <w:r>
-              <w:t>9</w:t>
+              <w:t>80</w:t>
+            </w:r>
+            <w:r>
+              <w:t xml:space="preserve"> </w:t>
+            </w:r>
+            <w:r>
+              <w:t>s</w:t>
             </w:r>
           </w:p>
         </w:tc>
       </w:tr>
     </w:tbl>
+    <w:p>
+      <w:pPr>
+        <w:jc w:val="left"/>
+      </w:pPr>
+    </w:p>
+    <w:p>
+      <w:pPr>
+        <w:pStyle w:val="Heading3"/>
+      </w:pPr>
+      <w:r>
+        <w:t>Lodgings</w:t>
+      </w:r>
+    </w:p>
+    <w:tbl>
+      <w:tblPr>
+        <w:tblStyle w:val="ListTable1Light-Accent2"/>
+        <w:tblW w:w="0" w:type="auto"/>
+        <w:tblLook w:val="0420" w:firstRow="1" w:lastRow="0" w:firstColumn="0" w:lastColumn="0" w:noHBand="0" w:noVBand="1"/>
+      </w:tblPr>
+      <w:tblGrid>
+        <w:gridCol w:w="921"/>
+        <w:gridCol w:w="4471"/>
+        <w:gridCol w:w="1088"/>
+      </w:tblGrid>
+      <w:tr>
+        <w:trPr>
+          <w:cnfStyle w:val="100000000000" w:firstRow="1" w:lastRow="0" w:firstColumn="0" w:lastColumn="0" w:oddVBand="0" w:evenVBand="0" w:oddHBand="0" w:evenHBand="0" w:firstRowFirstColumn="0" w:firstRowLastColumn="0" w:lastRowFirstColumn="0" w:lastRowLastColumn="0"/>
+        </w:trPr>
+        <w:tc>
+          <w:tcPr>
+            <w:tcW w:w="0" w:type="auto"/>
+          </w:tcPr>
+          <w:p>
+            <w:r>
+              <w:t>Quality</w:t>
+            </w:r>
+          </w:p>
+        </w:tc>
+        <w:tc>
+          <w:tcPr>
+            <w:tcW w:w="0" w:type="auto"/>
+          </w:tcPr>
+          <w:p>
+            <w:r>
+              <w:t>Effect</w:t>
+            </w:r>
+          </w:p>
+        </w:tc>
+        <w:tc>
+          <w:tcPr>
+            <w:tcW w:w="0" w:type="auto"/>
+          </w:tcPr>
+          <w:p>
+            <w:r>
+              <w:t>Price</w:t>
+            </w:r>
+          </w:p>
+        </w:tc>
+      </w:tr>
+      <w:tr>
+        <w:trPr>
+          <w:cnfStyle w:val="000000100000" w:firstRow="0" w:lastRow="0" w:firstColumn="0" w:lastColumn="0" w:oddVBand="0" w:evenVBand="0" w:oddHBand="1" w:evenHBand="0" w:firstRowFirstColumn="0" w:firstRowLastColumn="0" w:lastRowFirstColumn="0" w:lastRowLastColumn="0"/>
+        </w:trPr>
+        <w:tc>
+          <w:tcPr>
+            <w:tcW w:w="0" w:type="auto"/>
+          </w:tcPr>
+          <w:p>
+            <w:r>
+              <w:t>Gutter</w:t>
+            </w:r>
+          </w:p>
+        </w:tc>
+        <w:tc>
+          <w:tcPr>
+            <w:tcW w:w="0" w:type="auto"/>
+          </w:tcPr>
+          <w:p>
+            <w:r>
+              <w:t>Barely better than sleeping in the open in the woods.</w:t>
+            </w:r>
+            <w:r>
+              <w:t xml:space="preserve"> </w:t>
+            </w:r>
+            <w:r>
+              <w:t>Recover 4 Fatigue per night.</w:t>
+            </w:r>
+          </w:p>
+        </w:tc>
+        <w:tc>
+          <w:tcPr>
+            <w:tcW w:w="0" w:type="auto"/>
+          </w:tcPr>
+          <w:p>
+            <w:pPr>
+              <w:jc w:val="left"/>
+            </w:pPr>
+            <w:r>
+              <w:t>Free</w:t>
+            </w:r>
+          </w:p>
+        </w:tc>
+      </w:tr>
+      <w:tr>
+        <w:tc>
+          <w:tcPr>
+            <w:tcW w:w="0" w:type="auto"/>
+          </w:tcPr>
+          <w:p>
+            <w:r>
+              <w:t>Hostel</w:t>
+            </w:r>
+          </w:p>
+        </w:tc>
+        <w:tc>
+          <w:tcPr>
+            <w:tcW w:w="0" w:type="auto"/>
+          </w:tcPr>
+          <w:p>
+            <w:r>
+              <w:t>You won’t have your own room, but you do at least have a roof and a bed</w:t>
+            </w:r>
+            <w:r>
+              <w:t>, and you get a bowl of whatever stew has been boiling for the past few days</w:t>
+            </w:r>
+            <w:r>
+              <w:t>. Recover 6 Fatigue per night</w:t>
+            </w:r>
+            <w:r>
+              <w:t>, and count as eating</w:t>
+            </w:r>
+            <w:r>
+              <w:t>.</w:t>
+            </w:r>
+          </w:p>
+        </w:tc>
+        <w:tc>
+          <w:tcPr>
+            <w:tcW w:w="0" w:type="auto"/>
+          </w:tcPr>
+          <w:p>
+            <w:pPr>
+              <w:jc w:val="left"/>
+            </w:pPr>
+            <w:r>
+              <w:t>5 s</w:t>
+            </w:r>
+            <w:r>
+              <w:t xml:space="preserve"> per person</w:t>
+            </w:r>
+          </w:p>
+        </w:tc>
+      </w:tr>
+      <w:tr>
+        <w:trPr>
+          <w:cnfStyle w:val="000000100000" w:firstRow="0" w:lastRow="0" w:firstColumn="0" w:lastColumn="0" w:oddVBand="0" w:evenVBand="0" w:oddHBand="1" w:evenHBand="0" w:firstRowFirstColumn="0" w:firstRowLastColumn="0" w:lastRowFirstColumn="0" w:lastRowLastColumn="0"/>
+        </w:trPr>
+        <w:tc>
+          <w:tcPr>
+            <w:tcW w:w="0" w:type="auto"/>
+          </w:tcPr>
+          <w:p>
+            <w:r>
+              <w:t>Inn</w:t>
+            </w:r>
+          </w:p>
+        </w:tc>
+        <w:tc>
+          <w:tcPr>
+            <w:tcW w:w="0" w:type="auto"/>
+          </w:tcPr>
+          <w:p>
+            <w:r>
+              <w:t>Between a fresh cooked meal</w:t>
+            </w:r>
+            <w:r>
+              <w:t>, a bath,</w:t>
+            </w:r>
+            <w:r>
+              <w:t xml:space="preserve"> and a comfortable enough bed, </w:t>
+            </w:r>
+            <w:r>
+              <w:t xml:space="preserve">this inn can </w:t>
+            </w:r>
+            <w:r>
+              <w:t xml:space="preserve">provide all the luxury a wear traveler needs. Recover 6 Fatigue per night, count as eating, and </w:t>
+            </w:r>
+            <w:r>
+              <w:t>anyone performing medical care on you may reroll one of the dice.</w:t>
+            </w:r>
+          </w:p>
+        </w:tc>
+        <w:tc>
+          <w:tcPr>
+            <w:tcW w:w="0" w:type="auto"/>
+          </w:tcPr>
+          <w:p>
+            <w:pPr>
+              <w:jc w:val="left"/>
+            </w:pPr>
+            <w:r>
+              <w:t>2</w:t>
+            </w:r>
+            <w:r>
+              <w:t>5 s</w:t>
+            </w:r>
+            <w:r>
+              <w:t xml:space="preserve"> for a room with two beds</w:t>
+            </w:r>
+          </w:p>
+        </w:tc>
+      </w:tr>
+      <w:tr>
+        <w:tc>
+          <w:tcPr>
+            <w:tcW w:w="0" w:type="auto"/>
+          </w:tcPr>
+          <w:p>
+            <w:r>
+              <w:t>Luxury hotel</w:t>
+            </w:r>
+          </w:p>
+        </w:tc>
+        <w:tc>
+          <w:tcPr>
+            <w:tcW w:w="0" w:type="auto"/>
+          </w:tcPr>
+          <w:p>
+            <w:r>
+              <w:t xml:space="preserve">The best hotels provide accommodations secondary only to </w:t>
+            </w:r>
+            <w:r>
+              <w:t>staying at your rich friend’s personal estate.</w:t>
+            </w:r>
+            <w:r>
+              <w:t xml:space="preserve"> </w:t>
+            </w:r>
+            <w:r>
+              <w:t>Recover 6 Fatigue per night, count as eating, anyone performing medical care on you may reroll</w:t>
+            </w:r>
+            <w:r>
+              <w:t xml:space="preserve"> any number of dice, </w:t>
+            </w:r>
+            <w:r>
+              <w:t xml:space="preserve">and gain +1 </w:t>
+            </w:r>
+            <w:r>
+              <w:t>advantage on your first roll the next day.</w:t>
+            </w:r>
+            <w:r>
+              <w:t xml:space="preserve"> </w:t>
+            </w:r>
+          </w:p>
+        </w:tc>
+        <w:tc>
+          <w:tcPr>
+            <w:tcW w:w="0" w:type="auto"/>
+          </w:tcPr>
+          <w:p>
+            <w:pPr>
+              <w:jc w:val="left"/>
+            </w:pPr>
+            <w:r>
+              <w:t>150 s for a room with two beds</w:t>
+            </w:r>
+          </w:p>
+        </w:tc>
+      </w:tr>
+    </w:tbl>
+    <w:p/>
     <w:p>
       <w:pPr>
         <w:jc w:val="left"/>
@@ -16053,12 +16145,12 @@
       <w:pPr>
         <w:pStyle w:val="Heading1"/>
       </w:pPr>
-      <w:bookmarkStart w:id="44" w:name="_Toc94366401"/>
+      <w:bookmarkStart w:id="42" w:name="_Toc94559359"/>
       <w:r>
         <w:lastRenderedPageBreak/>
         <w:t>Sorcery</w:t>
       </w:r>
-      <w:bookmarkEnd w:id="44"/>
+      <w:bookmarkEnd w:id="42"/>
     </w:p>
     <w:p>
       <w:r>
@@ -16069,11 +16161,11 @@
       <w:pPr>
         <w:pStyle w:val="Heading2"/>
       </w:pPr>
-      <w:bookmarkStart w:id="45" w:name="_Toc94366402"/>
+      <w:bookmarkStart w:id="43" w:name="_Toc94559360"/>
       <w:r>
         <w:t>Casting a spell</w:t>
       </w:r>
-      <w:bookmarkEnd w:id="45"/>
+      <w:bookmarkEnd w:id="43"/>
     </w:p>
     <w:p>
       <w:r>
@@ -16113,11 +16205,11 @@
       <w:pPr>
         <w:pStyle w:val="Heading2"/>
       </w:pPr>
-      <w:bookmarkStart w:id="46" w:name="_Toc94366403"/>
+      <w:bookmarkStart w:id="44" w:name="_Toc94559361"/>
       <w:r>
         <w:t>Burn</w:t>
       </w:r>
-      <w:bookmarkEnd w:id="46"/>
+      <w:bookmarkEnd w:id="44"/>
     </w:p>
     <w:p>
       <w:r>
@@ -16308,12 +16400,12 @@
       <w:pPr>
         <w:pStyle w:val="Heading2"/>
       </w:pPr>
-      <w:bookmarkStart w:id="47" w:name="_Toc94366404"/>
+      <w:bookmarkStart w:id="45" w:name="_Toc94559362"/>
       <w:r>
         <w:lastRenderedPageBreak/>
         <w:t>Minions</w:t>
       </w:r>
-      <w:bookmarkEnd w:id="47"/>
+      <w:bookmarkEnd w:id="45"/>
     </w:p>
     <w:p>
       <w:r>
@@ -16355,11 +16447,11 @@
       <w:pPr>
         <w:pStyle w:val="Heading2"/>
       </w:pPr>
-      <w:bookmarkStart w:id="48" w:name="_Toc94366405"/>
+      <w:bookmarkStart w:id="46" w:name="_Toc94559363"/>
       <w:r>
         <w:t>Slots</w:t>
       </w:r>
-      <w:bookmarkEnd w:id="48"/>
+      <w:bookmarkEnd w:id="46"/>
     </w:p>
     <w:p>
       <w:r>
@@ -16395,11 +16487,11 @@
       <w:pPr>
         <w:pStyle w:val="Heading2"/>
       </w:pPr>
-      <w:bookmarkStart w:id="49" w:name="_Toc94366406"/>
+      <w:bookmarkStart w:id="47" w:name="_Toc94559364"/>
       <w:r>
         <w:t>Spellbooks</w:t>
       </w:r>
-      <w:bookmarkEnd w:id="49"/>
+      <w:bookmarkEnd w:id="47"/>
     </w:p>
     <w:p>
       <w:r>
@@ -16425,7 +16517,7 @@
       <w:pPr>
         <w:pStyle w:val="Heading2"/>
       </w:pPr>
-      <w:bookmarkStart w:id="50" w:name="_Toc94366407"/>
+      <w:bookmarkStart w:id="48" w:name="_Toc94559365"/>
       <w:r>
         <w:lastRenderedPageBreak/>
         <w:t>Memorization</w:t>
@@ -16433,7 +16525,7 @@
       <w:r>
         <w:t xml:space="preserve"> and scribing</w:t>
       </w:r>
-      <w:bookmarkEnd w:id="50"/>
+      <w:bookmarkEnd w:id="48"/>
     </w:p>
     <w:p>
       <w:r>
@@ -16591,11 +16683,11 @@
       <w:pPr>
         <w:pStyle w:val="Heading2"/>
       </w:pPr>
-      <w:bookmarkStart w:id="51" w:name="_Toc94366408"/>
+      <w:bookmarkStart w:id="49" w:name="_Toc94559366"/>
       <w:r>
         <w:t>Spells (complexity 1)</w:t>
       </w:r>
-      <w:bookmarkEnd w:id="51"/>
+      <w:bookmarkEnd w:id="49"/>
     </w:p>
     <w:p>
       <w:pPr>
@@ -17373,7 +17465,7 @@
       <w:pPr>
         <w:pStyle w:val="Heading2"/>
       </w:pPr>
-      <w:bookmarkStart w:id="52" w:name="_Toc94366409"/>
+      <w:bookmarkStart w:id="50" w:name="_Toc94559367"/>
       <w:r>
         <w:t>Spells (</w:t>
       </w:r>
@@ -17383,7 +17475,7 @@
       <w:r>
         <w:t xml:space="preserve"> 2)</w:t>
       </w:r>
-      <w:bookmarkEnd w:id="52"/>
+      <w:bookmarkEnd w:id="50"/>
     </w:p>
     <w:p>
       <w:pPr>
@@ -17892,14 +17984,14 @@
       <w:pPr>
         <w:pStyle w:val="Heading2"/>
       </w:pPr>
-      <w:bookmarkStart w:id="53" w:name="_Toc94366410"/>
+      <w:bookmarkStart w:id="51" w:name="_Toc94559368"/>
       <w:r>
         <w:t>Ritual</w:t>
       </w:r>
       <w:r>
         <w:t xml:space="preserve"> spells</w:t>
       </w:r>
-      <w:bookmarkEnd w:id="53"/>
+      <w:bookmarkEnd w:id="51"/>
     </w:p>
     <w:p>
       <w:r>
@@ -18036,12 +18128,12 @@
       <w:pPr>
         <w:pStyle w:val="Heading1"/>
       </w:pPr>
-      <w:bookmarkStart w:id="54" w:name="_Toc94366411"/>
+      <w:bookmarkStart w:id="52" w:name="_Toc94559369"/>
       <w:r>
         <w:lastRenderedPageBreak/>
         <w:t>Running the game</w:t>
       </w:r>
-      <w:bookmarkEnd w:id="54"/>
+      <w:bookmarkEnd w:id="52"/>
     </w:p>
     <w:p>
       <w:r>
@@ -18098,11 +18190,11 @@
       <w:pPr>
         <w:pStyle w:val="Heading2"/>
       </w:pPr>
-      <w:bookmarkStart w:id="55" w:name="_Toc94366412"/>
+      <w:bookmarkStart w:id="53" w:name="_Toc94559370"/>
       <w:r>
         <w:t>Time and distance</w:t>
       </w:r>
-      <w:bookmarkEnd w:id="55"/>
+      <w:bookmarkEnd w:id="53"/>
     </w:p>
     <w:p>
       <w:r>
@@ -18133,11 +18225,11 @@
       <w:pPr>
         <w:pStyle w:val="Heading2"/>
       </w:pPr>
-      <w:bookmarkStart w:id="56" w:name="_Toc94366413"/>
+      <w:bookmarkStart w:id="54" w:name="_Toc94559371"/>
       <w:r>
         <w:t>Light</w:t>
       </w:r>
-      <w:bookmarkEnd w:id="56"/>
+      <w:bookmarkEnd w:id="54"/>
     </w:p>
     <w:p>
       <w:r>
@@ -18194,11 +18286,11 @@
       <w:pPr>
         <w:pStyle w:val="Heading2"/>
       </w:pPr>
-      <w:bookmarkStart w:id="57" w:name="_Toc94366414"/>
+      <w:bookmarkStart w:id="55" w:name="_Toc94559372"/>
       <w:r>
         <w:t>Adventuring on a schedule</w:t>
       </w:r>
-      <w:bookmarkEnd w:id="57"/>
+      <w:bookmarkEnd w:id="55"/>
     </w:p>
     <w:p>
       <w:r>
@@ -18321,11 +18413,11 @@
       <w:pPr>
         <w:pStyle w:val="Heading2"/>
       </w:pPr>
-      <w:bookmarkStart w:id="58" w:name="_Toc94366415"/>
+      <w:bookmarkStart w:id="56" w:name="_Toc94559373"/>
       <w:r>
         <w:t>Minor rest phase</w:t>
       </w:r>
-      <w:bookmarkEnd w:id="58"/>
+      <w:bookmarkEnd w:id="56"/>
     </w:p>
     <w:p>
       <w:r>
@@ -18419,11 +18511,11 @@
       <w:pPr>
         <w:pStyle w:val="Heading2"/>
       </w:pPr>
-      <w:bookmarkStart w:id="59" w:name="_Toc94366416"/>
+      <w:bookmarkStart w:id="57" w:name="_Toc94559374"/>
       <w:r>
         <w:t>Major rest phase</w:t>
       </w:r>
-      <w:bookmarkEnd w:id="59"/>
+      <w:bookmarkEnd w:id="57"/>
     </w:p>
     <w:p>
       <w:r>
@@ -18625,11 +18717,11 @@
       <w:pPr>
         <w:pStyle w:val="Heading2"/>
       </w:pPr>
-      <w:bookmarkStart w:id="60" w:name="_Toc94366417"/>
+      <w:bookmarkStart w:id="58" w:name="_Toc94559375"/>
       <w:r>
         <w:t>Simple food and light</w:t>
       </w:r>
-      <w:bookmarkEnd w:id="60"/>
+      <w:bookmarkEnd w:id="58"/>
     </w:p>
     <w:p>
       <w:r>
@@ -18697,7 +18789,7 @@
       <w:pPr>
         <w:pStyle w:val="Heading1"/>
       </w:pPr>
-      <w:bookmarkStart w:id="61" w:name="_Toc94366418"/>
+      <w:bookmarkStart w:id="59" w:name="_Toc94559376"/>
       <w:r>
         <w:lastRenderedPageBreak/>
         <w:t xml:space="preserve">End of </w:t>
@@ -18708,7 +18800,7 @@
       <w:r>
         <w:t>session</w:t>
       </w:r>
-      <w:bookmarkEnd w:id="61"/>
+      <w:bookmarkEnd w:id="59"/>
     </w:p>
     <w:p>
       <w:r>
@@ -18818,12 +18910,12 @@
       <w:pPr>
         <w:pStyle w:val="Heading1"/>
       </w:pPr>
-      <w:bookmarkStart w:id="62" w:name="_Toc94366419"/>
+      <w:bookmarkStart w:id="60" w:name="_Toc94559377"/>
       <w:r>
         <w:lastRenderedPageBreak/>
         <w:t>NPCs and monsters</w:t>
       </w:r>
-      <w:bookmarkEnd w:id="62"/>
+      <w:bookmarkEnd w:id="60"/>
     </w:p>
     <w:p>
       <w:r>
@@ -18854,11 +18946,11 @@
       <w:pPr>
         <w:pStyle w:val="Heading2"/>
       </w:pPr>
-      <w:bookmarkStart w:id="63" w:name="_Toc94366420"/>
+      <w:bookmarkStart w:id="61" w:name="_Toc94559378"/>
       <w:r>
         <w:t>Running NPCs</w:t>
       </w:r>
-      <w:bookmarkEnd w:id="63"/>
+      <w:bookmarkEnd w:id="61"/>
     </w:p>
     <w:p>
       <w:r>
@@ -19655,14 +19747,14 @@
       <w:pPr>
         <w:pStyle w:val="Heading2"/>
       </w:pPr>
-      <w:bookmarkStart w:id="64" w:name="_Toc94366421"/>
+      <w:bookmarkStart w:id="62" w:name="_Toc94559379"/>
       <w:r>
         <w:t xml:space="preserve">Building </w:t>
       </w:r>
       <w:r>
         <w:t>NPCs</w:t>
       </w:r>
-      <w:bookmarkEnd w:id="64"/>
+      <w:bookmarkEnd w:id="62"/>
     </w:p>
     <w:p>
       <w:r>
@@ -19916,7 +20008,7 @@
       <w:pPr>
         <w:pStyle w:val="Heading2"/>
       </w:pPr>
-      <w:bookmarkStart w:id="65" w:name="_Toc94366422"/>
+      <w:bookmarkStart w:id="63" w:name="_Toc94559380"/>
       <w:r>
         <w:t>Rogues</w:t>
       </w:r>
@@ -19926,7 +20018,7 @@
       <w:r>
         <w:t xml:space="preserve"> gallery and bestiary</w:t>
       </w:r>
-      <w:bookmarkEnd w:id="65"/>
+      <w:bookmarkEnd w:id="63"/>
     </w:p>
     <w:p>
       <w:pPr>
@@ -20391,6 +20483,307 @@
     <w:p>
       <w:r>
         <w:pict w14:anchorId="6D3C72AF">
+          <v:rect id="_x0000_i1025" style="width:0;height:1.5pt" o:hralign="center" o:hrstd="t" o:hr="t" fillcolor="#a0a0a0" stroked="f"/>
+        </w:pict>
+      </w:r>
+    </w:p>
+    <w:p>
+      <w:pPr>
+        <w:pStyle w:val="Heading3"/>
+      </w:pPr>
+      <w:r>
+        <w:lastRenderedPageBreak/>
+        <w:t>Gargoyle</w:t>
+      </w:r>
+    </w:p>
+    <w:p>
+      <w:pPr>
+        <w:rPr>
+          <w:i/>
+          <w:iCs/>
+        </w:rPr>
+      </w:pPr>
+      <w:r>
+        <w:rPr>
+          <w:i/>
+          <w:iCs/>
+        </w:rPr>
+        <w:t>Minor NPC</w:t>
+      </w:r>
+    </w:p>
+    <w:p>
+      <w:r>
+        <w:t>While animated statues come in a wide variety of styles and specialties, none is as synonymous with guarding a location as the humble gargoyle. These winged stone statues can sit still for dozens (or even hundreds!) of years, coming alive only when faced with unauthorized intruders.</w:t>
+      </w:r>
+    </w:p>
+    <w:p>
+      <w:pPr>
+        <w:pStyle w:val="NoSpacing"/>
+      </w:pPr>
+      <w:r>
+        <w:rPr>
+          <w:b/>
+          <w:bCs/>
+        </w:rPr>
+        <w:t>Trait:</w:t>
+      </w:r>
+      <w:r>
+        <w:t xml:space="preserve"> Flying guardian statue.</w:t>
+      </w:r>
+    </w:p>
+    <w:p>
+      <w:pPr>
+        <w:pStyle w:val="NoSpacing"/>
+      </w:pPr>
+      <w:r>
+        <w:rPr>
+          <w:b/>
+          <w:bCs/>
+        </w:rPr>
+        <w:t>Skills:</w:t>
+      </w:r>
+      <w:r>
+        <w:t xml:space="preserve"> Athletics +2, Might +2, Fighting +1</w:t>
+      </w:r>
+    </w:p>
+    <w:p>
+      <w:pPr>
+        <w:pStyle w:val="NoSpacing"/>
+      </w:pPr>
+      <w:r>
+        <w:rPr>
+          <w:b/>
+          <w:bCs/>
+        </w:rPr>
+        <w:t>Talents:</w:t>
+      </w:r>
+      <w:r>
+        <w:t xml:space="preserve"> NPC Talent: Tough Exterior (x2), NPC Talent: Monstrous Resilience</w:t>
+      </w:r>
+    </w:p>
+    <w:p>
+      <w:pPr>
+        <w:pStyle w:val="NoSpacing"/>
+      </w:pPr>
+      <w:r>
+        <w:rPr>
+          <w:b/>
+          <w:bCs/>
+        </w:rPr>
+        <w:t>Resilience:</w:t>
+      </w:r>
+      <w:r>
+        <w:t xml:space="preserve"> 12</w:t>
+      </w:r>
+    </w:p>
+    <w:p>
+      <w:pPr>
+        <w:pStyle w:val="NoSpacing"/>
+      </w:pPr>
+      <w:r>
+        <w:rPr>
+          <w:b/>
+          <w:bCs/>
+        </w:rPr>
+        <w:t>Armor:</w:t>
+      </w:r>
+      <w:r>
+        <w:t xml:space="preserve"> 4 (stone body)</w:t>
+      </w:r>
+    </w:p>
+    <w:p>
+      <w:pPr>
+        <w:pStyle w:val="NoSpacing"/>
+      </w:pPr>
+      <w:r>
+        <w:rPr>
+          <w:b/>
+          <w:bCs/>
+        </w:rPr>
+        <w:t xml:space="preserve">Weapons: </w:t>
+      </w:r>
+      <w:r>
+        <w:t>stone claws (</w:t>
+      </w:r>
+      <w:r>
+        <w:t>1</w:t>
+      </w:r>
+      <w:r>
+        <w:t>d</w:t>
+      </w:r>
+      <w:r>
+        <w:t>2</w:t>
+      </w:r>
+      <w:r>
+        <w:t>+1</w:t>
+      </w:r>
+      <w:r>
+        <w:t>/2d3+1</w:t>
+      </w:r>
+      <w:r>
+        <w:t xml:space="preserve">, as </w:t>
+      </w:r>
+      <w:r>
+        <w:t>knife</w:t>
+      </w:r>
+      <w:r>
+        <w:t>: deals +2 damage against unaware targets</w:t>
+      </w:r>
+      <w:r>
+        <w:t>)</w:t>
+      </w:r>
+    </w:p>
+    <w:p>
+      <w:pPr>
+        <w:pStyle w:val="NoSpacing"/>
+      </w:pPr>
+    </w:p>
+    <w:p>
+      <w:r>
+        <w:pict w14:anchorId="0F79D67C">
+          <v:rect id="_x0000_i1026" style="width:0;height:1.5pt" o:hralign="center" o:hrstd="t" o:hr="t" fillcolor="#a0a0a0" stroked="f"/>
+        </w:pict>
+      </w:r>
+    </w:p>
+    <w:p>
+      <w:pPr>
+        <w:pStyle w:val="Heading3"/>
+      </w:pPr>
+      <w:r>
+        <w:t>Mephit</w:t>
+      </w:r>
+    </w:p>
+    <w:p>
+      <w:r>
+        <w:rPr>
+          <w:i/>
+          <w:iCs/>
+        </w:rPr>
+        <w:t>Minor NPC</w:t>
+      </w:r>
+    </w:p>
+    <w:p>
+      <w:r>
+        <w:t>A minor elemental spirit, winged and just a few feet tall. Mephits serve as the messengers and spies of the primordial world.</w:t>
+      </w:r>
+    </w:p>
+    <w:p>
+      <w:pPr>
+        <w:pStyle w:val="NoSpacing"/>
+      </w:pPr>
+      <w:r>
+        <w:rPr>
+          <w:b/>
+          <w:bCs/>
+        </w:rPr>
+        <w:t>Trait:</w:t>
+      </w:r>
+      <w:r>
+        <w:t xml:space="preserve"> Winged elemental spirit.</w:t>
+      </w:r>
+    </w:p>
+    <w:p>
+      <w:pPr>
+        <w:pStyle w:val="NoSpacing"/>
+      </w:pPr>
+      <w:r>
+        <w:rPr>
+          <w:b/>
+          <w:bCs/>
+        </w:rPr>
+        <w:t>Skills:</w:t>
+      </w:r>
+      <w:r>
+        <w:t xml:space="preserve"> </w:t>
+      </w:r>
+      <w:r>
+        <w:t xml:space="preserve">Stealth or Athletics +2, Lore (with </w:t>
+      </w:r>
+      <w:r>
+        <w:rPr>
+          <w:i/>
+          <w:iCs/>
+        </w:rPr>
+        <w:t>Alchemist</w:t>
+      </w:r>
+      <w:r>
+        <w:t xml:space="preserve"> talent) or Sorcery +1</w:t>
+      </w:r>
+    </w:p>
+    <w:p>
+      <w:pPr>
+        <w:pStyle w:val="NoSpacing"/>
+      </w:pPr>
+      <w:r>
+        <w:rPr>
+          <w:b/>
+          <w:bCs/>
+        </w:rPr>
+        <w:t>Talents:</w:t>
+      </w:r>
+      <w:r>
+        <w:t xml:space="preserve"> </w:t>
+      </w:r>
+      <w:r>
+        <w:t xml:space="preserve">NPC Talent: </w:t>
+      </w:r>
+      <w:r>
+        <w:t>Tough Exterior</w:t>
+      </w:r>
+    </w:p>
+    <w:p>
+      <w:pPr>
+        <w:pStyle w:val="NoSpacing"/>
+      </w:pPr>
+      <w:r>
+        <w:rPr>
+          <w:b/>
+          <w:bCs/>
+        </w:rPr>
+        <w:t>Resilience:</w:t>
+      </w:r>
+      <w:r>
+        <w:t xml:space="preserve"> 8</w:t>
+      </w:r>
+    </w:p>
+    <w:p>
+      <w:pPr>
+        <w:pStyle w:val="NoSpacing"/>
+      </w:pPr>
+      <w:r>
+        <w:rPr>
+          <w:b/>
+          <w:bCs/>
+        </w:rPr>
+        <w:t xml:space="preserve">Armor: </w:t>
+      </w:r>
+      <w:r>
+        <w:t>3 (elemental body)</w:t>
+      </w:r>
+    </w:p>
+    <w:p>
+      <w:pPr>
+        <w:pStyle w:val="NoSpacing"/>
+      </w:pPr>
+      <w:r>
+        <w:rPr>
+          <w:b/>
+          <w:bCs/>
+        </w:rPr>
+        <w:t>Weapons:</w:t>
+      </w:r>
+      <w:r>
+        <w:t xml:space="preserve"> elemental blast (1d3/1d3+1, ranged)</w:t>
+      </w:r>
+    </w:p>
+    <w:p>
+      <w:pPr>
+        <w:pStyle w:val="NoSpacing"/>
+      </w:pPr>
+    </w:p>
+    <w:p>
+      <w:r>
+        <w:pict w14:anchorId="7B0E30AE">
           <v:rect id="_x0000_i1027" style="width:0;height:1.5pt" o:hralign="center" o:hrstd="t" o:hr="t" fillcolor="#a0a0a0" stroked="f"/>
         </w:pict>
       </w:r>
@@ -20400,8 +20793,7 @@
         <w:pStyle w:val="Heading3"/>
       </w:pPr>
       <w:r>
-        <w:lastRenderedPageBreak/>
-        <w:t>Gargoyle</w:t>
+        <w:t>Mold Golem</w:t>
       </w:r>
     </w:p>
     <w:p>
@@ -20421,7 +20813,8 @@
     </w:p>
     <w:p>
       <w:r>
-        <w:t>While animated statues come in a wide variety of styles and specialties, none is as synonymous with guarding a location as the humble gargoyle. These winged stone statues can sit still for dozens (or even hundreds!) of years, coming alive only when faced with unauthorized intruders.</w:t>
+        <w:lastRenderedPageBreak/>
+        <w:t>A living, moving golem made out of pure elemental mold. Its body is roughly humanoid in both size and shape, but its lack of interior form makes its body capable of withstanding much more punishment.</w:t>
       </w:r>
     </w:p>
     <w:p>
@@ -20433,10 +20826,19 @@
           <w:b/>
           <w:bCs/>
         </w:rPr>
-        <w:t>Trait:</w:t>
-      </w:r>
-      <w:r>
-        <w:t xml:space="preserve"> Flying guardian statue.</w:t>
+        <w:t xml:space="preserve">Trait: </w:t>
+      </w:r>
+      <w:r>
+        <w:t>Fuzz</w:t>
+      </w:r>
+      <w:r>
+        <w:t xml:space="preserve"> monster serving the </w:t>
+      </w:r>
+      <w:r>
+        <w:t>elemental lord</w:t>
+      </w:r>
+      <w:r>
+        <w:t xml:space="preserve"> of decay.</w:t>
       </w:r>
     </w:p>
     <w:p>
@@ -20451,7 +20853,7 @@
         <w:t>Skills:</w:t>
       </w:r>
       <w:r>
-        <w:t xml:space="preserve"> Athletics +2, Might +2, Fighting +1</w:t>
+        <w:t xml:space="preserve"> Athletics +1, Fighting +2, Might +2, Noticing +1, Willpower +1</w:t>
       </w:r>
     </w:p>
     <w:p>
@@ -20463,10 +20865,22 @@
           <w:b/>
           <w:bCs/>
         </w:rPr>
-        <w:t>Talents:</w:t>
-      </w:r>
-      <w:r>
-        <w:t xml:space="preserve"> NPC Talent: Tough Exterior (x2), NPC Talent: Monstrous Resilience</w:t>
+        <w:t xml:space="preserve">Talents: </w:t>
+      </w:r>
+      <w:r>
+        <w:t xml:space="preserve">Oakfist, </w:t>
+      </w:r>
+      <w:r>
+        <w:t>NPC</w:t>
+      </w:r>
+      <w:r>
+        <w:t xml:space="preserve"> Talent: </w:t>
+      </w:r>
+      <w:r>
+        <w:t>Monstrous Resilience</w:t>
+      </w:r>
+      <w:r>
+        <w:t xml:space="preserve"> (+2 Resilience)</w:t>
       </w:r>
     </w:p>
     <w:p>
@@ -20493,10 +20907,10 @@
           <w:b/>
           <w:bCs/>
         </w:rPr>
-        <w:t>Armor:</w:t>
-      </w:r>
-      <w:r>
-        <w:t xml:space="preserve"> 4 (stone body)</w:t>
+        <w:t xml:space="preserve">Armor: </w:t>
+      </w:r>
+      <w:r>
+        <w:t>2 (elemental body)</w:t>
       </w:r>
     </w:p>
     <w:p>
@@ -20511,31 +20925,19 @@
         <w:t xml:space="preserve">Weapons: </w:t>
       </w:r>
       <w:r>
-        <w:t>stone claws (</w:t>
-      </w:r>
-      <w:r>
-        <w:t>1</w:t>
-      </w:r>
-      <w:r>
-        <w:t>d</w:t>
-      </w:r>
-      <w:r>
-        <w:t>2</w:t>
-      </w:r>
-      <w:r>
-        <w:t>+1</w:t>
-      </w:r>
-      <w:r>
-        <w:t>/2d3+1</w:t>
-      </w:r>
-      <w:r>
-        <w:t xml:space="preserve">, as </w:t>
-      </w:r>
-      <w:r>
-        <w:t>knife</w:t>
-      </w:r>
-      <w:r>
-        <w:t>: deals +2 damage against unaware targets</w:t>
+        <w:t>slime fist (1d3+1/1d3+2,</w:t>
+      </w:r>
+      <w:r>
+        <w:t xml:space="preserve"> </w:t>
+      </w:r>
+      <w:r>
+        <w:t xml:space="preserve">as </w:t>
+      </w:r>
+      <w:r>
+        <w:t>1h mace: reduces enemy armor by 1</w:t>
+      </w:r>
+      <w:r>
+        <w:t xml:space="preserve"> step</w:t>
       </w:r>
       <w:r>
         <w:t>)</w:t>
@@ -20547,8 +20949,11 @@
       </w:pPr>
     </w:p>
     <w:p>
-      <w:r>
-        <w:pict w14:anchorId="0F79D67C">
+      <w:pPr>
+        <w:pStyle w:val="NoSpacing"/>
+      </w:pPr>
+      <w:r>
+        <w:pict w14:anchorId="06FBDA20">
           <v:rect id="_x0000_i1028" style="width:0;height:1.5pt" o:hralign="center" o:hrstd="t" o:hr="t" fillcolor="#a0a0a0" stroked="f"/>
         </w:pict>
       </w:r>
@@ -20558,7 +20963,7 @@
         <w:pStyle w:val="Heading3"/>
       </w:pPr>
       <w:r>
-        <w:t>Mephit</w:t>
+        <w:t>Parasite god</w:t>
       </w:r>
     </w:p>
     <w:p>
@@ -20567,12 +20972,12 @@
           <w:i/>
           <w:iCs/>
         </w:rPr>
-        <w:t>Minor NPC</w:t>
-      </w:r>
-    </w:p>
-    <w:p>
-      <w:r>
-        <w:t>A minor elemental spirit, winged and just a few feet tall. Mephits serve as the messengers and spies of the primordial world.</w:t>
+        <w:t>Monster</w:t>
+      </w:r>
+    </w:p>
+    <w:p>
+      <w:r>
+        <w:t>When a god dies, their flame loses coherence and diffuses back into the fabric of the realm of thought. For one reason or another, though, this process does not always occur exactly as it should. Sometimes, a torn chunk of the god will drift down into the middle planes, where it will latch itself onto a person or place. This fragment of a dead god will aggressively seek out soul energy to consume, in the mistaken belief that if it simply consumes enough, it will be able to reform itself.</w:t>
       </w:r>
     </w:p>
     <w:p>
@@ -20587,7 +20992,7 @@
         <w:t>Trait:</w:t>
       </w:r>
       <w:r>
-        <w:t xml:space="preserve"> Winged elemental spirit.</w:t>
+        <w:t xml:space="preserve"> Unconscious fragment of a dead god possessing a mortal shell.</w:t>
       </w:r>
     </w:p>
     <w:p>
@@ -20602,20 +21007,111 @@
         <w:t>Skills:</w:t>
       </w:r>
       <w:r>
-        <w:t xml:space="preserve"> </w:t>
-      </w:r>
-      <w:r>
-        <w:t xml:space="preserve">Stealth or Athletics +2, Lore (with </w:t>
-      </w:r>
-      <w:r>
+        <w:t xml:space="preserve"> Willpower +5, Might +4, Fighting or Shooting +4, Lore +3, Sorcery +3, Shooting or Fighting +3, Athletics +2, Noticing +2, Stealth +2</w:t>
+      </w:r>
+    </w:p>
+    <w:p>
+      <w:pPr>
+        <w:pStyle w:val="NoSpacing"/>
+      </w:pPr>
+      <w:r>
+        <w:rPr>
+          <w:b/>
+          <w:bCs/>
+        </w:rPr>
+        <w:t>Talents:</w:t>
+      </w:r>
+      <w:r>
+        <w:t xml:space="preserve"> NPC Talent: Monstrous Resilience (+6 Resilience), NPC Talent: Tough Exterior (x2), Flurry</w:t>
+      </w:r>
+      <w:r>
+        <w:t>, Skill Specialization: Spark Sense (+2 on Noticing rolls to notice any creature with a soul)</w:t>
+      </w:r>
+    </w:p>
+    <w:p>
+      <w:pPr>
+        <w:pStyle w:val="NoSpacing"/>
+      </w:pPr>
+      <w:r>
+        <w:rPr>
+          <w:b/>
+          <w:bCs/>
+        </w:rPr>
+        <w:t xml:space="preserve">Resilience: </w:t>
+      </w:r>
+      <w:r>
+        <w:t>37</w:t>
+      </w:r>
+    </w:p>
+    <w:p>
+      <w:pPr>
+        <w:pStyle w:val="NoSpacing"/>
+      </w:pPr>
+      <w:r>
+        <w:rPr>
+          <w:b/>
+          <w:bCs/>
+        </w:rPr>
+        <w:t xml:space="preserve">Armor: </w:t>
+      </w:r>
+      <w:r>
+        <w:t>4 (divine aura)</w:t>
+      </w:r>
+    </w:p>
+    <w:p>
+      <w:pPr>
+        <w:pStyle w:val="NoSpacing"/>
+      </w:pPr>
+      <w:r>
+        <w:rPr>
+          <w:b/>
+          <w:bCs/>
+        </w:rPr>
+        <w:t>Weapons:</w:t>
+      </w:r>
+      <w:r>
+        <w:t xml:space="preserve"> 1h spear (1d3+2/3d3+2), thrown 1h spear (1d3+2/2d3+3)</w:t>
+      </w:r>
+    </w:p>
+    <w:p>
+      <w:pPr>
+        <w:pStyle w:val="NoSpacing"/>
+      </w:pPr>
+    </w:p>
+    <w:p>
+      <w:r>
+        <w:pict w14:anchorId="615A61D7">
+          <v:rect id="_x0000_i1029" style="width:0;height:1.5pt" o:hralign="center" o:hrstd="t" o:hr="t" fillcolor="#a0a0a0" stroked="f"/>
+        </w:pict>
+      </w:r>
+    </w:p>
+    <w:p>
+      <w:pPr>
+        <w:pStyle w:val="Heading3"/>
+      </w:pPr>
+      <w:r>
+        <w:lastRenderedPageBreak/>
+        <w:t>Roc</w:t>
+      </w:r>
+    </w:p>
+    <w:p>
+      <w:pPr>
         <w:rPr>
           <w:i/>
           <w:iCs/>
         </w:rPr>
-        <w:t>Alchemist</w:t>
-      </w:r>
-      <w:r>
-        <w:t xml:space="preserve"> talent) or Sorcery +1</w:t>
+      </w:pPr>
+      <w:r>
+        <w:rPr>
+          <w:i/>
+          <w:iCs/>
+        </w:rPr>
+        <w:t>Monster</w:t>
+      </w:r>
+    </w:p>
+    <w:p>
+      <w:r>
+        <w:t>Sometimes, merchants crossing the Great Desert will tell tales of a terrible eagle, impossibly large, able to stay aloft only due to the powerful updrafts coming off the scorching sand, and strong enough to carry off both camel and rider in a single swoop. No one knows the origin of the roc, but one thing is for sure: the stories are true.</w:t>
       </w:r>
     </w:p>
     <w:p>
@@ -20627,16 +21123,10 @@
           <w:b/>
           <w:bCs/>
         </w:rPr>
-        <w:t>Talents:</w:t>
-      </w:r>
-      <w:r>
-        <w:t xml:space="preserve"> </w:t>
-      </w:r>
-      <w:r>
-        <w:t xml:space="preserve">NPC Talent: </w:t>
-      </w:r>
-      <w:r>
-        <w:t>Tough Exterior</w:t>
+        <w:t>Trait:</w:t>
+      </w:r>
+      <w:r>
+        <w:t xml:space="preserve"> House-sized predatory bird.</w:t>
       </w:r>
     </w:p>
     <w:p>
@@ -20648,10 +21138,16 @@
           <w:b/>
           <w:bCs/>
         </w:rPr>
-        <w:t>Resilience:</w:t>
-      </w:r>
-      <w:r>
-        <w:t xml:space="preserve"> 8</w:t>
+        <w:t>Skills:</w:t>
+      </w:r>
+      <w:r>
+        <w:t xml:space="preserve"> Might +4, Noticing +4, Athletics +3 (includes flight), Fighting +3, Stealth +</w:t>
+      </w:r>
+      <w:r>
+        <w:t>2</w:t>
+      </w:r>
+      <w:r>
+        <w:t>, Survival +2</w:t>
       </w:r>
     </w:p>
     <w:p>
@@ -20663,10 +21159,13 @@
           <w:b/>
           <w:bCs/>
         </w:rPr>
-        <w:t xml:space="preserve">Armor: </w:t>
-      </w:r>
-      <w:r>
-        <w:t>3 (elemental body)</w:t>
+        <w:t>Talents:</w:t>
+      </w:r>
+      <w:r>
+        <w:t xml:space="preserve"> Mighty Blow, Sneak Attack</w:t>
+      </w:r>
+      <w:r>
+        <w:t>, NPC Talent: Tough Exterior</w:t>
       </w:r>
     </w:p>
     <w:p>
@@ -20678,10 +21177,52 @@
           <w:b/>
           <w:bCs/>
         </w:rPr>
+        <w:t>Resilience:</w:t>
+      </w:r>
+      <w:r>
+        <w:t xml:space="preserve"> 28</w:t>
+      </w:r>
+    </w:p>
+    <w:p>
+      <w:pPr>
+        <w:pStyle w:val="NoSpacing"/>
+      </w:pPr>
+      <w:r>
+        <w:rPr>
+          <w:b/>
+          <w:bCs/>
+        </w:rPr>
+        <w:t>Armor:</w:t>
+      </w:r>
+      <w:r>
+        <w:t xml:space="preserve"> 3 (thick feathers)</w:t>
+      </w:r>
+    </w:p>
+    <w:p>
+      <w:pPr>
+        <w:pStyle w:val="NoSpacing"/>
+      </w:pPr>
+      <w:r>
+        <w:rPr>
+          <w:b/>
+          <w:bCs/>
+        </w:rPr>
         <w:t>Weapons:</w:t>
       </w:r>
       <w:r>
-        <w:t xml:space="preserve"> elemental blast (1d3/1d3+1, ranged)</w:t>
+        <w:t xml:space="preserve"> razor beak and claws (1d3+3/2d3+5, </w:t>
+      </w:r>
+      <w:r>
+        <w:t>armor reduction</w:t>
+      </w:r>
+      <w:r>
+        <w:t>:</w:t>
+      </w:r>
+      <w:r>
+        <w:t xml:space="preserve"> 1</w:t>
+      </w:r>
+      <w:r>
+        <w:t>)</w:t>
       </w:r>
     </w:p>
     <w:p>
@@ -20691,8 +21232,8 @@
     </w:p>
     <w:p>
       <w:r>
-        <w:pict w14:anchorId="7B0E30AE">
-          <v:rect id="_x0000_i1029" style="width:0;height:1.5pt" o:hralign="center" o:hrstd="t" o:hr="t" fillcolor="#a0a0a0" stroked="f"/>
+        <w:pict w14:anchorId="278F5B82">
+          <v:rect id="_x0000_i1030" style="width:0;height:1.5pt" o:hralign="center" o:hrstd="t" o:hr="t" fillcolor="#a0a0a0" stroked="f"/>
         </w:pict>
       </w:r>
     </w:p>
@@ -20701,28 +21242,21 @@
         <w:pStyle w:val="Heading3"/>
       </w:pPr>
       <w:r>
-        <w:t>Mold Golem</w:t>
-      </w:r>
-    </w:p>
-    <w:p>
-      <w:pPr>
+        <w:t>Skeleton</w:t>
+      </w:r>
+    </w:p>
+    <w:p>
+      <w:r>
         <w:rPr>
           <w:i/>
           <w:iCs/>
         </w:rPr>
-      </w:pPr>
-      <w:r>
-        <w:rPr>
-          <w:i/>
-          <w:iCs/>
-        </w:rPr>
         <w:t>Minor NPC</w:t>
       </w:r>
     </w:p>
     <w:p>
       <w:r>
-        <w:lastRenderedPageBreak/>
-        <w:t>A living, moving golem made out of pure elemental mold. Its body is roughly humanoid in both size and shape, but its lack of interior form makes its body capable of withstanding much more punishment.</w:t>
+        <w:t>Whether a treasured day to day assistant of a powerful necromancer, or hiding in a barrel for a thousand years, these animated remains are proof that death need not always be the end.</w:t>
       </w:r>
     </w:p>
     <w:p>
@@ -20737,16 +21271,7 @@
         <w:t xml:space="preserve">Trait: </w:t>
       </w:r>
       <w:r>
-        <w:t>Fuzz</w:t>
-      </w:r>
-      <w:r>
-        <w:t xml:space="preserve"> monster serving the </w:t>
-      </w:r>
-      <w:r>
-        <w:t>elemental lord</w:t>
-      </w:r>
-      <w:r>
-        <w:t xml:space="preserve"> of decay.</w:t>
+        <w:t>Obedient but unintelligent animated corpse.</w:t>
       </w:r>
     </w:p>
     <w:p>
@@ -20758,10 +21283,10 @@
           <w:b/>
           <w:bCs/>
         </w:rPr>
-        <w:t>Skills:</w:t>
-      </w:r>
-      <w:r>
-        <w:t xml:space="preserve"> Athletics +1, Fighting +2, Might +2, Noticing +1, Willpower +1</w:t>
+        <w:t xml:space="preserve">Skills: </w:t>
+      </w:r>
+      <w:r>
+        <w:t>Fighting +2, Might +1</w:t>
       </w:r>
     </w:p>
     <w:p>
@@ -20776,19 +21301,7 @@
         <w:t xml:space="preserve">Talents: </w:t>
       </w:r>
       <w:r>
-        <w:t xml:space="preserve">Oakfist, </w:t>
-      </w:r>
-      <w:r>
-        <w:t>NPC</w:t>
-      </w:r>
-      <w:r>
-        <w:t xml:space="preserve"> Talent: </w:t>
-      </w:r>
-      <w:r>
-        <w:t>Monstrous Resilience</w:t>
-      </w:r>
-      <w:r>
-        <w:t xml:space="preserve"> (+2 Resilience)</w:t>
+        <w:t>Bodyguard</w:t>
       </w:r>
     </w:p>
     <w:p>
@@ -20800,10 +21313,10 @@
           <w:b/>
           <w:bCs/>
         </w:rPr>
-        <w:t>Resilience:</w:t>
-      </w:r>
-      <w:r>
-        <w:t xml:space="preserve"> 12</w:t>
+        <w:t xml:space="preserve">Resilience: </w:t>
+      </w:r>
+      <w:r>
+        <w:t>9</w:t>
       </w:r>
     </w:p>
     <w:p>
@@ -20818,13 +21331,10 @@
         <w:t xml:space="preserve">Armor: </w:t>
       </w:r>
       <w:r>
-        <w:t>2 (elemental body)</w:t>
-      </w:r>
-    </w:p>
-    <w:p>
-      <w:pPr>
-        <w:pStyle w:val="NoSpacing"/>
-      </w:pPr>
+        <w:t>5 (medium armor and shield)</w:t>
+      </w:r>
+    </w:p>
+    <w:p>
       <w:r>
         <w:rPr>
           <w:b/>
@@ -20833,424 +21343,6 @@
         <w:t xml:space="preserve">Weapons: </w:t>
       </w:r>
       <w:r>
-        <w:t>slime fist (1d3+1/1d3+2,</w:t>
-      </w:r>
-      <w:r>
-        <w:t xml:space="preserve"> </w:t>
-      </w:r>
-      <w:r>
-        <w:t xml:space="preserve">as </w:t>
-      </w:r>
-      <w:r>
-        <w:t>1h mace: reduces enemy armor by 1</w:t>
-      </w:r>
-      <w:r>
-        <w:t xml:space="preserve"> step</w:t>
-      </w:r>
-      <w:r>
-        <w:t>)</w:t>
-      </w:r>
-    </w:p>
-    <w:p>
-      <w:pPr>
-        <w:pStyle w:val="NoSpacing"/>
-      </w:pPr>
-    </w:p>
-    <w:p>
-      <w:pPr>
-        <w:pStyle w:val="NoSpacing"/>
-      </w:pPr>
-      <w:r>
-        <w:pict w14:anchorId="06FBDA20">
-          <v:rect id="_x0000_i1030" style="width:0;height:1.5pt" o:hralign="center" o:hrstd="t" o:hr="t" fillcolor="#a0a0a0" stroked="f"/>
-        </w:pict>
-      </w:r>
-    </w:p>
-    <w:p>
-      <w:pPr>
-        <w:pStyle w:val="Heading3"/>
-      </w:pPr>
-      <w:r>
-        <w:t>Parasite god</w:t>
-      </w:r>
-    </w:p>
-    <w:p>
-      <w:r>
-        <w:rPr>
-          <w:i/>
-          <w:iCs/>
-        </w:rPr>
-        <w:t>Monster</w:t>
-      </w:r>
-    </w:p>
-    <w:p>
-      <w:r>
-        <w:t>When a god dies, their flame loses coherence and diffuses back into the fabric of the realm of thought. For one reason or another, though, this process does not always occur exactly as it should. Sometimes, a torn chunk of the god will drift down into the middle planes, where it will latch itself onto a person or place. This fragment of a dead god will aggressively seek out soul energy to consume, in the mistaken belief that if it simply consumes enough, it will be able to reform itself.</w:t>
-      </w:r>
-    </w:p>
-    <w:p>
-      <w:pPr>
-        <w:pStyle w:val="NoSpacing"/>
-      </w:pPr>
-      <w:r>
-        <w:rPr>
-          <w:b/>
-          <w:bCs/>
-        </w:rPr>
-        <w:t>Trait:</w:t>
-      </w:r>
-      <w:r>
-        <w:t xml:space="preserve"> Unconscious fragment of a dead god possessing a mortal shell.</w:t>
-      </w:r>
-    </w:p>
-    <w:p>
-      <w:pPr>
-        <w:pStyle w:val="NoSpacing"/>
-      </w:pPr>
-      <w:r>
-        <w:rPr>
-          <w:b/>
-          <w:bCs/>
-        </w:rPr>
-        <w:t>Skills:</w:t>
-      </w:r>
-      <w:r>
-        <w:t xml:space="preserve"> Willpower +5, Might +4, Fighting or Shooting +4, Lore +3, Sorcery +3, Shooting or Fighting +3, Athletics +2, Noticing +2, Stealth +2</w:t>
-      </w:r>
-    </w:p>
-    <w:p>
-      <w:pPr>
-        <w:pStyle w:val="NoSpacing"/>
-      </w:pPr>
-      <w:r>
-        <w:rPr>
-          <w:b/>
-          <w:bCs/>
-        </w:rPr>
-        <w:t>Talents:</w:t>
-      </w:r>
-      <w:r>
-        <w:t xml:space="preserve"> NPC Talent: Monstrous Resilience (+6 Resilience), NPC Talent: Tough Exterior (x2), Flurry</w:t>
-      </w:r>
-      <w:r>
-        <w:t>, Skill Specialization: Spark Sense (+2 on Noticing rolls to notice any creature with a soul)</w:t>
-      </w:r>
-    </w:p>
-    <w:p>
-      <w:pPr>
-        <w:pStyle w:val="NoSpacing"/>
-      </w:pPr>
-      <w:r>
-        <w:rPr>
-          <w:b/>
-          <w:bCs/>
-        </w:rPr>
-        <w:t xml:space="preserve">Resilience: </w:t>
-      </w:r>
-      <w:r>
-        <w:t>37</w:t>
-      </w:r>
-    </w:p>
-    <w:p>
-      <w:pPr>
-        <w:pStyle w:val="NoSpacing"/>
-      </w:pPr>
-      <w:r>
-        <w:rPr>
-          <w:b/>
-          <w:bCs/>
-        </w:rPr>
-        <w:t xml:space="preserve">Armor: </w:t>
-      </w:r>
-      <w:r>
-        <w:t>4 (divine aura)</w:t>
-      </w:r>
-    </w:p>
-    <w:p>
-      <w:pPr>
-        <w:pStyle w:val="NoSpacing"/>
-      </w:pPr>
-      <w:r>
-        <w:rPr>
-          <w:b/>
-          <w:bCs/>
-        </w:rPr>
-        <w:t>Weapons:</w:t>
-      </w:r>
-      <w:r>
-        <w:t xml:space="preserve"> 1h spear (1d3+2/3d3+2), thrown 1h spear (1d3+2/2d3+3)</w:t>
-      </w:r>
-    </w:p>
-    <w:p>
-      <w:pPr>
-        <w:pStyle w:val="NoSpacing"/>
-      </w:pPr>
-    </w:p>
-    <w:p>
-      <w:r>
-        <w:pict w14:anchorId="615A61D7">
-          <v:rect id="_x0000_i1031" style="width:0;height:1.5pt" o:hralign="center" o:hrstd="t" o:hr="t" fillcolor="#a0a0a0" stroked="f"/>
-        </w:pict>
-      </w:r>
-    </w:p>
-    <w:p>
-      <w:pPr>
-        <w:pStyle w:val="Heading3"/>
-      </w:pPr>
-      <w:r>
-        <w:lastRenderedPageBreak/>
-        <w:t>Roc</w:t>
-      </w:r>
-    </w:p>
-    <w:p>
-      <w:pPr>
-        <w:rPr>
-          <w:i/>
-          <w:iCs/>
-        </w:rPr>
-      </w:pPr>
-      <w:r>
-        <w:rPr>
-          <w:i/>
-          <w:iCs/>
-        </w:rPr>
-        <w:t>Monster</w:t>
-      </w:r>
-    </w:p>
-    <w:p>
-      <w:r>
-        <w:t>Sometimes, merchants crossing the Great Desert will tell tales of a terrible eagle, impossibly large, able to stay aloft only due to the powerful updrafts coming off the scorching sand, and strong enough to carry off both camel and rider in a single swoop. No one knows the origin of the roc, but one thing is for sure: the stories are true.</w:t>
-      </w:r>
-    </w:p>
-    <w:p>
-      <w:pPr>
-        <w:pStyle w:val="NoSpacing"/>
-      </w:pPr>
-      <w:r>
-        <w:rPr>
-          <w:b/>
-          <w:bCs/>
-        </w:rPr>
-        <w:t>Trait:</w:t>
-      </w:r>
-      <w:r>
-        <w:t xml:space="preserve"> House-sized predatory bird.</w:t>
-      </w:r>
-    </w:p>
-    <w:p>
-      <w:pPr>
-        <w:pStyle w:val="NoSpacing"/>
-      </w:pPr>
-      <w:r>
-        <w:rPr>
-          <w:b/>
-          <w:bCs/>
-        </w:rPr>
-        <w:t>Skills:</w:t>
-      </w:r>
-      <w:r>
-        <w:t xml:space="preserve"> Might +4, Noticing +4, Athletics +3 (includes flight), Fighting +3, Stealth +</w:t>
-      </w:r>
-      <w:r>
-        <w:t>2</w:t>
-      </w:r>
-      <w:r>
-        <w:t>, Survival +2</w:t>
-      </w:r>
-    </w:p>
-    <w:p>
-      <w:pPr>
-        <w:pStyle w:val="NoSpacing"/>
-      </w:pPr>
-      <w:r>
-        <w:rPr>
-          <w:b/>
-          <w:bCs/>
-        </w:rPr>
-        <w:t>Talents:</w:t>
-      </w:r>
-      <w:r>
-        <w:t xml:space="preserve"> Mighty Blow, Sneak Attack</w:t>
-      </w:r>
-      <w:r>
-        <w:t>, NPC Talent: Tough Exterior</w:t>
-      </w:r>
-    </w:p>
-    <w:p>
-      <w:pPr>
-        <w:pStyle w:val="NoSpacing"/>
-      </w:pPr>
-      <w:r>
-        <w:rPr>
-          <w:b/>
-          <w:bCs/>
-        </w:rPr>
-        <w:t>Resilience:</w:t>
-      </w:r>
-      <w:r>
-        <w:t xml:space="preserve"> 28</w:t>
-      </w:r>
-    </w:p>
-    <w:p>
-      <w:pPr>
-        <w:pStyle w:val="NoSpacing"/>
-      </w:pPr>
-      <w:r>
-        <w:rPr>
-          <w:b/>
-          <w:bCs/>
-        </w:rPr>
-        <w:t>Armor:</w:t>
-      </w:r>
-      <w:r>
-        <w:t xml:space="preserve"> 3 (thick feathers)</w:t>
-      </w:r>
-    </w:p>
-    <w:p>
-      <w:pPr>
-        <w:pStyle w:val="NoSpacing"/>
-      </w:pPr>
-      <w:r>
-        <w:rPr>
-          <w:b/>
-          <w:bCs/>
-        </w:rPr>
-        <w:t>Weapons:</w:t>
-      </w:r>
-      <w:r>
-        <w:t xml:space="preserve"> razor beak and claws (1d3+3/2d3+5, </w:t>
-      </w:r>
-      <w:r>
-        <w:t>armor reduction</w:t>
-      </w:r>
-      <w:r>
-        <w:t>:</w:t>
-      </w:r>
-      <w:r>
-        <w:t xml:space="preserve"> 1</w:t>
-      </w:r>
-      <w:r>
-        <w:t>)</w:t>
-      </w:r>
-    </w:p>
-    <w:p>
-      <w:pPr>
-        <w:pStyle w:val="NoSpacing"/>
-      </w:pPr>
-    </w:p>
-    <w:p>
-      <w:r>
-        <w:pict w14:anchorId="278F5B82">
-          <v:rect id="_x0000_i1032" style="width:0;height:1.5pt" o:hralign="center" o:hrstd="t" o:hr="t" fillcolor="#a0a0a0" stroked="f"/>
-        </w:pict>
-      </w:r>
-    </w:p>
-    <w:p>
-      <w:pPr>
-        <w:pStyle w:val="Heading3"/>
-      </w:pPr>
-      <w:r>
-        <w:t>Skeleton</w:t>
-      </w:r>
-    </w:p>
-    <w:p>
-      <w:r>
-        <w:rPr>
-          <w:i/>
-          <w:iCs/>
-        </w:rPr>
-        <w:t>Minor NPC</w:t>
-      </w:r>
-    </w:p>
-    <w:p>
-      <w:r>
-        <w:t>Whether a treasured day to day assistant of a powerful necromancer, or hiding in a barrel for a thousand years, these animated remains are proof that death need not always be the end.</w:t>
-      </w:r>
-    </w:p>
-    <w:p>
-      <w:pPr>
-        <w:pStyle w:val="NoSpacing"/>
-      </w:pPr>
-      <w:r>
-        <w:rPr>
-          <w:b/>
-          <w:bCs/>
-        </w:rPr>
-        <w:t xml:space="preserve">Trait: </w:t>
-      </w:r>
-      <w:r>
-        <w:t>Obedient but unintelligent animated corpse.</w:t>
-      </w:r>
-    </w:p>
-    <w:p>
-      <w:pPr>
-        <w:pStyle w:val="NoSpacing"/>
-      </w:pPr>
-      <w:r>
-        <w:rPr>
-          <w:b/>
-          <w:bCs/>
-        </w:rPr>
-        <w:t xml:space="preserve">Skills: </w:t>
-      </w:r>
-      <w:r>
-        <w:t>Fighting +2, Might +1</w:t>
-      </w:r>
-    </w:p>
-    <w:p>
-      <w:pPr>
-        <w:pStyle w:val="NoSpacing"/>
-      </w:pPr>
-      <w:r>
-        <w:rPr>
-          <w:b/>
-          <w:bCs/>
-        </w:rPr>
-        <w:t xml:space="preserve">Talents: </w:t>
-      </w:r>
-      <w:r>
-        <w:t>Bodyguard</w:t>
-      </w:r>
-    </w:p>
-    <w:p>
-      <w:pPr>
-        <w:pStyle w:val="NoSpacing"/>
-      </w:pPr>
-      <w:r>
-        <w:rPr>
-          <w:b/>
-          <w:bCs/>
-        </w:rPr>
-        <w:t xml:space="preserve">Resilience: </w:t>
-      </w:r>
-      <w:r>
-        <w:t>9</w:t>
-      </w:r>
-    </w:p>
-    <w:p>
-      <w:pPr>
-        <w:pStyle w:val="NoSpacing"/>
-      </w:pPr>
-      <w:r>
-        <w:rPr>
-          <w:b/>
-          <w:bCs/>
-        </w:rPr>
-        <w:t xml:space="preserve">Armor: </w:t>
-      </w:r>
-      <w:r>
-        <w:t>5 (medium armor and shield)</w:t>
-      </w:r>
-    </w:p>
-    <w:p>
-      <w:r>
-        <w:rPr>
-          <w:b/>
-          <w:bCs/>
-        </w:rPr>
-        <w:t xml:space="preserve">Weapons: </w:t>
-      </w:r>
-      <w:r>
         <w:t>rusty scimitar (1d3/2d3</w:t>
       </w:r>
       <w:r>
@@ -21269,12 +21361,12 @@
       <w:pPr>
         <w:pStyle w:val="Heading1"/>
       </w:pPr>
-      <w:bookmarkStart w:id="66" w:name="_Toc94366423"/>
+      <w:bookmarkStart w:id="64" w:name="_Toc94559381"/>
       <w:r>
         <w:lastRenderedPageBreak/>
         <w:t>Making the game your own</w:t>
       </w:r>
-      <w:bookmarkEnd w:id="66"/>
+      <w:bookmarkEnd w:id="64"/>
     </w:p>
     <w:p>
       <w:r>
@@ -21288,11 +21380,11 @@
       <w:pPr>
         <w:pStyle w:val="Heading2"/>
       </w:pPr>
-      <w:bookmarkStart w:id="67" w:name="_Toc94366424"/>
+      <w:bookmarkStart w:id="65" w:name="_Toc94559382"/>
       <w:r>
         <w:t>Representing Sorcery and supernatural abilities</w:t>
       </w:r>
-      <w:bookmarkEnd w:id="67"/>
+      <w:bookmarkEnd w:id="65"/>
     </w:p>
     <w:p>
       <w:r>

</xml_diff>

<commit_message>
Added special rules for snake eyes and boxcars.
</commit_message>
<xml_diff>
--- a/Ikaros.docx
+++ b/Ikaros.docx
@@ -393,7 +393,7 @@
           <w:szCs w:val="22"/>
         </w:rPr>
       </w:pPr>
-      <w:hyperlink w:anchor="_Toc94559317" w:history="1">
+      <w:hyperlink w:anchor="_Toc95076295" w:history="1">
         <w:r>
           <w:rPr>
             <w:rStyle w:val="Hyperlink"/>
@@ -437,7 +437,7 @@
             <w:noProof/>
             <w:webHidden/>
           </w:rPr>
-          <w:instrText xml:space="preserve"> PAGEREF _Toc94559317 \h </w:instrText>
+          <w:instrText xml:space="preserve"> PAGEREF _Toc95076295 \h </w:instrText>
         </w:r>
         <w:r>
           <w:rPr>
@@ -478,7 +478,7 @@
           <w:szCs w:val="22"/>
         </w:rPr>
       </w:pPr>
-      <w:hyperlink w:anchor="_Toc94559318" w:history="1">
+      <w:hyperlink w:anchor="_Toc95076296" w:history="1">
         <w:r>
           <w:rPr>
             <w:rStyle w:val="Hyperlink"/>
@@ -505,7 +505,7 @@
             <w:noProof/>
             <w:webHidden/>
           </w:rPr>
-          <w:instrText xml:space="preserve"> PAGEREF _Toc94559318 \h </w:instrText>
+          <w:instrText xml:space="preserve"> PAGEREF _Toc95076296 \h </w:instrText>
         </w:r>
         <w:r>
           <w:rPr>
@@ -546,7 +546,7 @@
           <w:szCs w:val="22"/>
         </w:rPr>
       </w:pPr>
-      <w:hyperlink w:anchor="_Toc94559319" w:history="1">
+      <w:hyperlink w:anchor="_Toc95076297" w:history="1">
         <w:r>
           <w:rPr>
             <w:rStyle w:val="Hyperlink"/>
@@ -573,7 +573,7 @@
             <w:noProof/>
             <w:webHidden/>
           </w:rPr>
-          <w:instrText xml:space="preserve"> PAGEREF _Toc94559319 \h </w:instrText>
+          <w:instrText xml:space="preserve"> PAGEREF _Toc95076297 \h </w:instrText>
         </w:r>
         <w:r>
           <w:rPr>
@@ -614,7 +614,7 @@
           <w:szCs w:val="22"/>
         </w:rPr>
       </w:pPr>
-      <w:hyperlink w:anchor="_Toc94559320" w:history="1">
+      <w:hyperlink w:anchor="_Toc95076298" w:history="1">
         <w:r>
           <w:rPr>
             <w:rStyle w:val="Hyperlink"/>
@@ -641,7 +641,7 @@
             <w:noProof/>
             <w:webHidden/>
           </w:rPr>
-          <w:instrText xml:space="preserve"> PAGEREF _Toc94559320 \h </w:instrText>
+          <w:instrText xml:space="preserve"> PAGEREF _Toc95076298 \h </w:instrText>
         </w:r>
         <w:r>
           <w:rPr>
@@ -687,7 +687,7 @@
           <w:szCs w:val="22"/>
         </w:rPr>
       </w:pPr>
-      <w:hyperlink w:anchor="_Toc94559321" w:history="1">
+      <w:hyperlink w:anchor="_Toc95076299" w:history="1">
         <w:r>
           <w:rPr>
             <w:rStyle w:val="Hyperlink"/>
@@ -731,7 +731,7 @@
             <w:noProof/>
             <w:webHidden/>
           </w:rPr>
-          <w:instrText xml:space="preserve"> PAGEREF _Toc94559321 \h </w:instrText>
+          <w:instrText xml:space="preserve"> PAGEREF _Toc95076299 \h </w:instrText>
         </w:r>
         <w:r>
           <w:rPr>
@@ -772,7 +772,7 @@
           <w:szCs w:val="22"/>
         </w:rPr>
       </w:pPr>
-      <w:hyperlink w:anchor="_Toc94559322" w:history="1">
+      <w:hyperlink w:anchor="_Toc95076300" w:history="1">
         <w:r>
           <w:rPr>
             <w:rStyle w:val="Hyperlink"/>
@@ -799,7 +799,7 @@
             <w:noProof/>
             <w:webHidden/>
           </w:rPr>
-          <w:instrText xml:space="preserve"> PAGEREF _Toc94559322 \h </w:instrText>
+          <w:instrText xml:space="preserve"> PAGEREF _Toc95076300 \h </w:instrText>
         </w:r>
         <w:r>
           <w:rPr>
@@ -840,7 +840,7 @@
           <w:szCs w:val="22"/>
         </w:rPr>
       </w:pPr>
-      <w:hyperlink w:anchor="_Toc94559323" w:history="1">
+      <w:hyperlink w:anchor="_Toc95076301" w:history="1">
         <w:r>
           <w:rPr>
             <w:rStyle w:val="Hyperlink"/>
@@ -867,7 +867,7 @@
             <w:noProof/>
             <w:webHidden/>
           </w:rPr>
-          <w:instrText xml:space="preserve"> PAGEREF _Toc94559323 \h </w:instrText>
+          <w:instrText xml:space="preserve"> PAGEREF _Toc95076301 \h </w:instrText>
         </w:r>
         <w:r>
           <w:rPr>
@@ -908,7 +908,7 @@
           <w:szCs w:val="22"/>
         </w:rPr>
       </w:pPr>
-      <w:hyperlink w:anchor="_Toc94559324" w:history="1">
+      <w:hyperlink w:anchor="_Toc95076302" w:history="1">
         <w:r>
           <w:rPr>
             <w:rStyle w:val="Hyperlink"/>
@@ -935,7 +935,7 @@
             <w:noProof/>
             <w:webHidden/>
           </w:rPr>
-          <w:instrText xml:space="preserve"> PAGEREF _Toc94559324 \h </w:instrText>
+          <w:instrText xml:space="preserve"> PAGEREF _Toc95076302 \h </w:instrText>
         </w:r>
         <w:r>
           <w:rPr>
@@ -981,7 +981,7 @@
           <w:szCs w:val="22"/>
         </w:rPr>
       </w:pPr>
-      <w:hyperlink w:anchor="_Toc94559325" w:history="1">
+      <w:hyperlink w:anchor="_Toc95076303" w:history="1">
         <w:r>
           <w:rPr>
             <w:rStyle w:val="Hyperlink"/>
@@ -1025,7 +1025,7 @@
             <w:noProof/>
             <w:webHidden/>
           </w:rPr>
-          <w:instrText xml:space="preserve"> PAGEREF _Toc94559325 \h </w:instrText>
+          <w:instrText xml:space="preserve"> PAGEREF _Toc95076303 \h </w:instrText>
         </w:r>
         <w:r>
           <w:rPr>
@@ -1066,7 +1066,7 @@
           <w:szCs w:val="22"/>
         </w:rPr>
       </w:pPr>
-      <w:hyperlink w:anchor="_Toc94559326" w:history="1">
+      <w:hyperlink w:anchor="_Toc95076304" w:history="1">
         <w:r>
           <w:rPr>
             <w:rStyle w:val="Hyperlink"/>
@@ -1093,7 +1093,7 @@
             <w:noProof/>
             <w:webHidden/>
           </w:rPr>
-          <w:instrText xml:space="preserve"> PAGEREF _Toc94559326 \h </w:instrText>
+          <w:instrText xml:space="preserve"> PAGEREF _Toc95076304 \h </w:instrText>
         </w:r>
         <w:r>
           <w:rPr>
@@ -1134,7 +1134,7 @@
           <w:szCs w:val="22"/>
         </w:rPr>
       </w:pPr>
-      <w:hyperlink w:anchor="_Toc94559327" w:history="1">
+      <w:hyperlink w:anchor="_Toc95076305" w:history="1">
         <w:r>
           <w:rPr>
             <w:rStyle w:val="Hyperlink"/>
@@ -1161,7 +1161,7 @@
             <w:noProof/>
             <w:webHidden/>
           </w:rPr>
-          <w:instrText xml:space="preserve"> PAGEREF _Toc94559327 \h </w:instrText>
+          <w:instrText xml:space="preserve"> PAGEREF _Toc95076305 \h </w:instrText>
         </w:r>
         <w:r>
           <w:rPr>
@@ -1207,7 +1207,7 @@
           <w:szCs w:val="22"/>
         </w:rPr>
       </w:pPr>
-      <w:hyperlink w:anchor="_Toc94559328" w:history="1">
+      <w:hyperlink w:anchor="_Toc95076306" w:history="1">
         <w:r>
           <w:rPr>
             <w:rStyle w:val="Hyperlink"/>
@@ -1251,7 +1251,7 @@
             <w:noProof/>
             <w:webHidden/>
           </w:rPr>
-          <w:instrText xml:space="preserve"> PAGEREF _Toc94559328 \h </w:instrText>
+          <w:instrText xml:space="preserve"> PAGEREF _Toc95076306 \h </w:instrText>
         </w:r>
         <w:r>
           <w:rPr>
@@ -1292,7 +1292,7 @@
           <w:szCs w:val="22"/>
         </w:rPr>
       </w:pPr>
-      <w:hyperlink w:anchor="_Toc94559329" w:history="1">
+      <w:hyperlink w:anchor="_Toc95076307" w:history="1">
         <w:r>
           <w:rPr>
             <w:rStyle w:val="Hyperlink"/>
@@ -1319,7 +1319,7 @@
             <w:noProof/>
             <w:webHidden/>
           </w:rPr>
-          <w:instrText xml:space="preserve"> PAGEREF _Toc94559329 \h </w:instrText>
+          <w:instrText xml:space="preserve"> PAGEREF _Toc95076307 \h </w:instrText>
         </w:r>
         <w:r>
           <w:rPr>
@@ -1360,7 +1360,7 @@
           <w:szCs w:val="22"/>
         </w:rPr>
       </w:pPr>
-      <w:hyperlink w:anchor="_Toc94559330" w:history="1">
+      <w:hyperlink w:anchor="_Toc95076308" w:history="1">
         <w:r>
           <w:rPr>
             <w:rStyle w:val="Hyperlink"/>
@@ -1387,7 +1387,7 @@
             <w:noProof/>
             <w:webHidden/>
           </w:rPr>
-          <w:instrText xml:space="preserve"> PAGEREF _Toc94559330 \h </w:instrText>
+          <w:instrText xml:space="preserve"> PAGEREF _Toc95076308 \h </w:instrText>
         </w:r>
         <w:r>
           <w:rPr>
@@ -1428,7 +1428,7 @@
           <w:szCs w:val="22"/>
         </w:rPr>
       </w:pPr>
-      <w:hyperlink w:anchor="_Toc94559331" w:history="1">
+      <w:hyperlink w:anchor="_Toc95076309" w:history="1">
         <w:r>
           <w:rPr>
             <w:rStyle w:val="Hyperlink"/>
@@ -1455,7 +1455,7 @@
             <w:noProof/>
             <w:webHidden/>
           </w:rPr>
-          <w:instrText xml:space="preserve"> PAGEREF _Toc94559331 \h </w:instrText>
+          <w:instrText xml:space="preserve"> PAGEREF _Toc95076309 \h </w:instrText>
         </w:r>
         <w:r>
           <w:rPr>
@@ -1496,7 +1496,7 @@
           <w:szCs w:val="22"/>
         </w:rPr>
       </w:pPr>
-      <w:hyperlink w:anchor="_Toc94559332" w:history="1">
+      <w:hyperlink w:anchor="_Toc95076310" w:history="1">
         <w:r>
           <w:rPr>
             <w:rStyle w:val="Hyperlink"/>
@@ -1523,7 +1523,7 @@
             <w:noProof/>
             <w:webHidden/>
           </w:rPr>
-          <w:instrText xml:space="preserve"> PAGEREF _Toc94559332 \h </w:instrText>
+          <w:instrText xml:space="preserve"> PAGEREF _Toc95076310 \h </w:instrText>
         </w:r>
         <w:r>
           <w:rPr>
@@ -1564,7 +1564,7 @@
           <w:szCs w:val="22"/>
         </w:rPr>
       </w:pPr>
-      <w:hyperlink w:anchor="_Toc94559333" w:history="1">
+      <w:hyperlink w:anchor="_Toc95076311" w:history="1">
         <w:r>
           <w:rPr>
             <w:rStyle w:val="Hyperlink"/>
@@ -1591,7 +1591,7 @@
             <w:noProof/>
             <w:webHidden/>
           </w:rPr>
-          <w:instrText xml:space="preserve"> PAGEREF _Toc94559333 \h </w:instrText>
+          <w:instrText xml:space="preserve"> PAGEREF _Toc95076311 \h </w:instrText>
         </w:r>
         <w:r>
           <w:rPr>
@@ -1637,7 +1637,7 @@
           <w:szCs w:val="22"/>
         </w:rPr>
       </w:pPr>
-      <w:hyperlink w:anchor="_Toc94559334" w:history="1">
+      <w:hyperlink w:anchor="_Toc95076312" w:history="1">
         <w:r>
           <w:rPr>
             <w:rStyle w:val="Hyperlink"/>
@@ -1681,7 +1681,7 @@
             <w:noProof/>
             <w:webHidden/>
           </w:rPr>
-          <w:instrText xml:space="preserve"> PAGEREF _Toc94559334 \h </w:instrText>
+          <w:instrText xml:space="preserve"> PAGEREF _Toc95076312 \h </w:instrText>
         </w:r>
         <w:r>
           <w:rPr>
@@ -1722,7 +1722,7 @@
           <w:szCs w:val="22"/>
         </w:rPr>
       </w:pPr>
-      <w:hyperlink w:anchor="_Toc94559335" w:history="1">
+      <w:hyperlink w:anchor="_Toc95076313" w:history="1">
         <w:r>
           <w:rPr>
             <w:rStyle w:val="Hyperlink"/>
@@ -1749,7 +1749,7 @@
             <w:noProof/>
             <w:webHidden/>
           </w:rPr>
-          <w:instrText xml:space="preserve"> PAGEREF _Toc94559335 \h </w:instrText>
+          <w:instrText xml:space="preserve"> PAGEREF _Toc95076313 \h </w:instrText>
         </w:r>
         <w:r>
           <w:rPr>
@@ -1790,7 +1790,7 @@
           <w:szCs w:val="22"/>
         </w:rPr>
       </w:pPr>
-      <w:hyperlink w:anchor="_Toc94559336" w:history="1">
+      <w:hyperlink w:anchor="_Toc95076314" w:history="1">
         <w:r>
           <w:rPr>
             <w:rStyle w:val="Hyperlink"/>
@@ -1817,7 +1817,7 @@
             <w:noProof/>
             <w:webHidden/>
           </w:rPr>
-          <w:instrText xml:space="preserve"> PAGEREF _Toc94559336 \h </w:instrText>
+          <w:instrText xml:space="preserve"> PAGEREF _Toc95076314 \h </w:instrText>
         </w:r>
         <w:r>
           <w:rPr>
@@ -1858,7 +1858,7 @@
           <w:szCs w:val="22"/>
         </w:rPr>
       </w:pPr>
-      <w:hyperlink w:anchor="_Toc94559337" w:history="1">
+      <w:hyperlink w:anchor="_Toc95076315" w:history="1">
         <w:r>
           <w:rPr>
             <w:rStyle w:val="Hyperlink"/>
@@ -1885,7 +1885,7 @@
             <w:noProof/>
             <w:webHidden/>
           </w:rPr>
-          <w:instrText xml:space="preserve"> PAGEREF _Toc94559337 \h </w:instrText>
+          <w:instrText xml:space="preserve"> PAGEREF _Toc95076315 \h </w:instrText>
         </w:r>
         <w:r>
           <w:rPr>
@@ -1926,7 +1926,7 @@
           <w:szCs w:val="22"/>
         </w:rPr>
       </w:pPr>
-      <w:hyperlink w:anchor="_Toc94559338" w:history="1">
+      <w:hyperlink w:anchor="_Toc95076316" w:history="1">
         <w:r>
           <w:rPr>
             <w:rStyle w:val="Hyperlink"/>
@@ -1953,7 +1953,7 @@
             <w:noProof/>
             <w:webHidden/>
           </w:rPr>
-          <w:instrText xml:space="preserve"> PAGEREF _Toc94559338 \h </w:instrText>
+          <w:instrText xml:space="preserve"> PAGEREF _Toc95076316 \h </w:instrText>
         </w:r>
         <w:r>
           <w:rPr>
@@ -1994,7 +1994,7 @@
           <w:szCs w:val="22"/>
         </w:rPr>
       </w:pPr>
-      <w:hyperlink w:anchor="_Toc94559339" w:history="1">
+      <w:hyperlink w:anchor="_Toc95076317" w:history="1">
         <w:r>
           <w:rPr>
             <w:rStyle w:val="Hyperlink"/>
@@ -2021,7 +2021,7 @@
             <w:noProof/>
             <w:webHidden/>
           </w:rPr>
-          <w:instrText xml:space="preserve"> PAGEREF _Toc94559339 \h </w:instrText>
+          <w:instrText xml:space="preserve"> PAGEREF _Toc95076317 \h </w:instrText>
         </w:r>
         <w:r>
           <w:rPr>
@@ -2062,7 +2062,7 @@
           <w:szCs w:val="22"/>
         </w:rPr>
       </w:pPr>
-      <w:hyperlink w:anchor="_Toc94559340" w:history="1">
+      <w:hyperlink w:anchor="_Toc95076318" w:history="1">
         <w:r>
           <w:rPr>
             <w:rStyle w:val="Hyperlink"/>
@@ -2089,7 +2089,7 @@
             <w:noProof/>
             <w:webHidden/>
           </w:rPr>
-          <w:instrText xml:space="preserve"> PAGEREF _Toc94559340 \h </w:instrText>
+          <w:instrText xml:space="preserve"> PAGEREF _Toc95076318 \h </w:instrText>
         </w:r>
         <w:r>
           <w:rPr>
@@ -2135,7 +2135,7 @@
           <w:szCs w:val="22"/>
         </w:rPr>
       </w:pPr>
-      <w:hyperlink w:anchor="_Toc94559341" w:history="1">
+      <w:hyperlink w:anchor="_Toc95076319" w:history="1">
         <w:r>
           <w:rPr>
             <w:rStyle w:val="Hyperlink"/>
@@ -2179,7 +2179,7 @@
             <w:noProof/>
             <w:webHidden/>
           </w:rPr>
-          <w:instrText xml:space="preserve"> PAGEREF _Toc94559341 \h </w:instrText>
+          <w:instrText xml:space="preserve"> PAGEREF _Toc95076319 \h </w:instrText>
         </w:r>
         <w:r>
           <w:rPr>
@@ -2220,7 +2220,7 @@
           <w:szCs w:val="22"/>
         </w:rPr>
       </w:pPr>
-      <w:hyperlink w:anchor="_Toc94559342" w:history="1">
+      <w:hyperlink w:anchor="_Toc95076320" w:history="1">
         <w:r>
           <w:rPr>
             <w:rStyle w:val="Hyperlink"/>
@@ -2247,7 +2247,7 @@
             <w:noProof/>
             <w:webHidden/>
           </w:rPr>
-          <w:instrText xml:space="preserve"> PAGEREF _Toc94559342 \h </w:instrText>
+          <w:instrText xml:space="preserve"> PAGEREF _Toc95076320 \h </w:instrText>
         </w:r>
         <w:r>
           <w:rPr>
@@ -2288,7 +2288,7 @@
           <w:szCs w:val="22"/>
         </w:rPr>
       </w:pPr>
-      <w:hyperlink w:anchor="_Toc94559343" w:history="1">
+      <w:hyperlink w:anchor="_Toc95076321" w:history="1">
         <w:r>
           <w:rPr>
             <w:rStyle w:val="Hyperlink"/>
@@ -2315,7 +2315,7 @@
             <w:noProof/>
             <w:webHidden/>
           </w:rPr>
-          <w:instrText xml:space="preserve"> PAGEREF _Toc94559343 \h </w:instrText>
+          <w:instrText xml:space="preserve"> PAGEREF _Toc95076321 \h </w:instrText>
         </w:r>
         <w:r>
           <w:rPr>
@@ -2356,7 +2356,7 @@
           <w:szCs w:val="22"/>
         </w:rPr>
       </w:pPr>
-      <w:hyperlink w:anchor="_Toc94559344" w:history="1">
+      <w:hyperlink w:anchor="_Toc95076322" w:history="1">
         <w:r>
           <w:rPr>
             <w:rStyle w:val="Hyperlink"/>
@@ -2383,7 +2383,7 @@
             <w:noProof/>
             <w:webHidden/>
           </w:rPr>
-          <w:instrText xml:space="preserve"> PAGEREF _Toc94559344 \h </w:instrText>
+          <w:instrText xml:space="preserve"> PAGEREF _Toc95076322 \h </w:instrText>
         </w:r>
         <w:r>
           <w:rPr>
@@ -2424,7 +2424,7 @@
           <w:szCs w:val="22"/>
         </w:rPr>
       </w:pPr>
-      <w:hyperlink w:anchor="_Toc94559345" w:history="1">
+      <w:hyperlink w:anchor="_Toc95076323" w:history="1">
         <w:r>
           <w:rPr>
             <w:rStyle w:val="Hyperlink"/>
@@ -2451,7 +2451,7 @@
             <w:noProof/>
             <w:webHidden/>
           </w:rPr>
-          <w:instrText xml:space="preserve"> PAGEREF _Toc94559345 \h </w:instrText>
+          <w:instrText xml:space="preserve"> PAGEREF _Toc95076323 \h </w:instrText>
         </w:r>
         <w:r>
           <w:rPr>
@@ -2492,7 +2492,7 @@
           <w:szCs w:val="22"/>
         </w:rPr>
       </w:pPr>
-      <w:hyperlink w:anchor="_Toc94559346" w:history="1">
+      <w:hyperlink w:anchor="_Toc95076324" w:history="1">
         <w:r>
           <w:rPr>
             <w:rStyle w:val="Hyperlink"/>
@@ -2519,7 +2519,7 @@
             <w:noProof/>
             <w:webHidden/>
           </w:rPr>
-          <w:instrText xml:space="preserve"> PAGEREF _Toc94559346 \h </w:instrText>
+          <w:instrText xml:space="preserve"> PAGEREF _Toc95076324 \h </w:instrText>
         </w:r>
         <w:r>
           <w:rPr>
@@ -2560,7 +2560,7 @@
           <w:szCs w:val="22"/>
         </w:rPr>
       </w:pPr>
-      <w:hyperlink w:anchor="_Toc94559347" w:history="1">
+      <w:hyperlink w:anchor="_Toc95076325" w:history="1">
         <w:r>
           <w:rPr>
             <w:rStyle w:val="Hyperlink"/>
@@ -2587,7 +2587,7 @@
             <w:noProof/>
             <w:webHidden/>
           </w:rPr>
-          <w:instrText xml:space="preserve"> PAGEREF _Toc94559347 \h </w:instrText>
+          <w:instrText xml:space="preserve"> PAGEREF _Toc95076325 \h </w:instrText>
         </w:r>
         <w:r>
           <w:rPr>
@@ -2628,7 +2628,7 @@
           <w:szCs w:val="22"/>
         </w:rPr>
       </w:pPr>
-      <w:hyperlink w:anchor="_Toc94559348" w:history="1">
+      <w:hyperlink w:anchor="_Toc95076326" w:history="1">
         <w:r>
           <w:rPr>
             <w:rStyle w:val="Hyperlink"/>
@@ -2655,7 +2655,7 @@
             <w:noProof/>
             <w:webHidden/>
           </w:rPr>
-          <w:instrText xml:space="preserve"> PAGEREF _Toc94559348 \h </w:instrText>
+          <w:instrText xml:space="preserve"> PAGEREF _Toc95076326 \h </w:instrText>
         </w:r>
         <w:r>
           <w:rPr>
@@ -2696,7 +2696,7 @@
           <w:szCs w:val="22"/>
         </w:rPr>
       </w:pPr>
-      <w:hyperlink w:anchor="_Toc94559349" w:history="1">
+      <w:hyperlink w:anchor="_Toc95076327" w:history="1">
         <w:r>
           <w:rPr>
             <w:rStyle w:val="Hyperlink"/>
@@ -2723,7 +2723,7 @@
             <w:noProof/>
             <w:webHidden/>
           </w:rPr>
-          <w:instrText xml:space="preserve"> PAGEREF _Toc94559349 \h </w:instrText>
+          <w:instrText xml:space="preserve"> PAGEREF _Toc95076327 \h </w:instrText>
         </w:r>
         <w:r>
           <w:rPr>
@@ -2764,7 +2764,7 @@
           <w:szCs w:val="22"/>
         </w:rPr>
       </w:pPr>
-      <w:hyperlink w:anchor="_Toc94559350" w:history="1">
+      <w:hyperlink w:anchor="_Toc95076328" w:history="1">
         <w:r>
           <w:rPr>
             <w:rStyle w:val="Hyperlink"/>
@@ -2791,7 +2791,7 @@
             <w:noProof/>
             <w:webHidden/>
           </w:rPr>
-          <w:instrText xml:space="preserve"> PAGEREF _Toc94559350 \h </w:instrText>
+          <w:instrText xml:space="preserve"> PAGEREF _Toc95076328 \h </w:instrText>
         </w:r>
         <w:r>
           <w:rPr>
@@ -2837,7 +2837,7 @@
           <w:szCs w:val="22"/>
         </w:rPr>
       </w:pPr>
-      <w:hyperlink w:anchor="_Toc94559351" w:history="1">
+      <w:hyperlink w:anchor="_Toc95076329" w:history="1">
         <w:r>
           <w:rPr>
             <w:rStyle w:val="Hyperlink"/>
@@ -2881,7 +2881,7 @@
             <w:noProof/>
             <w:webHidden/>
           </w:rPr>
-          <w:instrText xml:space="preserve"> PAGEREF _Toc94559351 \h </w:instrText>
+          <w:instrText xml:space="preserve"> PAGEREF _Toc95076329 \h </w:instrText>
         </w:r>
         <w:r>
           <w:rPr>
@@ -2922,7 +2922,7 @@
           <w:szCs w:val="22"/>
         </w:rPr>
       </w:pPr>
-      <w:hyperlink w:anchor="_Toc94559352" w:history="1">
+      <w:hyperlink w:anchor="_Toc95076330" w:history="1">
         <w:r>
           <w:rPr>
             <w:rStyle w:val="Hyperlink"/>
@@ -2949,7 +2949,7 @@
             <w:noProof/>
             <w:webHidden/>
           </w:rPr>
-          <w:instrText xml:space="preserve"> PAGEREF _Toc94559352 \h </w:instrText>
+          <w:instrText xml:space="preserve"> PAGEREF _Toc95076330 \h </w:instrText>
         </w:r>
         <w:r>
           <w:rPr>
@@ -2990,7 +2990,7 @@
           <w:szCs w:val="22"/>
         </w:rPr>
       </w:pPr>
-      <w:hyperlink w:anchor="_Toc94559353" w:history="1">
+      <w:hyperlink w:anchor="_Toc95076331" w:history="1">
         <w:r>
           <w:rPr>
             <w:rStyle w:val="Hyperlink"/>
@@ -3017,7 +3017,7 @@
             <w:noProof/>
             <w:webHidden/>
           </w:rPr>
-          <w:instrText xml:space="preserve"> PAGEREF _Toc94559353 \h </w:instrText>
+          <w:instrText xml:space="preserve"> PAGEREF _Toc95076331 \h </w:instrText>
         </w:r>
         <w:r>
           <w:rPr>
@@ -3058,7 +3058,7 @@
           <w:szCs w:val="22"/>
         </w:rPr>
       </w:pPr>
-      <w:hyperlink w:anchor="_Toc94559354" w:history="1">
+      <w:hyperlink w:anchor="_Toc95076332" w:history="1">
         <w:r>
           <w:rPr>
             <w:rStyle w:val="Hyperlink"/>
@@ -3085,7 +3085,7 @@
             <w:noProof/>
             <w:webHidden/>
           </w:rPr>
-          <w:instrText xml:space="preserve"> PAGEREF _Toc94559354 \h </w:instrText>
+          <w:instrText xml:space="preserve"> PAGEREF _Toc95076332 \h </w:instrText>
         </w:r>
         <w:r>
           <w:rPr>
@@ -3126,7 +3126,7 @@
           <w:szCs w:val="22"/>
         </w:rPr>
       </w:pPr>
-      <w:hyperlink w:anchor="_Toc94559355" w:history="1">
+      <w:hyperlink w:anchor="_Toc95076333" w:history="1">
         <w:r>
           <w:rPr>
             <w:rStyle w:val="Hyperlink"/>
@@ -3153,7 +3153,7 @@
             <w:noProof/>
             <w:webHidden/>
           </w:rPr>
-          <w:instrText xml:space="preserve"> PAGEREF _Toc94559355 \h </w:instrText>
+          <w:instrText xml:space="preserve"> PAGEREF _Toc95076333 \h </w:instrText>
         </w:r>
         <w:r>
           <w:rPr>
@@ -3199,7 +3199,7 @@
           <w:szCs w:val="22"/>
         </w:rPr>
       </w:pPr>
-      <w:hyperlink w:anchor="_Toc94559356" w:history="1">
+      <w:hyperlink w:anchor="_Toc95076334" w:history="1">
         <w:r>
           <w:rPr>
             <w:rStyle w:val="Hyperlink"/>
@@ -3243,7 +3243,7 @@
             <w:noProof/>
             <w:webHidden/>
           </w:rPr>
-          <w:instrText xml:space="preserve"> PAGEREF _Toc94559356 \h </w:instrText>
+          <w:instrText xml:space="preserve"> PAGEREF _Toc95076334 \h </w:instrText>
         </w:r>
         <w:r>
           <w:rPr>
@@ -3284,7 +3284,7 @@
           <w:szCs w:val="22"/>
         </w:rPr>
       </w:pPr>
-      <w:hyperlink w:anchor="_Toc94559357" w:history="1">
+      <w:hyperlink w:anchor="_Toc95076335" w:history="1">
         <w:r>
           <w:rPr>
             <w:rStyle w:val="Hyperlink"/>
@@ -3311,7 +3311,7 @@
             <w:noProof/>
             <w:webHidden/>
           </w:rPr>
-          <w:instrText xml:space="preserve"> PAGEREF _Toc94559357 \h </w:instrText>
+          <w:instrText xml:space="preserve"> PAGEREF _Toc95076335 \h </w:instrText>
         </w:r>
         <w:r>
           <w:rPr>
@@ -3352,7 +3352,7 @@
           <w:szCs w:val="22"/>
         </w:rPr>
       </w:pPr>
-      <w:hyperlink w:anchor="_Toc94559358" w:history="1">
+      <w:hyperlink w:anchor="_Toc95076336" w:history="1">
         <w:r>
           <w:rPr>
             <w:rStyle w:val="Hyperlink"/>
@@ -3379,7 +3379,7 @@
             <w:noProof/>
             <w:webHidden/>
           </w:rPr>
-          <w:instrText xml:space="preserve"> PAGEREF _Toc94559358 \h </w:instrText>
+          <w:instrText xml:space="preserve"> PAGEREF _Toc95076336 \h </w:instrText>
         </w:r>
         <w:r>
           <w:rPr>
@@ -3425,7 +3425,7 @@
           <w:szCs w:val="22"/>
         </w:rPr>
       </w:pPr>
-      <w:hyperlink w:anchor="_Toc94559359" w:history="1">
+      <w:hyperlink w:anchor="_Toc95076337" w:history="1">
         <w:r>
           <w:rPr>
             <w:rStyle w:val="Hyperlink"/>
@@ -3469,7 +3469,7 @@
             <w:noProof/>
             <w:webHidden/>
           </w:rPr>
-          <w:instrText xml:space="preserve"> PAGEREF _Toc94559359 \h </w:instrText>
+          <w:instrText xml:space="preserve"> PAGEREF _Toc95076337 \h </w:instrText>
         </w:r>
         <w:r>
           <w:rPr>
@@ -3510,7 +3510,7 @@
           <w:szCs w:val="22"/>
         </w:rPr>
       </w:pPr>
-      <w:hyperlink w:anchor="_Toc94559360" w:history="1">
+      <w:hyperlink w:anchor="_Toc95076338" w:history="1">
         <w:r>
           <w:rPr>
             <w:rStyle w:val="Hyperlink"/>
@@ -3537,7 +3537,7 @@
             <w:noProof/>
             <w:webHidden/>
           </w:rPr>
-          <w:instrText xml:space="preserve"> PAGEREF _Toc94559360 \h </w:instrText>
+          <w:instrText xml:space="preserve"> PAGEREF _Toc95076338 \h </w:instrText>
         </w:r>
         <w:r>
           <w:rPr>
@@ -3578,7 +3578,7 @@
           <w:szCs w:val="22"/>
         </w:rPr>
       </w:pPr>
-      <w:hyperlink w:anchor="_Toc94559361" w:history="1">
+      <w:hyperlink w:anchor="_Toc95076339" w:history="1">
         <w:r>
           <w:rPr>
             <w:rStyle w:val="Hyperlink"/>
@@ -3605,7 +3605,7 @@
             <w:noProof/>
             <w:webHidden/>
           </w:rPr>
-          <w:instrText xml:space="preserve"> PAGEREF _Toc94559361 \h </w:instrText>
+          <w:instrText xml:space="preserve"> PAGEREF _Toc95076339 \h </w:instrText>
         </w:r>
         <w:r>
           <w:rPr>
@@ -3646,7 +3646,7 @@
           <w:szCs w:val="22"/>
         </w:rPr>
       </w:pPr>
-      <w:hyperlink w:anchor="_Toc94559362" w:history="1">
+      <w:hyperlink w:anchor="_Toc95076340" w:history="1">
         <w:r>
           <w:rPr>
             <w:rStyle w:val="Hyperlink"/>
@@ -3673,7 +3673,7 @@
             <w:noProof/>
             <w:webHidden/>
           </w:rPr>
-          <w:instrText xml:space="preserve"> PAGEREF _Toc94559362 \h </w:instrText>
+          <w:instrText xml:space="preserve"> PAGEREF _Toc95076340 \h </w:instrText>
         </w:r>
         <w:r>
           <w:rPr>
@@ -3714,7 +3714,7 @@
           <w:szCs w:val="22"/>
         </w:rPr>
       </w:pPr>
-      <w:hyperlink w:anchor="_Toc94559363" w:history="1">
+      <w:hyperlink w:anchor="_Toc95076341" w:history="1">
         <w:r>
           <w:rPr>
             <w:rStyle w:val="Hyperlink"/>
@@ -3741,7 +3741,7 @@
             <w:noProof/>
             <w:webHidden/>
           </w:rPr>
-          <w:instrText xml:space="preserve"> PAGEREF _Toc94559363 \h </w:instrText>
+          <w:instrText xml:space="preserve"> PAGEREF _Toc95076341 \h </w:instrText>
         </w:r>
         <w:r>
           <w:rPr>
@@ -3782,7 +3782,7 @@
           <w:szCs w:val="22"/>
         </w:rPr>
       </w:pPr>
-      <w:hyperlink w:anchor="_Toc94559364" w:history="1">
+      <w:hyperlink w:anchor="_Toc95076342" w:history="1">
         <w:r>
           <w:rPr>
             <w:rStyle w:val="Hyperlink"/>
@@ -3809,7 +3809,7 @@
             <w:noProof/>
             <w:webHidden/>
           </w:rPr>
-          <w:instrText xml:space="preserve"> PAGEREF _Toc94559364 \h </w:instrText>
+          <w:instrText xml:space="preserve"> PAGEREF _Toc95076342 \h </w:instrText>
         </w:r>
         <w:r>
           <w:rPr>
@@ -3850,7 +3850,7 @@
           <w:szCs w:val="22"/>
         </w:rPr>
       </w:pPr>
-      <w:hyperlink w:anchor="_Toc94559365" w:history="1">
+      <w:hyperlink w:anchor="_Toc95076343" w:history="1">
         <w:r>
           <w:rPr>
             <w:rStyle w:val="Hyperlink"/>
@@ -3877,7 +3877,7 @@
             <w:noProof/>
             <w:webHidden/>
           </w:rPr>
-          <w:instrText xml:space="preserve"> PAGEREF _Toc94559365 \h </w:instrText>
+          <w:instrText xml:space="preserve"> PAGEREF _Toc95076343 \h </w:instrText>
         </w:r>
         <w:r>
           <w:rPr>
@@ -3918,7 +3918,7 @@
           <w:szCs w:val="22"/>
         </w:rPr>
       </w:pPr>
-      <w:hyperlink w:anchor="_Toc94559366" w:history="1">
+      <w:hyperlink w:anchor="_Toc95076344" w:history="1">
         <w:r>
           <w:rPr>
             <w:rStyle w:val="Hyperlink"/>
@@ -3945,7 +3945,7 @@
             <w:noProof/>
             <w:webHidden/>
           </w:rPr>
-          <w:instrText xml:space="preserve"> PAGEREF _Toc94559366 \h </w:instrText>
+          <w:instrText xml:space="preserve"> PAGEREF _Toc95076344 \h </w:instrText>
         </w:r>
         <w:r>
           <w:rPr>
@@ -3986,7 +3986,7 @@
           <w:szCs w:val="22"/>
         </w:rPr>
       </w:pPr>
-      <w:hyperlink w:anchor="_Toc94559367" w:history="1">
+      <w:hyperlink w:anchor="_Toc95076345" w:history="1">
         <w:r>
           <w:rPr>
             <w:rStyle w:val="Hyperlink"/>
@@ -4013,7 +4013,7 @@
             <w:noProof/>
             <w:webHidden/>
           </w:rPr>
-          <w:instrText xml:space="preserve"> PAGEREF _Toc94559367 \h </w:instrText>
+          <w:instrText xml:space="preserve"> PAGEREF _Toc95076345 \h </w:instrText>
         </w:r>
         <w:r>
           <w:rPr>
@@ -4054,7 +4054,7 @@
           <w:szCs w:val="22"/>
         </w:rPr>
       </w:pPr>
-      <w:hyperlink w:anchor="_Toc94559368" w:history="1">
+      <w:hyperlink w:anchor="_Toc95076346" w:history="1">
         <w:r>
           <w:rPr>
             <w:rStyle w:val="Hyperlink"/>
@@ -4081,7 +4081,7 @@
             <w:noProof/>
             <w:webHidden/>
           </w:rPr>
-          <w:instrText xml:space="preserve"> PAGEREF _Toc94559368 \h </w:instrText>
+          <w:instrText xml:space="preserve"> PAGEREF _Toc95076346 \h </w:instrText>
         </w:r>
         <w:r>
           <w:rPr>
@@ -4127,7 +4127,7 @@
           <w:szCs w:val="22"/>
         </w:rPr>
       </w:pPr>
-      <w:hyperlink w:anchor="_Toc94559369" w:history="1">
+      <w:hyperlink w:anchor="_Toc95076347" w:history="1">
         <w:r>
           <w:rPr>
             <w:rStyle w:val="Hyperlink"/>
@@ -4171,7 +4171,7 @@
             <w:noProof/>
             <w:webHidden/>
           </w:rPr>
-          <w:instrText xml:space="preserve"> PAGEREF _Toc94559369 \h </w:instrText>
+          <w:instrText xml:space="preserve"> PAGEREF _Toc95076347 \h </w:instrText>
         </w:r>
         <w:r>
           <w:rPr>
@@ -4212,7 +4212,7 @@
           <w:szCs w:val="22"/>
         </w:rPr>
       </w:pPr>
-      <w:hyperlink w:anchor="_Toc94559370" w:history="1">
+      <w:hyperlink w:anchor="_Toc95076348" w:history="1">
         <w:r>
           <w:rPr>
             <w:rStyle w:val="Hyperlink"/>
@@ -4239,7 +4239,7 @@
             <w:noProof/>
             <w:webHidden/>
           </w:rPr>
-          <w:instrText xml:space="preserve"> PAGEREF _Toc94559370 \h </w:instrText>
+          <w:instrText xml:space="preserve"> PAGEREF _Toc95076348 \h </w:instrText>
         </w:r>
         <w:r>
           <w:rPr>
@@ -4280,7 +4280,7 @@
           <w:szCs w:val="22"/>
         </w:rPr>
       </w:pPr>
-      <w:hyperlink w:anchor="_Toc94559371" w:history="1">
+      <w:hyperlink w:anchor="_Toc95076349" w:history="1">
         <w:r>
           <w:rPr>
             <w:rStyle w:val="Hyperlink"/>
@@ -4307,7 +4307,7 @@
             <w:noProof/>
             <w:webHidden/>
           </w:rPr>
-          <w:instrText xml:space="preserve"> PAGEREF _Toc94559371 \h </w:instrText>
+          <w:instrText xml:space="preserve"> PAGEREF _Toc95076349 \h </w:instrText>
         </w:r>
         <w:r>
           <w:rPr>
@@ -4348,7 +4348,7 @@
           <w:szCs w:val="22"/>
         </w:rPr>
       </w:pPr>
-      <w:hyperlink w:anchor="_Toc94559372" w:history="1">
+      <w:hyperlink w:anchor="_Toc95076350" w:history="1">
         <w:r>
           <w:rPr>
             <w:rStyle w:val="Hyperlink"/>
@@ -4375,7 +4375,7 @@
             <w:noProof/>
             <w:webHidden/>
           </w:rPr>
-          <w:instrText xml:space="preserve"> PAGEREF _Toc94559372 \h </w:instrText>
+          <w:instrText xml:space="preserve"> PAGEREF _Toc95076350 \h </w:instrText>
         </w:r>
         <w:r>
           <w:rPr>
@@ -4416,7 +4416,7 @@
           <w:szCs w:val="22"/>
         </w:rPr>
       </w:pPr>
-      <w:hyperlink w:anchor="_Toc94559373" w:history="1">
+      <w:hyperlink w:anchor="_Toc95076351" w:history="1">
         <w:r>
           <w:rPr>
             <w:rStyle w:val="Hyperlink"/>
@@ -4443,7 +4443,7 @@
             <w:noProof/>
             <w:webHidden/>
           </w:rPr>
-          <w:instrText xml:space="preserve"> PAGEREF _Toc94559373 \h </w:instrText>
+          <w:instrText xml:space="preserve"> PAGEREF _Toc95076351 \h </w:instrText>
         </w:r>
         <w:r>
           <w:rPr>
@@ -4484,7 +4484,7 @@
           <w:szCs w:val="22"/>
         </w:rPr>
       </w:pPr>
-      <w:hyperlink w:anchor="_Toc94559374" w:history="1">
+      <w:hyperlink w:anchor="_Toc95076352" w:history="1">
         <w:r>
           <w:rPr>
             <w:rStyle w:val="Hyperlink"/>
@@ -4511,7 +4511,7 @@
             <w:noProof/>
             <w:webHidden/>
           </w:rPr>
-          <w:instrText xml:space="preserve"> PAGEREF _Toc94559374 \h </w:instrText>
+          <w:instrText xml:space="preserve"> PAGEREF _Toc95076352 \h </w:instrText>
         </w:r>
         <w:r>
           <w:rPr>
@@ -4552,7 +4552,7 @@
           <w:szCs w:val="22"/>
         </w:rPr>
       </w:pPr>
-      <w:hyperlink w:anchor="_Toc94559375" w:history="1">
+      <w:hyperlink w:anchor="_Toc95076353" w:history="1">
         <w:r>
           <w:rPr>
             <w:rStyle w:val="Hyperlink"/>
@@ -4579,7 +4579,7 @@
             <w:noProof/>
             <w:webHidden/>
           </w:rPr>
-          <w:instrText xml:space="preserve"> PAGEREF _Toc94559375 \h </w:instrText>
+          <w:instrText xml:space="preserve"> PAGEREF _Toc95076353 \h </w:instrText>
         </w:r>
         <w:r>
           <w:rPr>
@@ -4625,7 +4625,7 @@
           <w:szCs w:val="22"/>
         </w:rPr>
       </w:pPr>
-      <w:hyperlink w:anchor="_Toc94559376" w:history="1">
+      <w:hyperlink w:anchor="_Toc95076354" w:history="1">
         <w:r>
           <w:rPr>
             <w:rStyle w:val="Hyperlink"/>
@@ -4669,7 +4669,7 @@
             <w:noProof/>
             <w:webHidden/>
           </w:rPr>
-          <w:instrText xml:space="preserve"> PAGEREF _Toc94559376 \h </w:instrText>
+          <w:instrText xml:space="preserve"> PAGEREF _Toc95076354 \h </w:instrText>
         </w:r>
         <w:r>
           <w:rPr>
@@ -4715,7 +4715,7 @@
           <w:szCs w:val="22"/>
         </w:rPr>
       </w:pPr>
-      <w:hyperlink w:anchor="_Toc94559377" w:history="1">
+      <w:hyperlink w:anchor="_Toc95076355" w:history="1">
         <w:r>
           <w:rPr>
             <w:rStyle w:val="Hyperlink"/>
@@ -4759,7 +4759,7 @@
             <w:noProof/>
             <w:webHidden/>
           </w:rPr>
-          <w:instrText xml:space="preserve"> PAGEREF _Toc94559377 \h </w:instrText>
+          <w:instrText xml:space="preserve"> PAGEREF _Toc95076355 \h </w:instrText>
         </w:r>
         <w:r>
           <w:rPr>
@@ -4800,7 +4800,7 @@
           <w:szCs w:val="22"/>
         </w:rPr>
       </w:pPr>
-      <w:hyperlink w:anchor="_Toc94559378" w:history="1">
+      <w:hyperlink w:anchor="_Toc95076356" w:history="1">
         <w:r>
           <w:rPr>
             <w:rStyle w:val="Hyperlink"/>
@@ -4827,7 +4827,7 @@
             <w:noProof/>
             <w:webHidden/>
           </w:rPr>
-          <w:instrText xml:space="preserve"> PAGEREF _Toc94559378 \h </w:instrText>
+          <w:instrText xml:space="preserve"> PAGEREF _Toc95076356 \h </w:instrText>
         </w:r>
         <w:r>
           <w:rPr>
@@ -4868,7 +4868,7 @@
           <w:szCs w:val="22"/>
         </w:rPr>
       </w:pPr>
-      <w:hyperlink w:anchor="_Toc94559379" w:history="1">
+      <w:hyperlink w:anchor="_Toc95076357" w:history="1">
         <w:r>
           <w:rPr>
             <w:rStyle w:val="Hyperlink"/>
@@ -4895,7 +4895,7 @@
             <w:noProof/>
             <w:webHidden/>
           </w:rPr>
-          <w:instrText xml:space="preserve"> PAGEREF _Toc94559379 \h </w:instrText>
+          <w:instrText xml:space="preserve"> PAGEREF _Toc95076357 \h </w:instrText>
         </w:r>
         <w:r>
           <w:rPr>
@@ -4936,7 +4936,7 @@
           <w:szCs w:val="22"/>
         </w:rPr>
       </w:pPr>
-      <w:hyperlink w:anchor="_Toc94559380" w:history="1">
+      <w:hyperlink w:anchor="_Toc95076358" w:history="1">
         <w:r>
           <w:rPr>
             <w:rStyle w:val="Hyperlink"/>
@@ -4963,7 +4963,7 @@
             <w:noProof/>
             <w:webHidden/>
           </w:rPr>
-          <w:instrText xml:space="preserve"> PAGEREF _Toc94559380 \h </w:instrText>
+          <w:instrText xml:space="preserve"> PAGEREF _Toc95076358 \h </w:instrText>
         </w:r>
         <w:r>
           <w:rPr>
@@ -5009,7 +5009,7 @@
           <w:szCs w:val="22"/>
         </w:rPr>
       </w:pPr>
-      <w:hyperlink w:anchor="_Toc94559381" w:history="1">
+      <w:hyperlink w:anchor="_Toc95076359" w:history="1">
         <w:r>
           <w:rPr>
             <w:rStyle w:val="Hyperlink"/>
@@ -5053,7 +5053,7 @@
             <w:noProof/>
             <w:webHidden/>
           </w:rPr>
-          <w:instrText xml:space="preserve"> PAGEREF _Toc94559381 \h </w:instrText>
+          <w:instrText xml:space="preserve"> PAGEREF _Toc95076359 \h </w:instrText>
         </w:r>
         <w:r>
           <w:rPr>
@@ -5094,7 +5094,7 @@
           <w:szCs w:val="22"/>
         </w:rPr>
       </w:pPr>
-      <w:hyperlink w:anchor="_Toc94559382" w:history="1">
+      <w:hyperlink w:anchor="_Toc95076360" w:history="1">
         <w:r>
           <w:rPr>
             <w:rStyle w:val="Hyperlink"/>
@@ -5121,7 +5121,7 @@
             <w:noProof/>
             <w:webHidden/>
           </w:rPr>
-          <w:instrText xml:space="preserve"> PAGEREF _Toc94559382 \h </w:instrText>
+          <w:instrText xml:space="preserve"> PAGEREF _Toc95076360 \h </w:instrText>
         </w:r>
         <w:r>
           <w:rPr>
@@ -5188,7 +5188,7 @@
       <w:pPr>
         <w:pStyle w:val="Heading1"/>
       </w:pPr>
-      <w:bookmarkStart w:id="0" w:name="_Toc94559317"/>
+      <w:bookmarkStart w:id="0" w:name="_Toc95076295"/>
       <w:r>
         <w:lastRenderedPageBreak/>
         <w:t>Introduction</w:t>
@@ -5256,7 +5256,7 @@
       <w:pPr>
         <w:pStyle w:val="Heading2"/>
       </w:pPr>
-      <w:bookmarkStart w:id="1" w:name="_Toc94559318"/>
+      <w:bookmarkStart w:id="1" w:name="_Toc95076296"/>
       <w:r>
         <w:t>Player</w:t>
       </w:r>
@@ -5298,7 +5298,7 @@
       <w:pPr>
         <w:pStyle w:val="Heading2"/>
       </w:pPr>
-      <w:bookmarkStart w:id="2" w:name="_Toc94559319"/>
+      <w:bookmarkStart w:id="2" w:name="_Toc95076297"/>
       <w:r>
         <w:t>Materials</w:t>
       </w:r>
@@ -5436,7 +5436,7 @@
       <w:pPr>
         <w:pStyle w:val="Heading2"/>
       </w:pPr>
-      <w:bookmarkStart w:id="3" w:name="_Toc94559320"/>
+      <w:bookmarkStart w:id="3" w:name="_Toc95076298"/>
       <w:r>
         <w:lastRenderedPageBreak/>
         <w:t>Character</w:t>
@@ -5826,7 +5826,7 @@
       <w:pPr>
         <w:pStyle w:val="Heading1"/>
       </w:pPr>
-      <w:bookmarkStart w:id="4" w:name="_Toc94559321"/>
+      <w:bookmarkStart w:id="4" w:name="_Toc95076299"/>
       <w:r>
         <w:lastRenderedPageBreak/>
         <w:t>Traits</w:t>
@@ -5898,7 +5898,7 @@
       <w:pPr>
         <w:pStyle w:val="Heading2"/>
       </w:pPr>
-      <w:bookmarkStart w:id="5" w:name="_Toc94559322"/>
+      <w:bookmarkStart w:id="5" w:name="_Toc95076300"/>
       <w:r>
         <w:t>Inspiration</w:t>
       </w:r>
@@ -6014,7 +6014,7 @@
       <w:pPr>
         <w:pStyle w:val="Heading2"/>
       </w:pPr>
-      <w:bookmarkStart w:id="6" w:name="_Toc94559323"/>
+      <w:bookmarkStart w:id="6" w:name="_Toc95076301"/>
       <w:r>
         <w:t>Hindering</w:t>
       </w:r>
@@ -6054,7 +6054,7 @@
       <w:pPr>
         <w:pStyle w:val="Heading2"/>
       </w:pPr>
-      <w:bookmarkStart w:id="7" w:name="_Toc94559324"/>
+      <w:bookmarkStart w:id="7" w:name="_Toc95076302"/>
       <w:r>
         <w:t>Ancestries and lineages</w:t>
       </w:r>
@@ -6087,7 +6087,7 @@
       <w:pPr>
         <w:pStyle w:val="Heading1"/>
       </w:pPr>
-      <w:bookmarkStart w:id="8" w:name="_Toc94559325"/>
+      <w:bookmarkStart w:id="8" w:name="_Toc95076303"/>
       <w:r>
         <w:lastRenderedPageBreak/>
         <w:t>Skills</w:t>
@@ -6123,7 +6123,7 @@
       <w:pPr>
         <w:pStyle w:val="Heading2"/>
       </w:pPr>
-      <w:bookmarkStart w:id="9" w:name="_Toc94559326"/>
+      <w:bookmarkStart w:id="9" w:name="_Toc95076304"/>
       <w:r>
         <w:t>Skill rolls</w:t>
       </w:r>
@@ -6500,6 +6500,52 @@
         <w:pStyle w:val="Heading3"/>
       </w:pPr>
       <w:r>
+        <w:t>Automatic success and failure</w:t>
+      </w:r>
+    </w:p>
+    <w:p>
+      <w:r>
+        <w:t>If, after all traits and rerolls have been</w:t>
+      </w:r>
+      <w:r>
+        <w:t xml:space="preserve"> resolved</w:t>
+      </w:r>
+      <w:r>
+        <w:t xml:space="preserve">, </w:t>
+      </w:r>
+      <w:r>
+        <w:t xml:space="preserve">the two </w:t>
+      </w:r>
+      <w:r>
+        <w:t>remaining dice are both 6es</w:t>
+      </w:r>
+      <w:r>
+        <w:t xml:space="preserve"> (“boxcars”)</w:t>
+      </w:r>
+      <w:r>
+        <w:t>, the roll is an automatic success</w:t>
+      </w:r>
+      <w:r>
+        <w:t>, with a margin of 0 if the roll still wouldn’t meet the TN.</w:t>
+      </w:r>
+      <w:r>
+        <w:t xml:space="preserve"> If</w:t>
+      </w:r>
+      <w:r>
+        <w:t>, instead, the final two dice are both 1s</w:t>
+      </w:r>
+      <w:r>
+        <w:t xml:space="preserve"> (“snake-eyes”)</w:t>
+      </w:r>
+      <w:r>
+        <w:t>, the roll is an automatic failure.</w:t>
+      </w:r>
+    </w:p>
+    <w:p>
+      <w:pPr>
+        <w:pStyle w:val="Heading3"/>
+      </w:pPr>
+      <w:r>
         <w:t>Advantage and disadvantage</w:t>
       </w:r>
     </w:p>
@@ -6527,6 +6573,7 @@
           <w:i/>
           <w:iCs/>
         </w:rPr>
+        <w:lastRenderedPageBreak/>
         <w:t xml:space="preserve">Example: </w:t>
       </w:r>
       <w:r>
@@ -6584,7 +6631,6 @@
           <w:i/>
           <w:iCs/>
         </w:rPr>
-        <w:lastRenderedPageBreak/>
         <w:t xml:space="preserve">Bellican had copied the </w:t>
       </w:r>
       <w:r>
@@ -6809,6 +6855,7 @@
     </w:p>
     <w:p>
       <w:r>
+        <w:lastRenderedPageBreak/>
         <w:t xml:space="preserve">If the GM chooses to </w:t>
       </w:r>
       <w:r>
@@ -6824,11 +6871,7 @@
         <w:t>character was trying to do and what the situation was like around them</w:t>
       </w:r>
       <w:r>
-        <w:t xml:space="preserve">. The majority of failures should have a value of 1d3, but the GM is free to increase that if they want, depending on the margin of failure and how dangerous that kind of partial failure could be. Taking 1d3 </w:t>
-      </w:r>
-      <w:r>
-        <w:lastRenderedPageBreak/>
-        <w:t xml:space="preserve">damage to Fatigue when a character can’t find an ancient tome in a library </w:t>
+        <w:t xml:space="preserve">. The majority of failures should have a value of 1d3, but the GM is free to increase that if they want, depending on the margin of failure and how dangerous that kind of partial failure could be. Taking 1d3 damage to Fatigue when a character can’t find an ancient tome in a library </w:t>
       </w:r>
       <w:r>
         <w:t>before 2 AM</w:t>
@@ -6912,7 +6955,11 @@
         <w:t xml:space="preserve"> and they succeed on the roll</w:t>
       </w:r>
       <w:r>
-        <w:t xml:space="preserve">, they deal a hit with a margin equal to their margin of </w:t>
+        <w:t xml:space="preserve">, they </w:t>
+      </w:r>
+      <w:r>
+        <w:lastRenderedPageBreak/>
+        <w:t xml:space="preserve">deal a hit with a margin equal to their margin of </w:t>
       </w:r>
       <w:r>
         <w:t>success</w:t>
@@ -6972,11 +7019,7 @@
         <w:t xml:space="preserve">back to them </w:t>
       </w:r>
       <w:r>
-        <w:t xml:space="preserve">with a margin </w:t>
-      </w:r>
-      <w:r>
-        <w:lastRenderedPageBreak/>
-        <w:t>equal to the margin of failur</w:t>
+        <w:t>with a margin equal to the margin of failur</w:t>
       </w:r>
       <w:r>
         <w:t>e</w:t>
@@ -7267,6 +7310,7 @@
     </w:p>
     <w:p>
       <w:r>
+        <w:lastRenderedPageBreak/>
         <w:t xml:space="preserve">If the roll still fails, all of the helpers are affected by the same </w:t>
       </w:r>
       <w:r>
@@ -7287,7 +7331,6 @@
         <w:pStyle w:val="Heading3"/>
       </w:pPr>
       <w:r>
-        <w:lastRenderedPageBreak/>
         <w:t>Untrained rolls</w:t>
       </w:r>
     </w:p>
@@ -7440,6 +7483,7 @@
         <w:pStyle w:val="Heading3"/>
       </w:pPr>
       <w:r>
+        <w:lastRenderedPageBreak/>
         <w:t>Rerolls</w:t>
       </w:r>
     </w:p>
@@ -7454,7 +7498,9 @@
         <w:t xml:space="preserve"> Rerolls happen after any additional dice from traits have been rolled, but before the two highest </w:t>
       </w:r>
       <w:r>
-        <w:lastRenderedPageBreak/>
+        <w:t xml:space="preserve">(or lowest!) </w:t>
+      </w:r>
+      <w:r>
         <w:t xml:space="preserve">dice are selected as the result of the roll. </w:t>
       </w:r>
       <w:r>
@@ -7474,7 +7520,7 @@
       <w:pPr>
         <w:pStyle w:val="Heading2"/>
       </w:pPr>
-      <w:bookmarkStart w:id="10" w:name="_Toc94559327"/>
+      <w:bookmarkStart w:id="10" w:name="_Toc95076305"/>
       <w:r>
         <w:t>Skill list</w:t>
       </w:r>
@@ -7922,6 +7968,7 @@
         <w:pStyle w:val="Heading3"/>
       </w:pPr>
       <w:r>
+        <w:lastRenderedPageBreak/>
         <w:t>Craftwork</w:t>
       </w:r>
     </w:p>
@@ -7956,7 +8003,6 @@
         <w:pStyle w:val="Heading3"/>
       </w:pPr>
       <w:r>
-        <w:lastRenderedPageBreak/>
         <w:t>Empathy</w:t>
       </w:r>
     </w:p>
@@ -8056,7 +8102,11 @@
         <w:t>Skill Specialization</w:t>
       </w:r>
       <w:r>
-        <w:t xml:space="preserve"> talent. Possible uses for Lore include knowing which family line the local nobility comes from, </w:t>
+        <w:t xml:space="preserve"> talent. Possible uses for Lore include knowing which </w:t>
+      </w:r>
+      <w:r>
+        <w:lastRenderedPageBreak/>
+        <w:t xml:space="preserve">family line the local nobility comes from, </w:t>
       </w:r>
       <w:r>
         <w:t xml:space="preserve">creating medicines, performing surgery, </w:t>
@@ -8098,24 +8148,109 @@
         <w:pStyle w:val="Heading3"/>
       </w:pPr>
       <w:r>
+        <w:t>Might</w:t>
+      </w:r>
+    </w:p>
+    <w:p>
+      <w:r>
+        <w:t>Just as Athletics covers all aspects of physical fitness except raw strength, Might covers, well, raw strength.</w:t>
+      </w:r>
+      <w:r>
+        <w:t xml:space="preserve"> You </w:t>
+      </w:r>
+      <w:r>
+        <w:t>might use Might to lift a cart off a child, force open a stuck door, or carry a large sack full of heavy goods.</w:t>
+      </w:r>
+    </w:p>
+    <w:p>
+      <w:r>
+        <w:t>Might also determines how much physical damage a character can sustain.</w:t>
+      </w:r>
+    </w:p>
+    <w:p>
+      <w:pPr>
+        <w:pStyle w:val="Heading3"/>
+      </w:pPr>
+      <w:r>
+        <w:t>Noticing</w:t>
+      </w:r>
+    </w:p>
+    <w:p>
+      <w:r>
+        <w:t xml:space="preserve">One of the most important skills to take, Noticing covers </w:t>
+      </w:r>
+      <w:r>
+        <w:t>all forms of sensory perception.</w:t>
+      </w:r>
+      <w:r>
+        <w:t xml:space="preserve"> </w:t>
+      </w:r>
+      <w:r>
+        <w:t>Keeping an eye out for an ambush, smelling the gunpowder from the traps hidden around you, or tasting food for poison are just a small selection of the thing you can do with Noticing.</w:t>
+      </w:r>
+      <w:r>
+        <w:t xml:space="preserve"> </w:t>
+      </w:r>
+    </w:p>
+    <w:p>
+      <w:pPr>
+        <w:pStyle w:val="Heading3"/>
+      </w:pPr>
+      <w:r>
+        <w:t>Persuasion</w:t>
+      </w:r>
+    </w:p>
+    <w:p>
+      <w:r>
+        <w:t xml:space="preserve">Sometimes you don’t want to have to form an emotional bond with someone to get what they want, and that’s where Persuasion comes in. </w:t>
+      </w:r>
+      <w:r>
+        <w:t xml:space="preserve">This is the skill of diplomats and traders, thieves fast-talking guards, con-artists looking for marks, and </w:t>
+      </w:r>
+      <w:r>
+        <w:t>anyone else who just wants to get their way.</w:t>
+      </w:r>
+      <w:r>
+        <w:t xml:space="preserve"> </w:t>
+      </w:r>
+    </w:p>
+    <w:p>
+      <w:pPr>
+        <w:pStyle w:val="Heading3"/>
+      </w:pPr>
+      <w:r>
+        <w:t>Resources</w:t>
+      </w:r>
+    </w:p>
+    <w:p>
+      <w:r>
+        <w:t xml:space="preserve">Purchasing power involves a lot more than cold hard cash, and the Resources skill </w:t>
+      </w:r>
+      <w:r>
+        <w:t xml:space="preserve">covers all of it. This skill’s main use is to purchase items, but it can also be used to acquire a loan, </w:t>
+      </w:r>
+      <w:r>
+        <w:t>bribe people, or do any number of financial activities.</w:t>
+      </w:r>
+      <w:r>
+        <w:t xml:space="preserve"> </w:t>
+      </w:r>
+    </w:p>
+    <w:p>
+      <w:pPr>
+        <w:pStyle w:val="Heading3"/>
+      </w:pPr>
+      <w:r>
         <w:lastRenderedPageBreak/>
-        <w:t>Might</w:t>
-      </w:r>
-    </w:p>
-    <w:p>
-      <w:r>
-        <w:t>Just as Athletics covers all aspects of physical fitness except raw strength, Might covers, well, raw strength.</w:t>
-      </w:r>
-      <w:r>
-        <w:t xml:space="preserve"> You </w:t>
-      </w:r>
-      <w:r>
-        <w:t>might use Might to lift a cart off a child, force open a stuck door, or carry a large sack full of heavy goods.</w:t>
-      </w:r>
-    </w:p>
-    <w:p>
-      <w:r>
-        <w:t>Might also determines how much physical damage a character can sustain.</w:t>
+        <w:t>Shooting</w:t>
+      </w:r>
+    </w:p>
+    <w:p>
+      <w:r>
+        <w:t xml:space="preserve">Not everyone who commits violence likes to do it face to face. Whether you’re a dozen feet away with a throwing axe or three hundred feet away with a crossbow, Shooting is the skill to use </w:t>
+      </w:r>
+      <w:r>
+        <w:t>for bloodshed at a distance.</w:t>
       </w:r>
     </w:p>
     <w:p>
@@ -8123,91 +8258,6 @@
         <w:pStyle w:val="Heading3"/>
       </w:pPr>
       <w:r>
-        <w:t>Noticing</w:t>
-      </w:r>
-    </w:p>
-    <w:p>
-      <w:r>
-        <w:t xml:space="preserve">One of the most important skills to take, Noticing covers </w:t>
-      </w:r>
-      <w:r>
-        <w:t>all forms of sensory perception.</w:t>
-      </w:r>
-      <w:r>
-        <w:t xml:space="preserve"> </w:t>
-      </w:r>
-      <w:r>
-        <w:t>Keeping an eye out for an ambush, smelling the gunpowder from the traps hidden around you, or tasting food for poison are just a small selection of the thing you can do with Noticing.</w:t>
-      </w:r>
-      <w:r>
-        <w:t xml:space="preserve"> </w:t>
-      </w:r>
-    </w:p>
-    <w:p>
-      <w:pPr>
-        <w:pStyle w:val="Heading3"/>
-      </w:pPr>
-      <w:r>
-        <w:t>Persuasion</w:t>
-      </w:r>
-    </w:p>
-    <w:p>
-      <w:r>
-        <w:t xml:space="preserve">Sometimes you don’t want to have to form an emotional bond with someone to get what they want, and that’s where Persuasion comes in. </w:t>
-      </w:r>
-      <w:r>
-        <w:t xml:space="preserve">This is the skill of diplomats and traders, thieves fast-talking guards, con-artists looking for marks, and </w:t>
-      </w:r>
-      <w:r>
-        <w:t>anyone else who just wants to get their way.</w:t>
-      </w:r>
-      <w:r>
-        <w:t xml:space="preserve"> </w:t>
-      </w:r>
-    </w:p>
-    <w:p>
-      <w:pPr>
-        <w:pStyle w:val="Heading3"/>
-      </w:pPr>
-      <w:r>
-        <w:t>Resources</w:t>
-      </w:r>
-    </w:p>
-    <w:p>
-      <w:r>
-        <w:t xml:space="preserve">Purchasing power involves a lot more than cold hard cash, and the Resources skill </w:t>
-      </w:r>
-      <w:r>
-        <w:t xml:space="preserve">covers all of it. This skill’s main use is to purchase items, but it can also be used to acquire a loan, </w:t>
-      </w:r>
-      <w:r>
-        <w:t>bribe people, or do any number of financial activities.</w:t>
-      </w:r>
-      <w:r>
-        <w:t xml:space="preserve"> </w:t>
-      </w:r>
-    </w:p>
-    <w:p>
-      <w:pPr>
-        <w:pStyle w:val="Heading3"/>
-      </w:pPr>
-      <w:r>
-        <w:t>Shooting</w:t>
-      </w:r>
-    </w:p>
-    <w:p>
-      <w:r>
-        <w:t xml:space="preserve">Not everyone who commits violence likes to do it face to face. Whether you’re a dozen feet away with a throwing axe or three hundred feet away with a crossbow, Shooting is the skill to use </w:t>
-      </w:r>
-      <w:r>
-        <w:t>for bloodshed at a distance.</w:t>
-      </w:r>
-    </w:p>
-    <w:p>
-      <w:pPr>
-        <w:pStyle w:val="Heading3"/>
-      </w:pPr>
-      <w:r>
         <w:t>Sorcery</w:t>
       </w:r>
     </w:p>
@@ -8216,11 +8266,7 @@
         <w:t xml:space="preserve">Laws of reality? More like guidelines of reality. </w:t>
       </w:r>
       <w:r>
-        <w:t xml:space="preserve">The Sorcery skill is used to bring forth powerful, arcane magic that’s capable of causing any number </w:t>
-      </w:r>
-      <w:r>
-        <w:lastRenderedPageBreak/>
-        <w:t xml:space="preserve">of </w:t>
+        <w:t xml:space="preserve">The Sorcery skill is used to bring forth powerful, arcane magic that’s capable of causing any number of </w:t>
       </w:r>
       <w:r>
         <w:t>otherwise impossible effects, from wreathing your body in lightning to healing your allies’ injuries with a touch.</w:t>
@@ -8314,7 +8360,7 @@
       <w:r>
         <w:br w:type="page"/>
       </w:r>
-      <w:bookmarkStart w:id="11" w:name="_Toc94559328"/>
+      <w:bookmarkStart w:id="11" w:name="_Toc95076306"/>
       <w:r>
         <w:lastRenderedPageBreak/>
         <w:t>Talents</w:t>
@@ -8356,7 +8402,7 @@
       <w:pPr>
         <w:pStyle w:val="Heading2"/>
       </w:pPr>
-      <w:bookmarkStart w:id="12" w:name="_Toc94559329"/>
+      <w:bookmarkStart w:id="12" w:name="_Toc95076307"/>
       <w:r>
         <w:t>Character talents</w:t>
       </w:r>
@@ -8419,7 +8465,7 @@
       <w:pPr>
         <w:pStyle w:val="Heading2"/>
       </w:pPr>
-      <w:bookmarkStart w:id="13" w:name="_Toc94559330"/>
+      <w:bookmarkStart w:id="13" w:name="_Toc95076308"/>
       <w:r>
         <w:t>Skill talents</w:t>
       </w:r>
@@ -8619,7 +8665,7 @@
       <w:pPr>
         <w:pStyle w:val="Heading2"/>
       </w:pPr>
-      <w:bookmarkStart w:id="14" w:name="_Toc94559331"/>
+      <w:bookmarkStart w:id="14" w:name="_Toc95076309"/>
       <w:r>
         <w:t>Combat talents</w:t>
       </w:r>
@@ -8915,7 +8961,7 @@
       <w:pPr>
         <w:pStyle w:val="Heading2"/>
       </w:pPr>
-      <w:bookmarkStart w:id="15" w:name="_Toc94559332"/>
+      <w:bookmarkStart w:id="15" w:name="_Toc95076310"/>
       <w:r>
         <w:t>Special talents: Alchemy</w:t>
       </w:r>
@@ -8969,7 +9015,7 @@
       <w:pPr>
         <w:pStyle w:val="Heading2"/>
       </w:pPr>
-      <w:bookmarkStart w:id="16" w:name="_Toc94559333"/>
+      <w:bookmarkStart w:id="16" w:name="_Toc95076311"/>
       <w:r>
         <w:t>Special talents: Sorcery</w:t>
       </w:r>
@@ -9086,7 +9132,7 @@
       <w:pPr>
         <w:pStyle w:val="Heading1"/>
       </w:pPr>
-      <w:bookmarkStart w:id="17" w:name="_Toc94559334"/>
+      <w:bookmarkStart w:id="17" w:name="_Toc95076312"/>
       <w:r>
         <w:lastRenderedPageBreak/>
         <w:t>Character creation</w:t>
@@ -9192,7 +9238,7 @@
       <w:pPr>
         <w:pStyle w:val="Heading2"/>
       </w:pPr>
-      <w:bookmarkStart w:id="18" w:name="_Toc94559335"/>
+      <w:bookmarkStart w:id="18" w:name="_Toc95076313"/>
       <w:r>
         <w:t>Writing down traits</w:t>
       </w:r>
@@ -9287,7 +9333,7 @@
       <w:pPr>
         <w:pStyle w:val="Heading2"/>
       </w:pPr>
-      <w:bookmarkStart w:id="19" w:name="_Toc94559336"/>
+      <w:bookmarkStart w:id="19" w:name="_Toc95076314"/>
       <w:r>
         <w:t>Assigning skill levels</w:t>
       </w:r>
@@ -9337,7 +9383,7 @@
       <w:pPr>
         <w:pStyle w:val="Heading2"/>
       </w:pPr>
-      <w:bookmarkStart w:id="20" w:name="_Toc94559337"/>
+      <w:bookmarkStart w:id="20" w:name="_Toc95076315"/>
       <w:r>
         <w:t>Choos</w:t>
       </w:r>
@@ -9370,7 +9416,7 @@
       <w:pPr>
         <w:pStyle w:val="Heading2"/>
       </w:pPr>
-      <w:bookmarkStart w:id="21" w:name="_Toc94559338"/>
+      <w:bookmarkStart w:id="21" w:name="_Toc95076316"/>
       <w:r>
         <w:t xml:space="preserve">Calculating </w:t>
       </w:r>
@@ -9438,7 +9484,7 @@
       <w:pPr>
         <w:pStyle w:val="Heading2"/>
       </w:pPr>
-      <w:bookmarkStart w:id="22" w:name="_Toc94559339"/>
+      <w:bookmarkStart w:id="22" w:name="_Toc95076317"/>
       <w:r>
         <w:lastRenderedPageBreak/>
         <w:t>Acquiring gear</w:t>
@@ -9599,7 +9645,7 @@
       <w:pPr>
         <w:pStyle w:val="Heading2"/>
       </w:pPr>
-      <w:bookmarkStart w:id="23" w:name="_Toc94559340"/>
+      <w:bookmarkStart w:id="23" w:name="_Toc95076318"/>
       <w:r>
         <w:t>Naming them</w:t>
       </w:r>
@@ -9640,7 +9686,7 @@
       <w:pPr>
         <w:pStyle w:val="Heading1"/>
       </w:pPr>
-      <w:bookmarkStart w:id="24" w:name="_Toc94559341"/>
+      <w:bookmarkStart w:id="24" w:name="_Toc95076319"/>
       <w:r>
         <w:lastRenderedPageBreak/>
         <w:t>Damage and conditions</w:t>
@@ -9775,7 +9821,7 @@
       <w:pPr>
         <w:pStyle w:val="Heading2"/>
       </w:pPr>
-      <w:bookmarkStart w:id="25" w:name="_Toc94559342"/>
+      <w:bookmarkStart w:id="25" w:name="_Toc95076320"/>
       <w:r>
         <w:t>Types of conditions</w:t>
       </w:r>
@@ -10096,7 +10142,7 @@
       <w:pPr>
         <w:pStyle w:val="Heading2"/>
       </w:pPr>
-      <w:bookmarkStart w:id="26" w:name="_Toc94559343"/>
+      <w:bookmarkStart w:id="26" w:name="_Toc95076321"/>
       <w:r>
         <w:t>Taking damage</w:t>
       </w:r>
@@ -10592,7 +10638,7 @@
       <w:pPr>
         <w:pStyle w:val="Heading2"/>
       </w:pPr>
-      <w:bookmarkStart w:id="27" w:name="_Toc94559344"/>
+      <w:bookmarkStart w:id="27" w:name="_Toc95076322"/>
       <w:r>
         <w:t>Resilience</w:t>
       </w:r>
@@ -10700,7 +10746,7 @@
       <w:pPr>
         <w:pStyle w:val="Heading2"/>
       </w:pPr>
-      <w:bookmarkStart w:id="28" w:name="_Toc94559345"/>
+      <w:bookmarkStart w:id="28" w:name="_Toc95076323"/>
       <w:r>
         <w:t>Recovery</w:t>
       </w:r>
@@ -12002,7 +12048,7 @@
       <w:pPr>
         <w:pStyle w:val="Heading2"/>
       </w:pPr>
-      <w:bookmarkStart w:id="29" w:name="_Toc94559346"/>
+      <w:bookmarkStart w:id="29" w:name="_Toc95076324"/>
       <w:r>
         <w:t>First aid and medical care</w:t>
       </w:r>
@@ -12148,7 +12194,7 @@
       <w:pPr>
         <w:pStyle w:val="Heading2"/>
       </w:pPr>
-      <w:bookmarkStart w:id="30" w:name="_Toc94559347"/>
+      <w:bookmarkStart w:id="30" w:name="_Toc95076325"/>
       <w:r>
         <w:t>Special conditions</w:t>
       </w:r>
@@ -12199,7 +12245,7 @@
       <w:pPr>
         <w:pStyle w:val="Heading2"/>
       </w:pPr>
-      <w:bookmarkStart w:id="31" w:name="_Toc94559348"/>
+      <w:bookmarkStart w:id="31" w:name="_Toc95076326"/>
       <w:r>
         <w:t>Fatigue</w:t>
       </w:r>
@@ -12361,7 +12407,7 @@
       <w:pPr>
         <w:pStyle w:val="Heading2"/>
       </w:pPr>
-      <w:bookmarkStart w:id="32" w:name="_Toc94559349"/>
+      <w:bookmarkStart w:id="32" w:name="_Toc95076327"/>
       <w:r>
         <w:lastRenderedPageBreak/>
         <w:t>Desperation</w:t>
@@ -12427,7 +12473,7 @@
       <w:pPr>
         <w:pStyle w:val="Heading2"/>
       </w:pPr>
-      <w:bookmarkStart w:id="33" w:name="_Toc94559350"/>
+      <w:bookmarkStart w:id="33" w:name="_Toc95076328"/>
       <w:r>
         <w:t>What about insanity?</w:t>
       </w:r>
@@ -12469,7 +12515,7 @@
       <w:pPr>
         <w:pStyle w:val="Heading1"/>
       </w:pPr>
-      <w:bookmarkStart w:id="34" w:name="_Toc94559351"/>
+      <w:bookmarkStart w:id="34" w:name="_Toc95076329"/>
       <w:r>
         <w:lastRenderedPageBreak/>
         <w:t>Hits, weapons, and armor</w:t>
@@ -12583,7 +12629,7 @@
       <w:pPr>
         <w:pStyle w:val="Heading2"/>
       </w:pPr>
-      <w:bookmarkStart w:id="35" w:name="_Toc94559352"/>
+      <w:bookmarkStart w:id="35" w:name="_Toc95076330"/>
       <w:r>
         <w:t>Melee weapons</w:t>
       </w:r>
@@ -13247,7 +13293,7 @@
       <w:pPr>
         <w:pStyle w:val="Heading2"/>
       </w:pPr>
-      <w:bookmarkStart w:id="36" w:name="_Toc94559353"/>
+      <w:bookmarkStart w:id="36" w:name="_Toc95076331"/>
       <w:r>
         <w:t>Ranged weapons</w:t>
       </w:r>
@@ -13627,7 +13673,7 @@
       <w:pPr>
         <w:pStyle w:val="Heading2"/>
       </w:pPr>
-      <w:bookmarkStart w:id="37" w:name="_Toc94559354"/>
+      <w:bookmarkStart w:id="37" w:name="_Toc95076332"/>
       <w:r>
         <w:lastRenderedPageBreak/>
         <w:t>Armor</w:t>
@@ -13974,7 +14020,7 @@
       <w:pPr>
         <w:pStyle w:val="Heading2"/>
       </w:pPr>
-      <w:bookmarkStart w:id="38" w:name="_Toc94559355"/>
+      <w:bookmarkStart w:id="38" w:name="_Toc95076333"/>
       <w:r>
         <w:lastRenderedPageBreak/>
         <w:t>Mental</w:t>
@@ -14247,7 +14293,7 @@
       <w:pPr>
         <w:pStyle w:val="Heading1"/>
       </w:pPr>
-      <w:bookmarkStart w:id="39" w:name="_Toc94559356"/>
+      <w:bookmarkStart w:id="39" w:name="_Toc95076334"/>
       <w:r>
         <w:lastRenderedPageBreak/>
         <w:t>Gear</w:t>
@@ -14343,7 +14389,7 @@
       <w:pPr>
         <w:pStyle w:val="Heading2"/>
       </w:pPr>
-      <w:bookmarkStart w:id="40" w:name="_Toc94559357"/>
+      <w:bookmarkStart w:id="40" w:name="_Toc95076335"/>
       <w:r>
         <w:t>Making purchases</w:t>
       </w:r>
@@ -14885,7 +14931,7 @@
       <w:pPr>
         <w:pStyle w:val="Heading2"/>
       </w:pPr>
-      <w:bookmarkStart w:id="41" w:name="_Toc94559358"/>
+      <w:bookmarkStart w:id="41" w:name="_Toc95076336"/>
       <w:r>
         <w:t>Products and services</w:t>
       </w:r>
@@ -16145,7 +16191,7 @@
       <w:pPr>
         <w:pStyle w:val="Heading1"/>
       </w:pPr>
-      <w:bookmarkStart w:id="42" w:name="_Toc94559359"/>
+      <w:bookmarkStart w:id="42" w:name="_Toc95076337"/>
       <w:r>
         <w:lastRenderedPageBreak/>
         <w:t>Sorcery</w:t>
@@ -16161,7 +16207,7 @@
       <w:pPr>
         <w:pStyle w:val="Heading2"/>
       </w:pPr>
-      <w:bookmarkStart w:id="43" w:name="_Toc94559360"/>
+      <w:bookmarkStart w:id="43" w:name="_Toc95076338"/>
       <w:r>
         <w:t>Casting a spell</w:t>
       </w:r>
@@ -16205,7 +16251,7 @@
       <w:pPr>
         <w:pStyle w:val="Heading2"/>
       </w:pPr>
-      <w:bookmarkStart w:id="44" w:name="_Toc94559361"/>
+      <w:bookmarkStart w:id="44" w:name="_Toc95076339"/>
       <w:r>
         <w:t>Burn</w:t>
       </w:r>
@@ -16400,7 +16446,7 @@
       <w:pPr>
         <w:pStyle w:val="Heading2"/>
       </w:pPr>
-      <w:bookmarkStart w:id="45" w:name="_Toc94559362"/>
+      <w:bookmarkStart w:id="45" w:name="_Toc95076340"/>
       <w:r>
         <w:lastRenderedPageBreak/>
         <w:t>Minions</w:t>
@@ -16447,7 +16493,7 @@
       <w:pPr>
         <w:pStyle w:val="Heading2"/>
       </w:pPr>
-      <w:bookmarkStart w:id="46" w:name="_Toc94559363"/>
+      <w:bookmarkStart w:id="46" w:name="_Toc95076341"/>
       <w:r>
         <w:t>Slots</w:t>
       </w:r>
@@ -16487,7 +16533,7 @@
       <w:pPr>
         <w:pStyle w:val="Heading2"/>
       </w:pPr>
-      <w:bookmarkStart w:id="47" w:name="_Toc94559364"/>
+      <w:bookmarkStart w:id="47" w:name="_Toc95076342"/>
       <w:r>
         <w:t>Spellbooks</w:t>
       </w:r>
@@ -16517,7 +16563,7 @@
       <w:pPr>
         <w:pStyle w:val="Heading2"/>
       </w:pPr>
-      <w:bookmarkStart w:id="48" w:name="_Toc94559365"/>
+      <w:bookmarkStart w:id="48" w:name="_Toc95076343"/>
       <w:r>
         <w:lastRenderedPageBreak/>
         <w:t>Memorization</w:t>
@@ -16683,7 +16729,7 @@
       <w:pPr>
         <w:pStyle w:val="Heading2"/>
       </w:pPr>
-      <w:bookmarkStart w:id="49" w:name="_Toc94559366"/>
+      <w:bookmarkStart w:id="49" w:name="_Toc95076344"/>
       <w:r>
         <w:t>Spells (complexity 1)</w:t>
       </w:r>
@@ -17465,7 +17511,7 @@
       <w:pPr>
         <w:pStyle w:val="Heading2"/>
       </w:pPr>
-      <w:bookmarkStart w:id="50" w:name="_Toc94559367"/>
+      <w:bookmarkStart w:id="50" w:name="_Toc95076345"/>
       <w:r>
         <w:t>Spells (</w:t>
       </w:r>
@@ -17984,7 +18030,7 @@
       <w:pPr>
         <w:pStyle w:val="Heading2"/>
       </w:pPr>
-      <w:bookmarkStart w:id="51" w:name="_Toc94559368"/>
+      <w:bookmarkStart w:id="51" w:name="_Toc95076346"/>
       <w:r>
         <w:t>Ritual</w:t>
       </w:r>
@@ -18128,7 +18174,7 @@
       <w:pPr>
         <w:pStyle w:val="Heading1"/>
       </w:pPr>
-      <w:bookmarkStart w:id="52" w:name="_Toc94559369"/>
+      <w:bookmarkStart w:id="52" w:name="_Toc95076347"/>
       <w:r>
         <w:lastRenderedPageBreak/>
         <w:t>Running the game</w:t>
@@ -18190,7 +18236,7 @@
       <w:pPr>
         <w:pStyle w:val="Heading2"/>
       </w:pPr>
-      <w:bookmarkStart w:id="53" w:name="_Toc94559370"/>
+      <w:bookmarkStart w:id="53" w:name="_Toc95076348"/>
       <w:r>
         <w:t>Time and distance</w:t>
       </w:r>
@@ -18225,7 +18271,7 @@
       <w:pPr>
         <w:pStyle w:val="Heading2"/>
       </w:pPr>
-      <w:bookmarkStart w:id="54" w:name="_Toc94559371"/>
+      <w:bookmarkStart w:id="54" w:name="_Toc95076349"/>
       <w:r>
         <w:t>Light</w:t>
       </w:r>
@@ -18286,7 +18332,7 @@
       <w:pPr>
         <w:pStyle w:val="Heading2"/>
       </w:pPr>
-      <w:bookmarkStart w:id="55" w:name="_Toc94559372"/>
+      <w:bookmarkStart w:id="55" w:name="_Toc95076350"/>
       <w:r>
         <w:t>Adventuring on a schedule</w:t>
       </w:r>
@@ -18413,7 +18459,7 @@
       <w:pPr>
         <w:pStyle w:val="Heading2"/>
       </w:pPr>
-      <w:bookmarkStart w:id="56" w:name="_Toc94559373"/>
+      <w:bookmarkStart w:id="56" w:name="_Toc95076351"/>
       <w:r>
         <w:t>Minor rest phase</w:t>
       </w:r>
@@ -18511,7 +18557,7 @@
       <w:pPr>
         <w:pStyle w:val="Heading2"/>
       </w:pPr>
-      <w:bookmarkStart w:id="57" w:name="_Toc94559374"/>
+      <w:bookmarkStart w:id="57" w:name="_Toc95076352"/>
       <w:r>
         <w:t>Major rest phase</w:t>
       </w:r>
@@ -18717,7 +18763,7 @@
       <w:pPr>
         <w:pStyle w:val="Heading2"/>
       </w:pPr>
-      <w:bookmarkStart w:id="58" w:name="_Toc94559375"/>
+      <w:bookmarkStart w:id="58" w:name="_Toc95076353"/>
       <w:r>
         <w:t>Simple food and light</w:t>
       </w:r>
@@ -18789,7 +18835,7 @@
       <w:pPr>
         <w:pStyle w:val="Heading1"/>
       </w:pPr>
-      <w:bookmarkStart w:id="59" w:name="_Toc94559376"/>
+      <w:bookmarkStart w:id="59" w:name="_Toc95076354"/>
       <w:r>
         <w:lastRenderedPageBreak/>
         <w:t xml:space="preserve">End of </w:t>
@@ -18910,7 +18956,7 @@
       <w:pPr>
         <w:pStyle w:val="Heading1"/>
       </w:pPr>
-      <w:bookmarkStart w:id="60" w:name="_Toc94559377"/>
+      <w:bookmarkStart w:id="60" w:name="_Toc95076355"/>
       <w:r>
         <w:lastRenderedPageBreak/>
         <w:t>NPCs and monsters</w:t>
@@ -18946,7 +18992,7 @@
       <w:pPr>
         <w:pStyle w:val="Heading2"/>
       </w:pPr>
-      <w:bookmarkStart w:id="61" w:name="_Toc94559378"/>
+      <w:bookmarkStart w:id="61" w:name="_Toc95076356"/>
       <w:r>
         <w:t>Running NPCs</w:t>
       </w:r>
@@ -19747,7 +19793,7 @@
       <w:pPr>
         <w:pStyle w:val="Heading2"/>
       </w:pPr>
-      <w:bookmarkStart w:id="62" w:name="_Toc94559379"/>
+      <w:bookmarkStart w:id="62" w:name="_Toc95076357"/>
       <w:r>
         <w:t xml:space="preserve">Building </w:t>
       </w:r>
@@ -20008,7 +20054,7 @@
       <w:pPr>
         <w:pStyle w:val="Heading2"/>
       </w:pPr>
-      <w:bookmarkStart w:id="63" w:name="_Toc94559380"/>
+      <w:bookmarkStart w:id="63" w:name="_Toc95076358"/>
       <w:r>
         <w:t>Rogues</w:t>
       </w:r>
@@ -21361,7 +21407,7 @@
       <w:pPr>
         <w:pStyle w:val="Heading1"/>
       </w:pPr>
-      <w:bookmarkStart w:id="64" w:name="_Toc94559381"/>
+      <w:bookmarkStart w:id="64" w:name="_Toc95076359"/>
       <w:r>
         <w:lastRenderedPageBreak/>
         <w:t>Making the game your own</w:t>
@@ -21380,7 +21426,7 @@
       <w:pPr>
         <w:pStyle w:val="Heading2"/>
       </w:pPr>
-      <w:bookmarkStart w:id="65" w:name="_Toc94559382"/>
+      <w:bookmarkStart w:id="65" w:name="_Toc95076360"/>
       <w:r>
         <w:t>Representing Sorcery and supernatural abilities</w:t>
       </w:r>

</xml_diff>

<commit_message>
Removed Stonefist and buffed Oakfist.
</commit_message>
<xml_diff>
--- a/Ikaros.docx
+++ b/Ikaros.docx
@@ -393,7 +393,7 @@
           <w:szCs w:val="22"/>
         </w:rPr>
       </w:pPr>
-      <w:hyperlink w:anchor="_Toc96340298" w:history="1">
+      <w:hyperlink w:anchor="_Toc96865581" w:history="1">
         <w:r>
           <w:rPr>
             <w:rStyle w:val="Hyperlink"/>
@@ -437,7 +437,7 @@
             <w:noProof/>
             <w:webHidden/>
           </w:rPr>
-          <w:instrText xml:space="preserve"> PAGEREF _Toc96340298 \h </w:instrText>
+          <w:instrText xml:space="preserve"> PAGEREF _Toc96865581 \h </w:instrText>
         </w:r>
         <w:r>
           <w:rPr>
@@ -478,7 +478,7 @@
           <w:szCs w:val="22"/>
         </w:rPr>
       </w:pPr>
-      <w:hyperlink w:anchor="_Toc96340299" w:history="1">
+      <w:hyperlink w:anchor="_Toc96865582" w:history="1">
         <w:r>
           <w:rPr>
             <w:rStyle w:val="Hyperlink"/>
@@ -505,7 +505,7 @@
             <w:noProof/>
             <w:webHidden/>
           </w:rPr>
-          <w:instrText xml:space="preserve"> PAGEREF _Toc96340299 \h </w:instrText>
+          <w:instrText xml:space="preserve"> PAGEREF _Toc96865582 \h </w:instrText>
         </w:r>
         <w:r>
           <w:rPr>
@@ -546,7 +546,7 @@
           <w:szCs w:val="22"/>
         </w:rPr>
       </w:pPr>
-      <w:hyperlink w:anchor="_Toc96340300" w:history="1">
+      <w:hyperlink w:anchor="_Toc96865583" w:history="1">
         <w:r>
           <w:rPr>
             <w:rStyle w:val="Hyperlink"/>
@@ -573,7 +573,7 @@
             <w:noProof/>
             <w:webHidden/>
           </w:rPr>
-          <w:instrText xml:space="preserve"> PAGEREF _Toc96340300 \h </w:instrText>
+          <w:instrText xml:space="preserve"> PAGEREF _Toc96865583 \h </w:instrText>
         </w:r>
         <w:r>
           <w:rPr>
@@ -614,7 +614,7 @@
           <w:szCs w:val="22"/>
         </w:rPr>
       </w:pPr>
-      <w:hyperlink w:anchor="_Toc96340301" w:history="1">
+      <w:hyperlink w:anchor="_Toc96865584" w:history="1">
         <w:r>
           <w:rPr>
             <w:rStyle w:val="Hyperlink"/>
@@ -641,7 +641,7 @@
             <w:noProof/>
             <w:webHidden/>
           </w:rPr>
-          <w:instrText xml:space="preserve"> PAGEREF _Toc96340301 \h </w:instrText>
+          <w:instrText xml:space="preserve"> PAGEREF _Toc96865584 \h </w:instrText>
         </w:r>
         <w:r>
           <w:rPr>
@@ -687,7 +687,7 @@
           <w:szCs w:val="22"/>
         </w:rPr>
       </w:pPr>
-      <w:hyperlink w:anchor="_Toc96340302" w:history="1">
+      <w:hyperlink w:anchor="_Toc96865585" w:history="1">
         <w:r>
           <w:rPr>
             <w:rStyle w:val="Hyperlink"/>
@@ -731,7 +731,7 @@
             <w:noProof/>
             <w:webHidden/>
           </w:rPr>
-          <w:instrText xml:space="preserve"> PAGEREF _Toc96340302 \h </w:instrText>
+          <w:instrText xml:space="preserve"> PAGEREF _Toc96865585 \h </w:instrText>
         </w:r>
         <w:r>
           <w:rPr>
@@ -772,7 +772,7 @@
           <w:szCs w:val="22"/>
         </w:rPr>
       </w:pPr>
-      <w:hyperlink w:anchor="_Toc96340303" w:history="1">
+      <w:hyperlink w:anchor="_Toc96865586" w:history="1">
         <w:r>
           <w:rPr>
             <w:rStyle w:val="Hyperlink"/>
@@ -799,7 +799,7 @@
             <w:noProof/>
             <w:webHidden/>
           </w:rPr>
-          <w:instrText xml:space="preserve"> PAGEREF _Toc96340303 \h </w:instrText>
+          <w:instrText xml:space="preserve"> PAGEREF _Toc96865586 \h </w:instrText>
         </w:r>
         <w:r>
           <w:rPr>
@@ -840,7 +840,7 @@
           <w:szCs w:val="22"/>
         </w:rPr>
       </w:pPr>
-      <w:hyperlink w:anchor="_Toc96340304" w:history="1">
+      <w:hyperlink w:anchor="_Toc96865587" w:history="1">
         <w:r>
           <w:rPr>
             <w:rStyle w:val="Hyperlink"/>
@@ -867,7 +867,7 @@
             <w:noProof/>
             <w:webHidden/>
           </w:rPr>
-          <w:instrText xml:space="preserve"> PAGEREF _Toc96340304 \h </w:instrText>
+          <w:instrText xml:space="preserve"> PAGEREF _Toc96865587 \h </w:instrText>
         </w:r>
         <w:r>
           <w:rPr>
@@ -908,7 +908,7 @@
           <w:szCs w:val="22"/>
         </w:rPr>
       </w:pPr>
-      <w:hyperlink w:anchor="_Toc96340305" w:history="1">
+      <w:hyperlink w:anchor="_Toc96865588" w:history="1">
         <w:r>
           <w:rPr>
             <w:rStyle w:val="Hyperlink"/>
@@ -935,7 +935,7 @@
             <w:noProof/>
             <w:webHidden/>
           </w:rPr>
-          <w:instrText xml:space="preserve"> PAGEREF _Toc96340305 \h </w:instrText>
+          <w:instrText xml:space="preserve"> PAGEREF _Toc96865588 \h </w:instrText>
         </w:r>
         <w:r>
           <w:rPr>
@@ -981,7 +981,7 @@
           <w:szCs w:val="22"/>
         </w:rPr>
       </w:pPr>
-      <w:hyperlink w:anchor="_Toc96340306" w:history="1">
+      <w:hyperlink w:anchor="_Toc96865589" w:history="1">
         <w:r>
           <w:rPr>
             <w:rStyle w:val="Hyperlink"/>
@@ -1025,7 +1025,7 @@
             <w:noProof/>
             <w:webHidden/>
           </w:rPr>
-          <w:instrText xml:space="preserve"> PAGEREF _Toc96340306 \h </w:instrText>
+          <w:instrText xml:space="preserve"> PAGEREF _Toc96865589 \h </w:instrText>
         </w:r>
         <w:r>
           <w:rPr>
@@ -1066,7 +1066,7 @@
           <w:szCs w:val="22"/>
         </w:rPr>
       </w:pPr>
-      <w:hyperlink w:anchor="_Toc96340307" w:history="1">
+      <w:hyperlink w:anchor="_Toc96865590" w:history="1">
         <w:r>
           <w:rPr>
             <w:rStyle w:val="Hyperlink"/>
@@ -1093,7 +1093,7 @@
             <w:noProof/>
             <w:webHidden/>
           </w:rPr>
-          <w:instrText xml:space="preserve"> PAGEREF _Toc96340307 \h </w:instrText>
+          <w:instrText xml:space="preserve"> PAGEREF _Toc96865590 \h </w:instrText>
         </w:r>
         <w:r>
           <w:rPr>
@@ -1134,7 +1134,7 @@
           <w:szCs w:val="22"/>
         </w:rPr>
       </w:pPr>
-      <w:hyperlink w:anchor="_Toc96340308" w:history="1">
+      <w:hyperlink w:anchor="_Toc96865591" w:history="1">
         <w:r>
           <w:rPr>
             <w:rStyle w:val="Hyperlink"/>
@@ -1161,7 +1161,7 @@
             <w:noProof/>
             <w:webHidden/>
           </w:rPr>
-          <w:instrText xml:space="preserve"> PAGEREF _Toc96340308 \h </w:instrText>
+          <w:instrText xml:space="preserve"> PAGEREF _Toc96865591 \h </w:instrText>
         </w:r>
         <w:r>
           <w:rPr>
@@ -1207,7 +1207,7 @@
           <w:szCs w:val="22"/>
         </w:rPr>
       </w:pPr>
-      <w:hyperlink w:anchor="_Toc96340309" w:history="1">
+      <w:hyperlink w:anchor="_Toc96865592" w:history="1">
         <w:r>
           <w:rPr>
             <w:rStyle w:val="Hyperlink"/>
@@ -1251,7 +1251,7 @@
             <w:noProof/>
             <w:webHidden/>
           </w:rPr>
-          <w:instrText xml:space="preserve"> PAGEREF _Toc96340309 \h </w:instrText>
+          <w:instrText xml:space="preserve"> PAGEREF _Toc96865592 \h </w:instrText>
         </w:r>
         <w:r>
           <w:rPr>
@@ -1292,7 +1292,7 @@
           <w:szCs w:val="22"/>
         </w:rPr>
       </w:pPr>
-      <w:hyperlink w:anchor="_Toc96340310" w:history="1">
+      <w:hyperlink w:anchor="_Toc96865593" w:history="1">
         <w:r>
           <w:rPr>
             <w:rStyle w:val="Hyperlink"/>
@@ -1319,7 +1319,7 @@
             <w:noProof/>
             <w:webHidden/>
           </w:rPr>
-          <w:instrText xml:space="preserve"> PAGEREF _Toc96340310 \h </w:instrText>
+          <w:instrText xml:space="preserve"> PAGEREF _Toc96865593 \h </w:instrText>
         </w:r>
         <w:r>
           <w:rPr>
@@ -1360,7 +1360,7 @@
           <w:szCs w:val="22"/>
         </w:rPr>
       </w:pPr>
-      <w:hyperlink w:anchor="_Toc96340311" w:history="1">
+      <w:hyperlink w:anchor="_Toc96865594" w:history="1">
         <w:r>
           <w:rPr>
             <w:rStyle w:val="Hyperlink"/>
@@ -1387,7 +1387,7 @@
             <w:noProof/>
             <w:webHidden/>
           </w:rPr>
-          <w:instrText xml:space="preserve"> PAGEREF _Toc96340311 \h </w:instrText>
+          <w:instrText xml:space="preserve"> PAGEREF _Toc96865594 \h </w:instrText>
         </w:r>
         <w:r>
           <w:rPr>
@@ -1428,7 +1428,7 @@
           <w:szCs w:val="22"/>
         </w:rPr>
       </w:pPr>
-      <w:hyperlink w:anchor="_Toc96340312" w:history="1">
+      <w:hyperlink w:anchor="_Toc96865595" w:history="1">
         <w:r>
           <w:rPr>
             <w:rStyle w:val="Hyperlink"/>
@@ -1455,7 +1455,7 @@
             <w:noProof/>
             <w:webHidden/>
           </w:rPr>
-          <w:instrText xml:space="preserve"> PAGEREF _Toc96340312 \h </w:instrText>
+          <w:instrText xml:space="preserve"> PAGEREF _Toc96865595 \h </w:instrText>
         </w:r>
         <w:r>
           <w:rPr>
@@ -1496,7 +1496,7 @@
           <w:szCs w:val="22"/>
         </w:rPr>
       </w:pPr>
-      <w:hyperlink w:anchor="_Toc96340313" w:history="1">
+      <w:hyperlink w:anchor="_Toc96865596" w:history="1">
         <w:r>
           <w:rPr>
             <w:rStyle w:val="Hyperlink"/>
@@ -1523,7 +1523,7 @@
             <w:noProof/>
             <w:webHidden/>
           </w:rPr>
-          <w:instrText xml:space="preserve"> PAGEREF _Toc96340313 \h </w:instrText>
+          <w:instrText xml:space="preserve"> PAGEREF _Toc96865596 \h </w:instrText>
         </w:r>
         <w:r>
           <w:rPr>
@@ -1564,7 +1564,7 @@
           <w:szCs w:val="22"/>
         </w:rPr>
       </w:pPr>
-      <w:hyperlink w:anchor="_Toc96340314" w:history="1">
+      <w:hyperlink w:anchor="_Toc96865597" w:history="1">
         <w:r>
           <w:rPr>
             <w:rStyle w:val="Hyperlink"/>
@@ -1591,7 +1591,7 @@
             <w:noProof/>
             <w:webHidden/>
           </w:rPr>
-          <w:instrText xml:space="preserve"> PAGEREF _Toc96340314 \h </w:instrText>
+          <w:instrText xml:space="preserve"> PAGEREF _Toc96865597 \h </w:instrText>
         </w:r>
         <w:r>
           <w:rPr>
@@ -1637,7 +1637,7 @@
           <w:szCs w:val="22"/>
         </w:rPr>
       </w:pPr>
-      <w:hyperlink w:anchor="_Toc96340315" w:history="1">
+      <w:hyperlink w:anchor="_Toc96865598" w:history="1">
         <w:r>
           <w:rPr>
             <w:rStyle w:val="Hyperlink"/>
@@ -1681,7 +1681,7 @@
             <w:noProof/>
             <w:webHidden/>
           </w:rPr>
-          <w:instrText xml:space="preserve"> PAGEREF _Toc96340315 \h </w:instrText>
+          <w:instrText xml:space="preserve"> PAGEREF _Toc96865598 \h </w:instrText>
         </w:r>
         <w:r>
           <w:rPr>
@@ -1722,7 +1722,7 @@
           <w:szCs w:val="22"/>
         </w:rPr>
       </w:pPr>
-      <w:hyperlink w:anchor="_Toc96340316" w:history="1">
+      <w:hyperlink w:anchor="_Toc96865599" w:history="1">
         <w:r>
           <w:rPr>
             <w:rStyle w:val="Hyperlink"/>
@@ -1749,7 +1749,7 @@
             <w:noProof/>
             <w:webHidden/>
           </w:rPr>
-          <w:instrText xml:space="preserve"> PAGEREF _Toc96340316 \h </w:instrText>
+          <w:instrText xml:space="preserve"> PAGEREF _Toc96865599 \h </w:instrText>
         </w:r>
         <w:r>
           <w:rPr>
@@ -1790,7 +1790,7 @@
           <w:szCs w:val="22"/>
         </w:rPr>
       </w:pPr>
-      <w:hyperlink w:anchor="_Toc96340317" w:history="1">
+      <w:hyperlink w:anchor="_Toc96865600" w:history="1">
         <w:r>
           <w:rPr>
             <w:rStyle w:val="Hyperlink"/>
@@ -1817,7 +1817,7 @@
             <w:noProof/>
             <w:webHidden/>
           </w:rPr>
-          <w:instrText xml:space="preserve"> PAGEREF _Toc96340317 \h </w:instrText>
+          <w:instrText xml:space="preserve"> PAGEREF _Toc96865600 \h </w:instrText>
         </w:r>
         <w:r>
           <w:rPr>
@@ -1858,7 +1858,7 @@
           <w:szCs w:val="22"/>
         </w:rPr>
       </w:pPr>
-      <w:hyperlink w:anchor="_Toc96340318" w:history="1">
+      <w:hyperlink w:anchor="_Toc96865601" w:history="1">
         <w:r>
           <w:rPr>
             <w:rStyle w:val="Hyperlink"/>
@@ -1885,7 +1885,7 @@
             <w:noProof/>
             <w:webHidden/>
           </w:rPr>
-          <w:instrText xml:space="preserve"> PAGEREF _Toc96340318 \h </w:instrText>
+          <w:instrText xml:space="preserve"> PAGEREF _Toc96865601 \h </w:instrText>
         </w:r>
         <w:r>
           <w:rPr>
@@ -1926,7 +1926,7 @@
           <w:szCs w:val="22"/>
         </w:rPr>
       </w:pPr>
-      <w:hyperlink w:anchor="_Toc96340319" w:history="1">
+      <w:hyperlink w:anchor="_Toc96865602" w:history="1">
         <w:r>
           <w:rPr>
             <w:rStyle w:val="Hyperlink"/>
@@ -1953,7 +1953,7 @@
             <w:noProof/>
             <w:webHidden/>
           </w:rPr>
-          <w:instrText xml:space="preserve"> PAGEREF _Toc96340319 \h </w:instrText>
+          <w:instrText xml:space="preserve"> PAGEREF _Toc96865602 \h </w:instrText>
         </w:r>
         <w:r>
           <w:rPr>
@@ -1994,7 +1994,7 @@
           <w:szCs w:val="22"/>
         </w:rPr>
       </w:pPr>
-      <w:hyperlink w:anchor="_Toc96340320" w:history="1">
+      <w:hyperlink w:anchor="_Toc96865603" w:history="1">
         <w:r>
           <w:rPr>
             <w:rStyle w:val="Hyperlink"/>
@@ -2021,7 +2021,7 @@
             <w:noProof/>
             <w:webHidden/>
           </w:rPr>
-          <w:instrText xml:space="preserve"> PAGEREF _Toc96340320 \h </w:instrText>
+          <w:instrText xml:space="preserve"> PAGEREF _Toc96865603 \h </w:instrText>
         </w:r>
         <w:r>
           <w:rPr>
@@ -2062,7 +2062,7 @@
           <w:szCs w:val="22"/>
         </w:rPr>
       </w:pPr>
-      <w:hyperlink w:anchor="_Toc96340321" w:history="1">
+      <w:hyperlink w:anchor="_Toc96865604" w:history="1">
         <w:r>
           <w:rPr>
             <w:rStyle w:val="Hyperlink"/>
@@ -2089,7 +2089,7 @@
             <w:noProof/>
             <w:webHidden/>
           </w:rPr>
-          <w:instrText xml:space="preserve"> PAGEREF _Toc96340321 \h </w:instrText>
+          <w:instrText xml:space="preserve"> PAGEREF _Toc96865604 \h </w:instrText>
         </w:r>
         <w:r>
           <w:rPr>
@@ -2135,7 +2135,7 @@
           <w:szCs w:val="22"/>
         </w:rPr>
       </w:pPr>
-      <w:hyperlink w:anchor="_Toc96340322" w:history="1">
+      <w:hyperlink w:anchor="_Toc96865605" w:history="1">
         <w:r>
           <w:rPr>
             <w:rStyle w:val="Hyperlink"/>
@@ -2179,7 +2179,7 @@
             <w:noProof/>
             <w:webHidden/>
           </w:rPr>
-          <w:instrText xml:space="preserve"> PAGEREF _Toc96340322 \h </w:instrText>
+          <w:instrText xml:space="preserve"> PAGEREF _Toc96865605 \h </w:instrText>
         </w:r>
         <w:r>
           <w:rPr>
@@ -2220,7 +2220,7 @@
           <w:szCs w:val="22"/>
         </w:rPr>
       </w:pPr>
-      <w:hyperlink w:anchor="_Toc96340323" w:history="1">
+      <w:hyperlink w:anchor="_Toc96865606" w:history="1">
         <w:r>
           <w:rPr>
             <w:rStyle w:val="Hyperlink"/>
@@ -2247,7 +2247,7 @@
             <w:noProof/>
             <w:webHidden/>
           </w:rPr>
-          <w:instrText xml:space="preserve"> PAGEREF _Toc96340323 \h </w:instrText>
+          <w:instrText xml:space="preserve"> PAGEREF _Toc96865606 \h </w:instrText>
         </w:r>
         <w:r>
           <w:rPr>
@@ -2288,7 +2288,7 @@
           <w:szCs w:val="22"/>
         </w:rPr>
       </w:pPr>
-      <w:hyperlink w:anchor="_Toc96340324" w:history="1">
+      <w:hyperlink w:anchor="_Toc96865607" w:history="1">
         <w:r>
           <w:rPr>
             <w:rStyle w:val="Hyperlink"/>
@@ -2315,7 +2315,7 @@
             <w:noProof/>
             <w:webHidden/>
           </w:rPr>
-          <w:instrText xml:space="preserve"> PAGEREF _Toc96340324 \h </w:instrText>
+          <w:instrText xml:space="preserve"> PAGEREF _Toc96865607 \h </w:instrText>
         </w:r>
         <w:r>
           <w:rPr>
@@ -2356,7 +2356,7 @@
           <w:szCs w:val="22"/>
         </w:rPr>
       </w:pPr>
-      <w:hyperlink w:anchor="_Toc96340325" w:history="1">
+      <w:hyperlink w:anchor="_Toc96865608" w:history="1">
         <w:r>
           <w:rPr>
             <w:rStyle w:val="Hyperlink"/>
@@ -2383,7 +2383,7 @@
             <w:noProof/>
             <w:webHidden/>
           </w:rPr>
-          <w:instrText xml:space="preserve"> PAGEREF _Toc96340325 \h </w:instrText>
+          <w:instrText xml:space="preserve"> PAGEREF _Toc96865608 \h </w:instrText>
         </w:r>
         <w:r>
           <w:rPr>
@@ -2424,7 +2424,7 @@
           <w:szCs w:val="22"/>
         </w:rPr>
       </w:pPr>
-      <w:hyperlink w:anchor="_Toc96340326" w:history="1">
+      <w:hyperlink w:anchor="_Toc96865609" w:history="1">
         <w:r>
           <w:rPr>
             <w:rStyle w:val="Hyperlink"/>
@@ -2451,7 +2451,7 @@
             <w:noProof/>
             <w:webHidden/>
           </w:rPr>
-          <w:instrText xml:space="preserve"> PAGEREF _Toc96340326 \h </w:instrText>
+          <w:instrText xml:space="preserve"> PAGEREF _Toc96865609 \h </w:instrText>
         </w:r>
         <w:r>
           <w:rPr>
@@ -2492,7 +2492,7 @@
           <w:szCs w:val="22"/>
         </w:rPr>
       </w:pPr>
-      <w:hyperlink w:anchor="_Toc96340327" w:history="1">
+      <w:hyperlink w:anchor="_Toc96865610" w:history="1">
         <w:r>
           <w:rPr>
             <w:rStyle w:val="Hyperlink"/>
@@ -2519,7 +2519,7 @@
             <w:noProof/>
             <w:webHidden/>
           </w:rPr>
-          <w:instrText xml:space="preserve"> PAGEREF _Toc96340327 \h </w:instrText>
+          <w:instrText xml:space="preserve"> PAGEREF _Toc96865610 \h </w:instrText>
         </w:r>
         <w:r>
           <w:rPr>
@@ -2560,7 +2560,7 @@
           <w:szCs w:val="22"/>
         </w:rPr>
       </w:pPr>
-      <w:hyperlink w:anchor="_Toc96340328" w:history="1">
+      <w:hyperlink w:anchor="_Toc96865611" w:history="1">
         <w:r>
           <w:rPr>
             <w:rStyle w:val="Hyperlink"/>
@@ -2587,7 +2587,7 @@
             <w:noProof/>
             <w:webHidden/>
           </w:rPr>
-          <w:instrText xml:space="preserve"> PAGEREF _Toc96340328 \h </w:instrText>
+          <w:instrText xml:space="preserve"> PAGEREF _Toc96865611 \h </w:instrText>
         </w:r>
         <w:r>
           <w:rPr>
@@ -2628,7 +2628,7 @@
           <w:szCs w:val="22"/>
         </w:rPr>
       </w:pPr>
-      <w:hyperlink w:anchor="_Toc96340329" w:history="1">
+      <w:hyperlink w:anchor="_Toc96865612" w:history="1">
         <w:r>
           <w:rPr>
             <w:rStyle w:val="Hyperlink"/>
@@ -2655,7 +2655,7 @@
             <w:noProof/>
             <w:webHidden/>
           </w:rPr>
-          <w:instrText xml:space="preserve"> PAGEREF _Toc96340329 \h </w:instrText>
+          <w:instrText xml:space="preserve"> PAGEREF _Toc96865612 \h </w:instrText>
         </w:r>
         <w:r>
           <w:rPr>
@@ -2696,7 +2696,7 @@
           <w:szCs w:val="22"/>
         </w:rPr>
       </w:pPr>
-      <w:hyperlink w:anchor="_Toc96340330" w:history="1">
+      <w:hyperlink w:anchor="_Toc96865613" w:history="1">
         <w:r>
           <w:rPr>
             <w:rStyle w:val="Hyperlink"/>
@@ -2723,7 +2723,7 @@
             <w:noProof/>
             <w:webHidden/>
           </w:rPr>
-          <w:instrText xml:space="preserve"> PAGEREF _Toc96340330 \h </w:instrText>
+          <w:instrText xml:space="preserve"> PAGEREF _Toc96865613 \h </w:instrText>
         </w:r>
         <w:r>
           <w:rPr>
@@ -2764,7 +2764,7 @@
           <w:szCs w:val="22"/>
         </w:rPr>
       </w:pPr>
-      <w:hyperlink w:anchor="_Toc96340331" w:history="1">
+      <w:hyperlink w:anchor="_Toc96865614" w:history="1">
         <w:r>
           <w:rPr>
             <w:rStyle w:val="Hyperlink"/>
@@ -2791,7 +2791,7 @@
             <w:noProof/>
             <w:webHidden/>
           </w:rPr>
-          <w:instrText xml:space="preserve"> PAGEREF _Toc96340331 \h </w:instrText>
+          <w:instrText xml:space="preserve"> PAGEREF _Toc96865614 \h </w:instrText>
         </w:r>
         <w:r>
           <w:rPr>
@@ -2837,7 +2837,7 @@
           <w:szCs w:val="22"/>
         </w:rPr>
       </w:pPr>
-      <w:hyperlink w:anchor="_Toc96340332" w:history="1">
+      <w:hyperlink w:anchor="_Toc96865615" w:history="1">
         <w:r>
           <w:rPr>
             <w:rStyle w:val="Hyperlink"/>
@@ -2881,7 +2881,7 @@
             <w:noProof/>
             <w:webHidden/>
           </w:rPr>
-          <w:instrText xml:space="preserve"> PAGEREF _Toc96340332 \h </w:instrText>
+          <w:instrText xml:space="preserve"> PAGEREF _Toc96865615 \h </w:instrText>
         </w:r>
         <w:r>
           <w:rPr>
@@ -2922,7 +2922,7 @@
           <w:szCs w:val="22"/>
         </w:rPr>
       </w:pPr>
-      <w:hyperlink w:anchor="_Toc96340333" w:history="1">
+      <w:hyperlink w:anchor="_Toc96865616" w:history="1">
         <w:r>
           <w:rPr>
             <w:rStyle w:val="Hyperlink"/>
@@ -2949,7 +2949,7 @@
             <w:noProof/>
             <w:webHidden/>
           </w:rPr>
-          <w:instrText xml:space="preserve"> PAGEREF _Toc96340333 \h </w:instrText>
+          <w:instrText xml:space="preserve"> PAGEREF _Toc96865616 \h </w:instrText>
         </w:r>
         <w:r>
           <w:rPr>
@@ -2990,7 +2990,7 @@
           <w:szCs w:val="22"/>
         </w:rPr>
       </w:pPr>
-      <w:hyperlink w:anchor="_Toc96340334" w:history="1">
+      <w:hyperlink w:anchor="_Toc96865617" w:history="1">
         <w:r>
           <w:rPr>
             <w:rStyle w:val="Hyperlink"/>
@@ -3017,7 +3017,7 @@
             <w:noProof/>
             <w:webHidden/>
           </w:rPr>
-          <w:instrText xml:space="preserve"> PAGEREF _Toc96340334 \h </w:instrText>
+          <w:instrText xml:space="preserve"> PAGEREF _Toc96865617 \h </w:instrText>
         </w:r>
         <w:r>
           <w:rPr>
@@ -3058,7 +3058,7 @@
           <w:szCs w:val="22"/>
         </w:rPr>
       </w:pPr>
-      <w:hyperlink w:anchor="_Toc96340335" w:history="1">
+      <w:hyperlink w:anchor="_Toc96865618" w:history="1">
         <w:r>
           <w:rPr>
             <w:rStyle w:val="Hyperlink"/>
@@ -3085,7 +3085,7 @@
             <w:noProof/>
             <w:webHidden/>
           </w:rPr>
-          <w:instrText xml:space="preserve"> PAGEREF _Toc96340335 \h </w:instrText>
+          <w:instrText xml:space="preserve"> PAGEREF _Toc96865618 \h </w:instrText>
         </w:r>
         <w:r>
           <w:rPr>
@@ -3126,7 +3126,7 @@
           <w:szCs w:val="22"/>
         </w:rPr>
       </w:pPr>
-      <w:hyperlink w:anchor="_Toc96340336" w:history="1">
+      <w:hyperlink w:anchor="_Toc96865619" w:history="1">
         <w:r>
           <w:rPr>
             <w:rStyle w:val="Hyperlink"/>
@@ -3153,7 +3153,7 @@
             <w:noProof/>
             <w:webHidden/>
           </w:rPr>
-          <w:instrText xml:space="preserve"> PAGEREF _Toc96340336 \h </w:instrText>
+          <w:instrText xml:space="preserve"> PAGEREF _Toc96865619 \h </w:instrText>
         </w:r>
         <w:r>
           <w:rPr>
@@ -3199,7 +3199,7 @@
           <w:szCs w:val="22"/>
         </w:rPr>
       </w:pPr>
-      <w:hyperlink w:anchor="_Toc96340337" w:history="1">
+      <w:hyperlink w:anchor="_Toc96865620" w:history="1">
         <w:r>
           <w:rPr>
             <w:rStyle w:val="Hyperlink"/>
@@ -3243,7 +3243,7 @@
             <w:noProof/>
             <w:webHidden/>
           </w:rPr>
-          <w:instrText xml:space="preserve"> PAGEREF _Toc96340337 \h </w:instrText>
+          <w:instrText xml:space="preserve"> PAGEREF _Toc96865620 \h </w:instrText>
         </w:r>
         <w:r>
           <w:rPr>
@@ -3284,7 +3284,7 @@
           <w:szCs w:val="22"/>
         </w:rPr>
       </w:pPr>
-      <w:hyperlink w:anchor="_Toc96340338" w:history="1">
+      <w:hyperlink w:anchor="_Toc96865621" w:history="1">
         <w:r>
           <w:rPr>
             <w:rStyle w:val="Hyperlink"/>
@@ -3311,7 +3311,7 @@
             <w:noProof/>
             <w:webHidden/>
           </w:rPr>
-          <w:instrText xml:space="preserve"> PAGEREF _Toc96340338 \h </w:instrText>
+          <w:instrText xml:space="preserve"> PAGEREF _Toc96865621 \h </w:instrText>
         </w:r>
         <w:r>
           <w:rPr>
@@ -3352,7 +3352,7 @@
           <w:szCs w:val="22"/>
         </w:rPr>
       </w:pPr>
-      <w:hyperlink w:anchor="_Toc96340339" w:history="1">
+      <w:hyperlink w:anchor="_Toc96865622" w:history="1">
         <w:r>
           <w:rPr>
             <w:rStyle w:val="Hyperlink"/>
@@ -3379,7 +3379,7 @@
             <w:noProof/>
             <w:webHidden/>
           </w:rPr>
-          <w:instrText xml:space="preserve"> PAGEREF _Toc96340339 \h </w:instrText>
+          <w:instrText xml:space="preserve"> PAGEREF _Toc96865622 \h </w:instrText>
         </w:r>
         <w:r>
           <w:rPr>
@@ -3425,7 +3425,7 @@
           <w:szCs w:val="22"/>
         </w:rPr>
       </w:pPr>
-      <w:hyperlink w:anchor="_Toc96340340" w:history="1">
+      <w:hyperlink w:anchor="_Toc96865623" w:history="1">
         <w:r>
           <w:rPr>
             <w:rStyle w:val="Hyperlink"/>
@@ -3469,7 +3469,7 @@
             <w:noProof/>
             <w:webHidden/>
           </w:rPr>
-          <w:instrText xml:space="preserve"> PAGEREF _Toc96340340 \h </w:instrText>
+          <w:instrText xml:space="preserve"> PAGEREF _Toc96865623 \h </w:instrText>
         </w:r>
         <w:r>
           <w:rPr>
@@ -3510,7 +3510,7 @@
           <w:szCs w:val="22"/>
         </w:rPr>
       </w:pPr>
-      <w:hyperlink w:anchor="_Toc96340341" w:history="1">
+      <w:hyperlink w:anchor="_Toc96865624" w:history="1">
         <w:r>
           <w:rPr>
             <w:rStyle w:val="Hyperlink"/>
@@ -3537,7 +3537,7 @@
             <w:noProof/>
             <w:webHidden/>
           </w:rPr>
-          <w:instrText xml:space="preserve"> PAGEREF _Toc96340341 \h </w:instrText>
+          <w:instrText xml:space="preserve"> PAGEREF _Toc96865624 \h </w:instrText>
         </w:r>
         <w:r>
           <w:rPr>
@@ -3578,7 +3578,7 @@
           <w:szCs w:val="22"/>
         </w:rPr>
       </w:pPr>
-      <w:hyperlink w:anchor="_Toc96340342" w:history="1">
+      <w:hyperlink w:anchor="_Toc96865625" w:history="1">
         <w:r>
           <w:rPr>
             <w:rStyle w:val="Hyperlink"/>
@@ -3605,7 +3605,7 @@
             <w:noProof/>
             <w:webHidden/>
           </w:rPr>
-          <w:instrText xml:space="preserve"> PAGEREF _Toc96340342 \h </w:instrText>
+          <w:instrText xml:space="preserve"> PAGEREF _Toc96865625 \h </w:instrText>
         </w:r>
         <w:r>
           <w:rPr>
@@ -3646,7 +3646,7 @@
           <w:szCs w:val="22"/>
         </w:rPr>
       </w:pPr>
-      <w:hyperlink w:anchor="_Toc96340343" w:history="1">
+      <w:hyperlink w:anchor="_Toc96865626" w:history="1">
         <w:r>
           <w:rPr>
             <w:rStyle w:val="Hyperlink"/>
@@ -3673,7 +3673,7 @@
             <w:noProof/>
             <w:webHidden/>
           </w:rPr>
-          <w:instrText xml:space="preserve"> PAGEREF _Toc96340343 \h </w:instrText>
+          <w:instrText xml:space="preserve"> PAGEREF _Toc96865626 \h </w:instrText>
         </w:r>
         <w:r>
           <w:rPr>
@@ -3714,7 +3714,7 @@
           <w:szCs w:val="22"/>
         </w:rPr>
       </w:pPr>
-      <w:hyperlink w:anchor="_Toc96340344" w:history="1">
+      <w:hyperlink w:anchor="_Toc96865627" w:history="1">
         <w:r>
           <w:rPr>
             <w:rStyle w:val="Hyperlink"/>
@@ -3741,7 +3741,7 @@
             <w:noProof/>
             <w:webHidden/>
           </w:rPr>
-          <w:instrText xml:space="preserve"> PAGEREF _Toc96340344 \h </w:instrText>
+          <w:instrText xml:space="preserve"> PAGEREF _Toc96865627 \h </w:instrText>
         </w:r>
         <w:r>
           <w:rPr>
@@ -3782,7 +3782,7 @@
           <w:szCs w:val="22"/>
         </w:rPr>
       </w:pPr>
-      <w:hyperlink w:anchor="_Toc96340345" w:history="1">
+      <w:hyperlink w:anchor="_Toc96865628" w:history="1">
         <w:r>
           <w:rPr>
             <w:rStyle w:val="Hyperlink"/>
@@ -3809,7 +3809,7 @@
             <w:noProof/>
             <w:webHidden/>
           </w:rPr>
-          <w:instrText xml:space="preserve"> PAGEREF _Toc96340345 \h </w:instrText>
+          <w:instrText xml:space="preserve"> PAGEREF _Toc96865628 \h </w:instrText>
         </w:r>
         <w:r>
           <w:rPr>
@@ -3850,7 +3850,7 @@
           <w:szCs w:val="22"/>
         </w:rPr>
       </w:pPr>
-      <w:hyperlink w:anchor="_Toc96340346" w:history="1">
+      <w:hyperlink w:anchor="_Toc96865629" w:history="1">
         <w:r>
           <w:rPr>
             <w:rStyle w:val="Hyperlink"/>
@@ -3877,7 +3877,7 @@
             <w:noProof/>
             <w:webHidden/>
           </w:rPr>
-          <w:instrText xml:space="preserve"> PAGEREF _Toc96340346 \h </w:instrText>
+          <w:instrText xml:space="preserve"> PAGEREF _Toc96865629 \h </w:instrText>
         </w:r>
         <w:r>
           <w:rPr>
@@ -3918,7 +3918,7 @@
           <w:szCs w:val="22"/>
         </w:rPr>
       </w:pPr>
-      <w:hyperlink w:anchor="_Toc96340347" w:history="1">
+      <w:hyperlink w:anchor="_Toc96865630" w:history="1">
         <w:r>
           <w:rPr>
             <w:rStyle w:val="Hyperlink"/>
@@ -3945,7 +3945,7 @@
             <w:noProof/>
             <w:webHidden/>
           </w:rPr>
-          <w:instrText xml:space="preserve"> PAGEREF _Toc96340347 \h </w:instrText>
+          <w:instrText xml:space="preserve"> PAGEREF _Toc96865630 \h </w:instrText>
         </w:r>
         <w:r>
           <w:rPr>
@@ -3986,7 +3986,7 @@
           <w:szCs w:val="22"/>
         </w:rPr>
       </w:pPr>
-      <w:hyperlink w:anchor="_Toc96340348" w:history="1">
+      <w:hyperlink w:anchor="_Toc96865631" w:history="1">
         <w:r>
           <w:rPr>
             <w:rStyle w:val="Hyperlink"/>
@@ -4013,7 +4013,7 @@
             <w:noProof/>
             <w:webHidden/>
           </w:rPr>
-          <w:instrText xml:space="preserve"> PAGEREF _Toc96340348 \h </w:instrText>
+          <w:instrText xml:space="preserve"> PAGEREF _Toc96865631 \h </w:instrText>
         </w:r>
         <w:r>
           <w:rPr>
@@ -4054,7 +4054,7 @@
           <w:szCs w:val="22"/>
         </w:rPr>
       </w:pPr>
-      <w:hyperlink w:anchor="_Toc96340349" w:history="1">
+      <w:hyperlink w:anchor="_Toc96865632" w:history="1">
         <w:r>
           <w:rPr>
             <w:rStyle w:val="Hyperlink"/>
@@ -4081,7 +4081,7 @@
             <w:noProof/>
             <w:webHidden/>
           </w:rPr>
-          <w:instrText xml:space="preserve"> PAGEREF _Toc96340349 \h </w:instrText>
+          <w:instrText xml:space="preserve"> PAGEREF _Toc96865632 \h </w:instrText>
         </w:r>
         <w:r>
           <w:rPr>
@@ -4127,7 +4127,7 @@
           <w:szCs w:val="22"/>
         </w:rPr>
       </w:pPr>
-      <w:hyperlink w:anchor="_Toc96340350" w:history="1">
+      <w:hyperlink w:anchor="_Toc96865633" w:history="1">
         <w:r>
           <w:rPr>
             <w:rStyle w:val="Hyperlink"/>
@@ -4171,7 +4171,7 @@
             <w:noProof/>
             <w:webHidden/>
           </w:rPr>
-          <w:instrText xml:space="preserve"> PAGEREF _Toc96340350 \h </w:instrText>
+          <w:instrText xml:space="preserve"> PAGEREF _Toc96865633 \h </w:instrText>
         </w:r>
         <w:r>
           <w:rPr>
@@ -4212,7 +4212,7 @@
           <w:szCs w:val="22"/>
         </w:rPr>
       </w:pPr>
-      <w:hyperlink w:anchor="_Toc96340351" w:history="1">
+      <w:hyperlink w:anchor="_Toc96865634" w:history="1">
         <w:r>
           <w:rPr>
             <w:rStyle w:val="Hyperlink"/>
@@ -4239,7 +4239,7 @@
             <w:noProof/>
             <w:webHidden/>
           </w:rPr>
-          <w:instrText xml:space="preserve"> PAGEREF _Toc96340351 \h </w:instrText>
+          <w:instrText xml:space="preserve"> PAGEREF _Toc96865634 \h </w:instrText>
         </w:r>
         <w:r>
           <w:rPr>
@@ -4280,7 +4280,7 @@
           <w:szCs w:val="22"/>
         </w:rPr>
       </w:pPr>
-      <w:hyperlink w:anchor="_Toc96340352" w:history="1">
+      <w:hyperlink w:anchor="_Toc96865635" w:history="1">
         <w:r>
           <w:rPr>
             <w:rStyle w:val="Hyperlink"/>
@@ -4307,7 +4307,7 @@
             <w:noProof/>
             <w:webHidden/>
           </w:rPr>
-          <w:instrText xml:space="preserve"> PAGEREF _Toc96340352 \h </w:instrText>
+          <w:instrText xml:space="preserve"> PAGEREF _Toc96865635 \h </w:instrText>
         </w:r>
         <w:r>
           <w:rPr>
@@ -4348,7 +4348,7 @@
           <w:szCs w:val="22"/>
         </w:rPr>
       </w:pPr>
-      <w:hyperlink w:anchor="_Toc96340353" w:history="1">
+      <w:hyperlink w:anchor="_Toc96865636" w:history="1">
         <w:r>
           <w:rPr>
             <w:rStyle w:val="Hyperlink"/>
@@ -4375,7 +4375,7 @@
             <w:noProof/>
             <w:webHidden/>
           </w:rPr>
-          <w:instrText xml:space="preserve"> PAGEREF _Toc96340353 \h </w:instrText>
+          <w:instrText xml:space="preserve"> PAGEREF _Toc96865636 \h </w:instrText>
         </w:r>
         <w:r>
           <w:rPr>
@@ -4416,7 +4416,7 @@
           <w:szCs w:val="22"/>
         </w:rPr>
       </w:pPr>
-      <w:hyperlink w:anchor="_Toc96340354" w:history="1">
+      <w:hyperlink w:anchor="_Toc96865637" w:history="1">
         <w:r>
           <w:rPr>
             <w:rStyle w:val="Hyperlink"/>
@@ -4443,7 +4443,7 @@
             <w:noProof/>
             <w:webHidden/>
           </w:rPr>
-          <w:instrText xml:space="preserve"> PAGEREF _Toc96340354 \h </w:instrText>
+          <w:instrText xml:space="preserve"> PAGEREF _Toc96865637 \h </w:instrText>
         </w:r>
         <w:r>
           <w:rPr>
@@ -4484,7 +4484,7 @@
           <w:szCs w:val="22"/>
         </w:rPr>
       </w:pPr>
-      <w:hyperlink w:anchor="_Toc96340355" w:history="1">
+      <w:hyperlink w:anchor="_Toc96865638" w:history="1">
         <w:r>
           <w:rPr>
             <w:rStyle w:val="Hyperlink"/>
@@ -4511,7 +4511,7 @@
             <w:noProof/>
             <w:webHidden/>
           </w:rPr>
-          <w:instrText xml:space="preserve"> PAGEREF _Toc96340355 \h </w:instrText>
+          <w:instrText xml:space="preserve"> PAGEREF _Toc96865638 \h </w:instrText>
         </w:r>
         <w:r>
           <w:rPr>
@@ -4552,7 +4552,7 @@
           <w:szCs w:val="22"/>
         </w:rPr>
       </w:pPr>
-      <w:hyperlink w:anchor="_Toc96340356" w:history="1">
+      <w:hyperlink w:anchor="_Toc96865639" w:history="1">
         <w:r>
           <w:rPr>
             <w:rStyle w:val="Hyperlink"/>
@@ -4579,7 +4579,7 @@
             <w:noProof/>
             <w:webHidden/>
           </w:rPr>
-          <w:instrText xml:space="preserve"> PAGEREF _Toc96340356 \h </w:instrText>
+          <w:instrText xml:space="preserve"> PAGEREF _Toc96865639 \h </w:instrText>
         </w:r>
         <w:r>
           <w:rPr>
@@ -4625,7 +4625,7 @@
           <w:szCs w:val="22"/>
         </w:rPr>
       </w:pPr>
-      <w:hyperlink w:anchor="_Toc96340357" w:history="1">
+      <w:hyperlink w:anchor="_Toc96865640" w:history="1">
         <w:r>
           <w:rPr>
             <w:rStyle w:val="Hyperlink"/>
@@ -4669,7 +4669,7 @@
             <w:noProof/>
             <w:webHidden/>
           </w:rPr>
-          <w:instrText xml:space="preserve"> PAGEREF _Toc96340357 \h </w:instrText>
+          <w:instrText xml:space="preserve"> PAGEREF _Toc96865640 \h </w:instrText>
         </w:r>
         <w:r>
           <w:rPr>
@@ -4715,7 +4715,7 @@
           <w:szCs w:val="22"/>
         </w:rPr>
       </w:pPr>
-      <w:hyperlink w:anchor="_Toc96340358" w:history="1">
+      <w:hyperlink w:anchor="_Toc96865641" w:history="1">
         <w:r>
           <w:rPr>
             <w:rStyle w:val="Hyperlink"/>
@@ -4759,7 +4759,7 @@
             <w:noProof/>
             <w:webHidden/>
           </w:rPr>
-          <w:instrText xml:space="preserve"> PAGEREF _Toc96340358 \h </w:instrText>
+          <w:instrText xml:space="preserve"> PAGEREF _Toc96865641 \h </w:instrText>
         </w:r>
         <w:r>
           <w:rPr>
@@ -4800,7 +4800,7 @@
           <w:szCs w:val="22"/>
         </w:rPr>
       </w:pPr>
-      <w:hyperlink w:anchor="_Toc96340359" w:history="1">
+      <w:hyperlink w:anchor="_Toc96865642" w:history="1">
         <w:r>
           <w:rPr>
             <w:rStyle w:val="Hyperlink"/>
@@ -4827,7 +4827,7 @@
             <w:noProof/>
             <w:webHidden/>
           </w:rPr>
-          <w:instrText xml:space="preserve"> PAGEREF _Toc96340359 \h </w:instrText>
+          <w:instrText xml:space="preserve"> PAGEREF _Toc96865642 \h </w:instrText>
         </w:r>
         <w:r>
           <w:rPr>
@@ -4868,7 +4868,7 @@
           <w:szCs w:val="22"/>
         </w:rPr>
       </w:pPr>
-      <w:hyperlink w:anchor="_Toc96340360" w:history="1">
+      <w:hyperlink w:anchor="_Toc96865643" w:history="1">
         <w:r>
           <w:rPr>
             <w:rStyle w:val="Hyperlink"/>
@@ -4895,7 +4895,7 @@
             <w:noProof/>
             <w:webHidden/>
           </w:rPr>
-          <w:instrText xml:space="preserve"> PAGEREF _Toc96340360 \h </w:instrText>
+          <w:instrText xml:space="preserve"> PAGEREF _Toc96865643 \h </w:instrText>
         </w:r>
         <w:r>
           <w:rPr>
@@ -4936,7 +4936,7 @@
           <w:szCs w:val="22"/>
         </w:rPr>
       </w:pPr>
-      <w:hyperlink w:anchor="_Toc96340361" w:history="1">
+      <w:hyperlink w:anchor="_Toc96865644" w:history="1">
         <w:r>
           <w:rPr>
             <w:rStyle w:val="Hyperlink"/>
@@ -4963,7 +4963,7 @@
             <w:noProof/>
             <w:webHidden/>
           </w:rPr>
-          <w:instrText xml:space="preserve"> PAGEREF _Toc96340361 \h </w:instrText>
+          <w:instrText xml:space="preserve"> PAGEREF _Toc96865644 \h </w:instrText>
         </w:r>
         <w:r>
           <w:rPr>
@@ -5004,7 +5004,7 @@
           <w:szCs w:val="22"/>
         </w:rPr>
       </w:pPr>
-      <w:hyperlink w:anchor="_Toc96340362" w:history="1">
+      <w:hyperlink w:anchor="_Toc96865645" w:history="1">
         <w:r>
           <w:rPr>
             <w:rStyle w:val="Hyperlink"/>
@@ -5031,7 +5031,7 @@
             <w:noProof/>
             <w:webHidden/>
           </w:rPr>
-          <w:instrText xml:space="preserve"> PAGEREF _Toc96340362 \h </w:instrText>
+          <w:instrText xml:space="preserve"> PAGEREF _Toc96865645 \h </w:instrText>
         </w:r>
         <w:r>
           <w:rPr>
@@ -5077,7 +5077,7 @@
           <w:szCs w:val="22"/>
         </w:rPr>
       </w:pPr>
-      <w:hyperlink w:anchor="_Toc96340363" w:history="1">
+      <w:hyperlink w:anchor="_Toc96865646" w:history="1">
         <w:r>
           <w:rPr>
             <w:rStyle w:val="Hyperlink"/>
@@ -5121,7 +5121,7 @@
             <w:noProof/>
             <w:webHidden/>
           </w:rPr>
-          <w:instrText xml:space="preserve"> PAGEREF _Toc96340363 \h </w:instrText>
+          <w:instrText xml:space="preserve"> PAGEREF _Toc96865646 \h </w:instrText>
         </w:r>
         <w:r>
           <w:rPr>
@@ -5162,7 +5162,7 @@
           <w:szCs w:val="22"/>
         </w:rPr>
       </w:pPr>
-      <w:hyperlink w:anchor="_Toc96340364" w:history="1">
+      <w:hyperlink w:anchor="_Toc96865647" w:history="1">
         <w:r>
           <w:rPr>
             <w:rStyle w:val="Hyperlink"/>
@@ -5189,7 +5189,7 @@
             <w:noProof/>
             <w:webHidden/>
           </w:rPr>
-          <w:instrText xml:space="preserve"> PAGEREF _Toc96340364 \h </w:instrText>
+          <w:instrText xml:space="preserve"> PAGEREF _Toc96865647 \h </w:instrText>
         </w:r>
         <w:r>
           <w:rPr>
@@ -5256,7 +5256,7 @@
       <w:pPr>
         <w:pStyle w:val="Heading1"/>
       </w:pPr>
-      <w:bookmarkStart w:id="0" w:name="_Toc96340298"/>
+      <w:bookmarkStart w:id="0" w:name="_Toc96865581"/>
       <w:r>
         <w:lastRenderedPageBreak/>
         <w:t>Introduction</w:t>
@@ -5321,7 +5321,7 @@
       <w:pPr>
         <w:pStyle w:val="Heading2"/>
       </w:pPr>
-      <w:bookmarkStart w:id="1" w:name="_Toc96340299"/>
+      <w:bookmarkStart w:id="1" w:name="_Toc96865582"/>
       <w:r>
         <w:t>Player</w:t>
       </w:r>
@@ -5363,7 +5363,7 @@
       <w:pPr>
         <w:pStyle w:val="Heading2"/>
       </w:pPr>
-      <w:bookmarkStart w:id="2" w:name="_Toc96340300"/>
+      <w:bookmarkStart w:id="2" w:name="_Toc96865583"/>
       <w:r>
         <w:t>Materials</w:t>
       </w:r>
@@ -5502,7 +5502,7 @@
       <w:pPr>
         <w:pStyle w:val="Heading2"/>
       </w:pPr>
-      <w:bookmarkStart w:id="3" w:name="_Toc96340301"/>
+      <w:bookmarkStart w:id="3" w:name="_Toc96865584"/>
       <w:r>
         <w:t>Character</w:t>
       </w:r>
@@ -5891,7 +5891,7 @@
       <w:pPr>
         <w:pStyle w:val="Heading1"/>
       </w:pPr>
-      <w:bookmarkStart w:id="4" w:name="_Toc96340302"/>
+      <w:bookmarkStart w:id="4" w:name="_Toc96865585"/>
       <w:r>
         <w:lastRenderedPageBreak/>
         <w:t>Traits</w:t>
@@ -5963,7 +5963,7 @@
       <w:pPr>
         <w:pStyle w:val="Heading2"/>
       </w:pPr>
-      <w:bookmarkStart w:id="5" w:name="_Toc96340303"/>
+      <w:bookmarkStart w:id="5" w:name="_Toc96865586"/>
       <w:r>
         <w:t>Inspiration</w:t>
       </w:r>
@@ -6079,7 +6079,7 @@
       <w:pPr>
         <w:pStyle w:val="Heading2"/>
       </w:pPr>
-      <w:bookmarkStart w:id="6" w:name="_Toc96340304"/>
+      <w:bookmarkStart w:id="6" w:name="_Toc96865587"/>
       <w:r>
         <w:lastRenderedPageBreak/>
         <w:t>Hindering</w:t>
@@ -6116,7 +6116,7 @@
       <w:pPr>
         <w:pStyle w:val="Heading2"/>
       </w:pPr>
-      <w:bookmarkStart w:id="7" w:name="_Toc96340305"/>
+      <w:bookmarkStart w:id="7" w:name="_Toc96865588"/>
       <w:r>
         <w:t>Ancestries and lineages</w:t>
       </w:r>
@@ -6149,7 +6149,7 @@
       <w:pPr>
         <w:pStyle w:val="Heading1"/>
       </w:pPr>
-      <w:bookmarkStart w:id="8" w:name="_Toc96340306"/>
+      <w:bookmarkStart w:id="8" w:name="_Toc96865589"/>
       <w:r>
         <w:lastRenderedPageBreak/>
         <w:t>Skills</w:t>
@@ -6185,7 +6185,7 @@
       <w:pPr>
         <w:pStyle w:val="Heading2"/>
       </w:pPr>
-      <w:bookmarkStart w:id="9" w:name="_Toc96340307"/>
+      <w:bookmarkStart w:id="9" w:name="_Toc96865590"/>
       <w:r>
         <w:t>Skill rolls</w:t>
       </w:r>
@@ -7416,7 +7416,7 @@
       <w:pPr>
         <w:pStyle w:val="Heading2"/>
       </w:pPr>
-      <w:bookmarkStart w:id="10" w:name="_Toc96340308"/>
+      <w:bookmarkStart w:id="10" w:name="_Toc96865591"/>
       <w:r>
         <w:t>Skill list</w:t>
       </w:r>
@@ -8258,7 +8258,7 @@
       <w:r>
         <w:br w:type="page"/>
       </w:r>
-      <w:bookmarkStart w:id="11" w:name="_Toc96340309"/>
+      <w:bookmarkStart w:id="11" w:name="_Toc96865592"/>
       <w:r>
         <w:lastRenderedPageBreak/>
         <w:t>Talents</w:t>
@@ -8300,7 +8300,7 @@
       <w:pPr>
         <w:pStyle w:val="Heading2"/>
       </w:pPr>
-      <w:bookmarkStart w:id="12" w:name="_Toc96340310"/>
+      <w:bookmarkStart w:id="12" w:name="_Toc96865593"/>
       <w:r>
         <w:t>Character talents</w:t>
       </w:r>
@@ -8363,7 +8363,7 @@
       <w:pPr>
         <w:pStyle w:val="Heading2"/>
       </w:pPr>
-      <w:bookmarkStart w:id="13" w:name="_Toc96340311"/>
+      <w:bookmarkStart w:id="13" w:name="_Toc96865594"/>
       <w:r>
         <w:t>Skill talents</w:t>
       </w:r>
@@ -8567,7 +8567,7 @@
       <w:pPr>
         <w:pStyle w:val="Heading2"/>
       </w:pPr>
-      <w:bookmarkStart w:id="14" w:name="_Toc96340312"/>
+      <w:bookmarkStart w:id="14" w:name="_Toc96865595"/>
       <w:r>
         <w:t>Combat talents</w:t>
       </w:r>
@@ -8786,8 +8786,80 @@
       </w:r>
     </w:p>
     <w:p>
-      <w:r>
-        <w:t>Punching wooden training targets barehanded has made your fists as strong as the mighty oak. Your unarmed strikes use the damage and special effects of a 1h mace.</w:t>
+      <w:pPr>
+        <w:jc w:val="left"/>
+        <w:textAlignment w:val="baseline"/>
+      </w:pPr>
+      <w:r>
+        <w:t>Your fists are</w:t>
+      </w:r>
+      <w:r>
+        <w:t xml:space="preserve"> as strong as the mighty oak. </w:t>
+      </w:r>
+      <w:r>
+        <w:t>Your unarmed attack takes on the</w:t>
+      </w:r>
+      <w:r>
+        <w:t xml:space="preserve"> damage and special</w:t>
+      </w:r>
+      <w:r>
+        <w:t xml:space="preserve"> </w:t>
+      </w:r>
+      <w:r>
+        <w:t>effects</w:t>
+      </w:r>
+      <w:r>
+        <w:t xml:space="preserve"> of a 1-handed mace, and you count as armed when doing so would be beneficial. In addition, </w:t>
+      </w:r>
+      <w:r>
+        <w:t xml:space="preserve">you’re your </w:t>
+      </w:r>
+      <w:r>
+        <w:t xml:space="preserve">hands are </w:t>
+      </w:r>
+      <w:r>
+        <w:t xml:space="preserve">completely </w:t>
+      </w:r>
+      <w:r>
+        <w:t>empty</w:t>
+      </w:r>
+      <w:r>
+        <w:t xml:space="preserve">, you may choose to attack recklessly or carefully when engaging. Attacking recklessly causes your unarmed attack to take on the </w:t>
+      </w:r>
+      <w:r>
+        <w:t>damage and special effects</w:t>
+      </w:r>
+      <w:r>
+        <w:t xml:space="preserve"> of a 2-handed mace, while attacking carefully increases your armor by 1. This decision must be made before the engage roll is made.</w:t>
+      </w:r>
+    </w:p>
+    <w:p>
+      <w:pPr>
+        <w:jc w:val="left"/>
+        <w:textAlignment w:val="baseline"/>
+      </w:pPr>
+      <w:r>
+        <w:t xml:space="preserve">More information on engaging can be found in the </w:t>
+      </w:r>
+      <w:r>
+        <w:rPr>
+          <w:b/>
+          <w:bCs/>
+        </w:rPr>
+        <w:t>Armed and dangerous</w:t>
+      </w:r>
+      <w:r>
+        <w:t xml:space="preserve"> subsection of the </w:t>
+      </w:r>
+      <w:r>
+        <w:rPr>
+          <w:b/>
+          <w:bCs/>
+        </w:rPr>
+        <w:t>Skills</w:t>
+      </w:r>
+      <w:r>
+        <w:t xml:space="preserve"> chapter.</w:t>
       </w:r>
     </w:p>
     <w:p>
@@ -8826,37 +8898,9 @@
     </w:p>
     <w:p>
       <w:pPr>
-        <w:pStyle w:val="Heading3"/>
-      </w:pPr>
-      <w:r>
-        <w:t>Stonefist</w:t>
-      </w:r>
-    </w:p>
-    <w:p>
-      <w:pPr>
-        <w:rPr>
-          <w:i/>
-          <w:iCs/>
-        </w:rPr>
-      </w:pPr>
-      <w:r>
-        <w:rPr>
-          <w:i/>
-          <w:iCs/>
-        </w:rPr>
-        <w:t>Requires Oakfist</w:t>
-      </w:r>
-    </w:p>
-    <w:p>
-      <w:r>
-        <w:t>Years of breaking stone with your bare hands has left your fists as hard as rock. Your unarmed strikes use the damage and special effects of a 2h mace.</w:t>
-      </w:r>
-    </w:p>
-    <w:p>
-      <w:pPr>
         <w:pStyle w:val="Heading2"/>
       </w:pPr>
-      <w:bookmarkStart w:id="15" w:name="_Toc96340313"/>
+      <w:bookmarkStart w:id="15" w:name="_Toc96865596"/>
       <w:r>
         <w:lastRenderedPageBreak/>
         <w:t>Special talents: Alchemy</w:t>
@@ -8911,7 +8955,7 @@
       <w:pPr>
         <w:pStyle w:val="Heading2"/>
       </w:pPr>
-      <w:bookmarkStart w:id="16" w:name="_Toc96340314"/>
+      <w:bookmarkStart w:id="16" w:name="_Toc96865597"/>
       <w:r>
         <w:t>Special talents: Sorcery</w:t>
       </w:r>
@@ -9031,7 +9075,7 @@
       <w:pPr>
         <w:pStyle w:val="Heading1"/>
       </w:pPr>
-      <w:bookmarkStart w:id="17" w:name="_Toc96340315"/>
+      <w:bookmarkStart w:id="17" w:name="_Toc96865598"/>
       <w:r>
         <w:lastRenderedPageBreak/>
         <w:t>Character creation</w:t>
@@ -9137,7 +9181,7 @@
       <w:pPr>
         <w:pStyle w:val="Heading2"/>
       </w:pPr>
-      <w:bookmarkStart w:id="18" w:name="_Toc96340316"/>
+      <w:bookmarkStart w:id="18" w:name="_Toc96865599"/>
       <w:r>
         <w:t>Writing down traits</w:t>
       </w:r>
@@ -9232,7 +9276,7 @@
       <w:pPr>
         <w:pStyle w:val="Heading2"/>
       </w:pPr>
-      <w:bookmarkStart w:id="19" w:name="_Toc96340317"/>
+      <w:bookmarkStart w:id="19" w:name="_Toc96865600"/>
       <w:r>
         <w:t>Assigning skill levels</w:t>
       </w:r>
@@ -9282,7 +9326,7 @@
       <w:pPr>
         <w:pStyle w:val="Heading2"/>
       </w:pPr>
-      <w:bookmarkStart w:id="20" w:name="_Toc96340318"/>
+      <w:bookmarkStart w:id="20" w:name="_Toc96865601"/>
       <w:r>
         <w:t>Choos</w:t>
       </w:r>
@@ -9315,7 +9359,7 @@
       <w:pPr>
         <w:pStyle w:val="Heading2"/>
       </w:pPr>
-      <w:bookmarkStart w:id="21" w:name="_Toc96340319"/>
+      <w:bookmarkStart w:id="21" w:name="_Toc96865602"/>
       <w:r>
         <w:t xml:space="preserve">Calculating </w:t>
       </w:r>
@@ -9384,7 +9428,7 @@
       <w:pPr>
         <w:pStyle w:val="Heading2"/>
       </w:pPr>
-      <w:bookmarkStart w:id="22" w:name="_Toc96340320"/>
+      <w:bookmarkStart w:id="22" w:name="_Toc96865603"/>
       <w:r>
         <w:t>Acquiring gear</w:t>
       </w:r>
@@ -9544,7 +9588,7 @@
       <w:pPr>
         <w:pStyle w:val="Heading2"/>
       </w:pPr>
-      <w:bookmarkStart w:id="23" w:name="_Toc96340321"/>
+      <w:bookmarkStart w:id="23" w:name="_Toc96865604"/>
       <w:r>
         <w:t>Naming them</w:t>
       </w:r>
@@ -9585,7 +9629,7 @@
       <w:pPr>
         <w:pStyle w:val="Heading1"/>
       </w:pPr>
-      <w:bookmarkStart w:id="24" w:name="_Toc96340322"/>
+      <w:bookmarkStart w:id="24" w:name="_Toc96865605"/>
       <w:r>
         <w:lastRenderedPageBreak/>
         <w:t>Damage and conditions</w:t>
@@ -9720,7 +9764,7 @@
       <w:pPr>
         <w:pStyle w:val="Heading2"/>
       </w:pPr>
-      <w:bookmarkStart w:id="25" w:name="_Toc96340323"/>
+      <w:bookmarkStart w:id="25" w:name="_Toc96865606"/>
       <w:r>
         <w:t>Types of conditions</w:t>
       </w:r>
@@ -10038,7 +10082,7 @@
       <w:pPr>
         <w:pStyle w:val="Heading2"/>
       </w:pPr>
-      <w:bookmarkStart w:id="26" w:name="_Toc96340324"/>
+      <w:bookmarkStart w:id="26" w:name="_Toc96865607"/>
       <w:r>
         <w:t>Taking damage</w:t>
       </w:r>
@@ -10534,7 +10578,7 @@
       <w:pPr>
         <w:pStyle w:val="Heading2"/>
       </w:pPr>
-      <w:bookmarkStart w:id="27" w:name="_Toc96340325"/>
+      <w:bookmarkStart w:id="27" w:name="_Toc96865608"/>
       <w:r>
         <w:t>Resilience</w:t>
       </w:r>
@@ -10639,7 +10683,7 @@
       <w:pPr>
         <w:pStyle w:val="Heading2"/>
       </w:pPr>
-      <w:bookmarkStart w:id="28" w:name="_Toc96340326"/>
+      <w:bookmarkStart w:id="28" w:name="_Toc96865609"/>
       <w:r>
         <w:lastRenderedPageBreak/>
         <w:t>Recovery</w:t>
@@ -11942,7 +11986,7 @@
       <w:pPr>
         <w:pStyle w:val="Heading2"/>
       </w:pPr>
-      <w:bookmarkStart w:id="29" w:name="_Toc96340327"/>
+      <w:bookmarkStart w:id="29" w:name="_Toc96865610"/>
       <w:r>
         <w:t>First aid and medical care</w:t>
       </w:r>
@@ -12091,7 +12135,7 @@
       <w:pPr>
         <w:pStyle w:val="Heading2"/>
       </w:pPr>
-      <w:bookmarkStart w:id="30" w:name="_Toc96340328"/>
+      <w:bookmarkStart w:id="30" w:name="_Toc96865611"/>
       <w:r>
         <w:t>Special conditions</w:t>
       </w:r>
@@ -12142,7 +12186,7 @@
       <w:pPr>
         <w:pStyle w:val="Heading2"/>
       </w:pPr>
-      <w:bookmarkStart w:id="31" w:name="_Toc96340329"/>
+      <w:bookmarkStart w:id="31" w:name="_Toc96865612"/>
       <w:r>
         <w:t>Fatigue</w:t>
       </w:r>
@@ -12304,7 +12348,7 @@
       <w:pPr>
         <w:pStyle w:val="Heading2"/>
       </w:pPr>
-      <w:bookmarkStart w:id="32" w:name="_Toc96340330"/>
+      <w:bookmarkStart w:id="32" w:name="_Toc96865613"/>
       <w:r>
         <w:t>Desperation</w:t>
       </w:r>
@@ -12370,7 +12414,7 @@
       <w:pPr>
         <w:pStyle w:val="Heading2"/>
       </w:pPr>
-      <w:bookmarkStart w:id="33" w:name="_Toc96340331"/>
+      <w:bookmarkStart w:id="33" w:name="_Toc96865614"/>
       <w:r>
         <w:t>What about insanity?</w:t>
       </w:r>
@@ -12409,7 +12453,7 @@
       <w:pPr>
         <w:pStyle w:val="Heading1"/>
       </w:pPr>
-      <w:bookmarkStart w:id="34" w:name="_Toc96340332"/>
+      <w:bookmarkStart w:id="34" w:name="_Toc96865615"/>
       <w:r>
         <w:lastRenderedPageBreak/>
         <w:t>Hits, weapons, and armor</w:t>
@@ -12523,7 +12567,7 @@
       <w:pPr>
         <w:pStyle w:val="Heading2"/>
       </w:pPr>
-      <w:bookmarkStart w:id="35" w:name="_Toc96340333"/>
+      <w:bookmarkStart w:id="35" w:name="_Toc96865616"/>
       <w:r>
         <w:t>Melee weapons</w:t>
       </w:r>
@@ -13187,7 +13231,7 @@
       <w:pPr>
         <w:pStyle w:val="Heading2"/>
       </w:pPr>
-      <w:bookmarkStart w:id="36" w:name="_Toc96340334"/>
+      <w:bookmarkStart w:id="36" w:name="_Toc96865617"/>
       <w:r>
         <w:t>Ranged weapons</w:t>
       </w:r>
@@ -13568,7 +13612,7 @@
       <w:pPr>
         <w:pStyle w:val="Heading2"/>
       </w:pPr>
-      <w:bookmarkStart w:id="37" w:name="_Toc96340335"/>
+      <w:bookmarkStart w:id="37" w:name="_Toc96865618"/>
       <w:r>
         <w:t>Armor</w:t>
       </w:r>
@@ -13915,7 +13959,7 @@
       <w:pPr>
         <w:pStyle w:val="Heading2"/>
       </w:pPr>
-      <w:bookmarkStart w:id="38" w:name="_Toc96340336"/>
+      <w:bookmarkStart w:id="38" w:name="_Toc96865619"/>
       <w:r>
         <w:t>Mental</w:t>
       </w:r>
@@ -14187,7 +14231,7 @@
       <w:pPr>
         <w:pStyle w:val="Heading1"/>
       </w:pPr>
-      <w:bookmarkStart w:id="39" w:name="_Toc96340337"/>
+      <w:bookmarkStart w:id="39" w:name="_Toc96865620"/>
       <w:r>
         <w:lastRenderedPageBreak/>
         <w:t>Gear</w:t>
@@ -14290,7 +14334,7 @@
       <w:pPr>
         <w:pStyle w:val="Heading2"/>
       </w:pPr>
-      <w:bookmarkStart w:id="40" w:name="_Toc96340338"/>
+      <w:bookmarkStart w:id="40" w:name="_Toc96865621"/>
       <w:r>
         <w:t>Making purchases</w:t>
       </w:r>
@@ -14835,7 +14879,7 @@
       <w:pPr>
         <w:pStyle w:val="Heading2"/>
       </w:pPr>
-      <w:bookmarkStart w:id="41" w:name="_Toc96340339"/>
+      <w:bookmarkStart w:id="41" w:name="_Toc96865622"/>
       <w:r>
         <w:t>Products and services</w:t>
       </w:r>
@@ -16104,7 +16148,7 @@
       <w:pPr>
         <w:pStyle w:val="Heading1"/>
       </w:pPr>
-      <w:bookmarkStart w:id="42" w:name="_Toc96340340"/>
+      <w:bookmarkStart w:id="42" w:name="_Toc96865623"/>
       <w:r>
         <w:lastRenderedPageBreak/>
         <w:t>Sorcery</w:t>
@@ -16120,7 +16164,7 @@
       <w:pPr>
         <w:pStyle w:val="Heading2"/>
       </w:pPr>
-      <w:bookmarkStart w:id="43" w:name="_Toc96340341"/>
+      <w:bookmarkStart w:id="43" w:name="_Toc96865624"/>
       <w:r>
         <w:t>Casting a spell</w:t>
       </w:r>
@@ -16164,7 +16208,7 @@
       <w:pPr>
         <w:pStyle w:val="Heading2"/>
       </w:pPr>
-      <w:bookmarkStart w:id="44" w:name="_Toc96340342"/>
+      <w:bookmarkStart w:id="44" w:name="_Toc96865625"/>
       <w:r>
         <w:t>Burn</w:t>
       </w:r>
@@ -16360,7 +16404,7 @@
       <w:pPr>
         <w:pStyle w:val="Heading2"/>
       </w:pPr>
-      <w:bookmarkStart w:id="45" w:name="_Toc96340343"/>
+      <w:bookmarkStart w:id="45" w:name="_Toc96865626"/>
       <w:r>
         <w:t>Minions</w:t>
       </w:r>
@@ -16406,7 +16450,7 @@
       <w:pPr>
         <w:pStyle w:val="Heading2"/>
       </w:pPr>
-      <w:bookmarkStart w:id="46" w:name="_Toc96340344"/>
+      <w:bookmarkStart w:id="46" w:name="_Toc96865627"/>
       <w:r>
         <w:t>Slots</w:t>
       </w:r>
@@ -16446,7 +16490,7 @@
       <w:pPr>
         <w:pStyle w:val="Heading2"/>
       </w:pPr>
-      <w:bookmarkStart w:id="47" w:name="_Toc96340345"/>
+      <w:bookmarkStart w:id="47" w:name="_Toc96865628"/>
       <w:r>
         <w:lastRenderedPageBreak/>
         <w:t>Spellbooks</w:t>
@@ -16477,7 +16521,7 @@
       <w:pPr>
         <w:pStyle w:val="Heading2"/>
       </w:pPr>
-      <w:bookmarkStart w:id="48" w:name="_Toc96340346"/>
+      <w:bookmarkStart w:id="48" w:name="_Toc96865629"/>
       <w:r>
         <w:t>Memorization</w:t>
       </w:r>
@@ -16645,7 +16689,7 @@
       <w:pPr>
         <w:pStyle w:val="Heading2"/>
       </w:pPr>
-      <w:bookmarkStart w:id="49" w:name="_Toc96340347"/>
+      <w:bookmarkStart w:id="49" w:name="_Toc96865630"/>
       <w:r>
         <w:t>Spells (complexity 1)</w:t>
       </w:r>
@@ -17629,7 +17673,7 @@
       <w:pPr>
         <w:pStyle w:val="Heading2"/>
       </w:pPr>
-      <w:bookmarkStart w:id="50" w:name="_Toc96340348"/>
+      <w:bookmarkStart w:id="50" w:name="_Toc96865631"/>
       <w:r>
         <w:t>Spells (</w:t>
       </w:r>
@@ -18149,7 +18193,7 @@
       <w:pPr>
         <w:pStyle w:val="Heading2"/>
       </w:pPr>
-      <w:bookmarkStart w:id="51" w:name="_Toc96340349"/>
+      <w:bookmarkStart w:id="51" w:name="_Toc96865632"/>
       <w:r>
         <w:t>Ritual</w:t>
       </w:r>
@@ -18293,7 +18337,7 @@
       <w:pPr>
         <w:pStyle w:val="Heading1"/>
       </w:pPr>
-      <w:bookmarkStart w:id="52" w:name="_Toc96340350"/>
+      <w:bookmarkStart w:id="52" w:name="_Toc96865633"/>
       <w:r>
         <w:lastRenderedPageBreak/>
         <w:t>Running the game</w:t>
@@ -18355,7 +18399,7 @@
       <w:pPr>
         <w:pStyle w:val="Heading2"/>
       </w:pPr>
-      <w:bookmarkStart w:id="53" w:name="_Toc96340351"/>
+      <w:bookmarkStart w:id="53" w:name="_Toc96865634"/>
       <w:r>
         <w:lastRenderedPageBreak/>
         <w:t>Time and distance</w:t>
@@ -18387,7 +18431,7 @@
       <w:pPr>
         <w:pStyle w:val="Heading2"/>
       </w:pPr>
-      <w:bookmarkStart w:id="54" w:name="_Toc96340352"/>
+      <w:bookmarkStart w:id="54" w:name="_Toc96865635"/>
       <w:r>
         <w:lastRenderedPageBreak/>
         <w:t>Light</w:t>
@@ -18445,7 +18489,7 @@
       <w:pPr>
         <w:pStyle w:val="Heading2"/>
       </w:pPr>
-      <w:bookmarkStart w:id="55" w:name="_Toc96340353"/>
+      <w:bookmarkStart w:id="55" w:name="_Toc96865636"/>
       <w:r>
         <w:t>Adventuring on a schedule</w:t>
       </w:r>
@@ -18573,7 +18617,7 @@
       <w:pPr>
         <w:pStyle w:val="Heading2"/>
       </w:pPr>
-      <w:bookmarkStart w:id="56" w:name="_Toc96340354"/>
+      <w:bookmarkStart w:id="56" w:name="_Toc96865637"/>
       <w:r>
         <w:t>Minor rest phase</w:t>
       </w:r>
@@ -18670,7 +18714,7 @@
       <w:pPr>
         <w:pStyle w:val="Heading2"/>
       </w:pPr>
-      <w:bookmarkStart w:id="57" w:name="_Toc96340355"/>
+      <w:bookmarkStart w:id="57" w:name="_Toc96865638"/>
       <w:r>
         <w:t>Major rest phase</w:t>
       </w:r>
@@ -18873,7 +18917,7 @@
       <w:pPr>
         <w:pStyle w:val="Heading2"/>
       </w:pPr>
-      <w:bookmarkStart w:id="58" w:name="_Toc96340356"/>
+      <w:bookmarkStart w:id="58" w:name="_Toc96865639"/>
       <w:r>
         <w:t>Simple food and light</w:t>
       </w:r>
@@ -18949,7 +18993,7 @@
       <w:pPr>
         <w:pStyle w:val="Heading1"/>
       </w:pPr>
-      <w:bookmarkStart w:id="59" w:name="_Toc96340357"/>
+      <w:bookmarkStart w:id="59" w:name="_Toc96865640"/>
       <w:r>
         <w:lastRenderedPageBreak/>
         <w:t xml:space="preserve">End of </w:t>
@@ -19070,7 +19114,7 @@
       <w:pPr>
         <w:pStyle w:val="Heading1"/>
       </w:pPr>
-      <w:bookmarkStart w:id="60" w:name="_Toc96340358"/>
+      <w:bookmarkStart w:id="60" w:name="_Toc96865641"/>
       <w:r>
         <w:lastRenderedPageBreak/>
         <w:t>NPCs and monsters</w:t>
@@ -19106,7 +19150,7 @@
       <w:pPr>
         <w:pStyle w:val="Heading2"/>
       </w:pPr>
-      <w:bookmarkStart w:id="61" w:name="_Toc96340359"/>
+      <w:bookmarkStart w:id="61" w:name="_Toc96865642"/>
       <w:r>
         <w:t>Running NPCs</w:t>
       </w:r>
@@ -19907,7 +19951,7 @@
       <w:pPr>
         <w:pStyle w:val="Heading2"/>
       </w:pPr>
-      <w:bookmarkStart w:id="62" w:name="_Toc96340360"/>
+      <w:bookmarkStart w:id="62" w:name="_Toc96865643"/>
       <w:r>
         <w:t xml:space="preserve">Building </w:t>
       </w:r>
@@ -20169,7 +20213,7 @@
       <w:pPr>
         <w:pStyle w:val="Heading2"/>
       </w:pPr>
-      <w:bookmarkStart w:id="63" w:name="_Toc96340361"/>
+      <w:bookmarkStart w:id="63" w:name="_Toc96865644"/>
       <w:r>
         <w:t>B</w:t>
       </w:r>
@@ -21544,7 +21588,7 @@
       <w:pPr>
         <w:pStyle w:val="Heading2"/>
       </w:pPr>
-      <w:bookmarkStart w:id="64" w:name="_Toc96340362"/>
+      <w:bookmarkStart w:id="64" w:name="_Toc96865645"/>
       <w:r>
         <w:t>Rogues’ gallery</w:t>
       </w:r>
@@ -21844,7 +21888,7 @@
       <w:pPr>
         <w:pStyle w:val="Heading1"/>
       </w:pPr>
-      <w:bookmarkStart w:id="65" w:name="_Toc96340363"/>
+      <w:bookmarkStart w:id="65" w:name="_Toc96865646"/>
       <w:r>
         <w:lastRenderedPageBreak/>
         <w:t>Making the game your own</w:t>
@@ -21863,7 +21907,7 @@
       <w:pPr>
         <w:pStyle w:val="Heading2"/>
       </w:pPr>
-      <w:bookmarkStart w:id="66" w:name="_Toc96340364"/>
+      <w:bookmarkStart w:id="66" w:name="_Toc96865647"/>
       <w:r>
         <w:t>Representing Sorcery and supernatural abilities</w:t>
       </w:r>

</xml_diff>

<commit_message>
Made Comforting Presense slightly better (almost in line with the original) and slightly more clear.
</commit_message>
<xml_diff>
--- a/Ikaros.docx
+++ b/Ikaros.docx
@@ -8385,10 +8385,31 @@
         <w:t>Once during a minor rest</w:t>
       </w:r>
       <w:r>
-        <w:t>, a number of allies equal to your Empathy skill may each heal one normal condition by 1.</w:t>
-      </w:r>
-      <w:r>
-        <w:t xml:space="preserve"> You may choose yourself as one of the allies healed.</w:t>
+        <w:t>, a number of allies equal to your Empathy skill</w:t>
+      </w:r>
+      <w:r>
+        <w:t xml:space="preserve"> plus 1</w:t>
+      </w:r>
+      <w:r>
+        <w:t xml:space="preserve"> may each heal one normal condition by 1</w:t>
+      </w:r>
+      <w:r>
+        <w:t>, as long as they are sharing the minor rest with you</w:t>
+      </w:r>
+      <w:r>
+        <w:t>.</w:t>
+      </w:r>
+      <w:r>
+        <w:t xml:space="preserve"> You may choose yourself as one of the allies healed</w:t>
+      </w:r>
+      <w:r>
+        <w:t xml:space="preserve">. Each character may benefit from this </w:t>
+      </w:r>
+      <w:r>
+        <w:t xml:space="preserve">talent no more than once per </w:t>
+      </w:r>
+      <w:r>
+        <w:t>minor rest.</w:t>
       </w:r>
     </w:p>
     <w:p>
@@ -8396,16 +8417,13 @@
         <w:pStyle w:val="Heading3"/>
       </w:pPr>
       <w:r>
+        <w:lastRenderedPageBreak/>
         <w:t>Inspiring Presence</w:t>
       </w:r>
     </w:p>
     <w:p>
       <w:r>
-        <w:t xml:space="preserve">Whether through rousing speeches or a jaunty tune, your presence inspires those around you. Your Empathy skill always grants a +2 </w:t>
-      </w:r>
-      <w:r>
-        <w:lastRenderedPageBreak/>
-        <w:t>advantage for helping, as long as the person you're helping can see or hear you.</w:t>
+        <w:t>Whether through rousing speeches or a jaunty tune, your presence inspires those around you. Your Empathy skill always grants a +2 advantage for helping, as long as the person you're helping can see or hear you.</w:t>
       </w:r>
     </w:p>
     <w:p>
@@ -8519,6 +8537,7 @@
           <w:i/>
           <w:iCs/>
         </w:rPr>
+        <w:lastRenderedPageBreak/>
         <w:t>Specialist: Fencer.</w:t>
       </w:r>
       <w:r>
@@ -8545,7 +8564,6 @@
           <w:i/>
           <w:iCs/>
         </w:rPr>
-        <w:lastRenderedPageBreak/>
         <w:t>Specialist: Signature Spell</w:t>
       </w:r>
       <w:r>
@@ -8687,7 +8705,11 @@
     </w:p>
     <w:p>
       <w:r>
-        <w:t>You’re skilled at interposing your body in defense of others. When rolling Athletics, Fighting, or Might to defend one of your allies from an incoming attack</w:t>
+        <w:t xml:space="preserve">You’re skilled at interposing your body in defense of others. When rolling Athletics, Fighting, or Might to defend one of your allies from an </w:t>
+      </w:r>
+      <w:r>
+        <w:lastRenderedPageBreak/>
+        <w:t>incoming attack</w:t>
       </w:r>
       <w:r>
         <w:t>, you may</w:t>
@@ -8704,7 +8726,6 @@
         <w:pStyle w:val="Heading3"/>
       </w:pPr>
       <w:r>
-        <w:lastRenderedPageBreak/>
         <w:t>Defensive Expert</w:t>
       </w:r>
     </w:p>
@@ -8768,6 +8789,7 @@
         <w:pStyle w:val="Heading3"/>
       </w:pPr>
       <w:r>
+        <w:lastRenderedPageBreak/>
         <w:t>Mighty Blow</w:t>
       </w:r>
     </w:p>
@@ -8790,7 +8812,6 @@
         <w:pStyle w:val="Heading3"/>
       </w:pPr>
       <w:r>
-        <w:lastRenderedPageBreak/>
         <w:t>Oakfist</w:t>
       </w:r>
     </w:p>
@@ -8902,7 +8923,11 @@
         <w:t>GM’s note:</w:t>
       </w:r>
       <w:r>
-        <w:t xml:space="preserve"> it might seem weird that this talent increases damage done but not the character’s chance to hit. This is because anyone attacking an unaware target should already have either +1 or +2 advantage just from attacking an unaware foe. A good baseline is +1 advantage for attacking a target that’s on alert but unsure of where exactly you are, and +2 advantage for attacking a completely unaware opponent, but like all advantages, this is situational and ultimately up to GM discretion.</w:t>
+        <w:t xml:space="preserve"> it might seem weird that this talent increases damage done but not the character’s chance to hit. This is because anyone attacking an unaware target should already have either +1 or +2 advantage just from attacking an unaware foe. A good baseline is +1 advantage for attacking a target that’s on alert but unsure of where exactly you are, </w:t>
+      </w:r>
+      <w:r>
+        <w:lastRenderedPageBreak/>
+        <w:t>and +2 advantage for attacking a completely unaware opponent, but like all advantages, this is situational and ultimately up to GM discretion.</w:t>
       </w:r>
     </w:p>
     <w:p>
@@ -8911,7 +8936,6 @@
       </w:pPr>
       <w:bookmarkStart w:id="15" w:name="_Toc96865596"/>
       <w:r>
-        <w:lastRenderedPageBreak/>
         <w:t>Special talents: Alchemy</w:t>
       </w:r>
       <w:bookmarkEnd w:id="15"/>
@@ -9030,16 +9054,13 @@
         <w:pStyle w:val="Heading3"/>
       </w:pPr>
       <w:r>
+        <w:lastRenderedPageBreak/>
         <w:t>Spell-like Ability</w:t>
       </w:r>
     </w:p>
     <w:p>
       <w:r>
-        <w:t xml:space="preserve">Through nature or nurture, you have a supernatural ability that functions like a spell. Choose a single non-ritual spell. You may now cast </w:t>
-      </w:r>
-      <w:r>
-        <w:lastRenderedPageBreak/>
-        <w:t>it at will, using your Willpower skill instead of your Sorcery. This talent may be taken multiple times, but must be taken for a new spell each time. GMs should feel free to limit the use of this talent.</w:t>
+        <w:t>Through nature or nurture, you have a supernatural ability that functions like a spell. Choose a single non-ritual spell. You may now cast it at will, using your Willpower skill instead of your Sorcery. This talent may be taken multiple times, but must be taken for a new spell each time. GMs should feel free to limit the use of this talent.</w:t>
       </w:r>
     </w:p>
     <w:p>

</xml_diff>

<commit_message>
More tiny formatting changes.
</commit_message>
<xml_diff>
--- a/Ikaros.docx
+++ b/Ikaros.docx
@@ -393,7 +393,7 @@
           <w:szCs w:val="22"/>
         </w:rPr>
       </w:pPr>
-      <w:hyperlink w:anchor="_Toc97938281" w:history="1">
+      <w:hyperlink w:anchor="_Toc97992478" w:history="1">
         <w:r>
           <w:rPr>
             <w:rStyle w:val="Hyperlink"/>
@@ -437,7 +437,7 @@
             <w:noProof/>
             <w:webHidden/>
           </w:rPr>
-          <w:instrText xml:space="preserve"> PAGEREF _Toc97938281 \h </w:instrText>
+          <w:instrText xml:space="preserve"> PAGEREF _Toc97992478 \h </w:instrText>
         </w:r>
         <w:r>
           <w:rPr>
@@ -478,7 +478,7 @@
           <w:szCs w:val="22"/>
         </w:rPr>
       </w:pPr>
-      <w:hyperlink w:anchor="_Toc97938282" w:history="1">
+      <w:hyperlink w:anchor="_Toc97992479" w:history="1">
         <w:r>
           <w:rPr>
             <w:rStyle w:val="Hyperlink"/>
@@ -505,7 +505,7 @@
             <w:noProof/>
             <w:webHidden/>
           </w:rPr>
-          <w:instrText xml:space="preserve"> PAGEREF _Toc97938282 \h </w:instrText>
+          <w:instrText xml:space="preserve"> PAGEREF _Toc97992479 \h </w:instrText>
         </w:r>
         <w:r>
           <w:rPr>
@@ -546,7 +546,7 @@
           <w:szCs w:val="22"/>
         </w:rPr>
       </w:pPr>
-      <w:hyperlink w:anchor="_Toc97938283" w:history="1">
+      <w:hyperlink w:anchor="_Toc97992480" w:history="1">
         <w:r>
           <w:rPr>
             <w:rStyle w:val="Hyperlink"/>
@@ -573,7 +573,7 @@
             <w:noProof/>
             <w:webHidden/>
           </w:rPr>
-          <w:instrText xml:space="preserve"> PAGEREF _Toc97938283 \h </w:instrText>
+          <w:instrText xml:space="preserve"> PAGEREF _Toc97992480 \h </w:instrText>
         </w:r>
         <w:r>
           <w:rPr>
@@ -614,7 +614,7 @@
           <w:szCs w:val="22"/>
         </w:rPr>
       </w:pPr>
-      <w:hyperlink w:anchor="_Toc97938284" w:history="1">
+      <w:hyperlink w:anchor="_Toc97992481" w:history="1">
         <w:r>
           <w:rPr>
             <w:rStyle w:val="Hyperlink"/>
@@ -641,7 +641,7 @@
             <w:noProof/>
             <w:webHidden/>
           </w:rPr>
-          <w:instrText xml:space="preserve"> PAGEREF _Toc97938284 \h </w:instrText>
+          <w:instrText xml:space="preserve"> PAGEREF _Toc97992481 \h </w:instrText>
         </w:r>
         <w:r>
           <w:rPr>
@@ -687,7 +687,7 @@
           <w:szCs w:val="22"/>
         </w:rPr>
       </w:pPr>
-      <w:hyperlink w:anchor="_Toc97938285" w:history="1">
+      <w:hyperlink w:anchor="_Toc97992482" w:history="1">
         <w:r>
           <w:rPr>
             <w:rStyle w:val="Hyperlink"/>
@@ -731,7 +731,7 @@
             <w:noProof/>
             <w:webHidden/>
           </w:rPr>
-          <w:instrText xml:space="preserve"> PAGEREF _Toc97938285 \h </w:instrText>
+          <w:instrText xml:space="preserve"> PAGEREF _Toc97992482 \h </w:instrText>
         </w:r>
         <w:r>
           <w:rPr>
@@ -772,7 +772,7 @@
           <w:szCs w:val="22"/>
         </w:rPr>
       </w:pPr>
-      <w:hyperlink w:anchor="_Toc97938286" w:history="1">
+      <w:hyperlink w:anchor="_Toc97992483" w:history="1">
         <w:r>
           <w:rPr>
             <w:rStyle w:val="Hyperlink"/>
@@ -799,7 +799,7 @@
             <w:noProof/>
             <w:webHidden/>
           </w:rPr>
-          <w:instrText xml:space="preserve"> PAGEREF _Toc97938286 \h </w:instrText>
+          <w:instrText xml:space="preserve"> PAGEREF _Toc97992483 \h </w:instrText>
         </w:r>
         <w:r>
           <w:rPr>
@@ -840,7 +840,7 @@
           <w:szCs w:val="22"/>
         </w:rPr>
       </w:pPr>
-      <w:hyperlink w:anchor="_Toc97938287" w:history="1">
+      <w:hyperlink w:anchor="_Toc97992484" w:history="1">
         <w:r>
           <w:rPr>
             <w:rStyle w:val="Hyperlink"/>
@@ -867,7 +867,7 @@
             <w:noProof/>
             <w:webHidden/>
           </w:rPr>
-          <w:instrText xml:space="preserve"> PAGEREF _Toc97938287 \h </w:instrText>
+          <w:instrText xml:space="preserve"> PAGEREF _Toc97992484 \h </w:instrText>
         </w:r>
         <w:r>
           <w:rPr>
@@ -908,7 +908,7 @@
           <w:szCs w:val="22"/>
         </w:rPr>
       </w:pPr>
-      <w:hyperlink w:anchor="_Toc97938288" w:history="1">
+      <w:hyperlink w:anchor="_Toc97992485" w:history="1">
         <w:r>
           <w:rPr>
             <w:rStyle w:val="Hyperlink"/>
@@ -935,7 +935,7 @@
             <w:noProof/>
             <w:webHidden/>
           </w:rPr>
-          <w:instrText xml:space="preserve"> PAGEREF _Toc97938288 \h </w:instrText>
+          <w:instrText xml:space="preserve"> PAGEREF _Toc97992485 \h </w:instrText>
         </w:r>
         <w:r>
           <w:rPr>
@@ -981,7 +981,7 @@
           <w:szCs w:val="22"/>
         </w:rPr>
       </w:pPr>
-      <w:hyperlink w:anchor="_Toc97938289" w:history="1">
+      <w:hyperlink w:anchor="_Toc97992486" w:history="1">
         <w:r>
           <w:rPr>
             <w:rStyle w:val="Hyperlink"/>
@@ -1025,7 +1025,7 @@
             <w:noProof/>
             <w:webHidden/>
           </w:rPr>
-          <w:instrText xml:space="preserve"> PAGEREF _Toc97938289 \h </w:instrText>
+          <w:instrText xml:space="preserve"> PAGEREF _Toc97992486 \h </w:instrText>
         </w:r>
         <w:r>
           <w:rPr>
@@ -1066,7 +1066,7 @@
           <w:szCs w:val="22"/>
         </w:rPr>
       </w:pPr>
-      <w:hyperlink w:anchor="_Toc97938290" w:history="1">
+      <w:hyperlink w:anchor="_Toc97992487" w:history="1">
         <w:r>
           <w:rPr>
             <w:rStyle w:val="Hyperlink"/>
@@ -1093,7 +1093,7 @@
             <w:noProof/>
             <w:webHidden/>
           </w:rPr>
-          <w:instrText xml:space="preserve"> PAGEREF _Toc97938290 \h </w:instrText>
+          <w:instrText xml:space="preserve"> PAGEREF _Toc97992487 \h </w:instrText>
         </w:r>
         <w:r>
           <w:rPr>
@@ -1134,7 +1134,7 @@
           <w:szCs w:val="22"/>
         </w:rPr>
       </w:pPr>
-      <w:hyperlink w:anchor="_Toc97938291" w:history="1">
+      <w:hyperlink w:anchor="_Toc97992488" w:history="1">
         <w:r>
           <w:rPr>
             <w:rStyle w:val="Hyperlink"/>
@@ -1161,7 +1161,7 @@
             <w:noProof/>
             <w:webHidden/>
           </w:rPr>
-          <w:instrText xml:space="preserve"> PAGEREF _Toc97938291 \h </w:instrText>
+          <w:instrText xml:space="preserve"> PAGEREF _Toc97992488 \h </w:instrText>
         </w:r>
         <w:r>
           <w:rPr>
@@ -1207,7 +1207,7 @@
           <w:szCs w:val="22"/>
         </w:rPr>
       </w:pPr>
-      <w:hyperlink w:anchor="_Toc97938292" w:history="1">
+      <w:hyperlink w:anchor="_Toc97992489" w:history="1">
         <w:r>
           <w:rPr>
             <w:rStyle w:val="Hyperlink"/>
@@ -1251,7 +1251,7 @@
             <w:noProof/>
             <w:webHidden/>
           </w:rPr>
-          <w:instrText xml:space="preserve"> PAGEREF _Toc97938292 \h </w:instrText>
+          <w:instrText xml:space="preserve"> PAGEREF _Toc97992489 \h </w:instrText>
         </w:r>
         <w:r>
           <w:rPr>
@@ -1292,7 +1292,7 @@
           <w:szCs w:val="22"/>
         </w:rPr>
       </w:pPr>
-      <w:hyperlink w:anchor="_Toc97938293" w:history="1">
+      <w:hyperlink w:anchor="_Toc97992490" w:history="1">
         <w:r>
           <w:rPr>
             <w:rStyle w:val="Hyperlink"/>
@@ -1319,7 +1319,7 @@
             <w:noProof/>
             <w:webHidden/>
           </w:rPr>
-          <w:instrText xml:space="preserve"> PAGEREF _Toc97938293 \h </w:instrText>
+          <w:instrText xml:space="preserve"> PAGEREF _Toc97992490 \h </w:instrText>
         </w:r>
         <w:r>
           <w:rPr>
@@ -1360,7 +1360,7 @@
           <w:szCs w:val="22"/>
         </w:rPr>
       </w:pPr>
-      <w:hyperlink w:anchor="_Toc97938294" w:history="1">
+      <w:hyperlink w:anchor="_Toc97992491" w:history="1">
         <w:r>
           <w:rPr>
             <w:rStyle w:val="Hyperlink"/>
@@ -1387,7 +1387,7 @@
             <w:noProof/>
             <w:webHidden/>
           </w:rPr>
-          <w:instrText xml:space="preserve"> PAGEREF _Toc97938294 \h </w:instrText>
+          <w:instrText xml:space="preserve"> PAGEREF _Toc97992491 \h </w:instrText>
         </w:r>
         <w:r>
           <w:rPr>
@@ -1428,7 +1428,7 @@
           <w:szCs w:val="22"/>
         </w:rPr>
       </w:pPr>
-      <w:hyperlink w:anchor="_Toc97938295" w:history="1">
+      <w:hyperlink w:anchor="_Toc97992492" w:history="1">
         <w:r>
           <w:rPr>
             <w:rStyle w:val="Hyperlink"/>
@@ -1455,7 +1455,7 @@
             <w:noProof/>
             <w:webHidden/>
           </w:rPr>
-          <w:instrText xml:space="preserve"> PAGEREF _Toc97938295 \h </w:instrText>
+          <w:instrText xml:space="preserve"> PAGEREF _Toc97992492 \h </w:instrText>
         </w:r>
         <w:r>
           <w:rPr>
@@ -1496,7 +1496,7 @@
           <w:szCs w:val="22"/>
         </w:rPr>
       </w:pPr>
-      <w:hyperlink w:anchor="_Toc97938296" w:history="1">
+      <w:hyperlink w:anchor="_Toc97992493" w:history="1">
         <w:r>
           <w:rPr>
             <w:rStyle w:val="Hyperlink"/>
@@ -1523,7 +1523,7 @@
             <w:noProof/>
             <w:webHidden/>
           </w:rPr>
-          <w:instrText xml:space="preserve"> PAGEREF _Toc97938296 \h </w:instrText>
+          <w:instrText xml:space="preserve"> PAGEREF _Toc97992493 \h </w:instrText>
         </w:r>
         <w:r>
           <w:rPr>
@@ -1564,7 +1564,7 @@
           <w:szCs w:val="22"/>
         </w:rPr>
       </w:pPr>
-      <w:hyperlink w:anchor="_Toc97938297" w:history="1">
+      <w:hyperlink w:anchor="_Toc97992494" w:history="1">
         <w:r>
           <w:rPr>
             <w:rStyle w:val="Hyperlink"/>
@@ -1591,7 +1591,7 @@
             <w:noProof/>
             <w:webHidden/>
           </w:rPr>
-          <w:instrText xml:space="preserve"> PAGEREF _Toc97938297 \h </w:instrText>
+          <w:instrText xml:space="preserve"> PAGEREF _Toc97992494 \h </w:instrText>
         </w:r>
         <w:r>
           <w:rPr>
@@ -1637,7 +1637,7 @@
           <w:szCs w:val="22"/>
         </w:rPr>
       </w:pPr>
-      <w:hyperlink w:anchor="_Toc97938298" w:history="1">
+      <w:hyperlink w:anchor="_Toc97992495" w:history="1">
         <w:r>
           <w:rPr>
             <w:rStyle w:val="Hyperlink"/>
@@ -1681,7 +1681,7 @@
             <w:noProof/>
             <w:webHidden/>
           </w:rPr>
-          <w:instrText xml:space="preserve"> PAGEREF _Toc97938298 \h </w:instrText>
+          <w:instrText xml:space="preserve"> PAGEREF _Toc97992495 \h </w:instrText>
         </w:r>
         <w:r>
           <w:rPr>
@@ -1722,7 +1722,7 @@
           <w:szCs w:val="22"/>
         </w:rPr>
       </w:pPr>
-      <w:hyperlink w:anchor="_Toc97938299" w:history="1">
+      <w:hyperlink w:anchor="_Toc97992496" w:history="1">
         <w:r>
           <w:rPr>
             <w:rStyle w:val="Hyperlink"/>
@@ -1749,7 +1749,7 @@
             <w:noProof/>
             <w:webHidden/>
           </w:rPr>
-          <w:instrText xml:space="preserve"> PAGEREF _Toc97938299 \h </w:instrText>
+          <w:instrText xml:space="preserve"> PAGEREF _Toc97992496 \h </w:instrText>
         </w:r>
         <w:r>
           <w:rPr>
@@ -1790,7 +1790,7 @@
           <w:szCs w:val="22"/>
         </w:rPr>
       </w:pPr>
-      <w:hyperlink w:anchor="_Toc97938300" w:history="1">
+      <w:hyperlink w:anchor="_Toc97992497" w:history="1">
         <w:r>
           <w:rPr>
             <w:rStyle w:val="Hyperlink"/>
@@ -1817,7 +1817,7 @@
             <w:noProof/>
             <w:webHidden/>
           </w:rPr>
-          <w:instrText xml:space="preserve"> PAGEREF _Toc97938300 \h </w:instrText>
+          <w:instrText xml:space="preserve"> PAGEREF _Toc97992497 \h </w:instrText>
         </w:r>
         <w:r>
           <w:rPr>
@@ -1858,7 +1858,7 @@
           <w:szCs w:val="22"/>
         </w:rPr>
       </w:pPr>
-      <w:hyperlink w:anchor="_Toc97938301" w:history="1">
+      <w:hyperlink w:anchor="_Toc97992498" w:history="1">
         <w:r>
           <w:rPr>
             <w:rStyle w:val="Hyperlink"/>
@@ -1885,7 +1885,7 @@
             <w:noProof/>
             <w:webHidden/>
           </w:rPr>
-          <w:instrText xml:space="preserve"> PAGEREF _Toc97938301 \h </w:instrText>
+          <w:instrText xml:space="preserve"> PAGEREF _Toc97992498 \h </w:instrText>
         </w:r>
         <w:r>
           <w:rPr>
@@ -1926,7 +1926,7 @@
           <w:szCs w:val="22"/>
         </w:rPr>
       </w:pPr>
-      <w:hyperlink w:anchor="_Toc97938302" w:history="1">
+      <w:hyperlink w:anchor="_Toc97992499" w:history="1">
         <w:r>
           <w:rPr>
             <w:rStyle w:val="Hyperlink"/>
@@ -1953,7 +1953,7 @@
             <w:noProof/>
             <w:webHidden/>
           </w:rPr>
-          <w:instrText xml:space="preserve"> PAGEREF _Toc97938302 \h </w:instrText>
+          <w:instrText xml:space="preserve"> PAGEREF _Toc97992499 \h </w:instrText>
         </w:r>
         <w:r>
           <w:rPr>
@@ -1994,7 +1994,7 @@
           <w:szCs w:val="22"/>
         </w:rPr>
       </w:pPr>
-      <w:hyperlink w:anchor="_Toc97938303" w:history="1">
+      <w:hyperlink w:anchor="_Toc97992500" w:history="1">
         <w:r>
           <w:rPr>
             <w:rStyle w:val="Hyperlink"/>
@@ -2021,7 +2021,7 @@
             <w:noProof/>
             <w:webHidden/>
           </w:rPr>
-          <w:instrText xml:space="preserve"> PAGEREF _Toc97938303 \h </w:instrText>
+          <w:instrText xml:space="preserve"> PAGEREF _Toc97992500 \h </w:instrText>
         </w:r>
         <w:r>
           <w:rPr>
@@ -2062,7 +2062,7 @@
           <w:szCs w:val="22"/>
         </w:rPr>
       </w:pPr>
-      <w:hyperlink w:anchor="_Toc97938304" w:history="1">
+      <w:hyperlink w:anchor="_Toc97992501" w:history="1">
         <w:r>
           <w:rPr>
             <w:rStyle w:val="Hyperlink"/>
@@ -2089,7 +2089,7 @@
             <w:noProof/>
             <w:webHidden/>
           </w:rPr>
-          <w:instrText xml:space="preserve"> PAGEREF _Toc97938304 \h </w:instrText>
+          <w:instrText xml:space="preserve"> PAGEREF _Toc97992501 \h </w:instrText>
         </w:r>
         <w:r>
           <w:rPr>
@@ -2135,7 +2135,7 @@
           <w:szCs w:val="22"/>
         </w:rPr>
       </w:pPr>
-      <w:hyperlink w:anchor="_Toc97938305" w:history="1">
+      <w:hyperlink w:anchor="_Toc97992502" w:history="1">
         <w:r>
           <w:rPr>
             <w:rStyle w:val="Hyperlink"/>
@@ -2179,7 +2179,7 @@
             <w:noProof/>
             <w:webHidden/>
           </w:rPr>
-          <w:instrText xml:space="preserve"> PAGEREF _Toc97938305 \h </w:instrText>
+          <w:instrText xml:space="preserve"> PAGEREF _Toc97992502 \h </w:instrText>
         </w:r>
         <w:r>
           <w:rPr>
@@ -2220,7 +2220,7 @@
           <w:szCs w:val="22"/>
         </w:rPr>
       </w:pPr>
-      <w:hyperlink w:anchor="_Toc97938306" w:history="1">
+      <w:hyperlink w:anchor="_Toc97992503" w:history="1">
         <w:r>
           <w:rPr>
             <w:rStyle w:val="Hyperlink"/>
@@ -2247,7 +2247,7 @@
             <w:noProof/>
             <w:webHidden/>
           </w:rPr>
-          <w:instrText xml:space="preserve"> PAGEREF _Toc97938306 \h </w:instrText>
+          <w:instrText xml:space="preserve"> PAGEREF _Toc97992503 \h </w:instrText>
         </w:r>
         <w:r>
           <w:rPr>
@@ -2288,7 +2288,7 @@
           <w:szCs w:val="22"/>
         </w:rPr>
       </w:pPr>
-      <w:hyperlink w:anchor="_Toc97938307" w:history="1">
+      <w:hyperlink w:anchor="_Toc97992504" w:history="1">
         <w:r>
           <w:rPr>
             <w:rStyle w:val="Hyperlink"/>
@@ -2315,7 +2315,7 @@
             <w:noProof/>
             <w:webHidden/>
           </w:rPr>
-          <w:instrText xml:space="preserve"> PAGEREF _Toc97938307 \h </w:instrText>
+          <w:instrText xml:space="preserve"> PAGEREF _Toc97992504 \h </w:instrText>
         </w:r>
         <w:r>
           <w:rPr>
@@ -2356,7 +2356,7 @@
           <w:szCs w:val="22"/>
         </w:rPr>
       </w:pPr>
-      <w:hyperlink w:anchor="_Toc97938308" w:history="1">
+      <w:hyperlink w:anchor="_Toc97992505" w:history="1">
         <w:r>
           <w:rPr>
             <w:rStyle w:val="Hyperlink"/>
@@ -2383,7 +2383,7 @@
             <w:noProof/>
             <w:webHidden/>
           </w:rPr>
-          <w:instrText xml:space="preserve"> PAGEREF _Toc97938308 \h </w:instrText>
+          <w:instrText xml:space="preserve"> PAGEREF _Toc97992505 \h </w:instrText>
         </w:r>
         <w:r>
           <w:rPr>
@@ -2424,7 +2424,7 @@
           <w:szCs w:val="22"/>
         </w:rPr>
       </w:pPr>
-      <w:hyperlink w:anchor="_Toc97938309" w:history="1">
+      <w:hyperlink w:anchor="_Toc97992506" w:history="1">
         <w:r>
           <w:rPr>
             <w:rStyle w:val="Hyperlink"/>
@@ -2451,7 +2451,7 @@
             <w:noProof/>
             <w:webHidden/>
           </w:rPr>
-          <w:instrText xml:space="preserve"> PAGEREF _Toc97938309 \h </w:instrText>
+          <w:instrText xml:space="preserve"> PAGEREF _Toc97992506 \h </w:instrText>
         </w:r>
         <w:r>
           <w:rPr>
@@ -2492,7 +2492,7 @@
           <w:szCs w:val="22"/>
         </w:rPr>
       </w:pPr>
-      <w:hyperlink w:anchor="_Toc97938310" w:history="1">
+      <w:hyperlink w:anchor="_Toc97992507" w:history="1">
         <w:r>
           <w:rPr>
             <w:rStyle w:val="Hyperlink"/>
@@ -2519,7 +2519,7 @@
             <w:noProof/>
             <w:webHidden/>
           </w:rPr>
-          <w:instrText xml:space="preserve"> PAGEREF _Toc97938310 \h </w:instrText>
+          <w:instrText xml:space="preserve"> PAGEREF _Toc97992507 \h </w:instrText>
         </w:r>
         <w:r>
           <w:rPr>
@@ -2560,7 +2560,7 @@
           <w:szCs w:val="22"/>
         </w:rPr>
       </w:pPr>
-      <w:hyperlink w:anchor="_Toc97938311" w:history="1">
+      <w:hyperlink w:anchor="_Toc97992508" w:history="1">
         <w:r>
           <w:rPr>
             <w:rStyle w:val="Hyperlink"/>
@@ -2587,7 +2587,7 @@
             <w:noProof/>
             <w:webHidden/>
           </w:rPr>
-          <w:instrText xml:space="preserve"> PAGEREF _Toc97938311 \h </w:instrText>
+          <w:instrText xml:space="preserve"> PAGEREF _Toc97992508 \h </w:instrText>
         </w:r>
         <w:r>
           <w:rPr>
@@ -2628,7 +2628,7 @@
           <w:szCs w:val="22"/>
         </w:rPr>
       </w:pPr>
-      <w:hyperlink w:anchor="_Toc97938312" w:history="1">
+      <w:hyperlink w:anchor="_Toc97992509" w:history="1">
         <w:r>
           <w:rPr>
             <w:rStyle w:val="Hyperlink"/>
@@ -2655,7 +2655,7 @@
             <w:noProof/>
             <w:webHidden/>
           </w:rPr>
-          <w:instrText xml:space="preserve"> PAGEREF _Toc97938312 \h </w:instrText>
+          <w:instrText xml:space="preserve"> PAGEREF _Toc97992509 \h </w:instrText>
         </w:r>
         <w:r>
           <w:rPr>
@@ -2696,7 +2696,7 @@
           <w:szCs w:val="22"/>
         </w:rPr>
       </w:pPr>
-      <w:hyperlink w:anchor="_Toc97938313" w:history="1">
+      <w:hyperlink w:anchor="_Toc97992510" w:history="1">
         <w:r>
           <w:rPr>
             <w:rStyle w:val="Hyperlink"/>
@@ -2723,7 +2723,7 @@
             <w:noProof/>
             <w:webHidden/>
           </w:rPr>
-          <w:instrText xml:space="preserve"> PAGEREF _Toc97938313 \h </w:instrText>
+          <w:instrText xml:space="preserve"> PAGEREF _Toc97992510 \h </w:instrText>
         </w:r>
         <w:r>
           <w:rPr>
@@ -2764,7 +2764,7 @@
           <w:szCs w:val="22"/>
         </w:rPr>
       </w:pPr>
-      <w:hyperlink w:anchor="_Toc97938314" w:history="1">
+      <w:hyperlink w:anchor="_Toc97992511" w:history="1">
         <w:r>
           <w:rPr>
             <w:rStyle w:val="Hyperlink"/>
@@ -2791,7 +2791,7 @@
             <w:noProof/>
             <w:webHidden/>
           </w:rPr>
-          <w:instrText xml:space="preserve"> PAGEREF _Toc97938314 \h </w:instrText>
+          <w:instrText xml:space="preserve"> PAGEREF _Toc97992511 \h </w:instrText>
         </w:r>
         <w:r>
           <w:rPr>
@@ -2837,7 +2837,7 @@
           <w:szCs w:val="22"/>
         </w:rPr>
       </w:pPr>
-      <w:hyperlink w:anchor="_Toc97938315" w:history="1">
+      <w:hyperlink w:anchor="_Toc97992512" w:history="1">
         <w:r>
           <w:rPr>
             <w:rStyle w:val="Hyperlink"/>
@@ -2881,7 +2881,7 @@
             <w:noProof/>
             <w:webHidden/>
           </w:rPr>
-          <w:instrText xml:space="preserve"> PAGEREF _Toc97938315 \h </w:instrText>
+          <w:instrText xml:space="preserve"> PAGEREF _Toc97992512 \h </w:instrText>
         </w:r>
         <w:r>
           <w:rPr>
@@ -2922,7 +2922,7 @@
           <w:szCs w:val="22"/>
         </w:rPr>
       </w:pPr>
-      <w:hyperlink w:anchor="_Toc97938316" w:history="1">
+      <w:hyperlink w:anchor="_Toc97992513" w:history="1">
         <w:r>
           <w:rPr>
             <w:rStyle w:val="Hyperlink"/>
@@ -2949,7 +2949,7 @@
             <w:noProof/>
             <w:webHidden/>
           </w:rPr>
-          <w:instrText xml:space="preserve"> PAGEREF _Toc97938316 \h </w:instrText>
+          <w:instrText xml:space="preserve"> PAGEREF _Toc97992513 \h </w:instrText>
         </w:r>
         <w:r>
           <w:rPr>
@@ -2990,7 +2990,7 @@
           <w:szCs w:val="22"/>
         </w:rPr>
       </w:pPr>
-      <w:hyperlink w:anchor="_Toc97938317" w:history="1">
+      <w:hyperlink w:anchor="_Toc97992514" w:history="1">
         <w:r>
           <w:rPr>
             <w:rStyle w:val="Hyperlink"/>
@@ -3017,7 +3017,7 @@
             <w:noProof/>
             <w:webHidden/>
           </w:rPr>
-          <w:instrText xml:space="preserve"> PAGEREF _Toc97938317 \h </w:instrText>
+          <w:instrText xml:space="preserve"> PAGEREF _Toc97992514 \h </w:instrText>
         </w:r>
         <w:r>
           <w:rPr>
@@ -3058,7 +3058,7 @@
           <w:szCs w:val="22"/>
         </w:rPr>
       </w:pPr>
-      <w:hyperlink w:anchor="_Toc97938318" w:history="1">
+      <w:hyperlink w:anchor="_Toc97992515" w:history="1">
         <w:r>
           <w:rPr>
             <w:rStyle w:val="Hyperlink"/>
@@ -3085,7 +3085,7 @@
             <w:noProof/>
             <w:webHidden/>
           </w:rPr>
-          <w:instrText xml:space="preserve"> PAGEREF _Toc97938318 \h </w:instrText>
+          <w:instrText xml:space="preserve"> PAGEREF _Toc97992515 \h </w:instrText>
         </w:r>
         <w:r>
           <w:rPr>
@@ -3126,7 +3126,7 @@
           <w:szCs w:val="22"/>
         </w:rPr>
       </w:pPr>
-      <w:hyperlink w:anchor="_Toc97938319" w:history="1">
+      <w:hyperlink w:anchor="_Toc97992516" w:history="1">
         <w:r>
           <w:rPr>
             <w:rStyle w:val="Hyperlink"/>
@@ -3153,7 +3153,7 @@
             <w:noProof/>
             <w:webHidden/>
           </w:rPr>
-          <w:instrText xml:space="preserve"> PAGEREF _Toc97938319 \h </w:instrText>
+          <w:instrText xml:space="preserve"> PAGEREF _Toc97992516 \h </w:instrText>
         </w:r>
         <w:r>
           <w:rPr>
@@ -3199,7 +3199,7 @@
           <w:szCs w:val="22"/>
         </w:rPr>
       </w:pPr>
-      <w:hyperlink w:anchor="_Toc97938320" w:history="1">
+      <w:hyperlink w:anchor="_Toc97992517" w:history="1">
         <w:r>
           <w:rPr>
             <w:rStyle w:val="Hyperlink"/>
@@ -3243,7 +3243,7 @@
             <w:noProof/>
             <w:webHidden/>
           </w:rPr>
-          <w:instrText xml:space="preserve"> PAGEREF _Toc97938320 \h </w:instrText>
+          <w:instrText xml:space="preserve"> PAGEREF _Toc97992517 \h </w:instrText>
         </w:r>
         <w:r>
           <w:rPr>
@@ -3284,7 +3284,7 @@
           <w:szCs w:val="22"/>
         </w:rPr>
       </w:pPr>
-      <w:hyperlink w:anchor="_Toc97938321" w:history="1">
+      <w:hyperlink w:anchor="_Toc97992518" w:history="1">
         <w:r>
           <w:rPr>
             <w:rStyle w:val="Hyperlink"/>
@@ -3311,7 +3311,7 @@
             <w:noProof/>
             <w:webHidden/>
           </w:rPr>
-          <w:instrText xml:space="preserve"> PAGEREF _Toc97938321 \h </w:instrText>
+          <w:instrText xml:space="preserve"> PAGEREF _Toc97992518 \h </w:instrText>
         </w:r>
         <w:r>
           <w:rPr>
@@ -3352,7 +3352,7 @@
           <w:szCs w:val="22"/>
         </w:rPr>
       </w:pPr>
-      <w:hyperlink w:anchor="_Toc97938322" w:history="1">
+      <w:hyperlink w:anchor="_Toc97992519" w:history="1">
         <w:r>
           <w:rPr>
             <w:rStyle w:val="Hyperlink"/>
@@ -3379,7 +3379,7 @@
             <w:noProof/>
             <w:webHidden/>
           </w:rPr>
-          <w:instrText xml:space="preserve"> PAGEREF _Toc97938322 \h </w:instrText>
+          <w:instrText xml:space="preserve"> PAGEREF _Toc97992519 \h </w:instrText>
         </w:r>
         <w:r>
           <w:rPr>
@@ -3425,7 +3425,7 @@
           <w:szCs w:val="22"/>
         </w:rPr>
       </w:pPr>
-      <w:hyperlink w:anchor="_Toc97938323" w:history="1">
+      <w:hyperlink w:anchor="_Toc97992520" w:history="1">
         <w:r>
           <w:rPr>
             <w:rStyle w:val="Hyperlink"/>
@@ -3469,7 +3469,7 @@
             <w:noProof/>
             <w:webHidden/>
           </w:rPr>
-          <w:instrText xml:space="preserve"> PAGEREF _Toc97938323 \h </w:instrText>
+          <w:instrText xml:space="preserve"> PAGEREF _Toc97992520 \h </w:instrText>
         </w:r>
         <w:r>
           <w:rPr>
@@ -3510,7 +3510,7 @@
           <w:szCs w:val="22"/>
         </w:rPr>
       </w:pPr>
-      <w:hyperlink w:anchor="_Toc97938324" w:history="1">
+      <w:hyperlink w:anchor="_Toc97992521" w:history="1">
         <w:r>
           <w:rPr>
             <w:rStyle w:val="Hyperlink"/>
@@ -3537,7 +3537,7 @@
             <w:noProof/>
             <w:webHidden/>
           </w:rPr>
-          <w:instrText xml:space="preserve"> PAGEREF _Toc97938324 \h </w:instrText>
+          <w:instrText xml:space="preserve"> PAGEREF _Toc97992521 \h </w:instrText>
         </w:r>
         <w:r>
           <w:rPr>
@@ -3578,7 +3578,7 @@
           <w:szCs w:val="22"/>
         </w:rPr>
       </w:pPr>
-      <w:hyperlink w:anchor="_Toc97938325" w:history="1">
+      <w:hyperlink w:anchor="_Toc97992522" w:history="1">
         <w:r>
           <w:rPr>
             <w:rStyle w:val="Hyperlink"/>
@@ -3605,7 +3605,7 @@
             <w:noProof/>
             <w:webHidden/>
           </w:rPr>
-          <w:instrText xml:space="preserve"> PAGEREF _Toc97938325 \h </w:instrText>
+          <w:instrText xml:space="preserve"> PAGEREF _Toc97992522 \h </w:instrText>
         </w:r>
         <w:r>
           <w:rPr>
@@ -3646,7 +3646,7 @@
           <w:szCs w:val="22"/>
         </w:rPr>
       </w:pPr>
-      <w:hyperlink w:anchor="_Toc97938326" w:history="1">
+      <w:hyperlink w:anchor="_Toc97992523" w:history="1">
         <w:r>
           <w:rPr>
             <w:rStyle w:val="Hyperlink"/>
@@ -3673,7 +3673,7 @@
             <w:noProof/>
             <w:webHidden/>
           </w:rPr>
-          <w:instrText xml:space="preserve"> PAGEREF _Toc97938326 \h </w:instrText>
+          <w:instrText xml:space="preserve"> PAGEREF _Toc97992523 \h </w:instrText>
         </w:r>
         <w:r>
           <w:rPr>
@@ -3714,7 +3714,7 @@
           <w:szCs w:val="22"/>
         </w:rPr>
       </w:pPr>
-      <w:hyperlink w:anchor="_Toc97938327" w:history="1">
+      <w:hyperlink w:anchor="_Toc97992524" w:history="1">
         <w:r>
           <w:rPr>
             <w:rStyle w:val="Hyperlink"/>
@@ -3741,7 +3741,7 @@
             <w:noProof/>
             <w:webHidden/>
           </w:rPr>
-          <w:instrText xml:space="preserve"> PAGEREF _Toc97938327 \h </w:instrText>
+          <w:instrText xml:space="preserve"> PAGEREF _Toc97992524 \h </w:instrText>
         </w:r>
         <w:r>
           <w:rPr>
@@ -3782,7 +3782,7 @@
           <w:szCs w:val="22"/>
         </w:rPr>
       </w:pPr>
-      <w:hyperlink w:anchor="_Toc97938328" w:history="1">
+      <w:hyperlink w:anchor="_Toc97992525" w:history="1">
         <w:r>
           <w:rPr>
             <w:rStyle w:val="Hyperlink"/>
@@ -3809,7 +3809,7 @@
             <w:noProof/>
             <w:webHidden/>
           </w:rPr>
-          <w:instrText xml:space="preserve"> PAGEREF _Toc97938328 \h </w:instrText>
+          <w:instrText xml:space="preserve"> PAGEREF _Toc97992525 \h </w:instrText>
         </w:r>
         <w:r>
           <w:rPr>
@@ -3850,7 +3850,7 @@
           <w:szCs w:val="22"/>
         </w:rPr>
       </w:pPr>
-      <w:hyperlink w:anchor="_Toc97938329" w:history="1">
+      <w:hyperlink w:anchor="_Toc97992526" w:history="1">
         <w:r>
           <w:rPr>
             <w:rStyle w:val="Hyperlink"/>
@@ -3877,7 +3877,7 @@
             <w:noProof/>
             <w:webHidden/>
           </w:rPr>
-          <w:instrText xml:space="preserve"> PAGEREF _Toc97938329 \h </w:instrText>
+          <w:instrText xml:space="preserve"> PAGEREF _Toc97992526 \h </w:instrText>
         </w:r>
         <w:r>
           <w:rPr>
@@ -3918,7 +3918,7 @@
           <w:szCs w:val="22"/>
         </w:rPr>
       </w:pPr>
-      <w:hyperlink w:anchor="_Toc97938330" w:history="1">
+      <w:hyperlink w:anchor="_Toc97992527" w:history="1">
         <w:r>
           <w:rPr>
             <w:rStyle w:val="Hyperlink"/>
@@ -3945,7 +3945,7 @@
             <w:noProof/>
             <w:webHidden/>
           </w:rPr>
-          <w:instrText xml:space="preserve"> PAGEREF _Toc97938330 \h </w:instrText>
+          <w:instrText xml:space="preserve"> PAGEREF _Toc97992527 \h </w:instrText>
         </w:r>
         <w:r>
           <w:rPr>
@@ -3986,7 +3986,7 @@
           <w:szCs w:val="22"/>
         </w:rPr>
       </w:pPr>
-      <w:hyperlink w:anchor="_Toc97938331" w:history="1">
+      <w:hyperlink w:anchor="_Toc97992528" w:history="1">
         <w:r>
           <w:rPr>
             <w:rStyle w:val="Hyperlink"/>
@@ -4013,7 +4013,7 @@
             <w:noProof/>
             <w:webHidden/>
           </w:rPr>
-          <w:instrText xml:space="preserve"> PAGEREF _Toc97938331 \h </w:instrText>
+          <w:instrText xml:space="preserve"> PAGEREF _Toc97992528 \h </w:instrText>
         </w:r>
         <w:r>
           <w:rPr>
@@ -4054,7 +4054,7 @@
           <w:szCs w:val="22"/>
         </w:rPr>
       </w:pPr>
-      <w:hyperlink w:anchor="_Toc97938332" w:history="1">
+      <w:hyperlink w:anchor="_Toc97992529" w:history="1">
         <w:r>
           <w:rPr>
             <w:rStyle w:val="Hyperlink"/>
@@ -4081,7 +4081,7 @@
             <w:noProof/>
             <w:webHidden/>
           </w:rPr>
-          <w:instrText xml:space="preserve"> PAGEREF _Toc97938332 \h </w:instrText>
+          <w:instrText xml:space="preserve"> PAGEREF _Toc97992529 \h </w:instrText>
         </w:r>
         <w:r>
           <w:rPr>
@@ -4127,7 +4127,7 @@
           <w:szCs w:val="22"/>
         </w:rPr>
       </w:pPr>
-      <w:hyperlink w:anchor="_Toc97938333" w:history="1">
+      <w:hyperlink w:anchor="_Toc97992530" w:history="1">
         <w:r>
           <w:rPr>
             <w:rStyle w:val="Hyperlink"/>
@@ -4171,7 +4171,7 @@
             <w:noProof/>
             <w:webHidden/>
           </w:rPr>
-          <w:instrText xml:space="preserve"> PAGEREF _Toc97938333 \h </w:instrText>
+          <w:instrText xml:space="preserve"> PAGEREF _Toc97992530 \h </w:instrText>
         </w:r>
         <w:r>
           <w:rPr>
@@ -4212,7 +4212,7 @@
           <w:szCs w:val="22"/>
         </w:rPr>
       </w:pPr>
-      <w:hyperlink w:anchor="_Toc97938334" w:history="1">
+      <w:hyperlink w:anchor="_Toc97992531" w:history="1">
         <w:r>
           <w:rPr>
             <w:rStyle w:val="Hyperlink"/>
@@ -4239,7 +4239,7 @@
             <w:noProof/>
             <w:webHidden/>
           </w:rPr>
-          <w:instrText xml:space="preserve"> PAGEREF _Toc97938334 \h </w:instrText>
+          <w:instrText xml:space="preserve"> PAGEREF _Toc97992531 \h </w:instrText>
         </w:r>
         <w:r>
           <w:rPr>
@@ -4280,7 +4280,7 @@
           <w:szCs w:val="22"/>
         </w:rPr>
       </w:pPr>
-      <w:hyperlink w:anchor="_Toc97938335" w:history="1">
+      <w:hyperlink w:anchor="_Toc97992532" w:history="1">
         <w:r>
           <w:rPr>
             <w:rStyle w:val="Hyperlink"/>
@@ -4307,7 +4307,7 @@
             <w:noProof/>
             <w:webHidden/>
           </w:rPr>
-          <w:instrText xml:space="preserve"> PAGEREF _Toc97938335 \h </w:instrText>
+          <w:instrText xml:space="preserve"> PAGEREF _Toc97992532 \h </w:instrText>
         </w:r>
         <w:r>
           <w:rPr>
@@ -4348,7 +4348,7 @@
           <w:szCs w:val="22"/>
         </w:rPr>
       </w:pPr>
-      <w:hyperlink w:anchor="_Toc97938336" w:history="1">
+      <w:hyperlink w:anchor="_Toc97992533" w:history="1">
         <w:r>
           <w:rPr>
             <w:rStyle w:val="Hyperlink"/>
@@ -4375,7 +4375,7 @@
             <w:noProof/>
             <w:webHidden/>
           </w:rPr>
-          <w:instrText xml:space="preserve"> PAGEREF _Toc97938336 \h </w:instrText>
+          <w:instrText xml:space="preserve"> PAGEREF _Toc97992533 \h </w:instrText>
         </w:r>
         <w:r>
           <w:rPr>
@@ -4416,7 +4416,7 @@
           <w:szCs w:val="22"/>
         </w:rPr>
       </w:pPr>
-      <w:hyperlink w:anchor="_Toc97938337" w:history="1">
+      <w:hyperlink w:anchor="_Toc97992534" w:history="1">
         <w:r>
           <w:rPr>
             <w:rStyle w:val="Hyperlink"/>
@@ -4443,7 +4443,7 @@
             <w:noProof/>
             <w:webHidden/>
           </w:rPr>
-          <w:instrText xml:space="preserve"> PAGEREF _Toc97938337 \h </w:instrText>
+          <w:instrText xml:space="preserve"> PAGEREF _Toc97992534 \h </w:instrText>
         </w:r>
         <w:r>
           <w:rPr>
@@ -4484,7 +4484,7 @@
           <w:szCs w:val="22"/>
         </w:rPr>
       </w:pPr>
-      <w:hyperlink w:anchor="_Toc97938338" w:history="1">
+      <w:hyperlink w:anchor="_Toc97992535" w:history="1">
         <w:r>
           <w:rPr>
             <w:rStyle w:val="Hyperlink"/>
@@ -4511,7 +4511,7 @@
             <w:noProof/>
             <w:webHidden/>
           </w:rPr>
-          <w:instrText xml:space="preserve"> PAGEREF _Toc97938338 \h </w:instrText>
+          <w:instrText xml:space="preserve"> PAGEREF _Toc97992535 \h </w:instrText>
         </w:r>
         <w:r>
           <w:rPr>
@@ -4552,7 +4552,7 @@
           <w:szCs w:val="22"/>
         </w:rPr>
       </w:pPr>
-      <w:hyperlink w:anchor="_Toc97938339" w:history="1">
+      <w:hyperlink w:anchor="_Toc97992536" w:history="1">
         <w:r>
           <w:rPr>
             <w:rStyle w:val="Hyperlink"/>
@@ -4579,7 +4579,7 @@
             <w:noProof/>
             <w:webHidden/>
           </w:rPr>
-          <w:instrText xml:space="preserve"> PAGEREF _Toc97938339 \h </w:instrText>
+          <w:instrText xml:space="preserve"> PAGEREF _Toc97992536 \h </w:instrText>
         </w:r>
         <w:r>
           <w:rPr>
@@ -4625,7 +4625,7 @@
           <w:szCs w:val="22"/>
         </w:rPr>
       </w:pPr>
-      <w:hyperlink w:anchor="_Toc97938340" w:history="1">
+      <w:hyperlink w:anchor="_Toc97992537" w:history="1">
         <w:r>
           <w:rPr>
             <w:rStyle w:val="Hyperlink"/>
@@ -4669,7 +4669,7 @@
             <w:noProof/>
             <w:webHidden/>
           </w:rPr>
-          <w:instrText xml:space="preserve"> PAGEREF _Toc97938340 \h </w:instrText>
+          <w:instrText xml:space="preserve"> PAGEREF _Toc97992537 \h </w:instrText>
         </w:r>
         <w:r>
           <w:rPr>
@@ -4715,7 +4715,7 @@
           <w:szCs w:val="22"/>
         </w:rPr>
       </w:pPr>
-      <w:hyperlink w:anchor="_Toc97938341" w:history="1">
+      <w:hyperlink w:anchor="_Toc97992538" w:history="1">
         <w:r>
           <w:rPr>
             <w:rStyle w:val="Hyperlink"/>
@@ -4759,7 +4759,7 @@
             <w:noProof/>
             <w:webHidden/>
           </w:rPr>
-          <w:instrText xml:space="preserve"> PAGEREF _Toc97938341 \h </w:instrText>
+          <w:instrText xml:space="preserve"> PAGEREF _Toc97992538 \h </w:instrText>
         </w:r>
         <w:r>
           <w:rPr>
@@ -4800,7 +4800,7 @@
           <w:szCs w:val="22"/>
         </w:rPr>
       </w:pPr>
-      <w:hyperlink w:anchor="_Toc97938342" w:history="1">
+      <w:hyperlink w:anchor="_Toc97992539" w:history="1">
         <w:r>
           <w:rPr>
             <w:rStyle w:val="Hyperlink"/>
@@ -4827,7 +4827,7 @@
             <w:noProof/>
             <w:webHidden/>
           </w:rPr>
-          <w:instrText xml:space="preserve"> PAGEREF _Toc97938342 \h </w:instrText>
+          <w:instrText xml:space="preserve"> PAGEREF _Toc97992539 \h </w:instrText>
         </w:r>
         <w:r>
           <w:rPr>
@@ -4868,7 +4868,7 @@
           <w:szCs w:val="22"/>
         </w:rPr>
       </w:pPr>
-      <w:hyperlink w:anchor="_Toc97938343" w:history="1">
+      <w:hyperlink w:anchor="_Toc97992540" w:history="1">
         <w:r>
           <w:rPr>
             <w:rStyle w:val="Hyperlink"/>
@@ -4895,7 +4895,7 @@
             <w:noProof/>
             <w:webHidden/>
           </w:rPr>
-          <w:instrText xml:space="preserve"> PAGEREF _Toc97938343 \h </w:instrText>
+          <w:instrText xml:space="preserve"> PAGEREF _Toc97992540 \h </w:instrText>
         </w:r>
         <w:r>
           <w:rPr>
@@ -4936,7 +4936,7 @@
           <w:szCs w:val="22"/>
         </w:rPr>
       </w:pPr>
-      <w:hyperlink w:anchor="_Toc97938344" w:history="1">
+      <w:hyperlink w:anchor="_Toc97992541" w:history="1">
         <w:r>
           <w:rPr>
             <w:rStyle w:val="Hyperlink"/>
@@ -4963,7 +4963,7 @@
             <w:noProof/>
             <w:webHidden/>
           </w:rPr>
-          <w:instrText xml:space="preserve"> PAGEREF _Toc97938344 \h </w:instrText>
+          <w:instrText xml:space="preserve"> PAGEREF _Toc97992541 \h </w:instrText>
         </w:r>
         <w:r>
           <w:rPr>
@@ -4983,7 +4983,7 @@
             <w:noProof/>
             <w:webHidden/>
           </w:rPr>
-          <w:t>78</w:t>
+          <w:t>79</w:t>
         </w:r>
         <w:r>
           <w:rPr>
@@ -5004,7 +5004,7 @@
           <w:szCs w:val="22"/>
         </w:rPr>
       </w:pPr>
-      <w:hyperlink w:anchor="_Toc97938345" w:history="1">
+      <w:hyperlink w:anchor="_Toc97992542" w:history="1">
         <w:r>
           <w:rPr>
             <w:rStyle w:val="Hyperlink"/>
@@ -5031,7 +5031,7 @@
             <w:noProof/>
             <w:webHidden/>
           </w:rPr>
-          <w:instrText xml:space="preserve"> PAGEREF _Toc97938345 \h </w:instrText>
+          <w:instrText xml:space="preserve"> PAGEREF _Toc97992542 \h </w:instrText>
         </w:r>
         <w:r>
           <w:rPr>
@@ -5051,7 +5051,7 @@
             <w:noProof/>
             <w:webHidden/>
           </w:rPr>
-          <w:t>83</w:t>
+          <w:t>84</w:t>
         </w:r>
         <w:r>
           <w:rPr>
@@ -5077,7 +5077,7 @@
           <w:szCs w:val="22"/>
         </w:rPr>
       </w:pPr>
-      <w:hyperlink w:anchor="_Toc97938346" w:history="1">
+      <w:hyperlink w:anchor="_Toc97992543" w:history="1">
         <w:r>
           <w:rPr>
             <w:rStyle w:val="Hyperlink"/>
@@ -5121,7 +5121,7 @@
             <w:noProof/>
             <w:webHidden/>
           </w:rPr>
-          <w:instrText xml:space="preserve"> PAGEREF _Toc97938346 \h </w:instrText>
+          <w:instrText xml:space="preserve"> PAGEREF _Toc97992543 \h </w:instrText>
         </w:r>
         <w:r>
           <w:rPr>
@@ -5162,7 +5162,7 @@
           <w:szCs w:val="22"/>
         </w:rPr>
       </w:pPr>
-      <w:hyperlink w:anchor="_Toc97938347" w:history="1">
+      <w:hyperlink w:anchor="_Toc97992544" w:history="1">
         <w:r>
           <w:rPr>
             <w:rStyle w:val="Hyperlink"/>
@@ -5189,7 +5189,7 @@
             <w:noProof/>
             <w:webHidden/>
           </w:rPr>
-          <w:instrText xml:space="preserve"> PAGEREF _Toc97938347 \h </w:instrText>
+          <w:instrText xml:space="preserve"> PAGEREF _Toc97992544 \h </w:instrText>
         </w:r>
         <w:r>
           <w:rPr>
@@ -5228,7 +5228,7 @@
         <w:lastRenderedPageBreak/>
         <w:fldChar w:fldCharType="end"/>
       </w:r>
-      <w:bookmarkStart w:id="0" w:name="_Toc97938281"/>
+      <w:bookmarkStart w:id="0" w:name="_Toc97992478"/>
       <w:r>
         <w:t>Introduction</w:t>
       </w:r>
@@ -5292,7 +5292,7 @@
       <w:pPr>
         <w:pStyle w:val="Heading2"/>
       </w:pPr>
-      <w:bookmarkStart w:id="1" w:name="_Toc97938282"/>
+      <w:bookmarkStart w:id="1" w:name="_Toc97992479"/>
       <w:r>
         <w:t>Player</w:t>
       </w:r>
@@ -5334,7 +5334,7 @@
       <w:pPr>
         <w:pStyle w:val="Heading2"/>
       </w:pPr>
-      <w:bookmarkStart w:id="2" w:name="_Toc97938283"/>
+      <w:bookmarkStart w:id="2" w:name="_Toc97992480"/>
       <w:r>
         <w:t>Materials</w:t>
       </w:r>
@@ -5472,7 +5472,7 @@
       <w:pPr>
         <w:pStyle w:val="Heading2"/>
       </w:pPr>
-      <w:bookmarkStart w:id="3" w:name="_Toc97938284"/>
+      <w:bookmarkStart w:id="3" w:name="_Toc97992481"/>
       <w:r>
         <w:lastRenderedPageBreak/>
         <w:t>Character</w:t>
@@ -5854,7 +5854,7 @@
       <w:pPr>
         <w:pStyle w:val="Heading1"/>
       </w:pPr>
-      <w:bookmarkStart w:id="4" w:name="_Toc97938285"/>
+      <w:bookmarkStart w:id="4" w:name="_Toc97992482"/>
       <w:r>
         <w:lastRenderedPageBreak/>
         <w:t>Traits</w:t>
@@ -5926,7 +5926,7 @@
       <w:pPr>
         <w:pStyle w:val="Heading2"/>
       </w:pPr>
-      <w:bookmarkStart w:id="5" w:name="_Toc97938286"/>
+      <w:bookmarkStart w:id="5" w:name="_Toc97992483"/>
       <w:r>
         <w:t>Inspiration</w:t>
       </w:r>
@@ -6042,7 +6042,7 @@
       <w:pPr>
         <w:pStyle w:val="Heading2"/>
       </w:pPr>
-      <w:bookmarkStart w:id="6" w:name="_Toc97938287"/>
+      <w:bookmarkStart w:id="6" w:name="_Toc97992484"/>
       <w:r>
         <w:t>Hindering</w:t>
       </w:r>
@@ -6078,7 +6078,7 @@
       <w:pPr>
         <w:pStyle w:val="Heading2"/>
       </w:pPr>
-      <w:bookmarkStart w:id="7" w:name="_Toc97938288"/>
+      <w:bookmarkStart w:id="7" w:name="_Toc97992485"/>
       <w:r>
         <w:lastRenderedPageBreak/>
         <w:t>Ancestries and lineages</w:t>
@@ -6104,7 +6104,7 @@
       <w:pPr>
         <w:pStyle w:val="Heading1"/>
       </w:pPr>
-      <w:bookmarkStart w:id="8" w:name="_Toc97938289"/>
+      <w:bookmarkStart w:id="8" w:name="_Toc97992486"/>
       <w:r>
         <w:lastRenderedPageBreak/>
         <w:t>Skills</w:t>
@@ -6140,7 +6140,7 @@
       <w:pPr>
         <w:pStyle w:val="Heading2"/>
       </w:pPr>
-      <w:bookmarkStart w:id="9" w:name="_Toc97938290"/>
+      <w:bookmarkStart w:id="9" w:name="_Toc97992487"/>
       <w:r>
         <w:t>Skill rolls</w:t>
       </w:r>
@@ -7365,7 +7365,7 @@
       <w:pPr>
         <w:pStyle w:val="Heading2"/>
       </w:pPr>
-      <w:bookmarkStart w:id="10" w:name="_Toc97938291"/>
+      <w:bookmarkStart w:id="10" w:name="_Toc97992488"/>
       <w:r>
         <w:t>Skill list</w:t>
       </w:r>
@@ -8203,7 +8203,7 @@
       <w:pPr>
         <w:pStyle w:val="Heading1"/>
       </w:pPr>
-      <w:bookmarkStart w:id="11" w:name="_Toc97938292"/>
+      <w:bookmarkStart w:id="11" w:name="_Toc97992489"/>
       <w:r>
         <w:lastRenderedPageBreak/>
         <w:t>Talents</w:t>
@@ -8245,7 +8245,7 @@
       <w:pPr>
         <w:pStyle w:val="Heading2"/>
       </w:pPr>
-      <w:bookmarkStart w:id="12" w:name="_Toc97938293"/>
+      <w:bookmarkStart w:id="12" w:name="_Toc97992490"/>
       <w:r>
         <w:t>Character talents</w:t>
       </w:r>
@@ -8305,7 +8305,7 @@
       <w:pPr>
         <w:pStyle w:val="Heading2"/>
       </w:pPr>
-      <w:bookmarkStart w:id="13" w:name="_Toc97938294"/>
+      <w:bookmarkStart w:id="13" w:name="_Toc97992491"/>
       <w:r>
         <w:t>Skill talents</w:t>
       </w:r>
@@ -8535,7 +8535,7 @@
       <w:pPr>
         <w:pStyle w:val="Heading2"/>
       </w:pPr>
-      <w:bookmarkStart w:id="14" w:name="_Toc97938295"/>
+      <w:bookmarkStart w:id="14" w:name="_Toc97992492"/>
       <w:r>
         <w:t>Combat talents</w:t>
       </w:r>
@@ -8875,7 +8875,7 @@
       <w:pPr>
         <w:pStyle w:val="Heading2"/>
       </w:pPr>
-      <w:bookmarkStart w:id="15" w:name="_Toc97938296"/>
+      <w:bookmarkStart w:id="15" w:name="_Toc97992493"/>
       <w:r>
         <w:t>Special talents: Alchemy</w:t>
       </w:r>
@@ -8929,7 +8929,7 @@
       <w:pPr>
         <w:pStyle w:val="Heading2"/>
       </w:pPr>
-      <w:bookmarkStart w:id="16" w:name="_Toc97938297"/>
+      <w:bookmarkStart w:id="16" w:name="_Toc97992494"/>
       <w:r>
         <w:t>Special talents: Sorcery</w:t>
       </w:r>
@@ -9043,7 +9043,7 @@
       <w:pPr>
         <w:pStyle w:val="Heading1"/>
       </w:pPr>
-      <w:bookmarkStart w:id="17" w:name="_Toc97938298"/>
+      <w:bookmarkStart w:id="17" w:name="_Toc97992495"/>
       <w:r>
         <w:lastRenderedPageBreak/>
         <w:t>Character creation</w:t>
@@ -9149,7 +9149,7 @@
       <w:pPr>
         <w:pStyle w:val="Heading2"/>
       </w:pPr>
-      <w:bookmarkStart w:id="18" w:name="_Toc97938299"/>
+      <w:bookmarkStart w:id="18" w:name="_Toc97992496"/>
       <w:r>
         <w:t>Writing down traits</w:t>
       </w:r>
@@ -9240,7 +9240,7 @@
       <w:pPr>
         <w:pStyle w:val="Heading2"/>
       </w:pPr>
-      <w:bookmarkStart w:id="19" w:name="_Toc97938300"/>
+      <w:bookmarkStart w:id="19" w:name="_Toc97992497"/>
       <w:r>
         <w:lastRenderedPageBreak/>
         <w:t>Assigning skill levels</w:t>
@@ -9291,7 +9291,7 @@
       <w:pPr>
         <w:pStyle w:val="Heading2"/>
       </w:pPr>
-      <w:bookmarkStart w:id="20" w:name="_Toc97938301"/>
+      <w:bookmarkStart w:id="20" w:name="_Toc97992498"/>
       <w:r>
         <w:t>Choos</w:t>
       </w:r>
@@ -9324,7 +9324,7 @@
       <w:pPr>
         <w:pStyle w:val="Heading2"/>
       </w:pPr>
-      <w:bookmarkStart w:id="21" w:name="_Toc97938302"/>
+      <w:bookmarkStart w:id="21" w:name="_Toc97992499"/>
       <w:r>
         <w:t xml:space="preserve">Calculating </w:t>
       </w:r>
@@ -9392,7 +9392,7 @@
       <w:pPr>
         <w:pStyle w:val="Heading2"/>
       </w:pPr>
-      <w:bookmarkStart w:id="22" w:name="_Toc97938303"/>
+      <w:bookmarkStart w:id="22" w:name="_Toc97992500"/>
       <w:r>
         <w:lastRenderedPageBreak/>
         <w:t>Acquiring gear</w:t>
@@ -9553,7 +9553,7 @@
       <w:pPr>
         <w:pStyle w:val="Heading2"/>
       </w:pPr>
-      <w:bookmarkStart w:id="23" w:name="_Toc97938304"/>
+      <w:bookmarkStart w:id="23" w:name="_Toc97992501"/>
       <w:r>
         <w:t>Naming them</w:t>
       </w:r>
@@ -9586,7 +9586,7 @@
       <w:pPr>
         <w:pStyle w:val="Heading1"/>
       </w:pPr>
-      <w:bookmarkStart w:id="24" w:name="_Toc97938305"/>
+      <w:bookmarkStart w:id="24" w:name="_Toc97992502"/>
       <w:r>
         <w:lastRenderedPageBreak/>
         <w:t>Damage and conditions</w:t>
@@ -9721,7 +9721,7 @@
       <w:pPr>
         <w:pStyle w:val="Heading2"/>
       </w:pPr>
-      <w:bookmarkStart w:id="25" w:name="_Toc97938306"/>
+      <w:bookmarkStart w:id="25" w:name="_Toc97992503"/>
       <w:r>
         <w:t>Types of conditions</w:t>
       </w:r>
@@ -10039,7 +10039,7 @@
       <w:pPr>
         <w:pStyle w:val="Heading2"/>
       </w:pPr>
-      <w:bookmarkStart w:id="26" w:name="_Toc97938307"/>
+      <w:bookmarkStart w:id="26" w:name="_Toc97992504"/>
       <w:r>
         <w:t>Taking damage</w:t>
       </w:r>
@@ -10535,7 +10535,7 @@
       <w:pPr>
         <w:pStyle w:val="Heading2"/>
       </w:pPr>
-      <w:bookmarkStart w:id="27" w:name="_Toc97938308"/>
+      <w:bookmarkStart w:id="27" w:name="_Toc97992505"/>
       <w:r>
         <w:t>Resilience</w:t>
       </w:r>
@@ -10640,7 +10640,7 @@
       <w:pPr>
         <w:pStyle w:val="Heading2"/>
       </w:pPr>
-      <w:bookmarkStart w:id="28" w:name="_Toc97938309"/>
+      <w:bookmarkStart w:id="28" w:name="_Toc97992506"/>
       <w:r>
         <w:t>Recovery</w:t>
       </w:r>
@@ -11942,7 +11942,7 @@
       <w:pPr>
         <w:pStyle w:val="Heading2"/>
       </w:pPr>
-      <w:bookmarkStart w:id="29" w:name="_Toc97938310"/>
+      <w:bookmarkStart w:id="29" w:name="_Toc97992507"/>
       <w:r>
         <w:lastRenderedPageBreak/>
         <w:t>First aid and medical care</w:t>
@@ -12088,7 +12088,7 @@
       <w:pPr>
         <w:pStyle w:val="Heading2"/>
       </w:pPr>
-      <w:bookmarkStart w:id="30" w:name="_Toc97938311"/>
+      <w:bookmarkStart w:id="30" w:name="_Toc97992508"/>
       <w:r>
         <w:t>Special conditions</w:t>
       </w:r>
@@ -12139,7 +12139,7 @@
       <w:pPr>
         <w:pStyle w:val="Heading2"/>
       </w:pPr>
-      <w:bookmarkStart w:id="31" w:name="_Toc97938312"/>
+      <w:bookmarkStart w:id="31" w:name="_Toc97992509"/>
       <w:r>
         <w:lastRenderedPageBreak/>
         <w:t>Fatigue</w:t>
@@ -12301,7 +12301,7 @@
       <w:pPr>
         <w:pStyle w:val="Heading2"/>
       </w:pPr>
-      <w:bookmarkStart w:id="32" w:name="_Toc97938313"/>
+      <w:bookmarkStart w:id="32" w:name="_Toc97992510"/>
       <w:r>
         <w:lastRenderedPageBreak/>
         <w:t>Desperation</w:t>
@@ -12367,7 +12367,7 @@
       <w:pPr>
         <w:pStyle w:val="Heading2"/>
       </w:pPr>
-      <w:bookmarkStart w:id="33" w:name="_Toc97938314"/>
+      <w:bookmarkStart w:id="33" w:name="_Toc97992511"/>
       <w:r>
         <w:t>What about insanity?</w:t>
       </w:r>
@@ -12398,7 +12398,7 @@
       <w:pPr>
         <w:pStyle w:val="Heading1"/>
       </w:pPr>
-      <w:bookmarkStart w:id="34" w:name="_Toc97938315"/>
+      <w:bookmarkStart w:id="34" w:name="_Toc97992512"/>
       <w:r>
         <w:lastRenderedPageBreak/>
         <w:t>Hits, weapons, and armor</w:t>
@@ -12512,7 +12512,7 @@
       <w:pPr>
         <w:pStyle w:val="Heading2"/>
       </w:pPr>
-      <w:bookmarkStart w:id="35" w:name="_Toc97938316"/>
+      <w:bookmarkStart w:id="35" w:name="_Toc97992513"/>
       <w:r>
         <w:t>Melee weapons</w:t>
       </w:r>
@@ -13312,7 +13312,7 @@
       <w:pPr>
         <w:pStyle w:val="Heading2"/>
       </w:pPr>
-      <w:bookmarkStart w:id="36" w:name="_Toc97938317"/>
+      <w:bookmarkStart w:id="36" w:name="_Toc97992514"/>
       <w:r>
         <w:lastRenderedPageBreak/>
         <w:t>Ranged weapons</w:t>
@@ -13765,7 +13765,7 @@
       <w:pPr>
         <w:pStyle w:val="Heading2"/>
       </w:pPr>
-      <w:bookmarkStart w:id="37" w:name="_Toc97938318"/>
+      <w:bookmarkStart w:id="37" w:name="_Toc97992515"/>
       <w:r>
         <w:t>Armor</w:t>
       </w:r>
@@ -14184,7 +14184,7 @@
       <w:pPr>
         <w:pStyle w:val="Heading2"/>
       </w:pPr>
-      <w:bookmarkStart w:id="38" w:name="_Toc97938319"/>
+      <w:bookmarkStart w:id="38" w:name="_Toc97992516"/>
       <w:r>
         <w:t>Mental</w:t>
       </w:r>
@@ -14489,7 +14489,7 @@
       <w:pPr>
         <w:pStyle w:val="Heading1"/>
       </w:pPr>
-      <w:bookmarkStart w:id="39" w:name="_Toc97938320"/>
+      <w:bookmarkStart w:id="39" w:name="_Toc97992517"/>
       <w:r>
         <w:lastRenderedPageBreak/>
         <w:t>Gear</w:t>
@@ -14585,7 +14585,7 @@
       <w:pPr>
         <w:pStyle w:val="Heading2"/>
       </w:pPr>
-      <w:bookmarkStart w:id="40" w:name="_Toc97938321"/>
+      <w:bookmarkStart w:id="40" w:name="_Toc97992518"/>
       <w:r>
         <w:t>Making purchases</w:t>
       </w:r>
@@ -15175,7 +15175,7 @@
       <w:pPr>
         <w:pStyle w:val="Heading2"/>
       </w:pPr>
-      <w:bookmarkStart w:id="41" w:name="_Toc97938322"/>
+      <w:bookmarkStart w:id="41" w:name="_Toc97992519"/>
       <w:r>
         <w:lastRenderedPageBreak/>
         <w:t>Products and services</w:t>
@@ -16623,7 +16623,7 @@
       <w:pPr>
         <w:pStyle w:val="Heading1"/>
       </w:pPr>
-      <w:bookmarkStart w:id="42" w:name="_Toc97938323"/>
+      <w:bookmarkStart w:id="42" w:name="_Toc97992520"/>
       <w:r>
         <w:lastRenderedPageBreak/>
         <w:t>Sorcery</w:t>
@@ -16639,7 +16639,7 @@
       <w:pPr>
         <w:pStyle w:val="Heading2"/>
       </w:pPr>
-      <w:bookmarkStart w:id="43" w:name="_Toc97938324"/>
+      <w:bookmarkStart w:id="43" w:name="_Toc97992521"/>
       <w:r>
         <w:t>Casting a spell</w:t>
       </w:r>
@@ -16686,7 +16686,7 @@
       <w:pPr>
         <w:pStyle w:val="Heading2"/>
       </w:pPr>
-      <w:bookmarkStart w:id="44" w:name="_Toc97938325"/>
+      <w:bookmarkStart w:id="44" w:name="_Toc97992522"/>
       <w:r>
         <w:t>Burn</w:t>
       </w:r>
@@ -16887,7 +16887,7 @@
       <w:pPr>
         <w:pStyle w:val="Heading2"/>
       </w:pPr>
-      <w:bookmarkStart w:id="45" w:name="_Toc97938326"/>
+      <w:bookmarkStart w:id="45" w:name="_Toc97992523"/>
       <w:r>
         <w:t>Minions</w:t>
       </w:r>
@@ -16934,7 +16934,7 @@
       <w:pPr>
         <w:pStyle w:val="Heading2"/>
       </w:pPr>
-      <w:bookmarkStart w:id="46" w:name="_Toc97938327"/>
+      <w:bookmarkStart w:id="46" w:name="_Toc97992524"/>
       <w:r>
         <w:t>Slots</w:t>
       </w:r>
@@ -16974,7 +16974,7 @@
       <w:pPr>
         <w:pStyle w:val="Heading2"/>
       </w:pPr>
-      <w:bookmarkStart w:id="47" w:name="_Toc97938328"/>
+      <w:bookmarkStart w:id="47" w:name="_Toc97992525"/>
       <w:r>
         <w:t>Spellbooks</w:t>
       </w:r>
@@ -17004,7 +17004,7 @@
       <w:pPr>
         <w:pStyle w:val="Heading2"/>
       </w:pPr>
-      <w:bookmarkStart w:id="48" w:name="_Toc97938329"/>
+      <w:bookmarkStart w:id="48" w:name="_Toc97992526"/>
       <w:r>
         <w:t>Memorization</w:t>
       </w:r>
@@ -17172,7 +17172,7 @@
       <w:pPr>
         <w:pStyle w:val="Heading2"/>
       </w:pPr>
-      <w:bookmarkStart w:id="49" w:name="_Toc97938330"/>
+      <w:bookmarkStart w:id="49" w:name="_Toc97992527"/>
       <w:r>
         <w:lastRenderedPageBreak/>
         <w:t>Spells (complexity 1)</w:t>
@@ -18156,7 +18156,7 @@
       <w:pPr>
         <w:pStyle w:val="Heading2"/>
       </w:pPr>
-      <w:bookmarkStart w:id="50" w:name="_Toc97938331"/>
+      <w:bookmarkStart w:id="50" w:name="_Toc97992528"/>
       <w:r>
         <w:t>Spells (</w:t>
       </w:r>
@@ -18675,7 +18675,7 @@
       <w:pPr>
         <w:pStyle w:val="Heading2"/>
       </w:pPr>
-      <w:bookmarkStart w:id="51" w:name="_Toc97938332"/>
+      <w:bookmarkStart w:id="51" w:name="_Toc97992529"/>
       <w:r>
         <w:t>Ritual</w:t>
       </w:r>
@@ -18819,7 +18819,7 @@
       <w:pPr>
         <w:pStyle w:val="Heading1"/>
       </w:pPr>
-      <w:bookmarkStart w:id="52" w:name="_Toc97938333"/>
+      <w:bookmarkStart w:id="52" w:name="_Toc97992530"/>
       <w:r>
         <w:lastRenderedPageBreak/>
         <w:t>Running the game</w:t>
@@ -18881,7 +18881,7 @@
       <w:pPr>
         <w:pStyle w:val="Heading2"/>
       </w:pPr>
-      <w:bookmarkStart w:id="53" w:name="_Toc97938334"/>
+      <w:bookmarkStart w:id="53" w:name="_Toc97992531"/>
       <w:r>
         <w:t>Time and distance</w:t>
       </w:r>
@@ -18916,7 +18916,7 @@
       <w:pPr>
         <w:pStyle w:val="Heading2"/>
       </w:pPr>
-      <w:bookmarkStart w:id="54" w:name="_Toc97938335"/>
+      <w:bookmarkStart w:id="54" w:name="_Toc97992532"/>
       <w:r>
         <w:t>Light</w:t>
       </w:r>
@@ -18974,7 +18974,7 @@
       <w:pPr>
         <w:pStyle w:val="Heading2"/>
       </w:pPr>
-      <w:bookmarkStart w:id="55" w:name="_Toc97938336"/>
+      <w:bookmarkStart w:id="55" w:name="_Toc97992533"/>
       <w:r>
         <w:t>Adventuring on a schedule</w:t>
       </w:r>
@@ -19101,7 +19101,7 @@
       <w:pPr>
         <w:pStyle w:val="Heading2"/>
       </w:pPr>
-      <w:bookmarkStart w:id="56" w:name="_Toc97938337"/>
+      <w:bookmarkStart w:id="56" w:name="_Toc97992534"/>
       <w:r>
         <w:t>Minor rest phase</w:t>
       </w:r>
@@ -19199,7 +19199,7 @@
       <w:pPr>
         <w:pStyle w:val="Heading2"/>
       </w:pPr>
-      <w:bookmarkStart w:id="57" w:name="_Toc97938338"/>
+      <w:bookmarkStart w:id="57" w:name="_Toc97992535"/>
       <w:r>
         <w:t>Major rest phase</w:t>
       </w:r>
@@ -19405,7 +19405,7 @@
       <w:pPr>
         <w:pStyle w:val="Heading2"/>
       </w:pPr>
-      <w:bookmarkStart w:id="58" w:name="_Toc97938339"/>
+      <w:bookmarkStart w:id="58" w:name="_Toc97992536"/>
       <w:r>
         <w:t>Simple food and light</w:t>
       </w:r>
@@ -19474,7 +19474,7 @@
       <w:pPr>
         <w:pStyle w:val="Heading1"/>
       </w:pPr>
-      <w:bookmarkStart w:id="59" w:name="_Toc97938340"/>
+      <w:bookmarkStart w:id="59" w:name="_Toc97992537"/>
       <w:r>
         <w:lastRenderedPageBreak/>
         <w:t xml:space="preserve">End of </w:t>
@@ -19592,7 +19592,7 @@
       <w:pPr>
         <w:pStyle w:val="Heading1"/>
       </w:pPr>
-      <w:bookmarkStart w:id="60" w:name="_Toc97938341"/>
+      <w:bookmarkStart w:id="60" w:name="_Toc97992538"/>
       <w:r>
         <w:lastRenderedPageBreak/>
         <w:t>NPCs and monsters</w:t>
@@ -19628,7 +19628,7 @@
       <w:pPr>
         <w:pStyle w:val="Heading2"/>
       </w:pPr>
-      <w:bookmarkStart w:id="61" w:name="_Toc97938342"/>
+      <w:bookmarkStart w:id="61" w:name="_Toc97992539"/>
       <w:r>
         <w:t>Running NPCs</w:t>
       </w:r>
@@ -20407,7 +20407,13 @@
         <w:t xml:space="preserve">, is a direct bonus to the mob’s resilience. </w:t>
       </w:r>
       <w:r>
-        <w:t>One commoner has a paltry 8 resilience, but eight of them together has a whopping 22! That’s more than many monsters!</w:t>
+        <w:t xml:space="preserve">One commoner has a paltry 8 resilience, but eight of them together has a whopping 22! That’s more than </w:t>
+      </w:r>
+      <w:r>
+        <w:t>most</w:t>
+      </w:r>
+      <w:r>
+        <w:t xml:space="preserve"> monsters!</w:t>
       </w:r>
     </w:p>
     <w:p>
@@ -20436,6 +20442,66 @@
       </w:r>
     </w:p>
     <w:p>
+      <w:r>
+        <w:t>If members of the mob die, their mob bonus and AOE damage multiplier decrease with the mob’s new size, but the mob does not lose additional resilience as its resilience bonus goes down, since that loss in resilience is already covered by having damage taken.</w:t>
+      </w:r>
+      <w:r>
+        <w:t xml:space="preserve"> If a mob splits, </w:t>
+      </w:r>
+      <w:r>
+        <w:lastRenderedPageBreak/>
+        <w:t>resilience is recalculated for each group</w:t>
+      </w:r>
+      <w:r>
+        <w:t>, and all damage taken is split proportionally.</w:t>
+      </w:r>
+    </w:p>
+    <w:p>
+      <w:pPr>
+        <w:pBdr>
+          <w:top w:val="single" w:sz="4" w:space="1" w:color="auto"/>
+          <w:left w:val="single" w:sz="4" w:space="4" w:color="auto"/>
+          <w:bottom w:val="single" w:sz="4" w:space="1" w:color="auto"/>
+          <w:right w:val="single" w:sz="4" w:space="4" w:color="auto"/>
+        </w:pBdr>
+        <w:shd w:val="clear" w:color="auto" w:fill="FFF1DA" w:themeFill="accent2" w:themeFillTint="33"/>
+      </w:pPr>
+      <w:r>
+        <w:rPr>
+          <w:b/>
+          <w:bCs/>
+        </w:rPr>
+        <w:t>GM’s note:</w:t>
+      </w:r>
+      <w:r>
+        <w:t xml:space="preserve"> the rules are deliberately vague on when </w:t>
+      </w:r>
+      <w:r>
+        <w:t xml:space="preserve">and whether a mob taking damage results in its members dying. </w:t>
+      </w:r>
+      <w:r>
+        <w:t xml:space="preserve">The answer is to just follow your heart. </w:t>
+      </w:r>
+      <w:r>
+        <w:t>For weak enemies who</w:t>
+      </w:r>
+      <w:r>
+        <w:t xml:space="preserve"> shouldn’t last too long, I like to divide the total resilience by the number of enemies, and </w:t>
+      </w:r>
+      <w:r>
+        <w:t xml:space="preserve">consider a member dead </w:t>
+      </w:r>
+      <w:r>
+        <w:t xml:space="preserve">every time the mob takes a multiple </w:t>
+      </w:r>
+      <w:r>
+        <w:t xml:space="preserve">of that amount of damage. For elite enemies who are supposed to be a threat both mechanically and narratively, I like to have no members </w:t>
+      </w:r>
+      <w:r>
+        <w:t>die until the mob has less health remaining than their resilience bonus, and then kill one member for every multiple of 2.</w:t>
+      </w:r>
+    </w:p>
+    <w:p>
       <w:pPr>
         <w:pStyle w:val="Heading4"/>
       </w:pPr>
@@ -20445,11 +20511,7 @@
     </w:p>
     <w:p>
       <w:r>
-        <w:t xml:space="preserve">This NPC-only talent represents that even the base form of this NPC is essentially a mob, and is used for things like locusts, rats, pixies, or many other small creatures that are dangerous in groups. The resilience </w:t>
-      </w:r>
-      <w:r>
-        <w:lastRenderedPageBreak/>
-        <w:t xml:space="preserve">bonus and mob bonus are considered to be already calculated into the base stats, </w:t>
+        <w:t xml:space="preserve">This NPC-only talent represents that even the base form of this NPC is essentially a mob, and is used for things like locusts, rats, pixies, or many other small creatures that are dangerous in groups. The resilience bonus and mob bonus are considered to be already calculated into the base stats, </w:t>
       </w:r>
       <w:r>
         <w:t>and the swarm</w:t>
@@ -20474,7 +20536,7 @@
       <w:pPr>
         <w:pStyle w:val="Heading2"/>
       </w:pPr>
-      <w:bookmarkStart w:id="62" w:name="_Toc97938343"/>
+      <w:bookmarkStart w:id="62" w:name="_Toc97992540"/>
       <w:r>
         <w:t xml:space="preserve">Building </w:t>
       </w:r>
@@ -20549,6 +20611,7 @@
         <w:pStyle w:val="Heading3"/>
       </w:pPr>
       <w:r>
+        <w:lastRenderedPageBreak/>
         <w:t>Concept</w:t>
       </w:r>
       <w:r>
@@ -20611,7 +20674,6 @@
         <w:pStyle w:val="Heading3"/>
       </w:pPr>
       <w:r>
-        <w:lastRenderedPageBreak/>
         <w:t>Calculate Sturdiness and resilience pool</w:t>
       </w:r>
     </w:p>
@@ -20704,6 +20766,7 @@
         <w:pStyle w:val="Heading3"/>
       </w:pPr>
       <w:r>
+        <w:lastRenderedPageBreak/>
         <w:t>Choose weapons and armor</w:t>
       </w:r>
     </w:p>
@@ -20735,7 +20798,7 @@
       <w:pPr>
         <w:pStyle w:val="Heading2"/>
       </w:pPr>
-      <w:bookmarkStart w:id="63" w:name="_Toc97938344"/>
+      <w:bookmarkStart w:id="63" w:name="_Toc97992541"/>
       <w:r>
         <w:t>B</w:t>
       </w:r>
@@ -20746,7 +20809,7 @@
     </w:p>
     <w:p>
       <w:pPr>
-        <w:pStyle w:val="Heading3"/>
+        <w:pStyle w:val="NPCheader"/>
       </w:pPr>
       <w:r>
         <w:t>Elemental</w:t>
@@ -20785,7 +20848,6 @@
     </w:p>
     <w:p>
       <w:r>
-        <w:lastRenderedPageBreak/>
         <w:t>Some example elementals:</w:t>
       </w:r>
     </w:p>
@@ -20947,6 +21009,7 @@
         <w:shd w:val="clear" w:color="auto" w:fill="FFF1DA" w:themeFill="accent2" w:themeFillTint="33"/>
       </w:pPr>
       <w:r>
+        <w:lastRenderedPageBreak/>
         <w:t xml:space="preserve">Iron </w:t>
       </w:r>
       <w:r>
@@ -21254,22 +21317,9 @@
     </w:p>
     <w:p>
       <w:pPr>
-        <w:pStyle w:val="NoSpacing"/>
-      </w:pPr>
-    </w:p>
-    <w:p>
-      <w:r>
-        <w:pict w14:anchorId="6D3C72AF">
-          <v:rect id="_x0000_i1025" style="width:0;height:1.5pt" o:hralign="center" o:hrstd="t" o:hr="t" fillcolor="#a0a0a0" stroked="f"/>
-        </w:pict>
-      </w:r>
-    </w:p>
-    <w:p>
-      <w:pPr>
-        <w:pStyle w:val="Heading3"/>
-      </w:pPr>
-      <w:r>
-        <w:lastRenderedPageBreak/>
+        <w:pStyle w:val="NPCheader"/>
+      </w:pPr>
+      <w:r>
         <w:t>Funeral bat</w:t>
       </w:r>
     </w:p>
@@ -21407,7 +21457,6 @@
     <w:p>
       <w:pPr>
         <w:pStyle w:val="NoSpacing"/>
-        <w:keepNext/>
         <w:keepLines/>
       </w:pPr>
       <w:r>
@@ -21426,24 +21475,10 @@
     </w:p>
     <w:p>
       <w:pPr>
-        <w:pStyle w:val="NoSpacing"/>
-      </w:pPr>
-      <w:r>
-        <w:t xml:space="preserve"> </w:t>
-      </w:r>
-    </w:p>
-    <w:p>
-      <w:r>
-        <w:pict w14:anchorId="67D739D6">
-          <v:rect id="_x0000_i1026" style="width:0;height:1.5pt" o:hralign="center" o:hrstd="t" o:hr="t" fillcolor="#a0a0a0" stroked="f"/>
-        </w:pict>
-      </w:r>
-    </w:p>
-    <w:p>
-      <w:pPr>
-        <w:pStyle w:val="Heading3"/>
-      </w:pPr>
-      <w:r>
+        <w:pStyle w:val="NPCheader"/>
+      </w:pPr>
+      <w:r>
+        <w:lastRenderedPageBreak/>
         <w:t>Gargoyle</w:t>
       </w:r>
     </w:p>
@@ -21593,22 +21628,9 @@
     </w:p>
     <w:p>
       <w:pPr>
-        <w:pStyle w:val="NoSpacing"/>
-      </w:pPr>
-    </w:p>
-    <w:p>
-      <w:r>
-        <w:pict w14:anchorId="0F79D67C">
-          <v:rect id="_x0000_i1027" style="width:0;height:1.5pt" o:hralign="center" o:hrstd="t" o:hr="t" fillcolor="#a0a0a0" stroked="f"/>
-        </w:pict>
-      </w:r>
-    </w:p>
-    <w:p>
-      <w:pPr>
-        <w:pStyle w:val="Heading3"/>
-      </w:pPr>
-      <w:r>
-        <w:lastRenderedPageBreak/>
+        <w:pStyle w:val="NPCheader"/>
+      </w:pPr>
+      <w:r>
         <w:t>Mephit</w:t>
       </w:r>
     </w:p>
@@ -21737,7 +21759,6 @@
     <w:p>
       <w:pPr>
         <w:pStyle w:val="NoSpacing"/>
-        <w:keepNext/>
         <w:keepLines/>
       </w:pPr>
       <w:r>
@@ -21753,21 +21774,10 @@
     </w:p>
     <w:p>
       <w:pPr>
-        <w:pStyle w:val="NoSpacing"/>
-      </w:pPr>
-    </w:p>
-    <w:p>
-      <w:r>
-        <w:pict w14:anchorId="6F3F212C">
-          <v:rect id="_x0000_i1028" style="width:0;height:1.5pt" o:hralign="center" o:hrstd="t" o:hr="t" fillcolor="#a0a0a0" stroked="f"/>
-        </w:pict>
-      </w:r>
-    </w:p>
-    <w:p>
-      <w:pPr>
-        <w:pStyle w:val="Heading3"/>
-      </w:pPr>
-      <w:r>
+        <w:pStyle w:val="NPCheader"/>
+      </w:pPr>
+      <w:r>
+        <w:lastRenderedPageBreak/>
         <w:t xml:space="preserve">Mold </w:t>
       </w:r>
       <w:r>
@@ -21917,65 +21927,49 @@
     <w:p>
       <w:pPr>
         <w:pStyle w:val="NoSpacing"/>
+        <w:keepLines/>
+      </w:pPr>
+      <w:r>
+        <w:rPr>
+          <w:b/>
+          <w:bCs/>
+        </w:rPr>
+        <w:t xml:space="preserve">Weapons: </w:t>
+      </w:r>
+      <w:r>
+        <w:t>slime fist (1d3+1/1d3+2,</w:t>
+      </w:r>
+      <w:r>
+        <w:t xml:space="preserve"> </w:t>
+      </w:r>
+      <w:r>
+        <w:t xml:space="preserve">as </w:t>
+      </w:r>
+      <w:r>
+        <w:t>1h mace: reduces enemy armor by 1</w:t>
+      </w:r>
+      <w:r>
+        <w:t xml:space="preserve"> step</w:t>
+      </w:r>
+      <w:r>
+        <w:t>)</w:t>
+      </w:r>
+    </w:p>
+    <w:p>
+      <w:pPr>
+        <w:pStyle w:val="NPCheader"/>
+      </w:pPr>
+      <w:r>
+        <w:t>Parasite god</w:t>
+      </w:r>
+    </w:p>
+    <w:p>
+      <w:pPr>
         <w:keepNext/>
         <w:keepLines/>
       </w:pPr>
       <w:r>
         <w:rPr>
-          <w:b/>
-          <w:bCs/>
-        </w:rPr>
-        <w:t xml:space="preserve">Weapons: </w:t>
-      </w:r>
-      <w:r>
-        <w:t>slime fist (1d3+1/1d3+2,</w:t>
-      </w:r>
-      <w:r>
-        <w:t xml:space="preserve"> </w:t>
-      </w:r>
-      <w:r>
-        <w:t xml:space="preserve">as </w:t>
-      </w:r>
-      <w:r>
-        <w:t>1h mace: reduces enemy armor by 1</w:t>
-      </w:r>
-      <w:r>
-        <w:t xml:space="preserve"> step</w:t>
-      </w:r>
-      <w:r>
-        <w:t>)</w:t>
-      </w:r>
-    </w:p>
-    <w:p>
-      <w:pPr>
-        <w:pStyle w:val="NoSpacing"/>
-      </w:pPr>
-    </w:p>
-    <w:p>
-      <w:pPr>
-        <w:pStyle w:val="NoSpacing"/>
-      </w:pPr>
-      <w:r>
-        <w:pict w14:anchorId="06FBDA20">
-          <v:rect id="_x0000_i1029" style="width:0;height:1.5pt" o:hralign="center" o:hrstd="t" o:hr="t" fillcolor="#a0a0a0" stroked="f"/>
-        </w:pict>
-      </w:r>
-    </w:p>
-    <w:p>
-      <w:pPr>
-        <w:pStyle w:val="Heading3"/>
-      </w:pPr>
-      <w:r>
-        <w:t>Parasite god</w:t>
-      </w:r>
-    </w:p>
-    <w:p>
-      <w:pPr>
-        <w:keepNext/>
-        <w:keepLines/>
-      </w:pPr>
-      <w:r>
-        <w:rPr>
           <w:i/>
           <w:iCs/>
         </w:rPr>
@@ -21984,11 +21978,7 @@
     </w:p>
     <w:p>
       <w:r>
-        <w:t xml:space="preserve">When a god dies, their flame loses coherence and diffuses back into the fabric of the realm of thought. For one reason or another, though, this </w:t>
-      </w:r>
-      <w:r>
-        <w:lastRenderedPageBreak/>
-        <w:t>process does not always occur exactly as it should. Sometimes, a torn chunk of the god will drift down into the middle planes, where it will latch itself onto a person or place. This fragment of a dead god will aggressively seek out soul energy to consume, in the mistaken belief that if it simply consumes enough, it will be able to reform itself.</w:t>
+        <w:t>When a god dies, their flame loses coherence and diffuses back into the fabric of the realm of thought. For one reason or another, though, this process does not always occur exactly as it should. Sometimes, a torn chunk of the god will drift down into the middle planes, where it will latch itself onto a person or place. This fragment of a dead god will aggressively seek out soul energy to consume, in the mistaken belief that if it simply consumes enough, it will be able to reform itself.</w:t>
       </w:r>
     </w:p>
     <w:p>
@@ -22088,7 +22078,6 @@
     <w:p>
       <w:pPr>
         <w:pStyle w:val="NoSpacing"/>
-        <w:keepNext/>
         <w:keepLines/>
       </w:pPr>
       <w:r>
@@ -22104,21 +22093,10 @@
     </w:p>
     <w:p>
       <w:pPr>
-        <w:pStyle w:val="NoSpacing"/>
-      </w:pPr>
-    </w:p>
-    <w:p>
-      <w:r>
-        <w:pict w14:anchorId="615A61D7">
-          <v:rect id="_x0000_i1030" style="width:0;height:1.5pt" o:hralign="center" o:hrstd="t" o:hr="t" fillcolor="#a0a0a0" stroked="f"/>
-        </w:pict>
-      </w:r>
-    </w:p>
-    <w:p>
-      <w:pPr>
-        <w:pStyle w:val="Heading3"/>
-      </w:pPr>
-      <w:r>
+        <w:pStyle w:val="NPCheader"/>
+      </w:pPr>
+      <w:r>
+        <w:lastRenderedPageBreak/>
         <w:t>Roc</w:t>
       </w:r>
     </w:p>
@@ -22241,69 +22219,71 @@
     <w:p>
       <w:pPr>
         <w:pStyle w:val="NoSpacing"/>
+        <w:keepLines/>
+      </w:pPr>
+      <w:r>
+        <w:rPr>
+          <w:b/>
+          <w:bCs/>
+        </w:rPr>
+        <w:t>Weapons:</w:t>
+      </w:r>
+      <w:r>
+        <w:t xml:space="preserve"> razor beak and claws (1d3+3/2d3+5, </w:t>
+      </w:r>
+      <w:r>
+        <w:t>armor reduction</w:t>
+      </w:r>
+      <w:r>
+        <w:t>:</w:t>
+      </w:r>
+      <w:r>
+        <w:t xml:space="preserve"> 1</w:t>
+      </w:r>
+      <w:r>
+        <w:t>)</w:t>
+      </w:r>
+    </w:p>
+    <w:p>
+      <w:pPr>
+        <w:pStyle w:val="NPCheader"/>
+      </w:pPr>
+      <w:r>
+        <w:t>Skeleton</w:t>
+      </w:r>
+    </w:p>
+    <w:p>
+      <w:pPr>
         <w:keepNext/>
         <w:keepLines/>
       </w:pPr>
       <w:r>
         <w:rPr>
+          <w:i/>
+          <w:iCs/>
+        </w:rPr>
+        <w:t>Minor NPC</w:t>
+      </w:r>
+    </w:p>
+    <w:p>
+      <w:r>
+        <w:t>Whether a treasured day to day assistant of a powerful necromancer, or hiding in a barrel for a thousand years, these animated remains are proof that death need not always be the end.</w:t>
+      </w:r>
+    </w:p>
+    <w:p>
+      <w:pPr>
+        <w:pStyle w:val="NoSpacing"/>
+        <w:keepLines/>
+      </w:pPr>
+      <w:r>
+        <w:rPr>
           <w:b/>
           <w:bCs/>
         </w:rPr>
-        <w:t>Weapons:</w:t>
-      </w:r>
-      <w:r>
-        <w:t xml:space="preserve"> razor beak and claws (1d3+3/2d3+5, </w:t>
-      </w:r>
-      <w:r>
-        <w:t>armor reduction</w:t>
-      </w:r>
-      <w:r>
-        <w:t>:</w:t>
-      </w:r>
-      <w:r>
-        <w:t xml:space="preserve"> 1</w:t>
-      </w:r>
-      <w:r>
-        <w:t>)</w:t>
-      </w:r>
-    </w:p>
-    <w:p>
-      <w:pPr>
-        <w:pStyle w:val="NoSpacing"/>
-      </w:pPr>
-    </w:p>
-    <w:p>
-      <w:r>
-        <w:pict w14:anchorId="278F5B82">
-          <v:rect id="_x0000_i1031" style="width:0;height:1.5pt" o:hralign="center" o:hrstd="t" o:hr="t" fillcolor="#a0a0a0" stroked="f"/>
-        </w:pict>
-      </w:r>
-    </w:p>
-    <w:p>
-      <w:pPr>
-        <w:pStyle w:val="Heading3"/>
-      </w:pPr>
-      <w:r>
-        <w:lastRenderedPageBreak/>
-        <w:t>Skeleton</w:t>
-      </w:r>
-    </w:p>
-    <w:p>
-      <w:pPr>
-        <w:keepNext/>
-        <w:keepLines/>
-      </w:pPr>
-      <w:r>
-        <w:rPr>
-          <w:i/>
-          <w:iCs/>
-        </w:rPr>
-        <w:t>Minor NPC</w:t>
-      </w:r>
-    </w:p>
-    <w:p>
-      <w:r>
-        <w:t>Whether a treasured day to day assistant of a powerful necromancer, or hiding in a barrel for a thousand years, these animated remains are proof that death need not always be the end.</w:t>
+        <w:t xml:space="preserve">Trait: </w:t>
+      </w:r>
+      <w:r>
+        <w:t>Obedient but unintelligent animated corpse.</w:t>
       </w:r>
     </w:p>
     <w:p>
@@ -22316,10 +22296,10 @@
           <w:b/>
           <w:bCs/>
         </w:rPr>
-        <w:t xml:space="preserve">Trait: </w:t>
-      </w:r>
-      <w:r>
-        <w:t>Obedient but unintelligent animated corpse.</w:t>
+        <w:t xml:space="preserve">Skills: </w:t>
+      </w:r>
+      <w:r>
+        <w:t>Fighting +2, Might +1</w:t>
       </w:r>
     </w:p>
     <w:p>
@@ -22332,10 +22312,10 @@
           <w:b/>
           <w:bCs/>
         </w:rPr>
-        <w:t xml:space="preserve">Skills: </w:t>
-      </w:r>
-      <w:r>
-        <w:t>Fighting +2, Might +1</w:t>
+        <w:t xml:space="preserve">Talents: </w:t>
+      </w:r>
+      <w:r>
+        <w:t>Bodyguard</w:t>
       </w:r>
     </w:p>
     <w:p>
@@ -22348,10 +22328,10 @@
           <w:b/>
           <w:bCs/>
         </w:rPr>
-        <w:t xml:space="preserve">Talents: </w:t>
-      </w:r>
-      <w:r>
-        <w:t>Bodyguard</w:t>
+        <w:t xml:space="preserve">Resilience: </w:t>
+      </w:r>
+      <w:r>
+        <w:t>9</w:t>
       </w:r>
     </w:p>
     <w:p>
@@ -22364,15 +22344,14 @@
           <w:b/>
           <w:bCs/>
         </w:rPr>
-        <w:t xml:space="preserve">Resilience: </w:t>
-      </w:r>
-      <w:r>
-        <w:t>9</w:t>
-      </w:r>
-    </w:p>
-    <w:p>
-      <w:pPr>
-        <w:pStyle w:val="NoSpacing"/>
+        <w:t xml:space="preserve">Armor: </w:t>
+      </w:r>
+      <w:r>
+        <w:t>5 (medium armor and shield)</w:t>
+      </w:r>
+    </w:p>
+    <w:p>
+      <w:pPr>
         <w:keepLines/>
       </w:pPr>
       <w:r>
@@ -22380,21 +22359,6 @@
           <w:b/>
           <w:bCs/>
         </w:rPr>
-        <w:t xml:space="preserve">Armor: </w:t>
-      </w:r>
-      <w:r>
-        <w:t>5 (medium armor and shield)</w:t>
-      </w:r>
-    </w:p>
-    <w:p>
-      <w:pPr>
-        <w:keepLines/>
-      </w:pPr>
-      <w:r>
-        <w:rPr>
-          <w:b/>
-          <w:bCs/>
-        </w:rPr>
         <w:t xml:space="preserve">Weapons: </w:t>
       </w:r>
       <w:r>
@@ -22408,15 +22372,16 @@
       <w:pPr>
         <w:pStyle w:val="Heading2"/>
       </w:pPr>
-      <w:bookmarkStart w:id="64" w:name="_Toc97938345"/>
-      <w:r>
+      <w:bookmarkStart w:id="64" w:name="_Toc97992542"/>
+      <w:r>
+        <w:lastRenderedPageBreak/>
         <w:t>Rogues’ gallery</w:t>
       </w:r>
       <w:bookmarkEnd w:id="64"/>
     </w:p>
     <w:p>
       <w:pPr>
-        <w:pStyle w:val="Heading3"/>
+        <w:pStyle w:val="NPCheader"/>
       </w:pPr>
       <w:r>
         <w:t>Captain</w:t>
@@ -22545,7 +22510,6 @@
     <w:p>
       <w:pPr>
         <w:pStyle w:val="NoSpacing"/>
-        <w:keepNext/>
         <w:keepLines/>
       </w:pPr>
       <w:r>
@@ -22561,22 +22525,9 @@
     </w:p>
     <w:p>
       <w:pPr>
-        <w:pStyle w:val="NoSpacing"/>
-      </w:pPr>
-    </w:p>
-    <w:p>
-      <w:r>
-        <w:pict w14:anchorId="057C9B81">
-          <v:rect id="_x0000_i1032" style="width:0;height:1.5pt" o:hralign="center" o:hrstd="t" o:hr="t" fillcolor="#a0a0a0" stroked="f"/>
-        </w:pict>
-      </w:r>
-    </w:p>
-    <w:p>
-      <w:pPr>
-        <w:pStyle w:val="Heading3"/>
-      </w:pPr>
-      <w:r>
-        <w:lastRenderedPageBreak/>
+        <w:pStyle w:val="NPCheader"/>
+      </w:pPr>
+      <w:r>
         <w:t>Soldier</w:t>
       </w:r>
     </w:p>
@@ -22712,7 +22663,6 @@
     <w:p>
       <w:pPr>
         <w:pStyle w:val="NoSpacing"/>
-        <w:keepNext/>
         <w:keepLines/>
       </w:pPr>
       <w:r>
@@ -22730,7 +22680,7 @@
       <w:pPr>
         <w:pStyle w:val="Heading1"/>
       </w:pPr>
-      <w:bookmarkStart w:id="65" w:name="_Toc97938346"/>
+      <w:bookmarkStart w:id="65" w:name="_Toc97992543"/>
       <w:r>
         <w:lastRenderedPageBreak/>
         <w:t>Making the game your own</w:t>
@@ -22749,7 +22699,7 @@
       <w:pPr>
         <w:pStyle w:val="Heading2"/>
       </w:pPr>
-      <w:bookmarkStart w:id="66" w:name="_Toc97938347"/>
+      <w:bookmarkStart w:id="66" w:name="_Toc97992544"/>
       <w:r>
         <w:t>Representing Sorcery and supernatural abilities</w:t>
       </w:r>
@@ -23048,83 +22998,97 @@
       <w:jc w:val="left"/>
       <w:rPr>
         <w:noProof/>
+        <w:color w:val="7F7F7F" w:themeColor="text1" w:themeTint="80"/>
       </w:rPr>
     </w:pPr>
     <w:r>
       <w:rPr>
         <w:noProof/>
+        <w:color w:val="7F7F7F" w:themeColor="text1" w:themeTint="80"/>
       </w:rPr>
       <w:fldChar w:fldCharType="begin"/>
     </w:r>
     <w:r>
       <w:rPr>
         <w:noProof/>
+        <w:color w:val="7F7F7F" w:themeColor="text1" w:themeTint="80"/>
       </w:rPr>
       <w:instrText xml:space="preserve"> PAGE  \* Arabic  \* MERGEFORMAT </w:instrText>
     </w:r>
     <w:r>
       <w:rPr>
         <w:noProof/>
+        <w:color w:val="7F7F7F" w:themeColor="text1" w:themeTint="80"/>
       </w:rPr>
       <w:fldChar w:fldCharType="separate"/>
     </w:r>
     <w:r>
       <w:rPr>
         <w:noProof/>
+        <w:color w:val="7F7F7F" w:themeColor="text1" w:themeTint="80"/>
       </w:rPr>
       <w:t>34</w:t>
     </w:r>
     <w:r>
       <w:rPr>
         <w:noProof/>
+        <w:color w:val="7F7F7F" w:themeColor="text1" w:themeTint="80"/>
       </w:rPr>
       <w:fldChar w:fldCharType="end"/>
     </w:r>
     <w:r>
       <w:rPr>
         <w:noProof/>
+        <w:color w:val="7F7F7F" w:themeColor="text1" w:themeTint="80"/>
       </w:rPr>
       <w:t xml:space="preserve">    </w:t>
     </w:r>
     <w:r>
       <w:rPr>
         <w:noProof/>
+        <w:color w:val="7F7F7F" w:themeColor="text1" w:themeTint="80"/>
       </w:rPr>
       <w:t>|</w:t>
     </w:r>
     <w:r>
       <w:rPr>
         <w:noProof/>
+        <w:color w:val="7F7F7F" w:themeColor="text1" w:themeTint="80"/>
       </w:rPr>
       <w:t xml:space="preserve">    </w:t>
     </w:r>
     <w:r>
       <w:rPr>
         <w:noProof/>
+        <w:color w:val="7F7F7F" w:themeColor="text1" w:themeTint="80"/>
       </w:rPr>
       <w:fldChar w:fldCharType="begin"/>
     </w:r>
     <w:r>
       <w:rPr>
         <w:noProof/>
+        <w:color w:val="7F7F7F" w:themeColor="text1" w:themeTint="80"/>
       </w:rPr>
       <w:instrText xml:space="preserve"> STYLEREF  "Heading 1"  \* MERGEFORMAT </w:instrText>
     </w:r>
     <w:r>
       <w:rPr>
         <w:noProof/>
+        <w:color w:val="7F7F7F" w:themeColor="text1" w:themeTint="80"/>
       </w:rPr>
       <w:fldChar w:fldCharType="separate"/>
     </w:r>
     <w:r>
       <w:rPr>
         <w:noProof/>
+        <w:color w:val="7F7F7F" w:themeColor="text1" w:themeTint="80"/>
       </w:rPr>
       <w:t>Introduction</w:t>
     </w:r>
     <w:r>
       <w:rPr>
         <w:noProof/>
+        <w:color w:val="7F7F7F" w:themeColor="text1" w:themeTint="80"/>
       </w:rPr>
       <w:fldChar w:fldCharType="end"/>
     </w:r>
@@ -23138,50 +23102,83 @@
     <w:pPr>
       <w:pStyle w:val="Footer"/>
       <w:jc w:val="right"/>
+      <w:rPr>
+        <w:color w:val="7F7F7F" w:themeColor="text1" w:themeTint="80"/>
+      </w:rPr>
     </w:pPr>
     <w:r>
+      <w:rPr>
+        <w:color w:val="7F7F7F" w:themeColor="text1" w:themeTint="80"/>
+      </w:rPr>
       <w:fldChar w:fldCharType="begin"/>
     </w:r>
     <w:r>
+      <w:rPr>
+        <w:color w:val="7F7F7F" w:themeColor="text1" w:themeTint="80"/>
+      </w:rPr>
       <w:instrText xml:space="preserve"> STYLEREF  "Heading 1"  \* MERGEFORMAT </w:instrText>
     </w:r>
     <w:r>
+      <w:rPr>
+        <w:color w:val="7F7F7F" w:themeColor="text1" w:themeTint="80"/>
+      </w:rPr>
       <w:fldChar w:fldCharType="separate"/>
     </w:r>
     <w:r>
       <w:rPr>
         <w:noProof/>
+        <w:color w:val="7F7F7F" w:themeColor="text1" w:themeTint="80"/>
       </w:rPr>
-      <w:t>Making the game your own</w:t>
+      <w:t>Introduction</w:t>
     </w:r>
     <w:r>
       <w:rPr>
         <w:noProof/>
+        <w:color w:val="7F7F7F" w:themeColor="text1" w:themeTint="80"/>
       </w:rPr>
       <w:fldChar w:fldCharType="end"/>
     </w:r>
     <w:r>
+      <w:rPr>
+        <w:color w:val="7F7F7F" w:themeColor="text1" w:themeTint="80"/>
+      </w:rPr>
       <w:t xml:space="preserve">    |</w:t>
     </w:r>
     <w:r>
+      <w:rPr>
+        <w:color w:val="7F7F7F" w:themeColor="text1" w:themeTint="80"/>
+      </w:rPr>
       <w:t xml:space="preserve">    </w:t>
     </w:r>
     <w:r>
+      <w:rPr>
+        <w:color w:val="7F7F7F" w:themeColor="text1" w:themeTint="80"/>
+      </w:rPr>
       <w:fldChar w:fldCharType="begin"/>
     </w:r>
     <w:r>
+      <w:rPr>
+        <w:color w:val="7F7F7F" w:themeColor="text1" w:themeTint="80"/>
+      </w:rPr>
       <w:instrText xml:space="preserve"> PAGE  \* Arabic  \* MERGEFORMAT </w:instrText>
     </w:r>
     <w:r>
+      <w:rPr>
+        <w:color w:val="7F7F7F" w:themeColor="text1" w:themeTint="80"/>
+      </w:rPr>
       <w:fldChar w:fldCharType="separate"/>
     </w:r>
     <w:r>
       <w:rPr>
         <w:noProof/>
+        <w:color w:val="7F7F7F" w:themeColor="text1" w:themeTint="80"/>
       </w:rPr>
       <w:t>1</w:t>
     </w:r>
     <w:r>
+      <w:rPr>
+        <w:color w:val="7F7F7F" w:themeColor="text1" w:themeTint="80"/>
+      </w:rPr>
       <w:fldChar w:fldCharType="end"/>
     </w:r>
   </w:p>
@@ -28039,6 +28036,32 @@
       <w:sz w:val="24"/>
     </w:rPr>
   </w:style>
+  <w:style w:type="paragraph" w:customStyle="1" w:styleId="NPCheader">
+    <w:name w:val="NPC header"/>
+    <w:basedOn w:val="Heading3"/>
+    <w:link w:val="NPCheaderChar"/>
+    <w:qFormat/>
+    <w:rsid w:val="00E66149"/>
+    <w:pPr>
+      <w:pBdr>
+        <w:top w:val="single" w:sz="4" w:space="8" w:color="auto"/>
+      </w:pBdr>
+      <w:spacing w:before="320"/>
+    </w:pPr>
+  </w:style>
+  <w:style w:type="character" w:customStyle="1" w:styleId="NPCheaderChar">
+    <w:name w:val="NPC header Char"/>
+    <w:basedOn w:val="Heading3Char"/>
+    <w:link w:val="NPCheader"/>
+    <w:rsid w:val="00E66149"/>
+    <w:rPr>
+      <w:rFonts w:ascii="Centaur" w:eastAsiaTheme="majorEastAsia" w:hAnsi="Centaur" w:cstheme="majorBidi"/>
+      <w:b/>
+      <w:caps/>
+      <w:sz w:val="28"/>
+      <w:szCs w:val="28"/>
+    </w:rPr>
+  </w:style>
 </w:styles>
 </file>
 

</xml_diff>

<commit_message>
Mildly changed spell formatting to keep entries together.
</commit_message>
<xml_diff>
--- a/Ikaros.docx
+++ b/Ikaros.docx
@@ -4152,7 +4152,7 @@
             <w:noProof/>
             <w:webHidden/>
           </w:rPr>
-          <w:t>65</w:t>
+          <w:t>66</w:t>
         </w:r>
         <w:r>
           <w:rPr>
@@ -17229,6 +17229,9 @@
       </w:r>
     </w:p>
     <w:p>
+      <w:pPr>
+        <w:keepNext/>
+      </w:pPr>
       <w:r>
         <w:t>On a TN of…</w:t>
       </w:r>
@@ -17291,8 +17294,128 @@
       </w:r>
     </w:p>
     <w:p>
+      <w:pPr>
+        <w:keepNext/>
+      </w:pPr>
       <w:r>
         <w:t>On a TN of…</w:t>
+      </w:r>
+    </w:p>
+    <w:p>
+      <w:pPr>
+        <w:pStyle w:val="ListParagraph"/>
+        <w:keepNext/>
+        <w:numPr>
+          <w:ilvl w:val="0"/>
+          <w:numId w:val="7"/>
+        </w:numPr>
+      </w:pPr>
+      <w:r>
+        <w:t>8+, this roll can be used in the place of a Shooting roll. The glancing damage of this attack is d3+1, and the solid damage is 2d3+1.</w:t>
+      </w:r>
+    </w:p>
+    <w:p>
+      <w:pPr>
+        <w:pStyle w:val="ListParagraph"/>
+        <w:numPr>
+          <w:ilvl w:val="0"/>
+          <w:numId w:val="8"/>
+        </w:numPr>
+      </w:pPr>
+      <w:r>
+        <w:t>12+, same as above, but both the glancing and solid damage are increased by half of the sorcerer's Willpower.</w:t>
+      </w:r>
+    </w:p>
+    <w:p>
+      <w:pPr>
+        <w:pStyle w:val="Heading3"/>
+      </w:pPr>
+      <w:r>
+        <w:t>Dust Bread</w:t>
+      </w:r>
+    </w:p>
+    <w:p>
+      <w:pPr>
+        <w:rPr>
+          <w:i/>
+          <w:iCs/>
+        </w:rPr>
+      </w:pPr>
+      <w:r>
+        <w:rPr>
+          <w:i/>
+          <w:iCs/>
+        </w:rPr>
+        <w:t>Complexity: 1</w:t>
+      </w:r>
+    </w:p>
+    <w:p>
+      <w:r>
+        <w:t xml:space="preserve">The sorcerer </w:t>
+      </w:r>
+      <w:r>
+        <w:t xml:space="preserve">waves their hand over a small pile of ash, sand, dust, or the like, </w:t>
+      </w:r>
+      <w:r>
+        <w:t>transforming it into a dull yet hearty bread.</w:t>
+      </w:r>
+    </w:p>
+    <w:p>
+      <w:pPr>
+        <w:keepNext/>
+      </w:pPr>
+      <w:r>
+        <w:t>On a TN of…</w:t>
+      </w:r>
+    </w:p>
+    <w:p>
+      <w:pPr>
+        <w:pStyle w:val="ListParagraph"/>
+        <w:keepNext/>
+        <w:numPr>
+          <w:ilvl w:val="0"/>
+          <w:numId w:val="7"/>
+        </w:numPr>
+      </w:pPr>
+      <w:r>
+        <w:t xml:space="preserve">8+, </w:t>
+      </w:r>
+      <w:r>
+        <w:t>the sorcerer converts about a quart of</w:t>
+      </w:r>
+      <w:r>
+        <w:t xml:space="preserve"> loose</w:t>
+      </w:r>
+      <w:r>
+        <w:t xml:space="preserve"> ash, sand, dust, soil, etc into </w:t>
+      </w:r>
+      <w:r>
+        <w:t xml:space="preserve">a loaf of </w:t>
+      </w:r>
+      <w:r>
+        <w:t xml:space="preserve">dense, flavorless </w:t>
+      </w:r>
+      <w:r>
+        <w:t xml:space="preserve">bread, which functions identically to preserved rations in the </w:t>
+      </w:r>
+      <w:r>
+        <w:rPr>
+          <w:b/>
+          <w:bCs/>
+        </w:rPr>
+        <w:t>Gear</w:t>
+      </w:r>
+      <w:r>
+        <w:t xml:space="preserve"> section.</w:t>
+      </w:r>
+      <w:r>
+        <w:t xml:space="preserve"> Uneaten bread reverts to </w:t>
+      </w:r>
+      <w:r>
+        <w:t xml:space="preserve">its original material </w:t>
+      </w:r>
+      <w:r>
+        <w:t>after one hour.</w:t>
       </w:r>
     </w:p>
     <w:p>
@@ -17304,7 +17427,72 @@
         </w:numPr>
       </w:pPr>
       <w:r>
-        <w:t>8+, this roll can be used in the place of a Shooting roll. The glancing damage of this attack is d3+1, and the solid damage is 2d3+1.</w:t>
+        <w:t xml:space="preserve">Every +2 after that, </w:t>
+      </w:r>
+      <w:r>
+        <w:t xml:space="preserve">same as above, but </w:t>
+      </w:r>
+      <w:r>
+        <w:t>create one more loaf.</w:t>
+      </w:r>
+      <w:r>
+        <w:t xml:space="preserve"> </w:t>
+      </w:r>
+    </w:p>
+    <w:p>
+      <w:pPr>
+        <w:pStyle w:val="Heading3"/>
+      </w:pPr>
+      <w:r>
+        <w:t>Inspire</w:t>
+      </w:r>
+    </w:p>
+    <w:p>
+      <w:pPr>
+        <w:rPr>
+          <w:i/>
+          <w:iCs/>
+        </w:rPr>
+      </w:pPr>
+      <w:r>
+        <w:rPr>
+          <w:i/>
+          <w:iCs/>
+        </w:rPr>
+        <w:t>Complexity: 1</w:t>
+      </w:r>
+    </w:p>
+    <w:p>
+      <w:pPr>
+        <w:rPr>
+          <w:i/>
+          <w:iCs/>
+        </w:rPr>
+      </w:pPr>
+      <w:r>
+        <w:t>The sorcerer weaves words of inspiration, buttressing them and their allies against any harm that comes their way.</w:t>
+      </w:r>
+    </w:p>
+    <w:p>
+      <w:pPr>
+        <w:keepNext/>
+      </w:pPr>
+      <w:r>
+        <w:lastRenderedPageBreak/>
+        <w:t>On a TN of…</w:t>
+      </w:r>
+    </w:p>
+    <w:p>
+      <w:pPr>
+        <w:pStyle w:val="ListParagraph"/>
+        <w:keepNext/>
+        <w:numPr>
+          <w:ilvl w:val="0"/>
+          <w:numId w:val="8"/>
+        </w:numPr>
+      </w:pPr>
+      <w:r>
+        <w:t>8+, you or a target within about a dozen feet of you is inspired. Any conditions the inspired character gains within an hour automatically rolls their minimum value.</w:t>
       </w:r>
     </w:p>
     <w:p>
@@ -17316,7 +17504,7 @@
         </w:numPr>
       </w:pPr>
       <w:r>
-        <w:t>12+, same as above, but both the glancing and solid damage are increased by half of the sorcerer's Willpower.</w:t>
+        <w:t>12+, same as above, but you inspire all of your allies (including yourself) within about a dozen feet.</w:t>
       </w:r>
     </w:p>
     <w:p>
@@ -17324,7 +17512,7 @@
         <w:pStyle w:val="Heading3"/>
       </w:pPr>
       <w:r>
-        <w:t>Dust Bread</w:t>
+        <w:t>Knock</w:t>
       </w:r>
     </w:p>
     <w:p>
@@ -17344,16 +17532,13 @@
     </w:p>
     <w:p>
       <w:r>
-        <w:t xml:space="preserve">The sorcerer </w:t>
-      </w:r>
-      <w:r>
-        <w:t xml:space="preserve">waves their hand over a small pile of ash, sand, dust, or the like, </w:t>
-      </w:r>
-      <w:r>
-        <w:t>transforming it into a dull yet hearty bread.</w:t>
-      </w:r>
-    </w:p>
-    <w:p>
+        <w:t>The sorcerer gently knocks their knuckles against a lock, and with a loud boom, it opens.</w:t>
+      </w:r>
+    </w:p>
+    <w:p>
+      <w:pPr>
+        <w:keepNext/>
+      </w:pPr>
       <w:r>
         <w:t>On a TN of…</w:t>
       </w:r>
@@ -17361,176 +17546,7 @@
     <w:p>
       <w:pPr>
         <w:pStyle w:val="ListParagraph"/>
-        <w:numPr>
-          <w:ilvl w:val="0"/>
-          <w:numId w:val="7"/>
-        </w:numPr>
-      </w:pPr>
-      <w:r>
-        <w:t xml:space="preserve">8+, </w:t>
-      </w:r>
-      <w:r>
-        <w:t>the sorcerer converts about a quart of</w:t>
-      </w:r>
-      <w:r>
-        <w:t xml:space="preserve"> loose</w:t>
-      </w:r>
-      <w:r>
-        <w:t xml:space="preserve"> ash, sand, dust, soil, etc into </w:t>
-      </w:r>
-      <w:r>
-        <w:t xml:space="preserve">a loaf of </w:t>
-      </w:r>
-      <w:r>
-        <w:t xml:space="preserve">dense, flavorless </w:t>
-      </w:r>
-      <w:r>
-        <w:t xml:space="preserve">bread, which functions identically to preserved rations in the </w:t>
-      </w:r>
-      <w:r>
-        <w:rPr>
-          <w:b/>
-          <w:bCs/>
-        </w:rPr>
-        <w:t>Gear</w:t>
-      </w:r>
-      <w:r>
-        <w:t xml:space="preserve"> section.</w:t>
-      </w:r>
-      <w:r>
-        <w:t xml:space="preserve"> Uneaten bread reverts to </w:t>
-      </w:r>
-      <w:r>
-        <w:t xml:space="preserve">its original material </w:t>
-      </w:r>
-      <w:r>
-        <w:t>after one hour.</w:t>
-      </w:r>
-    </w:p>
-    <w:p>
-      <w:pPr>
-        <w:pStyle w:val="ListParagraph"/>
-        <w:numPr>
-          <w:ilvl w:val="0"/>
-          <w:numId w:val="7"/>
-        </w:numPr>
-      </w:pPr>
-      <w:r>
-        <w:t xml:space="preserve">Every +2 after that, </w:t>
-      </w:r>
-      <w:r>
-        <w:t xml:space="preserve">same as above, but </w:t>
-      </w:r>
-      <w:r>
-        <w:t>create one more loaf.</w:t>
-      </w:r>
-      <w:r>
-        <w:t xml:space="preserve"> </w:t>
-      </w:r>
-    </w:p>
-    <w:p>
-      <w:pPr>
-        <w:pStyle w:val="Heading3"/>
-      </w:pPr>
-      <w:r>
-        <w:t>Inspire</w:t>
-      </w:r>
-    </w:p>
-    <w:p>
-      <w:pPr>
-        <w:rPr>
-          <w:i/>
-          <w:iCs/>
-        </w:rPr>
-      </w:pPr>
-      <w:r>
-        <w:rPr>
-          <w:i/>
-          <w:iCs/>
-        </w:rPr>
-        <w:t>Complexity: 1</w:t>
-      </w:r>
-    </w:p>
-    <w:p>
-      <w:pPr>
-        <w:rPr>
-          <w:i/>
-          <w:iCs/>
-        </w:rPr>
-      </w:pPr>
-      <w:r>
-        <w:t>The sorcerer weaves words of inspiration, buttressing them and their allies against any harm that comes their way.</w:t>
-      </w:r>
-    </w:p>
-    <w:p>
-      <w:r>
-        <w:t>On a TN of…</w:t>
-      </w:r>
-    </w:p>
-    <w:p>
-      <w:pPr>
-        <w:pStyle w:val="ListParagraph"/>
-        <w:numPr>
-          <w:ilvl w:val="0"/>
-          <w:numId w:val="8"/>
-        </w:numPr>
-      </w:pPr>
-      <w:r>
-        <w:lastRenderedPageBreak/>
-        <w:t>8+, you or a target within about a dozen feet of you is inspired. Any conditions the inspired character gains within an hour automatically rolls their minimum value.</w:t>
-      </w:r>
-    </w:p>
-    <w:p>
-      <w:pPr>
-        <w:pStyle w:val="ListParagraph"/>
-        <w:numPr>
-          <w:ilvl w:val="0"/>
-          <w:numId w:val="8"/>
-        </w:numPr>
-      </w:pPr>
-      <w:r>
-        <w:t>12+, same as above, but you inspire all of your allies (including yourself) within about a dozen feet.</w:t>
-      </w:r>
-    </w:p>
-    <w:p>
-      <w:pPr>
-        <w:pStyle w:val="Heading3"/>
-      </w:pPr>
-      <w:r>
-        <w:t>Knock</w:t>
-      </w:r>
-    </w:p>
-    <w:p>
-      <w:pPr>
-        <w:rPr>
-          <w:i/>
-          <w:iCs/>
-        </w:rPr>
-      </w:pPr>
-      <w:r>
-        <w:rPr>
-          <w:i/>
-          <w:iCs/>
-        </w:rPr>
-        <w:t>Complexity: 1</w:t>
-      </w:r>
-    </w:p>
-    <w:p>
-      <w:pPr>
-        <w:spacing w:after="0"/>
-      </w:pPr>
-      <w:r>
-        <w:t>The sorcerer gently knocks their knuckles against a lock, and with a loud boom, it opens.</w:t>
-      </w:r>
-    </w:p>
-    <w:p>
-      <w:r>
-        <w:t>On a TN of…</w:t>
-      </w:r>
-    </w:p>
-    <w:p>
-      <w:pPr>
-        <w:pStyle w:val="ListParagraph"/>
+        <w:keepNext/>
         <w:numPr>
           <w:ilvl w:val="0"/>
           <w:numId w:val="9"/>
@@ -17543,6 +17559,7 @@
     <w:p>
       <w:pPr>
         <w:pStyle w:val="ListParagraph"/>
+        <w:keepNext/>
         <w:numPr>
           <w:ilvl w:val="0"/>
           <w:numId w:val="9"/>
@@ -17555,6 +17572,7 @@
     <w:p>
       <w:pPr>
         <w:pStyle w:val="ListParagraph"/>
+        <w:keepNext/>
         <w:numPr>
           <w:ilvl w:val="1"/>
           <w:numId w:val="9"/>
@@ -17606,8 +17624,28 @@
       </w:r>
     </w:p>
     <w:p>
+      <w:pPr>
+        <w:keepNext/>
+      </w:pPr>
       <w:r>
         <w:t>On a TN of…</w:t>
+      </w:r>
+    </w:p>
+    <w:p>
+      <w:pPr>
+        <w:pStyle w:val="ListParagraph"/>
+        <w:keepNext/>
+        <w:numPr>
+          <w:ilvl w:val="0"/>
+          <w:numId w:val="10"/>
+        </w:numPr>
+      </w:pPr>
+      <w:r>
+        <w:t xml:space="preserve">8+, you bring forth a floating, incorporeal ball of light a few inches wide, which provides light out to about twenty feet and </w:t>
+      </w:r>
+      <w:r>
+        <w:lastRenderedPageBreak/>
+        <w:t>lasts about an hour. The ball of light will stay within about three feet of your body, and can be moved with a thought.</w:t>
       </w:r>
     </w:p>
     <w:p>
@@ -17619,61 +17657,64 @@
         </w:numPr>
       </w:pPr>
       <w:r>
-        <w:t>8+, you bring forth a floating, incorporeal ball of light a few inches wide, which provides light out to about twenty feet and lasts about an hour. The ball of light will stay within about three feet of your body, and can be moved with a thought.</w:t>
+        <w:t>12+, same as above, but the ball of light now only needs to stay within about thirty feet of your body.</w:t>
+      </w:r>
+    </w:p>
+    <w:p>
+      <w:pPr>
+        <w:pStyle w:val="Heading3"/>
+      </w:pPr>
+      <w:r>
+        <w:t>Lightning Shield</w:t>
+      </w:r>
+    </w:p>
+    <w:p>
+      <w:pPr>
+        <w:spacing w:after="0"/>
+        <w:rPr>
+          <w:i/>
+          <w:iCs/>
+        </w:rPr>
+      </w:pPr>
+      <w:r>
+        <w:rPr>
+          <w:i/>
+          <w:iCs/>
+        </w:rPr>
+        <w:t>Complexity:</w:t>
+      </w:r>
+      <w:r>
+        <w:rPr>
+          <w:i/>
+          <w:iCs/>
+        </w:rPr>
+        <w:t xml:space="preserve"> 1</w:t>
+      </w:r>
+    </w:p>
+    <w:p>
+      <w:r>
+        <w:t>The sorcerer wreathes their body in crackling lightning, damaging enemies who get too close.</w:t>
+      </w:r>
+    </w:p>
+    <w:p>
+      <w:pPr>
+        <w:keepNext/>
+      </w:pPr>
+      <w:r>
+        <w:t>On a TN of…</w:t>
       </w:r>
     </w:p>
     <w:p>
       <w:pPr>
         <w:pStyle w:val="ListParagraph"/>
+        <w:keepNext/>
         <w:numPr>
           <w:ilvl w:val="0"/>
-          <w:numId w:val="10"/>
+          <w:numId w:val="11"/>
         </w:numPr>
       </w:pPr>
       <w:r>
-        <w:lastRenderedPageBreak/>
-        <w:t>12+, same as above, but the ball of light now only needs to stay within about thirty feet of your body.</w:t>
-      </w:r>
-    </w:p>
-    <w:p>
-      <w:pPr>
-        <w:pStyle w:val="Heading3"/>
-      </w:pPr>
-      <w:r>
-        <w:t>Lightning Shield</w:t>
-      </w:r>
-    </w:p>
-    <w:p>
-      <w:pPr>
-        <w:spacing w:after="0"/>
-        <w:rPr>
-          <w:i/>
-          <w:iCs/>
-        </w:rPr>
-      </w:pPr>
-      <w:r>
-        <w:rPr>
-          <w:i/>
-          <w:iCs/>
-        </w:rPr>
-        <w:t>Complexity:</w:t>
-      </w:r>
-      <w:r>
-        <w:rPr>
-          <w:i/>
-          <w:iCs/>
-        </w:rPr>
-        <w:t xml:space="preserve"> 1</w:t>
-      </w:r>
-    </w:p>
-    <w:p>
-      <w:r>
-        <w:t>The sorcerer wreathes their body in crackling lightning, damaging enemies who get too close.</w:t>
-      </w:r>
-    </w:p>
-    <w:p>
-      <w:r>
-        <w:t>On a TN of…</w:t>
+        <w:t>8+, your body becomes visibly charged with electricity, dealing a d3 Zapped physical condition to any enemy who touches you with their body or a metal implement. This effect lasts an hour.</w:t>
       </w:r>
     </w:p>
     <w:p>
@@ -17685,18 +17726,6 @@
         </w:numPr>
       </w:pPr>
       <w:r>
-        <w:t>8+, your body becomes visibly charged with electricity, dealing a d3 Zapped physical condition to any enemy who touches you with their body or a metal implement. This effect lasts an hour.</w:t>
-      </w:r>
-    </w:p>
-    <w:p>
-      <w:pPr>
-        <w:pStyle w:val="ListParagraph"/>
-        <w:numPr>
-          <w:ilvl w:val="0"/>
-          <w:numId w:val="11"/>
-        </w:numPr>
-      </w:pPr>
-      <w:r>
         <w:t>12+, electricity arcs off your body, as frightening levels of charge build up inside you. You gain the same benefits as above, but you also add half your Willpower to the strength of the Zapped condition.</w:t>
       </w:r>
     </w:p>
@@ -17729,6 +17758,9 @@
       </w:r>
     </w:p>
     <w:p>
+      <w:pPr>
+        <w:keepNext/>
+      </w:pPr>
       <w:r>
         <w:t>On a TN of…</w:t>
       </w:r>
@@ -17736,6 +17768,7 @@
     <w:p>
       <w:pPr>
         <w:pStyle w:val="ListParagraph"/>
+        <w:keepNext/>
         <w:numPr>
           <w:ilvl w:val="0"/>
           <w:numId w:val="12"/>
@@ -17775,12 +17808,17 @@
         <w:t>automatically deals 1 point of Burn damage to the sorcerer</w:t>
       </w:r>
       <w:r>
-        <w:t>, in addition to any other consequences of the roll (including additional Burn if the roll was failed).</w:t>
+        <w:t xml:space="preserve">, in addition to any </w:t>
+      </w:r>
+      <w:r>
+        <w:lastRenderedPageBreak/>
+        <w:t>other consequences of the roll (including additional Burn if the roll was failed).</w:t>
       </w:r>
     </w:p>
     <w:p>
       <w:pPr>
         <w:pStyle w:val="ListParagraph"/>
+        <w:keepNext/>
         <w:numPr>
           <w:ilvl w:val="0"/>
           <w:numId w:val="12"/>
@@ -17800,6 +17838,71 @@
       </w:r>
       <w:r>
         <w:t>allows you to choose one of three options:</w:t>
+      </w:r>
+    </w:p>
+    <w:p>
+      <w:pPr>
+        <w:pStyle w:val="ListParagraph"/>
+        <w:keepNext/>
+        <w:numPr>
+          <w:ilvl w:val="1"/>
+          <w:numId w:val="12"/>
+        </w:numPr>
+      </w:pPr>
+      <w:r>
+        <w:t>Increase the</w:t>
+      </w:r>
+      <w:r>
+        <w:t xml:space="preserve"> length of break</w:t>
+      </w:r>
+      <w:r>
+        <w:t xml:space="preserve"> that can be repaired</w:t>
+      </w:r>
+      <w:r>
+        <w:t xml:space="preserve"> to a few feet long</w:t>
+      </w:r>
+      <w:r>
+        <w:t>, instead of a few inches</w:t>
+      </w:r>
+      <w:r>
+        <w:t xml:space="preserve">. This may only be chosen once and increases the size of all </w:t>
+      </w:r>
+      <w:r>
+        <w:t>repairs</w:t>
+      </w:r>
+      <w:r>
+        <w:t>.</w:t>
+      </w:r>
+    </w:p>
+    <w:p>
+      <w:pPr>
+        <w:pStyle w:val="ListParagraph"/>
+        <w:keepNext/>
+        <w:numPr>
+          <w:ilvl w:val="1"/>
+          <w:numId w:val="12"/>
+        </w:numPr>
+      </w:pPr>
+      <w:r>
+        <w:t>R</w:t>
+      </w:r>
+      <w:r>
+        <w:t>epair</w:t>
+      </w:r>
+      <w:r>
+        <w:t xml:space="preserve"> </w:t>
+      </w:r>
+      <w:r>
+        <w:t>an</w:t>
+      </w:r>
+      <w:r>
+        <w:t xml:space="preserve"> additional break</w:t>
+      </w:r>
+      <w:r>
+        <w:t xml:space="preserve"> </w:t>
+      </w:r>
+      <w:r>
+        <w:t>of up to a few inches long</w:t>
       </w:r>
     </w:p>
     <w:p>
@@ -17811,70 +17914,6 @@
         </w:numPr>
       </w:pPr>
       <w:r>
-        <w:t>Increase the</w:t>
-      </w:r>
-      <w:r>
-        <w:t xml:space="preserve"> length of break</w:t>
-      </w:r>
-      <w:r>
-        <w:t xml:space="preserve"> that can be repaired</w:t>
-      </w:r>
-      <w:r>
-        <w:t xml:space="preserve"> to a few feet long</w:t>
-      </w:r>
-      <w:r>
-        <w:t>, instead of a few inches</w:t>
-      </w:r>
-      <w:r>
-        <w:t xml:space="preserve">. This may only be chosen once and increases the size of all </w:t>
-      </w:r>
-      <w:r>
-        <w:t>repairs</w:t>
-      </w:r>
-      <w:r>
-        <w:t>.</w:t>
-      </w:r>
-    </w:p>
-    <w:p>
-      <w:pPr>
-        <w:pStyle w:val="ListParagraph"/>
-        <w:numPr>
-          <w:ilvl w:val="1"/>
-          <w:numId w:val="12"/>
-        </w:numPr>
-      </w:pPr>
-      <w:r>
-        <w:t>R</w:t>
-      </w:r>
-      <w:r>
-        <w:t>epair</w:t>
-      </w:r>
-      <w:r>
-        <w:t xml:space="preserve"> </w:t>
-      </w:r>
-      <w:r>
-        <w:t>an</w:t>
-      </w:r>
-      <w:r>
-        <w:t xml:space="preserve"> additional break</w:t>
-      </w:r>
-      <w:r>
-        <w:t xml:space="preserve"> </w:t>
-      </w:r>
-      <w:r>
-        <w:t>of up to a few inches long</w:t>
-      </w:r>
-    </w:p>
-    <w:p>
-      <w:pPr>
-        <w:pStyle w:val="ListParagraph"/>
-        <w:numPr>
-          <w:ilvl w:val="1"/>
-          <w:numId w:val="12"/>
-        </w:numPr>
-      </w:pPr>
-      <w:r>
-        <w:lastRenderedPageBreak/>
         <w:t>H</w:t>
       </w:r>
       <w:r>
@@ -17952,8 +17991,24 @@
       </w:r>
     </w:p>
     <w:p>
+      <w:pPr>
+        <w:keepNext/>
+      </w:pPr>
       <w:r>
         <w:t>On a TN of…</w:t>
+      </w:r>
+    </w:p>
+    <w:p>
+      <w:pPr>
+        <w:pStyle w:val="ListParagraph"/>
+        <w:keepNext/>
+        <w:numPr>
+          <w:ilvl w:val="0"/>
+          <w:numId w:val="13"/>
+        </w:numPr>
+      </w:pPr>
+      <w:r>
+        <w:t>7+, you can focus one of their senses (most commonly sight, but occasionally others) and make it sensitive to the presence of magic. For example, if you chose sight you would see magic as a glowing aura, while smell would allow you to sniff an item and determine if it is magical. This effect lasts for a few minutes.</w:t>
       </w:r>
     </w:p>
     <w:p>
@@ -17965,52 +18020,84 @@
         </w:numPr>
       </w:pPr>
       <w:r>
-        <w:t>7+, you can focus one of their senses (most commonly sight, but occasionally others) and make it sensitive to the presence of magic. For example, if you chose sight you would see magic as a glowing aura, while smell would allow you to sniff an item and determine if it is magical. This effect lasts for a few minutes.</w:t>
+        <w:t>11+, same as above, but it lasts for an hour.</w:t>
+      </w:r>
+    </w:p>
+    <w:p>
+      <w:pPr>
+        <w:pStyle w:val="Heading3"/>
+      </w:pPr>
+      <w:r>
+        <w:t>Soothe</w:t>
+      </w:r>
+    </w:p>
+    <w:p>
+      <w:pPr>
+        <w:rPr>
+          <w:i/>
+          <w:iCs/>
+        </w:rPr>
+      </w:pPr>
+      <w:r>
+        <w:rPr>
+          <w:i/>
+          <w:iCs/>
+        </w:rPr>
+        <w:t>Complexity: 1</w:t>
+      </w:r>
+    </w:p>
+    <w:p>
+      <w:r>
+        <w:t>With a few gentle words, the sorcerer calms the minds of their companions.</w:t>
+      </w:r>
+    </w:p>
+    <w:p>
+      <w:pPr>
+        <w:keepNext/>
+      </w:pPr>
+      <w:r>
+        <w:lastRenderedPageBreak/>
+        <w:t>On a TN of…</w:t>
       </w:r>
     </w:p>
     <w:p>
       <w:pPr>
         <w:pStyle w:val="ListParagraph"/>
+        <w:keepNext/>
         <w:numPr>
           <w:ilvl w:val="0"/>
-          <w:numId w:val="13"/>
+          <w:numId w:val="14"/>
         </w:numPr>
       </w:pPr>
       <w:r>
-        <w:t>11+, same as above, but it lasts for an hour.</w:t>
-      </w:r>
-    </w:p>
-    <w:p>
-      <w:pPr>
-        <w:pStyle w:val="Heading3"/>
-      </w:pPr>
-      <w:r>
-        <w:t>Soothe</w:t>
-      </w:r>
-    </w:p>
-    <w:p>
-      <w:pPr>
-        <w:rPr>
-          <w:i/>
-          <w:iCs/>
-        </w:rPr>
-      </w:pPr>
-      <w:r>
-        <w:rPr>
-          <w:i/>
-          <w:iCs/>
-        </w:rPr>
-        <w:t>Complexity: 1</w:t>
-      </w:r>
-    </w:p>
-    <w:p>
-      <w:r>
-        <w:t>With a few gentle words, the sorcerer calms the minds of their companions.</w:t>
-      </w:r>
-    </w:p>
-    <w:p>
-      <w:r>
-        <w:t>On a TN of…</w:t>
+        <w:t xml:space="preserve">8+, you can reduce a single </w:t>
+      </w:r>
+      <w:r>
+        <w:t>mental injury</w:t>
+      </w:r>
+      <w:r>
+        <w:t xml:space="preserve"> by </w:t>
+      </w:r>
+      <w:r>
+        <w:t>2</w:t>
+      </w:r>
+      <w:r>
+        <w:t>d3 on yourself or someone else within a few feet.</w:t>
+      </w:r>
+      <w:r>
+        <w:t xml:space="preserve"> </w:t>
+      </w:r>
+      <w:r>
+        <w:t>Using</w:t>
+      </w:r>
+      <w:r>
+        <w:t xml:space="preserve"> this spell to heal a</w:t>
+      </w:r>
+      <w:r>
+        <w:t xml:space="preserve">n injury </w:t>
+      </w:r>
+      <w:r>
+        <w:t>automatically deals 1 point of Burn damage to the sorcerer, in addition to any other consequences of the roll (including additional Burn if the roll was failed).</w:t>
       </w:r>
     </w:p>
     <w:p>
@@ -18022,56 +18109,13 @@
         </w:numPr>
       </w:pPr>
       <w:r>
-        <w:t xml:space="preserve">8+, you can reduce a single </w:t>
-      </w:r>
-      <w:r>
-        <w:t>mental injury</w:t>
-      </w:r>
-      <w:r>
-        <w:t xml:space="preserve"> by </w:t>
-      </w:r>
-      <w:r>
-        <w:t>2</w:t>
-      </w:r>
-      <w:r>
-        <w:t>d3 on yourself or someone else within a few feet.</w:t>
-      </w:r>
-      <w:r>
-        <w:t xml:space="preserve"> </w:t>
-      </w:r>
-      <w:r>
-        <w:t>Using</w:t>
-      </w:r>
-      <w:r>
-        <w:t xml:space="preserve"> this spell to heal a</w:t>
-      </w:r>
-      <w:r>
-        <w:t xml:space="preserve">n injury </w:t>
-      </w:r>
-      <w:r>
-        <w:t>automatically deals 1 point of Burn damage to the sorcerer, in addition to any other consequences of the roll (including additional Burn if the roll was failed).</w:t>
-      </w:r>
-    </w:p>
-    <w:p>
-      <w:pPr>
-        <w:pStyle w:val="ListParagraph"/>
-        <w:numPr>
-          <w:ilvl w:val="0"/>
-          <w:numId w:val="14"/>
-        </w:numPr>
-      </w:pPr>
-      <w:r>
         <w:t>Every +2 after that allows the sorcerer to heal another mental condition by 1d3</w:t>
       </w:r>
       <w:r>
         <w:t>.</w:t>
       </w:r>
       <w:r>
-        <w:t xml:space="preserve"> All healed injuries must be on the same target. </w:t>
-      </w:r>
-      <w:r>
-        <w:lastRenderedPageBreak/>
-        <w:t>Healing additional injuries does not increase the amount of Burn damage suffered by the caster.</w:t>
+        <w:t xml:space="preserve"> All healed injuries must be on the same target. Healing additional injuries does not increase the amount of Burn damage suffered by the caster.</w:t>
       </w:r>
     </w:p>
     <w:p>
@@ -18103,6 +18147,9 @@
       </w:r>
     </w:p>
     <w:p>
+      <w:pPr>
+        <w:keepNext/>
+      </w:pPr>
       <w:r>
         <w:t>On a TN of…</w:t>
       </w:r>
@@ -18110,6 +18157,7 @@
     <w:p>
       <w:pPr>
         <w:pStyle w:val="ListParagraph"/>
+        <w:keepNext/>
         <w:numPr>
           <w:ilvl w:val="0"/>
           <w:numId w:val="15"/>
@@ -18122,6 +18170,7 @@
     <w:p>
       <w:pPr>
         <w:pStyle w:val="ListParagraph"/>
+        <w:keepNext/>
         <w:numPr>
           <w:ilvl w:val="0"/>
           <w:numId w:val="15"/>
@@ -18129,6 +18178,19 @@
       </w:pPr>
       <w:r>
         <w:t>Every +2 after that allows you to choose one of the following effects. Each one may be taken multiple times:</w:t>
+      </w:r>
+    </w:p>
+    <w:p>
+      <w:pPr>
+        <w:pStyle w:val="ListParagraph"/>
+        <w:keepNext/>
+        <w:numPr>
+          <w:ilvl w:val="1"/>
+          <w:numId w:val="15"/>
+        </w:numPr>
+      </w:pPr>
+      <w:r>
+        <w:t>The TN of each Willpower roll increases by +1</w:t>
       </w:r>
     </w:p>
     <w:p>
@@ -18140,18 +18202,6 @@
         </w:numPr>
       </w:pPr>
       <w:r>
-        <w:t>The TN of each Willpower roll increases by +1</w:t>
-      </w:r>
-    </w:p>
-    <w:p>
-      <w:pPr>
-        <w:pStyle w:val="ListParagraph"/>
-        <w:numPr>
-          <w:ilvl w:val="1"/>
-          <w:numId w:val="15"/>
-        </w:numPr>
-      </w:pPr>
-      <w:r>
         <w:t>One additional creature within about a dozen feet of the main target is also affected by this spell</w:t>
       </w:r>
     </w:p>
@@ -18180,7 +18230,11 @@
     </w:p>
     <w:p>
       <w:r>
-        <w:t>Almost every summoner's first spell is one to summon mephits, minor elementals from the primordial world. Mephits are small, winged creatures made of a single element. They are capable of flight (with mephits of air and steam flying more gracefully than mephits of mud and stone), and about as intelligent as an average human.</w:t>
+        <w:t xml:space="preserve">Almost every summoner's first spell is one to summon mephits, minor elementals from the primordial world. Mephits are small, winged creatures made of a single element. They are capable of flight (with </w:t>
+      </w:r>
+      <w:r>
+        <w:lastRenderedPageBreak/>
+        <w:t>mephits of air and steam flying more gracefully than mephits of mud and stone), and about as intelligent as an average human.</w:t>
       </w:r>
     </w:p>
     <w:p>
@@ -18199,6 +18253,9 @@
       </w:r>
     </w:p>
     <w:p>
+      <w:pPr>
+        <w:keepNext/>
+      </w:pPr>
       <w:r>
         <w:t>On a TN of…</w:t>
       </w:r>
@@ -18206,6 +18263,7 @@
     <w:p>
       <w:pPr>
         <w:pStyle w:val="ListParagraph"/>
+        <w:keepNext/>
         <w:numPr>
           <w:ilvl w:val="0"/>
           <w:numId w:val="16"/>
@@ -18225,7 +18283,6 @@
         <w:spacing w:after="0"/>
       </w:pPr>
       <w:r>
-        <w:lastRenderedPageBreak/>
         <w:t>Every +4 after that summons another mephit. Creating another minion will automatically banish all of them.</w:t>
       </w:r>
     </w:p>
@@ -18274,8 +18331,34 @@
       </w:r>
     </w:p>
     <w:p>
+      <w:pPr>
+        <w:keepNext/>
+      </w:pPr>
       <w:r>
         <w:t>On a TN of…</w:t>
+      </w:r>
+    </w:p>
+    <w:p>
+      <w:pPr>
+        <w:pStyle w:val="ListParagraph"/>
+        <w:keepNext/>
+        <w:numPr>
+          <w:ilvl w:val="0"/>
+          <w:numId w:val="16"/>
+        </w:numPr>
+      </w:pPr>
+      <w:r>
+        <w:t xml:space="preserve">9+, you convert a corpse that you can physically touch into a living skeleton (stats in the </w:t>
+      </w:r>
+      <w:r>
+        <w:rPr>
+          <w:b/>
+          <w:bCs/>
+        </w:rPr>
+        <w:t>Rogues’ gallery and bestiary</w:t>
+      </w:r>
+      <w:r>
+        <w:t xml:space="preserve"> subsection), which will obey simple commands from the caster until it is destroyed or another minion is created.</w:t>
       </w:r>
     </w:p>
     <w:p>
@@ -18287,28 +18370,6 @@
         </w:numPr>
       </w:pPr>
       <w:r>
-        <w:t xml:space="preserve">9+, you convert a corpse that you can physically touch into a living skeleton (stats in the </w:t>
-      </w:r>
-      <w:r>
-        <w:rPr>
-          <w:b/>
-          <w:bCs/>
-        </w:rPr>
-        <w:t>Rogues’ gallery and bestiary</w:t>
-      </w:r>
-      <w:r>
-        <w:t xml:space="preserve"> subsection), which will obey simple commands from the caster until it is destroyed or another minion is created.</w:t>
-      </w:r>
-    </w:p>
-    <w:p>
-      <w:pPr>
-        <w:pStyle w:val="ListParagraph"/>
-        <w:numPr>
-          <w:ilvl w:val="0"/>
-          <w:numId w:val="16"/>
-        </w:numPr>
-      </w:pPr>
-      <w:r>
         <w:t>Every +2 after that allows the caster to create another skeleton.</w:t>
       </w:r>
     </w:p>
@@ -18317,11 +18378,13 @@
         <w:pStyle w:val="Heading3"/>
       </w:pPr>
       <w:r>
+        <w:lastRenderedPageBreak/>
         <w:t>Furious Conflagration</w:t>
       </w:r>
     </w:p>
     <w:p>
       <w:pPr>
+        <w:keepNext/>
         <w:rPr>
           <w:i/>
           <w:iCs/>
@@ -18354,11 +18417,7 @@
         </w:numPr>
       </w:pPr>
       <w:r>
-        <w:t xml:space="preserve">10+, this roll can be used in the place of a Shooting roll, which will hit every creature within about a half dozen feet of a point you select, which they must have an unbroken line of sight to and within about a hundred feet. The glancing damage is d3, and the solid damage is 2d3. Additionally, anything extremely </w:t>
-      </w:r>
-      <w:r>
-        <w:lastRenderedPageBreak/>
-        <w:t>flammable, such as paper, thatch, or a pile of dry pine needles, is set alight.</w:t>
+        <w:t>10+, this roll can be used in the place of a Shooting roll, which will hit every creature within about a half dozen feet of a point you select, which they must have an unbroken line of sight to and within about a hundred feet. The glancing damage is d3, and the solid damage is 2d3. Additionally, anything extremely flammable, such as paper, thatch, or a pile of dry pine needles, is set alight.</w:t>
       </w:r>
     </w:p>
     <w:p>
@@ -18485,6 +18544,7 @@
         <w:shd w:val="clear" w:color="auto" w:fill="FFF1DA" w:themeFill="accent2" w:themeFillTint="33"/>
       </w:pPr>
       <w:r>
+        <w:lastRenderedPageBreak/>
         <w:t>Large animal</w:t>
       </w:r>
     </w:p>
@@ -18544,7 +18604,6 @@
         </w:numPr>
       </w:pPr>
       <w:r>
-        <w:lastRenderedPageBreak/>
         <w:t>13+, same as above, but the spell lasts four hours, and changing back into your original form doesn’t cancel the spell (although it does count against the total duration).</w:t>
       </w:r>
     </w:p>
@@ -18635,6 +18694,7 @@
     </w:p>
     <w:p>
       <w:r>
+        <w:lastRenderedPageBreak/>
         <w:t>On a TN of…</w:t>
       </w:r>
     </w:p>
@@ -18702,7 +18762,6 @@
     </w:p>
     <w:p>
       <w:r>
-        <w:lastRenderedPageBreak/>
         <w:t>Once a sorcerer masters the art of plucking a mephit from the primordial world, they can move on to tougher fare. Elementals are about the size and intelligence of person, but their shape varies wildly depending on their makeup, from billowing and chaotic steam elementals to the flat, measured lines of iron elementals, to the craggy bulk of stone elementals.</w:t>
       </w:r>
     </w:p>
@@ -18786,7 +18845,11 @@
       </w:r>
     </w:p>
     <w:p>
-      <w:r>
+      <w:pPr>
+        <w:keepNext/>
+      </w:pPr>
+      <w:r>
+        <w:lastRenderedPageBreak/>
         <w:t>On a TN of…</w:t>
       </w:r>
     </w:p>
@@ -18829,11 +18892,7 @@
     </w:p>
     <w:p>
       <w:r>
-        <w:t xml:space="preserve">Particularly complicated and involved spells are referred to as ritual spells. Ritual spells are so complex that each one can only be stored in </w:t>
-      </w:r>
-      <w:r>
-        <w:lastRenderedPageBreak/>
-        <w:t>its own dedicated tome, they cannot be memorized, each one takes at least an hour, and they require multiple sorcerers working in tandem.</w:t>
+        <w:t>Particularly complicated and involved spells are referred to as ritual spells. Ritual spells are so complex that each one can only be stored in its own dedicated tome, they cannot be memorized, each one takes at least an hour, and they require multiple sorcerers working in tandem.</w:t>
       </w:r>
     </w:p>
     <w:p>
@@ -18901,18 +18960,21 @@
     <w:p>
       <w:pPr>
         <w:pStyle w:val="ListParagraph"/>
+        <w:keepNext/>
         <w:numPr>
           <w:ilvl w:val="1"/>
           <w:numId w:val="21"/>
         </w:numPr>
       </w:pPr>
       <w:r>
+        <w:lastRenderedPageBreak/>
         <w:t>the portal will stay open for a few minutes after the lead sorcerer stops maintaining it.</w:t>
       </w:r>
     </w:p>
     <w:p>
       <w:pPr>
         <w:pStyle w:val="ListParagraph"/>
+        <w:keepNext/>
         <w:numPr>
           <w:ilvl w:val="1"/>
           <w:numId w:val="21"/>
@@ -18955,11 +19017,7 @@
         <w:t>GM’s note:</w:t>
       </w:r>
       <w:r>
-        <w:t xml:space="preserve"> in the beginning, there was nothing. Then, there was the Note. It rang out across the empty void until it hit the walls of eternity, reverberating back. From the turbulence of the shifting notes came the first echo, the primordial world, the land of elementals. Another eternity passed, and the Sound reverberated again, creating the second echo, the mortal world, which we call home. In time, another echo was created, the third echo, the divine world, home of gods and </w:t>
-      </w:r>
-      <w:r>
-        <w:lastRenderedPageBreak/>
-        <w:t>thoughts given form. Planar scholars predict the eventual creation of a fourth echo, but none can even come close to predicting when.</w:t>
+        <w:t xml:space="preserve"> in the beginning, there was nothing. Then, there was the Note. It rang out across the empty void until it hit the walls of eternity, reverberating back. From the turbulence of the shifting notes came the first echo, the primordial world, the land of elementals. Another eternity passed, and the Sound reverberated again, creating the second echo, the mortal world, which we call home. In time, another echo was created, the third echo, the divine world, home of gods and thoughts given form. Planar scholars predict the eventual creation of a fourth echo, but none can even come close to predicting when.</w:t>
       </w:r>
     </w:p>
     <w:p>
@@ -23611,7 +23669,7 @@
         <w:noProof/>
         <w:color w:val="7F7F7F" w:themeColor="text1" w:themeTint="80"/>
       </w:rPr>
-      <w:t>Table of contents</w:t>
+      <w:t>NPCs and monsters</w:t>
     </w:r>
     <w:r>
       <w:rPr>
@@ -23657,7 +23715,7 @@
         <w:noProof/>
         <w:color w:val="7F7F7F" w:themeColor="text1" w:themeTint="80"/>
       </w:rPr>
-      <w:t>Introduction</w:t>
+      <w:t>NPCs and monsters</w:t>
     </w:r>
     <w:r>
       <w:rPr>

</xml_diff>

<commit_message>
Updated Fatigue recovery while camping to be based purely on the result of the Make Camp roll.
</commit_message>
<xml_diff>
--- a/Ikaros.docx
+++ b/Ikaros.docx
@@ -338,7 +338,7 @@
           <w:noProof/>
         </w:rPr>
       </w:pPr>
-      <w:bookmarkStart w:id="0" w:name="_Toc98453862"/>
+      <w:bookmarkStart w:id="0" w:name="_Toc99104072"/>
       <w:r>
         <w:lastRenderedPageBreak/>
         <w:t>T</w:t>
@@ -371,7 +371,7 @@
           <w:szCs w:val="22"/>
         </w:rPr>
       </w:pPr>
-      <w:hyperlink w:anchor="_Toc98453862" w:history="1">
+      <w:hyperlink w:anchor="_Toc99104072" w:history="1">
         <w:r>
           <w:rPr>
             <w:rStyle w:val="Hyperlink"/>
@@ -398,7 +398,7 @@
             <w:noProof/>
             <w:webHidden/>
           </w:rPr>
-          <w:instrText xml:space="preserve"> PAGEREF _Toc98453862 \h </w:instrText>
+          <w:instrText xml:space="preserve"> PAGEREF _Toc99104072 \h </w:instrText>
         </w:r>
         <w:r>
           <w:rPr>
@@ -444,7 +444,7 @@
           <w:szCs w:val="22"/>
         </w:rPr>
       </w:pPr>
-      <w:hyperlink w:anchor="_Toc98453863" w:history="1">
+      <w:hyperlink w:anchor="_Toc99104073" w:history="1">
         <w:r>
           <w:rPr>
             <w:rStyle w:val="Hyperlink"/>
@@ -488,7 +488,7 @@
             <w:noProof/>
             <w:webHidden/>
           </w:rPr>
-          <w:instrText xml:space="preserve"> PAGEREF _Toc98453863 \h </w:instrText>
+          <w:instrText xml:space="preserve"> PAGEREF _Toc99104073 \h </w:instrText>
         </w:r>
         <w:r>
           <w:rPr>
@@ -529,7 +529,7 @@
           <w:szCs w:val="22"/>
         </w:rPr>
       </w:pPr>
-      <w:hyperlink w:anchor="_Toc98453864" w:history="1">
+      <w:hyperlink w:anchor="_Toc99104074" w:history="1">
         <w:r>
           <w:rPr>
             <w:rStyle w:val="Hyperlink"/>
@@ -556,7 +556,7 @@
             <w:noProof/>
             <w:webHidden/>
           </w:rPr>
-          <w:instrText xml:space="preserve"> PAGEREF _Toc98453864 \h </w:instrText>
+          <w:instrText xml:space="preserve"> PAGEREF _Toc99104074 \h </w:instrText>
         </w:r>
         <w:r>
           <w:rPr>
@@ -597,7 +597,7 @@
           <w:szCs w:val="22"/>
         </w:rPr>
       </w:pPr>
-      <w:hyperlink w:anchor="_Toc98453865" w:history="1">
+      <w:hyperlink w:anchor="_Toc99104075" w:history="1">
         <w:r>
           <w:rPr>
             <w:rStyle w:val="Hyperlink"/>
@@ -624,7 +624,7 @@
             <w:noProof/>
             <w:webHidden/>
           </w:rPr>
-          <w:instrText xml:space="preserve"> PAGEREF _Toc98453865 \h </w:instrText>
+          <w:instrText xml:space="preserve"> PAGEREF _Toc99104075 \h </w:instrText>
         </w:r>
         <w:r>
           <w:rPr>
@@ -665,7 +665,7 @@
           <w:szCs w:val="22"/>
         </w:rPr>
       </w:pPr>
-      <w:hyperlink w:anchor="_Toc98453866" w:history="1">
+      <w:hyperlink w:anchor="_Toc99104076" w:history="1">
         <w:r>
           <w:rPr>
             <w:rStyle w:val="Hyperlink"/>
@@ -692,7 +692,7 @@
             <w:noProof/>
             <w:webHidden/>
           </w:rPr>
-          <w:instrText xml:space="preserve"> PAGEREF _Toc98453866 \h </w:instrText>
+          <w:instrText xml:space="preserve"> PAGEREF _Toc99104076 \h </w:instrText>
         </w:r>
         <w:r>
           <w:rPr>
@@ -738,7 +738,7 @@
           <w:szCs w:val="22"/>
         </w:rPr>
       </w:pPr>
-      <w:hyperlink w:anchor="_Toc98453867" w:history="1">
+      <w:hyperlink w:anchor="_Toc99104077" w:history="1">
         <w:r>
           <w:rPr>
             <w:rStyle w:val="Hyperlink"/>
@@ -782,7 +782,7 @@
             <w:noProof/>
             <w:webHidden/>
           </w:rPr>
-          <w:instrText xml:space="preserve"> PAGEREF _Toc98453867 \h </w:instrText>
+          <w:instrText xml:space="preserve"> PAGEREF _Toc99104077 \h </w:instrText>
         </w:r>
         <w:r>
           <w:rPr>
@@ -823,7 +823,7 @@
           <w:szCs w:val="22"/>
         </w:rPr>
       </w:pPr>
-      <w:hyperlink w:anchor="_Toc98453868" w:history="1">
+      <w:hyperlink w:anchor="_Toc99104078" w:history="1">
         <w:r>
           <w:rPr>
             <w:rStyle w:val="Hyperlink"/>
@@ -850,7 +850,7 @@
             <w:noProof/>
             <w:webHidden/>
           </w:rPr>
-          <w:instrText xml:space="preserve"> PAGEREF _Toc98453868 \h </w:instrText>
+          <w:instrText xml:space="preserve"> PAGEREF _Toc99104078 \h </w:instrText>
         </w:r>
         <w:r>
           <w:rPr>
@@ -891,7 +891,7 @@
           <w:szCs w:val="22"/>
         </w:rPr>
       </w:pPr>
-      <w:hyperlink w:anchor="_Toc98453869" w:history="1">
+      <w:hyperlink w:anchor="_Toc99104079" w:history="1">
         <w:r>
           <w:rPr>
             <w:rStyle w:val="Hyperlink"/>
@@ -918,7 +918,7 @@
             <w:noProof/>
             <w:webHidden/>
           </w:rPr>
-          <w:instrText xml:space="preserve"> PAGEREF _Toc98453869 \h </w:instrText>
+          <w:instrText xml:space="preserve"> PAGEREF _Toc99104079 \h </w:instrText>
         </w:r>
         <w:r>
           <w:rPr>
@@ -959,7 +959,7 @@
           <w:szCs w:val="22"/>
         </w:rPr>
       </w:pPr>
-      <w:hyperlink w:anchor="_Toc98453870" w:history="1">
+      <w:hyperlink w:anchor="_Toc99104080" w:history="1">
         <w:r>
           <w:rPr>
             <w:rStyle w:val="Hyperlink"/>
@@ -986,7 +986,7 @@
             <w:noProof/>
             <w:webHidden/>
           </w:rPr>
-          <w:instrText xml:space="preserve"> PAGEREF _Toc98453870 \h </w:instrText>
+          <w:instrText xml:space="preserve"> PAGEREF _Toc99104080 \h </w:instrText>
         </w:r>
         <w:r>
           <w:rPr>
@@ -1032,7 +1032,7 @@
           <w:szCs w:val="22"/>
         </w:rPr>
       </w:pPr>
-      <w:hyperlink w:anchor="_Toc98453871" w:history="1">
+      <w:hyperlink w:anchor="_Toc99104081" w:history="1">
         <w:r>
           <w:rPr>
             <w:rStyle w:val="Hyperlink"/>
@@ -1076,7 +1076,7 @@
             <w:noProof/>
             <w:webHidden/>
           </w:rPr>
-          <w:instrText xml:space="preserve"> PAGEREF _Toc98453871 \h </w:instrText>
+          <w:instrText xml:space="preserve"> PAGEREF _Toc99104081 \h </w:instrText>
         </w:r>
         <w:r>
           <w:rPr>
@@ -1117,7 +1117,7 @@
           <w:szCs w:val="22"/>
         </w:rPr>
       </w:pPr>
-      <w:hyperlink w:anchor="_Toc98453872" w:history="1">
+      <w:hyperlink w:anchor="_Toc99104082" w:history="1">
         <w:r>
           <w:rPr>
             <w:rStyle w:val="Hyperlink"/>
@@ -1144,7 +1144,7 @@
             <w:noProof/>
             <w:webHidden/>
           </w:rPr>
-          <w:instrText xml:space="preserve"> PAGEREF _Toc98453872 \h </w:instrText>
+          <w:instrText xml:space="preserve"> PAGEREF _Toc99104082 \h </w:instrText>
         </w:r>
         <w:r>
           <w:rPr>
@@ -1185,7 +1185,7 @@
           <w:szCs w:val="22"/>
         </w:rPr>
       </w:pPr>
-      <w:hyperlink w:anchor="_Toc98453873" w:history="1">
+      <w:hyperlink w:anchor="_Toc99104083" w:history="1">
         <w:r>
           <w:rPr>
             <w:rStyle w:val="Hyperlink"/>
@@ -1212,7 +1212,7 @@
             <w:noProof/>
             <w:webHidden/>
           </w:rPr>
-          <w:instrText xml:space="preserve"> PAGEREF _Toc98453873 \h </w:instrText>
+          <w:instrText xml:space="preserve"> PAGEREF _Toc99104083 \h </w:instrText>
         </w:r>
         <w:r>
           <w:rPr>
@@ -1258,7 +1258,7 @@
           <w:szCs w:val="22"/>
         </w:rPr>
       </w:pPr>
-      <w:hyperlink w:anchor="_Toc98453874" w:history="1">
+      <w:hyperlink w:anchor="_Toc99104084" w:history="1">
         <w:r>
           <w:rPr>
             <w:rStyle w:val="Hyperlink"/>
@@ -1302,7 +1302,7 @@
             <w:noProof/>
             <w:webHidden/>
           </w:rPr>
-          <w:instrText xml:space="preserve"> PAGEREF _Toc98453874 \h </w:instrText>
+          <w:instrText xml:space="preserve"> PAGEREF _Toc99104084 \h </w:instrText>
         </w:r>
         <w:r>
           <w:rPr>
@@ -1343,7 +1343,7 @@
           <w:szCs w:val="22"/>
         </w:rPr>
       </w:pPr>
-      <w:hyperlink w:anchor="_Toc98453875" w:history="1">
+      <w:hyperlink w:anchor="_Toc99104085" w:history="1">
         <w:r>
           <w:rPr>
             <w:rStyle w:val="Hyperlink"/>
@@ -1370,7 +1370,7 @@
             <w:noProof/>
             <w:webHidden/>
           </w:rPr>
-          <w:instrText xml:space="preserve"> PAGEREF _Toc98453875 \h </w:instrText>
+          <w:instrText xml:space="preserve"> PAGEREF _Toc99104085 \h </w:instrText>
         </w:r>
         <w:r>
           <w:rPr>
@@ -1411,7 +1411,7 @@
           <w:szCs w:val="22"/>
         </w:rPr>
       </w:pPr>
-      <w:hyperlink w:anchor="_Toc98453876" w:history="1">
+      <w:hyperlink w:anchor="_Toc99104086" w:history="1">
         <w:r>
           <w:rPr>
             <w:rStyle w:val="Hyperlink"/>
@@ -1438,7 +1438,7 @@
             <w:noProof/>
             <w:webHidden/>
           </w:rPr>
-          <w:instrText xml:space="preserve"> PAGEREF _Toc98453876 \h </w:instrText>
+          <w:instrText xml:space="preserve"> PAGEREF _Toc99104086 \h </w:instrText>
         </w:r>
         <w:r>
           <w:rPr>
@@ -1479,7 +1479,7 @@
           <w:szCs w:val="22"/>
         </w:rPr>
       </w:pPr>
-      <w:hyperlink w:anchor="_Toc98453877" w:history="1">
+      <w:hyperlink w:anchor="_Toc99104087" w:history="1">
         <w:r>
           <w:rPr>
             <w:rStyle w:val="Hyperlink"/>
@@ -1506,7 +1506,7 @@
             <w:noProof/>
             <w:webHidden/>
           </w:rPr>
-          <w:instrText xml:space="preserve"> PAGEREF _Toc98453877 \h </w:instrText>
+          <w:instrText xml:space="preserve"> PAGEREF _Toc99104087 \h </w:instrText>
         </w:r>
         <w:r>
           <w:rPr>
@@ -1547,7 +1547,7 @@
           <w:szCs w:val="22"/>
         </w:rPr>
       </w:pPr>
-      <w:hyperlink w:anchor="_Toc98453878" w:history="1">
+      <w:hyperlink w:anchor="_Toc99104088" w:history="1">
         <w:r>
           <w:rPr>
             <w:rStyle w:val="Hyperlink"/>
@@ -1574,7 +1574,7 @@
             <w:noProof/>
             <w:webHidden/>
           </w:rPr>
-          <w:instrText xml:space="preserve"> PAGEREF _Toc98453878 \h </w:instrText>
+          <w:instrText xml:space="preserve"> PAGEREF _Toc99104088 \h </w:instrText>
         </w:r>
         <w:r>
           <w:rPr>
@@ -1615,7 +1615,7 @@
           <w:szCs w:val="22"/>
         </w:rPr>
       </w:pPr>
-      <w:hyperlink w:anchor="_Toc98453879" w:history="1">
+      <w:hyperlink w:anchor="_Toc99104089" w:history="1">
         <w:r>
           <w:rPr>
             <w:rStyle w:val="Hyperlink"/>
@@ -1642,7 +1642,7 @@
             <w:noProof/>
             <w:webHidden/>
           </w:rPr>
-          <w:instrText xml:space="preserve"> PAGEREF _Toc98453879 \h </w:instrText>
+          <w:instrText xml:space="preserve"> PAGEREF _Toc99104089 \h </w:instrText>
         </w:r>
         <w:r>
           <w:rPr>
@@ -1688,7 +1688,7 @@
           <w:szCs w:val="22"/>
         </w:rPr>
       </w:pPr>
-      <w:hyperlink w:anchor="_Toc98453880" w:history="1">
+      <w:hyperlink w:anchor="_Toc99104090" w:history="1">
         <w:r>
           <w:rPr>
             <w:rStyle w:val="Hyperlink"/>
@@ -1732,7 +1732,7 @@
             <w:noProof/>
             <w:webHidden/>
           </w:rPr>
-          <w:instrText xml:space="preserve"> PAGEREF _Toc98453880 \h </w:instrText>
+          <w:instrText xml:space="preserve"> PAGEREF _Toc99104090 \h </w:instrText>
         </w:r>
         <w:r>
           <w:rPr>
@@ -1773,7 +1773,7 @@
           <w:szCs w:val="22"/>
         </w:rPr>
       </w:pPr>
-      <w:hyperlink w:anchor="_Toc98453881" w:history="1">
+      <w:hyperlink w:anchor="_Toc99104091" w:history="1">
         <w:r>
           <w:rPr>
             <w:rStyle w:val="Hyperlink"/>
@@ -1800,7 +1800,7 @@
             <w:noProof/>
             <w:webHidden/>
           </w:rPr>
-          <w:instrText xml:space="preserve"> PAGEREF _Toc98453881 \h </w:instrText>
+          <w:instrText xml:space="preserve"> PAGEREF _Toc99104091 \h </w:instrText>
         </w:r>
         <w:r>
           <w:rPr>
@@ -1841,7 +1841,7 @@
           <w:szCs w:val="22"/>
         </w:rPr>
       </w:pPr>
-      <w:hyperlink w:anchor="_Toc98453882" w:history="1">
+      <w:hyperlink w:anchor="_Toc99104092" w:history="1">
         <w:r>
           <w:rPr>
             <w:rStyle w:val="Hyperlink"/>
@@ -1868,7 +1868,7 @@
             <w:noProof/>
             <w:webHidden/>
           </w:rPr>
-          <w:instrText xml:space="preserve"> PAGEREF _Toc98453882 \h </w:instrText>
+          <w:instrText xml:space="preserve"> PAGEREF _Toc99104092 \h </w:instrText>
         </w:r>
         <w:r>
           <w:rPr>
@@ -1909,7 +1909,7 @@
           <w:szCs w:val="22"/>
         </w:rPr>
       </w:pPr>
-      <w:hyperlink w:anchor="_Toc98453883" w:history="1">
+      <w:hyperlink w:anchor="_Toc99104093" w:history="1">
         <w:r>
           <w:rPr>
             <w:rStyle w:val="Hyperlink"/>
@@ -1936,7 +1936,7 @@
             <w:noProof/>
             <w:webHidden/>
           </w:rPr>
-          <w:instrText xml:space="preserve"> PAGEREF _Toc98453883 \h </w:instrText>
+          <w:instrText xml:space="preserve"> PAGEREF _Toc99104093 \h </w:instrText>
         </w:r>
         <w:r>
           <w:rPr>
@@ -1977,7 +1977,7 @@
           <w:szCs w:val="22"/>
         </w:rPr>
       </w:pPr>
-      <w:hyperlink w:anchor="_Toc98453884" w:history="1">
+      <w:hyperlink w:anchor="_Toc99104094" w:history="1">
         <w:r>
           <w:rPr>
             <w:rStyle w:val="Hyperlink"/>
@@ -2004,7 +2004,7 @@
             <w:noProof/>
             <w:webHidden/>
           </w:rPr>
-          <w:instrText xml:space="preserve"> PAGEREF _Toc98453884 \h </w:instrText>
+          <w:instrText xml:space="preserve"> PAGEREF _Toc99104094 \h </w:instrText>
         </w:r>
         <w:r>
           <w:rPr>
@@ -2045,7 +2045,7 @@
           <w:szCs w:val="22"/>
         </w:rPr>
       </w:pPr>
-      <w:hyperlink w:anchor="_Toc98453885" w:history="1">
+      <w:hyperlink w:anchor="_Toc99104095" w:history="1">
         <w:r>
           <w:rPr>
             <w:rStyle w:val="Hyperlink"/>
@@ -2072,7 +2072,7 @@
             <w:noProof/>
             <w:webHidden/>
           </w:rPr>
-          <w:instrText xml:space="preserve"> PAGEREF _Toc98453885 \h </w:instrText>
+          <w:instrText xml:space="preserve"> PAGEREF _Toc99104095 \h </w:instrText>
         </w:r>
         <w:r>
           <w:rPr>
@@ -2113,7 +2113,7 @@
           <w:szCs w:val="22"/>
         </w:rPr>
       </w:pPr>
-      <w:hyperlink w:anchor="_Toc98453886" w:history="1">
+      <w:hyperlink w:anchor="_Toc99104096" w:history="1">
         <w:r>
           <w:rPr>
             <w:rStyle w:val="Hyperlink"/>
@@ -2140,7 +2140,7 @@
             <w:noProof/>
             <w:webHidden/>
           </w:rPr>
-          <w:instrText xml:space="preserve"> PAGEREF _Toc98453886 \h </w:instrText>
+          <w:instrText xml:space="preserve"> PAGEREF _Toc99104096 \h </w:instrText>
         </w:r>
         <w:r>
           <w:rPr>
@@ -2186,7 +2186,7 @@
           <w:szCs w:val="22"/>
         </w:rPr>
       </w:pPr>
-      <w:hyperlink w:anchor="_Toc98453887" w:history="1">
+      <w:hyperlink w:anchor="_Toc99104097" w:history="1">
         <w:r>
           <w:rPr>
             <w:rStyle w:val="Hyperlink"/>
@@ -2230,7 +2230,7 @@
             <w:noProof/>
             <w:webHidden/>
           </w:rPr>
-          <w:instrText xml:space="preserve"> PAGEREF _Toc98453887 \h </w:instrText>
+          <w:instrText xml:space="preserve"> PAGEREF _Toc99104097 \h </w:instrText>
         </w:r>
         <w:r>
           <w:rPr>
@@ -2271,7 +2271,7 @@
           <w:szCs w:val="22"/>
         </w:rPr>
       </w:pPr>
-      <w:hyperlink w:anchor="_Toc98453888" w:history="1">
+      <w:hyperlink w:anchor="_Toc99104098" w:history="1">
         <w:r>
           <w:rPr>
             <w:rStyle w:val="Hyperlink"/>
@@ -2298,7 +2298,7 @@
             <w:noProof/>
             <w:webHidden/>
           </w:rPr>
-          <w:instrText xml:space="preserve"> PAGEREF _Toc98453888 \h </w:instrText>
+          <w:instrText xml:space="preserve"> PAGEREF _Toc99104098 \h </w:instrText>
         </w:r>
         <w:r>
           <w:rPr>
@@ -2339,7 +2339,7 @@
           <w:szCs w:val="22"/>
         </w:rPr>
       </w:pPr>
-      <w:hyperlink w:anchor="_Toc98453889" w:history="1">
+      <w:hyperlink w:anchor="_Toc99104099" w:history="1">
         <w:r>
           <w:rPr>
             <w:rStyle w:val="Hyperlink"/>
@@ -2366,7 +2366,7 @@
             <w:noProof/>
             <w:webHidden/>
           </w:rPr>
-          <w:instrText xml:space="preserve"> PAGEREF _Toc98453889 \h </w:instrText>
+          <w:instrText xml:space="preserve"> PAGEREF _Toc99104099 \h </w:instrText>
         </w:r>
         <w:r>
           <w:rPr>
@@ -2407,7 +2407,7 @@
           <w:szCs w:val="22"/>
         </w:rPr>
       </w:pPr>
-      <w:hyperlink w:anchor="_Toc98453890" w:history="1">
+      <w:hyperlink w:anchor="_Toc99104100" w:history="1">
         <w:r>
           <w:rPr>
             <w:rStyle w:val="Hyperlink"/>
@@ -2434,7 +2434,7 @@
             <w:noProof/>
             <w:webHidden/>
           </w:rPr>
-          <w:instrText xml:space="preserve"> PAGEREF _Toc98453890 \h </w:instrText>
+          <w:instrText xml:space="preserve"> PAGEREF _Toc99104100 \h </w:instrText>
         </w:r>
         <w:r>
           <w:rPr>
@@ -2475,7 +2475,7 @@
           <w:szCs w:val="22"/>
         </w:rPr>
       </w:pPr>
-      <w:hyperlink w:anchor="_Toc98453891" w:history="1">
+      <w:hyperlink w:anchor="_Toc99104101" w:history="1">
         <w:r>
           <w:rPr>
             <w:rStyle w:val="Hyperlink"/>
@@ -2502,7 +2502,7 @@
             <w:noProof/>
             <w:webHidden/>
           </w:rPr>
-          <w:instrText xml:space="preserve"> PAGEREF _Toc98453891 \h </w:instrText>
+          <w:instrText xml:space="preserve"> PAGEREF _Toc99104101 \h </w:instrText>
         </w:r>
         <w:r>
           <w:rPr>
@@ -2543,7 +2543,7 @@
           <w:szCs w:val="22"/>
         </w:rPr>
       </w:pPr>
-      <w:hyperlink w:anchor="_Toc98453892" w:history="1">
+      <w:hyperlink w:anchor="_Toc99104102" w:history="1">
         <w:r>
           <w:rPr>
             <w:rStyle w:val="Hyperlink"/>
@@ -2570,7 +2570,7 @@
             <w:noProof/>
             <w:webHidden/>
           </w:rPr>
-          <w:instrText xml:space="preserve"> PAGEREF _Toc98453892 \h </w:instrText>
+          <w:instrText xml:space="preserve"> PAGEREF _Toc99104102 \h </w:instrText>
         </w:r>
         <w:r>
           <w:rPr>
@@ -2611,7 +2611,7 @@
           <w:szCs w:val="22"/>
         </w:rPr>
       </w:pPr>
-      <w:hyperlink w:anchor="_Toc98453893" w:history="1">
+      <w:hyperlink w:anchor="_Toc99104103" w:history="1">
         <w:r>
           <w:rPr>
             <w:rStyle w:val="Hyperlink"/>
@@ -2638,7 +2638,7 @@
             <w:noProof/>
             <w:webHidden/>
           </w:rPr>
-          <w:instrText xml:space="preserve"> PAGEREF _Toc98453893 \h </w:instrText>
+          <w:instrText xml:space="preserve"> PAGEREF _Toc99104103 \h </w:instrText>
         </w:r>
         <w:r>
           <w:rPr>
@@ -2679,7 +2679,7 @@
           <w:szCs w:val="22"/>
         </w:rPr>
       </w:pPr>
-      <w:hyperlink w:anchor="_Toc98453894" w:history="1">
+      <w:hyperlink w:anchor="_Toc99104104" w:history="1">
         <w:r>
           <w:rPr>
             <w:rStyle w:val="Hyperlink"/>
@@ -2706,7 +2706,7 @@
             <w:noProof/>
             <w:webHidden/>
           </w:rPr>
-          <w:instrText xml:space="preserve"> PAGEREF _Toc98453894 \h </w:instrText>
+          <w:instrText xml:space="preserve"> PAGEREF _Toc99104104 \h </w:instrText>
         </w:r>
         <w:r>
           <w:rPr>
@@ -2747,7 +2747,7 @@
           <w:szCs w:val="22"/>
         </w:rPr>
       </w:pPr>
-      <w:hyperlink w:anchor="_Toc98453895" w:history="1">
+      <w:hyperlink w:anchor="_Toc99104105" w:history="1">
         <w:r>
           <w:rPr>
             <w:rStyle w:val="Hyperlink"/>
@@ -2774,7 +2774,7 @@
             <w:noProof/>
             <w:webHidden/>
           </w:rPr>
-          <w:instrText xml:space="preserve"> PAGEREF _Toc98453895 \h </w:instrText>
+          <w:instrText xml:space="preserve"> PAGEREF _Toc99104105 \h </w:instrText>
         </w:r>
         <w:r>
           <w:rPr>
@@ -2794,7 +2794,7 @@
             <w:noProof/>
             <w:webHidden/>
           </w:rPr>
-          <w:t>39</w:t>
+          <w:t>38</w:t>
         </w:r>
         <w:r>
           <w:rPr>
@@ -2815,7 +2815,7 @@
           <w:szCs w:val="22"/>
         </w:rPr>
       </w:pPr>
-      <w:hyperlink w:anchor="_Toc98453896" w:history="1">
+      <w:hyperlink w:anchor="_Toc99104106" w:history="1">
         <w:r>
           <w:rPr>
             <w:rStyle w:val="Hyperlink"/>
@@ -2842,7 +2842,7 @@
             <w:noProof/>
             <w:webHidden/>
           </w:rPr>
-          <w:instrText xml:space="preserve"> PAGEREF _Toc98453896 \h </w:instrText>
+          <w:instrText xml:space="preserve"> PAGEREF _Toc99104106 \h </w:instrText>
         </w:r>
         <w:r>
           <w:rPr>
@@ -2862,7 +2862,7 @@
             <w:noProof/>
             <w:webHidden/>
           </w:rPr>
-          <w:t>39</w:t>
+          <w:t>38</w:t>
         </w:r>
         <w:r>
           <w:rPr>
@@ -2888,7 +2888,7 @@
           <w:szCs w:val="22"/>
         </w:rPr>
       </w:pPr>
-      <w:hyperlink w:anchor="_Toc98453897" w:history="1">
+      <w:hyperlink w:anchor="_Toc99104107" w:history="1">
         <w:r>
           <w:rPr>
             <w:rStyle w:val="Hyperlink"/>
@@ -2932,7 +2932,7 @@
             <w:noProof/>
             <w:webHidden/>
           </w:rPr>
-          <w:instrText xml:space="preserve"> PAGEREF _Toc98453897 \h </w:instrText>
+          <w:instrText xml:space="preserve"> PAGEREF _Toc99104107 \h </w:instrText>
         </w:r>
         <w:r>
           <w:rPr>
@@ -2952,7 +2952,7 @@
             <w:noProof/>
             <w:webHidden/>
           </w:rPr>
-          <w:t>41</w:t>
+          <w:t>40</w:t>
         </w:r>
         <w:r>
           <w:rPr>
@@ -2973,7 +2973,7 @@
           <w:szCs w:val="22"/>
         </w:rPr>
       </w:pPr>
-      <w:hyperlink w:anchor="_Toc98453898" w:history="1">
+      <w:hyperlink w:anchor="_Toc99104108" w:history="1">
         <w:r>
           <w:rPr>
             <w:rStyle w:val="Hyperlink"/>
@@ -3000,7 +3000,7 @@
             <w:noProof/>
             <w:webHidden/>
           </w:rPr>
-          <w:instrText xml:space="preserve"> PAGEREF _Toc98453898 \h </w:instrText>
+          <w:instrText xml:space="preserve"> PAGEREF _Toc99104108 \h </w:instrText>
         </w:r>
         <w:r>
           <w:rPr>
@@ -3020,7 +3020,7 @@
             <w:noProof/>
             <w:webHidden/>
           </w:rPr>
-          <w:t>41</w:t>
+          <w:t>40</w:t>
         </w:r>
         <w:r>
           <w:rPr>
@@ -3041,7 +3041,7 @@
           <w:szCs w:val="22"/>
         </w:rPr>
       </w:pPr>
-      <w:hyperlink w:anchor="_Toc98453899" w:history="1">
+      <w:hyperlink w:anchor="_Toc99104109" w:history="1">
         <w:r>
           <w:rPr>
             <w:rStyle w:val="Hyperlink"/>
@@ -3068,7 +3068,7 @@
             <w:noProof/>
             <w:webHidden/>
           </w:rPr>
-          <w:instrText xml:space="preserve"> PAGEREF _Toc98453899 \h </w:instrText>
+          <w:instrText xml:space="preserve"> PAGEREF _Toc99104109 \h </w:instrText>
         </w:r>
         <w:r>
           <w:rPr>
@@ -3088,7 +3088,7 @@
             <w:noProof/>
             <w:webHidden/>
           </w:rPr>
-          <w:t>43</w:t>
+          <w:t>42</w:t>
         </w:r>
         <w:r>
           <w:rPr>
@@ -3109,7 +3109,7 @@
           <w:szCs w:val="22"/>
         </w:rPr>
       </w:pPr>
-      <w:hyperlink w:anchor="_Toc98453900" w:history="1">
+      <w:hyperlink w:anchor="_Toc99104110" w:history="1">
         <w:r>
           <w:rPr>
             <w:rStyle w:val="Hyperlink"/>
@@ -3136,7 +3136,7 @@
             <w:noProof/>
             <w:webHidden/>
           </w:rPr>
-          <w:instrText xml:space="preserve"> PAGEREF _Toc98453900 \h </w:instrText>
+          <w:instrText xml:space="preserve"> PAGEREF _Toc99104110 \h </w:instrText>
         </w:r>
         <w:r>
           <w:rPr>
@@ -3156,7 +3156,7 @@
             <w:noProof/>
             <w:webHidden/>
           </w:rPr>
-          <w:t>43</w:t>
+          <w:t>42</w:t>
         </w:r>
         <w:r>
           <w:rPr>
@@ -3177,7 +3177,7 @@
           <w:szCs w:val="22"/>
         </w:rPr>
       </w:pPr>
-      <w:hyperlink w:anchor="_Toc98453901" w:history="1">
+      <w:hyperlink w:anchor="_Toc99104111" w:history="1">
         <w:r>
           <w:rPr>
             <w:rStyle w:val="Hyperlink"/>
@@ -3204,7 +3204,7 @@
             <w:noProof/>
             <w:webHidden/>
           </w:rPr>
-          <w:instrText xml:space="preserve"> PAGEREF _Toc98453901 \h </w:instrText>
+          <w:instrText xml:space="preserve"> PAGEREF _Toc99104111 \h </w:instrText>
         </w:r>
         <w:r>
           <w:rPr>
@@ -3224,7 +3224,7 @@
             <w:noProof/>
             <w:webHidden/>
           </w:rPr>
-          <w:t>44</w:t>
+          <w:t>43</w:t>
         </w:r>
         <w:r>
           <w:rPr>
@@ -3250,7 +3250,7 @@
           <w:szCs w:val="22"/>
         </w:rPr>
       </w:pPr>
-      <w:hyperlink w:anchor="_Toc98453902" w:history="1">
+      <w:hyperlink w:anchor="_Toc99104112" w:history="1">
         <w:r>
           <w:rPr>
             <w:rStyle w:val="Hyperlink"/>
@@ -3294,7 +3294,7 @@
             <w:noProof/>
             <w:webHidden/>
           </w:rPr>
-          <w:instrText xml:space="preserve"> PAGEREF _Toc98453902 \h </w:instrText>
+          <w:instrText xml:space="preserve"> PAGEREF _Toc99104112 \h </w:instrText>
         </w:r>
         <w:r>
           <w:rPr>
@@ -3314,7 +3314,7 @@
             <w:noProof/>
             <w:webHidden/>
           </w:rPr>
-          <w:t>46</w:t>
+          <w:t>45</w:t>
         </w:r>
         <w:r>
           <w:rPr>
@@ -3335,7 +3335,7 @@
           <w:szCs w:val="22"/>
         </w:rPr>
       </w:pPr>
-      <w:hyperlink w:anchor="_Toc98453903" w:history="1">
+      <w:hyperlink w:anchor="_Toc99104113" w:history="1">
         <w:r>
           <w:rPr>
             <w:rStyle w:val="Hyperlink"/>
@@ -3362,7 +3362,7 @@
             <w:noProof/>
             <w:webHidden/>
           </w:rPr>
-          <w:instrText xml:space="preserve"> PAGEREF _Toc98453903 \h </w:instrText>
+          <w:instrText xml:space="preserve"> PAGEREF _Toc99104113 \h </w:instrText>
         </w:r>
         <w:r>
           <w:rPr>
@@ -3382,7 +3382,7 @@
             <w:noProof/>
             <w:webHidden/>
           </w:rPr>
-          <w:t>47</w:t>
+          <w:t>46</w:t>
         </w:r>
         <w:r>
           <w:rPr>
@@ -3403,7 +3403,7 @@
           <w:szCs w:val="22"/>
         </w:rPr>
       </w:pPr>
-      <w:hyperlink w:anchor="_Toc98453904" w:history="1">
+      <w:hyperlink w:anchor="_Toc99104114" w:history="1">
         <w:r>
           <w:rPr>
             <w:rStyle w:val="Hyperlink"/>
@@ -3430,7 +3430,7 @@
             <w:noProof/>
             <w:webHidden/>
           </w:rPr>
-          <w:instrText xml:space="preserve"> PAGEREF _Toc98453904 \h </w:instrText>
+          <w:instrText xml:space="preserve"> PAGEREF _Toc99104114 \h </w:instrText>
         </w:r>
         <w:r>
           <w:rPr>
@@ -3450,7 +3450,7 @@
             <w:noProof/>
             <w:webHidden/>
           </w:rPr>
-          <w:t>49</w:t>
+          <w:t>48</w:t>
         </w:r>
         <w:r>
           <w:rPr>
@@ -3476,7 +3476,7 @@
           <w:szCs w:val="22"/>
         </w:rPr>
       </w:pPr>
-      <w:hyperlink w:anchor="_Toc98453905" w:history="1">
+      <w:hyperlink w:anchor="_Toc99104115" w:history="1">
         <w:r>
           <w:rPr>
             <w:rStyle w:val="Hyperlink"/>
@@ -3520,7 +3520,7 @@
             <w:noProof/>
             <w:webHidden/>
           </w:rPr>
-          <w:instrText xml:space="preserve"> PAGEREF _Toc98453905 \h </w:instrText>
+          <w:instrText xml:space="preserve"> PAGEREF _Toc99104115 \h </w:instrText>
         </w:r>
         <w:r>
           <w:rPr>
@@ -3540,7 +3540,7 @@
             <w:noProof/>
             <w:webHidden/>
           </w:rPr>
-          <w:t>53</w:t>
+          <w:t>52</w:t>
         </w:r>
         <w:r>
           <w:rPr>
@@ -3561,7 +3561,7 @@
           <w:szCs w:val="22"/>
         </w:rPr>
       </w:pPr>
-      <w:hyperlink w:anchor="_Toc98453906" w:history="1">
+      <w:hyperlink w:anchor="_Toc99104116" w:history="1">
         <w:r>
           <w:rPr>
             <w:rStyle w:val="Hyperlink"/>
@@ -3588,7 +3588,7 @@
             <w:noProof/>
             <w:webHidden/>
           </w:rPr>
-          <w:instrText xml:space="preserve"> PAGEREF _Toc98453906 \h </w:instrText>
+          <w:instrText xml:space="preserve"> PAGEREF _Toc99104116 \h </w:instrText>
         </w:r>
         <w:r>
           <w:rPr>
@@ -3608,7 +3608,7 @@
             <w:noProof/>
             <w:webHidden/>
           </w:rPr>
-          <w:t>53</w:t>
+          <w:t>52</w:t>
         </w:r>
         <w:r>
           <w:rPr>
@@ -3629,7 +3629,7 @@
           <w:szCs w:val="22"/>
         </w:rPr>
       </w:pPr>
-      <w:hyperlink w:anchor="_Toc98453907" w:history="1">
+      <w:hyperlink w:anchor="_Toc99104117" w:history="1">
         <w:r>
           <w:rPr>
             <w:rStyle w:val="Hyperlink"/>
@@ -3656,7 +3656,7 @@
             <w:noProof/>
             <w:webHidden/>
           </w:rPr>
-          <w:instrText xml:space="preserve"> PAGEREF _Toc98453907 \h </w:instrText>
+          <w:instrText xml:space="preserve"> PAGEREF _Toc99104117 \h </w:instrText>
         </w:r>
         <w:r>
           <w:rPr>
@@ -3676,7 +3676,7 @@
             <w:noProof/>
             <w:webHidden/>
           </w:rPr>
-          <w:t>54</w:t>
+          <w:t>53</w:t>
         </w:r>
         <w:r>
           <w:rPr>
@@ -3697,7 +3697,7 @@
           <w:szCs w:val="22"/>
         </w:rPr>
       </w:pPr>
-      <w:hyperlink w:anchor="_Toc98453908" w:history="1">
+      <w:hyperlink w:anchor="_Toc99104118" w:history="1">
         <w:r>
           <w:rPr>
             <w:rStyle w:val="Hyperlink"/>
@@ -3724,7 +3724,7 @@
             <w:noProof/>
             <w:webHidden/>
           </w:rPr>
-          <w:instrText xml:space="preserve"> PAGEREF _Toc98453908 \h </w:instrText>
+          <w:instrText xml:space="preserve"> PAGEREF _Toc99104118 \h </w:instrText>
         </w:r>
         <w:r>
           <w:rPr>
@@ -3744,7 +3744,7 @@
             <w:noProof/>
             <w:webHidden/>
           </w:rPr>
-          <w:t>54</w:t>
+          <w:t>53</w:t>
         </w:r>
         <w:r>
           <w:rPr>
@@ -3765,7 +3765,7 @@
           <w:szCs w:val="22"/>
         </w:rPr>
       </w:pPr>
-      <w:hyperlink w:anchor="_Toc98453909" w:history="1">
+      <w:hyperlink w:anchor="_Toc99104119" w:history="1">
         <w:r>
           <w:rPr>
             <w:rStyle w:val="Hyperlink"/>
@@ -3792,7 +3792,7 @@
             <w:noProof/>
             <w:webHidden/>
           </w:rPr>
-          <w:instrText xml:space="preserve"> PAGEREF _Toc98453909 \h </w:instrText>
+          <w:instrText xml:space="preserve"> PAGEREF _Toc99104119 \h </w:instrText>
         </w:r>
         <w:r>
           <w:rPr>
@@ -3812,7 +3812,7 @@
             <w:noProof/>
             <w:webHidden/>
           </w:rPr>
-          <w:t>55</w:t>
+          <w:t>54</w:t>
         </w:r>
         <w:r>
           <w:rPr>
@@ -3833,7 +3833,7 @@
           <w:szCs w:val="22"/>
         </w:rPr>
       </w:pPr>
-      <w:hyperlink w:anchor="_Toc98453910" w:history="1">
+      <w:hyperlink w:anchor="_Toc99104120" w:history="1">
         <w:r>
           <w:rPr>
             <w:rStyle w:val="Hyperlink"/>
@@ -3860,7 +3860,7 @@
             <w:noProof/>
             <w:webHidden/>
           </w:rPr>
-          <w:instrText xml:space="preserve"> PAGEREF _Toc98453910 \h </w:instrText>
+          <w:instrText xml:space="preserve"> PAGEREF _Toc99104120 \h </w:instrText>
         </w:r>
         <w:r>
           <w:rPr>
@@ -3880,7 +3880,7 @@
             <w:noProof/>
             <w:webHidden/>
           </w:rPr>
-          <w:t>55</w:t>
+          <w:t>54</w:t>
         </w:r>
         <w:r>
           <w:rPr>
@@ -3901,7 +3901,7 @@
           <w:szCs w:val="22"/>
         </w:rPr>
       </w:pPr>
-      <w:hyperlink w:anchor="_Toc98453911" w:history="1">
+      <w:hyperlink w:anchor="_Toc99104121" w:history="1">
         <w:r>
           <w:rPr>
             <w:rStyle w:val="Hyperlink"/>
@@ -3928,7 +3928,7 @@
             <w:noProof/>
             <w:webHidden/>
           </w:rPr>
-          <w:instrText xml:space="preserve"> PAGEREF _Toc98453911 \h </w:instrText>
+          <w:instrText xml:space="preserve"> PAGEREF _Toc99104121 \h </w:instrText>
         </w:r>
         <w:r>
           <w:rPr>
@@ -3948,7 +3948,7 @@
             <w:noProof/>
             <w:webHidden/>
           </w:rPr>
-          <w:t>55</w:t>
+          <w:t>54</w:t>
         </w:r>
         <w:r>
           <w:rPr>
@@ -3969,7 +3969,7 @@
           <w:szCs w:val="22"/>
         </w:rPr>
       </w:pPr>
-      <w:hyperlink w:anchor="_Toc98453912" w:history="1">
+      <w:hyperlink w:anchor="_Toc99104122" w:history="1">
         <w:r>
           <w:rPr>
             <w:rStyle w:val="Hyperlink"/>
@@ -3996,7 +3996,7 @@
             <w:noProof/>
             <w:webHidden/>
           </w:rPr>
-          <w:instrText xml:space="preserve"> PAGEREF _Toc98453912 \h </w:instrText>
+          <w:instrText xml:space="preserve"> PAGEREF _Toc99104122 \h </w:instrText>
         </w:r>
         <w:r>
           <w:rPr>
@@ -4016,7 +4016,7 @@
             <w:noProof/>
             <w:webHidden/>
           </w:rPr>
-          <w:t>57</w:t>
+          <w:t>56</w:t>
         </w:r>
         <w:r>
           <w:rPr>
@@ -4037,7 +4037,7 @@
           <w:szCs w:val="22"/>
         </w:rPr>
       </w:pPr>
-      <w:hyperlink w:anchor="_Toc98453913" w:history="1">
+      <w:hyperlink w:anchor="_Toc99104123" w:history="1">
         <w:r>
           <w:rPr>
             <w:rStyle w:val="Hyperlink"/>
@@ -4064,7 +4064,7 @@
             <w:noProof/>
             <w:webHidden/>
           </w:rPr>
-          <w:instrText xml:space="preserve"> PAGEREF _Toc98453913 \h </w:instrText>
+          <w:instrText xml:space="preserve"> PAGEREF _Toc99104123 \h </w:instrText>
         </w:r>
         <w:r>
           <w:rPr>
@@ -4084,7 +4084,7 @@
             <w:noProof/>
             <w:webHidden/>
           </w:rPr>
-          <w:t>62</w:t>
+          <w:t>61</w:t>
         </w:r>
         <w:r>
           <w:rPr>
@@ -4105,7 +4105,7 @@
           <w:szCs w:val="22"/>
         </w:rPr>
       </w:pPr>
-      <w:hyperlink w:anchor="_Toc98453914" w:history="1">
+      <w:hyperlink w:anchor="_Toc99104124" w:history="1">
         <w:r>
           <w:rPr>
             <w:rStyle w:val="Hyperlink"/>
@@ -4132,7 +4132,7 @@
             <w:noProof/>
             <w:webHidden/>
           </w:rPr>
-          <w:instrText xml:space="preserve"> PAGEREF _Toc98453914 \h </w:instrText>
+          <w:instrText xml:space="preserve"> PAGEREF _Toc99104124 \h </w:instrText>
         </w:r>
         <w:r>
           <w:rPr>
@@ -4152,7 +4152,7 @@
             <w:noProof/>
             <w:webHidden/>
           </w:rPr>
-          <w:t>66</w:t>
+          <w:t>65</w:t>
         </w:r>
         <w:r>
           <w:rPr>
@@ -4178,7 +4178,7 @@
           <w:szCs w:val="22"/>
         </w:rPr>
       </w:pPr>
-      <w:hyperlink w:anchor="_Toc98453915" w:history="1">
+      <w:hyperlink w:anchor="_Toc99104125" w:history="1">
         <w:r>
           <w:rPr>
             <w:rStyle w:val="Hyperlink"/>
@@ -4222,7 +4222,7 @@
             <w:noProof/>
             <w:webHidden/>
           </w:rPr>
-          <w:instrText xml:space="preserve"> PAGEREF _Toc98453915 \h </w:instrText>
+          <w:instrText xml:space="preserve"> PAGEREF _Toc99104125 \h </w:instrText>
         </w:r>
         <w:r>
           <w:rPr>
@@ -4242,7 +4242,7 @@
             <w:noProof/>
             <w:webHidden/>
           </w:rPr>
-          <w:t>68</w:t>
+          <w:t>67</w:t>
         </w:r>
         <w:r>
           <w:rPr>
@@ -4263,7 +4263,7 @@
           <w:szCs w:val="22"/>
         </w:rPr>
       </w:pPr>
-      <w:hyperlink w:anchor="_Toc98453916" w:history="1">
+      <w:hyperlink w:anchor="_Toc99104126" w:history="1">
         <w:r>
           <w:rPr>
             <w:rStyle w:val="Hyperlink"/>
@@ -4290,7 +4290,7 @@
             <w:noProof/>
             <w:webHidden/>
           </w:rPr>
-          <w:instrText xml:space="preserve"> PAGEREF _Toc98453916 \h </w:instrText>
+          <w:instrText xml:space="preserve"> PAGEREF _Toc99104126 \h </w:instrText>
         </w:r>
         <w:r>
           <w:rPr>
@@ -4310,7 +4310,7 @@
             <w:noProof/>
             <w:webHidden/>
           </w:rPr>
-          <w:t>68</w:t>
+          <w:t>67</w:t>
         </w:r>
         <w:r>
           <w:rPr>
@@ -4331,7 +4331,7 @@
           <w:szCs w:val="22"/>
         </w:rPr>
       </w:pPr>
-      <w:hyperlink w:anchor="_Toc98453917" w:history="1">
+      <w:hyperlink w:anchor="_Toc99104127" w:history="1">
         <w:r>
           <w:rPr>
             <w:rStyle w:val="Hyperlink"/>
@@ -4358,7 +4358,7 @@
             <w:noProof/>
             <w:webHidden/>
           </w:rPr>
-          <w:instrText xml:space="preserve"> PAGEREF _Toc98453917 \h </w:instrText>
+          <w:instrText xml:space="preserve"> PAGEREF _Toc99104127 \h </w:instrText>
         </w:r>
         <w:r>
           <w:rPr>
@@ -4378,7 +4378,7 @@
             <w:noProof/>
             <w:webHidden/>
           </w:rPr>
-          <w:t>69</w:t>
+          <w:t>68</w:t>
         </w:r>
         <w:r>
           <w:rPr>
@@ -4399,7 +4399,7 @@
           <w:szCs w:val="22"/>
         </w:rPr>
       </w:pPr>
-      <w:hyperlink w:anchor="_Toc98453918" w:history="1">
+      <w:hyperlink w:anchor="_Toc99104128" w:history="1">
         <w:r>
           <w:rPr>
             <w:rStyle w:val="Hyperlink"/>
@@ -4426,7 +4426,7 @@
             <w:noProof/>
             <w:webHidden/>
           </w:rPr>
-          <w:instrText xml:space="preserve"> PAGEREF _Toc98453918 \h </w:instrText>
+          <w:instrText xml:space="preserve"> PAGEREF _Toc99104128 \h </w:instrText>
         </w:r>
         <w:r>
           <w:rPr>
@@ -4446,7 +4446,7 @@
             <w:noProof/>
             <w:webHidden/>
           </w:rPr>
-          <w:t>70</w:t>
+          <w:t>69</w:t>
         </w:r>
         <w:r>
           <w:rPr>
@@ -4467,7 +4467,7 @@
           <w:szCs w:val="22"/>
         </w:rPr>
       </w:pPr>
-      <w:hyperlink w:anchor="_Toc98453919" w:history="1">
+      <w:hyperlink w:anchor="_Toc99104129" w:history="1">
         <w:r>
           <w:rPr>
             <w:rStyle w:val="Hyperlink"/>
@@ -4494,7 +4494,7 @@
             <w:noProof/>
             <w:webHidden/>
           </w:rPr>
-          <w:instrText xml:space="preserve"> PAGEREF _Toc98453919 \h </w:instrText>
+          <w:instrText xml:space="preserve"> PAGEREF _Toc99104129 \h </w:instrText>
         </w:r>
         <w:r>
           <w:rPr>
@@ -4514,7 +4514,7 @@
             <w:noProof/>
             <w:webHidden/>
           </w:rPr>
-          <w:t>70</w:t>
+          <w:t>69</w:t>
         </w:r>
         <w:r>
           <w:rPr>
@@ -4535,7 +4535,7 @@
           <w:szCs w:val="22"/>
         </w:rPr>
       </w:pPr>
-      <w:hyperlink w:anchor="_Toc98453920" w:history="1">
+      <w:hyperlink w:anchor="_Toc99104130" w:history="1">
         <w:r>
           <w:rPr>
             <w:rStyle w:val="Hyperlink"/>
@@ -4562,7 +4562,7 @@
             <w:noProof/>
             <w:webHidden/>
           </w:rPr>
-          <w:instrText xml:space="preserve"> PAGEREF _Toc98453920 \h </w:instrText>
+          <w:instrText xml:space="preserve"> PAGEREF _Toc99104130 \h </w:instrText>
         </w:r>
         <w:r>
           <w:rPr>
@@ -4582,7 +4582,7 @@
             <w:noProof/>
             <w:webHidden/>
           </w:rPr>
-          <w:t>71</w:t>
+          <w:t>70</w:t>
         </w:r>
         <w:r>
           <w:rPr>
@@ -4603,7 +4603,7 @@
           <w:szCs w:val="22"/>
         </w:rPr>
       </w:pPr>
-      <w:hyperlink w:anchor="_Toc98453921" w:history="1">
+      <w:hyperlink w:anchor="_Toc99104131" w:history="1">
         <w:r>
           <w:rPr>
             <w:rStyle w:val="Hyperlink"/>
@@ -4630,7 +4630,7 @@
             <w:noProof/>
             <w:webHidden/>
           </w:rPr>
-          <w:instrText xml:space="preserve"> PAGEREF _Toc98453921 \h </w:instrText>
+          <w:instrText xml:space="preserve"> PAGEREF _Toc99104131 \h </w:instrText>
         </w:r>
         <w:r>
           <w:rPr>
@@ -4650,7 +4650,7 @@
             <w:noProof/>
             <w:webHidden/>
           </w:rPr>
-          <w:t>72</w:t>
+          <w:t>71</w:t>
         </w:r>
         <w:r>
           <w:rPr>
@@ -4676,7 +4676,7 @@
           <w:szCs w:val="22"/>
         </w:rPr>
       </w:pPr>
-      <w:hyperlink w:anchor="_Toc98453922" w:history="1">
+      <w:hyperlink w:anchor="_Toc99104132" w:history="1">
         <w:r>
           <w:rPr>
             <w:rStyle w:val="Hyperlink"/>
@@ -4720,7 +4720,7 @@
             <w:noProof/>
             <w:webHidden/>
           </w:rPr>
-          <w:instrText xml:space="preserve"> PAGEREF _Toc98453922 \h </w:instrText>
+          <w:instrText xml:space="preserve"> PAGEREF _Toc99104132 \h </w:instrText>
         </w:r>
         <w:r>
           <w:rPr>
@@ -4740,7 +4740,7 @@
             <w:noProof/>
             <w:webHidden/>
           </w:rPr>
-          <w:t>73</w:t>
+          <w:t>72</w:t>
         </w:r>
         <w:r>
           <w:rPr>
@@ -4766,7 +4766,7 @@
           <w:szCs w:val="22"/>
         </w:rPr>
       </w:pPr>
-      <w:hyperlink w:anchor="_Toc98453923" w:history="1">
+      <w:hyperlink w:anchor="_Toc99104133" w:history="1">
         <w:r>
           <w:rPr>
             <w:rStyle w:val="Hyperlink"/>
@@ -4810,7 +4810,7 @@
             <w:noProof/>
             <w:webHidden/>
           </w:rPr>
-          <w:instrText xml:space="preserve"> PAGEREF _Toc98453923 \h </w:instrText>
+          <w:instrText xml:space="preserve"> PAGEREF _Toc99104133 \h </w:instrText>
         </w:r>
         <w:r>
           <w:rPr>
@@ -4830,7 +4830,7 @@
             <w:noProof/>
             <w:webHidden/>
           </w:rPr>
-          <w:t>74</w:t>
+          <w:t>73</w:t>
         </w:r>
         <w:r>
           <w:rPr>
@@ -4851,7 +4851,7 @@
           <w:szCs w:val="22"/>
         </w:rPr>
       </w:pPr>
-      <w:hyperlink w:anchor="_Toc98453924" w:history="1">
+      <w:hyperlink w:anchor="_Toc99104134" w:history="1">
         <w:r>
           <w:rPr>
             <w:rStyle w:val="Hyperlink"/>
@@ -4878,7 +4878,7 @@
             <w:noProof/>
             <w:webHidden/>
           </w:rPr>
-          <w:instrText xml:space="preserve"> PAGEREF _Toc98453924 \h </w:instrText>
+          <w:instrText xml:space="preserve"> PAGEREF _Toc99104134 \h </w:instrText>
         </w:r>
         <w:r>
           <w:rPr>
@@ -4898,7 +4898,7 @@
             <w:noProof/>
             <w:webHidden/>
           </w:rPr>
-          <w:t>74</w:t>
+          <w:t>73</w:t>
         </w:r>
         <w:r>
           <w:rPr>
@@ -4919,7 +4919,7 @@
           <w:szCs w:val="22"/>
         </w:rPr>
       </w:pPr>
-      <w:hyperlink w:anchor="_Toc98453925" w:history="1">
+      <w:hyperlink w:anchor="_Toc99104135" w:history="1">
         <w:r>
           <w:rPr>
             <w:rStyle w:val="Hyperlink"/>
@@ -4946,7 +4946,7 @@
             <w:noProof/>
             <w:webHidden/>
           </w:rPr>
-          <w:instrText xml:space="preserve"> PAGEREF _Toc98453925 \h </w:instrText>
+          <w:instrText xml:space="preserve"> PAGEREF _Toc99104135 \h </w:instrText>
         </w:r>
         <w:r>
           <w:rPr>
@@ -4966,7 +4966,7 @@
             <w:noProof/>
             <w:webHidden/>
           </w:rPr>
-          <w:t>78</w:t>
+          <w:t>77</w:t>
         </w:r>
         <w:r>
           <w:rPr>
@@ -4987,7 +4987,7 @@
           <w:szCs w:val="22"/>
         </w:rPr>
       </w:pPr>
-      <w:hyperlink w:anchor="_Toc98453926" w:history="1">
+      <w:hyperlink w:anchor="_Toc99104136" w:history="1">
         <w:r>
           <w:rPr>
             <w:rStyle w:val="Hyperlink"/>
@@ -5014,7 +5014,7 @@
             <w:noProof/>
             <w:webHidden/>
           </w:rPr>
-          <w:instrText xml:space="preserve"> PAGEREF _Toc98453926 \h </w:instrText>
+          <w:instrText xml:space="preserve"> PAGEREF _Toc99104136 \h </w:instrText>
         </w:r>
         <w:r>
           <w:rPr>
@@ -5034,7 +5034,7 @@
             <w:noProof/>
             <w:webHidden/>
           </w:rPr>
-          <w:t>80</w:t>
+          <w:t>79</w:t>
         </w:r>
         <w:r>
           <w:rPr>
@@ -5055,7 +5055,7 @@
           <w:szCs w:val="22"/>
         </w:rPr>
       </w:pPr>
-      <w:hyperlink w:anchor="_Toc98453927" w:history="1">
+      <w:hyperlink w:anchor="_Toc99104137" w:history="1">
         <w:r>
           <w:rPr>
             <w:rStyle w:val="Hyperlink"/>
@@ -5082,7 +5082,7 @@
             <w:noProof/>
             <w:webHidden/>
           </w:rPr>
-          <w:instrText xml:space="preserve"> PAGEREF _Toc98453927 \h </w:instrText>
+          <w:instrText xml:space="preserve"> PAGEREF _Toc99104137 \h </w:instrText>
         </w:r>
         <w:r>
           <w:rPr>
@@ -5102,7 +5102,7 @@
             <w:noProof/>
             <w:webHidden/>
           </w:rPr>
-          <w:t>86</w:t>
+          <w:t>85</w:t>
         </w:r>
         <w:r>
           <w:rPr>
@@ -5128,7 +5128,7 @@
           <w:szCs w:val="22"/>
         </w:rPr>
       </w:pPr>
-      <w:hyperlink w:anchor="_Toc98453928" w:history="1">
+      <w:hyperlink w:anchor="_Toc99104138" w:history="1">
         <w:r>
           <w:rPr>
             <w:rStyle w:val="Hyperlink"/>
@@ -5172,7 +5172,7 @@
             <w:noProof/>
             <w:webHidden/>
           </w:rPr>
-          <w:instrText xml:space="preserve"> PAGEREF _Toc98453928 \h </w:instrText>
+          <w:instrText xml:space="preserve"> PAGEREF _Toc99104138 \h </w:instrText>
         </w:r>
         <w:r>
           <w:rPr>
@@ -5192,7 +5192,7 @@
             <w:noProof/>
             <w:webHidden/>
           </w:rPr>
-          <w:t>87</w:t>
+          <w:t>86</w:t>
         </w:r>
         <w:r>
           <w:rPr>
@@ -5213,7 +5213,7 @@
           <w:szCs w:val="22"/>
         </w:rPr>
       </w:pPr>
-      <w:hyperlink w:anchor="_Toc98453929" w:history="1">
+      <w:hyperlink w:anchor="_Toc99104139" w:history="1">
         <w:r>
           <w:rPr>
             <w:rStyle w:val="Hyperlink"/>
@@ -5240,7 +5240,7 @@
             <w:noProof/>
             <w:webHidden/>
           </w:rPr>
-          <w:instrText xml:space="preserve"> PAGEREF _Toc98453929 \h </w:instrText>
+          <w:instrText xml:space="preserve"> PAGEREF _Toc99104139 \h </w:instrText>
         </w:r>
         <w:r>
           <w:rPr>
@@ -5260,7 +5260,7 @@
             <w:noProof/>
             <w:webHidden/>
           </w:rPr>
-          <w:t>87</w:t>
+          <w:t>86</w:t>
         </w:r>
         <w:r>
           <w:rPr>
@@ -5279,7 +5279,7 @@
         <w:lastRenderedPageBreak/>
         <w:fldChar w:fldCharType="end"/>
       </w:r>
-      <w:bookmarkStart w:id="1" w:name="_Toc98453863"/>
+      <w:bookmarkStart w:id="1" w:name="_Toc99104073"/>
       <w:r>
         <w:t>Introduction</w:t>
       </w:r>
@@ -5343,7 +5343,7 @@
       <w:pPr>
         <w:pStyle w:val="Heading2"/>
       </w:pPr>
-      <w:bookmarkStart w:id="2" w:name="_Toc98453864"/>
+      <w:bookmarkStart w:id="2" w:name="_Toc99104074"/>
       <w:r>
         <w:t>Player</w:t>
       </w:r>
@@ -5385,7 +5385,7 @@
       <w:pPr>
         <w:pStyle w:val="Heading2"/>
       </w:pPr>
-      <w:bookmarkStart w:id="3" w:name="_Toc98453865"/>
+      <w:bookmarkStart w:id="3" w:name="_Toc99104075"/>
       <w:r>
         <w:t>Materials</w:t>
       </w:r>
@@ -5523,7 +5523,7 @@
       <w:pPr>
         <w:pStyle w:val="Heading2"/>
       </w:pPr>
-      <w:bookmarkStart w:id="4" w:name="_Toc98453866"/>
+      <w:bookmarkStart w:id="4" w:name="_Toc99104076"/>
       <w:r>
         <w:lastRenderedPageBreak/>
         <w:t>Character</w:t>
@@ -5905,7 +5905,7 @@
       <w:pPr>
         <w:pStyle w:val="Heading1"/>
       </w:pPr>
-      <w:bookmarkStart w:id="5" w:name="_Toc98453867"/>
+      <w:bookmarkStart w:id="5" w:name="_Toc99104077"/>
       <w:r>
         <w:lastRenderedPageBreak/>
         <w:t>Traits</w:t>
@@ -5977,7 +5977,7 @@
       <w:pPr>
         <w:pStyle w:val="Heading2"/>
       </w:pPr>
-      <w:bookmarkStart w:id="6" w:name="_Toc98453868"/>
+      <w:bookmarkStart w:id="6" w:name="_Toc99104078"/>
       <w:r>
         <w:t>Inspiration</w:t>
       </w:r>
@@ -6093,7 +6093,7 @@
       <w:pPr>
         <w:pStyle w:val="Heading2"/>
       </w:pPr>
-      <w:bookmarkStart w:id="7" w:name="_Toc98453869"/>
+      <w:bookmarkStart w:id="7" w:name="_Toc99104079"/>
       <w:r>
         <w:t>Hindering</w:t>
       </w:r>
@@ -6129,7 +6129,7 @@
       <w:pPr>
         <w:pStyle w:val="Heading2"/>
       </w:pPr>
-      <w:bookmarkStart w:id="8" w:name="_Toc98453870"/>
+      <w:bookmarkStart w:id="8" w:name="_Toc99104080"/>
       <w:r>
         <w:lastRenderedPageBreak/>
         <w:t>Ancestries and lineages</w:t>
@@ -6155,7 +6155,7 @@
       <w:pPr>
         <w:pStyle w:val="Heading1"/>
       </w:pPr>
-      <w:bookmarkStart w:id="9" w:name="_Toc98453871"/>
+      <w:bookmarkStart w:id="9" w:name="_Toc99104081"/>
       <w:r>
         <w:lastRenderedPageBreak/>
         <w:t>Skills</w:t>
@@ -6191,7 +6191,7 @@
       <w:pPr>
         <w:pStyle w:val="Heading2"/>
       </w:pPr>
-      <w:bookmarkStart w:id="10" w:name="_Toc98453872"/>
+      <w:bookmarkStart w:id="10" w:name="_Toc99104082"/>
       <w:r>
         <w:t>Skill rolls</w:t>
       </w:r>
@@ -7416,7 +7416,7 @@
       <w:pPr>
         <w:pStyle w:val="Heading2"/>
       </w:pPr>
-      <w:bookmarkStart w:id="11" w:name="_Toc98453873"/>
+      <w:bookmarkStart w:id="11" w:name="_Toc99104083"/>
       <w:r>
         <w:lastRenderedPageBreak/>
         <w:t>Skill list</w:t>
@@ -8257,7 +8257,7 @@
       <w:pPr>
         <w:pStyle w:val="Heading1"/>
       </w:pPr>
-      <w:bookmarkStart w:id="12" w:name="_Toc98453874"/>
+      <w:bookmarkStart w:id="12" w:name="_Toc99104084"/>
       <w:r>
         <w:lastRenderedPageBreak/>
         <w:t>Talents</w:t>
@@ -8299,7 +8299,7 @@
       <w:pPr>
         <w:pStyle w:val="Heading2"/>
       </w:pPr>
-      <w:bookmarkStart w:id="13" w:name="_Toc98453875"/>
+      <w:bookmarkStart w:id="13" w:name="_Toc99104085"/>
       <w:r>
         <w:t>Character talents</w:t>
       </w:r>
@@ -8359,7 +8359,7 @@
       <w:pPr>
         <w:pStyle w:val="Heading2"/>
       </w:pPr>
-      <w:bookmarkStart w:id="14" w:name="_Toc98453876"/>
+      <w:bookmarkStart w:id="14" w:name="_Toc99104086"/>
       <w:r>
         <w:t>Skill talents</w:t>
       </w:r>
@@ -8589,7 +8589,7 @@
       <w:pPr>
         <w:pStyle w:val="Heading2"/>
       </w:pPr>
-      <w:bookmarkStart w:id="15" w:name="_Toc98453877"/>
+      <w:bookmarkStart w:id="15" w:name="_Toc99104087"/>
       <w:r>
         <w:t>Combat talents</w:t>
       </w:r>
@@ -8929,7 +8929,7 @@
       <w:pPr>
         <w:pStyle w:val="Heading2"/>
       </w:pPr>
-      <w:bookmarkStart w:id="16" w:name="_Toc98453878"/>
+      <w:bookmarkStart w:id="16" w:name="_Toc99104088"/>
       <w:r>
         <w:t>Special talents: Alchemy</w:t>
       </w:r>
@@ -8983,7 +8983,7 @@
       <w:pPr>
         <w:pStyle w:val="Heading2"/>
       </w:pPr>
-      <w:bookmarkStart w:id="17" w:name="_Toc98453879"/>
+      <w:bookmarkStart w:id="17" w:name="_Toc99104089"/>
       <w:r>
         <w:t>Special talents: Sorcery</w:t>
       </w:r>
@@ -9097,7 +9097,7 @@
       <w:pPr>
         <w:pStyle w:val="Heading1"/>
       </w:pPr>
-      <w:bookmarkStart w:id="18" w:name="_Toc98453880"/>
+      <w:bookmarkStart w:id="18" w:name="_Toc99104090"/>
       <w:r>
         <w:lastRenderedPageBreak/>
         <w:t>Character creation</w:t>
@@ -9203,7 +9203,7 @@
       <w:pPr>
         <w:pStyle w:val="Heading2"/>
       </w:pPr>
-      <w:bookmarkStart w:id="19" w:name="_Toc98453881"/>
+      <w:bookmarkStart w:id="19" w:name="_Toc99104091"/>
       <w:r>
         <w:t>Writing down traits</w:t>
       </w:r>
@@ -9294,7 +9294,7 @@
       <w:pPr>
         <w:pStyle w:val="Heading2"/>
       </w:pPr>
-      <w:bookmarkStart w:id="20" w:name="_Toc98453882"/>
+      <w:bookmarkStart w:id="20" w:name="_Toc99104092"/>
       <w:r>
         <w:lastRenderedPageBreak/>
         <w:t>Assigning skill levels</w:t>
@@ -9345,7 +9345,7 @@
       <w:pPr>
         <w:pStyle w:val="Heading2"/>
       </w:pPr>
-      <w:bookmarkStart w:id="21" w:name="_Toc98453883"/>
+      <w:bookmarkStart w:id="21" w:name="_Toc99104093"/>
       <w:r>
         <w:t>Choos</w:t>
       </w:r>
@@ -9378,7 +9378,7 @@
       <w:pPr>
         <w:pStyle w:val="Heading2"/>
       </w:pPr>
-      <w:bookmarkStart w:id="22" w:name="_Toc98453884"/>
+      <w:bookmarkStart w:id="22" w:name="_Toc99104094"/>
       <w:r>
         <w:t xml:space="preserve">Calculating </w:t>
       </w:r>
@@ -9446,7 +9446,7 @@
       <w:pPr>
         <w:pStyle w:val="Heading2"/>
       </w:pPr>
-      <w:bookmarkStart w:id="23" w:name="_Toc98453885"/>
+      <w:bookmarkStart w:id="23" w:name="_Toc99104095"/>
       <w:r>
         <w:lastRenderedPageBreak/>
         <w:t>Acquiring gear</w:t>
@@ -9607,7 +9607,7 @@
       <w:pPr>
         <w:pStyle w:val="Heading2"/>
       </w:pPr>
-      <w:bookmarkStart w:id="24" w:name="_Toc98453886"/>
+      <w:bookmarkStart w:id="24" w:name="_Toc99104096"/>
       <w:r>
         <w:t>Naming them</w:t>
       </w:r>
@@ -9640,7 +9640,7 @@
       <w:pPr>
         <w:pStyle w:val="Heading1"/>
       </w:pPr>
-      <w:bookmarkStart w:id="25" w:name="_Toc98453887"/>
+      <w:bookmarkStart w:id="25" w:name="_Toc99104097"/>
       <w:r>
         <w:lastRenderedPageBreak/>
         <w:t>Damage and conditions</w:t>
@@ -9775,7 +9775,7 @@
       <w:pPr>
         <w:pStyle w:val="Heading2"/>
       </w:pPr>
-      <w:bookmarkStart w:id="26" w:name="_Toc98453888"/>
+      <w:bookmarkStart w:id="26" w:name="_Toc99104098"/>
       <w:r>
         <w:t>Types of conditions</w:t>
       </w:r>
@@ -10093,7 +10093,7 @@
       <w:pPr>
         <w:pStyle w:val="Heading2"/>
       </w:pPr>
-      <w:bookmarkStart w:id="27" w:name="_Toc98453889"/>
+      <w:bookmarkStart w:id="27" w:name="_Toc99104099"/>
       <w:r>
         <w:t>Taking damage</w:t>
       </w:r>
@@ -10589,7 +10589,7 @@
       <w:pPr>
         <w:pStyle w:val="Heading2"/>
       </w:pPr>
-      <w:bookmarkStart w:id="28" w:name="_Toc98453890"/>
+      <w:bookmarkStart w:id="28" w:name="_Toc99104100"/>
       <w:r>
         <w:t>Resilience</w:t>
       </w:r>
@@ -10694,7 +10694,7 @@
       <w:pPr>
         <w:pStyle w:val="Heading2"/>
       </w:pPr>
-      <w:bookmarkStart w:id="29" w:name="_Toc98453891"/>
+      <w:bookmarkStart w:id="29" w:name="_Toc99104101"/>
       <w:r>
         <w:t>Recovery</w:t>
       </w:r>
@@ -11996,7 +11996,7 @@
       <w:pPr>
         <w:pStyle w:val="Heading2"/>
       </w:pPr>
-      <w:bookmarkStart w:id="30" w:name="_Toc98453892"/>
+      <w:bookmarkStart w:id="30" w:name="_Toc99104102"/>
       <w:r>
         <w:lastRenderedPageBreak/>
         <w:t>First aid and medical care</w:t>
@@ -12142,7 +12142,7 @@
       <w:pPr>
         <w:pStyle w:val="Heading2"/>
       </w:pPr>
-      <w:bookmarkStart w:id="31" w:name="_Toc98453893"/>
+      <w:bookmarkStart w:id="31" w:name="_Toc99104103"/>
       <w:r>
         <w:t>Special conditions</w:t>
       </w:r>
@@ -12193,7 +12193,7 @@
       <w:pPr>
         <w:pStyle w:val="Heading2"/>
       </w:pPr>
-      <w:bookmarkStart w:id="32" w:name="_Toc98453894"/>
+      <w:bookmarkStart w:id="32" w:name="_Toc99104104"/>
       <w:r>
         <w:lastRenderedPageBreak/>
         <w:t>Fatigue</w:t>
@@ -12276,76 +12276,66 @@
       <w:r>
         <w:t xml:space="preserve"> a minor rest will reduce a character’s Fatigue by 2.</w:t>
       </w:r>
-    </w:p>
-    <w:p>
-      <w:r>
-        <w:t>Eating during</w:t>
-      </w:r>
-      <w:r>
-        <w:t xml:space="preserve"> a </w:t>
-      </w:r>
-      <w:r>
-        <w:t>major</w:t>
-      </w:r>
-      <w:r>
-        <w:t xml:space="preserve"> rest will </w:t>
-      </w:r>
-      <w:r>
-        <w:t>reduce a character’s Fatigue by the following values:</w:t>
-      </w:r>
-    </w:p>
-    <w:p>
-      <w:pPr>
-        <w:pStyle w:val="ListParagraph"/>
-        <w:numPr>
-          <w:ilvl w:val="0"/>
-          <w:numId w:val="2"/>
-        </w:numPr>
-      </w:pPr>
-      <w:r>
-        <w:t xml:space="preserve">2 points </w:t>
-      </w:r>
-      <w:r>
-        <w:t xml:space="preserve">for awful rest, </w:t>
-      </w:r>
-      <w:r>
-        <w:t>so bad that it would barely even be considered rest. Sleeping completely in the open while it rains, trying to sleep with a terrible fever, or only sleeping for an hour or two are all examples of awful rest.</w:t>
-      </w:r>
-    </w:p>
-    <w:p>
-      <w:pPr>
-        <w:pStyle w:val="ListParagraph"/>
-        <w:numPr>
-          <w:ilvl w:val="0"/>
-          <w:numId w:val="2"/>
-        </w:numPr>
-      </w:pPr>
-      <w:r>
-        <w:t>4 for a full night of uncomfortable rest, or half a night of comfortable rest. This is the standard type of rest for camping, whether in bedrolls (in nice weather) or tents.</w:t>
-      </w:r>
-    </w:p>
-    <w:p>
-      <w:pPr>
-        <w:pStyle w:val="ListParagraph"/>
-        <w:numPr>
-          <w:ilvl w:val="0"/>
-          <w:numId w:val="2"/>
-        </w:numPr>
-      </w:pPr>
-      <w:r>
-        <w:t>6 for a full night of comfortable rest. This usually means a real bed inside a building, but particularly idyllic camping could sometimes be this good as well.</w:t>
-      </w:r>
-    </w:p>
-    <w:p>
-      <w:r>
-        <w:t xml:space="preserve">More information about minor and major rests can be found in </w:t>
+      <w:r>
+        <w:t xml:space="preserve"> Taking a major rest will reduce a character’s Fatigue by between 2 and 6, depending on the quality of accommodations.</w:t>
+      </w:r>
+      <w:r>
+        <w:t xml:space="preserve"> Fatigue recovery values for </w:t>
+      </w:r>
+      <w:r>
+        <w:t>major rests</w:t>
+      </w:r>
+      <w:r>
+        <w:t xml:space="preserve"> in town are given in </w:t>
+      </w:r>
+      <w:r>
+        <w:t xml:space="preserve">the </w:t>
       </w:r>
       <w:r>
         <w:rPr>
           <w:b/>
           <w:bCs/>
         </w:rPr>
-        <w:t>Adventuring on a schedule</w:t>
+        <w:t>Products and services</w:t>
+      </w:r>
+      <w:r>
+        <w:t xml:space="preserve"> section of </w:t>
+      </w:r>
+      <w:r>
+        <w:rPr>
+          <w:b/>
+          <w:bCs/>
+        </w:rPr>
+        <w:t>Gear</w:t>
+      </w:r>
+      <w:r>
+        <w:t xml:space="preserve">, while Fatigue recovery values for </w:t>
+      </w:r>
+      <w:r>
+        <w:t>major rests</w:t>
+      </w:r>
+      <w:r>
+        <w:t xml:space="preserve"> outside are given in</w:t>
+      </w:r>
+      <w:r>
+        <w:t xml:space="preserve"> the </w:t>
+      </w:r>
+      <w:r>
+        <w:rPr>
+          <w:b/>
+          <w:bCs/>
+        </w:rPr>
+        <w:t>Making camp</w:t>
+      </w:r>
+      <w:r>
+        <w:t xml:space="preserve"> section of </w:t>
+      </w:r>
+      <w:r>
+        <w:rPr>
+          <w:b/>
+          <w:bCs/>
+        </w:rPr>
+        <w:t>Running the game</w:t>
       </w:r>
       <w:r>
         <w:t>.</w:t>
@@ -12355,9 +12345,8 @@
       <w:pPr>
         <w:pStyle w:val="Heading2"/>
       </w:pPr>
-      <w:bookmarkStart w:id="33" w:name="_Toc98453895"/>
-      <w:r>
-        <w:lastRenderedPageBreak/>
+      <w:bookmarkStart w:id="33" w:name="_Toc99104105"/>
+      <w:r>
         <w:t>Desperation</w:t>
       </w:r>
       <w:bookmarkEnd w:id="33"/>
@@ -12421,7 +12410,7 @@
       <w:pPr>
         <w:pStyle w:val="Heading2"/>
       </w:pPr>
-      <w:bookmarkStart w:id="34" w:name="_Toc98453896"/>
+      <w:bookmarkStart w:id="34" w:name="_Toc99104106"/>
       <w:r>
         <w:t>What about insanity?</w:t>
       </w:r>
@@ -12429,7 +12418,11 @@
     </w:p>
     <w:p>
       <w:r>
-        <w:t>Insanity is a staple of the gothic horror and cosmic horror genres, started by Mary Shelley and Edgar Allen Poe, then popularized by William Hodgson and HP Lovecraft (who channeled his own racist fears into a generalized fear of the unknown). These works, and the later works inspired by them, frequently feature a generic form of insanity, based off 19th and early 20th century ideas of psychology that we now know to be incomplete at best, and wildly wrong at worst.</w:t>
+        <w:t xml:space="preserve">Insanity is a staple of the gothic horror and cosmic horror genres, started by Mary Shelley and Edgar Allen Poe, then popularized by </w:t>
+      </w:r>
+      <w:r>
+        <w:lastRenderedPageBreak/>
+        <w:t>William Hodgson and HP Lovecraft (who channeled his own racist fears into a generalized fear of the unknown). These works, and the later works inspired by them, frequently feature a generic form of insanity, based off 19th and early 20th century ideas of psychology that we now know to be incomplete at best, and wildly wrong at worst.</w:t>
       </w:r>
     </w:p>
     <w:p>
@@ -12444,7 +12437,6 @@
     </w:p>
     <w:p>
       <w:r>
-        <w:lastRenderedPageBreak/>
         <w:t>Short term expressions of mental illness, such as a mental breakdown or psychotic break, can be treated as a normal consequence of suffering a critical condition to the mental resilience pool. Someone subjected to repeated instances of mental overwhelming like this would likely develop a longer term response to it, which can be represented by changing a trait in the post-session. Characters who suffer multiple critical physical conditions are not required to track their joint damage, so neither are characters who suffer multiple critical mental conditions required to track them for the purpose of PTSD.</w:t>
       </w:r>
     </w:p>
@@ -12452,7 +12444,7 @@
       <w:pPr>
         <w:pStyle w:val="Heading1"/>
       </w:pPr>
-      <w:bookmarkStart w:id="35" w:name="_Toc98453897"/>
+      <w:bookmarkStart w:id="35" w:name="_Toc99104107"/>
       <w:r>
         <w:lastRenderedPageBreak/>
         <w:t>Hits, weapons, and armor</w:t>
@@ -12592,7 +12584,7 @@
       <w:pPr>
         <w:pStyle w:val="Heading2"/>
       </w:pPr>
-      <w:bookmarkStart w:id="36" w:name="_Toc98453898"/>
+      <w:bookmarkStart w:id="36" w:name="_Toc99104108"/>
       <w:r>
         <w:t>Melee weapons</w:t>
       </w:r>
@@ -13392,7 +13384,7 @@
       <w:pPr>
         <w:pStyle w:val="Heading2"/>
       </w:pPr>
-      <w:bookmarkStart w:id="37" w:name="_Toc98453899"/>
+      <w:bookmarkStart w:id="37" w:name="_Toc99104109"/>
       <w:r>
         <w:lastRenderedPageBreak/>
         <w:t>Ranged weapons</w:t>
@@ -13845,7 +13837,7 @@
       <w:pPr>
         <w:pStyle w:val="Heading2"/>
       </w:pPr>
-      <w:bookmarkStart w:id="38" w:name="_Toc98453900"/>
+      <w:bookmarkStart w:id="38" w:name="_Toc99104110"/>
       <w:r>
         <w:t>Armor</w:t>
       </w:r>
@@ -14264,7 +14256,7 @@
       <w:pPr>
         <w:pStyle w:val="Heading2"/>
       </w:pPr>
-      <w:bookmarkStart w:id="39" w:name="_Toc98453901"/>
+      <w:bookmarkStart w:id="39" w:name="_Toc99104111"/>
       <w:r>
         <w:t>Mental</w:t>
       </w:r>
@@ -14569,7 +14561,7 @@
       <w:pPr>
         <w:pStyle w:val="Heading1"/>
       </w:pPr>
-      <w:bookmarkStart w:id="40" w:name="_Toc98453902"/>
+      <w:bookmarkStart w:id="40" w:name="_Toc99104112"/>
       <w:r>
         <w:lastRenderedPageBreak/>
         <w:t>Gear</w:t>
@@ -14665,7 +14657,7 @@
       <w:pPr>
         <w:pStyle w:val="Heading2"/>
       </w:pPr>
-      <w:bookmarkStart w:id="41" w:name="_Toc98453903"/>
+      <w:bookmarkStart w:id="41" w:name="_Toc99104113"/>
       <w:r>
         <w:t>Making purchases</w:t>
       </w:r>
@@ -15255,7 +15247,7 @@
       <w:pPr>
         <w:pStyle w:val="Heading2"/>
       </w:pPr>
-      <w:bookmarkStart w:id="42" w:name="_Toc98453904"/>
+      <w:bookmarkStart w:id="42" w:name="_Toc99104114"/>
       <w:r>
         <w:lastRenderedPageBreak/>
         <w:t>Products and services</w:t>
@@ -16703,7 +16695,7 @@
       <w:pPr>
         <w:pStyle w:val="Heading1"/>
       </w:pPr>
-      <w:bookmarkStart w:id="43" w:name="_Toc98453905"/>
+      <w:bookmarkStart w:id="43" w:name="_Toc99104115"/>
       <w:r>
         <w:lastRenderedPageBreak/>
         <w:t>Sorcery</w:t>
@@ -16719,7 +16711,7 @@
       <w:pPr>
         <w:pStyle w:val="Heading2"/>
       </w:pPr>
-      <w:bookmarkStart w:id="44" w:name="_Toc98453906"/>
+      <w:bookmarkStart w:id="44" w:name="_Toc99104116"/>
       <w:r>
         <w:t>Casting a spell</w:t>
       </w:r>
@@ -16766,7 +16758,7 @@
       <w:pPr>
         <w:pStyle w:val="Heading2"/>
       </w:pPr>
-      <w:bookmarkStart w:id="45" w:name="_Toc98453907"/>
+      <w:bookmarkStart w:id="45" w:name="_Toc99104117"/>
       <w:r>
         <w:t>Burn</w:t>
       </w:r>
@@ -16967,7 +16959,7 @@
       <w:pPr>
         <w:pStyle w:val="Heading2"/>
       </w:pPr>
-      <w:bookmarkStart w:id="46" w:name="_Toc98453908"/>
+      <w:bookmarkStart w:id="46" w:name="_Toc99104118"/>
       <w:r>
         <w:t>Minions</w:t>
       </w:r>
@@ -17014,7 +17006,7 @@
       <w:pPr>
         <w:pStyle w:val="Heading2"/>
       </w:pPr>
-      <w:bookmarkStart w:id="47" w:name="_Toc98453909"/>
+      <w:bookmarkStart w:id="47" w:name="_Toc99104119"/>
       <w:r>
         <w:t>Slots</w:t>
       </w:r>
@@ -17054,7 +17046,7 @@
       <w:pPr>
         <w:pStyle w:val="Heading2"/>
       </w:pPr>
-      <w:bookmarkStart w:id="48" w:name="_Toc98453910"/>
+      <w:bookmarkStart w:id="48" w:name="_Toc99104120"/>
       <w:r>
         <w:t>Spellbooks</w:t>
       </w:r>
@@ -17084,7 +17076,7 @@
       <w:pPr>
         <w:pStyle w:val="Heading2"/>
       </w:pPr>
-      <w:bookmarkStart w:id="49" w:name="_Toc98453911"/>
+      <w:bookmarkStart w:id="49" w:name="_Toc99104121"/>
       <w:r>
         <w:t>Memorization</w:t>
       </w:r>
@@ -17255,7 +17247,7 @@
       <w:pPr>
         <w:pStyle w:val="Heading2"/>
       </w:pPr>
-      <w:bookmarkStart w:id="50" w:name="_Toc98453912"/>
+      <w:bookmarkStart w:id="50" w:name="_Toc99104122"/>
       <w:r>
         <w:lastRenderedPageBreak/>
         <w:t>Spells (complexity 1)</w:t>
@@ -18293,7 +18285,7 @@
       <w:pPr>
         <w:pStyle w:val="Heading2"/>
       </w:pPr>
-      <w:bookmarkStart w:id="51" w:name="_Toc98453913"/>
+      <w:bookmarkStart w:id="51" w:name="_Toc99104123"/>
       <w:r>
         <w:t>Spells (</w:t>
       </w:r>
@@ -18884,7 +18876,7 @@
       <w:pPr>
         <w:pStyle w:val="Heading2"/>
       </w:pPr>
-      <w:bookmarkStart w:id="52" w:name="_Toc98453914"/>
+      <w:bookmarkStart w:id="52" w:name="_Toc99104124"/>
       <w:r>
         <w:t>Ritual</w:t>
       </w:r>
@@ -19027,7 +19019,7 @@
       <w:pPr>
         <w:pStyle w:val="Heading1"/>
       </w:pPr>
-      <w:bookmarkStart w:id="53" w:name="_Toc98453915"/>
+      <w:bookmarkStart w:id="53" w:name="_Toc99104125"/>
       <w:r>
         <w:lastRenderedPageBreak/>
         <w:t>Running the game</w:t>
@@ -19089,7 +19081,7 @@
       <w:pPr>
         <w:pStyle w:val="Heading2"/>
       </w:pPr>
-      <w:bookmarkStart w:id="54" w:name="_Toc98453916"/>
+      <w:bookmarkStart w:id="54" w:name="_Toc99104126"/>
       <w:r>
         <w:t>Time and distance</w:t>
       </w:r>
@@ -19124,7 +19116,7 @@
       <w:pPr>
         <w:pStyle w:val="Heading2"/>
       </w:pPr>
-      <w:bookmarkStart w:id="55" w:name="_Toc98453917"/>
+      <w:bookmarkStart w:id="55" w:name="_Toc99104127"/>
       <w:r>
         <w:t>Light</w:t>
       </w:r>
@@ -19182,7 +19174,7 @@
       <w:pPr>
         <w:pStyle w:val="Heading2"/>
       </w:pPr>
-      <w:bookmarkStart w:id="56" w:name="_Toc98453918"/>
+      <w:bookmarkStart w:id="56" w:name="_Toc99104128"/>
       <w:r>
         <w:t>Adventuring on a schedule</w:t>
       </w:r>
@@ -19309,7 +19301,7 @@
       <w:pPr>
         <w:pStyle w:val="Heading2"/>
       </w:pPr>
-      <w:bookmarkStart w:id="57" w:name="_Toc98453919"/>
+      <w:bookmarkStart w:id="57" w:name="_Toc99104129"/>
       <w:r>
         <w:t>Minor rest phase</w:t>
       </w:r>
@@ -19407,7 +19399,7 @@
       <w:pPr>
         <w:pStyle w:val="Heading2"/>
       </w:pPr>
-      <w:bookmarkStart w:id="58" w:name="_Toc98453920"/>
+      <w:bookmarkStart w:id="58" w:name="_Toc99104130"/>
       <w:r>
         <w:t>Major rest phase</w:t>
       </w:r>
@@ -19495,7 +19487,22 @@
         <w:t>.</w:t>
       </w:r>
       <w:r>
-        <w:t xml:space="preserve"> Recovery happens after sleeping, since sleep quality can affect how much Fatigue is recovered.</w:t>
+        <w:t xml:space="preserve"> Recovery happens after sleeping, since</w:t>
+      </w:r>
+      <w:r>
+        <w:t xml:space="preserve"> events during the rest </w:t>
+      </w:r>
+      <w:r>
+        <w:t xml:space="preserve">could prevent </w:t>
+      </w:r>
+      <w:r>
+        <w:t>Fatigue recovery</w:t>
+      </w:r>
+      <w:r>
+        <w:t>.</w:t>
+      </w:r>
+      <w:r>
+        <w:t xml:space="preserve"> The default amount of Fatigue recovered during camping is 4.</w:t>
       </w:r>
     </w:p>
     <w:p>
@@ -19564,7 +19571,25 @@
         <w:t xml:space="preserve"> in TN</w:t>
       </w:r>
       <w:r>
-        <w:t xml:space="preserve"> as the landscape and season become harsher, with inclement weather imposing a +1 (rain, cold wave) or +2 (torrential rain,</w:t>
+        <w:t xml:space="preserve"> as the landscape and season become harsher</w:t>
+      </w:r>
+      <w:r>
+        <w:t>. I</w:t>
+      </w:r>
+      <w:r>
+        <w:t xml:space="preserve">nclement weather </w:t>
+      </w:r>
+      <w:r>
+        <w:t>imposes</w:t>
+      </w:r>
+      <w:r>
+        <w:t xml:space="preserve"> a</w:t>
+      </w:r>
+      <w:r>
+        <w:t>n additional</w:t>
+      </w:r>
+      <w:r>
+        <w:t xml:space="preserve"> +1 (rain, cold wave) or +2 (torrential rain,</w:t>
       </w:r>
       <w:r>
         <w:t xml:space="preserve"> freezing rain,</w:t>
@@ -19578,31 +19603,10 @@
       <w:r>
         <w:t>isadvantage.</w:t>
       </w:r>
-      <w:r>
-        <w:t xml:space="preserve"> Failed rolls are handled using the normal damage/escalation rules</w:t>
-      </w:r>
-      <w:r>
-        <w:t xml:space="preserve">. Midnight ambushes, loss of supplies, </w:t>
-      </w:r>
-      <w:r>
-        <w:t xml:space="preserve">no fire for drying out cloaks, </w:t>
-      </w:r>
-      <w:r>
-        <w:t>or</w:t>
-      </w:r>
-      <w:r>
-        <w:t xml:space="preserve"> the entire party’s rest being downgraded are </w:t>
-      </w:r>
+    </w:p>
+    <w:p>
       <w:r>
         <w:lastRenderedPageBreak/>
-        <w:t>all good examples of escalations for failed rolls</w:t>
-      </w:r>
-      <w:r>
-        <w:t>, but the GM should feel free to get creative.</w:t>
-      </w:r>
-    </w:p>
-    <w:p>
-      <w:r>
         <w:t>Succeeding on the roll to make camp automatically provides the players with a campfire, if they have access to flammable materials.</w:t>
       </w:r>
       <w:r>
@@ -19610,10 +19614,21 @@
       </w:r>
     </w:p>
     <w:p>
+      <w:r>
+        <w:t xml:space="preserve">Failed rolls are handled using the normal damage/escalation rules. Midnight ambushes, loss of supplies, no fire for drying out cloaks, or the entire party’s rest being downgraded </w:t>
+      </w:r>
+      <w:r>
+        <w:t xml:space="preserve">from 4 to 2 </w:t>
+      </w:r>
+      <w:r>
+        <w:t>are all good examples of escalations for failed rolls, but the GM should feel free to get creative.</w:t>
+      </w:r>
+    </w:p>
+    <w:p>
       <w:pPr>
         <w:pStyle w:val="Heading2"/>
       </w:pPr>
-      <w:bookmarkStart w:id="59" w:name="_Toc98453921"/>
+      <w:bookmarkStart w:id="59" w:name="_Toc99104131"/>
       <w:r>
         <w:t>Simple food and light</w:t>
       </w:r>
@@ -19682,7 +19697,7 @@
       <w:pPr>
         <w:pStyle w:val="Heading1"/>
       </w:pPr>
-      <w:bookmarkStart w:id="60" w:name="_Toc98453922"/>
+      <w:bookmarkStart w:id="60" w:name="_Toc99104132"/>
       <w:r>
         <w:lastRenderedPageBreak/>
         <w:t xml:space="preserve">End of </w:t>
@@ -19800,7 +19815,7 @@
       <w:pPr>
         <w:pStyle w:val="Heading1"/>
       </w:pPr>
-      <w:bookmarkStart w:id="61" w:name="_Toc98453923"/>
+      <w:bookmarkStart w:id="61" w:name="_Toc99104133"/>
       <w:r>
         <w:lastRenderedPageBreak/>
         <w:t>NPCs and monsters</w:t>
@@ -19836,7 +19851,7 @@
       <w:pPr>
         <w:pStyle w:val="Heading2"/>
       </w:pPr>
-      <w:bookmarkStart w:id="62" w:name="_Toc98453924"/>
+      <w:bookmarkStart w:id="62" w:name="_Toc99104134"/>
       <w:r>
         <w:t>Running NPCs</w:t>
       </w:r>
@@ -20720,7 +20735,7 @@
       <w:pPr>
         <w:pStyle w:val="Heading2"/>
       </w:pPr>
-      <w:bookmarkStart w:id="63" w:name="_Toc98453925"/>
+      <w:bookmarkStart w:id="63" w:name="_Toc99104135"/>
       <w:r>
         <w:t xml:space="preserve">Building </w:t>
       </w:r>
@@ -20985,7 +21000,7 @@
       <w:pPr>
         <w:pStyle w:val="Heading2"/>
       </w:pPr>
-      <w:bookmarkStart w:id="64" w:name="_Toc98453926"/>
+      <w:bookmarkStart w:id="64" w:name="_Toc99104136"/>
       <w:r>
         <w:t>B</w:t>
       </w:r>
@@ -23113,7 +23128,7 @@
       <w:pPr>
         <w:pStyle w:val="Heading2"/>
       </w:pPr>
-      <w:bookmarkStart w:id="65" w:name="_Toc98453927"/>
+      <w:bookmarkStart w:id="65" w:name="_Toc99104137"/>
       <w:r>
         <w:t>Rogues’ gallery</w:t>
       </w:r>
@@ -23420,7 +23435,7 @@
       <w:pPr>
         <w:pStyle w:val="Heading1"/>
       </w:pPr>
-      <w:bookmarkStart w:id="66" w:name="_Toc98453928"/>
+      <w:bookmarkStart w:id="66" w:name="_Toc99104138"/>
       <w:r>
         <w:lastRenderedPageBreak/>
         <w:t>Making the game your own</w:t>
@@ -23439,7 +23454,7 @@
       <w:pPr>
         <w:pStyle w:val="Heading2"/>
       </w:pPr>
-      <w:bookmarkStart w:id="67" w:name="_Toc98453929"/>
+      <w:bookmarkStart w:id="67" w:name="_Toc99104139"/>
       <w:r>
         <w:t>Representing Sorcery and supernatural abilities</w:t>
       </w:r>
@@ -23818,7 +23833,7 @@
         <w:noProof/>
         <w:color w:val="7F7F7F" w:themeColor="text1" w:themeTint="80"/>
       </w:rPr>
-      <w:t>Skills</w:t>
+      <w:t>Table of contents</w:t>
     </w:r>
     <w:r>
       <w:rPr>
@@ -23864,7 +23879,7 @@
         <w:noProof/>
         <w:color w:val="7F7F7F" w:themeColor="text1" w:themeTint="80"/>
       </w:rPr>
-      <w:t>Talents</w:t>
+      <w:t>Table of contents</w:t>
     </w:r>
     <w:r>
       <w:rPr>

</xml_diff>

<commit_message>
Animal companions now only help if they... you know... can.
</commit_message>
<xml_diff>
--- a/Ikaros.docx
+++ b/Ikaros.docx
@@ -338,7 +338,7 @@
           <w:noProof/>
         </w:rPr>
       </w:pPr>
-      <w:bookmarkStart w:id="0" w:name="_Toc99104072"/>
+      <w:bookmarkStart w:id="0" w:name="_Toc99104372"/>
       <w:r>
         <w:lastRenderedPageBreak/>
         <w:t>T</w:t>
@@ -371,7 +371,7 @@
           <w:szCs w:val="22"/>
         </w:rPr>
       </w:pPr>
-      <w:hyperlink w:anchor="_Toc99104072" w:history="1">
+      <w:hyperlink w:anchor="_Toc99104372" w:history="1">
         <w:r>
           <w:rPr>
             <w:rStyle w:val="Hyperlink"/>
@@ -398,7 +398,7 @@
             <w:noProof/>
             <w:webHidden/>
           </w:rPr>
-          <w:instrText xml:space="preserve"> PAGEREF _Toc99104072 \h </w:instrText>
+          <w:instrText xml:space="preserve"> PAGEREF _Toc99104372 \h </w:instrText>
         </w:r>
         <w:r>
           <w:rPr>
@@ -444,7 +444,7 @@
           <w:szCs w:val="22"/>
         </w:rPr>
       </w:pPr>
-      <w:hyperlink w:anchor="_Toc99104073" w:history="1">
+      <w:hyperlink w:anchor="_Toc99104373" w:history="1">
         <w:r>
           <w:rPr>
             <w:rStyle w:val="Hyperlink"/>
@@ -488,7 +488,7 @@
             <w:noProof/>
             <w:webHidden/>
           </w:rPr>
-          <w:instrText xml:space="preserve"> PAGEREF _Toc99104073 \h </w:instrText>
+          <w:instrText xml:space="preserve"> PAGEREF _Toc99104373 \h </w:instrText>
         </w:r>
         <w:r>
           <w:rPr>
@@ -529,7 +529,7 @@
           <w:szCs w:val="22"/>
         </w:rPr>
       </w:pPr>
-      <w:hyperlink w:anchor="_Toc99104074" w:history="1">
+      <w:hyperlink w:anchor="_Toc99104374" w:history="1">
         <w:r>
           <w:rPr>
             <w:rStyle w:val="Hyperlink"/>
@@ -556,7 +556,7 @@
             <w:noProof/>
             <w:webHidden/>
           </w:rPr>
-          <w:instrText xml:space="preserve"> PAGEREF _Toc99104074 \h </w:instrText>
+          <w:instrText xml:space="preserve"> PAGEREF _Toc99104374 \h </w:instrText>
         </w:r>
         <w:r>
           <w:rPr>
@@ -597,7 +597,7 @@
           <w:szCs w:val="22"/>
         </w:rPr>
       </w:pPr>
-      <w:hyperlink w:anchor="_Toc99104075" w:history="1">
+      <w:hyperlink w:anchor="_Toc99104375" w:history="1">
         <w:r>
           <w:rPr>
             <w:rStyle w:val="Hyperlink"/>
@@ -624,7 +624,7 @@
             <w:noProof/>
             <w:webHidden/>
           </w:rPr>
-          <w:instrText xml:space="preserve"> PAGEREF _Toc99104075 \h </w:instrText>
+          <w:instrText xml:space="preserve"> PAGEREF _Toc99104375 \h </w:instrText>
         </w:r>
         <w:r>
           <w:rPr>
@@ -665,7 +665,7 @@
           <w:szCs w:val="22"/>
         </w:rPr>
       </w:pPr>
-      <w:hyperlink w:anchor="_Toc99104076" w:history="1">
+      <w:hyperlink w:anchor="_Toc99104376" w:history="1">
         <w:r>
           <w:rPr>
             <w:rStyle w:val="Hyperlink"/>
@@ -692,7 +692,7 @@
             <w:noProof/>
             <w:webHidden/>
           </w:rPr>
-          <w:instrText xml:space="preserve"> PAGEREF _Toc99104076 \h </w:instrText>
+          <w:instrText xml:space="preserve"> PAGEREF _Toc99104376 \h </w:instrText>
         </w:r>
         <w:r>
           <w:rPr>
@@ -738,7 +738,7 @@
           <w:szCs w:val="22"/>
         </w:rPr>
       </w:pPr>
-      <w:hyperlink w:anchor="_Toc99104077" w:history="1">
+      <w:hyperlink w:anchor="_Toc99104377" w:history="1">
         <w:r>
           <w:rPr>
             <w:rStyle w:val="Hyperlink"/>
@@ -782,7 +782,7 @@
             <w:noProof/>
             <w:webHidden/>
           </w:rPr>
-          <w:instrText xml:space="preserve"> PAGEREF _Toc99104077 \h </w:instrText>
+          <w:instrText xml:space="preserve"> PAGEREF _Toc99104377 \h </w:instrText>
         </w:r>
         <w:r>
           <w:rPr>
@@ -823,7 +823,7 @@
           <w:szCs w:val="22"/>
         </w:rPr>
       </w:pPr>
-      <w:hyperlink w:anchor="_Toc99104078" w:history="1">
+      <w:hyperlink w:anchor="_Toc99104378" w:history="1">
         <w:r>
           <w:rPr>
             <w:rStyle w:val="Hyperlink"/>
@@ -850,7 +850,7 @@
             <w:noProof/>
             <w:webHidden/>
           </w:rPr>
-          <w:instrText xml:space="preserve"> PAGEREF _Toc99104078 \h </w:instrText>
+          <w:instrText xml:space="preserve"> PAGEREF _Toc99104378 \h </w:instrText>
         </w:r>
         <w:r>
           <w:rPr>
@@ -891,7 +891,7 @@
           <w:szCs w:val="22"/>
         </w:rPr>
       </w:pPr>
-      <w:hyperlink w:anchor="_Toc99104079" w:history="1">
+      <w:hyperlink w:anchor="_Toc99104379" w:history="1">
         <w:r>
           <w:rPr>
             <w:rStyle w:val="Hyperlink"/>
@@ -918,7 +918,7 @@
             <w:noProof/>
             <w:webHidden/>
           </w:rPr>
-          <w:instrText xml:space="preserve"> PAGEREF _Toc99104079 \h </w:instrText>
+          <w:instrText xml:space="preserve"> PAGEREF _Toc99104379 \h </w:instrText>
         </w:r>
         <w:r>
           <w:rPr>
@@ -959,7 +959,7 @@
           <w:szCs w:val="22"/>
         </w:rPr>
       </w:pPr>
-      <w:hyperlink w:anchor="_Toc99104080" w:history="1">
+      <w:hyperlink w:anchor="_Toc99104380" w:history="1">
         <w:r>
           <w:rPr>
             <w:rStyle w:val="Hyperlink"/>
@@ -986,7 +986,7 @@
             <w:noProof/>
             <w:webHidden/>
           </w:rPr>
-          <w:instrText xml:space="preserve"> PAGEREF _Toc99104080 \h </w:instrText>
+          <w:instrText xml:space="preserve"> PAGEREF _Toc99104380 \h </w:instrText>
         </w:r>
         <w:r>
           <w:rPr>
@@ -1032,7 +1032,7 @@
           <w:szCs w:val="22"/>
         </w:rPr>
       </w:pPr>
-      <w:hyperlink w:anchor="_Toc99104081" w:history="1">
+      <w:hyperlink w:anchor="_Toc99104381" w:history="1">
         <w:r>
           <w:rPr>
             <w:rStyle w:val="Hyperlink"/>
@@ -1076,7 +1076,7 @@
             <w:noProof/>
             <w:webHidden/>
           </w:rPr>
-          <w:instrText xml:space="preserve"> PAGEREF _Toc99104081 \h </w:instrText>
+          <w:instrText xml:space="preserve"> PAGEREF _Toc99104381 \h </w:instrText>
         </w:r>
         <w:r>
           <w:rPr>
@@ -1117,7 +1117,7 @@
           <w:szCs w:val="22"/>
         </w:rPr>
       </w:pPr>
-      <w:hyperlink w:anchor="_Toc99104082" w:history="1">
+      <w:hyperlink w:anchor="_Toc99104382" w:history="1">
         <w:r>
           <w:rPr>
             <w:rStyle w:val="Hyperlink"/>
@@ -1144,7 +1144,7 @@
             <w:noProof/>
             <w:webHidden/>
           </w:rPr>
-          <w:instrText xml:space="preserve"> PAGEREF _Toc99104082 \h </w:instrText>
+          <w:instrText xml:space="preserve"> PAGEREF _Toc99104382 \h </w:instrText>
         </w:r>
         <w:r>
           <w:rPr>
@@ -1185,7 +1185,7 @@
           <w:szCs w:val="22"/>
         </w:rPr>
       </w:pPr>
-      <w:hyperlink w:anchor="_Toc99104083" w:history="1">
+      <w:hyperlink w:anchor="_Toc99104383" w:history="1">
         <w:r>
           <w:rPr>
             <w:rStyle w:val="Hyperlink"/>
@@ -1212,7 +1212,7 @@
             <w:noProof/>
             <w:webHidden/>
           </w:rPr>
-          <w:instrText xml:space="preserve"> PAGEREF _Toc99104083 \h </w:instrText>
+          <w:instrText xml:space="preserve"> PAGEREF _Toc99104383 \h </w:instrText>
         </w:r>
         <w:r>
           <w:rPr>
@@ -1258,7 +1258,7 @@
           <w:szCs w:val="22"/>
         </w:rPr>
       </w:pPr>
-      <w:hyperlink w:anchor="_Toc99104084" w:history="1">
+      <w:hyperlink w:anchor="_Toc99104384" w:history="1">
         <w:r>
           <w:rPr>
             <w:rStyle w:val="Hyperlink"/>
@@ -1302,7 +1302,7 @@
             <w:noProof/>
             <w:webHidden/>
           </w:rPr>
-          <w:instrText xml:space="preserve"> PAGEREF _Toc99104084 \h </w:instrText>
+          <w:instrText xml:space="preserve"> PAGEREF _Toc99104384 \h </w:instrText>
         </w:r>
         <w:r>
           <w:rPr>
@@ -1343,7 +1343,7 @@
           <w:szCs w:val="22"/>
         </w:rPr>
       </w:pPr>
-      <w:hyperlink w:anchor="_Toc99104085" w:history="1">
+      <w:hyperlink w:anchor="_Toc99104385" w:history="1">
         <w:r>
           <w:rPr>
             <w:rStyle w:val="Hyperlink"/>
@@ -1370,7 +1370,7 @@
             <w:noProof/>
             <w:webHidden/>
           </w:rPr>
-          <w:instrText xml:space="preserve"> PAGEREF _Toc99104085 \h </w:instrText>
+          <w:instrText xml:space="preserve"> PAGEREF _Toc99104385 \h </w:instrText>
         </w:r>
         <w:r>
           <w:rPr>
@@ -1411,7 +1411,7 @@
           <w:szCs w:val="22"/>
         </w:rPr>
       </w:pPr>
-      <w:hyperlink w:anchor="_Toc99104086" w:history="1">
+      <w:hyperlink w:anchor="_Toc99104386" w:history="1">
         <w:r>
           <w:rPr>
             <w:rStyle w:val="Hyperlink"/>
@@ -1438,7 +1438,7 @@
             <w:noProof/>
             <w:webHidden/>
           </w:rPr>
-          <w:instrText xml:space="preserve"> PAGEREF _Toc99104086 \h </w:instrText>
+          <w:instrText xml:space="preserve"> PAGEREF _Toc99104386 \h </w:instrText>
         </w:r>
         <w:r>
           <w:rPr>
@@ -1479,7 +1479,7 @@
           <w:szCs w:val="22"/>
         </w:rPr>
       </w:pPr>
-      <w:hyperlink w:anchor="_Toc99104087" w:history="1">
+      <w:hyperlink w:anchor="_Toc99104387" w:history="1">
         <w:r>
           <w:rPr>
             <w:rStyle w:val="Hyperlink"/>
@@ -1506,7 +1506,7 @@
             <w:noProof/>
             <w:webHidden/>
           </w:rPr>
-          <w:instrText xml:space="preserve"> PAGEREF _Toc99104087 \h </w:instrText>
+          <w:instrText xml:space="preserve"> PAGEREF _Toc99104387 \h </w:instrText>
         </w:r>
         <w:r>
           <w:rPr>
@@ -1547,7 +1547,7 @@
           <w:szCs w:val="22"/>
         </w:rPr>
       </w:pPr>
-      <w:hyperlink w:anchor="_Toc99104088" w:history="1">
+      <w:hyperlink w:anchor="_Toc99104388" w:history="1">
         <w:r>
           <w:rPr>
             <w:rStyle w:val="Hyperlink"/>
@@ -1574,7 +1574,7 @@
             <w:noProof/>
             <w:webHidden/>
           </w:rPr>
-          <w:instrText xml:space="preserve"> PAGEREF _Toc99104088 \h </w:instrText>
+          <w:instrText xml:space="preserve"> PAGEREF _Toc99104388 \h </w:instrText>
         </w:r>
         <w:r>
           <w:rPr>
@@ -1615,7 +1615,7 @@
           <w:szCs w:val="22"/>
         </w:rPr>
       </w:pPr>
-      <w:hyperlink w:anchor="_Toc99104089" w:history="1">
+      <w:hyperlink w:anchor="_Toc99104389" w:history="1">
         <w:r>
           <w:rPr>
             <w:rStyle w:val="Hyperlink"/>
@@ -1642,7 +1642,7 @@
             <w:noProof/>
             <w:webHidden/>
           </w:rPr>
-          <w:instrText xml:space="preserve"> PAGEREF _Toc99104089 \h </w:instrText>
+          <w:instrText xml:space="preserve"> PAGEREF _Toc99104389 \h </w:instrText>
         </w:r>
         <w:r>
           <w:rPr>
@@ -1688,7 +1688,7 @@
           <w:szCs w:val="22"/>
         </w:rPr>
       </w:pPr>
-      <w:hyperlink w:anchor="_Toc99104090" w:history="1">
+      <w:hyperlink w:anchor="_Toc99104390" w:history="1">
         <w:r>
           <w:rPr>
             <w:rStyle w:val="Hyperlink"/>
@@ -1732,7 +1732,7 @@
             <w:noProof/>
             <w:webHidden/>
           </w:rPr>
-          <w:instrText xml:space="preserve"> PAGEREF _Toc99104090 \h </w:instrText>
+          <w:instrText xml:space="preserve"> PAGEREF _Toc99104390 \h </w:instrText>
         </w:r>
         <w:r>
           <w:rPr>
@@ -1773,7 +1773,7 @@
           <w:szCs w:val="22"/>
         </w:rPr>
       </w:pPr>
-      <w:hyperlink w:anchor="_Toc99104091" w:history="1">
+      <w:hyperlink w:anchor="_Toc99104391" w:history="1">
         <w:r>
           <w:rPr>
             <w:rStyle w:val="Hyperlink"/>
@@ -1800,7 +1800,7 @@
             <w:noProof/>
             <w:webHidden/>
           </w:rPr>
-          <w:instrText xml:space="preserve"> PAGEREF _Toc99104091 \h </w:instrText>
+          <w:instrText xml:space="preserve"> PAGEREF _Toc99104391 \h </w:instrText>
         </w:r>
         <w:r>
           <w:rPr>
@@ -1841,7 +1841,7 @@
           <w:szCs w:val="22"/>
         </w:rPr>
       </w:pPr>
-      <w:hyperlink w:anchor="_Toc99104092" w:history="1">
+      <w:hyperlink w:anchor="_Toc99104392" w:history="1">
         <w:r>
           <w:rPr>
             <w:rStyle w:val="Hyperlink"/>
@@ -1868,7 +1868,7 @@
             <w:noProof/>
             <w:webHidden/>
           </w:rPr>
-          <w:instrText xml:space="preserve"> PAGEREF _Toc99104092 \h </w:instrText>
+          <w:instrText xml:space="preserve"> PAGEREF _Toc99104392 \h </w:instrText>
         </w:r>
         <w:r>
           <w:rPr>
@@ -1909,7 +1909,7 @@
           <w:szCs w:val="22"/>
         </w:rPr>
       </w:pPr>
-      <w:hyperlink w:anchor="_Toc99104093" w:history="1">
+      <w:hyperlink w:anchor="_Toc99104393" w:history="1">
         <w:r>
           <w:rPr>
             <w:rStyle w:val="Hyperlink"/>
@@ -1936,7 +1936,7 @@
             <w:noProof/>
             <w:webHidden/>
           </w:rPr>
-          <w:instrText xml:space="preserve"> PAGEREF _Toc99104093 \h </w:instrText>
+          <w:instrText xml:space="preserve"> PAGEREF _Toc99104393 \h </w:instrText>
         </w:r>
         <w:r>
           <w:rPr>
@@ -1977,7 +1977,7 @@
           <w:szCs w:val="22"/>
         </w:rPr>
       </w:pPr>
-      <w:hyperlink w:anchor="_Toc99104094" w:history="1">
+      <w:hyperlink w:anchor="_Toc99104394" w:history="1">
         <w:r>
           <w:rPr>
             <w:rStyle w:val="Hyperlink"/>
@@ -2004,7 +2004,7 @@
             <w:noProof/>
             <w:webHidden/>
           </w:rPr>
-          <w:instrText xml:space="preserve"> PAGEREF _Toc99104094 \h </w:instrText>
+          <w:instrText xml:space="preserve"> PAGEREF _Toc99104394 \h </w:instrText>
         </w:r>
         <w:r>
           <w:rPr>
@@ -2045,7 +2045,7 @@
           <w:szCs w:val="22"/>
         </w:rPr>
       </w:pPr>
-      <w:hyperlink w:anchor="_Toc99104095" w:history="1">
+      <w:hyperlink w:anchor="_Toc99104395" w:history="1">
         <w:r>
           <w:rPr>
             <w:rStyle w:val="Hyperlink"/>
@@ -2072,7 +2072,7 @@
             <w:noProof/>
             <w:webHidden/>
           </w:rPr>
-          <w:instrText xml:space="preserve"> PAGEREF _Toc99104095 \h </w:instrText>
+          <w:instrText xml:space="preserve"> PAGEREF _Toc99104395 \h </w:instrText>
         </w:r>
         <w:r>
           <w:rPr>
@@ -2113,7 +2113,7 @@
           <w:szCs w:val="22"/>
         </w:rPr>
       </w:pPr>
-      <w:hyperlink w:anchor="_Toc99104096" w:history="1">
+      <w:hyperlink w:anchor="_Toc99104396" w:history="1">
         <w:r>
           <w:rPr>
             <w:rStyle w:val="Hyperlink"/>
@@ -2140,7 +2140,7 @@
             <w:noProof/>
             <w:webHidden/>
           </w:rPr>
-          <w:instrText xml:space="preserve"> PAGEREF _Toc99104096 \h </w:instrText>
+          <w:instrText xml:space="preserve"> PAGEREF _Toc99104396 \h </w:instrText>
         </w:r>
         <w:r>
           <w:rPr>
@@ -2186,7 +2186,7 @@
           <w:szCs w:val="22"/>
         </w:rPr>
       </w:pPr>
-      <w:hyperlink w:anchor="_Toc99104097" w:history="1">
+      <w:hyperlink w:anchor="_Toc99104397" w:history="1">
         <w:r>
           <w:rPr>
             <w:rStyle w:val="Hyperlink"/>
@@ -2230,7 +2230,7 @@
             <w:noProof/>
             <w:webHidden/>
           </w:rPr>
-          <w:instrText xml:space="preserve"> PAGEREF _Toc99104097 \h </w:instrText>
+          <w:instrText xml:space="preserve"> PAGEREF _Toc99104397 \h </w:instrText>
         </w:r>
         <w:r>
           <w:rPr>
@@ -2271,7 +2271,7 @@
           <w:szCs w:val="22"/>
         </w:rPr>
       </w:pPr>
-      <w:hyperlink w:anchor="_Toc99104098" w:history="1">
+      <w:hyperlink w:anchor="_Toc99104398" w:history="1">
         <w:r>
           <w:rPr>
             <w:rStyle w:val="Hyperlink"/>
@@ -2298,7 +2298,7 @@
             <w:noProof/>
             <w:webHidden/>
           </w:rPr>
-          <w:instrText xml:space="preserve"> PAGEREF _Toc99104098 \h </w:instrText>
+          <w:instrText xml:space="preserve"> PAGEREF _Toc99104398 \h </w:instrText>
         </w:r>
         <w:r>
           <w:rPr>
@@ -2339,7 +2339,7 @@
           <w:szCs w:val="22"/>
         </w:rPr>
       </w:pPr>
-      <w:hyperlink w:anchor="_Toc99104099" w:history="1">
+      <w:hyperlink w:anchor="_Toc99104399" w:history="1">
         <w:r>
           <w:rPr>
             <w:rStyle w:val="Hyperlink"/>
@@ -2366,7 +2366,7 @@
             <w:noProof/>
             <w:webHidden/>
           </w:rPr>
-          <w:instrText xml:space="preserve"> PAGEREF _Toc99104099 \h </w:instrText>
+          <w:instrText xml:space="preserve"> PAGEREF _Toc99104399 \h </w:instrText>
         </w:r>
         <w:r>
           <w:rPr>
@@ -2407,7 +2407,7 @@
           <w:szCs w:val="22"/>
         </w:rPr>
       </w:pPr>
-      <w:hyperlink w:anchor="_Toc99104100" w:history="1">
+      <w:hyperlink w:anchor="_Toc99104400" w:history="1">
         <w:r>
           <w:rPr>
             <w:rStyle w:val="Hyperlink"/>
@@ -2434,7 +2434,7 @@
             <w:noProof/>
             <w:webHidden/>
           </w:rPr>
-          <w:instrText xml:space="preserve"> PAGEREF _Toc99104100 \h </w:instrText>
+          <w:instrText xml:space="preserve"> PAGEREF _Toc99104400 \h </w:instrText>
         </w:r>
         <w:r>
           <w:rPr>
@@ -2475,7 +2475,7 @@
           <w:szCs w:val="22"/>
         </w:rPr>
       </w:pPr>
-      <w:hyperlink w:anchor="_Toc99104101" w:history="1">
+      <w:hyperlink w:anchor="_Toc99104401" w:history="1">
         <w:r>
           <w:rPr>
             <w:rStyle w:val="Hyperlink"/>
@@ -2502,7 +2502,7 @@
             <w:noProof/>
             <w:webHidden/>
           </w:rPr>
-          <w:instrText xml:space="preserve"> PAGEREF _Toc99104101 \h </w:instrText>
+          <w:instrText xml:space="preserve"> PAGEREF _Toc99104401 \h </w:instrText>
         </w:r>
         <w:r>
           <w:rPr>
@@ -2543,7 +2543,7 @@
           <w:szCs w:val="22"/>
         </w:rPr>
       </w:pPr>
-      <w:hyperlink w:anchor="_Toc99104102" w:history="1">
+      <w:hyperlink w:anchor="_Toc99104402" w:history="1">
         <w:r>
           <w:rPr>
             <w:rStyle w:val="Hyperlink"/>
@@ -2570,7 +2570,7 @@
             <w:noProof/>
             <w:webHidden/>
           </w:rPr>
-          <w:instrText xml:space="preserve"> PAGEREF _Toc99104102 \h </w:instrText>
+          <w:instrText xml:space="preserve"> PAGEREF _Toc99104402 \h </w:instrText>
         </w:r>
         <w:r>
           <w:rPr>
@@ -2611,7 +2611,7 @@
           <w:szCs w:val="22"/>
         </w:rPr>
       </w:pPr>
-      <w:hyperlink w:anchor="_Toc99104103" w:history="1">
+      <w:hyperlink w:anchor="_Toc99104403" w:history="1">
         <w:r>
           <w:rPr>
             <w:rStyle w:val="Hyperlink"/>
@@ -2638,7 +2638,7 @@
             <w:noProof/>
             <w:webHidden/>
           </w:rPr>
-          <w:instrText xml:space="preserve"> PAGEREF _Toc99104103 \h </w:instrText>
+          <w:instrText xml:space="preserve"> PAGEREF _Toc99104403 \h </w:instrText>
         </w:r>
         <w:r>
           <w:rPr>
@@ -2679,7 +2679,7 @@
           <w:szCs w:val="22"/>
         </w:rPr>
       </w:pPr>
-      <w:hyperlink w:anchor="_Toc99104104" w:history="1">
+      <w:hyperlink w:anchor="_Toc99104404" w:history="1">
         <w:r>
           <w:rPr>
             <w:rStyle w:val="Hyperlink"/>
@@ -2706,7 +2706,7 @@
             <w:noProof/>
             <w:webHidden/>
           </w:rPr>
-          <w:instrText xml:space="preserve"> PAGEREF _Toc99104104 \h </w:instrText>
+          <w:instrText xml:space="preserve"> PAGEREF _Toc99104404 \h </w:instrText>
         </w:r>
         <w:r>
           <w:rPr>
@@ -2747,7 +2747,7 @@
           <w:szCs w:val="22"/>
         </w:rPr>
       </w:pPr>
-      <w:hyperlink w:anchor="_Toc99104105" w:history="1">
+      <w:hyperlink w:anchor="_Toc99104405" w:history="1">
         <w:r>
           <w:rPr>
             <w:rStyle w:val="Hyperlink"/>
@@ -2774,7 +2774,7 @@
             <w:noProof/>
             <w:webHidden/>
           </w:rPr>
-          <w:instrText xml:space="preserve"> PAGEREF _Toc99104105 \h </w:instrText>
+          <w:instrText xml:space="preserve"> PAGEREF _Toc99104405 \h </w:instrText>
         </w:r>
         <w:r>
           <w:rPr>
@@ -2815,7 +2815,7 @@
           <w:szCs w:val="22"/>
         </w:rPr>
       </w:pPr>
-      <w:hyperlink w:anchor="_Toc99104106" w:history="1">
+      <w:hyperlink w:anchor="_Toc99104406" w:history="1">
         <w:r>
           <w:rPr>
             <w:rStyle w:val="Hyperlink"/>
@@ -2842,7 +2842,7 @@
             <w:noProof/>
             <w:webHidden/>
           </w:rPr>
-          <w:instrText xml:space="preserve"> PAGEREF _Toc99104106 \h </w:instrText>
+          <w:instrText xml:space="preserve"> PAGEREF _Toc99104406 \h </w:instrText>
         </w:r>
         <w:r>
           <w:rPr>
@@ -2888,7 +2888,7 @@
           <w:szCs w:val="22"/>
         </w:rPr>
       </w:pPr>
-      <w:hyperlink w:anchor="_Toc99104107" w:history="1">
+      <w:hyperlink w:anchor="_Toc99104407" w:history="1">
         <w:r>
           <w:rPr>
             <w:rStyle w:val="Hyperlink"/>
@@ -2932,7 +2932,7 @@
             <w:noProof/>
             <w:webHidden/>
           </w:rPr>
-          <w:instrText xml:space="preserve"> PAGEREF _Toc99104107 \h </w:instrText>
+          <w:instrText xml:space="preserve"> PAGEREF _Toc99104407 \h </w:instrText>
         </w:r>
         <w:r>
           <w:rPr>
@@ -2973,7 +2973,7 @@
           <w:szCs w:val="22"/>
         </w:rPr>
       </w:pPr>
-      <w:hyperlink w:anchor="_Toc99104108" w:history="1">
+      <w:hyperlink w:anchor="_Toc99104408" w:history="1">
         <w:r>
           <w:rPr>
             <w:rStyle w:val="Hyperlink"/>
@@ -3000,7 +3000,7 @@
             <w:noProof/>
             <w:webHidden/>
           </w:rPr>
-          <w:instrText xml:space="preserve"> PAGEREF _Toc99104108 \h </w:instrText>
+          <w:instrText xml:space="preserve"> PAGEREF _Toc99104408 \h </w:instrText>
         </w:r>
         <w:r>
           <w:rPr>
@@ -3041,7 +3041,7 @@
           <w:szCs w:val="22"/>
         </w:rPr>
       </w:pPr>
-      <w:hyperlink w:anchor="_Toc99104109" w:history="1">
+      <w:hyperlink w:anchor="_Toc99104409" w:history="1">
         <w:r>
           <w:rPr>
             <w:rStyle w:val="Hyperlink"/>
@@ -3068,7 +3068,7 @@
             <w:noProof/>
             <w:webHidden/>
           </w:rPr>
-          <w:instrText xml:space="preserve"> PAGEREF _Toc99104109 \h </w:instrText>
+          <w:instrText xml:space="preserve"> PAGEREF _Toc99104409 \h </w:instrText>
         </w:r>
         <w:r>
           <w:rPr>
@@ -3109,7 +3109,7 @@
           <w:szCs w:val="22"/>
         </w:rPr>
       </w:pPr>
-      <w:hyperlink w:anchor="_Toc99104110" w:history="1">
+      <w:hyperlink w:anchor="_Toc99104410" w:history="1">
         <w:r>
           <w:rPr>
             <w:rStyle w:val="Hyperlink"/>
@@ -3136,7 +3136,7 @@
             <w:noProof/>
             <w:webHidden/>
           </w:rPr>
-          <w:instrText xml:space="preserve"> PAGEREF _Toc99104110 \h </w:instrText>
+          <w:instrText xml:space="preserve"> PAGEREF _Toc99104410 \h </w:instrText>
         </w:r>
         <w:r>
           <w:rPr>
@@ -3177,7 +3177,7 @@
           <w:szCs w:val="22"/>
         </w:rPr>
       </w:pPr>
-      <w:hyperlink w:anchor="_Toc99104111" w:history="1">
+      <w:hyperlink w:anchor="_Toc99104411" w:history="1">
         <w:r>
           <w:rPr>
             <w:rStyle w:val="Hyperlink"/>
@@ -3204,7 +3204,7 @@
             <w:noProof/>
             <w:webHidden/>
           </w:rPr>
-          <w:instrText xml:space="preserve"> PAGEREF _Toc99104111 \h </w:instrText>
+          <w:instrText xml:space="preserve"> PAGEREF _Toc99104411 \h </w:instrText>
         </w:r>
         <w:r>
           <w:rPr>
@@ -3250,7 +3250,7 @@
           <w:szCs w:val="22"/>
         </w:rPr>
       </w:pPr>
-      <w:hyperlink w:anchor="_Toc99104112" w:history="1">
+      <w:hyperlink w:anchor="_Toc99104412" w:history="1">
         <w:r>
           <w:rPr>
             <w:rStyle w:val="Hyperlink"/>
@@ -3294,7 +3294,7 @@
             <w:noProof/>
             <w:webHidden/>
           </w:rPr>
-          <w:instrText xml:space="preserve"> PAGEREF _Toc99104112 \h </w:instrText>
+          <w:instrText xml:space="preserve"> PAGEREF _Toc99104412 \h </w:instrText>
         </w:r>
         <w:r>
           <w:rPr>
@@ -3335,7 +3335,7 @@
           <w:szCs w:val="22"/>
         </w:rPr>
       </w:pPr>
-      <w:hyperlink w:anchor="_Toc99104113" w:history="1">
+      <w:hyperlink w:anchor="_Toc99104413" w:history="1">
         <w:r>
           <w:rPr>
             <w:rStyle w:val="Hyperlink"/>
@@ -3362,7 +3362,7 @@
             <w:noProof/>
             <w:webHidden/>
           </w:rPr>
-          <w:instrText xml:space="preserve"> PAGEREF _Toc99104113 \h </w:instrText>
+          <w:instrText xml:space="preserve"> PAGEREF _Toc99104413 \h </w:instrText>
         </w:r>
         <w:r>
           <w:rPr>
@@ -3403,7 +3403,7 @@
           <w:szCs w:val="22"/>
         </w:rPr>
       </w:pPr>
-      <w:hyperlink w:anchor="_Toc99104114" w:history="1">
+      <w:hyperlink w:anchor="_Toc99104414" w:history="1">
         <w:r>
           <w:rPr>
             <w:rStyle w:val="Hyperlink"/>
@@ -3430,7 +3430,7 @@
             <w:noProof/>
             <w:webHidden/>
           </w:rPr>
-          <w:instrText xml:space="preserve"> PAGEREF _Toc99104114 \h </w:instrText>
+          <w:instrText xml:space="preserve"> PAGEREF _Toc99104414 \h </w:instrText>
         </w:r>
         <w:r>
           <w:rPr>
@@ -3476,7 +3476,7 @@
           <w:szCs w:val="22"/>
         </w:rPr>
       </w:pPr>
-      <w:hyperlink w:anchor="_Toc99104115" w:history="1">
+      <w:hyperlink w:anchor="_Toc99104415" w:history="1">
         <w:r>
           <w:rPr>
             <w:rStyle w:val="Hyperlink"/>
@@ -3520,7 +3520,7 @@
             <w:noProof/>
             <w:webHidden/>
           </w:rPr>
-          <w:instrText xml:space="preserve"> PAGEREF _Toc99104115 \h </w:instrText>
+          <w:instrText xml:space="preserve"> PAGEREF _Toc99104415 \h </w:instrText>
         </w:r>
         <w:r>
           <w:rPr>
@@ -3561,7 +3561,7 @@
           <w:szCs w:val="22"/>
         </w:rPr>
       </w:pPr>
-      <w:hyperlink w:anchor="_Toc99104116" w:history="1">
+      <w:hyperlink w:anchor="_Toc99104416" w:history="1">
         <w:r>
           <w:rPr>
             <w:rStyle w:val="Hyperlink"/>
@@ -3588,7 +3588,7 @@
             <w:noProof/>
             <w:webHidden/>
           </w:rPr>
-          <w:instrText xml:space="preserve"> PAGEREF _Toc99104116 \h </w:instrText>
+          <w:instrText xml:space="preserve"> PAGEREF _Toc99104416 \h </w:instrText>
         </w:r>
         <w:r>
           <w:rPr>
@@ -3629,7 +3629,7 @@
           <w:szCs w:val="22"/>
         </w:rPr>
       </w:pPr>
-      <w:hyperlink w:anchor="_Toc99104117" w:history="1">
+      <w:hyperlink w:anchor="_Toc99104417" w:history="1">
         <w:r>
           <w:rPr>
             <w:rStyle w:val="Hyperlink"/>
@@ -3656,7 +3656,7 @@
             <w:noProof/>
             <w:webHidden/>
           </w:rPr>
-          <w:instrText xml:space="preserve"> PAGEREF _Toc99104117 \h </w:instrText>
+          <w:instrText xml:space="preserve"> PAGEREF _Toc99104417 \h </w:instrText>
         </w:r>
         <w:r>
           <w:rPr>
@@ -3697,7 +3697,7 @@
           <w:szCs w:val="22"/>
         </w:rPr>
       </w:pPr>
-      <w:hyperlink w:anchor="_Toc99104118" w:history="1">
+      <w:hyperlink w:anchor="_Toc99104418" w:history="1">
         <w:r>
           <w:rPr>
             <w:rStyle w:val="Hyperlink"/>
@@ -3724,7 +3724,7 @@
             <w:noProof/>
             <w:webHidden/>
           </w:rPr>
-          <w:instrText xml:space="preserve"> PAGEREF _Toc99104118 \h </w:instrText>
+          <w:instrText xml:space="preserve"> PAGEREF _Toc99104418 \h </w:instrText>
         </w:r>
         <w:r>
           <w:rPr>
@@ -3765,7 +3765,7 @@
           <w:szCs w:val="22"/>
         </w:rPr>
       </w:pPr>
-      <w:hyperlink w:anchor="_Toc99104119" w:history="1">
+      <w:hyperlink w:anchor="_Toc99104419" w:history="1">
         <w:r>
           <w:rPr>
             <w:rStyle w:val="Hyperlink"/>
@@ -3792,7 +3792,7 @@
             <w:noProof/>
             <w:webHidden/>
           </w:rPr>
-          <w:instrText xml:space="preserve"> PAGEREF _Toc99104119 \h </w:instrText>
+          <w:instrText xml:space="preserve"> PAGEREF _Toc99104419 \h </w:instrText>
         </w:r>
         <w:r>
           <w:rPr>
@@ -3833,7 +3833,7 @@
           <w:szCs w:val="22"/>
         </w:rPr>
       </w:pPr>
-      <w:hyperlink w:anchor="_Toc99104120" w:history="1">
+      <w:hyperlink w:anchor="_Toc99104420" w:history="1">
         <w:r>
           <w:rPr>
             <w:rStyle w:val="Hyperlink"/>
@@ -3860,7 +3860,7 @@
             <w:noProof/>
             <w:webHidden/>
           </w:rPr>
-          <w:instrText xml:space="preserve"> PAGEREF _Toc99104120 \h </w:instrText>
+          <w:instrText xml:space="preserve"> PAGEREF _Toc99104420 \h </w:instrText>
         </w:r>
         <w:r>
           <w:rPr>
@@ -3901,7 +3901,7 @@
           <w:szCs w:val="22"/>
         </w:rPr>
       </w:pPr>
-      <w:hyperlink w:anchor="_Toc99104121" w:history="1">
+      <w:hyperlink w:anchor="_Toc99104421" w:history="1">
         <w:r>
           <w:rPr>
             <w:rStyle w:val="Hyperlink"/>
@@ -3928,7 +3928,7 @@
             <w:noProof/>
             <w:webHidden/>
           </w:rPr>
-          <w:instrText xml:space="preserve"> PAGEREF _Toc99104121 \h </w:instrText>
+          <w:instrText xml:space="preserve"> PAGEREF _Toc99104421 \h </w:instrText>
         </w:r>
         <w:r>
           <w:rPr>
@@ -3969,7 +3969,7 @@
           <w:szCs w:val="22"/>
         </w:rPr>
       </w:pPr>
-      <w:hyperlink w:anchor="_Toc99104122" w:history="1">
+      <w:hyperlink w:anchor="_Toc99104422" w:history="1">
         <w:r>
           <w:rPr>
             <w:rStyle w:val="Hyperlink"/>
@@ -3996,7 +3996,7 @@
             <w:noProof/>
             <w:webHidden/>
           </w:rPr>
-          <w:instrText xml:space="preserve"> PAGEREF _Toc99104122 \h </w:instrText>
+          <w:instrText xml:space="preserve"> PAGEREF _Toc99104422 \h </w:instrText>
         </w:r>
         <w:r>
           <w:rPr>
@@ -4037,7 +4037,7 @@
           <w:szCs w:val="22"/>
         </w:rPr>
       </w:pPr>
-      <w:hyperlink w:anchor="_Toc99104123" w:history="1">
+      <w:hyperlink w:anchor="_Toc99104423" w:history="1">
         <w:r>
           <w:rPr>
             <w:rStyle w:val="Hyperlink"/>
@@ -4064,7 +4064,7 @@
             <w:noProof/>
             <w:webHidden/>
           </w:rPr>
-          <w:instrText xml:space="preserve"> PAGEREF _Toc99104123 \h </w:instrText>
+          <w:instrText xml:space="preserve"> PAGEREF _Toc99104423 \h </w:instrText>
         </w:r>
         <w:r>
           <w:rPr>
@@ -4105,7 +4105,7 @@
           <w:szCs w:val="22"/>
         </w:rPr>
       </w:pPr>
-      <w:hyperlink w:anchor="_Toc99104124" w:history="1">
+      <w:hyperlink w:anchor="_Toc99104424" w:history="1">
         <w:r>
           <w:rPr>
             <w:rStyle w:val="Hyperlink"/>
@@ -4132,7 +4132,7 @@
             <w:noProof/>
             <w:webHidden/>
           </w:rPr>
-          <w:instrText xml:space="preserve"> PAGEREF _Toc99104124 \h </w:instrText>
+          <w:instrText xml:space="preserve"> PAGEREF _Toc99104424 \h </w:instrText>
         </w:r>
         <w:r>
           <w:rPr>
@@ -4178,7 +4178,7 @@
           <w:szCs w:val="22"/>
         </w:rPr>
       </w:pPr>
-      <w:hyperlink w:anchor="_Toc99104125" w:history="1">
+      <w:hyperlink w:anchor="_Toc99104425" w:history="1">
         <w:r>
           <w:rPr>
             <w:rStyle w:val="Hyperlink"/>
@@ -4222,7 +4222,7 @@
             <w:noProof/>
             <w:webHidden/>
           </w:rPr>
-          <w:instrText xml:space="preserve"> PAGEREF _Toc99104125 \h </w:instrText>
+          <w:instrText xml:space="preserve"> PAGEREF _Toc99104425 \h </w:instrText>
         </w:r>
         <w:r>
           <w:rPr>
@@ -4263,7 +4263,7 @@
           <w:szCs w:val="22"/>
         </w:rPr>
       </w:pPr>
-      <w:hyperlink w:anchor="_Toc99104126" w:history="1">
+      <w:hyperlink w:anchor="_Toc99104426" w:history="1">
         <w:r>
           <w:rPr>
             <w:rStyle w:val="Hyperlink"/>
@@ -4290,7 +4290,7 @@
             <w:noProof/>
             <w:webHidden/>
           </w:rPr>
-          <w:instrText xml:space="preserve"> PAGEREF _Toc99104126 \h </w:instrText>
+          <w:instrText xml:space="preserve"> PAGEREF _Toc99104426 \h </w:instrText>
         </w:r>
         <w:r>
           <w:rPr>
@@ -4331,7 +4331,7 @@
           <w:szCs w:val="22"/>
         </w:rPr>
       </w:pPr>
-      <w:hyperlink w:anchor="_Toc99104127" w:history="1">
+      <w:hyperlink w:anchor="_Toc99104427" w:history="1">
         <w:r>
           <w:rPr>
             <w:rStyle w:val="Hyperlink"/>
@@ -4358,7 +4358,7 @@
             <w:noProof/>
             <w:webHidden/>
           </w:rPr>
-          <w:instrText xml:space="preserve"> PAGEREF _Toc99104127 \h </w:instrText>
+          <w:instrText xml:space="preserve"> PAGEREF _Toc99104427 \h </w:instrText>
         </w:r>
         <w:r>
           <w:rPr>
@@ -4399,7 +4399,7 @@
           <w:szCs w:val="22"/>
         </w:rPr>
       </w:pPr>
-      <w:hyperlink w:anchor="_Toc99104128" w:history="1">
+      <w:hyperlink w:anchor="_Toc99104428" w:history="1">
         <w:r>
           <w:rPr>
             <w:rStyle w:val="Hyperlink"/>
@@ -4426,7 +4426,7 @@
             <w:noProof/>
             <w:webHidden/>
           </w:rPr>
-          <w:instrText xml:space="preserve"> PAGEREF _Toc99104128 \h </w:instrText>
+          <w:instrText xml:space="preserve"> PAGEREF _Toc99104428 \h </w:instrText>
         </w:r>
         <w:r>
           <w:rPr>
@@ -4467,7 +4467,7 @@
           <w:szCs w:val="22"/>
         </w:rPr>
       </w:pPr>
-      <w:hyperlink w:anchor="_Toc99104129" w:history="1">
+      <w:hyperlink w:anchor="_Toc99104429" w:history="1">
         <w:r>
           <w:rPr>
             <w:rStyle w:val="Hyperlink"/>
@@ -4494,7 +4494,7 @@
             <w:noProof/>
             <w:webHidden/>
           </w:rPr>
-          <w:instrText xml:space="preserve"> PAGEREF _Toc99104129 \h </w:instrText>
+          <w:instrText xml:space="preserve"> PAGEREF _Toc99104429 \h </w:instrText>
         </w:r>
         <w:r>
           <w:rPr>
@@ -4535,7 +4535,7 @@
           <w:szCs w:val="22"/>
         </w:rPr>
       </w:pPr>
-      <w:hyperlink w:anchor="_Toc99104130" w:history="1">
+      <w:hyperlink w:anchor="_Toc99104430" w:history="1">
         <w:r>
           <w:rPr>
             <w:rStyle w:val="Hyperlink"/>
@@ -4562,7 +4562,7 @@
             <w:noProof/>
             <w:webHidden/>
           </w:rPr>
-          <w:instrText xml:space="preserve"> PAGEREF _Toc99104130 \h </w:instrText>
+          <w:instrText xml:space="preserve"> PAGEREF _Toc99104430 \h </w:instrText>
         </w:r>
         <w:r>
           <w:rPr>
@@ -4603,7 +4603,7 @@
           <w:szCs w:val="22"/>
         </w:rPr>
       </w:pPr>
-      <w:hyperlink w:anchor="_Toc99104131" w:history="1">
+      <w:hyperlink w:anchor="_Toc99104431" w:history="1">
         <w:r>
           <w:rPr>
             <w:rStyle w:val="Hyperlink"/>
@@ -4630,7 +4630,7 @@
             <w:noProof/>
             <w:webHidden/>
           </w:rPr>
-          <w:instrText xml:space="preserve"> PAGEREF _Toc99104131 \h </w:instrText>
+          <w:instrText xml:space="preserve"> PAGEREF _Toc99104431 \h </w:instrText>
         </w:r>
         <w:r>
           <w:rPr>
@@ -4676,7 +4676,7 @@
           <w:szCs w:val="22"/>
         </w:rPr>
       </w:pPr>
-      <w:hyperlink w:anchor="_Toc99104132" w:history="1">
+      <w:hyperlink w:anchor="_Toc99104432" w:history="1">
         <w:r>
           <w:rPr>
             <w:rStyle w:val="Hyperlink"/>
@@ -4720,7 +4720,7 @@
             <w:noProof/>
             <w:webHidden/>
           </w:rPr>
-          <w:instrText xml:space="preserve"> PAGEREF _Toc99104132 \h </w:instrText>
+          <w:instrText xml:space="preserve"> PAGEREF _Toc99104432 \h </w:instrText>
         </w:r>
         <w:r>
           <w:rPr>
@@ -4766,7 +4766,7 @@
           <w:szCs w:val="22"/>
         </w:rPr>
       </w:pPr>
-      <w:hyperlink w:anchor="_Toc99104133" w:history="1">
+      <w:hyperlink w:anchor="_Toc99104433" w:history="1">
         <w:r>
           <w:rPr>
             <w:rStyle w:val="Hyperlink"/>
@@ -4810,7 +4810,7 @@
             <w:noProof/>
             <w:webHidden/>
           </w:rPr>
-          <w:instrText xml:space="preserve"> PAGEREF _Toc99104133 \h </w:instrText>
+          <w:instrText xml:space="preserve"> PAGEREF _Toc99104433 \h </w:instrText>
         </w:r>
         <w:r>
           <w:rPr>
@@ -4851,7 +4851,7 @@
           <w:szCs w:val="22"/>
         </w:rPr>
       </w:pPr>
-      <w:hyperlink w:anchor="_Toc99104134" w:history="1">
+      <w:hyperlink w:anchor="_Toc99104434" w:history="1">
         <w:r>
           <w:rPr>
             <w:rStyle w:val="Hyperlink"/>
@@ -4878,7 +4878,7 @@
             <w:noProof/>
             <w:webHidden/>
           </w:rPr>
-          <w:instrText xml:space="preserve"> PAGEREF _Toc99104134 \h </w:instrText>
+          <w:instrText xml:space="preserve"> PAGEREF _Toc99104434 \h </w:instrText>
         </w:r>
         <w:r>
           <w:rPr>
@@ -4919,7 +4919,7 @@
           <w:szCs w:val="22"/>
         </w:rPr>
       </w:pPr>
-      <w:hyperlink w:anchor="_Toc99104135" w:history="1">
+      <w:hyperlink w:anchor="_Toc99104435" w:history="1">
         <w:r>
           <w:rPr>
             <w:rStyle w:val="Hyperlink"/>
@@ -4946,7 +4946,7 @@
             <w:noProof/>
             <w:webHidden/>
           </w:rPr>
-          <w:instrText xml:space="preserve"> PAGEREF _Toc99104135 \h </w:instrText>
+          <w:instrText xml:space="preserve"> PAGEREF _Toc99104435 \h </w:instrText>
         </w:r>
         <w:r>
           <w:rPr>
@@ -4987,7 +4987,7 @@
           <w:szCs w:val="22"/>
         </w:rPr>
       </w:pPr>
-      <w:hyperlink w:anchor="_Toc99104136" w:history="1">
+      <w:hyperlink w:anchor="_Toc99104436" w:history="1">
         <w:r>
           <w:rPr>
             <w:rStyle w:val="Hyperlink"/>
@@ -5014,7 +5014,7 @@
             <w:noProof/>
             <w:webHidden/>
           </w:rPr>
-          <w:instrText xml:space="preserve"> PAGEREF _Toc99104136 \h </w:instrText>
+          <w:instrText xml:space="preserve"> PAGEREF _Toc99104436 \h </w:instrText>
         </w:r>
         <w:r>
           <w:rPr>
@@ -5055,7 +5055,7 @@
           <w:szCs w:val="22"/>
         </w:rPr>
       </w:pPr>
-      <w:hyperlink w:anchor="_Toc99104137" w:history="1">
+      <w:hyperlink w:anchor="_Toc99104437" w:history="1">
         <w:r>
           <w:rPr>
             <w:rStyle w:val="Hyperlink"/>
@@ -5082,7 +5082,7 @@
             <w:noProof/>
             <w:webHidden/>
           </w:rPr>
-          <w:instrText xml:space="preserve"> PAGEREF _Toc99104137 \h </w:instrText>
+          <w:instrText xml:space="preserve"> PAGEREF _Toc99104437 \h </w:instrText>
         </w:r>
         <w:r>
           <w:rPr>
@@ -5128,7 +5128,7 @@
           <w:szCs w:val="22"/>
         </w:rPr>
       </w:pPr>
-      <w:hyperlink w:anchor="_Toc99104138" w:history="1">
+      <w:hyperlink w:anchor="_Toc99104438" w:history="1">
         <w:r>
           <w:rPr>
             <w:rStyle w:val="Hyperlink"/>
@@ -5172,7 +5172,7 @@
             <w:noProof/>
             <w:webHidden/>
           </w:rPr>
-          <w:instrText xml:space="preserve"> PAGEREF _Toc99104138 \h </w:instrText>
+          <w:instrText xml:space="preserve"> PAGEREF _Toc99104438 \h </w:instrText>
         </w:r>
         <w:r>
           <w:rPr>
@@ -5213,7 +5213,7 @@
           <w:szCs w:val="22"/>
         </w:rPr>
       </w:pPr>
-      <w:hyperlink w:anchor="_Toc99104139" w:history="1">
+      <w:hyperlink w:anchor="_Toc99104439" w:history="1">
         <w:r>
           <w:rPr>
             <w:rStyle w:val="Hyperlink"/>
@@ -5240,7 +5240,7 @@
             <w:noProof/>
             <w:webHidden/>
           </w:rPr>
-          <w:instrText xml:space="preserve"> PAGEREF _Toc99104139 \h </w:instrText>
+          <w:instrText xml:space="preserve"> PAGEREF _Toc99104439 \h </w:instrText>
         </w:r>
         <w:r>
           <w:rPr>
@@ -5279,7 +5279,7 @@
         <w:lastRenderedPageBreak/>
         <w:fldChar w:fldCharType="end"/>
       </w:r>
-      <w:bookmarkStart w:id="1" w:name="_Toc99104073"/>
+      <w:bookmarkStart w:id="1" w:name="_Toc99104373"/>
       <w:r>
         <w:t>Introduction</w:t>
       </w:r>
@@ -5343,7 +5343,7 @@
       <w:pPr>
         <w:pStyle w:val="Heading2"/>
       </w:pPr>
-      <w:bookmarkStart w:id="2" w:name="_Toc99104074"/>
+      <w:bookmarkStart w:id="2" w:name="_Toc99104374"/>
       <w:r>
         <w:t>Player</w:t>
       </w:r>
@@ -5385,7 +5385,7 @@
       <w:pPr>
         <w:pStyle w:val="Heading2"/>
       </w:pPr>
-      <w:bookmarkStart w:id="3" w:name="_Toc99104075"/>
+      <w:bookmarkStart w:id="3" w:name="_Toc99104375"/>
       <w:r>
         <w:t>Materials</w:t>
       </w:r>
@@ -5523,7 +5523,7 @@
       <w:pPr>
         <w:pStyle w:val="Heading2"/>
       </w:pPr>
-      <w:bookmarkStart w:id="4" w:name="_Toc99104076"/>
+      <w:bookmarkStart w:id="4" w:name="_Toc99104376"/>
       <w:r>
         <w:lastRenderedPageBreak/>
         <w:t>Character</w:t>
@@ -5905,7 +5905,7 @@
       <w:pPr>
         <w:pStyle w:val="Heading1"/>
       </w:pPr>
-      <w:bookmarkStart w:id="5" w:name="_Toc99104077"/>
+      <w:bookmarkStart w:id="5" w:name="_Toc99104377"/>
       <w:r>
         <w:lastRenderedPageBreak/>
         <w:t>Traits</w:t>
@@ -5977,7 +5977,7 @@
       <w:pPr>
         <w:pStyle w:val="Heading2"/>
       </w:pPr>
-      <w:bookmarkStart w:id="6" w:name="_Toc99104078"/>
+      <w:bookmarkStart w:id="6" w:name="_Toc99104378"/>
       <w:r>
         <w:t>Inspiration</w:t>
       </w:r>
@@ -6093,7 +6093,7 @@
       <w:pPr>
         <w:pStyle w:val="Heading2"/>
       </w:pPr>
-      <w:bookmarkStart w:id="7" w:name="_Toc99104079"/>
+      <w:bookmarkStart w:id="7" w:name="_Toc99104379"/>
       <w:r>
         <w:t>Hindering</w:t>
       </w:r>
@@ -6129,7 +6129,7 @@
       <w:pPr>
         <w:pStyle w:val="Heading2"/>
       </w:pPr>
-      <w:bookmarkStart w:id="8" w:name="_Toc99104080"/>
+      <w:bookmarkStart w:id="8" w:name="_Toc99104380"/>
       <w:r>
         <w:lastRenderedPageBreak/>
         <w:t>Ancestries and lineages</w:t>
@@ -6155,7 +6155,7 @@
       <w:pPr>
         <w:pStyle w:val="Heading1"/>
       </w:pPr>
-      <w:bookmarkStart w:id="9" w:name="_Toc99104081"/>
+      <w:bookmarkStart w:id="9" w:name="_Toc99104381"/>
       <w:r>
         <w:lastRenderedPageBreak/>
         <w:t>Skills</w:t>
@@ -6191,7 +6191,7 @@
       <w:pPr>
         <w:pStyle w:val="Heading2"/>
       </w:pPr>
-      <w:bookmarkStart w:id="10" w:name="_Toc99104082"/>
+      <w:bookmarkStart w:id="10" w:name="_Toc99104382"/>
       <w:r>
         <w:t>Skill rolls</w:t>
       </w:r>
@@ -7416,7 +7416,7 @@
       <w:pPr>
         <w:pStyle w:val="Heading2"/>
       </w:pPr>
-      <w:bookmarkStart w:id="11" w:name="_Toc99104083"/>
+      <w:bookmarkStart w:id="11" w:name="_Toc99104383"/>
       <w:r>
         <w:lastRenderedPageBreak/>
         <w:t>Skill list</w:t>
@@ -8257,7 +8257,7 @@
       <w:pPr>
         <w:pStyle w:val="Heading1"/>
       </w:pPr>
-      <w:bookmarkStart w:id="12" w:name="_Toc99104084"/>
+      <w:bookmarkStart w:id="12" w:name="_Toc99104384"/>
       <w:r>
         <w:lastRenderedPageBreak/>
         <w:t>Talents</w:t>
@@ -8299,7 +8299,7 @@
       <w:pPr>
         <w:pStyle w:val="Heading2"/>
       </w:pPr>
-      <w:bookmarkStart w:id="13" w:name="_Toc99104085"/>
+      <w:bookmarkStart w:id="13" w:name="_Toc99104385"/>
       <w:r>
         <w:t>Character talents</w:t>
       </w:r>
@@ -8326,6 +8326,17 @@
     <w:p>
       <w:r>
         <w:lastRenderedPageBreak/>
+        <w:t xml:space="preserve">The +1 advantage bonus from helping </w:t>
+      </w:r>
+      <w:r>
+        <w:t>is only granted if it makes sense that your animal companion could help you. When in doubt, ask whether</w:t>
+      </w:r>
+      <w:r>
+        <w:t xml:space="preserve"> a “has an &lt;X&gt; as an animal companion” trait would be relevant to the situation, and only if the answer is “yes” will the bonus be granted.</w:t>
+      </w:r>
+    </w:p>
+    <w:p>
+      <w:r>
         <w:t>This talent can be taken multiple times. Each time it’s taken, you can either gain a new animal companion or enhance your bond with one of your existing animal companions, increasing its resilience pool size by 2.</w:t>
       </w:r>
     </w:p>
@@ -8359,7 +8370,7 @@
       <w:pPr>
         <w:pStyle w:val="Heading2"/>
       </w:pPr>
-      <w:bookmarkStart w:id="14" w:name="_Toc99104086"/>
+      <w:bookmarkStart w:id="14" w:name="_Toc99104386"/>
       <w:r>
         <w:t>Skill talents</w:t>
       </w:r>
@@ -8426,6 +8437,7 @@
         <w:pStyle w:val="Heading3"/>
       </w:pPr>
       <w:r>
+        <w:lastRenderedPageBreak/>
         <w:t>Pack Mule</w:t>
       </w:r>
     </w:p>
@@ -8439,7 +8451,6 @@
         <w:pStyle w:val="Heading3"/>
       </w:pPr>
       <w:r>
-        <w:lastRenderedPageBreak/>
         <w:t>Profession</w:t>
       </w:r>
     </w:p>
@@ -8589,7 +8600,7 @@
       <w:pPr>
         <w:pStyle w:val="Heading2"/>
       </w:pPr>
-      <w:bookmarkStart w:id="15" w:name="_Toc99104087"/>
+      <w:bookmarkStart w:id="15" w:name="_Toc99104387"/>
       <w:r>
         <w:t>Combat talents</w:t>
       </w:r>
@@ -8617,7 +8628,11 @@
         <w:t>Combat Art</w:t>
       </w:r>
       <w:r>
-        <w:t xml:space="preserve"> talents have their own conditions and side effects, their main purpose is to allow the character to </w:t>
+        <w:t xml:space="preserve"> talents have their own conditions and side effects, their </w:t>
+      </w:r>
+      <w:r>
+        <w:lastRenderedPageBreak/>
+        <w:t xml:space="preserve">main purpose is to allow the character to </w:t>
       </w:r>
       <w:r>
         <w:t>increase their Fatigue to reroll dice</w:t>
@@ -8637,7 +8652,6 @@
         <w:pStyle w:val="Heading3"/>
       </w:pPr>
       <w:r>
-        <w:lastRenderedPageBreak/>
         <w:t>Barbaric Rage</w:t>
       </w:r>
     </w:p>
@@ -8760,11 +8774,11 @@
     </w:p>
     <w:p>
       <w:r>
-        <w:t xml:space="preserve">Next to you, even a great defensive expert might as well be clumsily holding a block of wood. Your reflexes and skill mean you can deflect hits with such grace that when performing a desperate block you may increase your Fatigue by 1 to ignore all of the damage sustained in the </w:t>
+        <w:t xml:space="preserve">Next to you, even a great defensive expert might as well be clumsily holding a block of wood. Your reflexes and skill mean you can deflect </w:t>
       </w:r>
       <w:r>
         <w:lastRenderedPageBreak/>
-        <w:t>attack instead of just half. This talent may be used independently from Defensive Expert.</w:t>
+        <w:t>hits with such grace that when performing a desperate block you may increase your Fatigue by 1 to ignore all of the damage sustained in the attack instead of just half. This talent may be used independently from Defensive Expert.</w:t>
       </w:r>
     </w:p>
     <w:p>
@@ -8915,21 +8929,18 @@
           <w:b/>
           <w:bCs/>
         </w:rPr>
+        <w:lastRenderedPageBreak/>
         <w:t>GM’s note:</w:t>
       </w:r>
       <w:r>
-        <w:t xml:space="preserve"> it might seem weird that this talent increases damage done but not the character’s chance to hit. This is because anyone attacking </w:t>
-      </w:r>
-      <w:r>
-        <w:lastRenderedPageBreak/>
-        <w:t>an unaware target should already have either +1 or +2 advantage just from attacking an unaware foe. A good baseline is +1 advantage for attacking a target that’s on alert but unsure of where exactly you are, and +2 advantage for attacking a completely unaware opponent, but like all advantages, this is situational and ultimately up to GM discretion.</w:t>
+        <w:t xml:space="preserve"> it might seem weird that this talent increases damage done but not the character’s chance to hit. This is because anyone attacking an unaware target should already have either +1 or +2 advantage just from attacking an unaware foe. A good baseline is +1 advantage for attacking a target that’s on alert but unsure of where exactly you are, and +2 advantage for attacking a completely unaware opponent, but like all advantages, this is situational and ultimately up to GM discretion.</w:t>
       </w:r>
     </w:p>
     <w:p>
       <w:pPr>
         <w:pStyle w:val="Heading2"/>
       </w:pPr>
-      <w:bookmarkStart w:id="16" w:name="_Toc99104088"/>
+      <w:bookmarkStart w:id="16" w:name="_Toc99104388"/>
       <w:r>
         <w:t>Special talents: Alchemy</w:t>
       </w:r>
@@ -8983,7 +8994,7 @@
       <w:pPr>
         <w:pStyle w:val="Heading2"/>
       </w:pPr>
-      <w:bookmarkStart w:id="17" w:name="_Toc99104089"/>
+      <w:bookmarkStart w:id="17" w:name="_Toc99104389"/>
       <w:r>
         <w:t>Special talents: Sorcery</w:t>
       </w:r>
@@ -9036,6 +9047,7 @@
         <w:pStyle w:val="Heading3"/>
       </w:pPr>
       <w:r>
+        <w:lastRenderedPageBreak/>
         <w:t>Rejuvenating Meditation</w:t>
       </w:r>
     </w:p>
@@ -9049,7 +9061,6 @@
         <w:pStyle w:val="Heading3"/>
       </w:pPr>
       <w:r>
-        <w:lastRenderedPageBreak/>
         <w:t>Spell-like Ability</w:t>
       </w:r>
     </w:p>
@@ -9097,7 +9108,7 @@
       <w:pPr>
         <w:pStyle w:val="Heading1"/>
       </w:pPr>
-      <w:bookmarkStart w:id="18" w:name="_Toc99104090"/>
+      <w:bookmarkStart w:id="18" w:name="_Toc99104390"/>
       <w:r>
         <w:lastRenderedPageBreak/>
         <w:t>Character creation</w:t>
@@ -9203,7 +9214,7 @@
       <w:pPr>
         <w:pStyle w:val="Heading2"/>
       </w:pPr>
-      <w:bookmarkStart w:id="19" w:name="_Toc99104091"/>
+      <w:bookmarkStart w:id="19" w:name="_Toc99104391"/>
       <w:r>
         <w:t>Writing down traits</w:t>
       </w:r>
@@ -9294,7 +9305,7 @@
       <w:pPr>
         <w:pStyle w:val="Heading2"/>
       </w:pPr>
-      <w:bookmarkStart w:id="20" w:name="_Toc99104092"/>
+      <w:bookmarkStart w:id="20" w:name="_Toc99104392"/>
       <w:r>
         <w:lastRenderedPageBreak/>
         <w:t>Assigning skill levels</w:t>
@@ -9345,7 +9356,7 @@
       <w:pPr>
         <w:pStyle w:val="Heading2"/>
       </w:pPr>
-      <w:bookmarkStart w:id="21" w:name="_Toc99104093"/>
+      <w:bookmarkStart w:id="21" w:name="_Toc99104393"/>
       <w:r>
         <w:t>Choos</w:t>
       </w:r>
@@ -9378,7 +9389,7 @@
       <w:pPr>
         <w:pStyle w:val="Heading2"/>
       </w:pPr>
-      <w:bookmarkStart w:id="22" w:name="_Toc99104094"/>
+      <w:bookmarkStart w:id="22" w:name="_Toc99104394"/>
       <w:r>
         <w:t xml:space="preserve">Calculating </w:t>
       </w:r>
@@ -9446,7 +9457,7 @@
       <w:pPr>
         <w:pStyle w:val="Heading2"/>
       </w:pPr>
-      <w:bookmarkStart w:id="23" w:name="_Toc99104095"/>
+      <w:bookmarkStart w:id="23" w:name="_Toc99104395"/>
       <w:r>
         <w:lastRenderedPageBreak/>
         <w:t>Acquiring gear</w:t>
@@ -9607,7 +9618,7 @@
       <w:pPr>
         <w:pStyle w:val="Heading2"/>
       </w:pPr>
-      <w:bookmarkStart w:id="24" w:name="_Toc99104096"/>
+      <w:bookmarkStart w:id="24" w:name="_Toc99104396"/>
       <w:r>
         <w:t>Naming them</w:t>
       </w:r>
@@ -9640,7 +9651,7 @@
       <w:pPr>
         <w:pStyle w:val="Heading1"/>
       </w:pPr>
-      <w:bookmarkStart w:id="25" w:name="_Toc99104097"/>
+      <w:bookmarkStart w:id="25" w:name="_Toc99104397"/>
       <w:r>
         <w:lastRenderedPageBreak/>
         <w:t>Damage and conditions</w:t>
@@ -9775,7 +9786,7 @@
       <w:pPr>
         <w:pStyle w:val="Heading2"/>
       </w:pPr>
-      <w:bookmarkStart w:id="26" w:name="_Toc99104098"/>
+      <w:bookmarkStart w:id="26" w:name="_Toc99104398"/>
       <w:r>
         <w:t>Types of conditions</w:t>
       </w:r>
@@ -10093,7 +10104,7 @@
       <w:pPr>
         <w:pStyle w:val="Heading2"/>
       </w:pPr>
-      <w:bookmarkStart w:id="27" w:name="_Toc99104099"/>
+      <w:bookmarkStart w:id="27" w:name="_Toc99104399"/>
       <w:r>
         <w:t>Taking damage</w:t>
       </w:r>
@@ -10589,7 +10600,7 @@
       <w:pPr>
         <w:pStyle w:val="Heading2"/>
       </w:pPr>
-      <w:bookmarkStart w:id="28" w:name="_Toc99104100"/>
+      <w:bookmarkStart w:id="28" w:name="_Toc99104400"/>
       <w:r>
         <w:t>Resilience</w:t>
       </w:r>
@@ -10694,7 +10705,7 @@
       <w:pPr>
         <w:pStyle w:val="Heading2"/>
       </w:pPr>
-      <w:bookmarkStart w:id="29" w:name="_Toc99104101"/>
+      <w:bookmarkStart w:id="29" w:name="_Toc99104401"/>
       <w:r>
         <w:t>Recovery</w:t>
       </w:r>
@@ -11996,7 +12007,7 @@
       <w:pPr>
         <w:pStyle w:val="Heading2"/>
       </w:pPr>
-      <w:bookmarkStart w:id="30" w:name="_Toc99104102"/>
+      <w:bookmarkStart w:id="30" w:name="_Toc99104402"/>
       <w:r>
         <w:lastRenderedPageBreak/>
         <w:t>First aid and medical care</w:t>
@@ -12142,7 +12153,7 @@
       <w:pPr>
         <w:pStyle w:val="Heading2"/>
       </w:pPr>
-      <w:bookmarkStart w:id="31" w:name="_Toc99104103"/>
+      <w:bookmarkStart w:id="31" w:name="_Toc99104403"/>
       <w:r>
         <w:t>Special conditions</w:t>
       </w:r>
@@ -12193,7 +12204,7 @@
       <w:pPr>
         <w:pStyle w:val="Heading2"/>
       </w:pPr>
-      <w:bookmarkStart w:id="32" w:name="_Toc99104104"/>
+      <w:bookmarkStart w:id="32" w:name="_Toc99104404"/>
       <w:r>
         <w:lastRenderedPageBreak/>
         <w:t>Fatigue</w:t>
@@ -12345,7 +12356,7 @@
       <w:pPr>
         <w:pStyle w:val="Heading2"/>
       </w:pPr>
-      <w:bookmarkStart w:id="33" w:name="_Toc99104105"/>
+      <w:bookmarkStart w:id="33" w:name="_Toc99104405"/>
       <w:r>
         <w:t>Desperation</w:t>
       </w:r>
@@ -12410,7 +12421,7 @@
       <w:pPr>
         <w:pStyle w:val="Heading2"/>
       </w:pPr>
-      <w:bookmarkStart w:id="34" w:name="_Toc99104106"/>
+      <w:bookmarkStart w:id="34" w:name="_Toc99104406"/>
       <w:r>
         <w:t>What about insanity?</w:t>
       </w:r>
@@ -12444,7 +12455,7 @@
       <w:pPr>
         <w:pStyle w:val="Heading1"/>
       </w:pPr>
-      <w:bookmarkStart w:id="35" w:name="_Toc99104107"/>
+      <w:bookmarkStart w:id="35" w:name="_Toc99104407"/>
       <w:r>
         <w:lastRenderedPageBreak/>
         <w:t>Hits, weapons, and armor</w:t>
@@ -12584,7 +12595,7 @@
       <w:pPr>
         <w:pStyle w:val="Heading2"/>
       </w:pPr>
-      <w:bookmarkStart w:id="36" w:name="_Toc99104108"/>
+      <w:bookmarkStart w:id="36" w:name="_Toc99104408"/>
       <w:r>
         <w:t>Melee weapons</w:t>
       </w:r>
@@ -13384,7 +13395,7 @@
       <w:pPr>
         <w:pStyle w:val="Heading2"/>
       </w:pPr>
-      <w:bookmarkStart w:id="37" w:name="_Toc99104109"/>
+      <w:bookmarkStart w:id="37" w:name="_Toc99104409"/>
       <w:r>
         <w:lastRenderedPageBreak/>
         <w:t>Ranged weapons</w:t>
@@ -13837,7 +13848,7 @@
       <w:pPr>
         <w:pStyle w:val="Heading2"/>
       </w:pPr>
-      <w:bookmarkStart w:id="38" w:name="_Toc99104110"/>
+      <w:bookmarkStart w:id="38" w:name="_Toc99104410"/>
       <w:r>
         <w:t>Armor</w:t>
       </w:r>
@@ -14256,7 +14267,7 @@
       <w:pPr>
         <w:pStyle w:val="Heading2"/>
       </w:pPr>
-      <w:bookmarkStart w:id="39" w:name="_Toc99104111"/>
+      <w:bookmarkStart w:id="39" w:name="_Toc99104411"/>
       <w:r>
         <w:t>Mental</w:t>
       </w:r>
@@ -14561,7 +14572,7 @@
       <w:pPr>
         <w:pStyle w:val="Heading1"/>
       </w:pPr>
-      <w:bookmarkStart w:id="40" w:name="_Toc99104112"/>
+      <w:bookmarkStart w:id="40" w:name="_Toc99104412"/>
       <w:r>
         <w:lastRenderedPageBreak/>
         <w:t>Gear</w:t>
@@ -14657,7 +14668,7 @@
       <w:pPr>
         <w:pStyle w:val="Heading2"/>
       </w:pPr>
-      <w:bookmarkStart w:id="41" w:name="_Toc99104113"/>
+      <w:bookmarkStart w:id="41" w:name="_Toc99104413"/>
       <w:r>
         <w:t>Making purchases</w:t>
       </w:r>
@@ -15247,7 +15258,7 @@
       <w:pPr>
         <w:pStyle w:val="Heading2"/>
       </w:pPr>
-      <w:bookmarkStart w:id="42" w:name="_Toc99104114"/>
+      <w:bookmarkStart w:id="42" w:name="_Toc99104414"/>
       <w:r>
         <w:lastRenderedPageBreak/>
         <w:t>Products and services</w:t>
@@ -16695,7 +16706,7 @@
       <w:pPr>
         <w:pStyle w:val="Heading1"/>
       </w:pPr>
-      <w:bookmarkStart w:id="43" w:name="_Toc99104115"/>
+      <w:bookmarkStart w:id="43" w:name="_Toc99104415"/>
       <w:r>
         <w:lastRenderedPageBreak/>
         <w:t>Sorcery</w:t>
@@ -16711,7 +16722,7 @@
       <w:pPr>
         <w:pStyle w:val="Heading2"/>
       </w:pPr>
-      <w:bookmarkStart w:id="44" w:name="_Toc99104116"/>
+      <w:bookmarkStart w:id="44" w:name="_Toc99104416"/>
       <w:r>
         <w:t>Casting a spell</w:t>
       </w:r>
@@ -16758,7 +16769,7 @@
       <w:pPr>
         <w:pStyle w:val="Heading2"/>
       </w:pPr>
-      <w:bookmarkStart w:id="45" w:name="_Toc99104117"/>
+      <w:bookmarkStart w:id="45" w:name="_Toc99104417"/>
       <w:r>
         <w:t>Burn</w:t>
       </w:r>
@@ -16959,7 +16970,7 @@
       <w:pPr>
         <w:pStyle w:val="Heading2"/>
       </w:pPr>
-      <w:bookmarkStart w:id="46" w:name="_Toc99104118"/>
+      <w:bookmarkStart w:id="46" w:name="_Toc99104418"/>
       <w:r>
         <w:t>Minions</w:t>
       </w:r>
@@ -17006,7 +17017,7 @@
       <w:pPr>
         <w:pStyle w:val="Heading2"/>
       </w:pPr>
-      <w:bookmarkStart w:id="47" w:name="_Toc99104119"/>
+      <w:bookmarkStart w:id="47" w:name="_Toc99104419"/>
       <w:r>
         <w:t>Slots</w:t>
       </w:r>
@@ -17046,7 +17057,7 @@
       <w:pPr>
         <w:pStyle w:val="Heading2"/>
       </w:pPr>
-      <w:bookmarkStart w:id="48" w:name="_Toc99104120"/>
+      <w:bookmarkStart w:id="48" w:name="_Toc99104420"/>
       <w:r>
         <w:t>Spellbooks</w:t>
       </w:r>
@@ -17076,7 +17087,7 @@
       <w:pPr>
         <w:pStyle w:val="Heading2"/>
       </w:pPr>
-      <w:bookmarkStart w:id="49" w:name="_Toc99104121"/>
+      <w:bookmarkStart w:id="49" w:name="_Toc99104421"/>
       <w:r>
         <w:t>Memorization</w:t>
       </w:r>
@@ -17247,7 +17258,7 @@
       <w:pPr>
         <w:pStyle w:val="Heading2"/>
       </w:pPr>
-      <w:bookmarkStart w:id="50" w:name="_Toc99104122"/>
+      <w:bookmarkStart w:id="50" w:name="_Toc99104422"/>
       <w:r>
         <w:lastRenderedPageBreak/>
         <w:t>Spells (complexity 1)</w:t>
@@ -18285,7 +18296,7 @@
       <w:pPr>
         <w:pStyle w:val="Heading2"/>
       </w:pPr>
-      <w:bookmarkStart w:id="51" w:name="_Toc99104123"/>
+      <w:bookmarkStart w:id="51" w:name="_Toc99104423"/>
       <w:r>
         <w:t>Spells (</w:t>
       </w:r>
@@ -18876,7 +18887,7 @@
       <w:pPr>
         <w:pStyle w:val="Heading2"/>
       </w:pPr>
-      <w:bookmarkStart w:id="52" w:name="_Toc99104124"/>
+      <w:bookmarkStart w:id="52" w:name="_Toc99104424"/>
       <w:r>
         <w:t>Ritual</w:t>
       </w:r>
@@ -19019,7 +19030,7 @@
       <w:pPr>
         <w:pStyle w:val="Heading1"/>
       </w:pPr>
-      <w:bookmarkStart w:id="53" w:name="_Toc99104125"/>
+      <w:bookmarkStart w:id="53" w:name="_Toc99104425"/>
       <w:r>
         <w:lastRenderedPageBreak/>
         <w:t>Running the game</w:t>
@@ -19081,7 +19092,7 @@
       <w:pPr>
         <w:pStyle w:val="Heading2"/>
       </w:pPr>
-      <w:bookmarkStart w:id="54" w:name="_Toc99104126"/>
+      <w:bookmarkStart w:id="54" w:name="_Toc99104426"/>
       <w:r>
         <w:t>Time and distance</w:t>
       </w:r>
@@ -19116,7 +19127,7 @@
       <w:pPr>
         <w:pStyle w:val="Heading2"/>
       </w:pPr>
-      <w:bookmarkStart w:id="55" w:name="_Toc99104127"/>
+      <w:bookmarkStart w:id="55" w:name="_Toc99104427"/>
       <w:r>
         <w:t>Light</w:t>
       </w:r>
@@ -19174,7 +19185,7 @@
       <w:pPr>
         <w:pStyle w:val="Heading2"/>
       </w:pPr>
-      <w:bookmarkStart w:id="56" w:name="_Toc99104128"/>
+      <w:bookmarkStart w:id="56" w:name="_Toc99104428"/>
       <w:r>
         <w:t>Adventuring on a schedule</w:t>
       </w:r>
@@ -19301,7 +19312,7 @@
       <w:pPr>
         <w:pStyle w:val="Heading2"/>
       </w:pPr>
-      <w:bookmarkStart w:id="57" w:name="_Toc99104129"/>
+      <w:bookmarkStart w:id="57" w:name="_Toc99104429"/>
       <w:r>
         <w:t>Minor rest phase</w:t>
       </w:r>
@@ -19399,7 +19410,7 @@
       <w:pPr>
         <w:pStyle w:val="Heading2"/>
       </w:pPr>
-      <w:bookmarkStart w:id="58" w:name="_Toc99104130"/>
+      <w:bookmarkStart w:id="58" w:name="_Toc99104430"/>
       <w:r>
         <w:t>Major rest phase</w:t>
       </w:r>
@@ -19628,7 +19639,7 @@
       <w:pPr>
         <w:pStyle w:val="Heading2"/>
       </w:pPr>
-      <w:bookmarkStart w:id="59" w:name="_Toc99104131"/>
+      <w:bookmarkStart w:id="59" w:name="_Toc99104431"/>
       <w:r>
         <w:t>Simple food and light</w:t>
       </w:r>
@@ -19697,7 +19708,7 @@
       <w:pPr>
         <w:pStyle w:val="Heading1"/>
       </w:pPr>
-      <w:bookmarkStart w:id="60" w:name="_Toc99104132"/>
+      <w:bookmarkStart w:id="60" w:name="_Toc99104432"/>
       <w:r>
         <w:lastRenderedPageBreak/>
         <w:t xml:space="preserve">End of </w:t>
@@ -19815,7 +19826,7 @@
       <w:pPr>
         <w:pStyle w:val="Heading1"/>
       </w:pPr>
-      <w:bookmarkStart w:id="61" w:name="_Toc99104133"/>
+      <w:bookmarkStart w:id="61" w:name="_Toc99104433"/>
       <w:r>
         <w:lastRenderedPageBreak/>
         <w:t>NPCs and monsters</w:t>
@@ -19851,7 +19862,7 @@
       <w:pPr>
         <w:pStyle w:val="Heading2"/>
       </w:pPr>
-      <w:bookmarkStart w:id="62" w:name="_Toc99104134"/>
+      <w:bookmarkStart w:id="62" w:name="_Toc99104434"/>
       <w:r>
         <w:t>Running NPCs</w:t>
       </w:r>
@@ -20735,7 +20746,7 @@
       <w:pPr>
         <w:pStyle w:val="Heading2"/>
       </w:pPr>
-      <w:bookmarkStart w:id="63" w:name="_Toc99104135"/>
+      <w:bookmarkStart w:id="63" w:name="_Toc99104435"/>
       <w:r>
         <w:t xml:space="preserve">Building </w:t>
       </w:r>
@@ -21000,7 +21011,7 @@
       <w:pPr>
         <w:pStyle w:val="Heading2"/>
       </w:pPr>
-      <w:bookmarkStart w:id="64" w:name="_Toc99104136"/>
+      <w:bookmarkStart w:id="64" w:name="_Toc99104436"/>
       <w:r>
         <w:t>B</w:t>
       </w:r>
@@ -23128,7 +23139,7 @@
       <w:pPr>
         <w:pStyle w:val="Heading2"/>
       </w:pPr>
-      <w:bookmarkStart w:id="65" w:name="_Toc99104137"/>
+      <w:bookmarkStart w:id="65" w:name="_Toc99104437"/>
       <w:r>
         <w:t>Rogues’ gallery</w:t>
       </w:r>
@@ -23435,7 +23446,7 @@
       <w:pPr>
         <w:pStyle w:val="Heading1"/>
       </w:pPr>
-      <w:bookmarkStart w:id="66" w:name="_Toc99104138"/>
+      <w:bookmarkStart w:id="66" w:name="_Toc99104438"/>
       <w:r>
         <w:lastRenderedPageBreak/>
         <w:t>Making the game your own</w:t>
@@ -23454,7 +23465,7 @@
       <w:pPr>
         <w:pStyle w:val="Heading2"/>
       </w:pPr>
-      <w:bookmarkStart w:id="67" w:name="_Toc99104139"/>
+      <w:bookmarkStart w:id="67" w:name="_Toc99104439"/>
       <w:r>
         <w:t>Representing Sorcery and supernatural abilities</w:t>
       </w:r>

</xml_diff>

<commit_message>
Animal companions now only help with specific skills.
</commit_message>
<xml_diff>
--- a/Ikaros.docx
+++ b/Ikaros.docx
@@ -338,7 +338,7 @@
           <w:noProof/>
         </w:rPr>
       </w:pPr>
-      <w:bookmarkStart w:id="0" w:name="_Toc99104372"/>
+      <w:bookmarkStart w:id="0" w:name="_Toc99656287"/>
       <w:r>
         <w:lastRenderedPageBreak/>
         <w:t>T</w:t>
@@ -371,7 +371,7 @@
           <w:szCs w:val="22"/>
         </w:rPr>
       </w:pPr>
-      <w:hyperlink w:anchor="_Toc99104372" w:history="1">
+      <w:hyperlink w:anchor="_Toc99656287" w:history="1">
         <w:r>
           <w:rPr>
             <w:rStyle w:val="Hyperlink"/>
@@ -398,7 +398,7 @@
             <w:noProof/>
             <w:webHidden/>
           </w:rPr>
-          <w:instrText xml:space="preserve"> PAGEREF _Toc99104372 \h </w:instrText>
+          <w:instrText xml:space="preserve"> PAGEREF _Toc99656287 \h </w:instrText>
         </w:r>
         <w:r>
           <w:rPr>
@@ -444,7 +444,7 @@
           <w:szCs w:val="22"/>
         </w:rPr>
       </w:pPr>
-      <w:hyperlink w:anchor="_Toc99104373" w:history="1">
+      <w:hyperlink w:anchor="_Toc99656288" w:history="1">
         <w:r>
           <w:rPr>
             <w:rStyle w:val="Hyperlink"/>
@@ -488,7 +488,7 @@
             <w:noProof/>
             <w:webHidden/>
           </w:rPr>
-          <w:instrText xml:space="preserve"> PAGEREF _Toc99104373 \h </w:instrText>
+          <w:instrText xml:space="preserve"> PAGEREF _Toc99656288 \h </w:instrText>
         </w:r>
         <w:r>
           <w:rPr>
@@ -529,7 +529,7 @@
           <w:szCs w:val="22"/>
         </w:rPr>
       </w:pPr>
-      <w:hyperlink w:anchor="_Toc99104374" w:history="1">
+      <w:hyperlink w:anchor="_Toc99656289" w:history="1">
         <w:r>
           <w:rPr>
             <w:rStyle w:val="Hyperlink"/>
@@ -556,7 +556,7 @@
             <w:noProof/>
             <w:webHidden/>
           </w:rPr>
-          <w:instrText xml:space="preserve"> PAGEREF _Toc99104374 \h </w:instrText>
+          <w:instrText xml:space="preserve"> PAGEREF _Toc99656289 \h </w:instrText>
         </w:r>
         <w:r>
           <w:rPr>
@@ -597,7 +597,7 @@
           <w:szCs w:val="22"/>
         </w:rPr>
       </w:pPr>
-      <w:hyperlink w:anchor="_Toc99104375" w:history="1">
+      <w:hyperlink w:anchor="_Toc99656290" w:history="1">
         <w:r>
           <w:rPr>
             <w:rStyle w:val="Hyperlink"/>
@@ -624,7 +624,7 @@
             <w:noProof/>
             <w:webHidden/>
           </w:rPr>
-          <w:instrText xml:space="preserve"> PAGEREF _Toc99104375 \h </w:instrText>
+          <w:instrText xml:space="preserve"> PAGEREF _Toc99656290 \h </w:instrText>
         </w:r>
         <w:r>
           <w:rPr>
@@ -665,7 +665,7 @@
           <w:szCs w:val="22"/>
         </w:rPr>
       </w:pPr>
-      <w:hyperlink w:anchor="_Toc99104376" w:history="1">
+      <w:hyperlink w:anchor="_Toc99656291" w:history="1">
         <w:r>
           <w:rPr>
             <w:rStyle w:val="Hyperlink"/>
@@ -692,7 +692,7 @@
             <w:noProof/>
             <w:webHidden/>
           </w:rPr>
-          <w:instrText xml:space="preserve"> PAGEREF _Toc99104376 \h </w:instrText>
+          <w:instrText xml:space="preserve"> PAGEREF _Toc99656291 \h </w:instrText>
         </w:r>
         <w:r>
           <w:rPr>
@@ -738,7 +738,7 @@
           <w:szCs w:val="22"/>
         </w:rPr>
       </w:pPr>
-      <w:hyperlink w:anchor="_Toc99104377" w:history="1">
+      <w:hyperlink w:anchor="_Toc99656292" w:history="1">
         <w:r>
           <w:rPr>
             <w:rStyle w:val="Hyperlink"/>
@@ -782,7 +782,7 @@
             <w:noProof/>
             <w:webHidden/>
           </w:rPr>
-          <w:instrText xml:space="preserve"> PAGEREF _Toc99104377 \h </w:instrText>
+          <w:instrText xml:space="preserve"> PAGEREF _Toc99656292 \h </w:instrText>
         </w:r>
         <w:r>
           <w:rPr>
@@ -823,7 +823,7 @@
           <w:szCs w:val="22"/>
         </w:rPr>
       </w:pPr>
-      <w:hyperlink w:anchor="_Toc99104378" w:history="1">
+      <w:hyperlink w:anchor="_Toc99656293" w:history="1">
         <w:r>
           <w:rPr>
             <w:rStyle w:val="Hyperlink"/>
@@ -850,7 +850,7 @@
             <w:noProof/>
             <w:webHidden/>
           </w:rPr>
-          <w:instrText xml:space="preserve"> PAGEREF _Toc99104378 \h </w:instrText>
+          <w:instrText xml:space="preserve"> PAGEREF _Toc99656293 \h </w:instrText>
         </w:r>
         <w:r>
           <w:rPr>
@@ -891,7 +891,7 @@
           <w:szCs w:val="22"/>
         </w:rPr>
       </w:pPr>
-      <w:hyperlink w:anchor="_Toc99104379" w:history="1">
+      <w:hyperlink w:anchor="_Toc99656294" w:history="1">
         <w:r>
           <w:rPr>
             <w:rStyle w:val="Hyperlink"/>
@@ -918,7 +918,7 @@
             <w:noProof/>
             <w:webHidden/>
           </w:rPr>
-          <w:instrText xml:space="preserve"> PAGEREF _Toc99104379 \h </w:instrText>
+          <w:instrText xml:space="preserve"> PAGEREF _Toc99656294 \h </w:instrText>
         </w:r>
         <w:r>
           <w:rPr>
@@ -959,7 +959,7 @@
           <w:szCs w:val="22"/>
         </w:rPr>
       </w:pPr>
-      <w:hyperlink w:anchor="_Toc99104380" w:history="1">
+      <w:hyperlink w:anchor="_Toc99656295" w:history="1">
         <w:r>
           <w:rPr>
             <w:rStyle w:val="Hyperlink"/>
@@ -986,7 +986,7 @@
             <w:noProof/>
             <w:webHidden/>
           </w:rPr>
-          <w:instrText xml:space="preserve"> PAGEREF _Toc99104380 \h </w:instrText>
+          <w:instrText xml:space="preserve"> PAGEREF _Toc99656295 \h </w:instrText>
         </w:r>
         <w:r>
           <w:rPr>
@@ -1032,7 +1032,7 @@
           <w:szCs w:val="22"/>
         </w:rPr>
       </w:pPr>
-      <w:hyperlink w:anchor="_Toc99104381" w:history="1">
+      <w:hyperlink w:anchor="_Toc99656296" w:history="1">
         <w:r>
           <w:rPr>
             <w:rStyle w:val="Hyperlink"/>
@@ -1076,7 +1076,7 @@
             <w:noProof/>
             <w:webHidden/>
           </w:rPr>
-          <w:instrText xml:space="preserve"> PAGEREF _Toc99104381 \h </w:instrText>
+          <w:instrText xml:space="preserve"> PAGEREF _Toc99656296 \h </w:instrText>
         </w:r>
         <w:r>
           <w:rPr>
@@ -1117,7 +1117,7 @@
           <w:szCs w:val="22"/>
         </w:rPr>
       </w:pPr>
-      <w:hyperlink w:anchor="_Toc99104382" w:history="1">
+      <w:hyperlink w:anchor="_Toc99656297" w:history="1">
         <w:r>
           <w:rPr>
             <w:rStyle w:val="Hyperlink"/>
@@ -1144,7 +1144,7 @@
             <w:noProof/>
             <w:webHidden/>
           </w:rPr>
-          <w:instrText xml:space="preserve"> PAGEREF _Toc99104382 \h </w:instrText>
+          <w:instrText xml:space="preserve"> PAGEREF _Toc99656297 \h </w:instrText>
         </w:r>
         <w:r>
           <w:rPr>
@@ -1185,7 +1185,7 @@
           <w:szCs w:val="22"/>
         </w:rPr>
       </w:pPr>
-      <w:hyperlink w:anchor="_Toc99104383" w:history="1">
+      <w:hyperlink w:anchor="_Toc99656298" w:history="1">
         <w:r>
           <w:rPr>
             <w:rStyle w:val="Hyperlink"/>
@@ -1212,7 +1212,7 @@
             <w:noProof/>
             <w:webHidden/>
           </w:rPr>
-          <w:instrText xml:space="preserve"> PAGEREF _Toc99104383 \h </w:instrText>
+          <w:instrText xml:space="preserve"> PAGEREF _Toc99656298 \h </w:instrText>
         </w:r>
         <w:r>
           <w:rPr>
@@ -1258,7 +1258,7 @@
           <w:szCs w:val="22"/>
         </w:rPr>
       </w:pPr>
-      <w:hyperlink w:anchor="_Toc99104384" w:history="1">
+      <w:hyperlink w:anchor="_Toc99656299" w:history="1">
         <w:r>
           <w:rPr>
             <w:rStyle w:val="Hyperlink"/>
@@ -1302,7 +1302,7 @@
             <w:noProof/>
             <w:webHidden/>
           </w:rPr>
-          <w:instrText xml:space="preserve"> PAGEREF _Toc99104384 \h </w:instrText>
+          <w:instrText xml:space="preserve"> PAGEREF _Toc99656299 \h </w:instrText>
         </w:r>
         <w:r>
           <w:rPr>
@@ -1343,7 +1343,7 @@
           <w:szCs w:val="22"/>
         </w:rPr>
       </w:pPr>
-      <w:hyperlink w:anchor="_Toc99104385" w:history="1">
+      <w:hyperlink w:anchor="_Toc99656300" w:history="1">
         <w:r>
           <w:rPr>
             <w:rStyle w:val="Hyperlink"/>
@@ -1370,7 +1370,7 @@
             <w:noProof/>
             <w:webHidden/>
           </w:rPr>
-          <w:instrText xml:space="preserve"> PAGEREF _Toc99104385 \h </w:instrText>
+          <w:instrText xml:space="preserve"> PAGEREF _Toc99656300 \h </w:instrText>
         </w:r>
         <w:r>
           <w:rPr>
@@ -1411,7 +1411,7 @@
           <w:szCs w:val="22"/>
         </w:rPr>
       </w:pPr>
-      <w:hyperlink w:anchor="_Toc99104386" w:history="1">
+      <w:hyperlink w:anchor="_Toc99656301" w:history="1">
         <w:r>
           <w:rPr>
             <w:rStyle w:val="Hyperlink"/>
@@ -1438,7 +1438,7 @@
             <w:noProof/>
             <w:webHidden/>
           </w:rPr>
-          <w:instrText xml:space="preserve"> PAGEREF _Toc99104386 \h </w:instrText>
+          <w:instrText xml:space="preserve"> PAGEREF _Toc99656301 \h </w:instrText>
         </w:r>
         <w:r>
           <w:rPr>
@@ -1479,7 +1479,7 @@
           <w:szCs w:val="22"/>
         </w:rPr>
       </w:pPr>
-      <w:hyperlink w:anchor="_Toc99104387" w:history="1">
+      <w:hyperlink w:anchor="_Toc99656302" w:history="1">
         <w:r>
           <w:rPr>
             <w:rStyle w:val="Hyperlink"/>
@@ -1506,7 +1506,7 @@
             <w:noProof/>
             <w:webHidden/>
           </w:rPr>
-          <w:instrText xml:space="preserve"> PAGEREF _Toc99104387 \h </w:instrText>
+          <w:instrText xml:space="preserve"> PAGEREF _Toc99656302 \h </w:instrText>
         </w:r>
         <w:r>
           <w:rPr>
@@ -1526,7 +1526,7 @@
             <w:noProof/>
             <w:webHidden/>
           </w:rPr>
-          <w:t>23</w:t>
+          <w:t>24</w:t>
         </w:r>
         <w:r>
           <w:rPr>
@@ -1547,7 +1547,7 @@
           <w:szCs w:val="22"/>
         </w:rPr>
       </w:pPr>
-      <w:hyperlink w:anchor="_Toc99104388" w:history="1">
+      <w:hyperlink w:anchor="_Toc99656303" w:history="1">
         <w:r>
           <w:rPr>
             <w:rStyle w:val="Hyperlink"/>
@@ -1574,7 +1574,7 @@
             <w:noProof/>
             <w:webHidden/>
           </w:rPr>
-          <w:instrText xml:space="preserve"> PAGEREF _Toc99104388 \h </w:instrText>
+          <w:instrText xml:space="preserve"> PAGEREF _Toc99656303 \h </w:instrText>
         </w:r>
         <w:r>
           <w:rPr>
@@ -1615,7 +1615,7 @@
           <w:szCs w:val="22"/>
         </w:rPr>
       </w:pPr>
-      <w:hyperlink w:anchor="_Toc99104389" w:history="1">
+      <w:hyperlink w:anchor="_Toc99656304" w:history="1">
         <w:r>
           <w:rPr>
             <w:rStyle w:val="Hyperlink"/>
@@ -1642,7 +1642,7 @@
             <w:noProof/>
             <w:webHidden/>
           </w:rPr>
-          <w:instrText xml:space="preserve"> PAGEREF _Toc99104389 \h </w:instrText>
+          <w:instrText xml:space="preserve"> PAGEREF _Toc99656304 \h </w:instrText>
         </w:r>
         <w:r>
           <w:rPr>
@@ -1688,7 +1688,7 @@
           <w:szCs w:val="22"/>
         </w:rPr>
       </w:pPr>
-      <w:hyperlink w:anchor="_Toc99104390" w:history="1">
+      <w:hyperlink w:anchor="_Toc99656305" w:history="1">
         <w:r>
           <w:rPr>
             <w:rStyle w:val="Hyperlink"/>
@@ -1732,7 +1732,7 @@
             <w:noProof/>
             <w:webHidden/>
           </w:rPr>
-          <w:instrText xml:space="preserve"> PAGEREF _Toc99104390 \h </w:instrText>
+          <w:instrText xml:space="preserve"> PAGEREF _Toc99656305 \h </w:instrText>
         </w:r>
         <w:r>
           <w:rPr>
@@ -1773,7 +1773,7 @@
           <w:szCs w:val="22"/>
         </w:rPr>
       </w:pPr>
-      <w:hyperlink w:anchor="_Toc99104391" w:history="1">
+      <w:hyperlink w:anchor="_Toc99656306" w:history="1">
         <w:r>
           <w:rPr>
             <w:rStyle w:val="Hyperlink"/>
@@ -1800,7 +1800,7 @@
             <w:noProof/>
             <w:webHidden/>
           </w:rPr>
-          <w:instrText xml:space="preserve"> PAGEREF _Toc99104391 \h </w:instrText>
+          <w:instrText xml:space="preserve"> PAGEREF _Toc99656306 \h </w:instrText>
         </w:r>
         <w:r>
           <w:rPr>
@@ -1841,7 +1841,7 @@
           <w:szCs w:val="22"/>
         </w:rPr>
       </w:pPr>
-      <w:hyperlink w:anchor="_Toc99104392" w:history="1">
+      <w:hyperlink w:anchor="_Toc99656307" w:history="1">
         <w:r>
           <w:rPr>
             <w:rStyle w:val="Hyperlink"/>
@@ -1868,7 +1868,7 @@
             <w:noProof/>
             <w:webHidden/>
           </w:rPr>
-          <w:instrText xml:space="preserve"> PAGEREF _Toc99104392 \h </w:instrText>
+          <w:instrText xml:space="preserve"> PAGEREF _Toc99656307 \h </w:instrText>
         </w:r>
         <w:r>
           <w:rPr>
@@ -1909,7 +1909,7 @@
           <w:szCs w:val="22"/>
         </w:rPr>
       </w:pPr>
-      <w:hyperlink w:anchor="_Toc99104393" w:history="1">
+      <w:hyperlink w:anchor="_Toc99656308" w:history="1">
         <w:r>
           <w:rPr>
             <w:rStyle w:val="Hyperlink"/>
@@ -1936,7 +1936,7 @@
             <w:noProof/>
             <w:webHidden/>
           </w:rPr>
-          <w:instrText xml:space="preserve"> PAGEREF _Toc99104393 \h </w:instrText>
+          <w:instrText xml:space="preserve"> PAGEREF _Toc99656308 \h </w:instrText>
         </w:r>
         <w:r>
           <w:rPr>
@@ -1977,7 +1977,7 @@
           <w:szCs w:val="22"/>
         </w:rPr>
       </w:pPr>
-      <w:hyperlink w:anchor="_Toc99104394" w:history="1">
+      <w:hyperlink w:anchor="_Toc99656309" w:history="1">
         <w:r>
           <w:rPr>
             <w:rStyle w:val="Hyperlink"/>
@@ -2004,7 +2004,7 @@
             <w:noProof/>
             <w:webHidden/>
           </w:rPr>
-          <w:instrText xml:space="preserve"> PAGEREF _Toc99104394 \h </w:instrText>
+          <w:instrText xml:space="preserve"> PAGEREF _Toc99656309 \h </w:instrText>
         </w:r>
         <w:r>
           <w:rPr>
@@ -2045,7 +2045,7 @@
           <w:szCs w:val="22"/>
         </w:rPr>
       </w:pPr>
-      <w:hyperlink w:anchor="_Toc99104395" w:history="1">
+      <w:hyperlink w:anchor="_Toc99656310" w:history="1">
         <w:r>
           <w:rPr>
             <w:rStyle w:val="Hyperlink"/>
@@ -2072,7 +2072,7 @@
             <w:noProof/>
             <w:webHidden/>
           </w:rPr>
-          <w:instrText xml:space="preserve"> PAGEREF _Toc99104395 \h </w:instrText>
+          <w:instrText xml:space="preserve"> PAGEREF _Toc99656310 \h </w:instrText>
         </w:r>
         <w:r>
           <w:rPr>
@@ -2113,7 +2113,7 @@
           <w:szCs w:val="22"/>
         </w:rPr>
       </w:pPr>
-      <w:hyperlink w:anchor="_Toc99104396" w:history="1">
+      <w:hyperlink w:anchor="_Toc99656311" w:history="1">
         <w:r>
           <w:rPr>
             <w:rStyle w:val="Hyperlink"/>
@@ -2140,7 +2140,7 @@
             <w:noProof/>
             <w:webHidden/>
           </w:rPr>
-          <w:instrText xml:space="preserve"> PAGEREF _Toc99104396 \h </w:instrText>
+          <w:instrText xml:space="preserve"> PAGEREF _Toc99656311 \h </w:instrText>
         </w:r>
         <w:r>
           <w:rPr>
@@ -2186,7 +2186,7 @@
           <w:szCs w:val="22"/>
         </w:rPr>
       </w:pPr>
-      <w:hyperlink w:anchor="_Toc99104397" w:history="1">
+      <w:hyperlink w:anchor="_Toc99656312" w:history="1">
         <w:r>
           <w:rPr>
             <w:rStyle w:val="Hyperlink"/>
@@ -2230,7 +2230,7 @@
             <w:noProof/>
             <w:webHidden/>
           </w:rPr>
-          <w:instrText xml:space="preserve"> PAGEREF _Toc99104397 \h </w:instrText>
+          <w:instrText xml:space="preserve"> PAGEREF _Toc99656312 \h </w:instrText>
         </w:r>
         <w:r>
           <w:rPr>
@@ -2271,7 +2271,7 @@
           <w:szCs w:val="22"/>
         </w:rPr>
       </w:pPr>
-      <w:hyperlink w:anchor="_Toc99104398" w:history="1">
+      <w:hyperlink w:anchor="_Toc99656313" w:history="1">
         <w:r>
           <w:rPr>
             <w:rStyle w:val="Hyperlink"/>
@@ -2298,7 +2298,7 @@
             <w:noProof/>
             <w:webHidden/>
           </w:rPr>
-          <w:instrText xml:space="preserve"> PAGEREF _Toc99104398 \h </w:instrText>
+          <w:instrText xml:space="preserve"> PAGEREF _Toc99656313 \h </w:instrText>
         </w:r>
         <w:r>
           <w:rPr>
@@ -2339,7 +2339,7 @@
           <w:szCs w:val="22"/>
         </w:rPr>
       </w:pPr>
-      <w:hyperlink w:anchor="_Toc99104399" w:history="1">
+      <w:hyperlink w:anchor="_Toc99656314" w:history="1">
         <w:r>
           <w:rPr>
             <w:rStyle w:val="Hyperlink"/>
@@ -2366,7 +2366,7 @@
             <w:noProof/>
             <w:webHidden/>
           </w:rPr>
-          <w:instrText xml:space="preserve"> PAGEREF _Toc99104399 \h </w:instrText>
+          <w:instrText xml:space="preserve"> PAGEREF _Toc99656314 \h </w:instrText>
         </w:r>
         <w:r>
           <w:rPr>
@@ -2407,7 +2407,7 @@
           <w:szCs w:val="22"/>
         </w:rPr>
       </w:pPr>
-      <w:hyperlink w:anchor="_Toc99104400" w:history="1">
+      <w:hyperlink w:anchor="_Toc99656315" w:history="1">
         <w:r>
           <w:rPr>
             <w:rStyle w:val="Hyperlink"/>
@@ -2434,7 +2434,7 @@
             <w:noProof/>
             <w:webHidden/>
           </w:rPr>
-          <w:instrText xml:space="preserve"> PAGEREF _Toc99104400 \h </w:instrText>
+          <w:instrText xml:space="preserve"> PAGEREF _Toc99656315 \h </w:instrText>
         </w:r>
         <w:r>
           <w:rPr>
@@ -2475,7 +2475,7 @@
           <w:szCs w:val="22"/>
         </w:rPr>
       </w:pPr>
-      <w:hyperlink w:anchor="_Toc99104401" w:history="1">
+      <w:hyperlink w:anchor="_Toc99656316" w:history="1">
         <w:r>
           <w:rPr>
             <w:rStyle w:val="Hyperlink"/>
@@ -2502,7 +2502,7 @@
             <w:noProof/>
             <w:webHidden/>
           </w:rPr>
-          <w:instrText xml:space="preserve"> PAGEREF _Toc99104401 \h </w:instrText>
+          <w:instrText xml:space="preserve"> PAGEREF _Toc99656316 \h </w:instrText>
         </w:r>
         <w:r>
           <w:rPr>
@@ -2543,7 +2543,7 @@
           <w:szCs w:val="22"/>
         </w:rPr>
       </w:pPr>
-      <w:hyperlink w:anchor="_Toc99104402" w:history="1">
+      <w:hyperlink w:anchor="_Toc99656317" w:history="1">
         <w:r>
           <w:rPr>
             <w:rStyle w:val="Hyperlink"/>
@@ -2570,7 +2570,7 @@
             <w:noProof/>
             <w:webHidden/>
           </w:rPr>
-          <w:instrText xml:space="preserve"> PAGEREF _Toc99104402 \h </w:instrText>
+          <w:instrText xml:space="preserve"> PAGEREF _Toc99656317 \h </w:instrText>
         </w:r>
         <w:r>
           <w:rPr>
@@ -2611,7 +2611,7 @@
           <w:szCs w:val="22"/>
         </w:rPr>
       </w:pPr>
-      <w:hyperlink w:anchor="_Toc99104403" w:history="1">
+      <w:hyperlink w:anchor="_Toc99656318" w:history="1">
         <w:r>
           <w:rPr>
             <w:rStyle w:val="Hyperlink"/>
@@ -2638,7 +2638,7 @@
             <w:noProof/>
             <w:webHidden/>
           </w:rPr>
-          <w:instrText xml:space="preserve"> PAGEREF _Toc99104403 \h </w:instrText>
+          <w:instrText xml:space="preserve"> PAGEREF _Toc99656318 \h </w:instrText>
         </w:r>
         <w:r>
           <w:rPr>
@@ -2679,7 +2679,7 @@
           <w:szCs w:val="22"/>
         </w:rPr>
       </w:pPr>
-      <w:hyperlink w:anchor="_Toc99104404" w:history="1">
+      <w:hyperlink w:anchor="_Toc99656319" w:history="1">
         <w:r>
           <w:rPr>
             <w:rStyle w:val="Hyperlink"/>
@@ -2706,7 +2706,7 @@
             <w:noProof/>
             <w:webHidden/>
           </w:rPr>
-          <w:instrText xml:space="preserve"> PAGEREF _Toc99104404 \h </w:instrText>
+          <w:instrText xml:space="preserve"> PAGEREF _Toc99656319 \h </w:instrText>
         </w:r>
         <w:r>
           <w:rPr>
@@ -2747,7 +2747,7 @@
           <w:szCs w:val="22"/>
         </w:rPr>
       </w:pPr>
-      <w:hyperlink w:anchor="_Toc99104405" w:history="1">
+      <w:hyperlink w:anchor="_Toc99656320" w:history="1">
         <w:r>
           <w:rPr>
             <w:rStyle w:val="Hyperlink"/>
@@ -2774,7 +2774,7 @@
             <w:noProof/>
             <w:webHidden/>
           </w:rPr>
-          <w:instrText xml:space="preserve"> PAGEREF _Toc99104405 \h </w:instrText>
+          <w:instrText xml:space="preserve"> PAGEREF _Toc99656320 \h </w:instrText>
         </w:r>
         <w:r>
           <w:rPr>
@@ -2815,7 +2815,7 @@
           <w:szCs w:val="22"/>
         </w:rPr>
       </w:pPr>
-      <w:hyperlink w:anchor="_Toc99104406" w:history="1">
+      <w:hyperlink w:anchor="_Toc99656321" w:history="1">
         <w:r>
           <w:rPr>
             <w:rStyle w:val="Hyperlink"/>
@@ -2842,7 +2842,7 @@
             <w:noProof/>
             <w:webHidden/>
           </w:rPr>
-          <w:instrText xml:space="preserve"> PAGEREF _Toc99104406 \h </w:instrText>
+          <w:instrText xml:space="preserve"> PAGEREF _Toc99656321 \h </w:instrText>
         </w:r>
         <w:r>
           <w:rPr>
@@ -2888,7 +2888,7 @@
           <w:szCs w:val="22"/>
         </w:rPr>
       </w:pPr>
-      <w:hyperlink w:anchor="_Toc99104407" w:history="1">
+      <w:hyperlink w:anchor="_Toc99656322" w:history="1">
         <w:r>
           <w:rPr>
             <w:rStyle w:val="Hyperlink"/>
@@ -2932,7 +2932,7 @@
             <w:noProof/>
             <w:webHidden/>
           </w:rPr>
-          <w:instrText xml:space="preserve"> PAGEREF _Toc99104407 \h </w:instrText>
+          <w:instrText xml:space="preserve"> PAGEREF _Toc99656322 \h </w:instrText>
         </w:r>
         <w:r>
           <w:rPr>
@@ -2973,7 +2973,7 @@
           <w:szCs w:val="22"/>
         </w:rPr>
       </w:pPr>
-      <w:hyperlink w:anchor="_Toc99104408" w:history="1">
+      <w:hyperlink w:anchor="_Toc99656323" w:history="1">
         <w:r>
           <w:rPr>
             <w:rStyle w:val="Hyperlink"/>
@@ -3000,7 +3000,7 @@
             <w:noProof/>
             <w:webHidden/>
           </w:rPr>
-          <w:instrText xml:space="preserve"> PAGEREF _Toc99104408 \h </w:instrText>
+          <w:instrText xml:space="preserve"> PAGEREF _Toc99656323 \h </w:instrText>
         </w:r>
         <w:r>
           <w:rPr>
@@ -3041,7 +3041,7 @@
           <w:szCs w:val="22"/>
         </w:rPr>
       </w:pPr>
-      <w:hyperlink w:anchor="_Toc99104409" w:history="1">
+      <w:hyperlink w:anchor="_Toc99656324" w:history="1">
         <w:r>
           <w:rPr>
             <w:rStyle w:val="Hyperlink"/>
@@ -3068,7 +3068,7 @@
             <w:noProof/>
             <w:webHidden/>
           </w:rPr>
-          <w:instrText xml:space="preserve"> PAGEREF _Toc99104409 \h </w:instrText>
+          <w:instrText xml:space="preserve"> PAGEREF _Toc99656324 \h </w:instrText>
         </w:r>
         <w:r>
           <w:rPr>
@@ -3109,7 +3109,7 @@
           <w:szCs w:val="22"/>
         </w:rPr>
       </w:pPr>
-      <w:hyperlink w:anchor="_Toc99104410" w:history="1">
+      <w:hyperlink w:anchor="_Toc99656325" w:history="1">
         <w:r>
           <w:rPr>
             <w:rStyle w:val="Hyperlink"/>
@@ -3136,7 +3136,7 @@
             <w:noProof/>
             <w:webHidden/>
           </w:rPr>
-          <w:instrText xml:space="preserve"> PAGEREF _Toc99104410 \h </w:instrText>
+          <w:instrText xml:space="preserve"> PAGEREF _Toc99656325 \h </w:instrText>
         </w:r>
         <w:r>
           <w:rPr>
@@ -3177,7 +3177,7 @@
           <w:szCs w:val="22"/>
         </w:rPr>
       </w:pPr>
-      <w:hyperlink w:anchor="_Toc99104411" w:history="1">
+      <w:hyperlink w:anchor="_Toc99656326" w:history="1">
         <w:r>
           <w:rPr>
             <w:rStyle w:val="Hyperlink"/>
@@ -3204,7 +3204,7 @@
             <w:noProof/>
             <w:webHidden/>
           </w:rPr>
-          <w:instrText xml:space="preserve"> PAGEREF _Toc99104411 \h </w:instrText>
+          <w:instrText xml:space="preserve"> PAGEREF _Toc99656326 \h </w:instrText>
         </w:r>
         <w:r>
           <w:rPr>
@@ -3250,7 +3250,7 @@
           <w:szCs w:val="22"/>
         </w:rPr>
       </w:pPr>
-      <w:hyperlink w:anchor="_Toc99104412" w:history="1">
+      <w:hyperlink w:anchor="_Toc99656327" w:history="1">
         <w:r>
           <w:rPr>
             <w:rStyle w:val="Hyperlink"/>
@@ -3294,7 +3294,7 @@
             <w:noProof/>
             <w:webHidden/>
           </w:rPr>
-          <w:instrText xml:space="preserve"> PAGEREF _Toc99104412 \h </w:instrText>
+          <w:instrText xml:space="preserve"> PAGEREF _Toc99656327 \h </w:instrText>
         </w:r>
         <w:r>
           <w:rPr>
@@ -3335,7 +3335,7 @@
           <w:szCs w:val="22"/>
         </w:rPr>
       </w:pPr>
-      <w:hyperlink w:anchor="_Toc99104413" w:history="1">
+      <w:hyperlink w:anchor="_Toc99656328" w:history="1">
         <w:r>
           <w:rPr>
             <w:rStyle w:val="Hyperlink"/>
@@ -3362,7 +3362,7 @@
             <w:noProof/>
             <w:webHidden/>
           </w:rPr>
-          <w:instrText xml:space="preserve"> PAGEREF _Toc99104413 \h </w:instrText>
+          <w:instrText xml:space="preserve"> PAGEREF _Toc99656328 \h </w:instrText>
         </w:r>
         <w:r>
           <w:rPr>
@@ -3403,7 +3403,7 @@
           <w:szCs w:val="22"/>
         </w:rPr>
       </w:pPr>
-      <w:hyperlink w:anchor="_Toc99104414" w:history="1">
+      <w:hyperlink w:anchor="_Toc99656329" w:history="1">
         <w:r>
           <w:rPr>
             <w:rStyle w:val="Hyperlink"/>
@@ -3430,7 +3430,7 @@
             <w:noProof/>
             <w:webHidden/>
           </w:rPr>
-          <w:instrText xml:space="preserve"> PAGEREF _Toc99104414 \h </w:instrText>
+          <w:instrText xml:space="preserve"> PAGEREF _Toc99656329 \h </w:instrText>
         </w:r>
         <w:r>
           <w:rPr>
@@ -3476,7 +3476,7 @@
           <w:szCs w:val="22"/>
         </w:rPr>
       </w:pPr>
-      <w:hyperlink w:anchor="_Toc99104415" w:history="1">
+      <w:hyperlink w:anchor="_Toc99656330" w:history="1">
         <w:r>
           <w:rPr>
             <w:rStyle w:val="Hyperlink"/>
@@ -3520,7 +3520,7 @@
             <w:noProof/>
             <w:webHidden/>
           </w:rPr>
-          <w:instrText xml:space="preserve"> PAGEREF _Toc99104415 \h </w:instrText>
+          <w:instrText xml:space="preserve"> PAGEREF _Toc99656330 \h </w:instrText>
         </w:r>
         <w:r>
           <w:rPr>
@@ -3561,7 +3561,7 @@
           <w:szCs w:val="22"/>
         </w:rPr>
       </w:pPr>
-      <w:hyperlink w:anchor="_Toc99104416" w:history="1">
+      <w:hyperlink w:anchor="_Toc99656331" w:history="1">
         <w:r>
           <w:rPr>
             <w:rStyle w:val="Hyperlink"/>
@@ -3588,7 +3588,7 @@
             <w:noProof/>
             <w:webHidden/>
           </w:rPr>
-          <w:instrText xml:space="preserve"> PAGEREF _Toc99104416 \h </w:instrText>
+          <w:instrText xml:space="preserve"> PAGEREF _Toc99656331 \h </w:instrText>
         </w:r>
         <w:r>
           <w:rPr>
@@ -3629,7 +3629,7 @@
           <w:szCs w:val="22"/>
         </w:rPr>
       </w:pPr>
-      <w:hyperlink w:anchor="_Toc99104417" w:history="1">
+      <w:hyperlink w:anchor="_Toc99656332" w:history="1">
         <w:r>
           <w:rPr>
             <w:rStyle w:val="Hyperlink"/>
@@ -3656,7 +3656,7 @@
             <w:noProof/>
             <w:webHidden/>
           </w:rPr>
-          <w:instrText xml:space="preserve"> PAGEREF _Toc99104417 \h </w:instrText>
+          <w:instrText xml:space="preserve"> PAGEREF _Toc99656332 \h </w:instrText>
         </w:r>
         <w:r>
           <w:rPr>
@@ -3697,7 +3697,7 @@
           <w:szCs w:val="22"/>
         </w:rPr>
       </w:pPr>
-      <w:hyperlink w:anchor="_Toc99104418" w:history="1">
+      <w:hyperlink w:anchor="_Toc99656333" w:history="1">
         <w:r>
           <w:rPr>
             <w:rStyle w:val="Hyperlink"/>
@@ -3724,7 +3724,7 @@
             <w:noProof/>
             <w:webHidden/>
           </w:rPr>
-          <w:instrText xml:space="preserve"> PAGEREF _Toc99104418 \h </w:instrText>
+          <w:instrText xml:space="preserve"> PAGEREF _Toc99656333 \h </w:instrText>
         </w:r>
         <w:r>
           <w:rPr>
@@ -3765,7 +3765,7 @@
           <w:szCs w:val="22"/>
         </w:rPr>
       </w:pPr>
-      <w:hyperlink w:anchor="_Toc99104419" w:history="1">
+      <w:hyperlink w:anchor="_Toc99656334" w:history="1">
         <w:r>
           <w:rPr>
             <w:rStyle w:val="Hyperlink"/>
@@ -3792,7 +3792,7 @@
             <w:noProof/>
             <w:webHidden/>
           </w:rPr>
-          <w:instrText xml:space="preserve"> PAGEREF _Toc99104419 \h </w:instrText>
+          <w:instrText xml:space="preserve"> PAGEREF _Toc99656334 \h </w:instrText>
         </w:r>
         <w:r>
           <w:rPr>
@@ -3833,7 +3833,7 @@
           <w:szCs w:val="22"/>
         </w:rPr>
       </w:pPr>
-      <w:hyperlink w:anchor="_Toc99104420" w:history="1">
+      <w:hyperlink w:anchor="_Toc99656335" w:history="1">
         <w:r>
           <w:rPr>
             <w:rStyle w:val="Hyperlink"/>
@@ -3860,7 +3860,7 @@
             <w:noProof/>
             <w:webHidden/>
           </w:rPr>
-          <w:instrText xml:space="preserve"> PAGEREF _Toc99104420 \h </w:instrText>
+          <w:instrText xml:space="preserve"> PAGEREF _Toc99656335 \h </w:instrText>
         </w:r>
         <w:r>
           <w:rPr>
@@ -3901,7 +3901,7 @@
           <w:szCs w:val="22"/>
         </w:rPr>
       </w:pPr>
-      <w:hyperlink w:anchor="_Toc99104421" w:history="1">
+      <w:hyperlink w:anchor="_Toc99656336" w:history="1">
         <w:r>
           <w:rPr>
             <w:rStyle w:val="Hyperlink"/>
@@ -3928,7 +3928,7 @@
             <w:noProof/>
             <w:webHidden/>
           </w:rPr>
-          <w:instrText xml:space="preserve"> PAGEREF _Toc99104421 \h </w:instrText>
+          <w:instrText xml:space="preserve"> PAGEREF _Toc99656336 \h </w:instrText>
         </w:r>
         <w:r>
           <w:rPr>
@@ -3969,7 +3969,7 @@
           <w:szCs w:val="22"/>
         </w:rPr>
       </w:pPr>
-      <w:hyperlink w:anchor="_Toc99104422" w:history="1">
+      <w:hyperlink w:anchor="_Toc99656337" w:history="1">
         <w:r>
           <w:rPr>
             <w:rStyle w:val="Hyperlink"/>
@@ -3996,7 +3996,7 @@
             <w:noProof/>
             <w:webHidden/>
           </w:rPr>
-          <w:instrText xml:space="preserve"> PAGEREF _Toc99104422 \h </w:instrText>
+          <w:instrText xml:space="preserve"> PAGEREF _Toc99656337 \h </w:instrText>
         </w:r>
         <w:r>
           <w:rPr>
@@ -4037,7 +4037,7 @@
           <w:szCs w:val="22"/>
         </w:rPr>
       </w:pPr>
-      <w:hyperlink w:anchor="_Toc99104423" w:history="1">
+      <w:hyperlink w:anchor="_Toc99656338" w:history="1">
         <w:r>
           <w:rPr>
             <w:rStyle w:val="Hyperlink"/>
@@ -4064,7 +4064,7 @@
             <w:noProof/>
             <w:webHidden/>
           </w:rPr>
-          <w:instrText xml:space="preserve"> PAGEREF _Toc99104423 \h </w:instrText>
+          <w:instrText xml:space="preserve"> PAGEREF _Toc99656338 \h </w:instrText>
         </w:r>
         <w:r>
           <w:rPr>
@@ -4105,7 +4105,7 @@
           <w:szCs w:val="22"/>
         </w:rPr>
       </w:pPr>
-      <w:hyperlink w:anchor="_Toc99104424" w:history="1">
+      <w:hyperlink w:anchor="_Toc99656339" w:history="1">
         <w:r>
           <w:rPr>
             <w:rStyle w:val="Hyperlink"/>
@@ -4132,7 +4132,7 @@
             <w:noProof/>
             <w:webHidden/>
           </w:rPr>
-          <w:instrText xml:space="preserve"> PAGEREF _Toc99104424 \h </w:instrText>
+          <w:instrText xml:space="preserve"> PAGEREF _Toc99656339 \h </w:instrText>
         </w:r>
         <w:r>
           <w:rPr>
@@ -4178,7 +4178,7 @@
           <w:szCs w:val="22"/>
         </w:rPr>
       </w:pPr>
-      <w:hyperlink w:anchor="_Toc99104425" w:history="1">
+      <w:hyperlink w:anchor="_Toc99656340" w:history="1">
         <w:r>
           <w:rPr>
             <w:rStyle w:val="Hyperlink"/>
@@ -4222,7 +4222,7 @@
             <w:noProof/>
             <w:webHidden/>
           </w:rPr>
-          <w:instrText xml:space="preserve"> PAGEREF _Toc99104425 \h </w:instrText>
+          <w:instrText xml:space="preserve"> PAGEREF _Toc99656340 \h </w:instrText>
         </w:r>
         <w:r>
           <w:rPr>
@@ -4263,7 +4263,7 @@
           <w:szCs w:val="22"/>
         </w:rPr>
       </w:pPr>
-      <w:hyperlink w:anchor="_Toc99104426" w:history="1">
+      <w:hyperlink w:anchor="_Toc99656341" w:history="1">
         <w:r>
           <w:rPr>
             <w:rStyle w:val="Hyperlink"/>
@@ -4290,7 +4290,7 @@
             <w:noProof/>
             <w:webHidden/>
           </w:rPr>
-          <w:instrText xml:space="preserve"> PAGEREF _Toc99104426 \h </w:instrText>
+          <w:instrText xml:space="preserve"> PAGEREF _Toc99656341 \h </w:instrText>
         </w:r>
         <w:r>
           <w:rPr>
@@ -4331,7 +4331,7 @@
           <w:szCs w:val="22"/>
         </w:rPr>
       </w:pPr>
-      <w:hyperlink w:anchor="_Toc99104427" w:history="1">
+      <w:hyperlink w:anchor="_Toc99656342" w:history="1">
         <w:r>
           <w:rPr>
             <w:rStyle w:val="Hyperlink"/>
@@ -4358,7 +4358,7 @@
             <w:noProof/>
             <w:webHidden/>
           </w:rPr>
-          <w:instrText xml:space="preserve"> PAGEREF _Toc99104427 \h </w:instrText>
+          <w:instrText xml:space="preserve"> PAGEREF _Toc99656342 \h </w:instrText>
         </w:r>
         <w:r>
           <w:rPr>
@@ -4399,7 +4399,7 @@
           <w:szCs w:val="22"/>
         </w:rPr>
       </w:pPr>
-      <w:hyperlink w:anchor="_Toc99104428" w:history="1">
+      <w:hyperlink w:anchor="_Toc99656343" w:history="1">
         <w:r>
           <w:rPr>
             <w:rStyle w:val="Hyperlink"/>
@@ -4426,7 +4426,7 @@
             <w:noProof/>
             <w:webHidden/>
           </w:rPr>
-          <w:instrText xml:space="preserve"> PAGEREF _Toc99104428 \h </w:instrText>
+          <w:instrText xml:space="preserve"> PAGEREF _Toc99656343 \h </w:instrText>
         </w:r>
         <w:r>
           <w:rPr>
@@ -4467,7 +4467,7 @@
           <w:szCs w:val="22"/>
         </w:rPr>
       </w:pPr>
-      <w:hyperlink w:anchor="_Toc99104429" w:history="1">
+      <w:hyperlink w:anchor="_Toc99656344" w:history="1">
         <w:r>
           <w:rPr>
             <w:rStyle w:val="Hyperlink"/>
@@ -4494,7 +4494,7 @@
             <w:noProof/>
             <w:webHidden/>
           </w:rPr>
-          <w:instrText xml:space="preserve"> PAGEREF _Toc99104429 \h </w:instrText>
+          <w:instrText xml:space="preserve"> PAGEREF _Toc99656344 \h </w:instrText>
         </w:r>
         <w:r>
           <w:rPr>
@@ -4535,7 +4535,7 @@
           <w:szCs w:val="22"/>
         </w:rPr>
       </w:pPr>
-      <w:hyperlink w:anchor="_Toc99104430" w:history="1">
+      <w:hyperlink w:anchor="_Toc99656345" w:history="1">
         <w:r>
           <w:rPr>
             <w:rStyle w:val="Hyperlink"/>
@@ -4562,7 +4562,7 @@
             <w:noProof/>
             <w:webHidden/>
           </w:rPr>
-          <w:instrText xml:space="preserve"> PAGEREF _Toc99104430 \h </w:instrText>
+          <w:instrText xml:space="preserve"> PAGEREF _Toc99656345 \h </w:instrText>
         </w:r>
         <w:r>
           <w:rPr>
@@ -4603,7 +4603,7 @@
           <w:szCs w:val="22"/>
         </w:rPr>
       </w:pPr>
-      <w:hyperlink w:anchor="_Toc99104431" w:history="1">
+      <w:hyperlink w:anchor="_Toc99656346" w:history="1">
         <w:r>
           <w:rPr>
             <w:rStyle w:val="Hyperlink"/>
@@ -4630,7 +4630,7 @@
             <w:noProof/>
             <w:webHidden/>
           </w:rPr>
-          <w:instrText xml:space="preserve"> PAGEREF _Toc99104431 \h </w:instrText>
+          <w:instrText xml:space="preserve"> PAGEREF _Toc99656346 \h </w:instrText>
         </w:r>
         <w:r>
           <w:rPr>
@@ -4676,7 +4676,7 @@
           <w:szCs w:val="22"/>
         </w:rPr>
       </w:pPr>
-      <w:hyperlink w:anchor="_Toc99104432" w:history="1">
+      <w:hyperlink w:anchor="_Toc99656347" w:history="1">
         <w:r>
           <w:rPr>
             <w:rStyle w:val="Hyperlink"/>
@@ -4720,7 +4720,7 @@
             <w:noProof/>
             <w:webHidden/>
           </w:rPr>
-          <w:instrText xml:space="preserve"> PAGEREF _Toc99104432 \h </w:instrText>
+          <w:instrText xml:space="preserve"> PAGEREF _Toc99656347 \h </w:instrText>
         </w:r>
         <w:r>
           <w:rPr>
@@ -4766,7 +4766,7 @@
           <w:szCs w:val="22"/>
         </w:rPr>
       </w:pPr>
-      <w:hyperlink w:anchor="_Toc99104433" w:history="1">
+      <w:hyperlink w:anchor="_Toc99656348" w:history="1">
         <w:r>
           <w:rPr>
             <w:rStyle w:val="Hyperlink"/>
@@ -4810,7 +4810,7 @@
             <w:noProof/>
             <w:webHidden/>
           </w:rPr>
-          <w:instrText xml:space="preserve"> PAGEREF _Toc99104433 \h </w:instrText>
+          <w:instrText xml:space="preserve"> PAGEREF _Toc99656348 \h </w:instrText>
         </w:r>
         <w:r>
           <w:rPr>
@@ -4851,7 +4851,7 @@
           <w:szCs w:val="22"/>
         </w:rPr>
       </w:pPr>
-      <w:hyperlink w:anchor="_Toc99104434" w:history="1">
+      <w:hyperlink w:anchor="_Toc99656349" w:history="1">
         <w:r>
           <w:rPr>
             <w:rStyle w:val="Hyperlink"/>
@@ -4878,7 +4878,7 @@
             <w:noProof/>
             <w:webHidden/>
           </w:rPr>
-          <w:instrText xml:space="preserve"> PAGEREF _Toc99104434 \h </w:instrText>
+          <w:instrText xml:space="preserve"> PAGEREF _Toc99656349 \h </w:instrText>
         </w:r>
         <w:r>
           <w:rPr>
@@ -4919,7 +4919,7 @@
           <w:szCs w:val="22"/>
         </w:rPr>
       </w:pPr>
-      <w:hyperlink w:anchor="_Toc99104435" w:history="1">
+      <w:hyperlink w:anchor="_Toc99656350" w:history="1">
         <w:r>
           <w:rPr>
             <w:rStyle w:val="Hyperlink"/>
@@ -4946,7 +4946,7 @@
             <w:noProof/>
             <w:webHidden/>
           </w:rPr>
-          <w:instrText xml:space="preserve"> PAGEREF _Toc99104435 \h </w:instrText>
+          <w:instrText xml:space="preserve"> PAGEREF _Toc99656350 \h </w:instrText>
         </w:r>
         <w:r>
           <w:rPr>
@@ -4987,7 +4987,7 @@
           <w:szCs w:val="22"/>
         </w:rPr>
       </w:pPr>
-      <w:hyperlink w:anchor="_Toc99104436" w:history="1">
+      <w:hyperlink w:anchor="_Toc99656351" w:history="1">
         <w:r>
           <w:rPr>
             <w:rStyle w:val="Hyperlink"/>
@@ -5014,7 +5014,7 @@
             <w:noProof/>
             <w:webHidden/>
           </w:rPr>
-          <w:instrText xml:space="preserve"> PAGEREF _Toc99104436 \h </w:instrText>
+          <w:instrText xml:space="preserve"> PAGEREF _Toc99656351 \h </w:instrText>
         </w:r>
         <w:r>
           <w:rPr>
@@ -5055,7 +5055,7 @@
           <w:szCs w:val="22"/>
         </w:rPr>
       </w:pPr>
-      <w:hyperlink w:anchor="_Toc99104437" w:history="1">
+      <w:hyperlink w:anchor="_Toc99656352" w:history="1">
         <w:r>
           <w:rPr>
             <w:rStyle w:val="Hyperlink"/>
@@ -5082,7 +5082,7 @@
             <w:noProof/>
             <w:webHidden/>
           </w:rPr>
-          <w:instrText xml:space="preserve"> PAGEREF _Toc99104437 \h </w:instrText>
+          <w:instrText xml:space="preserve"> PAGEREF _Toc99656352 \h </w:instrText>
         </w:r>
         <w:r>
           <w:rPr>
@@ -5128,7 +5128,7 @@
           <w:szCs w:val="22"/>
         </w:rPr>
       </w:pPr>
-      <w:hyperlink w:anchor="_Toc99104438" w:history="1">
+      <w:hyperlink w:anchor="_Toc99656353" w:history="1">
         <w:r>
           <w:rPr>
             <w:rStyle w:val="Hyperlink"/>
@@ -5172,7 +5172,7 @@
             <w:noProof/>
             <w:webHidden/>
           </w:rPr>
-          <w:instrText xml:space="preserve"> PAGEREF _Toc99104438 \h </w:instrText>
+          <w:instrText xml:space="preserve"> PAGEREF _Toc99656353 \h </w:instrText>
         </w:r>
         <w:r>
           <w:rPr>
@@ -5213,7 +5213,7 @@
           <w:szCs w:val="22"/>
         </w:rPr>
       </w:pPr>
-      <w:hyperlink w:anchor="_Toc99104439" w:history="1">
+      <w:hyperlink w:anchor="_Toc99656354" w:history="1">
         <w:r>
           <w:rPr>
             <w:rStyle w:val="Hyperlink"/>
@@ -5240,7 +5240,7 @@
             <w:noProof/>
             <w:webHidden/>
           </w:rPr>
-          <w:instrText xml:space="preserve"> PAGEREF _Toc99104439 \h </w:instrText>
+          <w:instrText xml:space="preserve"> PAGEREF _Toc99656354 \h </w:instrText>
         </w:r>
         <w:r>
           <w:rPr>
@@ -5279,7 +5279,7 @@
         <w:lastRenderedPageBreak/>
         <w:fldChar w:fldCharType="end"/>
       </w:r>
-      <w:bookmarkStart w:id="1" w:name="_Toc99104373"/>
+      <w:bookmarkStart w:id="1" w:name="_Toc99656288"/>
       <w:r>
         <w:t>Introduction</w:t>
       </w:r>
@@ -5343,7 +5343,7 @@
       <w:pPr>
         <w:pStyle w:val="Heading2"/>
       </w:pPr>
-      <w:bookmarkStart w:id="2" w:name="_Toc99104374"/>
+      <w:bookmarkStart w:id="2" w:name="_Toc99656289"/>
       <w:r>
         <w:t>Player</w:t>
       </w:r>
@@ -5385,7 +5385,7 @@
       <w:pPr>
         <w:pStyle w:val="Heading2"/>
       </w:pPr>
-      <w:bookmarkStart w:id="3" w:name="_Toc99104375"/>
+      <w:bookmarkStart w:id="3" w:name="_Toc99656290"/>
       <w:r>
         <w:t>Materials</w:t>
       </w:r>
@@ -5523,7 +5523,7 @@
       <w:pPr>
         <w:pStyle w:val="Heading2"/>
       </w:pPr>
-      <w:bookmarkStart w:id="4" w:name="_Toc99104376"/>
+      <w:bookmarkStart w:id="4" w:name="_Toc99656291"/>
       <w:r>
         <w:lastRenderedPageBreak/>
         <w:t>Character</w:t>
@@ -5905,7 +5905,7 @@
       <w:pPr>
         <w:pStyle w:val="Heading1"/>
       </w:pPr>
-      <w:bookmarkStart w:id="5" w:name="_Toc99104377"/>
+      <w:bookmarkStart w:id="5" w:name="_Toc99656292"/>
       <w:r>
         <w:lastRenderedPageBreak/>
         <w:t>Traits</w:t>
@@ -5977,7 +5977,7 @@
       <w:pPr>
         <w:pStyle w:val="Heading2"/>
       </w:pPr>
-      <w:bookmarkStart w:id="6" w:name="_Toc99104378"/>
+      <w:bookmarkStart w:id="6" w:name="_Toc99656293"/>
       <w:r>
         <w:t>Inspiration</w:t>
       </w:r>
@@ -6093,7 +6093,7 @@
       <w:pPr>
         <w:pStyle w:val="Heading2"/>
       </w:pPr>
-      <w:bookmarkStart w:id="7" w:name="_Toc99104379"/>
+      <w:bookmarkStart w:id="7" w:name="_Toc99656294"/>
       <w:r>
         <w:t>Hindering</w:t>
       </w:r>
@@ -6129,7 +6129,7 @@
       <w:pPr>
         <w:pStyle w:val="Heading2"/>
       </w:pPr>
-      <w:bookmarkStart w:id="8" w:name="_Toc99104380"/>
+      <w:bookmarkStart w:id="8" w:name="_Toc99656295"/>
       <w:r>
         <w:lastRenderedPageBreak/>
         <w:t>Ancestries and lineages</w:t>
@@ -6155,7 +6155,7 @@
       <w:pPr>
         <w:pStyle w:val="Heading1"/>
       </w:pPr>
-      <w:bookmarkStart w:id="9" w:name="_Toc99104381"/>
+      <w:bookmarkStart w:id="9" w:name="_Toc99656296"/>
       <w:r>
         <w:lastRenderedPageBreak/>
         <w:t>Skills</w:t>
@@ -6191,7 +6191,7 @@
       <w:pPr>
         <w:pStyle w:val="Heading2"/>
       </w:pPr>
-      <w:bookmarkStart w:id="10" w:name="_Toc99104382"/>
+      <w:bookmarkStart w:id="10" w:name="_Toc99656297"/>
       <w:r>
         <w:t>Skill rolls</w:t>
       </w:r>
@@ -7416,7 +7416,7 @@
       <w:pPr>
         <w:pStyle w:val="Heading2"/>
       </w:pPr>
-      <w:bookmarkStart w:id="11" w:name="_Toc99104383"/>
+      <w:bookmarkStart w:id="11" w:name="_Toc99656298"/>
       <w:r>
         <w:lastRenderedPageBreak/>
         <w:t>Skill list</w:t>
@@ -8257,7 +8257,7 @@
       <w:pPr>
         <w:pStyle w:val="Heading1"/>
       </w:pPr>
-      <w:bookmarkStart w:id="12" w:name="_Toc99104384"/>
+      <w:bookmarkStart w:id="12" w:name="_Toc99656299"/>
       <w:r>
         <w:lastRenderedPageBreak/>
         <w:t>Talents</w:t>
@@ -8299,7 +8299,7 @@
       <w:pPr>
         <w:pStyle w:val="Heading2"/>
       </w:pPr>
-      <w:bookmarkStart w:id="13" w:name="_Toc99104385"/>
+      <w:bookmarkStart w:id="13" w:name="_Toc99656300"/>
       <w:r>
         <w:t>Character talents</w:t>
       </w:r>
@@ -8320,24 +8320,93 @@
     </w:p>
     <w:p>
       <w:r>
-        <w:t>Your animal companion’s primary purpose is to provide a +1 advantage for helping on rolls made by you or your allies. The animal companion has a single resilience pool of 6, and takes conditions as normal when a roll it’s helping with fails. The animal companion can only provide a helping bonus if its resilience pool has not filled, although all of its injuries heal by one point per day, just like a character.</w:t>
-      </w:r>
-    </w:p>
-    <w:p>
+        <w:t>When you gain a new animal companion, choose three skills</w:t>
+      </w:r>
+      <w:r>
+        <w:t>.</w:t>
+      </w:r>
+      <w:r>
+        <w:t xml:space="preserve"> Your animal companion can provide a +1 helping bonus to your or your allies on those skills</w:t>
+      </w:r>
+      <w:r>
+        <w:t>.</w:t>
+      </w:r>
+    </w:p>
+    <w:p>
+      <w:r>
+        <w:t xml:space="preserve">The animal companion has a single resilience pool of 6, and takes conditions as normal when a roll it’s helping with fails. The animal companion can only provide a helping bonus if its resilience pool has </w:t>
+      </w:r>
       <w:r>
         <w:lastRenderedPageBreak/>
-        <w:t xml:space="preserve">The +1 advantage bonus from helping </w:t>
-      </w:r>
-      <w:r>
-        <w:t>is only granted if it makes sense that your animal companion could help you. When in doubt, ask whether</w:t>
-      </w:r>
-      <w:r>
-        <w:t xml:space="preserve"> a “has an &lt;X&gt; as an animal companion” trait would be relevant to the situation, and only if the answer is “yes” will the bonus be granted.</w:t>
-      </w:r>
-    </w:p>
-    <w:p>
-      <w:r>
-        <w:t>This talent can be taken multiple times. Each time it’s taken, you can either gain a new animal companion or enhance your bond with one of your existing animal companions, increasing its resilience pool size by 2.</w:t>
+        <w:t>not filled, although all of its injuries heal by one point per day, just like a character.</w:t>
+      </w:r>
+    </w:p>
+    <w:p>
+      <w:r>
+        <w:t xml:space="preserve">This talent can be taken multiple times. Each time it’s taken, you </w:t>
+      </w:r>
+      <w:r>
+        <w:t>choose one of the following effects:</w:t>
+      </w:r>
+    </w:p>
+    <w:p>
+      <w:pPr>
+        <w:pStyle w:val="ListParagraph"/>
+        <w:numPr>
+          <w:ilvl w:val="0"/>
+          <w:numId w:val="23"/>
+        </w:numPr>
+      </w:pPr>
+      <w:r>
+        <w:t>You gain a new animal companion</w:t>
+      </w:r>
+      <w:r>
+        <w:t>, which comes with its own skills and resilience pool.</w:t>
+      </w:r>
+      <w:r>
+        <w:t xml:space="preserve"> You may benefit from helping bonuses from multiple animal companions on a single roll, </w:t>
+      </w:r>
+      <w:r>
+        <w:t>within the usual rules for helping and advantage bonus caps.</w:t>
+      </w:r>
+    </w:p>
+    <w:p>
+      <w:pPr>
+        <w:pStyle w:val="ListParagraph"/>
+        <w:numPr>
+          <w:ilvl w:val="0"/>
+          <w:numId w:val="23"/>
+        </w:numPr>
+      </w:pPr>
+      <w:r>
+        <w:t xml:space="preserve">One of your </w:t>
+      </w:r>
+      <w:r>
+        <w:t>animal companion</w:t>
+      </w:r>
+      <w:r>
+        <w:t>s</w:t>
+      </w:r>
+      <w:r>
+        <w:t xml:space="preserve"> learns a new skill, or </w:t>
+      </w:r>
+      <w:r>
+        <w:t>one of its skills grants a +2 helping bonus instead of a +1 helping bonus.</w:t>
+      </w:r>
+    </w:p>
+    <w:p>
+      <w:pPr>
+        <w:pStyle w:val="ListParagraph"/>
+        <w:numPr>
+          <w:ilvl w:val="0"/>
+          <w:numId w:val="23"/>
+        </w:numPr>
+      </w:pPr>
+      <w:r>
+        <w:t>One of your animal companions</w:t>
+      </w:r>
+      <w:r>
+        <w:t xml:space="preserve"> gains 2 resilience.</w:t>
       </w:r>
     </w:p>
     <w:p>
@@ -8370,7 +8439,7 @@
       <w:pPr>
         <w:pStyle w:val="Heading2"/>
       </w:pPr>
-      <w:bookmarkStart w:id="14" w:name="_Toc99104386"/>
+      <w:bookmarkStart w:id="14" w:name="_Toc99656301"/>
       <w:r>
         <w:t>Skill talents</w:t>
       </w:r>
@@ -8424,6 +8493,7 @@
         <w:pStyle w:val="Heading3"/>
       </w:pPr>
       <w:r>
+        <w:lastRenderedPageBreak/>
         <w:t>Inspiring Presence</w:t>
       </w:r>
     </w:p>
@@ -8437,7 +8507,6 @@
         <w:pStyle w:val="Heading3"/>
       </w:pPr>
       <w:r>
-        <w:lastRenderedPageBreak/>
         <w:t>Pack Mule</w:t>
       </w:r>
     </w:p>
@@ -8590,6 +8659,7 @@
           <w:i/>
           <w:iCs/>
         </w:rPr>
+        <w:lastRenderedPageBreak/>
         <w:t>Specialist: Silver Tongue</w:t>
       </w:r>
       <w:r>
@@ -8600,7 +8670,7 @@
       <w:pPr>
         <w:pStyle w:val="Heading2"/>
       </w:pPr>
-      <w:bookmarkStart w:id="15" w:name="_Toc99104387"/>
+      <w:bookmarkStart w:id="15" w:name="_Toc99656302"/>
       <w:r>
         <w:t>Combat talents</w:t>
       </w:r>
@@ -8628,11 +8698,7 @@
         <w:t>Combat Art</w:t>
       </w:r>
       <w:r>
-        <w:t xml:space="preserve"> talents have their own conditions and side effects, their </w:t>
-      </w:r>
-      <w:r>
-        <w:lastRenderedPageBreak/>
-        <w:t xml:space="preserve">main purpose is to allow the character to </w:t>
+        <w:t xml:space="preserve"> talents have their own conditions and side effects, their main purpose is to allow the character to </w:t>
       </w:r>
       <w:r>
         <w:t>increase their Fatigue to reroll dice</w:t>
@@ -8746,7 +8812,11 @@
     </w:p>
     <w:p>
       <w:r>
-        <w:t>After intense practice, you’ve learned how to position your shield or staff just right to bounce hits off instead of just absorbing them. When performing a desperate block, you may increase your Fatigue by 2 to avoid damaging your shield instead of increasing your Desperation.</w:t>
+        <w:t xml:space="preserve">After intense practice, you’ve learned how to position your shield or staff just right to bounce hits off instead of just absorbing them. When </w:t>
+      </w:r>
+      <w:r>
+        <w:lastRenderedPageBreak/>
+        <w:t>performing a desperate block, you may increase your Fatigue by 2 to avoid damaging your shield instead of increasing your Desperation.</w:t>
       </w:r>
     </w:p>
     <w:p>
@@ -8774,11 +8844,7 @@
     </w:p>
     <w:p>
       <w:r>
-        <w:t xml:space="preserve">Next to you, even a great defensive expert might as well be clumsily holding a block of wood. Your reflexes and skill mean you can deflect </w:t>
-      </w:r>
-      <w:r>
-        <w:lastRenderedPageBreak/>
-        <w:t>hits with such grace that when performing a desperate block you may increase your Fatigue by 1 to ignore all of the damage sustained in the attack instead of just half. This talent may be used independently from Defensive Expert.</w:t>
+        <w:t>Next to you, even a great defensive expert might as well be clumsily holding a block of wood. Your reflexes and skill mean you can deflect hits with such grace that when performing a desperate block you may increase your Fatigue by 1 to ignore all of the damage sustained in the attack instead of just half. This talent may be used independently from Defensive Expert.</w:t>
       </w:r>
     </w:p>
     <w:p>
@@ -8878,6 +8944,7 @@
         <w:textAlignment w:val="baseline"/>
       </w:pPr>
       <w:r>
+        <w:lastRenderedPageBreak/>
         <w:t xml:space="preserve">More information on engaging can be found in the </w:t>
       </w:r>
       <w:r>
@@ -8929,7 +8996,6 @@
           <w:b/>
           <w:bCs/>
         </w:rPr>
-        <w:lastRenderedPageBreak/>
         <w:t>GM’s note:</w:t>
       </w:r>
       <w:r>
@@ -8940,7 +9006,7 @@
       <w:pPr>
         <w:pStyle w:val="Heading2"/>
       </w:pPr>
-      <w:bookmarkStart w:id="16" w:name="_Toc99104388"/>
+      <w:bookmarkStart w:id="16" w:name="_Toc99656303"/>
       <w:r>
         <w:t>Special talents: Alchemy</w:t>
       </w:r>
@@ -8994,7 +9060,7 @@
       <w:pPr>
         <w:pStyle w:val="Heading2"/>
       </w:pPr>
-      <w:bookmarkStart w:id="17" w:name="_Toc99104389"/>
+      <w:bookmarkStart w:id="17" w:name="_Toc99656304"/>
       <w:r>
         <w:t>Special talents: Sorcery</w:t>
       </w:r>
@@ -9026,7 +9092,11 @@
         <w:shd w:val="clear" w:color="auto" w:fill="FFF1DA" w:themeFill="accent2" w:themeFillTint="33"/>
       </w:pPr>
       <w:r>
-        <w:t>Whether sorcery is something that everyone has access to in small amounts, or whether it depends on circumstances of birth or intense training, is something that varies from setting to setting. In settings where not everyone has access to sorcery, only characters with this talent may cast spells. In settings where magic is more common, this talent is unnecessary. The GM has the first and final say on whether this trait is necessary.</w:t>
+        <w:t xml:space="preserve">Whether sorcery is something that everyone has access to in small amounts, or whether it depends on circumstances of birth or intense training, is something that varies from setting to setting. In settings where not everyone has access to sorcery, only characters with this talent may cast spells. In settings where magic is more common, this </w:t>
+      </w:r>
+      <w:r>
+        <w:lastRenderedPageBreak/>
+        <w:t>talent is unnecessary. The GM has the first and final say on whether this trait is necessary.</w:t>
       </w:r>
     </w:p>
     <w:p>
@@ -9047,7 +9117,6 @@
         <w:pStyle w:val="Heading3"/>
       </w:pPr>
       <w:r>
-        <w:lastRenderedPageBreak/>
         <w:t>Rejuvenating Meditation</w:t>
       </w:r>
     </w:p>
@@ -9108,7 +9177,7 @@
       <w:pPr>
         <w:pStyle w:val="Heading1"/>
       </w:pPr>
-      <w:bookmarkStart w:id="18" w:name="_Toc99104390"/>
+      <w:bookmarkStart w:id="18" w:name="_Toc99656305"/>
       <w:r>
         <w:lastRenderedPageBreak/>
         <w:t>Character creation</w:t>
@@ -9214,7 +9283,7 @@
       <w:pPr>
         <w:pStyle w:val="Heading2"/>
       </w:pPr>
-      <w:bookmarkStart w:id="19" w:name="_Toc99104391"/>
+      <w:bookmarkStart w:id="19" w:name="_Toc99656306"/>
       <w:r>
         <w:t>Writing down traits</w:t>
       </w:r>
@@ -9305,7 +9374,7 @@
       <w:pPr>
         <w:pStyle w:val="Heading2"/>
       </w:pPr>
-      <w:bookmarkStart w:id="20" w:name="_Toc99104392"/>
+      <w:bookmarkStart w:id="20" w:name="_Toc99656307"/>
       <w:r>
         <w:lastRenderedPageBreak/>
         <w:t>Assigning skill levels</w:t>
@@ -9356,7 +9425,7 @@
       <w:pPr>
         <w:pStyle w:val="Heading2"/>
       </w:pPr>
-      <w:bookmarkStart w:id="21" w:name="_Toc99104393"/>
+      <w:bookmarkStart w:id="21" w:name="_Toc99656308"/>
       <w:r>
         <w:t>Choos</w:t>
       </w:r>
@@ -9389,7 +9458,7 @@
       <w:pPr>
         <w:pStyle w:val="Heading2"/>
       </w:pPr>
-      <w:bookmarkStart w:id="22" w:name="_Toc99104394"/>
+      <w:bookmarkStart w:id="22" w:name="_Toc99656309"/>
       <w:r>
         <w:t xml:space="preserve">Calculating </w:t>
       </w:r>
@@ -9457,7 +9526,7 @@
       <w:pPr>
         <w:pStyle w:val="Heading2"/>
       </w:pPr>
-      <w:bookmarkStart w:id="23" w:name="_Toc99104395"/>
+      <w:bookmarkStart w:id="23" w:name="_Toc99656310"/>
       <w:r>
         <w:lastRenderedPageBreak/>
         <w:t>Acquiring gear</w:t>
@@ -9618,7 +9687,7 @@
       <w:pPr>
         <w:pStyle w:val="Heading2"/>
       </w:pPr>
-      <w:bookmarkStart w:id="24" w:name="_Toc99104396"/>
+      <w:bookmarkStart w:id="24" w:name="_Toc99656311"/>
       <w:r>
         <w:t>Naming them</w:t>
       </w:r>
@@ -9651,7 +9720,7 @@
       <w:pPr>
         <w:pStyle w:val="Heading1"/>
       </w:pPr>
-      <w:bookmarkStart w:id="25" w:name="_Toc99104397"/>
+      <w:bookmarkStart w:id="25" w:name="_Toc99656312"/>
       <w:r>
         <w:lastRenderedPageBreak/>
         <w:t>Damage and conditions</w:t>
@@ -9786,7 +9855,7 @@
       <w:pPr>
         <w:pStyle w:val="Heading2"/>
       </w:pPr>
-      <w:bookmarkStart w:id="26" w:name="_Toc99104398"/>
+      <w:bookmarkStart w:id="26" w:name="_Toc99656313"/>
       <w:r>
         <w:t>Types of conditions</w:t>
       </w:r>
@@ -10104,7 +10173,7 @@
       <w:pPr>
         <w:pStyle w:val="Heading2"/>
       </w:pPr>
-      <w:bookmarkStart w:id="27" w:name="_Toc99104399"/>
+      <w:bookmarkStart w:id="27" w:name="_Toc99656314"/>
       <w:r>
         <w:t>Taking damage</w:t>
       </w:r>
@@ -10600,7 +10669,7 @@
       <w:pPr>
         <w:pStyle w:val="Heading2"/>
       </w:pPr>
-      <w:bookmarkStart w:id="28" w:name="_Toc99104400"/>
+      <w:bookmarkStart w:id="28" w:name="_Toc99656315"/>
       <w:r>
         <w:t>Resilience</w:t>
       </w:r>
@@ -10705,7 +10774,7 @@
       <w:pPr>
         <w:pStyle w:val="Heading2"/>
       </w:pPr>
-      <w:bookmarkStart w:id="29" w:name="_Toc99104401"/>
+      <w:bookmarkStart w:id="29" w:name="_Toc99656316"/>
       <w:r>
         <w:t>Recovery</w:t>
       </w:r>
@@ -12007,7 +12076,7 @@
       <w:pPr>
         <w:pStyle w:val="Heading2"/>
       </w:pPr>
-      <w:bookmarkStart w:id="30" w:name="_Toc99104402"/>
+      <w:bookmarkStart w:id="30" w:name="_Toc99656317"/>
       <w:r>
         <w:lastRenderedPageBreak/>
         <w:t>First aid and medical care</w:t>
@@ -12153,7 +12222,7 @@
       <w:pPr>
         <w:pStyle w:val="Heading2"/>
       </w:pPr>
-      <w:bookmarkStart w:id="31" w:name="_Toc99104403"/>
+      <w:bookmarkStart w:id="31" w:name="_Toc99656318"/>
       <w:r>
         <w:t>Special conditions</w:t>
       </w:r>
@@ -12204,7 +12273,7 @@
       <w:pPr>
         <w:pStyle w:val="Heading2"/>
       </w:pPr>
-      <w:bookmarkStart w:id="32" w:name="_Toc99104404"/>
+      <w:bookmarkStart w:id="32" w:name="_Toc99656319"/>
       <w:r>
         <w:lastRenderedPageBreak/>
         <w:t>Fatigue</w:t>
@@ -12356,7 +12425,7 @@
       <w:pPr>
         <w:pStyle w:val="Heading2"/>
       </w:pPr>
-      <w:bookmarkStart w:id="33" w:name="_Toc99104405"/>
+      <w:bookmarkStart w:id="33" w:name="_Toc99656320"/>
       <w:r>
         <w:t>Desperation</w:t>
       </w:r>
@@ -12421,7 +12490,7 @@
       <w:pPr>
         <w:pStyle w:val="Heading2"/>
       </w:pPr>
-      <w:bookmarkStart w:id="34" w:name="_Toc99104406"/>
+      <w:bookmarkStart w:id="34" w:name="_Toc99656321"/>
       <w:r>
         <w:t>What about insanity?</w:t>
       </w:r>
@@ -12455,7 +12524,7 @@
       <w:pPr>
         <w:pStyle w:val="Heading1"/>
       </w:pPr>
-      <w:bookmarkStart w:id="35" w:name="_Toc99104407"/>
+      <w:bookmarkStart w:id="35" w:name="_Toc99656322"/>
       <w:r>
         <w:lastRenderedPageBreak/>
         <w:t>Hits, weapons, and armor</w:t>
@@ -12595,7 +12664,7 @@
       <w:pPr>
         <w:pStyle w:val="Heading2"/>
       </w:pPr>
-      <w:bookmarkStart w:id="36" w:name="_Toc99104408"/>
+      <w:bookmarkStart w:id="36" w:name="_Toc99656323"/>
       <w:r>
         <w:t>Melee weapons</w:t>
       </w:r>
@@ -13395,7 +13464,7 @@
       <w:pPr>
         <w:pStyle w:val="Heading2"/>
       </w:pPr>
-      <w:bookmarkStart w:id="37" w:name="_Toc99104409"/>
+      <w:bookmarkStart w:id="37" w:name="_Toc99656324"/>
       <w:r>
         <w:lastRenderedPageBreak/>
         <w:t>Ranged weapons</w:t>
@@ -13848,7 +13917,7 @@
       <w:pPr>
         <w:pStyle w:val="Heading2"/>
       </w:pPr>
-      <w:bookmarkStart w:id="38" w:name="_Toc99104410"/>
+      <w:bookmarkStart w:id="38" w:name="_Toc99656325"/>
       <w:r>
         <w:t>Armor</w:t>
       </w:r>
@@ -14267,7 +14336,7 @@
       <w:pPr>
         <w:pStyle w:val="Heading2"/>
       </w:pPr>
-      <w:bookmarkStart w:id="39" w:name="_Toc99104411"/>
+      <w:bookmarkStart w:id="39" w:name="_Toc99656326"/>
       <w:r>
         <w:t>Mental</w:t>
       </w:r>
@@ -14572,7 +14641,7 @@
       <w:pPr>
         <w:pStyle w:val="Heading1"/>
       </w:pPr>
-      <w:bookmarkStart w:id="40" w:name="_Toc99104412"/>
+      <w:bookmarkStart w:id="40" w:name="_Toc99656327"/>
       <w:r>
         <w:lastRenderedPageBreak/>
         <w:t>Gear</w:t>
@@ -14668,7 +14737,7 @@
       <w:pPr>
         <w:pStyle w:val="Heading2"/>
       </w:pPr>
-      <w:bookmarkStart w:id="41" w:name="_Toc99104413"/>
+      <w:bookmarkStart w:id="41" w:name="_Toc99656328"/>
       <w:r>
         <w:t>Making purchases</w:t>
       </w:r>
@@ -15258,7 +15327,7 @@
       <w:pPr>
         <w:pStyle w:val="Heading2"/>
       </w:pPr>
-      <w:bookmarkStart w:id="42" w:name="_Toc99104414"/>
+      <w:bookmarkStart w:id="42" w:name="_Toc99656329"/>
       <w:r>
         <w:lastRenderedPageBreak/>
         <w:t>Products and services</w:t>
@@ -16706,7 +16775,7 @@
       <w:pPr>
         <w:pStyle w:val="Heading1"/>
       </w:pPr>
-      <w:bookmarkStart w:id="43" w:name="_Toc99104415"/>
+      <w:bookmarkStart w:id="43" w:name="_Toc99656330"/>
       <w:r>
         <w:lastRenderedPageBreak/>
         <w:t>Sorcery</w:t>
@@ -16722,7 +16791,7 @@
       <w:pPr>
         <w:pStyle w:val="Heading2"/>
       </w:pPr>
-      <w:bookmarkStart w:id="44" w:name="_Toc99104416"/>
+      <w:bookmarkStart w:id="44" w:name="_Toc99656331"/>
       <w:r>
         <w:t>Casting a spell</w:t>
       </w:r>
@@ -16769,7 +16838,7 @@
       <w:pPr>
         <w:pStyle w:val="Heading2"/>
       </w:pPr>
-      <w:bookmarkStart w:id="45" w:name="_Toc99104417"/>
+      <w:bookmarkStart w:id="45" w:name="_Toc99656332"/>
       <w:r>
         <w:t>Burn</w:t>
       </w:r>
@@ -16970,7 +17039,7 @@
       <w:pPr>
         <w:pStyle w:val="Heading2"/>
       </w:pPr>
-      <w:bookmarkStart w:id="46" w:name="_Toc99104418"/>
+      <w:bookmarkStart w:id="46" w:name="_Toc99656333"/>
       <w:r>
         <w:t>Minions</w:t>
       </w:r>
@@ -17017,7 +17086,7 @@
       <w:pPr>
         <w:pStyle w:val="Heading2"/>
       </w:pPr>
-      <w:bookmarkStart w:id="47" w:name="_Toc99104419"/>
+      <w:bookmarkStart w:id="47" w:name="_Toc99656334"/>
       <w:r>
         <w:t>Slots</w:t>
       </w:r>
@@ -17057,7 +17126,7 @@
       <w:pPr>
         <w:pStyle w:val="Heading2"/>
       </w:pPr>
-      <w:bookmarkStart w:id="48" w:name="_Toc99104420"/>
+      <w:bookmarkStart w:id="48" w:name="_Toc99656335"/>
       <w:r>
         <w:t>Spellbooks</w:t>
       </w:r>
@@ -17087,7 +17156,7 @@
       <w:pPr>
         <w:pStyle w:val="Heading2"/>
       </w:pPr>
-      <w:bookmarkStart w:id="49" w:name="_Toc99104421"/>
+      <w:bookmarkStart w:id="49" w:name="_Toc99656336"/>
       <w:r>
         <w:t>Memorization</w:t>
       </w:r>
@@ -17258,7 +17327,7 @@
       <w:pPr>
         <w:pStyle w:val="Heading2"/>
       </w:pPr>
-      <w:bookmarkStart w:id="50" w:name="_Toc99104422"/>
+      <w:bookmarkStart w:id="50" w:name="_Toc99656337"/>
       <w:r>
         <w:lastRenderedPageBreak/>
         <w:t>Spells (complexity 1)</w:t>
@@ -18296,7 +18365,7 @@
       <w:pPr>
         <w:pStyle w:val="Heading2"/>
       </w:pPr>
-      <w:bookmarkStart w:id="51" w:name="_Toc99104423"/>
+      <w:bookmarkStart w:id="51" w:name="_Toc99656338"/>
       <w:r>
         <w:t>Spells (</w:t>
       </w:r>
@@ -18887,7 +18956,7 @@
       <w:pPr>
         <w:pStyle w:val="Heading2"/>
       </w:pPr>
-      <w:bookmarkStart w:id="52" w:name="_Toc99104424"/>
+      <w:bookmarkStart w:id="52" w:name="_Toc99656339"/>
       <w:r>
         <w:t>Ritual</w:t>
       </w:r>
@@ -19030,7 +19099,7 @@
       <w:pPr>
         <w:pStyle w:val="Heading1"/>
       </w:pPr>
-      <w:bookmarkStart w:id="53" w:name="_Toc99104425"/>
+      <w:bookmarkStart w:id="53" w:name="_Toc99656340"/>
       <w:r>
         <w:lastRenderedPageBreak/>
         <w:t>Running the game</w:t>
@@ -19092,7 +19161,7 @@
       <w:pPr>
         <w:pStyle w:val="Heading2"/>
       </w:pPr>
-      <w:bookmarkStart w:id="54" w:name="_Toc99104426"/>
+      <w:bookmarkStart w:id="54" w:name="_Toc99656341"/>
       <w:r>
         <w:t>Time and distance</w:t>
       </w:r>
@@ -19127,7 +19196,7 @@
       <w:pPr>
         <w:pStyle w:val="Heading2"/>
       </w:pPr>
-      <w:bookmarkStart w:id="55" w:name="_Toc99104427"/>
+      <w:bookmarkStart w:id="55" w:name="_Toc99656342"/>
       <w:r>
         <w:t>Light</w:t>
       </w:r>
@@ -19185,7 +19254,7 @@
       <w:pPr>
         <w:pStyle w:val="Heading2"/>
       </w:pPr>
-      <w:bookmarkStart w:id="56" w:name="_Toc99104428"/>
+      <w:bookmarkStart w:id="56" w:name="_Toc99656343"/>
       <w:r>
         <w:t>Adventuring on a schedule</w:t>
       </w:r>
@@ -19312,7 +19381,7 @@
       <w:pPr>
         <w:pStyle w:val="Heading2"/>
       </w:pPr>
-      <w:bookmarkStart w:id="57" w:name="_Toc99104429"/>
+      <w:bookmarkStart w:id="57" w:name="_Toc99656344"/>
       <w:r>
         <w:t>Minor rest phase</w:t>
       </w:r>
@@ -19410,7 +19479,7 @@
       <w:pPr>
         <w:pStyle w:val="Heading2"/>
       </w:pPr>
-      <w:bookmarkStart w:id="58" w:name="_Toc99104430"/>
+      <w:bookmarkStart w:id="58" w:name="_Toc99656345"/>
       <w:r>
         <w:t>Major rest phase</w:t>
       </w:r>
@@ -19639,7 +19708,7 @@
       <w:pPr>
         <w:pStyle w:val="Heading2"/>
       </w:pPr>
-      <w:bookmarkStart w:id="59" w:name="_Toc99104431"/>
+      <w:bookmarkStart w:id="59" w:name="_Toc99656346"/>
       <w:r>
         <w:t>Simple food and light</w:t>
       </w:r>
@@ -19708,7 +19777,7 @@
       <w:pPr>
         <w:pStyle w:val="Heading1"/>
       </w:pPr>
-      <w:bookmarkStart w:id="60" w:name="_Toc99104432"/>
+      <w:bookmarkStart w:id="60" w:name="_Toc99656347"/>
       <w:r>
         <w:lastRenderedPageBreak/>
         <w:t xml:space="preserve">End of </w:t>
@@ -19826,7 +19895,7 @@
       <w:pPr>
         <w:pStyle w:val="Heading1"/>
       </w:pPr>
-      <w:bookmarkStart w:id="61" w:name="_Toc99104433"/>
+      <w:bookmarkStart w:id="61" w:name="_Toc99656348"/>
       <w:r>
         <w:lastRenderedPageBreak/>
         <w:t>NPCs and monsters</w:t>
@@ -19862,7 +19931,7 @@
       <w:pPr>
         <w:pStyle w:val="Heading2"/>
       </w:pPr>
-      <w:bookmarkStart w:id="62" w:name="_Toc99104434"/>
+      <w:bookmarkStart w:id="62" w:name="_Toc99656349"/>
       <w:r>
         <w:t>Running NPCs</w:t>
       </w:r>
@@ -20746,7 +20815,7 @@
       <w:pPr>
         <w:pStyle w:val="Heading2"/>
       </w:pPr>
-      <w:bookmarkStart w:id="63" w:name="_Toc99104435"/>
+      <w:bookmarkStart w:id="63" w:name="_Toc99656350"/>
       <w:r>
         <w:t xml:space="preserve">Building </w:t>
       </w:r>
@@ -21011,7 +21080,7 @@
       <w:pPr>
         <w:pStyle w:val="Heading2"/>
       </w:pPr>
-      <w:bookmarkStart w:id="64" w:name="_Toc99104436"/>
+      <w:bookmarkStart w:id="64" w:name="_Toc99656351"/>
       <w:r>
         <w:t>B</w:t>
       </w:r>
@@ -23139,7 +23208,7 @@
       <w:pPr>
         <w:pStyle w:val="Heading2"/>
       </w:pPr>
-      <w:bookmarkStart w:id="65" w:name="_Toc99104437"/>
+      <w:bookmarkStart w:id="65" w:name="_Toc99656352"/>
       <w:r>
         <w:t>Rogues’ gallery</w:t>
       </w:r>
@@ -23446,7 +23515,7 @@
       <w:pPr>
         <w:pStyle w:val="Heading1"/>
       </w:pPr>
-      <w:bookmarkStart w:id="66" w:name="_Toc99104438"/>
+      <w:bookmarkStart w:id="66" w:name="_Toc99656353"/>
       <w:r>
         <w:lastRenderedPageBreak/>
         <w:t>Making the game your own</w:t>
@@ -23465,7 +23534,7 @@
       <w:pPr>
         <w:pStyle w:val="Heading2"/>
       </w:pPr>
-      <w:bookmarkStart w:id="67" w:name="_Toc99104439"/>
+      <w:bookmarkStart w:id="67" w:name="_Toc99656354"/>
       <w:r>
         <w:t>Representing Sorcery and supernatural abilities</w:t>
       </w:r>

</xml_diff>

<commit_message>
Made failed engages more explicit about how much damage is dealt.
</commit_message>
<xml_diff>
--- a/Ikaros.docx
+++ b/Ikaros.docx
@@ -338,7 +338,7 @@
           <w:noProof/>
         </w:rPr>
       </w:pPr>
-      <w:bookmarkStart w:id="0" w:name="_Toc99658514"/>
+      <w:bookmarkStart w:id="0" w:name="_Toc100340839"/>
       <w:r>
         <w:lastRenderedPageBreak/>
         <w:t>T</w:t>
@@ -371,7 +371,7 @@
           <w:szCs w:val="22"/>
         </w:rPr>
       </w:pPr>
-      <w:hyperlink w:anchor="_Toc99658514" w:history="1">
+      <w:hyperlink w:anchor="_Toc100340839" w:history="1">
         <w:r>
           <w:rPr>
             <w:rStyle w:val="Hyperlink"/>
@@ -398,7 +398,7 @@
             <w:noProof/>
             <w:webHidden/>
           </w:rPr>
-          <w:instrText xml:space="preserve"> PAGEREF _Toc99658514 \h </w:instrText>
+          <w:instrText xml:space="preserve"> PAGEREF _Toc100340839 \h </w:instrText>
         </w:r>
         <w:r>
           <w:rPr>
@@ -444,7 +444,7 @@
           <w:szCs w:val="22"/>
         </w:rPr>
       </w:pPr>
-      <w:hyperlink w:anchor="_Toc99658515" w:history="1">
+      <w:hyperlink w:anchor="_Toc100340840" w:history="1">
         <w:r>
           <w:rPr>
             <w:rStyle w:val="Hyperlink"/>
@@ -488,7 +488,7 @@
             <w:noProof/>
             <w:webHidden/>
           </w:rPr>
-          <w:instrText xml:space="preserve"> PAGEREF _Toc99658515 \h </w:instrText>
+          <w:instrText xml:space="preserve"> PAGEREF _Toc100340840 \h </w:instrText>
         </w:r>
         <w:r>
           <w:rPr>
@@ -529,7 +529,7 @@
           <w:szCs w:val="22"/>
         </w:rPr>
       </w:pPr>
-      <w:hyperlink w:anchor="_Toc99658516" w:history="1">
+      <w:hyperlink w:anchor="_Toc100340841" w:history="1">
         <w:r>
           <w:rPr>
             <w:rStyle w:val="Hyperlink"/>
@@ -556,7 +556,7 @@
             <w:noProof/>
             <w:webHidden/>
           </w:rPr>
-          <w:instrText xml:space="preserve"> PAGEREF _Toc99658516 \h </w:instrText>
+          <w:instrText xml:space="preserve"> PAGEREF _Toc100340841 \h </w:instrText>
         </w:r>
         <w:r>
           <w:rPr>
@@ -597,7 +597,7 @@
           <w:szCs w:val="22"/>
         </w:rPr>
       </w:pPr>
-      <w:hyperlink w:anchor="_Toc99658517" w:history="1">
+      <w:hyperlink w:anchor="_Toc100340842" w:history="1">
         <w:r>
           <w:rPr>
             <w:rStyle w:val="Hyperlink"/>
@@ -624,7 +624,7 @@
             <w:noProof/>
             <w:webHidden/>
           </w:rPr>
-          <w:instrText xml:space="preserve"> PAGEREF _Toc99658517 \h </w:instrText>
+          <w:instrText xml:space="preserve"> PAGEREF _Toc100340842 \h </w:instrText>
         </w:r>
         <w:r>
           <w:rPr>
@@ -665,7 +665,7 @@
           <w:szCs w:val="22"/>
         </w:rPr>
       </w:pPr>
-      <w:hyperlink w:anchor="_Toc99658518" w:history="1">
+      <w:hyperlink w:anchor="_Toc100340843" w:history="1">
         <w:r>
           <w:rPr>
             <w:rStyle w:val="Hyperlink"/>
@@ -692,7 +692,7 @@
             <w:noProof/>
             <w:webHidden/>
           </w:rPr>
-          <w:instrText xml:space="preserve"> PAGEREF _Toc99658518 \h </w:instrText>
+          <w:instrText xml:space="preserve"> PAGEREF _Toc100340843 \h </w:instrText>
         </w:r>
         <w:r>
           <w:rPr>
@@ -738,7 +738,7 @@
           <w:szCs w:val="22"/>
         </w:rPr>
       </w:pPr>
-      <w:hyperlink w:anchor="_Toc99658519" w:history="1">
+      <w:hyperlink w:anchor="_Toc100340844" w:history="1">
         <w:r>
           <w:rPr>
             <w:rStyle w:val="Hyperlink"/>
@@ -782,7 +782,7 @@
             <w:noProof/>
             <w:webHidden/>
           </w:rPr>
-          <w:instrText xml:space="preserve"> PAGEREF _Toc99658519 \h </w:instrText>
+          <w:instrText xml:space="preserve"> PAGEREF _Toc100340844 \h </w:instrText>
         </w:r>
         <w:r>
           <w:rPr>
@@ -823,7 +823,7 @@
           <w:szCs w:val="22"/>
         </w:rPr>
       </w:pPr>
-      <w:hyperlink w:anchor="_Toc99658520" w:history="1">
+      <w:hyperlink w:anchor="_Toc100340845" w:history="1">
         <w:r>
           <w:rPr>
             <w:rStyle w:val="Hyperlink"/>
@@ -850,7 +850,7 @@
             <w:noProof/>
             <w:webHidden/>
           </w:rPr>
-          <w:instrText xml:space="preserve"> PAGEREF _Toc99658520 \h </w:instrText>
+          <w:instrText xml:space="preserve"> PAGEREF _Toc100340845 \h </w:instrText>
         </w:r>
         <w:r>
           <w:rPr>
@@ -891,7 +891,7 @@
           <w:szCs w:val="22"/>
         </w:rPr>
       </w:pPr>
-      <w:hyperlink w:anchor="_Toc99658521" w:history="1">
+      <w:hyperlink w:anchor="_Toc100340846" w:history="1">
         <w:r>
           <w:rPr>
             <w:rStyle w:val="Hyperlink"/>
@@ -918,7 +918,7 @@
             <w:noProof/>
             <w:webHidden/>
           </w:rPr>
-          <w:instrText xml:space="preserve"> PAGEREF _Toc99658521 \h </w:instrText>
+          <w:instrText xml:space="preserve"> PAGEREF _Toc100340846 \h </w:instrText>
         </w:r>
         <w:r>
           <w:rPr>
@@ -959,7 +959,7 @@
           <w:szCs w:val="22"/>
         </w:rPr>
       </w:pPr>
-      <w:hyperlink w:anchor="_Toc99658522" w:history="1">
+      <w:hyperlink w:anchor="_Toc100340847" w:history="1">
         <w:r>
           <w:rPr>
             <w:rStyle w:val="Hyperlink"/>
@@ -986,7 +986,7 @@
             <w:noProof/>
             <w:webHidden/>
           </w:rPr>
-          <w:instrText xml:space="preserve"> PAGEREF _Toc99658522 \h </w:instrText>
+          <w:instrText xml:space="preserve"> PAGEREF _Toc100340847 \h </w:instrText>
         </w:r>
         <w:r>
           <w:rPr>
@@ -1032,7 +1032,7 @@
           <w:szCs w:val="22"/>
         </w:rPr>
       </w:pPr>
-      <w:hyperlink w:anchor="_Toc99658523" w:history="1">
+      <w:hyperlink w:anchor="_Toc100340848" w:history="1">
         <w:r>
           <w:rPr>
             <w:rStyle w:val="Hyperlink"/>
@@ -1076,7 +1076,7 @@
             <w:noProof/>
             <w:webHidden/>
           </w:rPr>
-          <w:instrText xml:space="preserve"> PAGEREF _Toc99658523 \h </w:instrText>
+          <w:instrText xml:space="preserve"> PAGEREF _Toc100340848 \h </w:instrText>
         </w:r>
         <w:r>
           <w:rPr>
@@ -1117,7 +1117,7 @@
           <w:szCs w:val="22"/>
         </w:rPr>
       </w:pPr>
-      <w:hyperlink w:anchor="_Toc99658524" w:history="1">
+      <w:hyperlink w:anchor="_Toc100340849" w:history="1">
         <w:r>
           <w:rPr>
             <w:rStyle w:val="Hyperlink"/>
@@ -1144,7 +1144,7 @@
             <w:noProof/>
             <w:webHidden/>
           </w:rPr>
-          <w:instrText xml:space="preserve"> PAGEREF _Toc99658524 \h </w:instrText>
+          <w:instrText xml:space="preserve"> PAGEREF _Toc100340849 \h </w:instrText>
         </w:r>
         <w:r>
           <w:rPr>
@@ -1185,7 +1185,7 @@
           <w:szCs w:val="22"/>
         </w:rPr>
       </w:pPr>
-      <w:hyperlink w:anchor="_Toc99658525" w:history="1">
+      <w:hyperlink w:anchor="_Toc100340850" w:history="1">
         <w:r>
           <w:rPr>
             <w:rStyle w:val="Hyperlink"/>
@@ -1212,7 +1212,7 @@
             <w:noProof/>
             <w:webHidden/>
           </w:rPr>
-          <w:instrText xml:space="preserve"> PAGEREF _Toc99658525 \h </w:instrText>
+          <w:instrText xml:space="preserve"> PAGEREF _Toc100340850 \h </w:instrText>
         </w:r>
         <w:r>
           <w:rPr>
@@ -1258,7 +1258,7 @@
           <w:szCs w:val="22"/>
         </w:rPr>
       </w:pPr>
-      <w:hyperlink w:anchor="_Toc99658526" w:history="1">
+      <w:hyperlink w:anchor="_Toc100340851" w:history="1">
         <w:r>
           <w:rPr>
             <w:rStyle w:val="Hyperlink"/>
@@ -1302,7 +1302,7 @@
             <w:noProof/>
             <w:webHidden/>
           </w:rPr>
-          <w:instrText xml:space="preserve"> PAGEREF _Toc99658526 \h </w:instrText>
+          <w:instrText xml:space="preserve"> PAGEREF _Toc100340851 \h </w:instrText>
         </w:r>
         <w:r>
           <w:rPr>
@@ -1343,7 +1343,7 @@
           <w:szCs w:val="22"/>
         </w:rPr>
       </w:pPr>
-      <w:hyperlink w:anchor="_Toc99658527" w:history="1">
+      <w:hyperlink w:anchor="_Toc100340852" w:history="1">
         <w:r>
           <w:rPr>
             <w:rStyle w:val="Hyperlink"/>
@@ -1370,7 +1370,7 @@
             <w:noProof/>
             <w:webHidden/>
           </w:rPr>
-          <w:instrText xml:space="preserve"> PAGEREF _Toc99658527 \h </w:instrText>
+          <w:instrText xml:space="preserve"> PAGEREF _Toc100340852 \h </w:instrText>
         </w:r>
         <w:r>
           <w:rPr>
@@ -1411,7 +1411,7 @@
           <w:szCs w:val="22"/>
         </w:rPr>
       </w:pPr>
-      <w:hyperlink w:anchor="_Toc99658528" w:history="1">
+      <w:hyperlink w:anchor="_Toc100340853" w:history="1">
         <w:r>
           <w:rPr>
             <w:rStyle w:val="Hyperlink"/>
@@ -1438,7 +1438,7 @@
             <w:noProof/>
             <w:webHidden/>
           </w:rPr>
-          <w:instrText xml:space="preserve"> PAGEREF _Toc99658528 \h </w:instrText>
+          <w:instrText xml:space="preserve"> PAGEREF _Toc100340853 \h </w:instrText>
         </w:r>
         <w:r>
           <w:rPr>
@@ -1479,7 +1479,7 @@
           <w:szCs w:val="22"/>
         </w:rPr>
       </w:pPr>
-      <w:hyperlink w:anchor="_Toc99658529" w:history="1">
+      <w:hyperlink w:anchor="_Toc100340854" w:history="1">
         <w:r>
           <w:rPr>
             <w:rStyle w:val="Hyperlink"/>
@@ -1506,7 +1506,7 @@
             <w:noProof/>
             <w:webHidden/>
           </w:rPr>
-          <w:instrText xml:space="preserve"> PAGEREF _Toc99658529 \h </w:instrText>
+          <w:instrText xml:space="preserve"> PAGEREF _Toc100340854 \h </w:instrText>
         </w:r>
         <w:r>
           <w:rPr>
@@ -1547,7 +1547,7 @@
           <w:szCs w:val="22"/>
         </w:rPr>
       </w:pPr>
-      <w:hyperlink w:anchor="_Toc99658530" w:history="1">
+      <w:hyperlink w:anchor="_Toc100340855" w:history="1">
         <w:r>
           <w:rPr>
             <w:rStyle w:val="Hyperlink"/>
@@ -1574,7 +1574,7 @@
             <w:noProof/>
             <w:webHidden/>
           </w:rPr>
-          <w:instrText xml:space="preserve"> PAGEREF _Toc99658530 \h </w:instrText>
+          <w:instrText xml:space="preserve"> PAGEREF _Toc100340855 \h </w:instrText>
         </w:r>
         <w:r>
           <w:rPr>
@@ -1615,7 +1615,7 @@
           <w:szCs w:val="22"/>
         </w:rPr>
       </w:pPr>
-      <w:hyperlink w:anchor="_Toc99658531" w:history="1">
+      <w:hyperlink w:anchor="_Toc100340856" w:history="1">
         <w:r>
           <w:rPr>
             <w:rStyle w:val="Hyperlink"/>
@@ -1642,7 +1642,7 @@
             <w:noProof/>
             <w:webHidden/>
           </w:rPr>
-          <w:instrText xml:space="preserve"> PAGEREF _Toc99658531 \h </w:instrText>
+          <w:instrText xml:space="preserve"> PAGEREF _Toc100340856 \h </w:instrText>
         </w:r>
         <w:r>
           <w:rPr>
@@ -1688,7 +1688,7 @@
           <w:szCs w:val="22"/>
         </w:rPr>
       </w:pPr>
-      <w:hyperlink w:anchor="_Toc99658532" w:history="1">
+      <w:hyperlink w:anchor="_Toc100340857" w:history="1">
         <w:r>
           <w:rPr>
             <w:rStyle w:val="Hyperlink"/>
@@ -1732,7 +1732,7 @@
             <w:noProof/>
             <w:webHidden/>
           </w:rPr>
-          <w:instrText xml:space="preserve"> PAGEREF _Toc99658532 \h </w:instrText>
+          <w:instrText xml:space="preserve"> PAGEREF _Toc100340857 \h </w:instrText>
         </w:r>
         <w:r>
           <w:rPr>
@@ -1773,7 +1773,7 @@
           <w:szCs w:val="22"/>
         </w:rPr>
       </w:pPr>
-      <w:hyperlink w:anchor="_Toc99658533" w:history="1">
+      <w:hyperlink w:anchor="_Toc100340858" w:history="1">
         <w:r>
           <w:rPr>
             <w:rStyle w:val="Hyperlink"/>
@@ -1800,7 +1800,7 @@
             <w:noProof/>
             <w:webHidden/>
           </w:rPr>
-          <w:instrText xml:space="preserve"> PAGEREF _Toc99658533 \h </w:instrText>
+          <w:instrText xml:space="preserve"> PAGEREF _Toc100340858 \h </w:instrText>
         </w:r>
         <w:r>
           <w:rPr>
@@ -1841,7 +1841,7 @@
           <w:szCs w:val="22"/>
         </w:rPr>
       </w:pPr>
-      <w:hyperlink w:anchor="_Toc99658534" w:history="1">
+      <w:hyperlink w:anchor="_Toc100340859" w:history="1">
         <w:r>
           <w:rPr>
             <w:rStyle w:val="Hyperlink"/>
@@ -1868,7 +1868,7 @@
             <w:noProof/>
             <w:webHidden/>
           </w:rPr>
-          <w:instrText xml:space="preserve"> PAGEREF _Toc99658534 \h </w:instrText>
+          <w:instrText xml:space="preserve"> PAGEREF _Toc100340859 \h </w:instrText>
         </w:r>
         <w:r>
           <w:rPr>
@@ -1909,7 +1909,7 @@
           <w:szCs w:val="22"/>
         </w:rPr>
       </w:pPr>
-      <w:hyperlink w:anchor="_Toc99658535" w:history="1">
+      <w:hyperlink w:anchor="_Toc100340860" w:history="1">
         <w:r>
           <w:rPr>
             <w:rStyle w:val="Hyperlink"/>
@@ -1936,7 +1936,7 @@
             <w:noProof/>
             <w:webHidden/>
           </w:rPr>
-          <w:instrText xml:space="preserve"> PAGEREF _Toc99658535 \h </w:instrText>
+          <w:instrText xml:space="preserve"> PAGEREF _Toc100340860 \h </w:instrText>
         </w:r>
         <w:r>
           <w:rPr>
@@ -1977,7 +1977,7 @@
           <w:szCs w:val="22"/>
         </w:rPr>
       </w:pPr>
-      <w:hyperlink w:anchor="_Toc99658536" w:history="1">
+      <w:hyperlink w:anchor="_Toc100340861" w:history="1">
         <w:r>
           <w:rPr>
             <w:rStyle w:val="Hyperlink"/>
@@ -2004,7 +2004,7 @@
             <w:noProof/>
             <w:webHidden/>
           </w:rPr>
-          <w:instrText xml:space="preserve"> PAGEREF _Toc99658536 \h </w:instrText>
+          <w:instrText xml:space="preserve"> PAGEREF _Toc100340861 \h </w:instrText>
         </w:r>
         <w:r>
           <w:rPr>
@@ -2045,7 +2045,7 @@
           <w:szCs w:val="22"/>
         </w:rPr>
       </w:pPr>
-      <w:hyperlink w:anchor="_Toc99658537" w:history="1">
+      <w:hyperlink w:anchor="_Toc100340862" w:history="1">
         <w:r>
           <w:rPr>
             <w:rStyle w:val="Hyperlink"/>
@@ -2072,7 +2072,7 @@
             <w:noProof/>
             <w:webHidden/>
           </w:rPr>
-          <w:instrText xml:space="preserve"> PAGEREF _Toc99658537 \h </w:instrText>
+          <w:instrText xml:space="preserve"> PAGEREF _Toc100340862 \h </w:instrText>
         </w:r>
         <w:r>
           <w:rPr>
@@ -2113,7 +2113,7 @@
           <w:szCs w:val="22"/>
         </w:rPr>
       </w:pPr>
-      <w:hyperlink w:anchor="_Toc99658538" w:history="1">
+      <w:hyperlink w:anchor="_Toc100340863" w:history="1">
         <w:r>
           <w:rPr>
             <w:rStyle w:val="Hyperlink"/>
@@ -2140,7 +2140,7 @@
             <w:noProof/>
             <w:webHidden/>
           </w:rPr>
-          <w:instrText xml:space="preserve"> PAGEREF _Toc99658538 \h </w:instrText>
+          <w:instrText xml:space="preserve"> PAGEREF _Toc100340863 \h </w:instrText>
         </w:r>
         <w:r>
           <w:rPr>
@@ -2186,7 +2186,7 @@
           <w:szCs w:val="22"/>
         </w:rPr>
       </w:pPr>
-      <w:hyperlink w:anchor="_Toc99658539" w:history="1">
+      <w:hyperlink w:anchor="_Toc100340864" w:history="1">
         <w:r>
           <w:rPr>
             <w:rStyle w:val="Hyperlink"/>
@@ -2230,7 +2230,7 @@
             <w:noProof/>
             <w:webHidden/>
           </w:rPr>
-          <w:instrText xml:space="preserve"> PAGEREF _Toc99658539 \h </w:instrText>
+          <w:instrText xml:space="preserve"> PAGEREF _Toc100340864 \h </w:instrText>
         </w:r>
         <w:r>
           <w:rPr>
@@ -2271,7 +2271,7 @@
           <w:szCs w:val="22"/>
         </w:rPr>
       </w:pPr>
-      <w:hyperlink w:anchor="_Toc99658540" w:history="1">
+      <w:hyperlink w:anchor="_Toc100340865" w:history="1">
         <w:r>
           <w:rPr>
             <w:rStyle w:val="Hyperlink"/>
@@ -2298,7 +2298,7 @@
             <w:noProof/>
             <w:webHidden/>
           </w:rPr>
-          <w:instrText xml:space="preserve"> PAGEREF _Toc99658540 \h </w:instrText>
+          <w:instrText xml:space="preserve"> PAGEREF _Toc100340865 \h </w:instrText>
         </w:r>
         <w:r>
           <w:rPr>
@@ -2339,7 +2339,7 @@
           <w:szCs w:val="22"/>
         </w:rPr>
       </w:pPr>
-      <w:hyperlink w:anchor="_Toc99658541" w:history="1">
+      <w:hyperlink w:anchor="_Toc100340866" w:history="1">
         <w:r>
           <w:rPr>
             <w:rStyle w:val="Hyperlink"/>
@@ -2366,7 +2366,7 @@
             <w:noProof/>
             <w:webHidden/>
           </w:rPr>
-          <w:instrText xml:space="preserve"> PAGEREF _Toc99658541 \h </w:instrText>
+          <w:instrText xml:space="preserve"> PAGEREF _Toc100340866 \h </w:instrText>
         </w:r>
         <w:r>
           <w:rPr>
@@ -2407,7 +2407,7 @@
           <w:szCs w:val="22"/>
         </w:rPr>
       </w:pPr>
-      <w:hyperlink w:anchor="_Toc99658542" w:history="1">
+      <w:hyperlink w:anchor="_Toc100340867" w:history="1">
         <w:r>
           <w:rPr>
             <w:rStyle w:val="Hyperlink"/>
@@ -2434,7 +2434,7 @@
             <w:noProof/>
             <w:webHidden/>
           </w:rPr>
-          <w:instrText xml:space="preserve"> PAGEREF _Toc99658542 \h </w:instrText>
+          <w:instrText xml:space="preserve"> PAGEREF _Toc100340867 \h </w:instrText>
         </w:r>
         <w:r>
           <w:rPr>
@@ -2475,7 +2475,7 @@
           <w:szCs w:val="22"/>
         </w:rPr>
       </w:pPr>
-      <w:hyperlink w:anchor="_Toc99658543" w:history="1">
+      <w:hyperlink w:anchor="_Toc100340868" w:history="1">
         <w:r>
           <w:rPr>
             <w:rStyle w:val="Hyperlink"/>
@@ -2502,7 +2502,7 @@
             <w:noProof/>
             <w:webHidden/>
           </w:rPr>
-          <w:instrText xml:space="preserve"> PAGEREF _Toc99658543 \h </w:instrText>
+          <w:instrText xml:space="preserve"> PAGEREF _Toc100340868 \h </w:instrText>
         </w:r>
         <w:r>
           <w:rPr>
@@ -2543,7 +2543,7 @@
           <w:szCs w:val="22"/>
         </w:rPr>
       </w:pPr>
-      <w:hyperlink w:anchor="_Toc99658544" w:history="1">
+      <w:hyperlink w:anchor="_Toc100340869" w:history="1">
         <w:r>
           <w:rPr>
             <w:rStyle w:val="Hyperlink"/>
@@ -2570,7 +2570,7 @@
             <w:noProof/>
             <w:webHidden/>
           </w:rPr>
-          <w:instrText xml:space="preserve"> PAGEREF _Toc99658544 \h </w:instrText>
+          <w:instrText xml:space="preserve"> PAGEREF _Toc100340869 \h </w:instrText>
         </w:r>
         <w:r>
           <w:rPr>
@@ -2611,7 +2611,7 @@
           <w:szCs w:val="22"/>
         </w:rPr>
       </w:pPr>
-      <w:hyperlink w:anchor="_Toc99658545" w:history="1">
+      <w:hyperlink w:anchor="_Toc100340870" w:history="1">
         <w:r>
           <w:rPr>
             <w:rStyle w:val="Hyperlink"/>
@@ -2638,7 +2638,7 @@
             <w:noProof/>
             <w:webHidden/>
           </w:rPr>
-          <w:instrText xml:space="preserve"> PAGEREF _Toc99658545 \h </w:instrText>
+          <w:instrText xml:space="preserve"> PAGEREF _Toc100340870 \h </w:instrText>
         </w:r>
         <w:r>
           <w:rPr>
@@ -2679,7 +2679,7 @@
           <w:szCs w:val="22"/>
         </w:rPr>
       </w:pPr>
-      <w:hyperlink w:anchor="_Toc99658546" w:history="1">
+      <w:hyperlink w:anchor="_Toc100340871" w:history="1">
         <w:r>
           <w:rPr>
             <w:rStyle w:val="Hyperlink"/>
@@ -2706,7 +2706,7 @@
             <w:noProof/>
             <w:webHidden/>
           </w:rPr>
-          <w:instrText xml:space="preserve"> PAGEREF _Toc99658546 \h </w:instrText>
+          <w:instrText xml:space="preserve"> PAGEREF _Toc100340871 \h </w:instrText>
         </w:r>
         <w:r>
           <w:rPr>
@@ -2747,7 +2747,7 @@
           <w:szCs w:val="22"/>
         </w:rPr>
       </w:pPr>
-      <w:hyperlink w:anchor="_Toc99658547" w:history="1">
+      <w:hyperlink w:anchor="_Toc100340872" w:history="1">
         <w:r>
           <w:rPr>
             <w:rStyle w:val="Hyperlink"/>
@@ -2774,7 +2774,7 @@
             <w:noProof/>
             <w:webHidden/>
           </w:rPr>
-          <w:instrText xml:space="preserve"> PAGEREF _Toc99658547 \h </w:instrText>
+          <w:instrText xml:space="preserve"> PAGEREF _Toc100340872 \h </w:instrText>
         </w:r>
         <w:r>
           <w:rPr>
@@ -2815,7 +2815,7 @@
           <w:szCs w:val="22"/>
         </w:rPr>
       </w:pPr>
-      <w:hyperlink w:anchor="_Toc99658548" w:history="1">
+      <w:hyperlink w:anchor="_Toc100340873" w:history="1">
         <w:r>
           <w:rPr>
             <w:rStyle w:val="Hyperlink"/>
@@ -2842,7 +2842,7 @@
             <w:noProof/>
             <w:webHidden/>
           </w:rPr>
-          <w:instrText xml:space="preserve"> PAGEREF _Toc99658548 \h </w:instrText>
+          <w:instrText xml:space="preserve"> PAGEREF _Toc100340873 \h </w:instrText>
         </w:r>
         <w:r>
           <w:rPr>
@@ -2888,7 +2888,7 @@
           <w:szCs w:val="22"/>
         </w:rPr>
       </w:pPr>
-      <w:hyperlink w:anchor="_Toc99658549" w:history="1">
+      <w:hyperlink w:anchor="_Toc100340874" w:history="1">
         <w:r>
           <w:rPr>
             <w:rStyle w:val="Hyperlink"/>
@@ -2932,7 +2932,7 @@
             <w:noProof/>
             <w:webHidden/>
           </w:rPr>
-          <w:instrText xml:space="preserve"> PAGEREF _Toc99658549 \h </w:instrText>
+          <w:instrText xml:space="preserve"> PAGEREF _Toc100340874 \h </w:instrText>
         </w:r>
         <w:r>
           <w:rPr>
@@ -2973,7 +2973,7 @@
           <w:szCs w:val="22"/>
         </w:rPr>
       </w:pPr>
-      <w:hyperlink w:anchor="_Toc99658550" w:history="1">
+      <w:hyperlink w:anchor="_Toc100340875" w:history="1">
         <w:r>
           <w:rPr>
             <w:rStyle w:val="Hyperlink"/>
@@ -3000,7 +3000,7 @@
             <w:noProof/>
             <w:webHidden/>
           </w:rPr>
-          <w:instrText xml:space="preserve"> PAGEREF _Toc99658550 \h </w:instrText>
+          <w:instrText xml:space="preserve"> PAGEREF _Toc100340875 \h </w:instrText>
         </w:r>
         <w:r>
           <w:rPr>
@@ -3020,7 +3020,7 @@
             <w:noProof/>
             <w:webHidden/>
           </w:rPr>
-          <w:t>41</w:t>
+          <w:t>42</w:t>
         </w:r>
         <w:r>
           <w:rPr>
@@ -3041,7 +3041,7 @@
           <w:szCs w:val="22"/>
         </w:rPr>
       </w:pPr>
-      <w:hyperlink w:anchor="_Toc99658551" w:history="1">
+      <w:hyperlink w:anchor="_Toc100340876" w:history="1">
         <w:r>
           <w:rPr>
             <w:rStyle w:val="Hyperlink"/>
@@ -3068,7 +3068,7 @@
             <w:noProof/>
             <w:webHidden/>
           </w:rPr>
-          <w:instrText xml:space="preserve"> PAGEREF _Toc99658551 \h </w:instrText>
+          <w:instrText xml:space="preserve"> PAGEREF _Toc100340876 \h </w:instrText>
         </w:r>
         <w:r>
           <w:rPr>
@@ -3109,7 +3109,7 @@
           <w:szCs w:val="22"/>
         </w:rPr>
       </w:pPr>
-      <w:hyperlink w:anchor="_Toc99658552" w:history="1">
+      <w:hyperlink w:anchor="_Toc100340877" w:history="1">
         <w:r>
           <w:rPr>
             <w:rStyle w:val="Hyperlink"/>
@@ -3136,7 +3136,7 @@
             <w:noProof/>
             <w:webHidden/>
           </w:rPr>
-          <w:instrText xml:space="preserve"> PAGEREF _Toc99658552 \h </w:instrText>
+          <w:instrText xml:space="preserve"> PAGEREF _Toc100340877 \h </w:instrText>
         </w:r>
         <w:r>
           <w:rPr>
@@ -3177,7 +3177,7 @@
           <w:szCs w:val="22"/>
         </w:rPr>
       </w:pPr>
-      <w:hyperlink w:anchor="_Toc99658553" w:history="1">
+      <w:hyperlink w:anchor="_Toc100340878" w:history="1">
         <w:r>
           <w:rPr>
             <w:rStyle w:val="Hyperlink"/>
@@ -3204,7 +3204,7 @@
             <w:noProof/>
             <w:webHidden/>
           </w:rPr>
-          <w:instrText xml:space="preserve"> PAGEREF _Toc99658553 \h </w:instrText>
+          <w:instrText xml:space="preserve"> PAGEREF _Toc100340878 \h </w:instrText>
         </w:r>
         <w:r>
           <w:rPr>
@@ -3250,7 +3250,7 @@
           <w:szCs w:val="22"/>
         </w:rPr>
       </w:pPr>
-      <w:hyperlink w:anchor="_Toc99658554" w:history="1">
+      <w:hyperlink w:anchor="_Toc100340879" w:history="1">
         <w:r>
           <w:rPr>
             <w:rStyle w:val="Hyperlink"/>
@@ -3294,7 +3294,7 @@
             <w:noProof/>
             <w:webHidden/>
           </w:rPr>
-          <w:instrText xml:space="preserve"> PAGEREF _Toc99658554 \h </w:instrText>
+          <w:instrText xml:space="preserve"> PAGEREF _Toc100340879 \h </w:instrText>
         </w:r>
         <w:r>
           <w:rPr>
@@ -3335,7 +3335,7 @@
           <w:szCs w:val="22"/>
         </w:rPr>
       </w:pPr>
-      <w:hyperlink w:anchor="_Toc99658555" w:history="1">
+      <w:hyperlink w:anchor="_Toc100340880" w:history="1">
         <w:r>
           <w:rPr>
             <w:rStyle w:val="Hyperlink"/>
@@ -3362,7 +3362,7 @@
             <w:noProof/>
             <w:webHidden/>
           </w:rPr>
-          <w:instrText xml:space="preserve"> PAGEREF _Toc99658555 \h </w:instrText>
+          <w:instrText xml:space="preserve"> PAGEREF _Toc100340880 \h </w:instrText>
         </w:r>
         <w:r>
           <w:rPr>
@@ -3403,7 +3403,7 @@
           <w:szCs w:val="22"/>
         </w:rPr>
       </w:pPr>
-      <w:hyperlink w:anchor="_Toc99658556" w:history="1">
+      <w:hyperlink w:anchor="_Toc100340881" w:history="1">
         <w:r>
           <w:rPr>
             <w:rStyle w:val="Hyperlink"/>
@@ -3430,7 +3430,7 @@
             <w:noProof/>
             <w:webHidden/>
           </w:rPr>
-          <w:instrText xml:space="preserve"> PAGEREF _Toc99658556 \h </w:instrText>
+          <w:instrText xml:space="preserve"> PAGEREF _Toc100340881 \h </w:instrText>
         </w:r>
         <w:r>
           <w:rPr>
@@ -3476,7 +3476,7 @@
           <w:szCs w:val="22"/>
         </w:rPr>
       </w:pPr>
-      <w:hyperlink w:anchor="_Toc99658557" w:history="1">
+      <w:hyperlink w:anchor="_Toc100340882" w:history="1">
         <w:r>
           <w:rPr>
             <w:rStyle w:val="Hyperlink"/>
@@ -3520,7 +3520,7 @@
             <w:noProof/>
             <w:webHidden/>
           </w:rPr>
-          <w:instrText xml:space="preserve"> PAGEREF _Toc99658557 \h </w:instrText>
+          <w:instrText xml:space="preserve"> PAGEREF _Toc100340882 \h </w:instrText>
         </w:r>
         <w:r>
           <w:rPr>
@@ -3561,7 +3561,7 @@
           <w:szCs w:val="22"/>
         </w:rPr>
       </w:pPr>
-      <w:hyperlink w:anchor="_Toc99658558" w:history="1">
+      <w:hyperlink w:anchor="_Toc100340883" w:history="1">
         <w:r>
           <w:rPr>
             <w:rStyle w:val="Hyperlink"/>
@@ -3588,7 +3588,7 @@
             <w:noProof/>
             <w:webHidden/>
           </w:rPr>
-          <w:instrText xml:space="preserve"> PAGEREF _Toc99658558 \h </w:instrText>
+          <w:instrText xml:space="preserve"> PAGEREF _Toc100340883 \h </w:instrText>
         </w:r>
         <w:r>
           <w:rPr>
@@ -3629,7 +3629,7 @@
           <w:szCs w:val="22"/>
         </w:rPr>
       </w:pPr>
-      <w:hyperlink w:anchor="_Toc99658559" w:history="1">
+      <w:hyperlink w:anchor="_Toc100340884" w:history="1">
         <w:r>
           <w:rPr>
             <w:rStyle w:val="Hyperlink"/>
@@ -3656,7 +3656,7 @@
             <w:noProof/>
             <w:webHidden/>
           </w:rPr>
-          <w:instrText xml:space="preserve"> PAGEREF _Toc99658559 \h </w:instrText>
+          <w:instrText xml:space="preserve"> PAGEREF _Toc100340884 \h </w:instrText>
         </w:r>
         <w:r>
           <w:rPr>
@@ -3697,7 +3697,7 @@
           <w:szCs w:val="22"/>
         </w:rPr>
       </w:pPr>
-      <w:hyperlink w:anchor="_Toc99658560" w:history="1">
+      <w:hyperlink w:anchor="_Toc100340885" w:history="1">
         <w:r>
           <w:rPr>
             <w:rStyle w:val="Hyperlink"/>
@@ -3724,7 +3724,7 @@
             <w:noProof/>
             <w:webHidden/>
           </w:rPr>
-          <w:instrText xml:space="preserve"> PAGEREF _Toc99658560 \h </w:instrText>
+          <w:instrText xml:space="preserve"> PAGEREF _Toc100340885 \h </w:instrText>
         </w:r>
         <w:r>
           <w:rPr>
@@ -3765,7 +3765,7 @@
           <w:szCs w:val="22"/>
         </w:rPr>
       </w:pPr>
-      <w:hyperlink w:anchor="_Toc99658561" w:history="1">
+      <w:hyperlink w:anchor="_Toc100340886" w:history="1">
         <w:r>
           <w:rPr>
             <w:rStyle w:val="Hyperlink"/>
@@ -3792,7 +3792,7 @@
             <w:noProof/>
             <w:webHidden/>
           </w:rPr>
-          <w:instrText xml:space="preserve"> PAGEREF _Toc99658561 \h </w:instrText>
+          <w:instrText xml:space="preserve"> PAGEREF _Toc100340886 \h </w:instrText>
         </w:r>
         <w:r>
           <w:rPr>
@@ -3833,7 +3833,7 @@
           <w:szCs w:val="22"/>
         </w:rPr>
       </w:pPr>
-      <w:hyperlink w:anchor="_Toc99658562" w:history="1">
+      <w:hyperlink w:anchor="_Toc100340887" w:history="1">
         <w:r>
           <w:rPr>
             <w:rStyle w:val="Hyperlink"/>
@@ -3860,7 +3860,7 @@
             <w:noProof/>
             <w:webHidden/>
           </w:rPr>
-          <w:instrText xml:space="preserve"> PAGEREF _Toc99658562 \h </w:instrText>
+          <w:instrText xml:space="preserve"> PAGEREF _Toc100340887 \h </w:instrText>
         </w:r>
         <w:r>
           <w:rPr>
@@ -3901,7 +3901,7 @@
           <w:szCs w:val="22"/>
         </w:rPr>
       </w:pPr>
-      <w:hyperlink w:anchor="_Toc99658563" w:history="1">
+      <w:hyperlink w:anchor="_Toc100340888" w:history="1">
         <w:r>
           <w:rPr>
             <w:rStyle w:val="Hyperlink"/>
@@ -3928,7 +3928,7 @@
             <w:noProof/>
             <w:webHidden/>
           </w:rPr>
-          <w:instrText xml:space="preserve"> PAGEREF _Toc99658563 \h </w:instrText>
+          <w:instrText xml:space="preserve"> PAGEREF _Toc100340888 \h </w:instrText>
         </w:r>
         <w:r>
           <w:rPr>
@@ -3969,7 +3969,7 @@
           <w:szCs w:val="22"/>
         </w:rPr>
       </w:pPr>
-      <w:hyperlink w:anchor="_Toc99658564" w:history="1">
+      <w:hyperlink w:anchor="_Toc100340889" w:history="1">
         <w:r>
           <w:rPr>
             <w:rStyle w:val="Hyperlink"/>
@@ -3996,7 +3996,7 @@
             <w:noProof/>
             <w:webHidden/>
           </w:rPr>
-          <w:instrText xml:space="preserve"> PAGEREF _Toc99658564 \h </w:instrText>
+          <w:instrText xml:space="preserve"> PAGEREF _Toc100340889 \h </w:instrText>
         </w:r>
         <w:r>
           <w:rPr>
@@ -4037,7 +4037,7 @@
           <w:szCs w:val="22"/>
         </w:rPr>
       </w:pPr>
-      <w:hyperlink w:anchor="_Toc99658565" w:history="1">
+      <w:hyperlink w:anchor="_Toc100340890" w:history="1">
         <w:r>
           <w:rPr>
             <w:rStyle w:val="Hyperlink"/>
@@ -4064,7 +4064,7 @@
             <w:noProof/>
             <w:webHidden/>
           </w:rPr>
-          <w:instrText xml:space="preserve"> PAGEREF _Toc99658565 \h </w:instrText>
+          <w:instrText xml:space="preserve"> PAGEREF _Toc100340890 \h </w:instrText>
         </w:r>
         <w:r>
           <w:rPr>
@@ -4105,7 +4105,7 @@
           <w:szCs w:val="22"/>
         </w:rPr>
       </w:pPr>
-      <w:hyperlink w:anchor="_Toc99658566" w:history="1">
+      <w:hyperlink w:anchor="_Toc100340891" w:history="1">
         <w:r>
           <w:rPr>
             <w:rStyle w:val="Hyperlink"/>
@@ -4132,7 +4132,7 @@
             <w:noProof/>
             <w:webHidden/>
           </w:rPr>
-          <w:instrText xml:space="preserve"> PAGEREF _Toc99658566 \h </w:instrText>
+          <w:instrText xml:space="preserve"> PAGEREF _Toc100340891 \h </w:instrText>
         </w:r>
         <w:r>
           <w:rPr>
@@ -4178,7 +4178,7 @@
           <w:szCs w:val="22"/>
         </w:rPr>
       </w:pPr>
-      <w:hyperlink w:anchor="_Toc99658567" w:history="1">
+      <w:hyperlink w:anchor="_Toc100340892" w:history="1">
         <w:r>
           <w:rPr>
             <w:rStyle w:val="Hyperlink"/>
@@ -4222,7 +4222,7 @@
             <w:noProof/>
             <w:webHidden/>
           </w:rPr>
-          <w:instrText xml:space="preserve"> PAGEREF _Toc99658567 \h </w:instrText>
+          <w:instrText xml:space="preserve"> PAGEREF _Toc100340892 \h </w:instrText>
         </w:r>
         <w:r>
           <w:rPr>
@@ -4263,7 +4263,7 @@
           <w:szCs w:val="22"/>
         </w:rPr>
       </w:pPr>
-      <w:hyperlink w:anchor="_Toc99658568" w:history="1">
+      <w:hyperlink w:anchor="_Toc100340893" w:history="1">
         <w:r>
           <w:rPr>
             <w:rStyle w:val="Hyperlink"/>
@@ -4290,7 +4290,7 @@
             <w:noProof/>
             <w:webHidden/>
           </w:rPr>
-          <w:instrText xml:space="preserve"> PAGEREF _Toc99658568 \h </w:instrText>
+          <w:instrText xml:space="preserve"> PAGEREF _Toc100340893 \h </w:instrText>
         </w:r>
         <w:r>
           <w:rPr>
@@ -4331,7 +4331,7 @@
           <w:szCs w:val="22"/>
         </w:rPr>
       </w:pPr>
-      <w:hyperlink w:anchor="_Toc99658569" w:history="1">
+      <w:hyperlink w:anchor="_Toc100340894" w:history="1">
         <w:r>
           <w:rPr>
             <w:rStyle w:val="Hyperlink"/>
@@ -4358,7 +4358,7 @@
             <w:noProof/>
             <w:webHidden/>
           </w:rPr>
-          <w:instrText xml:space="preserve"> PAGEREF _Toc99658569 \h </w:instrText>
+          <w:instrText xml:space="preserve"> PAGEREF _Toc100340894 \h </w:instrText>
         </w:r>
         <w:r>
           <w:rPr>
@@ -4399,7 +4399,7 @@
           <w:szCs w:val="22"/>
         </w:rPr>
       </w:pPr>
-      <w:hyperlink w:anchor="_Toc99658570" w:history="1">
+      <w:hyperlink w:anchor="_Toc100340895" w:history="1">
         <w:r>
           <w:rPr>
             <w:rStyle w:val="Hyperlink"/>
@@ -4426,7 +4426,7 @@
             <w:noProof/>
             <w:webHidden/>
           </w:rPr>
-          <w:instrText xml:space="preserve"> PAGEREF _Toc99658570 \h </w:instrText>
+          <w:instrText xml:space="preserve"> PAGEREF _Toc100340895 \h </w:instrText>
         </w:r>
         <w:r>
           <w:rPr>
@@ -4467,7 +4467,7 @@
           <w:szCs w:val="22"/>
         </w:rPr>
       </w:pPr>
-      <w:hyperlink w:anchor="_Toc99658571" w:history="1">
+      <w:hyperlink w:anchor="_Toc100340896" w:history="1">
         <w:r>
           <w:rPr>
             <w:rStyle w:val="Hyperlink"/>
@@ -4494,7 +4494,7 @@
             <w:noProof/>
             <w:webHidden/>
           </w:rPr>
-          <w:instrText xml:space="preserve"> PAGEREF _Toc99658571 \h </w:instrText>
+          <w:instrText xml:space="preserve"> PAGEREF _Toc100340896 \h </w:instrText>
         </w:r>
         <w:r>
           <w:rPr>
@@ -4535,7 +4535,7 @@
           <w:szCs w:val="22"/>
         </w:rPr>
       </w:pPr>
-      <w:hyperlink w:anchor="_Toc99658572" w:history="1">
+      <w:hyperlink w:anchor="_Toc100340897" w:history="1">
         <w:r>
           <w:rPr>
             <w:rStyle w:val="Hyperlink"/>
@@ -4562,7 +4562,7 @@
             <w:noProof/>
             <w:webHidden/>
           </w:rPr>
-          <w:instrText xml:space="preserve"> PAGEREF _Toc99658572 \h </w:instrText>
+          <w:instrText xml:space="preserve"> PAGEREF _Toc100340897 \h </w:instrText>
         </w:r>
         <w:r>
           <w:rPr>
@@ -4603,7 +4603,7 @@
           <w:szCs w:val="22"/>
         </w:rPr>
       </w:pPr>
-      <w:hyperlink w:anchor="_Toc99658573" w:history="1">
+      <w:hyperlink w:anchor="_Toc100340898" w:history="1">
         <w:r>
           <w:rPr>
             <w:rStyle w:val="Hyperlink"/>
@@ -4630,7 +4630,7 @@
             <w:noProof/>
             <w:webHidden/>
           </w:rPr>
-          <w:instrText xml:space="preserve"> PAGEREF _Toc99658573 \h </w:instrText>
+          <w:instrText xml:space="preserve"> PAGEREF _Toc100340898 \h </w:instrText>
         </w:r>
         <w:r>
           <w:rPr>
@@ -4676,7 +4676,7 @@
           <w:szCs w:val="22"/>
         </w:rPr>
       </w:pPr>
-      <w:hyperlink w:anchor="_Toc99658574" w:history="1">
+      <w:hyperlink w:anchor="_Toc100340899" w:history="1">
         <w:r>
           <w:rPr>
             <w:rStyle w:val="Hyperlink"/>
@@ -4720,7 +4720,7 @@
             <w:noProof/>
             <w:webHidden/>
           </w:rPr>
-          <w:instrText xml:space="preserve"> PAGEREF _Toc99658574 \h </w:instrText>
+          <w:instrText xml:space="preserve"> PAGEREF _Toc100340899 \h </w:instrText>
         </w:r>
         <w:r>
           <w:rPr>
@@ -4766,7 +4766,7 @@
           <w:szCs w:val="22"/>
         </w:rPr>
       </w:pPr>
-      <w:hyperlink w:anchor="_Toc99658575" w:history="1">
+      <w:hyperlink w:anchor="_Toc100340900" w:history="1">
         <w:r>
           <w:rPr>
             <w:rStyle w:val="Hyperlink"/>
@@ -4810,7 +4810,7 @@
             <w:noProof/>
             <w:webHidden/>
           </w:rPr>
-          <w:instrText xml:space="preserve"> PAGEREF _Toc99658575 \h </w:instrText>
+          <w:instrText xml:space="preserve"> PAGEREF _Toc100340900 \h </w:instrText>
         </w:r>
         <w:r>
           <w:rPr>
@@ -4851,7 +4851,7 @@
           <w:szCs w:val="22"/>
         </w:rPr>
       </w:pPr>
-      <w:hyperlink w:anchor="_Toc99658576" w:history="1">
+      <w:hyperlink w:anchor="_Toc100340901" w:history="1">
         <w:r>
           <w:rPr>
             <w:rStyle w:val="Hyperlink"/>
@@ -4878,7 +4878,7 @@
             <w:noProof/>
             <w:webHidden/>
           </w:rPr>
-          <w:instrText xml:space="preserve"> PAGEREF _Toc99658576 \h </w:instrText>
+          <w:instrText xml:space="preserve"> PAGEREF _Toc100340901 \h </w:instrText>
         </w:r>
         <w:r>
           <w:rPr>
@@ -4919,7 +4919,7 @@
           <w:szCs w:val="22"/>
         </w:rPr>
       </w:pPr>
-      <w:hyperlink w:anchor="_Toc99658577" w:history="1">
+      <w:hyperlink w:anchor="_Toc100340902" w:history="1">
         <w:r>
           <w:rPr>
             <w:rStyle w:val="Hyperlink"/>
@@ -4946,7 +4946,7 @@
             <w:noProof/>
             <w:webHidden/>
           </w:rPr>
-          <w:instrText xml:space="preserve"> PAGEREF _Toc99658577 \h </w:instrText>
+          <w:instrText xml:space="preserve"> PAGEREF _Toc100340902 \h </w:instrText>
         </w:r>
         <w:r>
           <w:rPr>
@@ -4987,7 +4987,7 @@
           <w:szCs w:val="22"/>
         </w:rPr>
       </w:pPr>
-      <w:hyperlink w:anchor="_Toc99658578" w:history="1">
+      <w:hyperlink w:anchor="_Toc100340903" w:history="1">
         <w:r>
           <w:rPr>
             <w:rStyle w:val="Hyperlink"/>
@@ -5014,7 +5014,7 @@
             <w:noProof/>
             <w:webHidden/>
           </w:rPr>
-          <w:instrText xml:space="preserve"> PAGEREF _Toc99658578 \h </w:instrText>
+          <w:instrText xml:space="preserve"> PAGEREF _Toc100340903 \h </w:instrText>
         </w:r>
         <w:r>
           <w:rPr>
@@ -5055,7 +5055,7 @@
           <w:szCs w:val="22"/>
         </w:rPr>
       </w:pPr>
-      <w:hyperlink w:anchor="_Toc99658579" w:history="1">
+      <w:hyperlink w:anchor="_Toc100340904" w:history="1">
         <w:r>
           <w:rPr>
             <w:rStyle w:val="Hyperlink"/>
@@ -5082,7 +5082,7 @@
             <w:noProof/>
             <w:webHidden/>
           </w:rPr>
-          <w:instrText xml:space="preserve"> PAGEREF _Toc99658579 \h </w:instrText>
+          <w:instrText xml:space="preserve"> PAGEREF _Toc100340904 \h </w:instrText>
         </w:r>
         <w:r>
           <w:rPr>
@@ -5128,7 +5128,7 @@
           <w:szCs w:val="22"/>
         </w:rPr>
       </w:pPr>
-      <w:hyperlink w:anchor="_Toc99658580" w:history="1">
+      <w:hyperlink w:anchor="_Toc100340905" w:history="1">
         <w:r>
           <w:rPr>
             <w:rStyle w:val="Hyperlink"/>
@@ -5172,7 +5172,7 @@
             <w:noProof/>
             <w:webHidden/>
           </w:rPr>
-          <w:instrText xml:space="preserve"> PAGEREF _Toc99658580 \h </w:instrText>
+          <w:instrText xml:space="preserve"> PAGEREF _Toc100340905 \h </w:instrText>
         </w:r>
         <w:r>
           <w:rPr>
@@ -5213,7 +5213,7 @@
           <w:szCs w:val="22"/>
         </w:rPr>
       </w:pPr>
-      <w:hyperlink w:anchor="_Toc99658581" w:history="1">
+      <w:hyperlink w:anchor="_Toc100340906" w:history="1">
         <w:r>
           <w:rPr>
             <w:rStyle w:val="Hyperlink"/>
@@ -5240,7 +5240,7 @@
             <w:noProof/>
             <w:webHidden/>
           </w:rPr>
-          <w:instrText xml:space="preserve"> PAGEREF _Toc99658581 \h </w:instrText>
+          <w:instrText xml:space="preserve"> PAGEREF _Toc100340906 \h </w:instrText>
         </w:r>
         <w:r>
           <w:rPr>
@@ -5279,7 +5279,7 @@
         <w:lastRenderedPageBreak/>
         <w:fldChar w:fldCharType="end"/>
       </w:r>
-      <w:bookmarkStart w:id="1" w:name="_Toc99658515"/>
+      <w:bookmarkStart w:id="1" w:name="_Toc100340840"/>
       <w:r>
         <w:t>Introduction</w:t>
       </w:r>
@@ -5343,7 +5343,7 @@
       <w:pPr>
         <w:pStyle w:val="Heading2"/>
       </w:pPr>
-      <w:bookmarkStart w:id="2" w:name="_Toc99658516"/>
+      <w:bookmarkStart w:id="2" w:name="_Toc100340841"/>
       <w:r>
         <w:t>Player</w:t>
       </w:r>
@@ -5385,7 +5385,7 @@
       <w:pPr>
         <w:pStyle w:val="Heading2"/>
       </w:pPr>
-      <w:bookmarkStart w:id="3" w:name="_Toc99658517"/>
+      <w:bookmarkStart w:id="3" w:name="_Toc100340842"/>
       <w:r>
         <w:t>Materials</w:t>
       </w:r>
@@ -5523,7 +5523,7 @@
       <w:pPr>
         <w:pStyle w:val="Heading2"/>
       </w:pPr>
-      <w:bookmarkStart w:id="4" w:name="_Toc99658518"/>
+      <w:bookmarkStart w:id="4" w:name="_Toc100340843"/>
       <w:r>
         <w:lastRenderedPageBreak/>
         <w:t>Character</w:t>
@@ -5905,7 +5905,7 @@
       <w:pPr>
         <w:pStyle w:val="Heading1"/>
       </w:pPr>
-      <w:bookmarkStart w:id="5" w:name="_Toc99658519"/>
+      <w:bookmarkStart w:id="5" w:name="_Toc100340844"/>
       <w:r>
         <w:lastRenderedPageBreak/>
         <w:t>Traits</w:t>
@@ -6038,7 +6038,7 @@
       <w:pPr>
         <w:pStyle w:val="Heading2"/>
       </w:pPr>
-      <w:bookmarkStart w:id="6" w:name="_Toc99658520"/>
+      <w:bookmarkStart w:id="6" w:name="_Toc100340845"/>
       <w:r>
         <w:t>Inspiration</w:t>
       </w:r>
@@ -6154,7 +6154,7 @@
       <w:pPr>
         <w:pStyle w:val="Heading2"/>
       </w:pPr>
-      <w:bookmarkStart w:id="7" w:name="_Toc99658521"/>
+      <w:bookmarkStart w:id="7" w:name="_Toc100340846"/>
       <w:r>
         <w:lastRenderedPageBreak/>
         <w:t>Hindering</w:t>
@@ -6191,7 +6191,7 @@
       <w:pPr>
         <w:pStyle w:val="Heading2"/>
       </w:pPr>
-      <w:bookmarkStart w:id="8" w:name="_Toc99658522"/>
+      <w:bookmarkStart w:id="8" w:name="_Toc100340847"/>
       <w:r>
         <w:t>Ancestries</w:t>
       </w:r>
@@ -6216,7 +6216,7 @@
       <w:pPr>
         <w:pStyle w:val="Heading1"/>
       </w:pPr>
-      <w:bookmarkStart w:id="9" w:name="_Toc99658523"/>
+      <w:bookmarkStart w:id="9" w:name="_Toc100340848"/>
       <w:r>
         <w:lastRenderedPageBreak/>
         <w:t>Skills</w:t>
@@ -6252,7 +6252,7 @@
       <w:pPr>
         <w:pStyle w:val="Heading2"/>
       </w:pPr>
-      <w:bookmarkStart w:id="10" w:name="_Toc99658524"/>
+      <w:bookmarkStart w:id="10" w:name="_Toc100340849"/>
       <w:r>
         <w:t>Skill rolls</w:t>
       </w:r>
@@ -7221,13 +7221,22 @@
         <w:t xml:space="preserve"> section)</w:t>
       </w:r>
       <w:r>
-        <w:t>, the character takes a hit from their opponent with a margin equal to their margin of failure</w:t>
+        <w:t xml:space="preserve">, the character </w:t>
+      </w:r>
+      <w:r>
+        <w:t xml:space="preserve">deals a hit with a negative margin, while simultaneously </w:t>
+      </w:r>
+      <w:r>
+        <w:t>tak</w:t>
+      </w:r>
+      <w:r>
+        <w:t>ing</w:t>
+      </w:r>
+      <w:r>
+        <w:t xml:space="preserve"> a hit from their opponent with a margin equal to their margin of failure</w:t>
       </w:r>
       <w:r>
         <w:t>.</w:t>
-      </w:r>
-      <w:r>
-        <w:t xml:space="preserve"> </w:t>
       </w:r>
     </w:p>
     <w:p>
@@ -7477,7 +7486,7 @@
       <w:pPr>
         <w:pStyle w:val="Heading2"/>
       </w:pPr>
-      <w:bookmarkStart w:id="11" w:name="_Toc99658525"/>
+      <w:bookmarkStart w:id="11" w:name="_Toc100340850"/>
       <w:r>
         <w:lastRenderedPageBreak/>
         <w:t>Skill list</w:t>
@@ -8318,7 +8327,7 @@
       <w:pPr>
         <w:pStyle w:val="Heading1"/>
       </w:pPr>
-      <w:bookmarkStart w:id="12" w:name="_Toc99658526"/>
+      <w:bookmarkStart w:id="12" w:name="_Toc100340851"/>
       <w:r>
         <w:lastRenderedPageBreak/>
         <w:t>Talents</w:t>
@@ -8360,7 +8369,7 @@
       <w:pPr>
         <w:pStyle w:val="Heading2"/>
       </w:pPr>
-      <w:bookmarkStart w:id="13" w:name="_Toc99658527"/>
+      <w:bookmarkStart w:id="13" w:name="_Toc100340852"/>
       <w:r>
         <w:t>Character talents</w:t>
       </w:r>
@@ -8500,7 +8509,7 @@
       <w:pPr>
         <w:pStyle w:val="Heading2"/>
       </w:pPr>
-      <w:bookmarkStart w:id="14" w:name="_Toc99658528"/>
+      <w:bookmarkStart w:id="14" w:name="_Toc100340853"/>
       <w:r>
         <w:t>Skill talents</w:t>
       </w:r>
@@ -8765,7 +8774,7 @@
       <w:pPr>
         <w:pStyle w:val="Heading2"/>
       </w:pPr>
-      <w:bookmarkStart w:id="15" w:name="_Toc99658529"/>
+      <w:bookmarkStart w:id="15" w:name="_Toc100340854"/>
       <w:r>
         <w:t>Combat talents</w:t>
       </w:r>
@@ -9098,7 +9107,7 @@
       <w:pPr>
         <w:pStyle w:val="Heading2"/>
       </w:pPr>
-      <w:bookmarkStart w:id="16" w:name="_Toc99658530"/>
+      <w:bookmarkStart w:id="16" w:name="_Toc100340855"/>
       <w:r>
         <w:t>Special talents: Alchemy</w:t>
       </w:r>
@@ -9152,7 +9161,7 @@
       <w:pPr>
         <w:pStyle w:val="Heading2"/>
       </w:pPr>
-      <w:bookmarkStart w:id="17" w:name="_Toc99658531"/>
+      <w:bookmarkStart w:id="17" w:name="_Toc100340856"/>
       <w:r>
         <w:lastRenderedPageBreak/>
         <w:t>Special talents: Sorcery</w:t>
@@ -9267,7 +9276,7 @@
       <w:pPr>
         <w:pStyle w:val="Heading1"/>
       </w:pPr>
-      <w:bookmarkStart w:id="18" w:name="_Toc99658532"/>
+      <w:bookmarkStart w:id="18" w:name="_Toc100340857"/>
       <w:r>
         <w:lastRenderedPageBreak/>
         <w:t>Character creation</w:t>
@@ -9373,7 +9382,7 @@
       <w:pPr>
         <w:pStyle w:val="Heading2"/>
       </w:pPr>
-      <w:bookmarkStart w:id="19" w:name="_Toc99658533"/>
+      <w:bookmarkStart w:id="19" w:name="_Toc100340858"/>
       <w:r>
         <w:t>Writing down traits</w:t>
       </w:r>
@@ -9464,7 +9473,7 @@
       <w:pPr>
         <w:pStyle w:val="Heading2"/>
       </w:pPr>
-      <w:bookmarkStart w:id="20" w:name="_Toc99658534"/>
+      <w:bookmarkStart w:id="20" w:name="_Toc100340859"/>
       <w:r>
         <w:lastRenderedPageBreak/>
         <w:t>Assigning skill levels</w:t>
@@ -9515,7 +9524,7 @@
       <w:pPr>
         <w:pStyle w:val="Heading2"/>
       </w:pPr>
-      <w:bookmarkStart w:id="21" w:name="_Toc99658535"/>
+      <w:bookmarkStart w:id="21" w:name="_Toc100340860"/>
       <w:r>
         <w:t>Choos</w:t>
       </w:r>
@@ -9548,7 +9557,7 @@
       <w:pPr>
         <w:pStyle w:val="Heading2"/>
       </w:pPr>
-      <w:bookmarkStart w:id="22" w:name="_Toc99658536"/>
+      <w:bookmarkStart w:id="22" w:name="_Toc100340861"/>
       <w:r>
         <w:t xml:space="preserve">Calculating </w:t>
       </w:r>
@@ -9616,7 +9625,7 @@
       <w:pPr>
         <w:pStyle w:val="Heading2"/>
       </w:pPr>
-      <w:bookmarkStart w:id="23" w:name="_Toc99658537"/>
+      <w:bookmarkStart w:id="23" w:name="_Toc100340862"/>
       <w:r>
         <w:lastRenderedPageBreak/>
         <w:t>Acquiring gear</w:t>
@@ -9777,7 +9786,7 @@
       <w:pPr>
         <w:pStyle w:val="Heading2"/>
       </w:pPr>
-      <w:bookmarkStart w:id="24" w:name="_Toc99658538"/>
+      <w:bookmarkStart w:id="24" w:name="_Toc100340863"/>
       <w:r>
         <w:t>Naming them</w:t>
       </w:r>
@@ -9810,7 +9819,7 @@
       <w:pPr>
         <w:pStyle w:val="Heading1"/>
       </w:pPr>
-      <w:bookmarkStart w:id="25" w:name="_Toc99658539"/>
+      <w:bookmarkStart w:id="25" w:name="_Toc100340864"/>
       <w:r>
         <w:lastRenderedPageBreak/>
         <w:t>Damage and conditions</w:t>
@@ -9945,7 +9954,7 @@
       <w:pPr>
         <w:pStyle w:val="Heading2"/>
       </w:pPr>
-      <w:bookmarkStart w:id="26" w:name="_Toc99658540"/>
+      <w:bookmarkStart w:id="26" w:name="_Toc100340865"/>
       <w:r>
         <w:t>Types of conditions</w:t>
       </w:r>
@@ -10263,7 +10272,7 @@
       <w:pPr>
         <w:pStyle w:val="Heading2"/>
       </w:pPr>
-      <w:bookmarkStart w:id="27" w:name="_Toc99658541"/>
+      <w:bookmarkStart w:id="27" w:name="_Toc100340866"/>
       <w:r>
         <w:t>Taking damage</w:t>
       </w:r>
@@ -10759,7 +10768,7 @@
       <w:pPr>
         <w:pStyle w:val="Heading2"/>
       </w:pPr>
-      <w:bookmarkStart w:id="28" w:name="_Toc99658542"/>
+      <w:bookmarkStart w:id="28" w:name="_Toc100340867"/>
       <w:r>
         <w:t>Resilience</w:t>
       </w:r>
@@ -10864,7 +10873,7 @@
       <w:pPr>
         <w:pStyle w:val="Heading2"/>
       </w:pPr>
-      <w:bookmarkStart w:id="29" w:name="_Toc99658543"/>
+      <w:bookmarkStart w:id="29" w:name="_Toc100340868"/>
       <w:r>
         <w:t>Recovery</w:t>
       </w:r>
@@ -12166,7 +12175,7 @@
       <w:pPr>
         <w:pStyle w:val="Heading2"/>
       </w:pPr>
-      <w:bookmarkStart w:id="30" w:name="_Toc99658544"/>
+      <w:bookmarkStart w:id="30" w:name="_Toc100340869"/>
       <w:r>
         <w:lastRenderedPageBreak/>
         <w:t>First aid and medical care</w:t>
@@ -12312,7 +12321,7 @@
       <w:pPr>
         <w:pStyle w:val="Heading2"/>
       </w:pPr>
-      <w:bookmarkStart w:id="31" w:name="_Toc99658545"/>
+      <w:bookmarkStart w:id="31" w:name="_Toc100340870"/>
       <w:r>
         <w:t>Special conditions</w:t>
       </w:r>
@@ -12363,7 +12372,7 @@
       <w:pPr>
         <w:pStyle w:val="Heading2"/>
       </w:pPr>
-      <w:bookmarkStart w:id="32" w:name="_Toc99658546"/>
+      <w:bookmarkStart w:id="32" w:name="_Toc100340871"/>
       <w:r>
         <w:lastRenderedPageBreak/>
         <w:t>Fatigue</w:t>
@@ -12515,7 +12524,7 @@
       <w:pPr>
         <w:pStyle w:val="Heading2"/>
       </w:pPr>
-      <w:bookmarkStart w:id="33" w:name="_Toc99658547"/>
+      <w:bookmarkStart w:id="33" w:name="_Toc100340872"/>
       <w:r>
         <w:t>Desperation</w:t>
       </w:r>
@@ -12580,7 +12589,7 @@
       <w:pPr>
         <w:pStyle w:val="Heading2"/>
       </w:pPr>
-      <w:bookmarkStart w:id="34" w:name="_Toc99658548"/>
+      <w:bookmarkStart w:id="34" w:name="_Toc100340873"/>
       <w:r>
         <w:t>What about insanity?</w:t>
       </w:r>
@@ -12614,7 +12623,7 @@
       <w:pPr>
         <w:pStyle w:val="Heading1"/>
       </w:pPr>
-      <w:bookmarkStart w:id="35" w:name="_Toc99658549"/>
+      <w:bookmarkStart w:id="35" w:name="_Toc100340874"/>
       <w:r>
         <w:lastRenderedPageBreak/>
         <w:t>Hits, weapons, and armor</w:t>
@@ -12658,6 +12667,26 @@
     </w:p>
     <w:p>
       <w:r>
+        <w:t xml:space="preserve">If the margin is less than zero (also called a “negative margin,”), the attacker deals damage to the defender equal to the minimum possible value for the attack they’re using, </w:t>
+      </w:r>
+      <w:r>
+        <w:t xml:space="preserve">without including any damage bonuses from skills. </w:t>
+      </w:r>
+      <w:r>
+        <w:t xml:space="preserve">Negative hits do not trigger any weapon effects, and do not count as hits for the purposes of rules or talents. </w:t>
+      </w:r>
+      <w:r>
+        <w:t xml:space="preserve">For example, </w:t>
+      </w:r>
+      <w:r>
+        <w:t xml:space="preserve">an unarmed hit from a character with Might +4 would normally be 1d2+2/1d3+2, </w:t>
+      </w:r>
+      <w:r>
+        <w:t>but a negative margin hit will only deal 1 damage.</w:t>
+      </w:r>
+    </w:p>
+    <w:p>
+      <w:r>
         <w:t>If the margin is equal to or greater than the target’s Armor</w:t>
       </w:r>
       <w:r>
@@ -12716,6 +12745,7 @@
         <w:pStyle w:val="Heading3"/>
       </w:pPr>
       <w:r>
+        <w:lastRenderedPageBreak/>
         <w:t xml:space="preserve">Armor </w:t>
       </w:r>
       <w:r>
@@ -12754,7 +12784,7 @@
       <w:pPr>
         <w:pStyle w:val="Heading2"/>
       </w:pPr>
-      <w:bookmarkStart w:id="36" w:name="_Toc99658550"/>
+      <w:bookmarkStart w:id="36" w:name="_Toc100340875"/>
       <w:r>
         <w:t>Melee weapons</w:t>
       </w:r>
@@ -12794,7 +12824,6 @@
               <w:jc w:val="left"/>
             </w:pPr>
             <w:r>
-              <w:lastRenderedPageBreak/>
               <w:t>Weapon</w:t>
             </w:r>
           </w:p>
@@ -13191,6 +13220,7 @@
           </w:tcPr>
           <w:p>
             <w:pPr>
+              <w:keepNext w:val="0"/>
               <w:jc w:val="left"/>
             </w:pPr>
             <w:r>
@@ -13204,6 +13234,7 @@
           </w:tcPr>
           <w:p>
             <w:pPr>
+              <w:keepNext w:val="0"/>
               <w:jc w:val="left"/>
             </w:pPr>
             <w:r>
@@ -13229,6 +13260,7 @@
           </w:tcPr>
           <w:p>
             <w:pPr>
+              <w:keepNext w:val="0"/>
               <w:jc w:val="left"/>
             </w:pPr>
             <w:r>
@@ -13242,6 +13274,7 @@
           </w:tcPr>
           <w:p>
             <w:pPr>
+              <w:keepNext w:val="0"/>
               <w:jc w:val="left"/>
             </w:pPr>
             <w:r>
@@ -13270,6 +13303,7 @@
           </w:tcPr>
           <w:p>
             <w:pPr>
+              <w:keepNext w:val="0"/>
               <w:jc w:val="left"/>
             </w:pPr>
             <w:r>
@@ -13283,6 +13317,7 @@
           </w:tcPr>
           <w:p>
             <w:pPr>
+              <w:keepNext w:val="0"/>
               <w:jc w:val="left"/>
             </w:pPr>
             <w:r>
@@ -13308,6 +13343,7 @@
           </w:tcPr>
           <w:p>
             <w:pPr>
+              <w:keepNext w:val="0"/>
               <w:jc w:val="left"/>
             </w:pPr>
             <w:r>
@@ -13321,6 +13357,7 @@
           </w:tcPr>
           <w:p>
             <w:pPr>
+              <w:keepNext w:val="0"/>
               <w:jc w:val="left"/>
             </w:pPr>
             <w:r>
@@ -13342,6 +13379,7 @@
               <w:jc w:val="left"/>
             </w:pPr>
             <w:r>
+              <w:lastRenderedPageBreak/>
               <w:t>Long spear/stabbing polearm (2h)</w:t>
             </w:r>
           </w:p>
@@ -13493,6 +13531,7 @@
           </w:tcPr>
           <w:p>
             <w:pPr>
+              <w:keepNext w:val="0"/>
               <w:jc w:val="left"/>
             </w:pPr>
             <w:r>
@@ -13506,6 +13545,7 @@
           </w:tcPr>
           <w:p>
             <w:pPr>
+              <w:keepNext w:val="0"/>
               <w:jc w:val="left"/>
             </w:pPr>
             <w:r>
@@ -13528,6 +13568,7 @@
           </w:tcPr>
           <w:p>
             <w:pPr>
+              <w:keepNext w:val="0"/>
               <w:jc w:val="left"/>
             </w:pPr>
             <w:r>
@@ -13541,6 +13582,7 @@
           </w:tcPr>
           <w:p>
             <w:pPr>
+              <w:keepNext w:val="0"/>
               <w:jc w:val="left"/>
             </w:pPr>
             <w:r>
@@ -13554,9 +13596,8 @@
       <w:pPr>
         <w:pStyle w:val="Heading2"/>
       </w:pPr>
-      <w:bookmarkStart w:id="37" w:name="_Toc99658551"/>
-      <w:r>
-        <w:lastRenderedPageBreak/>
+      <w:bookmarkStart w:id="37" w:name="_Toc100340876"/>
+      <w:r>
         <w:t>Ranged weapons</w:t>
       </w:r>
       <w:bookmarkEnd w:id="37"/>
@@ -14007,7 +14048,7 @@
       <w:pPr>
         <w:pStyle w:val="Heading2"/>
       </w:pPr>
-      <w:bookmarkStart w:id="38" w:name="_Toc99658552"/>
+      <w:bookmarkStart w:id="38" w:name="_Toc100340877"/>
       <w:r>
         <w:t>Armor</w:t>
       </w:r>
@@ -14048,7 +14089,11 @@
         <w:t>desperate block</w:t>
       </w:r>
       <w:r>
-        <w:t>. If a character holding a shield suffers physical damage that they would be able to block with the shield (so things like enemy attacks or a rockslide would count, but a sprained ankle or a sneak attack wouldn’t) they may reduce the damage to half of what it would have been, rounding up. This damages the shield</w:t>
+        <w:t xml:space="preserve">. If a character holding a shield suffers physical damage that they would be able to </w:t>
+      </w:r>
+      <w:r>
+        <w:lastRenderedPageBreak/>
+        <w:t>block with the shield (so things like enemy attacks or a rockslide would count, but a sprained ankle or a sneak attack wouldn’t) they may reduce the damage to half of what it would have been, rounding up. This damages the shield</w:t>
       </w:r>
       <w:r>
         <w:t xml:space="preserve"> unless the bearer increases their Desperation by 1</w:t>
@@ -14092,7 +14137,6 @@
               <w:jc w:val="left"/>
             </w:pPr>
             <w:r>
-              <w:lastRenderedPageBreak/>
               <w:t>Armor type</w:t>
             </w:r>
           </w:p>
@@ -14426,7 +14470,7 @@
       <w:pPr>
         <w:pStyle w:val="Heading2"/>
       </w:pPr>
-      <w:bookmarkStart w:id="39" w:name="_Toc99658553"/>
+      <w:bookmarkStart w:id="39" w:name="_Toc100340878"/>
       <w:r>
         <w:t>Mental</w:t>
       </w:r>
@@ -14507,6 +14551,7 @@
               <w:jc w:val="left"/>
             </w:pPr>
             <w:r>
+              <w:lastRenderedPageBreak/>
               <w:t>Weapon</w:t>
             </w:r>
           </w:p>
@@ -14674,7 +14719,6 @@
               <w:jc w:val="left"/>
             </w:pPr>
             <w:r>
-              <w:lastRenderedPageBreak/>
               <w:t>Armor type</w:t>
             </w:r>
           </w:p>
@@ -14731,7 +14775,7 @@
       <w:pPr>
         <w:pStyle w:val="Heading1"/>
       </w:pPr>
-      <w:bookmarkStart w:id="40" w:name="_Toc99658554"/>
+      <w:bookmarkStart w:id="40" w:name="_Toc100340879"/>
       <w:r>
         <w:lastRenderedPageBreak/>
         <w:t>Gear</w:t>
@@ -14827,7 +14871,7 @@
       <w:pPr>
         <w:pStyle w:val="Heading2"/>
       </w:pPr>
-      <w:bookmarkStart w:id="41" w:name="_Toc99658555"/>
+      <w:bookmarkStart w:id="41" w:name="_Toc100340880"/>
       <w:r>
         <w:t>Making purchases</w:t>
       </w:r>
@@ -15417,7 +15461,7 @@
       <w:pPr>
         <w:pStyle w:val="Heading2"/>
       </w:pPr>
-      <w:bookmarkStart w:id="42" w:name="_Toc99658556"/>
+      <w:bookmarkStart w:id="42" w:name="_Toc100340881"/>
       <w:r>
         <w:lastRenderedPageBreak/>
         <w:t>Products and services</w:t>
@@ -16865,7 +16909,7 @@
       <w:pPr>
         <w:pStyle w:val="Heading1"/>
       </w:pPr>
-      <w:bookmarkStart w:id="43" w:name="_Toc99658557"/>
+      <w:bookmarkStart w:id="43" w:name="_Toc100340882"/>
       <w:r>
         <w:lastRenderedPageBreak/>
         <w:t>Sorcery</w:t>
@@ -16881,7 +16925,7 @@
       <w:pPr>
         <w:pStyle w:val="Heading2"/>
       </w:pPr>
-      <w:bookmarkStart w:id="44" w:name="_Toc99658558"/>
+      <w:bookmarkStart w:id="44" w:name="_Toc100340883"/>
       <w:r>
         <w:t>Casting a spell</w:t>
       </w:r>
@@ -16928,7 +16972,7 @@
       <w:pPr>
         <w:pStyle w:val="Heading2"/>
       </w:pPr>
-      <w:bookmarkStart w:id="45" w:name="_Toc99658559"/>
+      <w:bookmarkStart w:id="45" w:name="_Toc100340884"/>
       <w:r>
         <w:t>Burn</w:t>
       </w:r>
@@ -17129,7 +17173,7 @@
       <w:pPr>
         <w:pStyle w:val="Heading2"/>
       </w:pPr>
-      <w:bookmarkStart w:id="46" w:name="_Toc99658560"/>
+      <w:bookmarkStart w:id="46" w:name="_Toc100340885"/>
       <w:r>
         <w:t>Minions</w:t>
       </w:r>
@@ -17176,7 +17220,7 @@
       <w:pPr>
         <w:pStyle w:val="Heading2"/>
       </w:pPr>
-      <w:bookmarkStart w:id="47" w:name="_Toc99658561"/>
+      <w:bookmarkStart w:id="47" w:name="_Toc100340886"/>
       <w:r>
         <w:t>Slots</w:t>
       </w:r>
@@ -17216,7 +17260,7 @@
       <w:pPr>
         <w:pStyle w:val="Heading2"/>
       </w:pPr>
-      <w:bookmarkStart w:id="48" w:name="_Toc99658562"/>
+      <w:bookmarkStart w:id="48" w:name="_Toc100340887"/>
       <w:r>
         <w:t>Spellbooks</w:t>
       </w:r>
@@ -17246,7 +17290,7 @@
       <w:pPr>
         <w:pStyle w:val="Heading2"/>
       </w:pPr>
-      <w:bookmarkStart w:id="49" w:name="_Toc99658563"/>
+      <w:bookmarkStart w:id="49" w:name="_Toc100340888"/>
       <w:r>
         <w:t>Memorization</w:t>
       </w:r>
@@ -17417,7 +17461,7 @@
       <w:pPr>
         <w:pStyle w:val="Heading2"/>
       </w:pPr>
-      <w:bookmarkStart w:id="50" w:name="_Toc99658564"/>
+      <w:bookmarkStart w:id="50" w:name="_Toc100340889"/>
       <w:r>
         <w:lastRenderedPageBreak/>
         <w:t>Spells (complexity 1)</w:t>
@@ -18455,7 +18499,7 @@
       <w:pPr>
         <w:pStyle w:val="Heading2"/>
       </w:pPr>
-      <w:bookmarkStart w:id="51" w:name="_Toc99658565"/>
+      <w:bookmarkStart w:id="51" w:name="_Toc100340890"/>
       <w:r>
         <w:t>Spells (</w:t>
       </w:r>
@@ -19046,7 +19090,7 @@
       <w:pPr>
         <w:pStyle w:val="Heading2"/>
       </w:pPr>
-      <w:bookmarkStart w:id="52" w:name="_Toc99658566"/>
+      <w:bookmarkStart w:id="52" w:name="_Toc100340891"/>
       <w:r>
         <w:t>Ritual</w:t>
       </w:r>
@@ -19189,7 +19233,7 @@
       <w:pPr>
         <w:pStyle w:val="Heading1"/>
       </w:pPr>
-      <w:bookmarkStart w:id="53" w:name="_Toc99658567"/>
+      <w:bookmarkStart w:id="53" w:name="_Toc100340892"/>
       <w:r>
         <w:lastRenderedPageBreak/>
         <w:t>Running the game</w:t>
@@ -19251,7 +19295,7 @@
       <w:pPr>
         <w:pStyle w:val="Heading2"/>
       </w:pPr>
-      <w:bookmarkStart w:id="54" w:name="_Toc99658568"/>
+      <w:bookmarkStart w:id="54" w:name="_Toc100340893"/>
       <w:r>
         <w:t>Time and distance</w:t>
       </w:r>
@@ -19286,7 +19330,7 @@
       <w:pPr>
         <w:pStyle w:val="Heading2"/>
       </w:pPr>
-      <w:bookmarkStart w:id="55" w:name="_Toc99658569"/>
+      <w:bookmarkStart w:id="55" w:name="_Toc100340894"/>
       <w:r>
         <w:t>Light</w:t>
       </w:r>
@@ -19344,7 +19388,7 @@
       <w:pPr>
         <w:pStyle w:val="Heading2"/>
       </w:pPr>
-      <w:bookmarkStart w:id="56" w:name="_Toc99658570"/>
+      <w:bookmarkStart w:id="56" w:name="_Toc100340895"/>
       <w:r>
         <w:t>Adventuring on a schedule</w:t>
       </w:r>
@@ -19471,7 +19515,7 @@
       <w:pPr>
         <w:pStyle w:val="Heading2"/>
       </w:pPr>
-      <w:bookmarkStart w:id="57" w:name="_Toc99658571"/>
+      <w:bookmarkStart w:id="57" w:name="_Toc100340896"/>
       <w:r>
         <w:t>Minor rest phase</w:t>
       </w:r>
@@ -19569,7 +19613,7 @@
       <w:pPr>
         <w:pStyle w:val="Heading2"/>
       </w:pPr>
-      <w:bookmarkStart w:id="58" w:name="_Toc99658572"/>
+      <w:bookmarkStart w:id="58" w:name="_Toc100340897"/>
       <w:r>
         <w:t>Major rest phase</w:t>
       </w:r>
@@ -19798,7 +19842,7 @@
       <w:pPr>
         <w:pStyle w:val="Heading2"/>
       </w:pPr>
-      <w:bookmarkStart w:id="59" w:name="_Toc99658573"/>
+      <w:bookmarkStart w:id="59" w:name="_Toc100340898"/>
       <w:r>
         <w:t>Simple food and light</w:t>
       </w:r>
@@ -19867,7 +19911,7 @@
       <w:pPr>
         <w:pStyle w:val="Heading1"/>
       </w:pPr>
-      <w:bookmarkStart w:id="60" w:name="_Toc99658574"/>
+      <w:bookmarkStart w:id="60" w:name="_Toc100340899"/>
       <w:r>
         <w:lastRenderedPageBreak/>
         <w:t xml:space="preserve">End of </w:t>
@@ -19985,7 +20029,7 @@
       <w:pPr>
         <w:pStyle w:val="Heading1"/>
       </w:pPr>
-      <w:bookmarkStart w:id="61" w:name="_Toc99658575"/>
+      <w:bookmarkStart w:id="61" w:name="_Toc100340900"/>
       <w:r>
         <w:lastRenderedPageBreak/>
         <w:t>NPCs and monsters</w:t>
@@ -20021,7 +20065,7 @@
       <w:pPr>
         <w:pStyle w:val="Heading2"/>
       </w:pPr>
-      <w:bookmarkStart w:id="62" w:name="_Toc99658576"/>
+      <w:bookmarkStart w:id="62" w:name="_Toc100340901"/>
       <w:r>
         <w:t>Running NPCs</w:t>
       </w:r>
@@ -20905,7 +20949,7 @@
       <w:pPr>
         <w:pStyle w:val="Heading2"/>
       </w:pPr>
-      <w:bookmarkStart w:id="63" w:name="_Toc99658577"/>
+      <w:bookmarkStart w:id="63" w:name="_Toc100340902"/>
       <w:r>
         <w:t xml:space="preserve">Building </w:t>
       </w:r>
@@ -21170,7 +21214,7 @@
       <w:pPr>
         <w:pStyle w:val="Heading2"/>
       </w:pPr>
-      <w:bookmarkStart w:id="64" w:name="_Toc99658578"/>
+      <w:bookmarkStart w:id="64" w:name="_Toc100340903"/>
       <w:r>
         <w:t>B</w:t>
       </w:r>
@@ -23298,7 +23342,7 @@
       <w:pPr>
         <w:pStyle w:val="Heading2"/>
       </w:pPr>
-      <w:bookmarkStart w:id="65" w:name="_Toc99658579"/>
+      <w:bookmarkStart w:id="65" w:name="_Toc100340904"/>
       <w:r>
         <w:t>Rogues’ gallery</w:t>
       </w:r>
@@ -23605,7 +23649,7 @@
       <w:pPr>
         <w:pStyle w:val="Heading1"/>
       </w:pPr>
-      <w:bookmarkStart w:id="66" w:name="_Toc99658580"/>
+      <w:bookmarkStart w:id="66" w:name="_Toc100340905"/>
       <w:r>
         <w:lastRenderedPageBreak/>
         <w:t>Making the game your own</w:t>
@@ -23624,7 +23668,7 @@
       <w:pPr>
         <w:pStyle w:val="Heading2"/>
       </w:pPr>
-      <w:bookmarkStart w:id="67" w:name="_Toc99658581"/>
+      <w:bookmarkStart w:id="67" w:name="_Toc100340906"/>
       <w:r>
         <w:t>Representing Sorcery and supernatural abilities</w:t>
       </w:r>
@@ -27265,94 +27309,94 @@
       </w:rPr>
     </w:lvl>
   </w:abstractNum>
-  <w:num w:numId="1">
+  <w:num w:numId="1" w16cid:durableId="376588260">
     <w:abstractNumId w:val="2"/>
   </w:num>
-  <w:num w:numId="2">
+  <w:num w:numId="2" w16cid:durableId="977875321">
     <w:abstractNumId w:val="29"/>
   </w:num>
-  <w:num w:numId="3">
+  <w:num w:numId="3" w16cid:durableId="1916233818">
     <w:abstractNumId w:val="8"/>
   </w:num>
-  <w:num w:numId="4">
+  <w:num w:numId="4" w16cid:durableId="1865287398">
     <w:abstractNumId w:val="9"/>
   </w:num>
-  <w:num w:numId="5">
+  <w:num w:numId="5" w16cid:durableId="901795195">
     <w:abstractNumId w:val="19"/>
   </w:num>
-  <w:num w:numId="6">
+  <w:num w:numId="6" w16cid:durableId="52895212">
     <w:abstractNumId w:val="3"/>
   </w:num>
-  <w:num w:numId="7">
+  <w:num w:numId="7" w16cid:durableId="1028337247">
     <w:abstractNumId w:val="11"/>
   </w:num>
-  <w:num w:numId="8">
+  <w:num w:numId="8" w16cid:durableId="1782990096">
     <w:abstractNumId w:val="0"/>
   </w:num>
-  <w:num w:numId="9">
+  <w:num w:numId="9" w16cid:durableId="1399590489">
     <w:abstractNumId w:val="4"/>
   </w:num>
-  <w:num w:numId="10">
+  <w:num w:numId="10" w16cid:durableId="105394776">
     <w:abstractNumId w:val="25"/>
   </w:num>
-  <w:num w:numId="11">
+  <w:num w:numId="11" w16cid:durableId="1084374374">
     <w:abstractNumId w:val="27"/>
   </w:num>
-  <w:num w:numId="12">
+  <w:num w:numId="12" w16cid:durableId="1117913252">
     <w:abstractNumId w:val="10"/>
   </w:num>
-  <w:num w:numId="13">
+  <w:num w:numId="13" w16cid:durableId="1964920165">
     <w:abstractNumId w:val="1"/>
   </w:num>
-  <w:num w:numId="14">
+  <w:num w:numId="14" w16cid:durableId="2041130142">
     <w:abstractNumId w:val="17"/>
   </w:num>
-  <w:num w:numId="15">
+  <w:num w:numId="15" w16cid:durableId="241909782">
     <w:abstractNumId w:val="21"/>
   </w:num>
-  <w:num w:numId="16">
+  <w:num w:numId="16" w16cid:durableId="856777083">
     <w:abstractNumId w:val="23"/>
   </w:num>
-  <w:num w:numId="17">
+  <w:num w:numId="17" w16cid:durableId="424573980">
     <w:abstractNumId w:val="15"/>
   </w:num>
-  <w:num w:numId="18">
+  <w:num w:numId="18" w16cid:durableId="477117658">
     <w:abstractNumId w:val="18"/>
   </w:num>
-  <w:num w:numId="19">
+  <w:num w:numId="19" w16cid:durableId="1505047610">
     <w:abstractNumId w:val="5"/>
   </w:num>
-  <w:num w:numId="20">
+  <w:num w:numId="20" w16cid:durableId="1238855805">
     <w:abstractNumId w:val="24"/>
   </w:num>
-  <w:num w:numId="21">
+  <w:num w:numId="21" w16cid:durableId="657274046">
     <w:abstractNumId w:val="13"/>
   </w:num>
-  <w:num w:numId="22">
+  <w:num w:numId="22" w16cid:durableId="1255017936">
     <w:abstractNumId w:val="7"/>
   </w:num>
-  <w:num w:numId="23">
+  <w:num w:numId="23" w16cid:durableId="1558972726">
     <w:abstractNumId w:val="16"/>
   </w:num>
-  <w:num w:numId="24">
+  <w:num w:numId="24" w16cid:durableId="1414088855">
     <w:abstractNumId w:val="20"/>
   </w:num>
-  <w:num w:numId="25">
+  <w:num w:numId="25" w16cid:durableId="128019392">
     <w:abstractNumId w:val="26"/>
   </w:num>
-  <w:num w:numId="26">
+  <w:num w:numId="26" w16cid:durableId="336929054">
     <w:abstractNumId w:val="22"/>
   </w:num>
-  <w:num w:numId="27">
+  <w:num w:numId="27" w16cid:durableId="763913660">
     <w:abstractNumId w:val="14"/>
   </w:num>
-  <w:num w:numId="28">
+  <w:num w:numId="28" w16cid:durableId="1418213063">
     <w:abstractNumId w:val="12"/>
   </w:num>
-  <w:num w:numId="29">
+  <w:num w:numId="29" w16cid:durableId="1691837335">
     <w:abstractNumId w:val="6"/>
   </w:num>
-  <w:num w:numId="30">
+  <w:num w:numId="30" w16cid:durableId="1371809256">
     <w:abstractNumId w:val="28"/>
   </w:num>
   <w:numIdMacAtCleanup w:val="30"/>

</xml_diff>

<commit_message>
Animal Companion: options 2 and 3 combined, multiple companions no longer stack.
</commit_message>
<xml_diff>
--- a/Ikaros.docx
+++ b/Ikaros.docx
@@ -8404,11 +8404,11 @@
     </w:p>
     <w:p>
       <w:r>
-        <w:t xml:space="preserve">The animal companion has a single resilience pool of 6, and takes conditions as normal when a roll it’s helping with fails. The animal companion can only provide a helping bonus if its resilience pool has </w:t>
+        <w:t xml:space="preserve">The animal companion has a single resilience pool of 6, and takes conditions as normal when a roll it’s helping with fails. The animal </w:t>
       </w:r>
       <w:r>
         <w:lastRenderedPageBreak/>
-        <w:t>not filled, although all of its injuries heal by one point per day, just like a character.</w:t>
+        <w:t>companion can only provide a helping bonus if its resilience pool has not filled, although all of its injuries heal by one point per day.</w:t>
       </w:r>
     </w:p>
     <w:p>
@@ -8434,10 +8434,13 @@
         <w:t>, which comes with its own skills and resilience pool.</w:t>
       </w:r>
       <w:r>
-        <w:t xml:space="preserve"> You may benefit from helping bonuses from multiple animal companions on a single roll, </w:t>
-      </w:r>
-      <w:r>
-        <w:t>within the usual rules for helping and advantage bonus caps.</w:t>
+        <w:t xml:space="preserve"> </w:t>
+      </w:r>
+      <w:r>
+        <w:t>Only one animal companion can benefit each roll at a time</w:t>
+      </w:r>
+      <w:r>
+        <w:t>.</w:t>
       </w:r>
     </w:p>
     <w:p>
@@ -8449,6 +8452,9 @@
         </w:numPr>
       </w:pPr>
       <w:r>
+        <w:t xml:space="preserve">You strengthen a bond with one of your existing animal companions. </w:t>
+      </w:r>
+      <w:r>
         <w:t xml:space="preserve">One of your </w:t>
       </w:r>
       <w:r>
@@ -8458,25 +8464,22 @@
         <w:t>s</w:t>
       </w:r>
       <w:r>
-        <w:t xml:space="preserve"> learns a new skill, or </w:t>
-      </w:r>
-      <w:r>
-        <w:t>one of its skills grants a +2 helping bonus instead of a +1 helping bonus.</w:t>
-      </w:r>
-    </w:p>
-    <w:p>
-      <w:pPr>
-        <w:pStyle w:val="ListParagraph"/>
-        <w:numPr>
-          <w:ilvl w:val="0"/>
-          <w:numId w:val="23"/>
-        </w:numPr>
-      </w:pPr>
-      <w:r>
-        <w:t>One of your animal companions</w:t>
-      </w:r>
-      <w:r>
-        <w:t xml:space="preserve"> gains 2 resilience.</w:t>
+        <w:t xml:space="preserve"> </w:t>
+      </w:r>
+      <w:r>
+        <w:t>gains 2 resilience</w:t>
+      </w:r>
+      <w:r>
+        <w:t xml:space="preserve">, then it either </w:t>
+      </w:r>
+      <w:r>
+        <w:t xml:space="preserve">learns a new </w:t>
+      </w:r>
+      <w:r>
+        <w:t>skill or increases the helping bonus of a skill it already has to +2</w:t>
+      </w:r>
+      <w:r>
+        <w:t>.</w:t>
       </w:r>
     </w:p>
     <w:p>

</xml_diff>

<commit_message>
Bump version to v0.2.1-alpha.
</commit_message>
<xml_diff>
--- a/Ikaros.docx
+++ b/Ikaros.docx
@@ -33,7 +33,7 @@
         <mc:AlternateContent>
           <mc:Choice Requires="wps">
             <w:drawing>
-              <wp:anchor distT="0" distB="0" distL="114300" distR="114300" simplePos="0" relativeHeight="251659264" behindDoc="1" locked="0" layoutInCell="1" allowOverlap="1" wp14:anchorId="3978E5FE" wp14:editId="07932A94">
+              <wp:anchor distT="0" distB="0" distL="114300" distR="114300" simplePos="0" relativeHeight="251658240" behindDoc="1" locked="0" layoutInCell="1" allowOverlap="1" wp14:anchorId="3978E5FE" wp14:editId="07932A94">
                 <wp:simplePos x="0" y="0"/>
                 <wp:positionH relativeFrom="page">
                   <wp:align>left</wp:align>
@@ -106,7 +106,7 @@
                 <v:stroke joinstyle="miter"/>
                 <v:path gradientshapeok="t" o:connecttype="rect"/>
               </v:shapetype>
-              <v:shape id="Text Box 8" o:spid="_x0000_s1026" type="#_x0000_t202" style="position:absolute;left:0;text-align:left;margin-left:0;margin-top:-58.35pt;width:441pt;height:640.5pt;z-index:-251657216;visibility:visible;mso-wrap-style:square;mso-width-percent:0;mso-height-percent:0;mso-wrap-distance-left:9pt;mso-wrap-distance-top:0;mso-wrap-distance-right:9pt;mso-wrap-distance-bottom:0;mso-position-horizontal:left;mso-position-horizontal-relative:page;mso-position-vertical:absolute;mso-position-vertical-relative:text;mso-width-percent:0;mso-height-percent:0;mso-width-relative:margin;mso-height-relative:margin;v-text-anchor:top" o:gfxdata="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" strokeweight=".5pt">
+              <v:shape id="Text Box 8" o:spid="_x0000_s1026" type="#_x0000_t202" style="position:absolute;left:0;text-align:left;margin-left:0;margin-top:-58.35pt;width:441pt;height:640.5pt;z-index:-251658240;visibility:visible;mso-wrap-style:square;mso-width-percent:0;mso-height-percent:0;mso-wrap-distance-left:9pt;mso-wrap-distance-top:0;mso-wrap-distance-right:9pt;mso-wrap-distance-bottom:0;mso-position-horizontal:left;mso-position-horizontal-relative:page;mso-position-vertical:absolute;mso-position-vertical-relative:text;mso-width-percent:0;mso-height-percent:0;mso-width-relative:margin;mso-height-relative:margin;v-text-anchor:top" o:gfxdata="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" strokeweight=".5pt">
                 <v:fill r:id="rId9" o:title="" opacity="24248f" recolor="t" rotate="t" type="tile"/>
                 <v:textbox>
                   <w:txbxContent>
@@ -275,7 +275,7 @@
           <w:bCs/>
           <w:color w:val="591200" w:themeColor="accent6" w:themeShade="80"/>
         </w:rPr>
-        <w:t>1.</w:t>
+        <w:t>2</w:t>
       </w:r>
       <w:r>
         <w:rPr>
@@ -284,7 +284,16 @@
           <w:bCs/>
           <w:color w:val="591200" w:themeColor="accent6" w:themeShade="80"/>
         </w:rPr>
-        <w:t>2</w:t>
+        <w:t>.</w:t>
+      </w:r>
+      <w:r>
+        <w:rPr>
+          <w:rFonts w:eastAsia="Yu Mincho"/>
+          <w:b/>
+          <w:bCs/>
+          <w:color w:val="591200" w:themeColor="accent6" w:themeShade="80"/>
+        </w:rPr>
+        <w:t>1</w:t>
       </w:r>
       <w:r>
         <w:rPr>
@@ -24246,13 +24255,6 @@
         <w:noProof/>
         <w:color w:val="7F7F7F" w:themeColor="text1" w:themeTint="80"/>
       </w:rPr>
-      <w:t>Table of contents</w:t>
-    </w:r>
-    <w:r>
-      <w:rPr>
-        <w:noProof/>
-        <w:color w:val="7F7F7F" w:themeColor="text1" w:themeTint="80"/>
-      </w:rPr>
       <w:fldChar w:fldCharType="end"/>
     </w:r>
   </w:p>
@@ -24286,13 +24288,6 @@
         <w:color w:val="7F7F7F" w:themeColor="text1" w:themeTint="80"/>
       </w:rPr>
       <w:fldChar w:fldCharType="separate"/>
-    </w:r>
-    <w:r>
-      <w:rPr>
-        <w:noProof/>
-        <w:color w:val="7F7F7F" w:themeColor="text1" w:themeTint="80"/>
-      </w:rPr>
-      <w:t>Table of contents</w:t>
     </w:r>
     <w:r>
       <w:rPr>

</xml_diff>

<commit_message>
Bump version to v0.2.3-alpha, since we're done with testing all the tag pushing stuff.
</commit_message>
<xml_diff>
--- a/Ikaros.docx
+++ b/Ikaros.docx
@@ -293,7 +293,7 @@
           <w:bCs/>
           <w:color w:val="591200" w:themeColor="accent6" w:themeShade="80"/>
         </w:rPr>
-        <w:t>1</w:t>
+        <w:t>3</w:t>
       </w:r>
       <w:r>
         <w:rPr>
@@ -24255,6 +24255,13 @@
         <w:noProof/>
         <w:color w:val="7F7F7F" w:themeColor="text1" w:themeTint="80"/>
       </w:rPr>
+      <w:t>Skills</w:t>
+    </w:r>
+    <w:r>
+      <w:rPr>
+        <w:noProof/>
+        <w:color w:val="7F7F7F" w:themeColor="text1" w:themeTint="80"/>
+      </w:rPr>
       <w:fldChar w:fldCharType="end"/>
     </w:r>
   </w:p>
@@ -24288,6 +24295,13 @@
         <w:color w:val="7F7F7F" w:themeColor="text1" w:themeTint="80"/>
       </w:rPr>
       <w:fldChar w:fldCharType="separate"/>
+    </w:r>
+    <w:r>
+      <w:rPr>
+        <w:noProof/>
+        <w:color w:val="7F7F7F" w:themeColor="text1" w:themeTint="80"/>
+      </w:rPr>
+      <w:t>Talents</w:t>
     </w:r>
     <w:r>
       <w:rPr>

</xml_diff>

<commit_message>
Added costs for weapons and armor.
</commit_message>
<xml_diff>
--- a/Ikaros.docx
+++ b/Ikaros.docx
@@ -1,6 +1,6 @@
 
 <file path=word/document.xml><?xml version="1.0" encoding="utf-8"?>
-<w:document xmlns:wpc="http://schemas.microsoft.com/office/word/2010/wordprocessingCanvas" xmlns:cx="http://schemas.microsoft.com/office/drawing/2014/chartex" xmlns:cx1="http://schemas.microsoft.com/office/drawing/2015/9/8/chartex" xmlns:cx2="http://schemas.microsoft.com/office/drawing/2015/10/21/chartex" xmlns:cx3="http://schemas.microsoft.com/office/drawing/2016/5/9/chartex" xmlns:cx4="http://schemas.microsoft.com/office/drawing/2016/5/10/chartex" xmlns:cx5="http://schemas.microsoft.com/office/drawing/2016/5/11/chartex" xmlns:cx6="http://schemas.microsoft.com/office/drawing/2016/5/12/chartex" xmlns:cx7="http://schemas.microsoft.com/office/drawing/2016/5/13/chartex" xmlns:cx8="http://schemas.microsoft.com/office/drawing/2016/5/14/chartex" xmlns:mc="http://schemas.openxmlformats.org/markup-compatibility/2006" xmlns:aink="http://schemas.microsoft.com/office/drawing/2016/ink" xmlns:am3d="http://schemas.microsoft.com/office/drawing/2017/model3d" xmlns:o="urn:schemas-microsoft-com:office:office" xmlns:r="http://schemas.openxmlformats.org/officeDocument/2006/relationships" xmlns:m="http://schemas.openxmlformats.org/officeDocument/2006/math" xmlns:v="urn:schemas-microsoft-com:vml" xmlns:wp14="http://schemas.microsoft.com/office/word/2010/wordprocessingDrawing" xmlns:wp="http://schemas.openxmlformats.org/drawingml/2006/wordprocessingDrawing" xmlns:w10="urn:schemas-microsoft-com:office:word" xmlns:w="http://schemas.openxmlformats.org/wordprocessingml/2006/main" xmlns:w14="http://schemas.microsoft.com/office/word/2010/wordml" xmlns:w15="http://schemas.microsoft.com/office/word/2012/wordml" xmlns:w16cex="http://schemas.microsoft.com/office/word/2018/wordml/cex" xmlns:w16cid="http://schemas.microsoft.com/office/word/2016/wordml/cid" xmlns:w16="http://schemas.microsoft.com/office/word/2018/wordml" xmlns:w16sdtdh="http://schemas.microsoft.com/office/word/2020/wordml/sdtdatahash" xmlns:w16se="http://schemas.microsoft.com/office/word/2015/wordml/symex" xmlns:wpg="http://schemas.microsoft.com/office/word/2010/wordprocessingGroup" xmlns:wpi="http://schemas.microsoft.com/office/word/2010/wordprocessingInk" xmlns:wne="http://schemas.microsoft.com/office/word/2006/wordml" xmlns:wps="http://schemas.microsoft.com/office/word/2010/wordprocessingShape" mc:Ignorable="w14 w15 w16se w16cid w16 w16cex w16sdtdh wp14">
+<w:document xmlns:wpc="http://schemas.microsoft.com/office/word/2010/wordprocessingCanvas" xmlns:cx="http://schemas.microsoft.com/office/drawing/2014/chartex" xmlns:cx1="http://schemas.microsoft.com/office/drawing/2015/9/8/chartex" xmlns:cx2="http://schemas.microsoft.com/office/drawing/2015/10/21/chartex" xmlns:cx3="http://schemas.microsoft.com/office/drawing/2016/5/9/chartex" xmlns:cx4="http://schemas.microsoft.com/office/drawing/2016/5/10/chartex" xmlns:cx5="http://schemas.microsoft.com/office/drawing/2016/5/11/chartex" xmlns:cx6="http://schemas.microsoft.com/office/drawing/2016/5/12/chartex" xmlns:cx7="http://schemas.microsoft.com/office/drawing/2016/5/13/chartex" xmlns:cx8="http://schemas.microsoft.com/office/drawing/2016/5/14/chartex" xmlns:mc="http://schemas.openxmlformats.org/markup-compatibility/2006" xmlns:aink="http://schemas.microsoft.com/office/drawing/2016/ink" xmlns:am3d="http://schemas.microsoft.com/office/drawing/2017/model3d" xmlns:o="urn:schemas-microsoft-com:office:office" xmlns:oel="http://schemas.microsoft.com/office/2019/extlst" xmlns:r="http://schemas.openxmlformats.org/officeDocument/2006/relationships" xmlns:m="http://schemas.openxmlformats.org/officeDocument/2006/math" xmlns:v="urn:schemas-microsoft-com:vml" xmlns:wp14="http://schemas.microsoft.com/office/word/2010/wordprocessingDrawing" xmlns:wp="http://schemas.openxmlformats.org/drawingml/2006/wordprocessingDrawing" xmlns:w10="urn:schemas-microsoft-com:office:word" xmlns:w="http://schemas.openxmlformats.org/wordprocessingml/2006/main" xmlns:w14="http://schemas.microsoft.com/office/word/2010/wordml" xmlns:w15="http://schemas.microsoft.com/office/word/2012/wordml" xmlns:w16cex="http://schemas.microsoft.com/office/word/2018/wordml/cex" xmlns:w16cid="http://schemas.microsoft.com/office/word/2016/wordml/cid" xmlns:w16="http://schemas.microsoft.com/office/word/2018/wordml" xmlns:w16sdtdh="http://schemas.microsoft.com/office/word/2020/wordml/sdtdatahash" xmlns:w16se="http://schemas.microsoft.com/office/word/2015/wordml/symex" xmlns:wpg="http://schemas.microsoft.com/office/word/2010/wordprocessingGroup" xmlns:wpi="http://schemas.microsoft.com/office/word/2010/wordprocessingInk" xmlns:wne="http://schemas.microsoft.com/office/word/2006/wordml" xmlns:wps="http://schemas.microsoft.com/office/word/2010/wordprocessingShape" mc:Ignorable="w14 w15 w16se w16cid w16 w16cex w16sdtdh wp14">
   <w:body>
     <w:p>
       <w:pPr>
@@ -347,7 +347,7 @@
           <w:noProof/>
         </w:rPr>
       </w:pPr>
-      <w:bookmarkStart w:id="0" w:name="_Toc100340839"/>
+      <w:bookmarkStart w:id="0" w:name="_Toc102835608"/>
       <w:r>
         <w:lastRenderedPageBreak/>
         <w:t>T</w:t>
@@ -380,7 +380,7 @@
           <w:szCs w:val="22"/>
         </w:rPr>
       </w:pPr>
-      <w:hyperlink w:anchor="_Toc100340839" w:history="1">
+      <w:hyperlink w:anchor="_Toc102835608" w:history="1">
         <w:r>
           <w:rPr>
             <w:rStyle w:val="Hyperlink"/>
@@ -407,7 +407,7 @@
             <w:noProof/>
             <w:webHidden/>
           </w:rPr>
-          <w:instrText xml:space="preserve"> PAGEREF _Toc100340839 \h </w:instrText>
+          <w:instrText xml:space="preserve"> PAGEREF _Toc102835608 \h </w:instrText>
         </w:r>
         <w:r>
           <w:rPr>
@@ -453,7 +453,7 @@
           <w:szCs w:val="22"/>
         </w:rPr>
       </w:pPr>
-      <w:hyperlink w:anchor="_Toc100340840" w:history="1">
+      <w:hyperlink w:anchor="_Toc102835609" w:history="1">
         <w:r>
           <w:rPr>
             <w:rStyle w:val="Hyperlink"/>
@@ -497,7 +497,7 @@
             <w:noProof/>
             <w:webHidden/>
           </w:rPr>
-          <w:instrText xml:space="preserve"> PAGEREF _Toc100340840 \h </w:instrText>
+          <w:instrText xml:space="preserve"> PAGEREF _Toc102835609 \h </w:instrText>
         </w:r>
         <w:r>
           <w:rPr>
@@ -538,7 +538,7 @@
           <w:szCs w:val="22"/>
         </w:rPr>
       </w:pPr>
-      <w:hyperlink w:anchor="_Toc100340841" w:history="1">
+      <w:hyperlink w:anchor="_Toc102835610" w:history="1">
         <w:r>
           <w:rPr>
             <w:rStyle w:val="Hyperlink"/>
@@ -565,7 +565,7 @@
             <w:noProof/>
             <w:webHidden/>
           </w:rPr>
-          <w:instrText xml:space="preserve"> PAGEREF _Toc100340841 \h </w:instrText>
+          <w:instrText xml:space="preserve"> PAGEREF _Toc102835610 \h </w:instrText>
         </w:r>
         <w:r>
           <w:rPr>
@@ -606,7 +606,7 @@
           <w:szCs w:val="22"/>
         </w:rPr>
       </w:pPr>
-      <w:hyperlink w:anchor="_Toc100340842" w:history="1">
+      <w:hyperlink w:anchor="_Toc102835611" w:history="1">
         <w:r>
           <w:rPr>
             <w:rStyle w:val="Hyperlink"/>
@@ -633,7 +633,7 @@
             <w:noProof/>
             <w:webHidden/>
           </w:rPr>
-          <w:instrText xml:space="preserve"> PAGEREF _Toc100340842 \h </w:instrText>
+          <w:instrText xml:space="preserve"> PAGEREF _Toc102835611 \h </w:instrText>
         </w:r>
         <w:r>
           <w:rPr>
@@ -674,7 +674,7 @@
           <w:szCs w:val="22"/>
         </w:rPr>
       </w:pPr>
-      <w:hyperlink w:anchor="_Toc100340843" w:history="1">
+      <w:hyperlink w:anchor="_Toc102835612" w:history="1">
         <w:r>
           <w:rPr>
             <w:rStyle w:val="Hyperlink"/>
@@ -701,7 +701,7 @@
             <w:noProof/>
             <w:webHidden/>
           </w:rPr>
-          <w:instrText xml:space="preserve"> PAGEREF _Toc100340843 \h </w:instrText>
+          <w:instrText xml:space="preserve"> PAGEREF _Toc102835612 \h </w:instrText>
         </w:r>
         <w:r>
           <w:rPr>
@@ -747,7 +747,7 @@
           <w:szCs w:val="22"/>
         </w:rPr>
       </w:pPr>
-      <w:hyperlink w:anchor="_Toc100340844" w:history="1">
+      <w:hyperlink w:anchor="_Toc102835613" w:history="1">
         <w:r>
           <w:rPr>
             <w:rStyle w:val="Hyperlink"/>
@@ -791,7 +791,7 @@
             <w:noProof/>
             <w:webHidden/>
           </w:rPr>
-          <w:instrText xml:space="preserve"> PAGEREF _Toc100340844 \h </w:instrText>
+          <w:instrText xml:space="preserve"> PAGEREF _Toc102835613 \h </w:instrText>
         </w:r>
         <w:r>
           <w:rPr>
@@ -832,7 +832,7 @@
           <w:szCs w:val="22"/>
         </w:rPr>
       </w:pPr>
-      <w:hyperlink w:anchor="_Toc100340845" w:history="1">
+      <w:hyperlink w:anchor="_Toc102835614" w:history="1">
         <w:r>
           <w:rPr>
             <w:rStyle w:val="Hyperlink"/>
@@ -859,7 +859,7 @@
             <w:noProof/>
             <w:webHidden/>
           </w:rPr>
-          <w:instrText xml:space="preserve"> PAGEREF _Toc100340845 \h </w:instrText>
+          <w:instrText xml:space="preserve"> PAGEREF _Toc102835614 \h </w:instrText>
         </w:r>
         <w:r>
           <w:rPr>
@@ -900,7 +900,7 @@
           <w:szCs w:val="22"/>
         </w:rPr>
       </w:pPr>
-      <w:hyperlink w:anchor="_Toc100340846" w:history="1">
+      <w:hyperlink w:anchor="_Toc102835615" w:history="1">
         <w:r>
           <w:rPr>
             <w:rStyle w:val="Hyperlink"/>
@@ -927,7 +927,7 @@
             <w:noProof/>
             <w:webHidden/>
           </w:rPr>
-          <w:instrText xml:space="preserve"> PAGEREF _Toc100340846 \h </w:instrText>
+          <w:instrText xml:space="preserve"> PAGEREF _Toc102835615 \h </w:instrText>
         </w:r>
         <w:r>
           <w:rPr>
@@ -968,7 +968,7 @@
           <w:szCs w:val="22"/>
         </w:rPr>
       </w:pPr>
-      <w:hyperlink w:anchor="_Toc100340847" w:history="1">
+      <w:hyperlink w:anchor="_Toc102835616" w:history="1">
         <w:r>
           <w:rPr>
             <w:rStyle w:val="Hyperlink"/>
@@ -995,7 +995,7 @@
             <w:noProof/>
             <w:webHidden/>
           </w:rPr>
-          <w:instrText xml:space="preserve"> PAGEREF _Toc100340847 \h </w:instrText>
+          <w:instrText xml:space="preserve"> PAGEREF _Toc102835616 \h </w:instrText>
         </w:r>
         <w:r>
           <w:rPr>
@@ -1041,7 +1041,7 @@
           <w:szCs w:val="22"/>
         </w:rPr>
       </w:pPr>
-      <w:hyperlink w:anchor="_Toc100340848" w:history="1">
+      <w:hyperlink w:anchor="_Toc102835617" w:history="1">
         <w:r>
           <w:rPr>
             <w:rStyle w:val="Hyperlink"/>
@@ -1085,7 +1085,7 @@
             <w:noProof/>
             <w:webHidden/>
           </w:rPr>
-          <w:instrText xml:space="preserve"> PAGEREF _Toc100340848 \h </w:instrText>
+          <w:instrText xml:space="preserve"> PAGEREF _Toc102835617 \h </w:instrText>
         </w:r>
         <w:r>
           <w:rPr>
@@ -1126,7 +1126,7 @@
           <w:szCs w:val="22"/>
         </w:rPr>
       </w:pPr>
-      <w:hyperlink w:anchor="_Toc100340849" w:history="1">
+      <w:hyperlink w:anchor="_Toc102835618" w:history="1">
         <w:r>
           <w:rPr>
             <w:rStyle w:val="Hyperlink"/>
@@ -1153,7 +1153,7 @@
             <w:noProof/>
             <w:webHidden/>
           </w:rPr>
-          <w:instrText xml:space="preserve"> PAGEREF _Toc100340849 \h </w:instrText>
+          <w:instrText xml:space="preserve"> PAGEREF _Toc102835618 \h </w:instrText>
         </w:r>
         <w:r>
           <w:rPr>
@@ -1194,7 +1194,7 @@
           <w:szCs w:val="22"/>
         </w:rPr>
       </w:pPr>
-      <w:hyperlink w:anchor="_Toc100340850" w:history="1">
+      <w:hyperlink w:anchor="_Toc102835619" w:history="1">
         <w:r>
           <w:rPr>
             <w:rStyle w:val="Hyperlink"/>
@@ -1221,7 +1221,7 @@
             <w:noProof/>
             <w:webHidden/>
           </w:rPr>
-          <w:instrText xml:space="preserve"> PAGEREF _Toc100340850 \h </w:instrText>
+          <w:instrText xml:space="preserve"> PAGEREF _Toc102835619 \h </w:instrText>
         </w:r>
         <w:r>
           <w:rPr>
@@ -1267,7 +1267,7 @@
           <w:szCs w:val="22"/>
         </w:rPr>
       </w:pPr>
-      <w:hyperlink w:anchor="_Toc100340851" w:history="1">
+      <w:hyperlink w:anchor="_Toc102835620" w:history="1">
         <w:r>
           <w:rPr>
             <w:rStyle w:val="Hyperlink"/>
@@ -1311,7 +1311,7 @@
             <w:noProof/>
             <w:webHidden/>
           </w:rPr>
-          <w:instrText xml:space="preserve"> PAGEREF _Toc100340851 \h </w:instrText>
+          <w:instrText xml:space="preserve"> PAGEREF _Toc102835620 \h </w:instrText>
         </w:r>
         <w:r>
           <w:rPr>
@@ -1352,7 +1352,7 @@
           <w:szCs w:val="22"/>
         </w:rPr>
       </w:pPr>
-      <w:hyperlink w:anchor="_Toc100340852" w:history="1">
+      <w:hyperlink w:anchor="_Toc102835621" w:history="1">
         <w:r>
           <w:rPr>
             <w:rStyle w:val="Hyperlink"/>
@@ -1379,7 +1379,7 @@
             <w:noProof/>
             <w:webHidden/>
           </w:rPr>
-          <w:instrText xml:space="preserve"> PAGEREF _Toc100340852 \h </w:instrText>
+          <w:instrText xml:space="preserve"> PAGEREF _Toc102835621 \h </w:instrText>
         </w:r>
         <w:r>
           <w:rPr>
@@ -1420,7 +1420,7 @@
           <w:szCs w:val="22"/>
         </w:rPr>
       </w:pPr>
-      <w:hyperlink w:anchor="_Toc100340853" w:history="1">
+      <w:hyperlink w:anchor="_Toc102835622" w:history="1">
         <w:r>
           <w:rPr>
             <w:rStyle w:val="Hyperlink"/>
@@ -1447,7 +1447,7 @@
             <w:noProof/>
             <w:webHidden/>
           </w:rPr>
-          <w:instrText xml:space="preserve"> PAGEREF _Toc100340853 \h </w:instrText>
+          <w:instrText xml:space="preserve"> PAGEREF _Toc102835622 \h </w:instrText>
         </w:r>
         <w:r>
           <w:rPr>
@@ -1488,7 +1488,7 @@
           <w:szCs w:val="22"/>
         </w:rPr>
       </w:pPr>
-      <w:hyperlink w:anchor="_Toc100340854" w:history="1">
+      <w:hyperlink w:anchor="_Toc102835623" w:history="1">
         <w:r>
           <w:rPr>
             <w:rStyle w:val="Hyperlink"/>
@@ -1515,7 +1515,7 @@
             <w:noProof/>
             <w:webHidden/>
           </w:rPr>
-          <w:instrText xml:space="preserve"> PAGEREF _Toc100340854 \h </w:instrText>
+          <w:instrText xml:space="preserve"> PAGEREF _Toc102835623 \h </w:instrText>
         </w:r>
         <w:r>
           <w:rPr>
@@ -1556,7 +1556,7 @@
           <w:szCs w:val="22"/>
         </w:rPr>
       </w:pPr>
-      <w:hyperlink w:anchor="_Toc100340855" w:history="1">
+      <w:hyperlink w:anchor="_Toc102835624" w:history="1">
         <w:r>
           <w:rPr>
             <w:rStyle w:val="Hyperlink"/>
@@ -1583,7 +1583,7 @@
             <w:noProof/>
             <w:webHidden/>
           </w:rPr>
-          <w:instrText xml:space="preserve"> PAGEREF _Toc100340855 \h </w:instrText>
+          <w:instrText xml:space="preserve"> PAGEREF _Toc102835624 \h </w:instrText>
         </w:r>
         <w:r>
           <w:rPr>
@@ -1624,7 +1624,7 @@
           <w:szCs w:val="22"/>
         </w:rPr>
       </w:pPr>
-      <w:hyperlink w:anchor="_Toc100340856" w:history="1">
+      <w:hyperlink w:anchor="_Toc102835625" w:history="1">
         <w:r>
           <w:rPr>
             <w:rStyle w:val="Hyperlink"/>
@@ -1651,7 +1651,7 @@
             <w:noProof/>
             <w:webHidden/>
           </w:rPr>
-          <w:instrText xml:space="preserve"> PAGEREF _Toc100340856 \h </w:instrText>
+          <w:instrText xml:space="preserve"> PAGEREF _Toc102835625 \h </w:instrText>
         </w:r>
         <w:r>
           <w:rPr>
@@ -1697,7 +1697,7 @@
           <w:szCs w:val="22"/>
         </w:rPr>
       </w:pPr>
-      <w:hyperlink w:anchor="_Toc100340857" w:history="1">
+      <w:hyperlink w:anchor="_Toc102835626" w:history="1">
         <w:r>
           <w:rPr>
             <w:rStyle w:val="Hyperlink"/>
@@ -1741,7 +1741,7 @@
             <w:noProof/>
             <w:webHidden/>
           </w:rPr>
-          <w:instrText xml:space="preserve"> PAGEREF _Toc100340857 \h </w:instrText>
+          <w:instrText xml:space="preserve"> PAGEREF _Toc102835626 \h </w:instrText>
         </w:r>
         <w:r>
           <w:rPr>
@@ -1782,7 +1782,7 @@
           <w:szCs w:val="22"/>
         </w:rPr>
       </w:pPr>
-      <w:hyperlink w:anchor="_Toc100340858" w:history="1">
+      <w:hyperlink w:anchor="_Toc102835627" w:history="1">
         <w:r>
           <w:rPr>
             <w:rStyle w:val="Hyperlink"/>
@@ -1809,7 +1809,7 @@
             <w:noProof/>
             <w:webHidden/>
           </w:rPr>
-          <w:instrText xml:space="preserve"> PAGEREF _Toc100340858 \h </w:instrText>
+          <w:instrText xml:space="preserve"> PAGEREF _Toc102835627 \h </w:instrText>
         </w:r>
         <w:r>
           <w:rPr>
@@ -1850,7 +1850,7 @@
           <w:szCs w:val="22"/>
         </w:rPr>
       </w:pPr>
-      <w:hyperlink w:anchor="_Toc100340859" w:history="1">
+      <w:hyperlink w:anchor="_Toc102835628" w:history="1">
         <w:r>
           <w:rPr>
             <w:rStyle w:val="Hyperlink"/>
@@ -1877,7 +1877,7 @@
             <w:noProof/>
             <w:webHidden/>
           </w:rPr>
-          <w:instrText xml:space="preserve"> PAGEREF _Toc100340859 \h </w:instrText>
+          <w:instrText xml:space="preserve"> PAGEREF _Toc102835628 \h </w:instrText>
         </w:r>
         <w:r>
           <w:rPr>
@@ -1918,7 +1918,7 @@
           <w:szCs w:val="22"/>
         </w:rPr>
       </w:pPr>
-      <w:hyperlink w:anchor="_Toc100340860" w:history="1">
+      <w:hyperlink w:anchor="_Toc102835629" w:history="1">
         <w:r>
           <w:rPr>
             <w:rStyle w:val="Hyperlink"/>
@@ -1945,7 +1945,7 @@
             <w:noProof/>
             <w:webHidden/>
           </w:rPr>
-          <w:instrText xml:space="preserve"> PAGEREF _Toc100340860 \h </w:instrText>
+          <w:instrText xml:space="preserve"> PAGEREF _Toc102835629 \h </w:instrText>
         </w:r>
         <w:r>
           <w:rPr>
@@ -1986,7 +1986,7 @@
           <w:szCs w:val="22"/>
         </w:rPr>
       </w:pPr>
-      <w:hyperlink w:anchor="_Toc100340861" w:history="1">
+      <w:hyperlink w:anchor="_Toc102835630" w:history="1">
         <w:r>
           <w:rPr>
             <w:rStyle w:val="Hyperlink"/>
@@ -2013,7 +2013,7 @@
             <w:noProof/>
             <w:webHidden/>
           </w:rPr>
-          <w:instrText xml:space="preserve"> PAGEREF _Toc100340861 \h </w:instrText>
+          <w:instrText xml:space="preserve"> PAGEREF _Toc102835630 \h </w:instrText>
         </w:r>
         <w:r>
           <w:rPr>
@@ -2054,7 +2054,7 @@
           <w:szCs w:val="22"/>
         </w:rPr>
       </w:pPr>
-      <w:hyperlink w:anchor="_Toc100340862" w:history="1">
+      <w:hyperlink w:anchor="_Toc102835631" w:history="1">
         <w:r>
           <w:rPr>
             <w:rStyle w:val="Hyperlink"/>
@@ -2081,7 +2081,7 @@
             <w:noProof/>
             <w:webHidden/>
           </w:rPr>
-          <w:instrText xml:space="preserve"> PAGEREF _Toc100340862 \h </w:instrText>
+          <w:instrText xml:space="preserve"> PAGEREF _Toc102835631 \h </w:instrText>
         </w:r>
         <w:r>
           <w:rPr>
@@ -2122,7 +2122,7 @@
           <w:szCs w:val="22"/>
         </w:rPr>
       </w:pPr>
-      <w:hyperlink w:anchor="_Toc100340863" w:history="1">
+      <w:hyperlink w:anchor="_Toc102835632" w:history="1">
         <w:r>
           <w:rPr>
             <w:rStyle w:val="Hyperlink"/>
@@ -2149,7 +2149,7 @@
             <w:noProof/>
             <w:webHidden/>
           </w:rPr>
-          <w:instrText xml:space="preserve"> PAGEREF _Toc100340863 \h </w:instrText>
+          <w:instrText xml:space="preserve"> PAGEREF _Toc102835632 \h </w:instrText>
         </w:r>
         <w:r>
           <w:rPr>
@@ -2195,7 +2195,7 @@
           <w:szCs w:val="22"/>
         </w:rPr>
       </w:pPr>
-      <w:hyperlink w:anchor="_Toc100340864" w:history="1">
+      <w:hyperlink w:anchor="_Toc102835633" w:history="1">
         <w:r>
           <w:rPr>
             <w:rStyle w:val="Hyperlink"/>
@@ -2239,7 +2239,7 @@
             <w:noProof/>
             <w:webHidden/>
           </w:rPr>
-          <w:instrText xml:space="preserve"> PAGEREF _Toc100340864 \h </w:instrText>
+          <w:instrText xml:space="preserve"> PAGEREF _Toc102835633 \h </w:instrText>
         </w:r>
         <w:r>
           <w:rPr>
@@ -2280,7 +2280,7 @@
           <w:szCs w:val="22"/>
         </w:rPr>
       </w:pPr>
-      <w:hyperlink w:anchor="_Toc100340865" w:history="1">
+      <w:hyperlink w:anchor="_Toc102835634" w:history="1">
         <w:r>
           <w:rPr>
             <w:rStyle w:val="Hyperlink"/>
@@ -2307,7 +2307,7 @@
             <w:noProof/>
             <w:webHidden/>
           </w:rPr>
-          <w:instrText xml:space="preserve"> PAGEREF _Toc100340865 \h </w:instrText>
+          <w:instrText xml:space="preserve"> PAGEREF _Toc102835634 \h </w:instrText>
         </w:r>
         <w:r>
           <w:rPr>
@@ -2348,7 +2348,7 @@
           <w:szCs w:val="22"/>
         </w:rPr>
       </w:pPr>
-      <w:hyperlink w:anchor="_Toc100340866" w:history="1">
+      <w:hyperlink w:anchor="_Toc102835635" w:history="1">
         <w:r>
           <w:rPr>
             <w:rStyle w:val="Hyperlink"/>
@@ -2375,7 +2375,7 @@
             <w:noProof/>
             <w:webHidden/>
           </w:rPr>
-          <w:instrText xml:space="preserve"> PAGEREF _Toc100340866 \h </w:instrText>
+          <w:instrText xml:space="preserve"> PAGEREF _Toc102835635 \h </w:instrText>
         </w:r>
         <w:r>
           <w:rPr>
@@ -2416,7 +2416,7 @@
           <w:szCs w:val="22"/>
         </w:rPr>
       </w:pPr>
-      <w:hyperlink w:anchor="_Toc100340867" w:history="1">
+      <w:hyperlink w:anchor="_Toc102835636" w:history="1">
         <w:r>
           <w:rPr>
             <w:rStyle w:val="Hyperlink"/>
@@ -2443,7 +2443,7 @@
             <w:noProof/>
             <w:webHidden/>
           </w:rPr>
-          <w:instrText xml:space="preserve"> PAGEREF _Toc100340867 \h </w:instrText>
+          <w:instrText xml:space="preserve"> PAGEREF _Toc102835636 \h </w:instrText>
         </w:r>
         <w:r>
           <w:rPr>
@@ -2484,7 +2484,7 @@
           <w:szCs w:val="22"/>
         </w:rPr>
       </w:pPr>
-      <w:hyperlink w:anchor="_Toc100340868" w:history="1">
+      <w:hyperlink w:anchor="_Toc102835637" w:history="1">
         <w:r>
           <w:rPr>
             <w:rStyle w:val="Hyperlink"/>
@@ -2511,7 +2511,7 @@
             <w:noProof/>
             <w:webHidden/>
           </w:rPr>
-          <w:instrText xml:space="preserve"> PAGEREF _Toc100340868 \h </w:instrText>
+          <w:instrText xml:space="preserve"> PAGEREF _Toc102835637 \h </w:instrText>
         </w:r>
         <w:r>
           <w:rPr>
@@ -2552,7 +2552,7 @@
           <w:szCs w:val="22"/>
         </w:rPr>
       </w:pPr>
-      <w:hyperlink w:anchor="_Toc100340869" w:history="1">
+      <w:hyperlink w:anchor="_Toc102835638" w:history="1">
         <w:r>
           <w:rPr>
             <w:rStyle w:val="Hyperlink"/>
@@ -2579,7 +2579,7 @@
             <w:noProof/>
             <w:webHidden/>
           </w:rPr>
-          <w:instrText xml:space="preserve"> PAGEREF _Toc100340869 \h </w:instrText>
+          <w:instrText xml:space="preserve"> PAGEREF _Toc102835638 \h </w:instrText>
         </w:r>
         <w:r>
           <w:rPr>
@@ -2620,7 +2620,7 @@
           <w:szCs w:val="22"/>
         </w:rPr>
       </w:pPr>
-      <w:hyperlink w:anchor="_Toc100340870" w:history="1">
+      <w:hyperlink w:anchor="_Toc102835639" w:history="1">
         <w:r>
           <w:rPr>
             <w:rStyle w:val="Hyperlink"/>
@@ -2647,7 +2647,7 @@
             <w:noProof/>
             <w:webHidden/>
           </w:rPr>
-          <w:instrText xml:space="preserve"> PAGEREF _Toc100340870 \h </w:instrText>
+          <w:instrText xml:space="preserve"> PAGEREF _Toc102835639 \h </w:instrText>
         </w:r>
         <w:r>
           <w:rPr>
@@ -2688,7 +2688,7 @@
           <w:szCs w:val="22"/>
         </w:rPr>
       </w:pPr>
-      <w:hyperlink w:anchor="_Toc100340871" w:history="1">
+      <w:hyperlink w:anchor="_Toc102835640" w:history="1">
         <w:r>
           <w:rPr>
             <w:rStyle w:val="Hyperlink"/>
@@ -2715,7 +2715,7 @@
             <w:noProof/>
             <w:webHidden/>
           </w:rPr>
-          <w:instrText xml:space="preserve"> PAGEREF _Toc100340871 \h </w:instrText>
+          <w:instrText xml:space="preserve"> PAGEREF _Toc102835640 \h </w:instrText>
         </w:r>
         <w:r>
           <w:rPr>
@@ -2756,7 +2756,7 @@
           <w:szCs w:val="22"/>
         </w:rPr>
       </w:pPr>
-      <w:hyperlink w:anchor="_Toc100340872" w:history="1">
+      <w:hyperlink w:anchor="_Toc102835641" w:history="1">
         <w:r>
           <w:rPr>
             <w:rStyle w:val="Hyperlink"/>
@@ -2783,7 +2783,7 @@
             <w:noProof/>
             <w:webHidden/>
           </w:rPr>
-          <w:instrText xml:space="preserve"> PAGEREF _Toc100340872 \h </w:instrText>
+          <w:instrText xml:space="preserve"> PAGEREF _Toc102835641 \h </w:instrText>
         </w:r>
         <w:r>
           <w:rPr>
@@ -2824,7 +2824,7 @@
           <w:szCs w:val="22"/>
         </w:rPr>
       </w:pPr>
-      <w:hyperlink w:anchor="_Toc100340873" w:history="1">
+      <w:hyperlink w:anchor="_Toc102835642" w:history="1">
         <w:r>
           <w:rPr>
             <w:rStyle w:val="Hyperlink"/>
@@ -2851,7 +2851,7 @@
             <w:noProof/>
             <w:webHidden/>
           </w:rPr>
-          <w:instrText xml:space="preserve"> PAGEREF _Toc100340873 \h </w:instrText>
+          <w:instrText xml:space="preserve"> PAGEREF _Toc102835642 \h </w:instrText>
         </w:r>
         <w:r>
           <w:rPr>
@@ -2897,7 +2897,7 @@
           <w:szCs w:val="22"/>
         </w:rPr>
       </w:pPr>
-      <w:hyperlink w:anchor="_Toc100340874" w:history="1">
+      <w:hyperlink w:anchor="_Toc102835643" w:history="1">
         <w:r>
           <w:rPr>
             <w:rStyle w:val="Hyperlink"/>
@@ -2941,7 +2941,7 @@
             <w:noProof/>
             <w:webHidden/>
           </w:rPr>
-          <w:instrText xml:space="preserve"> PAGEREF _Toc100340874 \h </w:instrText>
+          <w:instrText xml:space="preserve"> PAGEREF _Toc102835643 \h </w:instrText>
         </w:r>
         <w:r>
           <w:rPr>
@@ -2982,7 +2982,7 @@
           <w:szCs w:val="22"/>
         </w:rPr>
       </w:pPr>
-      <w:hyperlink w:anchor="_Toc100340875" w:history="1">
+      <w:hyperlink w:anchor="_Toc102835644" w:history="1">
         <w:r>
           <w:rPr>
             <w:rStyle w:val="Hyperlink"/>
@@ -3009,7 +3009,7 @@
             <w:noProof/>
             <w:webHidden/>
           </w:rPr>
-          <w:instrText xml:space="preserve"> PAGEREF _Toc100340875 \h </w:instrText>
+          <w:instrText xml:space="preserve"> PAGEREF _Toc102835644 \h </w:instrText>
         </w:r>
         <w:r>
           <w:rPr>
@@ -3050,7 +3050,7 @@
           <w:szCs w:val="22"/>
         </w:rPr>
       </w:pPr>
-      <w:hyperlink w:anchor="_Toc100340876" w:history="1">
+      <w:hyperlink w:anchor="_Toc102835645" w:history="1">
         <w:r>
           <w:rPr>
             <w:rStyle w:val="Hyperlink"/>
@@ -3077,7 +3077,7 @@
             <w:noProof/>
             <w:webHidden/>
           </w:rPr>
-          <w:instrText xml:space="preserve"> PAGEREF _Toc100340876 \h </w:instrText>
+          <w:instrText xml:space="preserve"> PAGEREF _Toc102835645 \h </w:instrText>
         </w:r>
         <w:r>
           <w:rPr>
@@ -3118,7 +3118,7 @@
           <w:szCs w:val="22"/>
         </w:rPr>
       </w:pPr>
-      <w:hyperlink w:anchor="_Toc100340877" w:history="1">
+      <w:hyperlink w:anchor="_Toc102835646" w:history="1">
         <w:r>
           <w:rPr>
             <w:rStyle w:val="Hyperlink"/>
@@ -3145,7 +3145,7 @@
             <w:noProof/>
             <w:webHidden/>
           </w:rPr>
-          <w:instrText xml:space="preserve"> PAGEREF _Toc100340877 \h </w:instrText>
+          <w:instrText xml:space="preserve"> PAGEREF _Toc102835646 \h </w:instrText>
         </w:r>
         <w:r>
           <w:rPr>
@@ -3186,7 +3186,7 @@
           <w:szCs w:val="22"/>
         </w:rPr>
       </w:pPr>
-      <w:hyperlink w:anchor="_Toc100340878" w:history="1">
+      <w:hyperlink w:anchor="_Toc102835647" w:history="1">
         <w:r>
           <w:rPr>
             <w:rStyle w:val="Hyperlink"/>
@@ -3213,7 +3213,7 @@
             <w:noProof/>
             <w:webHidden/>
           </w:rPr>
-          <w:instrText xml:space="preserve"> PAGEREF _Toc100340878 \h </w:instrText>
+          <w:instrText xml:space="preserve"> PAGEREF _Toc102835647 \h </w:instrText>
         </w:r>
         <w:r>
           <w:rPr>
@@ -3259,7 +3259,7 @@
           <w:szCs w:val="22"/>
         </w:rPr>
       </w:pPr>
-      <w:hyperlink w:anchor="_Toc100340879" w:history="1">
+      <w:hyperlink w:anchor="_Toc102835648" w:history="1">
         <w:r>
           <w:rPr>
             <w:rStyle w:val="Hyperlink"/>
@@ -3303,7 +3303,7 @@
             <w:noProof/>
             <w:webHidden/>
           </w:rPr>
-          <w:instrText xml:space="preserve"> PAGEREF _Toc100340879 \h </w:instrText>
+          <w:instrText xml:space="preserve"> PAGEREF _Toc102835648 \h </w:instrText>
         </w:r>
         <w:r>
           <w:rPr>
@@ -3344,7 +3344,7 @@
           <w:szCs w:val="22"/>
         </w:rPr>
       </w:pPr>
-      <w:hyperlink w:anchor="_Toc100340880" w:history="1">
+      <w:hyperlink w:anchor="_Toc102835649" w:history="1">
         <w:r>
           <w:rPr>
             <w:rStyle w:val="Hyperlink"/>
@@ -3371,7 +3371,7 @@
             <w:noProof/>
             <w:webHidden/>
           </w:rPr>
-          <w:instrText xml:space="preserve"> PAGEREF _Toc100340880 \h </w:instrText>
+          <w:instrText xml:space="preserve"> PAGEREF _Toc102835649 \h </w:instrText>
         </w:r>
         <w:r>
           <w:rPr>
@@ -3412,7 +3412,7 @@
           <w:szCs w:val="22"/>
         </w:rPr>
       </w:pPr>
-      <w:hyperlink w:anchor="_Toc100340881" w:history="1">
+      <w:hyperlink w:anchor="_Toc102835650" w:history="1">
         <w:r>
           <w:rPr>
             <w:rStyle w:val="Hyperlink"/>
@@ -3439,7 +3439,7 @@
             <w:noProof/>
             <w:webHidden/>
           </w:rPr>
-          <w:instrText xml:space="preserve"> PAGEREF _Toc100340881 \h </w:instrText>
+          <w:instrText xml:space="preserve"> PAGEREF _Toc102835650 \h </w:instrText>
         </w:r>
         <w:r>
           <w:rPr>
@@ -3485,7 +3485,7 @@
           <w:szCs w:val="22"/>
         </w:rPr>
       </w:pPr>
-      <w:hyperlink w:anchor="_Toc100340882" w:history="1">
+      <w:hyperlink w:anchor="_Toc102835651" w:history="1">
         <w:r>
           <w:rPr>
             <w:rStyle w:val="Hyperlink"/>
@@ -3529,7 +3529,7 @@
             <w:noProof/>
             <w:webHidden/>
           </w:rPr>
-          <w:instrText xml:space="preserve"> PAGEREF _Toc100340882 \h </w:instrText>
+          <w:instrText xml:space="preserve"> PAGEREF _Toc102835651 \h </w:instrText>
         </w:r>
         <w:r>
           <w:rPr>
@@ -3570,7 +3570,7 @@
           <w:szCs w:val="22"/>
         </w:rPr>
       </w:pPr>
-      <w:hyperlink w:anchor="_Toc100340883" w:history="1">
+      <w:hyperlink w:anchor="_Toc102835652" w:history="1">
         <w:r>
           <w:rPr>
             <w:rStyle w:val="Hyperlink"/>
@@ -3597,7 +3597,7 @@
             <w:noProof/>
             <w:webHidden/>
           </w:rPr>
-          <w:instrText xml:space="preserve"> PAGEREF _Toc100340883 \h </w:instrText>
+          <w:instrText xml:space="preserve"> PAGEREF _Toc102835652 \h </w:instrText>
         </w:r>
         <w:r>
           <w:rPr>
@@ -3638,7 +3638,7 @@
           <w:szCs w:val="22"/>
         </w:rPr>
       </w:pPr>
-      <w:hyperlink w:anchor="_Toc100340884" w:history="1">
+      <w:hyperlink w:anchor="_Toc102835653" w:history="1">
         <w:r>
           <w:rPr>
             <w:rStyle w:val="Hyperlink"/>
@@ -3665,7 +3665,7 @@
             <w:noProof/>
             <w:webHidden/>
           </w:rPr>
-          <w:instrText xml:space="preserve"> PAGEREF _Toc100340884 \h </w:instrText>
+          <w:instrText xml:space="preserve"> PAGEREF _Toc102835653 \h </w:instrText>
         </w:r>
         <w:r>
           <w:rPr>
@@ -3706,7 +3706,7 @@
           <w:szCs w:val="22"/>
         </w:rPr>
       </w:pPr>
-      <w:hyperlink w:anchor="_Toc100340885" w:history="1">
+      <w:hyperlink w:anchor="_Toc102835654" w:history="1">
         <w:r>
           <w:rPr>
             <w:rStyle w:val="Hyperlink"/>
@@ -3733,7 +3733,7 @@
             <w:noProof/>
             <w:webHidden/>
           </w:rPr>
-          <w:instrText xml:space="preserve"> PAGEREF _Toc100340885 \h </w:instrText>
+          <w:instrText xml:space="preserve"> PAGEREF _Toc102835654 \h </w:instrText>
         </w:r>
         <w:r>
           <w:rPr>
@@ -3774,7 +3774,7 @@
           <w:szCs w:val="22"/>
         </w:rPr>
       </w:pPr>
-      <w:hyperlink w:anchor="_Toc100340886" w:history="1">
+      <w:hyperlink w:anchor="_Toc102835655" w:history="1">
         <w:r>
           <w:rPr>
             <w:rStyle w:val="Hyperlink"/>
@@ -3801,7 +3801,7 @@
             <w:noProof/>
             <w:webHidden/>
           </w:rPr>
-          <w:instrText xml:space="preserve"> PAGEREF _Toc100340886 \h </w:instrText>
+          <w:instrText xml:space="preserve"> PAGEREF _Toc102835655 \h </w:instrText>
         </w:r>
         <w:r>
           <w:rPr>
@@ -3842,7 +3842,7 @@
           <w:szCs w:val="22"/>
         </w:rPr>
       </w:pPr>
-      <w:hyperlink w:anchor="_Toc100340887" w:history="1">
+      <w:hyperlink w:anchor="_Toc102835656" w:history="1">
         <w:r>
           <w:rPr>
             <w:rStyle w:val="Hyperlink"/>
@@ -3869,7 +3869,7 @@
             <w:noProof/>
             <w:webHidden/>
           </w:rPr>
-          <w:instrText xml:space="preserve"> PAGEREF _Toc100340887 \h </w:instrText>
+          <w:instrText xml:space="preserve"> PAGEREF _Toc102835656 \h </w:instrText>
         </w:r>
         <w:r>
           <w:rPr>
@@ -3910,7 +3910,7 @@
           <w:szCs w:val="22"/>
         </w:rPr>
       </w:pPr>
-      <w:hyperlink w:anchor="_Toc100340888" w:history="1">
+      <w:hyperlink w:anchor="_Toc102835657" w:history="1">
         <w:r>
           <w:rPr>
             <w:rStyle w:val="Hyperlink"/>
@@ -3937,7 +3937,7 @@
             <w:noProof/>
             <w:webHidden/>
           </w:rPr>
-          <w:instrText xml:space="preserve"> PAGEREF _Toc100340888 \h </w:instrText>
+          <w:instrText xml:space="preserve"> PAGEREF _Toc102835657 \h </w:instrText>
         </w:r>
         <w:r>
           <w:rPr>
@@ -3978,7 +3978,7 @@
           <w:szCs w:val="22"/>
         </w:rPr>
       </w:pPr>
-      <w:hyperlink w:anchor="_Toc100340889" w:history="1">
+      <w:hyperlink w:anchor="_Toc102835658" w:history="1">
         <w:r>
           <w:rPr>
             <w:rStyle w:val="Hyperlink"/>
@@ -4005,7 +4005,7 @@
             <w:noProof/>
             <w:webHidden/>
           </w:rPr>
-          <w:instrText xml:space="preserve"> PAGEREF _Toc100340889 \h </w:instrText>
+          <w:instrText xml:space="preserve"> PAGEREF _Toc102835658 \h </w:instrText>
         </w:r>
         <w:r>
           <w:rPr>
@@ -4046,7 +4046,7 @@
           <w:szCs w:val="22"/>
         </w:rPr>
       </w:pPr>
-      <w:hyperlink w:anchor="_Toc100340890" w:history="1">
+      <w:hyperlink w:anchor="_Toc102835659" w:history="1">
         <w:r>
           <w:rPr>
             <w:rStyle w:val="Hyperlink"/>
@@ -4073,7 +4073,7 @@
             <w:noProof/>
             <w:webHidden/>
           </w:rPr>
-          <w:instrText xml:space="preserve"> PAGEREF _Toc100340890 \h </w:instrText>
+          <w:instrText xml:space="preserve"> PAGEREF _Toc102835659 \h </w:instrText>
         </w:r>
         <w:r>
           <w:rPr>
@@ -4114,7 +4114,7 @@
           <w:szCs w:val="22"/>
         </w:rPr>
       </w:pPr>
-      <w:hyperlink w:anchor="_Toc100340891" w:history="1">
+      <w:hyperlink w:anchor="_Toc102835660" w:history="1">
         <w:r>
           <w:rPr>
             <w:rStyle w:val="Hyperlink"/>
@@ -4141,7 +4141,7 @@
             <w:noProof/>
             <w:webHidden/>
           </w:rPr>
-          <w:instrText xml:space="preserve"> PAGEREF _Toc100340891 \h </w:instrText>
+          <w:instrText xml:space="preserve"> PAGEREF _Toc102835660 \h </w:instrText>
         </w:r>
         <w:r>
           <w:rPr>
@@ -4187,7 +4187,7 @@
           <w:szCs w:val="22"/>
         </w:rPr>
       </w:pPr>
-      <w:hyperlink w:anchor="_Toc100340892" w:history="1">
+      <w:hyperlink w:anchor="_Toc102835661" w:history="1">
         <w:r>
           <w:rPr>
             <w:rStyle w:val="Hyperlink"/>
@@ -4231,7 +4231,7 @@
             <w:noProof/>
             <w:webHidden/>
           </w:rPr>
-          <w:instrText xml:space="preserve"> PAGEREF _Toc100340892 \h </w:instrText>
+          <w:instrText xml:space="preserve"> PAGEREF _Toc102835661 \h </w:instrText>
         </w:r>
         <w:r>
           <w:rPr>
@@ -4272,7 +4272,7 @@
           <w:szCs w:val="22"/>
         </w:rPr>
       </w:pPr>
-      <w:hyperlink w:anchor="_Toc100340893" w:history="1">
+      <w:hyperlink w:anchor="_Toc102835662" w:history="1">
         <w:r>
           <w:rPr>
             <w:rStyle w:val="Hyperlink"/>
@@ -4299,7 +4299,7 @@
             <w:noProof/>
             <w:webHidden/>
           </w:rPr>
-          <w:instrText xml:space="preserve"> PAGEREF _Toc100340893 \h </w:instrText>
+          <w:instrText xml:space="preserve"> PAGEREF _Toc102835662 \h </w:instrText>
         </w:r>
         <w:r>
           <w:rPr>
@@ -4340,7 +4340,7 @@
           <w:szCs w:val="22"/>
         </w:rPr>
       </w:pPr>
-      <w:hyperlink w:anchor="_Toc100340894" w:history="1">
+      <w:hyperlink w:anchor="_Toc102835663" w:history="1">
         <w:r>
           <w:rPr>
             <w:rStyle w:val="Hyperlink"/>
@@ -4367,7 +4367,7 @@
             <w:noProof/>
             <w:webHidden/>
           </w:rPr>
-          <w:instrText xml:space="preserve"> PAGEREF _Toc100340894 \h </w:instrText>
+          <w:instrText xml:space="preserve"> PAGEREF _Toc102835663 \h </w:instrText>
         </w:r>
         <w:r>
           <w:rPr>
@@ -4408,7 +4408,7 @@
           <w:szCs w:val="22"/>
         </w:rPr>
       </w:pPr>
-      <w:hyperlink w:anchor="_Toc100340895" w:history="1">
+      <w:hyperlink w:anchor="_Toc102835664" w:history="1">
         <w:r>
           <w:rPr>
             <w:rStyle w:val="Hyperlink"/>
@@ -4435,7 +4435,7 @@
             <w:noProof/>
             <w:webHidden/>
           </w:rPr>
-          <w:instrText xml:space="preserve"> PAGEREF _Toc100340895 \h </w:instrText>
+          <w:instrText xml:space="preserve"> PAGEREF _Toc102835664 \h </w:instrText>
         </w:r>
         <w:r>
           <w:rPr>
@@ -4476,7 +4476,7 @@
           <w:szCs w:val="22"/>
         </w:rPr>
       </w:pPr>
-      <w:hyperlink w:anchor="_Toc100340896" w:history="1">
+      <w:hyperlink w:anchor="_Toc102835665" w:history="1">
         <w:r>
           <w:rPr>
             <w:rStyle w:val="Hyperlink"/>
@@ -4503,7 +4503,7 @@
             <w:noProof/>
             <w:webHidden/>
           </w:rPr>
-          <w:instrText xml:space="preserve"> PAGEREF _Toc100340896 \h </w:instrText>
+          <w:instrText xml:space="preserve"> PAGEREF _Toc102835665 \h </w:instrText>
         </w:r>
         <w:r>
           <w:rPr>
@@ -4544,7 +4544,7 @@
           <w:szCs w:val="22"/>
         </w:rPr>
       </w:pPr>
-      <w:hyperlink w:anchor="_Toc100340897" w:history="1">
+      <w:hyperlink w:anchor="_Toc102835666" w:history="1">
         <w:r>
           <w:rPr>
             <w:rStyle w:val="Hyperlink"/>
@@ -4571,7 +4571,7 @@
             <w:noProof/>
             <w:webHidden/>
           </w:rPr>
-          <w:instrText xml:space="preserve"> PAGEREF _Toc100340897 \h </w:instrText>
+          <w:instrText xml:space="preserve"> PAGEREF _Toc102835666 \h </w:instrText>
         </w:r>
         <w:r>
           <w:rPr>
@@ -4612,7 +4612,7 @@
           <w:szCs w:val="22"/>
         </w:rPr>
       </w:pPr>
-      <w:hyperlink w:anchor="_Toc100340898" w:history="1">
+      <w:hyperlink w:anchor="_Toc102835667" w:history="1">
         <w:r>
           <w:rPr>
             <w:rStyle w:val="Hyperlink"/>
@@ -4639,7 +4639,7 @@
             <w:noProof/>
             <w:webHidden/>
           </w:rPr>
-          <w:instrText xml:space="preserve"> PAGEREF _Toc100340898 \h </w:instrText>
+          <w:instrText xml:space="preserve"> PAGEREF _Toc102835667 \h </w:instrText>
         </w:r>
         <w:r>
           <w:rPr>
@@ -4685,7 +4685,7 @@
           <w:szCs w:val="22"/>
         </w:rPr>
       </w:pPr>
-      <w:hyperlink w:anchor="_Toc100340899" w:history="1">
+      <w:hyperlink w:anchor="_Toc102835668" w:history="1">
         <w:r>
           <w:rPr>
             <w:rStyle w:val="Hyperlink"/>
@@ -4729,7 +4729,7 @@
             <w:noProof/>
             <w:webHidden/>
           </w:rPr>
-          <w:instrText xml:space="preserve"> PAGEREF _Toc100340899 \h </w:instrText>
+          <w:instrText xml:space="preserve"> PAGEREF _Toc102835668 \h </w:instrText>
         </w:r>
         <w:r>
           <w:rPr>
@@ -4775,7 +4775,7 @@
           <w:szCs w:val="22"/>
         </w:rPr>
       </w:pPr>
-      <w:hyperlink w:anchor="_Toc100340900" w:history="1">
+      <w:hyperlink w:anchor="_Toc102835669" w:history="1">
         <w:r>
           <w:rPr>
             <w:rStyle w:val="Hyperlink"/>
@@ -4819,7 +4819,7 @@
             <w:noProof/>
             <w:webHidden/>
           </w:rPr>
-          <w:instrText xml:space="preserve"> PAGEREF _Toc100340900 \h </w:instrText>
+          <w:instrText xml:space="preserve"> PAGEREF _Toc102835669 \h </w:instrText>
         </w:r>
         <w:r>
           <w:rPr>
@@ -4860,7 +4860,7 @@
           <w:szCs w:val="22"/>
         </w:rPr>
       </w:pPr>
-      <w:hyperlink w:anchor="_Toc100340901" w:history="1">
+      <w:hyperlink w:anchor="_Toc102835670" w:history="1">
         <w:r>
           <w:rPr>
             <w:rStyle w:val="Hyperlink"/>
@@ -4887,7 +4887,7 @@
             <w:noProof/>
             <w:webHidden/>
           </w:rPr>
-          <w:instrText xml:space="preserve"> PAGEREF _Toc100340901 \h </w:instrText>
+          <w:instrText xml:space="preserve"> PAGEREF _Toc102835670 \h </w:instrText>
         </w:r>
         <w:r>
           <w:rPr>
@@ -4928,7 +4928,7 @@
           <w:szCs w:val="22"/>
         </w:rPr>
       </w:pPr>
-      <w:hyperlink w:anchor="_Toc100340902" w:history="1">
+      <w:hyperlink w:anchor="_Toc102835671" w:history="1">
         <w:r>
           <w:rPr>
             <w:rStyle w:val="Hyperlink"/>
@@ -4955,7 +4955,7 @@
             <w:noProof/>
             <w:webHidden/>
           </w:rPr>
-          <w:instrText xml:space="preserve"> PAGEREF _Toc100340902 \h </w:instrText>
+          <w:instrText xml:space="preserve"> PAGEREF _Toc102835671 \h </w:instrText>
         </w:r>
         <w:r>
           <w:rPr>
@@ -4996,7 +4996,7 @@
           <w:szCs w:val="22"/>
         </w:rPr>
       </w:pPr>
-      <w:hyperlink w:anchor="_Toc100340903" w:history="1">
+      <w:hyperlink w:anchor="_Toc102835672" w:history="1">
         <w:r>
           <w:rPr>
             <w:rStyle w:val="Hyperlink"/>
@@ -5023,7 +5023,7 @@
             <w:noProof/>
             <w:webHidden/>
           </w:rPr>
-          <w:instrText xml:space="preserve"> PAGEREF _Toc100340903 \h </w:instrText>
+          <w:instrText xml:space="preserve"> PAGEREF _Toc102835672 \h </w:instrText>
         </w:r>
         <w:r>
           <w:rPr>
@@ -5064,7 +5064,7 @@
           <w:szCs w:val="22"/>
         </w:rPr>
       </w:pPr>
-      <w:hyperlink w:anchor="_Toc100340904" w:history="1">
+      <w:hyperlink w:anchor="_Toc102835673" w:history="1">
         <w:r>
           <w:rPr>
             <w:rStyle w:val="Hyperlink"/>
@@ -5091,7 +5091,7 @@
             <w:noProof/>
             <w:webHidden/>
           </w:rPr>
-          <w:instrText xml:space="preserve"> PAGEREF _Toc100340904 \h </w:instrText>
+          <w:instrText xml:space="preserve"> PAGEREF _Toc102835673 \h </w:instrText>
         </w:r>
         <w:r>
           <w:rPr>
@@ -5137,7 +5137,7 @@
           <w:szCs w:val="22"/>
         </w:rPr>
       </w:pPr>
-      <w:hyperlink w:anchor="_Toc100340905" w:history="1">
+      <w:hyperlink w:anchor="_Toc102835674" w:history="1">
         <w:r>
           <w:rPr>
             <w:rStyle w:val="Hyperlink"/>
@@ -5181,7 +5181,7 @@
             <w:noProof/>
             <w:webHidden/>
           </w:rPr>
-          <w:instrText xml:space="preserve"> PAGEREF _Toc100340905 \h </w:instrText>
+          <w:instrText xml:space="preserve"> PAGEREF _Toc102835674 \h </w:instrText>
         </w:r>
         <w:r>
           <w:rPr>
@@ -5222,7 +5222,7 @@
           <w:szCs w:val="22"/>
         </w:rPr>
       </w:pPr>
-      <w:hyperlink w:anchor="_Toc100340906" w:history="1">
+      <w:hyperlink w:anchor="_Toc102835675" w:history="1">
         <w:r>
           <w:rPr>
             <w:rStyle w:val="Hyperlink"/>
@@ -5249,7 +5249,7 @@
             <w:noProof/>
             <w:webHidden/>
           </w:rPr>
-          <w:instrText xml:space="preserve"> PAGEREF _Toc100340906 \h </w:instrText>
+          <w:instrText xml:space="preserve"> PAGEREF _Toc102835675 \h </w:instrText>
         </w:r>
         <w:r>
           <w:rPr>
@@ -5288,7 +5288,7 @@
         <w:lastRenderedPageBreak/>
         <w:fldChar w:fldCharType="end"/>
       </w:r>
-      <w:bookmarkStart w:id="1" w:name="_Toc100340840"/>
+      <w:bookmarkStart w:id="1" w:name="_Toc102835609"/>
       <w:r>
         <w:t>Introduction</w:t>
       </w:r>
@@ -5352,7 +5352,7 @@
       <w:pPr>
         <w:pStyle w:val="Heading2"/>
       </w:pPr>
-      <w:bookmarkStart w:id="2" w:name="_Toc100340841"/>
+      <w:bookmarkStart w:id="2" w:name="_Toc102835610"/>
       <w:r>
         <w:t>Player</w:t>
       </w:r>
@@ -5394,7 +5394,7 @@
       <w:pPr>
         <w:pStyle w:val="Heading2"/>
       </w:pPr>
-      <w:bookmarkStart w:id="3" w:name="_Toc100340842"/>
+      <w:bookmarkStart w:id="3" w:name="_Toc102835611"/>
       <w:r>
         <w:t>Materials</w:t>
       </w:r>
@@ -5532,7 +5532,7 @@
       <w:pPr>
         <w:pStyle w:val="Heading2"/>
       </w:pPr>
-      <w:bookmarkStart w:id="4" w:name="_Toc100340843"/>
+      <w:bookmarkStart w:id="4" w:name="_Toc102835612"/>
       <w:r>
         <w:lastRenderedPageBreak/>
         <w:t>Character</w:t>
@@ -5914,7 +5914,7 @@
       <w:pPr>
         <w:pStyle w:val="Heading1"/>
       </w:pPr>
-      <w:bookmarkStart w:id="5" w:name="_Toc100340844"/>
+      <w:bookmarkStart w:id="5" w:name="_Toc102835613"/>
       <w:r>
         <w:lastRenderedPageBreak/>
         <w:t>Traits</w:t>
@@ -6047,7 +6047,7 @@
       <w:pPr>
         <w:pStyle w:val="Heading2"/>
       </w:pPr>
-      <w:bookmarkStart w:id="6" w:name="_Toc100340845"/>
+      <w:bookmarkStart w:id="6" w:name="_Toc102835614"/>
       <w:r>
         <w:t>Inspiration</w:t>
       </w:r>
@@ -6163,7 +6163,7 @@
       <w:pPr>
         <w:pStyle w:val="Heading2"/>
       </w:pPr>
-      <w:bookmarkStart w:id="7" w:name="_Toc100340846"/>
+      <w:bookmarkStart w:id="7" w:name="_Toc102835615"/>
       <w:r>
         <w:lastRenderedPageBreak/>
         <w:t>Hindering</w:t>
@@ -6200,7 +6200,7 @@
       <w:pPr>
         <w:pStyle w:val="Heading2"/>
       </w:pPr>
-      <w:bookmarkStart w:id="8" w:name="_Toc100340847"/>
+      <w:bookmarkStart w:id="8" w:name="_Toc102835616"/>
       <w:r>
         <w:t>Ancestries</w:t>
       </w:r>
@@ -6225,7 +6225,7 @@
       <w:pPr>
         <w:pStyle w:val="Heading1"/>
       </w:pPr>
-      <w:bookmarkStart w:id="9" w:name="_Toc100340848"/>
+      <w:bookmarkStart w:id="9" w:name="_Toc102835617"/>
       <w:r>
         <w:lastRenderedPageBreak/>
         <w:t>Skills</w:t>
@@ -6261,7 +6261,7 @@
       <w:pPr>
         <w:pStyle w:val="Heading2"/>
       </w:pPr>
-      <w:bookmarkStart w:id="10" w:name="_Toc100340849"/>
+      <w:bookmarkStart w:id="10" w:name="_Toc102835618"/>
       <w:r>
         <w:t>Skill rolls</w:t>
       </w:r>
@@ -7495,7 +7495,7 @@
       <w:pPr>
         <w:pStyle w:val="Heading2"/>
       </w:pPr>
-      <w:bookmarkStart w:id="11" w:name="_Toc100340850"/>
+      <w:bookmarkStart w:id="11" w:name="_Toc102835619"/>
       <w:r>
         <w:lastRenderedPageBreak/>
         <w:t>Skill list</w:t>
@@ -8336,7 +8336,7 @@
       <w:pPr>
         <w:pStyle w:val="Heading1"/>
       </w:pPr>
-      <w:bookmarkStart w:id="12" w:name="_Toc100340851"/>
+      <w:bookmarkStart w:id="12" w:name="_Toc102835620"/>
       <w:r>
         <w:lastRenderedPageBreak/>
         <w:t>Talents</w:t>
@@ -8378,7 +8378,7 @@
       <w:pPr>
         <w:pStyle w:val="Heading2"/>
       </w:pPr>
-      <w:bookmarkStart w:id="13" w:name="_Toc100340852"/>
+      <w:bookmarkStart w:id="13" w:name="_Toc102835621"/>
       <w:r>
         <w:t>Character talents</w:t>
       </w:r>
@@ -8518,7 +8518,7 @@
       <w:pPr>
         <w:pStyle w:val="Heading2"/>
       </w:pPr>
-      <w:bookmarkStart w:id="14" w:name="_Toc100340853"/>
+      <w:bookmarkStart w:id="14" w:name="_Toc102835622"/>
       <w:r>
         <w:t>Skill talents</w:t>
       </w:r>
@@ -8784,7 +8784,7 @@
       <w:pPr>
         <w:pStyle w:val="Heading2"/>
       </w:pPr>
-      <w:bookmarkStart w:id="15" w:name="_Toc100340854"/>
+      <w:bookmarkStart w:id="15" w:name="_Toc102835623"/>
       <w:r>
         <w:t>Combat talents</w:t>
       </w:r>
@@ -9183,7 +9183,7 @@
       <w:pPr>
         <w:pStyle w:val="Heading2"/>
       </w:pPr>
-      <w:bookmarkStart w:id="16" w:name="_Toc100340855"/>
+      <w:bookmarkStart w:id="16" w:name="_Toc102835624"/>
       <w:r>
         <w:t>Special talents: Alchemy</w:t>
       </w:r>
@@ -9237,7 +9237,7 @@
       <w:pPr>
         <w:pStyle w:val="Heading2"/>
       </w:pPr>
-      <w:bookmarkStart w:id="17" w:name="_Toc100340856"/>
+      <w:bookmarkStart w:id="17" w:name="_Toc102835625"/>
       <w:r>
         <w:t>Special talents: Sorcery</w:t>
       </w:r>
@@ -9354,7 +9354,7 @@
       <w:pPr>
         <w:pStyle w:val="Heading1"/>
       </w:pPr>
-      <w:bookmarkStart w:id="18" w:name="_Toc100340857"/>
+      <w:bookmarkStart w:id="18" w:name="_Toc102835626"/>
       <w:r>
         <w:lastRenderedPageBreak/>
         <w:t>Character creation</w:t>
@@ -9460,7 +9460,7 @@
       <w:pPr>
         <w:pStyle w:val="Heading2"/>
       </w:pPr>
-      <w:bookmarkStart w:id="19" w:name="_Toc100340858"/>
+      <w:bookmarkStart w:id="19" w:name="_Toc102835627"/>
       <w:r>
         <w:t>Writing down traits</w:t>
       </w:r>
@@ -9551,7 +9551,7 @@
       <w:pPr>
         <w:pStyle w:val="Heading2"/>
       </w:pPr>
-      <w:bookmarkStart w:id="20" w:name="_Toc100340859"/>
+      <w:bookmarkStart w:id="20" w:name="_Toc102835628"/>
       <w:r>
         <w:lastRenderedPageBreak/>
         <w:t>Assigning skill levels</w:t>
@@ -9602,7 +9602,7 @@
       <w:pPr>
         <w:pStyle w:val="Heading2"/>
       </w:pPr>
-      <w:bookmarkStart w:id="21" w:name="_Toc100340860"/>
+      <w:bookmarkStart w:id="21" w:name="_Toc102835629"/>
       <w:r>
         <w:t>Choos</w:t>
       </w:r>
@@ -9635,7 +9635,7 @@
       <w:pPr>
         <w:pStyle w:val="Heading2"/>
       </w:pPr>
-      <w:bookmarkStart w:id="22" w:name="_Toc100340861"/>
+      <w:bookmarkStart w:id="22" w:name="_Toc102835630"/>
       <w:r>
         <w:t xml:space="preserve">Calculating </w:t>
       </w:r>
@@ -9703,7 +9703,7 @@
       <w:pPr>
         <w:pStyle w:val="Heading2"/>
       </w:pPr>
-      <w:bookmarkStart w:id="23" w:name="_Toc100340862"/>
+      <w:bookmarkStart w:id="23" w:name="_Toc102835631"/>
       <w:r>
         <w:lastRenderedPageBreak/>
         <w:t>Acquiring gear</w:t>
@@ -9864,7 +9864,7 @@
       <w:pPr>
         <w:pStyle w:val="Heading2"/>
       </w:pPr>
-      <w:bookmarkStart w:id="24" w:name="_Toc100340863"/>
+      <w:bookmarkStart w:id="24" w:name="_Toc102835632"/>
       <w:r>
         <w:t>Naming them</w:t>
       </w:r>
@@ -9897,7 +9897,7 @@
       <w:pPr>
         <w:pStyle w:val="Heading1"/>
       </w:pPr>
-      <w:bookmarkStart w:id="25" w:name="_Toc100340864"/>
+      <w:bookmarkStart w:id="25" w:name="_Toc102835633"/>
       <w:r>
         <w:lastRenderedPageBreak/>
         <w:t>Damage and conditions</w:t>
@@ -10032,7 +10032,7 @@
       <w:pPr>
         <w:pStyle w:val="Heading2"/>
       </w:pPr>
-      <w:bookmarkStart w:id="26" w:name="_Toc100340865"/>
+      <w:bookmarkStart w:id="26" w:name="_Toc102835634"/>
       <w:r>
         <w:t>Types of conditions</w:t>
       </w:r>
@@ -10350,7 +10350,7 @@
       <w:pPr>
         <w:pStyle w:val="Heading2"/>
       </w:pPr>
-      <w:bookmarkStart w:id="27" w:name="_Toc100340866"/>
+      <w:bookmarkStart w:id="27" w:name="_Toc102835635"/>
       <w:r>
         <w:t>Taking damage</w:t>
       </w:r>
@@ -10846,7 +10846,7 @@
       <w:pPr>
         <w:pStyle w:val="Heading2"/>
       </w:pPr>
-      <w:bookmarkStart w:id="28" w:name="_Toc100340867"/>
+      <w:bookmarkStart w:id="28" w:name="_Toc102835636"/>
       <w:r>
         <w:t>Resilience</w:t>
       </w:r>
@@ -10951,7 +10951,7 @@
       <w:pPr>
         <w:pStyle w:val="Heading2"/>
       </w:pPr>
-      <w:bookmarkStart w:id="29" w:name="_Toc100340868"/>
+      <w:bookmarkStart w:id="29" w:name="_Toc102835637"/>
       <w:r>
         <w:t>Recovery</w:t>
       </w:r>
@@ -12253,7 +12253,7 @@
       <w:pPr>
         <w:pStyle w:val="Heading2"/>
       </w:pPr>
-      <w:bookmarkStart w:id="30" w:name="_Toc100340869"/>
+      <w:bookmarkStart w:id="30" w:name="_Toc102835638"/>
       <w:r>
         <w:lastRenderedPageBreak/>
         <w:t>First aid and medical care</w:t>
@@ -12399,7 +12399,7 @@
       <w:pPr>
         <w:pStyle w:val="Heading2"/>
       </w:pPr>
-      <w:bookmarkStart w:id="31" w:name="_Toc100340870"/>
+      <w:bookmarkStart w:id="31" w:name="_Toc102835639"/>
       <w:r>
         <w:t>Special conditions</w:t>
       </w:r>
@@ -12450,7 +12450,7 @@
       <w:pPr>
         <w:pStyle w:val="Heading2"/>
       </w:pPr>
-      <w:bookmarkStart w:id="32" w:name="_Toc100340871"/>
+      <w:bookmarkStart w:id="32" w:name="_Toc102835640"/>
       <w:r>
         <w:lastRenderedPageBreak/>
         <w:t>Fatigue</w:t>
@@ -12602,7 +12602,7 @@
       <w:pPr>
         <w:pStyle w:val="Heading2"/>
       </w:pPr>
-      <w:bookmarkStart w:id="33" w:name="_Toc100340872"/>
+      <w:bookmarkStart w:id="33" w:name="_Toc102835641"/>
       <w:r>
         <w:t>Desperation</w:t>
       </w:r>
@@ -12667,7 +12667,7 @@
       <w:pPr>
         <w:pStyle w:val="Heading2"/>
       </w:pPr>
-      <w:bookmarkStart w:id="34" w:name="_Toc100340873"/>
+      <w:bookmarkStart w:id="34" w:name="_Toc102835642"/>
       <w:r>
         <w:t>What about insanity?</w:t>
       </w:r>
@@ -12701,7 +12701,7 @@
       <w:pPr>
         <w:pStyle w:val="Heading1"/>
       </w:pPr>
-      <w:bookmarkStart w:id="35" w:name="_Toc100340874"/>
+      <w:bookmarkStart w:id="35" w:name="_Toc102835643"/>
       <w:r>
         <w:lastRenderedPageBreak/>
         <w:t>Hits, weapons, and armor</w:t>
@@ -12862,7 +12862,7 @@
       <w:pPr>
         <w:pStyle w:val="Heading2"/>
       </w:pPr>
-      <w:bookmarkStart w:id="36" w:name="_Toc100340875"/>
+      <w:bookmarkStart w:id="36" w:name="_Toc102835644"/>
       <w:r>
         <w:t>Melee weapons</w:t>
       </w:r>
@@ -12883,10 +12883,10 @@
         <w:tblLook w:val="0420" w:firstRow="1" w:lastRow="0" w:firstColumn="0" w:lastColumn="0" w:noHBand="0" w:noVBand="1"/>
       </w:tblPr>
       <w:tblGrid>
-        <w:gridCol w:w="2002"/>
-        <w:gridCol w:w="1703"/>
+        <w:gridCol w:w="2151"/>
+        <w:gridCol w:w="2849"/>
         <w:gridCol w:w="617"/>
-        <w:gridCol w:w="1909"/>
+        <w:gridCol w:w="614"/>
       </w:tblGrid>
       <w:tr>
         <w:trPr>
@@ -12915,7 +12915,13 @@
               <w:jc w:val="left"/>
             </w:pPr>
             <w:r>
-              <w:t>Damage (Glancing/Solid)</w:t>
+              <w:t>Damage</w:t>
+            </w:r>
+            <w:r>
+              <w:t xml:space="preserve"> and </w:t>
+            </w:r>
+            <w:r>
+              <w:t>effects</w:t>
             </w:r>
           </w:p>
         </w:tc>
@@ -12941,7 +12947,7 @@
               <w:jc w:val="left"/>
             </w:pPr>
             <w:r>
-              <w:t>Special</w:t>
+              <w:t>Cost</w:t>
             </w:r>
           </w:p>
         </w:tc>
@@ -13010,6 +13016,9 @@
             <w:pPr>
               <w:jc w:val="left"/>
             </w:pPr>
+            <w:r>
+              <w:t>-</w:t>
+            </w:r>
           </w:p>
         </w:tc>
       </w:tr>
@@ -13057,6 +13066,22 @@
               <w:t>d3</w:t>
             </w:r>
           </w:p>
+          <w:p>
+            <w:pPr>
+              <w:jc w:val="left"/>
+              <w:rPr>
+                <w:i/>
+                <w:iCs/>
+              </w:rPr>
+            </w:pPr>
+            <w:r>
+              <w:rPr>
+                <w:i/>
+                <w:iCs/>
+              </w:rPr>
+              <w:t>Hits deal +2 damage against unaware targets.</w:t>
+            </w:r>
+          </w:p>
         </w:tc>
         <w:tc>
           <w:tcPr>
@@ -13080,7 +13105,7 @@
               <w:jc w:val="left"/>
             </w:pPr>
             <w:r>
-              <w:t>Hits deal +2 damage against unaware targets.</w:t>
+              <w:t>10 s</w:t>
             </w:r>
           </w:p>
         </w:tc>
@@ -13124,7 +13149,26 @@
               <w:t xml:space="preserve"> </w:t>
             </w:r>
             <w:r>
-              <w:t>1d3+1</w:t>
+              <w:t>1d3+</w:t>
+            </w:r>
+            <w:r>
+              <w:t>1</w:t>
+            </w:r>
+          </w:p>
+          <w:p>
+            <w:pPr>
+              <w:jc w:val="left"/>
+              <w:rPr>
+                <w:i/>
+                <w:iCs/>
+              </w:rPr>
+            </w:pPr>
+            <w:r>
+              <w:rPr>
+                <w:i/>
+                <w:iCs/>
+              </w:rPr>
+              <w:t>See shield in armor table.</w:t>
             </w:r>
           </w:p>
         </w:tc>
@@ -13147,7 +13191,7 @@
               <w:jc w:val="left"/>
             </w:pPr>
             <w:r>
-              <w:t>See shield in armor table</w:t>
+              <w:t>-</w:t>
             </w:r>
           </w:p>
         </w:tc>
@@ -13215,6 +13259,9 @@
             <w:pPr>
               <w:jc w:val="left"/>
             </w:pPr>
+            <w:r>
+              <w:t>10 s</w:t>
+            </w:r>
           </w:p>
         </w:tc>
       </w:tr>
@@ -13260,6 +13307,22 @@
               <w:t>2d3</w:t>
             </w:r>
           </w:p>
+          <w:p>
+            <w:pPr>
+              <w:jc w:val="left"/>
+              <w:rPr>
+                <w:i/>
+                <w:iCs/>
+              </w:rPr>
+            </w:pPr>
+            <w:r>
+              <w:rPr>
+                <w:i/>
+                <w:iCs/>
+              </w:rPr>
+              <w:t>Becomes Bulk 1 when worn on a belt.</w:t>
+            </w:r>
+          </w:p>
         </w:tc>
         <w:tc>
           <w:tcPr>
@@ -13283,7 +13346,7 @@
               <w:jc w:val="left"/>
             </w:pPr>
             <w:r>
-              <w:t>Becomes Bulk 1 when worn on a belt.</w:t>
+              <w:t>20 s</w:t>
             </w:r>
           </w:p>
         </w:tc>
@@ -13331,18 +13394,35 @@
               <w:t>1d3+1</w:t>
             </w:r>
           </w:p>
-        </w:tc>
-        <w:tc>
-          <w:tcPr>
-            <w:tcW w:w="0" w:type="auto"/>
-          </w:tcPr>
           <w:p>
             <w:pPr>
               <w:keepNext w:val="0"/>
               <w:jc w:val="left"/>
-            </w:pPr>
-            <w:r>
-              <w:t>2</w:t>
+              <w:rPr>
+                <w:i/>
+                <w:iCs/>
+              </w:rPr>
+            </w:pPr>
+            <w:r>
+              <w:rPr>
+                <w:i/>
+                <w:iCs/>
+              </w:rPr>
+              <w:t>Becomes Bulk 1 when worn on a belt.</w:t>
+            </w:r>
+            <w:r>
+              <w:rPr>
+                <w:i/>
+                <w:iCs/>
+              </w:rPr>
+              <w:t xml:space="preserve"> </w:t>
+            </w:r>
+            <w:r>
+              <w:rPr>
+                <w:i/>
+                <w:iCs/>
+              </w:rPr>
+              <w:t>Armor reduction: 1.</w:t>
             </w:r>
           </w:p>
         </w:tc>
@@ -13356,16 +13436,21 @@
               <w:jc w:val="left"/>
             </w:pPr>
             <w:r>
-              <w:t xml:space="preserve">Becomes Bulk 1 when worn on a belt. </w:t>
-            </w:r>
-            <w:r>
-              <w:t xml:space="preserve">Armor </w:t>
-            </w:r>
-            <w:r>
-              <w:t>reduction</w:t>
-            </w:r>
-            <w:r>
-              <w:t>: 1.</w:t>
+              <w:t>2</w:t>
+            </w:r>
+          </w:p>
+        </w:tc>
+        <w:tc>
+          <w:tcPr>
+            <w:tcW w:w="0" w:type="auto"/>
+          </w:tcPr>
+          <w:p>
+            <w:pPr>
+              <w:keepNext w:val="0"/>
+              <w:jc w:val="left"/>
+            </w:pPr>
+            <w:r>
+              <w:t>15 s</w:t>
             </w:r>
           </w:p>
         </w:tc>
@@ -13414,18 +13499,21 @@
               <w:t>2d3</w:t>
             </w:r>
           </w:p>
-        </w:tc>
-        <w:tc>
-          <w:tcPr>
-            <w:tcW w:w="0" w:type="auto"/>
-          </w:tcPr>
           <w:p>
             <w:pPr>
               <w:keepNext w:val="0"/>
               <w:jc w:val="left"/>
-            </w:pPr>
-            <w:r>
-              <w:t>2</w:t>
+              <w:rPr>
+                <w:i/>
+                <w:iCs/>
+              </w:rPr>
+            </w:pPr>
+            <w:r>
+              <w:rPr>
+                <w:i/>
+                <w:iCs/>
+              </w:rPr>
+              <w:t>May mount a desperate block, as a shield. The same rules about breakage and increasing Desperation apply as well.</w:t>
             </w:r>
           </w:p>
         </w:tc>
@@ -13439,7 +13527,21 @@
               <w:jc w:val="left"/>
             </w:pPr>
             <w:r>
-              <w:t>May mount a desperate block, as a shield. The same rules about breakage and increasing Desperation apply as well.</w:t>
+              <w:t>2</w:t>
+            </w:r>
+          </w:p>
+        </w:tc>
+        <w:tc>
+          <w:tcPr>
+            <w:tcW w:w="0" w:type="auto"/>
+          </w:tcPr>
+          <w:p>
+            <w:pPr>
+              <w:keepNext w:val="0"/>
+              <w:jc w:val="left"/>
+            </w:pPr>
+            <w:r>
+              <w:t>15 s</w:t>
             </w:r>
           </w:p>
         </w:tc>
@@ -13514,6 +13616,9 @@
             <w:pPr>
               <w:jc w:val="left"/>
             </w:pPr>
+            <w:r>
+              <w:t>20 s</w:t>
+            </w:r>
           </w:p>
         </w:tc>
       </w:tr>
@@ -13565,6 +13670,22 @@
               <w:t>1</w:t>
             </w:r>
           </w:p>
+          <w:p>
+            <w:pPr>
+              <w:jc w:val="left"/>
+              <w:rPr>
+                <w:i/>
+                <w:iCs/>
+              </w:rPr>
+            </w:pPr>
+            <w:r>
+              <w:rPr>
+                <w:i/>
+                <w:iCs/>
+              </w:rPr>
+              <w:t>Armor reduction: 1.</w:t>
+            </w:r>
+          </w:p>
         </w:tc>
         <w:tc>
           <w:tcPr>
@@ -13588,13 +13709,7 @@
               <w:jc w:val="left"/>
             </w:pPr>
             <w:r>
-              <w:t xml:space="preserve">Armor </w:t>
-            </w:r>
-            <w:r>
-              <w:t>reduction</w:t>
-            </w:r>
-            <w:r>
-              <w:t>: 1.</w:t>
+              <w:t>30 s</w:t>
             </w:r>
           </w:p>
         </w:tc>
@@ -13639,18 +13754,21 @@
               <w:t>d3</w:t>
             </w:r>
           </w:p>
-        </w:tc>
-        <w:tc>
-          <w:tcPr>
-            <w:tcW w:w="0" w:type="auto"/>
-          </w:tcPr>
           <w:p>
             <w:pPr>
               <w:keepNext w:val="0"/>
               <w:jc w:val="left"/>
-            </w:pPr>
-            <w:r>
-              <w:t>3</w:t>
+              <w:rPr>
+                <w:i/>
+                <w:iCs/>
+              </w:rPr>
+            </w:pPr>
+            <w:r>
+              <w:rPr>
+                <w:i/>
+                <w:iCs/>
+              </w:rPr>
+              <w:t>Armor reduction: 2.</w:t>
             </w:r>
           </w:p>
         </w:tc>
@@ -13664,7 +13782,21 @@
               <w:jc w:val="left"/>
             </w:pPr>
             <w:r>
-              <w:t>Armor reduction: 2.</w:t>
+              <w:t>3</w:t>
+            </w:r>
+          </w:p>
+        </w:tc>
+        <w:tc>
+          <w:tcPr>
+            <w:tcW w:w="0" w:type="auto"/>
+          </w:tcPr>
+          <w:p>
+            <w:pPr>
+              <w:keepNext w:val="0"/>
+              <w:jc w:val="left"/>
+            </w:pPr>
+            <w:r>
+              <w:t>25 s</w:t>
             </w:r>
           </w:p>
         </w:tc>
@@ -13674,7 +13806,7 @@
       <w:pPr>
         <w:pStyle w:val="Heading2"/>
       </w:pPr>
-      <w:bookmarkStart w:id="37" w:name="_Toc100340876"/>
+      <w:bookmarkStart w:id="37" w:name="_Toc102835645"/>
       <w:r>
         <w:t>Ranged weapons</w:t>
       </w:r>
@@ -13698,10 +13830,10 @@
         <w:tblLook w:val="0420" w:firstRow="1" w:lastRow="0" w:firstColumn="0" w:lastColumn="0" w:noHBand="0" w:noVBand="1"/>
       </w:tblPr>
       <w:tblGrid>
-        <w:gridCol w:w="1984"/>
-        <w:gridCol w:w="1717"/>
+        <w:gridCol w:w="2387"/>
+        <w:gridCol w:w="2613"/>
         <w:gridCol w:w="617"/>
-        <w:gridCol w:w="1913"/>
+        <w:gridCol w:w="614"/>
       </w:tblGrid>
       <w:tr>
         <w:trPr>
@@ -13730,7 +13862,7 @@
               <w:jc w:val="left"/>
             </w:pPr>
             <w:r>
-              <w:t>Damage (Glancing/Solid)</w:t>
+              <w:t>Damage and effects</w:t>
             </w:r>
           </w:p>
         </w:tc>
@@ -13756,7 +13888,7 @@
               <w:jc w:val="left"/>
             </w:pPr>
             <w:r>
-              <w:t>Special</w:t>
+              <w:t>Cost</w:t>
             </w:r>
           </w:p>
         </w:tc>
@@ -13800,6 +13932,22 @@
               <w:t>d3</w:t>
             </w:r>
           </w:p>
+          <w:p>
+            <w:pPr>
+              <w:jc w:val="left"/>
+              <w:rPr>
+                <w:i/>
+                <w:iCs/>
+              </w:rPr>
+            </w:pPr>
+            <w:r>
+              <w:rPr>
+                <w:i/>
+                <w:iCs/>
+              </w:rPr>
+              <w:t>Add 1/2 Might to damage.</w:t>
+            </w:r>
+          </w:p>
         </w:tc>
         <w:tc>
           <w:tcPr>
@@ -13823,7 +13971,7 @@
               <w:jc w:val="left"/>
             </w:pPr>
             <w:r>
-              <w:t>Add 1/2 Might to damage.</w:t>
+              <w:t>5 s</w:t>
             </w:r>
           </w:p>
         </w:tc>
@@ -13841,7 +13989,16 @@
               <w:jc w:val="left"/>
             </w:pPr>
             <w:r>
-              <w:t>Small thrown weapon (axe/knife/etc)</w:t>
+              <w:t>Bundle of s</w:t>
+            </w:r>
+            <w:r>
+              <w:t>mall thrown weapon</w:t>
+            </w:r>
+            <w:r>
+              <w:t>s</w:t>
+            </w:r>
+            <w:r>
+              <w:t xml:space="preserve"> (axe/knife/etc)</w:t>
             </w:r>
           </w:p>
         </w:tc>
@@ -13869,6 +14026,18 @@
               <w:t>1d3+1</w:t>
             </w:r>
           </w:p>
+          <w:p>
+            <w:pPr>
+              <w:jc w:val="left"/>
+            </w:pPr>
+            <w:r>
+              <w:rPr>
+                <w:i/>
+                <w:iCs/>
+              </w:rPr>
+              <w:t>Add 1/2 Might to damage.</w:t>
+            </w:r>
+          </w:p>
         </w:tc>
         <w:tc>
           <w:tcPr>
@@ -13892,7 +14061,7 @@
               <w:jc w:val="left"/>
             </w:pPr>
             <w:r>
-              <w:t>Add 1/2 Might to damage.</w:t>
+              <w:t>20 s</w:t>
             </w:r>
           </w:p>
         </w:tc>
@@ -13912,7 +14081,16 @@
               <w:jc w:val="left"/>
             </w:pPr>
             <w:r>
-              <w:t>Large thrown weapon (javelin/spear/etc)</w:t>
+              <w:t>Brace of l</w:t>
+            </w:r>
+            <w:r>
+              <w:t>arge thrown weapon</w:t>
+            </w:r>
+            <w:r>
+              <w:t>s</w:t>
+            </w:r>
+            <w:r>
+              <w:t xml:space="preserve"> (javelin/spear/etc)</w:t>
             </w:r>
           </w:p>
         </w:tc>
@@ -13947,18 +14125,21 @@
               <w:t>1</w:t>
             </w:r>
           </w:p>
-        </w:tc>
-        <w:tc>
-          <w:tcPr>
-            <w:tcW w:w="0" w:type="auto"/>
-          </w:tcPr>
           <w:p>
             <w:pPr>
               <w:keepNext w:val="0"/>
               <w:jc w:val="left"/>
-            </w:pPr>
-            <w:r>
-              <w:t>2</w:t>
+              <w:rPr>
+                <w:i/>
+                <w:iCs/>
+              </w:rPr>
+            </w:pPr>
+            <w:r>
+              <w:rPr>
+                <w:i/>
+                <w:iCs/>
+              </w:rPr>
+              <w:t>Add 1/2 Might to damage.</w:t>
             </w:r>
           </w:p>
         </w:tc>
@@ -13972,7 +14153,21 @@
               <w:jc w:val="left"/>
             </w:pPr>
             <w:r>
-              <w:t>Add 1/2 Might to damage.</w:t>
+              <w:t>2</w:t>
+            </w:r>
+          </w:p>
+        </w:tc>
+        <w:tc>
+          <w:tcPr>
+            <w:tcW w:w="0" w:type="auto"/>
+          </w:tcPr>
+          <w:p>
+            <w:pPr>
+              <w:keepNext w:val="0"/>
+              <w:jc w:val="left"/>
+            </w:pPr>
+            <w:r>
+              <w:t>30 s</w:t>
             </w:r>
           </w:p>
         </w:tc>
@@ -14008,18 +14203,21 @@
               <w:t>0 / 0</w:t>
             </w:r>
           </w:p>
-        </w:tc>
-        <w:tc>
-          <w:tcPr>
-            <w:tcW w:w="0" w:type="auto"/>
-          </w:tcPr>
           <w:p>
             <w:pPr>
               <w:keepNext w:val="0"/>
               <w:jc w:val="left"/>
-            </w:pPr>
-            <w:r>
-              <w:t>2</w:t>
+              <w:rPr>
+                <w:i/>
+                <w:iCs/>
+              </w:rPr>
+            </w:pPr>
+            <w:r>
+              <w:rPr>
+                <w:i/>
+                <w:iCs/>
+              </w:rPr>
+              <w:t>The target must make a TN 9/12 Athletics or Might roll to avoid becoming immobilized.</w:t>
             </w:r>
           </w:p>
         </w:tc>
@@ -14033,7 +14231,24 @@
               <w:jc w:val="left"/>
             </w:pPr>
             <w:r>
-              <w:t>The target must make a TN 9/12 Athletics or Might roll to avoid becoming immobilized.</w:t>
+              <w:t>2</w:t>
+            </w:r>
+          </w:p>
+        </w:tc>
+        <w:tc>
+          <w:tcPr>
+            <w:tcW w:w="0" w:type="auto"/>
+          </w:tcPr>
+          <w:p>
+            <w:pPr>
+              <w:keepNext w:val="0"/>
+              <w:jc w:val="left"/>
+            </w:pPr>
+            <w:r>
+              <w:t>25</w:t>
+            </w:r>
+            <w:r>
+              <w:t xml:space="preserve"> s</w:t>
             </w:r>
           </w:p>
         </w:tc>
@@ -14075,6 +14290,22 @@
               <w:t>1d3 / 2d3</w:t>
             </w:r>
           </w:p>
+          <w:p>
+            <w:pPr>
+              <w:jc w:val="left"/>
+              <w:rPr>
+                <w:i/>
+                <w:iCs/>
+              </w:rPr>
+            </w:pPr>
+            <w:r>
+              <w:rPr>
+                <w:i/>
+                <w:iCs/>
+              </w:rPr>
+              <w:t>The target must make a TN 11/14 Athletics or Might roll to avoid becoming immobilized.</w:t>
+            </w:r>
+          </w:p>
         </w:tc>
         <w:tc>
           <w:tcPr>
@@ -14098,7 +14329,10 @@
               <w:jc w:val="left"/>
             </w:pPr>
             <w:r>
-              <w:t>The target must make a TN 11/14 Athletics or Might roll to avoid becoming immobilized.</w:t>
+              <w:t>35</w:t>
+            </w:r>
+            <w:r>
+              <w:t xml:space="preserve"> s</w:t>
             </w:r>
           </w:p>
         </w:tc>
@@ -14150,6 +14384,22 @@
               <w:t>d3</w:t>
             </w:r>
           </w:p>
+          <w:p>
+            <w:pPr>
+              <w:jc w:val="left"/>
+              <w:rPr>
+                <w:i/>
+                <w:iCs/>
+              </w:rPr>
+            </w:pPr>
+            <w:r>
+              <w:rPr>
+                <w:i/>
+                <w:iCs/>
+              </w:rPr>
+              <w:t>Armor reduction: 1.</w:t>
+            </w:r>
+          </w:p>
         </w:tc>
         <w:tc>
           <w:tcPr>
@@ -14173,7 +14423,7 @@
               <w:jc w:val="left"/>
             </w:pPr>
             <w:r>
-              <w:t>Armor reduction: 1.</w:t>
+              <w:t>20 s</w:t>
             </w:r>
           </w:p>
         </w:tc>
@@ -14226,6 +14476,22 @@
               <w:t>d3</w:t>
             </w:r>
           </w:p>
+          <w:p>
+            <w:pPr>
+              <w:jc w:val="left"/>
+              <w:rPr>
+                <w:i/>
+                <w:iCs/>
+              </w:rPr>
+            </w:pPr>
+            <w:r>
+              <w:rPr>
+                <w:i/>
+                <w:iCs/>
+              </w:rPr>
+              <w:t>Armor reduction: 2.</w:t>
+            </w:r>
+          </w:p>
         </w:tc>
         <w:tc>
           <w:tcPr>
@@ -14249,7 +14515,7 @@
               <w:jc w:val="left"/>
             </w:pPr>
             <w:r>
-              <w:t>Armor reduction: 2.</w:t>
+              <w:t>30 s</w:t>
             </w:r>
           </w:p>
         </w:tc>
@@ -14259,7 +14525,7 @@
       <w:pPr>
         <w:pStyle w:val="Heading2"/>
       </w:pPr>
-      <w:bookmarkStart w:id="38" w:name="_Toc100340877"/>
+      <w:bookmarkStart w:id="38" w:name="_Toc102835646"/>
       <w:r>
         <w:t>Armor</w:t>
       </w:r>
@@ -14325,10 +14591,11 @@
         <w:tblLook w:val="0420" w:firstRow="1" w:lastRow="0" w:firstColumn="0" w:lastColumn="0" w:noHBand="0" w:noVBand="1"/>
       </w:tblPr>
       <w:tblGrid>
-        <w:gridCol w:w="2510"/>
-        <w:gridCol w:w="944"/>
+        <w:gridCol w:w="2143"/>
+        <w:gridCol w:w="902"/>
         <w:gridCol w:w="617"/>
-        <w:gridCol w:w="2160"/>
+        <w:gridCol w:w="748"/>
+        <w:gridCol w:w="1821"/>
       </w:tblGrid>
       <w:tr>
         <w:trPr>
@@ -14377,7 +14644,20 @@
         </w:tc>
         <w:tc>
           <w:tcPr>
-            <w:tcW w:w="0" w:type="auto"/>
+            <w:tcW w:w="748" w:type="dxa"/>
+          </w:tcPr>
+          <w:p>
+            <w:pPr>
+              <w:jc w:val="left"/>
+            </w:pPr>
+            <w:r>
+              <w:t>Cost</w:t>
+            </w:r>
+          </w:p>
+        </w:tc>
+        <w:tc>
+          <w:tcPr>
+            <w:tcW w:w="1821" w:type="dxa"/>
           </w:tcPr>
           <w:p>
             <w:pPr>
@@ -14435,7 +14715,20 @@
         </w:tc>
         <w:tc>
           <w:tcPr>
-            <w:tcW w:w="0" w:type="auto"/>
+            <w:tcW w:w="748" w:type="dxa"/>
+          </w:tcPr>
+          <w:p>
+            <w:pPr>
+              <w:jc w:val="left"/>
+            </w:pPr>
+            <w:r>
+              <w:t>-</w:t>
+            </w:r>
+          </w:p>
+        </w:tc>
+        <w:tc>
+          <w:tcPr>
+            <w:tcW w:w="1821" w:type="dxa"/>
           </w:tcPr>
           <w:p>
             <w:pPr>
@@ -14489,7 +14782,20 @@
         </w:tc>
         <w:tc>
           <w:tcPr>
-            <w:tcW w:w="0" w:type="auto"/>
+            <w:tcW w:w="748" w:type="dxa"/>
+          </w:tcPr>
+          <w:p>
+            <w:pPr>
+              <w:jc w:val="left"/>
+            </w:pPr>
+            <w:r>
+              <w:t>50 s</w:t>
+            </w:r>
+          </w:p>
+        </w:tc>
+        <w:tc>
+          <w:tcPr>
+            <w:tcW w:w="1821" w:type="dxa"/>
           </w:tcPr>
           <w:p>
             <w:pPr>
@@ -14544,7 +14850,20 @@
         </w:tc>
         <w:tc>
           <w:tcPr>
-            <w:tcW w:w="0" w:type="auto"/>
+            <w:tcW w:w="748" w:type="dxa"/>
+          </w:tcPr>
+          <w:p>
+            <w:pPr>
+              <w:jc w:val="left"/>
+            </w:pPr>
+            <w:r>
+              <w:t>100 s</w:t>
+            </w:r>
+          </w:p>
+        </w:tc>
+        <w:tc>
+          <w:tcPr>
+            <w:tcW w:w="1821" w:type="dxa"/>
           </w:tcPr>
           <w:p>
             <w:pPr>
@@ -14601,7 +14920,20 @@
         </w:tc>
         <w:tc>
           <w:tcPr>
-            <w:tcW w:w="0" w:type="auto"/>
+            <w:tcW w:w="748" w:type="dxa"/>
+          </w:tcPr>
+          <w:p>
+            <w:pPr>
+              <w:jc w:val="left"/>
+            </w:pPr>
+            <w:r>
+              <w:t>200 s</w:t>
+            </w:r>
+          </w:p>
+        </w:tc>
+        <w:tc>
+          <w:tcPr>
+            <w:tcW w:w="1821" w:type="dxa"/>
           </w:tcPr>
           <w:p>
             <w:pPr>
@@ -14659,7 +14991,20 @@
         </w:tc>
         <w:tc>
           <w:tcPr>
-            <w:tcW w:w="0" w:type="auto"/>
+            <w:tcW w:w="748" w:type="dxa"/>
+          </w:tcPr>
+          <w:p>
+            <w:pPr>
+              <w:jc w:val="left"/>
+            </w:pPr>
+            <w:r>
+              <w:t>25 s</w:t>
+            </w:r>
+          </w:p>
+        </w:tc>
+        <w:tc>
+          <w:tcPr>
+            <w:tcW w:w="1821" w:type="dxa"/>
           </w:tcPr>
           <w:p>
             <w:pPr>
@@ -14678,7 +15023,7 @@
       <w:pPr>
         <w:pStyle w:val="Heading2"/>
       </w:pPr>
-      <w:bookmarkStart w:id="39" w:name="_Toc100340878"/>
+      <w:bookmarkStart w:id="39" w:name="_Toc102835647"/>
       <w:r>
         <w:t>Mental</w:t>
       </w:r>
@@ -14737,13 +15082,12 @@
     <w:tbl>
       <w:tblPr>
         <w:tblStyle w:val="ListTable1Light-Accent2"/>
-        <w:tblW w:w="5000" w:type="pct"/>
+        <w:tblW w:w="0" w:type="auto"/>
         <w:tblLook w:val="0420" w:firstRow="1" w:lastRow="0" w:firstColumn="0" w:lastColumn="0" w:noHBand="0" w:noVBand="1"/>
       </w:tblPr>
       <w:tblGrid>
-        <w:gridCol w:w="1487"/>
-        <w:gridCol w:w="1886"/>
-        <w:gridCol w:w="2858"/>
+        <w:gridCol w:w="1709"/>
+        <w:gridCol w:w="4522"/>
       </w:tblGrid>
       <w:tr>
         <w:trPr>
@@ -14752,7 +15096,7 @@
         </w:trPr>
         <w:tc>
           <w:tcPr>
-            <w:tcW w:w="1194" w:type="pct"/>
+            <w:tcW w:w="0" w:type="auto"/>
           </w:tcPr>
           <w:p>
             <w:pPr>
@@ -14765,27 +15109,14 @@
         </w:tc>
         <w:tc>
           <w:tcPr>
-            <w:tcW w:w="1513" w:type="pct"/>
+            <w:tcW w:w="0" w:type="auto"/>
           </w:tcPr>
           <w:p>
             <w:pPr>
               <w:jc w:val="left"/>
             </w:pPr>
             <w:r>
-              <w:t>Damage (Glancing/Solid)</w:t>
-            </w:r>
-          </w:p>
-        </w:tc>
-        <w:tc>
-          <w:tcPr>
-            <w:tcW w:w="2293" w:type="pct"/>
-          </w:tcPr>
-          <w:p>
-            <w:pPr>
-              <w:jc w:val="left"/>
-            </w:pPr>
-            <w:r>
-              <w:t>Special</w:t>
+              <w:t>Damage and effects</w:t>
             </w:r>
           </w:p>
         </w:tc>
@@ -14797,7 +15128,7 @@
         </w:trPr>
         <w:tc>
           <w:tcPr>
-            <w:tcW w:w="1194" w:type="pct"/>
+            <w:tcW w:w="0" w:type="auto"/>
           </w:tcPr>
           <w:p>
             <w:pPr>
@@ -14810,7 +15141,7 @@
         </w:tc>
         <w:tc>
           <w:tcPr>
-            <w:tcW w:w="1513" w:type="pct"/>
+            <w:tcW w:w="0" w:type="auto"/>
           </w:tcPr>
           <w:p>
             <w:pPr>
@@ -14820,16 +15151,19 @@
               <w:t>1d3 / 2d3</w:t>
             </w:r>
           </w:p>
-        </w:tc>
-        <w:tc>
-          <w:tcPr>
-            <w:tcW w:w="2293" w:type="pct"/>
-          </w:tcPr>
           <w:p>
             <w:pPr>
               <w:jc w:val="left"/>
-            </w:pPr>
-            <w:r>
+              <w:rPr>
+                <w:i/>
+                <w:iCs/>
+              </w:rPr>
+            </w:pPr>
+            <w:r>
+              <w:rPr>
+                <w:i/>
+                <w:iCs/>
+              </w:rPr>
               <w:t>Add 1/2 Willpower to damage.</w:t>
             </w:r>
           </w:p>
@@ -14841,7 +15175,7 @@
         </w:trPr>
         <w:tc>
           <w:tcPr>
-            <w:tcW w:w="1194" w:type="pct"/>
+            <w:tcW w:w="0" w:type="auto"/>
           </w:tcPr>
           <w:p>
             <w:pPr>
@@ -14854,7 +15188,7 @@
         </w:tc>
         <w:tc>
           <w:tcPr>
-            <w:tcW w:w="1513" w:type="pct"/>
+            <w:tcW w:w="0" w:type="auto"/>
           </w:tcPr>
           <w:p>
             <w:pPr>
@@ -14864,32 +15198,20 @@
               <w:t>1d2/3d3</w:t>
             </w:r>
           </w:p>
-        </w:tc>
-        <w:tc>
-          <w:tcPr>
-            <w:tcW w:w="2293" w:type="pct"/>
-          </w:tcPr>
           <w:p>
             <w:pPr>
               <w:jc w:val="left"/>
-            </w:pPr>
-            <w:r>
-              <w:t xml:space="preserve">Taking a </w:t>
-            </w:r>
-            <w:r>
-              <w:t xml:space="preserve">minor or </w:t>
-            </w:r>
-            <w:r>
-              <w:t xml:space="preserve">major rest </w:t>
-            </w:r>
-            <w:r>
-              <w:t xml:space="preserve">will remove </w:t>
-            </w:r>
-            <w:r>
-              <w:t>the inflicted</w:t>
-            </w:r>
-            <w:r>
-              <w:t xml:space="preserve"> condition entirely.</w:t>
+              <w:rPr>
+                <w:i/>
+                <w:iCs/>
+              </w:rPr>
+            </w:pPr>
+            <w:r>
+              <w:rPr>
+                <w:i/>
+                <w:iCs/>
+              </w:rPr>
+              <w:t>Taking a minor or major rest will remove the inflicted condition entirely.</w:t>
             </w:r>
           </w:p>
         </w:tc>
@@ -14983,7 +15305,7 @@
       <w:pPr>
         <w:pStyle w:val="Heading1"/>
       </w:pPr>
-      <w:bookmarkStart w:id="40" w:name="_Toc100340879"/>
+      <w:bookmarkStart w:id="40" w:name="_Toc102835648"/>
       <w:r>
         <w:lastRenderedPageBreak/>
         <w:t>Gear</w:t>
@@ -15079,7 +15401,7 @@
       <w:pPr>
         <w:pStyle w:val="Heading2"/>
       </w:pPr>
-      <w:bookmarkStart w:id="41" w:name="_Toc100340880"/>
+      <w:bookmarkStart w:id="41" w:name="_Toc102835649"/>
       <w:r>
         <w:t>Making purchases</w:t>
       </w:r>
@@ -15669,7 +15991,7 @@
       <w:pPr>
         <w:pStyle w:val="Heading2"/>
       </w:pPr>
-      <w:bookmarkStart w:id="42" w:name="_Toc100340881"/>
+      <w:bookmarkStart w:id="42" w:name="_Toc102835650"/>
       <w:r>
         <w:lastRenderedPageBreak/>
         <w:t>Products and services</w:t>
@@ -17117,7 +17439,7 @@
       <w:pPr>
         <w:pStyle w:val="Heading1"/>
       </w:pPr>
-      <w:bookmarkStart w:id="43" w:name="_Toc100340882"/>
+      <w:bookmarkStart w:id="43" w:name="_Toc102835651"/>
       <w:r>
         <w:lastRenderedPageBreak/>
         <w:t>Sorcery</w:t>
@@ -17133,7 +17455,7 @@
       <w:pPr>
         <w:pStyle w:val="Heading2"/>
       </w:pPr>
-      <w:bookmarkStart w:id="44" w:name="_Toc100340883"/>
+      <w:bookmarkStart w:id="44" w:name="_Toc102835652"/>
       <w:r>
         <w:t>Casting a spell</w:t>
       </w:r>
@@ -17180,7 +17502,7 @@
       <w:pPr>
         <w:pStyle w:val="Heading2"/>
       </w:pPr>
-      <w:bookmarkStart w:id="45" w:name="_Toc100340884"/>
+      <w:bookmarkStart w:id="45" w:name="_Toc102835653"/>
       <w:r>
         <w:t>Burn</w:t>
       </w:r>
@@ -17381,7 +17703,7 @@
       <w:pPr>
         <w:pStyle w:val="Heading2"/>
       </w:pPr>
-      <w:bookmarkStart w:id="46" w:name="_Toc100340885"/>
+      <w:bookmarkStart w:id="46" w:name="_Toc102835654"/>
       <w:r>
         <w:t>Minions</w:t>
       </w:r>
@@ -17428,7 +17750,7 @@
       <w:pPr>
         <w:pStyle w:val="Heading2"/>
       </w:pPr>
-      <w:bookmarkStart w:id="47" w:name="_Toc100340886"/>
+      <w:bookmarkStart w:id="47" w:name="_Toc102835655"/>
       <w:r>
         <w:t>Slots</w:t>
       </w:r>
@@ -17468,7 +17790,7 @@
       <w:pPr>
         <w:pStyle w:val="Heading2"/>
       </w:pPr>
-      <w:bookmarkStart w:id="48" w:name="_Toc100340887"/>
+      <w:bookmarkStart w:id="48" w:name="_Toc102835656"/>
       <w:r>
         <w:t>Spellbooks</w:t>
       </w:r>
@@ -17498,7 +17820,7 @@
       <w:pPr>
         <w:pStyle w:val="Heading2"/>
       </w:pPr>
-      <w:bookmarkStart w:id="49" w:name="_Toc100340888"/>
+      <w:bookmarkStart w:id="49" w:name="_Toc102835657"/>
       <w:r>
         <w:t>Memorization</w:t>
       </w:r>
@@ -17669,7 +17991,7 @@
       <w:pPr>
         <w:pStyle w:val="Heading2"/>
       </w:pPr>
-      <w:bookmarkStart w:id="50" w:name="_Toc100340889"/>
+      <w:bookmarkStart w:id="50" w:name="_Toc102835658"/>
       <w:r>
         <w:lastRenderedPageBreak/>
         <w:t>Spells (complexity 1)</w:t>
@@ -18707,7 +19029,7 @@
       <w:pPr>
         <w:pStyle w:val="Heading2"/>
       </w:pPr>
-      <w:bookmarkStart w:id="51" w:name="_Toc100340890"/>
+      <w:bookmarkStart w:id="51" w:name="_Toc102835659"/>
       <w:r>
         <w:t>Spells (</w:t>
       </w:r>
@@ -19298,7 +19620,7 @@
       <w:pPr>
         <w:pStyle w:val="Heading2"/>
       </w:pPr>
-      <w:bookmarkStart w:id="52" w:name="_Toc100340891"/>
+      <w:bookmarkStart w:id="52" w:name="_Toc102835660"/>
       <w:r>
         <w:t>Ritual</w:t>
       </w:r>
@@ -19441,7 +19763,7 @@
       <w:pPr>
         <w:pStyle w:val="Heading1"/>
       </w:pPr>
-      <w:bookmarkStart w:id="53" w:name="_Toc100340892"/>
+      <w:bookmarkStart w:id="53" w:name="_Toc102835661"/>
       <w:r>
         <w:lastRenderedPageBreak/>
         <w:t>Running the game</w:t>
@@ -19503,7 +19825,7 @@
       <w:pPr>
         <w:pStyle w:val="Heading2"/>
       </w:pPr>
-      <w:bookmarkStart w:id="54" w:name="_Toc100340893"/>
+      <w:bookmarkStart w:id="54" w:name="_Toc102835662"/>
       <w:r>
         <w:t>Time and distance</w:t>
       </w:r>
@@ -19538,7 +19860,7 @@
       <w:pPr>
         <w:pStyle w:val="Heading2"/>
       </w:pPr>
-      <w:bookmarkStart w:id="55" w:name="_Toc100340894"/>
+      <w:bookmarkStart w:id="55" w:name="_Toc102835663"/>
       <w:r>
         <w:t>Light</w:t>
       </w:r>
@@ -19596,7 +19918,7 @@
       <w:pPr>
         <w:pStyle w:val="Heading2"/>
       </w:pPr>
-      <w:bookmarkStart w:id="56" w:name="_Toc100340895"/>
+      <w:bookmarkStart w:id="56" w:name="_Toc102835664"/>
       <w:r>
         <w:t>Adventuring on a schedule</w:t>
       </w:r>
@@ -19723,7 +20045,7 @@
       <w:pPr>
         <w:pStyle w:val="Heading2"/>
       </w:pPr>
-      <w:bookmarkStart w:id="57" w:name="_Toc100340896"/>
+      <w:bookmarkStart w:id="57" w:name="_Toc102835665"/>
       <w:r>
         <w:t>Minor rest phase</w:t>
       </w:r>
@@ -19821,7 +20143,7 @@
       <w:pPr>
         <w:pStyle w:val="Heading2"/>
       </w:pPr>
-      <w:bookmarkStart w:id="58" w:name="_Toc100340897"/>
+      <w:bookmarkStart w:id="58" w:name="_Toc102835666"/>
       <w:r>
         <w:t>Major rest phase</w:t>
       </w:r>
@@ -20050,7 +20372,7 @@
       <w:pPr>
         <w:pStyle w:val="Heading2"/>
       </w:pPr>
-      <w:bookmarkStart w:id="59" w:name="_Toc100340898"/>
+      <w:bookmarkStart w:id="59" w:name="_Toc102835667"/>
       <w:r>
         <w:t>Simple food and light</w:t>
       </w:r>
@@ -20119,7 +20441,7 @@
       <w:pPr>
         <w:pStyle w:val="Heading1"/>
       </w:pPr>
-      <w:bookmarkStart w:id="60" w:name="_Toc100340899"/>
+      <w:bookmarkStart w:id="60" w:name="_Toc102835668"/>
       <w:r>
         <w:lastRenderedPageBreak/>
         <w:t xml:space="preserve">End of </w:t>
@@ -20237,7 +20559,7 @@
       <w:pPr>
         <w:pStyle w:val="Heading1"/>
       </w:pPr>
-      <w:bookmarkStart w:id="61" w:name="_Toc100340900"/>
+      <w:bookmarkStart w:id="61" w:name="_Toc102835669"/>
       <w:r>
         <w:lastRenderedPageBreak/>
         <w:t>NPCs and monsters</w:t>
@@ -20273,7 +20595,7 @@
       <w:pPr>
         <w:pStyle w:val="Heading2"/>
       </w:pPr>
-      <w:bookmarkStart w:id="62" w:name="_Toc100340901"/>
+      <w:bookmarkStart w:id="62" w:name="_Toc102835670"/>
       <w:r>
         <w:t>Running NPCs</w:t>
       </w:r>
@@ -21157,7 +21479,7 @@
       <w:pPr>
         <w:pStyle w:val="Heading2"/>
       </w:pPr>
-      <w:bookmarkStart w:id="63" w:name="_Toc100340902"/>
+      <w:bookmarkStart w:id="63" w:name="_Toc102835671"/>
       <w:r>
         <w:t xml:space="preserve">Building </w:t>
       </w:r>
@@ -21422,7 +21744,7 @@
       <w:pPr>
         <w:pStyle w:val="Heading2"/>
       </w:pPr>
-      <w:bookmarkStart w:id="64" w:name="_Toc100340903"/>
+      <w:bookmarkStart w:id="64" w:name="_Toc102835672"/>
       <w:r>
         <w:t>B</w:t>
       </w:r>
@@ -23550,7 +23872,7 @@
       <w:pPr>
         <w:pStyle w:val="Heading2"/>
       </w:pPr>
-      <w:bookmarkStart w:id="65" w:name="_Toc100340904"/>
+      <w:bookmarkStart w:id="65" w:name="_Toc102835673"/>
       <w:r>
         <w:t>Rogues’ gallery</w:t>
       </w:r>
@@ -23857,7 +24179,7 @@
       <w:pPr>
         <w:pStyle w:val="Heading1"/>
       </w:pPr>
-      <w:bookmarkStart w:id="66" w:name="_Toc100340905"/>
+      <w:bookmarkStart w:id="66" w:name="_Toc102835674"/>
       <w:r>
         <w:lastRenderedPageBreak/>
         <w:t>Making the game your own</w:t>
@@ -23876,7 +24198,7 @@
       <w:pPr>
         <w:pStyle w:val="Heading2"/>
       </w:pPr>
-      <w:bookmarkStart w:id="67" w:name="_Toc100340906"/>
+      <w:bookmarkStart w:id="67" w:name="_Toc102835675"/>
       <w:r>
         <w:t>Representing Sorcery and supernatural abilities</w:t>
       </w:r>
@@ -24136,7 +24458,7 @@
 </file>
 
 <file path=word/endnotes.xml><?xml version="1.0" encoding="utf-8"?>
-<w:endnotes xmlns:wpc="http://schemas.microsoft.com/office/word/2010/wordprocessingCanvas" xmlns:cx="http://schemas.microsoft.com/office/drawing/2014/chartex" xmlns:cx1="http://schemas.microsoft.com/office/drawing/2015/9/8/chartex" xmlns:cx2="http://schemas.microsoft.com/office/drawing/2015/10/21/chartex" xmlns:cx3="http://schemas.microsoft.com/office/drawing/2016/5/9/chartex" xmlns:cx4="http://schemas.microsoft.com/office/drawing/2016/5/10/chartex" xmlns:cx5="http://schemas.microsoft.com/office/drawing/2016/5/11/chartex" xmlns:cx6="http://schemas.microsoft.com/office/drawing/2016/5/12/chartex" xmlns:cx7="http://schemas.microsoft.com/office/drawing/2016/5/13/chartex" xmlns:cx8="http://schemas.microsoft.com/office/drawing/2016/5/14/chartex" xmlns:mc="http://schemas.openxmlformats.org/markup-compatibility/2006" xmlns:aink="http://schemas.microsoft.com/office/drawing/2016/ink" xmlns:am3d="http://schemas.microsoft.com/office/drawing/2017/model3d" xmlns:o="urn:schemas-microsoft-com:office:office" xmlns:r="http://schemas.openxmlformats.org/officeDocument/2006/relationships" xmlns:m="http://schemas.openxmlformats.org/officeDocument/2006/math" xmlns:v="urn:schemas-microsoft-com:vml" xmlns:wp14="http://schemas.microsoft.com/office/word/2010/wordprocessingDrawing" xmlns:wp="http://schemas.openxmlformats.org/drawingml/2006/wordprocessingDrawing" xmlns:w10="urn:schemas-microsoft-com:office:word" xmlns:w="http://schemas.openxmlformats.org/wordprocessingml/2006/main" xmlns:w14="http://schemas.microsoft.com/office/word/2010/wordml" xmlns:w15="http://schemas.microsoft.com/office/word/2012/wordml" xmlns:w16cex="http://schemas.microsoft.com/office/word/2018/wordml/cex" xmlns:w16cid="http://schemas.microsoft.com/office/word/2016/wordml/cid" xmlns:w16="http://schemas.microsoft.com/office/word/2018/wordml" xmlns:w16sdtdh="http://schemas.microsoft.com/office/word/2020/wordml/sdtdatahash" xmlns:w16se="http://schemas.microsoft.com/office/word/2015/wordml/symex" xmlns:wpg="http://schemas.microsoft.com/office/word/2010/wordprocessingGroup" xmlns:wpi="http://schemas.microsoft.com/office/word/2010/wordprocessingInk" xmlns:wne="http://schemas.microsoft.com/office/word/2006/wordml" xmlns:wps="http://schemas.microsoft.com/office/word/2010/wordprocessingShape" mc:Ignorable="w14 w15 w16se w16cid w16 w16cex w16sdtdh wp14">
+<w:endnotes xmlns:wpc="http://schemas.microsoft.com/office/word/2010/wordprocessingCanvas" xmlns:cx="http://schemas.microsoft.com/office/drawing/2014/chartex" xmlns:cx1="http://schemas.microsoft.com/office/drawing/2015/9/8/chartex" xmlns:cx2="http://schemas.microsoft.com/office/drawing/2015/10/21/chartex" xmlns:cx3="http://schemas.microsoft.com/office/drawing/2016/5/9/chartex" xmlns:cx4="http://schemas.microsoft.com/office/drawing/2016/5/10/chartex" xmlns:cx5="http://schemas.microsoft.com/office/drawing/2016/5/11/chartex" xmlns:cx6="http://schemas.microsoft.com/office/drawing/2016/5/12/chartex" xmlns:cx7="http://schemas.microsoft.com/office/drawing/2016/5/13/chartex" xmlns:cx8="http://schemas.microsoft.com/office/drawing/2016/5/14/chartex" xmlns:mc="http://schemas.openxmlformats.org/markup-compatibility/2006" xmlns:aink="http://schemas.microsoft.com/office/drawing/2016/ink" xmlns:am3d="http://schemas.microsoft.com/office/drawing/2017/model3d" xmlns:o="urn:schemas-microsoft-com:office:office" xmlns:oel="http://schemas.microsoft.com/office/2019/extlst" xmlns:r="http://schemas.openxmlformats.org/officeDocument/2006/relationships" xmlns:m="http://schemas.openxmlformats.org/officeDocument/2006/math" xmlns:v="urn:schemas-microsoft-com:vml" xmlns:wp14="http://schemas.microsoft.com/office/word/2010/wordprocessingDrawing" xmlns:wp="http://schemas.openxmlformats.org/drawingml/2006/wordprocessingDrawing" xmlns:w10="urn:schemas-microsoft-com:office:word" xmlns:w="http://schemas.openxmlformats.org/wordprocessingml/2006/main" xmlns:w14="http://schemas.microsoft.com/office/word/2010/wordml" xmlns:w15="http://schemas.microsoft.com/office/word/2012/wordml" xmlns:w16cex="http://schemas.microsoft.com/office/word/2018/wordml/cex" xmlns:w16cid="http://schemas.microsoft.com/office/word/2016/wordml/cid" xmlns:w16="http://schemas.microsoft.com/office/word/2018/wordml" xmlns:w16sdtdh="http://schemas.microsoft.com/office/word/2020/wordml/sdtdatahash" xmlns:w16se="http://schemas.microsoft.com/office/word/2015/wordml/symex" xmlns:wpg="http://schemas.microsoft.com/office/word/2010/wordprocessingGroup" xmlns:wpi="http://schemas.microsoft.com/office/word/2010/wordprocessingInk" xmlns:wne="http://schemas.microsoft.com/office/word/2006/wordml" xmlns:wps="http://schemas.microsoft.com/office/word/2010/wordprocessingShape" mc:Ignorable="w14 w15 w16se w16cid w16 w16cex w16sdtdh wp14">
   <w:endnote w:type="separator" w:id="-1">
     <w:p>
       <w:pPr>
@@ -24168,7 +24490,7 @@
 </file>
 
 <file path=word/footer1.xml><?xml version="1.0" encoding="utf-8"?>
-<w:ftr xmlns:wpc="http://schemas.microsoft.com/office/word/2010/wordprocessingCanvas" xmlns:cx="http://schemas.microsoft.com/office/drawing/2014/chartex" xmlns:cx1="http://schemas.microsoft.com/office/drawing/2015/9/8/chartex" xmlns:cx2="http://schemas.microsoft.com/office/drawing/2015/10/21/chartex" xmlns:cx3="http://schemas.microsoft.com/office/drawing/2016/5/9/chartex" xmlns:cx4="http://schemas.microsoft.com/office/drawing/2016/5/10/chartex" xmlns:cx5="http://schemas.microsoft.com/office/drawing/2016/5/11/chartex" xmlns:cx6="http://schemas.microsoft.com/office/drawing/2016/5/12/chartex" xmlns:cx7="http://schemas.microsoft.com/office/drawing/2016/5/13/chartex" xmlns:cx8="http://schemas.microsoft.com/office/drawing/2016/5/14/chartex" xmlns:mc="http://schemas.openxmlformats.org/markup-compatibility/2006" xmlns:aink="http://schemas.microsoft.com/office/drawing/2016/ink" xmlns:am3d="http://schemas.microsoft.com/office/drawing/2017/model3d" xmlns:o="urn:schemas-microsoft-com:office:office" xmlns:r="http://schemas.openxmlformats.org/officeDocument/2006/relationships" xmlns:m="http://schemas.openxmlformats.org/officeDocument/2006/math" xmlns:v="urn:schemas-microsoft-com:vml" xmlns:wp14="http://schemas.microsoft.com/office/word/2010/wordprocessingDrawing" xmlns:wp="http://schemas.openxmlformats.org/drawingml/2006/wordprocessingDrawing" xmlns:w10="urn:schemas-microsoft-com:office:word" xmlns:w="http://schemas.openxmlformats.org/wordprocessingml/2006/main" xmlns:w14="http://schemas.microsoft.com/office/word/2010/wordml" xmlns:w15="http://schemas.microsoft.com/office/word/2012/wordml" xmlns:w16cex="http://schemas.microsoft.com/office/word/2018/wordml/cex" xmlns:w16cid="http://schemas.microsoft.com/office/word/2016/wordml/cid" xmlns:w16="http://schemas.microsoft.com/office/word/2018/wordml" xmlns:w16sdtdh="http://schemas.microsoft.com/office/word/2020/wordml/sdtdatahash" xmlns:w16se="http://schemas.microsoft.com/office/word/2015/wordml/symex" xmlns:wpg="http://schemas.microsoft.com/office/word/2010/wordprocessingGroup" xmlns:wpi="http://schemas.microsoft.com/office/word/2010/wordprocessingInk" xmlns:wne="http://schemas.microsoft.com/office/word/2006/wordml" xmlns:wps="http://schemas.microsoft.com/office/word/2010/wordprocessingShape" mc:Ignorable="w14 w15 w16se w16cid w16 w16cex w16sdtdh wp14">
+<w:ftr xmlns:wpc="http://schemas.microsoft.com/office/word/2010/wordprocessingCanvas" xmlns:cx="http://schemas.microsoft.com/office/drawing/2014/chartex" xmlns:cx1="http://schemas.microsoft.com/office/drawing/2015/9/8/chartex" xmlns:cx2="http://schemas.microsoft.com/office/drawing/2015/10/21/chartex" xmlns:cx3="http://schemas.microsoft.com/office/drawing/2016/5/9/chartex" xmlns:cx4="http://schemas.microsoft.com/office/drawing/2016/5/10/chartex" xmlns:cx5="http://schemas.microsoft.com/office/drawing/2016/5/11/chartex" xmlns:cx6="http://schemas.microsoft.com/office/drawing/2016/5/12/chartex" xmlns:cx7="http://schemas.microsoft.com/office/drawing/2016/5/13/chartex" xmlns:cx8="http://schemas.microsoft.com/office/drawing/2016/5/14/chartex" xmlns:mc="http://schemas.openxmlformats.org/markup-compatibility/2006" xmlns:aink="http://schemas.microsoft.com/office/drawing/2016/ink" xmlns:am3d="http://schemas.microsoft.com/office/drawing/2017/model3d" xmlns:o="urn:schemas-microsoft-com:office:office" xmlns:oel="http://schemas.microsoft.com/office/2019/extlst" xmlns:r="http://schemas.openxmlformats.org/officeDocument/2006/relationships" xmlns:m="http://schemas.openxmlformats.org/officeDocument/2006/math" xmlns:v="urn:schemas-microsoft-com:vml" xmlns:wp14="http://schemas.microsoft.com/office/word/2010/wordprocessingDrawing" xmlns:wp="http://schemas.openxmlformats.org/drawingml/2006/wordprocessingDrawing" xmlns:w10="urn:schemas-microsoft-com:office:word" xmlns:w="http://schemas.openxmlformats.org/wordprocessingml/2006/main" xmlns:w14="http://schemas.microsoft.com/office/word/2010/wordml" xmlns:w15="http://schemas.microsoft.com/office/word/2012/wordml" xmlns:w16cex="http://schemas.microsoft.com/office/word/2018/wordml/cex" xmlns:w16cid="http://schemas.microsoft.com/office/word/2016/wordml/cid" xmlns:w16="http://schemas.microsoft.com/office/word/2018/wordml" xmlns:w16sdtdh="http://schemas.microsoft.com/office/word/2020/wordml/sdtdatahash" xmlns:w16se="http://schemas.microsoft.com/office/word/2015/wordml/symex" xmlns:wpg="http://schemas.microsoft.com/office/word/2010/wordprocessingGroup" xmlns:wpi="http://schemas.microsoft.com/office/word/2010/wordprocessingInk" xmlns:wne="http://schemas.microsoft.com/office/word/2006/wordml" xmlns:wps="http://schemas.microsoft.com/office/word/2010/wordprocessingShape" mc:Ignorable="w14 w15 w16se w16cid w16 w16cex w16sdtdh wp14">
   <w:p>
     <w:pPr>
       <w:pStyle w:val="Footer"/>
@@ -24255,7 +24577,7 @@
         <w:noProof/>
         <w:color w:val="7F7F7F" w:themeColor="text1" w:themeTint="80"/>
       </w:rPr>
-      <w:t>Skills</w:t>
+      <w:t>Table of contents</w:t>
     </w:r>
     <w:r>
       <w:rPr>
@@ -24269,7 +24591,7 @@
 </file>
 
 <file path=word/footer2.xml><?xml version="1.0" encoding="utf-8"?>
-<w:ftr xmlns:wpc="http://schemas.microsoft.com/office/word/2010/wordprocessingCanvas" xmlns:cx="http://schemas.microsoft.com/office/drawing/2014/chartex" xmlns:cx1="http://schemas.microsoft.com/office/drawing/2015/9/8/chartex" xmlns:cx2="http://schemas.microsoft.com/office/drawing/2015/10/21/chartex" xmlns:cx3="http://schemas.microsoft.com/office/drawing/2016/5/9/chartex" xmlns:cx4="http://schemas.microsoft.com/office/drawing/2016/5/10/chartex" xmlns:cx5="http://schemas.microsoft.com/office/drawing/2016/5/11/chartex" xmlns:cx6="http://schemas.microsoft.com/office/drawing/2016/5/12/chartex" xmlns:cx7="http://schemas.microsoft.com/office/drawing/2016/5/13/chartex" xmlns:cx8="http://schemas.microsoft.com/office/drawing/2016/5/14/chartex" xmlns:mc="http://schemas.openxmlformats.org/markup-compatibility/2006" xmlns:aink="http://schemas.microsoft.com/office/drawing/2016/ink" xmlns:am3d="http://schemas.microsoft.com/office/drawing/2017/model3d" xmlns:o="urn:schemas-microsoft-com:office:office" xmlns:r="http://schemas.openxmlformats.org/officeDocument/2006/relationships" xmlns:m="http://schemas.openxmlformats.org/officeDocument/2006/math" xmlns:v="urn:schemas-microsoft-com:vml" xmlns:wp14="http://schemas.microsoft.com/office/word/2010/wordprocessingDrawing" xmlns:wp="http://schemas.openxmlformats.org/drawingml/2006/wordprocessingDrawing" xmlns:w10="urn:schemas-microsoft-com:office:word" xmlns:w="http://schemas.openxmlformats.org/wordprocessingml/2006/main" xmlns:w14="http://schemas.microsoft.com/office/word/2010/wordml" xmlns:w15="http://schemas.microsoft.com/office/word/2012/wordml" xmlns:w16cex="http://schemas.microsoft.com/office/word/2018/wordml/cex" xmlns:w16cid="http://schemas.microsoft.com/office/word/2016/wordml/cid" xmlns:w16="http://schemas.microsoft.com/office/word/2018/wordml" xmlns:w16sdtdh="http://schemas.microsoft.com/office/word/2020/wordml/sdtdatahash" xmlns:w16se="http://schemas.microsoft.com/office/word/2015/wordml/symex" xmlns:wpg="http://schemas.microsoft.com/office/word/2010/wordprocessingGroup" xmlns:wpi="http://schemas.microsoft.com/office/word/2010/wordprocessingInk" xmlns:wne="http://schemas.microsoft.com/office/word/2006/wordml" xmlns:wps="http://schemas.microsoft.com/office/word/2010/wordprocessingShape" mc:Ignorable="w14 w15 w16se w16cid w16 w16cex w16sdtdh wp14">
+<w:ftr xmlns:wpc="http://schemas.microsoft.com/office/word/2010/wordprocessingCanvas" xmlns:cx="http://schemas.microsoft.com/office/drawing/2014/chartex" xmlns:cx1="http://schemas.microsoft.com/office/drawing/2015/9/8/chartex" xmlns:cx2="http://schemas.microsoft.com/office/drawing/2015/10/21/chartex" xmlns:cx3="http://schemas.microsoft.com/office/drawing/2016/5/9/chartex" xmlns:cx4="http://schemas.microsoft.com/office/drawing/2016/5/10/chartex" xmlns:cx5="http://schemas.microsoft.com/office/drawing/2016/5/11/chartex" xmlns:cx6="http://schemas.microsoft.com/office/drawing/2016/5/12/chartex" xmlns:cx7="http://schemas.microsoft.com/office/drawing/2016/5/13/chartex" xmlns:cx8="http://schemas.microsoft.com/office/drawing/2016/5/14/chartex" xmlns:mc="http://schemas.openxmlformats.org/markup-compatibility/2006" xmlns:aink="http://schemas.microsoft.com/office/drawing/2016/ink" xmlns:am3d="http://schemas.microsoft.com/office/drawing/2017/model3d" xmlns:o="urn:schemas-microsoft-com:office:office" xmlns:oel="http://schemas.microsoft.com/office/2019/extlst" xmlns:r="http://schemas.openxmlformats.org/officeDocument/2006/relationships" xmlns:m="http://schemas.openxmlformats.org/officeDocument/2006/math" xmlns:v="urn:schemas-microsoft-com:vml" xmlns:wp14="http://schemas.microsoft.com/office/word/2010/wordprocessingDrawing" xmlns:wp="http://schemas.openxmlformats.org/drawingml/2006/wordprocessingDrawing" xmlns:w10="urn:schemas-microsoft-com:office:word" xmlns:w="http://schemas.openxmlformats.org/wordprocessingml/2006/main" xmlns:w14="http://schemas.microsoft.com/office/word/2010/wordml" xmlns:w15="http://schemas.microsoft.com/office/word/2012/wordml" xmlns:w16cex="http://schemas.microsoft.com/office/word/2018/wordml/cex" xmlns:w16cid="http://schemas.microsoft.com/office/word/2016/wordml/cid" xmlns:w16="http://schemas.microsoft.com/office/word/2018/wordml" xmlns:w16sdtdh="http://schemas.microsoft.com/office/word/2020/wordml/sdtdatahash" xmlns:w16se="http://schemas.microsoft.com/office/word/2015/wordml/symex" xmlns:wpg="http://schemas.microsoft.com/office/word/2010/wordprocessingGroup" xmlns:wpi="http://schemas.microsoft.com/office/word/2010/wordprocessingInk" xmlns:wne="http://schemas.microsoft.com/office/word/2006/wordml" xmlns:wps="http://schemas.microsoft.com/office/word/2010/wordprocessingShape" mc:Ignorable="w14 w15 w16se w16cid w16 w16cex w16sdtdh wp14">
   <w:p>
     <w:pPr>
       <w:pStyle w:val="Footer"/>
@@ -24301,7 +24623,7 @@
         <w:noProof/>
         <w:color w:val="7F7F7F" w:themeColor="text1" w:themeTint="80"/>
       </w:rPr>
-      <w:t>Talents</w:t>
+      <w:t>Introduction</w:t>
     </w:r>
     <w:r>
       <w:rPr>
@@ -24345,7 +24667,7 @@
 </file>
 
 <file path=word/footnotes.xml><?xml version="1.0" encoding="utf-8"?>
-<w:footnotes xmlns:wpc="http://schemas.microsoft.com/office/word/2010/wordprocessingCanvas" xmlns:cx="http://schemas.microsoft.com/office/drawing/2014/chartex" xmlns:cx1="http://schemas.microsoft.com/office/drawing/2015/9/8/chartex" xmlns:cx2="http://schemas.microsoft.com/office/drawing/2015/10/21/chartex" xmlns:cx3="http://schemas.microsoft.com/office/drawing/2016/5/9/chartex" xmlns:cx4="http://schemas.microsoft.com/office/drawing/2016/5/10/chartex" xmlns:cx5="http://schemas.microsoft.com/office/drawing/2016/5/11/chartex" xmlns:cx6="http://schemas.microsoft.com/office/drawing/2016/5/12/chartex" xmlns:cx7="http://schemas.microsoft.com/office/drawing/2016/5/13/chartex" xmlns:cx8="http://schemas.microsoft.com/office/drawing/2016/5/14/chartex" xmlns:mc="http://schemas.openxmlformats.org/markup-compatibility/2006" xmlns:aink="http://schemas.microsoft.com/office/drawing/2016/ink" xmlns:am3d="http://schemas.microsoft.com/office/drawing/2017/model3d" xmlns:o="urn:schemas-microsoft-com:office:office" xmlns:r="http://schemas.openxmlformats.org/officeDocument/2006/relationships" xmlns:m="http://schemas.openxmlformats.org/officeDocument/2006/math" xmlns:v="urn:schemas-microsoft-com:vml" xmlns:wp14="http://schemas.microsoft.com/office/word/2010/wordprocessingDrawing" xmlns:wp="http://schemas.openxmlformats.org/drawingml/2006/wordprocessingDrawing" xmlns:w10="urn:schemas-microsoft-com:office:word" xmlns:w="http://schemas.openxmlformats.org/wordprocessingml/2006/main" xmlns:w14="http://schemas.microsoft.com/office/word/2010/wordml" xmlns:w15="http://schemas.microsoft.com/office/word/2012/wordml" xmlns:w16cex="http://schemas.microsoft.com/office/word/2018/wordml/cex" xmlns:w16cid="http://schemas.microsoft.com/office/word/2016/wordml/cid" xmlns:w16="http://schemas.microsoft.com/office/word/2018/wordml" xmlns:w16sdtdh="http://schemas.microsoft.com/office/word/2020/wordml/sdtdatahash" xmlns:w16se="http://schemas.microsoft.com/office/word/2015/wordml/symex" xmlns:wpg="http://schemas.microsoft.com/office/word/2010/wordprocessingGroup" xmlns:wpi="http://schemas.microsoft.com/office/word/2010/wordprocessingInk" xmlns:wne="http://schemas.microsoft.com/office/word/2006/wordml" xmlns:wps="http://schemas.microsoft.com/office/word/2010/wordprocessingShape" mc:Ignorable="w14 w15 w16se w16cid w16 w16cex w16sdtdh wp14">
+<w:footnotes xmlns:wpc="http://schemas.microsoft.com/office/word/2010/wordprocessingCanvas" xmlns:cx="http://schemas.microsoft.com/office/drawing/2014/chartex" xmlns:cx1="http://schemas.microsoft.com/office/drawing/2015/9/8/chartex" xmlns:cx2="http://schemas.microsoft.com/office/drawing/2015/10/21/chartex" xmlns:cx3="http://schemas.microsoft.com/office/drawing/2016/5/9/chartex" xmlns:cx4="http://schemas.microsoft.com/office/drawing/2016/5/10/chartex" xmlns:cx5="http://schemas.microsoft.com/office/drawing/2016/5/11/chartex" xmlns:cx6="http://schemas.microsoft.com/office/drawing/2016/5/12/chartex" xmlns:cx7="http://schemas.microsoft.com/office/drawing/2016/5/13/chartex" xmlns:cx8="http://schemas.microsoft.com/office/drawing/2016/5/14/chartex" xmlns:mc="http://schemas.openxmlformats.org/markup-compatibility/2006" xmlns:aink="http://schemas.microsoft.com/office/drawing/2016/ink" xmlns:am3d="http://schemas.microsoft.com/office/drawing/2017/model3d" xmlns:o="urn:schemas-microsoft-com:office:office" xmlns:oel="http://schemas.microsoft.com/office/2019/extlst" xmlns:r="http://schemas.openxmlformats.org/officeDocument/2006/relationships" xmlns:m="http://schemas.openxmlformats.org/officeDocument/2006/math" xmlns:v="urn:schemas-microsoft-com:vml" xmlns:wp14="http://schemas.microsoft.com/office/word/2010/wordprocessingDrawing" xmlns:wp="http://schemas.openxmlformats.org/drawingml/2006/wordprocessingDrawing" xmlns:w10="urn:schemas-microsoft-com:office:word" xmlns:w="http://schemas.openxmlformats.org/wordprocessingml/2006/main" xmlns:w14="http://schemas.microsoft.com/office/word/2010/wordml" xmlns:w15="http://schemas.microsoft.com/office/word/2012/wordml" xmlns:w16cex="http://schemas.microsoft.com/office/word/2018/wordml/cex" xmlns:w16cid="http://schemas.microsoft.com/office/word/2016/wordml/cid" xmlns:w16="http://schemas.microsoft.com/office/word/2018/wordml" xmlns:w16sdtdh="http://schemas.microsoft.com/office/word/2020/wordml/sdtdatahash" xmlns:w16se="http://schemas.microsoft.com/office/word/2015/wordml/symex" xmlns:wpg="http://schemas.microsoft.com/office/word/2010/wordprocessingGroup" xmlns:wpi="http://schemas.microsoft.com/office/word/2010/wordprocessingInk" xmlns:wne="http://schemas.microsoft.com/office/word/2006/wordml" xmlns:wps="http://schemas.microsoft.com/office/word/2010/wordprocessingShape" mc:Ignorable="w14 w15 w16se w16cid w16 w16cex w16sdtdh wp14">
   <w:footnote w:type="separator" w:id="-1">
     <w:p>
       <w:pPr>
@@ -24377,7 +24699,7 @@
 </file>
 
 <file path=word/numbering.xml><?xml version="1.0" encoding="utf-8"?>
-<w:numbering xmlns:wpc="http://schemas.microsoft.com/office/word/2010/wordprocessingCanvas" xmlns:cx="http://schemas.microsoft.com/office/drawing/2014/chartex" xmlns:cx1="http://schemas.microsoft.com/office/drawing/2015/9/8/chartex" xmlns:cx2="http://schemas.microsoft.com/office/drawing/2015/10/21/chartex" xmlns:cx3="http://schemas.microsoft.com/office/drawing/2016/5/9/chartex" xmlns:cx4="http://schemas.microsoft.com/office/drawing/2016/5/10/chartex" xmlns:cx5="http://schemas.microsoft.com/office/drawing/2016/5/11/chartex" xmlns:cx6="http://schemas.microsoft.com/office/drawing/2016/5/12/chartex" xmlns:cx7="http://schemas.microsoft.com/office/drawing/2016/5/13/chartex" xmlns:cx8="http://schemas.microsoft.com/office/drawing/2016/5/14/chartex" xmlns:mc="http://schemas.openxmlformats.org/markup-compatibility/2006" xmlns:aink="http://schemas.microsoft.com/office/drawing/2016/ink" xmlns:am3d="http://schemas.microsoft.com/office/drawing/2017/model3d" xmlns:o="urn:schemas-microsoft-com:office:office" xmlns:r="http://schemas.openxmlformats.org/officeDocument/2006/relationships" xmlns:m="http://schemas.openxmlformats.org/officeDocument/2006/math" xmlns:v="urn:schemas-microsoft-com:vml" xmlns:wp14="http://schemas.microsoft.com/office/word/2010/wordprocessingDrawing" xmlns:wp="http://schemas.openxmlformats.org/drawingml/2006/wordprocessingDrawing" xmlns:w10="urn:schemas-microsoft-com:office:word" xmlns:w="http://schemas.openxmlformats.org/wordprocessingml/2006/main" xmlns:w14="http://schemas.microsoft.com/office/word/2010/wordml" xmlns:w15="http://schemas.microsoft.com/office/word/2012/wordml" xmlns:w16cex="http://schemas.microsoft.com/office/word/2018/wordml/cex" xmlns:w16cid="http://schemas.microsoft.com/office/word/2016/wordml/cid" xmlns:w16="http://schemas.microsoft.com/office/word/2018/wordml" xmlns:w16sdtdh="http://schemas.microsoft.com/office/word/2020/wordml/sdtdatahash" xmlns:w16se="http://schemas.microsoft.com/office/word/2015/wordml/symex" xmlns:wpg="http://schemas.microsoft.com/office/word/2010/wordprocessingGroup" xmlns:wpi="http://schemas.microsoft.com/office/word/2010/wordprocessingInk" xmlns:wne="http://schemas.microsoft.com/office/word/2006/wordml" xmlns:wps="http://schemas.microsoft.com/office/word/2010/wordprocessingShape" mc:Ignorable="w14 w15 w16se w16cid w16 w16cex w16sdtdh wp14">
+<w:numbering xmlns:wpc="http://schemas.microsoft.com/office/word/2010/wordprocessingCanvas" xmlns:cx="http://schemas.microsoft.com/office/drawing/2014/chartex" xmlns:cx1="http://schemas.microsoft.com/office/drawing/2015/9/8/chartex" xmlns:cx2="http://schemas.microsoft.com/office/drawing/2015/10/21/chartex" xmlns:cx3="http://schemas.microsoft.com/office/drawing/2016/5/9/chartex" xmlns:cx4="http://schemas.microsoft.com/office/drawing/2016/5/10/chartex" xmlns:cx5="http://schemas.microsoft.com/office/drawing/2016/5/11/chartex" xmlns:cx6="http://schemas.microsoft.com/office/drawing/2016/5/12/chartex" xmlns:cx7="http://schemas.microsoft.com/office/drawing/2016/5/13/chartex" xmlns:cx8="http://schemas.microsoft.com/office/drawing/2016/5/14/chartex" xmlns:mc="http://schemas.openxmlformats.org/markup-compatibility/2006" xmlns:aink="http://schemas.microsoft.com/office/drawing/2016/ink" xmlns:am3d="http://schemas.microsoft.com/office/drawing/2017/model3d" xmlns:o="urn:schemas-microsoft-com:office:office" xmlns:oel="http://schemas.microsoft.com/office/2019/extlst" xmlns:r="http://schemas.openxmlformats.org/officeDocument/2006/relationships" xmlns:m="http://schemas.openxmlformats.org/officeDocument/2006/math" xmlns:v="urn:schemas-microsoft-com:vml" xmlns:wp14="http://schemas.microsoft.com/office/word/2010/wordprocessingDrawing" xmlns:wp="http://schemas.openxmlformats.org/drawingml/2006/wordprocessingDrawing" xmlns:w10="urn:schemas-microsoft-com:office:word" xmlns:w="http://schemas.openxmlformats.org/wordprocessingml/2006/main" xmlns:w14="http://schemas.microsoft.com/office/word/2010/wordml" xmlns:w15="http://schemas.microsoft.com/office/word/2012/wordml" xmlns:w16cex="http://schemas.microsoft.com/office/word/2018/wordml/cex" xmlns:w16cid="http://schemas.microsoft.com/office/word/2016/wordml/cid" xmlns:w16="http://schemas.microsoft.com/office/word/2018/wordml" xmlns:w16sdtdh="http://schemas.microsoft.com/office/word/2020/wordml/sdtdatahash" xmlns:w16se="http://schemas.microsoft.com/office/word/2015/wordml/symex" xmlns:wpg="http://schemas.microsoft.com/office/word/2010/wordprocessingGroup" xmlns:wpi="http://schemas.microsoft.com/office/word/2010/wordprocessingInk" xmlns:wne="http://schemas.microsoft.com/office/word/2006/wordml" xmlns:wps="http://schemas.microsoft.com/office/word/2010/wordprocessingShape" mc:Ignorable="w14 w15 w16se w16cid w16 w16cex w16sdtdh wp14">
   <w:abstractNum w:abstractNumId="0" w15:restartNumberingAfterBreak="0">
     <w:nsid w:val="0B9F74EB"/>
     <w:multiLevelType w:val="hybridMultilevel"/>

</xml_diff>

<commit_message>
Added magical weapons and armor section.
</commit_message>
<xml_diff>
--- a/Ikaros.docx
+++ b/Ikaros.docx
@@ -347,7 +347,7 @@
           <w:noProof/>
         </w:rPr>
       </w:pPr>
-      <w:bookmarkStart w:id="0" w:name="_Toc102835608"/>
+      <w:bookmarkStart w:id="0" w:name="_Toc102945100"/>
       <w:r>
         <w:lastRenderedPageBreak/>
         <w:t>T</w:t>
@@ -380,7 +380,7 @@
           <w:szCs w:val="22"/>
         </w:rPr>
       </w:pPr>
-      <w:hyperlink w:anchor="_Toc102835608" w:history="1">
+      <w:hyperlink w:anchor="_Toc102945100" w:history="1">
         <w:r>
           <w:rPr>
             <w:rStyle w:val="Hyperlink"/>
@@ -407,7 +407,7 @@
             <w:noProof/>
             <w:webHidden/>
           </w:rPr>
-          <w:instrText xml:space="preserve"> PAGEREF _Toc102835608 \h </w:instrText>
+          <w:instrText xml:space="preserve"> PAGEREF _Toc102945100 \h </w:instrText>
         </w:r>
         <w:r>
           <w:rPr>
@@ -453,7 +453,7 @@
           <w:szCs w:val="22"/>
         </w:rPr>
       </w:pPr>
-      <w:hyperlink w:anchor="_Toc102835609" w:history="1">
+      <w:hyperlink w:anchor="_Toc102945101" w:history="1">
         <w:r>
           <w:rPr>
             <w:rStyle w:val="Hyperlink"/>
@@ -497,7 +497,7 @@
             <w:noProof/>
             <w:webHidden/>
           </w:rPr>
-          <w:instrText xml:space="preserve"> PAGEREF _Toc102835609 \h </w:instrText>
+          <w:instrText xml:space="preserve"> PAGEREF _Toc102945101 \h </w:instrText>
         </w:r>
         <w:r>
           <w:rPr>
@@ -538,7 +538,7 @@
           <w:szCs w:val="22"/>
         </w:rPr>
       </w:pPr>
-      <w:hyperlink w:anchor="_Toc102835610" w:history="1">
+      <w:hyperlink w:anchor="_Toc102945102" w:history="1">
         <w:r>
           <w:rPr>
             <w:rStyle w:val="Hyperlink"/>
@@ -565,7 +565,7 @@
             <w:noProof/>
             <w:webHidden/>
           </w:rPr>
-          <w:instrText xml:space="preserve"> PAGEREF _Toc102835610 \h </w:instrText>
+          <w:instrText xml:space="preserve"> PAGEREF _Toc102945102 \h </w:instrText>
         </w:r>
         <w:r>
           <w:rPr>
@@ -606,7 +606,7 @@
           <w:szCs w:val="22"/>
         </w:rPr>
       </w:pPr>
-      <w:hyperlink w:anchor="_Toc102835611" w:history="1">
+      <w:hyperlink w:anchor="_Toc102945103" w:history="1">
         <w:r>
           <w:rPr>
             <w:rStyle w:val="Hyperlink"/>
@@ -633,7 +633,7 @@
             <w:noProof/>
             <w:webHidden/>
           </w:rPr>
-          <w:instrText xml:space="preserve"> PAGEREF _Toc102835611 \h </w:instrText>
+          <w:instrText xml:space="preserve"> PAGEREF _Toc102945103 \h </w:instrText>
         </w:r>
         <w:r>
           <w:rPr>
@@ -674,7 +674,7 @@
           <w:szCs w:val="22"/>
         </w:rPr>
       </w:pPr>
-      <w:hyperlink w:anchor="_Toc102835612" w:history="1">
+      <w:hyperlink w:anchor="_Toc102945104" w:history="1">
         <w:r>
           <w:rPr>
             <w:rStyle w:val="Hyperlink"/>
@@ -701,7 +701,7 @@
             <w:noProof/>
             <w:webHidden/>
           </w:rPr>
-          <w:instrText xml:space="preserve"> PAGEREF _Toc102835612 \h </w:instrText>
+          <w:instrText xml:space="preserve"> PAGEREF _Toc102945104 \h </w:instrText>
         </w:r>
         <w:r>
           <w:rPr>
@@ -747,7 +747,7 @@
           <w:szCs w:val="22"/>
         </w:rPr>
       </w:pPr>
-      <w:hyperlink w:anchor="_Toc102835613" w:history="1">
+      <w:hyperlink w:anchor="_Toc102945105" w:history="1">
         <w:r>
           <w:rPr>
             <w:rStyle w:val="Hyperlink"/>
@@ -791,7 +791,7 @@
             <w:noProof/>
             <w:webHidden/>
           </w:rPr>
-          <w:instrText xml:space="preserve"> PAGEREF _Toc102835613 \h </w:instrText>
+          <w:instrText xml:space="preserve"> PAGEREF _Toc102945105 \h </w:instrText>
         </w:r>
         <w:r>
           <w:rPr>
@@ -832,7 +832,7 @@
           <w:szCs w:val="22"/>
         </w:rPr>
       </w:pPr>
-      <w:hyperlink w:anchor="_Toc102835614" w:history="1">
+      <w:hyperlink w:anchor="_Toc102945106" w:history="1">
         <w:r>
           <w:rPr>
             <w:rStyle w:val="Hyperlink"/>
@@ -859,7 +859,7 @@
             <w:noProof/>
             <w:webHidden/>
           </w:rPr>
-          <w:instrText xml:space="preserve"> PAGEREF _Toc102835614 \h </w:instrText>
+          <w:instrText xml:space="preserve"> PAGEREF _Toc102945106 \h </w:instrText>
         </w:r>
         <w:r>
           <w:rPr>
@@ -900,7 +900,7 @@
           <w:szCs w:val="22"/>
         </w:rPr>
       </w:pPr>
-      <w:hyperlink w:anchor="_Toc102835615" w:history="1">
+      <w:hyperlink w:anchor="_Toc102945107" w:history="1">
         <w:r>
           <w:rPr>
             <w:rStyle w:val="Hyperlink"/>
@@ -927,7 +927,7 @@
             <w:noProof/>
             <w:webHidden/>
           </w:rPr>
-          <w:instrText xml:space="preserve"> PAGEREF _Toc102835615 \h </w:instrText>
+          <w:instrText xml:space="preserve"> PAGEREF _Toc102945107 \h </w:instrText>
         </w:r>
         <w:r>
           <w:rPr>
@@ -968,7 +968,7 @@
           <w:szCs w:val="22"/>
         </w:rPr>
       </w:pPr>
-      <w:hyperlink w:anchor="_Toc102835616" w:history="1">
+      <w:hyperlink w:anchor="_Toc102945108" w:history="1">
         <w:r>
           <w:rPr>
             <w:rStyle w:val="Hyperlink"/>
@@ -995,7 +995,7 @@
             <w:noProof/>
             <w:webHidden/>
           </w:rPr>
-          <w:instrText xml:space="preserve"> PAGEREF _Toc102835616 \h </w:instrText>
+          <w:instrText xml:space="preserve"> PAGEREF _Toc102945108 \h </w:instrText>
         </w:r>
         <w:r>
           <w:rPr>
@@ -1041,7 +1041,7 @@
           <w:szCs w:val="22"/>
         </w:rPr>
       </w:pPr>
-      <w:hyperlink w:anchor="_Toc102835617" w:history="1">
+      <w:hyperlink w:anchor="_Toc102945109" w:history="1">
         <w:r>
           <w:rPr>
             <w:rStyle w:val="Hyperlink"/>
@@ -1085,7 +1085,7 @@
             <w:noProof/>
             <w:webHidden/>
           </w:rPr>
-          <w:instrText xml:space="preserve"> PAGEREF _Toc102835617 \h </w:instrText>
+          <w:instrText xml:space="preserve"> PAGEREF _Toc102945109 \h </w:instrText>
         </w:r>
         <w:r>
           <w:rPr>
@@ -1126,7 +1126,7 @@
           <w:szCs w:val="22"/>
         </w:rPr>
       </w:pPr>
-      <w:hyperlink w:anchor="_Toc102835618" w:history="1">
+      <w:hyperlink w:anchor="_Toc102945110" w:history="1">
         <w:r>
           <w:rPr>
             <w:rStyle w:val="Hyperlink"/>
@@ -1153,7 +1153,7 @@
             <w:noProof/>
             <w:webHidden/>
           </w:rPr>
-          <w:instrText xml:space="preserve"> PAGEREF _Toc102835618 \h </w:instrText>
+          <w:instrText xml:space="preserve"> PAGEREF _Toc102945110 \h </w:instrText>
         </w:r>
         <w:r>
           <w:rPr>
@@ -1194,7 +1194,7 @@
           <w:szCs w:val="22"/>
         </w:rPr>
       </w:pPr>
-      <w:hyperlink w:anchor="_Toc102835619" w:history="1">
+      <w:hyperlink w:anchor="_Toc102945111" w:history="1">
         <w:r>
           <w:rPr>
             <w:rStyle w:val="Hyperlink"/>
@@ -1221,7 +1221,7 @@
             <w:noProof/>
             <w:webHidden/>
           </w:rPr>
-          <w:instrText xml:space="preserve"> PAGEREF _Toc102835619 \h </w:instrText>
+          <w:instrText xml:space="preserve"> PAGEREF _Toc102945111 \h </w:instrText>
         </w:r>
         <w:r>
           <w:rPr>
@@ -1267,7 +1267,7 @@
           <w:szCs w:val="22"/>
         </w:rPr>
       </w:pPr>
-      <w:hyperlink w:anchor="_Toc102835620" w:history="1">
+      <w:hyperlink w:anchor="_Toc102945112" w:history="1">
         <w:r>
           <w:rPr>
             <w:rStyle w:val="Hyperlink"/>
@@ -1311,7 +1311,7 @@
             <w:noProof/>
             <w:webHidden/>
           </w:rPr>
-          <w:instrText xml:space="preserve"> PAGEREF _Toc102835620 \h </w:instrText>
+          <w:instrText xml:space="preserve"> PAGEREF _Toc102945112 \h </w:instrText>
         </w:r>
         <w:r>
           <w:rPr>
@@ -1352,7 +1352,7 @@
           <w:szCs w:val="22"/>
         </w:rPr>
       </w:pPr>
-      <w:hyperlink w:anchor="_Toc102835621" w:history="1">
+      <w:hyperlink w:anchor="_Toc102945113" w:history="1">
         <w:r>
           <w:rPr>
             <w:rStyle w:val="Hyperlink"/>
@@ -1379,7 +1379,7 @@
             <w:noProof/>
             <w:webHidden/>
           </w:rPr>
-          <w:instrText xml:space="preserve"> PAGEREF _Toc102835621 \h </w:instrText>
+          <w:instrText xml:space="preserve"> PAGEREF _Toc102945113 \h </w:instrText>
         </w:r>
         <w:r>
           <w:rPr>
@@ -1420,7 +1420,7 @@
           <w:szCs w:val="22"/>
         </w:rPr>
       </w:pPr>
-      <w:hyperlink w:anchor="_Toc102835622" w:history="1">
+      <w:hyperlink w:anchor="_Toc102945114" w:history="1">
         <w:r>
           <w:rPr>
             <w:rStyle w:val="Hyperlink"/>
@@ -1447,7 +1447,7 @@
             <w:noProof/>
             <w:webHidden/>
           </w:rPr>
-          <w:instrText xml:space="preserve"> PAGEREF _Toc102835622 \h </w:instrText>
+          <w:instrText xml:space="preserve"> PAGEREF _Toc102945114 \h </w:instrText>
         </w:r>
         <w:r>
           <w:rPr>
@@ -1488,7 +1488,7 @@
           <w:szCs w:val="22"/>
         </w:rPr>
       </w:pPr>
-      <w:hyperlink w:anchor="_Toc102835623" w:history="1">
+      <w:hyperlink w:anchor="_Toc102945115" w:history="1">
         <w:r>
           <w:rPr>
             <w:rStyle w:val="Hyperlink"/>
@@ -1515,7 +1515,7 @@
             <w:noProof/>
             <w:webHidden/>
           </w:rPr>
-          <w:instrText xml:space="preserve"> PAGEREF _Toc102835623 \h </w:instrText>
+          <w:instrText xml:space="preserve"> PAGEREF _Toc102945115 \h </w:instrText>
         </w:r>
         <w:r>
           <w:rPr>
@@ -1556,7 +1556,7 @@
           <w:szCs w:val="22"/>
         </w:rPr>
       </w:pPr>
-      <w:hyperlink w:anchor="_Toc102835624" w:history="1">
+      <w:hyperlink w:anchor="_Toc102945116" w:history="1">
         <w:r>
           <w:rPr>
             <w:rStyle w:val="Hyperlink"/>
@@ -1583,7 +1583,7 @@
             <w:noProof/>
             <w:webHidden/>
           </w:rPr>
-          <w:instrText xml:space="preserve"> PAGEREF _Toc102835624 \h </w:instrText>
+          <w:instrText xml:space="preserve"> PAGEREF _Toc102945116 \h </w:instrText>
         </w:r>
         <w:r>
           <w:rPr>
@@ -1624,7 +1624,7 @@
           <w:szCs w:val="22"/>
         </w:rPr>
       </w:pPr>
-      <w:hyperlink w:anchor="_Toc102835625" w:history="1">
+      <w:hyperlink w:anchor="_Toc102945117" w:history="1">
         <w:r>
           <w:rPr>
             <w:rStyle w:val="Hyperlink"/>
@@ -1651,7 +1651,7 @@
             <w:noProof/>
             <w:webHidden/>
           </w:rPr>
-          <w:instrText xml:space="preserve"> PAGEREF _Toc102835625 \h </w:instrText>
+          <w:instrText xml:space="preserve"> PAGEREF _Toc102945117 \h </w:instrText>
         </w:r>
         <w:r>
           <w:rPr>
@@ -1697,7 +1697,7 @@
           <w:szCs w:val="22"/>
         </w:rPr>
       </w:pPr>
-      <w:hyperlink w:anchor="_Toc102835626" w:history="1">
+      <w:hyperlink w:anchor="_Toc102945118" w:history="1">
         <w:r>
           <w:rPr>
             <w:rStyle w:val="Hyperlink"/>
@@ -1741,7 +1741,7 @@
             <w:noProof/>
             <w:webHidden/>
           </w:rPr>
-          <w:instrText xml:space="preserve"> PAGEREF _Toc102835626 \h </w:instrText>
+          <w:instrText xml:space="preserve"> PAGEREF _Toc102945118 \h </w:instrText>
         </w:r>
         <w:r>
           <w:rPr>
@@ -1782,7 +1782,7 @@
           <w:szCs w:val="22"/>
         </w:rPr>
       </w:pPr>
-      <w:hyperlink w:anchor="_Toc102835627" w:history="1">
+      <w:hyperlink w:anchor="_Toc102945119" w:history="1">
         <w:r>
           <w:rPr>
             <w:rStyle w:val="Hyperlink"/>
@@ -1809,7 +1809,7 @@
             <w:noProof/>
             <w:webHidden/>
           </w:rPr>
-          <w:instrText xml:space="preserve"> PAGEREF _Toc102835627 \h </w:instrText>
+          <w:instrText xml:space="preserve"> PAGEREF _Toc102945119 \h </w:instrText>
         </w:r>
         <w:r>
           <w:rPr>
@@ -1850,7 +1850,7 @@
           <w:szCs w:val="22"/>
         </w:rPr>
       </w:pPr>
-      <w:hyperlink w:anchor="_Toc102835628" w:history="1">
+      <w:hyperlink w:anchor="_Toc102945120" w:history="1">
         <w:r>
           <w:rPr>
             <w:rStyle w:val="Hyperlink"/>
@@ -1877,7 +1877,7 @@
             <w:noProof/>
             <w:webHidden/>
           </w:rPr>
-          <w:instrText xml:space="preserve"> PAGEREF _Toc102835628 \h </w:instrText>
+          <w:instrText xml:space="preserve"> PAGEREF _Toc102945120 \h </w:instrText>
         </w:r>
         <w:r>
           <w:rPr>
@@ -1918,7 +1918,7 @@
           <w:szCs w:val="22"/>
         </w:rPr>
       </w:pPr>
-      <w:hyperlink w:anchor="_Toc102835629" w:history="1">
+      <w:hyperlink w:anchor="_Toc102945121" w:history="1">
         <w:r>
           <w:rPr>
             <w:rStyle w:val="Hyperlink"/>
@@ -1945,7 +1945,7 @@
             <w:noProof/>
             <w:webHidden/>
           </w:rPr>
-          <w:instrText xml:space="preserve"> PAGEREF _Toc102835629 \h </w:instrText>
+          <w:instrText xml:space="preserve"> PAGEREF _Toc102945121 \h </w:instrText>
         </w:r>
         <w:r>
           <w:rPr>
@@ -1986,7 +1986,7 @@
           <w:szCs w:val="22"/>
         </w:rPr>
       </w:pPr>
-      <w:hyperlink w:anchor="_Toc102835630" w:history="1">
+      <w:hyperlink w:anchor="_Toc102945122" w:history="1">
         <w:r>
           <w:rPr>
             <w:rStyle w:val="Hyperlink"/>
@@ -2013,7 +2013,7 @@
             <w:noProof/>
             <w:webHidden/>
           </w:rPr>
-          <w:instrText xml:space="preserve"> PAGEREF _Toc102835630 \h </w:instrText>
+          <w:instrText xml:space="preserve"> PAGEREF _Toc102945122 \h </w:instrText>
         </w:r>
         <w:r>
           <w:rPr>
@@ -2054,7 +2054,7 @@
           <w:szCs w:val="22"/>
         </w:rPr>
       </w:pPr>
-      <w:hyperlink w:anchor="_Toc102835631" w:history="1">
+      <w:hyperlink w:anchor="_Toc102945123" w:history="1">
         <w:r>
           <w:rPr>
             <w:rStyle w:val="Hyperlink"/>
@@ -2081,7 +2081,7 @@
             <w:noProof/>
             <w:webHidden/>
           </w:rPr>
-          <w:instrText xml:space="preserve"> PAGEREF _Toc102835631 \h </w:instrText>
+          <w:instrText xml:space="preserve"> PAGEREF _Toc102945123 \h </w:instrText>
         </w:r>
         <w:r>
           <w:rPr>
@@ -2122,7 +2122,7 @@
           <w:szCs w:val="22"/>
         </w:rPr>
       </w:pPr>
-      <w:hyperlink w:anchor="_Toc102835632" w:history="1">
+      <w:hyperlink w:anchor="_Toc102945124" w:history="1">
         <w:r>
           <w:rPr>
             <w:rStyle w:val="Hyperlink"/>
@@ -2149,7 +2149,7 @@
             <w:noProof/>
             <w:webHidden/>
           </w:rPr>
-          <w:instrText xml:space="preserve"> PAGEREF _Toc102835632 \h </w:instrText>
+          <w:instrText xml:space="preserve"> PAGEREF _Toc102945124 \h </w:instrText>
         </w:r>
         <w:r>
           <w:rPr>
@@ -2195,7 +2195,7 @@
           <w:szCs w:val="22"/>
         </w:rPr>
       </w:pPr>
-      <w:hyperlink w:anchor="_Toc102835633" w:history="1">
+      <w:hyperlink w:anchor="_Toc102945125" w:history="1">
         <w:r>
           <w:rPr>
             <w:rStyle w:val="Hyperlink"/>
@@ -2239,7 +2239,7 @@
             <w:noProof/>
             <w:webHidden/>
           </w:rPr>
-          <w:instrText xml:space="preserve"> PAGEREF _Toc102835633 \h </w:instrText>
+          <w:instrText xml:space="preserve"> PAGEREF _Toc102945125 \h </w:instrText>
         </w:r>
         <w:r>
           <w:rPr>
@@ -2280,7 +2280,7 @@
           <w:szCs w:val="22"/>
         </w:rPr>
       </w:pPr>
-      <w:hyperlink w:anchor="_Toc102835634" w:history="1">
+      <w:hyperlink w:anchor="_Toc102945126" w:history="1">
         <w:r>
           <w:rPr>
             <w:rStyle w:val="Hyperlink"/>
@@ -2307,7 +2307,7 @@
             <w:noProof/>
             <w:webHidden/>
           </w:rPr>
-          <w:instrText xml:space="preserve"> PAGEREF _Toc102835634 \h </w:instrText>
+          <w:instrText xml:space="preserve"> PAGEREF _Toc102945126 \h </w:instrText>
         </w:r>
         <w:r>
           <w:rPr>
@@ -2348,7 +2348,7 @@
           <w:szCs w:val="22"/>
         </w:rPr>
       </w:pPr>
-      <w:hyperlink w:anchor="_Toc102835635" w:history="1">
+      <w:hyperlink w:anchor="_Toc102945127" w:history="1">
         <w:r>
           <w:rPr>
             <w:rStyle w:val="Hyperlink"/>
@@ -2375,7 +2375,7 @@
             <w:noProof/>
             <w:webHidden/>
           </w:rPr>
-          <w:instrText xml:space="preserve"> PAGEREF _Toc102835635 \h </w:instrText>
+          <w:instrText xml:space="preserve"> PAGEREF _Toc102945127 \h </w:instrText>
         </w:r>
         <w:r>
           <w:rPr>
@@ -2416,7 +2416,7 @@
           <w:szCs w:val="22"/>
         </w:rPr>
       </w:pPr>
-      <w:hyperlink w:anchor="_Toc102835636" w:history="1">
+      <w:hyperlink w:anchor="_Toc102945128" w:history="1">
         <w:r>
           <w:rPr>
             <w:rStyle w:val="Hyperlink"/>
@@ -2443,7 +2443,7 @@
             <w:noProof/>
             <w:webHidden/>
           </w:rPr>
-          <w:instrText xml:space="preserve"> PAGEREF _Toc102835636 \h </w:instrText>
+          <w:instrText xml:space="preserve"> PAGEREF _Toc102945128 \h </w:instrText>
         </w:r>
         <w:r>
           <w:rPr>
@@ -2484,7 +2484,7 @@
           <w:szCs w:val="22"/>
         </w:rPr>
       </w:pPr>
-      <w:hyperlink w:anchor="_Toc102835637" w:history="1">
+      <w:hyperlink w:anchor="_Toc102945129" w:history="1">
         <w:r>
           <w:rPr>
             <w:rStyle w:val="Hyperlink"/>
@@ -2511,7 +2511,7 @@
             <w:noProof/>
             <w:webHidden/>
           </w:rPr>
-          <w:instrText xml:space="preserve"> PAGEREF _Toc102835637 \h </w:instrText>
+          <w:instrText xml:space="preserve"> PAGEREF _Toc102945129 \h </w:instrText>
         </w:r>
         <w:r>
           <w:rPr>
@@ -2552,7 +2552,7 @@
           <w:szCs w:val="22"/>
         </w:rPr>
       </w:pPr>
-      <w:hyperlink w:anchor="_Toc102835638" w:history="1">
+      <w:hyperlink w:anchor="_Toc102945130" w:history="1">
         <w:r>
           <w:rPr>
             <w:rStyle w:val="Hyperlink"/>
@@ -2579,7 +2579,7 @@
             <w:noProof/>
             <w:webHidden/>
           </w:rPr>
-          <w:instrText xml:space="preserve"> PAGEREF _Toc102835638 \h </w:instrText>
+          <w:instrText xml:space="preserve"> PAGEREF _Toc102945130 \h </w:instrText>
         </w:r>
         <w:r>
           <w:rPr>
@@ -2620,7 +2620,7 @@
           <w:szCs w:val="22"/>
         </w:rPr>
       </w:pPr>
-      <w:hyperlink w:anchor="_Toc102835639" w:history="1">
+      <w:hyperlink w:anchor="_Toc102945131" w:history="1">
         <w:r>
           <w:rPr>
             <w:rStyle w:val="Hyperlink"/>
@@ -2647,7 +2647,7 @@
             <w:noProof/>
             <w:webHidden/>
           </w:rPr>
-          <w:instrText xml:space="preserve"> PAGEREF _Toc102835639 \h </w:instrText>
+          <w:instrText xml:space="preserve"> PAGEREF _Toc102945131 \h </w:instrText>
         </w:r>
         <w:r>
           <w:rPr>
@@ -2688,7 +2688,7 @@
           <w:szCs w:val="22"/>
         </w:rPr>
       </w:pPr>
-      <w:hyperlink w:anchor="_Toc102835640" w:history="1">
+      <w:hyperlink w:anchor="_Toc102945132" w:history="1">
         <w:r>
           <w:rPr>
             <w:rStyle w:val="Hyperlink"/>
@@ -2715,7 +2715,7 @@
             <w:noProof/>
             <w:webHidden/>
           </w:rPr>
-          <w:instrText xml:space="preserve"> PAGEREF _Toc102835640 \h </w:instrText>
+          <w:instrText xml:space="preserve"> PAGEREF _Toc102945132 \h </w:instrText>
         </w:r>
         <w:r>
           <w:rPr>
@@ -2756,7 +2756,7 @@
           <w:szCs w:val="22"/>
         </w:rPr>
       </w:pPr>
-      <w:hyperlink w:anchor="_Toc102835641" w:history="1">
+      <w:hyperlink w:anchor="_Toc102945133" w:history="1">
         <w:r>
           <w:rPr>
             <w:rStyle w:val="Hyperlink"/>
@@ -2783,7 +2783,7 @@
             <w:noProof/>
             <w:webHidden/>
           </w:rPr>
-          <w:instrText xml:space="preserve"> PAGEREF _Toc102835641 \h </w:instrText>
+          <w:instrText xml:space="preserve"> PAGEREF _Toc102945133 \h </w:instrText>
         </w:r>
         <w:r>
           <w:rPr>
@@ -2824,7 +2824,7 @@
           <w:szCs w:val="22"/>
         </w:rPr>
       </w:pPr>
-      <w:hyperlink w:anchor="_Toc102835642" w:history="1">
+      <w:hyperlink w:anchor="_Toc102945134" w:history="1">
         <w:r>
           <w:rPr>
             <w:rStyle w:val="Hyperlink"/>
@@ -2851,7 +2851,7 @@
             <w:noProof/>
             <w:webHidden/>
           </w:rPr>
-          <w:instrText xml:space="preserve"> PAGEREF _Toc102835642 \h </w:instrText>
+          <w:instrText xml:space="preserve"> PAGEREF _Toc102945134 \h </w:instrText>
         </w:r>
         <w:r>
           <w:rPr>
@@ -2897,7 +2897,7 @@
           <w:szCs w:val="22"/>
         </w:rPr>
       </w:pPr>
-      <w:hyperlink w:anchor="_Toc102835643" w:history="1">
+      <w:hyperlink w:anchor="_Toc102945135" w:history="1">
         <w:r>
           <w:rPr>
             <w:rStyle w:val="Hyperlink"/>
@@ -2941,7 +2941,7 @@
             <w:noProof/>
             <w:webHidden/>
           </w:rPr>
-          <w:instrText xml:space="preserve"> PAGEREF _Toc102835643 \h </w:instrText>
+          <w:instrText xml:space="preserve"> PAGEREF _Toc102945135 \h </w:instrText>
         </w:r>
         <w:r>
           <w:rPr>
@@ -2982,7 +2982,7 @@
           <w:szCs w:val="22"/>
         </w:rPr>
       </w:pPr>
-      <w:hyperlink w:anchor="_Toc102835644" w:history="1">
+      <w:hyperlink w:anchor="_Toc102945136" w:history="1">
         <w:r>
           <w:rPr>
             <w:rStyle w:val="Hyperlink"/>
@@ -3009,7 +3009,7 @@
             <w:noProof/>
             <w:webHidden/>
           </w:rPr>
-          <w:instrText xml:space="preserve"> PAGEREF _Toc102835644 \h </w:instrText>
+          <w:instrText xml:space="preserve"> PAGEREF _Toc102945136 \h </w:instrText>
         </w:r>
         <w:r>
           <w:rPr>
@@ -3050,7 +3050,7 @@
           <w:szCs w:val="22"/>
         </w:rPr>
       </w:pPr>
-      <w:hyperlink w:anchor="_Toc102835645" w:history="1">
+      <w:hyperlink w:anchor="_Toc102945137" w:history="1">
         <w:r>
           <w:rPr>
             <w:rStyle w:val="Hyperlink"/>
@@ -3077,7 +3077,7 @@
             <w:noProof/>
             <w:webHidden/>
           </w:rPr>
-          <w:instrText xml:space="preserve"> PAGEREF _Toc102835645 \h </w:instrText>
+          <w:instrText xml:space="preserve"> PAGEREF _Toc102945137 \h </w:instrText>
         </w:r>
         <w:r>
           <w:rPr>
@@ -3118,7 +3118,7 @@
           <w:szCs w:val="22"/>
         </w:rPr>
       </w:pPr>
-      <w:hyperlink w:anchor="_Toc102835646" w:history="1">
+      <w:hyperlink w:anchor="_Toc102945138" w:history="1">
         <w:r>
           <w:rPr>
             <w:rStyle w:val="Hyperlink"/>
@@ -3145,7 +3145,7 @@
             <w:noProof/>
             <w:webHidden/>
           </w:rPr>
-          <w:instrText xml:space="preserve"> PAGEREF _Toc102835646 \h </w:instrText>
+          <w:instrText xml:space="preserve"> PAGEREF _Toc102945138 \h </w:instrText>
         </w:r>
         <w:r>
           <w:rPr>
@@ -3186,7 +3186,7 @@
           <w:szCs w:val="22"/>
         </w:rPr>
       </w:pPr>
-      <w:hyperlink w:anchor="_Toc102835647" w:history="1">
+      <w:hyperlink w:anchor="_Toc102945139" w:history="1">
         <w:r>
           <w:rPr>
             <w:rStyle w:val="Hyperlink"/>
@@ -3213,7 +3213,7 @@
             <w:noProof/>
             <w:webHidden/>
           </w:rPr>
-          <w:instrText xml:space="preserve"> PAGEREF _Toc102835647 \h </w:instrText>
+          <w:instrText xml:space="preserve"> PAGEREF _Toc102945139 \h </w:instrText>
         </w:r>
         <w:r>
           <w:rPr>
@@ -3234,6 +3234,74 @@
             <w:webHidden/>
           </w:rPr>
           <w:t>45</w:t>
+        </w:r>
+        <w:r>
+          <w:rPr>
+            <w:noProof/>
+            <w:webHidden/>
+          </w:rPr>
+          <w:fldChar w:fldCharType="end"/>
+        </w:r>
+      </w:hyperlink>
+    </w:p>
+    <w:p>
+      <w:pPr>
+        <w:pStyle w:val="TOC2"/>
+        <w:rPr>
+          <w:rFonts w:asciiTheme="minorHAnsi" w:hAnsiTheme="minorHAnsi"/>
+          <w:noProof/>
+          <w:sz w:val="22"/>
+          <w:szCs w:val="22"/>
+        </w:rPr>
+      </w:pPr>
+      <w:hyperlink w:anchor="_Toc102945140" w:history="1">
+        <w:r>
+          <w:rPr>
+            <w:rStyle w:val="Hyperlink"/>
+            <w:noProof/>
+          </w:rPr>
+          <w:t>Magic weapons and armor</w:t>
+        </w:r>
+        <w:r>
+          <w:rPr>
+            <w:noProof/>
+            <w:webHidden/>
+          </w:rPr>
+          <w:tab/>
+        </w:r>
+        <w:r>
+          <w:rPr>
+            <w:noProof/>
+            <w:webHidden/>
+          </w:rPr>
+          <w:fldChar w:fldCharType="begin"/>
+        </w:r>
+        <w:r>
+          <w:rPr>
+            <w:noProof/>
+            <w:webHidden/>
+          </w:rPr>
+          <w:instrText xml:space="preserve"> PAGEREF _Toc102945140 \h </w:instrText>
+        </w:r>
+        <w:r>
+          <w:rPr>
+            <w:noProof/>
+            <w:webHidden/>
+          </w:rPr>
+        </w:r>
+        <w:r>
+          <w:rPr>
+            <w:noProof/>
+            <w:webHidden/>
+          </w:rPr>
+          <w:fldChar w:fldCharType="separate"/>
+        </w:r>
+        <w:r>
+          <w:rPr>
+            <w:noProof/>
+            <w:webHidden/>
+          </w:rPr>
+          <w:t>46</w:t>
         </w:r>
         <w:r>
           <w:rPr>
@@ -3259,7 +3327,7 @@
           <w:szCs w:val="22"/>
         </w:rPr>
       </w:pPr>
-      <w:hyperlink w:anchor="_Toc102835648" w:history="1">
+      <w:hyperlink w:anchor="_Toc102945141" w:history="1">
         <w:r>
           <w:rPr>
             <w:rStyle w:val="Hyperlink"/>
@@ -3303,7 +3371,7 @@
             <w:noProof/>
             <w:webHidden/>
           </w:rPr>
-          <w:instrText xml:space="preserve"> PAGEREF _Toc102835648 \h </w:instrText>
+          <w:instrText xml:space="preserve"> PAGEREF _Toc102945141 \h </w:instrText>
         </w:r>
         <w:r>
           <w:rPr>
@@ -3323,7 +3391,7 @@
             <w:noProof/>
             <w:webHidden/>
           </w:rPr>
-          <w:t>47</w:t>
+          <w:t>48</w:t>
         </w:r>
         <w:r>
           <w:rPr>
@@ -3344,7 +3412,7 @@
           <w:szCs w:val="22"/>
         </w:rPr>
       </w:pPr>
-      <w:hyperlink w:anchor="_Toc102835649" w:history="1">
+      <w:hyperlink w:anchor="_Toc102945142" w:history="1">
         <w:r>
           <w:rPr>
             <w:rStyle w:val="Hyperlink"/>
@@ -3371,7 +3439,7 @@
             <w:noProof/>
             <w:webHidden/>
           </w:rPr>
-          <w:instrText xml:space="preserve"> PAGEREF _Toc102835649 \h </w:instrText>
+          <w:instrText xml:space="preserve"> PAGEREF _Toc102945142 \h </w:instrText>
         </w:r>
         <w:r>
           <w:rPr>
@@ -3391,7 +3459,7 @@
             <w:noProof/>
             <w:webHidden/>
           </w:rPr>
-          <w:t>48</w:t>
+          <w:t>49</w:t>
         </w:r>
         <w:r>
           <w:rPr>
@@ -3412,7 +3480,7 @@
           <w:szCs w:val="22"/>
         </w:rPr>
       </w:pPr>
-      <w:hyperlink w:anchor="_Toc102835650" w:history="1">
+      <w:hyperlink w:anchor="_Toc102945143" w:history="1">
         <w:r>
           <w:rPr>
             <w:rStyle w:val="Hyperlink"/>
@@ -3439,7 +3507,7 @@
             <w:noProof/>
             <w:webHidden/>
           </w:rPr>
-          <w:instrText xml:space="preserve"> PAGEREF _Toc102835650 \h </w:instrText>
+          <w:instrText xml:space="preserve"> PAGEREF _Toc102945143 \h </w:instrText>
         </w:r>
         <w:r>
           <w:rPr>
@@ -3459,7 +3527,7 @@
             <w:noProof/>
             <w:webHidden/>
           </w:rPr>
-          <w:t>50</w:t>
+          <w:t>51</w:t>
         </w:r>
         <w:r>
           <w:rPr>
@@ -3485,7 +3553,7 @@
           <w:szCs w:val="22"/>
         </w:rPr>
       </w:pPr>
-      <w:hyperlink w:anchor="_Toc102835651" w:history="1">
+      <w:hyperlink w:anchor="_Toc102945144" w:history="1">
         <w:r>
           <w:rPr>
             <w:rStyle w:val="Hyperlink"/>
@@ -3529,7 +3597,7 @@
             <w:noProof/>
             <w:webHidden/>
           </w:rPr>
-          <w:instrText xml:space="preserve"> PAGEREF _Toc102835651 \h </w:instrText>
+          <w:instrText xml:space="preserve"> PAGEREF _Toc102945144 \h </w:instrText>
         </w:r>
         <w:r>
           <w:rPr>
@@ -3549,7 +3617,7 @@
             <w:noProof/>
             <w:webHidden/>
           </w:rPr>
-          <w:t>54</w:t>
+          <w:t>55</w:t>
         </w:r>
         <w:r>
           <w:rPr>
@@ -3570,7 +3638,7 @@
           <w:szCs w:val="22"/>
         </w:rPr>
       </w:pPr>
-      <w:hyperlink w:anchor="_Toc102835652" w:history="1">
+      <w:hyperlink w:anchor="_Toc102945145" w:history="1">
         <w:r>
           <w:rPr>
             <w:rStyle w:val="Hyperlink"/>
@@ -3597,7 +3665,7 @@
             <w:noProof/>
             <w:webHidden/>
           </w:rPr>
-          <w:instrText xml:space="preserve"> PAGEREF _Toc102835652 \h </w:instrText>
+          <w:instrText xml:space="preserve"> PAGEREF _Toc102945145 \h </w:instrText>
         </w:r>
         <w:r>
           <w:rPr>
@@ -3617,7 +3685,7 @@
             <w:noProof/>
             <w:webHidden/>
           </w:rPr>
-          <w:t>54</w:t>
+          <w:t>55</w:t>
         </w:r>
         <w:r>
           <w:rPr>
@@ -3638,7 +3706,7 @@
           <w:szCs w:val="22"/>
         </w:rPr>
       </w:pPr>
-      <w:hyperlink w:anchor="_Toc102835653" w:history="1">
+      <w:hyperlink w:anchor="_Toc102945146" w:history="1">
         <w:r>
           <w:rPr>
             <w:rStyle w:val="Hyperlink"/>
@@ -3665,7 +3733,7 @@
             <w:noProof/>
             <w:webHidden/>
           </w:rPr>
-          <w:instrText xml:space="preserve"> PAGEREF _Toc102835653 \h </w:instrText>
+          <w:instrText xml:space="preserve"> PAGEREF _Toc102945146 \h </w:instrText>
         </w:r>
         <w:r>
           <w:rPr>
@@ -3685,7 +3753,7 @@
             <w:noProof/>
             <w:webHidden/>
           </w:rPr>
-          <w:t>55</w:t>
+          <w:t>56</w:t>
         </w:r>
         <w:r>
           <w:rPr>
@@ -3706,7 +3774,7 @@
           <w:szCs w:val="22"/>
         </w:rPr>
       </w:pPr>
-      <w:hyperlink w:anchor="_Toc102835654" w:history="1">
+      <w:hyperlink w:anchor="_Toc102945147" w:history="1">
         <w:r>
           <w:rPr>
             <w:rStyle w:val="Hyperlink"/>
@@ -3733,7 +3801,7 @@
             <w:noProof/>
             <w:webHidden/>
           </w:rPr>
-          <w:instrText xml:space="preserve"> PAGEREF _Toc102835654 \h </w:instrText>
+          <w:instrText xml:space="preserve"> PAGEREF _Toc102945147 \h </w:instrText>
         </w:r>
         <w:r>
           <w:rPr>
@@ -3753,7 +3821,7 @@
             <w:noProof/>
             <w:webHidden/>
           </w:rPr>
-          <w:t>55</w:t>
+          <w:t>56</w:t>
         </w:r>
         <w:r>
           <w:rPr>
@@ -3774,7 +3842,7 @@
           <w:szCs w:val="22"/>
         </w:rPr>
       </w:pPr>
-      <w:hyperlink w:anchor="_Toc102835655" w:history="1">
+      <w:hyperlink w:anchor="_Toc102945148" w:history="1">
         <w:r>
           <w:rPr>
             <w:rStyle w:val="Hyperlink"/>
@@ -3801,7 +3869,7 @@
             <w:noProof/>
             <w:webHidden/>
           </w:rPr>
-          <w:instrText xml:space="preserve"> PAGEREF _Toc102835655 \h </w:instrText>
+          <w:instrText xml:space="preserve"> PAGEREF _Toc102945148 \h </w:instrText>
         </w:r>
         <w:r>
           <w:rPr>
@@ -3821,7 +3889,7 @@
             <w:noProof/>
             <w:webHidden/>
           </w:rPr>
-          <w:t>56</w:t>
+          <w:t>57</w:t>
         </w:r>
         <w:r>
           <w:rPr>
@@ -3842,7 +3910,7 @@
           <w:szCs w:val="22"/>
         </w:rPr>
       </w:pPr>
-      <w:hyperlink w:anchor="_Toc102835656" w:history="1">
+      <w:hyperlink w:anchor="_Toc102945149" w:history="1">
         <w:r>
           <w:rPr>
             <w:rStyle w:val="Hyperlink"/>
@@ -3869,7 +3937,7 @@
             <w:noProof/>
             <w:webHidden/>
           </w:rPr>
-          <w:instrText xml:space="preserve"> PAGEREF _Toc102835656 \h </w:instrText>
+          <w:instrText xml:space="preserve"> PAGEREF _Toc102945149 \h </w:instrText>
         </w:r>
         <w:r>
           <w:rPr>
@@ -3889,7 +3957,7 @@
             <w:noProof/>
             <w:webHidden/>
           </w:rPr>
-          <w:t>56</w:t>
+          <w:t>57</w:t>
         </w:r>
         <w:r>
           <w:rPr>
@@ -3910,7 +3978,7 @@
           <w:szCs w:val="22"/>
         </w:rPr>
       </w:pPr>
-      <w:hyperlink w:anchor="_Toc102835657" w:history="1">
+      <w:hyperlink w:anchor="_Toc102945150" w:history="1">
         <w:r>
           <w:rPr>
             <w:rStyle w:val="Hyperlink"/>
@@ -3937,7 +4005,7 @@
             <w:noProof/>
             <w:webHidden/>
           </w:rPr>
-          <w:instrText xml:space="preserve"> PAGEREF _Toc102835657 \h </w:instrText>
+          <w:instrText xml:space="preserve"> PAGEREF _Toc102945150 \h </w:instrText>
         </w:r>
         <w:r>
           <w:rPr>
@@ -3957,7 +4025,7 @@
             <w:noProof/>
             <w:webHidden/>
           </w:rPr>
-          <w:t>56</w:t>
+          <w:t>57</w:t>
         </w:r>
         <w:r>
           <w:rPr>
@@ -3978,7 +4046,7 @@
           <w:szCs w:val="22"/>
         </w:rPr>
       </w:pPr>
-      <w:hyperlink w:anchor="_Toc102835658" w:history="1">
+      <w:hyperlink w:anchor="_Toc102945151" w:history="1">
         <w:r>
           <w:rPr>
             <w:rStyle w:val="Hyperlink"/>
@@ -4005,7 +4073,7 @@
             <w:noProof/>
             <w:webHidden/>
           </w:rPr>
-          <w:instrText xml:space="preserve"> PAGEREF _Toc102835658 \h </w:instrText>
+          <w:instrText xml:space="preserve"> PAGEREF _Toc102945151 \h </w:instrText>
         </w:r>
         <w:r>
           <w:rPr>
@@ -4025,7 +4093,7 @@
             <w:noProof/>
             <w:webHidden/>
           </w:rPr>
-          <w:t>58</w:t>
+          <w:t>59</w:t>
         </w:r>
         <w:r>
           <w:rPr>
@@ -4046,7 +4114,7 @@
           <w:szCs w:val="22"/>
         </w:rPr>
       </w:pPr>
-      <w:hyperlink w:anchor="_Toc102835659" w:history="1">
+      <w:hyperlink w:anchor="_Toc102945152" w:history="1">
         <w:r>
           <w:rPr>
             <w:rStyle w:val="Hyperlink"/>
@@ -4073,7 +4141,7 @@
             <w:noProof/>
             <w:webHidden/>
           </w:rPr>
-          <w:instrText xml:space="preserve"> PAGEREF _Toc102835659 \h </w:instrText>
+          <w:instrText xml:space="preserve"> PAGEREF _Toc102945152 \h </w:instrText>
         </w:r>
         <w:r>
           <w:rPr>
@@ -4093,7 +4161,7 @@
             <w:noProof/>
             <w:webHidden/>
           </w:rPr>
-          <w:t>63</w:t>
+          <w:t>64</w:t>
         </w:r>
         <w:r>
           <w:rPr>
@@ -4114,7 +4182,7 @@
           <w:szCs w:val="22"/>
         </w:rPr>
       </w:pPr>
-      <w:hyperlink w:anchor="_Toc102835660" w:history="1">
+      <w:hyperlink w:anchor="_Toc102945153" w:history="1">
         <w:r>
           <w:rPr>
             <w:rStyle w:val="Hyperlink"/>
@@ -4141,7 +4209,7 @@
             <w:noProof/>
             <w:webHidden/>
           </w:rPr>
-          <w:instrText xml:space="preserve"> PAGEREF _Toc102835660 \h </w:instrText>
+          <w:instrText xml:space="preserve"> PAGEREF _Toc102945153 \h </w:instrText>
         </w:r>
         <w:r>
           <w:rPr>
@@ -4161,7 +4229,7 @@
             <w:noProof/>
             <w:webHidden/>
           </w:rPr>
-          <w:t>67</w:t>
+          <w:t>68</w:t>
         </w:r>
         <w:r>
           <w:rPr>
@@ -4187,7 +4255,7 @@
           <w:szCs w:val="22"/>
         </w:rPr>
       </w:pPr>
-      <w:hyperlink w:anchor="_Toc102835661" w:history="1">
+      <w:hyperlink w:anchor="_Toc102945154" w:history="1">
         <w:r>
           <w:rPr>
             <w:rStyle w:val="Hyperlink"/>
@@ -4231,7 +4299,7 @@
             <w:noProof/>
             <w:webHidden/>
           </w:rPr>
-          <w:instrText xml:space="preserve"> PAGEREF _Toc102835661 \h </w:instrText>
+          <w:instrText xml:space="preserve"> PAGEREF _Toc102945154 \h </w:instrText>
         </w:r>
         <w:r>
           <w:rPr>
@@ -4251,7 +4319,7 @@
             <w:noProof/>
             <w:webHidden/>
           </w:rPr>
-          <w:t>69</w:t>
+          <w:t>70</w:t>
         </w:r>
         <w:r>
           <w:rPr>
@@ -4272,7 +4340,7 @@
           <w:szCs w:val="22"/>
         </w:rPr>
       </w:pPr>
-      <w:hyperlink w:anchor="_Toc102835662" w:history="1">
+      <w:hyperlink w:anchor="_Toc102945155" w:history="1">
         <w:r>
           <w:rPr>
             <w:rStyle w:val="Hyperlink"/>
@@ -4299,7 +4367,7 @@
             <w:noProof/>
             <w:webHidden/>
           </w:rPr>
-          <w:instrText xml:space="preserve"> PAGEREF _Toc102835662 \h </w:instrText>
+          <w:instrText xml:space="preserve"> PAGEREF _Toc102945155 \h </w:instrText>
         </w:r>
         <w:r>
           <w:rPr>
@@ -4319,7 +4387,7 @@
             <w:noProof/>
             <w:webHidden/>
           </w:rPr>
-          <w:t>69</w:t>
+          <w:t>70</w:t>
         </w:r>
         <w:r>
           <w:rPr>
@@ -4340,7 +4408,7 @@
           <w:szCs w:val="22"/>
         </w:rPr>
       </w:pPr>
-      <w:hyperlink w:anchor="_Toc102835663" w:history="1">
+      <w:hyperlink w:anchor="_Toc102945156" w:history="1">
         <w:r>
           <w:rPr>
             <w:rStyle w:val="Hyperlink"/>
@@ -4367,7 +4435,7 @@
             <w:noProof/>
             <w:webHidden/>
           </w:rPr>
-          <w:instrText xml:space="preserve"> PAGEREF _Toc102835663 \h </w:instrText>
+          <w:instrText xml:space="preserve"> PAGEREF _Toc102945156 \h </w:instrText>
         </w:r>
         <w:r>
           <w:rPr>
@@ -4387,7 +4455,7 @@
             <w:noProof/>
             <w:webHidden/>
           </w:rPr>
-          <w:t>70</w:t>
+          <w:t>71</w:t>
         </w:r>
         <w:r>
           <w:rPr>
@@ -4408,7 +4476,7 @@
           <w:szCs w:val="22"/>
         </w:rPr>
       </w:pPr>
-      <w:hyperlink w:anchor="_Toc102835664" w:history="1">
+      <w:hyperlink w:anchor="_Toc102945157" w:history="1">
         <w:r>
           <w:rPr>
             <w:rStyle w:val="Hyperlink"/>
@@ -4435,7 +4503,7 @@
             <w:noProof/>
             <w:webHidden/>
           </w:rPr>
-          <w:instrText xml:space="preserve"> PAGEREF _Toc102835664 \h </w:instrText>
+          <w:instrText xml:space="preserve"> PAGEREF _Toc102945157 \h </w:instrText>
         </w:r>
         <w:r>
           <w:rPr>
@@ -4455,7 +4523,7 @@
             <w:noProof/>
             <w:webHidden/>
           </w:rPr>
-          <w:t>71</w:t>
+          <w:t>72</w:t>
         </w:r>
         <w:r>
           <w:rPr>
@@ -4476,7 +4544,7 @@
           <w:szCs w:val="22"/>
         </w:rPr>
       </w:pPr>
-      <w:hyperlink w:anchor="_Toc102835665" w:history="1">
+      <w:hyperlink w:anchor="_Toc102945158" w:history="1">
         <w:r>
           <w:rPr>
             <w:rStyle w:val="Hyperlink"/>
@@ -4503,7 +4571,7 @@
             <w:noProof/>
             <w:webHidden/>
           </w:rPr>
-          <w:instrText xml:space="preserve"> PAGEREF _Toc102835665 \h </w:instrText>
+          <w:instrText xml:space="preserve"> PAGEREF _Toc102945158 \h </w:instrText>
         </w:r>
         <w:r>
           <w:rPr>
@@ -4523,7 +4591,7 @@
             <w:noProof/>
             <w:webHidden/>
           </w:rPr>
-          <w:t>71</w:t>
+          <w:t>72</w:t>
         </w:r>
         <w:r>
           <w:rPr>
@@ -4544,7 +4612,7 @@
           <w:szCs w:val="22"/>
         </w:rPr>
       </w:pPr>
-      <w:hyperlink w:anchor="_Toc102835666" w:history="1">
+      <w:hyperlink w:anchor="_Toc102945159" w:history="1">
         <w:r>
           <w:rPr>
             <w:rStyle w:val="Hyperlink"/>
@@ -4571,7 +4639,7 @@
             <w:noProof/>
             <w:webHidden/>
           </w:rPr>
-          <w:instrText xml:space="preserve"> PAGEREF _Toc102835666 \h </w:instrText>
+          <w:instrText xml:space="preserve"> PAGEREF _Toc102945159 \h </w:instrText>
         </w:r>
         <w:r>
           <w:rPr>
@@ -4591,7 +4659,7 @@
             <w:noProof/>
             <w:webHidden/>
           </w:rPr>
-          <w:t>72</w:t>
+          <w:t>73</w:t>
         </w:r>
         <w:r>
           <w:rPr>
@@ -4612,7 +4680,7 @@
           <w:szCs w:val="22"/>
         </w:rPr>
       </w:pPr>
-      <w:hyperlink w:anchor="_Toc102835667" w:history="1">
+      <w:hyperlink w:anchor="_Toc102945160" w:history="1">
         <w:r>
           <w:rPr>
             <w:rStyle w:val="Hyperlink"/>
@@ -4639,7 +4707,7 @@
             <w:noProof/>
             <w:webHidden/>
           </w:rPr>
-          <w:instrText xml:space="preserve"> PAGEREF _Toc102835667 \h </w:instrText>
+          <w:instrText xml:space="preserve"> PAGEREF _Toc102945160 \h </w:instrText>
         </w:r>
         <w:r>
           <w:rPr>
@@ -4659,7 +4727,7 @@
             <w:noProof/>
             <w:webHidden/>
           </w:rPr>
-          <w:t>73</w:t>
+          <w:t>74</w:t>
         </w:r>
         <w:r>
           <w:rPr>
@@ -4685,7 +4753,7 @@
           <w:szCs w:val="22"/>
         </w:rPr>
       </w:pPr>
-      <w:hyperlink w:anchor="_Toc102835668" w:history="1">
+      <w:hyperlink w:anchor="_Toc102945161" w:history="1">
         <w:r>
           <w:rPr>
             <w:rStyle w:val="Hyperlink"/>
@@ -4729,7 +4797,7 @@
             <w:noProof/>
             <w:webHidden/>
           </w:rPr>
-          <w:instrText xml:space="preserve"> PAGEREF _Toc102835668 \h </w:instrText>
+          <w:instrText xml:space="preserve"> PAGEREF _Toc102945161 \h </w:instrText>
         </w:r>
         <w:r>
           <w:rPr>
@@ -4749,7 +4817,7 @@
             <w:noProof/>
             <w:webHidden/>
           </w:rPr>
-          <w:t>74</w:t>
+          <w:t>75</w:t>
         </w:r>
         <w:r>
           <w:rPr>
@@ -4775,7 +4843,7 @@
           <w:szCs w:val="22"/>
         </w:rPr>
       </w:pPr>
-      <w:hyperlink w:anchor="_Toc102835669" w:history="1">
+      <w:hyperlink w:anchor="_Toc102945162" w:history="1">
         <w:r>
           <w:rPr>
             <w:rStyle w:val="Hyperlink"/>
@@ -4819,7 +4887,7 @@
             <w:noProof/>
             <w:webHidden/>
           </w:rPr>
-          <w:instrText xml:space="preserve"> PAGEREF _Toc102835669 \h </w:instrText>
+          <w:instrText xml:space="preserve"> PAGEREF _Toc102945162 \h </w:instrText>
         </w:r>
         <w:r>
           <w:rPr>
@@ -4839,7 +4907,7 @@
             <w:noProof/>
             <w:webHidden/>
           </w:rPr>
-          <w:t>75</w:t>
+          <w:t>76</w:t>
         </w:r>
         <w:r>
           <w:rPr>
@@ -4860,7 +4928,7 @@
           <w:szCs w:val="22"/>
         </w:rPr>
       </w:pPr>
-      <w:hyperlink w:anchor="_Toc102835670" w:history="1">
+      <w:hyperlink w:anchor="_Toc102945163" w:history="1">
         <w:r>
           <w:rPr>
             <w:rStyle w:val="Hyperlink"/>
@@ -4887,7 +4955,7 @@
             <w:noProof/>
             <w:webHidden/>
           </w:rPr>
-          <w:instrText xml:space="preserve"> PAGEREF _Toc102835670 \h </w:instrText>
+          <w:instrText xml:space="preserve"> PAGEREF _Toc102945163 \h </w:instrText>
         </w:r>
         <w:r>
           <w:rPr>
@@ -4907,7 +4975,7 @@
             <w:noProof/>
             <w:webHidden/>
           </w:rPr>
-          <w:t>75</w:t>
+          <w:t>76</w:t>
         </w:r>
         <w:r>
           <w:rPr>
@@ -4928,7 +4996,7 @@
           <w:szCs w:val="22"/>
         </w:rPr>
       </w:pPr>
-      <w:hyperlink w:anchor="_Toc102835671" w:history="1">
+      <w:hyperlink w:anchor="_Toc102945164" w:history="1">
         <w:r>
           <w:rPr>
             <w:rStyle w:val="Hyperlink"/>
@@ -4955,7 +5023,7 @@
             <w:noProof/>
             <w:webHidden/>
           </w:rPr>
-          <w:instrText xml:space="preserve"> PAGEREF _Toc102835671 \h </w:instrText>
+          <w:instrText xml:space="preserve"> PAGEREF _Toc102945164 \h </w:instrText>
         </w:r>
         <w:r>
           <w:rPr>
@@ -4975,7 +5043,7 @@
             <w:noProof/>
             <w:webHidden/>
           </w:rPr>
-          <w:t>79</w:t>
+          <w:t>80</w:t>
         </w:r>
         <w:r>
           <w:rPr>
@@ -4996,7 +5064,7 @@
           <w:szCs w:val="22"/>
         </w:rPr>
       </w:pPr>
-      <w:hyperlink w:anchor="_Toc102835672" w:history="1">
+      <w:hyperlink w:anchor="_Toc102945165" w:history="1">
         <w:r>
           <w:rPr>
             <w:rStyle w:val="Hyperlink"/>
@@ -5023,7 +5091,7 @@
             <w:noProof/>
             <w:webHidden/>
           </w:rPr>
-          <w:instrText xml:space="preserve"> PAGEREF _Toc102835672 \h </w:instrText>
+          <w:instrText xml:space="preserve"> PAGEREF _Toc102945165 \h </w:instrText>
         </w:r>
         <w:r>
           <w:rPr>
@@ -5043,7 +5111,7 @@
             <w:noProof/>
             <w:webHidden/>
           </w:rPr>
-          <w:t>81</w:t>
+          <w:t>82</w:t>
         </w:r>
         <w:r>
           <w:rPr>
@@ -5064,7 +5132,7 @@
           <w:szCs w:val="22"/>
         </w:rPr>
       </w:pPr>
-      <w:hyperlink w:anchor="_Toc102835673" w:history="1">
+      <w:hyperlink w:anchor="_Toc102945166" w:history="1">
         <w:r>
           <w:rPr>
             <w:rStyle w:val="Hyperlink"/>
@@ -5091,7 +5159,7 @@
             <w:noProof/>
             <w:webHidden/>
           </w:rPr>
-          <w:instrText xml:space="preserve"> PAGEREF _Toc102835673 \h </w:instrText>
+          <w:instrText xml:space="preserve"> PAGEREF _Toc102945166 \h </w:instrText>
         </w:r>
         <w:r>
           <w:rPr>
@@ -5111,7 +5179,7 @@
             <w:noProof/>
             <w:webHidden/>
           </w:rPr>
-          <w:t>87</w:t>
+          <w:t>88</w:t>
         </w:r>
         <w:r>
           <w:rPr>
@@ -5137,7 +5205,7 @@
           <w:szCs w:val="22"/>
         </w:rPr>
       </w:pPr>
-      <w:hyperlink w:anchor="_Toc102835674" w:history="1">
+      <w:hyperlink w:anchor="_Toc102945167" w:history="1">
         <w:r>
           <w:rPr>
             <w:rStyle w:val="Hyperlink"/>
@@ -5181,7 +5249,7 @@
             <w:noProof/>
             <w:webHidden/>
           </w:rPr>
-          <w:instrText xml:space="preserve"> PAGEREF _Toc102835674 \h </w:instrText>
+          <w:instrText xml:space="preserve"> PAGEREF _Toc102945167 \h </w:instrText>
         </w:r>
         <w:r>
           <w:rPr>
@@ -5201,7 +5269,7 @@
             <w:noProof/>
             <w:webHidden/>
           </w:rPr>
-          <w:t>88</w:t>
+          <w:t>89</w:t>
         </w:r>
         <w:r>
           <w:rPr>
@@ -5222,7 +5290,7 @@
           <w:szCs w:val="22"/>
         </w:rPr>
       </w:pPr>
-      <w:hyperlink w:anchor="_Toc102835675" w:history="1">
+      <w:hyperlink w:anchor="_Toc102945168" w:history="1">
         <w:r>
           <w:rPr>
             <w:rStyle w:val="Hyperlink"/>
@@ -5249,7 +5317,7 @@
             <w:noProof/>
             <w:webHidden/>
           </w:rPr>
-          <w:instrText xml:space="preserve"> PAGEREF _Toc102835675 \h </w:instrText>
+          <w:instrText xml:space="preserve"> PAGEREF _Toc102945168 \h </w:instrText>
         </w:r>
         <w:r>
           <w:rPr>
@@ -5269,7 +5337,7 @@
             <w:noProof/>
             <w:webHidden/>
           </w:rPr>
-          <w:t>88</w:t>
+          <w:t>89</w:t>
         </w:r>
         <w:r>
           <w:rPr>
@@ -5285,10 +5353,9 @@
         <w:pStyle w:val="Heading1"/>
       </w:pPr>
       <w:r>
-        <w:lastRenderedPageBreak/>
         <w:fldChar w:fldCharType="end"/>
       </w:r>
-      <w:bookmarkStart w:id="1" w:name="_Toc102835609"/>
+      <w:bookmarkStart w:id="1" w:name="_Toc102945101"/>
       <w:r>
         <w:t>Introduction</w:t>
       </w:r>
@@ -5352,7 +5419,7 @@
       <w:pPr>
         <w:pStyle w:val="Heading2"/>
       </w:pPr>
-      <w:bookmarkStart w:id="2" w:name="_Toc102835610"/>
+      <w:bookmarkStart w:id="2" w:name="_Toc102945102"/>
       <w:r>
         <w:t>Player</w:t>
       </w:r>
@@ -5394,7 +5461,7 @@
       <w:pPr>
         <w:pStyle w:val="Heading2"/>
       </w:pPr>
-      <w:bookmarkStart w:id="3" w:name="_Toc102835611"/>
+      <w:bookmarkStart w:id="3" w:name="_Toc102945103"/>
       <w:r>
         <w:t>Materials</w:t>
       </w:r>
@@ -5532,7 +5599,7 @@
       <w:pPr>
         <w:pStyle w:val="Heading2"/>
       </w:pPr>
-      <w:bookmarkStart w:id="4" w:name="_Toc102835612"/>
+      <w:bookmarkStart w:id="4" w:name="_Toc102945104"/>
       <w:r>
         <w:lastRenderedPageBreak/>
         <w:t>Character</w:t>
@@ -5914,7 +5981,7 @@
       <w:pPr>
         <w:pStyle w:val="Heading1"/>
       </w:pPr>
-      <w:bookmarkStart w:id="5" w:name="_Toc102835613"/>
+      <w:bookmarkStart w:id="5" w:name="_Toc102945105"/>
       <w:r>
         <w:lastRenderedPageBreak/>
         <w:t>Traits</w:t>
@@ -6047,7 +6114,7 @@
       <w:pPr>
         <w:pStyle w:val="Heading2"/>
       </w:pPr>
-      <w:bookmarkStart w:id="6" w:name="_Toc102835614"/>
+      <w:bookmarkStart w:id="6" w:name="_Toc102945106"/>
       <w:r>
         <w:t>Inspiration</w:t>
       </w:r>
@@ -6163,7 +6230,7 @@
       <w:pPr>
         <w:pStyle w:val="Heading2"/>
       </w:pPr>
-      <w:bookmarkStart w:id="7" w:name="_Toc102835615"/>
+      <w:bookmarkStart w:id="7" w:name="_Toc102945107"/>
       <w:r>
         <w:lastRenderedPageBreak/>
         <w:t>Hindering</w:t>
@@ -6200,7 +6267,7 @@
       <w:pPr>
         <w:pStyle w:val="Heading2"/>
       </w:pPr>
-      <w:bookmarkStart w:id="8" w:name="_Toc102835616"/>
+      <w:bookmarkStart w:id="8" w:name="_Toc102945108"/>
       <w:r>
         <w:t>Ancestries</w:t>
       </w:r>
@@ -6225,7 +6292,7 @@
       <w:pPr>
         <w:pStyle w:val="Heading1"/>
       </w:pPr>
-      <w:bookmarkStart w:id="9" w:name="_Toc102835617"/>
+      <w:bookmarkStart w:id="9" w:name="_Toc102945109"/>
       <w:r>
         <w:lastRenderedPageBreak/>
         <w:t>Skills</w:t>
@@ -6261,7 +6328,7 @@
       <w:pPr>
         <w:pStyle w:val="Heading2"/>
       </w:pPr>
-      <w:bookmarkStart w:id="10" w:name="_Toc102835618"/>
+      <w:bookmarkStart w:id="10" w:name="_Toc102945110"/>
       <w:r>
         <w:t>Skill rolls</w:t>
       </w:r>
@@ -7495,7 +7562,7 @@
       <w:pPr>
         <w:pStyle w:val="Heading2"/>
       </w:pPr>
-      <w:bookmarkStart w:id="11" w:name="_Toc102835619"/>
+      <w:bookmarkStart w:id="11" w:name="_Toc102945111"/>
       <w:r>
         <w:lastRenderedPageBreak/>
         <w:t>Skill list</w:t>
@@ -8336,7 +8403,7 @@
       <w:pPr>
         <w:pStyle w:val="Heading1"/>
       </w:pPr>
-      <w:bookmarkStart w:id="12" w:name="_Toc102835620"/>
+      <w:bookmarkStart w:id="12" w:name="_Toc102945112"/>
       <w:r>
         <w:lastRenderedPageBreak/>
         <w:t>Talents</w:t>
@@ -8378,7 +8445,7 @@
       <w:pPr>
         <w:pStyle w:val="Heading2"/>
       </w:pPr>
-      <w:bookmarkStart w:id="13" w:name="_Toc102835621"/>
+      <w:bookmarkStart w:id="13" w:name="_Toc102945113"/>
       <w:r>
         <w:t>Character talents</w:t>
       </w:r>
@@ -8518,7 +8585,7 @@
       <w:pPr>
         <w:pStyle w:val="Heading2"/>
       </w:pPr>
-      <w:bookmarkStart w:id="14" w:name="_Toc102835622"/>
+      <w:bookmarkStart w:id="14" w:name="_Toc102945114"/>
       <w:r>
         <w:t>Skill talents</w:t>
       </w:r>
@@ -8784,7 +8851,7 @@
       <w:pPr>
         <w:pStyle w:val="Heading2"/>
       </w:pPr>
-      <w:bookmarkStart w:id="15" w:name="_Toc102835623"/>
+      <w:bookmarkStart w:id="15" w:name="_Toc102945115"/>
       <w:r>
         <w:t>Combat talents</w:t>
       </w:r>
@@ -9183,7 +9250,7 @@
       <w:pPr>
         <w:pStyle w:val="Heading2"/>
       </w:pPr>
-      <w:bookmarkStart w:id="16" w:name="_Toc102835624"/>
+      <w:bookmarkStart w:id="16" w:name="_Toc102945116"/>
       <w:r>
         <w:t>Special talents: Alchemy</w:t>
       </w:r>
@@ -9237,7 +9304,7 @@
       <w:pPr>
         <w:pStyle w:val="Heading2"/>
       </w:pPr>
-      <w:bookmarkStart w:id="17" w:name="_Toc102835625"/>
+      <w:bookmarkStart w:id="17" w:name="_Toc102945117"/>
       <w:r>
         <w:t>Special talents: Sorcery</w:t>
       </w:r>
@@ -9354,7 +9421,7 @@
       <w:pPr>
         <w:pStyle w:val="Heading1"/>
       </w:pPr>
-      <w:bookmarkStart w:id="18" w:name="_Toc102835626"/>
+      <w:bookmarkStart w:id="18" w:name="_Toc102945118"/>
       <w:r>
         <w:lastRenderedPageBreak/>
         <w:t>Character creation</w:t>
@@ -9460,7 +9527,7 @@
       <w:pPr>
         <w:pStyle w:val="Heading2"/>
       </w:pPr>
-      <w:bookmarkStart w:id="19" w:name="_Toc102835627"/>
+      <w:bookmarkStart w:id="19" w:name="_Toc102945119"/>
       <w:r>
         <w:t>Writing down traits</w:t>
       </w:r>
@@ -9551,7 +9618,7 @@
       <w:pPr>
         <w:pStyle w:val="Heading2"/>
       </w:pPr>
-      <w:bookmarkStart w:id="20" w:name="_Toc102835628"/>
+      <w:bookmarkStart w:id="20" w:name="_Toc102945120"/>
       <w:r>
         <w:lastRenderedPageBreak/>
         <w:t>Assigning skill levels</w:t>
@@ -9602,7 +9669,7 @@
       <w:pPr>
         <w:pStyle w:val="Heading2"/>
       </w:pPr>
-      <w:bookmarkStart w:id="21" w:name="_Toc102835629"/>
+      <w:bookmarkStart w:id="21" w:name="_Toc102945121"/>
       <w:r>
         <w:t>Choos</w:t>
       </w:r>
@@ -9635,7 +9702,7 @@
       <w:pPr>
         <w:pStyle w:val="Heading2"/>
       </w:pPr>
-      <w:bookmarkStart w:id="22" w:name="_Toc102835630"/>
+      <w:bookmarkStart w:id="22" w:name="_Toc102945122"/>
       <w:r>
         <w:t xml:space="preserve">Calculating </w:t>
       </w:r>
@@ -9703,7 +9770,7 @@
       <w:pPr>
         <w:pStyle w:val="Heading2"/>
       </w:pPr>
-      <w:bookmarkStart w:id="23" w:name="_Toc102835631"/>
+      <w:bookmarkStart w:id="23" w:name="_Toc102945123"/>
       <w:r>
         <w:lastRenderedPageBreak/>
         <w:t>Acquiring gear</w:t>
@@ -9864,7 +9931,7 @@
       <w:pPr>
         <w:pStyle w:val="Heading2"/>
       </w:pPr>
-      <w:bookmarkStart w:id="24" w:name="_Toc102835632"/>
+      <w:bookmarkStart w:id="24" w:name="_Toc102945124"/>
       <w:r>
         <w:t>Naming them</w:t>
       </w:r>
@@ -9897,7 +9964,7 @@
       <w:pPr>
         <w:pStyle w:val="Heading1"/>
       </w:pPr>
-      <w:bookmarkStart w:id="25" w:name="_Toc102835633"/>
+      <w:bookmarkStart w:id="25" w:name="_Toc102945125"/>
       <w:r>
         <w:lastRenderedPageBreak/>
         <w:t>Damage and conditions</w:t>
@@ -10032,7 +10099,7 @@
       <w:pPr>
         <w:pStyle w:val="Heading2"/>
       </w:pPr>
-      <w:bookmarkStart w:id="26" w:name="_Toc102835634"/>
+      <w:bookmarkStart w:id="26" w:name="_Toc102945126"/>
       <w:r>
         <w:t>Types of conditions</w:t>
       </w:r>
@@ -10350,7 +10417,7 @@
       <w:pPr>
         <w:pStyle w:val="Heading2"/>
       </w:pPr>
-      <w:bookmarkStart w:id="27" w:name="_Toc102835635"/>
+      <w:bookmarkStart w:id="27" w:name="_Toc102945127"/>
       <w:r>
         <w:t>Taking damage</w:t>
       </w:r>
@@ -10846,7 +10913,7 @@
       <w:pPr>
         <w:pStyle w:val="Heading2"/>
       </w:pPr>
-      <w:bookmarkStart w:id="28" w:name="_Toc102835636"/>
+      <w:bookmarkStart w:id="28" w:name="_Toc102945128"/>
       <w:r>
         <w:t>Resilience</w:t>
       </w:r>
@@ -10951,7 +11018,7 @@
       <w:pPr>
         <w:pStyle w:val="Heading2"/>
       </w:pPr>
-      <w:bookmarkStart w:id="29" w:name="_Toc102835637"/>
+      <w:bookmarkStart w:id="29" w:name="_Toc102945129"/>
       <w:r>
         <w:t>Recovery</w:t>
       </w:r>
@@ -12253,7 +12320,7 @@
       <w:pPr>
         <w:pStyle w:val="Heading2"/>
       </w:pPr>
-      <w:bookmarkStart w:id="30" w:name="_Toc102835638"/>
+      <w:bookmarkStart w:id="30" w:name="_Toc102945130"/>
       <w:r>
         <w:lastRenderedPageBreak/>
         <w:t>First aid and medical care</w:t>
@@ -12399,7 +12466,7 @@
       <w:pPr>
         <w:pStyle w:val="Heading2"/>
       </w:pPr>
-      <w:bookmarkStart w:id="31" w:name="_Toc102835639"/>
+      <w:bookmarkStart w:id="31" w:name="_Toc102945131"/>
       <w:r>
         <w:t>Special conditions</w:t>
       </w:r>
@@ -12450,7 +12517,7 @@
       <w:pPr>
         <w:pStyle w:val="Heading2"/>
       </w:pPr>
-      <w:bookmarkStart w:id="32" w:name="_Toc102835640"/>
+      <w:bookmarkStart w:id="32" w:name="_Toc102945132"/>
       <w:r>
         <w:lastRenderedPageBreak/>
         <w:t>Fatigue</w:t>
@@ -12602,7 +12669,7 @@
       <w:pPr>
         <w:pStyle w:val="Heading2"/>
       </w:pPr>
-      <w:bookmarkStart w:id="33" w:name="_Toc102835641"/>
+      <w:bookmarkStart w:id="33" w:name="_Toc102945133"/>
       <w:r>
         <w:t>Desperation</w:t>
       </w:r>
@@ -12667,7 +12734,7 @@
       <w:pPr>
         <w:pStyle w:val="Heading2"/>
       </w:pPr>
-      <w:bookmarkStart w:id="34" w:name="_Toc102835642"/>
+      <w:bookmarkStart w:id="34" w:name="_Toc102945134"/>
       <w:r>
         <w:t>What about insanity?</w:t>
       </w:r>
@@ -12701,7 +12768,7 @@
       <w:pPr>
         <w:pStyle w:val="Heading1"/>
       </w:pPr>
-      <w:bookmarkStart w:id="35" w:name="_Toc102835643"/>
+      <w:bookmarkStart w:id="35" w:name="_Toc102945135"/>
       <w:r>
         <w:lastRenderedPageBreak/>
         <w:t>Hits, weapons, and armor</w:t>
@@ -12862,7 +12929,7 @@
       <w:pPr>
         <w:pStyle w:val="Heading2"/>
       </w:pPr>
-      <w:bookmarkStart w:id="36" w:name="_Toc102835644"/>
+      <w:bookmarkStart w:id="36" w:name="_Toc102945136"/>
       <w:r>
         <w:t>Melee weapons</w:t>
       </w:r>
@@ -13806,7 +13873,7 @@
       <w:pPr>
         <w:pStyle w:val="Heading2"/>
       </w:pPr>
-      <w:bookmarkStart w:id="37" w:name="_Toc102835645"/>
+      <w:bookmarkStart w:id="37" w:name="_Toc102945137"/>
       <w:r>
         <w:t>Ranged weapons</w:t>
       </w:r>
@@ -14525,7 +14592,7 @@
       <w:pPr>
         <w:pStyle w:val="Heading2"/>
       </w:pPr>
-      <w:bookmarkStart w:id="38" w:name="_Toc102835646"/>
+      <w:bookmarkStart w:id="38" w:name="_Toc102945138"/>
       <w:r>
         <w:t>Armor</w:t>
       </w:r>
@@ -15023,7 +15090,7 @@
       <w:pPr>
         <w:pStyle w:val="Heading2"/>
       </w:pPr>
-      <w:bookmarkStart w:id="39" w:name="_Toc102835647"/>
+      <w:bookmarkStart w:id="39" w:name="_Toc102945139"/>
       <w:r>
         <w:t>Mental</w:t>
       </w:r>
@@ -15301,16 +15368,353 @@
         </w:tc>
       </w:tr>
     </w:tbl>
+    <w:p/>
+    <w:p>
+      <w:pPr>
+        <w:pStyle w:val="Heading2"/>
+      </w:pPr>
+      <w:bookmarkStart w:id="40" w:name="_Toc102945140"/>
+      <w:r>
+        <w:t>Magic weapons</w:t>
+      </w:r>
+      <w:r>
+        <w:t xml:space="preserve"> and armor</w:t>
+      </w:r>
+      <w:bookmarkEnd w:id="40"/>
+    </w:p>
+    <w:p>
+      <w:r>
+        <w:t xml:space="preserve">Like almost everything else in Ikaros, there are </w:t>
+      </w:r>
+      <w:r>
+        <w:t>many ways</w:t>
+      </w:r>
+      <w:r>
+        <w:t xml:space="preserve"> to model magic weapons and armor, </w:t>
+      </w:r>
+      <w:r>
+        <w:t>depending on what works best for your table and for your game.</w:t>
+      </w:r>
+    </w:p>
+    <w:p>
+      <w:pPr>
+        <w:pStyle w:val="Heading3"/>
+      </w:pPr>
+      <w:r>
+        <w:t>Magic</w:t>
+      </w:r>
+      <w:r>
+        <w:t>al</w:t>
+      </w:r>
+      <w:r>
+        <w:t xml:space="preserve"> armament as traits</w:t>
+      </w:r>
+    </w:p>
+    <w:p>
+      <w:r>
+        <w:t xml:space="preserve">The simplest way, ideal for one-shots or narrative campaigns, is to </w:t>
+      </w:r>
+      <w:r>
+        <w:t>just use the existing trait system. For example, a character with the “</w:t>
+      </w:r>
+      <w:r>
+        <w:t xml:space="preserve">Bearer of the </w:t>
+      </w:r>
+      <w:r>
+        <w:t>Star</w:t>
+      </w:r>
+      <w:r>
+        <w:t xml:space="preserve"> S</w:t>
+      </w:r>
+      <w:r>
+        <w:t xml:space="preserve">pear” identity trait would </w:t>
+      </w:r>
+      <w:r>
+        <w:t xml:space="preserve">be able to </w:t>
+      </w:r>
+      <w:r>
+        <w:t>use the standard trait bonuses whenever wielding the Star</w:t>
+      </w:r>
+      <w:r>
+        <w:t xml:space="preserve"> S</w:t>
+      </w:r>
+      <w:r>
+        <w:t>pear (or being its official bearer) would benefit them.</w:t>
+      </w:r>
+      <w:r>
+        <w:t xml:space="preserve"> Since traits can only be invoked when they match the fiction, this trait</w:t>
+      </w:r>
+      <w:r>
+        <w:t xml:space="preserve"> does not make the character immune to being disarmed, nor does it </w:t>
+      </w:r>
+      <w:r>
+        <w:t xml:space="preserve">mean that they always have their magic equipment on hand, </w:t>
+      </w:r>
+      <w:r>
+        <w:t xml:space="preserve">barring edge cases such as </w:t>
+      </w:r>
+      <w:r>
+        <w:t>those extra fancy summoned items.</w:t>
+      </w:r>
+      <w:r>
+        <w:t xml:space="preserve"> </w:t>
+      </w:r>
+      <w:r>
+        <w:t>T</w:t>
+      </w:r>
+      <w:r>
+        <w:t xml:space="preserve">rait-based equipment is a core part of a character’s identity, </w:t>
+      </w:r>
+      <w:r>
+        <w:t xml:space="preserve">so </w:t>
+      </w:r>
+      <w:r>
+        <w:t>they should never be</w:t>
+      </w:r>
+      <w:r>
+        <w:t xml:space="preserve"> permanently</w:t>
+      </w:r>
+      <w:r>
+        <w:t xml:space="preserve"> without </w:t>
+      </w:r>
+      <w:r>
+        <w:t>their signature equipment.</w:t>
+      </w:r>
+    </w:p>
+    <w:p>
+      <w:r>
+        <w:t xml:space="preserve">Other than being able to be used on trait invocations, trait-based magic items are the same bulk/damage/armor/effects/etc as the base item. </w:t>
+      </w:r>
+    </w:p>
+    <w:p>
+      <w:pPr>
+        <w:pStyle w:val="Heading3"/>
+      </w:pPr>
+      <w:r>
+        <w:t>Magical armament as gear</w:t>
+      </w:r>
+    </w:p>
+    <w:p>
+      <w:r>
+        <w:t xml:space="preserve">In more sandbox-style games, </w:t>
+      </w:r>
+      <w:r>
+        <w:t xml:space="preserve">or games where magic </w:t>
+      </w:r>
+      <w:r>
+        <w:t>arms and armor</w:t>
+      </w:r>
+      <w:r>
+        <w:t xml:space="preserve"> </w:t>
+      </w:r>
+      <w:r>
+        <w:t>are</w:t>
+      </w:r>
+      <w:r>
+        <w:t xml:space="preserve"> </w:t>
+      </w:r>
+      <w:r>
+        <w:t xml:space="preserve">expected to be acquired </w:t>
+      </w:r>
+      <w:r>
+        <w:t xml:space="preserve">and lost </w:t>
+      </w:r>
+      <w:r>
+        <w:t xml:space="preserve">over the course of the campaign, </w:t>
+      </w:r>
+      <w:r>
+        <w:t xml:space="preserve">it can </w:t>
+      </w:r>
+      <w:r>
+        <w:t xml:space="preserve">be more immersive to </w:t>
+      </w:r>
+      <w:r>
+        <w:t xml:space="preserve">treat magical arms and armor as special gear instead of special traits. </w:t>
+      </w:r>
+      <w:r>
+        <w:t xml:space="preserve">Most magical arms and armor are </w:t>
+      </w:r>
+      <w:r>
+        <w:t>roughly equal in power to a talent</w:t>
+      </w:r>
+      <w:r>
+        <w:t>, and many just grant access to a preexisting talent. Some examples</w:t>
+      </w:r>
+      <w:r>
+        <w:t>:</w:t>
+      </w:r>
+    </w:p>
+    <w:p>
+      <w:pPr>
+        <w:pStyle w:val="Heading4"/>
+      </w:pPr>
+      <w:r>
+        <w:lastRenderedPageBreak/>
+        <w:t>Bloodlust Blade</w:t>
+      </w:r>
+    </w:p>
+    <w:p>
+      <w:r>
+        <w:t xml:space="preserve">This </w:t>
+      </w:r>
+      <w:r>
+        <w:t xml:space="preserve">enchanted edged weapon </w:t>
+      </w:r>
+      <w:r>
+        <w:t xml:space="preserve">exudes an aura of grim battle lust. While wielding this weapon, you benefit from the </w:t>
+      </w:r>
+      <w:r>
+        <w:rPr>
+          <w:i/>
+          <w:iCs/>
+        </w:rPr>
+        <w:t>Flurry</w:t>
+      </w:r>
+      <w:r>
+        <w:t xml:space="preserve"> combat art</w:t>
+      </w:r>
+      <w:r>
+        <w:t xml:space="preserve"> talent.</w:t>
+      </w:r>
+      <w:r>
+        <w:t xml:space="preserve"> Stats as any 1h or 2h edged weapon.</w:t>
+      </w:r>
+    </w:p>
+    <w:p>
+      <w:pPr>
+        <w:pStyle w:val="Heading4"/>
+      </w:pPr>
+      <w:r>
+        <w:t>Interposing</w:t>
+      </w:r>
+      <w:r>
+        <w:t xml:space="preserve"> Aegis</w:t>
+      </w:r>
+    </w:p>
+    <w:p>
+      <w:r>
+        <w:t xml:space="preserve">When you can’t find a trained bodyguard, this </w:t>
+      </w:r>
+      <w:r>
+        <w:t xml:space="preserve">ensorcelled armor is the next best thing. While wearing this armor, you benefit from the </w:t>
+      </w:r>
+      <w:r>
+        <w:rPr>
+          <w:i/>
+          <w:iCs/>
+        </w:rPr>
+        <w:t>Bodyguard</w:t>
+      </w:r>
+      <w:r>
+        <w:t xml:space="preserve"> talent. Stats as any light, medium, or heavy armor.</w:t>
+      </w:r>
+    </w:p>
+    <w:p>
+      <w:pPr>
+        <w:pStyle w:val="Heading4"/>
+      </w:pPr>
+      <w:r>
+        <w:t>Periapt of Troll’s Blood</w:t>
+      </w:r>
+    </w:p>
+    <w:p>
+      <w:r>
+        <w:t xml:space="preserve">This </w:t>
+      </w:r>
+      <w:r>
+        <w:t>heavy silver pendant is intricately carved</w:t>
+      </w:r>
+      <w:r>
+        <w:t xml:space="preserve"> in a repeating pattern of thin, interlocking lines. </w:t>
+      </w:r>
+      <w:r>
+        <w:t xml:space="preserve">When worn for the entirety of a major rest, you benefit from the </w:t>
+      </w:r>
+      <w:r>
+        <w:rPr>
+          <w:i/>
+          <w:iCs/>
+        </w:rPr>
+        <w:t>Fast Healer</w:t>
+      </w:r>
+      <w:r>
+        <w:t xml:space="preserve"> talent.</w:t>
+      </w:r>
+      <w:r>
+        <w:t xml:space="preserve"> Bulk 1.</w:t>
+      </w:r>
+    </w:p>
+    <w:p>
+      <w:pPr>
+        <w:pStyle w:val="Heading4"/>
+      </w:pPr>
+      <w:r>
+        <w:t>Staff of the Forgotten Road</w:t>
+      </w:r>
+    </w:p>
+    <w:p>
+      <w:r>
+        <w:t xml:space="preserve">Leaf-themed filigree </w:t>
+      </w:r>
+      <w:r>
+        <w:t xml:space="preserve">and worn leather cover the top foot of this old staff. While wielding this 2h staff, you benefit from the </w:t>
+      </w:r>
+      <w:r>
+        <w:rPr>
+          <w:i/>
+          <w:iCs/>
+        </w:rPr>
+        <w:t>Pack Mule</w:t>
+      </w:r>
+      <w:r>
+        <w:t xml:space="preserve"> talent.</w:t>
+      </w:r>
+    </w:p>
+    <w:p>
+      <w:pPr>
+        <w:pStyle w:val="Heading4"/>
+      </w:pPr>
+      <w:r>
+        <w:t>Windsaber</w:t>
+      </w:r>
+    </w:p>
+    <w:p>
+      <w:r>
+        <w:t>These cobalt-blue sabers are so light and well balanced</w:t>
+      </w:r>
+      <w:r>
+        <w:t xml:space="preserve"> that their wielders swear that the blade starts moving </w:t>
+      </w:r>
+      <w:r>
+        <w:t xml:space="preserve">before they even think of moving their hand. While wielding this </w:t>
+      </w:r>
+      <w:r>
+        <w:t>1h or 2h sword</w:t>
+      </w:r>
+      <w:r>
+        <w:t xml:space="preserve">, you benefit from the </w:t>
+      </w:r>
+      <w:r>
+        <w:rPr>
+          <w:i/>
+          <w:iCs/>
+        </w:rPr>
+        <w:t>Combat Momentum</w:t>
+      </w:r>
+      <w:r>
+        <w:t xml:space="preserve"> talent.</w:t>
+      </w:r>
+    </w:p>
     <w:p>
       <w:pPr>
         <w:pStyle w:val="Heading1"/>
       </w:pPr>
-      <w:bookmarkStart w:id="40" w:name="_Toc102835648"/>
+      <w:bookmarkStart w:id="41" w:name="_Toc102945141"/>
       <w:r>
         <w:lastRenderedPageBreak/>
         <w:t>Gear</w:t>
       </w:r>
-      <w:bookmarkEnd w:id="40"/>
+      <w:bookmarkEnd w:id="41"/>
     </w:p>
     <w:p>
       <w:r>
@@ -15401,11 +15805,11 @@
       <w:pPr>
         <w:pStyle w:val="Heading2"/>
       </w:pPr>
-      <w:bookmarkStart w:id="41" w:name="_Toc102835649"/>
+      <w:bookmarkStart w:id="42" w:name="_Toc102945142"/>
       <w:r>
         <w:t>Making purchases</w:t>
       </w:r>
-      <w:bookmarkEnd w:id="41"/>
+      <w:bookmarkEnd w:id="42"/>
     </w:p>
     <w:p>
       <w:r>
@@ -15991,12 +16395,12 @@
       <w:pPr>
         <w:pStyle w:val="Heading2"/>
       </w:pPr>
-      <w:bookmarkStart w:id="42" w:name="_Toc102835650"/>
+      <w:bookmarkStart w:id="43" w:name="_Toc102945143"/>
       <w:r>
         <w:lastRenderedPageBreak/>
         <w:t>Products and services</w:t>
       </w:r>
-      <w:bookmarkEnd w:id="42"/>
+      <w:bookmarkEnd w:id="43"/>
     </w:p>
     <w:p>
       <w:pPr>
@@ -17439,12 +17843,12 @@
       <w:pPr>
         <w:pStyle w:val="Heading1"/>
       </w:pPr>
-      <w:bookmarkStart w:id="43" w:name="_Toc102835651"/>
+      <w:bookmarkStart w:id="44" w:name="_Toc102945144"/>
       <w:r>
         <w:lastRenderedPageBreak/>
         <w:t>Sorcery</w:t>
       </w:r>
-      <w:bookmarkEnd w:id="43"/>
+      <w:bookmarkEnd w:id="44"/>
     </w:p>
     <w:p>
       <w:r>
@@ -17455,11 +17859,11 @@
       <w:pPr>
         <w:pStyle w:val="Heading2"/>
       </w:pPr>
-      <w:bookmarkStart w:id="44" w:name="_Toc102835652"/>
+      <w:bookmarkStart w:id="45" w:name="_Toc102945145"/>
       <w:r>
         <w:t>Casting a spell</w:t>
       </w:r>
-      <w:bookmarkEnd w:id="44"/>
+      <w:bookmarkEnd w:id="45"/>
     </w:p>
     <w:p>
       <w:r>
@@ -17502,11 +17906,11 @@
       <w:pPr>
         <w:pStyle w:val="Heading2"/>
       </w:pPr>
-      <w:bookmarkStart w:id="45" w:name="_Toc102835653"/>
+      <w:bookmarkStart w:id="46" w:name="_Toc102945146"/>
       <w:r>
         <w:t>Burn</w:t>
       </w:r>
-      <w:bookmarkEnd w:id="45"/>
+      <w:bookmarkEnd w:id="46"/>
     </w:p>
     <w:p>
       <w:r>
@@ -17703,11 +18107,11 @@
       <w:pPr>
         <w:pStyle w:val="Heading2"/>
       </w:pPr>
-      <w:bookmarkStart w:id="46" w:name="_Toc102835654"/>
+      <w:bookmarkStart w:id="47" w:name="_Toc102945147"/>
       <w:r>
         <w:t>Minions</w:t>
       </w:r>
-      <w:bookmarkEnd w:id="46"/>
+      <w:bookmarkEnd w:id="47"/>
     </w:p>
     <w:p>
       <w:r>
@@ -17750,11 +18154,11 @@
       <w:pPr>
         <w:pStyle w:val="Heading2"/>
       </w:pPr>
-      <w:bookmarkStart w:id="47" w:name="_Toc102835655"/>
+      <w:bookmarkStart w:id="48" w:name="_Toc102945148"/>
       <w:r>
         <w:t>Slots</w:t>
       </w:r>
-      <w:bookmarkEnd w:id="47"/>
+      <w:bookmarkEnd w:id="48"/>
     </w:p>
     <w:p>
       <w:r>
@@ -17790,11 +18194,11 @@
       <w:pPr>
         <w:pStyle w:val="Heading2"/>
       </w:pPr>
-      <w:bookmarkStart w:id="48" w:name="_Toc102835656"/>
+      <w:bookmarkStart w:id="49" w:name="_Toc102945149"/>
       <w:r>
         <w:t>Spellbooks</w:t>
       </w:r>
-      <w:bookmarkEnd w:id="48"/>
+      <w:bookmarkEnd w:id="49"/>
     </w:p>
     <w:p>
       <w:r>
@@ -17820,14 +18224,14 @@
       <w:pPr>
         <w:pStyle w:val="Heading2"/>
       </w:pPr>
-      <w:bookmarkStart w:id="49" w:name="_Toc102835657"/>
+      <w:bookmarkStart w:id="50" w:name="_Toc102945150"/>
       <w:r>
         <w:t>Memorization</w:t>
       </w:r>
       <w:r>
         <w:t xml:space="preserve"> and scribing</w:t>
       </w:r>
-      <w:bookmarkEnd w:id="49"/>
+      <w:bookmarkEnd w:id="50"/>
     </w:p>
     <w:p>
       <w:r>
@@ -17991,12 +18395,12 @@
       <w:pPr>
         <w:pStyle w:val="Heading2"/>
       </w:pPr>
-      <w:bookmarkStart w:id="50" w:name="_Toc102835658"/>
+      <w:bookmarkStart w:id="51" w:name="_Toc102945151"/>
       <w:r>
         <w:lastRenderedPageBreak/>
         <w:t>Spells (complexity 1)</w:t>
       </w:r>
-      <w:bookmarkEnd w:id="50"/>
+      <w:bookmarkEnd w:id="51"/>
     </w:p>
     <w:p>
       <w:pPr>
@@ -19029,7 +19433,7 @@
       <w:pPr>
         <w:pStyle w:val="Heading2"/>
       </w:pPr>
-      <w:bookmarkStart w:id="51" w:name="_Toc102835659"/>
+      <w:bookmarkStart w:id="52" w:name="_Toc102945152"/>
       <w:r>
         <w:t>Spells (</w:t>
       </w:r>
@@ -19039,7 +19443,7 @@
       <w:r>
         <w:t xml:space="preserve"> 2)</w:t>
       </w:r>
-      <w:bookmarkEnd w:id="51"/>
+      <w:bookmarkEnd w:id="52"/>
     </w:p>
     <w:p>
       <w:pPr>
@@ -19620,14 +20024,14 @@
       <w:pPr>
         <w:pStyle w:val="Heading2"/>
       </w:pPr>
-      <w:bookmarkStart w:id="52" w:name="_Toc102835660"/>
+      <w:bookmarkStart w:id="53" w:name="_Toc102945153"/>
       <w:r>
         <w:t>Ritual</w:t>
       </w:r>
       <w:r>
         <w:t xml:space="preserve"> spells</w:t>
       </w:r>
-      <w:bookmarkEnd w:id="52"/>
+      <w:bookmarkEnd w:id="53"/>
     </w:p>
     <w:p>
       <w:r>
@@ -19706,7 +20110,6 @@
         </w:numPr>
       </w:pPr>
       <w:r>
-        <w:lastRenderedPageBreak/>
         <w:t>the portal will stay open for a few minutes after the lead sorcerer stops maintaining it.</w:t>
       </w:r>
     </w:p>
@@ -19763,12 +20166,11 @@
       <w:pPr>
         <w:pStyle w:val="Heading1"/>
       </w:pPr>
-      <w:bookmarkStart w:id="53" w:name="_Toc102835661"/>
-      <w:r>
-        <w:lastRenderedPageBreak/>
+      <w:bookmarkStart w:id="54" w:name="_Toc102945154"/>
+      <w:r>
         <w:t>Running the game</w:t>
       </w:r>
-      <w:bookmarkEnd w:id="53"/>
+      <w:bookmarkEnd w:id="54"/>
     </w:p>
     <w:p>
       <w:r>
@@ -19825,19 +20227,15 @@
       <w:pPr>
         <w:pStyle w:val="Heading2"/>
       </w:pPr>
-      <w:bookmarkStart w:id="54" w:name="_Toc102835662"/>
+      <w:bookmarkStart w:id="55" w:name="_Toc102945155"/>
       <w:r>
         <w:t>Time and distance</w:t>
       </w:r>
-      <w:bookmarkEnd w:id="54"/>
-    </w:p>
-    <w:p>
-      <w:r>
-        <w:t xml:space="preserve">Ikaros is much more concerned about what characters will sacrifice in the pursuit of their goals than it is in accounting for every foot of space </w:t>
-      </w:r>
-      <w:r>
-        <w:lastRenderedPageBreak/>
-        <w:t>and minute of time. Distances and times, particularly for items and spells, should be considered to be approximations. Torches aren’t identical devices that provide light for exactly twelve feet then stop. Neither does every single casting of a spell that says it lasts an hour last exactly sixty minutes, as if there were some arcane stopwatch governing the rules of reality.</w:t>
+      <w:bookmarkEnd w:id="55"/>
+    </w:p>
+    <w:p>
+      <w:r>
+        <w:t>Ikaros is much more concerned about what characters will sacrifice in the pursuit of their goals than it is in accounting for every foot of space and minute of time. Distances and times, particularly for items and spells, should be considered to be approximations. Torches aren’t identical devices that provide light for exactly twelve feet then stop. Neither does every single casting of a spell that says it lasts an hour last exactly sixty minutes, as if there were some arcane stopwatch governing the rules of reality.</w:t>
       </w:r>
     </w:p>
     <w:p>
@@ -19860,11 +20258,11 @@
       <w:pPr>
         <w:pStyle w:val="Heading2"/>
       </w:pPr>
-      <w:bookmarkStart w:id="55" w:name="_Toc102835663"/>
+      <w:bookmarkStart w:id="56" w:name="_Toc102945156"/>
       <w:r>
         <w:t>Light</w:t>
       </w:r>
-      <w:bookmarkEnd w:id="55"/>
+      <w:bookmarkEnd w:id="56"/>
     </w:p>
     <w:p>
       <w:r>
@@ -19885,7 +20283,6 @@
     </w:p>
     <w:p>
       <w:r>
-        <w:lastRenderedPageBreak/>
         <w:t xml:space="preserve">Having a light source negates these penalties, but light doesn’t last forever. </w:t>
       </w:r>
       <w:r>
@@ -19918,11 +20315,11 @@
       <w:pPr>
         <w:pStyle w:val="Heading2"/>
       </w:pPr>
-      <w:bookmarkStart w:id="56" w:name="_Toc102835664"/>
+      <w:bookmarkStart w:id="57" w:name="_Toc102945157"/>
       <w:r>
         <w:t>Adventuring on a schedule</w:t>
       </w:r>
-      <w:bookmarkEnd w:id="56"/>
+      <w:bookmarkEnd w:id="57"/>
     </w:p>
     <w:p>
       <w:r>
@@ -20045,11 +20442,11 @@
       <w:pPr>
         <w:pStyle w:val="Heading2"/>
       </w:pPr>
-      <w:bookmarkStart w:id="57" w:name="_Toc102835665"/>
+      <w:bookmarkStart w:id="58" w:name="_Toc102945158"/>
       <w:r>
         <w:t>Minor rest phase</w:t>
       </w:r>
-      <w:bookmarkEnd w:id="57"/>
+      <w:bookmarkEnd w:id="58"/>
     </w:p>
     <w:p>
       <w:r>
@@ -20129,7 +20526,6 @@
         </w:numPr>
       </w:pPr>
       <w:r>
-        <w:lastRenderedPageBreak/>
         <w:t xml:space="preserve">All light sources lit before the minor rest started are </w:t>
       </w:r>
       <w:r>
@@ -20143,11 +20539,11 @@
       <w:pPr>
         <w:pStyle w:val="Heading2"/>
       </w:pPr>
-      <w:bookmarkStart w:id="58" w:name="_Toc102835666"/>
+      <w:bookmarkStart w:id="59" w:name="_Toc102945159"/>
       <w:r>
         <w:t>Major rest phase</w:t>
       </w:r>
-      <w:bookmarkEnd w:id="58"/>
+      <w:bookmarkEnd w:id="59"/>
     </w:p>
     <w:p>
       <w:r>
@@ -20350,7 +20746,6 @@
     </w:p>
     <w:p>
       <w:r>
-        <w:lastRenderedPageBreak/>
         <w:t>Succeeding on the roll to make camp automatically provides the players with a campfire, if they have access to flammable materials.</w:t>
       </w:r>
       <w:r>
@@ -20372,11 +20767,11 @@
       <w:pPr>
         <w:pStyle w:val="Heading2"/>
       </w:pPr>
-      <w:bookmarkStart w:id="59" w:name="_Toc102835667"/>
+      <w:bookmarkStart w:id="60" w:name="_Toc102945160"/>
       <w:r>
         <w:t>Simple food and light</w:t>
       </w:r>
-      <w:bookmarkEnd w:id="59"/>
+      <w:bookmarkEnd w:id="60"/>
     </w:p>
     <w:p>
       <w:r>
@@ -20441,9 +20836,8 @@
       <w:pPr>
         <w:pStyle w:val="Heading1"/>
       </w:pPr>
-      <w:bookmarkStart w:id="60" w:name="_Toc102835668"/>
-      <w:r>
-        <w:lastRenderedPageBreak/>
+      <w:bookmarkStart w:id="61" w:name="_Toc102945161"/>
+      <w:r>
         <w:t xml:space="preserve">End of </w:t>
       </w:r>
       <w:r>
@@ -20452,7 +20846,7 @@
       <w:r>
         <w:t>session</w:t>
       </w:r>
-      <w:bookmarkEnd w:id="60"/>
+      <w:bookmarkEnd w:id="61"/>
     </w:p>
     <w:p>
       <w:r>
@@ -20559,12 +20953,11 @@
       <w:pPr>
         <w:pStyle w:val="Heading1"/>
       </w:pPr>
-      <w:bookmarkStart w:id="61" w:name="_Toc102835669"/>
-      <w:r>
-        <w:lastRenderedPageBreak/>
+      <w:bookmarkStart w:id="62" w:name="_Toc102945162"/>
+      <w:r>
         <w:t>NPCs and monsters</w:t>
       </w:r>
-      <w:bookmarkEnd w:id="61"/>
+      <w:bookmarkEnd w:id="62"/>
     </w:p>
     <w:p>
       <w:r>
@@ -20595,11 +20988,11 @@
       <w:pPr>
         <w:pStyle w:val="Heading2"/>
       </w:pPr>
-      <w:bookmarkStart w:id="62" w:name="_Toc102835670"/>
+      <w:bookmarkStart w:id="63" w:name="_Toc102945163"/>
       <w:r>
         <w:t>Running NPCs</w:t>
       </w:r>
-      <w:bookmarkEnd w:id="62"/>
+      <w:bookmarkEnd w:id="63"/>
     </w:p>
     <w:p>
       <w:r>
@@ -20616,7 +21009,6 @@
         <w:pStyle w:val="Heading3"/>
       </w:pPr>
       <w:r>
-        <w:lastRenderedPageBreak/>
         <w:t>Traits</w:t>
       </w:r>
     </w:p>
@@ -20705,11 +21097,7 @@
         <w:t>Slumber</w:t>
       </w:r>
       <w:r>
-        <w:t xml:space="preserve"> work on a skeleton? Can a golem be poisoned? Can a slime mold be tripped? Ikaros, like many of the games that inspired it, does not have a dedicated list of status conditions, nor does it have a </w:t>
-      </w:r>
-      <w:r>
-        <w:lastRenderedPageBreak/>
-        <w:t>dedicated list of immunities. Any time NPCs have to have all of their immunities explicitly spelled out, that’s a chance for something to get missed and create weird situations that grind the game to a halt. Instead, NPCs are assumed to be immune to anything that their trait implies they are. This does leave a lot of room for interpretation on the part of the GM, so consistency is important. If skeletons are immune to mind control one session, they should still be immune to it the next!</w:t>
+        <w:t xml:space="preserve"> work on a skeleton? Can a golem be poisoned? Can a slime mold be tripped? Ikaros, like many of the games that inspired it, does not have a dedicated list of status conditions, nor does it have a dedicated list of immunities. Any time NPCs have to have all of their immunities explicitly spelled out, that’s a chance for something to get missed and create weird situations that grind the game to a halt. Instead, NPCs are assumed to be immune to anything that their trait implies they are. This does leave a lot of room for interpretation on the part of the GM, so consistency is important. If skeletons are immune to mind control one session, they should still be immune to it the next!</w:t>
       </w:r>
     </w:p>
     <w:p>
@@ -20861,7 +21249,6 @@
               <w:jc w:val="left"/>
             </w:pPr>
             <w:r>
-              <w:lastRenderedPageBreak/>
               <w:t>Size</w:t>
             </w:r>
           </w:p>
@@ -21413,7 +21800,6 @@
           <w:b/>
           <w:bCs/>
         </w:rPr>
-        <w:lastRenderedPageBreak/>
         <w:t>GM’s note:</w:t>
       </w:r>
       <w:r>
@@ -21479,14 +21865,14 @@
       <w:pPr>
         <w:pStyle w:val="Heading2"/>
       </w:pPr>
-      <w:bookmarkStart w:id="63" w:name="_Toc102835671"/>
+      <w:bookmarkStart w:id="64" w:name="_Toc102945164"/>
       <w:r>
         <w:t xml:space="preserve">Building </w:t>
       </w:r>
       <w:r>
         <w:t>NPCs</w:t>
       </w:r>
-      <w:bookmarkEnd w:id="63"/>
+      <w:bookmarkEnd w:id="64"/>
     </w:p>
     <w:p>
       <w:r>
@@ -21577,11 +21963,7 @@
         <w:t xml:space="preserve"> A concept might be as simple as “goblin store clerk,” or as complex as a multi-page backstory</w:t>
       </w:r>
       <w:r>
-        <w:t xml:space="preserve">. The most salient part of this concept is then written as the NPC’s trait, which can be in </w:t>
-      </w:r>
-      <w:r>
-        <w:lastRenderedPageBreak/>
-        <w:t>the form of an identity trait, struggle trait, drive trait, or even a bit of all three.</w:t>
+        <w:t>. The most salient part of this concept is then written as the NPC’s trait, which can be in the form of an identity trait, struggle trait, drive trait, or even a bit of all three.</w:t>
       </w:r>
     </w:p>
     <w:p>
@@ -21731,7 +22113,6 @@
         <w:pStyle w:val="Heading4"/>
       </w:pPr>
       <w:r>
-        <w:lastRenderedPageBreak/>
         <w:t>Tough Exterior</w:t>
       </w:r>
     </w:p>
@@ -21744,14 +22125,14 @@
       <w:pPr>
         <w:pStyle w:val="Heading2"/>
       </w:pPr>
-      <w:bookmarkStart w:id="64" w:name="_Toc102835672"/>
+      <w:bookmarkStart w:id="65" w:name="_Toc102945165"/>
       <w:r>
         <w:t>B</w:t>
       </w:r>
       <w:r>
         <w:t>estiary</w:t>
       </w:r>
-      <w:bookmarkEnd w:id="64"/>
+      <w:bookmarkEnd w:id="65"/>
     </w:p>
     <w:p>
       <w:pPr>
@@ -22128,7 +22509,6 @@
         <w:shd w:val="clear" w:color="auto" w:fill="FFF1DA" w:themeFill="accent2" w:themeFillTint="33"/>
       </w:pPr>
       <w:r>
-        <w:lastRenderedPageBreak/>
         <w:t xml:space="preserve">Steam </w:t>
       </w:r>
       <w:r>
@@ -22467,7 +22847,6 @@
           <w:b/>
           <w:bCs/>
         </w:rPr>
-        <w:lastRenderedPageBreak/>
         <w:t>Trait:</w:t>
       </w:r>
       <w:r>
@@ -22789,7 +23168,6 @@
           <w:b/>
           <w:bCs/>
         </w:rPr>
-        <w:lastRenderedPageBreak/>
         <w:t>Trait:</w:t>
       </w:r>
       <w:r>
@@ -23255,7 +23633,6 @@
         <w:pStyle w:val="NPCheader"/>
       </w:pPr>
       <w:r>
-        <w:lastRenderedPageBreak/>
         <w:t>Parasite god</w:t>
       </w:r>
     </w:p>
@@ -23432,7 +23809,6 @@
           <w:b/>
           <w:bCs/>
         </w:rPr>
-        <w:lastRenderedPageBreak/>
         <w:t>Trait:</w:t>
       </w:r>
       <w:r>
@@ -23775,7 +24151,6 @@
           <w:b/>
           <w:bCs/>
         </w:rPr>
-        <w:lastRenderedPageBreak/>
         <w:t xml:space="preserve">Trait: </w:t>
       </w:r>
       <w:r>
@@ -23872,11 +24247,11 @@
       <w:pPr>
         <w:pStyle w:val="Heading2"/>
       </w:pPr>
-      <w:bookmarkStart w:id="65" w:name="_Toc102835673"/>
+      <w:bookmarkStart w:id="66" w:name="_Toc102945166"/>
       <w:r>
         <w:t>Rogues’ gallery</w:t>
       </w:r>
-      <w:bookmarkEnd w:id="65"/>
+      <w:bookmarkEnd w:id="66"/>
     </w:p>
     <w:p>
       <w:pPr>
@@ -24179,12 +24554,11 @@
       <w:pPr>
         <w:pStyle w:val="Heading1"/>
       </w:pPr>
-      <w:bookmarkStart w:id="66" w:name="_Toc102835674"/>
-      <w:r>
-        <w:lastRenderedPageBreak/>
+      <w:bookmarkStart w:id="67" w:name="_Toc102945167"/>
+      <w:r>
         <w:t>Making the game your own</w:t>
       </w:r>
-      <w:bookmarkEnd w:id="66"/>
+      <w:bookmarkEnd w:id="67"/>
     </w:p>
     <w:p>
       <w:r>
@@ -24198,11 +24572,11 @@
       <w:pPr>
         <w:pStyle w:val="Heading2"/>
       </w:pPr>
-      <w:bookmarkStart w:id="67" w:name="_Toc102835675"/>
+      <w:bookmarkStart w:id="68" w:name="_Toc102945168"/>
       <w:r>
         <w:t>Representing Sorcery and supernatural abilities</w:t>
       </w:r>
-      <w:bookmarkEnd w:id="67"/>
+      <w:bookmarkEnd w:id="68"/>
     </w:p>
     <w:p>
       <w:r>
@@ -24283,7 +24657,6 @@
         <w:pStyle w:val="Heading3"/>
       </w:pPr>
       <w:r>
-        <w:lastRenderedPageBreak/>
         <w:t>Sorcery and special abilities as skill specializations</w:t>
       </w:r>
     </w:p>
@@ -24416,7 +24789,6 @@
         <w:pStyle w:val="Heading3"/>
       </w:pPr>
       <w:r>
-        <w:lastRenderedPageBreak/>
         <w:t>Sorcery and special abilities as the Spell-like Ability talent</w:t>
       </w:r>
     </w:p>
@@ -24623,7 +24995,7 @@
         <w:noProof/>
         <w:color w:val="7F7F7F" w:themeColor="text1" w:themeTint="80"/>
       </w:rPr>
-      <w:t>Introduction</w:t>
+      <w:t>Table of contents</w:t>
     </w:r>
     <w:r>
       <w:rPr>

</xml_diff>

<commit_message>
Bump version to v0.2.4-alpha.
</commit_message>
<xml_diff>
--- a/Ikaros.docx
+++ b/Ikaros.docx
@@ -293,7 +293,7 @@
           <w:bCs/>
           <w:color w:val="591200" w:themeColor="accent6" w:themeShade="80"/>
         </w:rPr>
-        <w:t>3</w:t>
+        <w:t>4</w:t>
       </w:r>
       <w:r>
         <w:rPr>
@@ -5353,6 +5353,7 @@
         <w:pStyle w:val="Heading1"/>
       </w:pPr>
       <w:r>
+        <w:lastRenderedPageBreak/>
         <w:fldChar w:fldCharType="end"/>
       </w:r>
       <w:bookmarkStart w:id="1" w:name="_Toc102945101"/>
@@ -20110,6 +20111,7 @@
         </w:numPr>
       </w:pPr>
       <w:r>
+        <w:lastRenderedPageBreak/>
         <w:t>the portal will stay open for a few minutes after the lead sorcerer stops maintaining it.</w:t>
       </w:r>
     </w:p>
@@ -20168,6 +20170,7 @@
       </w:pPr>
       <w:bookmarkStart w:id="54" w:name="_Toc102945154"/>
       <w:r>
+        <w:lastRenderedPageBreak/>
         <w:t>Running the game</w:t>
       </w:r>
       <w:bookmarkEnd w:id="54"/>
@@ -20235,7 +20238,11 @@
     </w:p>
     <w:p>
       <w:r>
-        <w:t>Ikaros is much more concerned about what characters will sacrifice in the pursuit of their goals than it is in accounting for every foot of space and minute of time. Distances and times, particularly for items and spells, should be considered to be approximations. Torches aren’t identical devices that provide light for exactly twelve feet then stop. Neither does every single casting of a spell that says it lasts an hour last exactly sixty minutes, as if there were some arcane stopwatch governing the rules of reality.</w:t>
+        <w:t xml:space="preserve">Ikaros is much more concerned about what characters will sacrifice in the pursuit of their goals than it is in accounting for every foot of space </w:t>
+      </w:r>
+      <w:r>
+        <w:lastRenderedPageBreak/>
+        <w:t>and minute of time. Distances and times, particularly for items and spells, should be considered to be approximations. Torches aren’t identical devices that provide light for exactly twelve feet then stop. Neither does every single casting of a spell that says it lasts an hour last exactly sixty minutes, as if there were some arcane stopwatch governing the rules of reality.</w:t>
       </w:r>
     </w:p>
     <w:p>
@@ -20283,6 +20290,7 @@
     </w:p>
     <w:p>
       <w:r>
+        <w:lastRenderedPageBreak/>
         <w:t xml:space="preserve">Having a light source negates these penalties, but light doesn’t last forever. </w:t>
       </w:r>
       <w:r>
@@ -20526,6 +20534,7 @@
         </w:numPr>
       </w:pPr>
       <w:r>
+        <w:lastRenderedPageBreak/>
         <w:t xml:space="preserve">All light sources lit before the minor rest started are </w:t>
       </w:r>
       <w:r>
@@ -20746,6 +20755,7 @@
     </w:p>
     <w:p>
       <w:r>
+        <w:lastRenderedPageBreak/>
         <w:t>Succeeding on the roll to make camp automatically provides the players with a campfire, if they have access to flammable materials.</w:t>
       </w:r>
       <w:r>
@@ -20838,6 +20848,7 @@
       </w:pPr>
       <w:bookmarkStart w:id="61" w:name="_Toc102945161"/>
       <w:r>
+        <w:lastRenderedPageBreak/>
         <w:t xml:space="preserve">End of </w:t>
       </w:r>
       <w:r>
@@ -20955,6 +20966,7 @@
       </w:pPr>
       <w:bookmarkStart w:id="62" w:name="_Toc102945162"/>
       <w:r>
+        <w:lastRenderedPageBreak/>
         <w:t>NPCs and monsters</w:t>
       </w:r>
       <w:bookmarkEnd w:id="62"/>
@@ -21009,6 +21021,7 @@
         <w:pStyle w:val="Heading3"/>
       </w:pPr>
       <w:r>
+        <w:lastRenderedPageBreak/>
         <w:t>Traits</w:t>
       </w:r>
     </w:p>
@@ -21097,7 +21110,11 @@
         <w:t>Slumber</w:t>
       </w:r>
       <w:r>
-        <w:t xml:space="preserve"> work on a skeleton? Can a golem be poisoned? Can a slime mold be tripped? Ikaros, like many of the games that inspired it, does not have a dedicated list of status conditions, nor does it have a dedicated list of immunities. Any time NPCs have to have all of their immunities explicitly spelled out, that’s a chance for something to get missed and create weird situations that grind the game to a halt. Instead, NPCs are assumed to be immune to anything that their trait implies they are. This does leave a lot of room for interpretation on the part of the GM, so consistency is important. If skeletons are immune to mind control one session, they should still be immune to it the next!</w:t>
+        <w:t xml:space="preserve"> work on a skeleton? Can a golem be poisoned? Can a slime mold be tripped? Ikaros, like many of the games that inspired it, does not have a dedicated list of status conditions, nor does it have a </w:t>
+      </w:r>
+      <w:r>
+        <w:lastRenderedPageBreak/>
+        <w:t>dedicated list of immunities. Any time NPCs have to have all of their immunities explicitly spelled out, that’s a chance for something to get missed and create weird situations that grind the game to a halt. Instead, NPCs are assumed to be immune to anything that their trait implies they are. This does leave a lot of room for interpretation on the part of the GM, so consistency is important. If skeletons are immune to mind control one session, they should still be immune to it the next!</w:t>
       </w:r>
     </w:p>
     <w:p>
@@ -21249,6 +21266,7 @@
               <w:jc w:val="left"/>
             </w:pPr>
             <w:r>
+              <w:lastRenderedPageBreak/>
               <w:t>Size</w:t>
             </w:r>
           </w:p>
@@ -21800,6 +21818,7 @@
           <w:b/>
           <w:bCs/>
         </w:rPr>
+        <w:lastRenderedPageBreak/>
         <w:t>GM’s note:</w:t>
       </w:r>
       <w:r>
@@ -21963,7 +21982,11 @@
         <w:t xml:space="preserve"> A concept might be as simple as “goblin store clerk,” or as complex as a multi-page backstory</w:t>
       </w:r>
       <w:r>
-        <w:t>. The most salient part of this concept is then written as the NPC’s trait, which can be in the form of an identity trait, struggle trait, drive trait, or even a bit of all three.</w:t>
+        <w:t xml:space="preserve">. The most salient part of this concept is then written as the NPC’s trait, which can be in </w:t>
+      </w:r>
+      <w:r>
+        <w:lastRenderedPageBreak/>
+        <w:t>the form of an identity trait, struggle trait, drive trait, or even a bit of all three.</w:t>
       </w:r>
     </w:p>
     <w:p>
@@ -22113,6 +22136,7 @@
         <w:pStyle w:val="Heading4"/>
       </w:pPr>
       <w:r>
+        <w:lastRenderedPageBreak/>
         <w:t>Tough Exterior</w:t>
       </w:r>
     </w:p>
@@ -22509,6 +22533,7 @@
         <w:shd w:val="clear" w:color="auto" w:fill="FFF1DA" w:themeFill="accent2" w:themeFillTint="33"/>
       </w:pPr>
       <w:r>
+        <w:lastRenderedPageBreak/>
         <w:t xml:space="preserve">Steam </w:t>
       </w:r>
       <w:r>
@@ -22847,6 +22872,7 @@
           <w:b/>
           <w:bCs/>
         </w:rPr>
+        <w:lastRenderedPageBreak/>
         <w:t>Trait:</w:t>
       </w:r>
       <w:r>
@@ -23168,6 +23194,7 @@
           <w:b/>
           <w:bCs/>
         </w:rPr>
+        <w:lastRenderedPageBreak/>
         <w:t>Trait:</w:t>
       </w:r>
       <w:r>
@@ -23633,6 +23660,7 @@
         <w:pStyle w:val="NPCheader"/>
       </w:pPr>
       <w:r>
+        <w:lastRenderedPageBreak/>
         <w:t>Parasite god</w:t>
       </w:r>
     </w:p>
@@ -23809,6 +23837,7 @@
           <w:b/>
           <w:bCs/>
         </w:rPr>
+        <w:lastRenderedPageBreak/>
         <w:t>Trait:</w:t>
       </w:r>
       <w:r>
@@ -24151,6 +24180,7 @@
           <w:b/>
           <w:bCs/>
         </w:rPr>
+        <w:lastRenderedPageBreak/>
         <w:t xml:space="preserve">Trait: </w:t>
       </w:r>
       <w:r>
@@ -24556,6 +24586,7 @@
       </w:pPr>
       <w:bookmarkStart w:id="67" w:name="_Toc102945167"/>
       <w:r>
+        <w:lastRenderedPageBreak/>
         <w:t>Making the game your own</w:t>
       </w:r>
       <w:bookmarkEnd w:id="67"/>
@@ -24657,6 +24688,7 @@
         <w:pStyle w:val="Heading3"/>
       </w:pPr>
       <w:r>
+        <w:lastRenderedPageBreak/>
         <w:t>Sorcery and special abilities as skill specializations</w:t>
       </w:r>
     </w:p>
@@ -24789,6 +24821,7 @@
         <w:pStyle w:val="Heading3"/>
       </w:pPr>
       <w:r>
+        <w:lastRenderedPageBreak/>
         <w:t>Sorcery and special abilities as the Spell-like Ability talent</w:t>
       </w:r>
     </w:p>
@@ -24949,7 +24982,7 @@
         <w:noProof/>
         <w:color w:val="7F7F7F" w:themeColor="text1" w:themeTint="80"/>
       </w:rPr>
-      <w:t>Table of contents</w:t>
+      <w:t>Skills</w:t>
     </w:r>
     <w:r>
       <w:rPr>
@@ -24995,7 +25028,7 @@
         <w:noProof/>
         <w:color w:val="7F7F7F" w:themeColor="text1" w:themeTint="80"/>
       </w:rPr>
-      <w:t>Table of contents</w:t>
+      <w:t>Talents</w:t>
     </w:r>
     <w:r>
       <w:rPr>

</xml_diff>

<commit_message>
Made first aid and medical care easier.
</commit_message>
<xml_diff>
--- a/Ikaros.docx
+++ b/Ikaros.docx
@@ -347,7 +347,7 @@
           <w:noProof/>
         </w:rPr>
       </w:pPr>
-      <w:bookmarkStart w:id="0" w:name="_Toc102945100"/>
+      <w:bookmarkStart w:id="0" w:name="_Toc103252145"/>
       <w:r>
         <w:lastRenderedPageBreak/>
         <w:t>T</w:t>
@@ -380,7 +380,7 @@
           <w:szCs w:val="22"/>
         </w:rPr>
       </w:pPr>
-      <w:hyperlink w:anchor="_Toc102945100" w:history="1">
+      <w:hyperlink w:anchor="_Toc103252145" w:history="1">
         <w:r>
           <w:rPr>
             <w:rStyle w:val="Hyperlink"/>
@@ -407,7 +407,7 @@
             <w:noProof/>
             <w:webHidden/>
           </w:rPr>
-          <w:instrText xml:space="preserve"> PAGEREF _Toc102945100 \h </w:instrText>
+          <w:instrText xml:space="preserve"> PAGEREF _Toc103252145 \h </w:instrText>
         </w:r>
         <w:r>
           <w:rPr>
@@ -453,7 +453,7 @@
           <w:szCs w:val="22"/>
         </w:rPr>
       </w:pPr>
-      <w:hyperlink w:anchor="_Toc102945101" w:history="1">
+      <w:hyperlink w:anchor="_Toc103252146" w:history="1">
         <w:r>
           <w:rPr>
             <w:rStyle w:val="Hyperlink"/>
@@ -497,7 +497,7 @@
             <w:noProof/>
             <w:webHidden/>
           </w:rPr>
-          <w:instrText xml:space="preserve"> PAGEREF _Toc102945101 \h </w:instrText>
+          <w:instrText xml:space="preserve"> PAGEREF _Toc103252146 \h </w:instrText>
         </w:r>
         <w:r>
           <w:rPr>
@@ -538,7 +538,7 @@
           <w:szCs w:val="22"/>
         </w:rPr>
       </w:pPr>
-      <w:hyperlink w:anchor="_Toc102945102" w:history="1">
+      <w:hyperlink w:anchor="_Toc103252147" w:history="1">
         <w:r>
           <w:rPr>
             <w:rStyle w:val="Hyperlink"/>
@@ -565,7 +565,7 @@
             <w:noProof/>
             <w:webHidden/>
           </w:rPr>
-          <w:instrText xml:space="preserve"> PAGEREF _Toc102945102 \h </w:instrText>
+          <w:instrText xml:space="preserve"> PAGEREF _Toc103252147 \h </w:instrText>
         </w:r>
         <w:r>
           <w:rPr>
@@ -606,7 +606,7 @@
           <w:szCs w:val="22"/>
         </w:rPr>
       </w:pPr>
-      <w:hyperlink w:anchor="_Toc102945103" w:history="1">
+      <w:hyperlink w:anchor="_Toc103252148" w:history="1">
         <w:r>
           <w:rPr>
             <w:rStyle w:val="Hyperlink"/>
@@ -633,7 +633,7 @@
             <w:noProof/>
             <w:webHidden/>
           </w:rPr>
-          <w:instrText xml:space="preserve"> PAGEREF _Toc102945103 \h </w:instrText>
+          <w:instrText xml:space="preserve"> PAGEREF _Toc103252148 \h </w:instrText>
         </w:r>
         <w:r>
           <w:rPr>
@@ -674,7 +674,7 @@
           <w:szCs w:val="22"/>
         </w:rPr>
       </w:pPr>
-      <w:hyperlink w:anchor="_Toc102945104" w:history="1">
+      <w:hyperlink w:anchor="_Toc103252149" w:history="1">
         <w:r>
           <w:rPr>
             <w:rStyle w:val="Hyperlink"/>
@@ -701,7 +701,7 @@
             <w:noProof/>
             <w:webHidden/>
           </w:rPr>
-          <w:instrText xml:space="preserve"> PAGEREF _Toc102945104 \h </w:instrText>
+          <w:instrText xml:space="preserve"> PAGEREF _Toc103252149 \h </w:instrText>
         </w:r>
         <w:r>
           <w:rPr>
@@ -747,7 +747,7 @@
           <w:szCs w:val="22"/>
         </w:rPr>
       </w:pPr>
-      <w:hyperlink w:anchor="_Toc102945105" w:history="1">
+      <w:hyperlink w:anchor="_Toc103252150" w:history="1">
         <w:r>
           <w:rPr>
             <w:rStyle w:val="Hyperlink"/>
@@ -791,7 +791,7 @@
             <w:noProof/>
             <w:webHidden/>
           </w:rPr>
-          <w:instrText xml:space="preserve"> PAGEREF _Toc102945105 \h </w:instrText>
+          <w:instrText xml:space="preserve"> PAGEREF _Toc103252150 \h </w:instrText>
         </w:r>
         <w:r>
           <w:rPr>
@@ -832,7 +832,7 @@
           <w:szCs w:val="22"/>
         </w:rPr>
       </w:pPr>
-      <w:hyperlink w:anchor="_Toc102945106" w:history="1">
+      <w:hyperlink w:anchor="_Toc103252151" w:history="1">
         <w:r>
           <w:rPr>
             <w:rStyle w:val="Hyperlink"/>
@@ -859,7 +859,7 @@
             <w:noProof/>
             <w:webHidden/>
           </w:rPr>
-          <w:instrText xml:space="preserve"> PAGEREF _Toc102945106 \h </w:instrText>
+          <w:instrText xml:space="preserve"> PAGEREF _Toc103252151 \h </w:instrText>
         </w:r>
         <w:r>
           <w:rPr>
@@ -900,7 +900,7 @@
           <w:szCs w:val="22"/>
         </w:rPr>
       </w:pPr>
-      <w:hyperlink w:anchor="_Toc102945107" w:history="1">
+      <w:hyperlink w:anchor="_Toc103252152" w:history="1">
         <w:r>
           <w:rPr>
             <w:rStyle w:val="Hyperlink"/>
@@ -927,7 +927,7 @@
             <w:noProof/>
             <w:webHidden/>
           </w:rPr>
-          <w:instrText xml:space="preserve"> PAGEREF _Toc102945107 \h </w:instrText>
+          <w:instrText xml:space="preserve"> PAGEREF _Toc103252152 \h </w:instrText>
         </w:r>
         <w:r>
           <w:rPr>
@@ -968,7 +968,7 @@
           <w:szCs w:val="22"/>
         </w:rPr>
       </w:pPr>
-      <w:hyperlink w:anchor="_Toc102945108" w:history="1">
+      <w:hyperlink w:anchor="_Toc103252153" w:history="1">
         <w:r>
           <w:rPr>
             <w:rStyle w:val="Hyperlink"/>
@@ -995,7 +995,7 @@
             <w:noProof/>
             <w:webHidden/>
           </w:rPr>
-          <w:instrText xml:space="preserve"> PAGEREF _Toc102945108 \h </w:instrText>
+          <w:instrText xml:space="preserve"> PAGEREF _Toc103252153 \h </w:instrText>
         </w:r>
         <w:r>
           <w:rPr>
@@ -1041,7 +1041,7 @@
           <w:szCs w:val="22"/>
         </w:rPr>
       </w:pPr>
-      <w:hyperlink w:anchor="_Toc102945109" w:history="1">
+      <w:hyperlink w:anchor="_Toc103252154" w:history="1">
         <w:r>
           <w:rPr>
             <w:rStyle w:val="Hyperlink"/>
@@ -1085,7 +1085,7 @@
             <w:noProof/>
             <w:webHidden/>
           </w:rPr>
-          <w:instrText xml:space="preserve"> PAGEREF _Toc102945109 \h </w:instrText>
+          <w:instrText xml:space="preserve"> PAGEREF _Toc103252154 \h </w:instrText>
         </w:r>
         <w:r>
           <w:rPr>
@@ -1126,7 +1126,7 @@
           <w:szCs w:val="22"/>
         </w:rPr>
       </w:pPr>
-      <w:hyperlink w:anchor="_Toc102945110" w:history="1">
+      <w:hyperlink w:anchor="_Toc103252155" w:history="1">
         <w:r>
           <w:rPr>
             <w:rStyle w:val="Hyperlink"/>
@@ -1153,7 +1153,7 @@
             <w:noProof/>
             <w:webHidden/>
           </w:rPr>
-          <w:instrText xml:space="preserve"> PAGEREF _Toc102945110 \h </w:instrText>
+          <w:instrText xml:space="preserve"> PAGEREF _Toc103252155 \h </w:instrText>
         </w:r>
         <w:r>
           <w:rPr>
@@ -1194,7 +1194,7 @@
           <w:szCs w:val="22"/>
         </w:rPr>
       </w:pPr>
-      <w:hyperlink w:anchor="_Toc102945111" w:history="1">
+      <w:hyperlink w:anchor="_Toc103252156" w:history="1">
         <w:r>
           <w:rPr>
             <w:rStyle w:val="Hyperlink"/>
@@ -1221,7 +1221,7 @@
             <w:noProof/>
             <w:webHidden/>
           </w:rPr>
-          <w:instrText xml:space="preserve"> PAGEREF _Toc102945111 \h </w:instrText>
+          <w:instrText xml:space="preserve"> PAGEREF _Toc103252156 \h </w:instrText>
         </w:r>
         <w:r>
           <w:rPr>
@@ -1267,7 +1267,7 @@
           <w:szCs w:val="22"/>
         </w:rPr>
       </w:pPr>
-      <w:hyperlink w:anchor="_Toc102945112" w:history="1">
+      <w:hyperlink w:anchor="_Toc103252157" w:history="1">
         <w:r>
           <w:rPr>
             <w:rStyle w:val="Hyperlink"/>
@@ -1311,7 +1311,7 @@
             <w:noProof/>
             <w:webHidden/>
           </w:rPr>
-          <w:instrText xml:space="preserve"> PAGEREF _Toc102945112 \h </w:instrText>
+          <w:instrText xml:space="preserve"> PAGEREF _Toc103252157 \h </w:instrText>
         </w:r>
         <w:r>
           <w:rPr>
@@ -1352,7 +1352,7 @@
           <w:szCs w:val="22"/>
         </w:rPr>
       </w:pPr>
-      <w:hyperlink w:anchor="_Toc102945113" w:history="1">
+      <w:hyperlink w:anchor="_Toc103252158" w:history="1">
         <w:r>
           <w:rPr>
             <w:rStyle w:val="Hyperlink"/>
@@ -1379,7 +1379,7 @@
             <w:noProof/>
             <w:webHidden/>
           </w:rPr>
-          <w:instrText xml:space="preserve"> PAGEREF _Toc102945113 \h </w:instrText>
+          <w:instrText xml:space="preserve"> PAGEREF _Toc103252158 \h </w:instrText>
         </w:r>
         <w:r>
           <w:rPr>
@@ -1420,7 +1420,7 @@
           <w:szCs w:val="22"/>
         </w:rPr>
       </w:pPr>
-      <w:hyperlink w:anchor="_Toc102945114" w:history="1">
+      <w:hyperlink w:anchor="_Toc103252159" w:history="1">
         <w:r>
           <w:rPr>
             <w:rStyle w:val="Hyperlink"/>
@@ -1447,7 +1447,7 @@
             <w:noProof/>
             <w:webHidden/>
           </w:rPr>
-          <w:instrText xml:space="preserve"> PAGEREF _Toc102945114 \h </w:instrText>
+          <w:instrText xml:space="preserve"> PAGEREF _Toc103252159 \h </w:instrText>
         </w:r>
         <w:r>
           <w:rPr>
@@ -1488,7 +1488,7 @@
           <w:szCs w:val="22"/>
         </w:rPr>
       </w:pPr>
-      <w:hyperlink w:anchor="_Toc102945115" w:history="1">
+      <w:hyperlink w:anchor="_Toc103252160" w:history="1">
         <w:r>
           <w:rPr>
             <w:rStyle w:val="Hyperlink"/>
@@ -1515,7 +1515,7 @@
             <w:noProof/>
             <w:webHidden/>
           </w:rPr>
-          <w:instrText xml:space="preserve"> PAGEREF _Toc102945115 \h </w:instrText>
+          <w:instrText xml:space="preserve"> PAGEREF _Toc103252160 \h </w:instrText>
         </w:r>
         <w:r>
           <w:rPr>
@@ -1556,7 +1556,7 @@
           <w:szCs w:val="22"/>
         </w:rPr>
       </w:pPr>
-      <w:hyperlink w:anchor="_Toc102945116" w:history="1">
+      <w:hyperlink w:anchor="_Toc103252161" w:history="1">
         <w:r>
           <w:rPr>
             <w:rStyle w:val="Hyperlink"/>
@@ -1583,7 +1583,7 @@
             <w:noProof/>
             <w:webHidden/>
           </w:rPr>
-          <w:instrText xml:space="preserve"> PAGEREF _Toc102945116 \h </w:instrText>
+          <w:instrText xml:space="preserve"> PAGEREF _Toc103252161 \h </w:instrText>
         </w:r>
         <w:r>
           <w:rPr>
@@ -1624,7 +1624,7 @@
           <w:szCs w:val="22"/>
         </w:rPr>
       </w:pPr>
-      <w:hyperlink w:anchor="_Toc102945117" w:history="1">
+      <w:hyperlink w:anchor="_Toc103252162" w:history="1">
         <w:r>
           <w:rPr>
             <w:rStyle w:val="Hyperlink"/>
@@ -1651,7 +1651,7 @@
             <w:noProof/>
             <w:webHidden/>
           </w:rPr>
-          <w:instrText xml:space="preserve"> PAGEREF _Toc102945117 \h </w:instrText>
+          <w:instrText xml:space="preserve"> PAGEREF _Toc103252162 \h </w:instrText>
         </w:r>
         <w:r>
           <w:rPr>
@@ -1697,7 +1697,7 @@
           <w:szCs w:val="22"/>
         </w:rPr>
       </w:pPr>
-      <w:hyperlink w:anchor="_Toc102945118" w:history="1">
+      <w:hyperlink w:anchor="_Toc103252163" w:history="1">
         <w:r>
           <w:rPr>
             <w:rStyle w:val="Hyperlink"/>
@@ -1741,7 +1741,7 @@
             <w:noProof/>
             <w:webHidden/>
           </w:rPr>
-          <w:instrText xml:space="preserve"> PAGEREF _Toc102945118 \h </w:instrText>
+          <w:instrText xml:space="preserve"> PAGEREF _Toc103252163 \h </w:instrText>
         </w:r>
         <w:r>
           <w:rPr>
@@ -1782,7 +1782,7 @@
           <w:szCs w:val="22"/>
         </w:rPr>
       </w:pPr>
-      <w:hyperlink w:anchor="_Toc102945119" w:history="1">
+      <w:hyperlink w:anchor="_Toc103252164" w:history="1">
         <w:r>
           <w:rPr>
             <w:rStyle w:val="Hyperlink"/>
@@ -1809,7 +1809,7 @@
             <w:noProof/>
             <w:webHidden/>
           </w:rPr>
-          <w:instrText xml:space="preserve"> PAGEREF _Toc102945119 \h </w:instrText>
+          <w:instrText xml:space="preserve"> PAGEREF _Toc103252164 \h </w:instrText>
         </w:r>
         <w:r>
           <w:rPr>
@@ -1850,7 +1850,7 @@
           <w:szCs w:val="22"/>
         </w:rPr>
       </w:pPr>
-      <w:hyperlink w:anchor="_Toc102945120" w:history="1">
+      <w:hyperlink w:anchor="_Toc103252165" w:history="1">
         <w:r>
           <w:rPr>
             <w:rStyle w:val="Hyperlink"/>
@@ -1877,7 +1877,7 @@
             <w:noProof/>
             <w:webHidden/>
           </w:rPr>
-          <w:instrText xml:space="preserve"> PAGEREF _Toc102945120 \h </w:instrText>
+          <w:instrText xml:space="preserve"> PAGEREF _Toc103252165 \h </w:instrText>
         </w:r>
         <w:r>
           <w:rPr>
@@ -1918,7 +1918,7 @@
           <w:szCs w:val="22"/>
         </w:rPr>
       </w:pPr>
-      <w:hyperlink w:anchor="_Toc102945121" w:history="1">
+      <w:hyperlink w:anchor="_Toc103252166" w:history="1">
         <w:r>
           <w:rPr>
             <w:rStyle w:val="Hyperlink"/>
@@ -1945,7 +1945,7 @@
             <w:noProof/>
             <w:webHidden/>
           </w:rPr>
-          <w:instrText xml:space="preserve"> PAGEREF _Toc102945121 \h </w:instrText>
+          <w:instrText xml:space="preserve"> PAGEREF _Toc103252166 \h </w:instrText>
         </w:r>
         <w:r>
           <w:rPr>
@@ -1986,7 +1986,7 @@
           <w:szCs w:val="22"/>
         </w:rPr>
       </w:pPr>
-      <w:hyperlink w:anchor="_Toc102945122" w:history="1">
+      <w:hyperlink w:anchor="_Toc103252167" w:history="1">
         <w:r>
           <w:rPr>
             <w:rStyle w:val="Hyperlink"/>
@@ -2013,7 +2013,7 @@
             <w:noProof/>
             <w:webHidden/>
           </w:rPr>
-          <w:instrText xml:space="preserve"> PAGEREF _Toc102945122 \h </w:instrText>
+          <w:instrText xml:space="preserve"> PAGEREF _Toc103252167 \h </w:instrText>
         </w:r>
         <w:r>
           <w:rPr>
@@ -2054,7 +2054,7 @@
           <w:szCs w:val="22"/>
         </w:rPr>
       </w:pPr>
-      <w:hyperlink w:anchor="_Toc102945123" w:history="1">
+      <w:hyperlink w:anchor="_Toc103252168" w:history="1">
         <w:r>
           <w:rPr>
             <w:rStyle w:val="Hyperlink"/>
@@ -2081,7 +2081,7 @@
             <w:noProof/>
             <w:webHidden/>
           </w:rPr>
-          <w:instrText xml:space="preserve"> PAGEREF _Toc102945123 \h </w:instrText>
+          <w:instrText xml:space="preserve"> PAGEREF _Toc103252168 \h </w:instrText>
         </w:r>
         <w:r>
           <w:rPr>
@@ -2122,7 +2122,7 @@
           <w:szCs w:val="22"/>
         </w:rPr>
       </w:pPr>
-      <w:hyperlink w:anchor="_Toc102945124" w:history="1">
+      <w:hyperlink w:anchor="_Toc103252169" w:history="1">
         <w:r>
           <w:rPr>
             <w:rStyle w:val="Hyperlink"/>
@@ -2149,7 +2149,7 @@
             <w:noProof/>
             <w:webHidden/>
           </w:rPr>
-          <w:instrText xml:space="preserve"> PAGEREF _Toc102945124 \h </w:instrText>
+          <w:instrText xml:space="preserve"> PAGEREF _Toc103252169 \h </w:instrText>
         </w:r>
         <w:r>
           <w:rPr>
@@ -2195,7 +2195,7 @@
           <w:szCs w:val="22"/>
         </w:rPr>
       </w:pPr>
-      <w:hyperlink w:anchor="_Toc102945125" w:history="1">
+      <w:hyperlink w:anchor="_Toc103252170" w:history="1">
         <w:r>
           <w:rPr>
             <w:rStyle w:val="Hyperlink"/>
@@ -2239,7 +2239,7 @@
             <w:noProof/>
             <w:webHidden/>
           </w:rPr>
-          <w:instrText xml:space="preserve"> PAGEREF _Toc102945125 \h </w:instrText>
+          <w:instrText xml:space="preserve"> PAGEREF _Toc103252170 \h </w:instrText>
         </w:r>
         <w:r>
           <w:rPr>
@@ -2280,7 +2280,7 @@
           <w:szCs w:val="22"/>
         </w:rPr>
       </w:pPr>
-      <w:hyperlink w:anchor="_Toc102945126" w:history="1">
+      <w:hyperlink w:anchor="_Toc103252171" w:history="1">
         <w:r>
           <w:rPr>
             <w:rStyle w:val="Hyperlink"/>
@@ -2307,7 +2307,7 @@
             <w:noProof/>
             <w:webHidden/>
           </w:rPr>
-          <w:instrText xml:space="preserve"> PAGEREF _Toc102945126 \h </w:instrText>
+          <w:instrText xml:space="preserve"> PAGEREF _Toc103252171 \h </w:instrText>
         </w:r>
         <w:r>
           <w:rPr>
@@ -2348,7 +2348,7 @@
           <w:szCs w:val="22"/>
         </w:rPr>
       </w:pPr>
-      <w:hyperlink w:anchor="_Toc102945127" w:history="1">
+      <w:hyperlink w:anchor="_Toc103252172" w:history="1">
         <w:r>
           <w:rPr>
             <w:rStyle w:val="Hyperlink"/>
@@ -2375,7 +2375,7 @@
             <w:noProof/>
             <w:webHidden/>
           </w:rPr>
-          <w:instrText xml:space="preserve"> PAGEREF _Toc102945127 \h </w:instrText>
+          <w:instrText xml:space="preserve"> PAGEREF _Toc103252172 \h </w:instrText>
         </w:r>
         <w:r>
           <w:rPr>
@@ -2416,7 +2416,7 @@
           <w:szCs w:val="22"/>
         </w:rPr>
       </w:pPr>
-      <w:hyperlink w:anchor="_Toc102945128" w:history="1">
+      <w:hyperlink w:anchor="_Toc103252173" w:history="1">
         <w:r>
           <w:rPr>
             <w:rStyle w:val="Hyperlink"/>
@@ -2443,7 +2443,7 @@
             <w:noProof/>
             <w:webHidden/>
           </w:rPr>
-          <w:instrText xml:space="preserve"> PAGEREF _Toc102945128 \h </w:instrText>
+          <w:instrText xml:space="preserve"> PAGEREF _Toc103252173 \h </w:instrText>
         </w:r>
         <w:r>
           <w:rPr>
@@ -2484,7 +2484,7 @@
           <w:szCs w:val="22"/>
         </w:rPr>
       </w:pPr>
-      <w:hyperlink w:anchor="_Toc102945129" w:history="1">
+      <w:hyperlink w:anchor="_Toc103252174" w:history="1">
         <w:r>
           <w:rPr>
             <w:rStyle w:val="Hyperlink"/>
@@ -2511,7 +2511,7 @@
             <w:noProof/>
             <w:webHidden/>
           </w:rPr>
-          <w:instrText xml:space="preserve"> PAGEREF _Toc102945129 \h </w:instrText>
+          <w:instrText xml:space="preserve"> PAGEREF _Toc103252174 \h </w:instrText>
         </w:r>
         <w:r>
           <w:rPr>
@@ -2552,7 +2552,7 @@
           <w:szCs w:val="22"/>
         </w:rPr>
       </w:pPr>
-      <w:hyperlink w:anchor="_Toc102945130" w:history="1">
+      <w:hyperlink w:anchor="_Toc103252175" w:history="1">
         <w:r>
           <w:rPr>
             <w:rStyle w:val="Hyperlink"/>
@@ -2579,7 +2579,7 @@
             <w:noProof/>
             <w:webHidden/>
           </w:rPr>
-          <w:instrText xml:space="preserve"> PAGEREF _Toc102945130 \h </w:instrText>
+          <w:instrText xml:space="preserve"> PAGEREF _Toc103252175 \h </w:instrText>
         </w:r>
         <w:r>
           <w:rPr>
@@ -2620,7 +2620,7 @@
           <w:szCs w:val="22"/>
         </w:rPr>
       </w:pPr>
-      <w:hyperlink w:anchor="_Toc102945131" w:history="1">
+      <w:hyperlink w:anchor="_Toc103252176" w:history="1">
         <w:r>
           <w:rPr>
             <w:rStyle w:val="Hyperlink"/>
@@ -2647,7 +2647,7 @@
             <w:noProof/>
             <w:webHidden/>
           </w:rPr>
-          <w:instrText xml:space="preserve"> PAGEREF _Toc102945131 \h </w:instrText>
+          <w:instrText xml:space="preserve"> PAGEREF _Toc103252176 \h </w:instrText>
         </w:r>
         <w:r>
           <w:rPr>
@@ -2688,7 +2688,7 @@
           <w:szCs w:val="22"/>
         </w:rPr>
       </w:pPr>
-      <w:hyperlink w:anchor="_Toc102945132" w:history="1">
+      <w:hyperlink w:anchor="_Toc103252177" w:history="1">
         <w:r>
           <w:rPr>
             <w:rStyle w:val="Hyperlink"/>
@@ -2715,7 +2715,7 @@
             <w:noProof/>
             <w:webHidden/>
           </w:rPr>
-          <w:instrText xml:space="preserve"> PAGEREF _Toc102945132 \h </w:instrText>
+          <w:instrText xml:space="preserve"> PAGEREF _Toc103252177 \h </w:instrText>
         </w:r>
         <w:r>
           <w:rPr>
@@ -2756,7 +2756,7 @@
           <w:szCs w:val="22"/>
         </w:rPr>
       </w:pPr>
-      <w:hyperlink w:anchor="_Toc102945133" w:history="1">
+      <w:hyperlink w:anchor="_Toc103252178" w:history="1">
         <w:r>
           <w:rPr>
             <w:rStyle w:val="Hyperlink"/>
@@ -2783,7 +2783,7 @@
             <w:noProof/>
             <w:webHidden/>
           </w:rPr>
-          <w:instrText xml:space="preserve"> PAGEREF _Toc102945133 \h </w:instrText>
+          <w:instrText xml:space="preserve"> PAGEREF _Toc103252178 \h </w:instrText>
         </w:r>
         <w:r>
           <w:rPr>
@@ -2824,7 +2824,7 @@
           <w:szCs w:val="22"/>
         </w:rPr>
       </w:pPr>
-      <w:hyperlink w:anchor="_Toc102945134" w:history="1">
+      <w:hyperlink w:anchor="_Toc103252179" w:history="1">
         <w:r>
           <w:rPr>
             <w:rStyle w:val="Hyperlink"/>
@@ -2851,7 +2851,7 @@
             <w:noProof/>
             <w:webHidden/>
           </w:rPr>
-          <w:instrText xml:space="preserve"> PAGEREF _Toc102945134 \h </w:instrText>
+          <w:instrText xml:space="preserve"> PAGEREF _Toc103252179 \h </w:instrText>
         </w:r>
         <w:r>
           <w:rPr>
@@ -2897,7 +2897,7 @@
           <w:szCs w:val="22"/>
         </w:rPr>
       </w:pPr>
-      <w:hyperlink w:anchor="_Toc102945135" w:history="1">
+      <w:hyperlink w:anchor="_Toc103252180" w:history="1">
         <w:r>
           <w:rPr>
             <w:rStyle w:val="Hyperlink"/>
@@ -2941,7 +2941,7 @@
             <w:noProof/>
             <w:webHidden/>
           </w:rPr>
-          <w:instrText xml:space="preserve"> PAGEREF _Toc102945135 \h </w:instrText>
+          <w:instrText xml:space="preserve"> PAGEREF _Toc103252180 \h </w:instrText>
         </w:r>
         <w:r>
           <w:rPr>
@@ -2982,7 +2982,7 @@
           <w:szCs w:val="22"/>
         </w:rPr>
       </w:pPr>
-      <w:hyperlink w:anchor="_Toc102945136" w:history="1">
+      <w:hyperlink w:anchor="_Toc103252181" w:history="1">
         <w:r>
           <w:rPr>
             <w:rStyle w:val="Hyperlink"/>
@@ -3009,7 +3009,7 @@
             <w:noProof/>
             <w:webHidden/>
           </w:rPr>
-          <w:instrText xml:space="preserve"> PAGEREF _Toc102945136 \h </w:instrText>
+          <w:instrText xml:space="preserve"> PAGEREF _Toc103252181 \h </w:instrText>
         </w:r>
         <w:r>
           <w:rPr>
@@ -3050,7 +3050,7 @@
           <w:szCs w:val="22"/>
         </w:rPr>
       </w:pPr>
-      <w:hyperlink w:anchor="_Toc102945137" w:history="1">
+      <w:hyperlink w:anchor="_Toc103252182" w:history="1">
         <w:r>
           <w:rPr>
             <w:rStyle w:val="Hyperlink"/>
@@ -3077,7 +3077,7 @@
             <w:noProof/>
             <w:webHidden/>
           </w:rPr>
-          <w:instrText xml:space="preserve"> PAGEREF _Toc102945137 \h </w:instrText>
+          <w:instrText xml:space="preserve"> PAGEREF _Toc103252182 \h </w:instrText>
         </w:r>
         <w:r>
           <w:rPr>
@@ -3118,7 +3118,7 @@
           <w:szCs w:val="22"/>
         </w:rPr>
       </w:pPr>
-      <w:hyperlink w:anchor="_Toc102945138" w:history="1">
+      <w:hyperlink w:anchor="_Toc103252183" w:history="1">
         <w:r>
           <w:rPr>
             <w:rStyle w:val="Hyperlink"/>
@@ -3145,7 +3145,7 @@
             <w:noProof/>
             <w:webHidden/>
           </w:rPr>
-          <w:instrText xml:space="preserve"> PAGEREF _Toc102945138 \h </w:instrText>
+          <w:instrText xml:space="preserve"> PAGEREF _Toc103252183 \h </w:instrText>
         </w:r>
         <w:r>
           <w:rPr>
@@ -3186,7 +3186,7 @@
           <w:szCs w:val="22"/>
         </w:rPr>
       </w:pPr>
-      <w:hyperlink w:anchor="_Toc102945139" w:history="1">
+      <w:hyperlink w:anchor="_Toc103252184" w:history="1">
         <w:r>
           <w:rPr>
             <w:rStyle w:val="Hyperlink"/>
@@ -3213,7 +3213,7 @@
             <w:noProof/>
             <w:webHidden/>
           </w:rPr>
-          <w:instrText xml:space="preserve"> PAGEREF _Toc102945139 \h </w:instrText>
+          <w:instrText xml:space="preserve"> PAGEREF _Toc103252184 \h </w:instrText>
         </w:r>
         <w:r>
           <w:rPr>
@@ -3254,7 +3254,7 @@
           <w:szCs w:val="22"/>
         </w:rPr>
       </w:pPr>
-      <w:hyperlink w:anchor="_Toc102945140" w:history="1">
+      <w:hyperlink w:anchor="_Toc103252185" w:history="1">
         <w:r>
           <w:rPr>
             <w:rStyle w:val="Hyperlink"/>
@@ -3281,7 +3281,7 @@
             <w:noProof/>
             <w:webHidden/>
           </w:rPr>
-          <w:instrText xml:space="preserve"> PAGEREF _Toc102945140 \h </w:instrText>
+          <w:instrText xml:space="preserve"> PAGEREF _Toc103252185 \h </w:instrText>
         </w:r>
         <w:r>
           <w:rPr>
@@ -3327,7 +3327,7 @@
           <w:szCs w:val="22"/>
         </w:rPr>
       </w:pPr>
-      <w:hyperlink w:anchor="_Toc102945141" w:history="1">
+      <w:hyperlink w:anchor="_Toc103252186" w:history="1">
         <w:r>
           <w:rPr>
             <w:rStyle w:val="Hyperlink"/>
@@ -3371,7 +3371,7 @@
             <w:noProof/>
             <w:webHidden/>
           </w:rPr>
-          <w:instrText xml:space="preserve"> PAGEREF _Toc102945141 \h </w:instrText>
+          <w:instrText xml:space="preserve"> PAGEREF _Toc103252186 \h </w:instrText>
         </w:r>
         <w:r>
           <w:rPr>
@@ -3412,7 +3412,7 @@
           <w:szCs w:val="22"/>
         </w:rPr>
       </w:pPr>
-      <w:hyperlink w:anchor="_Toc102945142" w:history="1">
+      <w:hyperlink w:anchor="_Toc103252187" w:history="1">
         <w:r>
           <w:rPr>
             <w:rStyle w:val="Hyperlink"/>
@@ -3439,7 +3439,7 @@
             <w:noProof/>
             <w:webHidden/>
           </w:rPr>
-          <w:instrText xml:space="preserve"> PAGEREF _Toc102945142 \h </w:instrText>
+          <w:instrText xml:space="preserve"> PAGEREF _Toc103252187 \h </w:instrText>
         </w:r>
         <w:r>
           <w:rPr>
@@ -3480,7 +3480,7 @@
           <w:szCs w:val="22"/>
         </w:rPr>
       </w:pPr>
-      <w:hyperlink w:anchor="_Toc102945143" w:history="1">
+      <w:hyperlink w:anchor="_Toc103252188" w:history="1">
         <w:r>
           <w:rPr>
             <w:rStyle w:val="Hyperlink"/>
@@ -3507,7 +3507,7 @@
             <w:noProof/>
             <w:webHidden/>
           </w:rPr>
-          <w:instrText xml:space="preserve"> PAGEREF _Toc102945143 \h </w:instrText>
+          <w:instrText xml:space="preserve"> PAGEREF _Toc103252188 \h </w:instrText>
         </w:r>
         <w:r>
           <w:rPr>
@@ -3553,7 +3553,7 @@
           <w:szCs w:val="22"/>
         </w:rPr>
       </w:pPr>
-      <w:hyperlink w:anchor="_Toc102945144" w:history="1">
+      <w:hyperlink w:anchor="_Toc103252189" w:history="1">
         <w:r>
           <w:rPr>
             <w:rStyle w:val="Hyperlink"/>
@@ -3597,7 +3597,7 @@
             <w:noProof/>
             <w:webHidden/>
           </w:rPr>
-          <w:instrText xml:space="preserve"> PAGEREF _Toc102945144 \h </w:instrText>
+          <w:instrText xml:space="preserve"> PAGEREF _Toc103252189 \h </w:instrText>
         </w:r>
         <w:r>
           <w:rPr>
@@ -3638,7 +3638,7 @@
           <w:szCs w:val="22"/>
         </w:rPr>
       </w:pPr>
-      <w:hyperlink w:anchor="_Toc102945145" w:history="1">
+      <w:hyperlink w:anchor="_Toc103252190" w:history="1">
         <w:r>
           <w:rPr>
             <w:rStyle w:val="Hyperlink"/>
@@ -3665,7 +3665,7 @@
             <w:noProof/>
             <w:webHidden/>
           </w:rPr>
-          <w:instrText xml:space="preserve"> PAGEREF _Toc102945145 \h </w:instrText>
+          <w:instrText xml:space="preserve"> PAGEREF _Toc103252190 \h </w:instrText>
         </w:r>
         <w:r>
           <w:rPr>
@@ -3706,7 +3706,7 @@
           <w:szCs w:val="22"/>
         </w:rPr>
       </w:pPr>
-      <w:hyperlink w:anchor="_Toc102945146" w:history="1">
+      <w:hyperlink w:anchor="_Toc103252191" w:history="1">
         <w:r>
           <w:rPr>
             <w:rStyle w:val="Hyperlink"/>
@@ -3733,7 +3733,7 @@
             <w:noProof/>
             <w:webHidden/>
           </w:rPr>
-          <w:instrText xml:space="preserve"> PAGEREF _Toc102945146 \h </w:instrText>
+          <w:instrText xml:space="preserve"> PAGEREF _Toc103252191 \h </w:instrText>
         </w:r>
         <w:r>
           <w:rPr>
@@ -3774,7 +3774,7 @@
           <w:szCs w:val="22"/>
         </w:rPr>
       </w:pPr>
-      <w:hyperlink w:anchor="_Toc102945147" w:history="1">
+      <w:hyperlink w:anchor="_Toc103252192" w:history="1">
         <w:r>
           <w:rPr>
             <w:rStyle w:val="Hyperlink"/>
@@ -3801,7 +3801,7 @@
             <w:noProof/>
             <w:webHidden/>
           </w:rPr>
-          <w:instrText xml:space="preserve"> PAGEREF _Toc102945147 \h </w:instrText>
+          <w:instrText xml:space="preserve"> PAGEREF _Toc103252192 \h </w:instrText>
         </w:r>
         <w:r>
           <w:rPr>
@@ -3842,7 +3842,7 @@
           <w:szCs w:val="22"/>
         </w:rPr>
       </w:pPr>
-      <w:hyperlink w:anchor="_Toc102945148" w:history="1">
+      <w:hyperlink w:anchor="_Toc103252193" w:history="1">
         <w:r>
           <w:rPr>
             <w:rStyle w:val="Hyperlink"/>
@@ -3869,7 +3869,7 @@
             <w:noProof/>
             <w:webHidden/>
           </w:rPr>
-          <w:instrText xml:space="preserve"> PAGEREF _Toc102945148 \h </w:instrText>
+          <w:instrText xml:space="preserve"> PAGEREF _Toc103252193 \h </w:instrText>
         </w:r>
         <w:r>
           <w:rPr>
@@ -3910,7 +3910,7 @@
           <w:szCs w:val="22"/>
         </w:rPr>
       </w:pPr>
-      <w:hyperlink w:anchor="_Toc102945149" w:history="1">
+      <w:hyperlink w:anchor="_Toc103252194" w:history="1">
         <w:r>
           <w:rPr>
             <w:rStyle w:val="Hyperlink"/>
@@ -3937,7 +3937,7 @@
             <w:noProof/>
             <w:webHidden/>
           </w:rPr>
-          <w:instrText xml:space="preserve"> PAGEREF _Toc102945149 \h </w:instrText>
+          <w:instrText xml:space="preserve"> PAGEREF _Toc103252194 \h </w:instrText>
         </w:r>
         <w:r>
           <w:rPr>
@@ -3978,7 +3978,7 @@
           <w:szCs w:val="22"/>
         </w:rPr>
       </w:pPr>
-      <w:hyperlink w:anchor="_Toc102945150" w:history="1">
+      <w:hyperlink w:anchor="_Toc103252195" w:history="1">
         <w:r>
           <w:rPr>
             <w:rStyle w:val="Hyperlink"/>
@@ -4005,7 +4005,7 @@
             <w:noProof/>
             <w:webHidden/>
           </w:rPr>
-          <w:instrText xml:space="preserve"> PAGEREF _Toc102945150 \h </w:instrText>
+          <w:instrText xml:space="preserve"> PAGEREF _Toc103252195 \h </w:instrText>
         </w:r>
         <w:r>
           <w:rPr>
@@ -4046,7 +4046,7 @@
           <w:szCs w:val="22"/>
         </w:rPr>
       </w:pPr>
-      <w:hyperlink w:anchor="_Toc102945151" w:history="1">
+      <w:hyperlink w:anchor="_Toc103252196" w:history="1">
         <w:r>
           <w:rPr>
             <w:rStyle w:val="Hyperlink"/>
@@ -4073,7 +4073,7 @@
             <w:noProof/>
             <w:webHidden/>
           </w:rPr>
-          <w:instrText xml:space="preserve"> PAGEREF _Toc102945151 \h </w:instrText>
+          <w:instrText xml:space="preserve"> PAGEREF _Toc103252196 \h </w:instrText>
         </w:r>
         <w:r>
           <w:rPr>
@@ -4114,7 +4114,7 @@
           <w:szCs w:val="22"/>
         </w:rPr>
       </w:pPr>
-      <w:hyperlink w:anchor="_Toc102945152" w:history="1">
+      <w:hyperlink w:anchor="_Toc103252197" w:history="1">
         <w:r>
           <w:rPr>
             <w:rStyle w:val="Hyperlink"/>
@@ -4141,7 +4141,7 @@
             <w:noProof/>
             <w:webHidden/>
           </w:rPr>
-          <w:instrText xml:space="preserve"> PAGEREF _Toc102945152 \h </w:instrText>
+          <w:instrText xml:space="preserve"> PAGEREF _Toc103252197 \h </w:instrText>
         </w:r>
         <w:r>
           <w:rPr>
@@ -4182,7 +4182,7 @@
           <w:szCs w:val="22"/>
         </w:rPr>
       </w:pPr>
-      <w:hyperlink w:anchor="_Toc102945153" w:history="1">
+      <w:hyperlink w:anchor="_Toc103252198" w:history="1">
         <w:r>
           <w:rPr>
             <w:rStyle w:val="Hyperlink"/>
@@ -4209,7 +4209,7 @@
             <w:noProof/>
             <w:webHidden/>
           </w:rPr>
-          <w:instrText xml:space="preserve"> PAGEREF _Toc102945153 \h </w:instrText>
+          <w:instrText xml:space="preserve"> PAGEREF _Toc103252198 \h </w:instrText>
         </w:r>
         <w:r>
           <w:rPr>
@@ -4255,7 +4255,7 @@
           <w:szCs w:val="22"/>
         </w:rPr>
       </w:pPr>
-      <w:hyperlink w:anchor="_Toc102945154" w:history="1">
+      <w:hyperlink w:anchor="_Toc103252199" w:history="1">
         <w:r>
           <w:rPr>
             <w:rStyle w:val="Hyperlink"/>
@@ -4299,7 +4299,7 @@
             <w:noProof/>
             <w:webHidden/>
           </w:rPr>
-          <w:instrText xml:space="preserve"> PAGEREF _Toc102945154 \h </w:instrText>
+          <w:instrText xml:space="preserve"> PAGEREF _Toc103252199 \h </w:instrText>
         </w:r>
         <w:r>
           <w:rPr>
@@ -4340,7 +4340,7 @@
           <w:szCs w:val="22"/>
         </w:rPr>
       </w:pPr>
-      <w:hyperlink w:anchor="_Toc102945155" w:history="1">
+      <w:hyperlink w:anchor="_Toc103252200" w:history="1">
         <w:r>
           <w:rPr>
             <w:rStyle w:val="Hyperlink"/>
@@ -4367,7 +4367,7 @@
             <w:noProof/>
             <w:webHidden/>
           </w:rPr>
-          <w:instrText xml:space="preserve"> PAGEREF _Toc102945155 \h </w:instrText>
+          <w:instrText xml:space="preserve"> PAGEREF _Toc103252200 \h </w:instrText>
         </w:r>
         <w:r>
           <w:rPr>
@@ -4408,7 +4408,7 @@
           <w:szCs w:val="22"/>
         </w:rPr>
       </w:pPr>
-      <w:hyperlink w:anchor="_Toc102945156" w:history="1">
+      <w:hyperlink w:anchor="_Toc103252201" w:history="1">
         <w:r>
           <w:rPr>
             <w:rStyle w:val="Hyperlink"/>
@@ -4435,7 +4435,7 @@
             <w:noProof/>
             <w:webHidden/>
           </w:rPr>
-          <w:instrText xml:space="preserve"> PAGEREF _Toc102945156 \h </w:instrText>
+          <w:instrText xml:space="preserve"> PAGEREF _Toc103252201 \h </w:instrText>
         </w:r>
         <w:r>
           <w:rPr>
@@ -4476,7 +4476,7 @@
           <w:szCs w:val="22"/>
         </w:rPr>
       </w:pPr>
-      <w:hyperlink w:anchor="_Toc102945157" w:history="1">
+      <w:hyperlink w:anchor="_Toc103252202" w:history="1">
         <w:r>
           <w:rPr>
             <w:rStyle w:val="Hyperlink"/>
@@ -4503,7 +4503,7 @@
             <w:noProof/>
             <w:webHidden/>
           </w:rPr>
-          <w:instrText xml:space="preserve"> PAGEREF _Toc102945157 \h </w:instrText>
+          <w:instrText xml:space="preserve"> PAGEREF _Toc103252202 \h </w:instrText>
         </w:r>
         <w:r>
           <w:rPr>
@@ -4544,7 +4544,7 @@
           <w:szCs w:val="22"/>
         </w:rPr>
       </w:pPr>
-      <w:hyperlink w:anchor="_Toc102945158" w:history="1">
+      <w:hyperlink w:anchor="_Toc103252203" w:history="1">
         <w:r>
           <w:rPr>
             <w:rStyle w:val="Hyperlink"/>
@@ -4571,7 +4571,7 @@
             <w:noProof/>
             <w:webHidden/>
           </w:rPr>
-          <w:instrText xml:space="preserve"> PAGEREF _Toc102945158 \h </w:instrText>
+          <w:instrText xml:space="preserve"> PAGEREF _Toc103252203 \h </w:instrText>
         </w:r>
         <w:r>
           <w:rPr>
@@ -4612,7 +4612,7 @@
           <w:szCs w:val="22"/>
         </w:rPr>
       </w:pPr>
-      <w:hyperlink w:anchor="_Toc102945159" w:history="1">
+      <w:hyperlink w:anchor="_Toc103252204" w:history="1">
         <w:r>
           <w:rPr>
             <w:rStyle w:val="Hyperlink"/>
@@ -4639,7 +4639,7 @@
             <w:noProof/>
             <w:webHidden/>
           </w:rPr>
-          <w:instrText xml:space="preserve"> PAGEREF _Toc102945159 \h </w:instrText>
+          <w:instrText xml:space="preserve"> PAGEREF _Toc103252204 \h </w:instrText>
         </w:r>
         <w:r>
           <w:rPr>
@@ -4680,7 +4680,7 @@
           <w:szCs w:val="22"/>
         </w:rPr>
       </w:pPr>
-      <w:hyperlink w:anchor="_Toc102945160" w:history="1">
+      <w:hyperlink w:anchor="_Toc103252205" w:history="1">
         <w:r>
           <w:rPr>
             <w:rStyle w:val="Hyperlink"/>
@@ -4707,7 +4707,7 @@
             <w:noProof/>
             <w:webHidden/>
           </w:rPr>
-          <w:instrText xml:space="preserve"> PAGEREF _Toc102945160 \h </w:instrText>
+          <w:instrText xml:space="preserve"> PAGEREF _Toc103252205 \h </w:instrText>
         </w:r>
         <w:r>
           <w:rPr>
@@ -4753,7 +4753,7 @@
           <w:szCs w:val="22"/>
         </w:rPr>
       </w:pPr>
-      <w:hyperlink w:anchor="_Toc102945161" w:history="1">
+      <w:hyperlink w:anchor="_Toc103252206" w:history="1">
         <w:r>
           <w:rPr>
             <w:rStyle w:val="Hyperlink"/>
@@ -4797,7 +4797,7 @@
             <w:noProof/>
             <w:webHidden/>
           </w:rPr>
-          <w:instrText xml:space="preserve"> PAGEREF _Toc102945161 \h </w:instrText>
+          <w:instrText xml:space="preserve"> PAGEREF _Toc103252206 \h </w:instrText>
         </w:r>
         <w:r>
           <w:rPr>
@@ -4843,7 +4843,7 @@
           <w:szCs w:val="22"/>
         </w:rPr>
       </w:pPr>
-      <w:hyperlink w:anchor="_Toc102945162" w:history="1">
+      <w:hyperlink w:anchor="_Toc103252207" w:history="1">
         <w:r>
           <w:rPr>
             <w:rStyle w:val="Hyperlink"/>
@@ -4887,7 +4887,7 @@
             <w:noProof/>
             <w:webHidden/>
           </w:rPr>
-          <w:instrText xml:space="preserve"> PAGEREF _Toc102945162 \h </w:instrText>
+          <w:instrText xml:space="preserve"> PAGEREF _Toc103252207 \h </w:instrText>
         </w:r>
         <w:r>
           <w:rPr>
@@ -4928,7 +4928,7 @@
           <w:szCs w:val="22"/>
         </w:rPr>
       </w:pPr>
-      <w:hyperlink w:anchor="_Toc102945163" w:history="1">
+      <w:hyperlink w:anchor="_Toc103252208" w:history="1">
         <w:r>
           <w:rPr>
             <w:rStyle w:val="Hyperlink"/>
@@ -4955,7 +4955,7 @@
             <w:noProof/>
             <w:webHidden/>
           </w:rPr>
-          <w:instrText xml:space="preserve"> PAGEREF _Toc102945163 \h </w:instrText>
+          <w:instrText xml:space="preserve"> PAGEREF _Toc103252208 \h </w:instrText>
         </w:r>
         <w:r>
           <w:rPr>
@@ -4996,7 +4996,7 @@
           <w:szCs w:val="22"/>
         </w:rPr>
       </w:pPr>
-      <w:hyperlink w:anchor="_Toc102945164" w:history="1">
+      <w:hyperlink w:anchor="_Toc103252209" w:history="1">
         <w:r>
           <w:rPr>
             <w:rStyle w:val="Hyperlink"/>
@@ -5023,7 +5023,7 @@
             <w:noProof/>
             <w:webHidden/>
           </w:rPr>
-          <w:instrText xml:space="preserve"> PAGEREF _Toc102945164 \h </w:instrText>
+          <w:instrText xml:space="preserve"> PAGEREF _Toc103252209 \h </w:instrText>
         </w:r>
         <w:r>
           <w:rPr>
@@ -5064,7 +5064,7 @@
           <w:szCs w:val="22"/>
         </w:rPr>
       </w:pPr>
-      <w:hyperlink w:anchor="_Toc102945165" w:history="1">
+      <w:hyperlink w:anchor="_Toc103252210" w:history="1">
         <w:r>
           <w:rPr>
             <w:rStyle w:val="Hyperlink"/>
@@ -5091,7 +5091,7 @@
             <w:noProof/>
             <w:webHidden/>
           </w:rPr>
-          <w:instrText xml:space="preserve"> PAGEREF _Toc102945165 \h </w:instrText>
+          <w:instrText xml:space="preserve"> PAGEREF _Toc103252210 \h </w:instrText>
         </w:r>
         <w:r>
           <w:rPr>
@@ -5132,7 +5132,7 @@
           <w:szCs w:val="22"/>
         </w:rPr>
       </w:pPr>
-      <w:hyperlink w:anchor="_Toc102945166" w:history="1">
+      <w:hyperlink w:anchor="_Toc103252211" w:history="1">
         <w:r>
           <w:rPr>
             <w:rStyle w:val="Hyperlink"/>
@@ -5159,7 +5159,7 @@
             <w:noProof/>
             <w:webHidden/>
           </w:rPr>
-          <w:instrText xml:space="preserve"> PAGEREF _Toc102945166 \h </w:instrText>
+          <w:instrText xml:space="preserve"> PAGEREF _Toc103252211 \h </w:instrText>
         </w:r>
         <w:r>
           <w:rPr>
@@ -5205,7 +5205,7 @@
           <w:szCs w:val="22"/>
         </w:rPr>
       </w:pPr>
-      <w:hyperlink w:anchor="_Toc102945167" w:history="1">
+      <w:hyperlink w:anchor="_Toc103252212" w:history="1">
         <w:r>
           <w:rPr>
             <w:rStyle w:val="Hyperlink"/>
@@ -5249,7 +5249,7 @@
             <w:noProof/>
             <w:webHidden/>
           </w:rPr>
-          <w:instrText xml:space="preserve"> PAGEREF _Toc102945167 \h </w:instrText>
+          <w:instrText xml:space="preserve"> PAGEREF _Toc103252212 \h </w:instrText>
         </w:r>
         <w:r>
           <w:rPr>
@@ -5290,7 +5290,7 @@
           <w:szCs w:val="22"/>
         </w:rPr>
       </w:pPr>
-      <w:hyperlink w:anchor="_Toc102945168" w:history="1">
+      <w:hyperlink w:anchor="_Toc103252213" w:history="1">
         <w:r>
           <w:rPr>
             <w:rStyle w:val="Hyperlink"/>
@@ -5317,7 +5317,7 @@
             <w:noProof/>
             <w:webHidden/>
           </w:rPr>
-          <w:instrText xml:space="preserve"> PAGEREF _Toc102945168 \h </w:instrText>
+          <w:instrText xml:space="preserve"> PAGEREF _Toc103252213 \h </w:instrText>
         </w:r>
         <w:r>
           <w:rPr>
@@ -5356,7 +5356,7 @@
         <w:lastRenderedPageBreak/>
         <w:fldChar w:fldCharType="end"/>
       </w:r>
-      <w:bookmarkStart w:id="1" w:name="_Toc102945101"/>
+      <w:bookmarkStart w:id="1" w:name="_Toc103252146"/>
       <w:r>
         <w:t>Introduction</w:t>
       </w:r>
@@ -5420,7 +5420,7 @@
       <w:pPr>
         <w:pStyle w:val="Heading2"/>
       </w:pPr>
-      <w:bookmarkStart w:id="2" w:name="_Toc102945102"/>
+      <w:bookmarkStart w:id="2" w:name="_Toc103252147"/>
       <w:r>
         <w:t>Player</w:t>
       </w:r>
@@ -5462,7 +5462,7 @@
       <w:pPr>
         <w:pStyle w:val="Heading2"/>
       </w:pPr>
-      <w:bookmarkStart w:id="3" w:name="_Toc102945103"/>
+      <w:bookmarkStart w:id="3" w:name="_Toc103252148"/>
       <w:r>
         <w:t>Materials</w:t>
       </w:r>
@@ -5600,7 +5600,7 @@
       <w:pPr>
         <w:pStyle w:val="Heading2"/>
       </w:pPr>
-      <w:bookmarkStart w:id="4" w:name="_Toc102945104"/>
+      <w:bookmarkStart w:id="4" w:name="_Toc103252149"/>
       <w:r>
         <w:lastRenderedPageBreak/>
         <w:t>Character</w:t>
@@ -5982,7 +5982,7 @@
       <w:pPr>
         <w:pStyle w:val="Heading1"/>
       </w:pPr>
-      <w:bookmarkStart w:id="5" w:name="_Toc102945105"/>
+      <w:bookmarkStart w:id="5" w:name="_Toc103252150"/>
       <w:r>
         <w:lastRenderedPageBreak/>
         <w:t>Traits</w:t>
@@ -6115,7 +6115,7 @@
       <w:pPr>
         <w:pStyle w:val="Heading2"/>
       </w:pPr>
-      <w:bookmarkStart w:id="6" w:name="_Toc102945106"/>
+      <w:bookmarkStart w:id="6" w:name="_Toc103252151"/>
       <w:r>
         <w:t>Inspiration</w:t>
       </w:r>
@@ -6231,7 +6231,7 @@
       <w:pPr>
         <w:pStyle w:val="Heading2"/>
       </w:pPr>
-      <w:bookmarkStart w:id="7" w:name="_Toc102945107"/>
+      <w:bookmarkStart w:id="7" w:name="_Toc103252152"/>
       <w:r>
         <w:lastRenderedPageBreak/>
         <w:t>Hindering</w:t>
@@ -6268,7 +6268,7 @@
       <w:pPr>
         <w:pStyle w:val="Heading2"/>
       </w:pPr>
-      <w:bookmarkStart w:id="8" w:name="_Toc102945108"/>
+      <w:bookmarkStart w:id="8" w:name="_Toc103252153"/>
       <w:r>
         <w:t>Ancestries</w:t>
       </w:r>
@@ -6293,7 +6293,7 @@
       <w:pPr>
         <w:pStyle w:val="Heading1"/>
       </w:pPr>
-      <w:bookmarkStart w:id="9" w:name="_Toc102945109"/>
+      <w:bookmarkStart w:id="9" w:name="_Toc103252154"/>
       <w:r>
         <w:lastRenderedPageBreak/>
         <w:t>Skills</w:t>
@@ -6329,7 +6329,7 @@
       <w:pPr>
         <w:pStyle w:val="Heading2"/>
       </w:pPr>
-      <w:bookmarkStart w:id="10" w:name="_Toc102945110"/>
+      <w:bookmarkStart w:id="10" w:name="_Toc103252155"/>
       <w:r>
         <w:t>Skill rolls</w:t>
       </w:r>
@@ -7563,7 +7563,7 @@
       <w:pPr>
         <w:pStyle w:val="Heading2"/>
       </w:pPr>
-      <w:bookmarkStart w:id="11" w:name="_Toc102945111"/>
+      <w:bookmarkStart w:id="11" w:name="_Toc103252156"/>
       <w:r>
         <w:lastRenderedPageBreak/>
         <w:t>Skill list</w:t>
@@ -8404,7 +8404,7 @@
       <w:pPr>
         <w:pStyle w:val="Heading1"/>
       </w:pPr>
-      <w:bookmarkStart w:id="12" w:name="_Toc102945112"/>
+      <w:bookmarkStart w:id="12" w:name="_Toc103252157"/>
       <w:r>
         <w:lastRenderedPageBreak/>
         <w:t>Talents</w:t>
@@ -8446,7 +8446,7 @@
       <w:pPr>
         <w:pStyle w:val="Heading2"/>
       </w:pPr>
-      <w:bookmarkStart w:id="13" w:name="_Toc102945113"/>
+      <w:bookmarkStart w:id="13" w:name="_Toc103252158"/>
       <w:r>
         <w:t>Character talents</w:t>
       </w:r>
@@ -8586,7 +8586,7 @@
       <w:pPr>
         <w:pStyle w:val="Heading2"/>
       </w:pPr>
-      <w:bookmarkStart w:id="14" w:name="_Toc102945114"/>
+      <w:bookmarkStart w:id="14" w:name="_Toc103252159"/>
       <w:r>
         <w:t>Skill talents</w:t>
       </w:r>
@@ -8852,7 +8852,7 @@
       <w:pPr>
         <w:pStyle w:val="Heading2"/>
       </w:pPr>
-      <w:bookmarkStart w:id="15" w:name="_Toc102945115"/>
+      <w:bookmarkStart w:id="15" w:name="_Toc103252160"/>
       <w:r>
         <w:t>Combat talents</w:t>
       </w:r>
@@ -9251,7 +9251,7 @@
       <w:pPr>
         <w:pStyle w:val="Heading2"/>
       </w:pPr>
-      <w:bookmarkStart w:id="16" w:name="_Toc102945116"/>
+      <w:bookmarkStart w:id="16" w:name="_Toc103252161"/>
       <w:r>
         <w:t>Special talents: Alchemy</w:t>
       </w:r>
@@ -9305,7 +9305,7 @@
       <w:pPr>
         <w:pStyle w:val="Heading2"/>
       </w:pPr>
-      <w:bookmarkStart w:id="17" w:name="_Toc102945117"/>
+      <w:bookmarkStart w:id="17" w:name="_Toc103252162"/>
       <w:r>
         <w:t>Special talents: Sorcery</w:t>
       </w:r>
@@ -9422,7 +9422,7 @@
       <w:pPr>
         <w:pStyle w:val="Heading1"/>
       </w:pPr>
-      <w:bookmarkStart w:id="18" w:name="_Toc102945118"/>
+      <w:bookmarkStart w:id="18" w:name="_Toc103252163"/>
       <w:r>
         <w:lastRenderedPageBreak/>
         <w:t>Character creation</w:t>
@@ -9528,7 +9528,7 @@
       <w:pPr>
         <w:pStyle w:val="Heading2"/>
       </w:pPr>
-      <w:bookmarkStart w:id="19" w:name="_Toc102945119"/>
+      <w:bookmarkStart w:id="19" w:name="_Toc103252164"/>
       <w:r>
         <w:t>Writing down traits</w:t>
       </w:r>
@@ -9619,7 +9619,7 @@
       <w:pPr>
         <w:pStyle w:val="Heading2"/>
       </w:pPr>
-      <w:bookmarkStart w:id="20" w:name="_Toc102945120"/>
+      <w:bookmarkStart w:id="20" w:name="_Toc103252165"/>
       <w:r>
         <w:lastRenderedPageBreak/>
         <w:t>Assigning skill levels</w:t>
@@ -9670,7 +9670,7 @@
       <w:pPr>
         <w:pStyle w:val="Heading2"/>
       </w:pPr>
-      <w:bookmarkStart w:id="21" w:name="_Toc102945121"/>
+      <w:bookmarkStart w:id="21" w:name="_Toc103252166"/>
       <w:r>
         <w:t>Choos</w:t>
       </w:r>
@@ -9703,7 +9703,7 @@
       <w:pPr>
         <w:pStyle w:val="Heading2"/>
       </w:pPr>
-      <w:bookmarkStart w:id="22" w:name="_Toc102945122"/>
+      <w:bookmarkStart w:id="22" w:name="_Toc103252167"/>
       <w:r>
         <w:t xml:space="preserve">Calculating </w:t>
       </w:r>
@@ -9771,7 +9771,7 @@
       <w:pPr>
         <w:pStyle w:val="Heading2"/>
       </w:pPr>
-      <w:bookmarkStart w:id="23" w:name="_Toc102945123"/>
+      <w:bookmarkStart w:id="23" w:name="_Toc103252168"/>
       <w:r>
         <w:lastRenderedPageBreak/>
         <w:t>Acquiring gear</w:t>
@@ -9932,7 +9932,7 @@
       <w:pPr>
         <w:pStyle w:val="Heading2"/>
       </w:pPr>
-      <w:bookmarkStart w:id="24" w:name="_Toc102945124"/>
+      <w:bookmarkStart w:id="24" w:name="_Toc103252169"/>
       <w:r>
         <w:t>Naming them</w:t>
       </w:r>
@@ -9965,7 +9965,7 @@
       <w:pPr>
         <w:pStyle w:val="Heading1"/>
       </w:pPr>
-      <w:bookmarkStart w:id="25" w:name="_Toc102945125"/>
+      <w:bookmarkStart w:id="25" w:name="_Toc103252170"/>
       <w:r>
         <w:lastRenderedPageBreak/>
         <w:t>Damage and conditions</w:t>
@@ -10100,7 +10100,7 @@
       <w:pPr>
         <w:pStyle w:val="Heading2"/>
       </w:pPr>
-      <w:bookmarkStart w:id="26" w:name="_Toc102945126"/>
+      <w:bookmarkStart w:id="26" w:name="_Toc103252171"/>
       <w:r>
         <w:t>Types of conditions</w:t>
       </w:r>
@@ -10216,16 +10216,28 @@
         <w:t xml:space="preserve">the slash is called the </w:t>
       </w:r>
       <w:r>
-        <w:t>critical value</w:t>
-      </w:r>
-      <w:r>
-        <w:t>, and represents how much of the critical condition is still, well, critical. T</w:t>
-      </w:r>
-      <w:r>
-        <w:t>he number after the slash is called the recovery value</w:t>
-      </w:r>
-      <w:r>
-        <w:t xml:space="preserve">, and represents </w:t>
+        <w:t xml:space="preserve">critical </w:t>
+      </w:r>
+      <w:r>
+        <w:t>value</w:t>
+      </w:r>
+      <w:r>
+        <w:t xml:space="preserve"> and</w:t>
+      </w:r>
+      <w:r>
+        <w:t xml:space="preserve"> represents how much of the critical condition is still, well, critical. T</w:t>
+      </w:r>
+      <w:r>
+        <w:t xml:space="preserve">he number after the slash is called the recovery </w:t>
+      </w:r>
+      <w:r>
+        <w:t>value</w:t>
+      </w:r>
+      <w:r>
+        <w:t xml:space="preserve"> and</w:t>
+      </w:r>
+      <w:r>
+        <w:t xml:space="preserve"> represents </w:t>
       </w:r>
       <w:r>
         <w:t>how long the condition will take to fully heal after it’s done healing the critical value portion</w:t>
@@ -10418,7 +10430,7 @@
       <w:pPr>
         <w:pStyle w:val="Heading2"/>
       </w:pPr>
-      <w:bookmarkStart w:id="27" w:name="_Toc102945127"/>
+      <w:bookmarkStart w:id="27" w:name="_Toc103252172"/>
       <w:r>
         <w:t>Taking damage</w:t>
       </w:r>
@@ -10914,7 +10926,7 @@
       <w:pPr>
         <w:pStyle w:val="Heading2"/>
       </w:pPr>
-      <w:bookmarkStart w:id="28" w:name="_Toc102945128"/>
+      <w:bookmarkStart w:id="28" w:name="_Toc103252173"/>
       <w:r>
         <w:t>Resilience</w:t>
       </w:r>
@@ -11019,7 +11031,7 @@
       <w:pPr>
         <w:pStyle w:val="Heading2"/>
       </w:pPr>
-      <w:bookmarkStart w:id="29" w:name="_Toc102945129"/>
+      <w:bookmarkStart w:id="29" w:name="_Toc103252174"/>
       <w:r>
         <w:t>Recovery</w:t>
       </w:r>
@@ -12321,7 +12333,7 @@
       <w:pPr>
         <w:pStyle w:val="Heading2"/>
       </w:pPr>
-      <w:bookmarkStart w:id="30" w:name="_Toc102945130"/>
+      <w:bookmarkStart w:id="30" w:name="_Toc103252175"/>
       <w:r>
         <w:lastRenderedPageBreak/>
         <w:t>First aid and medical care</w:t>
@@ -12341,10 +12353,31 @@
     </w:p>
     <w:p>
       <w:r>
-        <w:t>First aid takes 15 minutes, requires a Lore or Survival roll with a TN equal to 8 plus the value of the injury</w:t>
-      </w:r>
-      <w:r>
-        <w:t xml:space="preserve"> (or 10 plus the value of the injury if it’s </w:t>
+        <w:t xml:space="preserve">First aid takes 15 minutes, requires a Lore or Survival roll with a TN equal to 8 plus </w:t>
+      </w:r>
+      <w:r>
+        <w:t xml:space="preserve">half </w:t>
+      </w:r>
+      <w:r>
+        <w:t>the value of the injury</w:t>
+      </w:r>
+      <w:r>
+        <w:t>, rounded down</w:t>
+      </w:r>
+      <w:r>
+        <w:t xml:space="preserve"> (or 10 plus </w:t>
+      </w:r>
+      <w:r>
+        <w:t xml:space="preserve">half </w:t>
+      </w:r>
+      <w:r>
+        <w:t>the value of the injury</w:t>
+      </w:r>
+      <w:r>
+        <w:t>, rounded down,</w:t>
+      </w:r>
+      <w:r>
+        <w:t xml:space="preserve"> if it’s </w:t>
       </w:r>
       <w:r>
         <w:t xml:space="preserve">a </w:t>
@@ -12362,7 +12395,7 @@
         <w:t xml:space="preserve">, and must be performed within one hour of the injury being acquired. </w:t>
       </w:r>
       <w:r>
-        <w:t xml:space="preserve">On a successful roll, reduce the value of the injury by one. </w:t>
+        <w:t xml:space="preserve">On a successful roll, reduce the injury by one. </w:t>
       </w:r>
       <w:r>
         <w:t xml:space="preserve">First aid can only be </w:t>
@@ -12397,16 +12430,40 @@
         <w:t xml:space="preserve"> TN </w:t>
       </w:r>
       <w:r>
-        <w:t xml:space="preserve">of 8 plus the </w:t>
+        <w:t>of 8 plus</w:t>
+      </w:r>
+      <w:r>
+        <w:t xml:space="preserve"> half</w:t>
+      </w:r>
+      <w:r>
+        <w:t xml:space="preserve"> the </w:t>
       </w:r>
       <w:r>
         <w:t>injury’s value</w:t>
       </w:r>
       <w:r>
+        <w:t>, rounded down</w:t>
+      </w:r>
+      <w:r>
         <w:t xml:space="preserve"> </w:t>
       </w:r>
       <w:r>
-        <w:t>(or 10 plus the injury’s value if it’s</w:t>
+        <w:t xml:space="preserve">(or 10 plus </w:t>
+      </w:r>
+      <w:r>
+        <w:t xml:space="preserve">half </w:t>
+      </w:r>
+      <w:r>
+        <w:t>the injury’s value</w:t>
+      </w:r>
+      <w:r>
+        <w:t>, rounded down</w:t>
+      </w:r>
+      <w:r>
+        <w:t>,</w:t>
+      </w:r>
+      <w:r>
+        <w:t xml:space="preserve"> if it’s</w:t>
       </w:r>
       <w:r>
         <w:t xml:space="preserve"> a </w:t>
@@ -12433,7 +12490,7 @@
         <w:t xml:space="preserve"> immediately</w:t>
       </w:r>
       <w:r>
-        <w:t xml:space="preserve"> reduce the value of </w:t>
+        <w:t xml:space="preserve"> reduce </w:t>
       </w:r>
       <w:r>
         <w:t>that</w:t>
@@ -12467,7 +12524,7 @@
       <w:pPr>
         <w:pStyle w:val="Heading2"/>
       </w:pPr>
-      <w:bookmarkStart w:id="31" w:name="_Toc102945131"/>
+      <w:bookmarkStart w:id="31" w:name="_Toc103252176"/>
       <w:r>
         <w:t>Special conditions</w:t>
       </w:r>
@@ -12518,7 +12575,7 @@
       <w:pPr>
         <w:pStyle w:val="Heading2"/>
       </w:pPr>
-      <w:bookmarkStart w:id="32" w:name="_Toc102945132"/>
+      <w:bookmarkStart w:id="32" w:name="_Toc103252177"/>
       <w:r>
         <w:lastRenderedPageBreak/>
         <w:t>Fatigue</w:t>
@@ -12670,7 +12727,7 @@
       <w:pPr>
         <w:pStyle w:val="Heading2"/>
       </w:pPr>
-      <w:bookmarkStart w:id="33" w:name="_Toc102945133"/>
+      <w:bookmarkStart w:id="33" w:name="_Toc103252178"/>
       <w:r>
         <w:t>Desperation</w:t>
       </w:r>
@@ -12735,7 +12792,7 @@
       <w:pPr>
         <w:pStyle w:val="Heading2"/>
       </w:pPr>
-      <w:bookmarkStart w:id="34" w:name="_Toc102945134"/>
+      <w:bookmarkStart w:id="34" w:name="_Toc103252179"/>
       <w:r>
         <w:t>What about insanity?</w:t>
       </w:r>
@@ -12769,7 +12826,7 @@
       <w:pPr>
         <w:pStyle w:val="Heading1"/>
       </w:pPr>
-      <w:bookmarkStart w:id="35" w:name="_Toc102945135"/>
+      <w:bookmarkStart w:id="35" w:name="_Toc103252180"/>
       <w:r>
         <w:lastRenderedPageBreak/>
         <w:t>Hits, weapons, and armor</w:t>
@@ -12930,7 +12987,7 @@
       <w:pPr>
         <w:pStyle w:val="Heading2"/>
       </w:pPr>
-      <w:bookmarkStart w:id="36" w:name="_Toc102945136"/>
+      <w:bookmarkStart w:id="36" w:name="_Toc103252181"/>
       <w:r>
         <w:t>Melee weapons</w:t>
       </w:r>
@@ -13874,7 +13931,7 @@
       <w:pPr>
         <w:pStyle w:val="Heading2"/>
       </w:pPr>
-      <w:bookmarkStart w:id="37" w:name="_Toc102945137"/>
+      <w:bookmarkStart w:id="37" w:name="_Toc103252182"/>
       <w:r>
         <w:t>Ranged weapons</w:t>
       </w:r>
@@ -14593,7 +14650,7 @@
       <w:pPr>
         <w:pStyle w:val="Heading2"/>
       </w:pPr>
-      <w:bookmarkStart w:id="38" w:name="_Toc102945138"/>
+      <w:bookmarkStart w:id="38" w:name="_Toc103252183"/>
       <w:r>
         <w:t>Armor</w:t>
       </w:r>
@@ -15091,7 +15148,7 @@
       <w:pPr>
         <w:pStyle w:val="Heading2"/>
       </w:pPr>
-      <w:bookmarkStart w:id="39" w:name="_Toc102945139"/>
+      <w:bookmarkStart w:id="39" w:name="_Toc103252184"/>
       <w:r>
         <w:t>Mental</w:t>
       </w:r>
@@ -15374,7 +15431,7 @@
       <w:pPr>
         <w:pStyle w:val="Heading2"/>
       </w:pPr>
-      <w:bookmarkStart w:id="40" w:name="_Toc102945140"/>
+      <w:bookmarkStart w:id="40" w:name="_Toc103252185"/>
       <w:r>
         <w:t>Magic weapons</w:t>
       </w:r>
@@ -15710,7 +15767,7 @@
       <w:pPr>
         <w:pStyle w:val="Heading1"/>
       </w:pPr>
-      <w:bookmarkStart w:id="41" w:name="_Toc102945141"/>
+      <w:bookmarkStart w:id="41" w:name="_Toc103252186"/>
       <w:r>
         <w:lastRenderedPageBreak/>
         <w:t>Gear</w:t>
@@ -15806,7 +15863,7 @@
       <w:pPr>
         <w:pStyle w:val="Heading2"/>
       </w:pPr>
-      <w:bookmarkStart w:id="42" w:name="_Toc102945142"/>
+      <w:bookmarkStart w:id="42" w:name="_Toc103252187"/>
       <w:r>
         <w:t>Making purchases</w:t>
       </w:r>
@@ -16396,7 +16453,7 @@
       <w:pPr>
         <w:pStyle w:val="Heading2"/>
       </w:pPr>
-      <w:bookmarkStart w:id="43" w:name="_Toc102945143"/>
+      <w:bookmarkStart w:id="43" w:name="_Toc103252188"/>
       <w:r>
         <w:lastRenderedPageBreak/>
         <w:t>Products and services</w:t>
@@ -17844,7 +17901,7 @@
       <w:pPr>
         <w:pStyle w:val="Heading1"/>
       </w:pPr>
-      <w:bookmarkStart w:id="44" w:name="_Toc102945144"/>
+      <w:bookmarkStart w:id="44" w:name="_Toc103252189"/>
       <w:r>
         <w:lastRenderedPageBreak/>
         <w:t>Sorcery</w:t>
@@ -17860,7 +17917,7 @@
       <w:pPr>
         <w:pStyle w:val="Heading2"/>
       </w:pPr>
-      <w:bookmarkStart w:id="45" w:name="_Toc102945145"/>
+      <w:bookmarkStart w:id="45" w:name="_Toc103252190"/>
       <w:r>
         <w:t>Casting a spell</w:t>
       </w:r>
@@ -17907,7 +17964,7 @@
       <w:pPr>
         <w:pStyle w:val="Heading2"/>
       </w:pPr>
-      <w:bookmarkStart w:id="46" w:name="_Toc102945146"/>
+      <w:bookmarkStart w:id="46" w:name="_Toc103252191"/>
       <w:r>
         <w:t>Burn</w:t>
       </w:r>
@@ -18108,7 +18165,7 @@
       <w:pPr>
         <w:pStyle w:val="Heading2"/>
       </w:pPr>
-      <w:bookmarkStart w:id="47" w:name="_Toc102945147"/>
+      <w:bookmarkStart w:id="47" w:name="_Toc103252192"/>
       <w:r>
         <w:t>Minions</w:t>
       </w:r>
@@ -18155,7 +18212,7 @@
       <w:pPr>
         <w:pStyle w:val="Heading2"/>
       </w:pPr>
-      <w:bookmarkStart w:id="48" w:name="_Toc102945148"/>
+      <w:bookmarkStart w:id="48" w:name="_Toc103252193"/>
       <w:r>
         <w:t>Slots</w:t>
       </w:r>
@@ -18195,7 +18252,7 @@
       <w:pPr>
         <w:pStyle w:val="Heading2"/>
       </w:pPr>
-      <w:bookmarkStart w:id="49" w:name="_Toc102945149"/>
+      <w:bookmarkStart w:id="49" w:name="_Toc103252194"/>
       <w:r>
         <w:t>Spellbooks</w:t>
       </w:r>
@@ -18225,7 +18282,7 @@
       <w:pPr>
         <w:pStyle w:val="Heading2"/>
       </w:pPr>
-      <w:bookmarkStart w:id="50" w:name="_Toc102945150"/>
+      <w:bookmarkStart w:id="50" w:name="_Toc103252195"/>
       <w:r>
         <w:t>Memorization</w:t>
       </w:r>
@@ -18396,7 +18453,7 @@
       <w:pPr>
         <w:pStyle w:val="Heading2"/>
       </w:pPr>
-      <w:bookmarkStart w:id="51" w:name="_Toc102945151"/>
+      <w:bookmarkStart w:id="51" w:name="_Toc103252196"/>
       <w:r>
         <w:lastRenderedPageBreak/>
         <w:t>Spells (complexity 1)</w:t>
@@ -19434,7 +19491,7 @@
       <w:pPr>
         <w:pStyle w:val="Heading2"/>
       </w:pPr>
-      <w:bookmarkStart w:id="52" w:name="_Toc102945152"/>
+      <w:bookmarkStart w:id="52" w:name="_Toc103252197"/>
       <w:r>
         <w:t>Spells (</w:t>
       </w:r>
@@ -20025,7 +20082,7 @@
       <w:pPr>
         <w:pStyle w:val="Heading2"/>
       </w:pPr>
-      <w:bookmarkStart w:id="53" w:name="_Toc102945153"/>
+      <w:bookmarkStart w:id="53" w:name="_Toc103252198"/>
       <w:r>
         <w:t>Ritual</w:t>
       </w:r>
@@ -20168,7 +20225,7 @@
       <w:pPr>
         <w:pStyle w:val="Heading1"/>
       </w:pPr>
-      <w:bookmarkStart w:id="54" w:name="_Toc102945154"/>
+      <w:bookmarkStart w:id="54" w:name="_Toc103252199"/>
       <w:r>
         <w:lastRenderedPageBreak/>
         <w:t>Running the game</w:t>
@@ -20230,7 +20287,7 @@
       <w:pPr>
         <w:pStyle w:val="Heading2"/>
       </w:pPr>
-      <w:bookmarkStart w:id="55" w:name="_Toc102945155"/>
+      <w:bookmarkStart w:id="55" w:name="_Toc103252200"/>
       <w:r>
         <w:t>Time and distance</w:t>
       </w:r>
@@ -20265,7 +20322,7 @@
       <w:pPr>
         <w:pStyle w:val="Heading2"/>
       </w:pPr>
-      <w:bookmarkStart w:id="56" w:name="_Toc102945156"/>
+      <w:bookmarkStart w:id="56" w:name="_Toc103252201"/>
       <w:r>
         <w:t>Light</w:t>
       </w:r>
@@ -20323,7 +20380,7 @@
       <w:pPr>
         <w:pStyle w:val="Heading2"/>
       </w:pPr>
-      <w:bookmarkStart w:id="57" w:name="_Toc102945157"/>
+      <w:bookmarkStart w:id="57" w:name="_Toc103252202"/>
       <w:r>
         <w:t>Adventuring on a schedule</w:t>
       </w:r>
@@ -20450,7 +20507,7 @@
       <w:pPr>
         <w:pStyle w:val="Heading2"/>
       </w:pPr>
-      <w:bookmarkStart w:id="58" w:name="_Toc102945158"/>
+      <w:bookmarkStart w:id="58" w:name="_Toc103252203"/>
       <w:r>
         <w:t>Minor rest phase</w:t>
       </w:r>
@@ -20548,7 +20605,7 @@
       <w:pPr>
         <w:pStyle w:val="Heading2"/>
       </w:pPr>
-      <w:bookmarkStart w:id="59" w:name="_Toc102945159"/>
+      <w:bookmarkStart w:id="59" w:name="_Toc103252204"/>
       <w:r>
         <w:t>Major rest phase</w:t>
       </w:r>
@@ -20777,7 +20834,7 @@
       <w:pPr>
         <w:pStyle w:val="Heading2"/>
       </w:pPr>
-      <w:bookmarkStart w:id="60" w:name="_Toc102945160"/>
+      <w:bookmarkStart w:id="60" w:name="_Toc103252205"/>
       <w:r>
         <w:t>Simple food and light</w:t>
       </w:r>
@@ -20846,7 +20903,7 @@
       <w:pPr>
         <w:pStyle w:val="Heading1"/>
       </w:pPr>
-      <w:bookmarkStart w:id="61" w:name="_Toc102945161"/>
+      <w:bookmarkStart w:id="61" w:name="_Toc103252206"/>
       <w:r>
         <w:lastRenderedPageBreak/>
         <w:t xml:space="preserve">End of </w:t>
@@ -20964,7 +21021,7 @@
       <w:pPr>
         <w:pStyle w:val="Heading1"/>
       </w:pPr>
-      <w:bookmarkStart w:id="62" w:name="_Toc102945162"/>
+      <w:bookmarkStart w:id="62" w:name="_Toc103252207"/>
       <w:r>
         <w:lastRenderedPageBreak/>
         <w:t>NPCs and monsters</w:t>
@@ -21000,7 +21057,7 @@
       <w:pPr>
         <w:pStyle w:val="Heading2"/>
       </w:pPr>
-      <w:bookmarkStart w:id="63" w:name="_Toc102945163"/>
+      <w:bookmarkStart w:id="63" w:name="_Toc103252208"/>
       <w:r>
         <w:t>Running NPCs</w:t>
       </w:r>
@@ -21884,7 +21941,7 @@
       <w:pPr>
         <w:pStyle w:val="Heading2"/>
       </w:pPr>
-      <w:bookmarkStart w:id="64" w:name="_Toc102945164"/>
+      <w:bookmarkStart w:id="64" w:name="_Toc103252209"/>
       <w:r>
         <w:t xml:space="preserve">Building </w:t>
       </w:r>
@@ -22149,7 +22206,7 @@
       <w:pPr>
         <w:pStyle w:val="Heading2"/>
       </w:pPr>
-      <w:bookmarkStart w:id="65" w:name="_Toc102945165"/>
+      <w:bookmarkStart w:id="65" w:name="_Toc103252210"/>
       <w:r>
         <w:t>B</w:t>
       </w:r>
@@ -24277,7 +24334,7 @@
       <w:pPr>
         <w:pStyle w:val="Heading2"/>
       </w:pPr>
-      <w:bookmarkStart w:id="66" w:name="_Toc102945166"/>
+      <w:bookmarkStart w:id="66" w:name="_Toc103252211"/>
       <w:r>
         <w:t>Rogues’ gallery</w:t>
       </w:r>
@@ -24584,7 +24641,7 @@
       <w:pPr>
         <w:pStyle w:val="Heading1"/>
       </w:pPr>
-      <w:bookmarkStart w:id="67" w:name="_Toc102945167"/>
+      <w:bookmarkStart w:id="67" w:name="_Toc103252212"/>
       <w:r>
         <w:lastRenderedPageBreak/>
         <w:t>Making the game your own</w:t>
@@ -24603,7 +24660,7 @@
       <w:pPr>
         <w:pStyle w:val="Heading2"/>
       </w:pPr>
-      <w:bookmarkStart w:id="68" w:name="_Toc102945168"/>
+      <w:bookmarkStart w:id="68" w:name="_Toc103252213"/>
       <w:r>
         <w:t>Representing Sorcery and supernatural abilities</w:t>
       </w:r>
@@ -24982,7 +25039,7 @@
         <w:noProof/>
         <w:color w:val="7F7F7F" w:themeColor="text1" w:themeTint="80"/>
       </w:rPr>
-      <w:t>Skills</w:t>
+      <w:t>Table of contents</w:t>
     </w:r>
     <w:r>
       <w:rPr>
@@ -25028,7 +25085,7 @@
         <w:noProof/>
         <w:color w:val="7F7F7F" w:themeColor="text1" w:themeTint="80"/>
       </w:rPr>
-      <w:t>Talents</w:t>
+      <w:t>Making the game your own</w:t>
     </w:r>
     <w:r>
       <w:rPr>

</xml_diff>

<commit_message>
Changed coin bulk scaling from 250 to 500.
</commit_message>
<xml_diff>
--- a/Ikaros.docx
+++ b/Ikaros.docx
@@ -15945,7 +15945,19 @@
         <w:t xml:space="preserve"> for silver.</w:t>
       </w:r>
       <w:r>
-        <w:t xml:space="preserve"> The first 250 can be carried for free. After that, each additional 250 (or fraction thereof) takes up 1 Bulk.</w:t>
+        <w:t xml:space="preserve"> The first </w:t>
+      </w:r>
+      <w:r>
+        <w:t>500</w:t>
+      </w:r>
+      <w:r>
+        <w:t xml:space="preserve"> can be carried for free. After that, each additional </w:t>
+      </w:r>
+      <w:r>
+        <w:t>500</w:t>
+      </w:r>
+      <w:r>
+        <w:t xml:space="preserve"> (or fraction thereof) takes up 1 Bulk.</w:t>
       </w:r>
     </w:p>
     <w:p>
@@ -25039,7 +25051,7 @@
         <w:noProof/>
         <w:color w:val="7F7F7F" w:themeColor="text1" w:themeTint="80"/>
       </w:rPr>
-      <w:t>Table of contents</w:t>
+      <w:t>Gear</w:t>
     </w:r>
     <w:r>
       <w:rPr>
@@ -25085,7 +25097,7 @@
         <w:noProof/>
         <w:color w:val="7F7F7F" w:themeColor="text1" w:themeTint="80"/>
       </w:rPr>
-      <w:t>Making the game your own</w:t>
+      <w:t>Gear</w:t>
     </w:r>
     <w:r>
       <w:rPr>

</xml_diff>

<commit_message>
Added an illusion spell and lowered Raise Sled to complexity 1.
</commit_message>
<xml_diff>
--- a/Ikaros.docx
+++ b/Ikaros.docx
@@ -347,7 +347,7 @@
           <w:noProof/>
         </w:rPr>
       </w:pPr>
-      <w:bookmarkStart w:id="0" w:name="_Toc103252145"/>
+      <w:bookmarkStart w:id="0" w:name="_Toc104502921"/>
       <w:r>
         <w:lastRenderedPageBreak/>
         <w:t>T</w:t>
@@ -380,7 +380,7 @@
           <w:szCs w:val="22"/>
         </w:rPr>
       </w:pPr>
-      <w:hyperlink w:anchor="_Toc103252145" w:history="1">
+      <w:hyperlink w:anchor="_Toc104502921" w:history="1">
         <w:r>
           <w:rPr>
             <w:rStyle w:val="Hyperlink"/>
@@ -407,7 +407,7 @@
             <w:noProof/>
             <w:webHidden/>
           </w:rPr>
-          <w:instrText xml:space="preserve"> PAGEREF _Toc103252145 \h </w:instrText>
+          <w:instrText xml:space="preserve"> PAGEREF _Toc104502921 \h </w:instrText>
         </w:r>
         <w:r>
           <w:rPr>
@@ -453,7 +453,7 @@
           <w:szCs w:val="22"/>
         </w:rPr>
       </w:pPr>
-      <w:hyperlink w:anchor="_Toc103252146" w:history="1">
+      <w:hyperlink w:anchor="_Toc104502922" w:history="1">
         <w:r>
           <w:rPr>
             <w:rStyle w:val="Hyperlink"/>
@@ -497,7 +497,7 @@
             <w:noProof/>
             <w:webHidden/>
           </w:rPr>
-          <w:instrText xml:space="preserve"> PAGEREF _Toc103252146 \h </w:instrText>
+          <w:instrText xml:space="preserve"> PAGEREF _Toc104502922 \h </w:instrText>
         </w:r>
         <w:r>
           <w:rPr>
@@ -538,7 +538,7 @@
           <w:szCs w:val="22"/>
         </w:rPr>
       </w:pPr>
-      <w:hyperlink w:anchor="_Toc103252147" w:history="1">
+      <w:hyperlink w:anchor="_Toc104502923" w:history="1">
         <w:r>
           <w:rPr>
             <w:rStyle w:val="Hyperlink"/>
@@ -565,7 +565,7 @@
             <w:noProof/>
             <w:webHidden/>
           </w:rPr>
-          <w:instrText xml:space="preserve"> PAGEREF _Toc103252147 \h </w:instrText>
+          <w:instrText xml:space="preserve"> PAGEREF _Toc104502923 \h </w:instrText>
         </w:r>
         <w:r>
           <w:rPr>
@@ -606,7 +606,7 @@
           <w:szCs w:val="22"/>
         </w:rPr>
       </w:pPr>
-      <w:hyperlink w:anchor="_Toc103252148" w:history="1">
+      <w:hyperlink w:anchor="_Toc104502924" w:history="1">
         <w:r>
           <w:rPr>
             <w:rStyle w:val="Hyperlink"/>
@@ -633,7 +633,7 @@
             <w:noProof/>
             <w:webHidden/>
           </w:rPr>
-          <w:instrText xml:space="preserve"> PAGEREF _Toc103252148 \h </w:instrText>
+          <w:instrText xml:space="preserve"> PAGEREF _Toc104502924 \h </w:instrText>
         </w:r>
         <w:r>
           <w:rPr>
@@ -674,7 +674,7 @@
           <w:szCs w:val="22"/>
         </w:rPr>
       </w:pPr>
-      <w:hyperlink w:anchor="_Toc103252149" w:history="1">
+      <w:hyperlink w:anchor="_Toc104502925" w:history="1">
         <w:r>
           <w:rPr>
             <w:rStyle w:val="Hyperlink"/>
@@ -701,7 +701,7 @@
             <w:noProof/>
             <w:webHidden/>
           </w:rPr>
-          <w:instrText xml:space="preserve"> PAGEREF _Toc103252149 \h </w:instrText>
+          <w:instrText xml:space="preserve"> PAGEREF _Toc104502925 \h </w:instrText>
         </w:r>
         <w:r>
           <w:rPr>
@@ -747,7 +747,7 @@
           <w:szCs w:val="22"/>
         </w:rPr>
       </w:pPr>
-      <w:hyperlink w:anchor="_Toc103252150" w:history="1">
+      <w:hyperlink w:anchor="_Toc104502926" w:history="1">
         <w:r>
           <w:rPr>
             <w:rStyle w:val="Hyperlink"/>
@@ -791,7 +791,7 @@
             <w:noProof/>
             <w:webHidden/>
           </w:rPr>
-          <w:instrText xml:space="preserve"> PAGEREF _Toc103252150 \h </w:instrText>
+          <w:instrText xml:space="preserve"> PAGEREF _Toc104502926 \h </w:instrText>
         </w:r>
         <w:r>
           <w:rPr>
@@ -832,7 +832,7 @@
           <w:szCs w:val="22"/>
         </w:rPr>
       </w:pPr>
-      <w:hyperlink w:anchor="_Toc103252151" w:history="1">
+      <w:hyperlink w:anchor="_Toc104502927" w:history="1">
         <w:r>
           <w:rPr>
             <w:rStyle w:val="Hyperlink"/>
@@ -859,7 +859,7 @@
             <w:noProof/>
             <w:webHidden/>
           </w:rPr>
-          <w:instrText xml:space="preserve"> PAGEREF _Toc103252151 \h </w:instrText>
+          <w:instrText xml:space="preserve"> PAGEREF _Toc104502927 \h </w:instrText>
         </w:r>
         <w:r>
           <w:rPr>
@@ -900,7 +900,7 @@
           <w:szCs w:val="22"/>
         </w:rPr>
       </w:pPr>
-      <w:hyperlink w:anchor="_Toc103252152" w:history="1">
+      <w:hyperlink w:anchor="_Toc104502928" w:history="1">
         <w:r>
           <w:rPr>
             <w:rStyle w:val="Hyperlink"/>
@@ -927,7 +927,7 @@
             <w:noProof/>
             <w:webHidden/>
           </w:rPr>
-          <w:instrText xml:space="preserve"> PAGEREF _Toc103252152 \h </w:instrText>
+          <w:instrText xml:space="preserve"> PAGEREF _Toc104502928 \h </w:instrText>
         </w:r>
         <w:r>
           <w:rPr>
@@ -968,7 +968,7 @@
           <w:szCs w:val="22"/>
         </w:rPr>
       </w:pPr>
-      <w:hyperlink w:anchor="_Toc103252153" w:history="1">
+      <w:hyperlink w:anchor="_Toc104502929" w:history="1">
         <w:r>
           <w:rPr>
             <w:rStyle w:val="Hyperlink"/>
@@ -995,7 +995,7 @@
             <w:noProof/>
             <w:webHidden/>
           </w:rPr>
-          <w:instrText xml:space="preserve"> PAGEREF _Toc103252153 \h </w:instrText>
+          <w:instrText xml:space="preserve"> PAGEREF _Toc104502929 \h </w:instrText>
         </w:r>
         <w:r>
           <w:rPr>
@@ -1041,7 +1041,7 @@
           <w:szCs w:val="22"/>
         </w:rPr>
       </w:pPr>
-      <w:hyperlink w:anchor="_Toc103252154" w:history="1">
+      <w:hyperlink w:anchor="_Toc104502930" w:history="1">
         <w:r>
           <w:rPr>
             <w:rStyle w:val="Hyperlink"/>
@@ -1085,7 +1085,7 @@
             <w:noProof/>
             <w:webHidden/>
           </w:rPr>
-          <w:instrText xml:space="preserve"> PAGEREF _Toc103252154 \h </w:instrText>
+          <w:instrText xml:space="preserve"> PAGEREF _Toc104502930 \h </w:instrText>
         </w:r>
         <w:r>
           <w:rPr>
@@ -1126,7 +1126,7 @@
           <w:szCs w:val="22"/>
         </w:rPr>
       </w:pPr>
-      <w:hyperlink w:anchor="_Toc103252155" w:history="1">
+      <w:hyperlink w:anchor="_Toc104502931" w:history="1">
         <w:r>
           <w:rPr>
             <w:rStyle w:val="Hyperlink"/>
@@ -1153,7 +1153,7 @@
             <w:noProof/>
             <w:webHidden/>
           </w:rPr>
-          <w:instrText xml:space="preserve"> PAGEREF _Toc103252155 \h </w:instrText>
+          <w:instrText xml:space="preserve"> PAGEREF _Toc104502931 \h </w:instrText>
         </w:r>
         <w:r>
           <w:rPr>
@@ -1194,7 +1194,7 @@
           <w:szCs w:val="22"/>
         </w:rPr>
       </w:pPr>
-      <w:hyperlink w:anchor="_Toc103252156" w:history="1">
+      <w:hyperlink w:anchor="_Toc104502932" w:history="1">
         <w:r>
           <w:rPr>
             <w:rStyle w:val="Hyperlink"/>
@@ -1221,7 +1221,7 @@
             <w:noProof/>
             <w:webHidden/>
           </w:rPr>
-          <w:instrText xml:space="preserve"> PAGEREF _Toc103252156 \h </w:instrText>
+          <w:instrText xml:space="preserve"> PAGEREF _Toc104502932 \h </w:instrText>
         </w:r>
         <w:r>
           <w:rPr>
@@ -1267,7 +1267,7 @@
           <w:szCs w:val="22"/>
         </w:rPr>
       </w:pPr>
-      <w:hyperlink w:anchor="_Toc103252157" w:history="1">
+      <w:hyperlink w:anchor="_Toc104502933" w:history="1">
         <w:r>
           <w:rPr>
             <w:rStyle w:val="Hyperlink"/>
@@ -1311,7 +1311,7 @@
             <w:noProof/>
             <w:webHidden/>
           </w:rPr>
-          <w:instrText xml:space="preserve"> PAGEREF _Toc103252157 \h </w:instrText>
+          <w:instrText xml:space="preserve"> PAGEREF _Toc104502933 \h </w:instrText>
         </w:r>
         <w:r>
           <w:rPr>
@@ -1352,7 +1352,7 @@
           <w:szCs w:val="22"/>
         </w:rPr>
       </w:pPr>
-      <w:hyperlink w:anchor="_Toc103252158" w:history="1">
+      <w:hyperlink w:anchor="_Toc104502934" w:history="1">
         <w:r>
           <w:rPr>
             <w:rStyle w:val="Hyperlink"/>
@@ -1379,7 +1379,7 @@
             <w:noProof/>
             <w:webHidden/>
           </w:rPr>
-          <w:instrText xml:space="preserve"> PAGEREF _Toc103252158 \h </w:instrText>
+          <w:instrText xml:space="preserve"> PAGEREF _Toc104502934 \h </w:instrText>
         </w:r>
         <w:r>
           <w:rPr>
@@ -1420,7 +1420,7 @@
           <w:szCs w:val="22"/>
         </w:rPr>
       </w:pPr>
-      <w:hyperlink w:anchor="_Toc103252159" w:history="1">
+      <w:hyperlink w:anchor="_Toc104502935" w:history="1">
         <w:r>
           <w:rPr>
             <w:rStyle w:val="Hyperlink"/>
@@ -1447,7 +1447,7 @@
             <w:noProof/>
             <w:webHidden/>
           </w:rPr>
-          <w:instrText xml:space="preserve"> PAGEREF _Toc103252159 \h </w:instrText>
+          <w:instrText xml:space="preserve"> PAGEREF _Toc104502935 \h </w:instrText>
         </w:r>
         <w:r>
           <w:rPr>
@@ -1488,7 +1488,7 @@
           <w:szCs w:val="22"/>
         </w:rPr>
       </w:pPr>
-      <w:hyperlink w:anchor="_Toc103252160" w:history="1">
+      <w:hyperlink w:anchor="_Toc104502936" w:history="1">
         <w:r>
           <w:rPr>
             <w:rStyle w:val="Hyperlink"/>
@@ -1515,7 +1515,7 @@
             <w:noProof/>
             <w:webHidden/>
           </w:rPr>
-          <w:instrText xml:space="preserve"> PAGEREF _Toc103252160 \h </w:instrText>
+          <w:instrText xml:space="preserve"> PAGEREF _Toc104502936 \h </w:instrText>
         </w:r>
         <w:r>
           <w:rPr>
@@ -1556,7 +1556,7 @@
           <w:szCs w:val="22"/>
         </w:rPr>
       </w:pPr>
-      <w:hyperlink w:anchor="_Toc103252161" w:history="1">
+      <w:hyperlink w:anchor="_Toc104502937" w:history="1">
         <w:r>
           <w:rPr>
             <w:rStyle w:val="Hyperlink"/>
@@ -1583,7 +1583,7 @@
             <w:noProof/>
             <w:webHidden/>
           </w:rPr>
-          <w:instrText xml:space="preserve"> PAGEREF _Toc103252161 \h </w:instrText>
+          <w:instrText xml:space="preserve"> PAGEREF _Toc104502937 \h </w:instrText>
         </w:r>
         <w:r>
           <w:rPr>
@@ -1624,7 +1624,7 @@
           <w:szCs w:val="22"/>
         </w:rPr>
       </w:pPr>
-      <w:hyperlink w:anchor="_Toc103252162" w:history="1">
+      <w:hyperlink w:anchor="_Toc104502938" w:history="1">
         <w:r>
           <w:rPr>
             <w:rStyle w:val="Hyperlink"/>
@@ -1651,7 +1651,7 @@
             <w:noProof/>
             <w:webHidden/>
           </w:rPr>
-          <w:instrText xml:space="preserve"> PAGEREF _Toc103252162 \h </w:instrText>
+          <w:instrText xml:space="preserve"> PAGEREF _Toc104502938 \h </w:instrText>
         </w:r>
         <w:r>
           <w:rPr>
@@ -1697,7 +1697,7 @@
           <w:szCs w:val="22"/>
         </w:rPr>
       </w:pPr>
-      <w:hyperlink w:anchor="_Toc103252163" w:history="1">
+      <w:hyperlink w:anchor="_Toc104502939" w:history="1">
         <w:r>
           <w:rPr>
             <w:rStyle w:val="Hyperlink"/>
@@ -1741,7 +1741,7 @@
             <w:noProof/>
             <w:webHidden/>
           </w:rPr>
-          <w:instrText xml:space="preserve"> PAGEREF _Toc103252163 \h </w:instrText>
+          <w:instrText xml:space="preserve"> PAGEREF _Toc104502939 \h </w:instrText>
         </w:r>
         <w:r>
           <w:rPr>
@@ -1782,7 +1782,7 @@
           <w:szCs w:val="22"/>
         </w:rPr>
       </w:pPr>
-      <w:hyperlink w:anchor="_Toc103252164" w:history="1">
+      <w:hyperlink w:anchor="_Toc104502940" w:history="1">
         <w:r>
           <w:rPr>
             <w:rStyle w:val="Hyperlink"/>
@@ -1809,7 +1809,7 @@
             <w:noProof/>
             <w:webHidden/>
           </w:rPr>
-          <w:instrText xml:space="preserve"> PAGEREF _Toc103252164 \h </w:instrText>
+          <w:instrText xml:space="preserve"> PAGEREF _Toc104502940 \h </w:instrText>
         </w:r>
         <w:r>
           <w:rPr>
@@ -1850,7 +1850,7 @@
           <w:szCs w:val="22"/>
         </w:rPr>
       </w:pPr>
-      <w:hyperlink w:anchor="_Toc103252165" w:history="1">
+      <w:hyperlink w:anchor="_Toc104502941" w:history="1">
         <w:r>
           <w:rPr>
             <w:rStyle w:val="Hyperlink"/>
@@ -1877,7 +1877,7 @@
             <w:noProof/>
             <w:webHidden/>
           </w:rPr>
-          <w:instrText xml:space="preserve"> PAGEREF _Toc103252165 \h </w:instrText>
+          <w:instrText xml:space="preserve"> PAGEREF _Toc104502941 \h </w:instrText>
         </w:r>
         <w:r>
           <w:rPr>
@@ -1918,7 +1918,7 @@
           <w:szCs w:val="22"/>
         </w:rPr>
       </w:pPr>
-      <w:hyperlink w:anchor="_Toc103252166" w:history="1">
+      <w:hyperlink w:anchor="_Toc104502942" w:history="1">
         <w:r>
           <w:rPr>
             <w:rStyle w:val="Hyperlink"/>
@@ -1945,7 +1945,7 @@
             <w:noProof/>
             <w:webHidden/>
           </w:rPr>
-          <w:instrText xml:space="preserve"> PAGEREF _Toc103252166 \h </w:instrText>
+          <w:instrText xml:space="preserve"> PAGEREF _Toc104502942 \h </w:instrText>
         </w:r>
         <w:r>
           <w:rPr>
@@ -1986,7 +1986,7 @@
           <w:szCs w:val="22"/>
         </w:rPr>
       </w:pPr>
-      <w:hyperlink w:anchor="_Toc103252167" w:history="1">
+      <w:hyperlink w:anchor="_Toc104502943" w:history="1">
         <w:r>
           <w:rPr>
             <w:rStyle w:val="Hyperlink"/>
@@ -2013,7 +2013,7 @@
             <w:noProof/>
             <w:webHidden/>
           </w:rPr>
-          <w:instrText xml:space="preserve"> PAGEREF _Toc103252167 \h </w:instrText>
+          <w:instrText xml:space="preserve"> PAGEREF _Toc104502943 \h </w:instrText>
         </w:r>
         <w:r>
           <w:rPr>
@@ -2054,7 +2054,7 @@
           <w:szCs w:val="22"/>
         </w:rPr>
       </w:pPr>
-      <w:hyperlink w:anchor="_Toc103252168" w:history="1">
+      <w:hyperlink w:anchor="_Toc104502944" w:history="1">
         <w:r>
           <w:rPr>
             <w:rStyle w:val="Hyperlink"/>
@@ -2081,7 +2081,7 @@
             <w:noProof/>
             <w:webHidden/>
           </w:rPr>
-          <w:instrText xml:space="preserve"> PAGEREF _Toc103252168 \h </w:instrText>
+          <w:instrText xml:space="preserve"> PAGEREF _Toc104502944 \h </w:instrText>
         </w:r>
         <w:r>
           <w:rPr>
@@ -2122,7 +2122,7 @@
           <w:szCs w:val="22"/>
         </w:rPr>
       </w:pPr>
-      <w:hyperlink w:anchor="_Toc103252169" w:history="1">
+      <w:hyperlink w:anchor="_Toc104502945" w:history="1">
         <w:r>
           <w:rPr>
             <w:rStyle w:val="Hyperlink"/>
@@ -2149,7 +2149,7 @@
             <w:noProof/>
             <w:webHidden/>
           </w:rPr>
-          <w:instrText xml:space="preserve"> PAGEREF _Toc103252169 \h </w:instrText>
+          <w:instrText xml:space="preserve"> PAGEREF _Toc104502945 \h </w:instrText>
         </w:r>
         <w:r>
           <w:rPr>
@@ -2195,7 +2195,7 @@
           <w:szCs w:val="22"/>
         </w:rPr>
       </w:pPr>
-      <w:hyperlink w:anchor="_Toc103252170" w:history="1">
+      <w:hyperlink w:anchor="_Toc104502946" w:history="1">
         <w:r>
           <w:rPr>
             <w:rStyle w:val="Hyperlink"/>
@@ -2239,7 +2239,7 @@
             <w:noProof/>
             <w:webHidden/>
           </w:rPr>
-          <w:instrText xml:space="preserve"> PAGEREF _Toc103252170 \h </w:instrText>
+          <w:instrText xml:space="preserve"> PAGEREF _Toc104502946 \h </w:instrText>
         </w:r>
         <w:r>
           <w:rPr>
@@ -2280,7 +2280,7 @@
           <w:szCs w:val="22"/>
         </w:rPr>
       </w:pPr>
-      <w:hyperlink w:anchor="_Toc103252171" w:history="1">
+      <w:hyperlink w:anchor="_Toc104502947" w:history="1">
         <w:r>
           <w:rPr>
             <w:rStyle w:val="Hyperlink"/>
@@ -2307,7 +2307,7 @@
             <w:noProof/>
             <w:webHidden/>
           </w:rPr>
-          <w:instrText xml:space="preserve"> PAGEREF _Toc103252171 \h </w:instrText>
+          <w:instrText xml:space="preserve"> PAGEREF _Toc104502947 \h </w:instrText>
         </w:r>
         <w:r>
           <w:rPr>
@@ -2348,7 +2348,7 @@
           <w:szCs w:val="22"/>
         </w:rPr>
       </w:pPr>
-      <w:hyperlink w:anchor="_Toc103252172" w:history="1">
+      <w:hyperlink w:anchor="_Toc104502948" w:history="1">
         <w:r>
           <w:rPr>
             <w:rStyle w:val="Hyperlink"/>
@@ -2375,7 +2375,7 @@
             <w:noProof/>
             <w:webHidden/>
           </w:rPr>
-          <w:instrText xml:space="preserve"> PAGEREF _Toc103252172 \h </w:instrText>
+          <w:instrText xml:space="preserve"> PAGEREF _Toc104502948 \h </w:instrText>
         </w:r>
         <w:r>
           <w:rPr>
@@ -2416,7 +2416,7 @@
           <w:szCs w:val="22"/>
         </w:rPr>
       </w:pPr>
-      <w:hyperlink w:anchor="_Toc103252173" w:history="1">
+      <w:hyperlink w:anchor="_Toc104502949" w:history="1">
         <w:r>
           <w:rPr>
             <w:rStyle w:val="Hyperlink"/>
@@ -2443,7 +2443,7 @@
             <w:noProof/>
             <w:webHidden/>
           </w:rPr>
-          <w:instrText xml:space="preserve"> PAGEREF _Toc103252173 \h </w:instrText>
+          <w:instrText xml:space="preserve"> PAGEREF _Toc104502949 \h </w:instrText>
         </w:r>
         <w:r>
           <w:rPr>
@@ -2484,7 +2484,7 @@
           <w:szCs w:val="22"/>
         </w:rPr>
       </w:pPr>
-      <w:hyperlink w:anchor="_Toc103252174" w:history="1">
+      <w:hyperlink w:anchor="_Toc104502950" w:history="1">
         <w:r>
           <w:rPr>
             <w:rStyle w:val="Hyperlink"/>
@@ -2511,7 +2511,7 @@
             <w:noProof/>
             <w:webHidden/>
           </w:rPr>
-          <w:instrText xml:space="preserve"> PAGEREF _Toc103252174 \h </w:instrText>
+          <w:instrText xml:space="preserve"> PAGEREF _Toc104502950 \h </w:instrText>
         </w:r>
         <w:r>
           <w:rPr>
@@ -2552,7 +2552,7 @@
           <w:szCs w:val="22"/>
         </w:rPr>
       </w:pPr>
-      <w:hyperlink w:anchor="_Toc103252175" w:history="1">
+      <w:hyperlink w:anchor="_Toc104502951" w:history="1">
         <w:r>
           <w:rPr>
             <w:rStyle w:val="Hyperlink"/>
@@ -2579,7 +2579,7 @@
             <w:noProof/>
             <w:webHidden/>
           </w:rPr>
-          <w:instrText xml:space="preserve"> PAGEREF _Toc103252175 \h </w:instrText>
+          <w:instrText xml:space="preserve"> PAGEREF _Toc104502951 \h </w:instrText>
         </w:r>
         <w:r>
           <w:rPr>
@@ -2620,7 +2620,7 @@
           <w:szCs w:val="22"/>
         </w:rPr>
       </w:pPr>
-      <w:hyperlink w:anchor="_Toc103252176" w:history="1">
+      <w:hyperlink w:anchor="_Toc104502952" w:history="1">
         <w:r>
           <w:rPr>
             <w:rStyle w:val="Hyperlink"/>
@@ -2647,7 +2647,7 @@
             <w:noProof/>
             <w:webHidden/>
           </w:rPr>
-          <w:instrText xml:space="preserve"> PAGEREF _Toc103252176 \h </w:instrText>
+          <w:instrText xml:space="preserve"> PAGEREF _Toc104502952 \h </w:instrText>
         </w:r>
         <w:r>
           <w:rPr>
@@ -2688,7 +2688,7 @@
           <w:szCs w:val="22"/>
         </w:rPr>
       </w:pPr>
-      <w:hyperlink w:anchor="_Toc103252177" w:history="1">
+      <w:hyperlink w:anchor="_Toc104502953" w:history="1">
         <w:r>
           <w:rPr>
             <w:rStyle w:val="Hyperlink"/>
@@ -2715,7 +2715,7 @@
             <w:noProof/>
             <w:webHidden/>
           </w:rPr>
-          <w:instrText xml:space="preserve"> PAGEREF _Toc103252177 \h </w:instrText>
+          <w:instrText xml:space="preserve"> PAGEREF _Toc104502953 \h </w:instrText>
         </w:r>
         <w:r>
           <w:rPr>
@@ -2756,7 +2756,7 @@
           <w:szCs w:val="22"/>
         </w:rPr>
       </w:pPr>
-      <w:hyperlink w:anchor="_Toc103252178" w:history="1">
+      <w:hyperlink w:anchor="_Toc104502954" w:history="1">
         <w:r>
           <w:rPr>
             <w:rStyle w:val="Hyperlink"/>
@@ -2783,7 +2783,7 @@
             <w:noProof/>
             <w:webHidden/>
           </w:rPr>
-          <w:instrText xml:space="preserve"> PAGEREF _Toc103252178 \h </w:instrText>
+          <w:instrText xml:space="preserve"> PAGEREF _Toc104502954 \h </w:instrText>
         </w:r>
         <w:r>
           <w:rPr>
@@ -2824,7 +2824,7 @@
           <w:szCs w:val="22"/>
         </w:rPr>
       </w:pPr>
-      <w:hyperlink w:anchor="_Toc103252179" w:history="1">
+      <w:hyperlink w:anchor="_Toc104502955" w:history="1">
         <w:r>
           <w:rPr>
             <w:rStyle w:val="Hyperlink"/>
@@ -2851,7 +2851,7 @@
             <w:noProof/>
             <w:webHidden/>
           </w:rPr>
-          <w:instrText xml:space="preserve"> PAGEREF _Toc103252179 \h </w:instrText>
+          <w:instrText xml:space="preserve"> PAGEREF _Toc104502955 \h </w:instrText>
         </w:r>
         <w:r>
           <w:rPr>
@@ -2897,7 +2897,7 @@
           <w:szCs w:val="22"/>
         </w:rPr>
       </w:pPr>
-      <w:hyperlink w:anchor="_Toc103252180" w:history="1">
+      <w:hyperlink w:anchor="_Toc104502956" w:history="1">
         <w:r>
           <w:rPr>
             <w:rStyle w:val="Hyperlink"/>
@@ -2941,7 +2941,7 @@
             <w:noProof/>
             <w:webHidden/>
           </w:rPr>
-          <w:instrText xml:space="preserve"> PAGEREF _Toc103252180 \h </w:instrText>
+          <w:instrText xml:space="preserve"> PAGEREF _Toc104502956 \h </w:instrText>
         </w:r>
         <w:r>
           <w:rPr>
@@ -2982,7 +2982,7 @@
           <w:szCs w:val="22"/>
         </w:rPr>
       </w:pPr>
-      <w:hyperlink w:anchor="_Toc103252181" w:history="1">
+      <w:hyperlink w:anchor="_Toc104502957" w:history="1">
         <w:r>
           <w:rPr>
             <w:rStyle w:val="Hyperlink"/>
@@ -3009,7 +3009,7 @@
             <w:noProof/>
             <w:webHidden/>
           </w:rPr>
-          <w:instrText xml:space="preserve"> PAGEREF _Toc103252181 \h </w:instrText>
+          <w:instrText xml:space="preserve"> PAGEREF _Toc104502957 \h </w:instrText>
         </w:r>
         <w:r>
           <w:rPr>
@@ -3050,7 +3050,7 @@
           <w:szCs w:val="22"/>
         </w:rPr>
       </w:pPr>
-      <w:hyperlink w:anchor="_Toc103252182" w:history="1">
+      <w:hyperlink w:anchor="_Toc104502958" w:history="1">
         <w:r>
           <w:rPr>
             <w:rStyle w:val="Hyperlink"/>
@@ -3077,7 +3077,7 @@
             <w:noProof/>
             <w:webHidden/>
           </w:rPr>
-          <w:instrText xml:space="preserve"> PAGEREF _Toc103252182 \h </w:instrText>
+          <w:instrText xml:space="preserve"> PAGEREF _Toc104502958 \h </w:instrText>
         </w:r>
         <w:r>
           <w:rPr>
@@ -3118,7 +3118,7 @@
           <w:szCs w:val="22"/>
         </w:rPr>
       </w:pPr>
-      <w:hyperlink w:anchor="_Toc103252183" w:history="1">
+      <w:hyperlink w:anchor="_Toc104502959" w:history="1">
         <w:r>
           <w:rPr>
             <w:rStyle w:val="Hyperlink"/>
@@ -3145,7 +3145,7 @@
             <w:noProof/>
             <w:webHidden/>
           </w:rPr>
-          <w:instrText xml:space="preserve"> PAGEREF _Toc103252183 \h </w:instrText>
+          <w:instrText xml:space="preserve"> PAGEREF _Toc104502959 \h </w:instrText>
         </w:r>
         <w:r>
           <w:rPr>
@@ -3186,7 +3186,7 @@
           <w:szCs w:val="22"/>
         </w:rPr>
       </w:pPr>
-      <w:hyperlink w:anchor="_Toc103252184" w:history="1">
+      <w:hyperlink w:anchor="_Toc104502960" w:history="1">
         <w:r>
           <w:rPr>
             <w:rStyle w:val="Hyperlink"/>
@@ -3213,7 +3213,7 @@
             <w:noProof/>
             <w:webHidden/>
           </w:rPr>
-          <w:instrText xml:space="preserve"> PAGEREF _Toc103252184 \h </w:instrText>
+          <w:instrText xml:space="preserve"> PAGEREF _Toc104502960 \h </w:instrText>
         </w:r>
         <w:r>
           <w:rPr>
@@ -3254,7 +3254,7 @@
           <w:szCs w:val="22"/>
         </w:rPr>
       </w:pPr>
-      <w:hyperlink w:anchor="_Toc103252185" w:history="1">
+      <w:hyperlink w:anchor="_Toc104502961" w:history="1">
         <w:r>
           <w:rPr>
             <w:rStyle w:val="Hyperlink"/>
@@ -3281,7 +3281,7 @@
             <w:noProof/>
             <w:webHidden/>
           </w:rPr>
-          <w:instrText xml:space="preserve"> PAGEREF _Toc103252185 \h </w:instrText>
+          <w:instrText xml:space="preserve"> PAGEREF _Toc104502961 \h </w:instrText>
         </w:r>
         <w:r>
           <w:rPr>
@@ -3327,7 +3327,7 @@
           <w:szCs w:val="22"/>
         </w:rPr>
       </w:pPr>
-      <w:hyperlink w:anchor="_Toc103252186" w:history="1">
+      <w:hyperlink w:anchor="_Toc104502962" w:history="1">
         <w:r>
           <w:rPr>
             <w:rStyle w:val="Hyperlink"/>
@@ -3371,7 +3371,7 @@
             <w:noProof/>
             <w:webHidden/>
           </w:rPr>
-          <w:instrText xml:space="preserve"> PAGEREF _Toc103252186 \h </w:instrText>
+          <w:instrText xml:space="preserve"> PAGEREF _Toc104502962 \h </w:instrText>
         </w:r>
         <w:r>
           <w:rPr>
@@ -3412,7 +3412,7 @@
           <w:szCs w:val="22"/>
         </w:rPr>
       </w:pPr>
-      <w:hyperlink w:anchor="_Toc103252187" w:history="1">
+      <w:hyperlink w:anchor="_Toc104502963" w:history="1">
         <w:r>
           <w:rPr>
             <w:rStyle w:val="Hyperlink"/>
@@ -3439,7 +3439,7 @@
             <w:noProof/>
             <w:webHidden/>
           </w:rPr>
-          <w:instrText xml:space="preserve"> PAGEREF _Toc103252187 \h </w:instrText>
+          <w:instrText xml:space="preserve"> PAGEREF _Toc104502963 \h </w:instrText>
         </w:r>
         <w:r>
           <w:rPr>
@@ -3480,7 +3480,7 @@
           <w:szCs w:val="22"/>
         </w:rPr>
       </w:pPr>
-      <w:hyperlink w:anchor="_Toc103252188" w:history="1">
+      <w:hyperlink w:anchor="_Toc104502964" w:history="1">
         <w:r>
           <w:rPr>
             <w:rStyle w:val="Hyperlink"/>
@@ -3507,7 +3507,7 @@
             <w:noProof/>
             <w:webHidden/>
           </w:rPr>
-          <w:instrText xml:space="preserve"> PAGEREF _Toc103252188 \h </w:instrText>
+          <w:instrText xml:space="preserve"> PAGEREF _Toc104502964 \h </w:instrText>
         </w:r>
         <w:r>
           <w:rPr>
@@ -3553,7 +3553,7 @@
           <w:szCs w:val="22"/>
         </w:rPr>
       </w:pPr>
-      <w:hyperlink w:anchor="_Toc103252189" w:history="1">
+      <w:hyperlink w:anchor="_Toc104502965" w:history="1">
         <w:r>
           <w:rPr>
             <w:rStyle w:val="Hyperlink"/>
@@ -3597,7 +3597,7 @@
             <w:noProof/>
             <w:webHidden/>
           </w:rPr>
-          <w:instrText xml:space="preserve"> PAGEREF _Toc103252189 \h </w:instrText>
+          <w:instrText xml:space="preserve"> PAGEREF _Toc104502965 \h </w:instrText>
         </w:r>
         <w:r>
           <w:rPr>
@@ -3638,7 +3638,7 @@
           <w:szCs w:val="22"/>
         </w:rPr>
       </w:pPr>
-      <w:hyperlink w:anchor="_Toc103252190" w:history="1">
+      <w:hyperlink w:anchor="_Toc104502966" w:history="1">
         <w:r>
           <w:rPr>
             <w:rStyle w:val="Hyperlink"/>
@@ -3665,7 +3665,7 @@
             <w:noProof/>
             <w:webHidden/>
           </w:rPr>
-          <w:instrText xml:space="preserve"> PAGEREF _Toc103252190 \h </w:instrText>
+          <w:instrText xml:space="preserve"> PAGEREF _Toc104502966 \h </w:instrText>
         </w:r>
         <w:r>
           <w:rPr>
@@ -3706,7 +3706,7 @@
           <w:szCs w:val="22"/>
         </w:rPr>
       </w:pPr>
-      <w:hyperlink w:anchor="_Toc103252191" w:history="1">
+      <w:hyperlink w:anchor="_Toc104502967" w:history="1">
         <w:r>
           <w:rPr>
             <w:rStyle w:val="Hyperlink"/>
@@ -3733,7 +3733,7 @@
             <w:noProof/>
             <w:webHidden/>
           </w:rPr>
-          <w:instrText xml:space="preserve"> PAGEREF _Toc103252191 \h </w:instrText>
+          <w:instrText xml:space="preserve"> PAGEREF _Toc104502967 \h </w:instrText>
         </w:r>
         <w:r>
           <w:rPr>
@@ -3774,7 +3774,7 @@
           <w:szCs w:val="22"/>
         </w:rPr>
       </w:pPr>
-      <w:hyperlink w:anchor="_Toc103252192" w:history="1">
+      <w:hyperlink w:anchor="_Toc104502968" w:history="1">
         <w:r>
           <w:rPr>
             <w:rStyle w:val="Hyperlink"/>
@@ -3801,7 +3801,7 @@
             <w:noProof/>
             <w:webHidden/>
           </w:rPr>
-          <w:instrText xml:space="preserve"> PAGEREF _Toc103252192 \h </w:instrText>
+          <w:instrText xml:space="preserve"> PAGEREF _Toc104502968 \h </w:instrText>
         </w:r>
         <w:r>
           <w:rPr>
@@ -3842,7 +3842,7 @@
           <w:szCs w:val="22"/>
         </w:rPr>
       </w:pPr>
-      <w:hyperlink w:anchor="_Toc103252193" w:history="1">
+      <w:hyperlink w:anchor="_Toc104502969" w:history="1">
         <w:r>
           <w:rPr>
             <w:rStyle w:val="Hyperlink"/>
@@ -3869,7 +3869,7 @@
             <w:noProof/>
             <w:webHidden/>
           </w:rPr>
-          <w:instrText xml:space="preserve"> PAGEREF _Toc103252193 \h </w:instrText>
+          <w:instrText xml:space="preserve"> PAGEREF _Toc104502969 \h </w:instrText>
         </w:r>
         <w:r>
           <w:rPr>
@@ -3910,7 +3910,7 @@
           <w:szCs w:val="22"/>
         </w:rPr>
       </w:pPr>
-      <w:hyperlink w:anchor="_Toc103252194" w:history="1">
+      <w:hyperlink w:anchor="_Toc104502970" w:history="1">
         <w:r>
           <w:rPr>
             <w:rStyle w:val="Hyperlink"/>
@@ -3937,7 +3937,7 @@
             <w:noProof/>
             <w:webHidden/>
           </w:rPr>
-          <w:instrText xml:space="preserve"> PAGEREF _Toc103252194 \h </w:instrText>
+          <w:instrText xml:space="preserve"> PAGEREF _Toc104502970 \h </w:instrText>
         </w:r>
         <w:r>
           <w:rPr>
@@ -3978,7 +3978,7 @@
           <w:szCs w:val="22"/>
         </w:rPr>
       </w:pPr>
-      <w:hyperlink w:anchor="_Toc103252195" w:history="1">
+      <w:hyperlink w:anchor="_Toc104502971" w:history="1">
         <w:r>
           <w:rPr>
             <w:rStyle w:val="Hyperlink"/>
@@ -4005,7 +4005,7 @@
             <w:noProof/>
             <w:webHidden/>
           </w:rPr>
-          <w:instrText xml:space="preserve"> PAGEREF _Toc103252195 \h </w:instrText>
+          <w:instrText xml:space="preserve"> PAGEREF _Toc104502971 \h </w:instrText>
         </w:r>
         <w:r>
           <w:rPr>
@@ -4046,7 +4046,7 @@
           <w:szCs w:val="22"/>
         </w:rPr>
       </w:pPr>
-      <w:hyperlink w:anchor="_Toc103252196" w:history="1">
+      <w:hyperlink w:anchor="_Toc104502972" w:history="1">
         <w:r>
           <w:rPr>
             <w:rStyle w:val="Hyperlink"/>
@@ -4073,7 +4073,7 @@
             <w:noProof/>
             <w:webHidden/>
           </w:rPr>
-          <w:instrText xml:space="preserve"> PAGEREF _Toc103252196 \h </w:instrText>
+          <w:instrText xml:space="preserve"> PAGEREF _Toc104502972 \h </w:instrText>
         </w:r>
         <w:r>
           <w:rPr>
@@ -4114,7 +4114,7 @@
           <w:szCs w:val="22"/>
         </w:rPr>
       </w:pPr>
-      <w:hyperlink w:anchor="_Toc103252197" w:history="1">
+      <w:hyperlink w:anchor="_Toc104502973" w:history="1">
         <w:r>
           <w:rPr>
             <w:rStyle w:val="Hyperlink"/>
@@ -4141,7 +4141,7 @@
             <w:noProof/>
             <w:webHidden/>
           </w:rPr>
-          <w:instrText xml:space="preserve"> PAGEREF _Toc103252197 \h </w:instrText>
+          <w:instrText xml:space="preserve"> PAGEREF _Toc104502973 \h </w:instrText>
         </w:r>
         <w:r>
           <w:rPr>
@@ -4161,7 +4161,7 @@
             <w:noProof/>
             <w:webHidden/>
           </w:rPr>
-          <w:t>64</w:t>
+          <w:t>65</w:t>
         </w:r>
         <w:r>
           <w:rPr>
@@ -4182,7 +4182,7 @@
           <w:szCs w:val="22"/>
         </w:rPr>
       </w:pPr>
-      <w:hyperlink w:anchor="_Toc103252198" w:history="1">
+      <w:hyperlink w:anchor="_Toc104502974" w:history="1">
         <w:r>
           <w:rPr>
             <w:rStyle w:val="Hyperlink"/>
@@ -4209,7 +4209,7 @@
             <w:noProof/>
             <w:webHidden/>
           </w:rPr>
-          <w:instrText xml:space="preserve"> PAGEREF _Toc103252198 \h </w:instrText>
+          <w:instrText xml:space="preserve"> PAGEREF _Toc104502974 \h </w:instrText>
         </w:r>
         <w:r>
           <w:rPr>
@@ -4255,7 +4255,7 @@
           <w:szCs w:val="22"/>
         </w:rPr>
       </w:pPr>
-      <w:hyperlink w:anchor="_Toc103252199" w:history="1">
+      <w:hyperlink w:anchor="_Toc104502975" w:history="1">
         <w:r>
           <w:rPr>
             <w:rStyle w:val="Hyperlink"/>
@@ -4299,7 +4299,7 @@
             <w:noProof/>
             <w:webHidden/>
           </w:rPr>
-          <w:instrText xml:space="preserve"> PAGEREF _Toc103252199 \h </w:instrText>
+          <w:instrText xml:space="preserve"> PAGEREF _Toc104502975 \h </w:instrText>
         </w:r>
         <w:r>
           <w:rPr>
@@ -4340,7 +4340,7 @@
           <w:szCs w:val="22"/>
         </w:rPr>
       </w:pPr>
-      <w:hyperlink w:anchor="_Toc103252200" w:history="1">
+      <w:hyperlink w:anchor="_Toc104502976" w:history="1">
         <w:r>
           <w:rPr>
             <w:rStyle w:val="Hyperlink"/>
@@ -4367,7 +4367,7 @@
             <w:noProof/>
             <w:webHidden/>
           </w:rPr>
-          <w:instrText xml:space="preserve"> PAGEREF _Toc103252200 \h </w:instrText>
+          <w:instrText xml:space="preserve"> PAGEREF _Toc104502976 \h </w:instrText>
         </w:r>
         <w:r>
           <w:rPr>
@@ -4408,7 +4408,7 @@
           <w:szCs w:val="22"/>
         </w:rPr>
       </w:pPr>
-      <w:hyperlink w:anchor="_Toc103252201" w:history="1">
+      <w:hyperlink w:anchor="_Toc104502977" w:history="1">
         <w:r>
           <w:rPr>
             <w:rStyle w:val="Hyperlink"/>
@@ -4435,7 +4435,7 @@
             <w:noProof/>
             <w:webHidden/>
           </w:rPr>
-          <w:instrText xml:space="preserve"> PAGEREF _Toc103252201 \h </w:instrText>
+          <w:instrText xml:space="preserve"> PAGEREF _Toc104502977 \h </w:instrText>
         </w:r>
         <w:r>
           <w:rPr>
@@ -4476,7 +4476,7 @@
           <w:szCs w:val="22"/>
         </w:rPr>
       </w:pPr>
-      <w:hyperlink w:anchor="_Toc103252202" w:history="1">
+      <w:hyperlink w:anchor="_Toc104502978" w:history="1">
         <w:r>
           <w:rPr>
             <w:rStyle w:val="Hyperlink"/>
@@ -4503,7 +4503,7 @@
             <w:noProof/>
             <w:webHidden/>
           </w:rPr>
-          <w:instrText xml:space="preserve"> PAGEREF _Toc103252202 \h </w:instrText>
+          <w:instrText xml:space="preserve"> PAGEREF _Toc104502978 \h </w:instrText>
         </w:r>
         <w:r>
           <w:rPr>
@@ -4544,7 +4544,7 @@
           <w:szCs w:val="22"/>
         </w:rPr>
       </w:pPr>
-      <w:hyperlink w:anchor="_Toc103252203" w:history="1">
+      <w:hyperlink w:anchor="_Toc104502979" w:history="1">
         <w:r>
           <w:rPr>
             <w:rStyle w:val="Hyperlink"/>
@@ -4571,7 +4571,7 @@
             <w:noProof/>
             <w:webHidden/>
           </w:rPr>
-          <w:instrText xml:space="preserve"> PAGEREF _Toc103252203 \h </w:instrText>
+          <w:instrText xml:space="preserve"> PAGEREF _Toc104502979 \h </w:instrText>
         </w:r>
         <w:r>
           <w:rPr>
@@ -4612,7 +4612,7 @@
           <w:szCs w:val="22"/>
         </w:rPr>
       </w:pPr>
-      <w:hyperlink w:anchor="_Toc103252204" w:history="1">
+      <w:hyperlink w:anchor="_Toc104502980" w:history="1">
         <w:r>
           <w:rPr>
             <w:rStyle w:val="Hyperlink"/>
@@ -4639,7 +4639,7 @@
             <w:noProof/>
             <w:webHidden/>
           </w:rPr>
-          <w:instrText xml:space="preserve"> PAGEREF _Toc103252204 \h </w:instrText>
+          <w:instrText xml:space="preserve"> PAGEREF _Toc104502980 \h </w:instrText>
         </w:r>
         <w:r>
           <w:rPr>
@@ -4680,7 +4680,7 @@
           <w:szCs w:val="22"/>
         </w:rPr>
       </w:pPr>
-      <w:hyperlink w:anchor="_Toc103252205" w:history="1">
+      <w:hyperlink w:anchor="_Toc104502981" w:history="1">
         <w:r>
           <w:rPr>
             <w:rStyle w:val="Hyperlink"/>
@@ -4707,7 +4707,7 @@
             <w:noProof/>
             <w:webHidden/>
           </w:rPr>
-          <w:instrText xml:space="preserve"> PAGEREF _Toc103252205 \h </w:instrText>
+          <w:instrText xml:space="preserve"> PAGEREF _Toc104502981 \h </w:instrText>
         </w:r>
         <w:r>
           <w:rPr>
@@ -4753,7 +4753,7 @@
           <w:szCs w:val="22"/>
         </w:rPr>
       </w:pPr>
-      <w:hyperlink w:anchor="_Toc103252206" w:history="1">
+      <w:hyperlink w:anchor="_Toc104502982" w:history="1">
         <w:r>
           <w:rPr>
             <w:rStyle w:val="Hyperlink"/>
@@ -4797,7 +4797,7 @@
             <w:noProof/>
             <w:webHidden/>
           </w:rPr>
-          <w:instrText xml:space="preserve"> PAGEREF _Toc103252206 \h </w:instrText>
+          <w:instrText xml:space="preserve"> PAGEREF _Toc104502982 \h </w:instrText>
         </w:r>
         <w:r>
           <w:rPr>
@@ -4843,7 +4843,7 @@
           <w:szCs w:val="22"/>
         </w:rPr>
       </w:pPr>
-      <w:hyperlink w:anchor="_Toc103252207" w:history="1">
+      <w:hyperlink w:anchor="_Toc104502983" w:history="1">
         <w:r>
           <w:rPr>
             <w:rStyle w:val="Hyperlink"/>
@@ -4887,7 +4887,7 @@
             <w:noProof/>
             <w:webHidden/>
           </w:rPr>
-          <w:instrText xml:space="preserve"> PAGEREF _Toc103252207 \h </w:instrText>
+          <w:instrText xml:space="preserve"> PAGEREF _Toc104502983 \h </w:instrText>
         </w:r>
         <w:r>
           <w:rPr>
@@ -4928,7 +4928,7 @@
           <w:szCs w:val="22"/>
         </w:rPr>
       </w:pPr>
-      <w:hyperlink w:anchor="_Toc103252208" w:history="1">
+      <w:hyperlink w:anchor="_Toc104502984" w:history="1">
         <w:r>
           <w:rPr>
             <w:rStyle w:val="Hyperlink"/>
@@ -4955,7 +4955,7 @@
             <w:noProof/>
             <w:webHidden/>
           </w:rPr>
-          <w:instrText xml:space="preserve"> PAGEREF _Toc103252208 \h </w:instrText>
+          <w:instrText xml:space="preserve"> PAGEREF _Toc104502984 \h </w:instrText>
         </w:r>
         <w:r>
           <w:rPr>
@@ -4996,7 +4996,7 @@
           <w:szCs w:val="22"/>
         </w:rPr>
       </w:pPr>
-      <w:hyperlink w:anchor="_Toc103252209" w:history="1">
+      <w:hyperlink w:anchor="_Toc104502985" w:history="1">
         <w:r>
           <w:rPr>
             <w:rStyle w:val="Hyperlink"/>
@@ -5023,7 +5023,7 @@
             <w:noProof/>
             <w:webHidden/>
           </w:rPr>
-          <w:instrText xml:space="preserve"> PAGEREF _Toc103252209 \h </w:instrText>
+          <w:instrText xml:space="preserve"> PAGEREF _Toc104502985 \h </w:instrText>
         </w:r>
         <w:r>
           <w:rPr>
@@ -5064,7 +5064,7 @@
           <w:szCs w:val="22"/>
         </w:rPr>
       </w:pPr>
-      <w:hyperlink w:anchor="_Toc103252210" w:history="1">
+      <w:hyperlink w:anchor="_Toc104502986" w:history="1">
         <w:r>
           <w:rPr>
             <w:rStyle w:val="Hyperlink"/>
@@ -5091,7 +5091,7 @@
             <w:noProof/>
             <w:webHidden/>
           </w:rPr>
-          <w:instrText xml:space="preserve"> PAGEREF _Toc103252210 \h </w:instrText>
+          <w:instrText xml:space="preserve"> PAGEREF _Toc104502986 \h </w:instrText>
         </w:r>
         <w:r>
           <w:rPr>
@@ -5132,7 +5132,7 @@
           <w:szCs w:val="22"/>
         </w:rPr>
       </w:pPr>
-      <w:hyperlink w:anchor="_Toc103252211" w:history="1">
+      <w:hyperlink w:anchor="_Toc104502987" w:history="1">
         <w:r>
           <w:rPr>
             <w:rStyle w:val="Hyperlink"/>
@@ -5159,7 +5159,7 @@
             <w:noProof/>
             <w:webHidden/>
           </w:rPr>
-          <w:instrText xml:space="preserve"> PAGEREF _Toc103252211 \h </w:instrText>
+          <w:instrText xml:space="preserve"> PAGEREF _Toc104502987 \h </w:instrText>
         </w:r>
         <w:r>
           <w:rPr>
@@ -5205,7 +5205,7 @@
           <w:szCs w:val="22"/>
         </w:rPr>
       </w:pPr>
-      <w:hyperlink w:anchor="_Toc103252212" w:history="1">
+      <w:hyperlink w:anchor="_Toc104502988" w:history="1">
         <w:r>
           <w:rPr>
             <w:rStyle w:val="Hyperlink"/>
@@ -5249,7 +5249,7 @@
             <w:noProof/>
             <w:webHidden/>
           </w:rPr>
-          <w:instrText xml:space="preserve"> PAGEREF _Toc103252212 \h </w:instrText>
+          <w:instrText xml:space="preserve"> PAGEREF _Toc104502988 \h </w:instrText>
         </w:r>
         <w:r>
           <w:rPr>
@@ -5290,7 +5290,7 @@
           <w:szCs w:val="22"/>
         </w:rPr>
       </w:pPr>
-      <w:hyperlink w:anchor="_Toc103252213" w:history="1">
+      <w:hyperlink w:anchor="_Toc104502989" w:history="1">
         <w:r>
           <w:rPr>
             <w:rStyle w:val="Hyperlink"/>
@@ -5317,7 +5317,7 @@
             <w:noProof/>
             <w:webHidden/>
           </w:rPr>
-          <w:instrText xml:space="preserve"> PAGEREF _Toc103252213 \h </w:instrText>
+          <w:instrText xml:space="preserve"> PAGEREF _Toc104502989 \h </w:instrText>
         </w:r>
         <w:r>
           <w:rPr>
@@ -5356,7 +5356,7 @@
         <w:lastRenderedPageBreak/>
         <w:fldChar w:fldCharType="end"/>
       </w:r>
-      <w:bookmarkStart w:id="1" w:name="_Toc103252146"/>
+      <w:bookmarkStart w:id="1" w:name="_Toc104502922"/>
       <w:r>
         <w:t>Introduction</w:t>
       </w:r>
@@ -5420,7 +5420,7 @@
       <w:pPr>
         <w:pStyle w:val="Heading2"/>
       </w:pPr>
-      <w:bookmarkStart w:id="2" w:name="_Toc103252147"/>
+      <w:bookmarkStart w:id="2" w:name="_Toc104502923"/>
       <w:r>
         <w:t>Player</w:t>
       </w:r>
@@ -5462,7 +5462,7 @@
       <w:pPr>
         <w:pStyle w:val="Heading2"/>
       </w:pPr>
-      <w:bookmarkStart w:id="3" w:name="_Toc103252148"/>
+      <w:bookmarkStart w:id="3" w:name="_Toc104502924"/>
       <w:r>
         <w:t>Materials</w:t>
       </w:r>
@@ -5600,7 +5600,7 @@
       <w:pPr>
         <w:pStyle w:val="Heading2"/>
       </w:pPr>
-      <w:bookmarkStart w:id="4" w:name="_Toc103252149"/>
+      <w:bookmarkStart w:id="4" w:name="_Toc104502925"/>
       <w:r>
         <w:lastRenderedPageBreak/>
         <w:t>Character</w:t>
@@ -5982,7 +5982,7 @@
       <w:pPr>
         <w:pStyle w:val="Heading1"/>
       </w:pPr>
-      <w:bookmarkStart w:id="5" w:name="_Toc103252150"/>
+      <w:bookmarkStart w:id="5" w:name="_Toc104502926"/>
       <w:r>
         <w:lastRenderedPageBreak/>
         <w:t>Traits</w:t>
@@ -6115,7 +6115,7 @@
       <w:pPr>
         <w:pStyle w:val="Heading2"/>
       </w:pPr>
-      <w:bookmarkStart w:id="6" w:name="_Toc103252151"/>
+      <w:bookmarkStart w:id="6" w:name="_Toc104502927"/>
       <w:r>
         <w:t>Inspiration</w:t>
       </w:r>
@@ -6231,7 +6231,7 @@
       <w:pPr>
         <w:pStyle w:val="Heading2"/>
       </w:pPr>
-      <w:bookmarkStart w:id="7" w:name="_Toc103252152"/>
+      <w:bookmarkStart w:id="7" w:name="_Toc104502928"/>
       <w:r>
         <w:lastRenderedPageBreak/>
         <w:t>Hindering</w:t>
@@ -6268,7 +6268,7 @@
       <w:pPr>
         <w:pStyle w:val="Heading2"/>
       </w:pPr>
-      <w:bookmarkStart w:id="8" w:name="_Toc103252153"/>
+      <w:bookmarkStart w:id="8" w:name="_Toc104502929"/>
       <w:r>
         <w:t>Ancestries</w:t>
       </w:r>
@@ -6293,7 +6293,7 @@
       <w:pPr>
         <w:pStyle w:val="Heading1"/>
       </w:pPr>
-      <w:bookmarkStart w:id="9" w:name="_Toc103252154"/>
+      <w:bookmarkStart w:id="9" w:name="_Toc104502930"/>
       <w:r>
         <w:lastRenderedPageBreak/>
         <w:t>Skills</w:t>
@@ -6329,7 +6329,7 @@
       <w:pPr>
         <w:pStyle w:val="Heading2"/>
       </w:pPr>
-      <w:bookmarkStart w:id="10" w:name="_Toc103252155"/>
+      <w:bookmarkStart w:id="10" w:name="_Toc104502931"/>
       <w:r>
         <w:t>Skill rolls</w:t>
       </w:r>
@@ -7563,7 +7563,7 @@
       <w:pPr>
         <w:pStyle w:val="Heading2"/>
       </w:pPr>
-      <w:bookmarkStart w:id="11" w:name="_Toc103252156"/>
+      <w:bookmarkStart w:id="11" w:name="_Toc104502932"/>
       <w:r>
         <w:lastRenderedPageBreak/>
         <w:t>Skill list</w:t>
@@ -8404,7 +8404,7 @@
       <w:pPr>
         <w:pStyle w:val="Heading1"/>
       </w:pPr>
-      <w:bookmarkStart w:id="12" w:name="_Toc103252157"/>
+      <w:bookmarkStart w:id="12" w:name="_Toc104502933"/>
       <w:r>
         <w:lastRenderedPageBreak/>
         <w:t>Talents</w:t>
@@ -8446,7 +8446,7 @@
       <w:pPr>
         <w:pStyle w:val="Heading2"/>
       </w:pPr>
-      <w:bookmarkStart w:id="13" w:name="_Toc103252158"/>
+      <w:bookmarkStart w:id="13" w:name="_Toc104502934"/>
       <w:r>
         <w:t>Character talents</w:t>
       </w:r>
@@ -8586,7 +8586,7 @@
       <w:pPr>
         <w:pStyle w:val="Heading2"/>
       </w:pPr>
-      <w:bookmarkStart w:id="14" w:name="_Toc103252159"/>
+      <w:bookmarkStart w:id="14" w:name="_Toc104502935"/>
       <w:r>
         <w:t>Skill talents</w:t>
       </w:r>
@@ -8852,7 +8852,7 @@
       <w:pPr>
         <w:pStyle w:val="Heading2"/>
       </w:pPr>
-      <w:bookmarkStart w:id="15" w:name="_Toc103252160"/>
+      <w:bookmarkStart w:id="15" w:name="_Toc104502936"/>
       <w:r>
         <w:t>Combat talents</w:t>
       </w:r>
@@ -9251,7 +9251,7 @@
       <w:pPr>
         <w:pStyle w:val="Heading2"/>
       </w:pPr>
-      <w:bookmarkStart w:id="16" w:name="_Toc103252161"/>
+      <w:bookmarkStart w:id="16" w:name="_Toc104502937"/>
       <w:r>
         <w:t>Special talents: Alchemy</w:t>
       </w:r>
@@ -9305,7 +9305,7 @@
       <w:pPr>
         <w:pStyle w:val="Heading2"/>
       </w:pPr>
-      <w:bookmarkStart w:id="17" w:name="_Toc103252162"/>
+      <w:bookmarkStart w:id="17" w:name="_Toc104502938"/>
       <w:r>
         <w:t>Special talents: Sorcery</w:t>
       </w:r>
@@ -9422,7 +9422,7 @@
       <w:pPr>
         <w:pStyle w:val="Heading1"/>
       </w:pPr>
-      <w:bookmarkStart w:id="18" w:name="_Toc103252163"/>
+      <w:bookmarkStart w:id="18" w:name="_Toc104502939"/>
       <w:r>
         <w:lastRenderedPageBreak/>
         <w:t>Character creation</w:t>
@@ -9528,7 +9528,7 @@
       <w:pPr>
         <w:pStyle w:val="Heading2"/>
       </w:pPr>
-      <w:bookmarkStart w:id="19" w:name="_Toc103252164"/>
+      <w:bookmarkStart w:id="19" w:name="_Toc104502940"/>
       <w:r>
         <w:t>Writing down traits</w:t>
       </w:r>
@@ -9619,7 +9619,7 @@
       <w:pPr>
         <w:pStyle w:val="Heading2"/>
       </w:pPr>
-      <w:bookmarkStart w:id="20" w:name="_Toc103252165"/>
+      <w:bookmarkStart w:id="20" w:name="_Toc104502941"/>
       <w:r>
         <w:lastRenderedPageBreak/>
         <w:t>Assigning skill levels</w:t>
@@ -9670,7 +9670,7 @@
       <w:pPr>
         <w:pStyle w:val="Heading2"/>
       </w:pPr>
-      <w:bookmarkStart w:id="21" w:name="_Toc103252166"/>
+      <w:bookmarkStart w:id="21" w:name="_Toc104502942"/>
       <w:r>
         <w:t>Choos</w:t>
       </w:r>
@@ -9703,7 +9703,7 @@
       <w:pPr>
         <w:pStyle w:val="Heading2"/>
       </w:pPr>
-      <w:bookmarkStart w:id="22" w:name="_Toc103252167"/>
+      <w:bookmarkStart w:id="22" w:name="_Toc104502943"/>
       <w:r>
         <w:t xml:space="preserve">Calculating </w:t>
       </w:r>
@@ -9771,7 +9771,7 @@
       <w:pPr>
         <w:pStyle w:val="Heading2"/>
       </w:pPr>
-      <w:bookmarkStart w:id="23" w:name="_Toc103252168"/>
+      <w:bookmarkStart w:id="23" w:name="_Toc104502944"/>
       <w:r>
         <w:lastRenderedPageBreak/>
         <w:t>Acquiring gear</w:t>
@@ -9932,7 +9932,7 @@
       <w:pPr>
         <w:pStyle w:val="Heading2"/>
       </w:pPr>
-      <w:bookmarkStart w:id="24" w:name="_Toc103252169"/>
+      <w:bookmarkStart w:id="24" w:name="_Toc104502945"/>
       <w:r>
         <w:t>Naming them</w:t>
       </w:r>
@@ -9965,7 +9965,7 @@
       <w:pPr>
         <w:pStyle w:val="Heading1"/>
       </w:pPr>
-      <w:bookmarkStart w:id="25" w:name="_Toc103252170"/>
+      <w:bookmarkStart w:id="25" w:name="_Toc104502946"/>
       <w:r>
         <w:lastRenderedPageBreak/>
         <w:t>Damage and conditions</w:t>
@@ -10100,7 +10100,7 @@
       <w:pPr>
         <w:pStyle w:val="Heading2"/>
       </w:pPr>
-      <w:bookmarkStart w:id="26" w:name="_Toc103252171"/>
+      <w:bookmarkStart w:id="26" w:name="_Toc104502947"/>
       <w:r>
         <w:t>Types of conditions</w:t>
       </w:r>
@@ -10430,7 +10430,7 @@
       <w:pPr>
         <w:pStyle w:val="Heading2"/>
       </w:pPr>
-      <w:bookmarkStart w:id="27" w:name="_Toc103252172"/>
+      <w:bookmarkStart w:id="27" w:name="_Toc104502948"/>
       <w:r>
         <w:t>Taking damage</w:t>
       </w:r>
@@ -10926,7 +10926,7 @@
       <w:pPr>
         <w:pStyle w:val="Heading2"/>
       </w:pPr>
-      <w:bookmarkStart w:id="28" w:name="_Toc103252173"/>
+      <w:bookmarkStart w:id="28" w:name="_Toc104502949"/>
       <w:r>
         <w:t>Resilience</w:t>
       </w:r>
@@ -11031,7 +11031,7 @@
       <w:pPr>
         <w:pStyle w:val="Heading2"/>
       </w:pPr>
-      <w:bookmarkStart w:id="29" w:name="_Toc103252174"/>
+      <w:bookmarkStart w:id="29" w:name="_Toc104502950"/>
       <w:r>
         <w:t>Recovery</w:t>
       </w:r>
@@ -12333,7 +12333,7 @@
       <w:pPr>
         <w:pStyle w:val="Heading2"/>
       </w:pPr>
-      <w:bookmarkStart w:id="30" w:name="_Toc103252175"/>
+      <w:bookmarkStart w:id="30" w:name="_Toc104502951"/>
       <w:r>
         <w:lastRenderedPageBreak/>
         <w:t>First aid and medical care</w:t>
@@ -12524,7 +12524,7 @@
       <w:pPr>
         <w:pStyle w:val="Heading2"/>
       </w:pPr>
-      <w:bookmarkStart w:id="31" w:name="_Toc103252176"/>
+      <w:bookmarkStart w:id="31" w:name="_Toc104502952"/>
       <w:r>
         <w:t>Special conditions</w:t>
       </w:r>
@@ -12575,7 +12575,7 @@
       <w:pPr>
         <w:pStyle w:val="Heading2"/>
       </w:pPr>
-      <w:bookmarkStart w:id="32" w:name="_Toc103252177"/>
+      <w:bookmarkStart w:id="32" w:name="_Toc104502953"/>
       <w:r>
         <w:lastRenderedPageBreak/>
         <w:t>Fatigue</w:t>
@@ -12727,7 +12727,7 @@
       <w:pPr>
         <w:pStyle w:val="Heading2"/>
       </w:pPr>
-      <w:bookmarkStart w:id="33" w:name="_Toc103252178"/>
+      <w:bookmarkStart w:id="33" w:name="_Toc104502954"/>
       <w:r>
         <w:t>Desperation</w:t>
       </w:r>
@@ -12792,7 +12792,7 @@
       <w:pPr>
         <w:pStyle w:val="Heading2"/>
       </w:pPr>
-      <w:bookmarkStart w:id="34" w:name="_Toc103252179"/>
+      <w:bookmarkStart w:id="34" w:name="_Toc104502955"/>
       <w:r>
         <w:t>What about insanity?</w:t>
       </w:r>
@@ -12826,7 +12826,7 @@
       <w:pPr>
         <w:pStyle w:val="Heading1"/>
       </w:pPr>
-      <w:bookmarkStart w:id="35" w:name="_Toc103252180"/>
+      <w:bookmarkStart w:id="35" w:name="_Toc104502956"/>
       <w:r>
         <w:lastRenderedPageBreak/>
         <w:t>Hits, weapons, and armor</w:t>
@@ -12987,7 +12987,7 @@
       <w:pPr>
         <w:pStyle w:val="Heading2"/>
       </w:pPr>
-      <w:bookmarkStart w:id="36" w:name="_Toc103252181"/>
+      <w:bookmarkStart w:id="36" w:name="_Toc104502957"/>
       <w:r>
         <w:t>Melee weapons</w:t>
       </w:r>
@@ -13931,7 +13931,7 @@
       <w:pPr>
         <w:pStyle w:val="Heading2"/>
       </w:pPr>
-      <w:bookmarkStart w:id="37" w:name="_Toc103252182"/>
+      <w:bookmarkStart w:id="37" w:name="_Toc104502958"/>
       <w:r>
         <w:t>Ranged weapons</w:t>
       </w:r>
@@ -14650,7 +14650,7 @@
       <w:pPr>
         <w:pStyle w:val="Heading2"/>
       </w:pPr>
-      <w:bookmarkStart w:id="38" w:name="_Toc103252183"/>
+      <w:bookmarkStart w:id="38" w:name="_Toc104502959"/>
       <w:r>
         <w:t>Armor</w:t>
       </w:r>
@@ -15148,7 +15148,7 @@
       <w:pPr>
         <w:pStyle w:val="Heading2"/>
       </w:pPr>
-      <w:bookmarkStart w:id="39" w:name="_Toc103252184"/>
+      <w:bookmarkStart w:id="39" w:name="_Toc104502960"/>
       <w:r>
         <w:t>Mental</w:t>
       </w:r>
@@ -15431,7 +15431,7 @@
       <w:pPr>
         <w:pStyle w:val="Heading2"/>
       </w:pPr>
-      <w:bookmarkStart w:id="40" w:name="_Toc103252185"/>
+      <w:bookmarkStart w:id="40" w:name="_Toc104502961"/>
       <w:r>
         <w:t>Magic weapons</w:t>
       </w:r>
@@ -15767,7 +15767,7 @@
       <w:pPr>
         <w:pStyle w:val="Heading1"/>
       </w:pPr>
-      <w:bookmarkStart w:id="41" w:name="_Toc103252186"/>
+      <w:bookmarkStart w:id="41" w:name="_Toc104502962"/>
       <w:r>
         <w:lastRenderedPageBreak/>
         <w:t>Gear</w:t>
@@ -15863,7 +15863,7 @@
       <w:pPr>
         <w:pStyle w:val="Heading2"/>
       </w:pPr>
-      <w:bookmarkStart w:id="42" w:name="_Toc103252187"/>
+      <w:bookmarkStart w:id="42" w:name="_Toc104502963"/>
       <w:r>
         <w:t>Making purchases</w:t>
       </w:r>
@@ -16465,7 +16465,7 @@
       <w:pPr>
         <w:pStyle w:val="Heading2"/>
       </w:pPr>
-      <w:bookmarkStart w:id="43" w:name="_Toc103252188"/>
+      <w:bookmarkStart w:id="43" w:name="_Toc104502964"/>
       <w:r>
         <w:lastRenderedPageBreak/>
         <w:t>Products and services</w:t>
@@ -17985,7 +17985,7 @@
       <w:pPr>
         <w:pStyle w:val="Heading1"/>
       </w:pPr>
-      <w:bookmarkStart w:id="44" w:name="_Toc103252189"/>
+      <w:bookmarkStart w:id="44" w:name="_Toc104502965"/>
       <w:r>
         <w:lastRenderedPageBreak/>
         <w:t>Sorcery</w:t>
@@ -18001,7 +18001,7 @@
       <w:pPr>
         <w:pStyle w:val="Heading2"/>
       </w:pPr>
-      <w:bookmarkStart w:id="45" w:name="_Toc103252190"/>
+      <w:bookmarkStart w:id="45" w:name="_Toc104502966"/>
       <w:r>
         <w:t>Casting a spell</w:t>
       </w:r>
@@ -18048,7 +18048,7 @@
       <w:pPr>
         <w:pStyle w:val="Heading2"/>
       </w:pPr>
-      <w:bookmarkStart w:id="46" w:name="_Toc103252191"/>
+      <w:bookmarkStart w:id="46" w:name="_Toc104502967"/>
       <w:r>
         <w:t>Burn</w:t>
       </w:r>
@@ -18249,7 +18249,7 @@
       <w:pPr>
         <w:pStyle w:val="Heading2"/>
       </w:pPr>
-      <w:bookmarkStart w:id="47" w:name="_Toc103252192"/>
+      <w:bookmarkStart w:id="47" w:name="_Toc104502968"/>
       <w:r>
         <w:t>Minions</w:t>
       </w:r>
@@ -18296,7 +18296,7 @@
       <w:pPr>
         <w:pStyle w:val="Heading2"/>
       </w:pPr>
-      <w:bookmarkStart w:id="48" w:name="_Toc103252193"/>
+      <w:bookmarkStart w:id="48" w:name="_Toc104502969"/>
       <w:r>
         <w:t>Slots</w:t>
       </w:r>
@@ -18336,7 +18336,7 @@
       <w:pPr>
         <w:pStyle w:val="Heading2"/>
       </w:pPr>
-      <w:bookmarkStart w:id="49" w:name="_Toc103252194"/>
+      <w:bookmarkStart w:id="49" w:name="_Toc104502970"/>
       <w:r>
         <w:t>Spellbooks</w:t>
       </w:r>
@@ -18366,7 +18366,7 @@
       <w:pPr>
         <w:pStyle w:val="Heading2"/>
       </w:pPr>
-      <w:bookmarkStart w:id="50" w:name="_Toc103252195"/>
+      <w:bookmarkStart w:id="50" w:name="_Toc104502971"/>
       <w:r>
         <w:t>Memorization</w:t>
       </w:r>
@@ -18537,7 +18537,7 @@
       <w:pPr>
         <w:pStyle w:val="Heading2"/>
       </w:pPr>
-      <w:bookmarkStart w:id="51" w:name="_Toc103252196"/>
+      <w:bookmarkStart w:id="51" w:name="_Toc104502972"/>
       <w:r>
         <w:lastRenderedPageBreak/>
         <w:t>Spells (complexity 1)</w:t>
@@ -18720,16 +18720,16 @@
       <w:r>
         <w:t>create one more loaf.</w:t>
       </w:r>
-      <w:r>
-        <w:t xml:space="preserve"> </w:t>
-      </w:r>
     </w:p>
     <w:p>
       <w:pPr>
         <w:pStyle w:val="Heading3"/>
       </w:pPr>
       <w:r>
-        <w:t>Inspire</w:t>
+        <w:t xml:space="preserve">Illusory </w:t>
+      </w:r>
+      <w:r>
+        <w:t>Object</w:t>
       </w:r>
     </w:p>
     <w:p>
@@ -18748,6 +18748,109 @@
       </w:r>
     </w:p>
     <w:p>
+      <w:r>
+        <w:t xml:space="preserve">This spell is a favorite of thieves, </w:t>
+      </w:r>
+      <w:r>
+        <w:t>con artists, and stage performers.</w:t>
+      </w:r>
+    </w:p>
+    <w:p>
+      <w:r>
+        <w:t>On a TN of…</w:t>
+      </w:r>
+    </w:p>
+    <w:p>
+      <w:pPr>
+        <w:pStyle w:val="ListParagraph"/>
+        <w:numPr>
+          <w:ilvl w:val="0"/>
+          <w:numId w:val="7"/>
+        </w:numPr>
+      </w:pPr>
+      <w:r>
+        <w:lastRenderedPageBreak/>
+        <w:t xml:space="preserve">8+, the sorcerer </w:t>
+      </w:r>
+      <w:r>
+        <w:t>creates a</w:t>
+      </w:r>
+      <w:r>
+        <w:t xml:space="preserve"> silent illusion anywhere within about a hundred feet</w:t>
+      </w:r>
+      <w:r>
+        <w:t xml:space="preserve">. The entire illusion can be no longer, wider, or taller than roughly three feet, </w:t>
+      </w:r>
+      <w:r>
+        <w:t xml:space="preserve">although it can be freely moved </w:t>
+      </w:r>
+      <w:r>
+        <w:t>anywhere within that hundred feet</w:t>
+      </w:r>
+      <w:r>
+        <w:t xml:space="preserve"> after being cast. The illusion lasts for about five minutes, or until the sorcerer loses </w:t>
+      </w:r>
+      <w:r>
+        <w:t>visibility to their illusion.</w:t>
+      </w:r>
+    </w:p>
+    <w:p>
+      <w:pPr>
+        <w:pStyle w:val="ListParagraph"/>
+        <w:numPr>
+          <w:ilvl w:val="0"/>
+          <w:numId w:val="7"/>
+        </w:numPr>
+      </w:pPr>
+      <w:r>
+        <w:t>Every +2 after that, choose an additional entry from this list:</w:t>
+      </w:r>
+    </w:p>
+    <w:p>
+      <w:pPr>
+        <w:pStyle w:val="ListParagraph"/>
+        <w:numPr>
+          <w:ilvl w:val="1"/>
+          <w:numId w:val="7"/>
+        </w:numPr>
+      </w:pPr>
+      <w:r>
+        <w:t>The illusion may now be up to six feet in each dimension.</w:t>
+      </w:r>
+    </w:p>
+    <w:p>
+      <w:pPr>
+        <w:pStyle w:val="ListParagraph"/>
+        <w:numPr>
+          <w:ilvl w:val="1"/>
+          <w:numId w:val="7"/>
+        </w:numPr>
+      </w:pPr>
+      <w:r>
+        <w:t>The illusion may now make noise.</w:t>
+      </w:r>
+    </w:p>
+    <w:p>
+      <w:pPr>
+        <w:pStyle w:val="ListParagraph"/>
+        <w:numPr>
+          <w:ilvl w:val="1"/>
+          <w:numId w:val="7"/>
+        </w:numPr>
+      </w:pPr>
+      <w:r>
+        <w:t>The illusion may be maintained out of line of sight.</w:t>
+      </w:r>
+    </w:p>
+    <w:p>
+      <w:pPr>
+        <w:pStyle w:val="Heading3"/>
+      </w:pPr>
+      <w:r>
+        <w:t>Inspire</w:t>
+      </w:r>
+    </w:p>
+    <w:p>
       <w:pPr>
         <w:rPr>
           <w:i/>
@@ -18755,6 +18858,21 @@
         </w:rPr>
       </w:pPr>
       <w:r>
+        <w:rPr>
+          <w:i/>
+          <w:iCs/>
+        </w:rPr>
+        <w:t>Complexity: 1</w:t>
+      </w:r>
+    </w:p>
+    <w:p>
+      <w:pPr>
+        <w:rPr>
+          <w:i/>
+          <w:iCs/>
+        </w:rPr>
+      </w:pPr>
+      <w:r>
         <w:t>The sorcerer weaves words of inspiration, buttressing them and their allies against any harm that comes their way.</w:t>
       </w:r>
     </w:p>
@@ -18763,7 +18881,6 @@
         <w:keepNext/>
       </w:pPr>
       <w:r>
-        <w:lastRenderedPageBreak/>
         <w:t>On a TN of…</w:t>
       </w:r>
     </w:p>
@@ -18825,6 +18942,7 @@
         <w:keepNext/>
       </w:pPr>
       <w:r>
+        <w:lastRenderedPageBreak/>
         <w:t>On a TN of…</w:t>
       </w:r>
     </w:p>
@@ -18926,11 +19044,7 @@
         </w:numPr>
       </w:pPr>
       <w:r>
-        <w:t xml:space="preserve">8+, you bring forth a floating, incorporeal ball of light a few inches wide, which provides light out to about twenty feet and </w:t>
-      </w:r>
-      <w:r>
-        <w:lastRenderedPageBreak/>
-        <w:t>lasts about an hour. The ball of light will stay within about three feet of your body, and can be moved with a thought.</w:t>
+        <w:t>8+, you bring forth a floating, incorporeal ball of light a few inches wide, which provides light out to about twenty feet and lasts about an hour. The ball of light will stay within about three feet of your body, and can be moved with a thought.</w:t>
       </w:r>
     </w:p>
     <w:p>
@@ -18986,6 +19100,7 @@
         <w:keepNext/>
       </w:pPr>
       <w:r>
+        <w:lastRenderedPageBreak/>
         <w:t>On a TN of…</w:t>
       </w:r>
     </w:p>
@@ -19093,11 +19208,7 @@
         <w:t>automatically deals 1 point of Burn damage to the sorcerer</w:t>
       </w:r>
       <w:r>
-        <w:t xml:space="preserve">, in addition to any </w:t>
-      </w:r>
-      <w:r>
-        <w:lastRenderedPageBreak/>
-        <w:t>other consequences of the roll (including additional Burn if the roll was failed).</w:t>
+        <w:t>, in addition to any other consequences of the roll (including additional Burn if the roll was failed).</w:t>
       </w:r>
     </w:p>
     <w:p>
@@ -19252,6 +19363,83 @@
         <w:pStyle w:val="Heading3"/>
       </w:pPr>
       <w:r>
+        <w:t>Raise Sled</w:t>
+      </w:r>
+    </w:p>
+    <w:p>
+      <w:pPr>
+        <w:rPr>
+          <w:i/>
+          <w:iCs/>
+        </w:rPr>
+      </w:pPr>
+      <w:r>
+        <w:rPr>
+          <w:i/>
+          <w:iCs/>
+        </w:rPr>
+        <w:t xml:space="preserve">Complexity: </w:t>
+      </w:r>
+      <w:r>
+        <w:rPr>
+          <w:i/>
+          <w:iCs/>
+        </w:rPr>
+        <w:t>1</w:t>
+      </w:r>
+    </w:p>
+    <w:p>
+      <w:r>
+        <w:lastRenderedPageBreak/>
+        <w:t>A favorite of sorcerers who work in trade, construction, or the military, the sorcerer touches a vehicle, no larger than a cart, and causes it to lift a few inches off the ground, going over mud, ice, and water as if they were level stone.</w:t>
+      </w:r>
+    </w:p>
+    <w:p>
+      <w:r>
+        <w:t>On a TN of…</w:t>
+      </w:r>
+    </w:p>
+    <w:p>
+      <w:pPr>
+        <w:pStyle w:val="ListParagraph"/>
+        <w:numPr>
+          <w:ilvl w:val="0"/>
+          <w:numId w:val="19"/>
+        </w:numPr>
+      </w:pPr>
+      <w:r>
+        <w:t>9+, the touched vehicle ignores any rough terrain for the next hour, and can be easily maneuvered by the strength of one or two adults.</w:t>
+      </w:r>
+    </w:p>
+    <w:p>
+      <w:pPr>
+        <w:pStyle w:val="ListParagraph"/>
+        <w:numPr>
+          <w:ilvl w:val="0"/>
+          <w:numId w:val="19"/>
+        </w:numPr>
+      </w:pPr>
+      <w:r>
+        <w:t>1</w:t>
+      </w:r>
+      <w:r>
+        <w:t>3</w:t>
+      </w:r>
+      <w:r>
+        <w:t xml:space="preserve">+, same as above, but </w:t>
+      </w:r>
+      <w:r>
+        <w:t>you</w:t>
+      </w:r>
+      <w:r>
+        <w:t xml:space="preserve"> can direct the vehicle’s movements with a word or gesture, and it will move at walking pace.</w:t>
+      </w:r>
+    </w:p>
+    <w:p>
+      <w:pPr>
+        <w:pStyle w:val="Heading3"/>
+      </w:pPr>
+      <w:r>
         <w:t>Sense Magic</w:t>
       </w:r>
     </w:p>
@@ -19575,7 +19763,7 @@
       <w:pPr>
         <w:pStyle w:val="Heading2"/>
       </w:pPr>
-      <w:bookmarkStart w:id="52" w:name="_Toc103252197"/>
+      <w:bookmarkStart w:id="52" w:name="_Toc104502973"/>
       <w:r>
         <w:t>Spells (</w:t>
       </w:r>
@@ -19954,7 +20142,7 @@
         <w:pStyle w:val="Heading3"/>
       </w:pPr>
       <w:r>
-        <w:t>Raise Sled</w:t>
+        <w:t>Summon Elemental</w:t>
       </w:r>
     </w:p>
     <w:p>
@@ -19974,80 +20162,11 @@
     </w:p>
     <w:p>
       <w:r>
-        <w:t>A favorite of sorcerers who work in trade, construction, or the military, the sorcerer touches a vehicle, no larger than a cart, and causes it to lift a few inches off the ground, going over mud, ice, and water as if they were level stone.</w:t>
-      </w:r>
-    </w:p>
-    <w:p>
+        <w:t xml:space="preserve">Once a sorcerer masters the art of plucking a mephit from the primordial world, they can move on to tougher fare. Elementals are about the size and intelligence of person, but their shape varies wildly depending on their makeup, from billowing and chaotic steam </w:t>
+      </w:r>
       <w:r>
         <w:lastRenderedPageBreak/>
-        <w:t>On a TN of…</w:t>
-      </w:r>
-    </w:p>
-    <w:p>
-      <w:pPr>
-        <w:pStyle w:val="ListParagraph"/>
-        <w:numPr>
-          <w:ilvl w:val="0"/>
-          <w:numId w:val="19"/>
-        </w:numPr>
-      </w:pPr>
-      <w:r>
-        <w:t>9</w:t>
-      </w:r>
-      <w:r>
-        <w:t>+, the touched vehicle ignores any rough terrain for the next hour, and can be easily maneuvered by the strength of one or two adults.</w:t>
-      </w:r>
-    </w:p>
-    <w:p>
-      <w:pPr>
-        <w:pStyle w:val="ListParagraph"/>
-        <w:numPr>
-          <w:ilvl w:val="0"/>
-          <w:numId w:val="19"/>
-        </w:numPr>
-      </w:pPr>
-      <w:r>
-        <w:t>1</w:t>
-      </w:r>
-      <w:r>
-        <w:t>3</w:t>
-      </w:r>
-      <w:r>
-        <w:t xml:space="preserve">+, same as above, but </w:t>
-      </w:r>
-      <w:r>
-        <w:t>you</w:t>
-      </w:r>
-      <w:r>
-        <w:t xml:space="preserve"> can direct the vehicle’s movements with a word or gesture, and it will move at walking pace.</w:t>
-      </w:r>
-    </w:p>
-    <w:p>
-      <w:pPr>
-        <w:pStyle w:val="Heading3"/>
-      </w:pPr>
-      <w:r>
-        <w:t>Summon Elemental</w:t>
-      </w:r>
-    </w:p>
-    <w:p>
-      <w:pPr>
-        <w:rPr>
-          <w:i/>
-          <w:iCs/>
-        </w:rPr>
-      </w:pPr>
-      <w:r>
-        <w:rPr>
-          <w:i/>
-          <w:iCs/>
-        </w:rPr>
-        <w:t>Complexity: 2</w:t>
-      </w:r>
-    </w:p>
-    <w:p>
-      <w:r>
-        <w:t>Once a sorcerer masters the art of plucking a mephit from the primordial world, they can move on to tougher fare. Elementals are about the size and intelligence of person, but their shape varies wildly depending on their makeup, from billowing and chaotic steam elementals to the flat, measured lines of iron elementals, to the craggy bulk of stone elementals.</w:t>
+        <w:t>elementals to the flat, measured lines of iron elementals, to the craggy bulk of stone elementals.</w:t>
       </w:r>
     </w:p>
     <w:p>
@@ -20134,7 +20253,6 @@
         <w:keepNext/>
       </w:pPr>
       <w:r>
-        <w:lastRenderedPageBreak/>
         <w:t>On a TN of…</w:t>
       </w:r>
     </w:p>
@@ -20166,7 +20284,7 @@
       <w:pPr>
         <w:pStyle w:val="Heading2"/>
       </w:pPr>
-      <w:bookmarkStart w:id="53" w:name="_Toc103252198"/>
+      <w:bookmarkStart w:id="53" w:name="_Toc104502974"/>
       <w:r>
         <w:t>Ritual</w:t>
       </w:r>
@@ -20190,6 +20308,7 @@
         <w:pStyle w:val="Heading3"/>
       </w:pPr>
       <w:r>
+        <w:lastRenderedPageBreak/>
         <w:t>Rip Asunder the Walls Between Worlds</w:t>
       </w:r>
     </w:p>
@@ -20252,7 +20371,6 @@
         </w:numPr>
       </w:pPr>
       <w:r>
-        <w:lastRenderedPageBreak/>
         <w:t>the portal will stay open for a few minutes after the lead sorcerer stops maintaining it.</w:t>
       </w:r>
     </w:p>
@@ -20309,7 +20427,7 @@
       <w:pPr>
         <w:pStyle w:val="Heading1"/>
       </w:pPr>
-      <w:bookmarkStart w:id="54" w:name="_Toc103252199"/>
+      <w:bookmarkStart w:id="54" w:name="_Toc104502975"/>
       <w:r>
         <w:lastRenderedPageBreak/>
         <w:t>Running the game</w:t>
@@ -20371,7 +20489,7 @@
       <w:pPr>
         <w:pStyle w:val="Heading2"/>
       </w:pPr>
-      <w:bookmarkStart w:id="55" w:name="_Toc103252200"/>
+      <w:bookmarkStart w:id="55" w:name="_Toc104502976"/>
       <w:r>
         <w:t>Time and distance</w:t>
       </w:r>
@@ -20406,7 +20524,7 @@
       <w:pPr>
         <w:pStyle w:val="Heading2"/>
       </w:pPr>
-      <w:bookmarkStart w:id="56" w:name="_Toc103252201"/>
+      <w:bookmarkStart w:id="56" w:name="_Toc104502977"/>
       <w:r>
         <w:t>Light</w:t>
       </w:r>
@@ -20464,7 +20582,7 @@
       <w:pPr>
         <w:pStyle w:val="Heading2"/>
       </w:pPr>
-      <w:bookmarkStart w:id="57" w:name="_Toc103252202"/>
+      <w:bookmarkStart w:id="57" w:name="_Toc104502978"/>
       <w:r>
         <w:t>Adventuring on a schedule</w:t>
       </w:r>
@@ -20591,7 +20709,7 @@
       <w:pPr>
         <w:pStyle w:val="Heading2"/>
       </w:pPr>
-      <w:bookmarkStart w:id="58" w:name="_Toc103252203"/>
+      <w:bookmarkStart w:id="58" w:name="_Toc104502979"/>
       <w:r>
         <w:t>Minor rest phase</w:t>
       </w:r>
@@ -20689,7 +20807,7 @@
       <w:pPr>
         <w:pStyle w:val="Heading2"/>
       </w:pPr>
-      <w:bookmarkStart w:id="59" w:name="_Toc103252204"/>
+      <w:bookmarkStart w:id="59" w:name="_Toc104502980"/>
       <w:r>
         <w:t>Major rest phase</w:t>
       </w:r>
@@ -20918,7 +21036,7 @@
       <w:pPr>
         <w:pStyle w:val="Heading2"/>
       </w:pPr>
-      <w:bookmarkStart w:id="60" w:name="_Toc103252205"/>
+      <w:bookmarkStart w:id="60" w:name="_Toc104502981"/>
       <w:r>
         <w:t>Simple food and light</w:t>
       </w:r>
@@ -20987,7 +21105,7 @@
       <w:pPr>
         <w:pStyle w:val="Heading1"/>
       </w:pPr>
-      <w:bookmarkStart w:id="61" w:name="_Toc103252206"/>
+      <w:bookmarkStart w:id="61" w:name="_Toc104502982"/>
       <w:r>
         <w:lastRenderedPageBreak/>
         <w:t xml:space="preserve">End of </w:t>
@@ -21105,7 +21223,7 @@
       <w:pPr>
         <w:pStyle w:val="Heading1"/>
       </w:pPr>
-      <w:bookmarkStart w:id="62" w:name="_Toc103252207"/>
+      <w:bookmarkStart w:id="62" w:name="_Toc104502983"/>
       <w:r>
         <w:lastRenderedPageBreak/>
         <w:t>NPCs and monsters</w:t>
@@ -21141,7 +21259,7 @@
       <w:pPr>
         <w:pStyle w:val="Heading2"/>
       </w:pPr>
-      <w:bookmarkStart w:id="63" w:name="_Toc103252208"/>
+      <w:bookmarkStart w:id="63" w:name="_Toc104502984"/>
       <w:r>
         <w:t>Running NPCs</w:t>
       </w:r>
@@ -22025,7 +22143,7 @@
       <w:pPr>
         <w:pStyle w:val="Heading2"/>
       </w:pPr>
-      <w:bookmarkStart w:id="64" w:name="_Toc103252209"/>
+      <w:bookmarkStart w:id="64" w:name="_Toc104502985"/>
       <w:r>
         <w:t xml:space="preserve">Building </w:t>
       </w:r>
@@ -22290,7 +22408,7 @@
       <w:pPr>
         <w:pStyle w:val="Heading2"/>
       </w:pPr>
-      <w:bookmarkStart w:id="65" w:name="_Toc103252210"/>
+      <w:bookmarkStart w:id="65" w:name="_Toc104502986"/>
       <w:r>
         <w:t>B</w:t>
       </w:r>
@@ -24418,7 +24536,7 @@
       <w:pPr>
         <w:pStyle w:val="Heading2"/>
       </w:pPr>
-      <w:bookmarkStart w:id="66" w:name="_Toc103252211"/>
+      <w:bookmarkStart w:id="66" w:name="_Toc104502987"/>
       <w:r>
         <w:t>Rogues’ gallery</w:t>
       </w:r>
@@ -24725,7 +24843,7 @@
       <w:pPr>
         <w:pStyle w:val="Heading1"/>
       </w:pPr>
-      <w:bookmarkStart w:id="67" w:name="_Toc103252212"/>
+      <w:bookmarkStart w:id="67" w:name="_Toc104502988"/>
       <w:r>
         <w:lastRenderedPageBreak/>
         <w:t>Making the game your own</w:t>
@@ -24744,7 +24862,7 @@
       <w:pPr>
         <w:pStyle w:val="Heading2"/>
       </w:pPr>
-      <w:bookmarkStart w:id="68" w:name="_Toc103252213"/>
+      <w:bookmarkStart w:id="68" w:name="_Toc104502989"/>
       <w:r>
         <w:t>Representing Sorcery and supernatural abilities</w:t>
       </w:r>
@@ -25123,7 +25241,7 @@
         <w:noProof/>
         <w:color w:val="7F7F7F" w:themeColor="text1" w:themeTint="80"/>
       </w:rPr>
-      <w:t>Gear</w:t>
+      <w:t>Table of contents</w:t>
     </w:r>
     <w:r>
       <w:rPr>
@@ -25169,7 +25287,7 @@
         <w:noProof/>
         <w:color w:val="7F7F7F" w:themeColor="text1" w:themeTint="80"/>
       </w:rPr>
-      <w:t>Gear</w:t>
+      <w:t>Introduction</w:t>
     </w:r>
     <w:r>
       <w:rPr>
@@ -26399,7 +26517,7 @@
         <w:rFonts w:ascii="Symbol" w:hAnsi="Symbol" w:hint="default"/>
       </w:rPr>
     </w:lvl>
-    <w:lvl w:ilvl="1" w:tplc="04090003" w:tentative="1">
+    <w:lvl w:ilvl="1" w:tplc="04090003">
       <w:start w:val="1"/>
       <w:numFmt w:val="bullet"/>
       <w:lvlText w:val="o"/>

</xml_diff>

<commit_message>
Increased spellbook costs and added costs for learning individual spells.
</commit_message>
<xml_diff>
--- a/Ikaros.docx
+++ b/Ikaros.docx
@@ -347,7 +347,7 @@
           <w:noProof/>
         </w:rPr>
       </w:pPr>
-      <w:bookmarkStart w:id="0" w:name="_Toc105758439"/>
+      <w:bookmarkStart w:id="0" w:name="_Toc105758963"/>
       <w:r>
         <w:lastRenderedPageBreak/>
         <w:t>T</w:t>
@@ -380,7 +380,7 @@
           <w:szCs w:val="22"/>
         </w:rPr>
       </w:pPr>
-      <w:hyperlink w:anchor="_Toc105758439" w:history="1">
+      <w:hyperlink w:anchor="_Toc105758963" w:history="1">
         <w:r>
           <w:rPr>
             <w:rStyle w:val="Hyperlink"/>
@@ -407,7 +407,7 @@
             <w:noProof/>
             <w:webHidden/>
           </w:rPr>
-          <w:instrText xml:space="preserve"> PAGEREF _Toc105758439 \h </w:instrText>
+          <w:instrText xml:space="preserve"> PAGEREF _Toc105758963 \h </w:instrText>
         </w:r>
         <w:r>
           <w:rPr>
@@ -453,7 +453,7 @@
           <w:szCs w:val="22"/>
         </w:rPr>
       </w:pPr>
-      <w:hyperlink w:anchor="_Toc105758440" w:history="1">
+      <w:hyperlink w:anchor="_Toc105758964" w:history="1">
         <w:r>
           <w:rPr>
             <w:rStyle w:val="Hyperlink"/>
@@ -497,7 +497,7 @@
             <w:noProof/>
             <w:webHidden/>
           </w:rPr>
-          <w:instrText xml:space="preserve"> PAGEREF _Toc105758440 \h </w:instrText>
+          <w:instrText xml:space="preserve"> PAGEREF _Toc105758964 \h </w:instrText>
         </w:r>
         <w:r>
           <w:rPr>
@@ -538,7 +538,7 @@
           <w:szCs w:val="22"/>
         </w:rPr>
       </w:pPr>
-      <w:hyperlink w:anchor="_Toc105758441" w:history="1">
+      <w:hyperlink w:anchor="_Toc105758965" w:history="1">
         <w:r>
           <w:rPr>
             <w:rStyle w:val="Hyperlink"/>
@@ -565,7 +565,7 @@
             <w:noProof/>
             <w:webHidden/>
           </w:rPr>
-          <w:instrText xml:space="preserve"> PAGEREF _Toc105758441 \h </w:instrText>
+          <w:instrText xml:space="preserve"> PAGEREF _Toc105758965 \h </w:instrText>
         </w:r>
         <w:r>
           <w:rPr>
@@ -606,7 +606,7 @@
           <w:szCs w:val="22"/>
         </w:rPr>
       </w:pPr>
-      <w:hyperlink w:anchor="_Toc105758442" w:history="1">
+      <w:hyperlink w:anchor="_Toc105758966" w:history="1">
         <w:r>
           <w:rPr>
             <w:rStyle w:val="Hyperlink"/>
@@ -633,7 +633,7 @@
             <w:noProof/>
             <w:webHidden/>
           </w:rPr>
-          <w:instrText xml:space="preserve"> PAGEREF _Toc105758442 \h </w:instrText>
+          <w:instrText xml:space="preserve"> PAGEREF _Toc105758966 \h </w:instrText>
         </w:r>
         <w:r>
           <w:rPr>
@@ -674,7 +674,7 @@
           <w:szCs w:val="22"/>
         </w:rPr>
       </w:pPr>
-      <w:hyperlink w:anchor="_Toc105758443" w:history="1">
+      <w:hyperlink w:anchor="_Toc105758967" w:history="1">
         <w:r>
           <w:rPr>
             <w:rStyle w:val="Hyperlink"/>
@@ -701,7 +701,7 @@
             <w:noProof/>
             <w:webHidden/>
           </w:rPr>
-          <w:instrText xml:space="preserve"> PAGEREF _Toc105758443 \h </w:instrText>
+          <w:instrText xml:space="preserve"> PAGEREF _Toc105758967 \h </w:instrText>
         </w:r>
         <w:r>
           <w:rPr>
@@ -747,7 +747,7 @@
           <w:szCs w:val="22"/>
         </w:rPr>
       </w:pPr>
-      <w:hyperlink w:anchor="_Toc105758444" w:history="1">
+      <w:hyperlink w:anchor="_Toc105758968" w:history="1">
         <w:r>
           <w:rPr>
             <w:rStyle w:val="Hyperlink"/>
@@ -791,7 +791,7 @@
             <w:noProof/>
             <w:webHidden/>
           </w:rPr>
-          <w:instrText xml:space="preserve"> PAGEREF _Toc105758444 \h </w:instrText>
+          <w:instrText xml:space="preserve"> PAGEREF _Toc105758968 \h </w:instrText>
         </w:r>
         <w:r>
           <w:rPr>
@@ -832,7 +832,7 @@
           <w:szCs w:val="22"/>
         </w:rPr>
       </w:pPr>
-      <w:hyperlink w:anchor="_Toc105758445" w:history="1">
+      <w:hyperlink w:anchor="_Toc105758969" w:history="1">
         <w:r>
           <w:rPr>
             <w:rStyle w:val="Hyperlink"/>
@@ -859,7 +859,7 @@
             <w:noProof/>
             <w:webHidden/>
           </w:rPr>
-          <w:instrText xml:space="preserve"> PAGEREF _Toc105758445 \h </w:instrText>
+          <w:instrText xml:space="preserve"> PAGEREF _Toc105758969 \h </w:instrText>
         </w:r>
         <w:r>
           <w:rPr>
@@ -900,7 +900,7 @@
           <w:szCs w:val="22"/>
         </w:rPr>
       </w:pPr>
-      <w:hyperlink w:anchor="_Toc105758446" w:history="1">
+      <w:hyperlink w:anchor="_Toc105758970" w:history="1">
         <w:r>
           <w:rPr>
             <w:rStyle w:val="Hyperlink"/>
@@ -927,7 +927,7 @@
             <w:noProof/>
             <w:webHidden/>
           </w:rPr>
-          <w:instrText xml:space="preserve"> PAGEREF _Toc105758446 \h </w:instrText>
+          <w:instrText xml:space="preserve"> PAGEREF _Toc105758970 \h </w:instrText>
         </w:r>
         <w:r>
           <w:rPr>
@@ -968,7 +968,7 @@
           <w:szCs w:val="22"/>
         </w:rPr>
       </w:pPr>
-      <w:hyperlink w:anchor="_Toc105758447" w:history="1">
+      <w:hyperlink w:anchor="_Toc105758971" w:history="1">
         <w:r>
           <w:rPr>
             <w:rStyle w:val="Hyperlink"/>
@@ -995,7 +995,7 @@
             <w:noProof/>
             <w:webHidden/>
           </w:rPr>
-          <w:instrText xml:space="preserve"> PAGEREF _Toc105758447 \h </w:instrText>
+          <w:instrText xml:space="preserve"> PAGEREF _Toc105758971 \h </w:instrText>
         </w:r>
         <w:r>
           <w:rPr>
@@ -1041,7 +1041,7 @@
           <w:szCs w:val="22"/>
         </w:rPr>
       </w:pPr>
-      <w:hyperlink w:anchor="_Toc105758448" w:history="1">
+      <w:hyperlink w:anchor="_Toc105758972" w:history="1">
         <w:r>
           <w:rPr>
             <w:rStyle w:val="Hyperlink"/>
@@ -1085,7 +1085,7 @@
             <w:noProof/>
             <w:webHidden/>
           </w:rPr>
-          <w:instrText xml:space="preserve"> PAGEREF _Toc105758448 \h </w:instrText>
+          <w:instrText xml:space="preserve"> PAGEREF _Toc105758972 \h </w:instrText>
         </w:r>
         <w:r>
           <w:rPr>
@@ -1126,7 +1126,7 @@
           <w:szCs w:val="22"/>
         </w:rPr>
       </w:pPr>
-      <w:hyperlink w:anchor="_Toc105758449" w:history="1">
+      <w:hyperlink w:anchor="_Toc105758973" w:history="1">
         <w:r>
           <w:rPr>
             <w:rStyle w:val="Hyperlink"/>
@@ -1153,7 +1153,7 @@
             <w:noProof/>
             <w:webHidden/>
           </w:rPr>
-          <w:instrText xml:space="preserve"> PAGEREF _Toc105758449 \h </w:instrText>
+          <w:instrText xml:space="preserve"> PAGEREF _Toc105758973 \h </w:instrText>
         </w:r>
         <w:r>
           <w:rPr>
@@ -1194,7 +1194,7 @@
           <w:szCs w:val="22"/>
         </w:rPr>
       </w:pPr>
-      <w:hyperlink w:anchor="_Toc105758450" w:history="1">
+      <w:hyperlink w:anchor="_Toc105758974" w:history="1">
         <w:r>
           <w:rPr>
             <w:rStyle w:val="Hyperlink"/>
@@ -1221,7 +1221,7 @@
             <w:noProof/>
             <w:webHidden/>
           </w:rPr>
-          <w:instrText xml:space="preserve"> PAGEREF _Toc105758450 \h </w:instrText>
+          <w:instrText xml:space="preserve"> PAGEREF _Toc105758974 \h </w:instrText>
         </w:r>
         <w:r>
           <w:rPr>
@@ -1267,7 +1267,7 @@
           <w:szCs w:val="22"/>
         </w:rPr>
       </w:pPr>
-      <w:hyperlink w:anchor="_Toc105758451" w:history="1">
+      <w:hyperlink w:anchor="_Toc105758975" w:history="1">
         <w:r>
           <w:rPr>
             <w:rStyle w:val="Hyperlink"/>
@@ -1311,7 +1311,7 @@
             <w:noProof/>
             <w:webHidden/>
           </w:rPr>
-          <w:instrText xml:space="preserve"> PAGEREF _Toc105758451 \h </w:instrText>
+          <w:instrText xml:space="preserve"> PAGEREF _Toc105758975 \h </w:instrText>
         </w:r>
         <w:r>
           <w:rPr>
@@ -1352,7 +1352,7 @@
           <w:szCs w:val="22"/>
         </w:rPr>
       </w:pPr>
-      <w:hyperlink w:anchor="_Toc105758452" w:history="1">
+      <w:hyperlink w:anchor="_Toc105758976" w:history="1">
         <w:r>
           <w:rPr>
             <w:rStyle w:val="Hyperlink"/>
@@ -1379,7 +1379,7 @@
             <w:noProof/>
             <w:webHidden/>
           </w:rPr>
-          <w:instrText xml:space="preserve"> PAGEREF _Toc105758452 \h </w:instrText>
+          <w:instrText xml:space="preserve"> PAGEREF _Toc105758976 \h </w:instrText>
         </w:r>
         <w:r>
           <w:rPr>
@@ -1420,7 +1420,7 @@
           <w:szCs w:val="22"/>
         </w:rPr>
       </w:pPr>
-      <w:hyperlink w:anchor="_Toc105758453" w:history="1">
+      <w:hyperlink w:anchor="_Toc105758977" w:history="1">
         <w:r>
           <w:rPr>
             <w:rStyle w:val="Hyperlink"/>
@@ -1447,7 +1447,7 @@
             <w:noProof/>
             <w:webHidden/>
           </w:rPr>
-          <w:instrText xml:space="preserve"> PAGEREF _Toc105758453 \h </w:instrText>
+          <w:instrText xml:space="preserve"> PAGEREF _Toc105758977 \h </w:instrText>
         </w:r>
         <w:r>
           <w:rPr>
@@ -1488,7 +1488,7 @@
           <w:szCs w:val="22"/>
         </w:rPr>
       </w:pPr>
-      <w:hyperlink w:anchor="_Toc105758454" w:history="1">
+      <w:hyperlink w:anchor="_Toc105758978" w:history="1">
         <w:r>
           <w:rPr>
             <w:rStyle w:val="Hyperlink"/>
@@ -1515,7 +1515,7 @@
             <w:noProof/>
             <w:webHidden/>
           </w:rPr>
-          <w:instrText xml:space="preserve"> PAGEREF _Toc105758454 \h </w:instrText>
+          <w:instrText xml:space="preserve"> PAGEREF _Toc105758978 \h </w:instrText>
         </w:r>
         <w:r>
           <w:rPr>
@@ -1556,7 +1556,7 @@
           <w:szCs w:val="22"/>
         </w:rPr>
       </w:pPr>
-      <w:hyperlink w:anchor="_Toc105758455" w:history="1">
+      <w:hyperlink w:anchor="_Toc105758979" w:history="1">
         <w:r>
           <w:rPr>
             <w:rStyle w:val="Hyperlink"/>
@@ -1583,7 +1583,7 @@
             <w:noProof/>
             <w:webHidden/>
           </w:rPr>
-          <w:instrText xml:space="preserve"> PAGEREF _Toc105758455 \h </w:instrText>
+          <w:instrText xml:space="preserve"> PAGEREF _Toc105758979 \h </w:instrText>
         </w:r>
         <w:r>
           <w:rPr>
@@ -1624,7 +1624,7 @@
           <w:szCs w:val="22"/>
         </w:rPr>
       </w:pPr>
-      <w:hyperlink w:anchor="_Toc105758456" w:history="1">
+      <w:hyperlink w:anchor="_Toc105758980" w:history="1">
         <w:r>
           <w:rPr>
             <w:rStyle w:val="Hyperlink"/>
@@ -1651,7 +1651,7 @@
             <w:noProof/>
             <w:webHidden/>
           </w:rPr>
-          <w:instrText xml:space="preserve"> PAGEREF _Toc105758456 \h </w:instrText>
+          <w:instrText xml:space="preserve"> PAGEREF _Toc105758980 \h </w:instrText>
         </w:r>
         <w:r>
           <w:rPr>
@@ -1697,7 +1697,7 @@
           <w:szCs w:val="22"/>
         </w:rPr>
       </w:pPr>
-      <w:hyperlink w:anchor="_Toc105758457" w:history="1">
+      <w:hyperlink w:anchor="_Toc105758981" w:history="1">
         <w:r>
           <w:rPr>
             <w:rStyle w:val="Hyperlink"/>
@@ -1741,7 +1741,7 @@
             <w:noProof/>
             <w:webHidden/>
           </w:rPr>
-          <w:instrText xml:space="preserve"> PAGEREF _Toc105758457 \h </w:instrText>
+          <w:instrText xml:space="preserve"> PAGEREF _Toc105758981 \h </w:instrText>
         </w:r>
         <w:r>
           <w:rPr>
@@ -1782,7 +1782,7 @@
           <w:szCs w:val="22"/>
         </w:rPr>
       </w:pPr>
-      <w:hyperlink w:anchor="_Toc105758458" w:history="1">
+      <w:hyperlink w:anchor="_Toc105758982" w:history="1">
         <w:r>
           <w:rPr>
             <w:rStyle w:val="Hyperlink"/>
@@ -1809,7 +1809,7 @@
             <w:noProof/>
             <w:webHidden/>
           </w:rPr>
-          <w:instrText xml:space="preserve"> PAGEREF _Toc105758458 \h </w:instrText>
+          <w:instrText xml:space="preserve"> PAGEREF _Toc105758982 \h </w:instrText>
         </w:r>
         <w:r>
           <w:rPr>
@@ -1850,7 +1850,7 @@
           <w:szCs w:val="22"/>
         </w:rPr>
       </w:pPr>
-      <w:hyperlink w:anchor="_Toc105758459" w:history="1">
+      <w:hyperlink w:anchor="_Toc105758983" w:history="1">
         <w:r>
           <w:rPr>
             <w:rStyle w:val="Hyperlink"/>
@@ -1877,7 +1877,7 @@
             <w:noProof/>
             <w:webHidden/>
           </w:rPr>
-          <w:instrText xml:space="preserve"> PAGEREF _Toc105758459 \h </w:instrText>
+          <w:instrText xml:space="preserve"> PAGEREF _Toc105758983 \h </w:instrText>
         </w:r>
         <w:r>
           <w:rPr>
@@ -1918,7 +1918,7 @@
           <w:szCs w:val="22"/>
         </w:rPr>
       </w:pPr>
-      <w:hyperlink w:anchor="_Toc105758460" w:history="1">
+      <w:hyperlink w:anchor="_Toc105758984" w:history="1">
         <w:r>
           <w:rPr>
             <w:rStyle w:val="Hyperlink"/>
@@ -1945,7 +1945,7 @@
             <w:noProof/>
             <w:webHidden/>
           </w:rPr>
-          <w:instrText xml:space="preserve"> PAGEREF _Toc105758460 \h </w:instrText>
+          <w:instrText xml:space="preserve"> PAGEREF _Toc105758984 \h </w:instrText>
         </w:r>
         <w:r>
           <w:rPr>
@@ -1986,7 +1986,7 @@
           <w:szCs w:val="22"/>
         </w:rPr>
       </w:pPr>
-      <w:hyperlink w:anchor="_Toc105758461" w:history="1">
+      <w:hyperlink w:anchor="_Toc105758985" w:history="1">
         <w:r>
           <w:rPr>
             <w:rStyle w:val="Hyperlink"/>
@@ -2013,7 +2013,7 @@
             <w:noProof/>
             <w:webHidden/>
           </w:rPr>
-          <w:instrText xml:space="preserve"> PAGEREF _Toc105758461 \h </w:instrText>
+          <w:instrText xml:space="preserve"> PAGEREF _Toc105758985 \h </w:instrText>
         </w:r>
         <w:r>
           <w:rPr>
@@ -2054,7 +2054,7 @@
           <w:szCs w:val="22"/>
         </w:rPr>
       </w:pPr>
-      <w:hyperlink w:anchor="_Toc105758462" w:history="1">
+      <w:hyperlink w:anchor="_Toc105758986" w:history="1">
         <w:r>
           <w:rPr>
             <w:rStyle w:val="Hyperlink"/>
@@ -2081,7 +2081,7 @@
             <w:noProof/>
             <w:webHidden/>
           </w:rPr>
-          <w:instrText xml:space="preserve"> PAGEREF _Toc105758462 \h </w:instrText>
+          <w:instrText xml:space="preserve"> PAGEREF _Toc105758986 \h </w:instrText>
         </w:r>
         <w:r>
           <w:rPr>
@@ -2122,7 +2122,7 @@
           <w:szCs w:val="22"/>
         </w:rPr>
       </w:pPr>
-      <w:hyperlink w:anchor="_Toc105758463" w:history="1">
+      <w:hyperlink w:anchor="_Toc105758987" w:history="1">
         <w:r>
           <w:rPr>
             <w:rStyle w:val="Hyperlink"/>
@@ -2149,7 +2149,7 @@
             <w:noProof/>
             <w:webHidden/>
           </w:rPr>
-          <w:instrText xml:space="preserve"> PAGEREF _Toc105758463 \h </w:instrText>
+          <w:instrText xml:space="preserve"> PAGEREF _Toc105758987 \h </w:instrText>
         </w:r>
         <w:r>
           <w:rPr>
@@ -2195,7 +2195,7 @@
           <w:szCs w:val="22"/>
         </w:rPr>
       </w:pPr>
-      <w:hyperlink w:anchor="_Toc105758464" w:history="1">
+      <w:hyperlink w:anchor="_Toc105758988" w:history="1">
         <w:r>
           <w:rPr>
             <w:rStyle w:val="Hyperlink"/>
@@ -2239,7 +2239,7 @@
             <w:noProof/>
             <w:webHidden/>
           </w:rPr>
-          <w:instrText xml:space="preserve"> PAGEREF _Toc105758464 \h </w:instrText>
+          <w:instrText xml:space="preserve"> PAGEREF _Toc105758988 \h </w:instrText>
         </w:r>
         <w:r>
           <w:rPr>
@@ -2280,7 +2280,7 @@
           <w:szCs w:val="22"/>
         </w:rPr>
       </w:pPr>
-      <w:hyperlink w:anchor="_Toc105758465" w:history="1">
+      <w:hyperlink w:anchor="_Toc105758989" w:history="1">
         <w:r>
           <w:rPr>
             <w:rStyle w:val="Hyperlink"/>
@@ -2307,7 +2307,7 @@
             <w:noProof/>
             <w:webHidden/>
           </w:rPr>
-          <w:instrText xml:space="preserve"> PAGEREF _Toc105758465 \h </w:instrText>
+          <w:instrText xml:space="preserve"> PAGEREF _Toc105758989 \h </w:instrText>
         </w:r>
         <w:r>
           <w:rPr>
@@ -2348,7 +2348,7 @@
           <w:szCs w:val="22"/>
         </w:rPr>
       </w:pPr>
-      <w:hyperlink w:anchor="_Toc105758466" w:history="1">
+      <w:hyperlink w:anchor="_Toc105758990" w:history="1">
         <w:r>
           <w:rPr>
             <w:rStyle w:val="Hyperlink"/>
@@ -2375,7 +2375,7 @@
             <w:noProof/>
             <w:webHidden/>
           </w:rPr>
-          <w:instrText xml:space="preserve"> PAGEREF _Toc105758466 \h </w:instrText>
+          <w:instrText xml:space="preserve"> PAGEREF _Toc105758990 \h </w:instrText>
         </w:r>
         <w:r>
           <w:rPr>
@@ -2416,7 +2416,7 @@
           <w:szCs w:val="22"/>
         </w:rPr>
       </w:pPr>
-      <w:hyperlink w:anchor="_Toc105758467" w:history="1">
+      <w:hyperlink w:anchor="_Toc105758991" w:history="1">
         <w:r>
           <w:rPr>
             <w:rStyle w:val="Hyperlink"/>
@@ -2443,7 +2443,7 @@
             <w:noProof/>
             <w:webHidden/>
           </w:rPr>
-          <w:instrText xml:space="preserve"> PAGEREF _Toc105758467 \h </w:instrText>
+          <w:instrText xml:space="preserve"> PAGEREF _Toc105758991 \h </w:instrText>
         </w:r>
         <w:r>
           <w:rPr>
@@ -2484,7 +2484,7 @@
           <w:szCs w:val="22"/>
         </w:rPr>
       </w:pPr>
-      <w:hyperlink w:anchor="_Toc105758468" w:history="1">
+      <w:hyperlink w:anchor="_Toc105758992" w:history="1">
         <w:r>
           <w:rPr>
             <w:rStyle w:val="Hyperlink"/>
@@ -2511,7 +2511,7 @@
             <w:noProof/>
             <w:webHidden/>
           </w:rPr>
-          <w:instrText xml:space="preserve"> PAGEREF _Toc105758468 \h </w:instrText>
+          <w:instrText xml:space="preserve"> PAGEREF _Toc105758992 \h </w:instrText>
         </w:r>
         <w:r>
           <w:rPr>
@@ -2552,7 +2552,7 @@
           <w:szCs w:val="22"/>
         </w:rPr>
       </w:pPr>
-      <w:hyperlink w:anchor="_Toc105758469" w:history="1">
+      <w:hyperlink w:anchor="_Toc105758993" w:history="1">
         <w:r>
           <w:rPr>
             <w:rStyle w:val="Hyperlink"/>
@@ -2579,7 +2579,7 @@
             <w:noProof/>
             <w:webHidden/>
           </w:rPr>
-          <w:instrText xml:space="preserve"> PAGEREF _Toc105758469 \h </w:instrText>
+          <w:instrText xml:space="preserve"> PAGEREF _Toc105758993 \h </w:instrText>
         </w:r>
         <w:r>
           <w:rPr>
@@ -2620,7 +2620,7 @@
           <w:szCs w:val="22"/>
         </w:rPr>
       </w:pPr>
-      <w:hyperlink w:anchor="_Toc105758470" w:history="1">
+      <w:hyperlink w:anchor="_Toc105758994" w:history="1">
         <w:r>
           <w:rPr>
             <w:rStyle w:val="Hyperlink"/>
@@ -2647,7 +2647,7 @@
             <w:noProof/>
             <w:webHidden/>
           </w:rPr>
-          <w:instrText xml:space="preserve"> PAGEREF _Toc105758470 \h </w:instrText>
+          <w:instrText xml:space="preserve"> PAGEREF _Toc105758994 \h </w:instrText>
         </w:r>
         <w:r>
           <w:rPr>
@@ -2688,7 +2688,7 @@
           <w:szCs w:val="22"/>
         </w:rPr>
       </w:pPr>
-      <w:hyperlink w:anchor="_Toc105758471" w:history="1">
+      <w:hyperlink w:anchor="_Toc105758995" w:history="1">
         <w:r>
           <w:rPr>
             <w:rStyle w:val="Hyperlink"/>
@@ -2715,7 +2715,7 @@
             <w:noProof/>
             <w:webHidden/>
           </w:rPr>
-          <w:instrText xml:space="preserve"> PAGEREF _Toc105758471 \h </w:instrText>
+          <w:instrText xml:space="preserve"> PAGEREF _Toc105758995 \h </w:instrText>
         </w:r>
         <w:r>
           <w:rPr>
@@ -2756,7 +2756,7 @@
           <w:szCs w:val="22"/>
         </w:rPr>
       </w:pPr>
-      <w:hyperlink w:anchor="_Toc105758472" w:history="1">
+      <w:hyperlink w:anchor="_Toc105758996" w:history="1">
         <w:r>
           <w:rPr>
             <w:rStyle w:val="Hyperlink"/>
@@ -2783,7 +2783,7 @@
             <w:noProof/>
             <w:webHidden/>
           </w:rPr>
-          <w:instrText xml:space="preserve"> PAGEREF _Toc105758472 \h </w:instrText>
+          <w:instrText xml:space="preserve"> PAGEREF _Toc105758996 \h </w:instrText>
         </w:r>
         <w:r>
           <w:rPr>
@@ -2824,7 +2824,7 @@
           <w:szCs w:val="22"/>
         </w:rPr>
       </w:pPr>
-      <w:hyperlink w:anchor="_Toc105758473" w:history="1">
+      <w:hyperlink w:anchor="_Toc105758997" w:history="1">
         <w:r>
           <w:rPr>
             <w:rStyle w:val="Hyperlink"/>
@@ -2851,7 +2851,7 @@
             <w:noProof/>
             <w:webHidden/>
           </w:rPr>
-          <w:instrText xml:space="preserve"> PAGEREF _Toc105758473 \h </w:instrText>
+          <w:instrText xml:space="preserve"> PAGEREF _Toc105758997 \h </w:instrText>
         </w:r>
         <w:r>
           <w:rPr>
@@ -2897,7 +2897,7 @@
           <w:szCs w:val="22"/>
         </w:rPr>
       </w:pPr>
-      <w:hyperlink w:anchor="_Toc105758474" w:history="1">
+      <w:hyperlink w:anchor="_Toc105758998" w:history="1">
         <w:r>
           <w:rPr>
             <w:rStyle w:val="Hyperlink"/>
@@ -2941,7 +2941,7 @@
             <w:noProof/>
             <w:webHidden/>
           </w:rPr>
-          <w:instrText xml:space="preserve"> PAGEREF _Toc105758474 \h </w:instrText>
+          <w:instrText xml:space="preserve"> PAGEREF _Toc105758998 \h </w:instrText>
         </w:r>
         <w:r>
           <w:rPr>
@@ -2982,7 +2982,7 @@
           <w:szCs w:val="22"/>
         </w:rPr>
       </w:pPr>
-      <w:hyperlink w:anchor="_Toc105758475" w:history="1">
+      <w:hyperlink w:anchor="_Toc105758999" w:history="1">
         <w:r>
           <w:rPr>
             <w:rStyle w:val="Hyperlink"/>
@@ -3009,7 +3009,7 @@
             <w:noProof/>
             <w:webHidden/>
           </w:rPr>
-          <w:instrText xml:space="preserve"> PAGEREF _Toc105758475 \h </w:instrText>
+          <w:instrText xml:space="preserve"> PAGEREF _Toc105758999 \h </w:instrText>
         </w:r>
         <w:r>
           <w:rPr>
@@ -3050,7 +3050,7 @@
           <w:szCs w:val="22"/>
         </w:rPr>
       </w:pPr>
-      <w:hyperlink w:anchor="_Toc105758476" w:history="1">
+      <w:hyperlink w:anchor="_Toc105759000" w:history="1">
         <w:r>
           <w:rPr>
             <w:rStyle w:val="Hyperlink"/>
@@ -3077,7 +3077,7 @@
             <w:noProof/>
             <w:webHidden/>
           </w:rPr>
-          <w:instrText xml:space="preserve"> PAGEREF _Toc105758476 \h </w:instrText>
+          <w:instrText xml:space="preserve"> PAGEREF _Toc105759000 \h </w:instrText>
         </w:r>
         <w:r>
           <w:rPr>
@@ -3118,7 +3118,7 @@
           <w:szCs w:val="22"/>
         </w:rPr>
       </w:pPr>
-      <w:hyperlink w:anchor="_Toc105758477" w:history="1">
+      <w:hyperlink w:anchor="_Toc105759001" w:history="1">
         <w:r>
           <w:rPr>
             <w:rStyle w:val="Hyperlink"/>
@@ -3145,7 +3145,7 @@
             <w:noProof/>
             <w:webHidden/>
           </w:rPr>
-          <w:instrText xml:space="preserve"> PAGEREF _Toc105758477 \h </w:instrText>
+          <w:instrText xml:space="preserve"> PAGEREF _Toc105759001 \h </w:instrText>
         </w:r>
         <w:r>
           <w:rPr>
@@ -3186,7 +3186,7 @@
           <w:szCs w:val="22"/>
         </w:rPr>
       </w:pPr>
-      <w:hyperlink w:anchor="_Toc105758478" w:history="1">
+      <w:hyperlink w:anchor="_Toc105759002" w:history="1">
         <w:r>
           <w:rPr>
             <w:rStyle w:val="Hyperlink"/>
@@ -3213,7 +3213,7 @@
             <w:noProof/>
             <w:webHidden/>
           </w:rPr>
-          <w:instrText xml:space="preserve"> PAGEREF _Toc105758478 \h </w:instrText>
+          <w:instrText xml:space="preserve"> PAGEREF _Toc105759002 \h </w:instrText>
         </w:r>
         <w:r>
           <w:rPr>
@@ -3254,7 +3254,7 @@
           <w:szCs w:val="22"/>
         </w:rPr>
       </w:pPr>
-      <w:hyperlink w:anchor="_Toc105758479" w:history="1">
+      <w:hyperlink w:anchor="_Toc105759003" w:history="1">
         <w:r>
           <w:rPr>
             <w:rStyle w:val="Hyperlink"/>
@@ -3281,7 +3281,7 @@
             <w:noProof/>
             <w:webHidden/>
           </w:rPr>
-          <w:instrText xml:space="preserve"> PAGEREF _Toc105758479 \h </w:instrText>
+          <w:instrText xml:space="preserve"> PAGEREF _Toc105759003 \h </w:instrText>
         </w:r>
         <w:r>
           <w:rPr>
@@ -3327,7 +3327,7 @@
           <w:szCs w:val="22"/>
         </w:rPr>
       </w:pPr>
-      <w:hyperlink w:anchor="_Toc105758480" w:history="1">
+      <w:hyperlink w:anchor="_Toc105759004" w:history="1">
         <w:r>
           <w:rPr>
             <w:rStyle w:val="Hyperlink"/>
@@ -3371,7 +3371,7 @@
             <w:noProof/>
             <w:webHidden/>
           </w:rPr>
-          <w:instrText xml:space="preserve"> PAGEREF _Toc105758480 \h </w:instrText>
+          <w:instrText xml:space="preserve"> PAGEREF _Toc105759004 \h </w:instrText>
         </w:r>
         <w:r>
           <w:rPr>
@@ -3412,7 +3412,7 @@
           <w:szCs w:val="22"/>
         </w:rPr>
       </w:pPr>
-      <w:hyperlink w:anchor="_Toc105758481" w:history="1">
+      <w:hyperlink w:anchor="_Toc105759005" w:history="1">
         <w:r>
           <w:rPr>
             <w:rStyle w:val="Hyperlink"/>
@@ -3439,7 +3439,7 @@
             <w:noProof/>
             <w:webHidden/>
           </w:rPr>
-          <w:instrText xml:space="preserve"> PAGEREF _Toc105758481 \h </w:instrText>
+          <w:instrText xml:space="preserve"> PAGEREF _Toc105759005 \h </w:instrText>
         </w:r>
         <w:r>
           <w:rPr>
@@ -3480,7 +3480,7 @@
           <w:szCs w:val="22"/>
         </w:rPr>
       </w:pPr>
-      <w:hyperlink w:anchor="_Toc105758482" w:history="1">
+      <w:hyperlink w:anchor="_Toc105759006" w:history="1">
         <w:r>
           <w:rPr>
             <w:rStyle w:val="Hyperlink"/>
@@ -3507,7 +3507,7 @@
             <w:noProof/>
             <w:webHidden/>
           </w:rPr>
-          <w:instrText xml:space="preserve"> PAGEREF _Toc105758482 \h </w:instrText>
+          <w:instrText xml:space="preserve"> PAGEREF _Toc105759006 \h </w:instrText>
         </w:r>
         <w:r>
           <w:rPr>
@@ -3553,7 +3553,7 @@
           <w:szCs w:val="22"/>
         </w:rPr>
       </w:pPr>
-      <w:hyperlink w:anchor="_Toc105758483" w:history="1">
+      <w:hyperlink w:anchor="_Toc105759007" w:history="1">
         <w:r>
           <w:rPr>
             <w:rStyle w:val="Hyperlink"/>
@@ -3597,7 +3597,7 @@
             <w:noProof/>
             <w:webHidden/>
           </w:rPr>
-          <w:instrText xml:space="preserve"> PAGEREF _Toc105758483 \h </w:instrText>
+          <w:instrText xml:space="preserve"> PAGEREF _Toc105759007 \h </w:instrText>
         </w:r>
         <w:r>
           <w:rPr>
@@ -3638,7 +3638,7 @@
           <w:szCs w:val="22"/>
         </w:rPr>
       </w:pPr>
-      <w:hyperlink w:anchor="_Toc105758484" w:history="1">
+      <w:hyperlink w:anchor="_Toc105759008" w:history="1">
         <w:r>
           <w:rPr>
             <w:rStyle w:val="Hyperlink"/>
@@ -3665,7 +3665,7 @@
             <w:noProof/>
             <w:webHidden/>
           </w:rPr>
-          <w:instrText xml:space="preserve"> PAGEREF _Toc105758484 \h </w:instrText>
+          <w:instrText xml:space="preserve"> PAGEREF _Toc105759008 \h </w:instrText>
         </w:r>
         <w:r>
           <w:rPr>
@@ -3706,7 +3706,7 @@
           <w:szCs w:val="22"/>
         </w:rPr>
       </w:pPr>
-      <w:hyperlink w:anchor="_Toc105758485" w:history="1">
+      <w:hyperlink w:anchor="_Toc105759009" w:history="1">
         <w:r>
           <w:rPr>
             <w:rStyle w:val="Hyperlink"/>
@@ -3733,7 +3733,7 @@
             <w:noProof/>
             <w:webHidden/>
           </w:rPr>
-          <w:instrText xml:space="preserve"> PAGEREF _Toc105758485 \h </w:instrText>
+          <w:instrText xml:space="preserve"> PAGEREF _Toc105759009 \h </w:instrText>
         </w:r>
         <w:r>
           <w:rPr>
@@ -3774,7 +3774,7 @@
           <w:szCs w:val="22"/>
         </w:rPr>
       </w:pPr>
-      <w:hyperlink w:anchor="_Toc105758486" w:history="1">
+      <w:hyperlink w:anchor="_Toc105759010" w:history="1">
         <w:r>
           <w:rPr>
             <w:rStyle w:val="Hyperlink"/>
@@ -3801,7 +3801,7 @@
             <w:noProof/>
             <w:webHidden/>
           </w:rPr>
-          <w:instrText xml:space="preserve"> PAGEREF _Toc105758486 \h </w:instrText>
+          <w:instrText xml:space="preserve"> PAGEREF _Toc105759010 \h </w:instrText>
         </w:r>
         <w:r>
           <w:rPr>
@@ -3842,7 +3842,7 @@
           <w:szCs w:val="22"/>
         </w:rPr>
       </w:pPr>
-      <w:hyperlink w:anchor="_Toc105758487" w:history="1">
+      <w:hyperlink w:anchor="_Toc105759011" w:history="1">
         <w:r>
           <w:rPr>
             <w:rStyle w:val="Hyperlink"/>
@@ -3869,7 +3869,7 @@
             <w:noProof/>
             <w:webHidden/>
           </w:rPr>
-          <w:instrText xml:space="preserve"> PAGEREF _Toc105758487 \h </w:instrText>
+          <w:instrText xml:space="preserve"> PAGEREF _Toc105759011 \h </w:instrText>
         </w:r>
         <w:r>
           <w:rPr>
@@ -3910,7 +3910,7 @@
           <w:szCs w:val="22"/>
         </w:rPr>
       </w:pPr>
-      <w:hyperlink w:anchor="_Toc105758488" w:history="1">
+      <w:hyperlink w:anchor="_Toc105759012" w:history="1">
         <w:r>
           <w:rPr>
             <w:rStyle w:val="Hyperlink"/>
@@ -3937,7 +3937,7 @@
             <w:noProof/>
             <w:webHidden/>
           </w:rPr>
-          <w:instrText xml:space="preserve"> PAGEREF _Toc105758488 \h </w:instrText>
+          <w:instrText xml:space="preserve"> PAGEREF _Toc105759012 \h </w:instrText>
         </w:r>
         <w:r>
           <w:rPr>
@@ -3978,7 +3978,7 @@
           <w:szCs w:val="22"/>
         </w:rPr>
       </w:pPr>
-      <w:hyperlink w:anchor="_Toc105758489" w:history="1">
+      <w:hyperlink w:anchor="_Toc105759013" w:history="1">
         <w:r>
           <w:rPr>
             <w:rStyle w:val="Hyperlink"/>
@@ -4005,7 +4005,7 @@
             <w:noProof/>
             <w:webHidden/>
           </w:rPr>
-          <w:instrText xml:space="preserve"> PAGEREF _Toc105758489 \h </w:instrText>
+          <w:instrText xml:space="preserve"> PAGEREF _Toc105759013 \h </w:instrText>
         </w:r>
         <w:r>
           <w:rPr>
@@ -4046,7 +4046,7 @@
           <w:szCs w:val="22"/>
         </w:rPr>
       </w:pPr>
-      <w:hyperlink w:anchor="_Toc105758490" w:history="1">
+      <w:hyperlink w:anchor="_Toc105759014" w:history="1">
         <w:r>
           <w:rPr>
             <w:rStyle w:val="Hyperlink"/>
@@ -4073,7 +4073,7 @@
             <w:noProof/>
             <w:webHidden/>
           </w:rPr>
-          <w:instrText xml:space="preserve"> PAGEREF _Toc105758490 \h </w:instrText>
+          <w:instrText xml:space="preserve"> PAGEREF _Toc105759014 \h </w:instrText>
         </w:r>
         <w:r>
           <w:rPr>
@@ -4114,7 +4114,7 @@
           <w:szCs w:val="22"/>
         </w:rPr>
       </w:pPr>
-      <w:hyperlink w:anchor="_Toc105758491" w:history="1">
+      <w:hyperlink w:anchor="_Toc105759015" w:history="1">
         <w:r>
           <w:rPr>
             <w:rStyle w:val="Hyperlink"/>
@@ -4141,7 +4141,7 @@
             <w:noProof/>
             <w:webHidden/>
           </w:rPr>
-          <w:instrText xml:space="preserve"> PAGEREF _Toc105758491 \h </w:instrText>
+          <w:instrText xml:space="preserve"> PAGEREF _Toc105759015 \h </w:instrText>
         </w:r>
         <w:r>
           <w:rPr>
@@ -4182,7 +4182,7 @@
           <w:szCs w:val="22"/>
         </w:rPr>
       </w:pPr>
-      <w:hyperlink w:anchor="_Toc105758492" w:history="1">
+      <w:hyperlink w:anchor="_Toc105759016" w:history="1">
         <w:r>
           <w:rPr>
             <w:rStyle w:val="Hyperlink"/>
@@ -4209,7 +4209,7 @@
             <w:noProof/>
             <w:webHidden/>
           </w:rPr>
-          <w:instrText xml:space="preserve"> PAGEREF _Toc105758492 \h </w:instrText>
+          <w:instrText xml:space="preserve"> PAGEREF _Toc105759016 \h </w:instrText>
         </w:r>
         <w:r>
           <w:rPr>
@@ -4255,7 +4255,7 @@
           <w:szCs w:val="22"/>
         </w:rPr>
       </w:pPr>
-      <w:hyperlink w:anchor="_Toc105758493" w:history="1">
+      <w:hyperlink w:anchor="_Toc105759017" w:history="1">
         <w:r>
           <w:rPr>
             <w:rStyle w:val="Hyperlink"/>
@@ -4299,7 +4299,7 @@
             <w:noProof/>
             <w:webHidden/>
           </w:rPr>
-          <w:instrText xml:space="preserve"> PAGEREF _Toc105758493 \h </w:instrText>
+          <w:instrText xml:space="preserve"> PAGEREF _Toc105759017 \h </w:instrText>
         </w:r>
         <w:r>
           <w:rPr>
@@ -4340,7 +4340,7 @@
           <w:szCs w:val="22"/>
         </w:rPr>
       </w:pPr>
-      <w:hyperlink w:anchor="_Toc105758494" w:history="1">
+      <w:hyperlink w:anchor="_Toc105759018" w:history="1">
         <w:r>
           <w:rPr>
             <w:rStyle w:val="Hyperlink"/>
@@ -4367,7 +4367,7 @@
             <w:noProof/>
             <w:webHidden/>
           </w:rPr>
-          <w:instrText xml:space="preserve"> PAGEREF _Toc105758494 \h </w:instrText>
+          <w:instrText xml:space="preserve"> PAGEREF _Toc105759018 \h </w:instrText>
         </w:r>
         <w:r>
           <w:rPr>
@@ -4408,7 +4408,7 @@
           <w:szCs w:val="22"/>
         </w:rPr>
       </w:pPr>
-      <w:hyperlink w:anchor="_Toc105758495" w:history="1">
+      <w:hyperlink w:anchor="_Toc105759019" w:history="1">
         <w:r>
           <w:rPr>
             <w:rStyle w:val="Hyperlink"/>
@@ -4435,7 +4435,7 @@
             <w:noProof/>
             <w:webHidden/>
           </w:rPr>
-          <w:instrText xml:space="preserve"> PAGEREF _Toc105758495 \h </w:instrText>
+          <w:instrText xml:space="preserve"> PAGEREF _Toc105759019 \h </w:instrText>
         </w:r>
         <w:r>
           <w:rPr>
@@ -4476,7 +4476,7 @@
           <w:szCs w:val="22"/>
         </w:rPr>
       </w:pPr>
-      <w:hyperlink w:anchor="_Toc105758496" w:history="1">
+      <w:hyperlink w:anchor="_Toc105759020" w:history="1">
         <w:r>
           <w:rPr>
             <w:rStyle w:val="Hyperlink"/>
@@ -4503,7 +4503,7 @@
             <w:noProof/>
             <w:webHidden/>
           </w:rPr>
-          <w:instrText xml:space="preserve"> PAGEREF _Toc105758496 \h </w:instrText>
+          <w:instrText xml:space="preserve"> PAGEREF _Toc105759020 \h </w:instrText>
         </w:r>
         <w:r>
           <w:rPr>
@@ -4544,7 +4544,7 @@
           <w:szCs w:val="22"/>
         </w:rPr>
       </w:pPr>
-      <w:hyperlink w:anchor="_Toc105758497" w:history="1">
+      <w:hyperlink w:anchor="_Toc105759021" w:history="1">
         <w:r>
           <w:rPr>
             <w:rStyle w:val="Hyperlink"/>
@@ -4571,7 +4571,7 @@
             <w:noProof/>
             <w:webHidden/>
           </w:rPr>
-          <w:instrText xml:space="preserve"> PAGEREF _Toc105758497 \h </w:instrText>
+          <w:instrText xml:space="preserve"> PAGEREF _Toc105759021 \h </w:instrText>
         </w:r>
         <w:r>
           <w:rPr>
@@ -4612,7 +4612,7 @@
           <w:szCs w:val="22"/>
         </w:rPr>
       </w:pPr>
-      <w:hyperlink w:anchor="_Toc105758498" w:history="1">
+      <w:hyperlink w:anchor="_Toc105759022" w:history="1">
         <w:r>
           <w:rPr>
             <w:rStyle w:val="Hyperlink"/>
@@ -4639,7 +4639,7 @@
             <w:noProof/>
             <w:webHidden/>
           </w:rPr>
-          <w:instrText xml:space="preserve"> PAGEREF _Toc105758498 \h </w:instrText>
+          <w:instrText xml:space="preserve"> PAGEREF _Toc105759022 \h </w:instrText>
         </w:r>
         <w:r>
           <w:rPr>
@@ -4680,7 +4680,7 @@
           <w:szCs w:val="22"/>
         </w:rPr>
       </w:pPr>
-      <w:hyperlink w:anchor="_Toc105758499" w:history="1">
+      <w:hyperlink w:anchor="_Toc105759023" w:history="1">
         <w:r>
           <w:rPr>
             <w:rStyle w:val="Hyperlink"/>
@@ -4707,7 +4707,7 @@
             <w:noProof/>
             <w:webHidden/>
           </w:rPr>
-          <w:instrText xml:space="preserve"> PAGEREF _Toc105758499 \h </w:instrText>
+          <w:instrText xml:space="preserve"> PAGEREF _Toc105759023 \h </w:instrText>
         </w:r>
         <w:r>
           <w:rPr>
@@ -4753,7 +4753,7 @@
           <w:szCs w:val="22"/>
         </w:rPr>
       </w:pPr>
-      <w:hyperlink w:anchor="_Toc105758500" w:history="1">
+      <w:hyperlink w:anchor="_Toc105759024" w:history="1">
         <w:r>
           <w:rPr>
             <w:rStyle w:val="Hyperlink"/>
@@ -4797,7 +4797,7 @@
             <w:noProof/>
             <w:webHidden/>
           </w:rPr>
-          <w:instrText xml:space="preserve"> PAGEREF _Toc105758500 \h </w:instrText>
+          <w:instrText xml:space="preserve"> PAGEREF _Toc105759024 \h </w:instrText>
         </w:r>
         <w:r>
           <w:rPr>
@@ -4843,7 +4843,7 @@
           <w:szCs w:val="22"/>
         </w:rPr>
       </w:pPr>
-      <w:hyperlink w:anchor="_Toc105758501" w:history="1">
+      <w:hyperlink w:anchor="_Toc105759025" w:history="1">
         <w:r>
           <w:rPr>
             <w:rStyle w:val="Hyperlink"/>
@@ -4887,7 +4887,7 @@
             <w:noProof/>
             <w:webHidden/>
           </w:rPr>
-          <w:instrText xml:space="preserve"> PAGEREF _Toc105758501 \h </w:instrText>
+          <w:instrText xml:space="preserve"> PAGEREF _Toc105759025 \h </w:instrText>
         </w:r>
         <w:r>
           <w:rPr>
@@ -4928,7 +4928,7 @@
           <w:szCs w:val="22"/>
         </w:rPr>
       </w:pPr>
-      <w:hyperlink w:anchor="_Toc105758502" w:history="1">
+      <w:hyperlink w:anchor="_Toc105759026" w:history="1">
         <w:r>
           <w:rPr>
             <w:rStyle w:val="Hyperlink"/>
@@ -4955,7 +4955,7 @@
             <w:noProof/>
             <w:webHidden/>
           </w:rPr>
-          <w:instrText xml:space="preserve"> PAGEREF _Toc105758502 \h </w:instrText>
+          <w:instrText xml:space="preserve"> PAGEREF _Toc105759026 \h </w:instrText>
         </w:r>
         <w:r>
           <w:rPr>
@@ -4996,7 +4996,7 @@
           <w:szCs w:val="22"/>
         </w:rPr>
       </w:pPr>
-      <w:hyperlink w:anchor="_Toc105758503" w:history="1">
+      <w:hyperlink w:anchor="_Toc105759027" w:history="1">
         <w:r>
           <w:rPr>
             <w:rStyle w:val="Hyperlink"/>
@@ -5023,7 +5023,7 @@
             <w:noProof/>
             <w:webHidden/>
           </w:rPr>
-          <w:instrText xml:space="preserve"> PAGEREF _Toc105758503 \h </w:instrText>
+          <w:instrText xml:space="preserve"> PAGEREF _Toc105759027 \h </w:instrText>
         </w:r>
         <w:r>
           <w:rPr>
@@ -5064,7 +5064,7 @@
           <w:szCs w:val="22"/>
         </w:rPr>
       </w:pPr>
-      <w:hyperlink w:anchor="_Toc105758504" w:history="1">
+      <w:hyperlink w:anchor="_Toc105759028" w:history="1">
         <w:r>
           <w:rPr>
             <w:rStyle w:val="Hyperlink"/>
@@ -5091,7 +5091,7 @@
             <w:noProof/>
             <w:webHidden/>
           </w:rPr>
-          <w:instrText xml:space="preserve"> PAGEREF _Toc105758504 \h </w:instrText>
+          <w:instrText xml:space="preserve"> PAGEREF _Toc105759028 \h </w:instrText>
         </w:r>
         <w:r>
           <w:rPr>
@@ -5132,7 +5132,7 @@
           <w:szCs w:val="22"/>
         </w:rPr>
       </w:pPr>
-      <w:hyperlink w:anchor="_Toc105758505" w:history="1">
+      <w:hyperlink w:anchor="_Toc105759029" w:history="1">
         <w:r>
           <w:rPr>
             <w:rStyle w:val="Hyperlink"/>
@@ -5159,7 +5159,7 @@
             <w:noProof/>
             <w:webHidden/>
           </w:rPr>
-          <w:instrText xml:space="preserve"> PAGEREF _Toc105758505 \h </w:instrText>
+          <w:instrText xml:space="preserve"> PAGEREF _Toc105759029 \h </w:instrText>
         </w:r>
         <w:r>
           <w:rPr>
@@ -5205,7 +5205,7 @@
           <w:szCs w:val="22"/>
         </w:rPr>
       </w:pPr>
-      <w:hyperlink w:anchor="_Toc105758506" w:history="1">
+      <w:hyperlink w:anchor="_Toc105759030" w:history="1">
         <w:r>
           <w:rPr>
             <w:rStyle w:val="Hyperlink"/>
@@ -5249,7 +5249,7 @@
             <w:noProof/>
             <w:webHidden/>
           </w:rPr>
-          <w:instrText xml:space="preserve"> PAGEREF _Toc105758506 \h </w:instrText>
+          <w:instrText xml:space="preserve"> PAGEREF _Toc105759030 \h </w:instrText>
         </w:r>
         <w:r>
           <w:rPr>
@@ -5290,7 +5290,7 @@
           <w:szCs w:val="22"/>
         </w:rPr>
       </w:pPr>
-      <w:hyperlink w:anchor="_Toc105758507" w:history="1">
+      <w:hyperlink w:anchor="_Toc105759031" w:history="1">
         <w:r>
           <w:rPr>
             <w:rStyle w:val="Hyperlink"/>
@@ -5317,7 +5317,7 @@
             <w:noProof/>
             <w:webHidden/>
           </w:rPr>
-          <w:instrText xml:space="preserve"> PAGEREF _Toc105758507 \h </w:instrText>
+          <w:instrText xml:space="preserve"> PAGEREF _Toc105759031 \h </w:instrText>
         </w:r>
         <w:r>
           <w:rPr>
@@ -5356,7 +5356,7 @@
         <w:lastRenderedPageBreak/>
         <w:fldChar w:fldCharType="end"/>
       </w:r>
-      <w:bookmarkStart w:id="1" w:name="_Toc105758440"/>
+      <w:bookmarkStart w:id="1" w:name="_Toc105758964"/>
       <w:r>
         <w:t>Introduction</w:t>
       </w:r>
@@ -5420,7 +5420,7 @@
       <w:pPr>
         <w:pStyle w:val="Heading2"/>
       </w:pPr>
-      <w:bookmarkStart w:id="2" w:name="_Toc105758441"/>
+      <w:bookmarkStart w:id="2" w:name="_Toc105758965"/>
       <w:r>
         <w:t>Player</w:t>
       </w:r>
@@ -5462,7 +5462,7 @@
       <w:pPr>
         <w:pStyle w:val="Heading2"/>
       </w:pPr>
-      <w:bookmarkStart w:id="3" w:name="_Toc105758442"/>
+      <w:bookmarkStart w:id="3" w:name="_Toc105758966"/>
       <w:r>
         <w:t>Materials</w:t>
       </w:r>
@@ -5600,7 +5600,7 @@
       <w:pPr>
         <w:pStyle w:val="Heading2"/>
       </w:pPr>
-      <w:bookmarkStart w:id="4" w:name="_Toc105758443"/>
+      <w:bookmarkStart w:id="4" w:name="_Toc105758967"/>
       <w:r>
         <w:lastRenderedPageBreak/>
         <w:t>Character</w:t>
@@ -5982,7 +5982,7 @@
       <w:pPr>
         <w:pStyle w:val="Heading1"/>
       </w:pPr>
-      <w:bookmarkStart w:id="5" w:name="_Toc105758444"/>
+      <w:bookmarkStart w:id="5" w:name="_Toc105758968"/>
       <w:r>
         <w:lastRenderedPageBreak/>
         <w:t>Traits</w:t>
@@ -6115,7 +6115,7 @@
       <w:pPr>
         <w:pStyle w:val="Heading2"/>
       </w:pPr>
-      <w:bookmarkStart w:id="6" w:name="_Toc105758445"/>
+      <w:bookmarkStart w:id="6" w:name="_Toc105758969"/>
       <w:r>
         <w:t>Inspiration</w:t>
       </w:r>
@@ -6231,7 +6231,7 @@
       <w:pPr>
         <w:pStyle w:val="Heading2"/>
       </w:pPr>
-      <w:bookmarkStart w:id="7" w:name="_Toc105758446"/>
+      <w:bookmarkStart w:id="7" w:name="_Toc105758970"/>
       <w:r>
         <w:lastRenderedPageBreak/>
         <w:t>Hindering</w:t>
@@ -6268,7 +6268,7 @@
       <w:pPr>
         <w:pStyle w:val="Heading2"/>
       </w:pPr>
-      <w:bookmarkStart w:id="8" w:name="_Toc105758447"/>
+      <w:bookmarkStart w:id="8" w:name="_Toc105758971"/>
       <w:r>
         <w:t>Ancestries</w:t>
       </w:r>
@@ -6293,7 +6293,7 @@
       <w:pPr>
         <w:pStyle w:val="Heading1"/>
       </w:pPr>
-      <w:bookmarkStart w:id="9" w:name="_Toc105758448"/>
+      <w:bookmarkStart w:id="9" w:name="_Toc105758972"/>
       <w:r>
         <w:lastRenderedPageBreak/>
         <w:t>Skills</w:t>
@@ -6329,7 +6329,7 @@
       <w:pPr>
         <w:pStyle w:val="Heading2"/>
       </w:pPr>
-      <w:bookmarkStart w:id="10" w:name="_Toc105758449"/>
+      <w:bookmarkStart w:id="10" w:name="_Toc105758973"/>
       <w:r>
         <w:t>Skill rolls</w:t>
       </w:r>
@@ -7563,7 +7563,7 @@
       <w:pPr>
         <w:pStyle w:val="Heading2"/>
       </w:pPr>
-      <w:bookmarkStart w:id="11" w:name="_Toc105758450"/>
+      <w:bookmarkStart w:id="11" w:name="_Toc105758974"/>
       <w:r>
         <w:lastRenderedPageBreak/>
         <w:t>Skill list</w:t>
@@ -8404,7 +8404,7 @@
       <w:pPr>
         <w:pStyle w:val="Heading1"/>
       </w:pPr>
-      <w:bookmarkStart w:id="12" w:name="_Toc105758451"/>
+      <w:bookmarkStart w:id="12" w:name="_Toc105758975"/>
       <w:r>
         <w:lastRenderedPageBreak/>
         <w:t>Talents</w:t>
@@ -8446,7 +8446,7 @@
       <w:pPr>
         <w:pStyle w:val="Heading2"/>
       </w:pPr>
-      <w:bookmarkStart w:id="13" w:name="_Toc105758452"/>
+      <w:bookmarkStart w:id="13" w:name="_Toc105758976"/>
       <w:r>
         <w:t>Character talents</w:t>
       </w:r>
@@ -8586,7 +8586,7 @@
       <w:pPr>
         <w:pStyle w:val="Heading2"/>
       </w:pPr>
-      <w:bookmarkStart w:id="14" w:name="_Toc105758453"/>
+      <w:bookmarkStart w:id="14" w:name="_Toc105758977"/>
       <w:r>
         <w:t>Skill talents</w:t>
       </w:r>
@@ -8852,7 +8852,7 @@
       <w:pPr>
         <w:pStyle w:val="Heading2"/>
       </w:pPr>
-      <w:bookmarkStart w:id="15" w:name="_Toc105758454"/>
+      <w:bookmarkStart w:id="15" w:name="_Toc105758978"/>
       <w:r>
         <w:t>Combat talents</w:t>
       </w:r>
@@ -9251,7 +9251,7 @@
       <w:pPr>
         <w:pStyle w:val="Heading2"/>
       </w:pPr>
-      <w:bookmarkStart w:id="16" w:name="_Toc105758455"/>
+      <w:bookmarkStart w:id="16" w:name="_Toc105758979"/>
       <w:r>
         <w:t>Special talents: Alchemy</w:t>
       </w:r>
@@ -9305,7 +9305,7 @@
       <w:pPr>
         <w:pStyle w:val="Heading2"/>
       </w:pPr>
-      <w:bookmarkStart w:id="17" w:name="_Toc105758456"/>
+      <w:bookmarkStart w:id="17" w:name="_Toc105758980"/>
       <w:r>
         <w:t>Special talents: Sorcery</w:t>
       </w:r>
@@ -9422,7 +9422,7 @@
       <w:pPr>
         <w:pStyle w:val="Heading1"/>
       </w:pPr>
-      <w:bookmarkStart w:id="18" w:name="_Toc105758457"/>
+      <w:bookmarkStart w:id="18" w:name="_Toc105758981"/>
       <w:r>
         <w:lastRenderedPageBreak/>
         <w:t>Character creation</w:t>
@@ -9528,7 +9528,7 @@
       <w:pPr>
         <w:pStyle w:val="Heading2"/>
       </w:pPr>
-      <w:bookmarkStart w:id="19" w:name="_Toc105758458"/>
+      <w:bookmarkStart w:id="19" w:name="_Toc105758982"/>
       <w:r>
         <w:t>Writing down traits</w:t>
       </w:r>
@@ -9619,7 +9619,7 @@
       <w:pPr>
         <w:pStyle w:val="Heading2"/>
       </w:pPr>
-      <w:bookmarkStart w:id="20" w:name="_Toc105758459"/>
+      <w:bookmarkStart w:id="20" w:name="_Toc105758983"/>
       <w:r>
         <w:lastRenderedPageBreak/>
         <w:t>Assigning skill levels</w:t>
@@ -9670,7 +9670,7 @@
       <w:pPr>
         <w:pStyle w:val="Heading2"/>
       </w:pPr>
-      <w:bookmarkStart w:id="21" w:name="_Toc105758460"/>
+      <w:bookmarkStart w:id="21" w:name="_Toc105758984"/>
       <w:r>
         <w:t>Choos</w:t>
       </w:r>
@@ -9703,7 +9703,7 @@
       <w:pPr>
         <w:pStyle w:val="Heading2"/>
       </w:pPr>
-      <w:bookmarkStart w:id="22" w:name="_Toc105758461"/>
+      <w:bookmarkStart w:id="22" w:name="_Toc105758985"/>
       <w:r>
         <w:t xml:space="preserve">Calculating </w:t>
       </w:r>
@@ -9771,7 +9771,7 @@
       <w:pPr>
         <w:pStyle w:val="Heading2"/>
       </w:pPr>
-      <w:bookmarkStart w:id="23" w:name="_Toc105758462"/>
+      <w:bookmarkStart w:id="23" w:name="_Toc105758986"/>
       <w:r>
         <w:lastRenderedPageBreak/>
         <w:t>Acquiring gear</w:t>
@@ -9932,7 +9932,7 @@
       <w:pPr>
         <w:pStyle w:val="Heading2"/>
       </w:pPr>
-      <w:bookmarkStart w:id="24" w:name="_Toc105758463"/>
+      <w:bookmarkStart w:id="24" w:name="_Toc105758987"/>
       <w:r>
         <w:t>Naming them</w:t>
       </w:r>
@@ -9965,7 +9965,7 @@
       <w:pPr>
         <w:pStyle w:val="Heading1"/>
       </w:pPr>
-      <w:bookmarkStart w:id="25" w:name="_Toc105758464"/>
+      <w:bookmarkStart w:id="25" w:name="_Toc105758988"/>
       <w:r>
         <w:lastRenderedPageBreak/>
         <w:t>Damage and conditions</w:t>
@@ -10100,7 +10100,7 @@
       <w:pPr>
         <w:pStyle w:val="Heading2"/>
       </w:pPr>
-      <w:bookmarkStart w:id="26" w:name="_Toc105758465"/>
+      <w:bookmarkStart w:id="26" w:name="_Toc105758989"/>
       <w:r>
         <w:t>Types of conditions</w:t>
       </w:r>
@@ -10430,7 +10430,7 @@
       <w:pPr>
         <w:pStyle w:val="Heading2"/>
       </w:pPr>
-      <w:bookmarkStart w:id="27" w:name="_Toc105758466"/>
+      <w:bookmarkStart w:id="27" w:name="_Toc105758990"/>
       <w:r>
         <w:t>Taking damage</w:t>
       </w:r>
@@ -10926,7 +10926,7 @@
       <w:pPr>
         <w:pStyle w:val="Heading2"/>
       </w:pPr>
-      <w:bookmarkStart w:id="28" w:name="_Toc105758467"/>
+      <w:bookmarkStart w:id="28" w:name="_Toc105758991"/>
       <w:r>
         <w:t>Resilience</w:t>
       </w:r>
@@ -11031,7 +11031,7 @@
       <w:pPr>
         <w:pStyle w:val="Heading2"/>
       </w:pPr>
-      <w:bookmarkStart w:id="29" w:name="_Toc105758468"/>
+      <w:bookmarkStart w:id="29" w:name="_Toc105758992"/>
       <w:r>
         <w:t>Recovery</w:t>
       </w:r>
@@ -12333,7 +12333,7 @@
       <w:pPr>
         <w:pStyle w:val="Heading2"/>
       </w:pPr>
-      <w:bookmarkStart w:id="30" w:name="_Toc105758469"/>
+      <w:bookmarkStart w:id="30" w:name="_Toc105758993"/>
       <w:r>
         <w:lastRenderedPageBreak/>
         <w:t>First aid and medical care</w:t>
@@ -12524,7 +12524,7 @@
       <w:pPr>
         <w:pStyle w:val="Heading2"/>
       </w:pPr>
-      <w:bookmarkStart w:id="31" w:name="_Toc105758470"/>
+      <w:bookmarkStart w:id="31" w:name="_Toc105758994"/>
       <w:r>
         <w:t>Special conditions</w:t>
       </w:r>
@@ -12575,7 +12575,7 @@
       <w:pPr>
         <w:pStyle w:val="Heading2"/>
       </w:pPr>
-      <w:bookmarkStart w:id="32" w:name="_Toc105758471"/>
+      <w:bookmarkStart w:id="32" w:name="_Toc105758995"/>
       <w:r>
         <w:lastRenderedPageBreak/>
         <w:t>Fatigue</w:t>
@@ -12727,7 +12727,7 @@
       <w:pPr>
         <w:pStyle w:val="Heading2"/>
       </w:pPr>
-      <w:bookmarkStart w:id="33" w:name="_Toc105758472"/>
+      <w:bookmarkStart w:id="33" w:name="_Toc105758996"/>
       <w:r>
         <w:t>Desperation</w:t>
       </w:r>
@@ -12792,7 +12792,7 @@
       <w:pPr>
         <w:pStyle w:val="Heading2"/>
       </w:pPr>
-      <w:bookmarkStart w:id="34" w:name="_Toc105758473"/>
+      <w:bookmarkStart w:id="34" w:name="_Toc105758997"/>
       <w:r>
         <w:t>What about insanity?</w:t>
       </w:r>
@@ -12826,7 +12826,7 @@
       <w:pPr>
         <w:pStyle w:val="Heading1"/>
       </w:pPr>
-      <w:bookmarkStart w:id="35" w:name="_Toc105758474"/>
+      <w:bookmarkStart w:id="35" w:name="_Toc105758998"/>
       <w:r>
         <w:lastRenderedPageBreak/>
         <w:t>Hits, weapons, and armor</w:t>
@@ -12987,7 +12987,7 @@
       <w:pPr>
         <w:pStyle w:val="Heading2"/>
       </w:pPr>
-      <w:bookmarkStart w:id="36" w:name="_Toc105758475"/>
+      <w:bookmarkStart w:id="36" w:name="_Toc105758999"/>
       <w:r>
         <w:t>Melee weapons</w:t>
       </w:r>
@@ -13931,7 +13931,7 @@
       <w:pPr>
         <w:pStyle w:val="Heading2"/>
       </w:pPr>
-      <w:bookmarkStart w:id="37" w:name="_Toc105758476"/>
+      <w:bookmarkStart w:id="37" w:name="_Toc105759000"/>
       <w:r>
         <w:t>Ranged weapons</w:t>
       </w:r>
@@ -14650,7 +14650,7 @@
       <w:pPr>
         <w:pStyle w:val="Heading2"/>
       </w:pPr>
-      <w:bookmarkStart w:id="38" w:name="_Toc105758477"/>
+      <w:bookmarkStart w:id="38" w:name="_Toc105759001"/>
       <w:r>
         <w:t>Armor</w:t>
       </w:r>
@@ -15148,7 +15148,7 @@
       <w:pPr>
         <w:pStyle w:val="Heading2"/>
       </w:pPr>
-      <w:bookmarkStart w:id="39" w:name="_Toc105758478"/>
+      <w:bookmarkStart w:id="39" w:name="_Toc105759002"/>
       <w:r>
         <w:t>Mental</w:t>
       </w:r>
@@ -15431,7 +15431,7 @@
       <w:pPr>
         <w:pStyle w:val="Heading2"/>
       </w:pPr>
-      <w:bookmarkStart w:id="40" w:name="_Toc105758479"/>
+      <w:bookmarkStart w:id="40" w:name="_Toc105759003"/>
       <w:r>
         <w:t>Magic weapons</w:t>
       </w:r>
@@ -15767,7 +15767,7 @@
       <w:pPr>
         <w:pStyle w:val="Heading1"/>
       </w:pPr>
-      <w:bookmarkStart w:id="41" w:name="_Toc105758480"/>
+      <w:bookmarkStart w:id="41" w:name="_Toc105759004"/>
       <w:r>
         <w:lastRenderedPageBreak/>
         <w:t>Gear</w:t>
@@ -15863,7 +15863,7 @@
       <w:pPr>
         <w:pStyle w:val="Heading2"/>
       </w:pPr>
-      <w:bookmarkStart w:id="42" w:name="_Toc105758481"/>
+      <w:bookmarkStart w:id="42" w:name="_Toc105759005"/>
       <w:r>
         <w:t>Making purchases</w:t>
       </w:r>
@@ -16465,7 +16465,7 @@
       <w:pPr>
         <w:pStyle w:val="Heading2"/>
       </w:pPr>
-      <w:bookmarkStart w:id="43" w:name="_Toc105758482"/>
+      <w:bookmarkStart w:id="43" w:name="_Toc105759006"/>
       <w:r>
         <w:lastRenderedPageBreak/>
         <w:t>Products and services</w:t>
@@ -17367,10 +17367,10 @@
         <w:tblLook w:val="0420" w:firstRow="1" w:lastRow="0" w:firstColumn="0" w:lastColumn="0" w:noHBand="0" w:noVBand="1"/>
       </w:tblPr>
       <w:tblGrid>
-        <w:gridCol w:w="1226"/>
+        <w:gridCol w:w="1213"/>
         <w:gridCol w:w="617"/>
-        <w:gridCol w:w="3721"/>
-        <w:gridCol w:w="667"/>
+        <w:gridCol w:w="3079"/>
+        <w:gridCol w:w="1322"/>
       </w:tblGrid>
       <w:tr>
         <w:trPr>
@@ -17586,7 +17586,7 @@
               </w:rPr>
             </w:pPr>
             <w:r>
-              <w:t>40</w:t>
+              <w:t>150</w:t>
             </w:r>
             <w:r>
               <w:t xml:space="preserve"> </w:t>
@@ -17666,13 +17666,76 @@
               </w:rPr>
             </w:pPr>
             <w:r>
-              <w:t>80</w:t>
+              <w:t>250</w:t>
             </w:r>
             <w:r>
               <w:t xml:space="preserve"> </w:t>
             </w:r>
             <w:r>
               <w:t>s</w:t>
+            </w:r>
+          </w:p>
+        </w:tc>
+      </w:tr>
+      <w:tr>
+        <w:trPr>
+          <w:trHeight w:val="465"/>
+        </w:trPr>
+        <w:tc>
+          <w:tcPr>
+            <w:tcW w:w="0" w:type="auto"/>
+          </w:tcPr>
+          <w:p>
+            <w:pPr>
+              <w:jc w:val="left"/>
+            </w:pPr>
+            <w:r>
+              <w:t>Spells</w:t>
+            </w:r>
+          </w:p>
+        </w:tc>
+        <w:tc>
+          <w:tcPr>
+            <w:tcW w:w="0" w:type="auto"/>
+          </w:tcPr>
+          <w:p>
+            <w:pPr>
+              <w:jc w:val="left"/>
+            </w:pPr>
+            <w:r>
+              <w:t>-</w:t>
+            </w:r>
+          </w:p>
+        </w:tc>
+        <w:tc>
+          <w:tcPr>
+            <w:tcW w:w="0" w:type="auto"/>
+          </w:tcPr>
+          <w:p>
+            <w:pPr>
+              <w:jc w:val="left"/>
+            </w:pPr>
+            <w:r>
+              <w:t>The cost here is the usual charge for being allowed to read and memorize a spell</w:t>
+            </w:r>
+            <w:r>
+              <w:t xml:space="preserve"> in a spellbook that belongs to someone else.</w:t>
+            </w:r>
+            <w:r>
+              <w:t xml:space="preserve"> Prices double if the seller is scribing the spell instead of just letting someone else memorize it.</w:t>
+            </w:r>
+          </w:p>
+        </w:tc>
+        <w:tc>
+          <w:tcPr>
+            <w:tcW w:w="0" w:type="auto"/>
+          </w:tcPr>
+          <w:p>
+            <w:pPr>
+              <w:jc w:val="left"/>
+            </w:pPr>
+            <w:r>
+              <w:t>100 s per spell complexity</w:t>
             </w:r>
           </w:p>
         </w:tc>
@@ -17985,7 +18048,7 @@
       <w:pPr>
         <w:pStyle w:val="Heading1"/>
       </w:pPr>
-      <w:bookmarkStart w:id="44" w:name="_Toc105758483"/>
+      <w:bookmarkStart w:id="44" w:name="_Toc105759007"/>
       <w:r>
         <w:lastRenderedPageBreak/>
         <w:t>Sorcery</w:t>
@@ -18001,7 +18064,7 @@
       <w:pPr>
         <w:pStyle w:val="Heading2"/>
       </w:pPr>
-      <w:bookmarkStart w:id="45" w:name="_Toc105758484"/>
+      <w:bookmarkStart w:id="45" w:name="_Toc105759008"/>
       <w:r>
         <w:t>Casting a spell</w:t>
       </w:r>
@@ -18048,7 +18111,7 @@
       <w:pPr>
         <w:pStyle w:val="Heading2"/>
       </w:pPr>
-      <w:bookmarkStart w:id="46" w:name="_Toc105758485"/>
+      <w:bookmarkStart w:id="46" w:name="_Toc105759009"/>
       <w:r>
         <w:t>Burn</w:t>
       </w:r>
@@ -18249,7 +18312,7 @@
       <w:pPr>
         <w:pStyle w:val="Heading2"/>
       </w:pPr>
-      <w:bookmarkStart w:id="47" w:name="_Toc105758486"/>
+      <w:bookmarkStart w:id="47" w:name="_Toc105759010"/>
       <w:r>
         <w:t>Minions</w:t>
       </w:r>
@@ -18296,7 +18359,7 @@
       <w:pPr>
         <w:pStyle w:val="Heading2"/>
       </w:pPr>
-      <w:bookmarkStart w:id="48" w:name="_Toc105758487"/>
+      <w:bookmarkStart w:id="48" w:name="_Toc105759011"/>
       <w:r>
         <w:t>Slots</w:t>
       </w:r>
@@ -18336,7 +18399,7 @@
       <w:pPr>
         <w:pStyle w:val="Heading2"/>
       </w:pPr>
-      <w:bookmarkStart w:id="49" w:name="_Toc105758488"/>
+      <w:bookmarkStart w:id="49" w:name="_Toc105759012"/>
       <w:r>
         <w:t>Spellbooks</w:t>
       </w:r>
@@ -18366,7 +18429,7 @@
       <w:pPr>
         <w:pStyle w:val="Heading2"/>
       </w:pPr>
-      <w:bookmarkStart w:id="50" w:name="_Toc105758489"/>
+      <w:bookmarkStart w:id="50" w:name="_Toc105759013"/>
       <w:r>
         <w:t>Memorization</w:t>
       </w:r>
@@ -18537,7 +18600,7 @@
       <w:pPr>
         <w:pStyle w:val="Heading2"/>
       </w:pPr>
-      <w:bookmarkStart w:id="51" w:name="_Toc105758490"/>
+      <w:bookmarkStart w:id="51" w:name="_Toc105759014"/>
       <w:r>
         <w:lastRenderedPageBreak/>
         <w:t>Spells (complexity 1)</w:t>
@@ -19763,7 +19826,7 @@
       <w:pPr>
         <w:pStyle w:val="Heading2"/>
       </w:pPr>
-      <w:bookmarkStart w:id="52" w:name="_Toc105758491"/>
+      <w:bookmarkStart w:id="52" w:name="_Toc105759015"/>
       <w:r>
         <w:t>Spells (</w:t>
       </w:r>
@@ -20284,7 +20347,7 @@
       <w:pPr>
         <w:pStyle w:val="Heading2"/>
       </w:pPr>
-      <w:bookmarkStart w:id="53" w:name="_Toc105758492"/>
+      <w:bookmarkStart w:id="53" w:name="_Toc105759016"/>
       <w:r>
         <w:t>Ritual</w:t>
       </w:r>
@@ -20427,7 +20490,7 @@
       <w:pPr>
         <w:pStyle w:val="Heading1"/>
       </w:pPr>
-      <w:bookmarkStart w:id="54" w:name="_Toc105758493"/>
+      <w:bookmarkStart w:id="54" w:name="_Toc105759017"/>
       <w:r>
         <w:lastRenderedPageBreak/>
         <w:t>Running the game</w:t>
@@ -20489,7 +20552,7 @@
       <w:pPr>
         <w:pStyle w:val="Heading2"/>
       </w:pPr>
-      <w:bookmarkStart w:id="55" w:name="_Toc105758494"/>
+      <w:bookmarkStart w:id="55" w:name="_Toc105759018"/>
       <w:r>
         <w:t>Time and distance</w:t>
       </w:r>
@@ -20524,7 +20587,7 @@
       <w:pPr>
         <w:pStyle w:val="Heading2"/>
       </w:pPr>
-      <w:bookmarkStart w:id="56" w:name="_Toc105758495"/>
+      <w:bookmarkStart w:id="56" w:name="_Toc105759019"/>
       <w:r>
         <w:t>Light</w:t>
       </w:r>
@@ -20582,7 +20645,7 @@
       <w:pPr>
         <w:pStyle w:val="Heading2"/>
       </w:pPr>
-      <w:bookmarkStart w:id="57" w:name="_Toc105758496"/>
+      <w:bookmarkStart w:id="57" w:name="_Toc105759020"/>
       <w:r>
         <w:t>Adventuring on a schedule</w:t>
       </w:r>
@@ -20709,7 +20772,7 @@
       <w:pPr>
         <w:pStyle w:val="Heading2"/>
       </w:pPr>
-      <w:bookmarkStart w:id="58" w:name="_Toc105758497"/>
+      <w:bookmarkStart w:id="58" w:name="_Toc105759021"/>
       <w:r>
         <w:t>Minor rest phase</w:t>
       </w:r>
@@ -20807,7 +20870,7 @@
       <w:pPr>
         <w:pStyle w:val="Heading2"/>
       </w:pPr>
-      <w:bookmarkStart w:id="59" w:name="_Toc105758498"/>
+      <w:bookmarkStart w:id="59" w:name="_Toc105759022"/>
       <w:r>
         <w:t>Major rest phase</w:t>
       </w:r>
@@ -21036,7 +21099,7 @@
       <w:pPr>
         <w:pStyle w:val="Heading2"/>
       </w:pPr>
-      <w:bookmarkStart w:id="60" w:name="_Toc105758499"/>
+      <w:bookmarkStart w:id="60" w:name="_Toc105759023"/>
       <w:r>
         <w:t>Simple food and light</w:t>
       </w:r>
@@ -21105,7 +21168,7 @@
       <w:pPr>
         <w:pStyle w:val="Heading1"/>
       </w:pPr>
-      <w:bookmarkStart w:id="61" w:name="_Toc105758500"/>
+      <w:bookmarkStart w:id="61" w:name="_Toc105759024"/>
       <w:r>
         <w:lastRenderedPageBreak/>
         <w:t xml:space="preserve">End of </w:t>
@@ -21223,7 +21286,7 @@
       <w:pPr>
         <w:pStyle w:val="Heading1"/>
       </w:pPr>
-      <w:bookmarkStart w:id="62" w:name="_Toc105758501"/>
+      <w:bookmarkStart w:id="62" w:name="_Toc105759025"/>
       <w:r>
         <w:lastRenderedPageBreak/>
         <w:t>NPCs and monsters</w:t>
@@ -21259,7 +21322,7 @@
       <w:pPr>
         <w:pStyle w:val="Heading2"/>
       </w:pPr>
-      <w:bookmarkStart w:id="63" w:name="_Toc105758502"/>
+      <w:bookmarkStart w:id="63" w:name="_Toc105759026"/>
       <w:r>
         <w:t>Running NPCs</w:t>
       </w:r>
@@ -22143,7 +22206,7 @@
       <w:pPr>
         <w:pStyle w:val="Heading2"/>
       </w:pPr>
-      <w:bookmarkStart w:id="64" w:name="_Toc105758503"/>
+      <w:bookmarkStart w:id="64" w:name="_Toc105759027"/>
       <w:r>
         <w:t xml:space="preserve">Building </w:t>
       </w:r>
@@ -22408,7 +22471,7 @@
       <w:pPr>
         <w:pStyle w:val="Heading2"/>
       </w:pPr>
-      <w:bookmarkStart w:id="65" w:name="_Toc105758504"/>
+      <w:bookmarkStart w:id="65" w:name="_Toc105759028"/>
       <w:r>
         <w:t>B</w:t>
       </w:r>
@@ -24711,7 +24774,7 @@
       <w:pPr>
         <w:pStyle w:val="Heading2"/>
       </w:pPr>
-      <w:bookmarkStart w:id="66" w:name="_Toc105758505"/>
+      <w:bookmarkStart w:id="66" w:name="_Toc105759029"/>
       <w:r>
         <w:lastRenderedPageBreak/>
         <w:t>Rogues’ gallery</w:t>
@@ -25019,7 +25082,7 @@
       <w:pPr>
         <w:pStyle w:val="Heading1"/>
       </w:pPr>
-      <w:bookmarkStart w:id="67" w:name="_Toc105758506"/>
+      <w:bookmarkStart w:id="67" w:name="_Toc105759030"/>
       <w:r>
         <w:lastRenderedPageBreak/>
         <w:t>Making the game your own</w:t>
@@ -25038,7 +25101,7 @@
       <w:pPr>
         <w:pStyle w:val="Heading2"/>
       </w:pPr>
-      <w:bookmarkStart w:id="68" w:name="_Toc105758507"/>
+      <w:bookmarkStart w:id="68" w:name="_Toc105759031"/>
       <w:r>
         <w:t>Representing Sorcery and supernatural abilities</w:t>
       </w:r>
@@ -25463,7 +25526,7 @@
         <w:noProof/>
         <w:color w:val="7F7F7F" w:themeColor="text1" w:themeTint="80"/>
       </w:rPr>
-      <w:t>Introduction</w:t>
+      <w:t>Table of contents</w:t>
     </w:r>
     <w:r>
       <w:rPr>

</xml_diff>